<commit_message>
Started by gutting some of the older stuff and setting up my heirarchy
</commit_message>
<xml_diff>
--- a/Docs/Cloudy_Thesis.docx
+++ b/Docs/Cloudy_Thesis.docx
@@ -1,6 +1,6 @@
 
 <file path=word/document.xml><?xml version="1.0" encoding="utf-8"?>
-<w:document xmlns:wpc="http://schemas.microsoft.com/office/word/2010/wordprocessingCanvas" xmlns:cx="http://schemas.microsoft.com/office/drawing/2014/chartex" xmlns:cx1="http://schemas.microsoft.com/office/drawing/2015/9/8/chartex" xmlns:cx2="http://schemas.microsoft.com/office/drawing/2015/10/21/chartex" xmlns:mc="http://schemas.openxmlformats.org/markup-compatibility/2006" xmlns:o="urn:schemas-microsoft-com:office:office" xmlns:r="http://schemas.openxmlformats.org/officeDocument/2006/relationships" xmlns:m="http://schemas.openxmlformats.org/officeDocument/2006/math" xmlns:v="urn:schemas-microsoft-com:vml" xmlns:wp14="http://schemas.microsoft.com/office/word/2010/wordprocessingDrawing" xmlns:wp="http://schemas.openxmlformats.org/drawingml/2006/wordprocessingDrawing" xmlns:w10="urn:schemas-microsoft-com:office:word" xmlns:w="http://schemas.openxmlformats.org/wordprocessingml/2006/main" xmlns:w14="http://schemas.microsoft.com/office/word/2010/wordml" xmlns:w15="http://schemas.microsoft.com/office/word/2012/wordml" xmlns:w16se="http://schemas.microsoft.com/office/word/2015/wordml/symex" xmlns:wpg="http://schemas.microsoft.com/office/word/2010/wordprocessingGroup" xmlns:wpi="http://schemas.microsoft.com/office/word/2010/wordprocessingInk" xmlns:wne="http://schemas.microsoft.com/office/word/2006/wordml" xmlns:wps="http://schemas.microsoft.com/office/word/2010/wordprocessingShape" mc:Ignorable="w14 w15 w16se wp14">
+<w:document xmlns:wpc="http://schemas.microsoft.com/office/word/2010/wordprocessingCanvas" xmlns:cx="http://schemas.microsoft.com/office/drawing/2014/chartex" xmlns:cx1="http://schemas.microsoft.com/office/drawing/2015/9/8/chartex" xmlns:cx2="http://schemas.microsoft.com/office/drawing/2015/10/21/chartex" xmlns:cx3="http://schemas.microsoft.com/office/drawing/2016/5/9/chartex" xmlns:cx4="http://schemas.microsoft.com/office/drawing/2016/5/10/chartex" xmlns:cx5="http://schemas.microsoft.com/office/drawing/2016/5/11/chartex" xmlns:mc="http://schemas.openxmlformats.org/markup-compatibility/2006" xmlns:o="urn:schemas-microsoft-com:office:office" xmlns:r="http://schemas.openxmlformats.org/officeDocument/2006/relationships" xmlns:m="http://schemas.openxmlformats.org/officeDocument/2006/math" xmlns:v="urn:schemas-microsoft-com:vml" xmlns:wp14="http://schemas.microsoft.com/office/word/2010/wordprocessingDrawing" xmlns:wp="http://schemas.openxmlformats.org/drawingml/2006/wordprocessingDrawing" xmlns:w10="urn:schemas-microsoft-com:office:word" xmlns:w="http://schemas.openxmlformats.org/wordprocessingml/2006/main" xmlns:w14="http://schemas.microsoft.com/office/word/2010/wordml" xmlns:w15="http://schemas.microsoft.com/office/word/2012/wordml" xmlns:w16se="http://schemas.microsoft.com/office/word/2015/wordml/symex" xmlns:wpg="http://schemas.microsoft.com/office/word/2010/wordprocessingGroup" xmlns:wpi="http://schemas.microsoft.com/office/word/2010/wordprocessingInk" xmlns:wne="http://schemas.microsoft.com/office/word/2006/wordml" xmlns:wps="http://schemas.microsoft.com/office/word/2010/wordprocessingShape" mc:Ignorable="w14 w15 w16se wp14">
   <w:body>
     <w:p>
       <w:pPr>
@@ -72,7 +72,7 @@
           <w:iCs/>
           <w:color w:val="000000" w:themeColor="text1"/>
         </w:rPr>
-        <w:t>Executive Summary</w:t>
+        <w:t>Abstract</w:t>
       </w:r>
       <w:r>
         <w:rPr>
@@ -390,15 +390,7 @@
         <w:rPr>
           <w:color w:val="000000" w:themeColor="text1"/>
         </w:rPr>
-        <w:t>Guildhall experience. The game will feature split-screen multiplayer that pits players against one another in an arms race to build the most powerful ship in a set time. Players will explore an open arena, destroying cargo crates and enemy ships in order to earn upgrades to their ships. Upgrades affect the base stats of the player’s ships, enabling them to go faster, tank more damage, or shoot more power</w:t>
-      </w:r>
-      <w:bookmarkStart w:id="1" w:name="_GoBack"/>
-      <w:bookmarkEnd w:id="1"/>
-      <w:r>
-        <w:rPr>
-          <w:color w:val="000000" w:themeColor="text1"/>
-        </w:rPr>
-        <w:t>fully. Players are able to hunt each other in this game mode, but no winners are decided after the timer is up. Players will then have to use their powered-up machines in three</w:t>
+        <w:t>Guildhall experience. The game will feature split-screen multiplayer that pits players against one another in an arms race to build the most powerful ship in a set time. Players will explore an open arena, destroying cargo crates and enemy ships in order to earn upgrades to their ships. Upgrades affect the base stats of the player’s ships, enabling them to go faster, tank more damage, or shoot more powerfully. Players are able to hunt each other in this game mode, but no winners are decided after the timer is up. Players will then have to use their powered-up machines in three</w:t>
       </w:r>
       <w:r>
         <w:rPr>
@@ -646,17 +638,17 @@
         <w:t>find</w:t>
       </w:r>
       <w:r>
-        <w:t xml:space="preserve"> games with mechanics, playstyle, and gameplay similar to the </w:t>
+        <w:t xml:space="preserve"> games with mechanics, playstyle, and gameplay similar to the proposed mastery project. The researcher then </w:t>
+      </w:r>
+      <w:r>
+        <w:t>studied</w:t>
+      </w:r>
+      <w:r>
+        <w:t xml:space="preserve"> on their </w:t>
       </w:r>
       <w:r>
         <w:lastRenderedPageBreak/>
-        <w:t xml:space="preserve">proposed mastery project. The researcher then </w:t>
-      </w:r>
-      <w:r>
-        <w:t>studied</w:t>
-      </w:r>
-      <w:r>
-        <w:t xml:space="preserve"> on their suggested games, searching Steam with keywords including </w:t>
+        <w:t xml:space="preserve">suggested games, searching Steam with keywords including </w:t>
       </w:r>
       <w:r>
         <w:rPr>
@@ -744,13 +736,8 @@
         <w:t>"</w:t>
       </w:r>
       <w:r>
-        <w:t xml:space="preserve">, author Victor </w:t>
-      </w:r>
-      <w:proofErr w:type="spellStart"/>
-      <w:r>
-        <w:t>Chelaru</w:t>
-      </w:r>
-      <w:proofErr w:type="spellEnd"/>
+        <w:t>, author Victor Chelaru</w:t>
+      </w:r>
       <w:r>
         <w:t xml:space="preserve"> discusses the nature of Rock Paper Scissors</w:t>
       </w:r>
@@ -789,6 +776,7 @@
           <w:id w:val="134460318"/>
           <w:citation/>
         </w:sdtPr>
+        <w:sdtEndPr/>
         <w:sdtContent>
           <w:r>
             <w:fldChar w:fldCharType="begin"/>
@@ -856,6 +844,7 @@
           <w:id w:val="-1641412376"/>
           <w:citation/>
         </w:sdtPr>
+        <w:sdtEndPr/>
         <w:sdtContent>
           <w:r>
             <w:fldChar w:fldCharType="begin"/>
@@ -907,10 +896,10 @@
         <w:t>, Shamus Young,</w:t>
       </w:r>
       <w:r>
-        <w:t xml:space="preserve"> started the project as a solo </w:t>
-      </w:r>
-      <w:r>
-        <w:t xml:space="preserve">project, but eventually transitioned to work with another studio once he realized that his game’s design had issues. The postmortem outlines how he managed to resolve the game’s flaws by working with the other team’s ideas, which included establishing a dynamic gameplay rhythm, with valleys and peaks of activity, and adding consequence to player death. Many of Young’s concerns are pitfalls this </w:t>
+        <w:t xml:space="preserve"> started the project as a solo project, but eventually transitioned to work with another </w:t>
+      </w:r>
+      <w:r>
+        <w:t xml:space="preserve">studio once he realized that his game’s design had issues. The postmortem outlines how he managed to resolve the game’s flaws by working with the other team’s ideas, which included establishing a dynamic gameplay rhythm, with valleys and peaks of activity, and adding consequence to player death. Many of Young’s concerns are pitfalls this </w:t>
       </w:r>
       <w:r>
         <w:t>thesis</w:t>
@@ -929,6 +918,7 @@
           <w:id w:val="113561228"/>
           <w:citation/>
         </w:sdtPr>
+        <w:sdtEndPr/>
         <w:sdtContent>
           <w:r>
             <w:fldChar w:fldCharType="begin"/>
@@ -972,6 +962,7 @@
           <w:id w:val="2059279903"/>
           <w:citation/>
         </w:sdtPr>
+        <w:sdtEndPr/>
         <w:sdtContent>
           <w:r>
             <w:fldChar w:fldCharType="begin"/>
@@ -1132,6 +1123,7 @@
           <w:id w:val="-901440804"/>
           <w:citation/>
         </w:sdtPr>
+        <w:sdtEndPr/>
         <w:sdtContent>
           <w:r>
             <w:rPr>
@@ -1184,17 +1176,17 @@
         <w:t>Kirby Air Ride</w:t>
       </w:r>
       <w:r>
-        <w:t xml:space="preserve"> is a multiplayer, 3D racing game created for the Nintendo GameCube, which put players head to head while piloting a variety of quirky “Air Ride Machines”. The </w:t>
+        <w:t xml:space="preserve"> is a multiplayer, 3D racing game created for the Nintendo GameCube, which put players head to head while piloting a variety of quirky “Air Ride Machines”. The game </w:t>
+      </w:r>
+      <w:r>
+        <w:t>features</w:t>
+      </w:r>
+      <w:r>
+        <w:t xml:space="preserve"> an alternate game mode called “City Trial”, in </w:t>
       </w:r>
       <w:r>
         <w:lastRenderedPageBreak/>
-        <w:t xml:space="preserve">game </w:t>
-      </w:r>
-      <w:r>
-        <w:t>features</w:t>
-      </w:r>
-      <w:r>
-        <w:t xml:space="preserve"> an alternate game mode called “City Trial”, in which players were put in an open map and given free roam for 5 minutes. Players began on a </w:t>
+        <w:t xml:space="preserve">which players were put in an open map and given free roam for 5 minutes. Players began on a </w:t>
       </w:r>
       <w:r>
         <w:t>basic</w:t>
@@ -1209,15 +1201,7 @@
         <w:t xml:space="preserve"> a random minigame that tests the player’s skill and powered-up ride, with the winner of the competition winning the whole game. </w:t>
       </w:r>
       <w:r>
-        <w:t xml:space="preserve">Although </w:t>
-      </w:r>
-      <w:proofErr w:type="spellStart"/>
-      <w:r>
-        <w:t>Terrel’s</w:t>
-      </w:r>
-      <w:proofErr w:type="spellEnd"/>
-      <w:r>
-        <w:t xml:space="preserve"> paper describes many of the design limitations of split-screen, </w:t>
+        <w:t xml:space="preserve">Although Terrel’s paper describes many of the design limitations of split-screen, </w:t>
       </w:r>
       <w:r>
         <w:rPr>
@@ -1248,6 +1232,7 @@
           <w:id w:val="1954056332"/>
           <w:citation/>
         </w:sdtPr>
+        <w:sdtEndPr/>
         <w:sdtContent>
           <w:r>
             <w:fldChar w:fldCharType="begin"/>
@@ -1409,6 +1394,7 @@
           <w:id w:val="89973335"/>
           <w:citation/>
         </w:sdtPr>
+        <w:sdtEndPr/>
         <w:sdtContent>
           <w:r>
             <w:rPr>
@@ -1550,10 +1536,10 @@
         <w:t>Realm of the Mad God</w:t>
       </w:r>
       <w:r>
-        <w:t xml:space="preserve">’s pickup and </w:t>
-      </w:r>
-      <w:r>
-        <w:t>equipment system is also important to the thesis, as players are inundated with a steady supply of weapons, armor and potions at a rate that matches the quick-paced nature of the game</w:t>
+        <w:t xml:space="preserve">’s pickup and equipment system is also important to the thesis, as players are </w:t>
+      </w:r>
+      <w:r>
+        <w:t>inundated with a steady supply of weapons, armor and potions at a rate that matches the quick-paced nature of the game</w:t>
       </w:r>
       <w:r>
         <w:t xml:space="preserve"> </w:t>
@@ -1563,6 +1549,7 @@
           <w:id w:val="1121957799"/>
           <w:citation/>
         </w:sdtPr>
+        <w:sdtEndPr/>
         <w:sdtContent>
           <w:r>
             <w:fldChar w:fldCharType="begin"/>
@@ -1701,6 +1688,7 @@
           <w:id w:val="970798214"/>
           <w:citation/>
         </w:sdtPr>
+        <w:sdtEndPr/>
         <w:sdtContent>
           <w:r>
             <w:rPr>
@@ -1781,6 +1769,7 @@
           <w:id w:val="-1497575191"/>
           <w:citation/>
         </w:sdtPr>
+        <w:sdtEndPr/>
         <w:sdtContent>
           <w:r>
             <w:fldChar w:fldCharType="begin"/>
@@ -1850,6 +1839,7 @@
           <w:id w:val="-316572177"/>
           <w:citation/>
         </w:sdtPr>
+        <w:sdtEndPr/>
         <w:sdtContent>
           <w:r>
             <w:fldChar w:fldCharType="begin"/>
@@ -2002,6 +1992,7 @@
           <w:id w:val="1700354005"/>
           <w:citation/>
         </w:sdtPr>
+        <w:sdtEndPr/>
         <w:sdtContent>
           <w:r>
             <w:rPr>
@@ -2099,6 +2090,7 @@
           <w:id w:val="795866359"/>
           <w:citation/>
         </w:sdtPr>
+        <w:sdtEndPr/>
         <w:sdtContent>
           <w:r>
             <w:fldChar w:fldCharType="begin"/>
@@ -2240,6 +2232,7 @@
           <w:id w:val="-50540253"/>
           <w:citation/>
         </w:sdtPr>
+        <w:sdtEndPr/>
         <w:sdtContent>
           <w:r>
             <w:rPr>
@@ -2338,6 +2331,7 @@
           <w:id w:val="-975836427"/>
           <w:citation/>
         </w:sdtPr>
+        <w:sdtEndPr/>
         <w:sdtContent>
           <w:r>
             <w:fldChar w:fldCharType="begin"/>
@@ -2377,21 +2371,14 @@
         <w:ind w:firstLine="202"/>
       </w:pPr>
       <w:r>
-        <w:t xml:space="preserve">The majority of the games listed have some sort of RPS gameplay, as outlined by </w:t>
-      </w:r>
-      <w:proofErr w:type="spellStart"/>
-      <w:r>
-        <w:t>Chelaru’s</w:t>
-      </w:r>
-      <w:proofErr w:type="spellEnd"/>
-      <w:r>
-        <w:t xml:space="preserve"> paper</w:t>
+        <w:t>The majority of the games listed have some sort of RPS gameplay, as outlined by Chelaru’s paper</w:t>
       </w:r>
       <w:sdt>
         <w:sdtPr>
           <w:id w:val="-1583372214"/>
           <w:citation/>
         </w:sdtPr>
+        <w:sdtEndPr/>
         <w:sdtContent>
           <w:r>
             <w:fldChar w:fldCharType="begin"/>
@@ -2436,6 +2423,7 @@
           <w:id w:val="-696235649"/>
           <w:citation/>
         </w:sdtPr>
+        <w:sdtEndPr/>
         <w:sdtContent>
           <w:r>
             <w:fldChar w:fldCharType="begin"/>
@@ -2483,6 +2471,7 @@
           <w:id w:val="95145217"/>
           <w:citation/>
         </w:sdtPr>
+        <w:sdtEndPr/>
         <w:sdtContent>
           <w:r>
             <w:fldChar w:fldCharType="begin"/>
@@ -2533,6 +2522,7 @@
           <w:id w:val="219568096"/>
           <w:citation/>
         </w:sdtPr>
+        <w:sdtEndPr/>
         <w:sdtContent>
           <w:r>
             <w:fldChar w:fldCharType="begin"/>
@@ -2577,6 +2567,7 @@
           <w:id w:val="2060507666"/>
           <w:citation/>
         </w:sdtPr>
+        <w:sdtEndPr/>
         <w:sdtContent>
           <w:r>
             <w:fldChar w:fldCharType="begin"/>
@@ -2606,6 +2597,7 @@
           <w:id w:val="-2080964380"/>
           <w:citation/>
         </w:sdtPr>
+        <w:sdtEndPr/>
         <w:sdtContent>
           <w:r>
             <w:fldChar w:fldCharType="begin"/>
@@ -2684,6 +2676,7 @@
           <w:id w:val="866711304"/>
           <w:citation/>
         </w:sdtPr>
+        <w:sdtEndPr/>
         <w:sdtContent>
           <w:r>
             <w:fldChar w:fldCharType="begin"/>
@@ -2725,6 +2718,7 @@
           <w:id w:val="17746636"/>
           <w:citation/>
         </w:sdtPr>
+        <w:sdtEndPr/>
         <w:sdtContent>
           <w:r>
             <w:fldChar w:fldCharType="begin"/>
@@ -2775,6 +2769,7 @@
           <w:id w:val="110867331"/>
           <w:citation/>
         </w:sdtPr>
+        <w:sdtEndPr/>
         <w:sdtContent>
           <w:r>
             <w:rPr>
@@ -2853,6 +2848,7 @@
           <w:id w:val="-724141120"/>
           <w:citation/>
         </w:sdtPr>
+        <w:sdtEndPr/>
         <w:sdtContent>
           <w:r>
             <w:fldChar w:fldCharType="begin"/>
@@ -2930,6 +2926,7 @@
           <w:id w:val="940654908"/>
           <w:citation/>
         </w:sdtPr>
+        <w:sdtEndPr/>
         <w:sdtContent>
           <w:r>
             <w:rPr>
@@ -3002,1138 +2999,416 @@
         <w:ind w:firstLine="202"/>
       </w:pPr>
       <w:r>
-        <w:t xml:space="preserve">The artifact will be created within the primary developer’s personal engine. The majority of the engine’s subsystems and design is ready to handle the bulk of the game’s design work, with a few remaining bugs to fix before beginning development work. </w:t>
-      </w:r>
-      <w:r>
-        <w:t xml:space="preserve">The project employs concentric development to organize the game’s components and features into </w:t>
-      </w:r>
-      <w:r>
-        <w:t>discrete tiers</w:t>
-      </w:r>
-      <w:r>
-        <w:t>. Each of the tiers</w:t>
-      </w:r>
-      <w:r>
-        <w:t xml:space="preserve"> consists of a set of features that build off of the previous tier’s work, and provide a clear path for the project’s dependencies. </w:t>
-      </w:r>
-      <w:r>
-        <w:t xml:space="preserve">The tiers also provide priorities for the sets of features, and naturally divide up the features into milestones. </w:t>
-      </w:r>
-      <w:r>
-        <w:t xml:space="preserve">The </w:t>
-      </w:r>
-      <w:r>
-        <w:t>last tier is</w:t>
-      </w:r>
-      <w:r>
-        <w:t xml:space="preserve"> considered optional, and serve</w:t>
-      </w:r>
-      <w:r>
-        <w:t>s</w:t>
-      </w:r>
-      <w:r>
-        <w:t xml:space="preserve"> as</w:t>
-      </w:r>
-      <w:r>
-        <w:t xml:space="preserve"> the stretch goals of the project</w:t>
-      </w:r>
-      <w:r>
-        <w:t>.</w:t>
+        <w:t xml:space="preserve">The artifact </w:t>
+      </w:r>
+      <w:r>
+        <w:t xml:space="preserve">was </w:t>
+      </w:r>
+      <w:r>
+        <w:t xml:space="preserve">created within the primary developer’s personal engine. </w:t>
       </w:r>
     </w:p>
     <w:p>
       <w:pPr>
-        <w:ind w:firstLine="202"/>
-      </w:pPr>
-      <w:r>
-        <w:t>Tier 0 consists of any mandatory engine work that needs to be done before beginning the project. Although the majority of the engine’s subsystems are up to the quality needed for the project, a few bugs with rendering and particle systems need to be addressed before continuing on to the remainder of the project.</w:t>
-      </w:r>
-    </w:p>
-    <w:p>
-      <w:pPr>
-        <w:ind w:firstLine="202"/>
-      </w:pPr>
-      <w:r>
-        <w:t xml:space="preserve">Tier 1 consists of all the core gameplay elements that make up the game. </w:t>
-      </w:r>
-      <w:r>
-        <w:t xml:space="preserve">These features focus on getting the game functional first, proving out the core loop and the gameplay elements before moving on to polish tasks. </w:t>
-      </w:r>
-      <w:r>
-        <w:t xml:space="preserve">This tier </w:t>
-      </w:r>
-      <w:r>
-        <w:t>includes</w:t>
-      </w:r>
-      <w:r>
-        <w:t xml:space="preserve"> implementing</w:t>
-      </w:r>
-      <w:r>
-        <w:t xml:space="preserve"> multiplayer, programming player ships and rudimentary enemies, the game’s basic power ups, and a level to fly around in. The game will also have two distinct modes, assembly (the main game) and challenge (the minigames segment)</w:t>
-      </w:r>
-      <w:r>
-        <w:t>, along with start and end UI, including the victory screen</w:t>
-      </w:r>
-      <w:r>
-        <w:t xml:space="preserve">. </w:t>
-      </w:r>
-      <w:r>
-        <w:t>Most of the content will not be polished to final quality,</w:t>
-      </w:r>
-      <w:r>
-        <w:t xml:space="preserve"> but instead be the foundation</w:t>
-      </w:r>
-      <w:r>
-        <w:t xml:space="preserve"> for the rest of the game</w:t>
-      </w:r>
-      <w:r>
-        <w:t xml:space="preserve">’s features and polish to build off of. This tier is much akin to a Proof of Concept Gameplay milestone, but will be first playable as well. </w:t>
-      </w:r>
-    </w:p>
-    <w:p>
-      <w:pPr>
-        <w:ind w:firstLine="202"/>
-      </w:pPr>
-      <w:r>
-        <w:t>Tier 2 contains tasks with a focus on getting the core gameplay smooth, polished, and feeling good. This tier is to mitigate the risk of overscoping up front and running out of polish time, so that before any new non-core features and functionality are added, the game already feels good. This will establish the minimum-viable product for the game, and will ensure that the project meets the goal of creating a complete and polished game.</w:t>
-      </w:r>
-    </w:p>
-    <w:p>
-      <w:pPr>
-        <w:ind w:firstLine="202"/>
-      </w:pPr>
-      <w:r>
-        <w:t>Tier 3’s tasks focus on augmenting the current gameplay to improve gameplay quality and replayability. This tier in</w:t>
-      </w:r>
-      <w:r>
-        <w:t xml:space="preserve">troduces socket items/equipment, and adds the remaining power-up items and stats. Completion of the tier’s tasks will also add 2-6 more challenge variations, as well as procedurally generated map zones during assembly phase. These tasks will be polished to final quality, in order to match the quality of the game after </w:t>
-      </w:r>
-      <w:r>
-        <w:t>tier</w:t>
-      </w:r>
-      <w:r>
-        <w:t xml:space="preserve"> 2 has been finished.</w:t>
-      </w:r>
-      <w:r>
-        <w:t xml:space="preserve"> Once </w:t>
-      </w:r>
-      <w:r>
-        <w:t>tier</w:t>
-      </w:r>
-      <w:r>
-        <w:t xml:space="preserve"> 3</w:t>
-      </w:r>
-      <w:r>
-        <w:t xml:space="preserve"> is completed, the developer should be able to halt development at any point and the game should still feel like a complete and polished product, ready for defense.</w:t>
-      </w:r>
-    </w:p>
-    <w:p>
-      <w:pPr>
-        <w:ind w:firstLine="202"/>
-      </w:pPr>
-      <w:r>
-        <w:t>All of the remaining tasks and stretch goals reside in tier 4, which is optional for completion.</w:t>
-      </w:r>
-      <w:r>
-        <w:t xml:space="preserve"> This tier includes tasks such as implementing bosses</w:t>
-      </w:r>
-      <w:r>
-        <w:t xml:space="preserve"> during assembly phase and adding more challenges.</w:t>
-      </w:r>
-      <w:r>
-        <w:t xml:space="preserve"> </w:t>
-      </w:r>
-      <w:r>
-        <w:t xml:space="preserve">The tier will also add new slot items to the game, such as new weapons and chassis types. This tier will continue to push the bar of quality and polish for the game, </w:t>
-      </w:r>
-      <w:r>
-        <w:t>and will be worked on during any of the remaining time in the project.</w:t>
+        <w:pStyle w:val="Heading2"/>
+      </w:pPr>
+      <w:r>
+        <w:t>The Game</w:t>
       </w:r>
     </w:p>
     <w:p/>
     <w:p>
       <w:pPr>
-        <w:pStyle w:val="Caption"/>
-        <w:keepNext/>
-      </w:pPr>
-      <w:r>
-        <w:t xml:space="preserve">Table </w:t>
-      </w:r>
-      <w:fldSimple w:instr=" SEQ Table \* ARABIC ">
-        <w:r>
-          <w:rPr>
-            <w:noProof/>
-          </w:rPr>
-          <w:t>1</w:t>
-        </w:r>
-      </w:fldSimple>
-      <w:r>
-        <w:t>: Calendar of deliverables and respective submission dates</w:t>
+        <w:pStyle w:val="Heading2"/>
+      </w:pPr>
+      <w:r>
+        <w:t>Program Structure</w:t>
       </w:r>
     </w:p>
-    <w:tbl>
-      <w:tblPr>
-        <w:tblW w:w="0" w:type="auto"/>
-        <w:jc w:val="center"/>
-        <w:tblBorders>
-          <w:top w:val="single" w:sz="4" w:space="0" w:color="auto"/>
-          <w:left w:val="single" w:sz="4" w:space="0" w:color="auto"/>
-          <w:bottom w:val="single" w:sz="4" w:space="0" w:color="auto"/>
-          <w:right w:val="single" w:sz="4" w:space="0" w:color="auto"/>
-          <w:insideH w:val="single" w:sz="4" w:space="0" w:color="auto"/>
-          <w:insideV w:val="single" w:sz="4" w:space="0" w:color="auto"/>
-        </w:tblBorders>
-        <w:tblLook w:val="04A0" w:firstRow="1" w:lastRow="0" w:firstColumn="1" w:lastColumn="0" w:noHBand="0" w:noVBand="1"/>
-      </w:tblPr>
-      <w:tblGrid>
-        <w:gridCol w:w="2516"/>
-        <w:gridCol w:w="1794"/>
-      </w:tblGrid>
-      <w:tr>
-        <w:trPr>
-          <w:trHeight w:val="155"/>
-          <w:jc w:val="center"/>
-        </w:trPr>
-        <w:tc>
-          <w:tcPr>
-            <w:tcW w:w="2516" w:type="dxa"/>
-            <w:shd w:val="clear" w:color="auto" w:fill="365F91" w:themeFill="accent1" w:themeFillShade="BF"/>
-          </w:tcPr>
-          <w:p>
-            <w:pPr>
-              <w:rPr>
-                <w:b/>
-              </w:rPr>
-            </w:pPr>
-            <w:r>
-              <w:rPr>
-                <w:b/>
-                <w:color w:val="FFFFFF" w:themeColor="background1"/>
-              </w:rPr>
-              <w:t>DELIVERABLES</w:t>
-            </w:r>
-          </w:p>
-        </w:tc>
-        <w:tc>
-          <w:tcPr>
-            <w:tcW w:w="1794" w:type="dxa"/>
-            <w:shd w:val="clear" w:color="auto" w:fill="365F91" w:themeFill="accent1" w:themeFillShade="BF"/>
-          </w:tcPr>
-          <w:p>
-            <w:pPr>
-              <w:rPr>
-                <w:b/>
-              </w:rPr>
-            </w:pPr>
-            <w:r>
-              <w:rPr>
-                <w:b/>
-                <w:color w:val="FFFFFF" w:themeColor="background1"/>
-              </w:rPr>
-              <w:t>SUBMISSION DATE</w:t>
-            </w:r>
-          </w:p>
-        </w:tc>
-      </w:tr>
-      <w:tr>
-        <w:trPr>
-          <w:trHeight w:val="234"/>
-          <w:jc w:val="center"/>
-        </w:trPr>
-        <w:tc>
-          <w:tcPr>
-            <w:tcW w:w="2516" w:type="dxa"/>
-          </w:tcPr>
-          <w:p>
-            <w:r>
-              <w:t>Present Topic to Class/Potential Advisors</w:t>
-            </w:r>
-          </w:p>
-        </w:tc>
-        <w:tc>
-          <w:tcPr>
-            <w:tcW w:w="1794" w:type="dxa"/>
-          </w:tcPr>
-          <w:p>
-            <w:r>
-              <w:t>September 2, 2016</w:t>
-            </w:r>
-          </w:p>
-        </w:tc>
-      </w:tr>
-      <w:tr>
-        <w:trPr>
-          <w:trHeight w:val="234"/>
-          <w:jc w:val="center"/>
-        </w:trPr>
-        <w:tc>
-          <w:tcPr>
-            <w:tcW w:w="2516" w:type="dxa"/>
-          </w:tcPr>
-          <w:p>
-            <w:r>
-              <w:t>Updated Annotated Bibliography Due</w:t>
-            </w:r>
-          </w:p>
-        </w:tc>
-        <w:tc>
-          <w:tcPr>
-            <w:tcW w:w="1794" w:type="dxa"/>
-          </w:tcPr>
-          <w:p>
-            <w:r>
-              <w:t>September 16, 2016</w:t>
-            </w:r>
-          </w:p>
-        </w:tc>
-      </w:tr>
-      <w:tr>
-        <w:trPr>
-          <w:trHeight w:val="76"/>
-          <w:jc w:val="center"/>
-        </w:trPr>
-        <w:tc>
-          <w:tcPr>
-            <w:tcW w:w="2516" w:type="dxa"/>
-          </w:tcPr>
-          <w:p>
-            <w:r>
-              <w:t>Research Selection Due</w:t>
-            </w:r>
-          </w:p>
-        </w:tc>
-        <w:tc>
-          <w:tcPr>
-            <w:tcW w:w="1794" w:type="dxa"/>
-          </w:tcPr>
-          <w:p>
-            <w:r>
-              <w:t>September 23, 2016</w:t>
-            </w:r>
-          </w:p>
-        </w:tc>
-      </w:tr>
-      <w:tr>
-        <w:trPr>
-          <w:trHeight w:val="79"/>
-          <w:jc w:val="center"/>
-        </w:trPr>
-        <w:tc>
-          <w:tcPr>
-            <w:tcW w:w="2516" w:type="dxa"/>
-          </w:tcPr>
-          <w:p>
-            <w:r>
-              <w:t>Methodology Selection Due</w:t>
-            </w:r>
-          </w:p>
-        </w:tc>
-        <w:tc>
-          <w:tcPr>
-            <w:tcW w:w="1794" w:type="dxa"/>
-          </w:tcPr>
-          <w:p>
-            <w:r>
-              <w:t>September 30, 2016</w:t>
-            </w:r>
-          </w:p>
-        </w:tc>
-      </w:tr>
-      <w:tr>
-        <w:trPr>
-          <w:trHeight w:val="81"/>
-          <w:jc w:val="center"/>
-        </w:trPr>
-        <w:tc>
-          <w:tcPr>
-            <w:tcW w:w="2516" w:type="dxa"/>
-          </w:tcPr>
-          <w:p>
-            <w:r>
-              <w:t>Tier 0 tasks completed</w:t>
-            </w:r>
-          </w:p>
-        </w:tc>
-        <w:tc>
-          <w:tcPr>
-            <w:tcW w:w="1794" w:type="dxa"/>
-          </w:tcPr>
-          <w:p>
-            <w:r>
-              <w:t>October 4, 2016</w:t>
-            </w:r>
-          </w:p>
-        </w:tc>
-      </w:tr>
-      <w:tr>
-        <w:trPr>
-          <w:trHeight w:val="81"/>
-          <w:jc w:val="center"/>
-        </w:trPr>
-        <w:tc>
-          <w:tcPr>
-            <w:tcW w:w="2516" w:type="dxa"/>
-          </w:tcPr>
-          <w:p>
-            <w:r>
-              <w:t>C25 Proposal Sent to Advisor</w:t>
-            </w:r>
-          </w:p>
-        </w:tc>
-        <w:tc>
-          <w:tcPr>
-            <w:tcW w:w="1794" w:type="dxa"/>
-          </w:tcPr>
-          <w:p>
-            <w:r>
-              <w:t>October 4, 2016</w:t>
-            </w:r>
-          </w:p>
-        </w:tc>
-      </w:tr>
-      <w:tr>
-        <w:trPr>
-          <w:trHeight w:val="79"/>
-          <w:jc w:val="center"/>
-        </w:trPr>
-        <w:tc>
-          <w:tcPr>
-            <w:tcW w:w="2516" w:type="dxa"/>
-          </w:tcPr>
-          <w:p>
-            <w:r>
-              <w:t>Advisor Assigns Grade to Proposal</w:t>
-            </w:r>
-          </w:p>
-        </w:tc>
-        <w:tc>
-          <w:tcPr>
-            <w:tcW w:w="1794" w:type="dxa"/>
-          </w:tcPr>
-          <w:p>
-            <w:r>
-              <w:t>October 7, 2016</w:t>
-            </w:r>
-          </w:p>
-        </w:tc>
-      </w:tr>
-      <w:tr>
-        <w:trPr>
-          <w:trHeight w:val="79"/>
-          <w:jc w:val="center"/>
-        </w:trPr>
-        <w:tc>
-          <w:tcPr>
-            <w:tcW w:w="2516" w:type="dxa"/>
-          </w:tcPr>
-          <w:p>
-            <w:r>
-              <w:t>Tier 1 tasks completed</w:t>
-            </w:r>
-          </w:p>
-        </w:tc>
-        <w:tc>
-          <w:tcPr>
-            <w:tcW w:w="1794" w:type="dxa"/>
-          </w:tcPr>
-          <w:p>
-            <w:r>
-              <w:t xml:space="preserve">November </w:t>
-            </w:r>
-            <w:r>
-              <w:t>10</w:t>
-            </w:r>
-            <w:r>
-              <w:t>, 2016</w:t>
-            </w:r>
-          </w:p>
-        </w:tc>
-      </w:tr>
-      <w:tr>
-        <w:trPr>
-          <w:trHeight w:val="79"/>
-          <w:jc w:val="center"/>
-        </w:trPr>
-        <w:tc>
-          <w:tcPr>
-            <w:tcW w:w="2516" w:type="dxa"/>
-          </w:tcPr>
-          <w:p>
-            <w:r>
-              <w:t>Mastery Thes</w:t>
-            </w:r>
-            <w:r>
-              <w:t>is</w:t>
-            </w:r>
-            <w:r>
-              <w:t xml:space="preserve"> Proposal Signature Due</w:t>
-            </w:r>
-          </w:p>
-        </w:tc>
-        <w:tc>
-          <w:tcPr>
-            <w:tcW w:w="1794" w:type="dxa"/>
-          </w:tcPr>
-          <w:p>
-            <w:r>
-              <w:t>November 10, 2016</w:t>
-            </w:r>
-          </w:p>
-        </w:tc>
-      </w:tr>
-      <w:tr>
-        <w:trPr>
-          <w:trHeight w:val="79"/>
-          <w:jc w:val="center"/>
-        </w:trPr>
-        <w:tc>
-          <w:tcPr>
-            <w:tcW w:w="2516" w:type="dxa"/>
-          </w:tcPr>
-          <w:p>
-            <w:r>
-              <w:t>IRB Submission</w:t>
-            </w:r>
-            <w:r>
-              <w:t xml:space="preserve"> date</w:t>
-            </w:r>
-          </w:p>
-        </w:tc>
-        <w:tc>
-          <w:tcPr>
-            <w:tcW w:w="1794" w:type="dxa"/>
-          </w:tcPr>
-          <w:p>
-            <w:r>
-              <w:t>November 11, 2016</w:t>
-            </w:r>
-          </w:p>
-        </w:tc>
-      </w:tr>
-      <w:tr>
-        <w:trPr>
-          <w:trHeight w:val="79"/>
-          <w:jc w:val="center"/>
-        </w:trPr>
-        <w:tc>
-          <w:tcPr>
-            <w:tcW w:w="2516" w:type="dxa"/>
-          </w:tcPr>
-          <w:p>
-            <w:r>
-              <w:t>Tier 2 tasks completed</w:t>
-            </w:r>
-          </w:p>
-        </w:tc>
-        <w:tc>
-          <w:tcPr>
-            <w:tcW w:w="1794" w:type="dxa"/>
-          </w:tcPr>
-          <w:p>
-            <w:r>
-              <w:t>December 9, 2016</w:t>
-            </w:r>
-          </w:p>
-        </w:tc>
-      </w:tr>
-      <w:tr>
-        <w:trPr>
-          <w:trHeight w:val="79"/>
-          <w:jc w:val="center"/>
-        </w:trPr>
-        <w:tc>
-          <w:tcPr>
-            <w:tcW w:w="2516" w:type="dxa"/>
-          </w:tcPr>
-          <w:p>
-            <w:r>
-              <w:t>Artifact Progress Due per Proposal Advisor assigns CR/NC</w:t>
-            </w:r>
-          </w:p>
-        </w:tc>
-        <w:tc>
-          <w:tcPr>
-            <w:tcW w:w="1794" w:type="dxa"/>
-          </w:tcPr>
-          <w:p>
-            <w:r>
-              <w:t>December 9, 2016</w:t>
-            </w:r>
-          </w:p>
-        </w:tc>
-      </w:tr>
-      <w:tr>
-        <w:trPr>
-          <w:trHeight w:val="155"/>
-          <w:jc w:val="center"/>
-        </w:trPr>
-        <w:tc>
-          <w:tcPr>
-            <w:tcW w:w="2516" w:type="dxa"/>
-          </w:tcPr>
-          <w:p>
-            <w:r>
-              <w:t>Tier 3 tasks completed</w:t>
-            </w:r>
-          </w:p>
-        </w:tc>
-        <w:tc>
-          <w:tcPr>
-            <w:tcW w:w="1794" w:type="dxa"/>
-          </w:tcPr>
-          <w:p>
-            <w:r>
-              <w:t>February 20, 2017</w:t>
-            </w:r>
-          </w:p>
-        </w:tc>
-      </w:tr>
-      <w:tr>
-        <w:trPr>
-          <w:trHeight w:val="155"/>
-          <w:jc w:val="center"/>
-        </w:trPr>
-        <w:tc>
-          <w:tcPr>
-            <w:tcW w:w="2516" w:type="dxa"/>
-          </w:tcPr>
-          <w:p>
-            <w:r>
-              <w:t>Mastery Thesis Artifact Due to Advisor</w:t>
-            </w:r>
-          </w:p>
-        </w:tc>
-        <w:tc>
-          <w:tcPr>
-            <w:tcW w:w="1794" w:type="dxa"/>
-          </w:tcPr>
-          <w:p>
-            <w:r>
-              <w:t>February 20, 2017</w:t>
-            </w:r>
-          </w:p>
-        </w:tc>
-      </w:tr>
-      <w:tr>
-        <w:trPr>
-          <w:trHeight w:val="155"/>
-          <w:jc w:val="center"/>
-        </w:trPr>
-        <w:tc>
-          <w:tcPr>
-            <w:tcW w:w="2516" w:type="dxa"/>
-          </w:tcPr>
-          <w:p>
-            <w:r>
-              <w:t>First Draft Paper Due to Advisor</w:t>
-            </w:r>
-          </w:p>
-        </w:tc>
-        <w:tc>
-          <w:tcPr>
-            <w:tcW w:w="1794" w:type="dxa"/>
-          </w:tcPr>
-          <w:p>
-            <w:r>
-              <w:t>February 27, 2017</w:t>
-            </w:r>
-          </w:p>
-        </w:tc>
-      </w:tr>
-      <w:tr>
-        <w:trPr>
-          <w:trHeight w:val="155"/>
-          <w:jc w:val="center"/>
-        </w:trPr>
-        <w:tc>
-          <w:tcPr>
-            <w:tcW w:w="2516" w:type="dxa"/>
-          </w:tcPr>
-          <w:p>
-            <w:r>
-              <w:t>Advisor Feedback on Thesis Paper Sent to Student and Reader</w:t>
-            </w:r>
-          </w:p>
-        </w:tc>
-        <w:tc>
-          <w:tcPr>
-            <w:tcW w:w="1794" w:type="dxa"/>
-          </w:tcPr>
-          <w:p>
-            <w:r>
-              <w:t>March 16, 2017</w:t>
-            </w:r>
-          </w:p>
-        </w:tc>
-      </w:tr>
-      <w:tr>
-        <w:trPr>
-          <w:trHeight w:val="155"/>
-          <w:jc w:val="center"/>
-        </w:trPr>
-        <w:tc>
-          <w:tcPr>
-            <w:tcW w:w="2516" w:type="dxa"/>
-          </w:tcPr>
-          <w:p>
-            <w:r>
-              <w:t>Advisor Approves Thesis Paper</w:t>
-            </w:r>
-          </w:p>
-        </w:tc>
-        <w:tc>
-          <w:tcPr>
-            <w:tcW w:w="1794" w:type="dxa"/>
-          </w:tcPr>
-          <w:p>
-            <w:r>
-              <w:t xml:space="preserve">March </w:t>
-            </w:r>
-            <w:r>
-              <w:t>30, 2017</w:t>
-            </w:r>
-          </w:p>
-        </w:tc>
-      </w:tr>
-      <w:tr>
-        <w:trPr>
-          <w:trHeight w:val="155"/>
-          <w:jc w:val="center"/>
-        </w:trPr>
-        <w:tc>
-          <w:tcPr>
-            <w:tcW w:w="2516" w:type="dxa"/>
-          </w:tcPr>
-          <w:p>
-            <w:r>
-              <w:t>Reader Comments Thesis Paper Due</w:t>
-            </w:r>
-          </w:p>
-        </w:tc>
-        <w:tc>
-          <w:tcPr>
-            <w:tcW w:w="1794" w:type="dxa"/>
-          </w:tcPr>
-          <w:p>
-            <w:r>
-              <w:t xml:space="preserve">March </w:t>
-            </w:r>
-            <w:r>
-              <w:t>30, 2017</w:t>
-            </w:r>
-          </w:p>
-        </w:tc>
-      </w:tr>
-      <w:tr>
-        <w:trPr>
-          <w:trHeight w:val="155"/>
-          <w:jc w:val="center"/>
-        </w:trPr>
-        <w:tc>
-          <w:tcPr>
-            <w:tcW w:w="2516" w:type="dxa"/>
-          </w:tcPr>
-          <w:p>
-            <w:r>
-              <w:t>Defense Date Confirmed by Masters Committee</w:t>
-            </w:r>
-          </w:p>
-        </w:tc>
-        <w:tc>
-          <w:tcPr>
-            <w:tcW w:w="1794" w:type="dxa"/>
-          </w:tcPr>
-          <w:p>
-            <w:r>
-              <w:t xml:space="preserve">March </w:t>
-            </w:r>
-            <w:r>
-              <w:t>30, 2017</w:t>
-            </w:r>
-          </w:p>
-        </w:tc>
-      </w:tr>
-      <w:tr>
-        <w:trPr>
-          <w:trHeight w:val="155"/>
-          <w:jc w:val="center"/>
-        </w:trPr>
-        <w:tc>
-          <w:tcPr>
-            <w:tcW w:w="2516" w:type="dxa"/>
-          </w:tcPr>
-          <w:p>
-            <w:r>
-              <w:t>Defense Required Revisions Complete to Advisor</w:t>
-            </w:r>
-          </w:p>
-        </w:tc>
-        <w:tc>
-          <w:tcPr>
-            <w:tcW w:w="1794" w:type="dxa"/>
-          </w:tcPr>
-          <w:p>
-            <w:r>
-              <w:t>April 21, 2017</w:t>
-            </w:r>
-          </w:p>
-        </w:tc>
-      </w:tr>
-      <w:tr>
-        <w:trPr>
-          <w:trHeight w:val="155"/>
-          <w:jc w:val="center"/>
-        </w:trPr>
-        <w:tc>
-          <w:tcPr>
-            <w:tcW w:w="2516" w:type="dxa"/>
-          </w:tcPr>
-          <w:p>
-            <w:r>
-              <w:t>Thesis Defense</w:t>
-            </w:r>
-          </w:p>
-        </w:tc>
-        <w:tc>
-          <w:tcPr>
-            <w:tcW w:w="1794" w:type="dxa"/>
-          </w:tcPr>
-          <w:p>
-            <w:r>
-              <w:t>TBD</w:t>
-            </w:r>
-          </w:p>
-        </w:tc>
-      </w:tr>
-    </w:tbl>
     <w:p/>
     <w:p>
       <w:pPr>
-        <w:ind w:firstLine="202"/>
-      </w:pPr>
-      <w:r>
-        <w:t xml:space="preserve">By using concentric development, the project is not only organized into discrete milestones with clear objectives and deliverables, but is separated into a chain of dependencies that prioritize the core components of the project. </w:t>
-      </w:r>
-      <w:r>
-        <w:rPr>
-          <w:color w:val="000000" w:themeColor="text1"/>
-        </w:rPr>
-        <w:t>By December 9</w:t>
-      </w:r>
-      <w:r>
-        <w:rPr>
-          <w:color w:val="000000" w:themeColor="text1"/>
-          <w:vertAlign w:val="superscript"/>
-        </w:rPr>
-        <w:t>th</w:t>
-      </w:r>
-      <w:r>
-        <w:rPr>
-          <w:color w:val="000000" w:themeColor="text1"/>
-        </w:rPr>
-        <w:t xml:space="preserve">, 2016, the artifact projects to be at minimum </w:t>
-      </w:r>
-      <w:r>
-        <w:rPr>
-          <w:color w:val="000000" w:themeColor="text1"/>
-        </w:rPr>
-        <w:t>viable product. By February 20</w:t>
-      </w:r>
-      <w:r>
-        <w:rPr>
-          <w:color w:val="000000" w:themeColor="text1"/>
-          <w:vertAlign w:val="superscript"/>
-        </w:rPr>
-        <w:t>th</w:t>
-      </w:r>
-      <w:r>
-        <w:rPr>
-          <w:color w:val="000000" w:themeColor="text1"/>
-        </w:rPr>
-        <w:t>, 2017, the artifact projects to be rea</w:t>
-      </w:r>
-      <w:r>
-        <w:rPr>
-          <w:color w:val="000000" w:themeColor="text1"/>
-        </w:rPr>
-        <w:t xml:space="preserve">dy to submit for thesis defense, with all </w:t>
-      </w:r>
-      <w:r>
-        <w:rPr>
-          <w:color w:val="000000" w:themeColor="text1"/>
-        </w:rPr>
-        <w:t>tier</w:t>
-      </w:r>
-      <w:r>
-        <w:rPr>
-          <w:color w:val="000000" w:themeColor="text1"/>
-        </w:rPr>
-        <w:t xml:space="preserve"> 3 tasks and below completed</w:t>
-      </w:r>
-      <w:r>
-        <w:rPr>
-          <w:color w:val="000000" w:themeColor="text1"/>
-        </w:rPr>
-        <w:t>.</w:t>
+        <w:pStyle w:val="Heading2"/>
+      </w:pPr>
+      <w:r>
+        <w:t>Development Structure</w:t>
       </w:r>
     </w:p>
     <w:p>
       <w:pPr>
-        <w:pStyle w:val="Heading1"/>
-        <w:rPr>
-          <w:color w:val="000000" w:themeColor="text1"/>
-        </w:rPr>
-      </w:pPr>
-      <w:r>
-        <w:rPr>
-          <w:color w:val="000000" w:themeColor="text1"/>
-        </w:rPr>
-        <w:lastRenderedPageBreak/>
-        <w:t>C</w:t>
-      </w:r>
-      <w:r>
-        <w:rPr>
-          <w:color w:val="000000" w:themeColor="text1"/>
-        </w:rPr>
-        <w:t>onclusion</w:t>
+        <w:ind w:firstLine="202"/>
+      </w:pPr>
+      <w:r>
+        <w:t xml:space="preserve">The project </w:t>
+      </w:r>
+      <w:r>
+        <w:t>employed</w:t>
+      </w:r>
+      <w:r>
+        <w:t xml:space="preserve"> concentric development to organize the game’s components and features into </w:t>
+      </w:r>
+      <w:r>
+        <w:t>discrete tiers</w:t>
+      </w:r>
+      <w:r>
+        <w:t>. Each of the tiers</w:t>
+      </w:r>
+      <w:r>
+        <w:t xml:space="preserve"> </w:t>
+      </w:r>
+      <w:r>
+        <w:t>consisted</w:t>
+      </w:r>
+      <w:r>
+        <w:t xml:space="preserve"> of a set of features that </w:t>
+      </w:r>
+      <w:r>
+        <w:t>built</w:t>
+      </w:r>
+      <w:r>
+        <w:t xml:space="preserve"> </w:t>
+      </w:r>
+      <w:r>
+        <w:t>off</w:t>
+      </w:r>
+      <w:r>
+        <w:t xml:space="preserve"> the previous tier’s work, and provide</w:t>
+      </w:r>
+      <w:r>
+        <w:t>d</w:t>
+      </w:r>
+      <w:r>
+        <w:t xml:space="preserve"> a clear path for the project’s dependencies. </w:t>
+      </w:r>
+      <w:r>
+        <w:t>The tiers also provide</w:t>
+      </w:r>
+      <w:r>
+        <w:t>d</w:t>
+      </w:r>
+      <w:r>
+        <w:t xml:space="preserve"> priorities for the sets of features, and naturally divide</w:t>
+      </w:r>
+      <w:r>
+        <w:t>d</w:t>
+      </w:r>
+      <w:r>
+        <w:t xml:space="preserve"> up the features into milestones. </w:t>
+      </w:r>
+      <w:r>
+        <w:t xml:space="preserve">The </w:t>
+      </w:r>
+      <w:r>
+        <w:t xml:space="preserve">last tier </w:t>
+      </w:r>
+      <w:r>
+        <w:t>was</w:t>
+      </w:r>
+      <w:r>
+        <w:t xml:space="preserve"> considered optional, and serve</w:t>
+      </w:r>
+      <w:r>
+        <w:t>d</w:t>
+      </w:r>
+      <w:r>
+        <w:t xml:space="preserve"> as</w:t>
+      </w:r>
+      <w:r>
+        <w:t xml:space="preserve"> the stretch goals of the project</w:t>
+      </w:r>
+      <w:r>
+        <w:t>.</w:t>
       </w:r>
     </w:p>
     <w:p>
       <w:pPr>
-        <w:pStyle w:val="Text"/>
-        <w:rPr>
-          <w:color w:val="000000" w:themeColor="text1"/>
-        </w:rPr>
-      </w:pPr>
-      <w:r>
-        <w:rPr>
-          <w:color w:val="000000" w:themeColor="text1"/>
-        </w:rPr>
-        <w:t xml:space="preserve">This thesis aims </w:t>
-      </w:r>
-      <w:r>
-        <w:rPr>
-          <w:color w:val="000000" w:themeColor="text1"/>
-        </w:rPr>
-        <w:t>to demonstrate an all-around mastery</w:t>
-      </w:r>
-      <w:r>
-        <w:rPr>
-          <w:color w:val="000000" w:themeColor="text1"/>
-        </w:rPr>
-        <w:t xml:space="preserve"> of </w:t>
-      </w:r>
-      <w:r>
-        <w:rPr>
-          <w:color w:val="000000" w:themeColor="text1"/>
-        </w:rPr>
-        <w:t>the lessons and skills developed through the Guildhall’s software development track</w:t>
-      </w:r>
-      <w:r>
-        <w:rPr>
-          <w:color w:val="000000" w:themeColor="text1"/>
-        </w:rPr>
-        <w:t xml:space="preserve"> by creating a well-polished </w:t>
-      </w:r>
-      <w:r>
-        <w:rPr>
-          <w:color w:val="000000" w:themeColor="text1"/>
-        </w:rPr>
-        <w:t>game</w:t>
-      </w:r>
-      <w:r>
-        <w:rPr>
-          <w:color w:val="000000" w:themeColor="text1"/>
-        </w:rPr>
-        <w:t xml:space="preserve">. </w:t>
-      </w:r>
-      <w:r>
-        <w:rPr>
-          <w:color w:val="000000" w:themeColor="text1"/>
-        </w:rPr>
-        <w:t>By</w:t>
-      </w:r>
-      <w:r>
-        <w:rPr>
-          <w:color w:val="000000" w:themeColor="text1"/>
-        </w:rPr>
-        <w:t xml:space="preserve"> building</w:t>
-      </w:r>
-      <w:r>
-        <w:rPr>
-          <w:color w:val="000000" w:themeColor="text1"/>
-        </w:rPr>
-        <w:t xml:space="preserve"> a competitiv</w:t>
-      </w:r>
-      <w:r>
-        <w:rPr>
-          <w:color w:val="000000" w:themeColor="text1"/>
-        </w:rPr>
-        <w:t>e, open-</w:t>
-      </w:r>
-      <w:r>
-        <w:rPr>
-          <w:color w:val="000000" w:themeColor="text1"/>
-        </w:rPr>
-        <w:t>arena, two dimensional twin-stick shooter from the ground up</w:t>
-      </w:r>
-      <w:r>
-        <w:rPr>
-          <w:color w:val="000000" w:themeColor="text1"/>
-        </w:rPr>
-        <w:t>, polishing and optimizing the game, the artifact will support the thesis’ claim of mastery</w:t>
-      </w:r>
-      <w:r>
-        <w:rPr>
-          <w:color w:val="000000" w:themeColor="text1"/>
-        </w:rPr>
-        <w:t xml:space="preserve">. </w:t>
+        <w:ind w:firstLine="202"/>
+      </w:pPr>
+      <w:r>
+        <w:t>Tier 0 consists of any mandatory engine work that needs to be done before beginning the project. Although the majority of the engine’s subsystems are up to the quality needed for the project, a few bugs with rendering and particle systems need to be addressed before continuing on to the remainder of the project.</w:t>
       </w:r>
     </w:p>
     <w:p>
       <w:pPr>
         <w:ind w:firstLine="202"/>
-        <w:rPr>
-          <w:color w:val="000000" w:themeColor="text1"/>
-        </w:rPr>
-      </w:pPr>
-      <w:r>
-        <w:rPr>
-          <w:color w:val="000000" w:themeColor="text1"/>
-        </w:rPr>
-        <w:t>The artifact will be built using a public GitHub repository to log all code</w:t>
-      </w:r>
-      <w:r>
-        <w:rPr>
-          <w:color w:val="000000" w:themeColor="text1"/>
-        </w:rPr>
-        <w:t xml:space="preserve"> commit messages</w:t>
-      </w:r>
-      <w:r>
-        <w:rPr>
-          <w:color w:val="000000" w:themeColor="text1"/>
-        </w:rPr>
-        <w:t>.</w:t>
-      </w:r>
-      <w:r>
-        <w:rPr>
-          <w:color w:val="000000" w:themeColor="text1"/>
-        </w:rPr>
-        <w:t xml:space="preserve"> Because GitHub commits bind developer comments to specific code updates, any progress comes with in the moment commentary that keeps development transparent. Higher-level commentary on the project and design decisions will be noted in a development log, which will provide a bigger picture view of the project.</w:t>
-      </w:r>
-      <w:r>
-        <w:rPr>
-          <w:color w:val="000000" w:themeColor="text1"/>
-        </w:rPr>
-        <w:t xml:space="preserve"> </w:t>
+      </w:pPr>
+      <w:r>
+        <w:t xml:space="preserve">Tier 1 consists of all the core gameplay elements that make up the game. </w:t>
+      </w:r>
+      <w:r>
+        <w:t xml:space="preserve">These features focus on getting the game functional first, proving out the core loop and the gameplay elements before moving on to polish tasks. </w:t>
+      </w:r>
+      <w:r>
+        <w:t xml:space="preserve">This tier </w:t>
+      </w:r>
+      <w:r>
+        <w:t>includes</w:t>
+      </w:r>
+      <w:r>
+        <w:t xml:space="preserve"> implementing</w:t>
+      </w:r>
+      <w:r>
+        <w:t xml:space="preserve"> multiplayer, programming player ships and rudimentary enemies, the game’s basic power ups, and a level to fly around in. The game will also have two distinct modes, assembly (the main game) and challenge (the minigames segment)</w:t>
+      </w:r>
+      <w:r>
+        <w:t>, along with start and end UI, including the victory screen</w:t>
+      </w:r>
+      <w:r>
+        <w:t xml:space="preserve">. </w:t>
+      </w:r>
+      <w:r>
+        <w:t>Most of the content will not be polished to final quality,</w:t>
+      </w:r>
+      <w:r>
+        <w:t xml:space="preserve"> but instead be the foundation</w:t>
+      </w:r>
+      <w:r>
+        <w:t xml:space="preserve"> for the rest of the game</w:t>
+      </w:r>
+      <w:r>
+        <w:t xml:space="preserve">’s features and polish to build off of. This tier is much akin to a Proof of Concept Gameplay milestone, but will be first playable as well. </w:t>
       </w:r>
     </w:p>
     <w:p>
       <w:pPr>
         <w:ind w:firstLine="202"/>
+      </w:pPr>
+      <w:r>
+        <w:t>Tier 2 contains tasks with a focus on getting the core gameplay smooth, polished, and feeling good. This tier is to mitigate the risk of overscoping up front and running out of polish time, so that before any new non-core features and functionality are added, the game already feels good. This will establish the minimum-viable product for the game, and will ensure that the project meets the goal of creating a complete and polished game.</w:t>
+      </w:r>
+    </w:p>
+    <w:p>
+      <w:pPr>
+        <w:ind w:firstLine="202"/>
+      </w:pPr>
+      <w:r>
+        <w:t>Tier 3’s tasks focus on augmenting the current gameplay to improve gameplay quality and replayability. This tier in</w:t>
+      </w:r>
+      <w:r>
+        <w:t xml:space="preserve">troduces socket items/equipment, and adds the remaining power-up items and stats. Completion of the tier’s tasks will also add 2-6 more challenge variations, as well as procedurally generated map zones during assembly phase. These tasks will be polished to final quality, in order to match the quality of the game after </w:t>
+      </w:r>
+      <w:r>
+        <w:t>tier</w:t>
+      </w:r>
+      <w:r>
+        <w:t xml:space="preserve"> 2 has been finished.</w:t>
+      </w:r>
+      <w:r>
+        <w:t xml:space="preserve"> Once </w:t>
+      </w:r>
+      <w:r>
+        <w:t>tier</w:t>
+      </w:r>
+      <w:r>
+        <w:t xml:space="preserve"> 3</w:t>
+      </w:r>
+      <w:r>
+        <w:t xml:space="preserve"> is completed, the developer should be able to halt development at any point and the game should still feel like a complete and polished product, ready for defense.</w:t>
+      </w:r>
+    </w:p>
+    <w:p>
+      <w:pPr>
+        <w:ind w:firstLine="202"/>
+      </w:pPr>
+      <w:r>
+        <w:t>All of the remaining tasks and stretch goals reside in tier 4, which is optional for completion.</w:t>
+      </w:r>
+      <w:r>
+        <w:t xml:space="preserve"> This tier includes tasks such </w:t>
+      </w:r>
+      <w:r>
+        <w:t>as implementing bosses</w:t>
+      </w:r>
+      <w:r>
+        <w:t xml:space="preserve"> during assembly phase and adding more challenges.</w:t>
+      </w:r>
+      <w:r>
+        <w:t xml:space="preserve"> </w:t>
+      </w:r>
+      <w:r>
+        <w:t>The tier will also add new slot items to the game, such as new weapons and chassis types. This tier will continue to push the bar of quality and polish for the game, and will be worked on during any of the remaining time in the project.</w:t>
+      </w:r>
+    </w:p>
+    <w:p>
+      <w:pPr>
+        <w:ind w:firstLine="202"/>
+      </w:pPr>
+      <w:r>
+        <w:t xml:space="preserve">By using concentric development, the project is not only organized into discrete milestones with clear objectives and deliverables, but is separated into a chain of dependencies that prioritize the core components of the project. </w:t>
+      </w:r>
+    </w:p>
+    <w:p>
+      <w:pPr>
+        <w:pStyle w:val="Heading1"/>
+        <w:rPr>
+          <w:color w:val="000000" w:themeColor="text1"/>
+        </w:rPr>
+      </w:pPr>
+      <w:r>
+        <w:rPr>
+          <w:color w:val="000000" w:themeColor="text1"/>
+        </w:rPr>
+        <w:t>Results</w:t>
+      </w:r>
+    </w:p>
+    <w:p/>
+    <w:p>
+      <w:pPr>
+        <w:pStyle w:val="Heading1"/>
+        <w:rPr>
+          <w:color w:val="000000" w:themeColor="text1"/>
+        </w:rPr>
+      </w:pPr>
+      <w:r>
+        <w:rPr>
+          <w:color w:val="000000" w:themeColor="text1"/>
+        </w:rPr>
+        <w:t>C</w:t>
+      </w:r>
+      <w:r>
+        <w:rPr>
+          <w:color w:val="000000" w:themeColor="text1"/>
+        </w:rPr>
+        <w:t>onclusion</w:t>
+      </w:r>
+    </w:p>
+    <w:p>
+      <w:pPr>
+        <w:pStyle w:val="Text"/>
+        <w:rPr>
+          <w:color w:val="000000" w:themeColor="text1"/>
+        </w:rPr>
+      </w:pPr>
+      <w:r>
+        <w:rPr>
+          <w:color w:val="000000" w:themeColor="text1"/>
+        </w:rPr>
+        <w:t xml:space="preserve">This thesis aims </w:t>
+      </w:r>
+      <w:r>
+        <w:rPr>
+          <w:color w:val="000000" w:themeColor="text1"/>
+        </w:rPr>
+        <w:t>to demonstrate an all-around mastery</w:t>
+      </w:r>
+      <w:r>
+        <w:rPr>
+          <w:color w:val="000000" w:themeColor="text1"/>
+        </w:rPr>
+        <w:t xml:space="preserve"> of </w:t>
+      </w:r>
+      <w:r>
+        <w:rPr>
+          <w:color w:val="000000" w:themeColor="text1"/>
+        </w:rPr>
+        <w:t>the lessons and skills developed through the Guildhall’s software development track</w:t>
+      </w:r>
+      <w:r>
+        <w:rPr>
+          <w:color w:val="000000" w:themeColor="text1"/>
+        </w:rPr>
+        <w:t xml:space="preserve"> by creating a well-polished </w:t>
+      </w:r>
+      <w:r>
+        <w:rPr>
+          <w:color w:val="000000" w:themeColor="text1"/>
+        </w:rPr>
+        <w:t>game</w:t>
+      </w:r>
+      <w:r>
+        <w:rPr>
+          <w:color w:val="000000" w:themeColor="text1"/>
+        </w:rPr>
+        <w:t xml:space="preserve">. </w:t>
+      </w:r>
+      <w:r>
+        <w:rPr>
+          <w:color w:val="000000" w:themeColor="text1"/>
+        </w:rPr>
+        <w:t>By</w:t>
+      </w:r>
+      <w:r>
+        <w:rPr>
+          <w:color w:val="000000" w:themeColor="text1"/>
+        </w:rPr>
+        <w:t xml:space="preserve"> building</w:t>
+      </w:r>
+      <w:r>
+        <w:rPr>
+          <w:color w:val="000000" w:themeColor="text1"/>
+        </w:rPr>
+        <w:t xml:space="preserve"> a competitiv</w:t>
+      </w:r>
+      <w:r>
+        <w:rPr>
+          <w:color w:val="000000" w:themeColor="text1"/>
+        </w:rPr>
+        <w:t>e, open-</w:t>
+      </w:r>
+      <w:r>
+        <w:rPr>
+          <w:color w:val="000000" w:themeColor="text1"/>
+        </w:rPr>
+        <w:t xml:space="preserve">arena, </w:t>
+      </w:r>
+      <w:r>
+        <w:rPr>
+          <w:color w:val="000000" w:themeColor="text1"/>
+        </w:rPr>
+        <w:t>two-dimensional</w:t>
+      </w:r>
+      <w:r>
+        <w:rPr>
+          <w:color w:val="000000" w:themeColor="text1"/>
+        </w:rPr>
+        <w:t xml:space="preserve"> twin-stick shooter from the ground up</w:t>
+      </w:r>
+      <w:r>
+        <w:rPr>
+          <w:color w:val="000000" w:themeColor="text1"/>
+        </w:rPr>
+        <w:t>, polishing and optimizing the game, the artifact support</w:t>
+      </w:r>
+      <w:r>
+        <w:rPr>
+          <w:color w:val="000000" w:themeColor="text1"/>
+        </w:rPr>
+        <w:t>s</w:t>
+      </w:r>
+      <w:r>
+        <w:rPr>
+          <w:color w:val="000000" w:themeColor="text1"/>
+        </w:rPr>
+        <w:t xml:space="preserve"> the thesis’ claim of mastery</w:t>
+      </w:r>
+      <w:r>
+        <w:rPr>
+          <w:color w:val="000000" w:themeColor="text1"/>
+        </w:rPr>
+        <w:t xml:space="preserve">. </w:t>
+      </w:r>
+    </w:p>
+    <w:p>
+      <w:pPr>
+        <w:pStyle w:val="Text"/>
         <w:rPr>
           <w:b/>
           <w:color w:val="000000" w:themeColor="text1"/>
         </w:rPr>
       </w:pPr>
       <w:r>
-        <w:rPr>
-          <w:color w:val="000000" w:themeColor="text1"/>
-        </w:rPr>
-        <w:t xml:space="preserve">Concentric development will </w:t>
-      </w:r>
-      <w:r>
-        <w:rPr>
-          <w:color w:val="000000" w:themeColor="text1"/>
-        </w:rPr>
-        <w:t>define clear stages for the project and create milestones by splitting</w:t>
-      </w:r>
-      <w:r>
-        <w:rPr>
-          <w:color w:val="000000" w:themeColor="text1"/>
-        </w:rPr>
-        <w:t xml:space="preserve"> the game’</w:t>
-      </w:r>
-      <w:r>
-        <w:rPr>
-          <w:color w:val="000000" w:themeColor="text1"/>
-        </w:rPr>
-        <w:t xml:space="preserve">s features </w:t>
-      </w:r>
-      <w:r>
-        <w:rPr>
-          <w:color w:val="000000" w:themeColor="text1"/>
-        </w:rPr>
-        <w:t>into</w:t>
-      </w:r>
-      <w:r>
-        <w:rPr>
-          <w:color w:val="000000" w:themeColor="text1"/>
-        </w:rPr>
-        <w:t xml:space="preserve"> tiers</w:t>
-      </w:r>
-      <w:r>
-        <w:rPr>
-          <w:color w:val="000000" w:themeColor="text1"/>
-        </w:rPr>
-        <w:t xml:space="preserve">. </w:t>
-      </w:r>
-      <w:r>
-        <w:t xml:space="preserve">All of the </w:t>
-      </w:r>
-      <w:r>
-        <w:t>tier</w:t>
-      </w:r>
-      <w:r>
-        <w:t xml:space="preserve"> 1 tasks will be completed by </w:t>
-      </w:r>
-      <w:r>
-        <w:t xml:space="preserve">November </w:t>
-      </w:r>
-      <w:r>
-        <w:t>10</w:t>
-      </w:r>
-      <w:r>
-        <w:rPr>
-          <w:vertAlign w:val="superscript"/>
-        </w:rPr>
-        <w:t>th</w:t>
-      </w:r>
-      <w:r>
-        <w:t>, 2016</w:t>
-      </w:r>
-      <w:r>
-        <w:t>, which compose the skeleton of the game. At this date, the core gameplay will be present and the game will be playable, yet unpolished. By December 9</w:t>
-      </w:r>
-      <w:r>
-        <w:rPr>
-          <w:vertAlign w:val="superscript"/>
-        </w:rPr>
-        <w:t>th</w:t>
-      </w:r>
-      <w:r>
-        <w:t xml:space="preserve">, 2016, all of the </w:t>
-      </w:r>
-      <w:r>
-        <w:t>tier</w:t>
-      </w:r>
-      <w:r>
-        <w:t xml:space="preserve"> 2 tasks will be completed, signifying a playable and polished project, but still lacking in some extra gameplay features. By February 20</w:t>
-      </w:r>
-      <w:r>
-        <w:rPr>
-          <w:vertAlign w:val="superscript"/>
-        </w:rPr>
-        <w:t>th</w:t>
-      </w:r>
-      <w:r>
-        <w:t xml:space="preserve">, 2017, the artifact projects to be ready to submit for thesis defense, with all </w:t>
-      </w:r>
-      <w:r>
-        <w:t>tier</w:t>
-      </w:r>
-      <w:r>
-        <w:t xml:space="preserve"> 3 tasks completed. Completion of all tiers through tier 3 will result in a complete and polished game that demonstrates a mastery of software development for games, the goal of this thesis.</w:t>
+        <w:t>Completion o</w:t>
+      </w:r>
+      <w:r>
+        <w:t xml:space="preserve">f all tiers </w:t>
+      </w:r>
+      <w:bookmarkStart w:id="1" w:name="_GoBack"/>
+      <w:bookmarkEnd w:id="1"/>
+      <w:r>
+        <w:t xml:space="preserve">resulted </w:t>
+      </w:r>
+      <w:r>
+        <w:t>in a complete and polished game that demonstrates a mastery of software development for games, the goal of this thesis.</w:t>
       </w:r>
       <w:r>
         <w:t xml:space="preserve"> </w:t>
@@ -4160,6 +3435,7 @@
           <w:docPartUnique/>
         </w:docPartObj>
       </w:sdtPr>
+      <w:sdtEndPr/>
       <w:sdtContent>
         <w:p>
           <w:pPr>
@@ -4174,6 +3450,7 @@
             <w:id w:val="-573587230"/>
             <w:bibliography/>
           </w:sdtPr>
+          <w:sdtEndPr/>
           <w:sdtContent>
             <w:p>
               <w:pPr>
@@ -4722,7 +3999,7 @@
 </file>
 
 <file path=word/endnotes.xml><?xml version="1.0" encoding="utf-8"?>
-<w:endnotes xmlns:wpc="http://schemas.microsoft.com/office/word/2010/wordprocessingCanvas" xmlns:cx="http://schemas.microsoft.com/office/drawing/2014/chartex" xmlns:cx1="http://schemas.microsoft.com/office/drawing/2015/9/8/chartex" xmlns:cx2="http://schemas.microsoft.com/office/drawing/2015/10/21/chartex" xmlns:mc="http://schemas.openxmlformats.org/markup-compatibility/2006" xmlns:o="urn:schemas-microsoft-com:office:office" xmlns:r="http://schemas.openxmlformats.org/officeDocument/2006/relationships" xmlns:m="http://schemas.openxmlformats.org/officeDocument/2006/math" xmlns:v="urn:schemas-microsoft-com:vml" xmlns:wp14="http://schemas.microsoft.com/office/word/2010/wordprocessingDrawing" xmlns:wp="http://schemas.openxmlformats.org/drawingml/2006/wordprocessingDrawing" xmlns:w10="urn:schemas-microsoft-com:office:word" xmlns:w="http://schemas.openxmlformats.org/wordprocessingml/2006/main" xmlns:w14="http://schemas.microsoft.com/office/word/2010/wordml" xmlns:w15="http://schemas.microsoft.com/office/word/2012/wordml" xmlns:w16se="http://schemas.microsoft.com/office/word/2015/wordml/symex" xmlns:wpg="http://schemas.microsoft.com/office/word/2010/wordprocessingGroup" xmlns:wpi="http://schemas.microsoft.com/office/word/2010/wordprocessingInk" xmlns:wne="http://schemas.microsoft.com/office/word/2006/wordml" xmlns:wps="http://schemas.microsoft.com/office/word/2010/wordprocessingShape" mc:Ignorable="w14 w15 w16se wp14">
+<w:endnotes xmlns:wpc="http://schemas.microsoft.com/office/word/2010/wordprocessingCanvas" xmlns:cx="http://schemas.microsoft.com/office/drawing/2014/chartex" xmlns:cx1="http://schemas.microsoft.com/office/drawing/2015/9/8/chartex" xmlns:cx2="http://schemas.microsoft.com/office/drawing/2015/10/21/chartex" xmlns:cx3="http://schemas.microsoft.com/office/drawing/2016/5/9/chartex" xmlns:cx4="http://schemas.microsoft.com/office/drawing/2016/5/10/chartex" xmlns:cx5="http://schemas.microsoft.com/office/drawing/2016/5/11/chartex" xmlns:mc="http://schemas.openxmlformats.org/markup-compatibility/2006" xmlns:o="urn:schemas-microsoft-com:office:office" xmlns:r="http://schemas.openxmlformats.org/officeDocument/2006/relationships" xmlns:m="http://schemas.openxmlformats.org/officeDocument/2006/math" xmlns:v="urn:schemas-microsoft-com:vml" xmlns:wp14="http://schemas.microsoft.com/office/word/2010/wordprocessingDrawing" xmlns:wp="http://schemas.openxmlformats.org/drawingml/2006/wordprocessingDrawing" xmlns:w10="urn:schemas-microsoft-com:office:word" xmlns:w="http://schemas.openxmlformats.org/wordprocessingml/2006/main" xmlns:w14="http://schemas.microsoft.com/office/word/2010/wordml" xmlns:w15="http://schemas.microsoft.com/office/word/2012/wordml" xmlns:w16se="http://schemas.microsoft.com/office/word/2015/wordml/symex" xmlns:wpg="http://schemas.microsoft.com/office/word/2010/wordprocessingGroup" xmlns:wpi="http://schemas.microsoft.com/office/word/2010/wordprocessingInk" xmlns:wne="http://schemas.microsoft.com/office/word/2006/wordml" xmlns:wps="http://schemas.microsoft.com/office/word/2010/wordprocessingShape" mc:Ignorable="w14 w15 w16se wp14">
   <w:endnote w:type="separator" w:id="-1">
     <w:p>
       <w:r>
@@ -4743,7 +4020,7 @@
 </file>
 
 <file path=word/footnotes.xml><?xml version="1.0" encoding="utf-8"?>
-<w:footnotes xmlns:wpc="http://schemas.microsoft.com/office/word/2010/wordprocessingCanvas" xmlns:cx="http://schemas.microsoft.com/office/drawing/2014/chartex" xmlns:cx1="http://schemas.microsoft.com/office/drawing/2015/9/8/chartex" xmlns:cx2="http://schemas.microsoft.com/office/drawing/2015/10/21/chartex" xmlns:mc="http://schemas.openxmlformats.org/markup-compatibility/2006" xmlns:o="urn:schemas-microsoft-com:office:office" xmlns:r="http://schemas.openxmlformats.org/officeDocument/2006/relationships" xmlns:m="http://schemas.openxmlformats.org/officeDocument/2006/math" xmlns:v="urn:schemas-microsoft-com:vml" xmlns:wp14="http://schemas.microsoft.com/office/word/2010/wordprocessingDrawing" xmlns:wp="http://schemas.openxmlformats.org/drawingml/2006/wordprocessingDrawing" xmlns:w10="urn:schemas-microsoft-com:office:word" xmlns:w="http://schemas.openxmlformats.org/wordprocessingml/2006/main" xmlns:w14="http://schemas.microsoft.com/office/word/2010/wordml" xmlns:w15="http://schemas.microsoft.com/office/word/2012/wordml" xmlns:w16se="http://schemas.microsoft.com/office/word/2015/wordml/symex" xmlns:wpg="http://schemas.microsoft.com/office/word/2010/wordprocessingGroup" xmlns:wpi="http://schemas.microsoft.com/office/word/2010/wordprocessingInk" xmlns:wne="http://schemas.microsoft.com/office/word/2006/wordml" xmlns:wps="http://schemas.microsoft.com/office/word/2010/wordprocessingShape" mc:Ignorable="w14 w15 w16se wp14">
+<w:footnotes xmlns:wpc="http://schemas.microsoft.com/office/word/2010/wordprocessingCanvas" xmlns:cx="http://schemas.microsoft.com/office/drawing/2014/chartex" xmlns:cx1="http://schemas.microsoft.com/office/drawing/2015/9/8/chartex" xmlns:cx2="http://schemas.microsoft.com/office/drawing/2015/10/21/chartex" xmlns:cx3="http://schemas.microsoft.com/office/drawing/2016/5/9/chartex" xmlns:cx4="http://schemas.microsoft.com/office/drawing/2016/5/10/chartex" xmlns:cx5="http://schemas.microsoft.com/office/drawing/2016/5/11/chartex" xmlns:mc="http://schemas.openxmlformats.org/markup-compatibility/2006" xmlns:o="urn:schemas-microsoft-com:office:office" xmlns:r="http://schemas.openxmlformats.org/officeDocument/2006/relationships" xmlns:m="http://schemas.openxmlformats.org/officeDocument/2006/math" xmlns:v="urn:schemas-microsoft-com:vml" xmlns:wp14="http://schemas.microsoft.com/office/word/2010/wordprocessingDrawing" xmlns:wp="http://schemas.openxmlformats.org/drawingml/2006/wordprocessingDrawing" xmlns:w10="urn:schemas-microsoft-com:office:word" xmlns:w="http://schemas.openxmlformats.org/wordprocessingml/2006/main" xmlns:w14="http://schemas.microsoft.com/office/word/2010/wordml" xmlns:w15="http://schemas.microsoft.com/office/word/2012/wordml" xmlns:w16se="http://schemas.microsoft.com/office/word/2015/wordml/symex" xmlns:wpg="http://schemas.microsoft.com/office/word/2010/wordprocessingGroup" xmlns:wpi="http://schemas.microsoft.com/office/word/2010/wordprocessingInk" xmlns:wne="http://schemas.microsoft.com/office/word/2006/wordml" xmlns:wps="http://schemas.microsoft.com/office/word/2010/wordprocessingShape" mc:Ignorable="w14 w15 w16se wp14">
   <w:footnote w:type="separator" w:id="-1">
     <w:p/>
     <w:p/>
@@ -4818,7 +4095,7 @@
 </file>
 
 <file path=word/header1.xml><?xml version="1.0" encoding="utf-8"?>
-<w:hdr xmlns:wpc="http://schemas.microsoft.com/office/word/2010/wordprocessingCanvas" xmlns:cx="http://schemas.microsoft.com/office/drawing/2014/chartex" xmlns:cx1="http://schemas.microsoft.com/office/drawing/2015/9/8/chartex" xmlns:cx2="http://schemas.microsoft.com/office/drawing/2015/10/21/chartex" xmlns:mc="http://schemas.openxmlformats.org/markup-compatibility/2006" xmlns:o="urn:schemas-microsoft-com:office:office" xmlns:r="http://schemas.openxmlformats.org/officeDocument/2006/relationships" xmlns:m="http://schemas.openxmlformats.org/officeDocument/2006/math" xmlns:v="urn:schemas-microsoft-com:vml" xmlns:wp14="http://schemas.microsoft.com/office/word/2010/wordprocessingDrawing" xmlns:wp="http://schemas.openxmlformats.org/drawingml/2006/wordprocessingDrawing" xmlns:w10="urn:schemas-microsoft-com:office:word" xmlns:w="http://schemas.openxmlformats.org/wordprocessingml/2006/main" xmlns:w14="http://schemas.microsoft.com/office/word/2010/wordml" xmlns:w15="http://schemas.microsoft.com/office/word/2012/wordml" xmlns:w16se="http://schemas.microsoft.com/office/word/2015/wordml/symex" xmlns:wpg="http://schemas.microsoft.com/office/word/2010/wordprocessingGroup" xmlns:wpi="http://schemas.microsoft.com/office/word/2010/wordprocessingInk" xmlns:wne="http://schemas.microsoft.com/office/word/2006/wordml" xmlns:wps="http://schemas.microsoft.com/office/word/2010/wordprocessingShape" mc:Ignorable="w14 w15 w16se wp14">
+<w:hdr xmlns:wpc="http://schemas.microsoft.com/office/word/2010/wordprocessingCanvas" xmlns:cx="http://schemas.microsoft.com/office/drawing/2014/chartex" xmlns:cx1="http://schemas.microsoft.com/office/drawing/2015/9/8/chartex" xmlns:cx2="http://schemas.microsoft.com/office/drawing/2015/10/21/chartex" xmlns:cx3="http://schemas.microsoft.com/office/drawing/2016/5/9/chartex" xmlns:cx4="http://schemas.microsoft.com/office/drawing/2016/5/10/chartex" xmlns:cx5="http://schemas.microsoft.com/office/drawing/2016/5/11/chartex" xmlns:mc="http://schemas.openxmlformats.org/markup-compatibility/2006" xmlns:o="urn:schemas-microsoft-com:office:office" xmlns:r="http://schemas.openxmlformats.org/officeDocument/2006/relationships" xmlns:m="http://schemas.openxmlformats.org/officeDocument/2006/math" xmlns:v="urn:schemas-microsoft-com:vml" xmlns:wp14="http://schemas.microsoft.com/office/word/2010/wordprocessingDrawing" xmlns:wp="http://schemas.openxmlformats.org/drawingml/2006/wordprocessingDrawing" xmlns:w10="urn:schemas-microsoft-com:office:word" xmlns:w="http://schemas.openxmlformats.org/wordprocessingml/2006/main" xmlns:w14="http://schemas.microsoft.com/office/word/2010/wordml" xmlns:w15="http://schemas.microsoft.com/office/word/2012/wordml" xmlns:w16se="http://schemas.microsoft.com/office/word/2015/wordml/symex" xmlns:wpg="http://schemas.microsoft.com/office/word/2010/wordprocessingGroup" xmlns:wpi="http://schemas.microsoft.com/office/word/2010/wordprocessingInk" xmlns:wne="http://schemas.microsoft.com/office/word/2006/wordml" xmlns:wps="http://schemas.microsoft.com/office/word/2010/wordprocessingShape" mc:Ignorable="w14 w15 w16se wp14">
   <w:p>
     <w:pPr>
       <w:framePr w:wrap="auto" w:vAnchor="text" w:hAnchor="margin" w:xAlign="right" w:y="1"/>
@@ -4836,7 +4113,7 @@
       <w:rPr>
         <w:noProof/>
       </w:rPr>
-      <w:t>1</w:t>
+      <w:t>5</w:t>
     </w:r>
     <w:r>
       <w:fldChar w:fldCharType="end"/>
@@ -4852,7 +4129,7 @@
 </file>
 
 <file path=word/numbering.xml><?xml version="1.0" encoding="utf-8"?>
-<w:numbering xmlns:wpc="http://schemas.microsoft.com/office/word/2010/wordprocessingCanvas" xmlns:cx="http://schemas.microsoft.com/office/drawing/2014/chartex" xmlns:cx1="http://schemas.microsoft.com/office/drawing/2015/9/8/chartex" xmlns:cx2="http://schemas.microsoft.com/office/drawing/2015/10/21/chartex" xmlns:mc="http://schemas.openxmlformats.org/markup-compatibility/2006" xmlns:o="urn:schemas-microsoft-com:office:office" xmlns:r="http://schemas.openxmlformats.org/officeDocument/2006/relationships" xmlns:m="http://schemas.openxmlformats.org/officeDocument/2006/math" xmlns:v="urn:schemas-microsoft-com:vml" xmlns:wp14="http://schemas.microsoft.com/office/word/2010/wordprocessingDrawing" xmlns:wp="http://schemas.openxmlformats.org/drawingml/2006/wordprocessingDrawing" xmlns:w10="urn:schemas-microsoft-com:office:word" xmlns:w="http://schemas.openxmlformats.org/wordprocessingml/2006/main" xmlns:w14="http://schemas.microsoft.com/office/word/2010/wordml" xmlns:w15="http://schemas.microsoft.com/office/word/2012/wordml" xmlns:w16se="http://schemas.microsoft.com/office/word/2015/wordml/symex" xmlns:wpg="http://schemas.microsoft.com/office/word/2010/wordprocessingGroup" xmlns:wpi="http://schemas.microsoft.com/office/word/2010/wordprocessingInk" xmlns:wne="http://schemas.microsoft.com/office/word/2006/wordml" xmlns:wps="http://schemas.microsoft.com/office/word/2010/wordprocessingShape" mc:Ignorable="w14 w15 w16se wp14">
+<w:numbering xmlns:wpc="http://schemas.microsoft.com/office/word/2010/wordprocessingCanvas" xmlns:cx="http://schemas.microsoft.com/office/drawing/2014/chartex" xmlns:cx1="http://schemas.microsoft.com/office/drawing/2015/9/8/chartex" xmlns:cx2="http://schemas.microsoft.com/office/drawing/2015/10/21/chartex" xmlns:cx3="http://schemas.microsoft.com/office/drawing/2016/5/9/chartex" xmlns:cx4="http://schemas.microsoft.com/office/drawing/2016/5/10/chartex" xmlns:cx5="http://schemas.microsoft.com/office/drawing/2016/5/11/chartex" xmlns:mc="http://schemas.openxmlformats.org/markup-compatibility/2006" xmlns:o="urn:schemas-microsoft-com:office:office" xmlns:r="http://schemas.openxmlformats.org/officeDocument/2006/relationships" xmlns:m="http://schemas.openxmlformats.org/officeDocument/2006/math" xmlns:v="urn:schemas-microsoft-com:vml" xmlns:wp14="http://schemas.microsoft.com/office/word/2010/wordprocessingDrawing" xmlns:wp="http://schemas.openxmlformats.org/drawingml/2006/wordprocessingDrawing" xmlns:w10="urn:schemas-microsoft-com:office:word" xmlns:w="http://schemas.openxmlformats.org/wordprocessingml/2006/main" xmlns:w14="http://schemas.microsoft.com/office/word/2010/wordml" xmlns:w15="http://schemas.microsoft.com/office/word/2012/wordml" xmlns:w16se="http://schemas.microsoft.com/office/word/2015/wordml/symex" xmlns:wpg="http://schemas.microsoft.com/office/word/2010/wordprocessingGroup" xmlns:wpi="http://schemas.microsoft.com/office/word/2010/wordprocessingInk" xmlns:wne="http://schemas.microsoft.com/office/word/2006/wordml" xmlns:wps="http://schemas.microsoft.com/office/word/2010/wordprocessingShape" mc:Ignorable="w14 w15 w16se wp14">
   <w:abstractNum w:abstractNumId="0" w15:restartNumberingAfterBreak="0">
     <w:nsid w:val="FFFFFF1D"/>
     <w:multiLevelType w:val="multilevel"/>
@@ -7114,7 +6391,7 @@
     </w:rPrDefault>
     <w:pPrDefault/>
   </w:docDefaults>
-  <w:latentStyles w:defLockedState="0" w:defUIPriority="0" w:defSemiHidden="0" w:defUnhideWhenUsed="0" w:defQFormat="0" w:count="372">
+  <w:latentStyles w:defLockedState="0" w:defUIPriority="0" w:defSemiHidden="0" w:defUnhideWhenUsed="0" w:defQFormat="0" w:count="374">
     <w:lsdException w:name="Normal" w:qFormat="1"/>
     <w:lsdException w:name="heading 1" w:uiPriority="9" w:qFormat="1"/>
     <w:lsdException w:name="heading 2" w:uiPriority="9" w:qFormat="1"/>
@@ -7209,7 +6486,6 @@
     <w:lsdException w:name="HTML Sample" w:semiHidden="1" w:unhideWhenUsed="1"/>
     <w:lsdException w:name="HTML Typewriter" w:semiHidden="1" w:unhideWhenUsed="1"/>
     <w:lsdException w:name="HTML Variable" w:semiHidden="1" w:unhideWhenUsed="1"/>
-    <w:lsdException w:name="Normal Table" w:semiHidden="1" w:unhideWhenUsed="1"/>
     <w:lsdException w:name="annotation subject" w:semiHidden="1" w:unhideWhenUsed="1"/>
     <w:lsdException w:name="No List" w:semiHidden="1" w:unhideWhenUsed="1"/>
     <w:lsdException w:name="Outline List 1" w:semiHidden="1" w:unhideWhenUsed="1"/>
@@ -7255,10 +6531,8 @@
     <w:lsdException w:name="Table Subtle 1" w:semiHidden="1" w:unhideWhenUsed="1"/>
     <w:lsdException w:name="Table Subtle 2" w:semiHidden="1" w:unhideWhenUsed="1"/>
     <w:lsdException w:name="Table Web 1" w:semiHidden="1" w:unhideWhenUsed="1"/>
-    <w:lsdException w:name="Table Web 2" w:semiHidden="1" w:unhideWhenUsed="1"/>
     <w:lsdException w:name="Table Web 3" w:semiHidden="1" w:unhideWhenUsed="1"/>
     <w:lsdException w:name="Balloon Text" w:semiHidden="1" w:unhideWhenUsed="1"/>
-    <w:lsdException w:name="Table Theme" w:semiHidden="1" w:unhideWhenUsed="1"/>
     <w:lsdException w:name="Placeholder Text" w:semiHidden="1" w:uiPriority="99"/>
     <w:lsdException w:name="No Spacing" w:uiPriority="1" w:qFormat="1"/>
     <w:lsdException w:name="Light Shading" w:uiPriority="60"/>
@@ -7466,6 +6740,8 @@
     <w:lsdException w:name="List Table 6 Colorful Accent 6" w:uiPriority="51"/>
     <w:lsdException w:name="List Table 7 Colorful Accent 6" w:uiPriority="52"/>
     <w:lsdException w:name="Mention" w:semiHidden="1" w:uiPriority="99" w:unhideWhenUsed="1"/>
+    <w:lsdException w:name="Smart Hyperlink" w:semiHidden="1" w:uiPriority="99" w:unhideWhenUsed="1"/>
+    <w:lsdException w:name="Hashtag" w:semiHidden="1" w:uiPriority="99" w:unhideWhenUsed="1"/>
   </w:latentStyles>
   <w:style w:type="paragraph" w:default="1" w:styleId="Normal">
     <w:name w:val="Normal"/>
@@ -8646,7 +7922,7 @@
 </file>
 
 <file path=customXml/itemProps1.xml><?xml version="1.0" encoding="utf-8"?>
-<ds:datastoreItem xmlns:ds="http://schemas.openxmlformats.org/officeDocument/2006/customXml" ds:itemID="{357C501B-D148-4EE9-BCCA-B4A5B03CAB91}">
+<ds:datastoreItem xmlns:ds="http://schemas.openxmlformats.org/officeDocument/2006/customXml" ds:itemID="{3CBA6002-D4CB-4053-B018-DBE0DFDFFF58}">
   <ds:schemaRefs>
     <ds:schemaRef ds:uri="http://schemas.openxmlformats.org/officeDocument/2006/bibliography"/>
   </ds:schemaRefs>

</xml_diff>

<commit_message>
Added a lot of work to the paper for "The Game" section
</commit_message>
<xml_diff>
--- a/Docs/Cloudy_Thesis.docx
+++ b/Docs/Cloudy_Thesis.docx
@@ -99,7 +99,21 @@
         <w:rPr>
           <w:color w:val="000000" w:themeColor="text1"/>
         </w:rPr>
-        <w:t xml:space="preserve"> mastery of the lessons and skills developed through the Guildhall’s software development track by building a competitive, open-arena, two dimensional twin-stick shooter from the ground up.</w:t>
+        <w:t xml:space="preserve"> mastery of the lessons and skills developed through the Guildhall’s software development track by building a competitive, open-arena, </w:t>
+      </w:r>
+      <w:proofErr w:type="gramStart"/>
+      <w:r>
+        <w:rPr>
+          <w:color w:val="000000" w:themeColor="text1"/>
+        </w:rPr>
+        <w:t>two dimensional</w:t>
+      </w:r>
+      <w:proofErr w:type="gramEnd"/>
+      <w:r>
+        <w:rPr>
+          <w:color w:val="000000" w:themeColor="text1"/>
+        </w:rPr>
+        <w:t xml:space="preserve"> twin-stick shooter from the ground up.</w:t>
       </w:r>
       <w:r>
         <w:rPr>
@@ -244,7 +258,19 @@
         <w:rPr>
           <w:color w:val="000000" w:themeColor="text1"/>
         </w:rPr>
-        <w:t xml:space="preserve">of programming for game development requires a vast knowledge base covering a multitude of difficult and varied skills. While the majority of the software development industry requires more niche roles with less cross-pollination of disciplines, game engine programmers must understand everything from input and real-time rendering to advanced data structures and networking. </w:t>
+        <w:t xml:space="preserve">of programming for game development requires a vast knowledge base covering a multitude of difficult and varied skills. While </w:t>
+      </w:r>
+      <w:r>
+        <w:rPr>
+          <w:color w:val="000000" w:themeColor="text1"/>
+        </w:rPr>
+        <w:t>much of</w:t>
+      </w:r>
+      <w:r>
+        <w:rPr>
+          <w:color w:val="000000" w:themeColor="text1"/>
+        </w:rPr>
+        <w:t xml:space="preserve"> the software development industry requires more niche roles with less cross-pollination of disciplines, game engine programmers must understand everything from input and real-time rendering to advanced data structures and networking. </w:t>
       </w:r>
       <w:r>
         <w:rPr>
@@ -274,7 +300,19 @@
         <w:rPr>
           <w:color w:val="000000" w:themeColor="text1"/>
         </w:rPr>
-        <w:t xml:space="preserve">arena, two dimensional twin-stick shooter from the ground up. </w:t>
+        <w:t xml:space="preserve">arena, </w:t>
+      </w:r>
+      <w:r>
+        <w:rPr>
+          <w:color w:val="000000" w:themeColor="text1"/>
+        </w:rPr>
+        <w:t>two-dimensional</w:t>
+      </w:r>
+      <w:r>
+        <w:rPr>
+          <w:color w:val="000000" w:themeColor="text1"/>
+        </w:rPr>
+        <w:t xml:space="preserve"> twin-stick shooter from the ground up. </w:t>
       </w:r>
       <w:r>
         <w:rPr>
@@ -390,7 +428,31 @@
         <w:rPr>
           <w:color w:val="000000" w:themeColor="text1"/>
         </w:rPr>
-        <w:t>Guildhall experience. The game will feature split-screen multiplayer that pits players against one another in an arms race to build the most powerful ship in a set time. Players will explore an open arena, destroying cargo crates and enemy ships in order to earn upgrades to their ships. Upgrades affect the base stats of the player’s ships, enabling them to go faster, tank more damage, or shoot more powerfully. Players are able to hunt each other in this game mode, but no winners are decided after the timer is up. Players will then have to use their powered-up machines in three</w:t>
+        <w:t xml:space="preserve">Guildhall experience. The game will feature split-screen multiplayer that pits players against one another in an arms race to build the most powerful ship in a set time. Players will explore an open arena, destroying cargo crates and enemy ships </w:t>
+      </w:r>
+      <w:r>
+        <w:rPr>
+          <w:color w:val="000000" w:themeColor="text1"/>
+        </w:rPr>
+        <w:t>to</w:t>
+      </w:r>
+      <w:r>
+        <w:rPr>
+          <w:color w:val="000000" w:themeColor="text1"/>
+        </w:rPr>
+        <w:t xml:space="preserve"> earn upgrades to their ships. Upgrades affect the base stats of the player’s ships, enabling them to go faster, tank more damage, or shoot more powerfully. Players </w:t>
+      </w:r>
+      <w:r>
+        <w:rPr>
+          <w:color w:val="000000" w:themeColor="text1"/>
+        </w:rPr>
+        <w:t>can</w:t>
+      </w:r>
+      <w:r>
+        <w:rPr>
+          <w:color w:val="000000" w:themeColor="text1"/>
+        </w:rPr>
+        <w:t xml:space="preserve"> hunt each other in this game mode, but no winners are decided after the timer is up. Players will then have to use their powered-up machines in three</w:t>
       </w:r>
       <w:r>
         <w:rPr>
@@ -514,7 +576,19 @@
         <w:rPr>
           <w:color w:val="000000" w:themeColor="text1"/>
         </w:rPr>
-        <w:t xml:space="preserve"> and problems resolved during the artifact’s creation. Concentric development will separate the game’s feature development into tiers, defining clear stages for the project and creating milestones. The project will be in a finished and defensible state when all of the </w:t>
+        <w:t xml:space="preserve"> and problems resolved during the artifact’s creation. Concentric development will separate the game’s feature development into tiers, defining clear stages for the project and creating milestones. The project will be in a finished and defensible state when </w:t>
+      </w:r>
+      <w:r>
+        <w:rPr>
+          <w:color w:val="000000" w:themeColor="text1"/>
+        </w:rPr>
+        <w:t>all</w:t>
+      </w:r>
+      <w:r>
+        <w:rPr>
+          <w:color w:val="000000" w:themeColor="text1"/>
+        </w:rPr>
+        <w:t xml:space="preserve"> the </w:t>
       </w:r>
       <w:r>
         <w:rPr>
@@ -638,35 +712,48 @@
         <w:t>find</w:t>
       </w:r>
       <w:r>
-        <w:t xml:space="preserve"> games with mechanics, playstyle, and gameplay similar to the proposed mastery project. The researcher then </w:t>
+        <w:t xml:space="preserve"> games with mechanics, playstyle, and gameplay </w:t>
+      </w:r>
+      <w:proofErr w:type="gramStart"/>
+      <w:r>
+        <w:t>similar to</w:t>
+      </w:r>
+      <w:proofErr w:type="gramEnd"/>
+      <w:r>
+        <w:t xml:space="preserve"> the proposed mastery project. The researcher then </w:t>
       </w:r>
       <w:r>
         <w:t>studied</w:t>
       </w:r>
       <w:r>
-        <w:t xml:space="preserve"> on their </w:t>
-      </w:r>
-      <w:r>
+        <w:t xml:space="preserve"> on their suggested games, searching Steam with keywords including </w:t>
+      </w:r>
+      <w:r>
+        <w:rPr>
+          <w:i/>
+        </w:rPr>
         <w:lastRenderedPageBreak/>
-        <w:t xml:space="preserve">suggested games, searching Steam with keywords including </w:t>
+        <w:t>Galak-Z</w:t>
+      </w:r>
+      <w:r>
+        <w:t xml:space="preserve"> and </w:t>
       </w:r>
       <w:r>
         <w:rPr>
           <w:i/>
         </w:rPr>
-        <w:t>Galak-Z</w:t>
-      </w:r>
-      <w:r>
-        <w:t xml:space="preserve"> and </w:t>
-      </w:r>
-      <w:r>
-        <w:rPr>
-          <w:i/>
-        </w:rPr>
         <w:t>Space Pirates and Zombies</w:t>
       </w:r>
       <w:r>
-        <w:t xml:space="preserve">. The researcher expanded off of those initial results, using the “More Like This” section to find even more related games. The researcher also utilized his personal games library to find more similar games, such as </w:t>
+        <w:t xml:space="preserve">. The researcher expanded </w:t>
+      </w:r>
+      <w:proofErr w:type="gramStart"/>
+      <w:r>
+        <w:t>off of</w:t>
+      </w:r>
+      <w:proofErr w:type="gramEnd"/>
+      <w:r>
+        <w:t xml:space="preserve"> those initial results, using the “More Like This” section to find even more related games. The researcher also utilized his personal games library to find more similar games, such as </w:t>
       </w:r>
       <w:r>
         <w:rPr>
@@ -736,8 +823,13 @@
         <w:t>"</w:t>
       </w:r>
       <w:r>
-        <w:t>, author Victor Chelaru</w:t>
-      </w:r>
+        <w:t xml:space="preserve">, author Victor </w:t>
+      </w:r>
+      <w:proofErr w:type="spellStart"/>
+      <w:r>
+        <w:t>Chelaru</w:t>
+      </w:r>
+      <w:proofErr w:type="spellEnd"/>
       <w:r>
         <w:t xml:space="preserve"> discusses the nature of Rock Paper Scissors</w:t>
       </w:r>
@@ -745,7 +837,15 @@
         <w:t>, or RPS</w:t>
       </w:r>
       <w:r>
-        <w:t xml:space="preserve"> design in games, where certain attacks have an absolute advantage or tie with others (just like the game the design’s namesake shares). The article goes in-depth on the metagame of “Pure RPS”, where the attacks have no lead up or predictability (grounded units vs flying units in an RTS), “RPS and Signals”, where attacks do have readability (such as the wind-up animation of a punch), and “RPS with separate Attacks and Signals”, where attacks have signals, but experienced players can cancel or feint signals. The article reveals the dominant, winning strategies for the above games that emerge from gameplay, and discusses ways to keep the game from incentivizing the wrong kind of gameplay. </w:t>
+        <w:t xml:space="preserve"> design in games, where certain attacks have an absolute advantage or tie with others (just like the game the design’s namesake shares). The article goes in-depth on the metagame of “Pure RPS”, where the attacks have no lead up or predictability (grounded </w:t>
+      </w:r>
+      <w:proofErr w:type="gramStart"/>
+      <w:r>
+        <w:t>units</w:t>
+      </w:r>
+      <w:proofErr w:type="gramEnd"/>
+      <w:r>
+        <w:t xml:space="preserve"> vs flying units in an RTS), “RPS and Signals”, where attacks do have readability (such as the wind-up animation of a punch), and “RPS with separate Attacks and Signals”, where attacks have signals, but experienced players can cancel or feint signals. The article reveals the dominant, winning strategies for the above games that emerge from gameplay, and discusses ways to keep the game from incentivizing the wrong kind of gameplay. </w:t>
       </w:r>
       <w:r>
         <w:t xml:space="preserve">Because some of the dominant strategies that evolve include “be random and fast” and “don’t initiate any attacks” for the more basic RPS designs, ignoring the insight this article has could destroy the metagame for the thesis artifact, leaving it dead on arrival. </w:t>
@@ -828,7 +928,15 @@
         <w:t>yer screen designs. The article exposes some of the tradeoffs and design challenges that split-screen games face. S</w:t>
       </w:r>
       <w:r>
-        <w:t>plit-screen gameplay requires a reduction in graphical quality, as the game has to render two to four separate views every frame. The reduced screen space also can cause problems for players, and because the thesis artifact’s design requires this space to convey location, this could create problems. Other design hurdles the article mentions include the introduction of screen-peeking, a need for increased monitor size to prevent feeling constrained, and increased team communication if players want to cooperate. The article fails to mention any positive aspects of split-screen as opposed to multiple screen, which include</w:t>
+        <w:t xml:space="preserve">plit-screen gameplay requires a reduction in graphical quality, as the game </w:t>
+      </w:r>
+      <w:proofErr w:type="gramStart"/>
+      <w:r>
+        <w:t>has to</w:t>
+      </w:r>
+      <w:proofErr w:type="gramEnd"/>
+      <w:r>
+        <w:t xml:space="preserve"> render two to four separate views every frame. The reduced screen space also can cause problems for players, and because the thesis artifact’s design requires this space to convey location, this could create problems. Other design hurdles the article mentions include the introduction of screen-peeking, a need for increased monitor size to prevent feeling constrained, and increased team communication if players want to cooperate. The article fails to mention any positive aspects of split-screen as opposed to multiple screen, which include</w:t>
       </w:r>
       <w:r>
         <w:t xml:space="preserve"> cheaper setups, greater</w:t>
@@ -896,10 +1004,10 @@
         <w:t>, Shamus Young,</w:t>
       </w:r>
       <w:r>
-        <w:t xml:space="preserve"> started the project as a solo project, but eventually transitioned to work with another </w:t>
-      </w:r>
-      <w:r>
-        <w:t xml:space="preserve">studio once he realized that his game’s design had issues. The postmortem outlines how he managed to resolve the game’s flaws by working with the other team’s ideas, which included establishing a dynamic gameplay rhythm, with valleys and peaks of activity, and adding consequence to player death. Many of Young’s concerns are pitfalls this </w:t>
+        <w:t xml:space="preserve"> started the project as a solo project, but eventually transitioned to work with another studio once he realized that his game’s design had issues. The </w:t>
+      </w:r>
+      <w:r>
+        <w:t xml:space="preserve">postmortem outlines how he managed to resolve the game’s flaws by working with the other team’s ideas, which included establishing a dynamic gameplay rhythm, with valleys and peaks of activity, and adding consequence to player death. Many of Young’s concerns are pitfalls this </w:t>
       </w:r>
       <w:r>
         <w:t>thesis</w:t>
@@ -952,7 +1060,15 @@
         <w:t>A paper titled “Group Report: Progression Systems” from Project Horseshoe 2014 deconstructs the nature of progression systems. The</w:t>
       </w:r>
       <w:r>
-        <w:t xml:space="preserve"> report broke progression systems down into a series of building blocks that make up system fundamentals, as well as tactics to strengthen player motivation towards interacting with the systems. Of the system building blocks described, the most relevant to the thesis include the Progression loops, which spiral upward as the players gain power in order to accomplish new feats that grant them new powers. The thesis’ planned tiered weapons system matches the definition of a complexity loop, wherein acquiring new gameplay mechanics or tools grant access to new options, tactics, and areas. The power up system, in which players continually make incremental progress on their ships, matches a power loop, where playing the game improves the player’s avatar’s power, which improves their “virtual skill” for the round.</w:t>
+        <w:t xml:space="preserve"> report broke progression systems down into a series of building blocks that make up system fundamentals, as well as tactics to strengthen player motivation towards interacting with the systems. Of the system building blocks described, the most relevant to the thesis include the Progression loops, which spiral upward as the players gain power </w:t>
+      </w:r>
+      <w:proofErr w:type="gramStart"/>
+      <w:r>
+        <w:t>in order to</w:t>
+      </w:r>
+      <w:proofErr w:type="gramEnd"/>
+      <w:r>
+        <w:t xml:space="preserve"> accomplish new feats that grant them new powers. The thesis’ planned tiered weapons system matches the definition of a complexity loop, wherein acquiring new gameplay mechanics or tools grant access to new options, tactics, and areas. The power up system, in which players continually make incremental progress on their ships, matches a power loop, where playing the game improves the player’s avatar’s power, which improves their “virtual skill” for the round.</w:t>
       </w:r>
       <w:r>
         <w:t xml:space="preserve"> The paper also links player motivations, such as superiority and control, to rewards like competition and power, via “progression atoms”. Progression atoms are in-game components that serve as the conversion from the player’s motivations into rewards. By giving a player who wants better control of their character a set of character stats, they can give the player the reward of power through those stats </w:t>
@@ -1182,11 +1298,11 @@
         <w:t>features</w:t>
       </w:r>
       <w:r>
-        <w:t xml:space="preserve"> an alternate game mode called “City Trial”, in </w:t>
+        <w:t xml:space="preserve"> an alternate game mode called “City Trial”, in which players were put in an open map and given free roam </w:t>
       </w:r>
       <w:r>
         <w:lastRenderedPageBreak/>
-        <w:t xml:space="preserve">which players were put in an open map and given free roam for 5 minutes. Players began on a </w:t>
+        <w:t xml:space="preserve">for 5 minutes. Players began on a </w:t>
       </w:r>
       <w:r>
         <w:t>basic</w:t>
@@ -1201,7 +1317,15 @@
         <w:t xml:space="preserve"> a random minigame that tests the player’s skill and powered-up ride, with the winner of the competition winning the whole game. </w:t>
       </w:r>
       <w:r>
-        <w:t xml:space="preserve">Although Terrel’s paper describes many of the design limitations of split-screen, </w:t>
+        <w:t xml:space="preserve">Although </w:t>
+      </w:r>
+      <w:proofErr w:type="spellStart"/>
+      <w:r>
+        <w:t>Terrel’s</w:t>
+      </w:r>
+      <w:proofErr w:type="spellEnd"/>
+      <w:r>
+        <w:t xml:space="preserve"> paper describes many of the design limitations of split-screen, </w:t>
       </w:r>
       <w:r>
         <w:rPr>
@@ -1372,13 +1496,27 @@
         <w:rPr>
           <w:i w:val="0"/>
         </w:rPr>
-        <w:t xml:space="preserve"> hav</w:t>
-      </w:r>
+        <w:t xml:space="preserve"> </w:t>
+      </w:r>
+      <w:proofErr w:type="gramStart"/>
       <w:r>
         <w:rPr>
           <w:i w:val="0"/>
         </w:rPr>
-        <w:t>e to pay extremely close attention to their surroundings, as bullets come in various speeds and patterns that can end players lives instantly</w:t>
+        <w:t>hav</w:t>
+      </w:r>
+      <w:r>
+        <w:rPr>
+          <w:i w:val="0"/>
+        </w:rPr>
+        <w:t>e to</w:t>
+      </w:r>
+      <w:proofErr w:type="gramEnd"/>
+      <w:r>
+        <w:rPr>
+          <w:i w:val="0"/>
+        </w:rPr>
+        <w:t xml:space="preserve"> pay extremely close attention to their surroundings, as bullets come in various speeds and patterns that can end players lives instantly</w:t>
       </w:r>
       <w:r>
         <w:rPr>
@@ -1524,7 +1662,15 @@
         <w:t>Realm of the Mad God</w:t>
       </w:r>
       <w:r>
-        <w:t>, in order to give the players more control quicker without having to worry about being unable to “pilot” a physics-based ship.</w:t>
+        <w:t xml:space="preserve">, </w:t>
+      </w:r>
+      <w:proofErr w:type="gramStart"/>
+      <w:r>
+        <w:t>in order to</w:t>
+      </w:r>
+      <w:proofErr w:type="gramEnd"/>
+      <w:r>
+        <w:t xml:space="preserve"> give the players more control quicker without having to worry about being unable to “pilot” a physics-based ship.</w:t>
       </w:r>
       <w:r>
         <w:t xml:space="preserve"> </w:t>
@@ -1762,7 +1908,15 @@
         <w:t>Sinistar</w:t>
       </w:r>
       <w:r>
-        <w:t xml:space="preserve"> provides an example of a PvE RPS balance that shifts over time, as it requires players to balance mining, direct attacks, and evasive maneuvers in order to win against Sinistar</w:t>
+        <w:t xml:space="preserve"> provides an example of a PvE RPS balance that shifts over time, as it requires players to balance mining, direct attacks, and evasive maneuvers </w:t>
+      </w:r>
+      <w:proofErr w:type="gramStart"/>
+      <w:r>
+        <w:t>in order to</w:t>
+      </w:r>
+      <w:proofErr w:type="gramEnd"/>
+      <w:r>
+        <w:t xml:space="preserve"> win against Sinistar</w:t>
       </w:r>
       <w:sdt>
         <w:sdtPr>
@@ -1798,7 +1952,15 @@
         </w:sdtContent>
       </w:sdt>
       <w:r>
-        <w:t xml:space="preserve">. The player has to mine for sinibombs in order to attack Sinistar, but the act of mining leaves the player open to attacks from warriors. Without sinibombs, players can only evade Sinistar, as his attack trumps the player’s standard laser. The player’s options change in value before and after Sinistar is activated, creating gameplay dynamics that change over the course of the play session. </w:t>
+        <w:t xml:space="preserve">. The player </w:t>
+      </w:r>
+      <w:proofErr w:type="gramStart"/>
+      <w:r>
+        <w:t>has to</w:t>
+      </w:r>
+      <w:proofErr w:type="gramEnd"/>
+      <w:r>
+        <w:t xml:space="preserve"> mine for sinibombs in order to attack Sinistar, but the act of mining leaves the player open to attacks from warriors. Without sinibombs, players can only evade Sinistar, as his attack trumps the player’s standard laser. The player’s options change in value before and after Sinistar is activated, creating gameplay dynamics that change over the course of the play session. </w:t>
       </w:r>
       <w:r>
         <w:rPr>
@@ -1810,7 +1972,15 @@
         <w:t xml:space="preserve"> has very similar theming, handling, enemies and obstacles that the proposed artifact will contain. </w:t>
       </w:r>
       <w:r>
-        <w:t xml:space="preserve">The idea of shooting level obstacles in order to acquire resources, the way the player navigates through the level, and the feeling of PvE combat in Sinistar match the thesis’ ideas. However, while </w:t>
+        <w:t xml:space="preserve">The idea of shooting level obstacles </w:t>
+      </w:r>
+      <w:proofErr w:type="gramStart"/>
+      <w:r>
+        <w:t>in order to</w:t>
+      </w:r>
+      <w:proofErr w:type="gramEnd"/>
+      <w:r>
+        <w:t xml:space="preserve"> acquire resources, the way the player navigates through the level, and the feeling of PvE combat in Sinistar match the thesis’ ideas. However, while </w:t>
       </w:r>
       <w:r>
         <w:rPr>
@@ -2050,7 +2220,15 @@
         <w:t>Space Pirates and Zombies</w:t>
       </w:r>
       <w:r>
-        <w:t xml:space="preserve"> is a top-down multidirectional space shooter intertwined with real-time strategy gameplay. Players are able to construct ships and pilot a squadron on missions within various galaxies. As far as this thesis is concerned, this game provides a few examples of what not to do, as the dogfighting controls </w:t>
+        <w:t xml:space="preserve"> is a top-down multidirectional space shooter intertwined with real-time strategy gameplay. Players </w:t>
+      </w:r>
+      <w:proofErr w:type="gramStart"/>
+      <w:r>
+        <w:t>are able to</w:t>
+      </w:r>
+      <w:proofErr w:type="gramEnd"/>
+      <w:r>
+        <w:t xml:space="preserve"> construct ships and pilot a squadron on missions within various galaxies. As far as this thesis is concerned, this game provides a few examples of what not to do, as the dogfighting controls </w:t>
       </w:r>
       <w:r>
         <w:t>are clunky and</w:t>
@@ -2222,7 +2400,21 @@
         <w:rPr>
           <w:i w:val="0"/>
         </w:rPr>
-        <w:t>, creating the feel of actually driving a spaceship</w:t>
+        <w:t xml:space="preserve">, creating the feel of </w:t>
+      </w:r>
+      <w:proofErr w:type="gramStart"/>
+      <w:r>
+        <w:rPr>
+          <w:i w:val="0"/>
+        </w:rPr>
+        <w:t>actually driving</w:t>
+      </w:r>
+      <w:proofErr w:type="gramEnd"/>
+      <w:r>
+        <w:rPr>
+          <w:i w:val="0"/>
+        </w:rPr>
+        <w:t xml:space="preserve"> a spaceship</w:t>
       </w:r>
       <w:sdt>
         <w:sdtPr>
@@ -2370,8 +2562,21 @@
       <w:pPr>
         <w:ind w:firstLine="202"/>
       </w:pPr>
-      <w:r>
-        <w:t>The majority of the games listed have some sort of RPS gameplay, as outlined by Chelaru’s paper</w:t>
+      <w:proofErr w:type="gramStart"/>
+      <w:r>
+        <w:t>The majority of</w:t>
+      </w:r>
+      <w:proofErr w:type="gramEnd"/>
+      <w:r>
+        <w:t xml:space="preserve"> the games listed have some sort of RPS gameplay, as outlined by </w:t>
+      </w:r>
+      <w:proofErr w:type="spellStart"/>
+      <w:r>
+        <w:t>Chelaru’s</w:t>
+      </w:r>
+      <w:proofErr w:type="spellEnd"/>
+      <w:r>
+        <w:t xml:space="preserve"> paper</w:t>
       </w:r>
       <w:sdt>
         <w:sdtPr>
@@ -2590,7 +2795,15 @@
         </w:sdtContent>
       </w:sdt>
       <w:r>
-        <w:t xml:space="preserve">. Because players are able to lure and stack multiple enemies to create hordes that would obliterate the game’s flow via incredibly intense moments, giving the player the option to take a break at any point prevents the game from becoming overwhelming </w:t>
+        <w:t xml:space="preserve">. Because players </w:t>
+      </w:r>
+      <w:proofErr w:type="gramStart"/>
+      <w:r>
+        <w:t>are able to</w:t>
+      </w:r>
+      <w:proofErr w:type="gramEnd"/>
+      <w:r>
+        <w:t xml:space="preserve"> lure and stack multiple enemies to create hordes that would obliterate the game’s flow via incredibly intense moments, giving the player the option to take a break at any point prevents the game from becoming overwhelming </w:t>
       </w:r>
       <w:sdt>
         <w:sdtPr>
@@ -2629,7 +2842,15 @@
         <w:t>Galak-Z</w:t>
       </w:r>
       <w:r>
-        <w:t xml:space="preserve"> comes from the other end of the spectrum, where the majority of the gameplay isn’t hectic, but tension </w:t>
+        <w:t xml:space="preserve"> comes from the other end of the spectrum, where </w:t>
+      </w:r>
+      <w:proofErr w:type="gramStart"/>
+      <w:r>
+        <w:t>the majority of</w:t>
+      </w:r>
+      <w:proofErr w:type="gramEnd"/>
+      <w:r>
+        <w:t xml:space="preserve"> the gameplay isn’t hectic, but tension </w:t>
       </w:r>
       <w:r>
         <w:t xml:space="preserve">and flow </w:t>
@@ -2994,26 +3215,459 @@
         <w:t>Methodology</w:t>
       </w:r>
     </w:p>
+    <w:p/>
     <w:p>
       <w:pPr>
-        <w:ind w:firstLine="202"/>
-      </w:pPr>
-      <w:r>
-        <w:t xml:space="preserve">The artifact </w:t>
-      </w:r>
-      <w:r>
-        <w:t xml:space="preserve">was </w:t>
-      </w:r>
-      <w:r>
-        <w:t xml:space="preserve">created within the primary developer’s personal engine. </w:t>
+        <w:pStyle w:val="Heading2"/>
+      </w:pPr>
+      <w:r>
+        <w:t>The Game</w:t>
       </w:r>
     </w:p>
     <w:p>
       <w:pPr>
+        <w:ind w:firstLine="202"/>
+      </w:pPr>
+      <w:proofErr w:type="spellStart"/>
+      <w:r>
+        <w:rPr>
+          <w:i/>
+        </w:rPr>
+        <w:t>AllStar</w:t>
+      </w:r>
+      <w:proofErr w:type="spellEnd"/>
+      <w:r>
+        <w:t xml:space="preserve"> is a </w:t>
+      </w:r>
+      <w:r>
+        <w:rPr>
+          <w:color w:val="000000" w:themeColor="text1"/>
+        </w:rPr>
+        <w:t>competitiv</w:t>
+      </w:r>
+      <w:r>
+        <w:rPr>
+          <w:color w:val="000000" w:themeColor="text1"/>
+        </w:rPr>
+        <w:t>e, open-</w:t>
+      </w:r>
+      <w:r>
+        <w:rPr>
+          <w:color w:val="000000" w:themeColor="text1"/>
+        </w:rPr>
+        <w:t>arena, two-dimensional twin-stick shooter</w:t>
+      </w:r>
+      <w:r>
+        <w:t xml:space="preserve"> that runs in a custom C++ and OpenGL game engine. The game is controlled using one to four Xbox/</w:t>
+      </w:r>
+      <w:proofErr w:type="spellStart"/>
+      <w:r>
+        <w:t>XInput</w:t>
+      </w:r>
+      <w:proofErr w:type="spellEnd"/>
+      <w:r>
+        <w:t xml:space="preserve"> controllers</w:t>
+      </w:r>
+      <w:r>
+        <w:t xml:space="preserve">, and is for two to four players. </w:t>
+      </w:r>
+    </w:p>
+    <w:p>
+      <w:pPr>
+        <w:ind w:firstLine="202"/>
+      </w:pPr>
+      <w:r>
+        <w:t xml:space="preserve">The game consists of two gameplay phases, the </w:t>
+      </w:r>
+      <w:r>
+        <w:t>Assembly phase</w:t>
+      </w:r>
+      <w:r>
+        <w:t xml:space="preserve"> and the Challenge phase. During Assembly, the players all start with a default ship with no stat modifications and have </w:t>
+      </w:r>
+      <w:r>
+        <w:rPr>
+          <w:color w:val="FF0000"/>
+        </w:rPr>
+        <w:t>seven</w:t>
+      </w:r>
+      <w:r>
+        <w:rPr>
+          <w:color w:val="FF0000"/>
+        </w:rPr>
+        <w:t xml:space="preserve"> minutes </w:t>
+      </w:r>
+      <w:r>
+        <w:t xml:space="preserve">to assemble their ships. The players roam an open arena, trying to find as many power-ups and equipment as they can to build a ship that suits their style. </w:t>
+      </w:r>
+      <w:r>
+        <w:t xml:space="preserve">The arena is filled with large and small </w:t>
+      </w:r>
+      <w:r>
+        <w:rPr>
+          <w:i/>
+        </w:rPr>
+        <w:t>encounters</w:t>
+      </w:r>
+      <w:r>
+        <w:t xml:space="preserve">, which are procedurally generated landmarks, enemies, and features that populate the world. Players </w:t>
+      </w:r>
+      <w:r>
+        <w:t>can</w:t>
+      </w:r>
+      <w:r>
+        <w:t xml:space="preserve"> seek out encounters that let them customize their builds towards different goals, such as enemies or crates that drop speed power ups. Players can also stumble across environment landmarks, such as black holes and wormholes that create interesting strategical advantages and disadvantages. </w:t>
+      </w:r>
+    </w:p>
+    <w:p>
+      <w:pPr>
+        <w:ind w:firstLine="202"/>
+      </w:pPr>
+    </w:p>
+    <w:p>
+      <w:pPr>
+        <w:keepNext/>
+        <w:ind w:firstLine="202"/>
+      </w:pPr>
+      <w:r>
+        <w:rPr>
+          <w:noProof/>
+          <w:lang w:eastAsia="ja-JP"/>
+        </w:rPr>
+        <w:drawing>
+          <wp:inline distT="0" distB="0" distL="0" distR="0" wp14:anchorId="042CE86B" wp14:editId="50AD3B59">
+            <wp:extent cx="3200400" cy="3060700"/>
+            <wp:effectExtent l="0" t="0" r="0" b="6350"/>
+            <wp:docPr id="7" name="Picture 7"/>
+            <wp:cNvGraphicFramePr>
+              <a:graphicFrameLocks xmlns:a="http://schemas.openxmlformats.org/drawingml/2006/main" noChangeAspect="1"/>
+            </wp:cNvGraphicFramePr>
+            <a:graphic xmlns:a="http://schemas.openxmlformats.org/drawingml/2006/main">
+              <a:graphicData uri="http://schemas.openxmlformats.org/drawingml/2006/picture">
+                <pic:pic xmlns:pic="http://schemas.openxmlformats.org/drawingml/2006/picture">
+                  <pic:nvPicPr>
+                    <pic:cNvPr id="1" name=""/>
+                    <pic:cNvPicPr/>
+                  </pic:nvPicPr>
+                  <pic:blipFill>
+                    <a:blip r:embed="rId13"/>
+                    <a:stretch>
+                      <a:fillRect/>
+                    </a:stretch>
+                  </pic:blipFill>
+                  <pic:spPr>
+                    <a:xfrm>
+                      <a:off x="0" y="0"/>
+                      <a:ext cx="3200400" cy="3060700"/>
+                    </a:xfrm>
+                    <a:prstGeom prst="rect">
+                      <a:avLst/>
+                    </a:prstGeom>
+                  </pic:spPr>
+                </pic:pic>
+              </a:graphicData>
+            </a:graphic>
+          </wp:inline>
+        </w:drawing>
+      </w:r>
+    </w:p>
+    <w:p>
+      <w:pPr>
+        <w:pStyle w:val="Caption"/>
+        <w:jc w:val="center"/>
+      </w:pPr>
+      <w:r>
+        <w:t xml:space="preserve">Figure </w:t>
+      </w:r>
+      <w:r>
+        <w:fldChar w:fldCharType="begin"/>
+      </w:r>
+      <w:r>
+        <w:instrText xml:space="preserve"> SEQ Figure \* ARABIC </w:instrText>
+      </w:r>
+      <w:r>
+        <w:fldChar w:fldCharType="separate"/>
+      </w:r>
+      <w:r>
+        <w:rPr>
+          <w:noProof/>
+        </w:rPr>
+        <w:t>6</w:t>
+      </w:r>
+      <w:r>
+        <w:fldChar w:fldCharType="end"/>
+      </w:r>
+      <w:r>
+        <w:t>: A player taking advantage of their environment</w:t>
+      </w:r>
+    </w:p>
+    <w:p>
+      <w:pPr>
+        <w:ind w:firstLine="202"/>
+      </w:pPr>
+      <w:r>
+        <w:t xml:space="preserve">The players’ primary focus during this game mode is to track down as many of the power ups as they can to modify the stats of their ship. </w:t>
+      </w:r>
+      <w:r>
+        <w:t>Each of the power-ups increments one of the player’s twelve</w:t>
+      </w:r>
+      <w:r>
+        <w:t xml:space="preserve"> passive</w:t>
+      </w:r>
+      <w:r>
+        <w:t xml:space="preserve"> skills, such as top speed or shield regeneration rate. Players are trying to get as many of these as they possibly can, as each one improves their stats for the rest of the game. If a player dies during the assembly phase, they drop 20% of their power-ups, which they can return to their death location to collect if nobody else has taken them.</w:t>
+      </w:r>
+    </w:p>
+    <w:p>
+      <w:pPr>
+        <w:keepNext/>
+        <w:ind w:firstLine="202"/>
+      </w:pPr>
+      <w:r>
+        <w:drawing>
+          <wp:inline distT="0" distB="0" distL="0" distR="0" wp14:anchorId="5E4937E0" wp14:editId="71FAE28B">
+            <wp:extent cx="3200400" cy="2193925"/>
+            <wp:effectExtent l="0" t="0" r="0" b="0"/>
+            <wp:docPr id="8" name="Picture 8"/>
+            <wp:cNvGraphicFramePr>
+              <a:graphicFrameLocks xmlns:a="http://schemas.openxmlformats.org/drawingml/2006/main" noChangeAspect="1"/>
+            </wp:cNvGraphicFramePr>
+            <a:graphic xmlns:a="http://schemas.openxmlformats.org/drawingml/2006/main">
+              <a:graphicData uri="http://schemas.openxmlformats.org/drawingml/2006/picture">
+                <pic:pic xmlns:pic="http://schemas.openxmlformats.org/drawingml/2006/picture">
+                  <pic:nvPicPr>
+                    <pic:cNvPr id="1" name=""/>
+                    <pic:cNvPicPr/>
+                  </pic:nvPicPr>
+                  <pic:blipFill>
+                    <a:blip r:embed="rId14"/>
+                    <a:stretch>
+                      <a:fillRect/>
+                    </a:stretch>
+                  </pic:blipFill>
+                  <pic:spPr>
+                    <a:xfrm>
+                      <a:off x="0" y="0"/>
+                      <a:ext cx="3200400" cy="2193925"/>
+                    </a:xfrm>
+                    <a:prstGeom prst="rect">
+                      <a:avLst/>
+                    </a:prstGeom>
+                  </pic:spPr>
+                </pic:pic>
+              </a:graphicData>
+            </a:graphic>
+          </wp:inline>
+        </w:drawing>
+      </w:r>
+    </w:p>
+    <w:p>
+      <w:pPr>
+        <w:pStyle w:val="Caption"/>
+        <w:jc w:val="center"/>
+      </w:pPr>
+      <w:r>
+        <w:t xml:space="preserve">Figure </w:t>
+      </w:r>
+      <w:r>
+        <w:fldChar w:fldCharType="begin"/>
+      </w:r>
+      <w:r>
+        <w:instrText xml:space="preserve"> SEQ Figure \* ARABIC </w:instrText>
+      </w:r>
+      <w:r>
+        <w:fldChar w:fldCharType="separate"/>
+      </w:r>
+      <w:r>
+        <w:rPr>
+          <w:noProof/>
+        </w:rPr>
+        <w:t>7</w:t>
+      </w:r>
+      <w:r>
+        <w:fldChar w:fldCharType="end"/>
+      </w:r>
+      <w:r>
+        <w:t>: The twelve</w:t>
+      </w:r>
+      <w:r>
+        <w:t xml:space="preserve"> power-ups, in their respective power families</w:t>
+      </w:r>
+    </w:p>
+    <w:p>
+      <w:pPr>
+        <w:ind w:firstLine="202"/>
+      </w:pPr>
+      <w:r>
+        <w:t xml:space="preserve">Players are also on the lookout for equipment, which include new chassis, weapons, passive effects, and active effects. The chassis is the player’s ship body, and has the biggest passive bonuses and drawbacks for a player’s skills. For example, the speed chassis greatly improves the player’s top speed and acceleration, but reduces handling greatly, allowing the player to move quickly in straight paths, but turn slowly and widely. Weapons are how the player upgrades and shoots different types of projectiles, and have a large impact on how the player approaches enemies and other players. Certain weapons encourage area control, while others encourage precision, causing different optimal strategies for players. Passive effects are equipment that provide a gameplay change passively, such as being able to cloak or hide your trail. Picking up the Spray and Pray passive encourages more area coverage with projectiles at the cost of less damage per projectile, while the </w:t>
+      </w:r>
+      <w:r>
+        <w:t xml:space="preserve">Cloak passive makes hiding and precision aiming easier. Active effects are equipment that give the player some sort of new ability that gives them an edge over other players, such as the ability to teleport. These range from power-up boosts, like </w:t>
+      </w:r>
+      <w:proofErr w:type="spellStart"/>
+      <w:r>
+        <w:t>Quickshot’s</w:t>
+      </w:r>
+      <w:proofErr w:type="spellEnd"/>
+      <w:r>
+        <w:t xml:space="preserve"> large burst in rate of fire for 5 seconds</w:t>
+      </w:r>
+      <w:r>
+        <w:t>,</w:t>
+      </w:r>
+      <w:r>
+        <w:t xml:space="preserve"> to more calculated actions, such as the player’s ability to warp to a random location on the map.</w:t>
+      </w:r>
+    </w:p>
+    <w:p>
+      <w:pPr>
+        <w:ind w:firstLine="202"/>
+      </w:pPr>
+    </w:p>
+    <w:p>
+      <w:pPr>
+        <w:keepNext/>
+        <w:ind w:firstLine="202"/>
+      </w:pPr>
+      <w:r>
+        <w:rPr>
+          <w:noProof/>
+          <w:lang w:eastAsia="ja-JP"/>
+        </w:rPr>
+        <w:drawing>
+          <wp:inline distT="0" distB="0" distL="0" distR="0" wp14:anchorId="026E2D7A" wp14:editId="2E35A46B">
+            <wp:extent cx="3200400" cy="1321435"/>
+            <wp:effectExtent l="0" t="0" r="0" b="0"/>
+            <wp:docPr id="9" name="Picture 9"/>
+            <wp:cNvGraphicFramePr>
+              <a:graphicFrameLocks xmlns:a="http://schemas.openxmlformats.org/drawingml/2006/main" noChangeAspect="1"/>
+            </wp:cNvGraphicFramePr>
+            <a:graphic xmlns:a="http://schemas.openxmlformats.org/drawingml/2006/main">
+              <a:graphicData uri="http://schemas.openxmlformats.org/drawingml/2006/picture">
+                <pic:pic xmlns:pic="http://schemas.openxmlformats.org/drawingml/2006/picture">
+                  <pic:nvPicPr>
+                    <pic:cNvPr id="1" name=""/>
+                    <pic:cNvPicPr/>
+                  </pic:nvPicPr>
+                  <pic:blipFill>
+                    <a:blip r:embed="rId15"/>
+                    <a:stretch>
+                      <a:fillRect/>
+                    </a:stretch>
+                  </pic:blipFill>
+                  <pic:spPr>
+                    <a:xfrm>
+                      <a:off x="0" y="0"/>
+                      <a:ext cx="3200400" cy="1321435"/>
+                    </a:xfrm>
+                    <a:prstGeom prst="rect">
+                      <a:avLst/>
+                    </a:prstGeom>
+                  </pic:spPr>
+                </pic:pic>
+              </a:graphicData>
+            </a:graphic>
+          </wp:inline>
+        </w:drawing>
+      </w:r>
+    </w:p>
+    <w:p>
+      <w:pPr>
+        <w:pStyle w:val="Caption"/>
+        <w:jc w:val="center"/>
+      </w:pPr>
+      <w:r>
+        <w:t xml:space="preserve">Figure </w:t>
+      </w:r>
+      <w:r>
+        <w:fldChar w:fldCharType="begin"/>
+      </w:r>
+      <w:r>
+        <w:instrText xml:space="preserve"> SEQ Figure \* ARABIC </w:instrText>
+      </w:r>
+      <w:r>
+        <w:fldChar w:fldCharType="separate"/>
+      </w:r>
+      <w:r>
+        <w:rPr>
+          <w:noProof/>
+        </w:rPr>
+        <w:t>8</w:t>
+      </w:r>
+      <w:r>
+        <w:fldChar w:fldCharType="end"/>
+      </w:r>
+      <w:r>
+        <w:t>: A player warping through space using their active ability</w:t>
+      </w:r>
+    </w:p>
+    <w:p>
+      <w:pPr>
+        <w:ind w:firstLine="202"/>
+      </w:pPr>
+      <w:r>
+        <w:t xml:space="preserve">After assembly ends, the players are shown their stats, showing them the results of what they gathered. The players are then locked in to those power ups, and can’t lose or gain any more for the rest of the game. After this menu, the Challenge phase begins, and </w:t>
+      </w:r>
+      <w:r>
+        <w:t xml:space="preserve">the </w:t>
+      </w:r>
+      <w:r>
+        <w:t xml:space="preserve">players must </w:t>
+      </w:r>
+      <w:r>
+        <w:t xml:space="preserve">compete </w:t>
+      </w:r>
+      <w:r>
+        <w:t>with their n</w:t>
+      </w:r>
+      <w:r>
+        <w:t>ewly assembled ships for victory.</w:t>
+      </w:r>
+    </w:p>
+    <w:p>
+      <w:pPr>
+        <w:ind w:firstLine="202"/>
+      </w:pPr>
+      <w:r>
+        <w:t xml:space="preserve">The Challenge phase of gameplay consists of </w:t>
+      </w:r>
+      <w:r>
+        <w:t xml:space="preserve">a set of three mini-games. </w:t>
+      </w:r>
+      <w:r>
+        <w:t xml:space="preserve">The mini-games challenge the players in a variety </w:t>
+      </w:r>
+      <w:r>
+        <w:lastRenderedPageBreak/>
+        <w:t xml:space="preserve">of ways, from straight up battling </w:t>
+      </w:r>
+      <w:r>
+        <w:rPr>
+          <w:color w:val="FF0000"/>
+        </w:rPr>
+        <w:t>to racing, to survival challenges</w:t>
+      </w:r>
+      <w:r>
+        <w:t xml:space="preserve">. Each mini-game round lasts two minutes, and players earn points based on their ranking. </w:t>
+      </w:r>
+      <w:r>
+        <w:rPr>
+          <w:color w:val="FF0000"/>
+        </w:rPr>
+        <w:t>The player with the most points at the end of the three rounds wins</w:t>
+      </w:r>
+      <w:r>
+        <w:t>!</w:t>
+      </w:r>
+      <w:bookmarkStart w:id="1" w:name="_GoBack"/>
+      <w:bookmarkEnd w:id="1"/>
+    </w:p>
+    <w:p>
+      <w:pPr>
         <w:pStyle w:val="Heading2"/>
       </w:pPr>
       <w:r>
-        <w:t>The Game</w:t>
+        <w:t>Program Structure</w:t>
       </w:r>
     </w:p>
     <w:p/>
@@ -3022,376 +3676,396 @@
         <w:pStyle w:val="Heading2"/>
       </w:pPr>
       <w:r>
-        <w:t>Program Structure</w:t>
+        <w:t>Development Structure</w:t>
+      </w:r>
+    </w:p>
+    <w:p>
+      <w:pPr>
+        <w:ind w:firstLine="202"/>
+      </w:pPr>
+      <w:r>
+        <w:t xml:space="preserve">The project </w:t>
+      </w:r>
+      <w:r>
+        <w:t>employed</w:t>
+      </w:r>
+      <w:r>
+        <w:t xml:space="preserve"> concentric development to organize the game’s components and features into </w:t>
+      </w:r>
+      <w:r>
+        <w:t>discrete tiers</w:t>
+      </w:r>
+      <w:r>
+        <w:t>. Each of the tiers</w:t>
+      </w:r>
+      <w:r>
+        <w:t xml:space="preserve"> </w:t>
+      </w:r>
+      <w:r>
+        <w:t>consisted</w:t>
+      </w:r>
+      <w:r>
+        <w:t xml:space="preserve"> of a set of features that </w:t>
+      </w:r>
+      <w:r>
+        <w:t>built</w:t>
+      </w:r>
+      <w:r>
+        <w:t xml:space="preserve"> </w:t>
+      </w:r>
+      <w:r>
+        <w:t>off</w:t>
+      </w:r>
+      <w:r>
+        <w:t xml:space="preserve"> the previous tier’s work, and provide</w:t>
+      </w:r>
+      <w:r>
+        <w:t>d</w:t>
+      </w:r>
+      <w:r>
+        <w:t xml:space="preserve"> a clear path for the project’s dependencies. </w:t>
+      </w:r>
+      <w:r>
+        <w:t>The tiers also provide</w:t>
+      </w:r>
+      <w:r>
+        <w:t>d</w:t>
+      </w:r>
+      <w:r>
+        <w:t xml:space="preserve"> priorities for the sets of features, and naturally divide</w:t>
+      </w:r>
+      <w:r>
+        <w:t>d</w:t>
+      </w:r>
+      <w:r>
+        <w:t xml:space="preserve"> up the features into milestones. </w:t>
+      </w:r>
+      <w:r>
+        <w:t xml:space="preserve">The </w:t>
+      </w:r>
+      <w:r>
+        <w:t xml:space="preserve">last tier </w:t>
+      </w:r>
+      <w:r>
+        <w:t>was</w:t>
+      </w:r>
+      <w:r>
+        <w:t xml:space="preserve"> considered optional, and serve</w:t>
+      </w:r>
+      <w:r>
+        <w:t>d</w:t>
+      </w:r>
+      <w:r>
+        <w:t xml:space="preserve"> as</w:t>
+      </w:r>
+      <w:r>
+        <w:t xml:space="preserve"> the stretch goals of the project</w:t>
+      </w:r>
+      <w:r>
+        <w:t>.</w:t>
+      </w:r>
+    </w:p>
+    <w:p>
+      <w:pPr>
+        <w:ind w:firstLine="202"/>
+      </w:pPr>
+      <w:r>
+        <w:t xml:space="preserve">Tier 0 consists of any mandatory engine work that needs to be done before beginning the project. Although </w:t>
+      </w:r>
+      <w:proofErr w:type="gramStart"/>
+      <w:r>
+        <w:t>the majority of</w:t>
+      </w:r>
+      <w:proofErr w:type="gramEnd"/>
+      <w:r>
+        <w:t xml:space="preserve"> the engine’s subsystems are up to the quality needed for the project, a few bugs with rendering and particle systems need to be addressed before continuing on to the remainder of the project.</w:t>
+      </w:r>
+    </w:p>
+    <w:p>
+      <w:pPr>
+        <w:ind w:firstLine="202"/>
+      </w:pPr>
+      <w:r>
+        <w:t xml:space="preserve">Tier 1 consists of all the core gameplay elements that make up the game. </w:t>
+      </w:r>
+      <w:r>
+        <w:t xml:space="preserve">These features focus on getting the game functional first, proving out the core loop and the gameplay elements before moving on to polish tasks. </w:t>
+      </w:r>
+      <w:r>
+        <w:t xml:space="preserve">This tier </w:t>
+      </w:r>
+      <w:r>
+        <w:t>includes</w:t>
+      </w:r>
+      <w:r>
+        <w:t xml:space="preserve"> implementing</w:t>
+      </w:r>
+      <w:r>
+        <w:t xml:space="preserve"> multiplayer, programming player ships and rudimentary enemies, the game’s basic power ups, and a level to fly around in. The game will also have two distinct modes, assembly (the main game) and challenge (the minigames segment)</w:t>
+      </w:r>
+      <w:r>
+        <w:t>, along with start and end UI, including the victory screen</w:t>
+      </w:r>
+      <w:r>
+        <w:t xml:space="preserve">. </w:t>
+      </w:r>
+      <w:r>
+        <w:t>Most of the content will not be polished to final quality,</w:t>
+      </w:r>
+      <w:r>
+        <w:t xml:space="preserve"> but instead be the foundation</w:t>
+      </w:r>
+      <w:r>
+        <w:t xml:space="preserve"> for the rest of the game</w:t>
+      </w:r>
+      <w:r>
+        <w:t xml:space="preserve">’s features and polish to build </w:t>
+      </w:r>
+      <w:proofErr w:type="gramStart"/>
+      <w:r>
+        <w:t>off of</w:t>
+      </w:r>
+      <w:proofErr w:type="gramEnd"/>
+      <w:r>
+        <w:t xml:space="preserve">. This tier is much akin to a Proof of Concept Gameplay milestone, but will be first playable as well. </w:t>
+      </w:r>
+    </w:p>
+    <w:p>
+      <w:pPr>
+        <w:ind w:firstLine="202"/>
+      </w:pPr>
+      <w:r>
+        <w:t>Tier 2 contains tasks with a focus on getting the core gameplay smooth, polished, and feeling good. This tier is to mitigate the risk of overscoping up front and running out of polish time, so that before any new non-core features and functionality are added, the game already feels good. This will establish the minimum-viable product for the game, and will ensure that the project meets the goal of creating a complete and polished game.</w:t>
+      </w:r>
+    </w:p>
+    <w:p>
+      <w:pPr>
+        <w:ind w:firstLine="202"/>
+      </w:pPr>
+      <w:r>
+        <w:t>Tier 3’s tasks focus on augmenting the current gameplay to improve gameplay quality and replayability. This tier in</w:t>
+      </w:r>
+      <w:r>
+        <w:t xml:space="preserve">troduces socket items/equipment, and adds the remaining power-up items and stats. Completion of the tier’s tasks will also add 2-6 more challenge variations, as well as procedurally generated map zones during assembly phase. These tasks will be polished to final quality, </w:t>
+      </w:r>
+      <w:proofErr w:type="gramStart"/>
+      <w:r>
+        <w:t>in order to</w:t>
+      </w:r>
+      <w:proofErr w:type="gramEnd"/>
+      <w:r>
+        <w:t xml:space="preserve"> match the quality of the game after </w:t>
+      </w:r>
+      <w:r>
+        <w:t>tier</w:t>
+      </w:r>
+      <w:r>
+        <w:t xml:space="preserve"> 2 has been finished.</w:t>
+      </w:r>
+      <w:r>
+        <w:t xml:space="preserve"> Once </w:t>
+      </w:r>
+      <w:r>
+        <w:t>tier</w:t>
+      </w:r>
+      <w:r>
+        <w:t xml:space="preserve"> 3</w:t>
+      </w:r>
+      <w:r>
+        <w:t xml:space="preserve"> is completed, the developer should be able to halt development at any point and the game should still feel like a complete and polished product, ready for defense.</w:t>
+      </w:r>
+    </w:p>
+    <w:p>
+      <w:pPr>
+        <w:ind w:firstLine="202"/>
+      </w:pPr>
+      <w:proofErr w:type="gramStart"/>
+      <w:r>
+        <w:t>All of</w:t>
+      </w:r>
+      <w:proofErr w:type="gramEnd"/>
+      <w:r>
+        <w:t xml:space="preserve"> the remaining tasks and stretch goals reside in tier 4, which is optional for completion.</w:t>
+      </w:r>
+      <w:r>
+        <w:t xml:space="preserve"> This tier includes tasks such as implementing bosses</w:t>
+      </w:r>
+      <w:r>
+        <w:t xml:space="preserve"> during assembly phase and adding more challenges.</w:t>
+      </w:r>
+      <w:r>
+        <w:t xml:space="preserve"> </w:t>
+      </w:r>
+      <w:r>
+        <w:t xml:space="preserve">The tier will also add new slot items to the </w:t>
+      </w:r>
+      <w:r>
+        <w:t>game, such as new weapons and chassis types. This tier will continue to push the bar of quality and polish for the game, and will be worked on during any of the remaining time in the project.</w:t>
+      </w:r>
+    </w:p>
+    <w:p>
+      <w:pPr>
+        <w:ind w:firstLine="202"/>
+      </w:pPr>
+      <w:r>
+        <w:t xml:space="preserve">By using concentric development, the project is not only organized into discrete milestones with clear objectives and deliverables, but is separated into a chain of dependencies that prioritize the core components of the project. </w:t>
+      </w:r>
+    </w:p>
+    <w:p>
+      <w:pPr>
+        <w:pStyle w:val="Heading1"/>
+        <w:rPr>
+          <w:color w:val="000000" w:themeColor="text1"/>
+        </w:rPr>
+      </w:pPr>
+      <w:r>
+        <w:rPr>
+          <w:color w:val="000000" w:themeColor="text1"/>
+        </w:rPr>
+        <w:t>Results</w:t>
       </w:r>
     </w:p>
     <w:p/>
     <w:p>
       <w:pPr>
-        <w:pStyle w:val="Heading2"/>
-      </w:pPr>
-      <w:r>
-        <w:t>Development Structure</w:t>
+        <w:pStyle w:val="Heading1"/>
+        <w:rPr>
+          <w:color w:val="000000" w:themeColor="text1"/>
+        </w:rPr>
+      </w:pPr>
+      <w:r>
+        <w:rPr>
+          <w:color w:val="000000" w:themeColor="text1"/>
+        </w:rPr>
+        <w:t>C</w:t>
+      </w:r>
+      <w:r>
+        <w:rPr>
+          <w:color w:val="000000" w:themeColor="text1"/>
+        </w:rPr>
+        <w:t>onclusion</w:t>
       </w:r>
     </w:p>
     <w:p>
       <w:pPr>
-        <w:ind w:firstLine="202"/>
-      </w:pPr>
-      <w:r>
-        <w:t xml:space="preserve">The project </w:t>
-      </w:r>
-      <w:r>
-        <w:t>employed</w:t>
-      </w:r>
-      <w:r>
-        <w:t xml:space="preserve"> concentric development to organize the game’s components and features into </w:t>
-      </w:r>
-      <w:r>
-        <w:t>discrete tiers</w:t>
-      </w:r>
-      <w:r>
-        <w:t>. Each of the tiers</w:t>
-      </w:r>
-      <w:r>
-        <w:t xml:space="preserve"> </w:t>
-      </w:r>
-      <w:r>
-        <w:t>consisted</w:t>
-      </w:r>
-      <w:r>
-        <w:t xml:space="preserve"> of a set of features that </w:t>
-      </w:r>
-      <w:r>
-        <w:t>built</w:t>
-      </w:r>
-      <w:r>
-        <w:t xml:space="preserve"> </w:t>
-      </w:r>
-      <w:r>
-        <w:t>off</w:t>
-      </w:r>
-      <w:r>
-        <w:t xml:space="preserve"> the previous tier’s work, and provide</w:t>
-      </w:r>
-      <w:r>
-        <w:t>d</w:t>
-      </w:r>
-      <w:r>
-        <w:t xml:space="preserve"> a clear path for the project’s dependencies. </w:t>
-      </w:r>
-      <w:r>
-        <w:t>The tiers also provide</w:t>
-      </w:r>
-      <w:r>
-        <w:t>d</w:t>
-      </w:r>
-      <w:r>
-        <w:t xml:space="preserve"> priorities for the sets of features, and naturally divide</w:t>
-      </w:r>
-      <w:r>
-        <w:t>d</w:t>
-      </w:r>
-      <w:r>
-        <w:t xml:space="preserve"> up the features into milestones. </w:t>
-      </w:r>
-      <w:r>
-        <w:t xml:space="preserve">The </w:t>
-      </w:r>
-      <w:r>
-        <w:t xml:space="preserve">last tier </w:t>
-      </w:r>
-      <w:r>
-        <w:t>was</w:t>
-      </w:r>
-      <w:r>
-        <w:t xml:space="preserve"> considered optional, and serve</w:t>
-      </w:r>
-      <w:r>
-        <w:t>d</w:t>
-      </w:r>
-      <w:r>
-        <w:t xml:space="preserve"> as</w:t>
-      </w:r>
-      <w:r>
-        <w:t xml:space="preserve"> the stretch goals of the project</w:t>
-      </w:r>
-      <w:r>
-        <w:t>.</w:t>
+        <w:pStyle w:val="Text"/>
+        <w:rPr>
+          <w:color w:val="000000" w:themeColor="text1"/>
+        </w:rPr>
+      </w:pPr>
+      <w:r>
+        <w:rPr>
+          <w:color w:val="000000" w:themeColor="text1"/>
+        </w:rPr>
+        <w:t xml:space="preserve">This thesis aims </w:t>
+      </w:r>
+      <w:r>
+        <w:rPr>
+          <w:color w:val="000000" w:themeColor="text1"/>
+        </w:rPr>
+        <w:t>to demonstrate an all-around mastery</w:t>
+      </w:r>
+      <w:r>
+        <w:rPr>
+          <w:color w:val="000000" w:themeColor="text1"/>
+        </w:rPr>
+        <w:t xml:space="preserve"> of </w:t>
+      </w:r>
+      <w:r>
+        <w:rPr>
+          <w:color w:val="000000" w:themeColor="text1"/>
+        </w:rPr>
+        <w:t>the lessons and skills developed through the Guildhall’s software development track</w:t>
+      </w:r>
+      <w:r>
+        <w:rPr>
+          <w:color w:val="000000" w:themeColor="text1"/>
+        </w:rPr>
+        <w:t xml:space="preserve"> by creating a well-polished </w:t>
+      </w:r>
+      <w:r>
+        <w:rPr>
+          <w:color w:val="000000" w:themeColor="text1"/>
+        </w:rPr>
+        <w:t>game</w:t>
+      </w:r>
+      <w:r>
+        <w:rPr>
+          <w:color w:val="000000" w:themeColor="text1"/>
+        </w:rPr>
+        <w:t xml:space="preserve">. </w:t>
+      </w:r>
+      <w:r>
+        <w:rPr>
+          <w:color w:val="000000" w:themeColor="text1"/>
+        </w:rPr>
+        <w:t>By</w:t>
+      </w:r>
+      <w:r>
+        <w:rPr>
+          <w:color w:val="000000" w:themeColor="text1"/>
+        </w:rPr>
+        <w:t xml:space="preserve"> building</w:t>
+      </w:r>
+      <w:r>
+        <w:rPr>
+          <w:color w:val="000000" w:themeColor="text1"/>
+        </w:rPr>
+        <w:t xml:space="preserve"> a competitiv</w:t>
+      </w:r>
+      <w:r>
+        <w:rPr>
+          <w:color w:val="000000" w:themeColor="text1"/>
+        </w:rPr>
+        <w:t>e, open-</w:t>
+      </w:r>
+      <w:r>
+        <w:rPr>
+          <w:color w:val="000000" w:themeColor="text1"/>
+        </w:rPr>
+        <w:t xml:space="preserve">arena, </w:t>
+      </w:r>
+      <w:r>
+        <w:rPr>
+          <w:color w:val="000000" w:themeColor="text1"/>
+        </w:rPr>
+        <w:t>two-dimensional</w:t>
+      </w:r>
+      <w:r>
+        <w:rPr>
+          <w:color w:val="000000" w:themeColor="text1"/>
+        </w:rPr>
+        <w:t xml:space="preserve"> twin-stick shooter from the ground up</w:t>
+      </w:r>
+      <w:r>
+        <w:rPr>
+          <w:color w:val="000000" w:themeColor="text1"/>
+        </w:rPr>
+        <w:t>, polishing and optimizing the game, the artifact support</w:t>
+      </w:r>
+      <w:r>
+        <w:rPr>
+          <w:color w:val="000000" w:themeColor="text1"/>
+        </w:rPr>
+        <w:t>s</w:t>
+      </w:r>
+      <w:r>
+        <w:rPr>
+          <w:color w:val="000000" w:themeColor="text1"/>
+        </w:rPr>
+        <w:t xml:space="preserve"> the thesis’ claim of mastery</w:t>
+      </w:r>
+      <w:r>
+        <w:rPr>
+          <w:color w:val="000000" w:themeColor="text1"/>
+        </w:rPr>
+        <w:t xml:space="preserve">. </w:t>
       </w:r>
     </w:p>
     <w:p>
       <w:pPr>
-        <w:ind w:firstLine="202"/>
-      </w:pPr>
-      <w:r>
-        <w:t>Tier 0 consists of any mandatory engine work that needs to be done before beginning the project. Although the majority of the engine’s subsystems are up to the quality needed for the project, a few bugs with rendering and particle systems need to be addressed before continuing on to the remainder of the project.</w:t>
-      </w:r>
-    </w:p>
-    <w:p>
-      <w:pPr>
-        <w:ind w:firstLine="202"/>
-      </w:pPr>
-      <w:r>
-        <w:t xml:space="preserve">Tier 1 consists of all the core gameplay elements that make up the game. </w:t>
-      </w:r>
-      <w:r>
-        <w:t xml:space="preserve">These features focus on getting the game functional first, proving out the core loop and the gameplay elements before moving on to polish tasks. </w:t>
-      </w:r>
-      <w:r>
-        <w:t xml:space="preserve">This tier </w:t>
-      </w:r>
-      <w:r>
-        <w:t>includes</w:t>
-      </w:r>
-      <w:r>
-        <w:t xml:space="preserve"> implementing</w:t>
-      </w:r>
-      <w:r>
-        <w:t xml:space="preserve"> multiplayer, programming player ships and rudimentary enemies, the game’s basic power ups, and a level to fly around in. The game will also have two distinct modes, assembly (the main game) and challenge (the minigames segment)</w:t>
-      </w:r>
-      <w:r>
-        <w:t>, along with start and end UI, including the victory screen</w:t>
-      </w:r>
-      <w:r>
-        <w:t xml:space="preserve">. </w:t>
-      </w:r>
-      <w:r>
-        <w:t>Most of the content will not be polished to final quality,</w:t>
-      </w:r>
-      <w:r>
-        <w:t xml:space="preserve"> but instead be the foundation</w:t>
-      </w:r>
-      <w:r>
-        <w:t xml:space="preserve"> for the rest of the game</w:t>
-      </w:r>
-      <w:r>
-        <w:t xml:space="preserve">’s features and polish to build off of. This tier is much akin to a Proof of Concept Gameplay milestone, but will be first playable as well. </w:t>
-      </w:r>
-    </w:p>
-    <w:p>
-      <w:pPr>
-        <w:ind w:firstLine="202"/>
-      </w:pPr>
-      <w:r>
-        <w:t>Tier 2 contains tasks with a focus on getting the core gameplay smooth, polished, and feeling good. This tier is to mitigate the risk of overscoping up front and running out of polish time, so that before any new non-core features and functionality are added, the game already feels good. This will establish the minimum-viable product for the game, and will ensure that the project meets the goal of creating a complete and polished game.</w:t>
-      </w:r>
-    </w:p>
-    <w:p>
-      <w:pPr>
-        <w:ind w:firstLine="202"/>
-      </w:pPr>
-      <w:r>
-        <w:t>Tier 3’s tasks focus on augmenting the current gameplay to improve gameplay quality and replayability. This tier in</w:t>
-      </w:r>
-      <w:r>
-        <w:t xml:space="preserve">troduces socket items/equipment, and adds the remaining power-up items and stats. Completion of the tier’s tasks will also add 2-6 more challenge variations, as well as procedurally generated map zones during assembly phase. These tasks will be polished to final quality, in order to match the quality of the game after </w:t>
-      </w:r>
-      <w:r>
-        <w:t>tier</w:t>
-      </w:r>
-      <w:r>
-        <w:t xml:space="preserve"> 2 has been finished.</w:t>
-      </w:r>
-      <w:r>
-        <w:t xml:space="preserve"> Once </w:t>
-      </w:r>
-      <w:r>
-        <w:t>tier</w:t>
-      </w:r>
-      <w:r>
-        <w:t xml:space="preserve"> 3</w:t>
-      </w:r>
-      <w:r>
-        <w:t xml:space="preserve"> is completed, the developer should be able to halt development at any point and the game should still feel like a complete and polished product, ready for defense.</w:t>
-      </w:r>
-    </w:p>
-    <w:p>
-      <w:pPr>
-        <w:ind w:firstLine="202"/>
-      </w:pPr>
-      <w:r>
-        <w:t>All of the remaining tasks and stretch goals reside in tier 4, which is optional for completion.</w:t>
-      </w:r>
-      <w:r>
-        <w:t xml:space="preserve"> This tier includes tasks such </w:t>
-      </w:r>
-      <w:r>
-        <w:t>as implementing bosses</w:t>
-      </w:r>
-      <w:r>
-        <w:t xml:space="preserve"> during assembly phase and adding more challenges.</w:t>
-      </w:r>
-      <w:r>
-        <w:t xml:space="preserve"> </w:t>
-      </w:r>
-      <w:r>
-        <w:t>The tier will also add new slot items to the game, such as new weapons and chassis types. This tier will continue to push the bar of quality and polish for the game, and will be worked on during any of the remaining time in the project.</w:t>
-      </w:r>
-    </w:p>
-    <w:p>
-      <w:pPr>
-        <w:ind w:firstLine="202"/>
-      </w:pPr>
-      <w:r>
-        <w:t xml:space="preserve">By using concentric development, the project is not only organized into discrete milestones with clear objectives and deliverables, but is separated into a chain of dependencies that prioritize the core components of the project. </w:t>
-      </w:r>
-    </w:p>
-    <w:p>
-      <w:pPr>
-        <w:pStyle w:val="Heading1"/>
-        <w:rPr>
-          <w:color w:val="000000" w:themeColor="text1"/>
-        </w:rPr>
-      </w:pPr>
-      <w:r>
-        <w:rPr>
-          <w:color w:val="000000" w:themeColor="text1"/>
-        </w:rPr>
-        <w:t>Results</w:t>
-      </w:r>
-    </w:p>
-    <w:p/>
-    <w:p>
-      <w:pPr>
-        <w:pStyle w:val="Heading1"/>
-        <w:rPr>
-          <w:color w:val="000000" w:themeColor="text1"/>
-        </w:rPr>
-      </w:pPr>
-      <w:r>
-        <w:rPr>
-          <w:color w:val="000000" w:themeColor="text1"/>
-        </w:rPr>
-        <w:t>C</w:t>
-      </w:r>
-      <w:r>
-        <w:rPr>
-          <w:color w:val="000000" w:themeColor="text1"/>
-        </w:rPr>
-        <w:t>onclusion</w:t>
-      </w:r>
-    </w:p>
-    <w:p>
-      <w:pPr>
         <w:pStyle w:val="Text"/>
         <w:rPr>
-          <w:color w:val="000000" w:themeColor="text1"/>
-        </w:rPr>
-      </w:pPr>
-      <w:r>
-        <w:rPr>
-          <w:color w:val="000000" w:themeColor="text1"/>
-        </w:rPr>
-        <w:t xml:space="preserve">This thesis aims </w:t>
-      </w:r>
-      <w:r>
-        <w:rPr>
-          <w:color w:val="000000" w:themeColor="text1"/>
-        </w:rPr>
-        <w:t>to demonstrate an all-around mastery</w:t>
-      </w:r>
-      <w:r>
-        <w:rPr>
-          <w:color w:val="000000" w:themeColor="text1"/>
-        </w:rPr>
-        <w:t xml:space="preserve"> of </w:t>
-      </w:r>
-      <w:r>
-        <w:rPr>
-          <w:color w:val="000000" w:themeColor="text1"/>
-        </w:rPr>
-        <w:t>the lessons and skills developed through the Guildhall’s software development track</w:t>
-      </w:r>
-      <w:r>
-        <w:rPr>
-          <w:color w:val="000000" w:themeColor="text1"/>
-        </w:rPr>
-        <w:t xml:space="preserve"> by creating a well-polished </w:t>
-      </w:r>
-      <w:r>
-        <w:rPr>
-          <w:color w:val="000000" w:themeColor="text1"/>
-        </w:rPr>
-        <w:t>game</w:t>
-      </w:r>
-      <w:r>
-        <w:rPr>
-          <w:color w:val="000000" w:themeColor="text1"/>
-        </w:rPr>
-        <w:t xml:space="preserve">. </w:t>
-      </w:r>
-      <w:r>
-        <w:rPr>
-          <w:color w:val="000000" w:themeColor="text1"/>
-        </w:rPr>
-        <w:t>By</w:t>
-      </w:r>
-      <w:r>
-        <w:rPr>
-          <w:color w:val="000000" w:themeColor="text1"/>
-        </w:rPr>
-        <w:t xml:space="preserve"> building</w:t>
-      </w:r>
-      <w:r>
-        <w:rPr>
-          <w:color w:val="000000" w:themeColor="text1"/>
-        </w:rPr>
-        <w:t xml:space="preserve"> a competitiv</w:t>
-      </w:r>
-      <w:r>
-        <w:rPr>
-          <w:color w:val="000000" w:themeColor="text1"/>
-        </w:rPr>
-        <w:t>e, open-</w:t>
-      </w:r>
-      <w:r>
-        <w:rPr>
-          <w:color w:val="000000" w:themeColor="text1"/>
-        </w:rPr>
-        <w:t xml:space="preserve">arena, </w:t>
-      </w:r>
-      <w:r>
-        <w:rPr>
-          <w:color w:val="000000" w:themeColor="text1"/>
-        </w:rPr>
-        <w:t>two-dimensional</w:t>
-      </w:r>
-      <w:r>
-        <w:rPr>
-          <w:color w:val="000000" w:themeColor="text1"/>
-        </w:rPr>
-        <w:t xml:space="preserve"> twin-stick shooter from the ground up</w:t>
-      </w:r>
-      <w:r>
-        <w:rPr>
-          <w:color w:val="000000" w:themeColor="text1"/>
-        </w:rPr>
-        <w:t>, polishing and optimizing the game, the artifact support</w:t>
-      </w:r>
-      <w:r>
-        <w:rPr>
-          <w:color w:val="000000" w:themeColor="text1"/>
-        </w:rPr>
-        <w:t>s</w:t>
-      </w:r>
-      <w:r>
-        <w:rPr>
-          <w:color w:val="000000" w:themeColor="text1"/>
-        </w:rPr>
-        <w:t xml:space="preserve"> the thesis’ claim of mastery</w:t>
-      </w:r>
-      <w:r>
-        <w:rPr>
-          <w:color w:val="000000" w:themeColor="text1"/>
-        </w:rPr>
-        <w:t xml:space="preserve">. </w:t>
-      </w:r>
-    </w:p>
-    <w:p>
-      <w:pPr>
-        <w:pStyle w:val="Text"/>
-        <w:rPr>
           <w:b/>
           <w:color w:val="000000" w:themeColor="text1"/>
         </w:rPr>
@@ -3400,12 +4074,7 @@
         <w:t>Completion o</w:t>
       </w:r>
       <w:r>
-        <w:t xml:space="preserve">f all tiers </w:t>
-      </w:r>
-      <w:bookmarkStart w:id="1" w:name="_GoBack"/>
-      <w:bookmarkEnd w:id="1"/>
-      <w:r>
-        <w:t xml:space="preserve">resulted </w:t>
+        <w:t xml:space="preserve">f all tiers resulted </w:t>
       </w:r>
       <w:r>
         <w:t>in a complete and polished game that demonstrates a mastery of software development for games, the goal of this thesis.</w:t>
@@ -3988,7 +4657,7 @@
       </w:pPr>
     </w:p>
     <w:sectPr>
-      <w:headerReference w:type="default" r:id="rId13"/>
+      <w:headerReference w:type="default" r:id="rId16"/>
       <w:type w:val="continuous"/>
       <w:pgSz w:w="12240" w:h="15840" w:code="1"/>
       <w:pgMar w:top="1008" w:right="936" w:bottom="1008" w:left="936" w:header="432" w:footer="432" w:gutter="0"/>
@@ -4113,7 +4782,7 @@
       <w:rPr>
         <w:noProof/>
       </w:rPr>
-      <w:t>5</w:t>
+      <w:t>6</w:t>
     </w:r>
     <w:r>
       <w:fldChar w:fldCharType="end"/>
@@ -7922,7 +8591,7 @@
 </file>
 
 <file path=customXml/itemProps1.xml><?xml version="1.0" encoding="utf-8"?>
-<ds:datastoreItem xmlns:ds="http://schemas.openxmlformats.org/officeDocument/2006/customXml" ds:itemID="{3CBA6002-D4CB-4053-B018-DBE0DFDFFF58}">
+<ds:datastoreItem xmlns:ds="http://schemas.openxmlformats.org/officeDocument/2006/customXml" ds:itemID="{35E0C598-5B5D-4D42-B9CB-16F6B9936464}">
   <ds:schemaRefs>
     <ds:schemaRef ds:uri="http://schemas.openxmlformats.org/officeDocument/2006/bibliography"/>
   </ds:schemaRefs>

</xml_diff>

<commit_message>
Added the new artwork for the game :dancer:
</commit_message>
<xml_diff>
--- a/Docs/Cloudy_Thesis.docx
+++ b/Docs/Cloudy_Thesis.docx
@@ -1110,8 +1110,6 @@
         </w:rPr>
         <w:t xml:space="preserve">Figure </w:t>
       </w:r>
-      <w:bookmarkStart w:id="1" w:name="_GoBack"/>
-      <w:bookmarkEnd w:id="1"/>
       <w:r>
         <w:rPr>
           <w:i w:val="0"/>
@@ -3211,24 +3209,14 @@
       <w:r>
         <w:t xml:space="preserve">Figure </w:t>
       </w:r>
-      <w:r>
-        <w:fldChar w:fldCharType="begin"/>
-      </w:r>
-      <w:r>
-        <w:instrText xml:space="preserve"> SEQ Figure \* ARABIC </w:instrText>
-      </w:r>
-      <w:r>
-        <w:fldChar w:fldCharType="separate"/>
-      </w:r>
-      <w:r>
-        <w:rPr>
-          <w:noProof/>
-        </w:rPr>
-        <w:t>6</w:t>
-      </w:r>
-      <w:r>
-        <w:fldChar w:fldCharType="end"/>
-      </w:r>
+      <w:fldSimple w:instr=" SEQ Figure \* ARABIC ">
+        <w:r>
+          <w:rPr>
+            <w:noProof/>
+          </w:rPr>
+          <w:t>6</w:t>
+        </w:r>
+      </w:fldSimple>
       <w:r>
         <w:t>: A player taking advantage of their environment</w:t>
       </w:r>
@@ -3301,24 +3289,14 @@
       <w:r>
         <w:t xml:space="preserve">Figure </w:t>
       </w:r>
-      <w:r>
-        <w:fldChar w:fldCharType="begin"/>
-      </w:r>
-      <w:r>
-        <w:instrText xml:space="preserve"> SEQ Figure \* ARABIC </w:instrText>
-      </w:r>
-      <w:r>
-        <w:fldChar w:fldCharType="separate"/>
-      </w:r>
-      <w:r>
-        <w:rPr>
-          <w:noProof/>
-        </w:rPr>
-        <w:t>7</w:t>
-      </w:r>
-      <w:r>
-        <w:fldChar w:fldCharType="end"/>
-      </w:r>
+      <w:fldSimple w:instr=" SEQ Figure \* ARABIC ">
+        <w:r>
+          <w:rPr>
+            <w:noProof/>
+          </w:rPr>
+          <w:t>7</w:t>
+        </w:r>
+      </w:fldSimple>
       <w:r>
         <w:t>: The twelve</w:t>
       </w:r>
@@ -3403,24 +3381,14 @@
       <w:r>
         <w:t xml:space="preserve">Figure </w:t>
       </w:r>
-      <w:r>
-        <w:fldChar w:fldCharType="begin"/>
-      </w:r>
-      <w:r>
-        <w:instrText xml:space="preserve"> SEQ Figure \* ARABIC </w:instrText>
-      </w:r>
-      <w:r>
-        <w:fldChar w:fldCharType="separate"/>
-      </w:r>
-      <w:r>
-        <w:rPr>
-          <w:noProof/>
-        </w:rPr>
-        <w:t>8</w:t>
-      </w:r>
-      <w:r>
-        <w:fldChar w:fldCharType="end"/>
-      </w:r>
+      <w:fldSimple w:instr=" SEQ Figure \* ARABIC ">
+        <w:r>
+          <w:rPr>
+            <w:noProof/>
+          </w:rPr>
+          <w:t>8</w:t>
+        </w:r>
+      </w:fldSimple>
       <w:r>
         <w:t>: A player warping through space using their active ability</w:t>
       </w:r>
@@ -3560,24 +3528,14 @@
       <w:r>
         <w:t xml:space="preserve">Figure </w:t>
       </w:r>
-      <w:r>
-        <w:fldChar w:fldCharType="begin"/>
-      </w:r>
-      <w:r>
-        <w:instrText xml:space="preserve"> SEQ Figure \* ARABIC </w:instrText>
-      </w:r>
-      <w:r>
-        <w:fldChar w:fldCharType="separate"/>
-      </w:r>
-      <w:r>
-        <w:rPr>
-          <w:noProof/>
-        </w:rPr>
-        <w:t>9</w:t>
-      </w:r>
-      <w:r>
-        <w:fldChar w:fldCharType="end"/>
-      </w:r>
+      <w:fldSimple w:instr=" SEQ Figure \* ARABIC ">
+        <w:r>
+          <w:rPr>
+            <w:noProof/>
+          </w:rPr>
+          <w:t>9</w:t>
+        </w:r>
+      </w:fldSimple>
       <w:r>
         <w:t>: One of the minigame splash screens</w:t>
       </w:r>
@@ -3591,99 +3549,16 @@
         <w:t>Program Structure</w:t>
       </w:r>
     </w:p>
-    <w:p/>
     <w:p>
-      <w:pPr>
-        <w:pStyle w:val="Heading2"/>
-      </w:pPr>
-      <w:r>
-        <w:t>Development Structure</w:t>
-      </w:r>
+      <w:bookmarkStart w:id="1" w:name="_GoBack"/>
+      <w:bookmarkEnd w:id="1"/>
     </w:p>
     <w:p>
       <w:pPr>
-        <w:ind w:firstLine="202"/>
-      </w:pPr>
-      <w:r>
-        <w:t xml:space="preserve">The project </w:t>
-      </w:r>
-      <w:r>
-        <w:t>employed</w:t>
-      </w:r>
-      <w:r>
-        <w:t xml:space="preserve"> concentric development to organize the game’s components and features into </w:t>
-      </w:r>
-      <w:r>
-        <w:t>discrete tiers</w:t>
-      </w:r>
-      <w:r>
-        <w:t>. Each of the tiers</w:t>
-      </w:r>
-      <w:r>
-        <w:t xml:space="preserve"> </w:t>
-      </w:r>
-      <w:r>
-        <w:t>consisted</w:t>
-      </w:r>
-      <w:r>
-        <w:t xml:space="preserve"> of a set of features that </w:t>
-      </w:r>
-      <w:r>
-        <w:t>built</w:t>
-      </w:r>
-      <w:r>
-        <w:t xml:space="preserve"> </w:t>
-      </w:r>
-      <w:r>
-        <w:t>off</w:t>
-      </w:r>
-      <w:r>
-        <w:t xml:space="preserve"> the previous tier’s work, and provide</w:t>
-      </w:r>
-      <w:r>
-        <w:t>d</w:t>
-      </w:r>
-      <w:r>
-        <w:t xml:space="preserve"> a clear path for the project’s dependencies. </w:t>
-      </w:r>
-      <w:r>
-        <w:t>The tiers also provide</w:t>
-      </w:r>
-      <w:r>
-        <w:t>d</w:t>
-      </w:r>
-      <w:r>
-        <w:t xml:space="preserve"> priorities for the sets of features, and naturally divide</w:t>
-      </w:r>
-      <w:r>
-        <w:t>d</w:t>
-      </w:r>
-      <w:r>
-        <w:t xml:space="preserve"> up the features into milestones. </w:t>
-      </w:r>
-      <w:r>
-        <w:t xml:space="preserve">The </w:t>
-      </w:r>
-      <w:r>
-        <w:t xml:space="preserve">last tier </w:t>
-      </w:r>
-      <w:r>
-        <w:t>was</w:t>
-      </w:r>
-      <w:r>
-        <w:t xml:space="preserve"> considered optional, and serve</w:t>
-      </w:r>
-      <w:r>
-        <w:t>d</w:t>
-      </w:r>
-      <w:r>
-        <w:t xml:space="preserve"> as</w:t>
-      </w:r>
-      <w:r>
-        <w:t xml:space="preserve"> the stretch goals of the project</w:t>
-      </w:r>
-      <w:r>
-        <w:t>.</w:t>
+        <w:pStyle w:val="Heading2"/>
+      </w:pPr>
+      <w:r>
+        <w:t>Development Structure</w:t>
       </w:r>
     </w:p>
     <w:p>
@@ -3691,7 +3566,85 @@
         <w:ind w:firstLine="202"/>
       </w:pPr>
       <w:r>
-        <w:t>Tier 0 consists of any mandatory engine work that needs to be done before beginning the project. Although the majority of the engine’s subsystems are up to the quality needed for the project, a few bugs with rendering and particle systems need to be addressed before continuing on to the remainder of the project.</w:t>
+        <w:t xml:space="preserve">The project </w:t>
+      </w:r>
+      <w:r>
+        <w:t>employed</w:t>
+      </w:r>
+      <w:r>
+        <w:t xml:space="preserve"> concentric development to organize the game’s components and features into </w:t>
+      </w:r>
+      <w:r>
+        <w:t>discrete tiers</w:t>
+      </w:r>
+      <w:r>
+        <w:t>. Each of the tiers</w:t>
+      </w:r>
+      <w:r>
+        <w:t xml:space="preserve"> </w:t>
+      </w:r>
+      <w:r>
+        <w:t>consisted</w:t>
+      </w:r>
+      <w:r>
+        <w:t xml:space="preserve"> of a set of features that </w:t>
+      </w:r>
+      <w:r>
+        <w:t>built</w:t>
+      </w:r>
+      <w:r>
+        <w:t xml:space="preserve"> </w:t>
+      </w:r>
+      <w:r>
+        <w:t>off</w:t>
+      </w:r>
+      <w:r>
+        <w:t xml:space="preserve"> the previous tier’s work, and provide</w:t>
+      </w:r>
+      <w:r>
+        <w:t>d</w:t>
+      </w:r>
+      <w:r>
+        <w:t xml:space="preserve"> a clear path for the project’s dependencies. </w:t>
+      </w:r>
+      <w:r>
+        <w:t>The tiers also provide</w:t>
+      </w:r>
+      <w:r>
+        <w:t>d</w:t>
+      </w:r>
+      <w:r>
+        <w:t xml:space="preserve"> priorities for the sets of features, and naturally divide</w:t>
+      </w:r>
+      <w:r>
+        <w:t>d</w:t>
+      </w:r>
+      <w:r>
+        <w:t xml:space="preserve"> up the features into milestones. </w:t>
+      </w:r>
+      <w:r>
+        <w:t xml:space="preserve">The </w:t>
+      </w:r>
+      <w:r>
+        <w:t xml:space="preserve">last tier </w:t>
+      </w:r>
+      <w:r>
+        <w:t>was</w:t>
+      </w:r>
+      <w:r>
+        <w:t xml:space="preserve"> considered optional, and serve</w:t>
+      </w:r>
+      <w:r>
+        <w:t>d</w:t>
+      </w:r>
+      <w:r>
+        <w:t xml:space="preserve"> as</w:t>
+      </w:r>
+      <w:r>
+        <w:t xml:space="preserve"> the stretch goals of the project</w:t>
+      </w:r>
+      <w:r>
+        <w:t>.</w:t>
       </w:r>
     </w:p>
     <w:p>
@@ -3699,40 +3652,7 @@
         <w:ind w:firstLine="202"/>
       </w:pPr>
       <w:r>
-        <w:t xml:space="preserve">Tier 1 consists of all the core gameplay elements that make up the game. </w:t>
-      </w:r>
-      <w:r>
-        <w:t xml:space="preserve">These features focus on getting the game functional first, proving out the core loop and the gameplay elements before moving on to polish tasks. </w:t>
-      </w:r>
-      <w:r>
-        <w:t xml:space="preserve">This tier </w:t>
-      </w:r>
-      <w:r>
-        <w:t>includes</w:t>
-      </w:r>
-      <w:r>
-        <w:t xml:space="preserve"> implementing</w:t>
-      </w:r>
-      <w:r>
-        <w:t xml:space="preserve"> multiplayer, programming player ships and rudimentary enemies, the game’s basic power ups, and a level to fly around in. The game will also have two distinct modes, assembly (the main game) and challenge (the minigames segment)</w:t>
-      </w:r>
-      <w:r>
-        <w:t>, along with start and end UI, including the victory screen</w:t>
-      </w:r>
-      <w:r>
-        <w:t xml:space="preserve">. </w:t>
-      </w:r>
-      <w:r>
-        <w:t>Most of the content will not be polished to final quality,</w:t>
-      </w:r>
-      <w:r>
-        <w:t xml:space="preserve"> but instead be the foundation</w:t>
-      </w:r>
-      <w:r>
-        <w:t xml:space="preserve"> for the rest of the game</w:t>
-      </w:r>
-      <w:r>
-        <w:t xml:space="preserve">’s features and polish to build off of. This tier is much akin to a Proof of Concept Gameplay milestone, but will be first playable as well. </w:t>
+        <w:t>Tier 0 consists of any mandatory engine work that needs to be done before beginning the project. Although the majority of the engine’s subsystems are up to the quality needed for the project, a few bugs with rendering and particle systems need to be addressed before continuing on to the remainder of the project.</w:t>
       </w:r>
     </w:p>
     <w:p>
@@ -3740,7 +3660,40 @@
         <w:ind w:firstLine="202"/>
       </w:pPr>
       <w:r>
-        <w:t>Tier 2 contains tasks with a focus on getting the core gameplay smooth, polished, and feeling good. This tier is to mitigate the risk of overscoping up front and running out of polish time, so that before any new non-core features and functionality are added, the game already feels good. This will establish the minimum-viable product for the game, and will ensure that the project meets the goal of creating a complete and polished game.</w:t>
+        <w:t xml:space="preserve">Tier 1 consists of all the core gameplay elements that make up the game. </w:t>
+      </w:r>
+      <w:r>
+        <w:t xml:space="preserve">These features focus on getting the game functional first, proving out the core loop and the gameplay elements before moving on to polish tasks. </w:t>
+      </w:r>
+      <w:r>
+        <w:t xml:space="preserve">This tier </w:t>
+      </w:r>
+      <w:r>
+        <w:t>includes</w:t>
+      </w:r>
+      <w:r>
+        <w:t xml:space="preserve"> implementing</w:t>
+      </w:r>
+      <w:r>
+        <w:t xml:space="preserve"> multiplayer, programming player ships and rudimentary enemies, the game’s basic power ups, and a level to fly around in. The game will also have two distinct modes, assembly (the main game) and challenge (the minigames segment)</w:t>
+      </w:r>
+      <w:r>
+        <w:t>, along with start and end UI, including the victory screen</w:t>
+      </w:r>
+      <w:r>
+        <w:t xml:space="preserve">. </w:t>
+      </w:r>
+      <w:r>
+        <w:t>Most of the content will not be polished to final quality,</w:t>
+      </w:r>
+      <w:r>
+        <w:t xml:space="preserve"> but instead be the foundation</w:t>
+      </w:r>
+      <w:r>
+        <w:t xml:space="preserve"> for the rest of the game</w:t>
+      </w:r>
+      <w:r>
+        <w:t xml:space="preserve">’s features and polish to build off of. This tier is much akin to a Proof of Concept Gameplay milestone, but will be first playable as well. </w:t>
       </w:r>
     </w:p>
     <w:p>
@@ -3748,28 +3701,7 @@
         <w:ind w:firstLine="202"/>
       </w:pPr>
       <w:r>
-        <w:t>Tier 3’s tasks focus on augmenting the current gameplay to improve gameplay quality and replayability. This tier in</w:t>
-      </w:r>
-      <w:r>
-        <w:t xml:space="preserve">troduces socket items/equipment, and adds the remaining power-up items and stats. Completion of the tier’s tasks will also add 2-6 more challenge variations, as well as procedurally generated map zones during assembly phase. These tasks will be polished to final quality, in order to match the quality of the game after </w:t>
-      </w:r>
-      <w:r>
-        <w:t>tier</w:t>
-      </w:r>
-      <w:r>
-        <w:t xml:space="preserve"> 2 has been finished.</w:t>
-      </w:r>
-      <w:r>
-        <w:t xml:space="preserve"> Once </w:t>
-      </w:r>
-      <w:r>
-        <w:t>tier</w:t>
-      </w:r>
-      <w:r>
-        <w:t xml:space="preserve"> 3</w:t>
-      </w:r>
-      <w:r>
-        <w:t xml:space="preserve"> is completed, the developer should be able to halt development at any point and the game should still feel like a complete and polished product, ready for defense.</w:t>
+        <w:t>Tier 2 contains tasks with a focus on getting the core gameplay smooth, polished, and feeling good. This tier is to mitigate the risk of overscoping up front and running out of polish time, so that before any new non-core features and functionality are added, the game already feels good. This will establish the minimum-viable product for the game, and will ensure that the project meets the goal of creating a complete and polished game.</w:t>
       </w:r>
     </w:p>
     <w:p>
@@ -3777,7 +3709,39 @@
         <w:ind w:firstLine="202"/>
       </w:pPr>
       <w:r>
-        <w:t>All of the remaining tasks and stretch goals reside in tier 4, which is optional for completion.</w:t>
+        <w:t>Tier 3’s tasks focus on augmenting the current gameplay to improve gameplay quality and replayability. This tier in</w:t>
+      </w:r>
+      <w:r>
+        <w:t xml:space="preserve">troduces socket items/equipment, and adds the remaining power-up items and stats. Completion of the tier’s tasks will also add 2-6 more challenge variations, as well as procedurally generated map zones during assembly phase. These tasks will be polished to final quality, in order to match the quality of the game after </w:t>
+      </w:r>
+      <w:r>
+        <w:t>tier</w:t>
+      </w:r>
+      <w:r>
+        <w:t xml:space="preserve"> 2 has been finished.</w:t>
+      </w:r>
+      <w:r>
+        <w:t xml:space="preserve"> Once </w:t>
+      </w:r>
+      <w:r>
+        <w:t>tier</w:t>
+      </w:r>
+      <w:r>
+        <w:t xml:space="preserve"> 3</w:t>
+      </w:r>
+      <w:r>
+        <w:t xml:space="preserve"> is completed, the developer should be able to halt development at any point and the game should still feel like a complete and polished product, ready for defense.</w:t>
+      </w:r>
+    </w:p>
+    <w:p>
+      <w:pPr>
+        <w:ind w:firstLine="202"/>
+      </w:pPr>
+      <w:r>
+        <w:t>All</w:t>
+      </w:r>
+      <w:r>
+        <w:t xml:space="preserve"> the remaining tasks and stretch goals reside in tier 4, which is optional for completion.</w:t>
       </w:r>
       <w:r>
         <w:t xml:space="preserve"> This tier includes tasks such as implementing bosses</w:t>
@@ -3878,24 +3842,14 @@
       <w:r>
         <w:t xml:space="preserve">Figure </w:t>
       </w:r>
-      <w:r>
-        <w:fldChar w:fldCharType="begin"/>
-      </w:r>
-      <w:r>
-        <w:instrText xml:space="preserve"> SEQ Figure \* ARABIC </w:instrText>
-      </w:r>
-      <w:r>
-        <w:fldChar w:fldCharType="separate"/>
-      </w:r>
-      <w:r>
-        <w:rPr>
-          <w:noProof/>
-        </w:rPr>
-        <w:t>10</w:t>
-      </w:r>
-      <w:r>
-        <w:fldChar w:fldCharType="end"/>
-      </w:r>
+      <w:fldSimple w:instr=" SEQ Figure \* ARABIC ">
+        <w:r>
+          <w:rPr>
+            <w:noProof/>
+          </w:rPr>
+          <w:t>10</w:t>
+        </w:r>
+      </w:fldSimple>
       <w:bookmarkEnd w:id="3"/>
       <w:r>
         <w:t>: The potential stat growth curves for a stat. The green bars highlight the minimum and maximum power-up levels.</w:t>
@@ -7168,24 +7122,14 @@
       <w:r>
         <w:t xml:space="preserve">Figure </w:t>
       </w:r>
-      <w:r>
-        <w:fldChar w:fldCharType="begin"/>
-      </w:r>
-      <w:r>
-        <w:instrText xml:space="preserve"> SEQ Figure \* ARABIC </w:instrText>
-      </w:r>
-      <w:r>
-        <w:fldChar w:fldCharType="separate"/>
-      </w:r>
-      <w:r>
-        <w:rPr>
-          <w:noProof/>
-        </w:rPr>
-        <w:t>11</w:t>
-      </w:r>
-      <w:r>
-        <w:fldChar w:fldCharType="end"/>
-      </w:r>
+      <w:fldSimple w:instr=" SEQ Figure \* ARABIC ">
+        <w:r>
+          <w:rPr>
+            <w:noProof/>
+          </w:rPr>
+          <w:t>11</w:t>
+        </w:r>
+      </w:fldSimple>
       <w:bookmarkEnd w:id="4"/>
       <w:r>
         <w:t>: A row from the stat table that demonstrates the growth of a stat's value based on the stat's level.</w:t>
@@ -10183,24 +10127,14 @@
       <w:r>
         <w:t xml:space="preserve">Figure </w:t>
       </w:r>
-      <w:r>
-        <w:fldChar w:fldCharType="begin"/>
-      </w:r>
-      <w:r>
-        <w:instrText xml:space="preserve"> SEQ Figure \* ARABIC </w:instrText>
-      </w:r>
-      <w:r>
-        <w:fldChar w:fldCharType="separate"/>
-      </w:r>
-      <w:r>
-        <w:rPr>
-          <w:noProof/>
-        </w:rPr>
-        <w:t>12</w:t>
-      </w:r>
-      <w:r>
-        <w:fldChar w:fldCharType="end"/>
-      </w:r>
+      <w:fldSimple w:instr=" SEQ Figure \* ARABIC ">
+        <w:r>
+          <w:rPr>
+            <w:noProof/>
+          </w:rPr>
+          <w:t>12</w:t>
+        </w:r>
+      </w:fldSimple>
       <w:bookmarkEnd w:id="5"/>
       <w:r>
         <w:t>: A row from the information table that show how the stats manifest in the game</w:t>
@@ -11141,7 +11075,7 @@
       <w:rPr>
         <w:noProof/>
       </w:rPr>
-      <w:t>2</w:t>
+      <w:t>6</w:t>
     </w:r>
     <w:r>
       <w:fldChar w:fldCharType="end"/>
@@ -14950,7 +14884,7 @@
 </file>
 
 <file path=customXml/itemProps1.xml><?xml version="1.0" encoding="utf-8"?>
-<ds:datastoreItem xmlns:ds="http://schemas.openxmlformats.org/officeDocument/2006/customXml" ds:itemID="{FF1B4EA6-0BB4-46D3-AB22-0D7B43E40DC3}">
+<ds:datastoreItem xmlns:ds="http://schemas.openxmlformats.org/officeDocument/2006/customXml" ds:itemID="{FF0D5641-7A0E-4121-99B8-D5CAB8B02920}">
   <ds:schemaRefs>
     <ds:schemaRef ds:uri="http://schemas.openxmlformats.org/officeDocument/2006/bibliography"/>
   </ds:schemaRefs>

</xml_diff>

<commit_message>
Going back to the old system for now, this system isn't panning out as I thought it would.
</commit_message>
<xml_diff>
--- a/Docs/Cloudy_Thesis.docx
+++ b/Docs/Cloudy_Thesis.docx
@@ -99,7 +99,21 @@
         <w:rPr>
           <w:color w:val="000000" w:themeColor="text1"/>
         </w:rPr>
-        <w:t xml:space="preserve"> mastery of the lessons and skills developed through the Guildhall’s software development track by building a competitive, open-arena, two dimensional twin-stick shooter from the ground up.</w:t>
+        <w:t xml:space="preserve"> mastery of the lessons and skills developed through the Guildhall’s software development track by building a competitive, open-arena, </w:t>
+      </w:r>
+      <w:proofErr w:type="gramStart"/>
+      <w:r>
+        <w:rPr>
+          <w:color w:val="000000" w:themeColor="text1"/>
+        </w:rPr>
+        <w:t>two dimensional</w:t>
+      </w:r>
+      <w:proofErr w:type="gramEnd"/>
+      <w:r>
+        <w:rPr>
+          <w:color w:val="000000" w:themeColor="text1"/>
+        </w:rPr>
+        <w:t xml:space="preserve"> twin-stick shooter from the ground up.</w:t>
       </w:r>
       <w:r>
         <w:rPr>
@@ -698,7 +712,15 @@
         <w:t>find</w:t>
       </w:r>
       <w:r>
-        <w:t xml:space="preserve"> games with mechanics, playstyle, and gameplay similar to the proposed mastery project. The researcher then </w:t>
+        <w:t xml:space="preserve"> games with mechanics, playstyle, and gameplay </w:t>
+      </w:r>
+      <w:proofErr w:type="gramStart"/>
+      <w:r>
+        <w:t>similar to</w:t>
+      </w:r>
+      <w:proofErr w:type="gramEnd"/>
+      <w:r>
+        <w:t xml:space="preserve"> the proposed mastery project. The researcher then </w:t>
       </w:r>
       <w:r>
         <w:t>studied</w:t>
@@ -723,7 +745,15 @@
         <w:t>Space Pirates and Zombies</w:t>
       </w:r>
       <w:r>
-        <w:t xml:space="preserve">. The researcher expanded off of those initial results, using the “More Like This” section to find even more related games. The researcher also utilized his personal games library to find more similar games, such as </w:t>
+        <w:t xml:space="preserve">. The researcher expanded </w:t>
+      </w:r>
+      <w:proofErr w:type="gramStart"/>
+      <w:r>
+        <w:t>off of</w:t>
+      </w:r>
+      <w:proofErr w:type="gramEnd"/>
+      <w:r>
+        <w:t xml:space="preserve"> those initial results, using the “More Like This” section to find even more related games. The researcher also utilized his personal games library to find more similar games, such as </w:t>
       </w:r>
       <w:r>
         <w:rPr>
@@ -793,8 +823,13 @@
         <w:t>"</w:t>
       </w:r>
       <w:r>
-        <w:t>, author Victor Chelaru</w:t>
-      </w:r>
+        <w:t xml:space="preserve">, author Victor </w:t>
+      </w:r>
+      <w:proofErr w:type="spellStart"/>
+      <w:r>
+        <w:t>Chelaru</w:t>
+      </w:r>
+      <w:proofErr w:type="spellEnd"/>
       <w:r>
         <w:t xml:space="preserve"> discusses the nature of Rock Paper Scissors</w:t>
       </w:r>
@@ -802,7 +837,15 @@
         <w:t>, or RPS</w:t>
       </w:r>
       <w:r>
-        <w:t xml:space="preserve"> design in games, where certain attacks have an absolute advantage or tie with others (just like the game the design’s namesake shares). The article goes in-depth on the metagame of “Pure RPS”, where the attacks have no lead up or predictability (grounded units vs flying units in an RTS), “RPS and Signals”, where attacks do have readability (such as the wind-up animation of a punch), and “RPS with separate Attacks and Signals”, where attacks have signals, but experienced players can cancel or feint signals. The article reveals the dominant, winning strategies for the above games that emerge from gameplay, and discusses ways to keep the game from incentivizing the wrong kind of gameplay. </w:t>
+        <w:t xml:space="preserve"> design in games, where certain attacks have an absolute advantage or tie with others (just like the game the design’s namesake shares). The article goes in-depth on the metagame of “Pure RPS”, where the attacks have no lead up or predictability (grounded </w:t>
+      </w:r>
+      <w:proofErr w:type="gramStart"/>
+      <w:r>
+        <w:t>units</w:t>
+      </w:r>
+      <w:proofErr w:type="gramEnd"/>
+      <w:r>
+        <w:t xml:space="preserve"> vs flying units in an RTS), “RPS and Signals”, where attacks do have readability (such as the wind-up animation of a punch), and “RPS with separate Attacks and Signals”, where attacks have signals, but experienced players can cancel or feint signals. The article reveals the dominant, winning strategies for the above games that emerge from gameplay, and discusses ways to keep the game from incentivizing the wrong kind of gameplay. </w:t>
       </w:r>
       <w:r>
         <w:t xml:space="preserve">Because some of the dominant strategies that evolve include “be random and fast” and “don’t initiate any attacks” for the more basic RPS designs, ignoring the insight this article has could destroy the metagame for the thesis artifact, leaving it dead on arrival. </w:t>
@@ -884,7 +927,15 @@
         <w:t>yer screen designs. The article exposes some of the tradeoffs and design challenges that split-screen games face. S</w:t>
       </w:r>
       <w:r>
-        <w:t>plit-screen gameplay requires a reduction in graphical quality, as the game has to render two to four separate views every frame. The reduced screen space also can cause problems for players, and because the thesis artifact’s design requires this space to convey location, this could create problems. Other design hurdles the article mentions include the introduction of screen-peeking, a need for increased monitor size to prevent feeling constrained, and increased team communication if players want to cooperate. The article fails to mention any positive aspects of split-screen as opposed to multiple screen, which include</w:t>
+        <w:t xml:space="preserve">plit-screen gameplay requires a reduction in graphical quality, as the game </w:t>
+      </w:r>
+      <w:proofErr w:type="gramStart"/>
+      <w:r>
+        <w:t>has to</w:t>
+      </w:r>
+      <w:proofErr w:type="gramEnd"/>
+      <w:r>
+        <w:t xml:space="preserve"> render two to four separate views every frame. The reduced screen space also can cause problems for players, and because the thesis artifact’s design requires this space to convey location, this could create problems. Other design hurdles the article mentions include the introduction of screen-peeking, a need for increased monitor size to prevent feeling constrained, and increased team communication if players want to cooperate. The article fails to mention any positive aspects of split-screen as opposed to multiple screen, which include</w:t>
       </w:r>
       <w:r>
         <w:t xml:space="preserve"> cheaper setups, greater</w:t>
@@ -1006,7 +1057,15 @@
         <w:t>A paper titled “Group Report: Progression Systems” from Project Horseshoe 2014 deconstructs the nature of progression systems. The</w:t>
       </w:r>
       <w:r>
-        <w:t xml:space="preserve"> report broke progression systems down into a series of building blocks that make up system fundamentals, as well as tactics to strengthen player motivation towards interacting with the systems. Of the system building blocks described, the most relevant to the thesis include the Progression loops, which spiral upward as the players gain power in order to accomplish new feats that grant them new powers. The thesis’ planned tiered weapons system matches the definition of a complexity loop, wherein acquiring new gameplay mechanics or tools grant access to new options, tactics, and areas. The power up system, in which players continually make incremental progress on their ships, matches a power loop, where playing the game improves the player’s avatar’s power, which improves their “virtual skill” for the round.</w:t>
+        <w:t xml:space="preserve"> report broke progression systems down into a series of building blocks that make up system fundamentals, as well as tactics to strengthen player motivation towards interacting with the systems. Of the system building blocks described, the most relevant to the thesis include the Progression loops, which spiral upward as the players gain power </w:t>
+      </w:r>
+      <w:proofErr w:type="gramStart"/>
+      <w:r>
+        <w:t>in order to</w:t>
+      </w:r>
+      <w:proofErr w:type="gramEnd"/>
+      <w:r>
+        <w:t xml:space="preserve"> accomplish new feats that grant them new powers. The thesis’ planned tiered weapons system matches the definition of a complexity loop, wherein acquiring new gameplay mechanics or tools grant access to new options, tactics, and areas. The power up system, in which players continually make incremental progress on their ships, matches a power loop, where playing the game improves the player’s avatar’s power, which improves their “virtual skill” for the round.</w:t>
       </w:r>
       <w:r>
         <w:t xml:space="preserve"> The paper also links player motivations, such as superiority and control, to rewards like competition and power, via “progression atoms”. Progression atoms are in-game components that serve as the conversion from the player’s motivations into rewards. By giving a player who wants better control of their character a set of character stats, they can give the player the reward of power through those stats </w:t>
@@ -1259,7 +1318,15 @@
         <w:t xml:space="preserve"> a random minigame that tests the player’s skill and powered-up ride, with the winner of the competition winning the whole game. </w:t>
       </w:r>
       <w:r>
-        <w:t xml:space="preserve">Although Terrel’s paper describes many of the design limitations of split-screen, </w:t>
+        <w:t xml:space="preserve">Although </w:t>
+      </w:r>
+      <w:proofErr w:type="spellStart"/>
+      <w:r>
+        <w:t>Terrel’s</w:t>
+      </w:r>
+      <w:proofErr w:type="spellEnd"/>
+      <w:r>
+        <w:t xml:space="preserve"> paper describes many of the design limitations of split-screen, </w:t>
       </w:r>
       <w:r>
         <w:rPr>
@@ -1435,13 +1502,27 @@
         <w:rPr>
           <w:i w:val="0"/>
         </w:rPr>
-        <w:t xml:space="preserve"> hav</w:t>
-      </w:r>
+        <w:t xml:space="preserve"> </w:t>
+      </w:r>
+      <w:proofErr w:type="gramStart"/>
       <w:r>
         <w:rPr>
           <w:i w:val="0"/>
         </w:rPr>
-        <w:t>e to pay extremely close attention to their surroundings, as bullets come in various speeds and patterns that can end players lives instantly</w:t>
+        <w:t>hav</w:t>
+      </w:r>
+      <w:r>
+        <w:rPr>
+          <w:i w:val="0"/>
+        </w:rPr>
+        <w:t>e to</w:t>
+      </w:r>
+      <w:proofErr w:type="gramEnd"/>
+      <w:r>
+        <w:rPr>
+          <w:i w:val="0"/>
+        </w:rPr>
+        <w:t xml:space="preserve"> pay extremely close attention to their surroundings, as bullets come in various speeds and patterns that can end players lives instantly</w:t>
       </w:r>
       <w:r>
         <w:rPr>
@@ -1586,7 +1667,15 @@
         <w:t>Realm of the Mad God</w:t>
       </w:r>
       <w:r>
-        <w:t>, in order to give the players more control quicker without having to worry about being unable to “pilot” a physics-based ship.</w:t>
+        <w:t xml:space="preserve">, </w:t>
+      </w:r>
+      <w:proofErr w:type="gramStart"/>
+      <w:r>
+        <w:t>in order to</w:t>
+      </w:r>
+      <w:proofErr w:type="gramEnd"/>
+      <w:r>
+        <w:t xml:space="preserve"> give the players more control quicker without having to worry about being unable to “pilot” a physics-based ship.</w:t>
       </w:r>
       <w:r>
         <w:t xml:space="preserve"> </w:t>
@@ -1828,7 +1917,15 @@
         <w:t>Sinistar</w:t>
       </w:r>
       <w:r>
-        <w:t xml:space="preserve"> provides an example of a PvE RPS balance that shifts over time, as it requires players to balance mining, direct attacks, and evasive maneuvers in order to win against Sinistar</w:t>
+        <w:t xml:space="preserve"> provides an example of a PvE RPS balance that shifts over time, as it requires players to balance mining, direct attacks, and evasive maneuvers </w:t>
+      </w:r>
+      <w:proofErr w:type="gramStart"/>
+      <w:r>
+        <w:t>in order to</w:t>
+      </w:r>
+      <w:proofErr w:type="gramEnd"/>
+      <w:r>
+        <w:t xml:space="preserve"> win against Sinistar</w:t>
       </w:r>
       <w:sdt>
         <w:sdtPr>
@@ -1863,7 +1960,15 @@
         </w:sdtContent>
       </w:sdt>
       <w:r>
-        <w:t xml:space="preserve">. The player has to mine for sinibombs in order to attack Sinistar, but the act of mining leaves the player open to attacks from warriors. Without sinibombs, players can only evade Sinistar, as his attack trumps the player’s standard laser. The player’s options change in value before and after Sinistar is activated, creating gameplay dynamics that change over the course of the play session. </w:t>
+        <w:t xml:space="preserve">. The player </w:t>
+      </w:r>
+      <w:proofErr w:type="gramStart"/>
+      <w:r>
+        <w:t>has to</w:t>
+      </w:r>
+      <w:proofErr w:type="gramEnd"/>
+      <w:r>
+        <w:t xml:space="preserve"> mine for sinibombs in order to attack Sinistar, but the act of mining leaves the player open to attacks from warriors. Without sinibombs, players can only evade Sinistar, as his attack trumps the player’s standard laser. The player’s options change in value before and after Sinistar is activated, creating gameplay dynamics that change over the course of the play session. </w:t>
       </w:r>
       <w:r>
         <w:rPr>
@@ -1875,7 +1980,15 @@
         <w:t xml:space="preserve"> has very similar theming, handling, enemies and obstacles that the proposed artifact will contain. </w:t>
       </w:r>
       <w:r>
-        <w:t xml:space="preserve">The idea of shooting level obstacles in order to acquire resources, the way the player navigates through the level, and the feeling of PvE combat in Sinistar match the thesis’ ideas. However, while </w:t>
+        <w:t xml:space="preserve">The idea of shooting level obstacles </w:t>
+      </w:r>
+      <w:proofErr w:type="gramStart"/>
+      <w:r>
+        <w:t>in order to</w:t>
+      </w:r>
+      <w:proofErr w:type="gramEnd"/>
+      <w:r>
+        <w:t xml:space="preserve"> acquire resources, the way the player navigates through the level, and the feeling of PvE combat in Sinistar match the thesis’ ideas. However, while </w:t>
       </w:r>
       <w:r>
         <w:rPr>
@@ -2119,7 +2232,15 @@
         <w:t>Space Pirates and Zombies</w:t>
       </w:r>
       <w:r>
-        <w:t xml:space="preserve"> is a top-down multidirectional space shooter intertwined with real-time strategy gameplay. Players are able to construct ships and pilot a squadron on missions within various galaxies. As far as this thesis is concerned, this game provides a few examples of what not to do, as the dogfighting controls </w:t>
+        <w:t xml:space="preserve"> is a top-down multidirectional space shooter intertwined with real-time strategy gameplay. Players </w:t>
+      </w:r>
+      <w:proofErr w:type="gramStart"/>
+      <w:r>
+        <w:t>are able to</w:t>
+      </w:r>
+      <w:proofErr w:type="gramEnd"/>
+      <w:r>
+        <w:t xml:space="preserve"> construct ships and pilot a squadron on missions within various galaxies. As far as this thesis is concerned, this game provides a few examples of what not to do, as the dogfighting controls </w:t>
       </w:r>
       <w:r>
         <w:t>are clunky and</w:t>
@@ -2283,8 +2404,13 @@
         </w:rPr>
         <w:t xml:space="preserve">: </w:t>
       </w:r>
-      <w:r>
-        <w:t>Galak-Z's</w:t>
+      <w:proofErr w:type="spellStart"/>
+      <w:r>
+        <w:t>Galak</w:t>
+      </w:r>
+      <w:proofErr w:type="spellEnd"/>
+      <w:r>
+        <w:t>-Z's</w:t>
       </w:r>
       <w:r>
         <w:rPr>
@@ -2296,7 +2422,21 @@
         <w:rPr>
           <w:i w:val="0"/>
         </w:rPr>
-        <w:t>, creating the feel of actually driving a spaceship</w:t>
+        <w:t xml:space="preserve">, creating the feel of </w:t>
+      </w:r>
+      <w:proofErr w:type="gramStart"/>
+      <w:r>
+        <w:rPr>
+          <w:i w:val="0"/>
+        </w:rPr>
+        <w:t>actually driving</w:t>
+      </w:r>
+      <w:proofErr w:type="gramEnd"/>
+      <w:r>
+        <w:rPr>
+          <w:i w:val="0"/>
+        </w:rPr>
+        <w:t xml:space="preserve"> a spaceship</w:t>
       </w:r>
       <w:sdt>
         <w:sdtPr>
@@ -2442,8 +2582,21 @@
       <w:pPr>
         <w:ind w:firstLine="202"/>
       </w:pPr>
-      <w:r>
-        <w:t>The majority of the games listed have some sort of RPS gameplay, as outlined by Chelaru’s paper</w:t>
+      <w:proofErr w:type="gramStart"/>
+      <w:r>
+        <w:t>The majority of</w:t>
+      </w:r>
+      <w:proofErr w:type="gramEnd"/>
+      <w:r>
+        <w:t xml:space="preserve"> the games listed have some sort of RPS gameplay, as outlined by </w:t>
+      </w:r>
+      <w:proofErr w:type="spellStart"/>
+      <w:r>
+        <w:t>Chelaru’s</w:t>
+      </w:r>
+      <w:proofErr w:type="spellEnd"/>
+      <w:r>
+        <w:t xml:space="preserve"> paper</w:t>
       </w:r>
       <w:sdt>
         <w:sdtPr>
@@ -2657,7 +2810,15 @@
         </w:sdtContent>
       </w:sdt>
       <w:r>
-        <w:t xml:space="preserve">. Because players are able to lure and stack multiple enemies to create hordes that would obliterate the game’s flow via incredibly intense moments, giving the player the option to take a break at any point prevents the game from becoming overwhelming </w:t>
+        <w:t xml:space="preserve">. Because players </w:t>
+      </w:r>
+      <w:proofErr w:type="gramStart"/>
+      <w:r>
+        <w:t>are able to</w:t>
+      </w:r>
+      <w:proofErr w:type="gramEnd"/>
+      <w:r>
+        <w:t xml:space="preserve"> lure and stack multiple enemies to create hordes that would obliterate the game’s flow via incredibly intense moments, giving the player the option to take a break at any point prevents the game from becoming overwhelming </w:t>
       </w:r>
       <w:sdt>
         <w:sdtPr>
@@ -2695,7 +2856,15 @@
         <w:t>Galak-Z</w:t>
       </w:r>
       <w:r>
-        <w:t xml:space="preserve"> comes from the other end of the spectrum, where the majority of the gameplay isn’t hectic, but tension </w:t>
+        <w:t xml:space="preserve"> comes from the other end of the spectrum, where </w:t>
+      </w:r>
+      <w:proofErr w:type="gramStart"/>
+      <w:r>
+        <w:t>the majority of</w:t>
+      </w:r>
+      <w:proofErr w:type="gramEnd"/>
+      <w:r>
+        <w:t xml:space="preserve"> the gameplay isn’t hectic, but tension </w:t>
       </w:r>
       <w:r>
         <w:t xml:space="preserve">and flow </w:t>
@@ -3068,12 +3237,14 @@
       <w:pPr>
         <w:ind w:firstLine="202"/>
       </w:pPr>
+      <w:proofErr w:type="spellStart"/>
       <w:r>
         <w:rPr>
           <w:i/>
         </w:rPr>
         <w:t>AllStar</w:t>
       </w:r>
+      <w:proofErr w:type="spellEnd"/>
       <w:r>
         <w:t xml:space="preserve"> is a </w:t>
       </w:r>
@@ -3096,7 +3267,15 @@
         <w:t>arena, two-dimensional twin-stick shooter</w:t>
       </w:r>
       <w:r>
-        <w:t xml:space="preserve"> that runs in a custom C++ and OpenGL game engine. The game is controlled using one to four Xbox/XInput controllers</w:t>
+        <w:t xml:space="preserve"> that runs in a custom C++ and OpenGL game engine. The game is controlled using one to four Xbox/</w:t>
+      </w:r>
+      <w:proofErr w:type="spellStart"/>
+      <w:r>
+        <w:t>XInput</w:t>
+      </w:r>
+      <w:proofErr w:type="spellEnd"/>
+      <w:r>
+        <w:t xml:space="preserve"> controllers</w:t>
       </w:r>
       <w:r>
         <w:t xml:space="preserve">, and is for two to four players. </w:t>
@@ -3209,14 +3388,24 @@
       <w:r>
         <w:t xml:space="preserve">Figure </w:t>
       </w:r>
-      <w:fldSimple w:instr=" SEQ Figure \* ARABIC ">
-        <w:r>
-          <w:rPr>
-            <w:noProof/>
-          </w:rPr>
-          <w:t>6</w:t>
-        </w:r>
-      </w:fldSimple>
+      <w:r>
+        <w:fldChar w:fldCharType="begin"/>
+      </w:r>
+      <w:r>
+        <w:instrText xml:space="preserve"> SEQ Figure \* ARABIC </w:instrText>
+      </w:r>
+      <w:r>
+        <w:fldChar w:fldCharType="separate"/>
+      </w:r>
+      <w:r>
+        <w:rPr>
+          <w:noProof/>
+        </w:rPr>
+        <w:t>6</w:t>
+      </w:r>
+      <w:r>
+        <w:fldChar w:fldCharType="end"/>
+      </w:r>
       <w:r>
         <w:t>: A player taking advantage of their environment</w:t>
       </w:r>
@@ -3289,14 +3478,24 @@
       <w:r>
         <w:t xml:space="preserve">Figure </w:t>
       </w:r>
-      <w:fldSimple w:instr=" SEQ Figure \* ARABIC ">
-        <w:r>
-          <w:rPr>
-            <w:noProof/>
-          </w:rPr>
-          <w:t>7</w:t>
-        </w:r>
-      </w:fldSimple>
+      <w:r>
+        <w:fldChar w:fldCharType="begin"/>
+      </w:r>
+      <w:r>
+        <w:instrText xml:space="preserve"> SEQ Figure \* ARABIC </w:instrText>
+      </w:r>
+      <w:r>
+        <w:fldChar w:fldCharType="separate"/>
+      </w:r>
+      <w:r>
+        <w:rPr>
+          <w:noProof/>
+        </w:rPr>
+        <w:t>7</w:t>
+      </w:r>
+      <w:r>
+        <w:fldChar w:fldCharType="end"/>
+      </w:r>
       <w:r>
         <w:t>: The twelve</w:t>
       </w:r>
@@ -3312,7 +3511,15 @@
         <w:t xml:space="preserve">Players are also on the lookout for equipment, which include new chassis, weapons, passive effects, and active effects. The chassis is the player’s ship body, and has the biggest passive bonuses and drawbacks for a player’s skills. For example, the speed chassis greatly improves the player’s top speed and acceleration, but reduces handling greatly, allowing the player to move quickly in straight paths, but turn slowly and widely. Weapons are how the player upgrades and shoots different types of projectiles, and have a large impact on how the player approaches enemies and other players. Certain weapons encourage area control, while others encourage precision, causing different optimal strategies for players. Passive effects are equipment that provide a gameplay change passively, such as being able to cloak or hide your trail. Picking up the Spray and Pray passive encourages more area coverage with projectiles at the cost of less damage per projectile, while the </w:t>
       </w:r>
       <w:r>
-        <w:t>Cloak passive makes hiding and precision aiming easier. Active effects are equipment that give the player some sort of new ability that gives them an edge over other players, such as the ability to teleport. These range from power-up boosts, like Quickshot’s large burst in rate of fire for 5 seconds</w:t>
+        <w:t xml:space="preserve">Cloak passive makes hiding and precision aiming easier. Active effects are equipment that give the player some sort of new ability that gives them an edge over other players, such as the ability to teleport. These range from power-up boosts, like </w:t>
+      </w:r>
+      <w:proofErr w:type="spellStart"/>
+      <w:r>
+        <w:t>Quickshot’s</w:t>
+      </w:r>
+      <w:proofErr w:type="spellEnd"/>
+      <w:r>
+        <w:t xml:space="preserve"> large burst in rate of fire for 5 seconds</w:t>
       </w:r>
       <w:r>
         <w:t>,</w:t>
@@ -3381,14 +3588,24 @@
       <w:r>
         <w:t xml:space="preserve">Figure </w:t>
       </w:r>
-      <w:fldSimple w:instr=" SEQ Figure \* ARABIC ">
-        <w:r>
-          <w:rPr>
-            <w:noProof/>
-          </w:rPr>
-          <w:t>8</w:t>
-        </w:r>
-      </w:fldSimple>
+      <w:r>
+        <w:fldChar w:fldCharType="begin"/>
+      </w:r>
+      <w:r>
+        <w:instrText xml:space="preserve"> SEQ Figure \* ARABIC </w:instrText>
+      </w:r>
+      <w:r>
+        <w:fldChar w:fldCharType="separate"/>
+      </w:r>
+      <w:r>
+        <w:rPr>
+          <w:noProof/>
+        </w:rPr>
+        <w:t>8</w:t>
+      </w:r>
+      <w:r>
+        <w:fldChar w:fldCharType="end"/>
+      </w:r>
       <w:r>
         <w:t>: A player warping through space using their active ability</w:t>
       </w:r>
@@ -3528,14 +3745,24 @@
       <w:r>
         <w:t xml:space="preserve">Figure </w:t>
       </w:r>
-      <w:fldSimple w:instr=" SEQ Figure \* ARABIC ">
-        <w:r>
-          <w:rPr>
-            <w:noProof/>
-          </w:rPr>
-          <w:t>9</w:t>
-        </w:r>
-      </w:fldSimple>
+      <w:r>
+        <w:fldChar w:fldCharType="begin"/>
+      </w:r>
+      <w:r>
+        <w:instrText xml:space="preserve"> SEQ Figure \* ARABIC </w:instrText>
+      </w:r>
+      <w:r>
+        <w:fldChar w:fldCharType="separate"/>
+      </w:r>
+      <w:r>
+        <w:rPr>
+          <w:noProof/>
+        </w:rPr>
+        <w:t>9</w:t>
+      </w:r>
+      <w:r>
+        <w:fldChar w:fldCharType="end"/>
+      </w:r>
       <w:r>
         <w:t>: One of the minigame splash screens</w:t>
       </w:r>
@@ -3549,16 +3776,99 @@
         <w:t>Program Structure</w:t>
       </w:r>
     </w:p>
+    <w:p/>
     <w:p>
-      <w:bookmarkStart w:id="1" w:name="_GoBack"/>
-      <w:bookmarkEnd w:id="1"/>
+      <w:pPr>
+        <w:pStyle w:val="Heading2"/>
+      </w:pPr>
+      <w:r>
+        <w:t>Development Structure</w:t>
+      </w:r>
     </w:p>
     <w:p>
       <w:pPr>
-        <w:pStyle w:val="Heading2"/>
-      </w:pPr>
-      <w:r>
-        <w:t>Development Structure</w:t>
+        <w:ind w:firstLine="202"/>
+      </w:pPr>
+      <w:r>
+        <w:t xml:space="preserve">The project </w:t>
+      </w:r>
+      <w:r>
+        <w:t>employed</w:t>
+      </w:r>
+      <w:r>
+        <w:t xml:space="preserve"> concentric development to organize the game’s components and features into </w:t>
+      </w:r>
+      <w:r>
+        <w:t>discrete tiers</w:t>
+      </w:r>
+      <w:r>
+        <w:t>. Each of the tiers</w:t>
+      </w:r>
+      <w:r>
+        <w:t xml:space="preserve"> </w:t>
+      </w:r>
+      <w:r>
+        <w:t>consisted</w:t>
+      </w:r>
+      <w:r>
+        <w:t xml:space="preserve"> of a set of features that </w:t>
+      </w:r>
+      <w:r>
+        <w:t>built</w:t>
+      </w:r>
+      <w:r>
+        <w:t xml:space="preserve"> </w:t>
+      </w:r>
+      <w:r>
+        <w:t>off</w:t>
+      </w:r>
+      <w:r>
+        <w:t xml:space="preserve"> the previous tier’s work, and provide</w:t>
+      </w:r>
+      <w:r>
+        <w:t>d</w:t>
+      </w:r>
+      <w:r>
+        <w:t xml:space="preserve"> a clear path for the project’s dependencies. </w:t>
+      </w:r>
+      <w:r>
+        <w:t>The tiers also provide</w:t>
+      </w:r>
+      <w:r>
+        <w:t>d</w:t>
+      </w:r>
+      <w:r>
+        <w:t xml:space="preserve"> priorities for the sets of features, and naturally divide</w:t>
+      </w:r>
+      <w:r>
+        <w:t>d</w:t>
+      </w:r>
+      <w:r>
+        <w:t xml:space="preserve"> up the features into milestones. </w:t>
+      </w:r>
+      <w:r>
+        <w:t xml:space="preserve">The </w:t>
+      </w:r>
+      <w:r>
+        <w:t xml:space="preserve">last tier </w:t>
+      </w:r>
+      <w:r>
+        <w:t>was</w:t>
+      </w:r>
+      <w:r>
+        <w:t xml:space="preserve"> considered optional, and serve</w:t>
+      </w:r>
+      <w:r>
+        <w:t>d</w:t>
+      </w:r>
+      <w:r>
+        <w:t xml:space="preserve"> as</w:t>
+      </w:r>
+      <w:r>
+        <w:t xml:space="preserve"> the stretch goals of the project</w:t>
+      </w:r>
+      <w:r>
+        <w:t>.</w:t>
       </w:r>
     </w:p>
     <w:p>
@@ -3566,85 +3876,15 @@
         <w:ind w:firstLine="202"/>
       </w:pPr>
       <w:r>
-        <w:t xml:space="preserve">The project </w:t>
-      </w:r>
-      <w:r>
-        <w:t>employed</w:t>
-      </w:r>
-      <w:r>
-        <w:t xml:space="preserve"> concentric development to organize the game’s components and features into </w:t>
-      </w:r>
-      <w:r>
-        <w:t>discrete tiers</w:t>
-      </w:r>
-      <w:r>
-        <w:t>. Each of the tiers</w:t>
-      </w:r>
-      <w:r>
-        <w:t xml:space="preserve"> </w:t>
-      </w:r>
-      <w:r>
-        <w:t>consisted</w:t>
-      </w:r>
-      <w:r>
-        <w:t xml:space="preserve"> of a set of features that </w:t>
-      </w:r>
-      <w:r>
-        <w:t>built</w:t>
-      </w:r>
-      <w:r>
-        <w:t xml:space="preserve"> </w:t>
-      </w:r>
-      <w:r>
-        <w:t>off</w:t>
-      </w:r>
-      <w:r>
-        <w:t xml:space="preserve"> the previous tier’s work, and provide</w:t>
-      </w:r>
-      <w:r>
-        <w:t>d</w:t>
-      </w:r>
-      <w:r>
-        <w:t xml:space="preserve"> a clear path for the project’s dependencies. </w:t>
-      </w:r>
-      <w:r>
-        <w:t>The tiers also provide</w:t>
-      </w:r>
-      <w:r>
-        <w:t>d</w:t>
-      </w:r>
-      <w:r>
-        <w:t xml:space="preserve"> priorities for the sets of features, and naturally divide</w:t>
-      </w:r>
-      <w:r>
-        <w:t>d</w:t>
-      </w:r>
-      <w:r>
-        <w:t xml:space="preserve"> up the features into milestones. </w:t>
-      </w:r>
-      <w:r>
-        <w:t xml:space="preserve">The </w:t>
-      </w:r>
-      <w:r>
-        <w:t xml:space="preserve">last tier </w:t>
-      </w:r>
-      <w:r>
-        <w:t>was</w:t>
-      </w:r>
-      <w:r>
-        <w:t xml:space="preserve"> considered optional, and serve</w:t>
-      </w:r>
-      <w:r>
-        <w:t>d</w:t>
-      </w:r>
-      <w:r>
-        <w:t xml:space="preserve"> as</w:t>
-      </w:r>
-      <w:r>
-        <w:t xml:space="preserve"> the stretch goals of the project</w:t>
-      </w:r>
-      <w:r>
-        <w:t>.</w:t>
+        <w:t xml:space="preserve">Tier 0 consists of any mandatory engine work that needs to be done before beginning the project. Although </w:t>
+      </w:r>
+      <w:proofErr w:type="gramStart"/>
+      <w:r>
+        <w:t>the majority of</w:t>
+      </w:r>
+      <w:proofErr w:type="gramEnd"/>
+      <w:r>
+        <w:t xml:space="preserve"> the engine’s subsystems are up to the quality needed for the project, a few bugs with rendering and particle systems need to be addressed before continuing on to the remainder of the project.</w:t>
       </w:r>
     </w:p>
     <w:p>
@@ -3652,7 +3892,48 @@
         <w:ind w:firstLine="202"/>
       </w:pPr>
       <w:r>
-        <w:t>Tier 0 consists of any mandatory engine work that needs to be done before beginning the project. Although the majority of the engine’s subsystems are up to the quality needed for the project, a few bugs with rendering and particle systems need to be addressed before continuing on to the remainder of the project.</w:t>
+        <w:t xml:space="preserve">Tier 1 consists of all the core gameplay elements that make up the game. </w:t>
+      </w:r>
+      <w:r>
+        <w:t xml:space="preserve">These features focus on getting the game functional first, proving out the core loop and the gameplay elements before moving on to polish tasks. </w:t>
+      </w:r>
+      <w:r>
+        <w:t xml:space="preserve">This tier </w:t>
+      </w:r>
+      <w:r>
+        <w:t>includes</w:t>
+      </w:r>
+      <w:r>
+        <w:t xml:space="preserve"> implementing</w:t>
+      </w:r>
+      <w:r>
+        <w:t xml:space="preserve"> multiplayer, programming player ships and rudimentary enemies, the game’s basic power ups, and a level to fly around in. The game will also have two distinct modes, assembly (the main game) and challenge (the minigames segment)</w:t>
+      </w:r>
+      <w:r>
+        <w:t>, along with start and end UI, including the victory screen</w:t>
+      </w:r>
+      <w:r>
+        <w:t xml:space="preserve">. </w:t>
+      </w:r>
+      <w:r>
+        <w:t>Most of the content will not be polished to final quality,</w:t>
+      </w:r>
+      <w:r>
+        <w:t xml:space="preserve"> but instead be the foundation</w:t>
+      </w:r>
+      <w:r>
+        <w:t xml:space="preserve"> for the rest of the game</w:t>
+      </w:r>
+      <w:r>
+        <w:t xml:space="preserve">’s features and polish to build </w:t>
+      </w:r>
+      <w:proofErr w:type="gramStart"/>
+      <w:r>
+        <w:t>off of</w:t>
+      </w:r>
+      <w:proofErr w:type="gramEnd"/>
+      <w:r>
+        <w:t xml:space="preserve">. This tier is much akin to a Proof of Concept Gameplay milestone, but will be first playable as well. </w:t>
       </w:r>
     </w:p>
     <w:p>
@@ -3660,40 +3941,7 @@
         <w:ind w:firstLine="202"/>
       </w:pPr>
       <w:r>
-        <w:t xml:space="preserve">Tier 1 consists of all the core gameplay elements that make up the game. </w:t>
-      </w:r>
-      <w:r>
-        <w:t xml:space="preserve">These features focus on getting the game functional first, proving out the core loop and the gameplay elements before moving on to polish tasks. </w:t>
-      </w:r>
-      <w:r>
-        <w:t xml:space="preserve">This tier </w:t>
-      </w:r>
-      <w:r>
-        <w:t>includes</w:t>
-      </w:r>
-      <w:r>
-        <w:t xml:space="preserve"> implementing</w:t>
-      </w:r>
-      <w:r>
-        <w:t xml:space="preserve"> multiplayer, programming player ships and rudimentary enemies, the game’s basic power ups, and a level to fly around in. The game will also have two distinct modes, assembly (the main game) and challenge (the minigames segment)</w:t>
-      </w:r>
-      <w:r>
-        <w:t>, along with start and end UI, including the victory screen</w:t>
-      </w:r>
-      <w:r>
-        <w:t xml:space="preserve">. </w:t>
-      </w:r>
-      <w:r>
-        <w:t>Most of the content will not be polished to final quality,</w:t>
-      </w:r>
-      <w:r>
-        <w:t xml:space="preserve"> but instead be the foundation</w:t>
-      </w:r>
-      <w:r>
-        <w:t xml:space="preserve"> for the rest of the game</w:t>
-      </w:r>
-      <w:r>
-        <w:t xml:space="preserve">’s features and polish to build off of. This tier is much akin to a Proof of Concept Gameplay milestone, but will be first playable as well. </w:t>
+        <w:t>Tier 2 contains tasks with a focus on getting the core gameplay smooth, polished, and feeling good. This tier is to mitigate the risk of overscoping up front and running out of polish time, so that before any new non-core features and functionality are added, the game already feels good. This will establish the minimum-viable product for the game, and will ensure that the project meets the goal of creating a complete and polished game.</w:t>
       </w:r>
     </w:p>
     <w:p>
@@ -3701,18 +3949,18 @@
         <w:ind w:firstLine="202"/>
       </w:pPr>
       <w:r>
-        <w:t>Tier 2 contains tasks with a focus on getting the core gameplay smooth, polished, and feeling good. This tier is to mitigate the risk of overscoping up front and running out of polish time, so that before any new non-core features and functionality are added, the game already feels good. This will establish the minimum-viable product for the game, and will ensure that the project meets the goal of creating a complete and polished game.</w:t>
-      </w:r>
-    </w:p>
-    <w:p>
-      <w:pPr>
-        <w:ind w:firstLine="202"/>
-      </w:pPr>
-      <w:r>
         <w:t>Tier 3’s tasks focus on augmenting the current gameplay to improve gameplay quality and replayability. This tier in</w:t>
       </w:r>
       <w:r>
-        <w:t xml:space="preserve">troduces socket items/equipment, and adds the remaining power-up items and stats. Completion of the tier’s tasks will also add 2-6 more challenge variations, as well as procedurally generated map zones during assembly phase. These tasks will be polished to final quality, in order to match the quality of the game after </w:t>
+        <w:t xml:space="preserve">troduces socket items/equipment, and adds the remaining power-up items and stats. Completion of the tier’s tasks will also add 2-6 more challenge variations, as well as procedurally generated map zones during assembly phase. These tasks will be polished to final quality, </w:t>
+      </w:r>
+      <w:proofErr w:type="gramStart"/>
+      <w:r>
+        <w:t>in order to</w:t>
+      </w:r>
+      <w:proofErr w:type="gramEnd"/>
+      <w:r>
+        <w:t xml:space="preserve"> match the quality of the game after </w:t>
       </w:r>
       <w:r>
         <w:t>tier</w:t>
@@ -3837,24 +4085,34 @@
         <w:pStyle w:val="Caption"/>
         <w:jc w:val="center"/>
       </w:pPr>
-      <w:bookmarkStart w:id="2" w:name="_Ref477258976"/>
-      <w:bookmarkStart w:id="3" w:name="_Ref477258986"/>
+      <w:bookmarkStart w:id="1" w:name="_Ref477258976"/>
+      <w:bookmarkStart w:id="2" w:name="_Ref477258986"/>
       <w:r>
         <w:t xml:space="preserve">Figure </w:t>
       </w:r>
-      <w:fldSimple w:instr=" SEQ Figure \* ARABIC ">
-        <w:r>
-          <w:rPr>
-            <w:noProof/>
-          </w:rPr>
-          <w:t>10</w:t>
-        </w:r>
-      </w:fldSimple>
-      <w:bookmarkEnd w:id="3"/>
+      <w:r>
+        <w:fldChar w:fldCharType="begin"/>
+      </w:r>
+      <w:r>
+        <w:instrText xml:space="preserve"> SEQ Figure \* ARABIC </w:instrText>
+      </w:r>
+      <w:r>
+        <w:fldChar w:fldCharType="separate"/>
+      </w:r>
+      <w:r>
+        <w:rPr>
+          <w:noProof/>
+        </w:rPr>
+        <w:t>10</w:t>
+      </w:r>
+      <w:r>
+        <w:fldChar w:fldCharType="end"/>
+      </w:r>
+      <w:bookmarkEnd w:id="2"/>
       <w:r>
         <w:t>: The potential stat growth curves for a stat. The green bars highlight the minimum and maximum power-up levels.</w:t>
       </w:r>
-      <w:bookmarkEnd w:id="2"/>
+      <w:bookmarkEnd w:id="1"/>
     </w:p>
     <w:p>
       <w:pPr>
@@ -3867,12 +4125,14 @@
       <w:r>
         <w:t xml:space="preserve">power-up stats worked and depended on one another, a spreadsheet was created to iterate on and test different power-up values. </w:t>
       </w:r>
+      <w:proofErr w:type="spellStart"/>
       <w:r>
         <w:rPr>
           <w:i/>
         </w:rPr>
         <w:t>AllStar’s</w:t>
       </w:r>
+      <w:proofErr w:type="spellEnd"/>
       <w:r>
         <w:t xml:space="preserve"> power-up skills</w:t>
       </w:r>
@@ -7118,19 +7378,29 @@
         <w:pStyle w:val="Caption"/>
         <w:jc w:val="center"/>
       </w:pPr>
-      <w:bookmarkStart w:id="4" w:name="_Ref477259672"/>
+      <w:bookmarkStart w:id="3" w:name="_Ref477259672"/>
       <w:r>
         <w:t xml:space="preserve">Figure </w:t>
       </w:r>
-      <w:fldSimple w:instr=" SEQ Figure \* ARABIC ">
-        <w:r>
-          <w:rPr>
-            <w:noProof/>
-          </w:rPr>
-          <w:t>11</w:t>
-        </w:r>
-      </w:fldSimple>
-      <w:bookmarkEnd w:id="4"/>
+      <w:r>
+        <w:fldChar w:fldCharType="begin"/>
+      </w:r>
+      <w:r>
+        <w:instrText xml:space="preserve"> SEQ Figure \* ARABIC </w:instrText>
+      </w:r>
+      <w:r>
+        <w:fldChar w:fldCharType="separate"/>
+      </w:r>
+      <w:r>
+        <w:rPr>
+          <w:noProof/>
+        </w:rPr>
+        <w:t>11</w:t>
+      </w:r>
+      <w:r>
+        <w:fldChar w:fldCharType="end"/>
+      </w:r>
+      <w:bookmarkEnd w:id="3"/>
       <w:r>
         <w:t>: A row from the stat table that demonstrates the growth of a stat's value based on the stat's level.</w:t>
       </w:r>
@@ -10123,19 +10393,29 @@
           <w:noProof/>
         </w:rPr>
       </w:pPr>
-      <w:bookmarkStart w:id="5" w:name="_Ref477261420"/>
+      <w:bookmarkStart w:id="4" w:name="_Ref477261420"/>
       <w:r>
         <w:t xml:space="preserve">Figure </w:t>
       </w:r>
-      <w:fldSimple w:instr=" SEQ Figure \* ARABIC ">
-        <w:r>
-          <w:rPr>
-            <w:noProof/>
-          </w:rPr>
-          <w:t>12</w:t>
-        </w:r>
-      </w:fldSimple>
-      <w:bookmarkEnd w:id="5"/>
+      <w:r>
+        <w:fldChar w:fldCharType="begin"/>
+      </w:r>
+      <w:r>
+        <w:instrText xml:space="preserve"> SEQ Figure \* ARABIC </w:instrText>
+      </w:r>
+      <w:r>
+        <w:fldChar w:fldCharType="separate"/>
+      </w:r>
+      <w:r>
+        <w:rPr>
+          <w:noProof/>
+        </w:rPr>
+        <w:t>12</w:t>
+      </w:r>
+      <w:r>
+        <w:fldChar w:fldCharType="end"/>
+      </w:r>
+      <w:bookmarkEnd w:id="4"/>
       <w:r>
         <w:t>: A row from the information table that show how the stats manifest in the game</w:t>
       </w:r>
@@ -10220,7 +10500,41 @@
         <w:t>Results</w:t>
       </w:r>
     </w:p>
-    <w:p/>
+    <w:p>
+      <w:pPr>
+        <w:pStyle w:val="Heading1"/>
+        <w:rPr>
+          <w:color w:val="000000" w:themeColor="text1"/>
+        </w:rPr>
+      </w:pPr>
+      <w:r>
+        <w:rPr>
+          <w:color w:val="000000" w:themeColor="text1"/>
+        </w:rPr>
+        <w:t>Future Work</w:t>
+      </w:r>
+    </w:p>
+    <w:p>
+      <w:pPr>
+        <w:ind w:firstLine="202"/>
+      </w:pPr>
+      <w:r>
+        <w:t xml:space="preserve">Despite all the work put into the artifact, </w:t>
+      </w:r>
+      <w:proofErr w:type="spellStart"/>
+      <w:r>
+        <w:rPr>
+          <w:i/>
+        </w:rPr>
+        <w:t>AllStar</w:t>
+      </w:r>
+      <w:proofErr w:type="spellEnd"/>
+      <w:r>
+        <w:t xml:space="preserve"> is still a project, not a product. Thus, there are several areas of the game that would need to be addressed in order to bring the game up to shippable quality.</w:t>
+      </w:r>
+      <w:bookmarkStart w:id="5" w:name="_GoBack"/>
+      <w:bookmarkEnd w:id="5"/>
+    </w:p>
     <w:p>
       <w:pPr>
         <w:pStyle w:val="Heading1"/>
@@ -11075,7 +11389,7 @@
       <w:rPr>
         <w:noProof/>
       </w:rPr>
-      <w:t>6</w:t>
+      <w:t>8</w:t>
     </w:r>
     <w:r>
       <w:fldChar w:fldCharType="end"/>
@@ -14884,7 +15198,7 @@
 </file>
 
 <file path=customXml/itemProps1.xml><?xml version="1.0" encoding="utf-8"?>
-<ds:datastoreItem xmlns:ds="http://schemas.openxmlformats.org/officeDocument/2006/customXml" ds:itemID="{FF0D5641-7A0E-4121-99B8-D5CAB8B02920}">
+<ds:datastoreItem xmlns:ds="http://schemas.openxmlformats.org/officeDocument/2006/customXml" ds:itemID="{9AA4BBA5-E931-4B7E-B97E-7315C581872A}">
   <ds:schemaRefs>
     <ds:schemaRef ds:uri="http://schemas.openxmlformats.org/officeDocument/2006/bibliography"/>
   </ds:schemaRefs>

</xml_diff>

<commit_message>
Instanced Game Mode prototype (#14)
* Added the stubs for the experimental InstancedGameMode

* Refactored out dependencies on TheGame's player list so that now all gamemodes draw from their own player list

This will allow us to spoof the number of players to a gamemode, so that
it will think it has 1, but there are 4 in the owning gamemode.

* Hid player ships' ui when spawning in.

* Made more progress on the conversion, but I'm still running into problems :cactus:

* Going back to the old system for now, this system isn't panning out as I thought it would.
</commit_message>
<xml_diff>
--- a/Docs/Cloudy_Thesis.docx
+++ b/Docs/Cloudy_Thesis.docx
@@ -99,7 +99,21 @@
         <w:rPr>
           <w:color w:val="000000" w:themeColor="text1"/>
         </w:rPr>
-        <w:t xml:space="preserve"> mastery of the lessons and skills developed through the Guildhall’s software development track by building a competitive, open-arena, two dimensional twin-stick shooter from the ground up.</w:t>
+        <w:t xml:space="preserve"> mastery of the lessons and skills developed through the Guildhall’s software development track by building a competitive, open-arena, </w:t>
+      </w:r>
+      <w:proofErr w:type="gramStart"/>
+      <w:r>
+        <w:rPr>
+          <w:color w:val="000000" w:themeColor="text1"/>
+        </w:rPr>
+        <w:t>two dimensional</w:t>
+      </w:r>
+      <w:proofErr w:type="gramEnd"/>
+      <w:r>
+        <w:rPr>
+          <w:color w:val="000000" w:themeColor="text1"/>
+        </w:rPr>
+        <w:t xml:space="preserve"> twin-stick shooter from the ground up.</w:t>
       </w:r>
       <w:r>
         <w:rPr>
@@ -698,7 +712,15 @@
         <w:t>find</w:t>
       </w:r>
       <w:r>
-        <w:t xml:space="preserve"> games with mechanics, playstyle, and gameplay similar to the proposed mastery project. The researcher then </w:t>
+        <w:t xml:space="preserve"> games with mechanics, playstyle, and gameplay </w:t>
+      </w:r>
+      <w:proofErr w:type="gramStart"/>
+      <w:r>
+        <w:t>similar to</w:t>
+      </w:r>
+      <w:proofErr w:type="gramEnd"/>
+      <w:r>
+        <w:t xml:space="preserve"> the proposed mastery project. The researcher then </w:t>
       </w:r>
       <w:r>
         <w:t>studied</w:t>
@@ -723,7 +745,15 @@
         <w:t>Space Pirates and Zombies</w:t>
       </w:r>
       <w:r>
-        <w:t xml:space="preserve">. The researcher expanded off of those initial results, using the “More Like This” section to find even more related games. The researcher also utilized his personal games library to find more similar games, such as </w:t>
+        <w:t xml:space="preserve">. The researcher expanded </w:t>
+      </w:r>
+      <w:proofErr w:type="gramStart"/>
+      <w:r>
+        <w:t>off of</w:t>
+      </w:r>
+      <w:proofErr w:type="gramEnd"/>
+      <w:r>
+        <w:t xml:space="preserve"> those initial results, using the “More Like This” section to find even more related games. The researcher also utilized his personal games library to find more similar games, such as </w:t>
       </w:r>
       <w:r>
         <w:rPr>
@@ -793,8 +823,13 @@
         <w:t>"</w:t>
       </w:r>
       <w:r>
-        <w:t>, author Victor Chelaru</w:t>
-      </w:r>
+        <w:t xml:space="preserve">, author Victor </w:t>
+      </w:r>
+      <w:proofErr w:type="spellStart"/>
+      <w:r>
+        <w:t>Chelaru</w:t>
+      </w:r>
+      <w:proofErr w:type="spellEnd"/>
       <w:r>
         <w:t xml:space="preserve"> discusses the nature of Rock Paper Scissors</w:t>
       </w:r>
@@ -802,7 +837,15 @@
         <w:t>, or RPS</w:t>
       </w:r>
       <w:r>
-        <w:t xml:space="preserve"> design in games, where certain attacks have an absolute advantage or tie with others (just like the game the design’s namesake shares). The article goes in-depth on the metagame of “Pure RPS”, where the attacks have no lead up or predictability (grounded units vs flying units in an RTS), “RPS and Signals”, where attacks do have readability (such as the wind-up animation of a punch), and “RPS with separate Attacks and Signals”, where attacks have signals, but experienced players can cancel or feint signals. The article reveals the dominant, winning strategies for the above games that emerge from gameplay, and discusses ways to keep the game from incentivizing the wrong kind of gameplay. </w:t>
+        <w:t xml:space="preserve"> design in games, where certain attacks have an absolute advantage or tie with others (just like the game the design’s namesake shares). The article goes in-depth on the metagame of “Pure RPS”, where the attacks have no lead up or predictability (grounded </w:t>
+      </w:r>
+      <w:proofErr w:type="gramStart"/>
+      <w:r>
+        <w:t>units</w:t>
+      </w:r>
+      <w:proofErr w:type="gramEnd"/>
+      <w:r>
+        <w:t xml:space="preserve"> vs flying units in an RTS), “RPS and Signals”, where attacks do have readability (such as the wind-up animation of a punch), and “RPS with separate Attacks and Signals”, where attacks have signals, but experienced players can cancel or feint signals. The article reveals the dominant, winning strategies for the above games that emerge from gameplay, and discusses ways to keep the game from incentivizing the wrong kind of gameplay. </w:t>
       </w:r>
       <w:r>
         <w:t xml:space="preserve">Because some of the dominant strategies that evolve include “be random and fast” and “don’t initiate any attacks” for the more basic RPS designs, ignoring the insight this article has could destroy the metagame for the thesis artifact, leaving it dead on arrival. </w:t>
@@ -884,7 +927,15 @@
         <w:t>yer screen designs. The article exposes some of the tradeoffs and design challenges that split-screen games face. S</w:t>
       </w:r>
       <w:r>
-        <w:t>plit-screen gameplay requires a reduction in graphical quality, as the game has to render two to four separate views every frame. The reduced screen space also can cause problems for players, and because the thesis artifact’s design requires this space to convey location, this could create problems. Other design hurdles the article mentions include the introduction of screen-peeking, a need for increased monitor size to prevent feeling constrained, and increased team communication if players want to cooperate. The article fails to mention any positive aspects of split-screen as opposed to multiple screen, which include</w:t>
+        <w:t xml:space="preserve">plit-screen gameplay requires a reduction in graphical quality, as the game </w:t>
+      </w:r>
+      <w:proofErr w:type="gramStart"/>
+      <w:r>
+        <w:t>has to</w:t>
+      </w:r>
+      <w:proofErr w:type="gramEnd"/>
+      <w:r>
+        <w:t xml:space="preserve"> render two to four separate views every frame. The reduced screen space also can cause problems for players, and because the thesis artifact’s design requires this space to convey location, this could create problems. Other design hurdles the article mentions include the introduction of screen-peeking, a need for increased monitor size to prevent feeling constrained, and increased team communication if players want to cooperate. The article fails to mention any positive aspects of split-screen as opposed to multiple screen, which include</w:t>
       </w:r>
       <w:r>
         <w:t xml:space="preserve"> cheaper setups, greater</w:t>
@@ -1006,7 +1057,15 @@
         <w:t>A paper titled “Group Report: Progression Systems” from Project Horseshoe 2014 deconstructs the nature of progression systems. The</w:t>
       </w:r>
       <w:r>
-        <w:t xml:space="preserve"> report broke progression systems down into a series of building blocks that make up system fundamentals, as well as tactics to strengthen player motivation towards interacting with the systems. Of the system building blocks described, the most relevant to the thesis include the Progression loops, which spiral upward as the players gain power in order to accomplish new feats that grant them new powers. The thesis’ planned tiered weapons system matches the definition of a complexity loop, wherein acquiring new gameplay mechanics or tools grant access to new options, tactics, and areas. The power up system, in which players continually make incremental progress on their ships, matches a power loop, where playing the game improves the player’s avatar’s power, which improves their “virtual skill” for the round.</w:t>
+        <w:t xml:space="preserve"> report broke progression systems down into a series of building blocks that make up system fundamentals, as well as tactics to strengthen player motivation towards interacting with the systems. Of the system building blocks described, the most relevant to the thesis include the Progression loops, which spiral upward as the players gain power </w:t>
+      </w:r>
+      <w:proofErr w:type="gramStart"/>
+      <w:r>
+        <w:t>in order to</w:t>
+      </w:r>
+      <w:proofErr w:type="gramEnd"/>
+      <w:r>
+        <w:t xml:space="preserve"> accomplish new feats that grant them new powers. The thesis’ planned tiered weapons system matches the definition of a complexity loop, wherein acquiring new gameplay mechanics or tools grant access to new options, tactics, and areas. The power up system, in which players continually make incremental progress on their ships, matches a power loop, where playing the game improves the player’s avatar’s power, which improves their “virtual skill” for the round.</w:t>
       </w:r>
       <w:r>
         <w:t xml:space="preserve"> The paper also links player motivations, such as superiority and control, to rewards like competition and power, via “progression atoms”. Progression atoms are in-game components that serve as the conversion from the player’s motivations into rewards. By giving a player who wants better control of their character a set of character stats, they can give the player the reward of power through those stats </w:t>
@@ -1259,7 +1318,15 @@
         <w:t xml:space="preserve"> a random minigame that tests the player’s skill and powered-up ride, with the winner of the competition winning the whole game. </w:t>
       </w:r>
       <w:r>
-        <w:t xml:space="preserve">Although Terrel’s paper describes many of the design limitations of split-screen, </w:t>
+        <w:t xml:space="preserve">Although </w:t>
+      </w:r>
+      <w:proofErr w:type="spellStart"/>
+      <w:r>
+        <w:t>Terrel’s</w:t>
+      </w:r>
+      <w:proofErr w:type="spellEnd"/>
+      <w:r>
+        <w:t xml:space="preserve"> paper describes many of the design limitations of split-screen, </w:t>
       </w:r>
       <w:r>
         <w:rPr>
@@ -1435,13 +1502,27 @@
         <w:rPr>
           <w:i w:val="0"/>
         </w:rPr>
-        <w:t xml:space="preserve"> hav</w:t>
-      </w:r>
+        <w:t xml:space="preserve"> </w:t>
+      </w:r>
+      <w:proofErr w:type="gramStart"/>
       <w:r>
         <w:rPr>
           <w:i w:val="0"/>
         </w:rPr>
-        <w:t>e to pay extremely close attention to their surroundings, as bullets come in various speeds and patterns that can end players lives instantly</w:t>
+        <w:t>hav</w:t>
+      </w:r>
+      <w:r>
+        <w:rPr>
+          <w:i w:val="0"/>
+        </w:rPr>
+        <w:t>e to</w:t>
+      </w:r>
+      <w:proofErr w:type="gramEnd"/>
+      <w:r>
+        <w:rPr>
+          <w:i w:val="0"/>
+        </w:rPr>
+        <w:t xml:space="preserve"> pay extremely close attention to their surroundings, as bullets come in various speeds and patterns that can end players lives instantly</w:t>
       </w:r>
       <w:r>
         <w:rPr>
@@ -1586,7 +1667,15 @@
         <w:t>Realm of the Mad God</w:t>
       </w:r>
       <w:r>
-        <w:t>, in order to give the players more control quicker without having to worry about being unable to “pilot” a physics-based ship.</w:t>
+        <w:t xml:space="preserve">, </w:t>
+      </w:r>
+      <w:proofErr w:type="gramStart"/>
+      <w:r>
+        <w:t>in order to</w:t>
+      </w:r>
+      <w:proofErr w:type="gramEnd"/>
+      <w:r>
+        <w:t xml:space="preserve"> give the players more control quicker without having to worry about being unable to “pilot” a physics-based ship.</w:t>
       </w:r>
       <w:r>
         <w:t xml:space="preserve"> </w:t>
@@ -1828,7 +1917,15 @@
         <w:t>Sinistar</w:t>
       </w:r>
       <w:r>
-        <w:t xml:space="preserve"> provides an example of a PvE RPS balance that shifts over time, as it requires players to balance mining, direct attacks, and evasive maneuvers in order to win against Sinistar</w:t>
+        <w:t xml:space="preserve"> provides an example of a PvE RPS balance that shifts over time, as it requires players to balance mining, direct attacks, and evasive maneuvers </w:t>
+      </w:r>
+      <w:proofErr w:type="gramStart"/>
+      <w:r>
+        <w:t>in order to</w:t>
+      </w:r>
+      <w:proofErr w:type="gramEnd"/>
+      <w:r>
+        <w:t xml:space="preserve"> win against Sinistar</w:t>
       </w:r>
       <w:sdt>
         <w:sdtPr>
@@ -1863,7 +1960,15 @@
         </w:sdtContent>
       </w:sdt>
       <w:r>
-        <w:t xml:space="preserve">. The player has to mine for sinibombs in order to attack Sinistar, but the act of mining leaves the player open to attacks from warriors. Without sinibombs, players can only evade Sinistar, as his attack trumps the player’s standard laser. The player’s options change in value before and after Sinistar is activated, creating gameplay dynamics that change over the course of the play session. </w:t>
+        <w:t xml:space="preserve">. The player </w:t>
+      </w:r>
+      <w:proofErr w:type="gramStart"/>
+      <w:r>
+        <w:t>has to</w:t>
+      </w:r>
+      <w:proofErr w:type="gramEnd"/>
+      <w:r>
+        <w:t xml:space="preserve"> mine for sinibombs in order to attack Sinistar, but the act of mining leaves the player open to attacks from warriors. Without sinibombs, players can only evade Sinistar, as his attack trumps the player’s standard laser. The player’s options change in value before and after Sinistar is activated, creating gameplay dynamics that change over the course of the play session. </w:t>
       </w:r>
       <w:r>
         <w:rPr>
@@ -1875,7 +1980,15 @@
         <w:t xml:space="preserve"> has very similar theming, handling, enemies and obstacles that the proposed artifact will contain. </w:t>
       </w:r>
       <w:r>
-        <w:t xml:space="preserve">The idea of shooting level obstacles in order to acquire resources, the way the player navigates through the level, and the feeling of PvE combat in Sinistar match the thesis’ ideas. However, while </w:t>
+        <w:t xml:space="preserve">The idea of shooting level obstacles </w:t>
+      </w:r>
+      <w:proofErr w:type="gramStart"/>
+      <w:r>
+        <w:t>in order to</w:t>
+      </w:r>
+      <w:proofErr w:type="gramEnd"/>
+      <w:r>
+        <w:t xml:space="preserve"> acquire resources, the way the player navigates through the level, and the feeling of PvE combat in Sinistar match the thesis’ ideas. However, while </w:t>
       </w:r>
       <w:r>
         <w:rPr>
@@ -2119,7 +2232,15 @@
         <w:t>Space Pirates and Zombies</w:t>
       </w:r>
       <w:r>
-        <w:t xml:space="preserve"> is a top-down multidirectional space shooter intertwined with real-time strategy gameplay. Players are able to construct ships and pilot a squadron on missions within various galaxies. As far as this thesis is concerned, this game provides a few examples of what not to do, as the dogfighting controls </w:t>
+        <w:t xml:space="preserve"> is a top-down multidirectional space shooter intertwined with real-time strategy gameplay. Players </w:t>
+      </w:r>
+      <w:proofErr w:type="gramStart"/>
+      <w:r>
+        <w:t>are able to</w:t>
+      </w:r>
+      <w:proofErr w:type="gramEnd"/>
+      <w:r>
+        <w:t xml:space="preserve"> construct ships and pilot a squadron on missions within various galaxies. As far as this thesis is concerned, this game provides a few examples of what not to do, as the dogfighting controls </w:t>
       </w:r>
       <w:r>
         <w:t>are clunky and</w:t>
@@ -2283,8 +2404,13 @@
         </w:rPr>
         <w:t xml:space="preserve">: </w:t>
       </w:r>
-      <w:r>
-        <w:t>Galak-Z's</w:t>
+      <w:proofErr w:type="spellStart"/>
+      <w:r>
+        <w:t>Galak</w:t>
+      </w:r>
+      <w:proofErr w:type="spellEnd"/>
+      <w:r>
+        <w:t>-Z's</w:t>
       </w:r>
       <w:r>
         <w:rPr>
@@ -2296,7 +2422,21 @@
         <w:rPr>
           <w:i w:val="0"/>
         </w:rPr>
-        <w:t>, creating the feel of actually driving a spaceship</w:t>
+        <w:t xml:space="preserve">, creating the feel of </w:t>
+      </w:r>
+      <w:proofErr w:type="gramStart"/>
+      <w:r>
+        <w:rPr>
+          <w:i w:val="0"/>
+        </w:rPr>
+        <w:t>actually driving</w:t>
+      </w:r>
+      <w:proofErr w:type="gramEnd"/>
+      <w:r>
+        <w:rPr>
+          <w:i w:val="0"/>
+        </w:rPr>
+        <w:t xml:space="preserve"> a spaceship</w:t>
       </w:r>
       <w:sdt>
         <w:sdtPr>
@@ -2442,8 +2582,21 @@
       <w:pPr>
         <w:ind w:firstLine="202"/>
       </w:pPr>
-      <w:r>
-        <w:t>The majority of the games listed have some sort of RPS gameplay, as outlined by Chelaru’s paper</w:t>
+      <w:proofErr w:type="gramStart"/>
+      <w:r>
+        <w:t>The majority of</w:t>
+      </w:r>
+      <w:proofErr w:type="gramEnd"/>
+      <w:r>
+        <w:t xml:space="preserve"> the games listed have some sort of RPS gameplay, as outlined by </w:t>
+      </w:r>
+      <w:proofErr w:type="spellStart"/>
+      <w:r>
+        <w:t>Chelaru’s</w:t>
+      </w:r>
+      <w:proofErr w:type="spellEnd"/>
+      <w:r>
+        <w:t xml:space="preserve"> paper</w:t>
       </w:r>
       <w:sdt>
         <w:sdtPr>
@@ -2657,7 +2810,15 @@
         </w:sdtContent>
       </w:sdt>
       <w:r>
-        <w:t xml:space="preserve">. Because players are able to lure and stack multiple enemies to create hordes that would obliterate the game’s flow via incredibly intense moments, giving the player the option to take a break at any point prevents the game from becoming overwhelming </w:t>
+        <w:t xml:space="preserve">. Because players </w:t>
+      </w:r>
+      <w:proofErr w:type="gramStart"/>
+      <w:r>
+        <w:t>are able to</w:t>
+      </w:r>
+      <w:proofErr w:type="gramEnd"/>
+      <w:r>
+        <w:t xml:space="preserve"> lure and stack multiple enemies to create hordes that would obliterate the game’s flow via incredibly intense moments, giving the player the option to take a break at any point prevents the game from becoming overwhelming </w:t>
       </w:r>
       <w:sdt>
         <w:sdtPr>
@@ -2695,7 +2856,15 @@
         <w:t>Galak-Z</w:t>
       </w:r>
       <w:r>
-        <w:t xml:space="preserve"> comes from the other end of the spectrum, where the majority of the gameplay isn’t hectic, but tension </w:t>
+        <w:t xml:space="preserve"> comes from the other end of the spectrum, where </w:t>
+      </w:r>
+      <w:proofErr w:type="gramStart"/>
+      <w:r>
+        <w:t>the majority of</w:t>
+      </w:r>
+      <w:proofErr w:type="gramEnd"/>
+      <w:r>
+        <w:t xml:space="preserve"> the gameplay isn’t hectic, but tension </w:t>
       </w:r>
       <w:r>
         <w:t xml:space="preserve">and flow </w:t>
@@ -3068,12 +3237,14 @@
       <w:pPr>
         <w:ind w:firstLine="202"/>
       </w:pPr>
+      <w:proofErr w:type="spellStart"/>
       <w:r>
         <w:rPr>
           <w:i/>
         </w:rPr>
         <w:t>AllStar</w:t>
       </w:r>
+      <w:proofErr w:type="spellEnd"/>
       <w:r>
         <w:t xml:space="preserve"> is a </w:t>
       </w:r>
@@ -3096,7 +3267,15 @@
         <w:t>arena, two-dimensional twin-stick shooter</w:t>
       </w:r>
       <w:r>
-        <w:t xml:space="preserve"> that runs in a custom C++ and OpenGL game engine. The game is controlled using one to four Xbox/XInput controllers</w:t>
+        <w:t xml:space="preserve"> that runs in a custom C++ and OpenGL game engine. The game is controlled using one to four Xbox/</w:t>
+      </w:r>
+      <w:proofErr w:type="spellStart"/>
+      <w:r>
+        <w:t>XInput</w:t>
+      </w:r>
+      <w:proofErr w:type="spellEnd"/>
+      <w:r>
+        <w:t xml:space="preserve"> controllers</w:t>
       </w:r>
       <w:r>
         <w:t xml:space="preserve">, and is for two to four players. </w:t>
@@ -3209,14 +3388,24 @@
       <w:r>
         <w:t xml:space="preserve">Figure </w:t>
       </w:r>
-      <w:fldSimple w:instr=" SEQ Figure \* ARABIC ">
-        <w:r>
-          <w:rPr>
-            <w:noProof/>
-          </w:rPr>
-          <w:t>6</w:t>
-        </w:r>
-      </w:fldSimple>
+      <w:r>
+        <w:fldChar w:fldCharType="begin"/>
+      </w:r>
+      <w:r>
+        <w:instrText xml:space="preserve"> SEQ Figure \* ARABIC </w:instrText>
+      </w:r>
+      <w:r>
+        <w:fldChar w:fldCharType="separate"/>
+      </w:r>
+      <w:r>
+        <w:rPr>
+          <w:noProof/>
+        </w:rPr>
+        <w:t>6</w:t>
+      </w:r>
+      <w:r>
+        <w:fldChar w:fldCharType="end"/>
+      </w:r>
       <w:r>
         <w:t>: A player taking advantage of their environment</w:t>
       </w:r>
@@ -3289,14 +3478,24 @@
       <w:r>
         <w:t xml:space="preserve">Figure </w:t>
       </w:r>
-      <w:fldSimple w:instr=" SEQ Figure \* ARABIC ">
-        <w:r>
-          <w:rPr>
-            <w:noProof/>
-          </w:rPr>
-          <w:t>7</w:t>
-        </w:r>
-      </w:fldSimple>
+      <w:r>
+        <w:fldChar w:fldCharType="begin"/>
+      </w:r>
+      <w:r>
+        <w:instrText xml:space="preserve"> SEQ Figure \* ARABIC </w:instrText>
+      </w:r>
+      <w:r>
+        <w:fldChar w:fldCharType="separate"/>
+      </w:r>
+      <w:r>
+        <w:rPr>
+          <w:noProof/>
+        </w:rPr>
+        <w:t>7</w:t>
+      </w:r>
+      <w:r>
+        <w:fldChar w:fldCharType="end"/>
+      </w:r>
       <w:r>
         <w:t>: The twelve</w:t>
       </w:r>
@@ -3312,7 +3511,15 @@
         <w:t xml:space="preserve">Players are also on the lookout for equipment, which include new chassis, weapons, passive effects, and active effects. The chassis is the player’s ship body, and has the biggest passive bonuses and drawbacks for a player’s skills. For example, the speed chassis greatly improves the player’s top speed and acceleration, but reduces handling greatly, allowing the player to move quickly in straight paths, but turn slowly and widely. Weapons are how the player upgrades and shoots different types of projectiles, and have a large impact on how the player approaches enemies and other players. Certain weapons encourage area control, while others encourage precision, causing different optimal strategies for players. Passive effects are equipment that provide a gameplay change passively, such as being able to cloak or hide your trail. Picking up the Spray and Pray passive encourages more area coverage with projectiles at the cost of less damage per projectile, while the </w:t>
       </w:r>
       <w:r>
-        <w:t>Cloak passive makes hiding and precision aiming easier. Active effects are equipment that give the player some sort of new ability that gives them an edge over other players, such as the ability to teleport. These range from power-up boosts, like Quickshot’s large burst in rate of fire for 5 seconds</w:t>
+        <w:t xml:space="preserve">Cloak passive makes hiding and precision aiming easier. Active effects are equipment that give the player some sort of new ability that gives them an edge over other players, such as the ability to teleport. These range from power-up boosts, like </w:t>
+      </w:r>
+      <w:proofErr w:type="spellStart"/>
+      <w:r>
+        <w:t>Quickshot’s</w:t>
+      </w:r>
+      <w:proofErr w:type="spellEnd"/>
+      <w:r>
+        <w:t xml:space="preserve"> large burst in rate of fire for 5 seconds</w:t>
       </w:r>
       <w:r>
         <w:t>,</w:t>
@@ -3381,14 +3588,24 @@
       <w:r>
         <w:t xml:space="preserve">Figure </w:t>
       </w:r>
-      <w:fldSimple w:instr=" SEQ Figure \* ARABIC ">
-        <w:r>
-          <w:rPr>
-            <w:noProof/>
-          </w:rPr>
-          <w:t>8</w:t>
-        </w:r>
-      </w:fldSimple>
+      <w:r>
+        <w:fldChar w:fldCharType="begin"/>
+      </w:r>
+      <w:r>
+        <w:instrText xml:space="preserve"> SEQ Figure \* ARABIC </w:instrText>
+      </w:r>
+      <w:r>
+        <w:fldChar w:fldCharType="separate"/>
+      </w:r>
+      <w:r>
+        <w:rPr>
+          <w:noProof/>
+        </w:rPr>
+        <w:t>8</w:t>
+      </w:r>
+      <w:r>
+        <w:fldChar w:fldCharType="end"/>
+      </w:r>
       <w:r>
         <w:t>: A player warping through space using their active ability</w:t>
       </w:r>
@@ -3528,14 +3745,24 @@
       <w:r>
         <w:t xml:space="preserve">Figure </w:t>
       </w:r>
-      <w:fldSimple w:instr=" SEQ Figure \* ARABIC ">
-        <w:r>
-          <w:rPr>
-            <w:noProof/>
-          </w:rPr>
-          <w:t>9</w:t>
-        </w:r>
-      </w:fldSimple>
+      <w:r>
+        <w:fldChar w:fldCharType="begin"/>
+      </w:r>
+      <w:r>
+        <w:instrText xml:space="preserve"> SEQ Figure \* ARABIC </w:instrText>
+      </w:r>
+      <w:r>
+        <w:fldChar w:fldCharType="separate"/>
+      </w:r>
+      <w:r>
+        <w:rPr>
+          <w:noProof/>
+        </w:rPr>
+        <w:t>9</w:t>
+      </w:r>
+      <w:r>
+        <w:fldChar w:fldCharType="end"/>
+      </w:r>
       <w:r>
         <w:t>: One of the minigame splash screens</w:t>
       </w:r>
@@ -3549,16 +3776,99 @@
         <w:t>Program Structure</w:t>
       </w:r>
     </w:p>
+    <w:p/>
     <w:p>
-      <w:bookmarkStart w:id="1" w:name="_GoBack"/>
-      <w:bookmarkEnd w:id="1"/>
+      <w:pPr>
+        <w:pStyle w:val="Heading2"/>
+      </w:pPr>
+      <w:r>
+        <w:t>Development Structure</w:t>
+      </w:r>
     </w:p>
     <w:p>
       <w:pPr>
-        <w:pStyle w:val="Heading2"/>
-      </w:pPr>
-      <w:r>
-        <w:t>Development Structure</w:t>
+        <w:ind w:firstLine="202"/>
+      </w:pPr>
+      <w:r>
+        <w:t xml:space="preserve">The project </w:t>
+      </w:r>
+      <w:r>
+        <w:t>employed</w:t>
+      </w:r>
+      <w:r>
+        <w:t xml:space="preserve"> concentric development to organize the game’s components and features into </w:t>
+      </w:r>
+      <w:r>
+        <w:t>discrete tiers</w:t>
+      </w:r>
+      <w:r>
+        <w:t>. Each of the tiers</w:t>
+      </w:r>
+      <w:r>
+        <w:t xml:space="preserve"> </w:t>
+      </w:r>
+      <w:r>
+        <w:t>consisted</w:t>
+      </w:r>
+      <w:r>
+        <w:t xml:space="preserve"> of a set of features that </w:t>
+      </w:r>
+      <w:r>
+        <w:t>built</w:t>
+      </w:r>
+      <w:r>
+        <w:t xml:space="preserve"> </w:t>
+      </w:r>
+      <w:r>
+        <w:t>off</w:t>
+      </w:r>
+      <w:r>
+        <w:t xml:space="preserve"> the previous tier’s work, and provide</w:t>
+      </w:r>
+      <w:r>
+        <w:t>d</w:t>
+      </w:r>
+      <w:r>
+        <w:t xml:space="preserve"> a clear path for the project’s dependencies. </w:t>
+      </w:r>
+      <w:r>
+        <w:t>The tiers also provide</w:t>
+      </w:r>
+      <w:r>
+        <w:t>d</w:t>
+      </w:r>
+      <w:r>
+        <w:t xml:space="preserve"> priorities for the sets of features, and naturally divide</w:t>
+      </w:r>
+      <w:r>
+        <w:t>d</w:t>
+      </w:r>
+      <w:r>
+        <w:t xml:space="preserve"> up the features into milestones. </w:t>
+      </w:r>
+      <w:r>
+        <w:t xml:space="preserve">The </w:t>
+      </w:r>
+      <w:r>
+        <w:t xml:space="preserve">last tier </w:t>
+      </w:r>
+      <w:r>
+        <w:t>was</w:t>
+      </w:r>
+      <w:r>
+        <w:t xml:space="preserve"> considered optional, and serve</w:t>
+      </w:r>
+      <w:r>
+        <w:t>d</w:t>
+      </w:r>
+      <w:r>
+        <w:t xml:space="preserve"> as</w:t>
+      </w:r>
+      <w:r>
+        <w:t xml:space="preserve"> the stretch goals of the project</w:t>
+      </w:r>
+      <w:r>
+        <w:t>.</w:t>
       </w:r>
     </w:p>
     <w:p>
@@ -3566,85 +3876,15 @@
         <w:ind w:firstLine="202"/>
       </w:pPr>
       <w:r>
-        <w:t xml:space="preserve">The project </w:t>
-      </w:r>
-      <w:r>
-        <w:t>employed</w:t>
-      </w:r>
-      <w:r>
-        <w:t xml:space="preserve"> concentric development to organize the game’s components and features into </w:t>
-      </w:r>
-      <w:r>
-        <w:t>discrete tiers</w:t>
-      </w:r>
-      <w:r>
-        <w:t>. Each of the tiers</w:t>
-      </w:r>
-      <w:r>
-        <w:t xml:space="preserve"> </w:t>
-      </w:r>
-      <w:r>
-        <w:t>consisted</w:t>
-      </w:r>
-      <w:r>
-        <w:t xml:space="preserve"> of a set of features that </w:t>
-      </w:r>
-      <w:r>
-        <w:t>built</w:t>
-      </w:r>
-      <w:r>
-        <w:t xml:space="preserve"> </w:t>
-      </w:r>
-      <w:r>
-        <w:t>off</w:t>
-      </w:r>
-      <w:r>
-        <w:t xml:space="preserve"> the previous tier’s work, and provide</w:t>
-      </w:r>
-      <w:r>
-        <w:t>d</w:t>
-      </w:r>
-      <w:r>
-        <w:t xml:space="preserve"> a clear path for the project’s dependencies. </w:t>
-      </w:r>
-      <w:r>
-        <w:t>The tiers also provide</w:t>
-      </w:r>
-      <w:r>
-        <w:t>d</w:t>
-      </w:r>
-      <w:r>
-        <w:t xml:space="preserve"> priorities for the sets of features, and naturally divide</w:t>
-      </w:r>
-      <w:r>
-        <w:t>d</w:t>
-      </w:r>
-      <w:r>
-        <w:t xml:space="preserve"> up the features into milestones. </w:t>
-      </w:r>
-      <w:r>
-        <w:t xml:space="preserve">The </w:t>
-      </w:r>
-      <w:r>
-        <w:t xml:space="preserve">last tier </w:t>
-      </w:r>
-      <w:r>
-        <w:t>was</w:t>
-      </w:r>
-      <w:r>
-        <w:t xml:space="preserve"> considered optional, and serve</w:t>
-      </w:r>
-      <w:r>
-        <w:t>d</w:t>
-      </w:r>
-      <w:r>
-        <w:t xml:space="preserve"> as</w:t>
-      </w:r>
-      <w:r>
-        <w:t xml:space="preserve"> the stretch goals of the project</w:t>
-      </w:r>
-      <w:r>
-        <w:t>.</w:t>
+        <w:t xml:space="preserve">Tier 0 consists of any mandatory engine work that needs to be done before beginning the project. Although </w:t>
+      </w:r>
+      <w:proofErr w:type="gramStart"/>
+      <w:r>
+        <w:t>the majority of</w:t>
+      </w:r>
+      <w:proofErr w:type="gramEnd"/>
+      <w:r>
+        <w:t xml:space="preserve"> the engine’s subsystems are up to the quality needed for the project, a few bugs with rendering and particle systems need to be addressed before continuing on to the remainder of the project.</w:t>
       </w:r>
     </w:p>
     <w:p>
@@ -3652,7 +3892,48 @@
         <w:ind w:firstLine="202"/>
       </w:pPr>
       <w:r>
-        <w:t>Tier 0 consists of any mandatory engine work that needs to be done before beginning the project. Although the majority of the engine’s subsystems are up to the quality needed for the project, a few bugs with rendering and particle systems need to be addressed before continuing on to the remainder of the project.</w:t>
+        <w:t xml:space="preserve">Tier 1 consists of all the core gameplay elements that make up the game. </w:t>
+      </w:r>
+      <w:r>
+        <w:t xml:space="preserve">These features focus on getting the game functional first, proving out the core loop and the gameplay elements before moving on to polish tasks. </w:t>
+      </w:r>
+      <w:r>
+        <w:t xml:space="preserve">This tier </w:t>
+      </w:r>
+      <w:r>
+        <w:t>includes</w:t>
+      </w:r>
+      <w:r>
+        <w:t xml:space="preserve"> implementing</w:t>
+      </w:r>
+      <w:r>
+        <w:t xml:space="preserve"> multiplayer, programming player ships and rudimentary enemies, the game’s basic power ups, and a level to fly around in. The game will also have two distinct modes, assembly (the main game) and challenge (the minigames segment)</w:t>
+      </w:r>
+      <w:r>
+        <w:t>, along with start and end UI, including the victory screen</w:t>
+      </w:r>
+      <w:r>
+        <w:t xml:space="preserve">. </w:t>
+      </w:r>
+      <w:r>
+        <w:t>Most of the content will not be polished to final quality,</w:t>
+      </w:r>
+      <w:r>
+        <w:t xml:space="preserve"> but instead be the foundation</w:t>
+      </w:r>
+      <w:r>
+        <w:t xml:space="preserve"> for the rest of the game</w:t>
+      </w:r>
+      <w:r>
+        <w:t xml:space="preserve">’s features and polish to build </w:t>
+      </w:r>
+      <w:proofErr w:type="gramStart"/>
+      <w:r>
+        <w:t>off of</w:t>
+      </w:r>
+      <w:proofErr w:type="gramEnd"/>
+      <w:r>
+        <w:t xml:space="preserve">. This tier is much akin to a Proof of Concept Gameplay milestone, but will be first playable as well. </w:t>
       </w:r>
     </w:p>
     <w:p>
@@ -3660,40 +3941,7 @@
         <w:ind w:firstLine="202"/>
       </w:pPr>
       <w:r>
-        <w:t xml:space="preserve">Tier 1 consists of all the core gameplay elements that make up the game. </w:t>
-      </w:r>
-      <w:r>
-        <w:t xml:space="preserve">These features focus on getting the game functional first, proving out the core loop and the gameplay elements before moving on to polish tasks. </w:t>
-      </w:r>
-      <w:r>
-        <w:t xml:space="preserve">This tier </w:t>
-      </w:r>
-      <w:r>
-        <w:t>includes</w:t>
-      </w:r>
-      <w:r>
-        <w:t xml:space="preserve"> implementing</w:t>
-      </w:r>
-      <w:r>
-        <w:t xml:space="preserve"> multiplayer, programming player ships and rudimentary enemies, the game’s basic power ups, and a level to fly around in. The game will also have two distinct modes, assembly (the main game) and challenge (the minigames segment)</w:t>
-      </w:r>
-      <w:r>
-        <w:t>, along with start and end UI, including the victory screen</w:t>
-      </w:r>
-      <w:r>
-        <w:t xml:space="preserve">. </w:t>
-      </w:r>
-      <w:r>
-        <w:t>Most of the content will not be polished to final quality,</w:t>
-      </w:r>
-      <w:r>
-        <w:t xml:space="preserve"> but instead be the foundation</w:t>
-      </w:r>
-      <w:r>
-        <w:t xml:space="preserve"> for the rest of the game</w:t>
-      </w:r>
-      <w:r>
-        <w:t xml:space="preserve">’s features and polish to build off of. This tier is much akin to a Proof of Concept Gameplay milestone, but will be first playable as well. </w:t>
+        <w:t>Tier 2 contains tasks with a focus on getting the core gameplay smooth, polished, and feeling good. This tier is to mitigate the risk of overscoping up front and running out of polish time, so that before any new non-core features and functionality are added, the game already feels good. This will establish the minimum-viable product for the game, and will ensure that the project meets the goal of creating a complete and polished game.</w:t>
       </w:r>
     </w:p>
     <w:p>
@@ -3701,18 +3949,18 @@
         <w:ind w:firstLine="202"/>
       </w:pPr>
       <w:r>
-        <w:t>Tier 2 contains tasks with a focus on getting the core gameplay smooth, polished, and feeling good. This tier is to mitigate the risk of overscoping up front and running out of polish time, so that before any new non-core features and functionality are added, the game already feels good. This will establish the minimum-viable product for the game, and will ensure that the project meets the goal of creating a complete and polished game.</w:t>
-      </w:r>
-    </w:p>
-    <w:p>
-      <w:pPr>
-        <w:ind w:firstLine="202"/>
-      </w:pPr>
-      <w:r>
         <w:t>Tier 3’s tasks focus on augmenting the current gameplay to improve gameplay quality and replayability. This tier in</w:t>
       </w:r>
       <w:r>
-        <w:t xml:space="preserve">troduces socket items/equipment, and adds the remaining power-up items and stats. Completion of the tier’s tasks will also add 2-6 more challenge variations, as well as procedurally generated map zones during assembly phase. These tasks will be polished to final quality, in order to match the quality of the game after </w:t>
+        <w:t xml:space="preserve">troduces socket items/equipment, and adds the remaining power-up items and stats. Completion of the tier’s tasks will also add 2-6 more challenge variations, as well as procedurally generated map zones during assembly phase. These tasks will be polished to final quality, </w:t>
+      </w:r>
+      <w:proofErr w:type="gramStart"/>
+      <w:r>
+        <w:t>in order to</w:t>
+      </w:r>
+      <w:proofErr w:type="gramEnd"/>
+      <w:r>
+        <w:t xml:space="preserve"> match the quality of the game after </w:t>
       </w:r>
       <w:r>
         <w:t>tier</w:t>
@@ -3837,24 +4085,34 @@
         <w:pStyle w:val="Caption"/>
         <w:jc w:val="center"/>
       </w:pPr>
-      <w:bookmarkStart w:id="2" w:name="_Ref477258976"/>
-      <w:bookmarkStart w:id="3" w:name="_Ref477258986"/>
+      <w:bookmarkStart w:id="1" w:name="_Ref477258976"/>
+      <w:bookmarkStart w:id="2" w:name="_Ref477258986"/>
       <w:r>
         <w:t xml:space="preserve">Figure </w:t>
       </w:r>
-      <w:fldSimple w:instr=" SEQ Figure \* ARABIC ">
-        <w:r>
-          <w:rPr>
-            <w:noProof/>
-          </w:rPr>
-          <w:t>10</w:t>
-        </w:r>
-      </w:fldSimple>
-      <w:bookmarkEnd w:id="3"/>
+      <w:r>
+        <w:fldChar w:fldCharType="begin"/>
+      </w:r>
+      <w:r>
+        <w:instrText xml:space="preserve"> SEQ Figure \* ARABIC </w:instrText>
+      </w:r>
+      <w:r>
+        <w:fldChar w:fldCharType="separate"/>
+      </w:r>
+      <w:r>
+        <w:rPr>
+          <w:noProof/>
+        </w:rPr>
+        <w:t>10</w:t>
+      </w:r>
+      <w:r>
+        <w:fldChar w:fldCharType="end"/>
+      </w:r>
+      <w:bookmarkEnd w:id="2"/>
       <w:r>
         <w:t>: The potential stat growth curves for a stat. The green bars highlight the minimum and maximum power-up levels.</w:t>
       </w:r>
-      <w:bookmarkEnd w:id="2"/>
+      <w:bookmarkEnd w:id="1"/>
     </w:p>
     <w:p>
       <w:pPr>
@@ -3867,12 +4125,14 @@
       <w:r>
         <w:t xml:space="preserve">power-up stats worked and depended on one another, a spreadsheet was created to iterate on and test different power-up values. </w:t>
       </w:r>
+      <w:proofErr w:type="spellStart"/>
       <w:r>
         <w:rPr>
           <w:i/>
         </w:rPr>
         <w:t>AllStar’s</w:t>
       </w:r>
+      <w:proofErr w:type="spellEnd"/>
       <w:r>
         <w:t xml:space="preserve"> power-up skills</w:t>
       </w:r>
@@ -7118,19 +7378,29 @@
         <w:pStyle w:val="Caption"/>
         <w:jc w:val="center"/>
       </w:pPr>
-      <w:bookmarkStart w:id="4" w:name="_Ref477259672"/>
+      <w:bookmarkStart w:id="3" w:name="_Ref477259672"/>
       <w:r>
         <w:t xml:space="preserve">Figure </w:t>
       </w:r>
-      <w:fldSimple w:instr=" SEQ Figure \* ARABIC ">
-        <w:r>
-          <w:rPr>
-            <w:noProof/>
-          </w:rPr>
-          <w:t>11</w:t>
-        </w:r>
-      </w:fldSimple>
-      <w:bookmarkEnd w:id="4"/>
+      <w:r>
+        <w:fldChar w:fldCharType="begin"/>
+      </w:r>
+      <w:r>
+        <w:instrText xml:space="preserve"> SEQ Figure \* ARABIC </w:instrText>
+      </w:r>
+      <w:r>
+        <w:fldChar w:fldCharType="separate"/>
+      </w:r>
+      <w:r>
+        <w:rPr>
+          <w:noProof/>
+        </w:rPr>
+        <w:t>11</w:t>
+      </w:r>
+      <w:r>
+        <w:fldChar w:fldCharType="end"/>
+      </w:r>
+      <w:bookmarkEnd w:id="3"/>
       <w:r>
         <w:t>: A row from the stat table that demonstrates the growth of a stat's value based on the stat's level.</w:t>
       </w:r>
@@ -10123,19 +10393,29 @@
           <w:noProof/>
         </w:rPr>
       </w:pPr>
-      <w:bookmarkStart w:id="5" w:name="_Ref477261420"/>
+      <w:bookmarkStart w:id="4" w:name="_Ref477261420"/>
       <w:r>
         <w:t xml:space="preserve">Figure </w:t>
       </w:r>
-      <w:fldSimple w:instr=" SEQ Figure \* ARABIC ">
-        <w:r>
-          <w:rPr>
-            <w:noProof/>
-          </w:rPr>
-          <w:t>12</w:t>
-        </w:r>
-      </w:fldSimple>
-      <w:bookmarkEnd w:id="5"/>
+      <w:r>
+        <w:fldChar w:fldCharType="begin"/>
+      </w:r>
+      <w:r>
+        <w:instrText xml:space="preserve"> SEQ Figure \* ARABIC </w:instrText>
+      </w:r>
+      <w:r>
+        <w:fldChar w:fldCharType="separate"/>
+      </w:r>
+      <w:r>
+        <w:rPr>
+          <w:noProof/>
+        </w:rPr>
+        <w:t>12</w:t>
+      </w:r>
+      <w:r>
+        <w:fldChar w:fldCharType="end"/>
+      </w:r>
+      <w:bookmarkEnd w:id="4"/>
       <w:r>
         <w:t>: A row from the information table that show how the stats manifest in the game</w:t>
       </w:r>
@@ -10220,7 +10500,41 @@
         <w:t>Results</w:t>
       </w:r>
     </w:p>
-    <w:p/>
+    <w:p>
+      <w:pPr>
+        <w:pStyle w:val="Heading1"/>
+        <w:rPr>
+          <w:color w:val="000000" w:themeColor="text1"/>
+        </w:rPr>
+      </w:pPr>
+      <w:r>
+        <w:rPr>
+          <w:color w:val="000000" w:themeColor="text1"/>
+        </w:rPr>
+        <w:t>Future Work</w:t>
+      </w:r>
+    </w:p>
+    <w:p>
+      <w:pPr>
+        <w:ind w:firstLine="202"/>
+      </w:pPr>
+      <w:r>
+        <w:t xml:space="preserve">Despite all the work put into the artifact, </w:t>
+      </w:r>
+      <w:proofErr w:type="spellStart"/>
+      <w:r>
+        <w:rPr>
+          <w:i/>
+        </w:rPr>
+        <w:t>AllStar</w:t>
+      </w:r>
+      <w:proofErr w:type="spellEnd"/>
+      <w:r>
+        <w:t xml:space="preserve"> is still a project, not a product. Thus, there are several areas of the game that would need to be addressed in order to bring the game up to shippable quality.</w:t>
+      </w:r>
+      <w:bookmarkStart w:id="5" w:name="_GoBack"/>
+      <w:bookmarkEnd w:id="5"/>
+    </w:p>
     <w:p>
       <w:pPr>
         <w:pStyle w:val="Heading1"/>
@@ -11075,7 +11389,7 @@
       <w:rPr>
         <w:noProof/>
       </w:rPr>
-      <w:t>6</w:t>
+      <w:t>8</w:t>
     </w:r>
     <w:r>
       <w:fldChar w:fldCharType="end"/>
@@ -14884,7 +15198,7 @@
 </file>
 
 <file path=customXml/itemProps1.xml><?xml version="1.0" encoding="utf-8"?>
-<ds:datastoreItem xmlns:ds="http://schemas.openxmlformats.org/officeDocument/2006/customXml" ds:itemID="{FF0D5641-7A0E-4121-99B8-D5CAB8B02920}">
+<ds:datastoreItem xmlns:ds="http://schemas.openxmlformats.org/officeDocument/2006/customXml" ds:itemID="{9AA4BBA5-E931-4B7E-B97E-7315C581872A}">
   <ds:schemaRefs>
     <ds:schemaRef ds:uri="http://schemas.openxmlformats.org/officeDocument/2006/bibliography"/>
   </ds:schemaRefs>

</xml_diff>

<commit_message>
Updated TheGame section, added basic flow diagram
</commit_message>
<xml_diff>
--- a/Docs/Cloudy_Thesis.docx
+++ b/Docs/Cloudy_Thesis.docx
@@ -1,6 +1,6 @@
 
 <file path=word/document.xml><?xml version="1.0" encoding="utf-8"?>
-<w:document xmlns:wpc="http://schemas.microsoft.com/office/word/2010/wordprocessingCanvas" xmlns:cx="http://schemas.microsoft.com/office/drawing/2014/chartex" xmlns:cx1="http://schemas.microsoft.com/office/drawing/2015/9/8/chartex" xmlns:cx2="http://schemas.microsoft.com/office/drawing/2015/10/21/chartex" xmlns:cx3="http://schemas.microsoft.com/office/drawing/2016/5/9/chartex" xmlns:cx4="http://schemas.microsoft.com/office/drawing/2016/5/10/chartex" xmlns:cx5="http://schemas.microsoft.com/office/drawing/2016/5/11/chartex" xmlns:cx6="http://schemas.microsoft.com/office/drawing/2016/5/12/chartex" xmlns:cx7="http://schemas.microsoft.com/office/drawing/2016/5/13/chartex" xmlns:cx8="http://schemas.microsoft.com/office/drawing/2016/5/14/chartex" xmlns:mc="http://schemas.openxmlformats.org/markup-compatibility/2006" xmlns:o="urn:schemas-microsoft-com:office:office" xmlns:r="http://schemas.openxmlformats.org/officeDocument/2006/relationships" xmlns:m="http://schemas.openxmlformats.org/officeDocument/2006/math" xmlns:v="urn:schemas-microsoft-com:vml" xmlns:wp14="http://schemas.microsoft.com/office/word/2010/wordprocessingDrawing" xmlns:wp="http://schemas.openxmlformats.org/drawingml/2006/wordprocessingDrawing" xmlns:w10="urn:schemas-microsoft-com:office:word" xmlns:w="http://schemas.openxmlformats.org/wordprocessingml/2006/main" xmlns:w14="http://schemas.microsoft.com/office/word/2010/wordml" xmlns:w15="http://schemas.microsoft.com/office/word/2012/wordml" xmlns:w16se="http://schemas.microsoft.com/office/word/2015/wordml/symex" xmlns:wpg="http://schemas.microsoft.com/office/word/2010/wordprocessingGroup" xmlns:wpi="http://schemas.microsoft.com/office/word/2010/wordprocessingInk" xmlns:wne="http://schemas.microsoft.com/office/word/2006/wordml" xmlns:wps="http://schemas.microsoft.com/office/word/2010/wordprocessingShape" mc:Ignorable="w14 w15 w16se wp14">
+<w:document xmlns:wpc="http://schemas.microsoft.com/office/word/2010/wordprocessingCanvas" xmlns:cx="http://schemas.microsoft.com/office/drawing/2014/chartex" xmlns:cx1="http://schemas.microsoft.com/office/drawing/2015/9/8/chartex" xmlns:cx2="http://schemas.microsoft.com/office/drawing/2015/10/21/chartex" xmlns:cx3="http://schemas.microsoft.com/office/drawing/2016/5/9/chartex" xmlns:cx4="http://schemas.microsoft.com/office/drawing/2016/5/10/chartex" xmlns:cx5="http://schemas.microsoft.com/office/drawing/2016/5/11/chartex" xmlns:mc="http://schemas.openxmlformats.org/markup-compatibility/2006" xmlns:o="urn:schemas-microsoft-com:office:office" xmlns:r="http://schemas.openxmlformats.org/officeDocument/2006/relationships" xmlns:m="http://schemas.openxmlformats.org/officeDocument/2006/math" xmlns:v="urn:schemas-microsoft-com:vml" xmlns:wp14="http://schemas.microsoft.com/office/word/2010/wordprocessingDrawing" xmlns:wp="http://schemas.openxmlformats.org/drawingml/2006/wordprocessingDrawing" xmlns:w10="urn:schemas-microsoft-com:office:word" xmlns:w="http://schemas.openxmlformats.org/wordprocessingml/2006/main" xmlns:w14="http://schemas.microsoft.com/office/word/2010/wordml" xmlns:w15="http://schemas.microsoft.com/office/word/2012/wordml" xmlns:w16se="http://schemas.microsoft.com/office/word/2015/wordml/symex" xmlns:wpg="http://schemas.microsoft.com/office/word/2010/wordprocessingGroup" xmlns:wpi="http://schemas.microsoft.com/office/word/2010/wordprocessingInk" xmlns:wne="http://schemas.microsoft.com/office/word/2006/wordml" xmlns:wps="http://schemas.microsoft.com/office/word/2010/wordprocessingShape" mc:Ignorable="w14 w15 w16se wp14">
   <w:body>
     <w:p>
       <w:pPr>
@@ -349,12 +349,24 @@
         <w:rPr>
           <w:color w:val="000000" w:themeColor="text1"/>
         </w:rPr>
-        <w:t xml:space="preserve">The project aims </w:t>
+        <w:t>The project</w:t>
       </w:r>
       <w:r>
         <w:rPr>
           <w:color w:val="000000" w:themeColor="text1"/>
         </w:rPr>
+        <w:t xml:space="preserve"> </w:t>
+      </w:r>
+      <w:r>
+        <w:rPr>
+          <w:color w:val="000000" w:themeColor="text1"/>
+        </w:rPr>
+        <w:t xml:space="preserve">aims </w:t>
+      </w:r>
+      <w:r>
+        <w:rPr>
+          <w:color w:val="000000" w:themeColor="text1"/>
+        </w:rPr>
         <w:t xml:space="preserve">to demonstrate an all-around mastery by creating a well-polished </w:t>
       </w:r>
       <w:r>
@@ -362,6 +374,25 @@
           <w:color w:val="000000" w:themeColor="text1"/>
         </w:rPr>
         <w:t>game</w:t>
+      </w:r>
+      <w:r>
+        <w:rPr>
+          <w:color w:val="000000" w:themeColor="text1"/>
+        </w:rPr>
+        <w:t xml:space="preserve">, titled </w:t>
+      </w:r>
+      <w:r>
+        <w:rPr>
+          <w:i/>
+          <w:color w:val="000000" w:themeColor="text1"/>
+        </w:rPr>
+        <w:t>AllStar</w:t>
+      </w:r>
+      <w:r>
+        <w:rPr>
+          <w:color w:val="000000" w:themeColor="text1"/>
+        </w:rPr>
+        <w:t>,</w:t>
       </w:r>
       <w:r>
         <w:rPr>
@@ -519,30 +550,96 @@
         <w:rPr>
           <w:color w:val="000000" w:themeColor="text1"/>
         </w:rPr>
-        <w:t xml:space="preserve"> earn upgrades to their ships. Upgrades affect the base stats of the player’s ships, enabling them to go faster, tank more damage, or shoot more powerfully. Players </w:t>
+        <w:t xml:space="preserve"> earn upgrades to their ships. Upgrades affect the base stats of </w:t>
       </w:r>
       <w:r>
         <w:rPr>
           <w:color w:val="000000" w:themeColor="text1"/>
         </w:rPr>
+        <w:t>a player’s ship</w:t>
+      </w:r>
+      <w:r>
+        <w:rPr>
+          <w:color w:val="000000" w:themeColor="text1"/>
+        </w:rPr>
+        <w:t xml:space="preserve">, enabling </w:t>
+      </w:r>
+      <w:r>
+        <w:rPr>
+          <w:color w:val="000000" w:themeColor="text1"/>
+        </w:rPr>
+        <w:t>her</w:t>
+      </w:r>
+      <w:r>
+        <w:rPr>
+          <w:color w:val="000000" w:themeColor="text1"/>
+        </w:rPr>
+        <w:t xml:space="preserve"> to go faster, tank more damage, o</w:t>
+      </w:r>
+      <w:r>
+        <w:rPr>
+          <w:color w:val="000000" w:themeColor="text1"/>
+        </w:rPr>
+        <w:t>r shoot more powerfully. A player</w:t>
+      </w:r>
+      <w:r>
+        <w:rPr>
+          <w:color w:val="000000" w:themeColor="text1"/>
+        </w:rPr>
+        <w:t xml:space="preserve"> </w:t>
+      </w:r>
+      <w:r>
+        <w:rPr>
+          <w:color w:val="000000" w:themeColor="text1"/>
+        </w:rPr>
         <w:t>can</w:t>
       </w:r>
       <w:r>
         <w:rPr>
           <w:color w:val="000000" w:themeColor="text1"/>
         </w:rPr>
-        <w:t xml:space="preserve"> hunt each other in this game mode, but no winners are decided</w:t>
+        <w:t xml:space="preserve"> hunt other</w:t>
       </w:r>
       <w:r>
         <w:rPr>
           <w:color w:val="000000" w:themeColor="text1"/>
         </w:rPr>
-        <w:t xml:space="preserve"> after the timer is up. Players </w:t>
+        <w:t>s</w:t>
       </w:r>
       <w:r>
         <w:rPr>
           <w:color w:val="000000" w:themeColor="text1"/>
         </w:rPr>
+        <w:t xml:space="preserve"> in this game mode</w:t>
+      </w:r>
+      <w:r>
+        <w:rPr>
+          <w:color w:val="000000" w:themeColor="text1"/>
+        </w:rPr>
+        <w:t xml:space="preserve"> to steal some of her opponent’s resources, as all player’s stats and equipment are frozen once time is up</w:t>
+      </w:r>
+      <w:r>
+        <w:rPr>
+          <w:color w:val="000000" w:themeColor="text1"/>
+        </w:rPr>
+        <w:t xml:space="preserve">. </w:t>
+      </w:r>
+      <w:r>
+        <w:rPr>
+          <w:color w:val="000000" w:themeColor="text1"/>
+        </w:rPr>
+        <w:t>The player</w:t>
+      </w:r>
+      <w:r>
+        <w:rPr>
+          <w:color w:val="000000" w:themeColor="text1"/>
+        </w:rPr>
+        <w:t xml:space="preserve"> </w:t>
+      </w:r>
+      <w:r>
+        <w:rPr>
+          <w:color w:val="000000" w:themeColor="text1"/>
+        </w:rPr>
         <w:t xml:space="preserve">then </w:t>
       </w:r>
       <w:r>
@@ -555,12 +652,24 @@
         <w:rPr>
           <w:color w:val="000000" w:themeColor="text1"/>
         </w:rPr>
-        <w:t xml:space="preserve"> use their powered-up machines in three</w:t>
+        <w:t xml:space="preserve"> use </w:t>
       </w:r>
       <w:r>
         <w:rPr>
           <w:color w:val="000000" w:themeColor="text1"/>
         </w:rPr>
+        <w:t>her powered-up machine</w:t>
+      </w:r>
+      <w:r>
+        <w:rPr>
+          <w:color w:val="000000" w:themeColor="text1"/>
+        </w:rPr>
+        <w:t xml:space="preserve"> in three</w:t>
+      </w:r>
+      <w:r>
+        <w:rPr>
+          <w:color w:val="000000" w:themeColor="text1"/>
+        </w:rPr>
         <w:t xml:space="preserve"> randomly-chosen </w:t>
       </w:r>
       <w:r>
@@ -585,19 +694,91 @@
         <w:rPr>
           <w:color w:val="000000" w:themeColor="text1"/>
         </w:rPr>
-        <w:t xml:space="preserve">royale, a race, or a survival challenge. </w:t>
+        <w:t xml:space="preserve">royale, a race, or a </w:t>
       </w:r>
       <w:r>
         <w:rPr>
           <w:color w:val="000000" w:themeColor="text1"/>
         </w:rPr>
+        <w:t>coin-grabbing</w:t>
+      </w:r>
+      <w:r>
+        <w:rPr>
+          <w:color w:val="000000" w:themeColor="text1"/>
+        </w:rPr>
+        <w:t xml:space="preserve"> challenge. </w:t>
+      </w:r>
+      <w:r>
+        <w:rPr>
+          <w:color w:val="000000" w:themeColor="text1"/>
+        </w:rPr>
         <w:t>Because</w:t>
       </w:r>
       <w:r>
         <w:rPr>
           <w:color w:val="000000" w:themeColor="text1"/>
         </w:rPr>
-        <w:t xml:space="preserve"> the competition is picked randomly, players have no idea what they’re going to compete in during the arms race, which adds to frantic and</w:t>
+        <w:t xml:space="preserve"> the competition is picked randomly, </w:t>
+      </w:r>
+      <w:r>
+        <w:rPr>
+          <w:color w:val="000000" w:themeColor="text1"/>
+        </w:rPr>
+        <w:t>a player has</w:t>
+      </w:r>
+      <w:r>
+        <w:rPr>
+          <w:color w:val="000000" w:themeColor="text1"/>
+        </w:rPr>
+        <w:t xml:space="preserve"> no idea what</w:t>
+      </w:r>
+      <w:r>
+        <w:rPr>
+          <w:color w:val="000000" w:themeColor="text1"/>
+        </w:rPr>
+        <w:t xml:space="preserve"> kinds of minigames</w:t>
+      </w:r>
+      <w:r>
+        <w:rPr>
+          <w:color w:val="000000" w:themeColor="text1"/>
+        </w:rPr>
+        <w:t xml:space="preserve"> </w:t>
+      </w:r>
+      <w:r>
+        <w:rPr>
+          <w:color w:val="000000" w:themeColor="text1"/>
+        </w:rPr>
+        <w:t>she’s</w:t>
+      </w:r>
+      <w:r>
+        <w:rPr>
+          <w:color w:val="000000" w:themeColor="text1"/>
+        </w:rPr>
+        <w:t xml:space="preserve"> going to compete in </w:t>
+      </w:r>
+      <w:r>
+        <w:rPr>
+          <w:color w:val="000000" w:themeColor="text1"/>
+        </w:rPr>
+        <w:t>after</w:t>
+      </w:r>
+      <w:r>
+        <w:rPr>
+          <w:color w:val="000000" w:themeColor="text1"/>
+        </w:rPr>
+        <w:t xml:space="preserve"> the </w:t>
+      </w:r>
+      <w:r>
+        <w:rPr>
+          <w:color w:val="000000" w:themeColor="text1"/>
+        </w:rPr>
+        <w:t>Assembly phase</w:t>
+      </w:r>
+      <w:r>
+        <w:rPr>
+          <w:color w:val="000000" w:themeColor="text1"/>
+        </w:rPr>
+        <w:t>, which adds to frantic and</w:t>
       </w:r>
       <w:r>
         <w:rPr>
@@ -806,15 +987,7 @@
         <w:t xml:space="preserve">, including split-screen game design and </w:t>
       </w:r>
       <w:r>
-        <w:t>shoot-</w:t>
-      </w:r>
-      <w:proofErr w:type="spellStart"/>
-      <w:r>
-        <w:t>em</w:t>
-      </w:r>
-      <w:proofErr w:type="spellEnd"/>
-      <w:r>
-        <w:t>-up</w:t>
+        <w:t>shoot-em-up</w:t>
       </w:r>
       <w:r>
         <w:t xml:space="preserve"> (</w:t>
@@ -897,43 +1070,39 @@
       <w:r>
         <w:t xml:space="preserve"> on their suggested games, searching Steam with keywords including </w:t>
       </w:r>
-      <w:proofErr w:type="spellStart"/>
       <w:r>
         <w:rPr>
           <w:i/>
         </w:rPr>
-        <w:t>Galak</w:t>
-      </w:r>
-      <w:proofErr w:type="spellEnd"/>
+        <w:t>Galak-Z</w:t>
+      </w:r>
+      <w:r>
+        <w:t xml:space="preserve"> and </w:t>
+      </w:r>
       <w:r>
         <w:rPr>
           <w:i/>
         </w:rPr>
-        <w:t>-Z</w:t>
-      </w:r>
-      <w:r>
-        <w:t xml:space="preserve"> and </w:t>
+        <w:t>Realm of the Mad God</w:t>
+      </w:r>
+      <w:r>
+        <w:t xml:space="preserve">. The researcher expanded off of those initial results, using the “More Like This” section to find even more related games. The researcher also utilized his personal games library to find more similar games, such as </w:t>
       </w:r>
       <w:r>
         <w:rPr>
           <w:i/>
         </w:rPr>
-        <w:t>Realm of the Mad God</w:t>
-      </w:r>
-      <w:r>
-        <w:t xml:space="preserve">. The researcher expanded off of those initial results, using the “More Like This” section to find even more related games. The researcher also utilized his personal games library to find more similar games, such as </w:t>
-      </w:r>
-      <w:r>
-        <w:rPr>
-          <w:i/>
-        </w:rPr>
         <w:t>Kirby Air Ride</w:t>
       </w:r>
       <w:r>
         <w:t>. Finally, the researcher utilized Bing</w:t>
       </w:r>
       <w:r>
-        <w:t xml:space="preserve"> and the SMU Central Libraries search</w:t>
+        <w:t xml:space="preserve"> and the SMU Central Libraries </w:t>
+      </w:r>
+      <w:r>
+        <w:lastRenderedPageBreak/>
+        <w:t>search</w:t>
       </w:r>
       <w:r>
         <w:t xml:space="preserve"> with keywords </w:t>
@@ -945,11 +1114,7 @@
         <w:t xml:space="preserve"> </w:t>
       </w:r>
       <w:r>
-        <w:t xml:space="preserve">“Competitive Games”, </w:t>
-      </w:r>
-      <w:r>
-        <w:lastRenderedPageBreak/>
-        <w:t xml:space="preserve">“Competitive Game Design”, </w:t>
+        <w:t xml:space="preserve">“Competitive Games”, “Competitive Game Design”, </w:t>
       </w:r>
       <w:r>
         <w:t xml:space="preserve">and “Splitscreen Game Design” </w:t>
@@ -995,13 +1160,8 @@
         <w:t>"</w:t>
       </w:r>
       <w:r>
-        <w:t xml:space="preserve">, author Victor </w:t>
-      </w:r>
-      <w:proofErr w:type="spellStart"/>
-      <w:r>
-        <w:t>Chelaru</w:t>
-      </w:r>
-      <w:proofErr w:type="spellEnd"/>
+        <w:t>, author Victor Chelaru</w:t>
+      </w:r>
       <w:r>
         <w:t xml:space="preserve"> discusses the nature of Rock Paper Scissors</w:t>
       </w:r>
@@ -1200,16 +1360,16 @@
         <w:t>thesis</w:t>
       </w:r>
       <w:r>
-        <w:t xml:space="preserve"> could encounter while in development, especially in regards to game design and mechanics not panning out or a lack of proper pacing in the game. </w:t>
+        <w:t xml:space="preserve"> could encounter while in development, especially in regards to game design and mechanics not panning out or a lack of proper </w:t>
+      </w:r>
+      <w:r>
+        <w:t xml:space="preserve">pacing in the game. </w:t>
       </w:r>
       <w:r>
         <w:t>Failing</w:t>
       </w:r>
       <w:r>
-        <w:t xml:space="preserve"> to give players the sense of </w:t>
-      </w:r>
-      <w:r>
-        <w:t xml:space="preserve">enjoyable tension, or </w:t>
+        <w:t xml:space="preserve"> to give players the sense of enjoyable tension, or </w:t>
       </w:r>
       <w:r>
         <w:t>failing</w:t>
@@ -1515,15 +1675,7 @@
         <w:t xml:space="preserve"> a random minigame that tests the player’s skill and powered-up ride, with the winner of the competition winning the whole game. </w:t>
       </w:r>
       <w:r>
-        <w:t xml:space="preserve">Although </w:t>
-      </w:r>
-      <w:proofErr w:type="spellStart"/>
-      <w:r>
-        <w:t>Terrel’s</w:t>
-      </w:r>
-      <w:proofErr w:type="spellEnd"/>
-      <w:r>
-        <w:t xml:space="preserve"> paper describes many of the design limitations of split-screen, </w:t>
+        <w:t xml:space="preserve">Although Terrel’s paper describes many of the design limitations of split-screen, </w:t>
       </w:r>
       <w:r>
         <w:rPr>
@@ -1532,11 +1684,11 @@
         <w:t>Kirby Air Ride</w:t>
       </w:r>
       <w:r>
-        <w:t xml:space="preserve"> manages to utilize split-screen successfully to create an enjoyable experience despite the limitations, and many of the performance tradeoffs are either </w:t>
+        <w:t xml:space="preserve"> manages to utilize split-screen successfully to create an enjoyable experience despite the </w:t>
       </w:r>
       <w:r>
         <w:lastRenderedPageBreak/>
-        <w:t xml:space="preserve">hidden by the game’s design or minor incidents (such as a few occasional framerate hiccups). </w:t>
+        <w:t xml:space="preserve">limitations, and many of the performance tradeoffs are either hidden by the game’s design or minor incidents (such as a few occasional framerate hiccups). </w:t>
       </w:r>
       <w:r>
         <w:t xml:space="preserve">The artifact for the thesis draws heavily upon City Trial’s gameplay for inspiration, and aims to push the boundaries of this original idea and take it to a new level. This thesis aims to utilize </w:t>
@@ -1768,7 +1920,6 @@
       <w:r>
         <w:t xml:space="preserve">A fantasy bullet-hell with fast leveling and </w:t>
       </w:r>
-      <w:bookmarkStart w:id="3" w:name="_GoBack"/>
       <w:r>
         <w:rPr>
           <w:i/>
@@ -1776,11 +1927,7 @@
         <w:t>permadeath</w:t>
       </w:r>
       <w:r>
-        <w:t xml:space="preserve"> </w:t>
-      </w:r>
-      <w:bookmarkEnd w:id="3"/>
-      <w:r>
-        <w:t>(the game deletes a player’s character when they die)</w:t>
+        <w:t xml:space="preserve"> (the game deletes a player’s character when they die)</w:t>
       </w:r>
       <w:r>
         <w:t xml:space="preserve">, </w:t>
@@ -1980,7 +2127,7 @@
           <w:i w:val="0"/>
         </w:rPr>
       </w:pPr>
-      <w:bookmarkStart w:id="4" w:name="_Toc477768851"/>
+      <w:bookmarkStart w:id="3" w:name="_Toc477768851"/>
       <w:r>
         <w:rPr>
           <w:i w:val="0"/>
@@ -2065,7 +2212,7 @@
           </w:r>
         </w:sdtContent>
       </w:sdt>
-      <w:bookmarkEnd w:id="4"/>
+      <w:bookmarkEnd w:id="3"/>
     </w:p>
     <w:p>
       <w:pPr>
@@ -2271,7 +2418,7 @@
           <w:i w:val="0"/>
         </w:rPr>
       </w:pPr>
-      <w:bookmarkStart w:id="5" w:name="_Toc477768853"/>
+      <w:bookmarkStart w:id="4" w:name="_Toc477768853"/>
       <w:r>
         <w:rPr>
           <w:i w:val="0"/>
@@ -2301,7 +2448,7 @@
           <w:i w:val="0"/>
           <w:noProof/>
         </w:rPr>
-        <w:t>5</w:t>
+        <w:t>4</w:t>
       </w:r>
       <w:r>
         <w:rPr>
@@ -2315,13 +2462,8 @@
         </w:rPr>
         <w:t xml:space="preserve">: </w:t>
       </w:r>
-      <w:proofErr w:type="spellStart"/>
-      <w:r>
-        <w:t>Galak</w:t>
-      </w:r>
-      <w:proofErr w:type="spellEnd"/>
-      <w:r>
-        <w:t>-Z's</w:t>
+      <w:r>
+        <w:t>Galak-Z's</w:t>
       </w:r>
       <w:r>
         <w:rPr>
@@ -2383,76 +2525,44 @@
           </w:r>
         </w:sdtContent>
       </w:sdt>
-      <w:bookmarkEnd w:id="5"/>
+      <w:bookmarkEnd w:id="4"/>
     </w:p>
     <w:p>
       <w:pPr>
         <w:ind w:firstLine="202"/>
       </w:pPr>
-      <w:proofErr w:type="spellStart"/>
       <w:r>
         <w:rPr>
           <w:i/>
         </w:rPr>
-        <w:t>Galak</w:t>
-      </w:r>
-      <w:proofErr w:type="spellEnd"/>
+        <w:t>Galak-Z</w:t>
+      </w:r>
+      <w:r>
+        <w:t xml:space="preserve"> is a Shoot ‘em up, 80’s Sci-fi Anime styled </w:t>
+      </w:r>
+      <w:r>
+        <w:t>Roguelike</w:t>
+      </w:r>
+      <w:r>
+        <w:t xml:space="preserve"> that casts players as a lone pilot fighting against enemies in cavernous planetary dungeons. The gameplay combines </w:t>
+      </w:r>
+      <w:r>
+        <w:t>Roguelike</w:t>
+      </w:r>
+      <w:r>
+        <w:t xml:space="preserve"> gameplay with Shoot ‘em up controls to create a unique experience, as players pilot a physics-based rocket through various “dungeon rooms”. The game also values stealth, as the player’s rockets make noise that alert enemies to the player’s presence. The game’s unique aesthetic and levels of polish are high quality, and while </w:t>
+      </w:r>
+      <w:r>
+        <w:t xml:space="preserve">mostly </w:t>
+      </w:r>
+      <w:r>
+        <w:t xml:space="preserve">out of scope for the constraints of the thesis, serve as a great reference to aspire and work towards. </w:t>
+      </w:r>
       <w:r>
         <w:rPr>
           <w:i/>
         </w:rPr>
-        <w:t>-Z</w:t>
-      </w:r>
-      <w:r>
-        <w:t xml:space="preserve"> is a Shoot ‘</w:t>
-      </w:r>
-      <w:proofErr w:type="spellStart"/>
-      <w:r>
-        <w:t>em</w:t>
-      </w:r>
-      <w:proofErr w:type="spellEnd"/>
-      <w:r>
-        <w:t xml:space="preserve"> up, 80’s Sci-fi Anime styled </w:t>
-      </w:r>
-      <w:r>
-        <w:t>Roguelike</w:t>
-      </w:r>
-      <w:r>
-        <w:t xml:space="preserve"> that casts players as a lone pilot fighting against enemies in cavernous planetary dungeons. The gameplay combines </w:t>
-      </w:r>
-      <w:r>
-        <w:t>Roguelike</w:t>
-      </w:r>
-      <w:r>
-        <w:t xml:space="preserve"> gameplay with Shoot ‘</w:t>
-      </w:r>
-      <w:proofErr w:type="spellStart"/>
-      <w:r>
-        <w:t>em</w:t>
-      </w:r>
-      <w:proofErr w:type="spellEnd"/>
-      <w:r>
-        <w:t xml:space="preserve"> up controls to create a unique experience, as players pilot a physics-based rocket through various “dungeon rooms”. The game also values stealth, as the player’s rockets make noise that alert enemies to the player’s presence. The game’s unique aesthetic and levels of polish are high quality, and while </w:t>
-      </w:r>
-      <w:r>
-        <w:t xml:space="preserve">mostly </w:t>
-      </w:r>
-      <w:r>
-        <w:t xml:space="preserve">out of scope for the constraints of the thesis, serve as a great reference to aspire and work towards. </w:t>
-      </w:r>
-      <w:proofErr w:type="spellStart"/>
-      <w:r>
-        <w:rPr>
-          <w:i/>
-        </w:rPr>
-        <w:t>Galak</w:t>
-      </w:r>
-      <w:proofErr w:type="spellEnd"/>
-      <w:r>
-        <w:rPr>
-          <w:i/>
-        </w:rPr>
-        <w:t>-Z</w:t>
+        <w:t>Galak-Z</w:t>
       </w:r>
       <w:r>
         <w:t xml:space="preserve">’s ship controls are also intuitive, and the artifact aims to explore the physics-based nature of the ship to see if that would improve gameplay over </w:t>
@@ -2510,15 +2620,7 @@
         <w:ind w:firstLine="202"/>
       </w:pPr>
       <w:r>
-        <w:t xml:space="preserve">The majority of the games listed have some sort of RPS gameplay, as outlined by </w:t>
-      </w:r>
-      <w:proofErr w:type="spellStart"/>
-      <w:r>
-        <w:t>Chelaru’s</w:t>
-      </w:r>
-      <w:proofErr w:type="spellEnd"/>
-      <w:r>
-        <w:t xml:space="preserve"> paper</w:t>
+        <w:t>The majority of the games listed have some sort of RPS gameplay, as outlined by Chelaru’s paper</w:t>
       </w:r>
       <w:sdt>
         <w:sdtPr>
@@ -2763,19 +2865,11 @@
       <w:r>
         <w:t xml:space="preserve">. </w:t>
       </w:r>
-      <w:proofErr w:type="spellStart"/>
       <w:r>
         <w:rPr>
           <w:i/>
         </w:rPr>
-        <w:t>Galak</w:t>
-      </w:r>
-      <w:proofErr w:type="spellEnd"/>
-      <w:r>
-        <w:rPr>
-          <w:i/>
-        </w:rPr>
-        <w:t>-Z</w:t>
+        <w:t>Galak-Z</w:t>
       </w:r>
       <w:r>
         <w:t xml:space="preserve"> comes from the other end of the spectrum, where the majority of the gameplay isn’t hectic, but tension </w:t>
@@ -3036,19 +3130,11 @@
       <w:r>
         <w:t xml:space="preserve"> and </w:t>
       </w:r>
-      <w:proofErr w:type="spellStart"/>
       <w:r>
         <w:rPr>
           <w:i/>
         </w:rPr>
-        <w:t>Galak</w:t>
-      </w:r>
-      <w:proofErr w:type="spellEnd"/>
-      <w:r>
-        <w:rPr>
-          <w:i/>
-        </w:rPr>
-        <w:t>-Z</w:t>
+        <w:t>Galak-Z</w:t>
       </w:r>
       <w:r>
         <w:t xml:space="preserve">’s differing control styles to create the best combat experience for the artifact. As mentioned in </w:t>
@@ -3226,7 +3312,7 @@
         <w:rPr>
           <w:highlight w:val="yellow"/>
         </w:rPr>
-        <w:t>Talk about controls?</w:t>
+        <w:t>A player moves with the left stick, and aims and shoots with the right stick.</w:t>
       </w:r>
     </w:p>
     <w:p>
@@ -3234,95 +3320,48 @@
         <w:ind w:firstLine="202"/>
       </w:pPr>
       <w:r>
-        <w:t xml:space="preserve">The game consists of two gameplay phases, the </w:t>
-      </w:r>
-      <w:r>
-        <w:t>Assembly phase</w:t>
-      </w:r>
-      <w:r>
-        <w:t xml:space="preserve"> and the Challenge phase. During Assembly, the players all start with a default ship with no stat modifications and have </w:t>
-      </w:r>
-      <w:r>
-        <w:t>five</w:t>
-      </w:r>
-      <w:r>
-        <w:t xml:space="preserve"> minutes </w:t>
-      </w:r>
-      <w:r>
-        <w:t xml:space="preserve">to assemble their ships. The players roam an open arena, trying to find as many power-ups and equipment as they can to build a ship that suits their style. </w:t>
-      </w:r>
-      <w:r>
-        <w:t xml:space="preserve">The arena is filled with large and small </w:t>
-      </w:r>
-      <w:r>
-        <w:rPr>
-          <w:i/>
-        </w:rPr>
-        <w:t>encounters</w:t>
-      </w:r>
-      <w:r>
-        <w:t xml:space="preserve">, which are procedurally generated landmarks, enemies, and features that populate the world. Players </w:t>
-      </w:r>
-      <w:r>
-        <w:t>can</w:t>
-      </w:r>
-      <w:r>
-        <w:t xml:space="preserve"> seek out encounters that let them customize their builds towards different goals, such as enemies or crates that drop speed power ups. Players can also stumble across environment landmarks, such as black holes and wormholes that create interesting strategical advantages and disadvantages. </w:t>
-      </w:r>
-    </w:p>
-    <w:p/>
-    <w:p>
-      <w:pPr>
-        <w:keepNext/>
-      </w:pPr>
-      <w:r>
-        <w:rPr>
-          <w:noProof/>
-          <w:lang w:eastAsia="ja-JP"/>
-        </w:rPr>
-        <w:drawing>
-          <wp:inline distT="0" distB="0" distL="0" distR="0" wp14:anchorId="1CEE99A6" wp14:editId="11C5664B">
-            <wp:extent cx="3200400" cy="1932305"/>
-            <wp:effectExtent l="0" t="0" r="0" b="0"/>
-            <wp:docPr id="6" name="Picture 6"/>
-            <wp:cNvGraphicFramePr>
-              <a:graphicFrameLocks xmlns:a="http://schemas.openxmlformats.org/drawingml/2006/main" noChangeAspect="1"/>
-            </wp:cNvGraphicFramePr>
-            <a:graphic xmlns:a="http://schemas.openxmlformats.org/drawingml/2006/main">
-              <a:graphicData uri="http://schemas.openxmlformats.org/drawingml/2006/picture">
-                <pic:pic xmlns:pic="http://schemas.openxmlformats.org/drawingml/2006/picture">
-                  <pic:nvPicPr>
-                    <pic:cNvPr id="1" name=""/>
-                    <pic:cNvPicPr/>
-                  </pic:nvPicPr>
-                  <pic:blipFill>
-                    <a:blip r:embed="rId12"/>
-                    <a:stretch>
-                      <a:fillRect/>
-                    </a:stretch>
-                  </pic:blipFill>
-                  <pic:spPr>
-                    <a:xfrm>
-                      <a:off x="0" y="0"/>
-                      <a:ext cx="3200400" cy="1932305"/>
-                    </a:xfrm>
-                    <a:prstGeom prst="rect">
-                      <a:avLst/>
-                    </a:prstGeom>
-                  </pic:spPr>
-                </pic:pic>
-              </a:graphicData>
-            </a:graphic>
-          </wp:inline>
-        </w:drawing>
+        <w:t xml:space="preserve"> </w:t>
       </w:r>
     </w:p>
     <w:p>
       <w:pPr>
+        <w:keepNext/>
+      </w:pPr>
+      <w:r>
+        <w:br/>
+      </w:r>
+      <w:r>
+        <w:pict w14:anchorId="4C57A69A">
+          <v:shapetype id="_x0000_t75" coordsize="21600,21600" o:spt="75" o:preferrelative="t" path="m@4@5l@4@11@9@11@9@5xe" filled="f" stroked="f">
+            <v:stroke joinstyle="miter"/>
+            <v:formulas>
+              <v:f eqn="if lineDrawn pixelLineWidth 0"/>
+              <v:f eqn="sum @0 1 0"/>
+              <v:f eqn="sum 0 0 @1"/>
+              <v:f eqn="prod @2 1 2"/>
+              <v:f eqn="prod @3 21600 pixelWidth"/>
+              <v:f eqn="prod @3 21600 pixelHeight"/>
+              <v:f eqn="sum @0 0 1"/>
+              <v:f eqn="prod @6 1 2"/>
+              <v:f eqn="prod @7 21600 pixelWidth"/>
+              <v:f eqn="sum @8 21600 0"/>
+              <v:f eqn="prod @7 21600 pixelHeight"/>
+              <v:f eqn="sum @10 21600 0"/>
+            </v:formulas>
+            <v:path o:extrusionok="f" gradientshapeok="t" o:connecttype="rect"/>
+            <o:lock v:ext="edit" aspectratio="t"/>
+          </v:shapetype>
+          <v:shape id="_x0000_i1025" type="#_x0000_t75" style="width:251.7pt;height:62.6pt">
+            <v:imagedata r:id="rId12" o:title="FlowChart"/>
+          </v:shape>
+        </w:pict>
+      </w:r>
+    </w:p>
+    <w:p>
+      <w:pPr>
         <w:pStyle w:val="Caption"/>
         <w:jc w:val="center"/>
       </w:pPr>
-      <w:bookmarkStart w:id="6" w:name="_Toc477768854"/>
       <w:r>
         <w:t xml:space="preserve">Figure </w:t>
       </w:r>
@@ -3331,52 +3370,254 @@
           <w:rPr>
             <w:noProof/>
           </w:rPr>
-          <w:t>6</w:t>
+          <w:t>5</w:t>
         </w:r>
       </w:fldSimple>
       <w:r>
-        <w:t xml:space="preserve">: A player taking advantage of </w:t>
-      </w:r>
-      <w:r>
-        <w:t>her</w:t>
-      </w:r>
-      <w:r>
-        <w:t xml:space="preserve"> environment</w:t>
-      </w:r>
-      <w:r>
-        <w:t xml:space="preserve"> to sneak up on an enemy ship.</w:t>
-      </w:r>
-      <w:bookmarkEnd w:id="6"/>
+        <w:t>: A game of AllStar, featuring the two main phases of gameplay, Assembly and Challenge.</w:t>
+      </w:r>
     </w:p>
     <w:p>
       <w:pPr>
         <w:ind w:firstLine="202"/>
       </w:pPr>
       <w:r>
-        <w:t xml:space="preserve">The players’ primary focus during this game mode is to track down as many of the power ups as they can to modify the stats of their ship. </w:t>
-      </w:r>
-      <w:r>
-        <w:t>Each of the power-ups increments one of the player’s twelve</w:t>
-      </w:r>
-      <w:r>
-        <w:t xml:space="preserve"> passive</w:t>
-      </w:r>
-      <w:r>
-        <w:t xml:space="preserve"> skills, such as top speed or shield regeneration rate. Players are trying to get as many of these as they possibly can, as each one improves their stats for the rest of the game. If a player dies during the assembly phase, they drop 20% of their power-ups, which they can return to their death location to collect if nobody else has taken them.</w:t>
+        <w:t xml:space="preserve">A game of </w:t>
+      </w:r>
+      <w:r>
+        <w:rPr>
+          <w:i/>
+        </w:rPr>
+        <w:t xml:space="preserve">AllStar </w:t>
+      </w:r>
+      <w:r>
+        <w:t>lasts a total of 10-15 minutes. A player starts on the Player Join screen, where she can pick her ship color and ready up for the game. Once all players are ready, gameplay goes through two phases, Assembly and Challenge.</w:t>
+      </w:r>
+      <w:r>
+        <w:t xml:space="preserve"> </w:t>
+      </w:r>
+      <w:r>
+        <w:lastRenderedPageBreak/>
+        <w:t>I</w:t>
+      </w:r>
+      <w:r>
+        <w:t xml:space="preserve">n </w:t>
+      </w:r>
+      <w:r>
+        <w:t xml:space="preserve">the </w:t>
+      </w:r>
+      <w:r>
+        <w:t>Assembly</w:t>
+      </w:r>
+      <w:r>
+        <w:t xml:space="preserve"> </w:t>
+      </w:r>
+      <w:r>
+        <w:t>p</w:t>
+      </w:r>
+      <w:r>
+        <w:t>hase</w:t>
+      </w:r>
+      <w:r>
+        <w:t xml:space="preserve">, </w:t>
+      </w:r>
+      <w:r>
+        <w:t>a player</w:t>
+      </w:r>
+      <w:r>
+        <w:t xml:space="preserve"> fl</w:t>
+      </w:r>
+      <w:r>
+        <w:t>ies</w:t>
+      </w:r>
+      <w:r>
+        <w:t xml:space="preserve"> around </w:t>
+      </w:r>
+      <w:r>
+        <w:t>an</w:t>
+      </w:r>
+      <w:r>
+        <w:t xml:space="preserve"> open </w:t>
+      </w:r>
+      <w:r>
+        <w:t>arena</w:t>
+      </w:r>
+      <w:r>
+        <w:t xml:space="preserve"> and scavenge</w:t>
+      </w:r>
+      <w:r>
+        <w:t>s</w:t>
+      </w:r>
+      <w:r>
+        <w:t xml:space="preserve"> for </w:t>
+      </w:r>
+      <w:r>
+        <w:t xml:space="preserve">upgrades to </w:t>
+      </w:r>
+      <w:r>
+        <w:t>her</w:t>
+      </w:r>
+      <w:r>
+        <w:t xml:space="preserve"> ship.</w:t>
+      </w:r>
+      <w:r>
+        <w:t xml:space="preserve"> </w:t>
+      </w:r>
+      <w:r>
+        <w:t xml:space="preserve">In the Challenge </w:t>
+      </w:r>
+      <w:r>
+        <w:t>p</w:t>
+      </w:r>
+      <w:r>
+        <w:t xml:space="preserve">hase, </w:t>
+      </w:r>
+      <w:r>
+        <w:t>the</w:t>
+      </w:r>
+      <w:r>
+        <w:t xml:space="preserve"> player takes her upgraded ship and plays </w:t>
+      </w:r>
+      <w:r>
+        <w:t xml:space="preserve">against her opponents </w:t>
+      </w:r>
+      <w:r>
+        <w:t>through a trio of minigames to fight for victory. After</w:t>
+      </w:r>
+      <w:r>
+        <w:t xml:space="preserve"> finishing the final minigame and viewing the</w:t>
+      </w:r>
+      <w:r>
+        <w:t xml:space="preserve"> game’s</w:t>
+      </w:r>
+      <w:r>
+        <w:t xml:space="preserve"> </w:t>
+      </w:r>
+      <w:r>
+        <w:t>winner</w:t>
+      </w:r>
+      <w:r>
+        <w:t xml:space="preserve">, </w:t>
+      </w:r>
+      <w:r>
+        <w:t xml:space="preserve">a player is returned to the title screen </w:t>
+      </w:r>
+      <w:r>
+        <w:t>where they are</w:t>
+      </w:r>
+      <w:r>
+        <w:t xml:space="preserve"> given the option to play again and try out new strategies and combinations of upgrades</w:t>
+      </w:r>
+      <w:r>
+        <w:t>.</w:t>
+      </w:r>
+    </w:p>
+    <w:p>
+      <w:pPr>
+        <w:ind w:firstLine="202"/>
+      </w:pPr>
+      <w:r>
+        <w:t xml:space="preserve">At the start of the </w:t>
+      </w:r>
+      <w:r>
+        <w:t>Assembly</w:t>
+      </w:r>
+      <w:r>
+        <w:t xml:space="preserve"> phase</w:t>
+      </w:r>
+      <w:r>
+        <w:t xml:space="preserve">, </w:t>
+      </w:r>
+      <w:r>
+        <w:t>a player</w:t>
+      </w:r>
+      <w:r>
+        <w:t xml:space="preserve"> start</w:t>
+      </w:r>
+      <w:r>
+        <w:t>s</w:t>
+      </w:r>
+      <w:r>
+        <w:t xml:space="preserve"> with a default ship with no stat modifications</w:t>
+      </w:r>
+      <w:r>
+        <w:t>, and is given</w:t>
+      </w:r>
+      <w:r>
+        <w:t xml:space="preserve"> </w:t>
+      </w:r>
+      <w:r>
+        <w:t>five</w:t>
+      </w:r>
+      <w:r>
+        <w:t xml:space="preserve"> minutes </w:t>
+      </w:r>
+      <w:r>
+        <w:t xml:space="preserve">to assemble </w:t>
+      </w:r>
+      <w:r>
+        <w:t>her ship</w:t>
+      </w:r>
+      <w:r>
+        <w:t xml:space="preserve">. The </w:t>
+      </w:r>
+      <w:r>
+        <w:t>player</w:t>
+      </w:r>
+      <w:r>
+        <w:t xml:space="preserve"> roam</w:t>
+      </w:r>
+      <w:r>
+        <w:t>s</w:t>
+      </w:r>
+      <w:r>
+        <w:t xml:space="preserve"> an open arena, trying to find as many </w:t>
+      </w:r>
+      <w:r>
+        <w:rPr>
+          <w:i/>
+        </w:rPr>
+        <w:t>power-ups</w:t>
+      </w:r>
+      <w:r>
+        <w:t xml:space="preserve"> and </w:t>
+      </w:r>
+      <w:r>
+        <w:rPr>
+          <w:i/>
+        </w:rPr>
+        <w:t>equipment</w:t>
+      </w:r>
+      <w:r>
+        <w:t xml:space="preserve"> as </w:t>
+      </w:r>
+      <w:r>
+        <w:t>she</w:t>
+      </w:r>
+      <w:r>
+        <w:t xml:space="preserve"> can to build a ship that suits </w:t>
+      </w:r>
+      <w:r>
+        <w:t>her</w:t>
+      </w:r>
+      <w:r>
+        <w:t xml:space="preserve"> style. </w:t>
+      </w:r>
+      <w:r>
+        <w:t>Power-ups are pickups that modify a player’s stats, while equipment are pickups that change the player’s abilities, weapon, and base stats.</w:t>
       </w:r>
       <w:r>
         <w:br/>
       </w:r>
-      <w:r>
-        <w:br/>
-      </w:r>
+    </w:p>
+    <w:p>
       <w:r>
         <w:rPr>
           <w:noProof/>
           <w:lang w:eastAsia="ja-JP"/>
         </w:rPr>
         <w:drawing>
-          <wp:inline distT="0" distB="0" distL="0" distR="0" wp14:anchorId="5E4937E0" wp14:editId="011F4CCA">
+          <wp:inline distT="0" distB="0" distL="0" distR="0" wp14:anchorId="7BD9F5F6" wp14:editId="73BDCB16">
             <wp:extent cx="3183419" cy="2321781"/>
             <wp:effectExtent l="0" t="0" r="0" b="2540"/>
             <wp:docPr id="8" name="Picture 8"/>
@@ -3417,59 +3658,300 @@
         <w:pStyle w:val="Caption"/>
         <w:jc w:val="center"/>
       </w:pPr>
-      <w:bookmarkStart w:id="7" w:name="_Toc477768855"/>
+      <w:bookmarkStart w:id="5" w:name="_Toc477768855"/>
       <w:r>
         <w:t xml:space="preserve">Figure </w:t>
       </w:r>
-      <w:fldSimple w:instr=" SEQ Figure \* ARABIC ">
-        <w:r>
-          <w:rPr>
-            <w:noProof/>
-          </w:rPr>
-          <w:t>7</w:t>
-        </w:r>
-      </w:fldSimple>
-      <w:r>
-        <w:t>: The twelve</w:t>
-      </w:r>
-      <w:r>
-        <w:t xml:space="preserve"> power-ups, in their respective power families</w:t>
-      </w:r>
-      <w:bookmarkEnd w:id="7"/>
+      <w:r>
+        <w:fldChar w:fldCharType="begin"/>
+      </w:r>
+      <w:r>
+        <w:instrText xml:space="preserve"> SEQ Figure \* ARABIC </w:instrText>
+      </w:r>
+      <w:r>
+        <w:fldChar w:fldCharType="separate"/>
+      </w:r>
+      <w:r>
+        <w:rPr>
+          <w:noProof/>
+        </w:rPr>
+        <w:t>7</w:t>
+      </w:r>
+      <w:r>
+        <w:rPr>
+          <w:noProof/>
+        </w:rPr>
+        <w:fldChar w:fldCharType="end"/>
+      </w:r>
+      <w:r>
+        <w:t>: The twelve power-ups, in their respective power families</w:t>
+      </w:r>
+      <w:bookmarkEnd w:id="5"/>
     </w:p>
     <w:p>
       <w:pPr>
         <w:ind w:firstLine="202"/>
       </w:pPr>
       <w:r>
-        <w:t xml:space="preserve">Players are also on the lookout for equipment, which include new chassis, weapons, passive effects, and active effects. The chassis is the player’s ship body, and has the biggest passive bonuses and drawbacks for a player’s skills. For example, the speed chassis greatly improves the player’s top speed and acceleration, but reduces handling greatly, allowing the player to move quickly in straight paths, but turn slowly and widely. Weapons are how the player upgrades and shoots different types of projectiles, and have a large impact on how the player approaches enemies and other players. Certain weapons encourage area control, while others encourage precision, causing different optimal strategies for players. Passive effects are equipment that provide a gameplay change passively, such as being able to cloak or hide your </w:t>
-      </w:r>
-      <w:r>
-        <w:t xml:space="preserve">trail. Picking up the Spray and Pray passive encourages more area coverage with projectiles at the cost of less damage per projectile, while the </w:t>
-      </w:r>
-      <w:r>
-        <w:t xml:space="preserve">Cloak passive makes hiding and precision aiming easier. Active effects are equipment that give the player some sort of new ability that gives them an edge over other players, such as the ability to teleport. These range from power-up boosts, like </w:t>
-      </w:r>
-      <w:proofErr w:type="spellStart"/>
-      <w:r>
-        <w:t>Quickshot’s</w:t>
-      </w:r>
-      <w:proofErr w:type="spellEnd"/>
-      <w:r>
-        <w:t xml:space="preserve"> large burst in rate of fire for 5 seconds</w:t>
-      </w:r>
-      <w:r>
-        <w:t>,</w:t>
-      </w:r>
-      <w:r>
-        <w:t xml:space="preserve"> to more calculated actions, such as the player’s ability to warp to a random location on the map.</w:t>
-      </w:r>
-      <w:r>
-        <w:br/>
+        <w:t>Picking up one of</w:t>
+      </w:r>
+      <w:r>
+        <w:t xml:space="preserve"> the power-ups increments </w:t>
+      </w:r>
+      <w:r>
+        <w:t>one of the</w:t>
+      </w:r>
+      <w:r>
+        <w:t xml:space="preserve"> player’s twelve passive skills, such as top speed or shield regeneration rate.</w:t>
+      </w:r>
+      <w:r>
+        <w:t xml:space="preserve"> The power-ups are grouped into one of three families: speed, attack, or defense. Each family has</w:t>
+      </w:r>
+      <w:r>
+        <w:t xml:space="preserve"> four power-ups </w:t>
+      </w:r>
+      <w:r>
+        <w:t xml:space="preserve">that affect the player’s stats in a similar manner. The speed family includes </w:t>
+      </w:r>
+      <w:r>
+        <w:rPr>
+          <w:i/>
+        </w:rPr>
+        <w:t>top speed</w:t>
+      </w:r>
+      <w:r>
+        <w:t xml:space="preserve">, which increases a player’s maximum velocity, </w:t>
+      </w:r>
+      <w:r>
+        <w:rPr>
+          <w:i/>
+        </w:rPr>
+        <w:t>braking</w:t>
+      </w:r>
+      <w:r>
+        <w:t xml:space="preserve">, which decreases the amount of time for </w:t>
+      </w:r>
+      <w:r>
+        <w:t>a</w:t>
+      </w:r>
+      <w:r>
+        <w:t xml:space="preserve"> player to come to a compl</w:t>
+      </w:r>
+      <w:bookmarkStart w:id="6" w:name="_GoBack"/>
+      <w:bookmarkEnd w:id="6"/>
+      <w:r>
+        <w:t xml:space="preserve">ete stop, </w:t>
+      </w:r>
+      <w:r>
+        <w:rPr>
+          <w:i/>
+        </w:rPr>
+        <w:t>handling</w:t>
+      </w:r>
+      <w:r>
+        <w:t>, which</w:t>
+      </w:r>
+      <w:r>
+        <w:t xml:space="preserve"> improves the time it takes for the player to change their direction of motion, and </w:t>
+      </w:r>
+      <w:r>
+        <w:rPr>
+          <w:i/>
+        </w:rPr>
+        <w:t>acceleration</w:t>
+      </w:r>
+      <w:r>
+        <w:t xml:space="preserve">, which improves how quickly a player gets up to her maximum velocity. The attack family includes </w:t>
+      </w:r>
+      <w:r>
+        <w:rPr>
+          <w:i/>
+        </w:rPr>
+        <w:t>shield penetration</w:t>
+      </w:r>
+      <w:r>
+        <w:t xml:space="preserve">, which increases a player’s damage bonus when attacking shields, </w:t>
+      </w:r>
+      <w:r>
+        <w:rPr>
+          <w:i/>
+        </w:rPr>
+        <w:t>shot homing</w:t>
+      </w:r>
+      <w:r>
+        <w:t xml:space="preserve">, which increases </w:t>
+      </w:r>
+      <w:r>
+        <w:t xml:space="preserve">the rate at which shots home in on enemies, </w:t>
+      </w:r>
+      <w:r>
+        <w:rPr>
+          <w:i/>
+        </w:rPr>
+        <w:t>rate of fire</w:t>
+      </w:r>
+      <w:r>
+        <w:t xml:space="preserve">, which decreases the cooldown time between each shot, and finally </w:t>
+      </w:r>
+      <w:r>
+        <w:rPr>
+          <w:i/>
+        </w:rPr>
+        <w:t>damage</w:t>
+      </w:r>
+      <w:r>
+        <w:t xml:space="preserve">, which increases the amount of damage each projectile does to other entities. The defense family includes </w:t>
+      </w:r>
+      <w:r>
+        <w:rPr>
+          <w:i/>
+        </w:rPr>
+        <w:t>Hp</w:t>
+      </w:r>
+      <w:r>
+        <w:t xml:space="preserve">, which increases a player’s maximum health, </w:t>
+      </w:r>
+      <w:r>
+        <w:rPr>
+          <w:i/>
+        </w:rPr>
+        <w:t>Shield Capacity</w:t>
+      </w:r>
+      <w:r>
+        <w:t xml:space="preserve">, which increases a player’s maximum shield health, </w:t>
+      </w:r>
+      <w:r>
+        <w:rPr>
+          <w:i/>
+        </w:rPr>
+        <w:t>Shield Regeneration</w:t>
+      </w:r>
+      <w:r>
+        <w:t xml:space="preserve">, which increases the rate of regeneration of shield health, and </w:t>
+      </w:r>
+      <w:r>
+        <w:rPr>
+          <w:i/>
+        </w:rPr>
+        <w:t>Shot Deflection</w:t>
+      </w:r>
+      <w:r>
+        <w:t>, which increases the rate at which shots are pushed away from the player as they approach.</w:t>
+      </w:r>
+      <w:r>
+        <w:t xml:space="preserve"> </w:t>
+      </w:r>
+      <w:r>
+        <w:t xml:space="preserve">Each player is </w:t>
+      </w:r>
+      <w:r>
+        <w:t>trying to get as many of these</w:t>
+      </w:r>
+      <w:r>
+        <w:t xml:space="preserve"> power-ups</w:t>
+      </w:r>
+      <w:r>
+        <w:t xml:space="preserve"> as they possibly can, as each one improves their stats for the rest of the game. </w:t>
       </w:r>
     </w:p>
     <w:p>
       <w:pPr>
+        <w:ind w:firstLine="202"/>
+      </w:pPr>
+    </w:p>
+    <w:p>
+      <w:pPr>
+        <w:ind w:firstLine="202"/>
+      </w:pPr>
+      <w:r>
+        <w:t>Players are also on the lookout for equipment, which include new chassis, weapons, passive effects, and active effects. The chassis is the player’s ship body, and has the biggest passive bonuses and drawbacks for a player’s skills. For example, the speed chassis greatly improves the player’s top speed and acceleration, but reduces handling greatly, allowing the player to move quickly in straight paths, but turn slowly and widely. Weapons are how the player upgrades and shoots different types of projectiles, and have a large impact on how the player approaches enemies and other players. Certain weapons encourage area control, while others encourage precision, causing different optimal strategies for players. Passive effects are equipment that provide a gameplay change passively, such as being able to cloak or hide your trail. Picking up the Spray and Pray passive encourages more area coverage with projectiles at the cost of less damage per projectile, while the Cloak passive makes hiding and precision aiming easier. Active effects are equipment that give the player some sort of new ability that gives them an edge over other players, such as the ability to teleport. These range from power-up boosts, like Quickshot’s large burst in rate of fire for 5 seconds, to more calculated actions, such as the player’s ability to warp to a random location on the map.</w:t>
+      </w:r>
+    </w:p>
+    <w:p>
+      <w:pPr>
+        <w:ind w:firstLine="202"/>
+      </w:pPr>
+    </w:p>
+    <w:p>
+      <w:pPr>
+        <w:ind w:firstLine="202"/>
+      </w:pPr>
+    </w:p>
+    <w:p>
+      <w:pPr>
+        <w:ind w:firstLine="202"/>
+      </w:pPr>
+    </w:p>
+    <w:p>
+      <w:pPr>
+        <w:ind w:firstLine="202"/>
+      </w:pPr>
+      <w:r>
+        <w:t xml:space="preserve">If a player dies during the </w:t>
+      </w:r>
+      <w:r>
+        <w:t xml:space="preserve">Assembly phase, </w:t>
+      </w:r>
+      <w:r>
+        <w:t>her</w:t>
+      </w:r>
+      <w:r>
+        <w:t xml:space="preserve"> chassis is destroyed. The dead player also drops a percentage </w:t>
+      </w:r>
+      <w:r>
+        <w:t xml:space="preserve">of </w:t>
+      </w:r>
+      <w:r>
+        <w:t>her</w:t>
+      </w:r>
+      <w:r>
+        <w:t xml:space="preserve"> power-ups</w:t>
+      </w:r>
+      <w:r>
+        <w:t>, and potentially one of her non-chassis equipment pieces</w:t>
+      </w:r>
+      <w:r>
+        <w:t>, that can be picked up by other players.</w:t>
+      </w:r>
+    </w:p>
+    <w:p>
+      <w:pPr>
+        <w:ind w:firstLine="202"/>
+      </w:pPr>
+      <w:r>
+        <w:t xml:space="preserve">The arena is filled with </w:t>
+      </w:r>
+      <w:r>
+        <w:t>major</w:t>
+      </w:r>
+      <w:r>
+        <w:t xml:space="preserve"> and </w:t>
+      </w:r>
+      <w:r>
+        <w:t>minor</w:t>
+      </w:r>
+      <w:r>
+        <w:t xml:space="preserve"> </w:t>
+      </w:r>
+      <w:r>
+        <w:rPr>
+          <w:i/>
+        </w:rPr>
+        <w:t>encounters</w:t>
+      </w:r>
+      <w:r>
+        <w:t xml:space="preserve">, which are procedurally generated landmarks, enemies, and features that populate the world. Players </w:t>
+      </w:r>
+      <w:r>
+        <w:t>can</w:t>
+      </w:r>
+      <w:r>
+        <w:t xml:space="preserve"> seek out encounters that let them customize their builds towards different goals, such as enemies or crates that drop speed power ups. Players can also stumble across environment landmarks, such as black holes and wormholes that create interesting strategical advantages and disadvantages. </w:t>
+      </w:r>
+    </w:p>
+    <w:p/>
+    <w:p>
+      <w:pPr>
         <w:keepNext/>
       </w:pPr>
       <w:r>
@@ -3478,10 +3960,10 @@
           <w:lang w:eastAsia="ja-JP"/>
         </w:rPr>
         <w:drawing>
-          <wp:inline distT="0" distB="0" distL="0" distR="0" wp14:anchorId="026E2D7A" wp14:editId="11728293">
-            <wp:extent cx="3228230" cy="1332926"/>
-            <wp:effectExtent l="0" t="0" r="0" b="635"/>
-            <wp:docPr id="9" name="Picture 9"/>
+          <wp:inline distT="0" distB="0" distL="0" distR="0" wp14:anchorId="1CEE99A6" wp14:editId="11C5664B">
+            <wp:extent cx="3200400" cy="1932305"/>
+            <wp:effectExtent l="0" t="0" r="0" b="0"/>
+            <wp:docPr id="6" name="Picture 6"/>
             <wp:cNvGraphicFramePr>
               <a:graphicFrameLocks xmlns:a="http://schemas.openxmlformats.org/drawingml/2006/main" noChangeAspect="1"/>
             </wp:cNvGraphicFramePr>
@@ -3501,6 +3983,87 @@
                   <pic:spPr>
                     <a:xfrm>
                       <a:off x="0" y="0"/>
+                      <a:ext cx="3200400" cy="1932305"/>
+                    </a:xfrm>
+                    <a:prstGeom prst="rect">
+                      <a:avLst/>
+                    </a:prstGeom>
+                  </pic:spPr>
+                </pic:pic>
+              </a:graphicData>
+            </a:graphic>
+          </wp:inline>
+        </w:drawing>
+      </w:r>
+    </w:p>
+    <w:p>
+      <w:pPr>
+        <w:pStyle w:val="Caption"/>
+        <w:jc w:val="center"/>
+      </w:pPr>
+      <w:bookmarkStart w:id="7" w:name="_Toc477768854"/>
+      <w:r>
+        <w:t xml:space="preserve">Figure </w:t>
+      </w:r>
+      <w:fldSimple w:instr=" SEQ Figure \* ARABIC ">
+        <w:r>
+          <w:rPr>
+            <w:noProof/>
+          </w:rPr>
+          <w:t>6</w:t>
+        </w:r>
+      </w:fldSimple>
+      <w:r>
+        <w:t xml:space="preserve">: A player taking advantage of </w:t>
+      </w:r>
+      <w:r>
+        <w:t>her</w:t>
+      </w:r>
+      <w:r>
+        <w:t xml:space="preserve"> environment</w:t>
+      </w:r>
+      <w:r>
+        <w:t xml:space="preserve"> to sneak up on an enemy ship.</w:t>
+      </w:r>
+      <w:bookmarkEnd w:id="7"/>
+      <w:r>
+        <w:br/>
+      </w:r>
+    </w:p>
+    <w:p>
+      <w:pPr>
+        <w:keepNext/>
+      </w:pPr>
+      <w:r>
+        <w:rPr>
+          <w:noProof/>
+          <w:lang w:eastAsia="ja-JP"/>
+        </w:rPr>
+        <w:lastRenderedPageBreak/>
+        <w:drawing>
+          <wp:inline distT="0" distB="0" distL="0" distR="0" wp14:anchorId="026E2D7A" wp14:editId="11728293">
+            <wp:extent cx="3228230" cy="1332926"/>
+            <wp:effectExtent l="0" t="0" r="0" b="635"/>
+            <wp:docPr id="9" name="Picture 9"/>
+            <wp:cNvGraphicFramePr>
+              <a:graphicFrameLocks xmlns:a="http://schemas.openxmlformats.org/drawingml/2006/main" noChangeAspect="1"/>
+            </wp:cNvGraphicFramePr>
+            <a:graphic xmlns:a="http://schemas.openxmlformats.org/drawingml/2006/main">
+              <a:graphicData uri="http://schemas.openxmlformats.org/drawingml/2006/picture">
+                <pic:pic xmlns:pic="http://schemas.openxmlformats.org/drawingml/2006/picture">
+                  <pic:nvPicPr>
+                    <pic:cNvPr id="1" name=""/>
+                    <pic:cNvPicPr/>
+                  </pic:nvPicPr>
+                  <pic:blipFill>
+                    <a:blip r:embed="rId15"/>
+                    <a:stretch>
+                      <a:fillRect/>
+                    </a:stretch>
+                  </pic:blipFill>
+                  <pic:spPr>
+                    <a:xfrm>
+                      <a:off x="0" y="0"/>
                       <a:ext cx="3236201" cy="1336217"/>
                     </a:xfrm>
                     <a:prstGeom prst="rect">
@@ -3634,7 +4197,7 @@
                     </pic:cNvPicPr>
                   </pic:nvPicPr>
                   <pic:blipFill rotWithShape="1">
-                    <a:blip r:embed="rId15">
+                    <a:blip r:embed="rId16">
                       <a:extLst>
                         <a:ext uri="{28A0092B-C50C-407E-A947-70E740481C1C}">
                           <a14:useLocalDpi xmlns:a14="http://schemas.microsoft.com/office/drawing/2010/main" val="0"/>
@@ -3694,10 +4257,6 @@
     <w:p>
       <w:r>
         <w:tab/>
-        <w:t xml:space="preserve">The game is designed to be played in rounds, with each game lasting a grand total of 10-15 minutes. Players are returned to the title screen after </w:t>
-      </w:r>
-      <w:r>
-        <w:t>finishing the final minigame and viewing the results, where they are given the option to play again with a fresh build.</w:t>
       </w:r>
     </w:p>
     <w:p>
@@ -3743,11 +4302,7 @@
         <w:t>GameMode</w:t>
       </w:r>
       <w:r>
-        <w:t xml:space="preserve"> is an abstract superclass of the assembly mode and the various minigame modes. Each of the </w:t>
-      </w:r>
-      <w:r>
-        <w:lastRenderedPageBreak/>
-        <w:t>GameModes handles the creation of the world, initialization of props and entities inside the world, and keeps them all within bounds while updating the camera and other gameplay elements. TheGame handles all the transfer between GameModes, along with the results screens, while deferring to each GameMode to handle all the gameplay and player updating logic for the specific mode.</w:t>
+        <w:t xml:space="preserve"> is an abstract superclass of the assembly mode and the various minigame modes. Each of the GameModes handles the creation of the world, initialization of props and entities inside the world, and keeps them all within bounds while updating the camera and other gameplay elements. TheGame handles all the transfer between GameModes, along with the results screens, while deferring to each GameMode to handle all the gameplay and player updating logic for the specific mode.</w:t>
       </w:r>
     </w:p>
     <w:p>
@@ -3781,7 +4336,7 @@
                     <pic:cNvPicPr/>
                   </pic:nvPicPr>
                   <pic:blipFill>
-                    <a:blip r:embed="rId16"/>
+                    <a:blip r:embed="rId17"/>
                     <a:stretch>
                       <a:fillRect/>
                     </a:stretch>
@@ -3937,137 +4492,6 @@
                 <pic:pic xmlns:pic="http://schemas.openxmlformats.org/drawingml/2006/picture">
                   <pic:nvPicPr>
                     <pic:cNvPr id="0" name="Picture 7" descr="procGen2"/>
-                    <pic:cNvPicPr>
-                      <a:picLocks noChangeAspect="1" noChangeArrowheads="1"/>
-                    </pic:cNvPicPr>
-                  </pic:nvPicPr>
-                  <pic:blipFill>
-                    <a:blip r:embed="rId17">
-                      <a:extLst>
-                        <a:ext uri="{28A0092B-C50C-407E-A947-70E740481C1C}">
-                          <a14:useLocalDpi xmlns:a14="http://schemas.microsoft.com/office/drawing/2010/main" val="0"/>
-                        </a:ext>
-                      </a:extLst>
-                    </a:blip>
-                    <a:srcRect/>
-                    <a:stretch>
-                      <a:fillRect/>
-                    </a:stretch>
-                  </pic:blipFill>
-                  <pic:spPr bwMode="auto">
-                    <a:xfrm>
-                      <a:off x="0" y="0"/>
-                      <a:ext cx="3200400" cy="1800860"/>
-                    </a:xfrm>
-                    <a:prstGeom prst="rect">
-                      <a:avLst/>
-                    </a:prstGeom>
-                    <a:noFill/>
-                    <a:ln>
-                      <a:noFill/>
-                    </a:ln>
-                  </pic:spPr>
-                </pic:pic>
-              </a:graphicData>
-            </a:graphic>
-          </wp:inline>
-        </w:drawing>
-      </w:r>
-    </w:p>
-    <w:p>
-      <w:pPr>
-        <w:pStyle w:val="Caption"/>
-        <w:jc w:val="center"/>
-      </w:pPr>
-      <w:bookmarkStart w:id="11" w:name="_Toc477768859"/>
-      <w:r>
-        <w:t xml:space="preserve">Figure </w:t>
-      </w:r>
-      <w:fldSimple w:instr=" SEQ Figure \* ARABIC ">
-        <w:r>
-          <w:rPr>
-            <w:noProof/>
-          </w:rPr>
-          <w:t>11</w:t>
-        </w:r>
-      </w:fldSimple>
-      <w:r>
-        <w:t>: Stage 1- The map is filled randomly with many asteroids</w:t>
-      </w:r>
-      <w:bookmarkEnd w:id="11"/>
-      <w:r>
-        <w:t>. The GameMode then selects a random circle in the map that doesn't collide with any of the other encounters.</w:t>
-      </w:r>
-    </w:p>
-    <w:p>
-      <w:pPr>
-        <w:ind w:firstLine="202"/>
-      </w:pPr>
-      <w:r>
-        <w:t xml:space="preserve">After filling the map with asteroids, the game determines a set number of </w:t>
-      </w:r>
-      <w:r>
-        <w:rPr>
-          <w:i/>
-        </w:rPr>
-        <w:t>encounters</w:t>
-      </w:r>
-      <w:r>
-        <w:t xml:space="preserve">, or map features, to spawn in the game. Each game mode picks how many encounters are in the </w:t>
-      </w:r>
-      <w:r>
-        <w:t xml:space="preserve">map, and can control the amount and types of encounters it spawns. The game splits encounters into two groups, </w:t>
-      </w:r>
-      <w:r>
-        <w:rPr>
-          <w:i/>
-        </w:rPr>
-        <w:t>minor</w:t>
-      </w:r>
-      <w:r>
-        <w:t xml:space="preserve"> and </w:t>
-      </w:r>
-      <w:r>
-        <w:rPr>
-          <w:i/>
-        </w:rPr>
-        <w:t>major</w:t>
-      </w:r>
-      <w:r>
-        <w:t xml:space="preserve"> encounters, based on the physical size and magnitude of the encounter. For example, as a nebula is less gameplay-impac</w:t>
-      </w:r>
-      <w:r>
-        <w:t xml:space="preserve">ting and more passive, it is a minor </w:t>
-      </w:r>
-      <w:r>
-        <w:t>encounter and spawned more frequently. Conversely, wormholes and black holes take up much more gameplay space and actively impact how players play the game on a much larger scale, and are thus large encounters and limited in the number of spawns they have in the world.</w:t>
-      </w:r>
-    </w:p>
-    <w:p>
-      <w:pPr>
-        <w:keepNext/>
-      </w:pPr>
-      <w:r>
-        <w:br/>
-      </w:r>
-      <w:r>
-        <w:rPr>
-          <w:noProof/>
-          <w:lang w:eastAsia="ja-JP"/>
-        </w:rPr>
-        <w:drawing>
-          <wp:inline distT="0" distB="0" distL="0" distR="0" wp14:anchorId="6790766D" wp14:editId="62423009">
-            <wp:extent cx="3200400" cy="1800860"/>
-            <wp:effectExtent l="0" t="0" r="0" b="8890"/>
-            <wp:docPr id="13" name="Picture 13" descr="procGen3"/>
-            <wp:cNvGraphicFramePr>
-              <a:graphicFrameLocks xmlns:a="http://schemas.openxmlformats.org/drawingml/2006/main" noChangeAspect="1"/>
-            </wp:cNvGraphicFramePr>
-            <a:graphic xmlns:a="http://schemas.openxmlformats.org/drawingml/2006/main">
-              <a:graphicData uri="http://schemas.openxmlformats.org/drawingml/2006/picture">
-                <pic:pic xmlns:pic="http://schemas.openxmlformats.org/drawingml/2006/picture">
-                  <pic:nvPicPr>
-                    <pic:cNvPr id="0" name="Picture 9" descr="procGen3"/>
                     <pic:cNvPicPr>
                       <a:picLocks noChangeAspect="1" noChangeArrowheads="1"/>
                     </pic:cNvPicPr>
@@ -4110,7 +4534,7 @@
         <w:pStyle w:val="Caption"/>
         <w:jc w:val="center"/>
       </w:pPr>
-      <w:bookmarkStart w:id="12" w:name="_Toc477768861"/>
+      <w:bookmarkStart w:id="11" w:name="_Toc477768859"/>
       <w:r>
         <w:t xml:space="preserve">Figure </w:t>
       </w:r>
@@ -4119,27 +4543,56 @@
           <w:rPr>
             <w:noProof/>
           </w:rPr>
-          <w:t>12</w:t>
+          <w:t>11</w:t>
         </w:r>
       </w:fldSimple>
       <w:r>
-        <w:t>: Stage 2- The GameMode clears out any entities within the radius of the encounter, which removes any asteroids that would be colliding with this new encounter.</w:t>
-      </w:r>
-      <w:bookmarkEnd w:id="12"/>
+        <w:t>: Stage 1- The map is filled randomly with many asteroids</w:t>
+      </w:r>
+      <w:bookmarkEnd w:id="11"/>
+      <w:r>
+        <w:t>. The GameMode then selects a random circle in the map that doesn't collide with any of the other encounters.</w:t>
+      </w:r>
     </w:p>
     <w:p>
       <w:pPr>
-        <w:keepNext/>
         <w:ind w:firstLine="202"/>
       </w:pPr>
       <w:r>
-        <w:t>After selecting an encounter, the game generates a random radius and attempts to spawn the encounter into the game. The game fills out the large encounters first, t</w:t>
-      </w:r>
-      <w:r>
-        <w:t>hen moves on to the medium ones.</w:t>
-      </w:r>
-      <w:r>
-        <w:br/>
+        <w:t xml:space="preserve">After filling the map with asteroids, the game determines a set number of </w:t>
+      </w:r>
+      <w:r>
+        <w:rPr>
+          <w:i/>
+        </w:rPr>
+        <w:t>encounters</w:t>
+      </w:r>
+      <w:r>
+        <w:t xml:space="preserve">, or map features, to spawn in the game. Each game mode picks how many encounters are in the map, and can control the amount and types of encounters it spawns. The game splits encounters into two groups, </w:t>
+      </w:r>
+      <w:r>
+        <w:rPr>
+          <w:i/>
+        </w:rPr>
+        <w:t>minor</w:t>
+      </w:r>
+      <w:r>
+        <w:t xml:space="preserve"> and </w:t>
+      </w:r>
+      <w:r>
+        <w:rPr>
+          <w:i/>
+        </w:rPr>
+        <w:t>major</w:t>
+      </w:r>
+      <w:r>
+        <w:t xml:space="preserve"> encounters, based on the physical size and magnitude of the encounter. For example, as a nebula is less gameplay-impac</w:t>
+      </w:r>
+      <w:r>
+        <w:t xml:space="preserve">ting and more passive, it is a minor </w:t>
+      </w:r>
+      <w:r>
+        <w:t>encounter and spawned more frequently. Conversely, wormholes and black holes take up much more gameplay space and actively impact how players play the game on a much larger scale, and are thus large encounters and limited in the number of spawns they have in the world.</w:t>
       </w:r>
     </w:p>
     <w:p>
@@ -4147,15 +4600,18 @@
         <w:keepNext/>
       </w:pPr>
       <w:r>
+        <w:br/>
+      </w:r>
+      <w:r>
         <w:rPr>
           <w:noProof/>
           <w:lang w:eastAsia="ja-JP"/>
         </w:rPr>
         <w:drawing>
-          <wp:inline distT="0" distB="0" distL="0" distR="0" wp14:anchorId="038CED0D" wp14:editId="39E26AA7">
+          <wp:inline distT="0" distB="0" distL="0" distR="0" wp14:anchorId="6790766D" wp14:editId="62423009">
             <wp:extent cx="3200400" cy="1800860"/>
             <wp:effectExtent l="0" t="0" r="0" b="8890"/>
-            <wp:docPr id="14" name="Picture 14" descr="procGen4"/>
+            <wp:docPr id="13" name="Picture 13" descr="procGen3"/>
             <wp:cNvGraphicFramePr>
               <a:graphicFrameLocks xmlns:a="http://schemas.openxmlformats.org/drawingml/2006/main" noChangeAspect="1"/>
             </wp:cNvGraphicFramePr>
@@ -4163,7 +4619,7 @@
               <a:graphicData uri="http://schemas.openxmlformats.org/drawingml/2006/picture">
                 <pic:pic xmlns:pic="http://schemas.openxmlformats.org/drawingml/2006/picture">
                   <pic:nvPicPr>
-                    <pic:cNvPr id="0" name="Picture 11" descr="procGen4"/>
+                    <pic:cNvPr id="0" name="Picture 9" descr="procGen3"/>
                     <pic:cNvPicPr>
                       <a:picLocks noChangeAspect="1" noChangeArrowheads="1"/>
                     </pic:cNvPicPr>
@@ -4206,6 +4662,106 @@
         <w:pStyle w:val="Caption"/>
         <w:jc w:val="center"/>
       </w:pPr>
+      <w:bookmarkStart w:id="12" w:name="_Toc477768861"/>
+      <w:r>
+        <w:t xml:space="preserve">Figure </w:t>
+      </w:r>
+      <w:fldSimple w:instr=" SEQ Figure \* ARABIC ">
+        <w:r>
+          <w:rPr>
+            <w:noProof/>
+          </w:rPr>
+          <w:t>12</w:t>
+        </w:r>
+      </w:fldSimple>
+      <w:r>
+        <w:t>: Stage 2- The GameMode clears out any entities within the radius of the encounter, which removes any asteroids that would be colliding with this new encounter.</w:t>
+      </w:r>
+      <w:bookmarkEnd w:id="12"/>
+    </w:p>
+    <w:p>
+      <w:pPr>
+        <w:keepNext/>
+        <w:ind w:firstLine="202"/>
+      </w:pPr>
+      <w:r>
+        <w:t>After selecting an encounter, the game generates a random radius and attempts to spawn the encounter into the game. The game fills out the large encounters first, t</w:t>
+      </w:r>
+      <w:r>
+        <w:t xml:space="preserve">hen moves on to the </w:t>
+      </w:r>
+      <w:r>
+        <w:lastRenderedPageBreak/>
+        <w:t>medium ones.</w:t>
+      </w:r>
+      <w:r>
+        <w:br/>
+      </w:r>
+    </w:p>
+    <w:p>
+      <w:pPr>
+        <w:keepNext/>
+      </w:pPr>
+      <w:r>
+        <w:rPr>
+          <w:noProof/>
+          <w:lang w:eastAsia="ja-JP"/>
+        </w:rPr>
+        <w:drawing>
+          <wp:inline distT="0" distB="0" distL="0" distR="0" wp14:anchorId="038CED0D" wp14:editId="39E26AA7">
+            <wp:extent cx="3200400" cy="1800860"/>
+            <wp:effectExtent l="0" t="0" r="0" b="8890"/>
+            <wp:docPr id="14" name="Picture 14" descr="procGen4"/>
+            <wp:cNvGraphicFramePr>
+              <a:graphicFrameLocks xmlns:a="http://schemas.openxmlformats.org/drawingml/2006/main" noChangeAspect="1"/>
+            </wp:cNvGraphicFramePr>
+            <a:graphic xmlns:a="http://schemas.openxmlformats.org/drawingml/2006/main">
+              <a:graphicData uri="http://schemas.openxmlformats.org/drawingml/2006/picture">
+                <pic:pic xmlns:pic="http://schemas.openxmlformats.org/drawingml/2006/picture">
+                  <pic:nvPicPr>
+                    <pic:cNvPr id="0" name="Picture 11" descr="procGen4"/>
+                    <pic:cNvPicPr>
+                      <a:picLocks noChangeAspect="1" noChangeArrowheads="1"/>
+                    </pic:cNvPicPr>
+                  </pic:nvPicPr>
+                  <pic:blipFill>
+                    <a:blip r:embed="rId20">
+                      <a:extLst>
+                        <a:ext uri="{28A0092B-C50C-407E-A947-70E740481C1C}">
+                          <a14:useLocalDpi xmlns:a14="http://schemas.microsoft.com/office/drawing/2010/main" val="0"/>
+                        </a:ext>
+                      </a:extLst>
+                    </a:blip>
+                    <a:srcRect/>
+                    <a:stretch>
+                      <a:fillRect/>
+                    </a:stretch>
+                  </pic:blipFill>
+                  <pic:spPr bwMode="auto">
+                    <a:xfrm>
+                      <a:off x="0" y="0"/>
+                      <a:ext cx="3200400" cy="1800860"/>
+                    </a:xfrm>
+                    <a:prstGeom prst="rect">
+                      <a:avLst/>
+                    </a:prstGeom>
+                    <a:noFill/>
+                    <a:ln>
+                      <a:noFill/>
+                    </a:ln>
+                  </pic:spPr>
+                </pic:pic>
+              </a:graphicData>
+            </a:graphic>
+          </wp:inline>
+        </w:drawing>
+      </w:r>
+    </w:p>
+    <w:p>
+      <w:pPr>
+        <w:pStyle w:val="Caption"/>
+        <w:jc w:val="center"/>
+      </w:pPr>
       <w:bookmarkStart w:id="13" w:name="_Toc477768862"/>
       <w:r>
         <w:t xml:space="preserve">Figure </w:t>
@@ -4255,7 +4811,6 @@
           <w:noProof/>
           <w:lang w:eastAsia="ja-JP"/>
         </w:rPr>
-        <w:lastRenderedPageBreak/>
         <w:drawing>
           <wp:inline distT="0" distB="0" distL="0" distR="0" wp14:anchorId="0A4176EC" wp14:editId="76206336">
             <wp:extent cx="3200400" cy="1800225"/>
@@ -4272,7 +4827,7 @@
                     <pic:cNvPicPr/>
                   </pic:nvPicPr>
                   <pic:blipFill>
-                    <a:blip r:embed="rId20"/>
+                    <a:blip r:embed="rId21"/>
                     <a:stretch>
                       <a:fillRect/>
                     </a:stretch>
@@ -4462,7 +5017,13 @@
         <w:rPr>
           <w:color w:val="7F7F7F" w:themeColor="text1" w:themeTint="80"/>
         </w:rPr>
-        <w:t xml:space="preserve"> up the features into milestones. </w:t>
+        <w:t xml:space="preserve"> up the features into </w:t>
+      </w:r>
+      <w:r>
+        <w:rPr>
+          <w:color w:val="7F7F7F" w:themeColor="text1" w:themeTint="80"/>
+        </w:rPr>
+        <w:t xml:space="preserve">milestones. </w:t>
       </w:r>
       <w:r>
         <w:rPr>
@@ -4618,13 +5179,7 @@
         <w:rPr>
           <w:color w:val="7F7F7F" w:themeColor="text1" w:themeTint="80"/>
         </w:rPr>
-        <w:t xml:space="preserve">Tier 2 contains tasks with a focus on getting the core gameplay smooth, polished, and feeling good. This tier is to mitigate the risk of overscoping up front and running out of polish time, so that before any new non-core features and functionality are added, the game already feels good. This will establish the minimum-viable product for the game, and will </w:t>
-      </w:r>
-      <w:r>
-        <w:rPr>
-          <w:color w:val="7F7F7F" w:themeColor="text1" w:themeTint="80"/>
-        </w:rPr>
-        <w:t>ensure that the project meets the goal of creating a complete and polished game.</w:t>
+        <w:t>Tier 2 contains tasks with a focus on getting the core gameplay smooth, polished, and feeling good. This tier is to mitigate the risk of overscoping up front and running out of polish time, so that before any new non-core features and functionality are added, the game already feels good. This will establish the minimum-viable product for the game, and will ensure that the project meets the goal of creating a complete and polished game.</w:t>
       </w:r>
     </w:p>
     <w:p>
@@ -4753,6 +5308,7 @@
           <w:szCs w:val="22"/>
           <w:lang w:eastAsia="ja-JP"/>
         </w:rPr>
+        <w:lastRenderedPageBreak/>
         <w:drawing>
           <wp:inline distT="0" distB="0" distL="0" distR="0" wp14:anchorId="721DF5EC" wp14:editId="44C676A7">
             <wp:extent cx="3200400" cy="1674262"/>
@@ -4771,7 +5327,7 @@
                     </pic:cNvPicPr>
                   </pic:nvPicPr>
                   <pic:blipFill>
-                    <a:blip r:embed="rId21">
+                    <a:blip r:embed="rId22">
                       <a:extLst>
                         <a:ext uri="{28A0092B-C50C-407E-A947-70E740481C1C}">
                           <a14:useLocalDpi xmlns:a14="http://schemas.microsoft.com/office/drawing/2010/main" val="0"/>
@@ -4840,14 +5396,12 @@
       <w:r>
         <w:t xml:space="preserve">power-up stats worked and depended on one another, a spreadsheet was created to iterate on and test different power-up values. </w:t>
       </w:r>
-      <w:proofErr w:type="spellStart"/>
       <w:r>
         <w:rPr>
           <w:i/>
         </w:rPr>
         <w:t>AllStar’s</w:t>
       </w:r>
-      <w:proofErr w:type="spellEnd"/>
       <w:r>
         <w:t xml:space="preserve"> power-up skills</w:t>
       </w:r>
@@ -4912,11 +5466,7 @@
         <w:t xml:space="preserve">] </w:t>
       </w:r>
       <w:r>
-        <w:t xml:space="preserve">Most of the skills ended up following the Smooth Stop trajectory, but a few implemented Smooth Start to keep the major effects from revealing themselves too early on. The leftmost green bar (level 6) demonstrates where players would start with a fresh character, and the rightmost green bar (level 26) demonstrates what </w:t>
-      </w:r>
-      <w:r>
-        <w:lastRenderedPageBreak/>
-        <w:t>power the player would be at after collecting the maximum number of power-ups for that stat (20 power-ups).</w:t>
+        <w:t>Most of the skills ended up following the Smooth Stop trajectory, but a few implemented Smooth Start to keep the major effects from revealing themselves too early on. The leftmost green bar (level 6) demonstrates where players would start with a fresh character, and the rightmost green bar (level 26) demonstrates what power the player would be at after collecting the maximum number of power-ups for that stat (20 power-ups).</w:t>
       </w:r>
     </w:p>
     <w:p>
@@ -9268,6 +9818,7 @@
                 <w:sz w:val="22"/>
                 <w:szCs w:val="22"/>
               </w:rPr>
+              <w:lastRenderedPageBreak/>
               <w:t>13</w:t>
             </w:r>
           </w:p>
@@ -11124,7 +11675,6 @@
       <w:bookmarkStart w:id="19" w:name="_Ref477261420"/>
       <w:bookmarkStart w:id="20" w:name="_Toc477768865"/>
       <w:r>
-        <w:lastRenderedPageBreak/>
         <w:t xml:space="preserve">Figure </w:t>
       </w:r>
       <w:fldSimple w:instr=" SEQ Figure \* ARABIC ">
@@ -11259,7 +11809,10 @@
         <w:t xml:space="preserve"> the game’s art style is not cohesive, and lacks the kind of quality and beauty an indie game would need to succeed on the market today. </w:t>
       </w:r>
       <w:r>
-        <w:t>The game’s design and balance would need a few more iterations as well. Because the project’s focus was on creating content and systems to demonstrate mastery of the programming track, less time was spent on design and balance that would need more time and talent to bring the game to market.</w:t>
+        <w:t xml:space="preserve">The game’s design and balance would need a few more iterations as well. Because the project’s focus was on creating content and systems to demonstrate mastery of the programming track, less time was </w:t>
+      </w:r>
+      <w:r>
+        <w:t>spent on design and balance that would need more time and talent to bring the game to market.</w:t>
       </w:r>
     </w:p>
     <w:p>
@@ -13220,7 +13773,7 @@
       </w:r>
     </w:p>
     <w:sectPr>
-      <w:headerReference w:type="default" r:id="rId22"/>
+      <w:headerReference w:type="default" r:id="rId23"/>
       <w:type w:val="continuous"/>
       <w:pgSz w:w="12240" w:h="15840" w:code="1"/>
       <w:pgMar w:top="1008" w:right="936" w:bottom="1008" w:left="936" w:header="432" w:footer="432" w:gutter="0"/>
@@ -13231,7 +13784,7 @@
 </file>
 
 <file path=word/endnotes.xml><?xml version="1.0" encoding="utf-8"?>
-<w:endnotes xmlns:wpc="http://schemas.microsoft.com/office/word/2010/wordprocessingCanvas" xmlns:cx="http://schemas.microsoft.com/office/drawing/2014/chartex" xmlns:cx1="http://schemas.microsoft.com/office/drawing/2015/9/8/chartex" xmlns:cx2="http://schemas.microsoft.com/office/drawing/2015/10/21/chartex" xmlns:cx3="http://schemas.microsoft.com/office/drawing/2016/5/9/chartex" xmlns:cx4="http://schemas.microsoft.com/office/drawing/2016/5/10/chartex" xmlns:cx5="http://schemas.microsoft.com/office/drawing/2016/5/11/chartex" xmlns:cx6="http://schemas.microsoft.com/office/drawing/2016/5/12/chartex" xmlns:cx7="http://schemas.microsoft.com/office/drawing/2016/5/13/chartex" xmlns:cx8="http://schemas.microsoft.com/office/drawing/2016/5/14/chartex" xmlns:mc="http://schemas.openxmlformats.org/markup-compatibility/2006" xmlns:o="urn:schemas-microsoft-com:office:office" xmlns:r="http://schemas.openxmlformats.org/officeDocument/2006/relationships" xmlns:m="http://schemas.openxmlformats.org/officeDocument/2006/math" xmlns:v="urn:schemas-microsoft-com:vml" xmlns:wp14="http://schemas.microsoft.com/office/word/2010/wordprocessingDrawing" xmlns:wp="http://schemas.openxmlformats.org/drawingml/2006/wordprocessingDrawing" xmlns:w10="urn:schemas-microsoft-com:office:word" xmlns:w="http://schemas.openxmlformats.org/wordprocessingml/2006/main" xmlns:w14="http://schemas.microsoft.com/office/word/2010/wordml" xmlns:w15="http://schemas.microsoft.com/office/word/2012/wordml" xmlns:w16se="http://schemas.microsoft.com/office/word/2015/wordml/symex" xmlns:wpg="http://schemas.microsoft.com/office/word/2010/wordprocessingGroup" xmlns:wpi="http://schemas.microsoft.com/office/word/2010/wordprocessingInk" xmlns:wne="http://schemas.microsoft.com/office/word/2006/wordml" xmlns:wps="http://schemas.microsoft.com/office/word/2010/wordprocessingShape" mc:Ignorable="w14 w15 w16se wp14">
+<w:endnotes xmlns:wpc="http://schemas.microsoft.com/office/word/2010/wordprocessingCanvas" xmlns:cx="http://schemas.microsoft.com/office/drawing/2014/chartex" xmlns:cx1="http://schemas.microsoft.com/office/drawing/2015/9/8/chartex" xmlns:cx2="http://schemas.microsoft.com/office/drawing/2015/10/21/chartex" xmlns:cx3="http://schemas.microsoft.com/office/drawing/2016/5/9/chartex" xmlns:cx4="http://schemas.microsoft.com/office/drawing/2016/5/10/chartex" xmlns:cx5="http://schemas.microsoft.com/office/drawing/2016/5/11/chartex" xmlns:mc="http://schemas.openxmlformats.org/markup-compatibility/2006" xmlns:o="urn:schemas-microsoft-com:office:office" xmlns:r="http://schemas.openxmlformats.org/officeDocument/2006/relationships" xmlns:m="http://schemas.openxmlformats.org/officeDocument/2006/math" xmlns:v="urn:schemas-microsoft-com:vml" xmlns:wp14="http://schemas.microsoft.com/office/word/2010/wordprocessingDrawing" xmlns:wp="http://schemas.openxmlformats.org/drawingml/2006/wordprocessingDrawing" xmlns:w10="urn:schemas-microsoft-com:office:word" xmlns:w="http://schemas.openxmlformats.org/wordprocessingml/2006/main" xmlns:w14="http://schemas.microsoft.com/office/word/2010/wordml" xmlns:w15="http://schemas.microsoft.com/office/word/2012/wordml" xmlns:w16se="http://schemas.microsoft.com/office/word/2015/wordml/symex" xmlns:wpg="http://schemas.microsoft.com/office/word/2010/wordprocessingGroup" xmlns:wpi="http://schemas.microsoft.com/office/word/2010/wordprocessingInk" xmlns:wne="http://schemas.microsoft.com/office/word/2006/wordml" xmlns:wps="http://schemas.microsoft.com/office/word/2010/wordprocessingShape" mc:Ignorable="w14 w15 w16se wp14">
   <w:endnote w:type="separator" w:id="-1">
     <w:p>
       <w:r>
@@ -13252,7 +13805,7 @@
 </file>
 
 <file path=word/footnotes.xml><?xml version="1.0" encoding="utf-8"?>
-<w:footnotes xmlns:wpc="http://schemas.microsoft.com/office/word/2010/wordprocessingCanvas" xmlns:cx="http://schemas.microsoft.com/office/drawing/2014/chartex" xmlns:cx1="http://schemas.microsoft.com/office/drawing/2015/9/8/chartex" xmlns:cx2="http://schemas.microsoft.com/office/drawing/2015/10/21/chartex" xmlns:cx3="http://schemas.microsoft.com/office/drawing/2016/5/9/chartex" xmlns:cx4="http://schemas.microsoft.com/office/drawing/2016/5/10/chartex" xmlns:cx5="http://schemas.microsoft.com/office/drawing/2016/5/11/chartex" xmlns:cx6="http://schemas.microsoft.com/office/drawing/2016/5/12/chartex" xmlns:cx7="http://schemas.microsoft.com/office/drawing/2016/5/13/chartex" xmlns:cx8="http://schemas.microsoft.com/office/drawing/2016/5/14/chartex" xmlns:mc="http://schemas.openxmlformats.org/markup-compatibility/2006" xmlns:o="urn:schemas-microsoft-com:office:office" xmlns:r="http://schemas.openxmlformats.org/officeDocument/2006/relationships" xmlns:m="http://schemas.openxmlformats.org/officeDocument/2006/math" xmlns:v="urn:schemas-microsoft-com:vml" xmlns:wp14="http://schemas.microsoft.com/office/word/2010/wordprocessingDrawing" xmlns:wp="http://schemas.openxmlformats.org/drawingml/2006/wordprocessingDrawing" xmlns:w10="urn:schemas-microsoft-com:office:word" xmlns:w="http://schemas.openxmlformats.org/wordprocessingml/2006/main" xmlns:w14="http://schemas.microsoft.com/office/word/2010/wordml" xmlns:w15="http://schemas.microsoft.com/office/word/2012/wordml" xmlns:w16se="http://schemas.microsoft.com/office/word/2015/wordml/symex" xmlns:wpg="http://schemas.microsoft.com/office/word/2010/wordprocessingGroup" xmlns:wpi="http://schemas.microsoft.com/office/word/2010/wordprocessingInk" xmlns:wne="http://schemas.microsoft.com/office/word/2006/wordml" xmlns:wps="http://schemas.microsoft.com/office/word/2010/wordprocessingShape" mc:Ignorable="w14 w15 w16se wp14">
+<w:footnotes xmlns:wpc="http://schemas.microsoft.com/office/word/2010/wordprocessingCanvas" xmlns:cx="http://schemas.microsoft.com/office/drawing/2014/chartex" xmlns:cx1="http://schemas.microsoft.com/office/drawing/2015/9/8/chartex" xmlns:cx2="http://schemas.microsoft.com/office/drawing/2015/10/21/chartex" xmlns:cx3="http://schemas.microsoft.com/office/drawing/2016/5/9/chartex" xmlns:cx4="http://schemas.microsoft.com/office/drawing/2016/5/10/chartex" xmlns:cx5="http://schemas.microsoft.com/office/drawing/2016/5/11/chartex" xmlns:mc="http://schemas.openxmlformats.org/markup-compatibility/2006" xmlns:o="urn:schemas-microsoft-com:office:office" xmlns:r="http://schemas.openxmlformats.org/officeDocument/2006/relationships" xmlns:m="http://schemas.openxmlformats.org/officeDocument/2006/math" xmlns:v="urn:schemas-microsoft-com:vml" xmlns:wp14="http://schemas.microsoft.com/office/word/2010/wordprocessingDrawing" xmlns:wp="http://schemas.openxmlformats.org/drawingml/2006/wordprocessingDrawing" xmlns:w10="urn:schemas-microsoft-com:office:word" xmlns:w="http://schemas.openxmlformats.org/wordprocessingml/2006/main" xmlns:w14="http://schemas.microsoft.com/office/word/2010/wordml" xmlns:w15="http://schemas.microsoft.com/office/word/2012/wordml" xmlns:w16se="http://schemas.microsoft.com/office/word/2015/wordml/symex" xmlns:wpg="http://schemas.microsoft.com/office/word/2010/wordprocessingGroup" xmlns:wpi="http://schemas.microsoft.com/office/word/2010/wordprocessingInk" xmlns:wne="http://schemas.microsoft.com/office/word/2006/wordml" xmlns:wps="http://schemas.microsoft.com/office/word/2010/wordprocessingShape" mc:Ignorable="w14 w15 w16se wp14">
   <w:footnote w:type="separator" w:id="-1">
     <w:p/>
     <w:p/>
@@ -13313,7 +13866,7 @@
 </file>
 
 <file path=word/header1.xml><?xml version="1.0" encoding="utf-8"?>
-<w:hdr xmlns:wpc="http://schemas.microsoft.com/office/word/2010/wordprocessingCanvas" xmlns:cx="http://schemas.microsoft.com/office/drawing/2014/chartex" xmlns:cx1="http://schemas.microsoft.com/office/drawing/2015/9/8/chartex" xmlns:cx2="http://schemas.microsoft.com/office/drawing/2015/10/21/chartex" xmlns:cx3="http://schemas.microsoft.com/office/drawing/2016/5/9/chartex" xmlns:cx4="http://schemas.microsoft.com/office/drawing/2016/5/10/chartex" xmlns:cx5="http://schemas.microsoft.com/office/drawing/2016/5/11/chartex" xmlns:cx6="http://schemas.microsoft.com/office/drawing/2016/5/12/chartex" xmlns:cx7="http://schemas.microsoft.com/office/drawing/2016/5/13/chartex" xmlns:cx8="http://schemas.microsoft.com/office/drawing/2016/5/14/chartex" xmlns:mc="http://schemas.openxmlformats.org/markup-compatibility/2006" xmlns:o="urn:schemas-microsoft-com:office:office" xmlns:r="http://schemas.openxmlformats.org/officeDocument/2006/relationships" xmlns:m="http://schemas.openxmlformats.org/officeDocument/2006/math" xmlns:v="urn:schemas-microsoft-com:vml" xmlns:wp14="http://schemas.microsoft.com/office/word/2010/wordprocessingDrawing" xmlns:wp="http://schemas.openxmlformats.org/drawingml/2006/wordprocessingDrawing" xmlns:w10="urn:schemas-microsoft-com:office:word" xmlns:w="http://schemas.openxmlformats.org/wordprocessingml/2006/main" xmlns:w14="http://schemas.microsoft.com/office/word/2010/wordml" xmlns:w15="http://schemas.microsoft.com/office/word/2012/wordml" xmlns:w16se="http://schemas.microsoft.com/office/word/2015/wordml/symex" xmlns:wpg="http://schemas.microsoft.com/office/word/2010/wordprocessingGroup" xmlns:wpi="http://schemas.microsoft.com/office/word/2010/wordprocessingInk" xmlns:wne="http://schemas.microsoft.com/office/word/2006/wordml" xmlns:wps="http://schemas.microsoft.com/office/word/2010/wordprocessingShape" mc:Ignorable="w14 w15 w16se wp14">
+<w:hdr xmlns:wpc="http://schemas.microsoft.com/office/word/2010/wordprocessingCanvas" xmlns:cx="http://schemas.microsoft.com/office/drawing/2014/chartex" xmlns:cx1="http://schemas.microsoft.com/office/drawing/2015/9/8/chartex" xmlns:cx2="http://schemas.microsoft.com/office/drawing/2015/10/21/chartex" xmlns:cx3="http://schemas.microsoft.com/office/drawing/2016/5/9/chartex" xmlns:cx4="http://schemas.microsoft.com/office/drawing/2016/5/10/chartex" xmlns:cx5="http://schemas.microsoft.com/office/drawing/2016/5/11/chartex" xmlns:mc="http://schemas.openxmlformats.org/markup-compatibility/2006" xmlns:o="urn:schemas-microsoft-com:office:office" xmlns:r="http://schemas.openxmlformats.org/officeDocument/2006/relationships" xmlns:m="http://schemas.openxmlformats.org/officeDocument/2006/math" xmlns:v="urn:schemas-microsoft-com:vml" xmlns:wp14="http://schemas.microsoft.com/office/word/2010/wordprocessingDrawing" xmlns:wp="http://schemas.openxmlformats.org/drawingml/2006/wordprocessingDrawing" xmlns:w10="urn:schemas-microsoft-com:office:word" xmlns:w="http://schemas.openxmlformats.org/wordprocessingml/2006/main" xmlns:w14="http://schemas.microsoft.com/office/word/2010/wordml" xmlns:w15="http://schemas.microsoft.com/office/word/2012/wordml" xmlns:w16se="http://schemas.microsoft.com/office/word/2015/wordml/symex" xmlns:wpg="http://schemas.microsoft.com/office/word/2010/wordprocessingGroup" xmlns:wpi="http://schemas.microsoft.com/office/word/2010/wordprocessingInk" xmlns:wne="http://schemas.microsoft.com/office/word/2006/wordml" xmlns:wps="http://schemas.microsoft.com/office/word/2010/wordprocessingShape" mc:Ignorable="w14 w15 w16se wp14">
   <w:p>
     <w:pPr>
       <w:framePr w:wrap="auto" w:vAnchor="text" w:hAnchor="margin" w:xAlign="right" w:y="1"/>
@@ -13331,7 +13884,7 @@
       <w:rPr>
         <w:noProof/>
       </w:rPr>
-      <w:t>9</w:t>
+      <w:t>5</w:t>
     </w:r>
     <w:r>
       <w:fldChar w:fldCharType="end"/>
@@ -13347,7 +13900,7 @@
 </file>
 
 <file path=word/numbering.xml><?xml version="1.0" encoding="utf-8"?>
-<w:numbering xmlns:wpc="http://schemas.microsoft.com/office/word/2010/wordprocessingCanvas" xmlns:cx="http://schemas.microsoft.com/office/drawing/2014/chartex" xmlns:cx1="http://schemas.microsoft.com/office/drawing/2015/9/8/chartex" xmlns:cx2="http://schemas.microsoft.com/office/drawing/2015/10/21/chartex" xmlns:cx3="http://schemas.microsoft.com/office/drawing/2016/5/9/chartex" xmlns:cx4="http://schemas.microsoft.com/office/drawing/2016/5/10/chartex" xmlns:cx5="http://schemas.microsoft.com/office/drawing/2016/5/11/chartex" xmlns:cx6="http://schemas.microsoft.com/office/drawing/2016/5/12/chartex" xmlns:cx7="http://schemas.microsoft.com/office/drawing/2016/5/13/chartex" xmlns:cx8="http://schemas.microsoft.com/office/drawing/2016/5/14/chartex" xmlns:mc="http://schemas.openxmlformats.org/markup-compatibility/2006" xmlns:o="urn:schemas-microsoft-com:office:office" xmlns:r="http://schemas.openxmlformats.org/officeDocument/2006/relationships" xmlns:m="http://schemas.openxmlformats.org/officeDocument/2006/math" xmlns:v="urn:schemas-microsoft-com:vml" xmlns:wp14="http://schemas.microsoft.com/office/word/2010/wordprocessingDrawing" xmlns:wp="http://schemas.openxmlformats.org/drawingml/2006/wordprocessingDrawing" xmlns:w10="urn:schemas-microsoft-com:office:word" xmlns:w="http://schemas.openxmlformats.org/wordprocessingml/2006/main" xmlns:w14="http://schemas.microsoft.com/office/word/2010/wordml" xmlns:w15="http://schemas.microsoft.com/office/word/2012/wordml" xmlns:w16se="http://schemas.microsoft.com/office/word/2015/wordml/symex" xmlns:wpg="http://schemas.microsoft.com/office/word/2010/wordprocessingGroup" xmlns:wpi="http://schemas.microsoft.com/office/word/2010/wordprocessingInk" xmlns:wne="http://schemas.microsoft.com/office/word/2006/wordml" xmlns:wps="http://schemas.microsoft.com/office/word/2010/wordprocessingShape" mc:Ignorable="w14 w15 w16se wp14">
+<w:numbering xmlns:wpc="http://schemas.microsoft.com/office/word/2010/wordprocessingCanvas" xmlns:cx="http://schemas.microsoft.com/office/drawing/2014/chartex" xmlns:cx1="http://schemas.microsoft.com/office/drawing/2015/9/8/chartex" xmlns:cx2="http://schemas.microsoft.com/office/drawing/2015/10/21/chartex" xmlns:cx3="http://schemas.microsoft.com/office/drawing/2016/5/9/chartex" xmlns:cx4="http://schemas.microsoft.com/office/drawing/2016/5/10/chartex" xmlns:cx5="http://schemas.microsoft.com/office/drawing/2016/5/11/chartex" xmlns:mc="http://schemas.openxmlformats.org/markup-compatibility/2006" xmlns:o="urn:schemas-microsoft-com:office:office" xmlns:r="http://schemas.openxmlformats.org/officeDocument/2006/relationships" xmlns:m="http://schemas.openxmlformats.org/officeDocument/2006/math" xmlns:v="urn:schemas-microsoft-com:vml" xmlns:wp14="http://schemas.microsoft.com/office/word/2010/wordprocessingDrawing" xmlns:wp="http://schemas.openxmlformats.org/drawingml/2006/wordprocessingDrawing" xmlns:w10="urn:schemas-microsoft-com:office:word" xmlns:w="http://schemas.openxmlformats.org/wordprocessingml/2006/main" xmlns:w14="http://schemas.microsoft.com/office/word/2010/wordml" xmlns:w15="http://schemas.microsoft.com/office/word/2012/wordml" xmlns:w16se="http://schemas.microsoft.com/office/word/2015/wordml/symex" xmlns:wpg="http://schemas.microsoft.com/office/word/2010/wordprocessingGroup" xmlns:wpi="http://schemas.microsoft.com/office/word/2010/wordprocessingInk" xmlns:wne="http://schemas.microsoft.com/office/word/2006/wordml" xmlns:wps="http://schemas.microsoft.com/office/word/2010/wordprocessingShape" mc:Ignorable="w14 w15 w16se wp14">
   <w:abstractNum w:abstractNumId="0" w15:restartNumberingAfterBreak="0">
     <w:nsid w:val="FFFFFF1D"/>
     <w:multiLevelType w:val="multilevel"/>
@@ -17153,7 +17706,7 @@
 </file>
 
 <file path=customXml/itemProps1.xml><?xml version="1.0" encoding="utf-8"?>
-<ds:datastoreItem xmlns:ds="http://schemas.openxmlformats.org/officeDocument/2006/customXml" ds:itemID="{30ACAADF-ADDA-43B6-8F15-9D59D697375F}">
+<ds:datastoreItem xmlns:ds="http://schemas.openxmlformats.org/officeDocument/2006/customXml" ds:itemID="{EC2016C7-E8F2-4B75-9132-96EE2AB0B9F9}">
   <ds:schemaRefs>
     <ds:schemaRef ds:uri="http://schemas.openxmlformats.org/officeDocument/2006/bibliography"/>
   </ds:schemaRefs>

</xml_diff>

<commit_message>
Started work on detailing out the equipment
</commit_message>
<xml_diff>
--- a/Docs/Cloudy_Thesis.docx
+++ b/Docs/Cloudy_Thesis.docx
@@ -3391,35 +3391,17 @@
         <w:t xml:space="preserve">AllStar </w:t>
       </w:r>
       <w:r>
-        <w:t>lasts a total of 10-15 minutes. A player starts on the Player Join screen, where she can pick her ship color and ready up for the game. Once all players are ready, gameplay goes through two phases, Assembly and Challenge.</w:t>
-      </w:r>
-      <w:r>
-        <w:t xml:space="preserve"> </w:t>
+        <w:t xml:space="preserve">lasts a total of 10-15 minutes. A player starts on the Player Join screen, where she can pick her ship color and ready up for the game. Once all players are ready, gameplay goes through two phases, Assembly and Challenge. </w:t>
       </w:r>
       <w:r>
         <w:lastRenderedPageBreak/>
-        <w:t>I</w:t>
-      </w:r>
-      <w:r>
-        <w:t xml:space="preserve">n </w:t>
-      </w:r>
-      <w:r>
-        <w:t xml:space="preserve">the </w:t>
-      </w:r>
-      <w:r>
-        <w:t>Assembly</w:t>
-      </w:r>
-      <w:r>
-        <w:t xml:space="preserve"> </w:t>
+        <w:t xml:space="preserve">In the Assembly </w:t>
       </w:r>
       <w:r>
         <w:t>p</w:t>
       </w:r>
       <w:r>
-        <w:t>hase</w:t>
-      </w:r>
-      <w:r>
-        <w:t xml:space="preserve">, </w:t>
+        <w:t xml:space="preserve">hase, </w:t>
       </w:r>
       <w:r>
         <w:t>a player</w:t>
@@ -3449,22 +3431,13 @@
         <w:t>s</w:t>
       </w:r>
       <w:r>
-        <w:t xml:space="preserve"> for </w:t>
-      </w:r>
-      <w:r>
-        <w:t xml:space="preserve">upgrades to </w:t>
+        <w:t xml:space="preserve"> for upgrades to </w:t>
       </w:r>
       <w:r>
         <w:t>her</w:t>
       </w:r>
       <w:r>
-        <w:t xml:space="preserve"> ship.</w:t>
-      </w:r>
-      <w:r>
-        <w:t xml:space="preserve"> </w:t>
-      </w:r>
-      <w:r>
-        <w:t xml:space="preserve">In the Challenge </w:t>
+        <w:t xml:space="preserve"> ship. In the Challenge </w:t>
       </w:r>
       <w:r>
         <w:t>p</w:t>
@@ -3482,34 +3455,7 @@
         <w:t xml:space="preserve">against her opponents </w:t>
       </w:r>
       <w:r>
-        <w:t>through a trio of minigames to fight for victory. After</w:t>
-      </w:r>
-      <w:r>
-        <w:t xml:space="preserve"> finishing the final minigame and viewing the</w:t>
-      </w:r>
-      <w:r>
-        <w:t xml:space="preserve"> game’s</w:t>
-      </w:r>
-      <w:r>
-        <w:t xml:space="preserve"> </w:t>
-      </w:r>
-      <w:r>
-        <w:t>winner</w:t>
-      </w:r>
-      <w:r>
-        <w:t xml:space="preserve">, </w:t>
-      </w:r>
-      <w:r>
-        <w:t xml:space="preserve">a player is returned to the title screen </w:t>
-      </w:r>
-      <w:r>
-        <w:t>where they are</w:t>
-      </w:r>
-      <w:r>
-        <w:t xml:space="preserve"> given the option to play again and try out new strategies and combinations of upgrades</w:t>
-      </w:r>
-      <w:r>
-        <w:t>.</w:t>
+        <w:t>through a trio of minigames to fight for victory. After finishing the final minigame and viewing the game’s winner, a player is returned to the title screen where they are given the option to play again and try out new strategies and combinations of upgrades.</w:t>
       </w:r>
     </w:p>
     <w:p>
@@ -3662,349 +3608,6 @@
       <w:r>
         <w:t xml:space="preserve">Figure </w:t>
       </w:r>
-      <w:r>
-        <w:fldChar w:fldCharType="begin"/>
-      </w:r>
-      <w:r>
-        <w:instrText xml:space="preserve"> SEQ Figure \* ARABIC </w:instrText>
-      </w:r>
-      <w:r>
-        <w:fldChar w:fldCharType="separate"/>
-      </w:r>
-      <w:r>
-        <w:rPr>
-          <w:noProof/>
-        </w:rPr>
-        <w:t>7</w:t>
-      </w:r>
-      <w:r>
-        <w:rPr>
-          <w:noProof/>
-        </w:rPr>
-        <w:fldChar w:fldCharType="end"/>
-      </w:r>
-      <w:r>
-        <w:t>: The twelve power-ups, in their respective power families</w:t>
-      </w:r>
-      <w:bookmarkEnd w:id="5"/>
-    </w:p>
-    <w:p>
-      <w:pPr>
-        <w:ind w:firstLine="202"/>
-      </w:pPr>
-      <w:r>
-        <w:t>Picking up one of</w:t>
-      </w:r>
-      <w:r>
-        <w:t xml:space="preserve"> the power-ups increments </w:t>
-      </w:r>
-      <w:r>
-        <w:t>one of the</w:t>
-      </w:r>
-      <w:r>
-        <w:t xml:space="preserve"> player’s twelve passive skills, such as top speed or shield regeneration rate.</w:t>
-      </w:r>
-      <w:r>
-        <w:t xml:space="preserve"> The power-ups are grouped into one of three families: speed, attack, or defense. Each family has</w:t>
-      </w:r>
-      <w:r>
-        <w:t xml:space="preserve"> four power-ups </w:t>
-      </w:r>
-      <w:r>
-        <w:t xml:space="preserve">that affect the player’s stats in a similar manner. The speed family includes </w:t>
-      </w:r>
-      <w:r>
-        <w:rPr>
-          <w:i/>
-        </w:rPr>
-        <w:t>top speed</w:t>
-      </w:r>
-      <w:r>
-        <w:t xml:space="preserve">, which increases a player’s maximum velocity, </w:t>
-      </w:r>
-      <w:r>
-        <w:rPr>
-          <w:i/>
-        </w:rPr>
-        <w:t>braking</w:t>
-      </w:r>
-      <w:r>
-        <w:t xml:space="preserve">, which decreases the amount of time for </w:t>
-      </w:r>
-      <w:r>
-        <w:t>a</w:t>
-      </w:r>
-      <w:r>
-        <w:t xml:space="preserve"> player to come to a compl</w:t>
-      </w:r>
-      <w:bookmarkStart w:id="6" w:name="_GoBack"/>
-      <w:bookmarkEnd w:id="6"/>
-      <w:r>
-        <w:t xml:space="preserve">ete stop, </w:t>
-      </w:r>
-      <w:r>
-        <w:rPr>
-          <w:i/>
-        </w:rPr>
-        <w:t>handling</w:t>
-      </w:r>
-      <w:r>
-        <w:t>, which</w:t>
-      </w:r>
-      <w:r>
-        <w:t xml:space="preserve"> improves the time it takes for the player to change their direction of motion, and </w:t>
-      </w:r>
-      <w:r>
-        <w:rPr>
-          <w:i/>
-        </w:rPr>
-        <w:t>acceleration</w:t>
-      </w:r>
-      <w:r>
-        <w:t xml:space="preserve">, which improves how quickly a player gets up to her maximum velocity. The attack family includes </w:t>
-      </w:r>
-      <w:r>
-        <w:rPr>
-          <w:i/>
-        </w:rPr>
-        <w:t>shield penetration</w:t>
-      </w:r>
-      <w:r>
-        <w:t xml:space="preserve">, which increases a player’s damage bonus when attacking shields, </w:t>
-      </w:r>
-      <w:r>
-        <w:rPr>
-          <w:i/>
-        </w:rPr>
-        <w:t>shot homing</w:t>
-      </w:r>
-      <w:r>
-        <w:t xml:space="preserve">, which increases </w:t>
-      </w:r>
-      <w:r>
-        <w:t xml:space="preserve">the rate at which shots home in on enemies, </w:t>
-      </w:r>
-      <w:r>
-        <w:rPr>
-          <w:i/>
-        </w:rPr>
-        <w:t>rate of fire</w:t>
-      </w:r>
-      <w:r>
-        <w:t xml:space="preserve">, which decreases the cooldown time between each shot, and finally </w:t>
-      </w:r>
-      <w:r>
-        <w:rPr>
-          <w:i/>
-        </w:rPr>
-        <w:t>damage</w:t>
-      </w:r>
-      <w:r>
-        <w:t xml:space="preserve">, which increases the amount of damage each projectile does to other entities. The defense family includes </w:t>
-      </w:r>
-      <w:r>
-        <w:rPr>
-          <w:i/>
-        </w:rPr>
-        <w:t>Hp</w:t>
-      </w:r>
-      <w:r>
-        <w:t xml:space="preserve">, which increases a player’s maximum health, </w:t>
-      </w:r>
-      <w:r>
-        <w:rPr>
-          <w:i/>
-        </w:rPr>
-        <w:t>Shield Capacity</w:t>
-      </w:r>
-      <w:r>
-        <w:t xml:space="preserve">, which increases a player’s maximum shield health, </w:t>
-      </w:r>
-      <w:r>
-        <w:rPr>
-          <w:i/>
-        </w:rPr>
-        <w:t>Shield Regeneration</w:t>
-      </w:r>
-      <w:r>
-        <w:t xml:space="preserve">, which increases the rate of regeneration of shield health, and </w:t>
-      </w:r>
-      <w:r>
-        <w:rPr>
-          <w:i/>
-        </w:rPr>
-        <w:t>Shot Deflection</w:t>
-      </w:r>
-      <w:r>
-        <w:t>, which increases the rate at which shots are pushed away from the player as they approach.</w:t>
-      </w:r>
-      <w:r>
-        <w:t xml:space="preserve"> </w:t>
-      </w:r>
-      <w:r>
-        <w:t xml:space="preserve">Each player is </w:t>
-      </w:r>
-      <w:r>
-        <w:t>trying to get as many of these</w:t>
-      </w:r>
-      <w:r>
-        <w:t xml:space="preserve"> power-ups</w:t>
-      </w:r>
-      <w:r>
-        <w:t xml:space="preserve"> as they possibly can, as each one improves their stats for the rest of the game. </w:t>
-      </w:r>
-    </w:p>
-    <w:p>
-      <w:pPr>
-        <w:ind w:firstLine="202"/>
-      </w:pPr>
-    </w:p>
-    <w:p>
-      <w:pPr>
-        <w:ind w:firstLine="202"/>
-      </w:pPr>
-      <w:r>
-        <w:t>Players are also on the lookout for equipment, which include new chassis, weapons, passive effects, and active effects. The chassis is the player’s ship body, and has the biggest passive bonuses and drawbacks for a player’s skills. For example, the speed chassis greatly improves the player’s top speed and acceleration, but reduces handling greatly, allowing the player to move quickly in straight paths, but turn slowly and widely. Weapons are how the player upgrades and shoots different types of projectiles, and have a large impact on how the player approaches enemies and other players. Certain weapons encourage area control, while others encourage precision, causing different optimal strategies for players. Passive effects are equipment that provide a gameplay change passively, such as being able to cloak or hide your trail. Picking up the Spray and Pray passive encourages more area coverage with projectiles at the cost of less damage per projectile, while the Cloak passive makes hiding and precision aiming easier. Active effects are equipment that give the player some sort of new ability that gives them an edge over other players, such as the ability to teleport. These range from power-up boosts, like Quickshot’s large burst in rate of fire for 5 seconds, to more calculated actions, such as the player’s ability to warp to a random location on the map.</w:t>
-      </w:r>
-    </w:p>
-    <w:p>
-      <w:pPr>
-        <w:ind w:firstLine="202"/>
-      </w:pPr>
-    </w:p>
-    <w:p>
-      <w:pPr>
-        <w:ind w:firstLine="202"/>
-      </w:pPr>
-    </w:p>
-    <w:p>
-      <w:pPr>
-        <w:ind w:firstLine="202"/>
-      </w:pPr>
-    </w:p>
-    <w:p>
-      <w:pPr>
-        <w:ind w:firstLine="202"/>
-      </w:pPr>
-      <w:r>
-        <w:t xml:space="preserve">If a player dies during the </w:t>
-      </w:r>
-      <w:r>
-        <w:t xml:space="preserve">Assembly phase, </w:t>
-      </w:r>
-      <w:r>
-        <w:t>her</w:t>
-      </w:r>
-      <w:r>
-        <w:t xml:space="preserve"> chassis is destroyed. The dead player also drops a percentage </w:t>
-      </w:r>
-      <w:r>
-        <w:t xml:space="preserve">of </w:t>
-      </w:r>
-      <w:r>
-        <w:t>her</w:t>
-      </w:r>
-      <w:r>
-        <w:t xml:space="preserve"> power-ups</w:t>
-      </w:r>
-      <w:r>
-        <w:t>, and potentially one of her non-chassis equipment pieces</w:t>
-      </w:r>
-      <w:r>
-        <w:t>, that can be picked up by other players.</w:t>
-      </w:r>
-    </w:p>
-    <w:p>
-      <w:pPr>
-        <w:ind w:firstLine="202"/>
-      </w:pPr>
-      <w:r>
-        <w:t xml:space="preserve">The arena is filled with </w:t>
-      </w:r>
-      <w:r>
-        <w:t>major</w:t>
-      </w:r>
-      <w:r>
-        <w:t xml:space="preserve"> and </w:t>
-      </w:r>
-      <w:r>
-        <w:t>minor</w:t>
-      </w:r>
-      <w:r>
-        <w:t xml:space="preserve"> </w:t>
-      </w:r>
-      <w:r>
-        <w:rPr>
-          <w:i/>
-        </w:rPr>
-        <w:t>encounters</w:t>
-      </w:r>
-      <w:r>
-        <w:t xml:space="preserve">, which are procedurally generated landmarks, enemies, and features that populate the world. Players </w:t>
-      </w:r>
-      <w:r>
-        <w:t>can</w:t>
-      </w:r>
-      <w:r>
-        <w:t xml:space="preserve"> seek out encounters that let them customize their builds towards different goals, such as enemies or crates that drop speed power ups. Players can also stumble across environment landmarks, such as black holes and wormholes that create interesting strategical advantages and disadvantages. </w:t>
-      </w:r>
-    </w:p>
-    <w:p/>
-    <w:p>
-      <w:pPr>
-        <w:keepNext/>
-      </w:pPr>
-      <w:r>
-        <w:rPr>
-          <w:noProof/>
-          <w:lang w:eastAsia="ja-JP"/>
-        </w:rPr>
-        <w:drawing>
-          <wp:inline distT="0" distB="0" distL="0" distR="0" wp14:anchorId="1CEE99A6" wp14:editId="11C5664B">
-            <wp:extent cx="3200400" cy="1932305"/>
-            <wp:effectExtent l="0" t="0" r="0" b="0"/>
-            <wp:docPr id="6" name="Picture 6"/>
-            <wp:cNvGraphicFramePr>
-              <a:graphicFrameLocks xmlns:a="http://schemas.openxmlformats.org/drawingml/2006/main" noChangeAspect="1"/>
-            </wp:cNvGraphicFramePr>
-            <a:graphic xmlns:a="http://schemas.openxmlformats.org/drawingml/2006/main">
-              <a:graphicData uri="http://schemas.openxmlformats.org/drawingml/2006/picture">
-                <pic:pic xmlns:pic="http://schemas.openxmlformats.org/drawingml/2006/picture">
-                  <pic:nvPicPr>
-                    <pic:cNvPr id="1" name=""/>
-                    <pic:cNvPicPr/>
-                  </pic:nvPicPr>
-                  <pic:blipFill>
-                    <a:blip r:embed="rId14"/>
-                    <a:stretch>
-                      <a:fillRect/>
-                    </a:stretch>
-                  </pic:blipFill>
-                  <pic:spPr>
-                    <a:xfrm>
-                      <a:off x="0" y="0"/>
-                      <a:ext cx="3200400" cy="1932305"/>
-                    </a:xfrm>
-                    <a:prstGeom prst="rect">
-                      <a:avLst/>
-                    </a:prstGeom>
-                  </pic:spPr>
-                </pic:pic>
-              </a:graphicData>
-            </a:graphic>
-          </wp:inline>
-        </w:drawing>
-      </w:r>
-    </w:p>
-    <w:p>
-      <w:pPr>
-        <w:pStyle w:val="Caption"/>
-        <w:jc w:val="center"/>
-      </w:pPr>
-      <w:bookmarkStart w:id="7" w:name="_Toc477768854"/>
-      <w:r>
-        <w:t xml:space="preserve">Figure </w:t>
-      </w:r>
       <w:fldSimple w:instr=" SEQ Figure \* ARABIC ">
         <w:r>
           <w:rPr>
@@ -4014,24 +3617,368 @@
         </w:r>
       </w:fldSimple>
       <w:r>
-        <w:t xml:space="preserve">: A player taking advantage of </w:t>
-      </w:r>
-      <w:r>
-        <w:t>her</w:t>
-      </w:r>
-      <w:r>
-        <w:t xml:space="preserve"> environment</w:t>
-      </w:r>
-      <w:r>
-        <w:t xml:space="preserve"> to sneak up on an enemy ship.</w:t>
-      </w:r>
-      <w:bookmarkEnd w:id="7"/>
-      <w:r>
-        <w:br/>
-      </w:r>
+        <w:t>: The twelve power-ups, in their respective power families</w:t>
+      </w:r>
+      <w:bookmarkEnd w:id="5"/>
     </w:p>
     <w:p>
       <w:pPr>
+        <w:ind w:firstLine="202"/>
+      </w:pPr>
+      <w:r>
+        <w:t>Picking up one of</w:t>
+      </w:r>
+      <w:r>
+        <w:t xml:space="preserve"> the power-ups increments </w:t>
+      </w:r>
+      <w:r>
+        <w:t>one of the</w:t>
+      </w:r>
+      <w:r>
+        <w:t xml:space="preserve"> player’s twelve passive skills, such as top speed or shield regeneration rate.</w:t>
+      </w:r>
+      <w:r>
+        <w:t xml:space="preserve"> The power-ups are grouped into one of three families: speed, attack, or defense. Each family has four power-ups that affect the player’s stats in a similar manner. The speed family includes </w:t>
+      </w:r>
+      <w:r>
+        <w:rPr>
+          <w:i/>
+        </w:rPr>
+        <w:t>top speed</w:t>
+      </w:r>
+      <w:r>
+        <w:t xml:space="preserve">, which increases a player’s maximum velocity, </w:t>
+      </w:r>
+      <w:r>
+        <w:rPr>
+          <w:i/>
+        </w:rPr>
+        <w:t>braking</w:t>
+      </w:r>
+      <w:r>
+        <w:t xml:space="preserve">, which decreases the amount of time for </w:t>
+      </w:r>
+      <w:r>
+        <w:t>a</w:t>
+      </w:r>
+      <w:r>
+        <w:t xml:space="preserve"> player to come to a complete stop, </w:t>
+      </w:r>
+      <w:r>
+        <w:rPr>
+          <w:i/>
+        </w:rPr>
+        <w:t>handling</w:t>
+      </w:r>
+      <w:r>
+        <w:t>, which</w:t>
+      </w:r>
+      <w:r>
+        <w:t xml:space="preserve"> improves the time it takes for the player to change their direction of motion, and </w:t>
+      </w:r>
+      <w:r>
+        <w:rPr>
+          <w:i/>
+        </w:rPr>
+        <w:t>acceleration</w:t>
+      </w:r>
+      <w:r>
+        <w:t xml:space="preserve">, which improves how quickly a player gets up to her maximum velocity. The attack family includes </w:t>
+      </w:r>
+      <w:r>
+        <w:rPr>
+          <w:i/>
+        </w:rPr>
+        <w:t>shield penetration</w:t>
+      </w:r>
+      <w:r>
+        <w:t xml:space="preserve">, which increases a player’s damage bonus when attacking shields, </w:t>
+      </w:r>
+      <w:r>
+        <w:rPr>
+          <w:i/>
+        </w:rPr>
+        <w:t>shot homing</w:t>
+      </w:r>
+      <w:r>
+        <w:t xml:space="preserve">, which increases </w:t>
+      </w:r>
+      <w:r>
+        <w:t xml:space="preserve">the rate at which shots home in on enemies, </w:t>
+      </w:r>
+      <w:r>
+        <w:rPr>
+          <w:i/>
+        </w:rPr>
+        <w:t>rate of fire</w:t>
+      </w:r>
+      <w:r>
+        <w:t xml:space="preserve">, which decreases the cooldown time between each shot, and finally </w:t>
+      </w:r>
+      <w:r>
+        <w:rPr>
+          <w:i/>
+        </w:rPr>
+        <w:t>damage</w:t>
+      </w:r>
+      <w:r>
+        <w:t xml:space="preserve">, which increases the amount of damage each projectile does to other entities. The defense family includes </w:t>
+      </w:r>
+      <w:r>
+        <w:rPr>
+          <w:i/>
+        </w:rPr>
+        <w:t>Hp</w:t>
+      </w:r>
+      <w:r>
+        <w:t xml:space="preserve">, which increases a player’s maximum health, </w:t>
+      </w:r>
+      <w:r>
+        <w:rPr>
+          <w:i/>
+        </w:rPr>
+        <w:t>Shield Capacity</w:t>
+      </w:r>
+      <w:r>
+        <w:t xml:space="preserve">, which increases a player’s maximum shield health, </w:t>
+      </w:r>
+      <w:r>
+        <w:rPr>
+          <w:i/>
+        </w:rPr>
+        <w:t>Shield Regeneration</w:t>
+      </w:r>
+      <w:r>
+        <w:t xml:space="preserve">, which increases the rate of regeneration of shield health, and </w:t>
+      </w:r>
+      <w:r>
+        <w:rPr>
+          <w:i/>
+        </w:rPr>
+        <w:t>Shot Deflection</w:t>
+      </w:r>
+      <w:r>
+        <w:t>, which increases the rate at which shots are pushed away from the player as they approach.</w:t>
+      </w:r>
+      <w:r>
+        <w:t xml:space="preserve"> </w:t>
+      </w:r>
+      <w:r>
+        <w:t xml:space="preserve">Each player is </w:t>
+      </w:r>
+      <w:r>
+        <w:t>trying to get as many of these</w:t>
+      </w:r>
+      <w:r>
+        <w:t xml:space="preserve"> power-ups</w:t>
+      </w:r>
+      <w:r>
+        <w:t xml:space="preserve"> as they possibly can, as each one improves their stats for the rest of the game. </w:t>
+      </w:r>
+    </w:p>
+    <w:p>
+      <w:pPr>
+        <w:ind w:firstLine="202"/>
+      </w:pPr>
+    </w:p>
+    <w:p>
+      <w:pPr>
+        <w:ind w:firstLine="202"/>
+      </w:pPr>
+      <w:r>
+        <w:t xml:space="preserve">Players are also on the lookout for </w:t>
+      </w:r>
+      <w:r>
+        <w:rPr>
+          <w:i/>
+        </w:rPr>
+        <w:t>equipment</w:t>
+      </w:r>
+      <w:r>
+        <w:t xml:space="preserve">, </w:t>
+      </w:r>
+      <w:r>
+        <w:t xml:space="preserve">which are pickups that provide a player with new abilities, weapons, and temporary stat bonuses that stack on top of a player’s 12 stats. Each player has four swappable equipment slots, one for each type of equipment. The four types of equipment are the </w:t>
+      </w:r>
+      <w:r>
+        <w:rPr>
+          <w:i/>
+        </w:rPr>
+        <w:t>active</w:t>
+      </w:r>
+      <w:r>
+        <w:t>, an ability that a player activates using the left trigger,</w:t>
+      </w:r>
+      <w:r>
+        <w:rPr>
+          <w:i/>
+        </w:rPr>
+        <w:t xml:space="preserve"> weapon</w:t>
+      </w:r>
+      <w:r>
+        <w:t xml:space="preserve">, the projectiles the player fires when shooting, </w:t>
+      </w:r>
+      <w:r>
+        <w:rPr>
+          <w:i/>
+        </w:rPr>
+        <w:t>passive</w:t>
+      </w:r>
+      <w:r>
+        <w:t xml:space="preserve">, a gameplay-modifying bonus or always-on ability, and </w:t>
+      </w:r>
+      <w:r>
+        <w:rPr>
+          <w:i/>
+        </w:rPr>
+        <w:t>chassis</w:t>
+      </w:r>
+      <w:r>
+        <w:t>, which is the player’s ship body.</w:t>
+      </w:r>
+    </w:p>
+    <w:p>
+      <w:pPr>
+        <w:ind w:firstLine="202"/>
+      </w:pPr>
+    </w:p>
+    <w:p>
+      <w:pPr>
+        <w:keepNext/>
+      </w:pPr>
+      <w:r>
+        <w:pict w14:anchorId="7A9E3A6C">
+          <v:shape id="_x0000_i1026" type="#_x0000_t75" style="width:252pt;height:186.9pt">
+            <v:imagedata r:id="rId14" o:title="ships" croptop="5526f" cropbottom="11404f"/>
+          </v:shape>
+        </w:pict>
+      </w:r>
+    </w:p>
+    <w:p>
+      <w:pPr>
+        <w:pStyle w:val="Caption"/>
+        <w:jc w:val="center"/>
+      </w:pPr>
+      <w:r>
+        <w:t xml:space="preserve">Figure </w:t>
+      </w:r>
+      <w:fldSimple w:instr=" SEQ Figure \* ARABIC ">
+        <w:r>
+          <w:rPr>
+            <w:noProof/>
+          </w:rPr>
+          <w:t>7</w:t>
+        </w:r>
+      </w:fldSimple>
+      <w:r>
+        <w:t>: Concept art for the different chassis in the game.</w:t>
+      </w:r>
+    </w:p>
+    <w:p>
+      <w:pPr>
+        <w:ind w:firstLine="202"/>
+      </w:pPr>
+      <w:bookmarkStart w:id="6" w:name="_GoBack"/>
+      <w:bookmarkEnd w:id="6"/>
+      <w:r>
+        <w:t xml:space="preserve">and has the biggest </w:t>
+      </w:r>
+      <w:r>
+        <w:t>skill bonuses and drawbacks of all equipment</w:t>
+      </w:r>
+      <w:r>
+        <w:t>. For example, the speed chassis greatly improves the player’s top speed and acceleration, but reduces handling greatly, allowing the player to move quickly in straight paths, but turn slowly and widely. Weapons are how the player upgrades and shoots different types of projectiles, and have a large impact on how the player approaches enemies and other players. Certain weapons encourage area control, while others encourage precision, causing different optimal strategies for players. Passive effects are equipment that provide a gameplay change passively, such as being able to cloak or hide your trail. Picking up the Spray and Pray passive encourages more area coverage with projectiles at the cost of less damage per projectile, while the Cloak passive makes hiding and precision aiming easier. Active effects are equipment that give the player some sort of new ability that gives them an edge over other players, such as the ability to teleport. These range from power-up boosts, like Quickshot’s large burst in rate of fire for 5 seconds, to more calculated actions, such as the player’s ability to warp to a random location on the map.</w:t>
+      </w:r>
+    </w:p>
+    <w:p>
+      <w:pPr>
+        <w:ind w:firstLine="202"/>
+      </w:pPr>
+    </w:p>
+    <w:p>
+      <w:pPr>
+        <w:ind w:firstLine="202"/>
+      </w:pPr>
+    </w:p>
+    <w:p>
+      <w:pPr>
+        <w:ind w:firstLine="202"/>
+      </w:pPr>
+    </w:p>
+    <w:p>
+      <w:pPr>
+        <w:ind w:firstLine="202"/>
+      </w:pPr>
+      <w:r>
+        <w:t xml:space="preserve">If a player dies during the </w:t>
+      </w:r>
+      <w:r>
+        <w:t xml:space="preserve">Assembly phase, </w:t>
+      </w:r>
+      <w:r>
+        <w:t>her</w:t>
+      </w:r>
+      <w:r>
+        <w:t xml:space="preserve"> chassis is destroyed. The dead player also drops a percentage </w:t>
+      </w:r>
+      <w:r>
+        <w:t xml:space="preserve">of </w:t>
+      </w:r>
+      <w:r>
+        <w:t>her</w:t>
+      </w:r>
+      <w:r>
+        <w:t xml:space="preserve"> power-ups</w:t>
+      </w:r>
+      <w:r>
+        <w:t>, and potentially one of her non-chassis equipment pieces</w:t>
+      </w:r>
+      <w:r>
+        <w:t>, that can be picked up by other players.</w:t>
+      </w:r>
+    </w:p>
+    <w:p>
+      <w:pPr>
+        <w:ind w:firstLine="202"/>
+      </w:pPr>
+      <w:r>
+        <w:t xml:space="preserve">The arena is filled with </w:t>
+      </w:r>
+      <w:r>
+        <w:t>major</w:t>
+      </w:r>
+      <w:r>
+        <w:t xml:space="preserve"> and </w:t>
+      </w:r>
+      <w:r>
+        <w:t>minor</w:t>
+      </w:r>
+      <w:r>
+        <w:t xml:space="preserve"> </w:t>
+      </w:r>
+      <w:r>
+        <w:rPr>
+          <w:i/>
+        </w:rPr>
+        <w:t>encounters</w:t>
+      </w:r>
+      <w:r>
+        <w:t xml:space="preserve">, which are procedurally generated landmarks, enemies, and features that populate the world. Players </w:t>
+      </w:r>
+      <w:r>
+        <w:t>can</w:t>
+      </w:r>
+      <w:r>
+        <w:t xml:space="preserve"> seek out encounters that let them customize their builds towards different goals, such as enemies or crates that drop speed power ups. Players can </w:t>
+      </w:r>
+      <w:r>
+        <w:lastRenderedPageBreak/>
+        <w:t xml:space="preserve">also stumble across environment landmarks, such as black holes and wormholes that create interesting strategical advantages and disadvantages. </w:t>
+      </w:r>
+    </w:p>
+    <w:p/>
+    <w:p>
+      <w:pPr>
         <w:keepNext/>
       </w:pPr>
       <w:r>
@@ -4039,12 +3986,11 @@
           <w:noProof/>
           <w:lang w:eastAsia="ja-JP"/>
         </w:rPr>
-        <w:lastRenderedPageBreak/>
         <w:drawing>
-          <wp:inline distT="0" distB="0" distL="0" distR="0" wp14:anchorId="026E2D7A" wp14:editId="11728293">
-            <wp:extent cx="3228230" cy="1332926"/>
-            <wp:effectExtent l="0" t="0" r="0" b="635"/>
-            <wp:docPr id="9" name="Picture 9"/>
+          <wp:inline distT="0" distB="0" distL="0" distR="0" wp14:anchorId="1CEE99A6" wp14:editId="11C5664B">
+            <wp:extent cx="3200400" cy="1932305"/>
+            <wp:effectExtent l="0" t="0" r="0" b="0"/>
+            <wp:docPr id="6" name="Picture 6"/>
             <wp:cNvGraphicFramePr>
               <a:graphicFrameLocks xmlns:a="http://schemas.openxmlformats.org/drawingml/2006/main" noChangeAspect="1"/>
             </wp:cNvGraphicFramePr>
@@ -4064,6 +4010,86 @@
                   <pic:spPr>
                     <a:xfrm>
                       <a:off x="0" y="0"/>
+                      <a:ext cx="3200400" cy="1932305"/>
+                    </a:xfrm>
+                    <a:prstGeom prst="rect">
+                      <a:avLst/>
+                    </a:prstGeom>
+                  </pic:spPr>
+                </pic:pic>
+              </a:graphicData>
+            </a:graphic>
+          </wp:inline>
+        </w:drawing>
+      </w:r>
+    </w:p>
+    <w:p>
+      <w:pPr>
+        <w:pStyle w:val="Caption"/>
+        <w:jc w:val="center"/>
+      </w:pPr>
+      <w:bookmarkStart w:id="7" w:name="_Toc477768854"/>
+      <w:r>
+        <w:t xml:space="preserve">Figure </w:t>
+      </w:r>
+      <w:fldSimple w:instr=" SEQ Figure \* ARABIC ">
+        <w:r>
+          <w:rPr>
+            <w:noProof/>
+          </w:rPr>
+          <w:t>8</w:t>
+        </w:r>
+      </w:fldSimple>
+      <w:r>
+        <w:t xml:space="preserve">: A player taking advantage of </w:t>
+      </w:r>
+      <w:r>
+        <w:t>her</w:t>
+      </w:r>
+      <w:r>
+        <w:t xml:space="preserve"> environment</w:t>
+      </w:r>
+      <w:r>
+        <w:t xml:space="preserve"> to sneak up on an enemy ship.</w:t>
+      </w:r>
+      <w:bookmarkEnd w:id="7"/>
+      <w:r>
+        <w:br/>
+      </w:r>
+    </w:p>
+    <w:p>
+      <w:pPr>
+        <w:keepNext/>
+      </w:pPr>
+      <w:r>
+        <w:rPr>
+          <w:noProof/>
+          <w:lang w:eastAsia="ja-JP"/>
+        </w:rPr>
+        <w:drawing>
+          <wp:inline distT="0" distB="0" distL="0" distR="0" wp14:anchorId="026E2D7A" wp14:editId="11728293">
+            <wp:extent cx="3228230" cy="1332926"/>
+            <wp:effectExtent l="0" t="0" r="0" b="635"/>
+            <wp:docPr id="9" name="Picture 9"/>
+            <wp:cNvGraphicFramePr>
+              <a:graphicFrameLocks xmlns:a="http://schemas.openxmlformats.org/drawingml/2006/main" noChangeAspect="1"/>
+            </wp:cNvGraphicFramePr>
+            <a:graphic xmlns:a="http://schemas.openxmlformats.org/drawingml/2006/main">
+              <a:graphicData uri="http://schemas.openxmlformats.org/drawingml/2006/picture">
+                <pic:pic xmlns:pic="http://schemas.openxmlformats.org/drawingml/2006/picture">
+                  <pic:nvPicPr>
+                    <pic:cNvPr id="1" name=""/>
+                    <pic:cNvPicPr/>
+                  </pic:nvPicPr>
+                  <pic:blipFill>
+                    <a:blip r:embed="rId16"/>
+                    <a:stretch>
+                      <a:fillRect/>
+                    </a:stretch>
+                  </pic:blipFill>
+                  <pic:spPr>
+                    <a:xfrm>
+                      <a:off x="0" y="0"/>
                       <a:ext cx="3236201" cy="1336217"/>
                     </a:xfrm>
                     <a:prstGeom prst="rect">
@@ -4091,7 +4117,7 @@
           <w:rPr>
             <w:noProof/>
           </w:rPr>
-          <w:t>8</w:t>
+          <w:t>9</w:t>
         </w:r>
       </w:fldSimple>
       <w:r>
@@ -4197,7 +4223,7 @@
                     </pic:cNvPicPr>
                   </pic:nvPicPr>
                   <pic:blipFill rotWithShape="1">
-                    <a:blip r:embed="rId16">
+                    <a:blip r:embed="rId17">
                       <a:extLst>
                         <a:ext uri="{28A0092B-C50C-407E-A947-70E740481C1C}">
                           <a14:useLocalDpi xmlns:a14="http://schemas.microsoft.com/office/drawing/2010/main" val="0"/>
@@ -4246,7 +4272,7 @@
           <w:rPr>
             <w:noProof/>
           </w:rPr>
-          <w:t>9</w:t>
+          <w:t>10</w:t>
         </w:r>
       </w:fldSimple>
       <w:r>
@@ -4336,7 +4362,7 @@
                     <pic:cNvPicPr/>
                   </pic:nvPicPr>
                   <pic:blipFill>
-                    <a:blip r:embed="rId17"/>
+                    <a:blip r:embed="rId18"/>
                     <a:stretch>
                       <a:fillRect/>
                     </a:stretch>
@@ -4371,7 +4397,7 @@
           <w:rPr>
             <w:noProof/>
           </w:rPr>
-          <w:t>10</w:t>
+          <w:t>11</w:t>
         </w:r>
       </w:fldSimple>
       <w:r>
@@ -4472,6 +4498,7 @@
         <w:br/>
       </w:r>
       <w:r>
+        <w:lastRenderedPageBreak/>
         <w:br/>
       </w:r>
       <w:r>
@@ -4492,134 +4519,6 @@
                 <pic:pic xmlns:pic="http://schemas.openxmlformats.org/drawingml/2006/picture">
                   <pic:nvPicPr>
                     <pic:cNvPr id="0" name="Picture 7" descr="procGen2"/>
-                    <pic:cNvPicPr>
-                      <a:picLocks noChangeAspect="1" noChangeArrowheads="1"/>
-                    </pic:cNvPicPr>
-                  </pic:nvPicPr>
-                  <pic:blipFill>
-                    <a:blip r:embed="rId18">
-                      <a:extLst>
-                        <a:ext uri="{28A0092B-C50C-407E-A947-70E740481C1C}">
-                          <a14:useLocalDpi xmlns:a14="http://schemas.microsoft.com/office/drawing/2010/main" val="0"/>
-                        </a:ext>
-                      </a:extLst>
-                    </a:blip>
-                    <a:srcRect/>
-                    <a:stretch>
-                      <a:fillRect/>
-                    </a:stretch>
-                  </pic:blipFill>
-                  <pic:spPr bwMode="auto">
-                    <a:xfrm>
-                      <a:off x="0" y="0"/>
-                      <a:ext cx="3200400" cy="1800860"/>
-                    </a:xfrm>
-                    <a:prstGeom prst="rect">
-                      <a:avLst/>
-                    </a:prstGeom>
-                    <a:noFill/>
-                    <a:ln>
-                      <a:noFill/>
-                    </a:ln>
-                  </pic:spPr>
-                </pic:pic>
-              </a:graphicData>
-            </a:graphic>
-          </wp:inline>
-        </w:drawing>
-      </w:r>
-    </w:p>
-    <w:p>
-      <w:pPr>
-        <w:pStyle w:val="Caption"/>
-        <w:jc w:val="center"/>
-      </w:pPr>
-      <w:bookmarkStart w:id="11" w:name="_Toc477768859"/>
-      <w:r>
-        <w:t xml:space="preserve">Figure </w:t>
-      </w:r>
-      <w:fldSimple w:instr=" SEQ Figure \* ARABIC ">
-        <w:r>
-          <w:rPr>
-            <w:noProof/>
-          </w:rPr>
-          <w:t>11</w:t>
-        </w:r>
-      </w:fldSimple>
-      <w:r>
-        <w:t>: Stage 1- The map is filled randomly with many asteroids</w:t>
-      </w:r>
-      <w:bookmarkEnd w:id="11"/>
-      <w:r>
-        <w:t>. The GameMode then selects a random circle in the map that doesn't collide with any of the other encounters.</w:t>
-      </w:r>
-    </w:p>
-    <w:p>
-      <w:pPr>
-        <w:ind w:firstLine="202"/>
-      </w:pPr>
-      <w:r>
-        <w:t xml:space="preserve">After filling the map with asteroids, the game determines a set number of </w:t>
-      </w:r>
-      <w:r>
-        <w:rPr>
-          <w:i/>
-        </w:rPr>
-        <w:t>encounters</w:t>
-      </w:r>
-      <w:r>
-        <w:t xml:space="preserve">, or map features, to spawn in the game. Each game mode picks how many encounters are in the map, and can control the amount and types of encounters it spawns. The game splits encounters into two groups, </w:t>
-      </w:r>
-      <w:r>
-        <w:rPr>
-          <w:i/>
-        </w:rPr>
-        <w:t>minor</w:t>
-      </w:r>
-      <w:r>
-        <w:t xml:space="preserve"> and </w:t>
-      </w:r>
-      <w:r>
-        <w:rPr>
-          <w:i/>
-        </w:rPr>
-        <w:t>major</w:t>
-      </w:r>
-      <w:r>
-        <w:t xml:space="preserve"> encounters, based on the physical size and magnitude of the encounter. For example, as a nebula is less gameplay-impac</w:t>
-      </w:r>
-      <w:r>
-        <w:t xml:space="preserve">ting and more passive, it is a minor </w:t>
-      </w:r>
-      <w:r>
-        <w:t>encounter and spawned more frequently. Conversely, wormholes and black holes take up much more gameplay space and actively impact how players play the game on a much larger scale, and are thus large encounters and limited in the number of spawns they have in the world.</w:t>
-      </w:r>
-    </w:p>
-    <w:p>
-      <w:pPr>
-        <w:keepNext/>
-      </w:pPr>
-      <w:r>
-        <w:br/>
-      </w:r>
-      <w:r>
-        <w:rPr>
-          <w:noProof/>
-          <w:lang w:eastAsia="ja-JP"/>
-        </w:rPr>
-        <w:drawing>
-          <wp:inline distT="0" distB="0" distL="0" distR="0" wp14:anchorId="6790766D" wp14:editId="62423009">
-            <wp:extent cx="3200400" cy="1800860"/>
-            <wp:effectExtent l="0" t="0" r="0" b="8890"/>
-            <wp:docPr id="13" name="Picture 13" descr="procGen3"/>
-            <wp:cNvGraphicFramePr>
-              <a:graphicFrameLocks xmlns:a="http://schemas.openxmlformats.org/drawingml/2006/main" noChangeAspect="1"/>
-            </wp:cNvGraphicFramePr>
-            <a:graphic xmlns:a="http://schemas.openxmlformats.org/drawingml/2006/main">
-              <a:graphicData uri="http://schemas.openxmlformats.org/drawingml/2006/picture">
-                <pic:pic xmlns:pic="http://schemas.openxmlformats.org/drawingml/2006/picture">
-                  <pic:nvPicPr>
-                    <pic:cNvPr id="0" name="Picture 9" descr="procGen3"/>
                     <pic:cNvPicPr>
                       <a:picLocks noChangeAspect="1" noChangeArrowheads="1"/>
                     </pic:cNvPicPr>
@@ -4662,7 +4561,7 @@
         <w:pStyle w:val="Caption"/>
         <w:jc w:val="center"/>
       </w:pPr>
-      <w:bookmarkStart w:id="12" w:name="_Toc477768861"/>
+      <w:bookmarkStart w:id="11" w:name="_Toc477768859"/>
       <w:r>
         <w:t xml:space="preserve">Figure </w:t>
       </w:r>
@@ -4675,27 +4574,52 @@
         </w:r>
       </w:fldSimple>
       <w:r>
-        <w:t>: Stage 2- The GameMode clears out any entities within the radius of the encounter, which removes any asteroids that would be colliding with this new encounter.</w:t>
-      </w:r>
-      <w:bookmarkEnd w:id="12"/>
+        <w:t>: Stage 1- The map is filled randomly with many asteroids</w:t>
+      </w:r>
+      <w:bookmarkEnd w:id="11"/>
+      <w:r>
+        <w:t>. The GameMode then selects a random circle in the map that doesn't collide with any of the other encounters.</w:t>
+      </w:r>
     </w:p>
     <w:p>
       <w:pPr>
-        <w:keepNext/>
         <w:ind w:firstLine="202"/>
       </w:pPr>
       <w:r>
-        <w:t>After selecting an encounter, the game generates a random radius and attempts to spawn the encounter into the game. The game fills out the large encounters first, t</w:t>
-      </w:r>
-      <w:r>
-        <w:t xml:space="preserve">hen moves on to the </w:t>
-      </w:r>
-      <w:r>
-        <w:lastRenderedPageBreak/>
-        <w:t>medium ones.</w:t>
-      </w:r>
-      <w:r>
-        <w:br/>
+        <w:t xml:space="preserve">After filling the map with asteroids, the game determines a set number of </w:t>
+      </w:r>
+      <w:r>
+        <w:rPr>
+          <w:i/>
+        </w:rPr>
+        <w:t>encounters</w:t>
+      </w:r>
+      <w:r>
+        <w:t xml:space="preserve">, or map features, to spawn in the game. Each game mode picks how many encounters are in the map, and can control the amount and types of encounters it spawns. The game splits encounters into two groups, </w:t>
+      </w:r>
+      <w:r>
+        <w:rPr>
+          <w:i/>
+        </w:rPr>
+        <w:t>minor</w:t>
+      </w:r>
+      <w:r>
+        <w:t xml:space="preserve"> and </w:t>
+      </w:r>
+      <w:r>
+        <w:rPr>
+          <w:i/>
+        </w:rPr>
+        <w:t>major</w:t>
+      </w:r>
+      <w:r>
+        <w:t xml:space="preserve"> encounters, based on the physical size and magnitude of the encounter. For example, as a nebula is less gameplay-impac</w:t>
+      </w:r>
+      <w:r>
+        <w:t xml:space="preserve">ting and more passive, it is a minor </w:t>
+      </w:r>
+      <w:r>
+        <w:t>encounter and spawned more frequently. Conversely, wormholes and black holes take up much more gameplay space and actively impact how players play the game on a much larger scale, and are thus large encounters and limited in the number of spawns they have in the world.</w:t>
       </w:r>
     </w:p>
     <w:p>
@@ -4703,15 +4627,18 @@
         <w:keepNext/>
       </w:pPr>
       <w:r>
+        <w:br/>
+      </w:r>
+      <w:r>
         <w:rPr>
           <w:noProof/>
           <w:lang w:eastAsia="ja-JP"/>
         </w:rPr>
         <w:drawing>
-          <wp:inline distT="0" distB="0" distL="0" distR="0" wp14:anchorId="038CED0D" wp14:editId="39E26AA7">
+          <wp:inline distT="0" distB="0" distL="0" distR="0" wp14:anchorId="6790766D" wp14:editId="62423009">
             <wp:extent cx="3200400" cy="1800860"/>
             <wp:effectExtent l="0" t="0" r="0" b="8890"/>
-            <wp:docPr id="14" name="Picture 14" descr="procGen4"/>
+            <wp:docPr id="13" name="Picture 13" descr="procGen3"/>
             <wp:cNvGraphicFramePr>
               <a:graphicFrameLocks xmlns:a="http://schemas.openxmlformats.org/drawingml/2006/main" noChangeAspect="1"/>
             </wp:cNvGraphicFramePr>
@@ -4719,7 +4646,7 @@
               <a:graphicData uri="http://schemas.openxmlformats.org/drawingml/2006/picture">
                 <pic:pic xmlns:pic="http://schemas.openxmlformats.org/drawingml/2006/picture">
                   <pic:nvPicPr>
-                    <pic:cNvPr id="0" name="Picture 11" descr="procGen4"/>
+                    <pic:cNvPr id="0" name="Picture 9" descr="procGen3"/>
                     <pic:cNvPicPr>
                       <a:picLocks noChangeAspect="1" noChangeArrowheads="1"/>
                     </pic:cNvPicPr>
@@ -4762,7 +4689,7 @@
         <w:pStyle w:val="Caption"/>
         <w:jc w:val="center"/>
       </w:pPr>
-      <w:bookmarkStart w:id="13" w:name="_Toc477768862"/>
+      <w:bookmarkStart w:id="12" w:name="_Toc477768861"/>
       <w:r>
         <w:t xml:space="preserve">Figure </w:t>
       </w:r>
@@ -4772,6 +4699,105 @@
             <w:noProof/>
           </w:rPr>
           <w:t>13</w:t>
+        </w:r>
+      </w:fldSimple>
+      <w:r>
+        <w:t>: Stage 2- The GameMode clears out any entities within the radius of the encounter, which removes any asteroids that would be colliding with this new encounter.</w:t>
+      </w:r>
+      <w:bookmarkEnd w:id="12"/>
+    </w:p>
+    <w:p>
+      <w:pPr>
+        <w:keepNext/>
+        <w:ind w:firstLine="202"/>
+      </w:pPr>
+      <w:r>
+        <w:t>After selecting an encounter, the game generates a random radius and attempts to spawn the encounter into the game. The game fills out the large encounters first, t</w:t>
+      </w:r>
+      <w:r>
+        <w:t xml:space="preserve">hen moves on to the </w:t>
+      </w:r>
+      <w:r>
+        <w:t>medium ones.</w:t>
+      </w:r>
+      <w:r>
+        <w:br/>
+      </w:r>
+    </w:p>
+    <w:p>
+      <w:pPr>
+        <w:keepNext/>
+      </w:pPr>
+      <w:r>
+        <w:rPr>
+          <w:noProof/>
+          <w:lang w:eastAsia="ja-JP"/>
+        </w:rPr>
+        <w:drawing>
+          <wp:inline distT="0" distB="0" distL="0" distR="0" wp14:anchorId="038CED0D" wp14:editId="39E26AA7">
+            <wp:extent cx="3200400" cy="1800860"/>
+            <wp:effectExtent l="0" t="0" r="0" b="8890"/>
+            <wp:docPr id="14" name="Picture 14" descr="procGen4"/>
+            <wp:cNvGraphicFramePr>
+              <a:graphicFrameLocks xmlns:a="http://schemas.openxmlformats.org/drawingml/2006/main" noChangeAspect="1"/>
+            </wp:cNvGraphicFramePr>
+            <a:graphic xmlns:a="http://schemas.openxmlformats.org/drawingml/2006/main">
+              <a:graphicData uri="http://schemas.openxmlformats.org/drawingml/2006/picture">
+                <pic:pic xmlns:pic="http://schemas.openxmlformats.org/drawingml/2006/picture">
+                  <pic:nvPicPr>
+                    <pic:cNvPr id="0" name="Picture 11" descr="procGen4"/>
+                    <pic:cNvPicPr>
+                      <a:picLocks noChangeAspect="1" noChangeArrowheads="1"/>
+                    </pic:cNvPicPr>
+                  </pic:nvPicPr>
+                  <pic:blipFill>
+                    <a:blip r:embed="rId21">
+                      <a:extLst>
+                        <a:ext uri="{28A0092B-C50C-407E-A947-70E740481C1C}">
+                          <a14:useLocalDpi xmlns:a14="http://schemas.microsoft.com/office/drawing/2010/main" val="0"/>
+                        </a:ext>
+                      </a:extLst>
+                    </a:blip>
+                    <a:srcRect/>
+                    <a:stretch>
+                      <a:fillRect/>
+                    </a:stretch>
+                  </pic:blipFill>
+                  <pic:spPr bwMode="auto">
+                    <a:xfrm>
+                      <a:off x="0" y="0"/>
+                      <a:ext cx="3200400" cy="1800860"/>
+                    </a:xfrm>
+                    <a:prstGeom prst="rect">
+                      <a:avLst/>
+                    </a:prstGeom>
+                    <a:noFill/>
+                    <a:ln>
+                      <a:noFill/>
+                    </a:ln>
+                  </pic:spPr>
+                </pic:pic>
+              </a:graphicData>
+            </a:graphic>
+          </wp:inline>
+        </w:drawing>
+      </w:r>
+    </w:p>
+    <w:p>
+      <w:pPr>
+        <w:pStyle w:val="Caption"/>
+        <w:jc w:val="center"/>
+      </w:pPr>
+      <w:bookmarkStart w:id="13" w:name="_Toc477768862"/>
+      <w:r>
+        <w:t xml:space="preserve">Figure </w:t>
+      </w:r>
+      <w:fldSimple w:instr=" SEQ Figure \* ARABIC ">
+        <w:r>
+          <w:rPr>
+            <w:noProof/>
+          </w:rPr>
+          <w:t>14</w:t>
         </w:r>
       </w:fldSimple>
       <w:r>
@@ -4827,7 +4853,7 @@
                     <pic:cNvPicPr/>
                   </pic:nvPicPr>
                   <pic:blipFill>
-                    <a:blip r:embed="rId21"/>
+                    <a:blip r:embed="rId22"/>
                     <a:stretch>
                       <a:fillRect/>
                     </a:stretch>
@@ -4861,7 +4887,7 @@
           <w:rPr>
             <w:noProof/>
           </w:rPr>
-          <w:t>14</w:t>
+          <w:t>15</w:t>
         </w:r>
       </w:fldSimple>
       <w:r>
@@ -5023,6 +5049,7 @@
         <w:rPr>
           <w:color w:val="7F7F7F" w:themeColor="text1" w:themeTint="80"/>
         </w:rPr>
+        <w:lastRenderedPageBreak/>
         <w:t xml:space="preserve">milestones. </w:t>
       </w:r>
       <w:r>
@@ -5308,7 +5335,6 @@
           <w:szCs w:val="22"/>
           <w:lang w:eastAsia="ja-JP"/>
         </w:rPr>
-        <w:lastRenderedPageBreak/>
         <w:drawing>
           <wp:inline distT="0" distB="0" distL="0" distR="0" wp14:anchorId="721DF5EC" wp14:editId="44C676A7">
             <wp:extent cx="3200400" cy="1674262"/>
@@ -5327,7 +5353,7 @@
                     </pic:cNvPicPr>
                   </pic:nvPicPr>
                   <pic:blipFill>
-                    <a:blip r:embed="rId22">
+                    <a:blip r:embed="rId23">
                       <a:extLst>
                         <a:ext uri="{28A0092B-C50C-407E-A947-70E740481C1C}">
                           <a14:useLocalDpi xmlns:a14="http://schemas.microsoft.com/office/drawing/2010/main" val="0"/>
@@ -5375,7 +5401,7 @@
           <w:rPr>
             <w:noProof/>
           </w:rPr>
-          <w:t>15</w:t>
+          <w:t>16</w:t>
         </w:r>
       </w:fldSimple>
       <w:bookmarkEnd w:id="14"/>
@@ -6808,6 +6834,7 @@
                 <w:sz w:val="22"/>
                 <w:szCs w:val="22"/>
               </w:rPr>
+              <w:lastRenderedPageBreak/>
               <w:t>16</w:t>
             </w:r>
           </w:p>
@@ -8677,7 +8704,7 @@
           <w:rPr>
             <w:noProof/>
           </w:rPr>
-          <w:t>16</w:t>
+          <w:t>17</w:t>
         </w:r>
       </w:fldSimple>
       <w:bookmarkEnd w:id="17"/>
@@ -9818,7 +9845,6 @@
                 <w:sz w:val="22"/>
                 <w:szCs w:val="22"/>
               </w:rPr>
-              <w:lastRenderedPageBreak/>
               <w:t>13</w:t>
             </w:r>
           </w:p>
@@ -11682,7 +11708,7 @@
           <w:rPr>
             <w:noProof/>
           </w:rPr>
-          <w:t>17</w:t>
+          <w:t>18</w:t>
         </w:r>
       </w:fldSimple>
       <w:bookmarkEnd w:id="19"/>
@@ -11812,6 +11838,7 @@
         <w:t xml:space="preserve">The game’s design and balance would need a few more iterations as well. Because the project’s focus was on creating content and systems to demonstrate mastery of the programming track, less time was </w:t>
       </w:r>
       <w:r>
+        <w:lastRenderedPageBreak/>
         <w:t>spent on design and balance that would need more time and talent to bring the game to market.</w:t>
       </w:r>
     </w:p>
@@ -13773,7 +13800,7 @@
       </w:r>
     </w:p>
     <w:sectPr>
-      <w:headerReference w:type="default" r:id="rId23"/>
+      <w:headerReference w:type="default" r:id="rId24"/>
       <w:type w:val="continuous"/>
       <w:pgSz w:w="12240" w:h="15840" w:code="1"/>
       <w:pgMar w:top="1008" w:right="936" w:bottom="1008" w:left="936" w:header="432" w:footer="432" w:gutter="0"/>
@@ -13884,7 +13911,7 @@
       <w:rPr>
         <w:noProof/>
       </w:rPr>
-      <w:t>5</w:t>
+      <w:t>10</w:t>
     </w:r>
     <w:r>
       <w:fldChar w:fldCharType="end"/>
@@ -17706,7 +17733,7 @@
 </file>
 
 <file path=customXml/itemProps1.xml><?xml version="1.0" encoding="utf-8"?>
-<ds:datastoreItem xmlns:ds="http://schemas.openxmlformats.org/officeDocument/2006/customXml" ds:itemID="{EC2016C7-E8F2-4B75-9132-96EE2AB0B9F9}">
+<ds:datastoreItem xmlns:ds="http://schemas.openxmlformats.org/officeDocument/2006/customXml" ds:itemID="{7E915394-A445-4791-8D75-B9D072A93616}">
   <ds:schemaRefs>
     <ds:schemaRef ds:uri="http://schemas.openxmlformats.org/officeDocument/2006/bibliography"/>
   </ds:schemaRefs>

</xml_diff>

<commit_message>
Began work on reworking the development process and structure section
</commit_message>
<xml_diff>
--- a/Docs/Cloudy_Thesis.docx
+++ b/Docs/Cloudy_Thesis.docx
@@ -1176,15 +1176,7 @@
         <w:t xml:space="preserve">, including split-screen game design and </w:t>
       </w:r>
       <w:r>
-        <w:t>shoot-</w:t>
-      </w:r>
-      <w:proofErr w:type="spellStart"/>
-      <w:r>
-        <w:t>em</w:t>
-      </w:r>
-      <w:proofErr w:type="spellEnd"/>
-      <w:r>
-        <w:t>-up</w:t>
+        <w:t>shoot-em-up</w:t>
       </w:r>
       <w:r>
         <w:t xml:space="preserve"> (</w:t>
@@ -1277,15 +1269,7 @@
         <w:t>find</w:t>
       </w:r>
       <w:r>
-        <w:t xml:space="preserve"> games with mechanics, playstyle, and gameplay </w:t>
-      </w:r>
-      <w:proofErr w:type="gramStart"/>
-      <w:r>
-        <w:t>similar to</w:t>
-      </w:r>
-      <w:proofErr w:type="gramEnd"/>
-      <w:r>
-        <w:t xml:space="preserve"> the proposed mastery project. The researcher then </w:t>
+        <w:t xml:space="preserve"> games with mechanics, playstyle, and gameplay similar to the proposed mastery project. The researcher then </w:t>
       </w:r>
       <w:r>
         <w:t>studied</w:t>
@@ -1299,19 +1283,11 @@
       <w:r>
         <w:t xml:space="preserve"> suggested games, including </w:t>
       </w:r>
-      <w:proofErr w:type="spellStart"/>
       <w:r>
         <w:rPr>
           <w:i/>
         </w:rPr>
-        <w:t>Galak</w:t>
-      </w:r>
-      <w:proofErr w:type="spellEnd"/>
-      <w:r>
-        <w:rPr>
-          <w:i/>
-        </w:rPr>
-        <w:t>-Z</w:t>
+        <w:t>Galak-Z</w:t>
       </w:r>
       <w:r>
         <w:t xml:space="preserve"> and </w:t>
@@ -1394,13 +1370,8 @@
         <w:t>"</w:t>
       </w:r>
       <w:r>
-        <w:t xml:space="preserve">, author Victor </w:t>
-      </w:r>
-      <w:proofErr w:type="spellStart"/>
-      <w:r>
-        <w:t>Chelaru</w:t>
-      </w:r>
-      <w:proofErr w:type="spellEnd"/>
+        <w:t>, author Victor Chelaru</w:t>
+      </w:r>
       <w:r>
         <w:t xml:space="preserve"> discusses the nature of Rock Paper Scissors</w:t>
       </w:r>
@@ -1420,15 +1391,7 @@
         <w:t>in which</w:t>
       </w:r>
       <w:r>
-        <w:t xml:space="preserve"> certain attacks have an absolute advantage or tie with others (just like the game the design’s namesake shares). The article goes in-depth on the metagame of “Pure RPS”, where the attacks have no lead up or predictability (grounded </w:t>
-      </w:r>
-      <w:proofErr w:type="gramStart"/>
-      <w:r>
-        <w:t>units</w:t>
-      </w:r>
-      <w:proofErr w:type="gramEnd"/>
-      <w:r>
-        <w:t xml:space="preserve"> vs flying units in an RTS), “RPS and Signals”, where attacks do have </w:t>
+        <w:t xml:space="preserve"> certain attacks have an absolute advantage or tie with others (just like the game the design’s namesake shares). The article goes in-depth on the metagame of “Pure RPS”, where the attacks have no lead up or predictability (grounded units vs flying units in an RTS), “RPS and Signals”, where attacks do have </w:t>
       </w:r>
       <w:r>
         <w:rPr>
@@ -1803,15 +1766,7 @@
         <w:t>rogression loops</w:t>
       </w:r>
       <w:r>
-        <w:t xml:space="preserve">, which spiral upward as players gain power </w:t>
-      </w:r>
-      <w:proofErr w:type="gramStart"/>
-      <w:r>
-        <w:t>in order to</w:t>
-      </w:r>
-      <w:proofErr w:type="gramEnd"/>
-      <w:r>
-        <w:t xml:space="preserve"> accomplish new feats </w:t>
+        <w:t xml:space="preserve">, which spiral upward as players gain power in order to accomplish new feats </w:t>
       </w:r>
       <w:r>
         <w:t xml:space="preserve">which </w:t>
@@ -2374,27 +2329,13 @@
         <w:rPr>
           <w:i w:val="0"/>
         </w:rPr>
-        <w:t xml:space="preserve"> </w:t>
-      </w:r>
-      <w:proofErr w:type="gramStart"/>
+        <w:t xml:space="preserve"> hav</w:t>
+      </w:r>
       <w:r>
         <w:rPr>
           <w:i w:val="0"/>
         </w:rPr>
-        <w:t>hav</w:t>
-      </w:r>
-      <w:r>
-        <w:rPr>
-          <w:i w:val="0"/>
-        </w:rPr>
-        <w:t>e to</w:t>
-      </w:r>
-      <w:proofErr w:type="gramEnd"/>
-      <w:r>
-        <w:rPr>
-          <w:i w:val="0"/>
-        </w:rPr>
-        <w:t xml:space="preserve"> pay extremely close attention to their surroundings, as bullets come in various speeds and patterns that can end players</w:t>
+        <w:t>e to pay extremely close attention to their surroundings, as bullets come in various speeds and patterns that can end players</w:t>
       </w:r>
       <w:r>
         <w:rPr>
@@ -3114,13 +3055,8 @@
         </w:rPr>
         <w:t xml:space="preserve">: </w:t>
       </w:r>
-      <w:proofErr w:type="spellStart"/>
-      <w:r>
-        <w:t>Galak</w:t>
-      </w:r>
-      <w:proofErr w:type="spellEnd"/>
-      <w:r>
-        <w:t>-Z's</w:t>
+      <w:r>
+        <w:t>Galak-Z's</w:t>
       </w:r>
       <w:r>
         <w:rPr>
@@ -3132,21 +3068,7 @@
         <w:rPr>
           <w:i w:val="0"/>
         </w:rPr>
-        <w:t xml:space="preserve">, creating the feel of </w:t>
-      </w:r>
-      <w:proofErr w:type="gramStart"/>
-      <w:r>
-        <w:rPr>
-          <w:i w:val="0"/>
-        </w:rPr>
-        <w:t>actually driving</w:t>
-      </w:r>
-      <w:proofErr w:type="gramEnd"/>
-      <w:r>
-        <w:rPr>
-          <w:i w:val="0"/>
-        </w:rPr>
-        <w:t xml:space="preserve"> a spaceship</w:t>
+        <w:t>, creating the feel of actually driving a spaceship</w:t>
       </w:r>
       <w:sdt>
         <w:sdtPr>
@@ -3202,102 +3124,86 @@
       <w:pPr>
         <w:ind w:firstLine="202"/>
       </w:pPr>
-      <w:proofErr w:type="spellStart"/>
       <w:r>
         <w:rPr>
           <w:i/>
         </w:rPr>
-        <w:t>Galak</w:t>
-      </w:r>
-      <w:proofErr w:type="spellEnd"/>
+        <w:t>Galak-Z</w:t>
+      </w:r>
+      <w:r>
+        <w:t xml:space="preserve"> is n, 80’s s</w:t>
+      </w:r>
+      <w:r>
+        <w:t xml:space="preserve">ci-fi </w:t>
+      </w:r>
+      <w:r>
+        <w:t xml:space="preserve">anime </w:t>
+      </w:r>
+      <w:r>
+        <w:t xml:space="preserve">styled </w:t>
+      </w:r>
+      <w:r>
+        <w:t>r</w:t>
+      </w:r>
+      <w:r>
+        <w:t>oguelike</w:t>
+      </w:r>
+      <w:r>
+        <w:t xml:space="preserve"> shmup</w:t>
+      </w:r>
+      <w:r>
+        <w:t xml:space="preserve"> that casts players as a lone pilot fighting against enemies in cavernous planetary dungeons. The gameplay combines </w:t>
+      </w:r>
+      <w:r>
+        <w:t>r</w:t>
+      </w:r>
+      <w:r>
+        <w:t>oguelike</w:t>
+      </w:r>
+      <w:r>
+        <w:t xml:space="preserve"> gameplay with </w:t>
+      </w:r>
+      <w:r>
+        <w:t>shmup</w:t>
+      </w:r>
+      <w:r>
+        <w:t xml:space="preserve"> controls to create a unique experience, as </w:t>
+      </w:r>
+      <w:r>
+        <w:t>the player</w:t>
+      </w:r>
+      <w:r>
+        <w:t xml:space="preserve"> pilot</w:t>
+      </w:r>
+      <w:r>
+        <w:t>s</w:t>
+      </w:r>
+      <w:r>
+        <w:t xml:space="preserve"> a physics-based </w:t>
+      </w:r>
+      <w:r>
+        <w:t>ship</w:t>
+      </w:r>
+      <w:r>
+        <w:t xml:space="preserve"> through various “dungeon rooms”. The game also values stealth, as the player’s rockets make noise that alert enemies to the player’s presence. The game’s unique aesthetic and polish are high quality, and while </w:t>
+      </w:r>
+      <w:r>
+        <w:t xml:space="preserve">mostly </w:t>
+      </w:r>
+      <w:r>
+        <w:t>out of scope for the constraints of the thesis, serve</w:t>
+      </w:r>
+      <w:r>
+        <w:t>d</w:t>
+      </w:r>
+      <w:r>
+        <w:t xml:space="preserve"> as a great reference to aspire and work towards. </w:t>
+      </w:r>
       <w:r>
         <w:rPr>
           <w:i/>
         </w:rPr>
-        <w:t>-Z</w:t>
-      </w:r>
-      <w:r>
-        <w:t xml:space="preserve"> is n, 80’s s</w:t>
-      </w:r>
-      <w:r>
-        <w:t xml:space="preserve">ci-fi </w:t>
-      </w:r>
-      <w:r>
-        <w:t xml:space="preserve">anime </w:t>
-      </w:r>
-      <w:r>
-        <w:t xml:space="preserve">styled </w:t>
-      </w:r>
-      <w:r>
-        <w:t>r</w:t>
-      </w:r>
-      <w:r>
-        <w:t>oguelike</w:t>
-      </w:r>
-      <w:r>
-        <w:t xml:space="preserve"> shmup</w:t>
-      </w:r>
-      <w:r>
-        <w:t xml:space="preserve"> that casts players as a lone pilot fighting against enemies in cavernous planetary dungeons. The gameplay combines </w:t>
-      </w:r>
-      <w:r>
-        <w:t>r</w:t>
-      </w:r>
-      <w:r>
-        <w:t>oguelike</w:t>
-      </w:r>
-      <w:r>
-        <w:t xml:space="preserve"> gameplay with </w:t>
-      </w:r>
-      <w:r>
-        <w:t>shmup</w:t>
-      </w:r>
-      <w:r>
-        <w:t xml:space="preserve"> controls to create a unique experience, as </w:t>
-      </w:r>
-      <w:r>
-        <w:t>the player</w:t>
-      </w:r>
-      <w:r>
-        <w:t xml:space="preserve"> pilot</w:t>
-      </w:r>
-      <w:r>
-        <w:t>s</w:t>
-      </w:r>
-      <w:r>
-        <w:t xml:space="preserve"> a physics-based </w:t>
-      </w:r>
-      <w:r>
-        <w:t>ship</w:t>
-      </w:r>
-      <w:r>
-        <w:t xml:space="preserve"> through various “dungeon rooms”. The game also values stealth, as the player’s rockets make noise that alert enemies to the player’s presence. The game’s unique aesthetic and polish are high quality, and while </w:t>
-      </w:r>
-      <w:r>
-        <w:t xml:space="preserve">mostly </w:t>
-      </w:r>
-      <w:r>
-        <w:t>out of scope for the constraints of the thesis, serve</w:t>
-      </w:r>
-      <w:r>
-        <w:t>d</w:t>
-      </w:r>
-      <w:r>
-        <w:t xml:space="preserve"> as a great reference to aspire and work towards. </w:t>
-      </w:r>
-      <w:proofErr w:type="spellStart"/>
-      <w:r>
-        <w:rPr>
-          <w:i/>
-        </w:rPr>
-        <w:t>Galak</w:t>
-      </w:r>
-      <w:proofErr w:type="spellEnd"/>
-      <w:r>
-        <w:rPr>
-          <w:i/>
-        </w:rPr>
-        <w:t>-Z</w:t>
+        <w:t>Galak-Z</w:t>
       </w:r>
       <w:r>
         <w:t xml:space="preserve">’s ship controls are also intuitive, and the artifact </w:t>
@@ -3375,21 +3281,8 @@
       <w:pPr>
         <w:ind w:firstLine="202"/>
       </w:pPr>
-      <w:proofErr w:type="gramStart"/>
-      <w:r>
-        <w:t>The majority of</w:t>
-      </w:r>
-      <w:proofErr w:type="gramEnd"/>
-      <w:r>
-        <w:t xml:space="preserve"> the games listed have some sort of RPS gameplay, as outlined by </w:t>
-      </w:r>
-      <w:proofErr w:type="spellStart"/>
-      <w:r>
-        <w:t>Chelaru’s</w:t>
-      </w:r>
-      <w:proofErr w:type="spellEnd"/>
-      <w:r>
-        <w:t xml:space="preserve"> paper</w:t>
+      <w:r>
+        <w:t>The majority of the games listed have some sort of RPS gameplay, as outlined by Chelaru’s paper</w:t>
       </w:r>
       <w:sdt>
         <w:sdtPr>
@@ -3609,15 +3502,7 @@
         </w:sdtContent>
       </w:sdt>
       <w:r>
-        <w:t xml:space="preserve">. Because players </w:t>
-      </w:r>
-      <w:proofErr w:type="gramStart"/>
-      <w:r>
-        <w:t>are able to</w:t>
-      </w:r>
-      <w:proofErr w:type="gramEnd"/>
-      <w:r>
-        <w:t xml:space="preserve"> lure and stack multiple enemies to create hordes that would obliterate the game’s flow via incredibly intense moments, giving the player the option to take a break at any point prevents the game from becoming overwhelming </w:t>
+        <w:t xml:space="preserve">. Because players are able to lure and stack multiple enemies to create hordes that would obliterate the game’s flow via incredibly intense moments, giving the player the option to take a break at any point prevents the game from becoming overwhelming </w:t>
       </w:r>
       <w:sdt>
         <w:sdtPr>
@@ -3648,30 +3533,14 @@
       <w:r>
         <w:t xml:space="preserve">. </w:t>
       </w:r>
-      <w:proofErr w:type="spellStart"/>
       <w:r>
         <w:rPr>
           <w:i/>
         </w:rPr>
-        <w:t>Galak</w:t>
-      </w:r>
-      <w:proofErr w:type="spellEnd"/>
-      <w:r>
-        <w:rPr>
-          <w:i/>
-        </w:rPr>
-        <w:t>-Z</w:t>
-      </w:r>
-      <w:r>
-        <w:t xml:space="preserve"> comes from the other end of the spectrum, where </w:t>
-      </w:r>
-      <w:proofErr w:type="gramStart"/>
-      <w:r>
-        <w:t>the majority of</w:t>
-      </w:r>
-      <w:proofErr w:type="gramEnd"/>
-      <w:r>
-        <w:t xml:space="preserve"> gameplay isn’t hectic, but tension </w:t>
+        <w:t>Galak-Z</w:t>
+      </w:r>
+      <w:r>
+        <w:t xml:space="preserve"> comes from the other end of the spectrum, where the majority of gameplay isn’t hectic, but tension </w:t>
       </w:r>
       <w:r>
         <w:t xml:space="preserve">and flow </w:t>
@@ -3941,19 +3810,11 @@
       <w:r>
         <w:t xml:space="preserve"> and </w:t>
       </w:r>
-      <w:proofErr w:type="spellStart"/>
       <w:r>
         <w:rPr>
           <w:i/>
         </w:rPr>
-        <w:t>Galak</w:t>
-      </w:r>
-      <w:proofErr w:type="spellEnd"/>
-      <w:r>
-        <w:rPr>
-          <w:i/>
-        </w:rPr>
-        <w:t>-Z</w:t>
+        <w:t>Galak-Z</w:t>
       </w:r>
       <w:r>
         <w:t xml:space="preserve">’s differing control styles to create the best combat experience for the artifact. As mentioned in </w:t>
@@ -4637,14 +4498,12 @@
       <w:r>
         <w:t xml:space="preserve">, which increases the amount of damage each projectile does to other entities. The defense family includes </w:t>
       </w:r>
-      <w:proofErr w:type="spellStart"/>
       <w:r>
         <w:rPr>
           <w:i/>
         </w:rPr>
         <w:t>Hp</w:t>
       </w:r>
-      <w:proofErr w:type="spellEnd"/>
       <w:r>
         <w:t xml:space="preserve">, which increases a player’s </w:t>
       </w:r>
@@ -4887,29 +4746,13 @@
         </w:r>
       </w:fldSimple>
       <w:r>
-        <w:t xml:space="preserve">: The </w:t>
-      </w:r>
-      <w:proofErr w:type="spellStart"/>
-      <w:r>
-        <w:t>spreadshot</w:t>
-      </w:r>
-      <w:proofErr w:type="spellEnd"/>
-      <w:r>
-        <w:t xml:space="preserve"> </w:t>
+        <w:t xml:space="preserve">: The spreadshot </w:t>
       </w:r>
       <w:r>
         <w:t>weapon</w:t>
       </w:r>
       <w:r>
-        <w:t xml:space="preserve"> (right) encourages players to get in as close as possible to blast enemies with as many shots as possible. The wave gun (left) outranges the </w:t>
-      </w:r>
-      <w:proofErr w:type="spellStart"/>
-      <w:r>
-        <w:t>spreadshot</w:t>
-      </w:r>
-      <w:proofErr w:type="spellEnd"/>
-      <w:r>
-        <w:t>, but encourages the player to keep enemies at the focal point for optimal damage</w:t>
+        <w:t xml:space="preserve"> (right) encourages players to get in as close as possible to blast enemies with as many shots as possible. The wave gun (left) outranges the spreadshot, but encourages the player to keep enemies at the focal point for optimal damage</w:t>
       </w:r>
       <w:bookmarkEnd w:id="8"/>
     </w:p>
@@ -4978,15 +4821,7 @@
         <w:t xml:space="preserve"> temporary</w:t>
       </w:r>
       <w:r>
-        <w:t xml:space="preserve"> power-up boosts, like </w:t>
-      </w:r>
-      <w:proofErr w:type="spellStart"/>
-      <w:r>
-        <w:t>Quickshot’s</w:t>
-      </w:r>
-      <w:proofErr w:type="spellEnd"/>
-      <w:r>
-        <w:t xml:space="preserve"> large burst in rate of fire for 5 seconds, to more</w:t>
+        <w:t xml:space="preserve"> power-up boosts, like Quickshot’s large burst in rate of fire for 5 seconds, to more</w:t>
       </w:r>
       <w:r>
         <w:t xml:space="preserve"> custom actions, such as Boost’s ability to dash forward in the direction the player is pointing, changing momentum and doing damage on contact with other entities</w:t>
@@ -5620,8 +5455,6 @@
       <w:pPr>
         <w:ind w:left="202"/>
       </w:pPr>
-      <w:bookmarkStart w:id="12" w:name="_GoBack"/>
-      <w:bookmarkEnd w:id="12"/>
     </w:p>
     <w:p>
       <w:pPr>
@@ -5644,7 +5477,7 @@
         <w:pStyle w:val="Caption"/>
         <w:jc w:val="center"/>
       </w:pPr>
-      <w:bookmarkStart w:id="13" w:name="_Toc478975014"/>
+      <w:bookmarkStart w:id="12" w:name="_Toc478975014"/>
       <w:r>
         <w:t xml:space="preserve">Figure </w:t>
       </w:r>
@@ -5659,7 +5492,7 @@
       <w:r>
         <w:t>: A UML Diagram that displays the core architecture of the program.</w:t>
       </w:r>
-      <w:bookmarkEnd w:id="13"/>
+      <w:bookmarkEnd w:id="12"/>
     </w:p>
     <w:p>
       <w:pPr>
@@ -5742,21 +5575,13 @@
         <w:t xml:space="preserve"> </w:t>
       </w:r>
       <w:r>
-        <w:t xml:space="preserve">The process starts by adding anywhere from 50 to 100 asteroids </w:t>
-      </w:r>
-      <w:proofErr w:type="spellStart"/>
-      <w:r>
-        <w:t>t</w:t>
+        <w:t>The process starts by adding anywhere from 50 to 100 asteroids t</w:t>
       </w:r>
       <w:r>
         <w:t>HGB</w:t>
       </w:r>
       <w:r>
-        <w:t>o</w:t>
-      </w:r>
-      <w:proofErr w:type="spellEnd"/>
-      <w:r>
-        <w:t xml:space="preserve"> the map by randomly picking spots inside the arena. </w:t>
+        <w:t xml:space="preserve">o the map by randomly picking spots inside the arena. </w:t>
       </w:r>
       <w:r>
         <w:br/>
@@ -5824,7 +5649,7 @@
         <w:pStyle w:val="Caption"/>
         <w:jc w:val="center"/>
       </w:pPr>
-      <w:bookmarkStart w:id="14" w:name="_Toc478975015"/>
+      <w:bookmarkStart w:id="13" w:name="_Toc478975015"/>
       <w:r>
         <w:t xml:space="preserve">Figure </w:t>
       </w:r>
@@ -5842,7 +5667,7 @@
       <w:r>
         <w:t>. The GameMode then selects a random circle in the map that doesn't collide with any of the other encounters.</w:t>
       </w:r>
-      <w:bookmarkEnd w:id="14"/>
+      <w:bookmarkEnd w:id="13"/>
     </w:p>
     <w:p>
       <w:pPr>
@@ -5858,15 +5683,7 @@
         <w:t>encounters</w:t>
       </w:r>
       <w:r>
-        <w:t xml:space="preserve">, or map features, to spawn in the game. Each game mode picks how many encounters are in the map, and can control the amount and types of encounters it spawns. The game splits </w:t>
-      </w:r>
-      <w:proofErr w:type="gramStart"/>
-      <w:r>
-        <w:t>encounters</w:t>
-      </w:r>
-      <w:proofErr w:type="gramEnd"/>
-      <w:r>
-        <w:t xml:space="preserve"> into two groups, </w:t>
+        <w:t xml:space="preserve">, or map features, to spawn in the game. Each game mode picks how many encounters are in the map, and can control the amount and types of encounters it spawns. The game splits encounters into two groups, </w:t>
       </w:r>
       <w:r>
         <w:rPr>
@@ -5884,13 +5701,25 @@
         <w:t>major</w:t>
       </w:r>
       <w:r>
-        <w:t xml:space="preserve"> encounters, based on the physical size and magnitude of the encounter. For example, as a nebula is less gameplay-impac</w:t>
+        <w:t xml:space="preserve"> encounters, based on the physical size and </w:t>
+      </w:r>
+      <w:r>
+        <w:t>gameplay impact</w:t>
+      </w:r>
+      <w:r>
+        <w:t xml:space="preserve"> of the encounter. For example, as a nebula is less gameplay-impac</w:t>
       </w:r>
       <w:r>
         <w:t xml:space="preserve">ting and more passive, it is a minor </w:t>
       </w:r>
       <w:r>
-        <w:t>encounter and spawned more frequently. Conversely, wormholes and black holes take up much more gameplay space and actively impact how players play the game on a much larger scale, and are thus large encounters and limited in the number of spawns they have in the world.</w:t>
+        <w:t xml:space="preserve">encounter and spawned more frequently. Conversely, wormholes and black holes take up much more </w:t>
+      </w:r>
+      <w:r>
+        <w:t>play</w:t>
+      </w:r>
+      <w:r>
+        <w:t xml:space="preserve"> space and actively impact how players play the game on a much larger scale, and are thus large encounters and limited in the number of spawns they have in the world.</w:t>
       </w:r>
     </w:p>
     <w:p>
@@ -5960,7 +5789,7 @@
         <w:pStyle w:val="Caption"/>
         <w:jc w:val="center"/>
       </w:pPr>
-      <w:bookmarkStart w:id="15" w:name="_Toc478975016"/>
+      <w:bookmarkStart w:id="14" w:name="_Toc478975016"/>
       <w:r>
         <w:t xml:space="preserve">Figure </w:t>
       </w:r>
@@ -5975,22 +5804,42 @@
       <w:r>
         <w:t>: Stage 2- The GameMode clears out any entities within the radius of the encounter, which removes any asteroids that would be colliding with this new encounter.</w:t>
       </w:r>
-      <w:bookmarkEnd w:id="15"/>
+      <w:bookmarkEnd w:id="14"/>
     </w:p>
     <w:p>
+      <w:r>
+        <w:br w:type="page"/>
+      </w:r>
+    </w:p>
+    <w:p>
       <w:pPr>
         <w:keepNext/>
         <w:ind w:firstLine="202"/>
       </w:pPr>
       <w:r>
-        <w:t>After selecting an encounter, the game generates a random radius and attempts to spawn the encounter into the game. The game fills out the large encounters first, t</w:t>
+        <w:lastRenderedPageBreak/>
+        <w:t xml:space="preserve">After selecting an encounter, the game generates a random radius and attempts to spawn the encounter into the game. The game </w:t>
+      </w:r>
+      <w:r>
+        <w:t>spawns</w:t>
+      </w:r>
+      <w:r>
+        <w:t xml:space="preserve"> the </w:t>
+      </w:r>
+      <w:r>
+        <w:t>major</w:t>
+      </w:r>
+      <w:r>
+        <w:t xml:space="preserve"> encounters first, t</w:t>
       </w:r>
       <w:r>
         <w:t xml:space="preserve">hen moves on to the </w:t>
       </w:r>
       <w:r>
-        <w:lastRenderedPageBreak/>
-        <w:t>medium ones.</w:t>
+        <w:t>minor</w:t>
+      </w:r>
+      <w:r>
+        <w:t xml:space="preserve"> ones.</w:t>
       </w:r>
       <w:r>
         <w:br/>
@@ -6060,7 +5909,7 @@
         <w:pStyle w:val="Caption"/>
         <w:jc w:val="center"/>
       </w:pPr>
-      <w:bookmarkStart w:id="16" w:name="_Toc478975017"/>
+      <w:bookmarkStart w:id="15" w:name="_Toc478975017"/>
       <w:r>
         <w:t xml:space="preserve">Figure </w:t>
       </w:r>
@@ -6075,20 +5924,30 @@
       <w:r>
         <w:t>: Stage 3- The encounter is spawned in.</w:t>
       </w:r>
-      <w:bookmarkEnd w:id="16"/>
+      <w:bookmarkEnd w:id="15"/>
     </w:p>
     <w:p>
       <w:pPr>
         <w:ind w:firstLine="202"/>
       </w:pPr>
       <w:r>
-        <w:t>Once the GameMode has selected a valid location for the encounter that doesn’t collide with any other encounters, the GameMode deletes any entities within the proposed encounter’s radius. The process checks for collisions with any of the asteroids in the game map, and removes anything that could potentially interfere with the encounter.</w:t>
-      </w:r>
-    </w:p>
-    <w:p>
-      <w:pPr>
-        <w:ind w:firstLine="202"/>
-      </w:pPr>
+        <w:t xml:space="preserve">Once the GameMode has selected a valid location for the encounter that doesn’t collide with any other encounters, the GameMode deletes any entities within the proposed encounter’s radius. The process checks for collisions with any of the </w:t>
+      </w:r>
+      <w:r>
+        <w:t>entities</w:t>
+      </w:r>
+      <w:r>
+        <w:t xml:space="preserve"> </w:t>
+      </w:r>
+      <w:r>
+        <w:t>on</w:t>
+      </w:r>
+      <w:r>
+        <w:t xml:space="preserve"> the game map, and removes anything that could potentially interfere with the encounter.</w:t>
+      </w:r>
+      <w:r>
+        <w:t xml:space="preserve"> </w:t>
+      </w:r>
       <w:r>
         <w:t>Finally, once the area is cleared, the GameMode spawns in the encounter.</w:t>
       </w:r>
@@ -6151,7 +6010,7 @@
         <w:pStyle w:val="Caption"/>
         <w:jc w:val="center"/>
       </w:pPr>
-      <w:bookmarkStart w:id="17" w:name="_Toc478975018"/>
+      <w:bookmarkStart w:id="16" w:name="_Toc478975018"/>
       <w:r>
         <w:t xml:space="preserve">Figure </w:t>
       </w:r>
@@ -6166,7 +6025,7 @@
       <w:r>
         <w:t>: A new encounter attempting to spawn in collides with a previous and fails. A second attempt is made that collides with no others, and succeeds.</w:t>
       </w:r>
-      <w:bookmarkEnd w:id="17"/>
+      <w:bookmarkEnd w:id="16"/>
     </w:p>
     <w:p>
       <w:pPr>
@@ -6175,21 +6034,11 @@
       <w:r>
         <w:t xml:space="preserve">Subsequent encounters are spawned in checking against </w:t>
       </w:r>
-      <w:proofErr w:type="gramStart"/>
-      <w:r>
-        <w:t>all of</w:t>
-      </w:r>
-      <w:proofErr w:type="gramEnd"/>
-      <w:r>
-        <w:t xml:space="preserve"> the previous encounters’ boundaries. This step is to ensure that no entities of another encounter are removed when clearing space for a new encounter. In the </w:t>
-      </w:r>
-      <w:proofErr w:type="gramStart"/>
-      <w:r>
-        <w:t>figure</w:t>
-      </w:r>
-      <w:proofErr w:type="gramEnd"/>
-      <w:r>
-        <w:t xml:space="preserve"> above, an encounter’s random location is too close to our previous encounter, forcing the encounter to pick another location.</w:t>
+      <w:r>
+        <w:t>all</w:t>
+      </w:r>
+      <w:r>
+        <w:t xml:space="preserve"> the previous encounters’ boundaries. This step is to ensure that no entities of another encounter are removed when clearing space for a new encounter. In the figure above, an encounter’s random location is too close to our previous encounter, forcing the encounter to pick another location.</w:t>
       </w:r>
     </w:p>
     <w:p>
@@ -6198,454 +6047,6 @@
       </w:pPr>
       <w:r>
         <w:t>Development Process and Structure</w:t>
-      </w:r>
-    </w:p>
-    <w:p>
-      <w:pPr>
-        <w:ind w:firstLine="202"/>
-        <w:rPr>
-          <w:color w:val="FF0000"/>
-        </w:rPr>
-      </w:pPr>
-      <w:r>
-        <w:rPr>
-          <w:color w:val="FF0000"/>
-        </w:rPr>
-        <w:t>[Should I include any of this?]</w:t>
-      </w:r>
-    </w:p>
-    <w:p>
-      <w:pPr>
-        <w:ind w:firstLine="202"/>
-        <w:rPr>
-          <w:color w:val="7F7F7F" w:themeColor="text1" w:themeTint="80"/>
-        </w:rPr>
-      </w:pPr>
-      <w:r>
-        <w:rPr>
-          <w:color w:val="7F7F7F" w:themeColor="text1" w:themeTint="80"/>
-        </w:rPr>
-        <w:t xml:space="preserve">The project </w:t>
-      </w:r>
-      <w:r>
-        <w:rPr>
-          <w:color w:val="7F7F7F" w:themeColor="text1" w:themeTint="80"/>
-        </w:rPr>
-        <w:t>employed</w:t>
-      </w:r>
-      <w:r>
-        <w:rPr>
-          <w:color w:val="7F7F7F" w:themeColor="text1" w:themeTint="80"/>
-        </w:rPr>
-        <w:t xml:space="preserve"> concentric development to organize the game’s components and features into </w:t>
-      </w:r>
-      <w:r>
-        <w:rPr>
-          <w:color w:val="7F7F7F" w:themeColor="text1" w:themeTint="80"/>
-        </w:rPr>
-        <w:t>discrete tiers</w:t>
-      </w:r>
-      <w:r>
-        <w:rPr>
-          <w:color w:val="7F7F7F" w:themeColor="text1" w:themeTint="80"/>
-        </w:rPr>
-        <w:t>. Each of the tiers</w:t>
-      </w:r>
-      <w:r>
-        <w:rPr>
-          <w:color w:val="7F7F7F" w:themeColor="text1" w:themeTint="80"/>
-        </w:rPr>
-        <w:t xml:space="preserve"> </w:t>
-      </w:r>
-      <w:r>
-        <w:rPr>
-          <w:color w:val="7F7F7F" w:themeColor="text1" w:themeTint="80"/>
-        </w:rPr>
-        <w:t>consisted</w:t>
-      </w:r>
-      <w:r>
-        <w:rPr>
-          <w:color w:val="7F7F7F" w:themeColor="text1" w:themeTint="80"/>
-        </w:rPr>
-        <w:t xml:space="preserve"> of a set of features that </w:t>
-      </w:r>
-      <w:r>
-        <w:rPr>
-          <w:color w:val="7F7F7F" w:themeColor="text1" w:themeTint="80"/>
-        </w:rPr>
-        <w:t>built</w:t>
-      </w:r>
-      <w:r>
-        <w:rPr>
-          <w:color w:val="7F7F7F" w:themeColor="text1" w:themeTint="80"/>
-        </w:rPr>
-        <w:t xml:space="preserve"> </w:t>
-      </w:r>
-      <w:r>
-        <w:rPr>
-          <w:color w:val="7F7F7F" w:themeColor="text1" w:themeTint="80"/>
-        </w:rPr>
-        <w:t>off</w:t>
-      </w:r>
-      <w:r>
-        <w:rPr>
-          <w:color w:val="7F7F7F" w:themeColor="text1" w:themeTint="80"/>
-        </w:rPr>
-        <w:t xml:space="preserve"> the previous tier’s work, and provide</w:t>
-      </w:r>
-      <w:r>
-        <w:rPr>
-          <w:color w:val="7F7F7F" w:themeColor="text1" w:themeTint="80"/>
-        </w:rPr>
-        <w:t>d</w:t>
-      </w:r>
-      <w:r>
-        <w:rPr>
-          <w:color w:val="7F7F7F" w:themeColor="text1" w:themeTint="80"/>
-        </w:rPr>
-        <w:t xml:space="preserve"> a clear path for the project’s dependencies. </w:t>
-      </w:r>
-      <w:r>
-        <w:rPr>
-          <w:color w:val="7F7F7F" w:themeColor="text1" w:themeTint="80"/>
-        </w:rPr>
-        <w:t>The tiers also provide</w:t>
-      </w:r>
-      <w:r>
-        <w:rPr>
-          <w:color w:val="7F7F7F" w:themeColor="text1" w:themeTint="80"/>
-        </w:rPr>
-        <w:t>d</w:t>
-      </w:r>
-      <w:r>
-        <w:rPr>
-          <w:color w:val="7F7F7F" w:themeColor="text1" w:themeTint="80"/>
-        </w:rPr>
-        <w:t xml:space="preserve"> priorities for the sets of features, and naturally divide</w:t>
-      </w:r>
-      <w:r>
-        <w:rPr>
-          <w:color w:val="7F7F7F" w:themeColor="text1" w:themeTint="80"/>
-        </w:rPr>
-        <w:t>d</w:t>
-      </w:r>
-      <w:r>
-        <w:rPr>
-          <w:color w:val="7F7F7F" w:themeColor="text1" w:themeTint="80"/>
-        </w:rPr>
-        <w:t xml:space="preserve"> up the features into </w:t>
-      </w:r>
-      <w:r>
-        <w:rPr>
-          <w:color w:val="7F7F7F" w:themeColor="text1" w:themeTint="80"/>
-        </w:rPr>
-        <w:t xml:space="preserve">milestones. </w:t>
-      </w:r>
-      <w:r>
-        <w:rPr>
-          <w:color w:val="7F7F7F" w:themeColor="text1" w:themeTint="80"/>
-        </w:rPr>
-        <w:t xml:space="preserve">The </w:t>
-      </w:r>
-      <w:r>
-        <w:rPr>
-          <w:color w:val="7F7F7F" w:themeColor="text1" w:themeTint="80"/>
-        </w:rPr>
-        <w:t xml:space="preserve">last tier </w:t>
-      </w:r>
-      <w:r>
-        <w:rPr>
-          <w:color w:val="7F7F7F" w:themeColor="text1" w:themeTint="80"/>
-        </w:rPr>
-        <w:t>was</w:t>
-      </w:r>
-      <w:r>
-        <w:rPr>
-          <w:color w:val="7F7F7F" w:themeColor="text1" w:themeTint="80"/>
-        </w:rPr>
-        <w:t xml:space="preserve"> considered optional, and serve</w:t>
-      </w:r>
-      <w:r>
-        <w:rPr>
-          <w:color w:val="7F7F7F" w:themeColor="text1" w:themeTint="80"/>
-        </w:rPr>
-        <w:t>d</w:t>
-      </w:r>
-      <w:r>
-        <w:rPr>
-          <w:color w:val="7F7F7F" w:themeColor="text1" w:themeTint="80"/>
-        </w:rPr>
-        <w:t xml:space="preserve"> as</w:t>
-      </w:r>
-      <w:r>
-        <w:rPr>
-          <w:color w:val="7F7F7F" w:themeColor="text1" w:themeTint="80"/>
-        </w:rPr>
-        <w:t xml:space="preserve"> the stretch goals of the project</w:t>
-      </w:r>
-      <w:r>
-        <w:rPr>
-          <w:color w:val="7F7F7F" w:themeColor="text1" w:themeTint="80"/>
-        </w:rPr>
-        <w:t>.</w:t>
-      </w:r>
-    </w:p>
-    <w:p>
-      <w:pPr>
-        <w:ind w:firstLine="202"/>
-        <w:rPr>
-          <w:color w:val="7F7F7F" w:themeColor="text1" w:themeTint="80"/>
-        </w:rPr>
-      </w:pPr>
-      <w:r>
-        <w:rPr>
-          <w:color w:val="7F7F7F" w:themeColor="text1" w:themeTint="80"/>
-        </w:rPr>
-        <w:t xml:space="preserve">Tier 0 consists of any mandatory engine work that needs to be done before beginning the project. Although </w:t>
-      </w:r>
-      <w:proofErr w:type="gramStart"/>
-      <w:r>
-        <w:rPr>
-          <w:color w:val="7F7F7F" w:themeColor="text1" w:themeTint="80"/>
-        </w:rPr>
-        <w:t>the majority of</w:t>
-      </w:r>
-      <w:proofErr w:type="gramEnd"/>
-      <w:r>
-        <w:rPr>
-          <w:color w:val="7F7F7F" w:themeColor="text1" w:themeTint="80"/>
-        </w:rPr>
-        <w:t xml:space="preserve"> the engine’s subsystems are up to the quality needed for the project, a few bugs with rendering and particle systems need to be addressed before continuing on to the remainder of the project.</w:t>
-      </w:r>
-    </w:p>
-    <w:p>
-      <w:pPr>
-        <w:ind w:firstLine="202"/>
-        <w:rPr>
-          <w:color w:val="7F7F7F" w:themeColor="text1" w:themeTint="80"/>
-        </w:rPr>
-      </w:pPr>
-      <w:r>
-        <w:rPr>
-          <w:color w:val="7F7F7F" w:themeColor="text1" w:themeTint="80"/>
-        </w:rPr>
-        <w:t xml:space="preserve">Tier 1 consists of all the core gameplay elements that make up the game. </w:t>
-      </w:r>
-      <w:r>
-        <w:rPr>
-          <w:color w:val="7F7F7F" w:themeColor="text1" w:themeTint="80"/>
-        </w:rPr>
-        <w:t xml:space="preserve">These features focus on getting the game functional first, proving out the core loop and the gameplay elements before moving on to polish tasks. </w:t>
-      </w:r>
-      <w:r>
-        <w:rPr>
-          <w:color w:val="7F7F7F" w:themeColor="text1" w:themeTint="80"/>
-        </w:rPr>
-        <w:t xml:space="preserve">This tier </w:t>
-      </w:r>
-      <w:r>
-        <w:rPr>
-          <w:color w:val="7F7F7F" w:themeColor="text1" w:themeTint="80"/>
-        </w:rPr>
-        <w:t>includes</w:t>
-      </w:r>
-      <w:r>
-        <w:rPr>
-          <w:color w:val="7F7F7F" w:themeColor="text1" w:themeTint="80"/>
-        </w:rPr>
-        <w:t xml:space="preserve"> implementing</w:t>
-      </w:r>
-      <w:r>
-        <w:rPr>
-          <w:color w:val="7F7F7F" w:themeColor="text1" w:themeTint="80"/>
-        </w:rPr>
-        <w:t xml:space="preserve"> multiplayer, programming player ships and rudimentary enemies, the game’s basic power ups, and a level to fly around in. The game will also have two distinct modes, assembly (the main game) and challenge (the minigames segment)</w:t>
-      </w:r>
-      <w:r>
-        <w:rPr>
-          <w:color w:val="7F7F7F" w:themeColor="text1" w:themeTint="80"/>
-        </w:rPr>
-        <w:t>, along with start and end UI, including the victory screen</w:t>
-      </w:r>
-      <w:r>
-        <w:rPr>
-          <w:color w:val="7F7F7F" w:themeColor="text1" w:themeTint="80"/>
-        </w:rPr>
-        <w:t xml:space="preserve">. </w:t>
-      </w:r>
-      <w:r>
-        <w:rPr>
-          <w:color w:val="7F7F7F" w:themeColor="text1" w:themeTint="80"/>
-        </w:rPr>
-        <w:t>Most of the content will not be polished to final quality,</w:t>
-      </w:r>
-      <w:r>
-        <w:rPr>
-          <w:color w:val="7F7F7F" w:themeColor="text1" w:themeTint="80"/>
-        </w:rPr>
-        <w:t xml:space="preserve"> but instead be the foundation</w:t>
-      </w:r>
-      <w:r>
-        <w:rPr>
-          <w:color w:val="7F7F7F" w:themeColor="text1" w:themeTint="80"/>
-        </w:rPr>
-        <w:t xml:space="preserve"> for the rest of the game</w:t>
-      </w:r>
-      <w:r>
-        <w:rPr>
-          <w:color w:val="7F7F7F" w:themeColor="text1" w:themeTint="80"/>
-        </w:rPr>
-        <w:t xml:space="preserve">’s features and polish to build </w:t>
-      </w:r>
-      <w:proofErr w:type="gramStart"/>
-      <w:r>
-        <w:rPr>
-          <w:color w:val="7F7F7F" w:themeColor="text1" w:themeTint="80"/>
-        </w:rPr>
-        <w:t>off of</w:t>
-      </w:r>
-      <w:proofErr w:type="gramEnd"/>
-      <w:r>
-        <w:rPr>
-          <w:color w:val="7F7F7F" w:themeColor="text1" w:themeTint="80"/>
-        </w:rPr>
-        <w:t xml:space="preserve">. This tier is much akin to a Proof of Concept Gameplay milestone, but will be first playable as well. </w:t>
-      </w:r>
-    </w:p>
-    <w:p>
-      <w:pPr>
-        <w:ind w:firstLine="202"/>
-        <w:rPr>
-          <w:color w:val="7F7F7F" w:themeColor="text1" w:themeTint="80"/>
-        </w:rPr>
-      </w:pPr>
-      <w:r>
-        <w:rPr>
-          <w:color w:val="7F7F7F" w:themeColor="text1" w:themeTint="80"/>
-        </w:rPr>
-        <w:t>Tier 2 contains tasks with a focus on getting the core gameplay smooth, polished, and feeling good. This tier is to mitigate the risk of overscoping up front and running out of polish time, so that before any new non-core features and functionality are added, the game already feels good. This will establish the minimum-viable product for the game, and will ensure that the project meets the goal of creating a complete and polished game.</w:t>
-      </w:r>
-    </w:p>
-    <w:p>
-      <w:pPr>
-        <w:ind w:firstLine="202"/>
-        <w:rPr>
-          <w:color w:val="7F7F7F" w:themeColor="text1" w:themeTint="80"/>
-        </w:rPr>
-      </w:pPr>
-      <w:r>
-        <w:rPr>
-          <w:color w:val="7F7F7F" w:themeColor="text1" w:themeTint="80"/>
-        </w:rPr>
-        <w:t>Tier 3’s tasks focus on augmenting the current gameplay to improve gameplay quality and replayability. This tier in</w:t>
-      </w:r>
-      <w:r>
-        <w:rPr>
-          <w:color w:val="7F7F7F" w:themeColor="text1" w:themeTint="80"/>
-        </w:rPr>
-        <w:t xml:space="preserve">troduces socket items/equipment, and adds the remaining power-up items and stats. Completion of the tier’s tasks will also add 2-6 more challenge variations, as well as procedurally generated map zones during assembly phase. These tasks will be polished to final quality, </w:t>
-      </w:r>
-      <w:proofErr w:type="gramStart"/>
-      <w:r>
-        <w:rPr>
-          <w:color w:val="7F7F7F" w:themeColor="text1" w:themeTint="80"/>
-        </w:rPr>
-        <w:t>in order to</w:t>
-      </w:r>
-      <w:proofErr w:type="gramEnd"/>
-      <w:r>
-        <w:rPr>
-          <w:color w:val="7F7F7F" w:themeColor="text1" w:themeTint="80"/>
-        </w:rPr>
-        <w:t xml:space="preserve"> match the quality of the game after </w:t>
-      </w:r>
-      <w:r>
-        <w:rPr>
-          <w:color w:val="7F7F7F" w:themeColor="text1" w:themeTint="80"/>
-        </w:rPr>
-        <w:t>tier</w:t>
-      </w:r>
-      <w:r>
-        <w:rPr>
-          <w:color w:val="7F7F7F" w:themeColor="text1" w:themeTint="80"/>
-        </w:rPr>
-        <w:t xml:space="preserve"> 2 has been finished.</w:t>
-      </w:r>
-      <w:r>
-        <w:rPr>
-          <w:color w:val="7F7F7F" w:themeColor="text1" w:themeTint="80"/>
-        </w:rPr>
-        <w:t xml:space="preserve"> Once </w:t>
-      </w:r>
-      <w:r>
-        <w:rPr>
-          <w:color w:val="7F7F7F" w:themeColor="text1" w:themeTint="80"/>
-        </w:rPr>
-        <w:t>tier</w:t>
-      </w:r>
-      <w:r>
-        <w:rPr>
-          <w:color w:val="7F7F7F" w:themeColor="text1" w:themeTint="80"/>
-        </w:rPr>
-        <w:t xml:space="preserve"> 3</w:t>
-      </w:r>
-      <w:r>
-        <w:rPr>
-          <w:color w:val="7F7F7F" w:themeColor="text1" w:themeTint="80"/>
-        </w:rPr>
-        <w:t xml:space="preserve"> is completed, the developer should be able to halt development at any point and the game should still feel like a complete and polished product, ready for defense.</w:t>
-      </w:r>
-    </w:p>
-    <w:p>
-      <w:pPr>
-        <w:ind w:firstLine="202"/>
-        <w:rPr>
-          <w:color w:val="7F7F7F" w:themeColor="text1" w:themeTint="80"/>
-        </w:rPr>
-      </w:pPr>
-      <w:r>
-        <w:rPr>
-          <w:color w:val="7F7F7F" w:themeColor="text1" w:themeTint="80"/>
-        </w:rPr>
-        <w:t>All</w:t>
-      </w:r>
-      <w:r>
-        <w:rPr>
-          <w:color w:val="7F7F7F" w:themeColor="text1" w:themeTint="80"/>
-        </w:rPr>
-        <w:t xml:space="preserve"> the remaining tasks and stretch goals reside in tier 4, which is optional for completion.</w:t>
-      </w:r>
-      <w:r>
-        <w:rPr>
-          <w:color w:val="7F7F7F" w:themeColor="text1" w:themeTint="80"/>
-        </w:rPr>
-        <w:t xml:space="preserve"> This tier includes tasks such as implementing bosses</w:t>
-      </w:r>
-      <w:r>
-        <w:rPr>
-          <w:color w:val="7F7F7F" w:themeColor="text1" w:themeTint="80"/>
-        </w:rPr>
-        <w:t xml:space="preserve"> during assembly phase and adding more challenges.</w:t>
-      </w:r>
-      <w:r>
-        <w:rPr>
-          <w:color w:val="7F7F7F" w:themeColor="text1" w:themeTint="80"/>
-        </w:rPr>
-        <w:t xml:space="preserve"> </w:t>
-      </w:r>
-      <w:r>
-        <w:rPr>
-          <w:color w:val="7F7F7F" w:themeColor="text1" w:themeTint="80"/>
-        </w:rPr>
-        <w:t>The tier will also add new slot items to the game, such as new weapons and chassis types. This tier will continue to push the bar of quality and polish for the game, and will be worked on during any of the remaining time in the project.</w:t>
-      </w:r>
-    </w:p>
-    <w:p>
-      <w:pPr>
-        <w:ind w:firstLine="202"/>
-      </w:pPr>
-      <w:r>
-        <w:t xml:space="preserve">By using concentric development, the project is not only organized into discrete milestones with clear objectives and deliverables, but is separated into a chain of dependencies that prioritize the core components of the project. </w:t>
       </w:r>
     </w:p>
     <w:p>
@@ -6666,7 +6067,6 @@
           <w:szCs w:val="22"/>
           <w:lang w:eastAsia="ja-JP"/>
         </w:rPr>
-        <w:lastRenderedPageBreak/>
         <w:drawing>
           <wp:inline distT="0" distB="0" distL="0" distR="0" wp14:anchorId="721DF5EC" wp14:editId="44C676A7">
             <wp:extent cx="3200400" cy="1674262"/>
@@ -6722,9 +6122,9 @@
         <w:pStyle w:val="Caption"/>
         <w:jc w:val="center"/>
       </w:pPr>
-      <w:bookmarkStart w:id="18" w:name="_Ref477258986"/>
-      <w:bookmarkStart w:id="19" w:name="_Ref477258976"/>
-      <w:bookmarkStart w:id="20" w:name="_Toc478975019"/>
+      <w:bookmarkStart w:id="17" w:name="_Ref477258986"/>
+      <w:bookmarkStart w:id="18" w:name="_Ref477258976"/>
+      <w:bookmarkStart w:id="19" w:name="_Toc478975019"/>
       <w:r>
         <w:t xml:space="preserve">Figure </w:t>
       </w:r>
@@ -6736,12 +6136,12 @@
           <w:t>18</w:t>
         </w:r>
       </w:fldSimple>
+      <w:bookmarkEnd w:id="17"/>
+      <w:r>
+        <w:t>: The potential stat growth curves for a stat. The green bars highlight the minimum and maximum power-up levels.</w:t>
+      </w:r>
       <w:bookmarkEnd w:id="18"/>
-      <w:r>
-        <w:t>: The potential stat growth curves for a stat. The green bars highlight the minimum and maximum power-up levels.</w:t>
-      </w:r>
       <w:bookmarkEnd w:id="19"/>
-      <w:bookmarkEnd w:id="20"/>
     </w:p>
     <w:p>
       <w:pPr>
@@ -6754,14 +6154,12 @@
       <w:r>
         <w:t xml:space="preserve">power-up stats worked and depended on one another, a spreadsheet was created to iterate on and test different power-up values. </w:t>
       </w:r>
-      <w:proofErr w:type="spellStart"/>
       <w:r>
         <w:rPr>
           <w:i/>
         </w:rPr>
         <w:t>AllStar’s</w:t>
       </w:r>
-      <w:proofErr w:type="spellEnd"/>
       <w:r>
         <w:t xml:space="preserve"> power-up skills</w:t>
       </w:r>
@@ -8168,6 +7566,7 @@
                 <w:sz w:val="22"/>
                 <w:szCs w:val="22"/>
               </w:rPr>
+              <w:lastRenderedPageBreak/>
               <w:t>16</w:t>
             </w:r>
           </w:p>
@@ -10027,8 +9426,8 @@
         <w:pStyle w:val="Caption"/>
         <w:jc w:val="center"/>
       </w:pPr>
-      <w:bookmarkStart w:id="21" w:name="_Ref477259672"/>
-      <w:bookmarkStart w:id="22" w:name="_Toc478975020"/>
+      <w:bookmarkStart w:id="20" w:name="_Ref477259672"/>
+      <w:bookmarkStart w:id="21" w:name="_Toc478975020"/>
       <w:r>
         <w:t xml:space="preserve">Figure </w:t>
       </w:r>
@@ -10040,11 +9439,11 @@
           <w:t>19</w:t>
         </w:r>
       </w:fldSimple>
+      <w:bookmarkEnd w:id="20"/>
+      <w:r>
+        <w:t>: A row from the stat table that demonstrates the growth of a stat's value based on the stat's level.</w:t>
+      </w:r>
       <w:bookmarkEnd w:id="21"/>
-      <w:r>
-        <w:t>: A row from the stat table that demonstrates the growth of a stat's value based on the stat's level.</w:t>
-      </w:r>
-      <w:bookmarkEnd w:id="22"/>
     </w:p>
     <w:p>
       <w:r>
@@ -11178,7 +10577,6 @@
                 <w:sz w:val="22"/>
                 <w:szCs w:val="22"/>
               </w:rPr>
-              <w:lastRenderedPageBreak/>
               <w:t>13</w:t>
             </w:r>
           </w:p>
@@ -13032,8 +12430,8 @@
           <w:noProof/>
         </w:rPr>
       </w:pPr>
-      <w:bookmarkStart w:id="23" w:name="_Ref477261420"/>
-      <w:bookmarkStart w:id="24" w:name="_Toc478975021"/>
+      <w:bookmarkStart w:id="22" w:name="_Ref477261420"/>
+      <w:bookmarkStart w:id="23" w:name="_Toc478975021"/>
       <w:r>
         <w:t xml:space="preserve">Figure </w:t>
       </w:r>
@@ -13045,41 +12443,41 @@
           <w:t>20</w:t>
         </w:r>
       </w:fldSimple>
+      <w:bookmarkEnd w:id="22"/>
+      <w:r>
+        <w:t>: A row from the information table that show how the stats manifest in the game</w:t>
+      </w:r>
+      <w:r>
+        <w:rPr>
+          <w:noProof/>
+        </w:rPr>
+        <w:t xml:space="preserve">. This </w:t>
+      </w:r>
+      <w:r>
+        <w:rPr>
+          <w:noProof/>
+        </w:rPr>
+        <w:t>table</w:t>
+      </w:r>
+      <w:r>
+        <w:rPr>
+          <w:noProof/>
+        </w:rPr>
+        <w:t xml:space="preserve"> shows how long a player with</w:t>
+      </w:r>
+      <w:r>
+        <w:rPr>
+          <w:noProof/>
+        </w:rPr>
+        <w:t xml:space="preserve"> particular</w:t>
+      </w:r>
+      <w:r>
+        <w:rPr>
+          <w:noProof/>
+        </w:rPr>
+        <w:t xml:space="preserve"> damage and rate of fire levels would take to defeat a vanilla character.</w:t>
+      </w:r>
       <w:bookmarkEnd w:id="23"/>
-      <w:r>
-        <w:t>: A row from the information table that show how the stats manifest in the game</w:t>
-      </w:r>
-      <w:r>
-        <w:rPr>
-          <w:noProof/>
-        </w:rPr>
-        <w:t xml:space="preserve">. This </w:t>
-      </w:r>
-      <w:r>
-        <w:rPr>
-          <w:noProof/>
-        </w:rPr>
-        <w:t>table</w:t>
-      </w:r>
-      <w:r>
-        <w:rPr>
-          <w:noProof/>
-        </w:rPr>
-        <w:t xml:space="preserve"> shows how long a player with</w:t>
-      </w:r>
-      <w:r>
-        <w:rPr>
-          <w:noProof/>
-        </w:rPr>
-        <w:t xml:space="preserve"> particular</w:t>
-      </w:r>
-      <w:r>
-        <w:rPr>
-          <w:noProof/>
-        </w:rPr>
-        <w:t xml:space="preserve"> damage and rate of fire levels would take to defeat a vanilla character.</w:t>
-      </w:r>
-      <w:bookmarkEnd w:id="24"/>
     </w:p>
     <w:p>
       <w:r>
@@ -13109,6 +12507,260 @@
       </w:r>
       <w:r>
         <w:t xml:space="preserve"> above, the table pits a leveled character up against a vanilla ship firing at point-blank range to see the best-case time it would take to kill the vanilla ship. By applying the values in this chart, data about the meaning behind those stats is available without needing to play the game and test the values, which sped up development and iteration on the stats considerably. </w:t>
+      </w:r>
+    </w:p>
+    <w:p>
+      <w:pPr>
+        <w:ind w:firstLine="202"/>
+      </w:pPr>
+      <w:r>
+        <w:t>The project employed concentric development to organize the game’s components and features into discrete tiers</w:t>
+      </w:r>
+      <w:r>
+        <w:t>. Each tier</w:t>
+      </w:r>
+      <w:r>
+        <w:t xml:space="preserve"> consisted of a set of features that built off the previous tier’s work, and provided a clear path for the project’s dependencies. The tiers also provided priorities for the sets of features, and naturally divided up the features into milestones. The last tier was considered optional, and served as the stretch goals of the project.</w:t>
+      </w:r>
+    </w:p>
+    <w:p>
+      <w:pPr>
+        <w:ind w:firstLine="202"/>
+      </w:pPr>
+      <w:r>
+        <w:t>The foundational tier consisted</w:t>
+      </w:r>
+      <w:r>
+        <w:t xml:space="preserve"> of </w:t>
+      </w:r>
+      <w:r>
+        <w:t>the</w:t>
+      </w:r>
+      <w:r>
+        <w:t xml:space="preserve"> mandatory engine work that need</w:t>
+      </w:r>
+      <w:r>
+        <w:t>ed</w:t>
+      </w:r>
+      <w:r>
+        <w:t xml:space="preserve"> to be done before beginning the project. Although </w:t>
+      </w:r>
+      <w:r>
+        <w:t>most</w:t>
+      </w:r>
+      <w:r>
+        <w:t xml:space="preserve"> of</w:t>
+      </w:r>
+      <w:r>
+        <w:t xml:space="preserve"> the engine’s subsystems </w:t>
+      </w:r>
+      <w:r>
+        <w:t>were</w:t>
+      </w:r>
+      <w:r>
+        <w:t xml:space="preserve"> </w:t>
+      </w:r>
+      <w:r>
+        <w:t xml:space="preserve">up to the quality needed for creating </w:t>
+      </w:r>
+      <w:r>
+        <w:rPr>
+          <w:i/>
+        </w:rPr>
+        <w:t>AllStar</w:t>
+      </w:r>
+      <w:r>
+        <w:t>, a few bugs with rendering and particle systems need</w:t>
+      </w:r>
+      <w:r>
+        <w:t>ed</w:t>
+      </w:r>
+      <w:r>
+        <w:t xml:space="preserve"> to be addressed before </w:t>
+      </w:r>
+      <w:r>
+        <w:t>starting</w:t>
+      </w:r>
+      <w:r>
+        <w:t xml:space="preserve"> the</w:t>
+      </w:r>
+      <w:r>
+        <w:t xml:space="preserve"> bulk of the</w:t>
+      </w:r>
+      <w:r>
+        <w:t xml:space="preserve"> project.</w:t>
+      </w:r>
+    </w:p>
+    <w:p>
+      <w:pPr>
+        <w:ind w:firstLine="202"/>
+      </w:pPr>
+      <w:r>
+        <w:lastRenderedPageBreak/>
+        <w:t>The core gameplay tier</w:t>
+      </w:r>
+      <w:r>
+        <w:t xml:space="preserve"> consists of </w:t>
+      </w:r>
+      <w:r>
+        <w:t xml:space="preserve">implementing </w:t>
+      </w:r>
+      <w:r>
+        <w:t>all the core elements that make up the game. These features focu</w:t>
+      </w:r>
+      <w:r>
+        <w:t>sed</w:t>
+      </w:r>
+      <w:r>
+        <w:t xml:space="preserve"> on getting the game functional first, proving out the core loop and the gameplay elements before moving on to polish tasks. This tier </w:t>
+      </w:r>
+      <w:r>
+        <w:t>included</w:t>
+      </w:r>
+      <w:r>
+        <w:t xml:space="preserve"> implementing multiplayer, programming player ships and rudimentary enemies, the game’s basic power</w:t>
+      </w:r>
+      <w:r>
+        <w:t>-</w:t>
+      </w:r>
+      <w:r>
+        <w:t>ups, and a level to fly around in. The game</w:t>
+      </w:r>
+      <w:r>
+        <w:t>’s flow through the Assembly and Challenge phases was also implemented,</w:t>
+      </w:r>
+      <w:r>
+        <w:t xml:space="preserve"> along with start and end UI. Most of the content </w:t>
+      </w:r>
+      <w:r>
+        <w:t>wasn’t</w:t>
+      </w:r>
+      <w:r>
+        <w:t xml:space="preserve"> polished to final quality, but instead </w:t>
+      </w:r>
+      <w:r>
+        <w:t>was</w:t>
+      </w:r>
+      <w:r>
+        <w:t xml:space="preserve"> the </w:t>
+      </w:r>
+      <w:r>
+        <w:t>skeleton</w:t>
+      </w:r>
+      <w:r>
+        <w:t xml:space="preserve"> for the rest of the game’s features to build </w:t>
+      </w:r>
+      <w:r>
+        <w:t>off</w:t>
+      </w:r>
+      <w:r>
+        <w:t xml:space="preserve"> and polish</w:t>
+      </w:r>
+      <w:r>
+        <w:t xml:space="preserve">. This tier </w:t>
+      </w:r>
+      <w:r>
+        <w:t>was</w:t>
+      </w:r>
+      <w:r>
+        <w:t xml:space="preserve"> </w:t>
+      </w:r>
+      <w:r>
+        <w:t>similar to</w:t>
+      </w:r>
+      <w:r>
+        <w:t xml:space="preserve"> a Proof of Concept Gameplay milestone</w:t>
+      </w:r>
+      <w:r>
+        <w:t>, with an emphasis on playability</w:t>
+      </w:r>
+      <w:r>
+        <w:t xml:space="preserve">. </w:t>
+      </w:r>
+    </w:p>
+    <w:p>
+      <w:pPr>
+        <w:ind w:firstLine="202"/>
+      </w:pPr>
+      <w:r>
+        <w:t>The feel tier focused</w:t>
+      </w:r>
+      <w:r>
+        <w:t xml:space="preserve"> on getting the core gameplay smooth, polishe</w:t>
+      </w:r>
+      <w:r>
+        <w:t>d, and feeling good. This tier</w:t>
+      </w:r>
+      <w:r>
+        <w:t xml:space="preserve"> </w:t>
+      </w:r>
+      <w:r>
+        <w:t>was created to</w:t>
+      </w:r>
+      <w:r>
+        <w:t xml:space="preserve"> mitigate the risk of overscoping up front and running out of polish time, so that before any new non-core features and functionality </w:t>
+      </w:r>
+      <w:r>
+        <w:t>were</w:t>
+      </w:r>
+      <w:r>
+        <w:t xml:space="preserve"> added, the game already </w:t>
+      </w:r>
+      <w:r>
+        <w:t>felt</w:t>
+      </w:r>
+      <w:r>
+        <w:t xml:space="preserve"> good. This establish</w:t>
+      </w:r>
+      <w:r>
+        <w:t>ed</w:t>
+      </w:r>
+      <w:r>
+        <w:t xml:space="preserve"> the minimum-viable product for the game, and ensure</w:t>
+      </w:r>
+      <w:r>
+        <w:t>d</w:t>
+      </w:r>
+      <w:r>
+        <w:t xml:space="preserve"> that the project </w:t>
+      </w:r>
+      <w:r>
+        <w:t>met</w:t>
+      </w:r>
+      <w:r>
+        <w:t xml:space="preserve"> the goal of creating a complete game.</w:t>
+      </w:r>
+    </w:p>
+    <w:p>
+      <w:pPr>
+        <w:ind w:firstLine="202"/>
+      </w:pPr>
+      <w:r>
+        <w:t>The additional content and balance tier’s</w:t>
+      </w:r>
+      <w:bookmarkStart w:id="24" w:name="_GoBack"/>
+      <w:bookmarkEnd w:id="24"/>
+      <w:r>
+        <w:t xml:space="preserve"> tasks focus on augmenting the current gameplay to improve gameplay quality and replayability. This tier introduces socket items/equipment, and adds the remaining power-up items and stats. Completion of the tier’s tasks will also add 2-6 more challenge variations, as well as procedurally generated map zones during assembly phase. These tasks will be polished to final quality, in order to match the quality of the game after tier 2 has been finished. Once tier 3 is completed, the developer should be able to halt development at any point and the game should still feel like a complete and polished product, ready for defense.</w:t>
+      </w:r>
+    </w:p>
+    <w:p>
+      <w:pPr>
+        <w:ind w:firstLine="202"/>
+        <w:rPr>
+          <w:color w:val="FF0000"/>
+        </w:rPr>
+      </w:pPr>
+      <w:r>
+        <w:t>All the remaining tasks and stretch goals reside in tier 4, which is optional for completion. This tier includes tasks such as implementing bosses during assembly phase and adding more challenges. The tier will also add new slot items to the game, such as new weapons and chassis types. This tier will continue to push the bar of quality and polish for the game, and will be worked on during any of the remaining time in the project.</w:t>
+      </w:r>
+    </w:p>
+    <w:p>
+      <w:pPr>
+        <w:ind w:firstLine="202"/>
+      </w:pPr>
+      <w:r>
+        <w:t xml:space="preserve">By using concentric development, the project is not only organized into discrete milestones with clear objectives and deliverables, but is separated into a chain of dependencies that prioritize the core components of the project. </w:t>
       </w:r>
     </w:p>
     <w:p>
@@ -15388,7 +15040,7 @@
       <w:rPr>
         <w:noProof/>
       </w:rPr>
-      <w:t>11</w:t>
+      <w:t>10</w:t>
     </w:r>
     <w:r>
       <w:fldChar w:fldCharType="end"/>
@@ -19210,7 +18862,7 @@
 </file>
 
 <file path=customXml/itemProps1.xml><?xml version="1.0" encoding="utf-8"?>
-<ds:datastoreItem xmlns:ds="http://schemas.openxmlformats.org/officeDocument/2006/customXml" ds:itemID="{29745F63-FE2D-4571-8E6D-C0249F64835C}">
+<ds:datastoreItem xmlns:ds="http://schemas.openxmlformats.org/officeDocument/2006/customXml" ds:itemID="{F79801A0-2E4B-49A8-B025-11447EE92360}">
   <ds:schemaRefs>
     <ds:schemaRef ds:uri="http://schemas.openxmlformats.org/officeDocument/2006/bibliography"/>
   </ds:schemaRefs>

</xml_diff>

<commit_message>
Finished the concentric development blurb
</commit_message>
<xml_diff>
--- a/Docs/Cloudy_Thesis.docx
+++ b/Docs/Cloudy_Thesis.docx
@@ -1176,7 +1176,15 @@
         <w:t xml:space="preserve">, including split-screen game design and </w:t>
       </w:r>
       <w:r>
-        <w:t>shoot-em-up</w:t>
+        <w:t>shoot-</w:t>
+      </w:r>
+      <w:proofErr w:type="spellStart"/>
+      <w:r>
+        <w:t>em</w:t>
+      </w:r>
+      <w:proofErr w:type="spellEnd"/>
+      <w:r>
+        <w:t>-up</w:t>
       </w:r>
       <w:r>
         <w:t xml:space="preserve"> (</w:t>
@@ -1269,7 +1277,15 @@
         <w:t>find</w:t>
       </w:r>
       <w:r>
-        <w:t xml:space="preserve"> games with mechanics, playstyle, and gameplay similar to the proposed mastery project. The researcher then </w:t>
+        <w:t xml:space="preserve"> games with mechanics, playstyle, and gameplay </w:t>
+      </w:r>
+      <w:proofErr w:type="gramStart"/>
+      <w:r>
+        <w:t>similar to</w:t>
+      </w:r>
+      <w:proofErr w:type="gramEnd"/>
+      <w:r>
+        <w:t xml:space="preserve"> the proposed mastery project. The researcher then </w:t>
       </w:r>
       <w:r>
         <w:t>studied</w:t>
@@ -1283,11 +1299,19 @@
       <w:r>
         <w:t xml:space="preserve"> suggested games, including </w:t>
       </w:r>
+      <w:proofErr w:type="spellStart"/>
       <w:r>
         <w:rPr>
           <w:i/>
         </w:rPr>
-        <w:t>Galak-Z</w:t>
+        <w:t>Galak</w:t>
+      </w:r>
+      <w:proofErr w:type="spellEnd"/>
+      <w:r>
+        <w:rPr>
+          <w:i/>
+        </w:rPr>
+        <w:t>-Z</w:t>
       </w:r>
       <w:r>
         <w:t xml:space="preserve"> and </w:t>
@@ -1370,8 +1394,13 @@
         <w:t>"</w:t>
       </w:r>
       <w:r>
-        <w:t>, author Victor Chelaru</w:t>
-      </w:r>
+        <w:t xml:space="preserve">, author Victor </w:t>
+      </w:r>
+      <w:proofErr w:type="spellStart"/>
+      <w:r>
+        <w:t>Chelaru</w:t>
+      </w:r>
+      <w:proofErr w:type="spellEnd"/>
       <w:r>
         <w:t xml:space="preserve"> discusses the nature of Rock Paper Scissors</w:t>
       </w:r>
@@ -1391,7 +1420,15 @@
         <w:t>in which</w:t>
       </w:r>
       <w:r>
-        <w:t xml:space="preserve"> certain attacks have an absolute advantage or tie with others (just like the game the design’s namesake shares). The article goes in-depth on the metagame of “Pure RPS”, where the attacks have no lead up or predictability (grounded units vs flying units in an RTS), “RPS and Signals”, where attacks do have </w:t>
+        <w:t xml:space="preserve"> certain attacks have an absolute advantage or tie with others (just like the game the design’s namesake shares). The article goes in-depth on the metagame of “Pure RPS”, where the attacks have no lead up or predictability (grounded </w:t>
+      </w:r>
+      <w:proofErr w:type="gramStart"/>
+      <w:r>
+        <w:t>units</w:t>
+      </w:r>
+      <w:proofErr w:type="gramEnd"/>
+      <w:r>
+        <w:t xml:space="preserve"> vs flying units in an RTS), “RPS and Signals”, where attacks do have </w:t>
       </w:r>
       <w:r>
         <w:rPr>
@@ -1766,7 +1803,15 @@
         <w:t>rogression loops</w:t>
       </w:r>
       <w:r>
-        <w:t xml:space="preserve">, which spiral upward as players gain power in order to accomplish new feats </w:t>
+        <w:t xml:space="preserve">, which spiral upward as players gain power </w:t>
+      </w:r>
+      <w:proofErr w:type="gramStart"/>
+      <w:r>
+        <w:t>in order to</w:t>
+      </w:r>
+      <w:proofErr w:type="gramEnd"/>
+      <w:r>
+        <w:t xml:space="preserve"> accomplish new feats </w:t>
       </w:r>
       <w:r>
         <w:t xml:space="preserve">which </w:t>
@@ -2329,13 +2374,27 @@
         <w:rPr>
           <w:i w:val="0"/>
         </w:rPr>
-        <w:t xml:space="preserve"> hav</w:t>
-      </w:r>
+        <w:t xml:space="preserve"> </w:t>
+      </w:r>
+      <w:proofErr w:type="gramStart"/>
       <w:r>
         <w:rPr>
           <w:i w:val="0"/>
         </w:rPr>
-        <w:t>e to pay extremely close attention to their surroundings, as bullets come in various speeds and patterns that can end players</w:t>
+        <w:t>hav</w:t>
+      </w:r>
+      <w:r>
+        <w:rPr>
+          <w:i w:val="0"/>
+        </w:rPr>
+        <w:t>e to</w:t>
+      </w:r>
+      <w:proofErr w:type="gramEnd"/>
+      <w:r>
+        <w:rPr>
+          <w:i w:val="0"/>
+        </w:rPr>
+        <w:t xml:space="preserve"> pay extremely close attention to their surroundings, as bullets come in various speeds and patterns that can end players</w:t>
       </w:r>
       <w:r>
         <w:rPr>
@@ -3055,8 +3114,13 @@
         </w:rPr>
         <w:t xml:space="preserve">: </w:t>
       </w:r>
-      <w:r>
-        <w:t>Galak-Z's</w:t>
+      <w:proofErr w:type="spellStart"/>
+      <w:r>
+        <w:t>Galak</w:t>
+      </w:r>
+      <w:proofErr w:type="spellEnd"/>
+      <w:r>
+        <w:t>-Z's</w:t>
       </w:r>
       <w:r>
         <w:rPr>
@@ -3068,7 +3132,21 @@
         <w:rPr>
           <w:i w:val="0"/>
         </w:rPr>
-        <w:t>, creating the feel of actually driving a spaceship</w:t>
+        <w:t xml:space="preserve">, creating the feel of </w:t>
+      </w:r>
+      <w:proofErr w:type="gramStart"/>
+      <w:r>
+        <w:rPr>
+          <w:i w:val="0"/>
+        </w:rPr>
+        <w:t>actually driving</w:t>
+      </w:r>
+      <w:proofErr w:type="gramEnd"/>
+      <w:r>
+        <w:rPr>
+          <w:i w:val="0"/>
+        </w:rPr>
+        <w:t xml:space="preserve"> a spaceship</w:t>
       </w:r>
       <w:sdt>
         <w:sdtPr>
@@ -3124,11 +3202,19 @@
       <w:pPr>
         <w:ind w:firstLine="202"/>
       </w:pPr>
+      <w:proofErr w:type="spellStart"/>
       <w:r>
         <w:rPr>
           <w:i/>
         </w:rPr>
-        <w:t>Galak-Z</w:t>
+        <w:t>Galak</w:t>
+      </w:r>
+      <w:proofErr w:type="spellEnd"/>
+      <w:r>
+        <w:rPr>
+          <w:i/>
+        </w:rPr>
+        <w:t>-Z</w:t>
       </w:r>
       <w:r>
         <w:t xml:space="preserve"> is n, 80’s s</w:t>
@@ -3199,11 +3285,19 @@
       <w:r>
         <w:t xml:space="preserve"> as a great reference to aspire and work towards. </w:t>
       </w:r>
+      <w:proofErr w:type="spellStart"/>
       <w:r>
         <w:rPr>
           <w:i/>
         </w:rPr>
-        <w:t>Galak-Z</w:t>
+        <w:t>Galak</w:t>
+      </w:r>
+      <w:proofErr w:type="spellEnd"/>
+      <w:r>
+        <w:rPr>
+          <w:i/>
+        </w:rPr>
+        <w:t>-Z</w:t>
       </w:r>
       <w:r>
         <w:t xml:space="preserve">’s ship controls are also intuitive, and the artifact </w:t>
@@ -3281,8 +3375,21 @@
       <w:pPr>
         <w:ind w:firstLine="202"/>
       </w:pPr>
-      <w:r>
-        <w:t>The majority of the games listed have some sort of RPS gameplay, as outlined by Chelaru’s paper</w:t>
+      <w:proofErr w:type="gramStart"/>
+      <w:r>
+        <w:t>The majority of</w:t>
+      </w:r>
+      <w:proofErr w:type="gramEnd"/>
+      <w:r>
+        <w:t xml:space="preserve"> the games listed have some sort of RPS gameplay, as outlined by </w:t>
+      </w:r>
+      <w:proofErr w:type="spellStart"/>
+      <w:r>
+        <w:t>Chelaru’s</w:t>
+      </w:r>
+      <w:proofErr w:type="spellEnd"/>
+      <w:r>
+        <w:t xml:space="preserve"> paper</w:t>
       </w:r>
       <w:sdt>
         <w:sdtPr>
@@ -3502,7 +3609,15 @@
         </w:sdtContent>
       </w:sdt>
       <w:r>
-        <w:t xml:space="preserve">. Because players are able to lure and stack multiple enemies to create hordes that would obliterate the game’s flow via incredibly intense moments, giving the player the option to take a break at any point prevents the game from becoming overwhelming </w:t>
+        <w:t xml:space="preserve">. Because players </w:t>
+      </w:r>
+      <w:proofErr w:type="gramStart"/>
+      <w:r>
+        <w:t>are able to</w:t>
+      </w:r>
+      <w:proofErr w:type="gramEnd"/>
+      <w:r>
+        <w:t xml:space="preserve"> lure and stack multiple enemies to create hordes that would obliterate the game’s flow via incredibly intense moments, giving the player the option to take a break at any point prevents the game from becoming overwhelming </w:t>
       </w:r>
       <w:sdt>
         <w:sdtPr>
@@ -3533,14 +3648,30 @@
       <w:r>
         <w:t xml:space="preserve">. </w:t>
       </w:r>
+      <w:proofErr w:type="spellStart"/>
       <w:r>
         <w:rPr>
           <w:i/>
         </w:rPr>
-        <w:t>Galak-Z</w:t>
-      </w:r>
-      <w:r>
-        <w:t xml:space="preserve"> comes from the other end of the spectrum, where the majority of gameplay isn’t hectic, but tension </w:t>
+        <w:t>Galak</w:t>
+      </w:r>
+      <w:proofErr w:type="spellEnd"/>
+      <w:r>
+        <w:rPr>
+          <w:i/>
+        </w:rPr>
+        <w:t>-Z</w:t>
+      </w:r>
+      <w:r>
+        <w:t xml:space="preserve"> comes from the other end of the spectrum, where </w:t>
+      </w:r>
+      <w:proofErr w:type="gramStart"/>
+      <w:r>
+        <w:t>the majority of</w:t>
+      </w:r>
+      <w:proofErr w:type="gramEnd"/>
+      <w:r>
+        <w:t xml:space="preserve"> gameplay isn’t hectic, but tension </w:t>
       </w:r>
       <w:r>
         <w:t xml:space="preserve">and flow </w:t>
@@ -3810,11 +3941,19 @@
       <w:r>
         <w:t xml:space="preserve"> and </w:t>
       </w:r>
+      <w:proofErr w:type="spellStart"/>
       <w:r>
         <w:rPr>
           <w:i/>
         </w:rPr>
-        <w:t>Galak-Z</w:t>
+        <w:t>Galak</w:t>
+      </w:r>
+      <w:proofErr w:type="spellEnd"/>
+      <w:r>
+        <w:rPr>
+          <w:i/>
+        </w:rPr>
+        <w:t>-Z</w:t>
       </w:r>
       <w:r>
         <w:t xml:space="preserve">’s differing control styles to create the best combat experience for the artifact. As mentioned in </w:t>
@@ -4498,12 +4637,14 @@
       <w:r>
         <w:t xml:space="preserve">, which increases the amount of damage each projectile does to other entities. The defense family includes </w:t>
       </w:r>
+      <w:proofErr w:type="spellStart"/>
       <w:r>
         <w:rPr>
           <w:i/>
         </w:rPr>
         <w:t>Hp</w:t>
       </w:r>
+      <w:proofErr w:type="spellEnd"/>
       <w:r>
         <w:t xml:space="preserve">, which increases a player’s </w:t>
       </w:r>
@@ -4746,13 +4887,29 @@
         </w:r>
       </w:fldSimple>
       <w:r>
-        <w:t xml:space="preserve">: The spreadshot </w:t>
+        <w:t xml:space="preserve">: The </w:t>
+      </w:r>
+      <w:proofErr w:type="spellStart"/>
+      <w:r>
+        <w:t>spreadshot</w:t>
+      </w:r>
+      <w:proofErr w:type="spellEnd"/>
+      <w:r>
+        <w:t xml:space="preserve"> </w:t>
       </w:r>
       <w:r>
         <w:t>weapon</w:t>
       </w:r>
       <w:r>
-        <w:t xml:space="preserve"> (right) encourages players to get in as close as possible to blast enemies with as many shots as possible. The wave gun (left) outranges the spreadshot, but encourages the player to keep enemies at the focal point for optimal damage</w:t>
+        <w:t xml:space="preserve"> (right) encourages players to get in as close as possible to blast enemies with as many shots as possible. The wave gun (left) outranges the </w:t>
+      </w:r>
+      <w:proofErr w:type="spellStart"/>
+      <w:r>
+        <w:t>spreadshot</w:t>
+      </w:r>
+      <w:proofErr w:type="spellEnd"/>
+      <w:r>
+        <w:t>, but encourages the player to keep enemies at the focal point for optimal damage</w:t>
       </w:r>
       <w:bookmarkEnd w:id="8"/>
     </w:p>
@@ -4821,7 +4978,15 @@
         <w:t xml:space="preserve"> temporary</w:t>
       </w:r>
       <w:r>
-        <w:t xml:space="preserve"> power-up boosts, like Quickshot’s large burst in rate of fire for 5 seconds, to more</w:t>
+        <w:t xml:space="preserve"> power-up boosts, like </w:t>
+      </w:r>
+      <w:proofErr w:type="spellStart"/>
+      <w:r>
+        <w:t>Quickshot’s</w:t>
+      </w:r>
+      <w:proofErr w:type="spellEnd"/>
+      <w:r>
+        <w:t xml:space="preserve"> large burst in rate of fire for 5 seconds, to more</w:t>
       </w:r>
       <w:r>
         <w:t xml:space="preserve"> custom actions, such as Boost’s ability to dash forward in the direction the player is pointing, changing momentum and doing damage on contact with other entities</w:t>
@@ -5575,13 +5740,21 @@
         <w:t xml:space="preserve"> </w:t>
       </w:r>
       <w:r>
-        <w:t>The process starts by adding anywhere from 50 to 100 asteroids t</w:t>
+        <w:t xml:space="preserve">The process starts by adding anywhere from 50 to 100 asteroids </w:t>
+      </w:r>
+      <w:proofErr w:type="spellStart"/>
+      <w:r>
+        <w:t>t</w:t>
       </w:r>
       <w:r>
         <w:t>HGB</w:t>
       </w:r>
       <w:r>
-        <w:t xml:space="preserve">o the map by randomly picking spots inside the arena. </w:t>
+        <w:t>o</w:t>
+      </w:r>
+      <w:proofErr w:type="spellEnd"/>
+      <w:r>
+        <w:t xml:space="preserve"> the map by randomly picking spots inside the arena. </w:t>
       </w:r>
       <w:r>
         <w:br/>
@@ -5683,7 +5856,15 @@
         <w:t>encounters</w:t>
       </w:r>
       <w:r>
-        <w:t xml:space="preserve">, or map features, to spawn in the game. Each game mode picks how many encounters are in the map, and can control the amount and types of encounters it spawns. The game splits encounters into two groups, </w:t>
+        <w:t xml:space="preserve">, or map features, to spawn in the game. Each game mode picks how many encounters are in the map, and can control the amount and types of encounters it spawns. The game splits </w:t>
+      </w:r>
+      <w:proofErr w:type="gramStart"/>
+      <w:r>
+        <w:t>encounters</w:t>
+      </w:r>
+      <w:proofErr w:type="gramEnd"/>
+      <w:r>
+        <w:t xml:space="preserve"> into two groups, </w:t>
       </w:r>
       <w:r>
         <w:rPr>
@@ -6038,7 +6219,15 @@
         <w:t>all</w:t>
       </w:r>
       <w:r>
-        <w:t xml:space="preserve"> the previous encounters’ boundaries. This step is to ensure that no entities of another encounter are removed when clearing space for a new encounter. In the figure above, an encounter’s random location is too close to our previous encounter, forcing the encounter to pick another location.</w:t>
+        <w:t xml:space="preserve"> the previous encounters’ boundaries. This step is to ensure that no entities of another encounter are removed when clearing space for a new encounter. In the </w:t>
+      </w:r>
+      <w:proofErr w:type="gramStart"/>
+      <w:r>
+        <w:t>figure</w:t>
+      </w:r>
+      <w:proofErr w:type="gramEnd"/>
+      <w:r>
+        <w:t xml:space="preserve"> above, an encounter’s random location is too close to our previous encounter, forcing the encounter to pick another location.</w:t>
       </w:r>
     </w:p>
     <w:p>
@@ -6154,12 +6343,14 @@
       <w:r>
         <w:t xml:space="preserve">power-up stats worked and depended on one another, a spreadsheet was created to iterate on and test different power-up values. </w:t>
       </w:r>
+      <w:proofErr w:type="spellStart"/>
       <w:r>
         <w:rPr>
           <w:i/>
         </w:rPr>
         <w:t>AllStar’s</w:t>
       </w:r>
+      <w:proofErr w:type="spellEnd"/>
       <w:r>
         <w:t xml:space="preserve"> power-up skills</w:t>
       </w:r>
@@ -12665,9 +12856,16 @@
       <w:r>
         <w:t xml:space="preserve"> </w:t>
       </w:r>
-      <w:r>
-        <w:t>similar to</w:t>
-      </w:r>
+      <w:proofErr w:type="gramStart"/>
+      <w:r>
+        <w:t>similar</w:t>
+      </w:r>
+      <w:bookmarkStart w:id="24" w:name="_GoBack"/>
+      <w:bookmarkEnd w:id="24"/>
+      <w:r>
+        <w:t xml:space="preserve"> to</w:t>
+      </w:r>
+      <w:proofErr w:type="gramEnd"/>
       <w:r>
         <w:t xml:space="preserve"> a Proof of Concept Gameplay milestone</w:t>
       </w:r>
@@ -12738,10 +12936,101 @@
       <w:r>
         <w:t>The additional content and balance tier’s</w:t>
       </w:r>
-      <w:bookmarkStart w:id="24" w:name="_GoBack"/>
-      <w:bookmarkEnd w:id="24"/>
-      <w:r>
-        <w:t xml:space="preserve"> tasks focus on augmenting the current gameplay to improve gameplay quality and replayability. This tier introduces socket items/equipment, and adds the remaining power-up items and stats. Completion of the tier’s tasks will also add 2-6 more challenge variations, as well as procedurally generated map zones during assembly phase. These tasks will be polished to final quality, in order to match the quality of the game after tier 2 has been finished. Once tier 3 is completed, the developer should be able to halt development at any point and the game should still feel like a complete and polished product, ready for defense.</w:t>
+      <w:r>
+        <w:t xml:space="preserve"> tasks focused on augmenting </w:t>
+      </w:r>
+      <w:r>
+        <w:t>gameplay quality and replayability. This tier introduce</w:t>
+      </w:r>
+      <w:r>
+        <w:t>d</w:t>
+      </w:r>
+      <w:r>
+        <w:t xml:space="preserve"> equipment, and </w:t>
+      </w:r>
+      <w:r>
+        <w:t>added</w:t>
+      </w:r>
+      <w:r>
+        <w:t xml:space="preserve"> the remaining power-up </w:t>
+      </w:r>
+      <w:r>
+        <w:t>pickups and</w:t>
+      </w:r>
+      <w:r>
+        <w:t xml:space="preserve"> stats. Completion of the tier’s tasks</w:t>
+      </w:r>
+      <w:r>
+        <w:t xml:space="preserve"> added 4</w:t>
+      </w:r>
+      <w:r>
+        <w:t xml:space="preserve"> more </w:t>
+      </w:r>
+      <w:r>
+        <w:t>minigames</w:t>
+      </w:r>
+      <w:r>
+        <w:t xml:space="preserve">, as well as procedurally generated map zones during </w:t>
+      </w:r>
+      <w:r>
+        <w:t>the Assembly</w:t>
+      </w:r>
+      <w:r>
+        <w:t xml:space="preserve"> phase. These </w:t>
+      </w:r>
+      <w:r>
+        <w:t>features</w:t>
+      </w:r>
+      <w:r>
+        <w:t xml:space="preserve"> </w:t>
+      </w:r>
+      <w:r>
+        <w:t>were</w:t>
+      </w:r>
+      <w:r>
+        <w:t xml:space="preserve"> polished to final quality </w:t>
+      </w:r>
+      <w:r>
+        <w:t>to</w:t>
+      </w:r>
+      <w:r>
+        <w:t xml:space="preserve"> match the quality of the game after </w:t>
+      </w:r>
+      <w:r>
+        <w:t>the feel tier</w:t>
+      </w:r>
+      <w:r>
+        <w:t xml:space="preserve"> </w:t>
+      </w:r>
+      <w:r>
+        <w:t>was</w:t>
+      </w:r>
+      <w:r>
+        <w:t xml:space="preserve"> finished.</w:t>
+      </w:r>
+      <w:r>
+        <w:t xml:space="preserve"> After these tasks were finished</w:t>
+      </w:r>
+      <w:r>
+        <w:t>,</w:t>
+      </w:r>
+      <w:r>
+        <w:t xml:space="preserve"> the</w:t>
+      </w:r>
+      <w:r>
+        <w:t xml:space="preserve"> </w:t>
+      </w:r>
+      <w:r>
+        <w:t>project</w:t>
+      </w:r>
+      <w:r>
+        <w:t xml:space="preserve"> should be able to halt development at any point and the game should still f</w:t>
+      </w:r>
+      <w:r>
+        <w:t>eel complete and polished</w:t>
+      </w:r>
+      <w:r>
+        <w:t>, ready for defense.</w:t>
       </w:r>
     </w:p>
     <w:p>
@@ -12752,7 +13041,55 @@
         </w:rPr>
       </w:pPr>
       <w:r>
-        <w:t>All the remaining tasks and stretch goals reside in tier 4, which is optional for completion. This tier includes tasks such as implementing bosses during assembly phase and adding more challenges. The tier will also add new slot items to the game, such as new weapons and chassis types. This tier will continue to push the bar of quality and polish for the game, and will be worked on during any of the remaining time in the project.</w:t>
+        <w:t>All the remaining tasks and stretch goals reside</w:t>
+      </w:r>
+      <w:r>
+        <w:t xml:space="preserve"> in the stretch goals tier</w:t>
+      </w:r>
+      <w:r>
+        <w:t xml:space="preserve">, which </w:t>
+      </w:r>
+      <w:r>
+        <w:t>was</w:t>
+      </w:r>
+      <w:r>
+        <w:t xml:space="preserve"> optional for completion. This tier includes tasks such as implementing bosses during </w:t>
+      </w:r>
+      <w:r>
+        <w:t>the Assembly</w:t>
+      </w:r>
+      <w:r>
+        <w:t xml:space="preserve"> phase and adding more </w:t>
+      </w:r>
+      <w:r>
+        <w:t>minigames</w:t>
+      </w:r>
+      <w:r>
+        <w:t xml:space="preserve">. The tier </w:t>
+      </w:r>
+      <w:r>
+        <w:t>adds</w:t>
+      </w:r>
+      <w:r>
+        <w:t xml:space="preserve"> new </w:t>
+      </w:r>
+      <w:r>
+        <w:t>equipment variations</w:t>
+      </w:r>
+      <w:r>
+        <w:t xml:space="preserve"> to the game, such as new weapons and chassis types. This tier </w:t>
+      </w:r>
+      <w:r>
+        <w:t>pushes</w:t>
+      </w:r>
+      <w:r>
+        <w:t xml:space="preserve"> the bar of quality and polish for the game, and </w:t>
+      </w:r>
+      <w:r>
+        <w:t>any remaining content after defense will be considered future work</w:t>
+      </w:r>
+      <w:r>
+        <w:t>.</w:t>
       </w:r>
     </w:p>
     <w:p>
@@ -12760,7 +13097,19 @@
         <w:ind w:firstLine="202"/>
       </w:pPr>
       <w:r>
-        <w:t xml:space="preserve">By using concentric development, the project is not only organized into discrete milestones with clear objectives and deliverables, but is separated into a chain of dependencies that prioritize the core components of the project. </w:t>
+        <w:t>By using concen</w:t>
+      </w:r>
+      <w:r>
+        <w:t>tric development, the project was</w:t>
+      </w:r>
+      <w:r>
+        <w:t xml:space="preserve"> not only organized into discrete milestones with clear objectives and deliverables, but is separated into a chain of dependencies that prioritize</w:t>
+      </w:r>
+      <w:r>
+        <w:t>d</w:t>
+      </w:r>
+      <w:r>
+        <w:t xml:space="preserve"> the core components of the project. </w:t>
       </w:r>
     </w:p>
     <w:p>
@@ -12821,10 +13170,7 @@
         <w:t xml:space="preserve"> the game’s art style is not cohesive, and lacks the kind of quality and beauty an indie game would need to succeed on the market today. </w:t>
       </w:r>
       <w:r>
-        <w:t xml:space="preserve">The game’s design and balance would need a few more iterations as well. Because the project’s focus was on creating content and systems to demonstrate mastery of the programming track, less time was </w:t>
-      </w:r>
-      <w:r>
-        <w:t>spent on design and balance that would need more time and talent to bring the game to market.</w:t>
+        <w:t>The game’s design and balance would need a few more iterations as well. Because the project’s focus was on creating content and systems to demonstrate mastery of the programming track, less time was spent on design and balance that would need more time and talent to bring the game to market.</w:t>
       </w:r>
     </w:p>
     <w:p>
@@ -15040,7 +15386,7 @@
       <w:rPr>
         <w:noProof/>
       </w:rPr>
-      <w:t>10</w:t>
+      <w:t>11</w:t>
     </w:r>
     <w:r>
       <w:fldChar w:fldCharType="end"/>
@@ -18862,7 +19208,7 @@
 </file>
 
 <file path=customXml/itemProps1.xml><?xml version="1.0" encoding="utf-8"?>
-<ds:datastoreItem xmlns:ds="http://schemas.openxmlformats.org/officeDocument/2006/customXml" ds:itemID="{F79801A0-2E4B-49A8-B025-11447EE92360}">
+<ds:datastoreItem xmlns:ds="http://schemas.openxmlformats.org/officeDocument/2006/customXml" ds:itemID="{A0C99042-EF99-465F-9B69-A82A2E53472B}">
   <ds:schemaRefs>
     <ds:schemaRef ds:uri="http://schemas.openxmlformats.org/officeDocument/2006/bibliography"/>
   </ds:schemaRefs>

</xml_diff>

<commit_message>
Updated the Program Structure section :paperclip:
</commit_message>
<xml_diff>
--- a/Docs/Cloudy_Thesis.docx
+++ b/Docs/Cloudy_Thesis.docx
@@ -1132,6 +1132,7 @@
     <w:p>
       <w:pPr>
         <w:ind w:firstLine="202"/>
+        <w:jc w:val="both"/>
       </w:pPr>
       <w:r>
         <w:t>Because o</w:t>
@@ -1356,22 +1357,23 @@
         <w:t>and</w:t>
       </w:r>
       <w:r>
-        <w:t xml:space="preserve"> research various aspects of </w:t>
+        <w:t xml:space="preserve"> research various aspects of gameplay the artifact </w:t>
+      </w:r>
+      <w:r>
+        <w:t>will</w:t>
+      </w:r>
+      <w:r>
+        <w:t xml:space="preserve"> utilize. The researcher </w:t>
       </w:r>
       <w:r>
         <w:lastRenderedPageBreak/>
-        <w:t xml:space="preserve">gameplay the artifact </w:t>
-      </w:r>
-      <w:r>
-        <w:t>will</w:t>
-      </w:r>
-      <w:r>
-        <w:t xml:space="preserve"> utilize. The researcher limited search results and games only to those localized in English.</w:t>
+        <w:t>limited search results and games only to those localized in English.</w:t>
       </w:r>
     </w:p>
     <w:p>
       <w:pPr>
         <w:pStyle w:val="Heading2"/>
+        <w:jc w:val="both"/>
       </w:pPr>
       <w:r>
         <w:t>Literature Review</w:t>
@@ -1380,6 +1382,7 @@
     <w:p>
       <w:pPr>
         <w:ind w:firstLine="202"/>
+        <w:jc w:val="both"/>
       </w:pPr>
       <w:r>
         <w:t xml:space="preserve">In </w:t>
@@ -1532,6 +1535,7 @@
     <w:p>
       <w:pPr>
         <w:ind w:firstLine="202"/>
+        <w:jc w:val="both"/>
       </w:pPr>
       <w:r>
         <w:t>The article “</w:t>
@@ -1668,6 +1672,7 @@
     <w:p>
       <w:pPr>
         <w:ind w:firstLine="202"/>
+        <w:jc w:val="both"/>
       </w:pPr>
       <w:r>
         <w:t xml:space="preserve">The postmortem for </w:t>
@@ -1777,6 +1782,7 @@
     <w:p>
       <w:pPr>
         <w:ind w:firstLine="202"/>
+        <w:jc w:val="both"/>
       </w:pPr>
       <w:r>
         <w:t>A paper titled “Group Report: Progression Systems” from Project Horseshoe 2014 deconstructs the nature of progression systems. The</w:t>
@@ -1873,6 +1879,7 @@
     <w:p>
       <w:pPr>
         <w:pStyle w:val="Heading2"/>
+        <w:jc w:val="both"/>
       </w:pPr>
       <w:r>
         <w:t>Field Review</w:t>
@@ -1881,6 +1888,7 @@
     <w:p>
       <w:pPr>
         <w:keepNext/>
+        <w:jc w:val="both"/>
       </w:pPr>
       <w:r>
         <w:rPr>
@@ -1927,7 +1935,7 @@
     <w:p>
       <w:pPr>
         <w:pStyle w:val="Caption"/>
-        <w:jc w:val="center"/>
+        <w:jc w:val="both"/>
         <w:rPr>
           <w:i w:val="0"/>
         </w:rPr>
@@ -2098,6 +2106,7 @@
     <w:p>
       <w:pPr>
         <w:ind w:firstLine="202"/>
+        <w:jc w:val="both"/>
       </w:pPr>
       <w:r>
         <w:rPr>
@@ -2256,10 +2265,15 @@
         <w:t xml:space="preserve"> </w:t>
       </w:r>
     </w:p>
-    <w:p/>
     <w:p>
       <w:pPr>
+        <w:jc w:val="both"/>
+      </w:pPr>
+    </w:p>
+    <w:p>
+      <w:pPr>
         <w:keepNext/>
+        <w:jc w:val="both"/>
       </w:pPr>
       <w:r>
         <w:rPr>
@@ -2319,6 +2333,7 @@
     <w:p>
       <w:pPr>
         <w:pStyle w:val="Caption"/>
+        <w:jc w:val="both"/>
         <w:rPr>
           <w:i w:val="0"/>
         </w:rPr>
@@ -2466,6 +2481,7 @@
     <w:p>
       <w:pPr>
         <w:ind w:firstLine="202"/>
+        <w:jc w:val="both"/>
       </w:pPr>
       <w:r>
         <w:t xml:space="preserve">A fantasy bullet-hell with fast leveling and </w:t>
@@ -2629,6 +2645,7 @@
     <w:p>
       <w:pPr>
         <w:keepNext/>
+        <w:jc w:val="both"/>
       </w:pPr>
       <w:r>
         <w:rPr>
@@ -2688,6 +2705,7 @@
     <w:p>
       <w:pPr>
         <w:pStyle w:val="Caption"/>
+        <w:jc w:val="both"/>
         <w:rPr>
           <w:i w:val="0"/>
         </w:rPr>
@@ -2783,6 +2801,7 @@
       <w:pPr>
         <w:keepNext/>
         <w:ind w:firstLine="202"/>
+        <w:jc w:val="both"/>
       </w:pPr>
       <w:r>
         <w:rPr>
@@ -3014,11 +3033,13 @@
     <w:p>
       <w:pPr>
         <w:ind w:firstLine="202"/>
+        <w:jc w:val="both"/>
       </w:pPr>
     </w:p>
     <w:p>
       <w:pPr>
         <w:keepNext/>
+        <w:jc w:val="both"/>
       </w:pPr>
       <w:r>
         <w:rPr>
@@ -3066,6 +3087,7 @@
     <w:p>
       <w:pPr>
         <w:pStyle w:val="Caption"/>
+        <w:jc w:val="both"/>
         <w:rPr>
           <w:i w:val="0"/>
         </w:rPr>
@@ -3201,6 +3223,7 @@
     <w:p>
       <w:pPr>
         <w:ind w:firstLine="202"/>
+        <w:jc w:val="both"/>
       </w:pPr>
       <w:proofErr w:type="spellStart"/>
       <w:r>
@@ -3374,6 +3397,7 @@
     <w:p>
       <w:pPr>
         <w:ind w:firstLine="202"/>
+        <w:jc w:val="both"/>
       </w:pPr>
       <w:proofErr w:type="gramStart"/>
       <w:r>
@@ -3671,16 +3695,16 @@
       </w:r>
       <w:proofErr w:type="gramEnd"/>
       <w:r>
-        <w:t xml:space="preserve"> gameplay isn’t hectic, but tension </w:t>
+        <w:t xml:space="preserve"> gameplay isn’t </w:t>
+      </w:r>
+      <w:r>
+        <w:t xml:space="preserve">hectic, but tension </w:t>
       </w:r>
       <w:r>
         <w:t xml:space="preserve">and flow </w:t>
       </w:r>
       <w:r>
-        <w:t xml:space="preserve">is </w:t>
-      </w:r>
-      <w:r>
-        <w:t>generated through stealth and</w:t>
+        <w:t>is generated through stealth and</w:t>
       </w:r>
       <w:r>
         <w:t xml:space="preserve"> using level obstacles to alleviate pressure.</w:t>
@@ -3689,6 +3713,7 @@
     <w:p>
       <w:pPr>
         <w:pStyle w:val="Heading2"/>
+        <w:jc w:val="both"/>
       </w:pPr>
       <w:r>
         <w:t>Summary</w:t>
@@ -3697,6 +3722,7 @@
     <w:p>
       <w:pPr>
         <w:ind w:firstLine="202"/>
+        <w:jc w:val="both"/>
       </w:pPr>
       <w:r>
         <w:t xml:space="preserve">This </w:t>
@@ -4136,6 +4162,7 @@
     <w:p>
       <w:pPr>
         <w:ind w:firstLine="202"/>
+        <w:jc w:val="both"/>
       </w:pPr>
       <w:r>
         <w:t xml:space="preserve">The artifact is designed to demonstrate the </w:t>
@@ -4162,6 +4189,7 @@
     <w:p>
       <w:pPr>
         <w:pStyle w:val="Heading2"/>
+        <w:jc w:val="both"/>
       </w:pPr>
       <w:r>
         <w:t>The Game</w:t>
@@ -4170,6 +4198,7 @@
     <w:p>
       <w:pPr>
         <w:ind w:firstLine="202"/>
+        <w:jc w:val="both"/>
       </w:pPr>
       <w:r>
         <w:rPr>
@@ -4220,6 +4249,7 @@
     <w:p>
       <w:pPr>
         <w:ind w:firstLine="202"/>
+        <w:jc w:val="both"/>
       </w:pPr>
       <w:r>
         <w:t xml:space="preserve"> </w:t>
@@ -4228,6 +4258,7 @@
     <w:p>
       <w:pPr>
         <w:keepNext/>
+        <w:jc w:val="both"/>
       </w:pPr>
       <w:r>
         <w:br/>
@@ -4262,20 +4293,33 @@
     <w:p>
       <w:pPr>
         <w:pStyle w:val="Caption"/>
-        <w:jc w:val="center"/>
+        <w:jc w:val="both"/>
       </w:pPr>
       <w:bookmarkStart w:id="5" w:name="_Toc478975007"/>
       <w:r>
         <w:t xml:space="preserve">Figure </w:t>
       </w:r>
-      <w:fldSimple w:instr=" SEQ Figure \* ARABIC ">
-        <w:r>
-          <w:rPr>
-            <w:noProof/>
-          </w:rPr>
-          <w:t>5</w:t>
-        </w:r>
-      </w:fldSimple>
+      <w:r>
+        <w:fldChar w:fldCharType="begin"/>
+      </w:r>
+      <w:r>
+        <w:instrText xml:space="preserve"> SEQ Figure \* ARABIC </w:instrText>
+      </w:r>
+      <w:r>
+        <w:fldChar w:fldCharType="separate"/>
+      </w:r>
+      <w:r>
+        <w:rPr>
+          <w:noProof/>
+        </w:rPr>
+        <w:t>5</w:t>
+      </w:r>
+      <w:r>
+        <w:rPr>
+          <w:noProof/>
+        </w:rPr>
+        <w:fldChar w:fldCharType="end"/>
+      </w:r>
       <w:r>
         <w:t>: A game of AllStar, featuring the two main phases of gameplay, Assembly and Challenge.</w:t>
       </w:r>
@@ -4284,6 +4328,7 @@
     <w:p>
       <w:pPr>
         <w:ind w:firstLine="202"/>
+        <w:jc w:val="both"/>
       </w:pPr>
       <w:r>
         <w:lastRenderedPageBreak/>
@@ -4362,6 +4407,7 @@
     <w:p>
       <w:pPr>
         <w:ind w:firstLine="202"/>
+        <w:jc w:val="both"/>
       </w:pPr>
       <w:r>
         <w:t xml:space="preserve">At the start of the </w:t>
@@ -4470,6 +4516,9 @@
       </w:r>
     </w:p>
     <w:p>
+      <w:pPr>
+        <w:jc w:val="both"/>
+      </w:pPr>
       <w:r>
         <w:rPr>
           <w:noProof/>
@@ -4515,20 +4564,33 @@
     <w:p>
       <w:pPr>
         <w:pStyle w:val="Caption"/>
-        <w:jc w:val="center"/>
+        <w:jc w:val="both"/>
       </w:pPr>
       <w:bookmarkStart w:id="6" w:name="_Toc478975008"/>
       <w:r>
         <w:t xml:space="preserve">Figure </w:t>
       </w:r>
-      <w:fldSimple w:instr=" SEQ Figure \* ARABIC ">
-        <w:r>
-          <w:rPr>
-            <w:noProof/>
-          </w:rPr>
-          <w:t>6</w:t>
-        </w:r>
-      </w:fldSimple>
+      <w:r>
+        <w:fldChar w:fldCharType="begin"/>
+      </w:r>
+      <w:r>
+        <w:instrText xml:space="preserve"> SEQ Figure \* ARABIC </w:instrText>
+      </w:r>
+      <w:r>
+        <w:fldChar w:fldCharType="separate"/>
+      </w:r>
+      <w:r>
+        <w:rPr>
+          <w:noProof/>
+        </w:rPr>
+        <w:t>6</w:t>
+      </w:r>
+      <w:r>
+        <w:rPr>
+          <w:noProof/>
+        </w:rPr>
+        <w:fldChar w:fldCharType="end"/>
+      </w:r>
       <w:r>
         <w:t>: The twelve power-ups, in their respective power families</w:t>
       </w:r>
@@ -4537,6 +4599,7 @@
     <w:p>
       <w:pPr>
         <w:ind w:firstLine="202"/>
+        <w:jc w:val="both"/>
       </w:pPr>
       <w:r>
         <w:t>Picking up one of</w:t>
@@ -4646,10 +4709,7 @@
       </w:r>
       <w:proofErr w:type="spellEnd"/>
       <w:r>
-        <w:t xml:space="preserve">, which increases a player’s </w:t>
-      </w:r>
-      <w:r>
-        <w:t xml:space="preserve">maximum health, </w:t>
+        <w:t xml:space="preserve">, which increases a player’s maximum health, </w:t>
       </w:r>
       <w:r>
         <w:rPr>
@@ -4658,7 +4718,10 @@
         <w:t>Shield Capacity</w:t>
       </w:r>
       <w:r>
-        <w:t xml:space="preserve">, which increases a player’s maximum shield health, </w:t>
+        <w:t xml:space="preserve">, which increases a </w:t>
+      </w:r>
+      <w:r>
+        <w:t xml:space="preserve">player’s maximum shield health, </w:t>
       </w:r>
       <w:r>
         <w:rPr>
@@ -4700,6 +4763,7 @@
     <w:p>
       <w:pPr>
         <w:ind w:firstLine="202"/>
+        <w:jc w:val="both"/>
       </w:pPr>
       <w:r>
         <w:t xml:space="preserve">Players are also on the lookout for </w:t>
@@ -4762,11 +4826,13 @@
     <w:p>
       <w:pPr>
         <w:ind w:firstLine="202"/>
+        <w:jc w:val="both"/>
       </w:pPr>
     </w:p>
     <w:p>
       <w:pPr>
         <w:keepNext/>
+        <w:jc w:val="both"/>
       </w:pPr>
       <w:r>
         <w:pict w14:anchorId="45B4D109">
@@ -4779,20 +4845,33 @@
     <w:p>
       <w:pPr>
         <w:pStyle w:val="Caption"/>
-        <w:jc w:val="center"/>
+        <w:jc w:val="both"/>
       </w:pPr>
       <w:bookmarkStart w:id="7" w:name="_Toc478975009"/>
       <w:r>
         <w:t xml:space="preserve">Figure </w:t>
       </w:r>
-      <w:fldSimple w:instr=" SEQ Figure \* ARABIC ">
-        <w:r>
-          <w:rPr>
-            <w:noProof/>
-          </w:rPr>
-          <w:t>7</w:t>
-        </w:r>
-      </w:fldSimple>
+      <w:r>
+        <w:fldChar w:fldCharType="begin"/>
+      </w:r>
+      <w:r>
+        <w:instrText xml:space="preserve"> SEQ Figure \* ARABIC </w:instrText>
+      </w:r>
+      <w:r>
+        <w:fldChar w:fldCharType="separate"/>
+      </w:r>
+      <w:r>
+        <w:rPr>
+          <w:noProof/>
+        </w:rPr>
+        <w:t>7</w:t>
+      </w:r>
+      <w:r>
+        <w:rPr>
+          <w:noProof/>
+        </w:rPr>
+        <w:fldChar w:fldCharType="end"/>
+      </w:r>
       <w:r>
         <w:t>: Concept art for the different chassis in the game.</w:t>
       </w:r>
@@ -4801,6 +4880,7 @@
     <w:p>
       <w:pPr>
         <w:ind w:firstLine="202"/>
+        <w:jc w:val="both"/>
       </w:pPr>
       <w:r>
         <w:t>The chassis is the foundation of a player’s build, as it</w:t>
@@ -4854,14 +4934,15 @@
     <w:p>
       <w:pPr>
         <w:ind w:firstLine="202"/>
+        <w:jc w:val="both"/>
       </w:pPr>
     </w:p>
     <w:p>
       <w:pPr>
         <w:keepNext/>
-      </w:pPr>
-      <w:r>
-        <w:lastRenderedPageBreak/>
+        <w:jc w:val="both"/>
+      </w:pPr>
+      <w:r>
         <w:pict w14:anchorId="3CCB750E">
           <v:shape id="_x0000_i1027" type="#_x0000_t75" style="width:252pt;height:123.7pt">
             <v:imagedata r:id="rId15" o:title="weaponComparison"/>
@@ -4872,20 +4953,33 @@
     <w:p>
       <w:pPr>
         <w:pStyle w:val="Caption"/>
-        <w:jc w:val="center"/>
+        <w:jc w:val="both"/>
       </w:pPr>
       <w:bookmarkStart w:id="8" w:name="_Toc478975010"/>
       <w:r>
         <w:t xml:space="preserve">Figure </w:t>
       </w:r>
-      <w:fldSimple w:instr=" SEQ Figure \* ARABIC ">
-        <w:r>
-          <w:rPr>
-            <w:noProof/>
-          </w:rPr>
-          <w:t>8</w:t>
-        </w:r>
-      </w:fldSimple>
+      <w:r>
+        <w:fldChar w:fldCharType="begin"/>
+      </w:r>
+      <w:r>
+        <w:instrText xml:space="preserve"> SEQ Figure \* ARABIC </w:instrText>
+      </w:r>
+      <w:r>
+        <w:fldChar w:fldCharType="separate"/>
+      </w:r>
+      <w:r>
+        <w:rPr>
+          <w:noProof/>
+        </w:rPr>
+        <w:t>8</w:t>
+      </w:r>
+      <w:r>
+        <w:rPr>
+          <w:noProof/>
+        </w:rPr>
+        <w:fldChar w:fldCharType="end"/>
+      </w:r>
       <w:r>
         <w:t xml:space="preserve">: The </w:t>
       </w:r>
@@ -4901,7 +4995,11 @@
         <w:t>weapon</w:t>
       </w:r>
       <w:r>
-        <w:t xml:space="preserve"> (right) encourages players to get in as close as possible to blast enemies with as many shots as possible. The wave gun (left) outranges the </w:t>
+        <w:t xml:space="preserve"> (right) encourages players to get in as close as possible to blast enemies with as many shots as possible. </w:t>
+      </w:r>
+      <w:r>
+        <w:lastRenderedPageBreak/>
+        <w:t xml:space="preserve">The wave gun (left) outranges the </w:t>
       </w:r>
       <w:proofErr w:type="spellStart"/>
       <w:r>
@@ -4916,6 +5014,7 @@
     <w:p>
       <w:pPr>
         <w:ind w:firstLine="202"/>
+        <w:jc w:val="both"/>
       </w:pPr>
       <w:r>
         <w:t xml:space="preserve"> Pa</w:t>
@@ -5001,6 +5100,7 @@
     <w:p>
       <w:pPr>
         <w:keepNext/>
+        <w:jc w:val="both"/>
       </w:pPr>
       <w:r>
         <w:rPr>
@@ -5017,7 +5117,7 @@
     <w:p>
       <w:pPr>
         <w:pStyle w:val="Caption"/>
-        <w:jc w:val="center"/>
+        <w:jc w:val="both"/>
         <w:rPr>
           <w:lang w:eastAsia="ja-JP"/>
         </w:rPr>
@@ -5026,14 +5126,27 @@
       <w:r>
         <w:t xml:space="preserve">Figure </w:t>
       </w:r>
-      <w:fldSimple w:instr=" SEQ Figure \* ARABIC ">
-        <w:r>
-          <w:rPr>
-            <w:noProof/>
-          </w:rPr>
-          <w:t>9</w:t>
-        </w:r>
-      </w:fldSimple>
+      <w:r>
+        <w:fldChar w:fldCharType="begin"/>
+      </w:r>
+      <w:r>
+        <w:instrText xml:space="preserve"> SEQ Figure \* ARABIC </w:instrText>
+      </w:r>
+      <w:r>
+        <w:fldChar w:fldCharType="separate"/>
+      </w:r>
+      <w:r>
+        <w:rPr>
+          <w:noProof/>
+        </w:rPr>
+        <w:t>9</w:t>
+      </w:r>
+      <w:r>
+        <w:rPr>
+          <w:noProof/>
+        </w:rPr>
+        <w:fldChar w:fldCharType="end"/>
+      </w:r>
       <w:r>
         <w:t xml:space="preserve">: A player </w:t>
       </w:r>
@@ -5045,6 +5158,7 @@
     <w:p>
       <w:pPr>
         <w:ind w:firstLine="202"/>
+        <w:jc w:val="both"/>
       </w:pPr>
       <w:r>
         <w:t xml:space="preserve">The </w:t>
@@ -5092,10 +5206,15 @@
         <w:t>If a player dies during the Assembly phase, her chassis is destroyed. The dead player also drops a percentage of her power-ups, and potentially one of her non-chassis equipment pieces, that can be picked up by other players.</w:t>
       </w:r>
     </w:p>
-    <w:p/>
     <w:p>
       <w:pPr>
+        <w:jc w:val="both"/>
+      </w:pPr>
+    </w:p>
+    <w:p>
+      <w:pPr>
         <w:keepNext/>
+        <w:jc w:val="both"/>
       </w:pPr>
       <w:r>
         <w:rPr>
@@ -5142,20 +5261,33 @@
     <w:p>
       <w:pPr>
         <w:pStyle w:val="Caption"/>
-        <w:jc w:val="center"/>
+        <w:jc w:val="both"/>
       </w:pPr>
       <w:bookmarkStart w:id="10" w:name="_Toc478975012"/>
       <w:r>
         <w:t xml:space="preserve">Figure </w:t>
       </w:r>
-      <w:fldSimple w:instr=" SEQ Figure \* ARABIC ">
-        <w:r>
-          <w:rPr>
-            <w:noProof/>
-          </w:rPr>
-          <w:t>10</w:t>
-        </w:r>
-      </w:fldSimple>
+      <w:r>
+        <w:fldChar w:fldCharType="begin"/>
+      </w:r>
+      <w:r>
+        <w:instrText xml:space="preserve"> SEQ Figure \* ARABIC </w:instrText>
+      </w:r>
+      <w:r>
+        <w:fldChar w:fldCharType="separate"/>
+      </w:r>
+      <w:r>
+        <w:rPr>
+          <w:noProof/>
+        </w:rPr>
+        <w:t>10</w:t>
+      </w:r>
+      <w:r>
+        <w:rPr>
+          <w:noProof/>
+        </w:rPr>
+        <w:fldChar w:fldCharType="end"/>
+      </w:r>
       <w:r>
         <w:t xml:space="preserve">: A player taking advantage of </w:t>
       </w:r>
@@ -5169,13 +5301,11 @@
         <w:t xml:space="preserve"> to sneak up on an enemy ship.</w:t>
       </w:r>
       <w:bookmarkEnd w:id="10"/>
-      <w:r>
-        <w:br/>
-      </w:r>
     </w:p>
     <w:p>
       <w:pPr>
         <w:keepNext/>
+        <w:jc w:val="both"/>
         <w:rPr>
           <w:rFonts w:ascii="Calibri" w:hAnsi="Calibri" w:cs="Calibri"/>
           <w:noProof/>
@@ -5249,6 +5379,7 @@
     <w:p>
       <w:pPr>
         <w:keepNext/>
+        <w:jc w:val="both"/>
         <w:rPr>
           <w:rFonts w:ascii="Calibri" w:hAnsi="Calibri" w:cs="Calibri"/>
           <w:noProof/>
@@ -5261,6 +5392,7 @@
     <w:p>
       <w:pPr>
         <w:keepNext/>
+        <w:jc w:val="both"/>
       </w:pPr>
       <w:r>
         <w:rPr>
@@ -5326,20 +5458,33 @@
     <w:p>
       <w:pPr>
         <w:pStyle w:val="Caption"/>
-        <w:jc w:val="center"/>
+        <w:jc w:val="both"/>
       </w:pPr>
       <w:bookmarkStart w:id="11" w:name="_Toc478975013"/>
       <w:r>
         <w:t xml:space="preserve">Figure </w:t>
       </w:r>
-      <w:fldSimple w:instr=" SEQ Figure \* ARABIC ">
-        <w:r>
-          <w:rPr>
-            <w:noProof/>
-          </w:rPr>
-          <w:t>11</w:t>
-        </w:r>
-      </w:fldSimple>
+      <w:r>
+        <w:fldChar w:fldCharType="begin"/>
+      </w:r>
+      <w:r>
+        <w:instrText xml:space="preserve"> SEQ Figure \* ARABIC </w:instrText>
+      </w:r>
+      <w:r>
+        <w:fldChar w:fldCharType="separate"/>
+      </w:r>
+      <w:r>
+        <w:rPr>
+          <w:noProof/>
+        </w:rPr>
+        <w:t>11</w:t>
+      </w:r>
+      <w:r>
+        <w:rPr>
+          <w:noProof/>
+        </w:rPr>
+        <w:fldChar w:fldCharType="end"/>
+      </w:r>
       <w:r>
         <w:t>: One of the minigame splash screens</w:t>
       </w:r>
@@ -5348,6 +5493,7 @@
     <w:p>
       <w:pPr>
         <w:ind w:firstLine="202"/>
+        <w:jc w:val="both"/>
       </w:pPr>
       <w:r>
         <w:t xml:space="preserve">The Challenge phase of gameplay consists of </w:t>
@@ -5398,6 +5544,7 @@
     <w:p>
       <w:pPr>
         <w:ind w:firstLine="202"/>
+        <w:jc w:val="both"/>
       </w:pPr>
       <w:r>
         <w:t xml:space="preserve">Each minigame </w:t>
@@ -5511,11 +5658,11 @@
         <w:t xml:space="preserve"> wins</w:t>
       </w:r>
       <w:r>
-        <w:t xml:space="preserve">. However, if at the end of the three minigames there are two or more tied players, a sudden death minigame is played. The minigame consists of a small, empty arena where the combatants fight to resolve the tie. If the minigame ends in another tie, the game </w:t>
+        <w:t xml:space="preserve">. However, if at the end of the three minigames there are two or more tied players, a sudden death minigame is played. The minigame consists of a small, empty arena where the combatants fight to resolve the tie. If the minigame ends in another tie, the game continues to go through </w:t>
       </w:r>
       <w:r>
         <w:lastRenderedPageBreak/>
-        <w:t>continues to go through sudden death minigames until a single 1</w:t>
+        <w:t>sudden death minigames until a single 1</w:t>
       </w:r>
       <w:r>
         <w:rPr>
@@ -5530,11 +5677,13 @@
     <w:p>
       <w:pPr>
         <w:ind w:firstLine="202"/>
+        <w:jc w:val="both"/>
       </w:pPr>
     </w:p>
     <w:p>
       <w:pPr>
         <w:keepNext/>
+        <w:jc w:val="both"/>
       </w:pPr>
       <w:r>
         <w:pict w14:anchorId="1CBE1F2A">
@@ -5547,19 +5696,32 @@
     <w:p>
       <w:pPr>
         <w:pStyle w:val="Caption"/>
-        <w:jc w:val="center"/>
+        <w:jc w:val="both"/>
       </w:pPr>
       <w:r>
         <w:t xml:space="preserve">Figure </w:t>
       </w:r>
-      <w:fldSimple w:instr=" SEQ Figure \* ARABIC ">
-        <w:r>
-          <w:rPr>
-            <w:noProof/>
-          </w:rPr>
-          <w:t>12</w:t>
-        </w:r>
-      </w:fldSimple>
+      <w:r>
+        <w:fldChar w:fldCharType="begin"/>
+      </w:r>
+      <w:r>
+        <w:instrText xml:space="preserve"> SEQ Figure \* ARABIC </w:instrText>
+      </w:r>
+      <w:r>
+        <w:fldChar w:fldCharType="separate"/>
+      </w:r>
+      <w:r>
+        <w:rPr>
+          <w:noProof/>
+        </w:rPr>
+        <w:t>12</w:t>
+      </w:r>
+      <w:r>
+        <w:rPr>
+          <w:noProof/>
+        </w:rPr>
+        <w:fldChar w:fldCharType="end"/>
+      </w:r>
       <w:r>
         <w:t>: The sudden death minigame mode. If there's a tie for points at the end of the game, the tied players are thrown into</w:t>
       </w:r>
@@ -5573,6 +5735,7 @@
     <w:p>
       <w:pPr>
         <w:pStyle w:val="Heading2"/>
+        <w:jc w:val="both"/>
       </w:pPr>
       <w:r>
         <w:t>Program Structure</w:t>
@@ -5581,6 +5744,7 @@
     <w:p>
       <w:pPr>
         <w:ind w:firstLine="202"/>
+        <w:jc w:val="both"/>
       </w:pPr>
       <w:r>
         <w:rPr>
@@ -5589,13 +5753,40 @@
         <w:t>AllStar</w:t>
       </w:r>
       <w:r>
-        <w:t xml:space="preserve"> utilizes object-oriented programming to add object interactions quickly and easily. </w:t>
-      </w:r>
-      <w:r>
-        <w:t>The g</w:t>
-      </w:r>
-      <w:r>
-        <w:t xml:space="preserve">ame’s primary orchestrator is </w:t>
+        <w:t xml:space="preserve"> utilizes </w:t>
+      </w:r>
+      <w:r>
+        <w:t xml:space="preserve">inheritance </w:t>
+      </w:r>
+      <w:r>
+        <w:t xml:space="preserve">to </w:t>
+      </w:r>
+      <w:r>
+        <w:t>quickly and easily</w:t>
+      </w:r>
+      <w:r>
+        <w:t xml:space="preserve"> </w:t>
+      </w:r>
+      <w:r>
+        <w:t>add</w:t>
+      </w:r>
+      <w:r>
+        <w:t xml:space="preserve"> new</w:t>
+      </w:r>
+      <w:r>
+        <w:t xml:space="preserve"> </w:t>
+      </w:r>
+      <w:r>
+        <w:t>entity</w:t>
+      </w:r>
+      <w:r>
+        <w:t xml:space="preserve"> interactions</w:t>
+      </w:r>
+      <w:r>
+        <w:t xml:space="preserve"> and gameplay functionality</w:t>
+      </w:r>
+      <w:r>
+        <w:t xml:space="preserve">. </w:t>
       </w:r>
       <w:r>
         <w:rPr>
@@ -5604,7 +5795,22 @@
         <w:t>TheGame</w:t>
       </w:r>
       <w:r>
-        <w:t xml:space="preserve"> class, which manages the various gamemodes and ferries the players across the modes during a game. A </w:t>
+        <w:t xml:space="preserve"> class manages</w:t>
+      </w:r>
+      <w:r>
+        <w:t xml:space="preserve"> the game’s state and</w:t>
+      </w:r>
+      <w:r>
+        <w:t xml:space="preserve"> ferries the players across the </w:t>
+      </w:r>
+      <w:r>
+        <w:t>different game modes</w:t>
+      </w:r>
+      <w:r>
+        <w:t xml:space="preserve">. </w:t>
+      </w:r>
+      <w:r>
+        <w:t xml:space="preserve">Each </w:t>
       </w:r>
       <w:r>
         <w:rPr>
@@ -5613,17 +5819,97 @@
         <w:t>GameMode</w:t>
       </w:r>
       <w:r>
-        <w:t xml:space="preserve"> is an abstract superclass of the assembly mode and the various minigame modes. Each of the GameModes handles the creation of the world, initialization of props and entities inside the world, and keeps them all within bounds while updating the camera and other gameplay elements. TheGame handles all the transfer between GameModes, along with the results screens, while deferring to each GameMode to handle all the gameplay and player updating logic for the specific mode.</w:t>
+        <w:t xml:space="preserve"> handles the game logic for Assembly and any of the other minigame modes</w:t>
+      </w:r>
+      <w:r>
+        <w:t xml:space="preserve"> and updates the entities in the game world. </w:t>
+      </w:r>
+      <w:r>
+        <w:t>TheGame handles all the transfer between GameModes, along with the results screens, while deferring to each GameMode to handle all the gameplay and player updating logic for the specific mode.</w:t>
+      </w:r>
+      <w:r>
+        <w:t xml:space="preserve"> Everything spawned in the game world is an </w:t>
+      </w:r>
+      <w:r>
+        <w:rPr>
+          <w:i/>
+        </w:rPr>
+        <w:t>Entity</w:t>
+      </w:r>
+      <w:r>
+        <w:t>, and uses inheritance to share functionality.</w:t>
       </w:r>
     </w:p>
     <w:p>
       <w:pPr>
-        <w:ind w:left="202"/>
-      </w:pPr>
+        <w:ind w:firstLine="202"/>
+        <w:jc w:val="both"/>
+      </w:pPr>
+      <w:r>
+        <w:t xml:space="preserve">A </w:t>
+      </w:r>
+      <w:r>
+        <w:rPr>
+          <w:i/>
+        </w:rPr>
+        <w:t>GameMode</w:t>
+      </w:r>
+      <w:r>
+        <w:t xml:space="preserve"> </w:t>
+      </w:r>
+      <w:r>
+        <w:t xml:space="preserve">is the </w:t>
+      </w:r>
+      <w:r>
+        <w:t>owner</w:t>
+      </w:r>
+      <w:r>
+        <w:t xml:space="preserve"> for a </w:t>
+      </w:r>
+      <w:r>
+        <w:t>world</w:t>
+      </w:r>
+      <w:r>
+        <w:t xml:space="preserve"> and </w:t>
+      </w:r>
+      <w:r>
+        <w:t>is responsible for running</w:t>
+      </w:r>
+      <w:r>
+        <w:t xml:space="preserve"> gameplay</w:t>
+      </w:r>
+      <w:r>
+        <w:t xml:space="preserve"> for any mode of the game</w:t>
+      </w:r>
+      <w:r>
+        <w:t>. Subclasses of the GameMode class handle</w:t>
+      </w:r>
+      <w:r>
+        <w:t xml:space="preserve"> creation of the </w:t>
+      </w:r>
+      <w:r>
+        <w:t>world</w:t>
+      </w:r>
+      <w:r>
+        <w:t xml:space="preserve">, initialization of entities inside the world, and keeps them all within </w:t>
+      </w:r>
+      <w:r>
+        <w:t xml:space="preserve">the map’s </w:t>
+      </w:r>
+      <w:r>
+        <w:t xml:space="preserve">bounds while updating the camera and other gameplay elements. </w:t>
+      </w:r>
     </w:p>
     <w:p>
       <w:pPr>
+        <w:ind w:left="202"/>
+        <w:jc w:val="both"/>
+      </w:pPr>
+    </w:p>
+    <w:p>
+      <w:pPr>
         <w:keepNext/>
+        <w:jc w:val="both"/>
       </w:pPr>
       <w:r>
         <w:rPr>
@@ -5640,20 +5926,33 @@
     <w:p>
       <w:pPr>
         <w:pStyle w:val="Caption"/>
-        <w:jc w:val="center"/>
+        <w:jc w:val="both"/>
       </w:pPr>
       <w:bookmarkStart w:id="12" w:name="_Toc478975014"/>
       <w:r>
         <w:t xml:space="preserve">Figure </w:t>
       </w:r>
-      <w:fldSimple w:instr=" SEQ Figure \* ARABIC ">
-        <w:r>
-          <w:rPr>
-            <w:noProof/>
-          </w:rPr>
-          <w:t>13</w:t>
-        </w:r>
-      </w:fldSimple>
+      <w:r>
+        <w:fldChar w:fldCharType="begin"/>
+      </w:r>
+      <w:r>
+        <w:instrText xml:space="preserve"> SEQ Figure \* ARABIC </w:instrText>
+      </w:r>
+      <w:r>
+        <w:fldChar w:fldCharType="separate"/>
+      </w:r>
+      <w:r>
+        <w:rPr>
+          <w:noProof/>
+        </w:rPr>
+        <w:t>13</w:t>
+      </w:r>
+      <w:r>
+        <w:rPr>
+          <w:noProof/>
+        </w:rPr>
+        <w:fldChar w:fldCharType="end"/>
+      </w:r>
       <w:r>
         <w:t>: A UML Diagram that displays the core architecture of the program.</w:t>
       </w:r>
@@ -5662,15 +5961,39 @@
     <w:p>
       <w:pPr>
         <w:ind w:firstLine="202"/>
-      </w:pPr>
-      <w:r>
-        <w:t xml:space="preserve">A GameMode handles the procedural generation of the game world by populating the world with props, enemies, and the players. </w:t>
+        <w:jc w:val="both"/>
+      </w:pPr>
+      <w:r>
+        <w:t>Each</w:t>
+      </w:r>
+      <w:r>
+        <w:t xml:space="preserve"> GameMode handles the procedural generation of </w:t>
+      </w:r>
+      <w:r>
+        <w:t>its</w:t>
+      </w:r>
+      <w:r>
+        <w:t xml:space="preserve"> game world by populating the world with props, enemies, and the players. </w:t>
       </w:r>
       <w:r>
         <w:t xml:space="preserve">Things spawned </w:t>
       </w:r>
       <w:r>
-        <w:t xml:space="preserve">in the world are a subclass of the </w:t>
+        <w:t xml:space="preserve">in </w:t>
+      </w:r>
+      <w:r>
+        <w:t xml:space="preserve">a </w:t>
+      </w:r>
+      <w:proofErr w:type="spellStart"/>
+      <w:r>
+        <w:t>GameMode’s</w:t>
+      </w:r>
+      <w:proofErr w:type="spellEnd"/>
+      <w:r>
+        <w:t xml:space="preserve"> world</w:t>
+      </w:r>
+      <w:r>
+        <w:t xml:space="preserve"> are a subclass of the </w:t>
       </w:r>
       <w:r>
         <w:rPr>
@@ -5682,50 +6005,289 @@
         <w:t xml:space="preserve"> class, which </w:t>
       </w:r>
       <w:r>
-        <w:t xml:space="preserve">contains the common elements for game objects. All Entities have a sprite, are registered with the sprite renderer, and are drawn automatically. </w:t>
-      </w:r>
-      <w:r>
-        <w:rPr>
-          <w:color w:val="FF0000"/>
-        </w:rPr>
-        <w:t xml:space="preserve">[Talk about the Sprite Game Renderer?] </w:t>
-      </w:r>
-      <w:r>
-        <w:t>Each of the GameModes handles and updates all the Entities in the game every frame.</w:t>
+        <w:t xml:space="preserve">contains the common </w:t>
+      </w:r>
+      <w:r>
+        <w:t xml:space="preserve">elements for game objects. </w:t>
+      </w:r>
+      <w:r>
+        <w:t xml:space="preserve">Each </w:t>
+      </w:r>
+      <w:r>
+        <w:t>GameMode handles and updates all the e</w:t>
+      </w:r>
+      <w:r>
+        <w:t>ntities in the game every frame.</w:t>
       </w:r>
     </w:p>
     <w:p>
       <w:pPr>
         <w:ind w:firstLine="202"/>
-        <w:rPr>
-          <w:color w:val="FF0000"/>
-        </w:rPr>
-      </w:pPr>
-      <w:r>
-        <w:rPr>
-          <w:color w:val="FF0000"/>
-        </w:rPr>
-        <w:t>[Should I talk about entities here?]</w:t>
+        <w:jc w:val="both"/>
+      </w:pPr>
+      <w:r>
+        <w:t>Each entity has</w:t>
+      </w:r>
+      <w:r>
+        <w:t xml:space="preserve"> a </w:t>
+      </w:r>
+      <w:r>
+        <w:t>S</w:t>
+      </w:r>
+      <w:r>
+        <w:rPr>
+          <w:i/>
+        </w:rPr>
+        <w:t>prite</w:t>
+      </w:r>
+      <w:r>
+        <w:t xml:space="preserve">, </w:t>
+      </w:r>
+      <w:r>
+        <w:t>which is</w:t>
+      </w:r>
+      <w:r>
+        <w:t xml:space="preserve"> </w:t>
+      </w:r>
+      <w:r>
+        <w:t xml:space="preserve">automatically </w:t>
+      </w:r>
+      <w:r>
+        <w:t xml:space="preserve">registered with the </w:t>
+      </w:r>
+      <w:proofErr w:type="spellStart"/>
+      <w:r>
+        <w:rPr>
+          <w:i/>
+        </w:rPr>
+        <w:t>SpriteGameRenderer</w:t>
+      </w:r>
+      <w:proofErr w:type="spellEnd"/>
+      <w:r>
+        <w:t xml:space="preserve">, </w:t>
+      </w:r>
+      <w:r>
+        <w:t xml:space="preserve">an engine subsystem that handles most of the game’s rendering. When starting the program, TheGame grabs all the game’s needed textures and loads them in as </w:t>
+      </w:r>
+      <w:proofErr w:type="spellStart"/>
+      <w:r>
+        <w:rPr>
+          <w:i/>
+        </w:rPr>
+        <w:t>SpriteResource</w:t>
+      </w:r>
+      <w:r>
+        <w:t>s</w:t>
+      </w:r>
+      <w:proofErr w:type="spellEnd"/>
+      <w:r>
+        <w:t xml:space="preserve">, which contain the base information required to render a specific sprite. Whenever a gameplay element wants to have a </w:t>
+      </w:r>
+      <w:proofErr w:type="spellStart"/>
+      <w:r>
+        <w:t>renderable</w:t>
+      </w:r>
+      <w:proofErr w:type="spellEnd"/>
+      <w:r>
+        <w:t xml:space="preserve"> component, they create a new </w:t>
+      </w:r>
+      <w:r>
+        <w:rPr>
+          <w:i/>
+        </w:rPr>
+        <w:t>Sprite</w:t>
+      </w:r>
+      <w:r>
+        <w:t xml:space="preserve"> object, which references a </w:t>
+      </w:r>
+      <w:proofErr w:type="spellStart"/>
+      <w:r>
+        <w:t>SpriteResource</w:t>
+      </w:r>
+      <w:proofErr w:type="spellEnd"/>
+      <w:r>
+        <w:t xml:space="preserve"> object registered in the engine’s </w:t>
+      </w:r>
+      <w:proofErr w:type="spellStart"/>
+      <w:r>
+        <w:rPr>
+          <w:i/>
+        </w:rPr>
+        <w:t>ResourceDatabase</w:t>
+      </w:r>
+      <w:proofErr w:type="spellEnd"/>
+      <w:r>
+        <w:t xml:space="preserve">, which houses all preregistered assets. The creation of a </w:t>
+      </w:r>
+      <w:r>
+        <w:rPr>
+          <w:i/>
+        </w:rPr>
+        <w:t>Sprite</w:t>
+      </w:r>
+      <w:r>
+        <w:t xml:space="preserve"> object automatically registers it with the </w:t>
+      </w:r>
+      <w:proofErr w:type="spellStart"/>
+      <w:r>
+        <w:t>SpriteGameRenderer</w:t>
+      </w:r>
+      <w:proofErr w:type="spellEnd"/>
+      <w:r>
+        <w:t xml:space="preserve"> on a rendering layer, which means that once a sprite is created, it begins rendering automatically. The destruction of the sprite object also removes it from the rendering layer automatically, and prevents the </w:t>
+      </w:r>
+      <w:proofErr w:type="spellStart"/>
+      <w:r>
+        <w:t>SpriteGameRenderer</w:t>
+      </w:r>
+      <w:proofErr w:type="spellEnd"/>
+      <w:r>
+        <w:t xml:space="preserve"> from having any lingering and unused sprites.</w:t>
       </w:r>
     </w:p>
     <w:p>
       <w:pPr>
         <w:ind w:firstLine="202"/>
-        <w:rPr>
-          <w:color w:val="FF0000"/>
-        </w:rPr>
-      </w:pPr>
-      <w:r>
-        <w:rPr>
-          <w:color w:val="FF0000"/>
-        </w:rPr>
-        <w:t>[Pilots vs Ships?]</w:t>
+        <w:jc w:val="both"/>
+      </w:pPr>
+      <w:r>
+        <w:t xml:space="preserve">The Entity base class contains the core functionality for objects in the game world, which includes core physics functions, taking and receiving damage, calculating and resolving collisions, and more. </w:t>
+      </w:r>
+      <w:r>
+        <w:rPr>
+          <w:i/>
+        </w:rPr>
+        <w:t>Ship</w:t>
+      </w:r>
+      <w:r>
+        <w:t>s</w:t>
+      </w:r>
+      <w:r>
+        <w:t xml:space="preserve">, </w:t>
+      </w:r>
+      <w:r>
+        <w:rPr>
+          <w:i/>
+        </w:rPr>
+        <w:t>Projectile</w:t>
+      </w:r>
+      <w:r>
+        <w:t xml:space="preserve">s, and </w:t>
+      </w:r>
+      <w:r>
+        <w:rPr>
+          <w:i/>
+        </w:rPr>
+        <w:t>Pickup</w:t>
+      </w:r>
+      <w:r>
+        <w:t xml:space="preserve">s all directly subclass off Entity, and expand on the functionality in unique ways. All bullets fired by ships are Projectiles, and override the collision detection functions to deal damage and disappear after dealing damage. Pickups are the physical representation of </w:t>
+      </w:r>
+      <w:r>
+        <w:rPr>
+          <w:i/>
+        </w:rPr>
+        <w:t>Item</w:t>
+      </w:r>
+      <w:r>
+        <w:t>s in the world. Each pickup has its own item payload, which is transferred to the player whenever the player collides with a pickup. Items on their own can’t be rendered in the world, but by being wrapped as a pickup, they gain physical properties, a transform, and a sprite.</w:t>
       </w:r>
     </w:p>
     <w:p>
       <w:pPr>
+        <w:ind w:firstLine="202"/>
+        <w:jc w:val="both"/>
+        <w:rPr>
+          <w:color w:val="FF0000"/>
+        </w:rPr>
+      </w:pPr>
+      <w:r>
+        <w:t xml:space="preserve">A </w:t>
+      </w:r>
+      <w:r>
+        <w:rPr>
+          <w:i/>
+        </w:rPr>
+        <w:t>Ship</w:t>
+      </w:r>
+      <w:r>
+        <w:t xml:space="preserve"> is an entity that h</w:t>
+      </w:r>
+      <w:bookmarkStart w:id="13" w:name="_GoBack"/>
+      <w:bookmarkEnd w:id="13"/>
+      <w:r>
+        <w:t>as some sort of driving mechanic</w:t>
+      </w:r>
+      <w:r>
+        <w:t xml:space="preserve"> and can fire projectiles. The subclasses are the </w:t>
+      </w:r>
+      <w:r>
+        <w:rPr>
+          <w:i/>
+        </w:rPr>
+        <w:t>Player Ship</w:t>
+      </w:r>
+      <w:r>
+        <w:t xml:space="preserve"> and any individual Enemy ship classes, such as the </w:t>
+      </w:r>
+      <w:r>
+        <w:rPr>
+          <w:i/>
+        </w:rPr>
+        <w:t>Grunt</w:t>
+      </w:r>
+      <w:r>
+        <w:t xml:space="preserve">s. Ships differ from entities in that they have more complex movement options, which are gathered from a </w:t>
+      </w:r>
+      <w:r>
+        <w:rPr>
+          <w:i/>
+        </w:rPr>
+        <w:t>Pilot</w:t>
+      </w:r>
+      <w:r>
+        <w:t xml:space="preserve">. A Pilot is a class that contains the virtual input for a specific ship, and is what moves the ship around. TheGame initializes the </w:t>
+      </w:r>
+      <w:proofErr w:type="spellStart"/>
+      <w:r>
+        <w:rPr>
+          <w:i/>
+        </w:rPr>
+        <w:t>PlayerPilot</w:t>
+      </w:r>
+      <w:r>
+        <w:t>s</w:t>
+      </w:r>
+      <w:proofErr w:type="spellEnd"/>
+      <w:r>
+        <w:t xml:space="preserve"> during the ship selection screen, based </w:t>
+      </w:r>
+      <w:r>
+        <w:t>off</w:t>
+      </w:r>
+      <w:r>
+        <w:t xml:space="preserve"> which controller (or keyboard, for debugging) they’re usin</w:t>
+      </w:r>
+      <w:r>
+        <w:t xml:space="preserve">g, and creates an </w:t>
+      </w:r>
+      <w:proofErr w:type="spellStart"/>
+      <w:r>
+        <w:rPr>
+          <w:i/>
+        </w:rPr>
+        <w:t>InputMap</w:t>
+      </w:r>
+      <w:proofErr w:type="spellEnd"/>
+      <w:r>
+        <w:t xml:space="preserve"> based on their input device. Whenever a ship wants to update its position, it polls its pilot’s input map to find which direction the ship is moving, and any other inputs needed for that update.</w:t>
+      </w:r>
+    </w:p>
+    <w:p>
+      <w:pPr>
         <w:keepNext/>
         <w:ind w:firstLine="202"/>
+        <w:jc w:val="both"/>
       </w:pPr>
       <w:r>
         <w:t xml:space="preserve">Procedurally generating the maps was chosen over </w:t>
@@ -5740,25 +6302,22 @@
         <w:t xml:space="preserve"> </w:t>
       </w:r>
       <w:r>
-        <w:t xml:space="preserve">The process starts by adding anywhere from 50 to 100 asteroids </w:t>
-      </w:r>
-      <w:proofErr w:type="spellStart"/>
-      <w:r>
-        <w:t>t</w:t>
-      </w:r>
-      <w:r>
-        <w:t>HGB</w:t>
-      </w:r>
-      <w:r>
-        <w:t>o</w:t>
-      </w:r>
-      <w:proofErr w:type="spellEnd"/>
-      <w:r>
-        <w:t xml:space="preserve"> the map by randomly picking spots inside the arena. </w:t>
-      </w:r>
-      <w:r>
-        <w:br/>
-      </w:r>
+        <w:t xml:space="preserve">The process starts by adding </w:t>
+      </w:r>
+      <w:r>
+        <w:lastRenderedPageBreak/>
+        <w:t>anywhere from 50 to 100 asteroids to the map by randomly p</w:t>
+      </w:r>
+      <w:r>
+        <w:t xml:space="preserve">icking spots inside the arena. </w:t>
+      </w:r>
+    </w:p>
+    <w:p>
+      <w:pPr>
+        <w:keepNext/>
+        <w:ind w:firstLine="202"/>
+        <w:jc w:val="both"/>
+      </w:pPr>
       <w:r>
         <w:br/>
       </w:r>
@@ -5820,31 +6379,45 @@
     <w:p>
       <w:pPr>
         <w:pStyle w:val="Caption"/>
-        <w:jc w:val="center"/>
-      </w:pPr>
-      <w:bookmarkStart w:id="13" w:name="_Toc478975015"/>
+        <w:jc w:val="both"/>
+      </w:pPr>
+      <w:bookmarkStart w:id="14" w:name="_Toc478975015"/>
       <w:r>
         <w:t xml:space="preserve">Figure </w:t>
       </w:r>
-      <w:fldSimple w:instr=" SEQ Figure \* ARABIC ">
-        <w:r>
-          <w:rPr>
-            <w:noProof/>
-          </w:rPr>
-          <w:t>14</w:t>
-        </w:r>
-      </w:fldSimple>
+      <w:r>
+        <w:fldChar w:fldCharType="begin"/>
+      </w:r>
+      <w:r>
+        <w:instrText xml:space="preserve"> SEQ Figure \* ARABIC </w:instrText>
+      </w:r>
+      <w:r>
+        <w:fldChar w:fldCharType="separate"/>
+      </w:r>
+      <w:r>
+        <w:rPr>
+          <w:noProof/>
+        </w:rPr>
+        <w:t>14</w:t>
+      </w:r>
+      <w:r>
+        <w:rPr>
+          <w:noProof/>
+        </w:rPr>
+        <w:fldChar w:fldCharType="end"/>
+      </w:r>
       <w:r>
         <w:t>: Stage 1- The map is filled randomly with many asteroids</w:t>
       </w:r>
       <w:r>
         <w:t>. The GameMode then selects a random circle in the map that doesn't collide with any of the other encounters.</w:t>
       </w:r>
-      <w:bookmarkEnd w:id="13"/>
+      <w:bookmarkEnd w:id="14"/>
     </w:p>
     <w:p>
       <w:pPr>
         <w:ind w:firstLine="202"/>
+        <w:jc w:val="both"/>
       </w:pPr>
       <w:r>
         <w:t xml:space="preserve">After filling the map with asteroids, the game determines a set number of </w:t>
@@ -5906,6 +6479,7 @@
     <w:p>
       <w:pPr>
         <w:keepNext/>
+        <w:jc w:val="both"/>
       </w:pPr>
       <w:r>
         <w:br/>
@@ -5968,67 +6542,86 @@
     <w:p>
       <w:pPr>
         <w:pStyle w:val="Caption"/>
-        <w:jc w:val="center"/>
-      </w:pPr>
-      <w:bookmarkStart w:id="14" w:name="_Toc478975016"/>
+        <w:jc w:val="both"/>
+      </w:pPr>
+      <w:bookmarkStart w:id="15" w:name="_Toc478975016"/>
       <w:r>
         <w:t xml:space="preserve">Figure </w:t>
       </w:r>
-      <w:fldSimple w:instr=" SEQ Figure \* ARABIC ">
-        <w:r>
-          <w:rPr>
-            <w:noProof/>
-          </w:rPr>
-          <w:t>15</w:t>
-        </w:r>
-      </w:fldSimple>
+      <w:r>
+        <w:fldChar w:fldCharType="begin"/>
+      </w:r>
+      <w:r>
+        <w:instrText xml:space="preserve"> SEQ Figure \* ARABIC </w:instrText>
+      </w:r>
+      <w:r>
+        <w:fldChar w:fldCharType="separate"/>
+      </w:r>
+      <w:r>
+        <w:rPr>
+          <w:noProof/>
+        </w:rPr>
+        <w:t>15</w:t>
+      </w:r>
+      <w:r>
+        <w:rPr>
+          <w:noProof/>
+        </w:rPr>
+        <w:fldChar w:fldCharType="end"/>
+      </w:r>
       <w:r>
         <w:t>: Stage 2- The GameMode clears out any entities within the radius of the encounter, which removes any asteroids that would be colliding with this new encounter.</w:t>
       </w:r>
-      <w:bookmarkEnd w:id="14"/>
+      <w:bookmarkEnd w:id="15"/>
     </w:p>
     <w:p>
-      <w:r>
-        <w:br w:type="page"/>
+      <w:pPr>
+        <w:keepNext/>
+        <w:ind w:firstLine="202"/>
+        <w:jc w:val="both"/>
+      </w:pPr>
+      <w:r>
+        <w:t xml:space="preserve">After selecting an encounter, the game generates a random radius and attempts to spawn the encounter into the game. The </w:t>
+      </w:r>
+      <w:r>
+        <w:t xml:space="preserve">game </w:t>
+      </w:r>
+      <w:r>
+        <w:t>spawns</w:t>
+      </w:r>
+      <w:r>
+        <w:t xml:space="preserve"> the </w:t>
+      </w:r>
+      <w:r>
+        <w:t>major</w:t>
+      </w:r>
+      <w:r>
+        <w:t xml:space="preserve"> encounters first, t</w:t>
+      </w:r>
+      <w:r>
+        <w:t xml:space="preserve">hen moves on to the </w:t>
+      </w:r>
+      <w:r>
+        <w:t>minor</w:t>
+      </w:r>
+      <w:r>
+        <w:t xml:space="preserve"> </w:t>
+      </w:r>
+      <w:r>
+        <w:t>ones.</w:t>
       </w:r>
     </w:p>
     <w:p>
       <w:pPr>
         <w:keepNext/>
         <w:ind w:firstLine="202"/>
-      </w:pPr>
-      <w:r>
-        <w:lastRenderedPageBreak/>
-        <w:t xml:space="preserve">After selecting an encounter, the game generates a random radius and attempts to spawn the encounter into the game. The game </w:t>
-      </w:r>
-      <w:r>
-        <w:t>spawns</w:t>
-      </w:r>
-      <w:r>
-        <w:t xml:space="preserve"> the </w:t>
-      </w:r>
-      <w:r>
-        <w:t>major</w:t>
-      </w:r>
-      <w:r>
-        <w:t xml:space="preserve"> encounters first, t</w:t>
-      </w:r>
-      <w:r>
-        <w:t xml:space="preserve">hen moves on to the </w:t>
-      </w:r>
-      <w:r>
-        <w:t>minor</w:t>
-      </w:r>
-      <w:r>
-        <w:t xml:space="preserve"> ones.</w:t>
-      </w:r>
-      <w:r>
-        <w:br/>
-      </w:r>
+        <w:jc w:val="both"/>
+      </w:pPr>
     </w:p>
     <w:p>
       <w:pPr>
         <w:keepNext/>
+        <w:jc w:val="both"/>
       </w:pPr>
       <w:r>
         <w:rPr>
@@ -6088,28 +6681,42 @@
     <w:p>
       <w:pPr>
         <w:pStyle w:val="Caption"/>
-        <w:jc w:val="center"/>
-      </w:pPr>
-      <w:bookmarkStart w:id="15" w:name="_Toc478975017"/>
+        <w:jc w:val="both"/>
+      </w:pPr>
+      <w:bookmarkStart w:id="16" w:name="_Toc478975017"/>
       <w:r>
         <w:t xml:space="preserve">Figure </w:t>
       </w:r>
-      <w:fldSimple w:instr=" SEQ Figure \* ARABIC ">
-        <w:r>
-          <w:rPr>
-            <w:noProof/>
-          </w:rPr>
-          <w:t>16</w:t>
-        </w:r>
-      </w:fldSimple>
+      <w:r>
+        <w:fldChar w:fldCharType="begin"/>
+      </w:r>
+      <w:r>
+        <w:instrText xml:space="preserve"> SEQ Figure \* ARABIC </w:instrText>
+      </w:r>
+      <w:r>
+        <w:fldChar w:fldCharType="separate"/>
+      </w:r>
+      <w:r>
+        <w:rPr>
+          <w:noProof/>
+        </w:rPr>
+        <w:t>16</w:t>
+      </w:r>
+      <w:r>
+        <w:rPr>
+          <w:noProof/>
+        </w:rPr>
+        <w:fldChar w:fldCharType="end"/>
+      </w:r>
       <w:r>
         <w:t>: Stage 3- The encounter is spawned in.</w:t>
       </w:r>
-      <w:bookmarkEnd w:id="15"/>
+      <w:bookmarkEnd w:id="16"/>
     </w:p>
     <w:p>
       <w:pPr>
         <w:ind w:firstLine="202"/>
+        <w:jc w:val="both"/>
       </w:pPr>
       <w:r>
         <w:t xml:space="preserve">Once the GameMode has selected a valid location for the encounter that doesn’t collide with any other encounters, the GameMode deletes any entities within the proposed encounter’s radius. The process checks for collisions with any of the </w:t>
@@ -6139,10 +6746,15 @@
         <w:t xml:space="preserve">Each encounter object is coded using relative coordinates, which allows the entities within an encounter to be placed in a regular pattern based on the scale of the radius the cleared-out space. </w:t>
       </w:r>
     </w:p>
-    <w:p/>
     <w:p>
       <w:pPr>
+        <w:jc w:val="both"/>
+      </w:pPr>
+    </w:p>
+    <w:p>
+      <w:pPr>
         <w:keepNext/>
+        <w:jc w:val="both"/>
       </w:pPr>
       <w:r>
         <w:rPr>
@@ -6189,28 +6801,42 @@
     <w:p>
       <w:pPr>
         <w:pStyle w:val="Caption"/>
-        <w:jc w:val="center"/>
-      </w:pPr>
-      <w:bookmarkStart w:id="16" w:name="_Toc478975018"/>
+        <w:jc w:val="both"/>
+      </w:pPr>
+      <w:bookmarkStart w:id="17" w:name="_Toc478975018"/>
       <w:r>
         <w:t xml:space="preserve">Figure </w:t>
       </w:r>
-      <w:fldSimple w:instr=" SEQ Figure \* ARABIC ">
-        <w:r>
-          <w:rPr>
-            <w:noProof/>
-          </w:rPr>
-          <w:t>17</w:t>
-        </w:r>
-      </w:fldSimple>
+      <w:r>
+        <w:fldChar w:fldCharType="begin"/>
+      </w:r>
+      <w:r>
+        <w:instrText xml:space="preserve"> SEQ Figure \* ARABIC </w:instrText>
+      </w:r>
+      <w:r>
+        <w:fldChar w:fldCharType="separate"/>
+      </w:r>
+      <w:r>
+        <w:rPr>
+          <w:noProof/>
+        </w:rPr>
+        <w:t>17</w:t>
+      </w:r>
+      <w:r>
+        <w:rPr>
+          <w:noProof/>
+        </w:rPr>
+        <w:fldChar w:fldCharType="end"/>
+      </w:r>
       <w:r>
         <w:t>: A new encounter attempting to spawn in collides with a previous and fails. A second attempt is made that collides with no others, and succeeds.</w:t>
       </w:r>
-      <w:bookmarkEnd w:id="16"/>
+      <w:bookmarkEnd w:id="17"/>
     </w:p>
     <w:p>
       <w:pPr>
         <w:ind w:firstLine="202"/>
+        <w:jc w:val="both"/>
       </w:pPr>
       <w:r>
         <w:t xml:space="preserve">Subsequent encounters are spawned in checking against </w:t>
@@ -6233,6 +6859,7 @@
     <w:p>
       <w:pPr>
         <w:pStyle w:val="Heading2"/>
+        <w:jc w:val="both"/>
       </w:pPr>
       <w:r>
         <w:t>Development Process and Structure</w:t>
@@ -6241,12 +6868,14 @@
     <w:p>
       <w:pPr>
         <w:ind w:firstLine="202"/>
+        <w:jc w:val="both"/>
       </w:pPr>
     </w:p>
     <w:p>
       <w:pPr>
         <w:keepNext/>
         <w:ind w:firstLine="202"/>
+        <w:jc w:val="both"/>
       </w:pPr>
       <w:r>
         <w:rPr>
@@ -6256,6 +6885,7 @@
           <w:szCs w:val="22"/>
           <w:lang w:eastAsia="ja-JP"/>
         </w:rPr>
+        <w:lastRenderedPageBreak/>
         <w:drawing>
           <wp:inline distT="0" distB="0" distL="0" distR="0" wp14:anchorId="721DF5EC" wp14:editId="44C676A7">
             <wp:extent cx="3200400" cy="1674262"/>
@@ -6309,32 +6939,46 @@
     <w:p>
       <w:pPr>
         <w:pStyle w:val="Caption"/>
-        <w:jc w:val="center"/>
-      </w:pPr>
-      <w:bookmarkStart w:id="17" w:name="_Ref477258986"/>
-      <w:bookmarkStart w:id="18" w:name="_Ref477258976"/>
-      <w:bookmarkStart w:id="19" w:name="_Toc478975019"/>
+        <w:jc w:val="both"/>
+      </w:pPr>
+      <w:bookmarkStart w:id="18" w:name="_Ref477258986"/>
+      <w:bookmarkStart w:id="19" w:name="_Ref477258976"/>
+      <w:bookmarkStart w:id="20" w:name="_Toc478975019"/>
       <w:r>
         <w:t xml:space="preserve">Figure </w:t>
       </w:r>
-      <w:fldSimple w:instr=" SEQ Figure \* ARABIC ">
-        <w:r>
-          <w:rPr>
-            <w:noProof/>
-          </w:rPr>
-          <w:t>18</w:t>
-        </w:r>
-      </w:fldSimple>
-      <w:bookmarkEnd w:id="17"/>
+      <w:r>
+        <w:fldChar w:fldCharType="begin"/>
+      </w:r>
+      <w:r>
+        <w:instrText xml:space="preserve"> SEQ Figure \* ARABIC </w:instrText>
+      </w:r>
+      <w:r>
+        <w:fldChar w:fldCharType="separate"/>
+      </w:r>
+      <w:r>
+        <w:rPr>
+          <w:noProof/>
+        </w:rPr>
+        <w:t>18</w:t>
+      </w:r>
+      <w:r>
+        <w:rPr>
+          <w:noProof/>
+        </w:rPr>
+        <w:fldChar w:fldCharType="end"/>
+      </w:r>
+      <w:bookmarkEnd w:id="18"/>
       <w:r>
         <w:t>: The potential stat growth curves for a stat. The green bars highlight the minimum and maximum power-up levels.</w:t>
       </w:r>
-      <w:bookmarkEnd w:id="18"/>
       <w:bookmarkEnd w:id="19"/>
+      <w:bookmarkEnd w:id="20"/>
     </w:p>
     <w:p>
       <w:pPr>
         <w:ind w:firstLine="202"/>
+        <w:jc w:val="both"/>
       </w:pPr>
       <w:r>
         <w:tab/>
@@ -6376,6 +7020,9 @@
         <w:instrText xml:space="preserve"> REF _Ref477258986 \h </w:instrText>
       </w:r>
       <w:r>
+        <w:instrText xml:space="preserve"> \* MERGEFORMAT </w:instrText>
+      </w:r>
+      <w:r>
         <w:fldChar w:fldCharType="separate"/>
       </w:r>
       <w:r>
@@ -6421,16 +7068,19 @@
     <w:p>
       <w:pPr>
         <w:ind w:firstLine="202"/>
+        <w:jc w:val="both"/>
       </w:pPr>
     </w:p>
     <w:p>
       <w:pPr>
         <w:ind w:firstLine="202"/>
+        <w:jc w:val="both"/>
       </w:pPr>
     </w:p>
     <w:p>
       <w:pPr>
         <w:ind w:firstLine="202"/>
+        <w:jc w:val="both"/>
       </w:pPr>
     </w:p>
     <w:tbl>
@@ -6464,6 +7114,7 @@
           </w:tcPr>
           <w:p>
             <w:pPr>
+              <w:jc w:val="both"/>
               <w:rPr>
                 <w:rFonts w:eastAsia="Times New Roman"/>
                 <w:sz w:val="24"/>
@@ -6500,6 +7151,7 @@
           </w:tcPr>
           <w:p>
             <w:pPr>
+              <w:jc w:val="both"/>
               <w:rPr>
                 <w:rFonts w:ascii="Calibri" w:eastAsia="Times New Roman" w:hAnsi="Calibri" w:cs="Calibri"/>
                 <w:b/>
@@ -6546,7 +7198,7 @@
           </w:tcPr>
           <w:p>
             <w:pPr>
-              <w:jc w:val="right"/>
+              <w:jc w:val="both"/>
               <w:rPr>
                 <w:rFonts w:ascii="Calibri" w:eastAsia="Times New Roman" w:hAnsi="Calibri" w:cs="Calibri"/>
                 <w:b/>
@@ -6584,7 +7236,7 @@
           </w:tcPr>
           <w:p>
             <w:pPr>
-              <w:jc w:val="right"/>
+              <w:jc w:val="both"/>
               <w:rPr>
                 <w:rFonts w:ascii="Calibri" w:eastAsia="Times New Roman" w:hAnsi="Calibri" w:cs="Calibri"/>
                 <w:color w:val="000000"/>
@@ -6627,7 +7279,7 @@
           </w:tcPr>
           <w:p>
             <w:pPr>
-              <w:jc w:val="right"/>
+              <w:jc w:val="both"/>
               <w:rPr>
                 <w:rFonts w:ascii="Calibri" w:eastAsia="Times New Roman" w:hAnsi="Calibri" w:cs="Calibri"/>
                 <w:color w:val="000000"/>
@@ -6663,7 +7315,7 @@
           </w:tcPr>
           <w:p>
             <w:pPr>
-              <w:jc w:val="right"/>
+              <w:jc w:val="both"/>
               <w:rPr>
                 <w:rFonts w:ascii="Calibri" w:eastAsia="Times New Roman" w:hAnsi="Calibri" w:cs="Calibri"/>
                 <w:color w:val="000000"/>
@@ -6706,7 +7358,7 @@
           </w:tcPr>
           <w:p>
             <w:pPr>
-              <w:jc w:val="right"/>
+              <w:jc w:val="both"/>
               <w:rPr>
                 <w:rFonts w:ascii="Calibri" w:eastAsia="Times New Roman" w:hAnsi="Calibri" w:cs="Calibri"/>
                 <w:color w:val="000000"/>
@@ -6742,7 +7394,7 @@
           </w:tcPr>
           <w:p>
             <w:pPr>
-              <w:jc w:val="right"/>
+              <w:jc w:val="both"/>
               <w:rPr>
                 <w:rFonts w:ascii="Calibri" w:eastAsia="Times New Roman" w:hAnsi="Calibri" w:cs="Calibri"/>
                 <w:color w:val="000000"/>
@@ -6785,7 +7437,7 @@
           </w:tcPr>
           <w:p>
             <w:pPr>
-              <w:jc w:val="right"/>
+              <w:jc w:val="both"/>
               <w:rPr>
                 <w:rFonts w:ascii="Calibri" w:eastAsia="Times New Roman" w:hAnsi="Calibri" w:cs="Calibri"/>
                 <w:color w:val="000000"/>
@@ -6821,7 +7473,7 @@
           </w:tcPr>
           <w:p>
             <w:pPr>
-              <w:jc w:val="right"/>
+              <w:jc w:val="both"/>
               <w:rPr>
                 <w:rFonts w:ascii="Calibri" w:eastAsia="Times New Roman" w:hAnsi="Calibri" w:cs="Calibri"/>
                 <w:color w:val="000000"/>
@@ -6864,7 +7516,7 @@
           </w:tcPr>
           <w:p>
             <w:pPr>
-              <w:jc w:val="right"/>
+              <w:jc w:val="both"/>
               <w:rPr>
                 <w:rFonts w:ascii="Calibri" w:eastAsia="Times New Roman" w:hAnsi="Calibri" w:cs="Calibri"/>
                 <w:color w:val="000000"/>
@@ -6900,7 +7552,7 @@
           </w:tcPr>
           <w:p>
             <w:pPr>
-              <w:jc w:val="right"/>
+              <w:jc w:val="both"/>
               <w:rPr>
                 <w:rFonts w:ascii="Calibri" w:eastAsia="Times New Roman" w:hAnsi="Calibri" w:cs="Calibri"/>
                 <w:color w:val="000000"/>
@@ -6943,7 +7595,7 @@
           </w:tcPr>
           <w:p>
             <w:pPr>
-              <w:jc w:val="right"/>
+              <w:jc w:val="both"/>
               <w:rPr>
                 <w:rFonts w:ascii="Calibri" w:eastAsia="Times New Roman" w:hAnsi="Calibri" w:cs="Calibri"/>
                 <w:color w:val="000000"/>
@@ -6981,7 +7633,7 @@
           </w:tcPr>
           <w:p>
             <w:pPr>
-              <w:jc w:val="right"/>
+              <w:jc w:val="both"/>
               <w:rPr>
                 <w:rFonts w:ascii="Calibri" w:eastAsia="Times New Roman" w:hAnsi="Calibri" w:cs="Calibri"/>
                 <w:b/>
@@ -7028,7 +7680,7 @@
           </w:tcPr>
           <w:p>
             <w:pPr>
-              <w:jc w:val="right"/>
+              <w:jc w:val="both"/>
               <w:rPr>
                 <w:rFonts w:ascii="Calibri" w:eastAsia="Times New Roman" w:hAnsi="Calibri" w:cs="Calibri"/>
                 <w:b/>
@@ -7066,7 +7718,7 @@
           </w:tcPr>
           <w:p>
             <w:pPr>
-              <w:jc w:val="right"/>
+              <w:jc w:val="both"/>
               <w:rPr>
                 <w:rFonts w:ascii="Calibri" w:eastAsia="Times New Roman" w:hAnsi="Calibri" w:cs="Calibri"/>
                 <w:color w:val="000000"/>
@@ -7109,7 +7761,7 @@
           </w:tcPr>
           <w:p>
             <w:pPr>
-              <w:jc w:val="right"/>
+              <w:jc w:val="both"/>
               <w:rPr>
                 <w:rFonts w:ascii="Calibri" w:eastAsia="Times New Roman" w:hAnsi="Calibri" w:cs="Calibri"/>
                 <w:color w:val="000000"/>
@@ -7145,7 +7797,7 @@
           </w:tcPr>
           <w:p>
             <w:pPr>
-              <w:jc w:val="right"/>
+              <w:jc w:val="both"/>
               <w:rPr>
                 <w:rFonts w:ascii="Calibri" w:eastAsia="Times New Roman" w:hAnsi="Calibri" w:cs="Calibri"/>
                 <w:color w:val="000000"/>
@@ -7188,7 +7840,7 @@
           </w:tcPr>
           <w:p>
             <w:pPr>
-              <w:jc w:val="right"/>
+              <w:jc w:val="both"/>
               <w:rPr>
                 <w:rFonts w:ascii="Calibri" w:eastAsia="Times New Roman" w:hAnsi="Calibri" w:cs="Calibri"/>
                 <w:color w:val="000000"/>
@@ -7224,7 +7876,7 @@
           </w:tcPr>
           <w:p>
             <w:pPr>
-              <w:jc w:val="right"/>
+              <w:jc w:val="both"/>
               <w:rPr>
                 <w:rFonts w:ascii="Calibri" w:eastAsia="Times New Roman" w:hAnsi="Calibri" w:cs="Calibri"/>
                 <w:color w:val="000000"/>
@@ -7267,7 +7919,7 @@
           </w:tcPr>
           <w:p>
             <w:pPr>
-              <w:jc w:val="right"/>
+              <w:jc w:val="both"/>
               <w:rPr>
                 <w:rFonts w:ascii="Calibri" w:eastAsia="Times New Roman" w:hAnsi="Calibri" w:cs="Calibri"/>
                 <w:color w:val="000000"/>
@@ -7303,7 +7955,7 @@
           </w:tcPr>
           <w:p>
             <w:pPr>
-              <w:jc w:val="right"/>
+              <w:jc w:val="both"/>
               <w:rPr>
                 <w:rFonts w:ascii="Calibri" w:eastAsia="Times New Roman" w:hAnsi="Calibri" w:cs="Calibri"/>
                 <w:color w:val="000000"/>
@@ -7346,7 +7998,7 @@
           </w:tcPr>
           <w:p>
             <w:pPr>
-              <w:jc w:val="right"/>
+              <w:jc w:val="both"/>
               <w:rPr>
                 <w:rFonts w:ascii="Calibri" w:eastAsia="Times New Roman" w:hAnsi="Calibri" w:cs="Calibri"/>
                 <w:color w:val="000000"/>
@@ -7382,7 +8034,7 @@
           </w:tcPr>
           <w:p>
             <w:pPr>
-              <w:jc w:val="right"/>
+              <w:jc w:val="both"/>
               <w:rPr>
                 <w:rFonts w:ascii="Calibri" w:eastAsia="Times New Roman" w:hAnsi="Calibri" w:cs="Calibri"/>
                 <w:color w:val="000000"/>
@@ -7425,7 +8077,7 @@
           </w:tcPr>
           <w:p>
             <w:pPr>
-              <w:jc w:val="right"/>
+              <w:jc w:val="both"/>
               <w:rPr>
                 <w:rFonts w:ascii="Calibri" w:eastAsia="Times New Roman" w:hAnsi="Calibri" w:cs="Calibri"/>
                 <w:color w:val="000000"/>
@@ -7461,7 +8113,7 @@
           </w:tcPr>
           <w:p>
             <w:pPr>
-              <w:jc w:val="right"/>
+              <w:jc w:val="both"/>
               <w:rPr>
                 <w:rFonts w:ascii="Calibri" w:eastAsia="Times New Roman" w:hAnsi="Calibri" w:cs="Calibri"/>
                 <w:color w:val="000000"/>
@@ -7504,7 +8156,7 @@
           </w:tcPr>
           <w:p>
             <w:pPr>
-              <w:jc w:val="right"/>
+              <w:jc w:val="both"/>
               <w:rPr>
                 <w:rFonts w:ascii="Calibri" w:eastAsia="Times New Roman" w:hAnsi="Calibri" w:cs="Calibri"/>
                 <w:color w:val="000000"/>
@@ -7540,7 +8192,7 @@
           </w:tcPr>
           <w:p>
             <w:pPr>
-              <w:jc w:val="right"/>
+              <w:jc w:val="both"/>
               <w:rPr>
                 <w:rFonts w:ascii="Calibri" w:eastAsia="Times New Roman" w:hAnsi="Calibri" w:cs="Calibri"/>
                 <w:color w:val="000000"/>
@@ -7583,7 +8235,7 @@
           </w:tcPr>
           <w:p>
             <w:pPr>
-              <w:jc w:val="right"/>
+              <w:jc w:val="both"/>
               <w:rPr>
                 <w:rFonts w:ascii="Calibri" w:eastAsia="Times New Roman" w:hAnsi="Calibri" w:cs="Calibri"/>
                 <w:color w:val="000000"/>
@@ -7619,7 +8271,7 @@
           </w:tcPr>
           <w:p>
             <w:pPr>
-              <w:jc w:val="right"/>
+              <w:jc w:val="both"/>
               <w:rPr>
                 <w:rFonts w:ascii="Calibri" w:eastAsia="Times New Roman" w:hAnsi="Calibri" w:cs="Calibri"/>
                 <w:color w:val="000000"/>
@@ -7662,7 +8314,7 @@
           </w:tcPr>
           <w:p>
             <w:pPr>
-              <w:jc w:val="right"/>
+              <w:jc w:val="both"/>
               <w:rPr>
                 <w:rFonts w:ascii="Calibri" w:eastAsia="Times New Roman" w:hAnsi="Calibri" w:cs="Calibri"/>
                 <w:color w:val="000000"/>
@@ -7698,7 +8350,7 @@
           </w:tcPr>
           <w:p>
             <w:pPr>
-              <w:jc w:val="right"/>
+              <w:jc w:val="both"/>
               <w:rPr>
                 <w:rFonts w:ascii="Calibri" w:eastAsia="Times New Roman" w:hAnsi="Calibri" w:cs="Calibri"/>
                 <w:color w:val="000000"/>
@@ -7741,7 +8393,7 @@
           </w:tcPr>
           <w:p>
             <w:pPr>
-              <w:jc w:val="right"/>
+              <w:jc w:val="both"/>
               <w:rPr>
                 <w:rFonts w:ascii="Calibri" w:eastAsia="Times New Roman" w:hAnsi="Calibri" w:cs="Calibri"/>
                 <w:color w:val="000000"/>
@@ -7757,7 +8409,6 @@
                 <w:sz w:val="22"/>
                 <w:szCs w:val="22"/>
               </w:rPr>
-              <w:lastRenderedPageBreak/>
               <w:t>16</w:t>
             </w:r>
           </w:p>
@@ -7778,7 +8429,7 @@
           </w:tcPr>
           <w:p>
             <w:pPr>
-              <w:jc w:val="right"/>
+              <w:jc w:val="both"/>
               <w:rPr>
                 <w:rFonts w:ascii="Calibri" w:eastAsia="Times New Roman" w:hAnsi="Calibri" w:cs="Calibri"/>
                 <w:color w:val="000000"/>
@@ -7821,7 +8472,7 @@
           </w:tcPr>
           <w:p>
             <w:pPr>
-              <w:jc w:val="right"/>
+              <w:jc w:val="both"/>
               <w:rPr>
                 <w:rFonts w:ascii="Calibri" w:eastAsia="Times New Roman" w:hAnsi="Calibri" w:cs="Calibri"/>
                 <w:color w:val="000000"/>
@@ -7857,7 +8508,7 @@
           </w:tcPr>
           <w:p>
             <w:pPr>
-              <w:jc w:val="right"/>
+              <w:jc w:val="both"/>
               <w:rPr>
                 <w:rFonts w:ascii="Calibri" w:eastAsia="Times New Roman" w:hAnsi="Calibri" w:cs="Calibri"/>
                 <w:color w:val="000000"/>
@@ -7900,7 +8551,7 @@
           </w:tcPr>
           <w:p>
             <w:pPr>
-              <w:jc w:val="right"/>
+              <w:jc w:val="both"/>
               <w:rPr>
                 <w:rFonts w:ascii="Calibri" w:eastAsia="Times New Roman" w:hAnsi="Calibri" w:cs="Calibri"/>
                 <w:color w:val="000000"/>
@@ -7936,7 +8587,7 @@
           </w:tcPr>
           <w:p>
             <w:pPr>
-              <w:jc w:val="right"/>
+              <w:jc w:val="both"/>
               <w:rPr>
                 <w:rFonts w:ascii="Calibri" w:eastAsia="Times New Roman" w:hAnsi="Calibri" w:cs="Calibri"/>
                 <w:color w:val="000000"/>
@@ -7979,7 +8630,7 @@
           </w:tcPr>
           <w:p>
             <w:pPr>
-              <w:jc w:val="right"/>
+              <w:jc w:val="both"/>
               <w:rPr>
                 <w:rFonts w:ascii="Calibri" w:eastAsia="Times New Roman" w:hAnsi="Calibri" w:cs="Calibri"/>
                 <w:color w:val="000000"/>
@@ -8015,7 +8666,7 @@
           </w:tcPr>
           <w:p>
             <w:pPr>
-              <w:jc w:val="right"/>
+              <w:jc w:val="both"/>
               <w:rPr>
                 <w:rFonts w:ascii="Calibri" w:eastAsia="Times New Roman" w:hAnsi="Calibri" w:cs="Calibri"/>
                 <w:color w:val="000000"/>
@@ -8058,7 +8709,7 @@
           </w:tcPr>
           <w:p>
             <w:pPr>
-              <w:jc w:val="right"/>
+              <w:jc w:val="both"/>
               <w:rPr>
                 <w:rFonts w:ascii="Calibri" w:eastAsia="Times New Roman" w:hAnsi="Calibri" w:cs="Calibri"/>
                 <w:color w:val="000000"/>
@@ -8094,7 +8745,7 @@
           </w:tcPr>
           <w:p>
             <w:pPr>
-              <w:jc w:val="right"/>
+              <w:jc w:val="both"/>
               <w:rPr>
                 <w:rFonts w:ascii="Calibri" w:eastAsia="Times New Roman" w:hAnsi="Calibri" w:cs="Calibri"/>
                 <w:color w:val="000000"/>
@@ -8137,7 +8788,7 @@
           </w:tcPr>
           <w:p>
             <w:pPr>
-              <w:jc w:val="right"/>
+              <w:jc w:val="both"/>
               <w:rPr>
                 <w:rFonts w:ascii="Calibri" w:eastAsia="Times New Roman" w:hAnsi="Calibri" w:cs="Calibri"/>
                 <w:color w:val="000000"/>
@@ -8173,7 +8824,7 @@
           </w:tcPr>
           <w:p>
             <w:pPr>
-              <w:jc w:val="right"/>
+              <w:jc w:val="both"/>
               <w:rPr>
                 <w:rFonts w:ascii="Calibri" w:eastAsia="Times New Roman" w:hAnsi="Calibri" w:cs="Calibri"/>
                 <w:color w:val="000000"/>
@@ -8216,7 +8867,7 @@
           </w:tcPr>
           <w:p>
             <w:pPr>
-              <w:jc w:val="right"/>
+              <w:jc w:val="both"/>
               <w:rPr>
                 <w:rFonts w:ascii="Calibri" w:eastAsia="Times New Roman" w:hAnsi="Calibri" w:cs="Calibri"/>
                 <w:color w:val="000000"/>
@@ -8252,7 +8903,7 @@
           </w:tcPr>
           <w:p>
             <w:pPr>
-              <w:jc w:val="right"/>
+              <w:jc w:val="both"/>
               <w:rPr>
                 <w:rFonts w:ascii="Calibri" w:eastAsia="Times New Roman" w:hAnsi="Calibri" w:cs="Calibri"/>
                 <w:color w:val="000000"/>
@@ -8295,7 +8946,7 @@
           </w:tcPr>
           <w:p>
             <w:pPr>
-              <w:jc w:val="right"/>
+              <w:jc w:val="both"/>
               <w:rPr>
                 <w:rFonts w:ascii="Calibri" w:eastAsia="Times New Roman" w:hAnsi="Calibri" w:cs="Calibri"/>
                 <w:color w:val="000000"/>
@@ -8331,7 +8982,7 @@
           </w:tcPr>
           <w:p>
             <w:pPr>
-              <w:jc w:val="right"/>
+              <w:jc w:val="both"/>
               <w:rPr>
                 <w:rFonts w:ascii="Calibri" w:eastAsia="Times New Roman" w:hAnsi="Calibri" w:cs="Calibri"/>
                 <w:color w:val="000000"/>
@@ -8374,7 +9025,7 @@
           </w:tcPr>
           <w:p>
             <w:pPr>
-              <w:jc w:val="right"/>
+              <w:jc w:val="both"/>
               <w:rPr>
                 <w:rFonts w:ascii="Calibri" w:eastAsia="Times New Roman" w:hAnsi="Calibri" w:cs="Calibri"/>
                 <w:color w:val="000000"/>
@@ -8410,7 +9061,7 @@
           </w:tcPr>
           <w:p>
             <w:pPr>
-              <w:jc w:val="right"/>
+              <w:jc w:val="both"/>
               <w:rPr>
                 <w:rFonts w:ascii="Calibri" w:eastAsia="Times New Roman" w:hAnsi="Calibri" w:cs="Calibri"/>
                 <w:color w:val="000000"/>
@@ -8453,7 +9104,7 @@
           </w:tcPr>
           <w:p>
             <w:pPr>
-              <w:jc w:val="right"/>
+              <w:jc w:val="both"/>
               <w:rPr>
                 <w:rFonts w:ascii="Calibri" w:eastAsia="Times New Roman" w:hAnsi="Calibri" w:cs="Calibri"/>
                 <w:color w:val="000000"/>
@@ -8489,7 +9140,7 @@
           </w:tcPr>
           <w:p>
             <w:pPr>
-              <w:jc w:val="right"/>
+              <w:jc w:val="both"/>
               <w:rPr>
                 <w:rFonts w:ascii="Calibri" w:eastAsia="Times New Roman" w:hAnsi="Calibri" w:cs="Calibri"/>
                 <w:color w:val="000000"/>
@@ -8532,7 +9183,7 @@
           </w:tcPr>
           <w:p>
             <w:pPr>
-              <w:jc w:val="right"/>
+              <w:jc w:val="both"/>
               <w:rPr>
                 <w:rFonts w:ascii="Calibri" w:eastAsia="Times New Roman" w:hAnsi="Calibri" w:cs="Calibri"/>
                 <w:color w:val="000000"/>
@@ -8570,7 +9221,7 @@
           </w:tcPr>
           <w:p>
             <w:pPr>
-              <w:jc w:val="right"/>
+              <w:jc w:val="both"/>
               <w:rPr>
                 <w:rFonts w:ascii="Calibri" w:eastAsia="Times New Roman" w:hAnsi="Calibri" w:cs="Calibri"/>
                 <w:b/>
@@ -8617,7 +9268,7 @@
           </w:tcPr>
           <w:p>
             <w:pPr>
-              <w:jc w:val="right"/>
+              <w:jc w:val="both"/>
               <w:rPr>
                 <w:rFonts w:ascii="Calibri" w:eastAsia="Times New Roman" w:hAnsi="Calibri" w:cs="Calibri"/>
                 <w:b/>
@@ -8655,7 +9306,7 @@
           </w:tcPr>
           <w:p>
             <w:pPr>
-              <w:jc w:val="right"/>
+              <w:jc w:val="both"/>
               <w:rPr>
                 <w:rFonts w:ascii="Calibri" w:eastAsia="Times New Roman" w:hAnsi="Calibri" w:cs="Calibri"/>
                 <w:color w:val="000000"/>
@@ -8698,7 +9349,7 @@
           </w:tcPr>
           <w:p>
             <w:pPr>
-              <w:jc w:val="right"/>
+              <w:jc w:val="both"/>
               <w:rPr>
                 <w:rFonts w:ascii="Calibri" w:eastAsia="Times New Roman" w:hAnsi="Calibri" w:cs="Calibri"/>
                 <w:color w:val="000000"/>
@@ -8734,7 +9385,7 @@
           </w:tcPr>
           <w:p>
             <w:pPr>
-              <w:jc w:val="right"/>
+              <w:jc w:val="both"/>
               <w:rPr>
                 <w:rFonts w:ascii="Calibri" w:eastAsia="Times New Roman" w:hAnsi="Calibri" w:cs="Calibri"/>
                 <w:color w:val="000000"/>
@@ -8777,7 +9428,7 @@
           </w:tcPr>
           <w:p>
             <w:pPr>
-              <w:jc w:val="right"/>
+              <w:jc w:val="both"/>
               <w:rPr>
                 <w:rFonts w:ascii="Calibri" w:eastAsia="Times New Roman" w:hAnsi="Calibri" w:cs="Calibri"/>
                 <w:color w:val="000000"/>
@@ -8813,7 +9464,7 @@
           </w:tcPr>
           <w:p>
             <w:pPr>
-              <w:jc w:val="right"/>
+              <w:jc w:val="both"/>
               <w:rPr>
                 <w:rFonts w:ascii="Calibri" w:eastAsia="Times New Roman" w:hAnsi="Calibri" w:cs="Calibri"/>
                 <w:color w:val="000000"/>
@@ -8856,7 +9507,7 @@
           </w:tcPr>
           <w:p>
             <w:pPr>
-              <w:jc w:val="right"/>
+              <w:jc w:val="both"/>
               <w:rPr>
                 <w:rFonts w:ascii="Calibri" w:eastAsia="Times New Roman" w:hAnsi="Calibri" w:cs="Calibri"/>
                 <w:color w:val="000000"/>
@@ -8892,7 +9543,7 @@
           </w:tcPr>
           <w:p>
             <w:pPr>
-              <w:jc w:val="right"/>
+              <w:jc w:val="both"/>
               <w:rPr>
                 <w:rFonts w:ascii="Calibri" w:eastAsia="Times New Roman" w:hAnsi="Calibri" w:cs="Calibri"/>
                 <w:color w:val="000000"/>
@@ -8935,7 +9586,7 @@
           </w:tcPr>
           <w:p>
             <w:pPr>
-              <w:jc w:val="right"/>
+              <w:jc w:val="both"/>
               <w:rPr>
                 <w:rFonts w:ascii="Calibri" w:eastAsia="Times New Roman" w:hAnsi="Calibri" w:cs="Calibri"/>
                 <w:color w:val="000000"/>
@@ -8971,7 +9622,7 @@
           </w:tcPr>
           <w:p>
             <w:pPr>
-              <w:jc w:val="right"/>
+              <w:jc w:val="both"/>
               <w:rPr>
                 <w:rFonts w:ascii="Calibri" w:eastAsia="Times New Roman" w:hAnsi="Calibri" w:cs="Calibri"/>
                 <w:color w:val="000000"/>
@@ -9014,7 +9665,7 @@
           </w:tcPr>
           <w:p>
             <w:pPr>
-              <w:jc w:val="right"/>
+              <w:jc w:val="both"/>
               <w:rPr>
                 <w:rFonts w:ascii="Calibri" w:eastAsia="Times New Roman" w:hAnsi="Calibri" w:cs="Calibri"/>
                 <w:color w:val="000000"/>
@@ -9050,7 +9701,7 @@
           </w:tcPr>
           <w:p>
             <w:pPr>
-              <w:jc w:val="right"/>
+              <w:jc w:val="both"/>
               <w:rPr>
                 <w:rFonts w:ascii="Calibri" w:eastAsia="Times New Roman" w:hAnsi="Calibri" w:cs="Calibri"/>
                 <w:color w:val="000000"/>
@@ -9093,7 +9744,7 @@
           </w:tcPr>
           <w:p>
             <w:pPr>
-              <w:jc w:val="right"/>
+              <w:jc w:val="both"/>
               <w:rPr>
                 <w:rFonts w:ascii="Calibri" w:eastAsia="Times New Roman" w:hAnsi="Calibri" w:cs="Calibri"/>
                 <w:color w:val="000000"/>
@@ -9129,7 +9780,7 @@
           </w:tcPr>
           <w:p>
             <w:pPr>
-              <w:jc w:val="right"/>
+              <w:jc w:val="both"/>
               <w:rPr>
                 <w:rFonts w:ascii="Calibri" w:eastAsia="Times New Roman" w:hAnsi="Calibri" w:cs="Calibri"/>
                 <w:color w:val="000000"/>
@@ -9172,7 +9823,7 @@
           </w:tcPr>
           <w:p>
             <w:pPr>
-              <w:jc w:val="right"/>
+              <w:jc w:val="both"/>
               <w:rPr>
                 <w:rFonts w:ascii="Calibri" w:eastAsia="Times New Roman" w:hAnsi="Calibri" w:cs="Calibri"/>
                 <w:color w:val="000000"/>
@@ -9208,7 +9859,7 @@
           </w:tcPr>
           <w:p>
             <w:pPr>
-              <w:jc w:val="right"/>
+              <w:jc w:val="both"/>
               <w:rPr>
                 <w:rFonts w:ascii="Calibri" w:eastAsia="Times New Roman" w:hAnsi="Calibri" w:cs="Calibri"/>
                 <w:color w:val="000000"/>
@@ -9251,7 +9902,7 @@
           </w:tcPr>
           <w:p>
             <w:pPr>
-              <w:jc w:val="right"/>
+              <w:jc w:val="both"/>
               <w:rPr>
                 <w:rFonts w:ascii="Calibri" w:eastAsia="Times New Roman" w:hAnsi="Calibri" w:cs="Calibri"/>
                 <w:color w:val="000000"/>
@@ -9287,7 +9938,7 @@
           </w:tcPr>
           <w:p>
             <w:pPr>
-              <w:jc w:val="right"/>
+              <w:jc w:val="both"/>
               <w:rPr>
                 <w:rFonts w:ascii="Calibri" w:eastAsia="Times New Roman" w:hAnsi="Calibri" w:cs="Calibri"/>
                 <w:color w:val="000000"/>
@@ -9330,7 +9981,7 @@
           </w:tcPr>
           <w:p>
             <w:pPr>
-              <w:jc w:val="right"/>
+              <w:jc w:val="both"/>
               <w:rPr>
                 <w:rFonts w:ascii="Calibri" w:eastAsia="Times New Roman" w:hAnsi="Calibri" w:cs="Calibri"/>
                 <w:color w:val="000000"/>
@@ -9366,7 +10017,7 @@
           </w:tcPr>
           <w:p>
             <w:pPr>
-              <w:jc w:val="right"/>
+              <w:jc w:val="both"/>
               <w:rPr>
                 <w:rFonts w:ascii="Calibri" w:eastAsia="Times New Roman" w:hAnsi="Calibri" w:cs="Calibri"/>
                 <w:color w:val="000000"/>
@@ -9409,7 +10060,7 @@
           </w:tcPr>
           <w:p>
             <w:pPr>
-              <w:jc w:val="right"/>
+              <w:jc w:val="both"/>
               <w:rPr>
                 <w:rFonts w:ascii="Calibri" w:eastAsia="Times New Roman" w:hAnsi="Calibri" w:cs="Calibri"/>
                 <w:color w:val="000000"/>
@@ -9436,6 +10087,7 @@
           </w:tcPr>
           <w:p>
             <w:pPr>
+              <w:jc w:val="both"/>
               <w:rPr>
                 <w:rFonts w:eastAsia="Times New Roman"/>
                 <w:lang w:eastAsia="ja-JP"/>
@@ -9465,6 +10117,7 @@
           </w:tcPr>
           <w:p>
             <w:pPr>
+              <w:jc w:val="both"/>
               <w:rPr>
                 <w:rFonts w:ascii="Calibri" w:eastAsia="Times New Roman" w:hAnsi="Calibri" w:cs="Calibri"/>
                 <w:b/>
@@ -9505,7 +10158,7 @@
           </w:tcPr>
           <w:p>
             <w:pPr>
-              <w:jc w:val="right"/>
+              <w:jc w:val="both"/>
               <w:rPr>
                 <w:rFonts w:ascii="Calibri" w:eastAsia="Times New Roman" w:hAnsi="Calibri" w:cs="Calibri"/>
                 <w:color w:val="000000"/>
@@ -9548,6 +10201,7 @@
           </w:tcPr>
           <w:p>
             <w:pPr>
+              <w:jc w:val="both"/>
               <w:rPr>
                 <w:rFonts w:ascii="Calibri" w:eastAsia="Times New Roman" w:hAnsi="Calibri" w:cs="Calibri"/>
                 <w:b/>
@@ -9589,7 +10243,7 @@
           <w:p>
             <w:pPr>
               <w:keepNext/>
-              <w:jc w:val="right"/>
+              <w:jc w:val="both"/>
               <w:rPr>
                 <w:rFonts w:ascii="Calibri" w:eastAsia="Times New Roman" w:hAnsi="Calibri" w:cs="Calibri"/>
                 <w:color w:val="000000"/>
@@ -9615,28 +10269,44 @@
     <w:p>
       <w:pPr>
         <w:pStyle w:val="Caption"/>
-        <w:jc w:val="center"/>
-      </w:pPr>
-      <w:bookmarkStart w:id="20" w:name="_Ref477259672"/>
-      <w:bookmarkStart w:id="21" w:name="_Toc478975020"/>
+        <w:jc w:val="both"/>
+      </w:pPr>
+      <w:bookmarkStart w:id="21" w:name="_Ref477259672"/>
+      <w:bookmarkStart w:id="22" w:name="_Toc478975020"/>
       <w:r>
         <w:t xml:space="preserve">Figure </w:t>
       </w:r>
-      <w:fldSimple w:instr=" SEQ Figure \* ARABIC ">
-        <w:r>
-          <w:rPr>
-            <w:noProof/>
-          </w:rPr>
-          <w:t>19</w:t>
-        </w:r>
-      </w:fldSimple>
-      <w:bookmarkEnd w:id="20"/>
+      <w:r>
+        <w:fldChar w:fldCharType="begin"/>
+      </w:r>
+      <w:r>
+        <w:instrText xml:space="preserve"> SEQ Figure \* ARABIC </w:instrText>
+      </w:r>
+      <w:r>
+        <w:fldChar w:fldCharType="separate"/>
+      </w:r>
+      <w:r>
+        <w:rPr>
+          <w:noProof/>
+        </w:rPr>
+        <w:t>19</w:t>
+      </w:r>
+      <w:r>
+        <w:rPr>
+          <w:noProof/>
+        </w:rPr>
+        <w:fldChar w:fldCharType="end"/>
+      </w:r>
+      <w:bookmarkEnd w:id="21"/>
       <w:r>
         <w:t>: A row from the stat table that demonstrates the growth of a stat's value based on the stat's level.</w:t>
       </w:r>
-      <w:bookmarkEnd w:id="21"/>
+      <w:bookmarkEnd w:id="22"/>
     </w:p>
     <w:p>
+      <w:pPr>
+        <w:jc w:val="both"/>
+      </w:pPr>
       <w:r>
         <w:tab/>
       </w:r>
@@ -9647,6 +10317,9 @@
         <w:instrText xml:space="preserve"> REF _Ref477259672 \h </w:instrText>
       </w:r>
       <w:r>
+        <w:instrText xml:space="preserve"> \* MERGEFORMAT </w:instrText>
+      </w:r>
+      <w:r>
         <w:fldChar w:fldCharType="separate"/>
       </w:r>
       <w:r>
@@ -9674,6 +10347,9 @@
         <w:instrText xml:space="preserve"> REF _Ref477258986 \h </w:instrText>
       </w:r>
       <w:r>
+        <w:instrText xml:space="preserve"> \* MERGEFORMAT </w:instrText>
+      </w:r>
+      <w:r>
         <w:fldChar w:fldCharType="separate"/>
       </w:r>
       <w:r>
@@ -9692,7 +10368,11 @@
         <w:t xml:space="preserve">. </w:t>
       </w:r>
     </w:p>
-    <w:p/>
+    <w:p>
+      <w:pPr>
+        <w:jc w:val="both"/>
+      </w:pPr>
+    </w:p>
     <w:tbl>
       <w:tblPr>
         <w:tblW w:w="3500" w:type="dxa"/>
@@ -9724,6 +10404,7 @@
           </w:tcPr>
           <w:p>
             <w:pPr>
+              <w:jc w:val="both"/>
               <w:rPr>
                 <w:rFonts w:ascii="Calibri" w:eastAsia="Times New Roman" w:hAnsi="Calibri" w:cs="Calibri"/>
                 <w:b/>
@@ -9763,6 +10444,7 @@
           </w:tcPr>
           <w:p>
             <w:pPr>
+              <w:jc w:val="both"/>
               <w:rPr>
                 <w:rFonts w:ascii="Calibri" w:eastAsia="Times New Roman" w:hAnsi="Calibri" w:cs="Calibri"/>
                 <w:b/>
@@ -9808,7 +10490,7 @@
           </w:tcPr>
           <w:p>
             <w:pPr>
-              <w:jc w:val="right"/>
+              <w:jc w:val="both"/>
               <w:rPr>
                 <w:rFonts w:ascii="Calibri" w:eastAsia="Times New Roman" w:hAnsi="Calibri" w:cs="Calibri"/>
                 <w:color w:val="000000"/>
@@ -9844,7 +10526,7 @@
           </w:tcPr>
           <w:p>
             <w:pPr>
-              <w:jc w:val="right"/>
+              <w:jc w:val="both"/>
               <w:rPr>
                 <w:rFonts w:ascii="Calibri" w:eastAsia="Times New Roman" w:hAnsi="Calibri" w:cs="Calibri"/>
                 <w:color w:val="000000"/>
@@ -9886,7 +10568,7 @@
           </w:tcPr>
           <w:p>
             <w:pPr>
-              <w:jc w:val="right"/>
+              <w:jc w:val="both"/>
               <w:rPr>
                 <w:rFonts w:ascii="Calibri" w:eastAsia="Times New Roman" w:hAnsi="Calibri" w:cs="Calibri"/>
                 <w:color w:val="000000"/>
@@ -9922,7 +10604,7 @@
           </w:tcPr>
           <w:p>
             <w:pPr>
-              <w:jc w:val="right"/>
+              <w:jc w:val="both"/>
               <w:rPr>
                 <w:rFonts w:ascii="Calibri" w:eastAsia="Times New Roman" w:hAnsi="Calibri" w:cs="Calibri"/>
                 <w:color w:val="000000"/>
@@ -9964,7 +10646,7 @@
           </w:tcPr>
           <w:p>
             <w:pPr>
-              <w:jc w:val="right"/>
+              <w:jc w:val="both"/>
               <w:rPr>
                 <w:rFonts w:ascii="Calibri" w:eastAsia="Times New Roman" w:hAnsi="Calibri" w:cs="Calibri"/>
                 <w:color w:val="000000"/>
@@ -10000,7 +10682,7 @@
           </w:tcPr>
           <w:p>
             <w:pPr>
-              <w:jc w:val="right"/>
+              <w:jc w:val="both"/>
               <w:rPr>
                 <w:rFonts w:ascii="Calibri" w:eastAsia="Times New Roman" w:hAnsi="Calibri" w:cs="Calibri"/>
                 <w:color w:val="000000"/>
@@ -10042,7 +10724,7 @@
           </w:tcPr>
           <w:p>
             <w:pPr>
-              <w:jc w:val="right"/>
+              <w:jc w:val="both"/>
               <w:rPr>
                 <w:rFonts w:ascii="Calibri" w:eastAsia="Times New Roman" w:hAnsi="Calibri" w:cs="Calibri"/>
                 <w:color w:val="000000"/>
@@ -10078,7 +10760,7 @@
           </w:tcPr>
           <w:p>
             <w:pPr>
-              <w:jc w:val="right"/>
+              <w:jc w:val="both"/>
               <w:rPr>
                 <w:rFonts w:ascii="Calibri" w:eastAsia="Times New Roman" w:hAnsi="Calibri" w:cs="Calibri"/>
                 <w:color w:val="000000"/>
@@ -10120,7 +10802,7 @@
           </w:tcPr>
           <w:p>
             <w:pPr>
-              <w:jc w:val="right"/>
+              <w:jc w:val="both"/>
               <w:rPr>
                 <w:rFonts w:ascii="Calibri" w:eastAsia="Times New Roman" w:hAnsi="Calibri" w:cs="Calibri"/>
                 <w:color w:val="000000"/>
@@ -10156,7 +10838,7 @@
           </w:tcPr>
           <w:p>
             <w:pPr>
-              <w:jc w:val="right"/>
+              <w:jc w:val="both"/>
               <w:rPr>
                 <w:rFonts w:ascii="Calibri" w:eastAsia="Times New Roman" w:hAnsi="Calibri" w:cs="Calibri"/>
                 <w:color w:val="000000"/>
@@ -10198,7 +10880,7 @@
           </w:tcPr>
           <w:p>
             <w:pPr>
-              <w:jc w:val="right"/>
+              <w:jc w:val="both"/>
               <w:rPr>
                 <w:rFonts w:ascii="Calibri" w:eastAsia="Times New Roman" w:hAnsi="Calibri" w:cs="Calibri"/>
                 <w:b/>
@@ -10238,7 +10920,7 @@
           </w:tcPr>
           <w:p>
             <w:pPr>
-              <w:jc w:val="right"/>
+              <w:jc w:val="both"/>
               <w:rPr>
                 <w:rFonts w:ascii="Calibri" w:eastAsia="Times New Roman" w:hAnsi="Calibri" w:cs="Calibri"/>
                 <w:b/>
@@ -10284,7 +10966,7 @@
           </w:tcPr>
           <w:p>
             <w:pPr>
-              <w:jc w:val="right"/>
+              <w:jc w:val="both"/>
               <w:rPr>
                 <w:rFonts w:ascii="Calibri" w:eastAsia="Times New Roman" w:hAnsi="Calibri" w:cs="Calibri"/>
                 <w:color w:val="000000"/>
@@ -10320,7 +11002,7 @@
           </w:tcPr>
           <w:p>
             <w:pPr>
-              <w:jc w:val="right"/>
+              <w:jc w:val="both"/>
               <w:rPr>
                 <w:rFonts w:ascii="Calibri" w:eastAsia="Times New Roman" w:hAnsi="Calibri" w:cs="Calibri"/>
                 <w:color w:val="000000"/>
@@ -10362,7 +11044,7 @@
           </w:tcPr>
           <w:p>
             <w:pPr>
-              <w:jc w:val="right"/>
+              <w:jc w:val="both"/>
               <w:rPr>
                 <w:rFonts w:ascii="Calibri" w:eastAsia="Times New Roman" w:hAnsi="Calibri" w:cs="Calibri"/>
                 <w:color w:val="000000"/>
@@ -10398,7 +11080,7 @@
           </w:tcPr>
           <w:p>
             <w:pPr>
-              <w:jc w:val="right"/>
+              <w:jc w:val="both"/>
               <w:rPr>
                 <w:rFonts w:ascii="Calibri" w:eastAsia="Times New Roman" w:hAnsi="Calibri" w:cs="Calibri"/>
                 <w:color w:val="000000"/>
@@ -10440,7 +11122,7 @@
           </w:tcPr>
           <w:p>
             <w:pPr>
-              <w:jc w:val="right"/>
+              <w:jc w:val="both"/>
               <w:rPr>
                 <w:rFonts w:ascii="Calibri" w:eastAsia="Times New Roman" w:hAnsi="Calibri" w:cs="Calibri"/>
                 <w:color w:val="000000"/>
@@ -10476,7 +11158,7 @@
           </w:tcPr>
           <w:p>
             <w:pPr>
-              <w:jc w:val="right"/>
+              <w:jc w:val="both"/>
               <w:rPr>
                 <w:rFonts w:ascii="Calibri" w:eastAsia="Times New Roman" w:hAnsi="Calibri" w:cs="Calibri"/>
                 <w:color w:val="000000"/>
@@ -10518,7 +11200,7 @@
           </w:tcPr>
           <w:p>
             <w:pPr>
-              <w:jc w:val="right"/>
+              <w:jc w:val="both"/>
               <w:rPr>
                 <w:rFonts w:ascii="Calibri" w:eastAsia="Times New Roman" w:hAnsi="Calibri" w:cs="Calibri"/>
                 <w:color w:val="000000"/>
@@ -10554,7 +11236,7 @@
           </w:tcPr>
           <w:p>
             <w:pPr>
-              <w:jc w:val="right"/>
+              <w:jc w:val="both"/>
               <w:rPr>
                 <w:rFonts w:ascii="Calibri" w:eastAsia="Times New Roman" w:hAnsi="Calibri" w:cs="Calibri"/>
                 <w:color w:val="000000"/>
@@ -10596,7 +11278,7 @@
           </w:tcPr>
           <w:p>
             <w:pPr>
-              <w:jc w:val="right"/>
+              <w:jc w:val="both"/>
               <w:rPr>
                 <w:rFonts w:ascii="Calibri" w:eastAsia="Times New Roman" w:hAnsi="Calibri" w:cs="Calibri"/>
                 <w:color w:val="000000"/>
@@ -10632,7 +11314,7 @@
           </w:tcPr>
           <w:p>
             <w:pPr>
-              <w:jc w:val="right"/>
+              <w:jc w:val="both"/>
               <w:rPr>
                 <w:rFonts w:ascii="Calibri" w:eastAsia="Times New Roman" w:hAnsi="Calibri" w:cs="Calibri"/>
                 <w:color w:val="000000"/>
@@ -10674,7 +11356,7 @@
           </w:tcPr>
           <w:p>
             <w:pPr>
-              <w:jc w:val="right"/>
+              <w:jc w:val="both"/>
               <w:rPr>
                 <w:rFonts w:ascii="Calibri" w:eastAsia="Times New Roman" w:hAnsi="Calibri" w:cs="Calibri"/>
                 <w:color w:val="000000"/>
@@ -10710,7 +11392,7 @@
           </w:tcPr>
           <w:p>
             <w:pPr>
-              <w:jc w:val="right"/>
+              <w:jc w:val="both"/>
               <w:rPr>
                 <w:rFonts w:ascii="Calibri" w:eastAsia="Times New Roman" w:hAnsi="Calibri" w:cs="Calibri"/>
                 <w:color w:val="000000"/>
@@ -10752,7 +11434,7 @@
           </w:tcPr>
           <w:p>
             <w:pPr>
-              <w:jc w:val="right"/>
+              <w:jc w:val="both"/>
               <w:rPr>
                 <w:rFonts w:ascii="Calibri" w:eastAsia="Times New Roman" w:hAnsi="Calibri" w:cs="Calibri"/>
                 <w:color w:val="000000"/>
@@ -10768,6 +11450,7 @@
                 <w:sz w:val="22"/>
                 <w:szCs w:val="22"/>
               </w:rPr>
+              <w:lastRenderedPageBreak/>
               <w:t>13</w:t>
             </w:r>
           </w:p>
@@ -10788,7 +11471,7 @@
           </w:tcPr>
           <w:p>
             <w:pPr>
-              <w:jc w:val="right"/>
+              <w:jc w:val="both"/>
               <w:rPr>
                 <w:rFonts w:ascii="Calibri" w:eastAsia="Times New Roman" w:hAnsi="Calibri" w:cs="Calibri"/>
                 <w:color w:val="000000"/>
@@ -10830,7 +11513,7 @@
           </w:tcPr>
           <w:p>
             <w:pPr>
-              <w:jc w:val="right"/>
+              <w:jc w:val="both"/>
               <w:rPr>
                 <w:rFonts w:ascii="Calibri" w:eastAsia="Times New Roman" w:hAnsi="Calibri" w:cs="Calibri"/>
                 <w:color w:val="000000"/>
@@ -10866,7 +11549,7 @@
           </w:tcPr>
           <w:p>
             <w:pPr>
-              <w:jc w:val="right"/>
+              <w:jc w:val="both"/>
               <w:rPr>
                 <w:rFonts w:ascii="Calibri" w:eastAsia="Times New Roman" w:hAnsi="Calibri" w:cs="Calibri"/>
                 <w:color w:val="000000"/>
@@ -10908,7 +11591,7 @@
           </w:tcPr>
           <w:p>
             <w:pPr>
-              <w:jc w:val="right"/>
+              <w:jc w:val="both"/>
               <w:rPr>
                 <w:rFonts w:ascii="Calibri" w:eastAsia="Times New Roman" w:hAnsi="Calibri" w:cs="Calibri"/>
                 <w:color w:val="000000"/>
@@ -10944,7 +11627,7 @@
           </w:tcPr>
           <w:p>
             <w:pPr>
-              <w:jc w:val="right"/>
+              <w:jc w:val="both"/>
               <w:rPr>
                 <w:rFonts w:ascii="Calibri" w:eastAsia="Times New Roman" w:hAnsi="Calibri" w:cs="Calibri"/>
                 <w:color w:val="000000"/>
@@ -10986,7 +11669,7 @@
           </w:tcPr>
           <w:p>
             <w:pPr>
-              <w:jc w:val="right"/>
+              <w:jc w:val="both"/>
               <w:rPr>
                 <w:rFonts w:ascii="Calibri" w:eastAsia="Times New Roman" w:hAnsi="Calibri" w:cs="Calibri"/>
                 <w:color w:val="000000"/>
@@ -11022,7 +11705,7 @@
           </w:tcPr>
           <w:p>
             <w:pPr>
-              <w:jc w:val="right"/>
+              <w:jc w:val="both"/>
               <w:rPr>
                 <w:rFonts w:ascii="Calibri" w:eastAsia="Times New Roman" w:hAnsi="Calibri" w:cs="Calibri"/>
                 <w:color w:val="000000"/>
@@ -11064,7 +11747,7 @@
           </w:tcPr>
           <w:p>
             <w:pPr>
-              <w:jc w:val="right"/>
+              <w:jc w:val="both"/>
               <w:rPr>
                 <w:rFonts w:ascii="Calibri" w:eastAsia="Times New Roman" w:hAnsi="Calibri" w:cs="Calibri"/>
                 <w:color w:val="000000"/>
@@ -11100,7 +11783,7 @@
           </w:tcPr>
           <w:p>
             <w:pPr>
-              <w:jc w:val="right"/>
+              <w:jc w:val="both"/>
               <w:rPr>
                 <w:rFonts w:ascii="Calibri" w:eastAsia="Times New Roman" w:hAnsi="Calibri" w:cs="Calibri"/>
                 <w:color w:val="000000"/>
@@ -11142,7 +11825,7 @@
           </w:tcPr>
           <w:p>
             <w:pPr>
-              <w:jc w:val="right"/>
+              <w:jc w:val="both"/>
               <w:rPr>
                 <w:rFonts w:ascii="Calibri" w:eastAsia="Times New Roman" w:hAnsi="Calibri" w:cs="Calibri"/>
                 <w:color w:val="000000"/>
@@ -11178,7 +11861,7 @@
           </w:tcPr>
           <w:p>
             <w:pPr>
-              <w:jc w:val="right"/>
+              <w:jc w:val="both"/>
               <w:rPr>
                 <w:rFonts w:ascii="Calibri" w:eastAsia="Times New Roman" w:hAnsi="Calibri" w:cs="Calibri"/>
                 <w:color w:val="000000"/>
@@ -11220,7 +11903,7 @@
           </w:tcPr>
           <w:p>
             <w:pPr>
-              <w:jc w:val="right"/>
+              <w:jc w:val="both"/>
               <w:rPr>
                 <w:rFonts w:ascii="Calibri" w:eastAsia="Times New Roman" w:hAnsi="Calibri" w:cs="Calibri"/>
                 <w:color w:val="000000"/>
@@ -11256,7 +11939,7 @@
           </w:tcPr>
           <w:p>
             <w:pPr>
-              <w:jc w:val="right"/>
+              <w:jc w:val="both"/>
               <w:rPr>
                 <w:rFonts w:ascii="Calibri" w:eastAsia="Times New Roman" w:hAnsi="Calibri" w:cs="Calibri"/>
                 <w:color w:val="000000"/>
@@ -11298,7 +11981,7 @@
           </w:tcPr>
           <w:p>
             <w:pPr>
-              <w:jc w:val="right"/>
+              <w:jc w:val="both"/>
               <w:rPr>
                 <w:rFonts w:ascii="Calibri" w:eastAsia="Times New Roman" w:hAnsi="Calibri" w:cs="Calibri"/>
                 <w:color w:val="000000"/>
@@ -11334,7 +12017,7 @@
           </w:tcPr>
           <w:p>
             <w:pPr>
-              <w:jc w:val="right"/>
+              <w:jc w:val="both"/>
               <w:rPr>
                 <w:rFonts w:ascii="Calibri" w:eastAsia="Times New Roman" w:hAnsi="Calibri" w:cs="Calibri"/>
                 <w:color w:val="000000"/>
@@ -11376,7 +12059,7 @@
           </w:tcPr>
           <w:p>
             <w:pPr>
-              <w:jc w:val="right"/>
+              <w:jc w:val="both"/>
               <w:rPr>
                 <w:rFonts w:ascii="Calibri" w:eastAsia="Times New Roman" w:hAnsi="Calibri" w:cs="Calibri"/>
                 <w:color w:val="000000"/>
@@ -11412,7 +12095,7 @@
           </w:tcPr>
           <w:p>
             <w:pPr>
-              <w:jc w:val="right"/>
+              <w:jc w:val="both"/>
               <w:rPr>
                 <w:rFonts w:ascii="Calibri" w:eastAsia="Times New Roman" w:hAnsi="Calibri" w:cs="Calibri"/>
                 <w:color w:val="000000"/>
@@ -11454,7 +12137,7 @@
           </w:tcPr>
           <w:p>
             <w:pPr>
-              <w:jc w:val="right"/>
+              <w:jc w:val="both"/>
               <w:rPr>
                 <w:rFonts w:ascii="Calibri" w:eastAsia="Times New Roman" w:hAnsi="Calibri" w:cs="Calibri"/>
                 <w:color w:val="000000"/>
@@ -11490,7 +12173,7 @@
           </w:tcPr>
           <w:p>
             <w:pPr>
-              <w:jc w:val="right"/>
+              <w:jc w:val="both"/>
               <w:rPr>
                 <w:rFonts w:ascii="Calibri" w:eastAsia="Times New Roman" w:hAnsi="Calibri" w:cs="Calibri"/>
                 <w:color w:val="000000"/>
@@ -11532,7 +12215,7 @@
           </w:tcPr>
           <w:p>
             <w:pPr>
-              <w:jc w:val="right"/>
+              <w:jc w:val="both"/>
               <w:rPr>
                 <w:rFonts w:ascii="Calibri" w:eastAsia="Times New Roman" w:hAnsi="Calibri" w:cs="Calibri"/>
                 <w:color w:val="000000"/>
@@ -11568,7 +12251,7 @@
           </w:tcPr>
           <w:p>
             <w:pPr>
-              <w:jc w:val="right"/>
+              <w:jc w:val="both"/>
               <w:rPr>
                 <w:rFonts w:ascii="Calibri" w:eastAsia="Times New Roman" w:hAnsi="Calibri" w:cs="Calibri"/>
                 <w:color w:val="000000"/>
@@ -11610,7 +12293,7 @@
           </w:tcPr>
           <w:p>
             <w:pPr>
-              <w:jc w:val="right"/>
+              <w:jc w:val="both"/>
               <w:rPr>
                 <w:rFonts w:ascii="Calibri" w:eastAsia="Times New Roman" w:hAnsi="Calibri" w:cs="Calibri"/>
                 <w:color w:val="000000"/>
@@ -11646,7 +12329,7 @@
           </w:tcPr>
           <w:p>
             <w:pPr>
-              <w:jc w:val="right"/>
+              <w:jc w:val="both"/>
               <w:rPr>
                 <w:rFonts w:ascii="Calibri" w:eastAsia="Times New Roman" w:hAnsi="Calibri" w:cs="Calibri"/>
                 <w:color w:val="000000"/>
@@ -11688,7 +12371,7 @@
           </w:tcPr>
           <w:p>
             <w:pPr>
-              <w:jc w:val="right"/>
+              <w:jc w:val="both"/>
               <w:rPr>
                 <w:rFonts w:ascii="Calibri" w:eastAsia="Times New Roman" w:hAnsi="Calibri" w:cs="Calibri"/>
                 <w:color w:val="000000"/>
@@ -11724,7 +12407,7 @@
           </w:tcPr>
           <w:p>
             <w:pPr>
-              <w:jc w:val="right"/>
+              <w:jc w:val="both"/>
               <w:rPr>
                 <w:rFonts w:ascii="Calibri" w:eastAsia="Times New Roman" w:hAnsi="Calibri" w:cs="Calibri"/>
                 <w:color w:val="000000"/>
@@ -11766,7 +12449,7 @@
           </w:tcPr>
           <w:p>
             <w:pPr>
-              <w:jc w:val="right"/>
+              <w:jc w:val="both"/>
               <w:rPr>
                 <w:rFonts w:ascii="Calibri" w:eastAsia="Times New Roman" w:hAnsi="Calibri" w:cs="Calibri"/>
                 <w:b/>
@@ -11806,7 +12489,7 @@
           </w:tcPr>
           <w:p>
             <w:pPr>
-              <w:jc w:val="right"/>
+              <w:jc w:val="both"/>
               <w:rPr>
                 <w:rFonts w:ascii="Calibri" w:eastAsia="Times New Roman" w:hAnsi="Calibri" w:cs="Calibri"/>
                 <w:b/>
@@ -11852,7 +12535,7 @@
           </w:tcPr>
           <w:p>
             <w:pPr>
-              <w:jc w:val="right"/>
+              <w:jc w:val="both"/>
               <w:rPr>
                 <w:rFonts w:ascii="Calibri" w:eastAsia="Times New Roman" w:hAnsi="Calibri" w:cs="Calibri"/>
                 <w:color w:val="000000"/>
@@ -11888,7 +12571,7 @@
           </w:tcPr>
           <w:p>
             <w:pPr>
-              <w:jc w:val="right"/>
+              <w:jc w:val="both"/>
               <w:rPr>
                 <w:rFonts w:ascii="Calibri" w:eastAsia="Times New Roman" w:hAnsi="Calibri" w:cs="Calibri"/>
                 <w:color w:val="000000"/>
@@ -11930,7 +12613,7 @@
           </w:tcPr>
           <w:p>
             <w:pPr>
-              <w:jc w:val="right"/>
+              <w:jc w:val="both"/>
               <w:rPr>
                 <w:rFonts w:ascii="Calibri" w:eastAsia="Times New Roman" w:hAnsi="Calibri" w:cs="Calibri"/>
                 <w:color w:val="000000"/>
@@ -11966,7 +12649,7 @@
           </w:tcPr>
           <w:p>
             <w:pPr>
-              <w:jc w:val="right"/>
+              <w:jc w:val="both"/>
               <w:rPr>
                 <w:rFonts w:ascii="Calibri" w:eastAsia="Times New Roman" w:hAnsi="Calibri" w:cs="Calibri"/>
                 <w:color w:val="000000"/>
@@ -12008,7 +12691,7 @@
           </w:tcPr>
           <w:p>
             <w:pPr>
-              <w:jc w:val="right"/>
+              <w:jc w:val="both"/>
               <w:rPr>
                 <w:rFonts w:ascii="Calibri" w:eastAsia="Times New Roman" w:hAnsi="Calibri" w:cs="Calibri"/>
                 <w:color w:val="000000"/>
@@ -12044,7 +12727,7 @@
           </w:tcPr>
           <w:p>
             <w:pPr>
-              <w:jc w:val="right"/>
+              <w:jc w:val="both"/>
               <w:rPr>
                 <w:rFonts w:ascii="Calibri" w:eastAsia="Times New Roman" w:hAnsi="Calibri" w:cs="Calibri"/>
                 <w:color w:val="000000"/>
@@ -12086,7 +12769,7 @@
           </w:tcPr>
           <w:p>
             <w:pPr>
-              <w:jc w:val="right"/>
+              <w:jc w:val="both"/>
               <w:rPr>
                 <w:rFonts w:ascii="Calibri" w:eastAsia="Times New Roman" w:hAnsi="Calibri" w:cs="Calibri"/>
                 <w:color w:val="000000"/>
@@ -12122,7 +12805,7 @@
           </w:tcPr>
           <w:p>
             <w:pPr>
-              <w:jc w:val="right"/>
+              <w:jc w:val="both"/>
               <w:rPr>
                 <w:rFonts w:ascii="Calibri" w:eastAsia="Times New Roman" w:hAnsi="Calibri" w:cs="Calibri"/>
                 <w:color w:val="000000"/>
@@ -12164,7 +12847,7 @@
           </w:tcPr>
           <w:p>
             <w:pPr>
-              <w:jc w:val="right"/>
+              <w:jc w:val="both"/>
               <w:rPr>
                 <w:rFonts w:ascii="Calibri" w:eastAsia="Times New Roman" w:hAnsi="Calibri" w:cs="Calibri"/>
                 <w:color w:val="000000"/>
@@ -12200,7 +12883,7 @@
           </w:tcPr>
           <w:p>
             <w:pPr>
-              <w:jc w:val="right"/>
+              <w:jc w:val="both"/>
               <w:rPr>
                 <w:rFonts w:ascii="Calibri" w:eastAsia="Times New Roman" w:hAnsi="Calibri" w:cs="Calibri"/>
                 <w:color w:val="000000"/>
@@ -12242,7 +12925,7 @@
           </w:tcPr>
           <w:p>
             <w:pPr>
-              <w:jc w:val="right"/>
+              <w:jc w:val="both"/>
               <w:rPr>
                 <w:rFonts w:ascii="Calibri" w:eastAsia="Times New Roman" w:hAnsi="Calibri" w:cs="Calibri"/>
                 <w:color w:val="000000"/>
@@ -12278,7 +12961,7 @@
           </w:tcPr>
           <w:p>
             <w:pPr>
-              <w:jc w:val="right"/>
+              <w:jc w:val="both"/>
               <w:rPr>
                 <w:rFonts w:ascii="Calibri" w:eastAsia="Times New Roman" w:hAnsi="Calibri" w:cs="Calibri"/>
                 <w:color w:val="000000"/>
@@ -12320,7 +13003,7 @@
           </w:tcPr>
           <w:p>
             <w:pPr>
-              <w:jc w:val="right"/>
+              <w:jc w:val="both"/>
               <w:rPr>
                 <w:rFonts w:ascii="Calibri" w:eastAsia="Times New Roman" w:hAnsi="Calibri" w:cs="Calibri"/>
                 <w:color w:val="000000"/>
@@ -12356,7 +13039,7 @@
           </w:tcPr>
           <w:p>
             <w:pPr>
-              <w:jc w:val="right"/>
+              <w:jc w:val="both"/>
               <w:rPr>
                 <w:rFonts w:ascii="Calibri" w:eastAsia="Times New Roman" w:hAnsi="Calibri" w:cs="Calibri"/>
                 <w:color w:val="000000"/>
@@ -12398,7 +13081,7 @@
           </w:tcPr>
           <w:p>
             <w:pPr>
-              <w:jc w:val="right"/>
+              <w:jc w:val="both"/>
               <w:rPr>
                 <w:rFonts w:ascii="Calibri" w:eastAsia="Times New Roman" w:hAnsi="Calibri" w:cs="Calibri"/>
                 <w:color w:val="000000"/>
@@ -12434,7 +13117,7 @@
           </w:tcPr>
           <w:p>
             <w:pPr>
-              <w:jc w:val="right"/>
+              <w:jc w:val="both"/>
               <w:rPr>
                 <w:rFonts w:ascii="Calibri" w:eastAsia="Times New Roman" w:hAnsi="Calibri" w:cs="Calibri"/>
                 <w:color w:val="000000"/>
@@ -12476,7 +13159,7 @@
           </w:tcPr>
           <w:p>
             <w:pPr>
-              <w:jc w:val="right"/>
+              <w:jc w:val="both"/>
               <w:rPr>
                 <w:rFonts w:ascii="Calibri" w:eastAsia="Times New Roman" w:hAnsi="Calibri" w:cs="Calibri"/>
                 <w:color w:val="000000"/>
@@ -12512,7 +13195,7 @@
           </w:tcPr>
           <w:p>
             <w:pPr>
-              <w:jc w:val="right"/>
+              <w:jc w:val="both"/>
               <w:rPr>
                 <w:rFonts w:ascii="Calibri" w:eastAsia="Times New Roman" w:hAnsi="Calibri" w:cs="Calibri"/>
                 <w:color w:val="000000"/>
@@ -12554,7 +13237,7 @@
           </w:tcPr>
           <w:p>
             <w:pPr>
-              <w:jc w:val="right"/>
+              <w:jc w:val="both"/>
               <w:rPr>
                 <w:rFonts w:ascii="Calibri" w:eastAsia="Times New Roman" w:hAnsi="Calibri" w:cs="Calibri"/>
                 <w:color w:val="000000"/>
@@ -12591,7 +13274,7 @@
           <w:p>
             <w:pPr>
               <w:keepNext/>
-              <w:jc w:val="right"/>
+              <w:jc w:val="both"/>
               <w:rPr>
                 <w:rFonts w:ascii="Calibri" w:eastAsia="Times New Roman" w:hAnsi="Calibri" w:cs="Calibri"/>
                 <w:color w:val="000000"/>
@@ -12616,25 +13299,38 @@
     <w:p>
       <w:pPr>
         <w:pStyle w:val="Caption"/>
-        <w:jc w:val="center"/>
+        <w:jc w:val="both"/>
         <w:rPr>
           <w:noProof/>
         </w:rPr>
       </w:pPr>
-      <w:bookmarkStart w:id="22" w:name="_Ref477261420"/>
-      <w:bookmarkStart w:id="23" w:name="_Toc478975021"/>
+      <w:bookmarkStart w:id="23" w:name="_Ref477261420"/>
+      <w:bookmarkStart w:id="24" w:name="_Toc478975021"/>
       <w:r>
         <w:t xml:space="preserve">Figure </w:t>
       </w:r>
-      <w:fldSimple w:instr=" SEQ Figure \* ARABIC ">
-        <w:r>
-          <w:rPr>
-            <w:noProof/>
-          </w:rPr>
-          <w:t>20</w:t>
-        </w:r>
-      </w:fldSimple>
-      <w:bookmarkEnd w:id="22"/>
+      <w:r>
+        <w:fldChar w:fldCharType="begin"/>
+      </w:r>
+      <w:r>
+        <w:instrText xml:space="preserve"> SEQ Figure \* ARABIC </w:instrText>
+      </w:r>
+      <w:r>
+        <w:fldChar w:fldCharType="separate"/>
+      </w:r>
+      <w:r>
+        <w:rPr>
+          <w:noProof/>
+        </w:rPr>
+        <w:t>20</w:t>
+      </w:r>
+      <w:r>
+        <w:rPr>
+          <w:noProof/>
+        </w:rPr>
+        <w:fldChar w:fldCharType="end"/>
+      </w:r>
+      <w:bookmarkEnd w:id="23"/>
       <w:r>
         <w:t>: A row from the information table that show how the stats manifest in the game</w:t>
       </w:r>
@@ -12668,9 +13364,12 @@
         </w:rPr>
         <w:t xml:space="preserve"> damage and rate of fire levels would take to defeat a vanilla character.</w:t>
       </w:r>
-      <w:bookmarkEnd w:id="23"/>
+      <w:bookmarkEnd w:id="24"/>
     </w:p>
     <w:p>
+      <w:pPr>
+        <w:jc w:val="both"/>
+      </w:pPr>
       <w:r>
         <w:tab/>
         <w:t xml:space="preserve">The final table in the spreadsheet applies the different stat levels in a series of theoretical situations. In </w:t>
@@ -12682,6 +13381,9 @@
         <w:instrText xml:space="preserve"> REF  _Ref477261420 \h </w:instrText>
       </w:r>
       <w:r>
+        <w:instrText xml:space="preserve"> \* MERGEFORMAT </w:instrText>
+      </w:r>
+      <w:r>
         <w:fldChar w:fldCharType="separate"/>
       </w:r>
       <w:r>
@@ -12703,6 +13405,7 @@
     <w:p>
       <w:pPr>
         <w:ind w:firstLine="202"/>
+        <w:jc w:val="both"/>
       </w:pPr>
       <w:r>
         <w:t>The project employed concentric development to organize the game’s components and features into discrete tiers</w:t>
@@ -12717,6 +13420,7 @@
     <w:p>
       <w:pPr>
         <w:ind w:firstLine="202"/>
+        <w:jc w:val="both"/>
       </w:pPr>
       <w:r>
         <w:t>The foundational tier consisted</w:t>
@@ -12785,9 +13489,9 @@
     <w:p>
       <w:pPr>
         <w:ind w:firstLine="202"/>
-      </w:pPr>
-      <w:r>
-        <w:lastRenderedPageBreak/>
+        <w:jc w:val="both"/>
+      </w:pPr>
+      <w:r>
         <w:t>The core gameplay tier</w:t>
       </w:r>
       <w:r>
@@ -12858,12 +13562,7 @@
       </w:r>
       <w:proofErr w:type="gramStart"/>
       <w:r>
-        <w:t>similar</w:t>
-      </w:r>
-      <w:bookmarkStart w:id="24" w:name="_GoBack"/>
-      <w:bookmarkEnd w:id="24"/>
-      <w:r>
-        <w:t xml:space="preserve"> to</w:t>
+        <w:t>similar to</w:t>
       </w:r>
       <w:proofErr w:type="gramEnd"/>
       <w:r>
@@ -12879,6 +13578,7 @@
     <w:p>
       <w:pPr>
         <w:ind w:firstLine="202"/>
+        <w:jc w:val="both"/>
       </w:pPr>
       <w:r>
         <w:t>The feel tier focused</w:t>
@@ -12932,6 +13632,7 @@
     <w:p>
       <w:pPr>
         <w:ind w:firstLine="202"/>
+        <w:jc w:val="both"/>
       </w:pPr>
       <w:r>
         <w:t>The additional content and balance tier’s</w:t>
@@ -13036,6 +13737,7 @@
     <w:p>
       <w:pPr>
         <w:ind w:firstLine="202"/>
+        <w:jc w:val="both"/>
         <w:rPr>
           <w:color w:val="FF0000"/>
         </w:rPr>
@@ -13095,6 +13797,7 @@
     <w:p>
       <w:pPr>
         <w:ind w:firstLine="202"/>
+        <w:jc w:val="both"/>
       </w:pPr>
       <w:r>
         <w:t>By using concen</w:t>
@@ -13123,217 +13826,194 @@
         <w:rPr>
           <w:color w:val="000000" w:themeColor="text1"/>
         </w:rPr>
-        <w:t>Future Work</w:t>
+        <w:t>C</w:t>
+      </w:r>
+      <w:r>
+        <w:rPr>
+          <w:color w:val="000000" w:themeColor="text1"/>
+        </w:rPr>
+        <w:t>onclusion</w:t>
       </w:r>
     </w:p>
     <w:p>
       <w:pPr>
-        <w:ind w:firstLine="202"/>
-      </w:pPr>
-      <w:r>
-        <w:t xml:space="preserve">Despite all the work put into the artifact, </w:t>
-      </w:r>
-      <w:r>
-        <w:rPr>
-          <w:i/>
-        </w:rPr>
-        <w:t>AllStar</w:t>
-      </w:r>
-      <w:r>
-        <w:t xml:space="preserve"> is still a project, not a product. Thus, there are several areas of the game that would need to be addressed </w:t>
-      </w:r>
-      <w:r>
-        <w:t>to</w:t>
-      </w:r>
-      <w:r>
-        <w:t xml:space="preserve"> bring the game up to shippable quality.</w:t>
-      </w:r>
-      <w:r>
-        <w:t xml:space="preserve"> </w:t>
-      </w:r>
-      <w:r>
-        <w:t>All</w:t>
-      </w:r>
-      <w:r>
-        <w:t xml:space="preserve"> the game’s art assets are either from the public domain (modified or unmodified by the developer) or from another artist who had limited time to work on the project. </w:t>
-      </w:r>
-      <w:r>
-        <w:t>Thus</w:t>
-      </w:r>
-      <w:r>
-        <w:t xml:space="preserve">, </w:t>
-      </w:r>
-      <w:r>
-        <w:t>most of</w:t>
-      </w:r>
-      <w:r>
-        <w:t xml:space="preserve"> the game’s art style is not cohesive, and lacks the kind of quality and beauty an indie game would need to succeed on the market today. </w:t>
-      </w:r>
-      <w:r>
-        <w:t>The game’s design and balance would need a few more iterations as well. Because the project’s focus was on creating content and systems to demonstrate mastery of the programming track, less time was spent on design and balance that would need more time and talent to bring the game to market.</w:t>
+        <w:pStyle w:val="Text"/>
+        <w:rPr>
+          <w:color w:val="000000" w:themeColor="text1"/>
+        </w:rPr>
+      </w:pPr>
+      <w:r>
+        <w:rPr>
+          <w:color w:val="000000" w:themeColor="text1"/>
+        </w:rPr>
+        <w:t xml:space="preserve">This thesis aims </w:t>
+      </w:r>
+      <w:r>
+        <w:rPr>
+          <w:color w:val="000000" w:themeColor="text1"/>
+        </w:rPr>
+        <w:t>to demonstrate an all-around mastery</w:t>
+      </w:r>
+      <w:r>
+        <w:rPr>
+          <w:color w:val="000000" w:themeColor="text1"/>
+        </w:rPr>
+        <w:t xml:space="preserve"> of </w:t>
+      </w:r>
+      <w:r>
+        <w:rPr>
+          <w:color w:val="000000" w:themeColor="text1"/>
+        </w:rPr>
+        <w:t>the lessons and skills developed through the Guildhall’s software development track</w:t>
+      </w:r>
+      <w:r>
+        <w:rPr>
+          <w:color w:val="000000" w:themeColor="text1"/>
+        </w:rPr>
+        <w:t xml:space="preserve"> by creating a well-polished </w:t>
+      </w:r>
+      <w:r>
+        <w:rPr>
+          <w:color w:val="000000" w:themeColor="text1"/>
+        </w:rPr>
+        <w:t>game</w:t>
+      </w:r>
+      <w:r>
+        <w:rPr>
+          <w:color w:val="000000" w:themeColor="text1"/>
+        </w:rPr>
+        <w:t xml:space="preserve"> prototype</w:t>
+      </w:r>
+      <w:r>
+        <w:rPr>
+          <w:color w:val="000000" w:themeColor="text1"/>
+        </w:rPr>
+        <w:t xml:space="preserve">. </w:t>
+      </w:r>
+      <w:r>
+        <w:rPr>
+          <w:color w:val="000000" w:themeColor="text1"/>
+        </w:rPr>
+        <w:t>By</w:t>
+      </w:r>
+      <w:r>
+        <w:rPr>
+          <w:color w:val="000000" w:themeColor="text1"/>
+        </w:rPr>
+        <w:t xml:space="preserve"> building</w:t>
+      </w:r>
+      <w:r>
+        <w:rPr>
+          <w:color w:val="000000" w:themeColor="text1"/>
+        </w:rPr>
+        <w:t xml:space="preserve"> a competitiv</w:t>
+      </w:r>
+      <w:r>
+        <w:rPr>
+          <w:color w:val="000000" w:themeColor="text1"/>
+        </w:rPr>
+        <w:t>e, open-</w:t>
+      </w:r>
+      <w:r>
+        <w:rPr>
+          <w:color w:val="000000" w:themeColor="text1"/>
+        </w:rPr>
+        <w:t xml:space="preserve">arena, </w:t>
+      </w:r>
+      <w:r>
+        <w:rPr>
+          <w:color w:val="000000" w:themeColor="text1"/>
+        </w:rPr>
+        <w:t>two-dimensional</w:t>
+      </w:r>
+      <w:r>
+        <w:rPr>
+          <w:color w:val="000000" w:themeColor="text1"/>
+        </w:rPr>
+        <w:t xml:space="preserve"> twin-stick shooter from the ground up</w:t>
+      </w:r>
+      <w:r>
+        <w:rPr>
+          <w:color w:val="000000" w:themeColor="text1"/>
+        </w:rPr>
+        <w:t>, polishing and optimizing the game, the artifact support</w:t>
+      </w:r>
+      <w:r>
+        <w:rPr>
+          <w:color w:val="000000" w:themeColor="text1"/>
+        </w:rPr>
+        <w:t>s</w:t>
+      </w:r>
+      <w:r>
+        <w:rPr>
+          <w:color w:val="000000" w:themeColor="text1"/>
+        </w:rPr>
+        <w:t xml:space="preserve"> the thesis’ claim of mastery</w:t>
+      </w:r>
+      <w:r>
+        <w:rPr>
+          <w:color w:val="000000" w:themeColor="text1"/>
+        </w:rPr>
+        <w:t xml:space="preserve">. </w:t>
       </w:r>
     </w:p>
     <w:p>
       <w:pPr>
-        <w:pStyle w:val="Heading1"/>
-        <w:rPr>
-          <w:color w:val="000000" w:themeColor="text1"/>
-        </w:rPr>
-      </w:pPr>
-      <w:r>
-        <w:rPr>
-          <w:color w:val="000000" w:themeColor="text1"/>
-        </w:rPr>
-        <w:t>C</w:t>
-      </w:r>
-      <w:r>
-        <w:rPr>
-          <w:color w:val="000000" w:themeColor="text1"/>
-        </w:rPr>
-        <w:t>onclusion</w:t>
+        <w:pStyle w:val="Text"/>
+      </w:pPr>
+      <w:r>
+        <w:t>Completion o</w:t>
+      </w:r>
+      <w:r>
+        <w:t xml:space="preserve">f all tiers resulted </w:t>
+      </w:r>
+      <w:r>
+        <w:t>in a complete and polished game that demonstrates a mastery of software development for games, the goal of this thesis.</w:t>
+      </w:r>
+      <w:r>
+        <w:t xml:space="preserve"> </w:t>
       </w:r>
     </w:p>
     <w:p>
       <w:pPr>
-        <w:pStyle w:val="Text"/>
-        <w:rPr>
-          <w:color w:val="000000" w:themeColor="text1"/>
-        </w:rPr>
-      </w:pPr>
-      <w:r>
-        <w:rPr>
-          <w:color w:val="000000" w:themeColor="text1"/>
-        </w:rPr>
-        <w:t xml:space="preserve">This thesis aims </w:t>
-      </w:r>
-      <w:r>
-        <w:rPr>
-          <w:color w:val="000000" w:themeColor="text1"/>
-        </w:rPr>
-        <w:t>to demonstrate an all-around mastery</w:t>
-      </w:r>
-      <w:r>
-        <w:rPr>
-          <w:color w:val="000000" w:themeColor="text1"/>
-        </w:rPr>
-        <w:t xml:space="preserve"> of </w:t>
-      </w:r>
-      <w:r>
-        <w:rPr>
-          <w:color w:val="000000" w:themeColor="text1"/>
-        </w:rPr>
-        <w:t>the lessons and skills developed through the Guildhall’s software development track</w:t>
-      </w:r>
-      <w:r>
-        <w:rPr>
-          <w:color w:val="000000" w:themeColor="text1"/>
-        </w:rPr>
-        <w:t xml:space="preserve"> by creating a well-polished </w:t>
-      </w:r>
-      <w:r>
-        <w:rPr>
-          <w:color w:val="000000" w:themeColor="text1"/>
-        </w:rPr>
-        <w:t>game</w:t>
-      </w:r>
-      <w:r>
-        <w:rPr>
-          <w:color w:val="000000" w:themeColor="text1"/>
-        </w:rPr>
-        <w:t xml:space="preserve"> prototype</w:t>
-      </w:r>
-      <w:r>
-        <w:rPr>
-          <w:color w:val="000000" w:themeColor="text1"/>
-        </w:rPr>
-        <w:t xml:space="preserve">. </w:t>
-      </w:r>
-      <w:r>
-        <w:rPr>
-          <w:color w:val="000000" w:themeColor="text1"/>
-        </w:rPr>
-        <w:t>By</w:t>
-      </w:r>
-      <w:r>
-        <w:rPr>
-          <w:color w:val="000000" w:themeColor="text1"/>
-        </w:rPr>
-        <w:t xml:space="preserve"> building</w:t>
-      </w:r>
-      <w:r>
-        <w:rPr>
-          <w:color w:val="000000" w:themeColor="text1"/>
-        </w:rPr>
-        <w:t xml:space="preserve"> a competitiv</w:t>
-      </w:r>
-      <w:r>
-        <w:rPr>
-          <w:color w:val="000000" w:themeColor="text1"/>
-        </w:rPr>
-        <w:t>e, open-</w:t>
-      </w:r>
-      <w:r>
-        <w:rPr>
-          <w:color w:val="000000" w:themeColor="text1"/>
-        </w:rPr>
-        <w:t xml:space="preserve">arena, </w:t>
-      </w:r>
-      <w:r>
-        <w:rPr>
-          <w:color w:val="000000" w:themeColor="text1"/>
-        </w:rPr>
-        <w:t>two-dimensional</w:t>
-      </w:r>
-      <w:r>
-        <w:rPr>
-          <w:color w:val="000000" w:themeColor="text1"/>
-        </w:rPr>
-        <w:t xml:space="preserve"> twin-stick shooter from the ground up</w:t>
-      </w:r>
-      <w:r>
-        <w:rPr>
-          <w:color w:val="000000" w:themeColor="text1"/>
-        </w:rPr>
-        <w:t>, polishing and optimizing the game, the artifact support</w:t>
-      </w:r>
-      <w:r>
-        <w:rPr>
-          <w:color w:val="000000" w:themeColor="text1"/>
-        </w:rPr>
-        <w:t>s</w:t>
-      </w:r>
-      <w:r>
-        <w:rPr>
-          <w:color w:val="000000" w:themeColor="text1"/>
-        </w:rPr>
-        <w:t xml:space="preserve"> the thesis’ claim of mastery</w:t>
-      </w:r>
-      <w:r>
-        <w:rPr>
-          <w:color w:val="000000" w:themeColor="text1"/>
-        </w:rPr>
-        <w:t xml:space="preserve">. </w:t>
+        <w:pStyle w:val="Heading1"/>
+        <w:rPr>
+          <w:color w:val="000000" w:themeColor="text1"/>
+        </w:rPr>
+      </w:pPr>
+      <w:r>
+        <w:rPr>
+          <w:color w:val="000000" w:themeColor="text1"/>
+        </w:rPr>
+        <w:t>Future Work</w:t>
       </w:r>
     </w:p>
     <w:p>
       <w:pPr>
-        <w:pStyle w:val="Text"/>
-        <w:rPr>
-          <w:b/>
-          <w:color w:val="000000" w:themeColor="text1"/>
-        </w:rPr>
-      </w:pPr>
-      <w:r>
-        <w:t>Completion o</w:t>
-      </w:r>
-      <w:r>
-        <w:t xml:space="preserve">f all tiers resulted </w:t>
-      </w:r>
-      <w:r>
-        <w:t>in a complete and polished game that demonstrates a mastery of software development for games, the goal of this thesis.</w:t>
-      </w:r>
-      <w:r>
-        <w:t xml:space="preserve"> </w:t>
+        <w:ind w:firstLine="202"/>
+        <w:jc w:val="both"/>
+      </w:pPr>
+      <w:r>
+        <w:t xml:space="preserve">Despite all the work put into the artifact, </w:t>
+      </w:r>
+      <w:r>
+        <w:rPr>
+          <w:i/>
+        </w:rPr>
+        <w:t>AllStar</w:t>
+      </w:r>
+      <w:r>
+        <w:t xml:space="preserve"> is still a project, not a product. Thus, there are several areas of the game that would need to be addressed to bring the game up to </w:t>
+      </w:r>
+      <w:r>
+        <w:lastRenderedPageBreak/>
+        <w:t>shippable quality. All the game’s art assets are either from the public domain (modified or unmodified by the developer) or from another artist who had limited time to work on the project. Thus, most of the game’s art style is not cohesive, and lacks the kind of quality and beauty an indie game would need to succeed on the market today. The game’s design and balance would need a few more iterations as well. Because the project’s focus was on creating content and systems to demonstrate mastery of the programming track, less time was spent on design and balance that would need more time and talent to bring the game to market.</w:t>
+      </w:r>
+      <w:r>
+        <w:t xml:space="preserve"> The game has reached the </w:t>
+      </w:r>
+      <w:r>
+        <w:t>stage of development where iteration and content creation are much easier to do, which would help speed up development for the remainder of the project.</w:t>
       </w:r>
     </w:p>
     <w:sdt>
@@ -13365,6 +14045,7 @@
           <w:sdtContent>
             <w:p>
               <w:pPr>
+                <w:jc w:val="both"/>
                 <w:rPr>
                   <w:noProof/>
                 </w:rPr>
@@ -13409,6 +14090,7 @@
                   <w:p>
                     <w:pPr>
                       <w:pStyle w:val="Bibliography"/>
+                      <w:jc w:val="both"/>
                       <w:rPr>
                         <w:noProof/>
                         <w:sz w:val="24"/>
@@ -13431,6 +14113,7 @@
                   <w:p>
                     <w:pPr>
                       <w:pStyle w:val="Bibliography"/>
+                      <w:jc w:val="both"/>
                       <w:rPr>
                         <w:noProof/>
                       </w:rPr>
@@ -13457,6 +14140,7 @@
                   <w:p>
                     <w:pPr>
                       <w:pStyle w:val="Bibliography"/>
+                      <w:jc w:val="both"/>
                       <w:rPr>
                         <w:noProof/>
                       </w:rPr>
@@ -13477,6 +14161,7 @@
                   <w:p>
                     <w:pPr>
                       <w:pStyle w:val="Bibliography"/>
+                      <w:jc w:val="both"/>
                       <w:rPr>
                         <w:noProof/>
                       </w:rPr>
@@ -13503,6 +14188,7 @@
                   <w:p>
                     <w:pPr>
                       <w:pStyle w:val="Bibliography"/>
+                      <w:jc w:val="both"/>
                       <w:rPr>
                         <w:noProof/>
                       </w:rPr>
@@ -13523,6 +14209,7 @@
                   <w:p>
                     <w:pPr>
                       <w:pStyle w:val="Bibliography"/>
+                      <w:jc w:val="both"/>
                       <w:rPr>
                         <w:noProof/>
                       </w:rPr>
@@ -13549,6 +14236,7 @@
                   <w:p>
                     <w:pPr>
                       <w:pStyle w:val="Bibliography"/>
+                      <w:jc w:val="both"/>
                       <w:rPr>
                         <w:noProof/>
                       </w:rPr>
@@ -13569,6 +14257,7 @@
                   <w:p>
                     <w:pPr>
                       <w:pStyle w:val="Bibliography"/>
+                      <w:jc w:val="both"/>
                       <w:rPr>
                         <w:noProof/>
                       </w:rPr>
@@ -13609,6 +14298,7 @@
                   <w:p>
                     <w:pPr>
                       <w:pStyle w:val="Bibliography"/>
+                      <w:jc w:val="both"/>
                       <w:rPr>
                         <w:noProof/>
                       </w:rPr>
@@ -13629,6 +14319,7 @@
                   <w:p>
                     <w:pPr>
                       <w:pStyle w:val="Bibliography"/>
+                      <w:jc w:val="both"/>
                       <w:rPr>
                         <w:noProof/>
                       </w:rPr>
@@ -13655,6 +14346,7 @@
                   <w:p>
                     <w:pPr>
                       <w:pStyle w:val="Bibliography"/>
+                      <w:jc w:val="both"/>
                       <w:rPr>
                         <w:noProof/>
                       </w:rPr>
@@ -13675,6 +14367,7 @@
                   <w:p>
                     <w:pPr>
                       <w:pStyle w:val="Bibliography"/>
+                      <w:jc w:val="both"/>
                       <w:rPr>
                         <w:noProof/>
                       </w:rPr>
@@ -13701,6 +14394,7 @@
                   <w:p>
                     <w:pPr>
                       <w:pStyle w:val="Bibliography"/>
+                      <w:jc w:val="both"/>
                       <w:rPr>
                         <w:noProof/>
                       </w:rPr>
@@ -13721,6 +14415,7 @@
                   <w:p>
                     <w:pPr>
                       <w:pStyle w:val="Bibliography"/>
+                      <w:jc w:val="both"/>
                       <w:rPr>
                         <w:noProof/>
                       </w:rPr>
@@ -13747,6 +14442,7 @@
                   <w:p>
                     <w:pPr>
                       <w:pStyle w:val="Bibliography"/>
+                      <w:jc w:val="both"/>
                       <w:rPr>
                         <w:noProof/>
                       </w:rPr>
@@ -13767,6 +14463,7 @@
                   <w:p>
                     <w:pPr>
                       <w:pStyle w:val="Bibliography"/>
+                      <w:jc w:val="both"/>
                       <w:rPr>
                         <w:noProof/>
                       </w:rPr>
@@ -13793,6 +14490,7 @@
                   <w:p>
                     <w:pPr>
                       <w:pStyle w:val="Bibliography"/>
+                      <w:jc w:val="both"/>
                       <w:rPr>
                         <w:noProof/>
                       </w:rPr>
@@ -13813,6 +14511,7 @@
                   <w:p>
                     <w:pPr>
                       <w:pStyle w:val="Bibliography"/>
+                      <w:jc w:val="both"/>
                       <w:rPr>
                         <w:noProof/>
                       </w:rPr>
@@ -13829,6 +14528,7 @@
             </w:tbl>
             <w:p>
               <w:pPr>
+                <w:jc w:val="both"/>
                 <w:divId w:val="1821193939"/>
                 <w:rPr>
                   <w:rFonts w:eastAsia="Times New Roman"/>
@@ -13837,6 +14537,9 @@
               </w:pPr>
             </w:p>
             <w:p>
+              <w:pPr>
+                <w:jc w:val="both"/>
+              </w:pPr>
               <w:r>
                 <w:rPr>
                   <w:b/>
@@ -13864,6 +14567,7 @@
         <w:tabs>
           <w:tab w:val="right" w:leader="dot" w:pos="5030"/>
         </w:tabs>
+        <w:jc w:val="both"/>
         <w:rPr>
           <w:rFonts w:ascii="TimesNewRomanPSMT" w:hAnsi="TimesNewRomanPSMT" w:cs="TimesNewRomanPSMT"/>
         </w:rPr>
@@ -13875,6 +14579,7 @@
         <w:tabs>
           <w:tab w:val="right" w:leader="dot" w:pos="5030"/>
         </w:tabs>
+        <w:jc w:val="both"/>
         <w:rPr>
           <w:rFonts w:asciiTheme="minorHAnsi" w:eastAsiaTheme="minorEastAsia" w:hAnsiTheme="minorHAnsi" w:cstheme="minorBidi"/>
           <w:noProof/>
@@ -13965,6 +14670,7 @@
         <w:tabs>
           <w:tab w:val="right" w:leader="dot" w:pos="5030"/>
         </w:tabs>
+        <w:jc w:val="both"/>
         <w:rPr>
           <w:rFonts w:asciiTheme="minorHAnsi" w:eastAsiaTheme="minorEastAsia" w:hAnsiTheme="minorHAnsi" w:cstheme="minorBidi"/>
           <w:noProof/>
@@ -14037,6 +14743,7 @@
         <w:tabs>
           <w:tab w:val="right" w:leader="dot" w:pos="5030"/>
         </w:tabs>
+        <w:jc w:val="both"/>
         <w:rPr>
           <w:rFonts w:asciiTheme="minorHAnsi" w:eastAsiaTheme="minorEastAsia" w:hAnsiTheme="minorHAnsi" w:cstheme="minorBidi"/>
           <w:noProof/>
@@ -14109,6 +14816,7 @@
         <w:tabs>
           <w:tab w:val="right" w:leader="dot" w:pos="5030"/>
         </w:tabs>
+        <w:jc w:val="both"/>
         <w:rPr>
           <w:rFonts w:asciiTheme="minorHAnsi" w:eastAsiaTheme="minorEastAsia" w:hAnsiTheme="minorHAnsi" w:cstheme="minorBidi"/>
           <w:noProof/>
@@ -14181,6 +14889,7 @@
         <w:tabs>
           <w:tab w:val="right" w:leader="dot" w:pos="5030"/>
         </w:tabs>
+        <w:jc w:val="both"/>
         <w:rPr>
           <w:rFonts w:asciiTheme="minorHAnsi" w:eastAsiaTheme="minorEastAsia" w:hAnsiTheme="minorHAnsi" w:cstheme="minorBidi"/>
           <w:noProof/>
@@ -14253,6 +14962,7 @@
         <w:tabs>
           <w:tab w:val="right" w:leader="dot" w:pos="5030"/>
         </w:tabs>
+        <w:jc w:val="both"/>
         <w:rPr>
           <w:rFonts w:asciiTheme="minorHAnsi" w:eastAsiaTheme="minorEastAsia" w:hAnsiTheme="minorHAnsi" w:cstheme="minorBidi"/>
           <w:noProof/>
@@ -14325,6 +15035,7 @@
         <w:tabs>
           <w:tab w:val="right" w:leader="dot" w:pos="5030"/>
         </w:tabs>
+        <w:jc w:val="both"/>
         <w:rPr>
           <w:rFonts w:asciiTheme="minorHAnsi" w:eastAsiaTheme="minorEastAsia" w:hAnsiTheme="minorHAnsi" w:cstheme="minorBidi"/>
           <w:noProof/>
@@ -14397,6 +15108,7 @@
         <w:tabs>
           <w:tab w:val="right" w:leader="dot" w:pos="5030"/>
         </w:tabs>
+        <w:jc w:val="both"/>
         <w:rPr>
           <w:rFonts w:asciiTheme="minorHAnsi" w:eastAsiaTheme="minorEastAsia" w:hAnsiTheme="minorHAnsi" w:cstheme="minorBidi"/>
           <w:noProof/>
@@ -14469,6 +15181,7 @@
         <w:tabs>
           <w:tab w:val="right" w:leader="dot" w:pos="5030"/>
         </w:tabs>
+        <w:jc w:val="both"/>
         <w:rPr>
           <w:rFonts w:asciiTheme="minorHAnsi" w:eastAsiaTheme="minorEastAsia" w:hAnsiTheme="minorHAnsi" w:cstheme="minorBidi"/>
           <w:noProof/>
@@ -14541,6 +15254,7 @@
         <w:tabs>
           <w:tab w:val="right" w:leader="dot" w:pos="5030"/>
         </w:tabs>
+        <w:jc w:val="both"/>
         <w:rPr>
           <w:rFonts w:asciiTheme="minorHAnsi" w:eastAsiaTheme="minorEastAsia" w:hAnsiTheme="minorHAnsi" w:cstheme="minorBidi"/>
           <w:noProof/>
@@ -14613,6 +15327,7 @@
         <w:tabs>
           <w:tab w:val="right" w:leader="dot" w:pos="5030"/>
         </w:tabs>
+        <w:jc w:val="both"/>
         <w:rPr>
           <w:rFonts w:asciiTheme="minorHAnsi" w:eastAsiaTheme="minorEastAsia" w:hAnsiTheme="minorHAnsi" w:cstheme="minorBidi"/>
           <w:noProof/>
@@ -14685,6 +15400,7 @@
         <w:tabs>
           <w:tab w:val="right" w:leader="dot" w:pos="5030"/>
         </w:tabs>
+        <w:jc w:val="both"/>
         <w:rPr>
           <w:rFonts w:asciiTheme="minorHAnsi" w:eastAsiaTheme="minorEastAsia" w:hAnsiTheme="minorHAnsi" w:cstheme="minorBidi"/>
           <w:noProof/>
@@ -14757,6 +15473,7 @@
         <w:tabs>
           <w:tab w:val="right" w:leader="dot" w:pos="5030"/>
         </w:tabs>
+        <w:jc w:val="both"/>
         <w:rPr>
           <w:rFonts w:asciiTheme="minorHAnsi" w:eastAsiaTheme="minorEastAsia" w:hAnsiTheme="minorHAnsi" w:cstheme="minorBidi"/>
           <w:noProof/>
@@ -14829,6 +15546,7 @@
         <w:tabs>
           <w:tab w:val="right" w:leader="dot" w:pos="5030"/>
         </w:tabs>
+        <w:jc w:val="both"/>
         <w:rPr>
           <w:rFonts w:asciiTheme="minorHAnsi" w:eastAsiaTheme="minorEastAsia" w:hAnsiTheme="minorHAnsi" w:cstheme="minorBidi"/>
           <w:noProof/>
@@ -14901,6 +15619,7 @@
         <w:tabs>
           <w:tab w:val="right" w:leader="dot" w:pos="5030"/>
         </w:tabs>
+        <w:jc w:val="both"/>
         <w:rPr>
           <w:rFonts w:asciiTheme="minorHAnsi" w:eastAsiaTheme="minorEastAsia" w:hAnsiTheme="minorHAnsi" w:cstheme="minorBidi"/>
           <w:noProof/>
@@ -14973,6 +15692,7 @@
         <w:tabs>
           <w:tab w:val="right" w:leader="dot" w:pos="5030"/>
         </w:tabs>
+        <w:jc w:val="both"/>
         <w:rPr>
           <w:rFonts w:asciiTheme="minorHAnsi" w:eastAsiaTheme="minorEastAsia" w:hAnsiTheme="minorHAnsi" w:cstheme="minorBidi"/>
           <w:noProof/>
@@ -15045,6 +15765,7 @@
         <w:tabs>
           <w:tab w:val="right" w:leader="dot" w:pos="5030"/>
         </w:tabs>
+        <w:jc w:val="both"/>
         <w:rPr>
           <w:rFonts w:asciiTheme="minorHAnsi" w:eastAsiaTheme="minorEastAsia" w:hAnsiTheme="minorHAnsi" w:cstheme="minorBidi"/>
           <w:noProof/>
@@ -15117,6 +15838,7 @@
         <w:tabs>
           <w:tab w:val="right" w:leader="dot" w:pos="5030"/>
         </w:tabs>
+        <w:jc w:val="both"/>
         <w:rPr>
           <w:rFonts w:asciiTheme="minorHAnsi" w:eastAsiaTheme="minorEastAsia" w:hAnsiTheme="minorHAnsi" w:cstheme="minorBidi"/>
           <w:noProof/>
@@ -15189,6 +15911,7 @@
         <w:tabs>
           <w:tab w:val="right" w:leader="dot" w:pos="5030"/>
         </w:tabs>
+        <w:jc w:val="both"/>
         <w:rPr>
           <w:rFonts w:asciiTheme="minorHAnsi" w:eastAsiaTheme="minorEastAsia" w:hAnsiTheme="minorHAnsi" w:cstheme="minorBidi"/>
           <w:noProof/>
@@ -15386,7 +16109,7 @@
       <w:rPr>
         <w:noProof/>
       </w:rPr>
-      <w:t>11</w:t>
+      <w:t>8</w:t>
     </w:r>
     <w:r>
       <w:fldChar w:fldCharType="end"/>
@@ -16437,6 +17160,95 @@
     </w:lvl>
   </w:abstractNum>
   <w:abstractNum w:abstractNumId="24" w15:restartNumberingAfterBreak="0">
+    <w:nsid w:val="47AA094F"/>
+    <w:multiLevelType w:val="hybridMultilevel"/>
+    <w:tmpl w:val="15223816"/>
+    <w:lvl w:ilvl="0" w:tplc="9ACAB374">
+      <w:start w:val="1"/>
+      <w:numFmt w:val="lowerLetter"/>
+      <w:lvlText w:val="%1."/>
+      <w:lvlJc w:val="left"/>
+      <w:pPr>
+        <w:ind w:left="562" w:hanging="360"/>
+      </w:pPr>
+      <w:rPr>
+        <w:rFonts w:hint="default"/>
+      </w:rPr>
+    </w:lvl>
+    <w:lvl w:ilvl="1" w:tplc="04090019" w:tentative="1">
+      <w:start w:val="1"/>
+      <w:numFmt w:val="lowerLetter"/>
+      <w:lvlText w:val="%2."/>
+      <w:lvlJc w:val="left"/>
+      <w:pPr>
+        <w:ind w:left="1282" w:hanging="360"/>
+      </w:pPr>
+    </w:lvl>
+    <w:lvl w:ilvl="2" w:tplc="0409001B" w:tentative="1">
+      <w:start w:val="1"/>
+      <w:numFmt w:val="lowerRoman"/>
+      <w:lvlText w:val="%3."/>
+      <w:lvlJc w:val="right"/>
+      <w:pPr>
+        <w:ind w:left="2002" w:hanging="180"/>
+      </w:pPr>
+    </w:lvl>
+    <w:lvl w:ilvl="3" w:tplc="0409000F" w:tentative="1">
+      <w:start w:val="1"/>
+      <w:numFmt w:val="decimal"/>
+      <w:lvlText w:val="%4."/>
+      <w:lvlJc w:val="left"/>
+      <w:pPr>
+        <w:ind w:left="2722" w:hanging="360"/>
+      </w:pPr>
+    </w:lvl>
+    <w:lvl w:ilvl="4" w:tplc="04090019" w:tentative="1">
+      <w:start w:val="1"/>
+      <w:numFmt w:val="lowerLetter"/>
+      <w:lvlText w:val="%5."/>
+      <w:lvlJc w:val="left"/>
+      <w:pPr>
+        <w:ind w:left="3442" w:hanging="360"/>
+      </w:pPr>
+    </w:lvl>
+    <w:lvl w:ilvl="5" w:tplc="0409001B" w:tentative="1">
+      <w:start w:val="1"/>
+      <w:numFmt w:val="lowerRoman"/>
+      <w:lvlText w:val="%6."/>
+      <w:lvlJc w:val="right"/>
+      <w:pPr>
+        <w:ind w:left="4162" w:hanging="180"/>
+      </w:pPr>
+    </w:lvl>
+    <w:lvl w:ilvl="6" w:tplc="0409000F" w:tentative="1">
+      <w:start w:val="1"/>
+      <w:numFmt w:val="decimal"/>
+      <w:lvlText w:val="%7."/>
+      <w:lvlJc w:val="left"/>
+      <w:pPr>
+        <w:ind w:left="4882" w:hanging="360"/>
+      </w:pPr>
+    </w:lvl>
+    <w:lvl w:ilvl="7" w:tplc="04090019" w:tentative="1">
+      <w:start w:val="1"/>
+      <w:numFmt w:val="lowerLetter"/>
+      <w:lvlText w:val="%8."/>
+      <w:lvlJc w:val="left"/>
+      <w:pPr>
+        <w:ind w:left="5602" w:hanging="360"/>
+      </w:pPr>
+    </w:lvl>
+    <w:lvl w:ilvl="8" w:tplc="0409001B" w:tentative="1">
+      <w:start w:val="1"/>
+      <w:numFmt w:val="lowerRoman"/>
+      <w:lvlText w:val="%9."/>
+      <w:lvlJc w:val="right"/>
+      <w:pPr>
+        <w:ind w:left="6322" w:hanging="180"/>
+      </w:pPr>
+    </w:lvl>
+  </w:abstractNum>
+  <w:abstractNum w:abstractNumId="25" w15:restartNumberingAfterBreak="0">
     <w:nsid w:val="48301EFA"/>
     <w:multiLevelType w:val="hybridMultilevel"/>
     <w:tmpl w:val="39DC1FF8"/>
@@ -16522,7 +17334,7 @@
       </w:pPr>
     </w:lvl>
   </w:abstractNum>
-  <w:abstractNum w:abstractNumId="25" w15:restartNumberingAfterBreak="0">
+  <w:abstractNum w:abstractNumId="26" w15:restartNumberingAfterBreak="0">
     <w:nsid w:val="4CBD2F08"/>
     <w:multiLevelType w:val="hybridMultilevel"/>
     <w:tmpl w:val="0DE8C368"/>
@@ -16635,7 +17447,7 @@
       </w:rPr>
     </w:lvl>
   </w:abstractNum>
-  <w:abstractNum w:abstractNumId="26" w15:restartNumberingAfterBreak="0">
+  <w:abstractNum w:abstractNumId="27" w15:restartNumberingAfterBreak="0">
     <w:nsid w:val="4D0B59CF"/>
     <w:multiLevelType w:val="singleLevel"/>
     <w:tmpl w:val="4A4223A6"/>
@@ -16650,7 +17462,7 @@
       </w:pPr>
     </w:lvl>
   </w:abstractNum>
-  <w:abstractNum w:abstractNumId="27" w15:restartNumberingAfterBreak="0">
+  <w:abstractNum w:abstractNumId="28" w15:restartNumberingAfterBreak="0">
     <w:nsid w:val="55630736"/>
     <w:multiLevelType w:val="singleLevel"/>
     <w:tmpl w:val="0BEC9FB0"/>
@@ -16665,7 +17477,7 @@
       </w:pPr>
     </w:lvl>
   </w:abstractNum>
-  <w:abstractNum w:abstractNumId="28" w15:restartNumberingAfterBreak="0">
+  <w:abstractNum w:abstractNumId="29" w15:restartNumberingAfterBreak="0">
     <w:nsid w:val="5E647283"/>
     <w:multiLevelType w:val="hybridMultilevel"/>
     <w:tmpl w:val="DC2E7C90"/>
@@ -16778,7 +17590,7 @@
       </w:rPr>
     </w:lvl>
   </w:abstractNum>
-  <w:abstractNum w:abstractNumId="29" w15:restartNumberingAfterBreak="0">
+  <w:abstractNum w:abstractNumId="30" w15:restartNumberingAfterBreak="0">
     <w:nsid w:val="6DC3293B"/>
     <w:multiLevelType w:val="singleLevel"/>
     <w:tmpl w:val="A28C3CCC"/>
@@ -16798,7 +17610,7 @@
       </w:rPr>
     </w:lvl>
   </w:abstractNum>
-  <w:abstractNum w:abstractNumId="30" w15:restartNumberingAfterBreak="0">
+  <w:abstractNum w:abstractNumId="31" w15:restartNumberingAfterBreak="0">
     <w:nsid w:val="70C21745"/>
     <w:multiLevelType w:val="hybridMultilevel"/>
     <w:tmpl w:val="C5AA9EB4"/>
@@ -16884,7 +17696,7 @@
       </w:pPr>
     </w:lvl>
   </w:abstractNum>
-  <w:abstractNum w:abstractNumId="31" w15:restartNumberingAfterBreak="0">
+  <w:abstractNum w:abstractNumId="32" w15:restartNumberingAfterBreak="0">
     <w:nsid w:val="722C3FDB"/>
     <w:multiLevelType w:val="hybridMultilevel"/>
     <w:tmpl w:val="E0222B8A"/>
@@ -16970,7 +17782,7 @@
       </w:pPr>
     </w:lvl>
   </w:abstractNum>
-  <w:abstractNum w:abstractNumId="32" w15:restartNumberingAfterBreak="0">
+  <w:abstractNum w:abstractNumId="33" w15:restartNumberingAfterBreak="0">
     <w:nsid w:val="750A417B"/>
     <w:multiLevelType w:val="hybridMultilevel"/>
     <w:tmpl w:val="78D28260"/>
@@ -17056,7 +17868,7 @@
       </w:pPr>
     </w:lvl>
   </w:abstractNum>
-  <w:abstractNum w:abstractNumId="33" w15:restartNumberingAfterBreak="0">
+  <w:abstractNum w:abstractNumId="34" w15:restartNumberingAfterBreak="0">
     <w:nsid w:val="75CE3AEE"/>
     <w:multiLevelType w:val="hybridMultilevel"/>
     <w:tmpl w:val="A03C883C"/>
@@ -17145,7 +17957,7 @@
       </w:pPr>
     </w:lvl>
   </w:abstractNum>
-  <w:abstractNum w:abstractNumId="34" w15:restartNumberingAfterBreak="0">
+  <w:abstractNum w:abstractNumId="35" w15:restartNumberingAfterBreak="0">
     <w:nsid w:val="77E315E9"/>
     <w:multiLevelType w:val="singleLevel"/>
     <w:tmpl w:val="0BEC9FB0"/>
@@ -17160,7 +17972,7 @@
       </w:pPr>
     </w:lvl>
   </w:abstractNum>
-  <w:abstractNum w:abstractNumId="35" w15:restartNumberingAfterBreak="0">
+  <w:abstractNum w:abstractNumId="36" w15:restartNumberingAfterBreak="0">
     <w:nsid w:val="7D9E5E80"/>
     <w:multiLevelType w:val="hybridMultilevel"/>
     <w:tmpl w:val="1D8607EC"/>
@@ -17273,7 +18085,7 @@
       </w:rPr>
     </w:lvl>
   </w:abstractNum>
-  <w:abstractNum w:abstractNumId="36" w15:restartNumberingAfterBreak="0">
+  <w:abstractNum w:abstractNumId="37" w15:restartNumberingAfterBreak="0">
     <w:nsid w:val="7EE141DD"/>
     <w:multiLevelType w:val="hybridMultilevel"/>
     <w:tmpl w:val="1B2E0966"/>
@@ -17522,13 +18334,13 @@
     <w:abstractNumId w:val="14"/>
   </w:num>
   <w:num w:numId="14">
+    <w:abstractNumId w:val="28"/>
+  </w:num>
+  <w:num w:numId="15">
     <w:abstractNumId w:val="27"/>
   </w:num>
-  <w:num w:numId="15">
-    <w:abstractNumId w:val="26"/>
-  </w:num>
   <w:num w:numId="16">
-    <w:abstractNumId w:val="34"/>
+    <w:abstractNumId w:val="35"/>
   </w:num>
   <w:num w:numId="17">
     <w:abstractNumId w:val="16"/>
@@ -17537,7 +18349,7 @@
     <w:abstractNumId w:val="15"/>
   </w:num>
   <w:num w:numId="19">
-    <w:abstractNumId w:val="29"/>
+    <w:abstractNumId w:val="30"/>
   </w:num>
   <w:num w:numId="20">
     <w:abstractNumId w:val="21"/>
@@ -17573,22 +18385,22 @@
     </w:lvlOverride>
   </w:num>
   <w:num w:numId="22">
+    <w:abstractNumId w:val="34"/>
+  </w:num>
+  <w:num w:numId="23">
     <w:abstractNumId w:val="33"/>
   </w:num>
-  <w:num w:numId="23">
-    <w:abstractNumId w:val="32"/>
-  </w:num>
   <w:num w:numId="24">
-    <w:abstractNumId w:val="24"/>
+    <w:abstractNumId w:val="25"/>
   </w:num>
   <w:num w:numId="25">
-    <w:abstractNumId w:val="31"/>
+    <w:abstractNumId w:val="32"/>
   </w:num>
   <w:num w:numId="26">
     <w:abstractNumId w:val="13"/>
   </w:num>
   <w:num w:numId="27">
-    <w:abstractNumId w:val="30"/>
+    <w:abstractNumId w:val="31"/>
   </w:num>
   <w:num w:numId="28">
     <w:abstractNumId w:val="19"/>
@@ -17630,13 +18442,13 @@
     <w:abstractNumId w:val="0"/>
   </w:num>
   <w:num w:numId="41">
-    <w:abstractNumId w:val="28"/>
+    <w:abstractNumId w:val="29"/>
   </w:num>
   <w:num w:numId="42">
-    <w:abstractNumId w:val="25"/>
+    <w:abstractNumId w:val="26"/>
   </w:num>
   <w:num w:numId="43">
-    <w:abstractNumId w:val="36"/>
+    <w:abstractNumId w:val="37"/>
   </w:num>
   <w:num w:numId="44">
     <w:abstractNumId w:val="12"/>
@@ -17645,10 +18457,13 @@
     <w:abstractNumId w:val="18"/>
   </w:num>
   <w:num w:numId="46">
-    <w:abstractNumId w:val="35"/>
+    <w:abstractNumId w:val="36"/>
   </w:num>
   <w:num w:numId="47">
     <w:abstractNumId w:val="11"/>
+  </w:num>
+  <w:num w:numId="48">
+    <w:abstractNumId w:val="24"/>
   </w:num>
 </w:numbering>
 </file>
@@ -19208,7 +20023,7 @@
 </file>
 
 <file path=customXml/itemProps1.xml><?xml version="1.0" encoding="utf-8"?>
-<ds:datastoreItem xmlns:ds="http://schemas.openxmlformats.org/officeDocument/2006/customXml" ds:itemID="{A0C99042-EF99-465F-9B69-A82A2E53472B}">
+<ds:datastoreItem xmlns:ds="http://schemas.openxmlformats.org/officeDocument/2006/customXml" ds:itemID="{FCBCB121-DB3E-4F87-B1B2-407CED05D998}">
   <ds:schemaRefs>
     <ds:schemaRef ds:uri="http://schemas.openxmlformats.org/officeDocument/2006/bibliography"/>
   </ds:schemaRefs>

</xml_diff>

<commit_message>
Started implementing the Revision 3 changes <3
</commit_message>
<xml_diff>
--- a/Docs/Cloudy_Thesis.docx
+++ b/Docs/Cloudy_Thesis.docx
@@ -1278,15 +1278,7 @@
         <w:t>find</w:t>
       </w:r>
       <w:r>
-        <w:t xml:space="preserve"> games with mechanics, playstyle, and gameplay </w:t>
-      </w:r>
-      <w:proofErr w:type="gramStart"/>
-      <w:r>
-        <w:t>similar to</w:t>
-      </w:r>
-      <w:proofErr w:type="gramEnd"/>
-      <w:r>
-        <w:t xml:space="preserve"> the proposed mastery project. The researcher then </w:t>
+        <w:t xml:space="preserve"> games with mechanics, playstyle, and gameplay similar to the proposed mastery project. The researcher then </w:t>
       </w:r>
       <w:r>
         <w:t>studied</w:t>
@@ -1423,15 +1415,7 @@
         <w:t>in which</w:t>
       </w:r>
       <w:r>
-        <w:t xml:space="preserve"> certain attacks have an absolute advantage or tie with others (just like the game the design’s namesake shares). The article goes in-depth on the metagame of “Pure RPS”, where the attacks have no lead up or predictability (grounded </w:t>
-      </w:r>
-      <w:proofErr w:type="gramStart"/>
-      <w:r>
-        <w:t>units</w:t>
-      </w:r>
-      <w:proofErr w:type="gramEnd"/>
-      <w:r>
-        <w:t xml:space="preserve"> vs flying units in an RTS), “RPS and Signals”, where attacks do have </w:t>
+        <w:t xml:space="preserve"> certain attacks have an absolute advantage or tie with others (just like the game the design’s namesake shares). The article goes in-depth on the metagame of “Pure RPS”, where the attacks have no lead up or predictability (grounded units vs flying units in an RTS), “RPS and Signals”, where attacks do have </w:t>
       </w:r>
       <w:r>
         <w:rPr>
@@ -1809,15 +1793,7 @@
         <w:t>rogression loops</w:t>
       </w:r>
       <w:r>
-        <w:t xml:space="preserve">, which spiral upward as players gain power </w:t>
-      </w:r>
-      <w:proofErr w:type="gramStart"/>
-      <w:r>
-        <w:t>in order to</w:t>
-      </w:r>
-      <w:proofErr w:type="gramEnd"/>
-      <w:r>
-        <w:t xml:space="preserve"> accomplish new feats </w:t>
+        <w:t xml:space="preserve">, which spiral upward as players gain power in order to accomplish new feats </w:t>
       </w:r>
       <w:r>
         <w:t xml:space="preserve">which </w:t>
@@ -2389,27 +2365,13 @@
         <w:rPr>
           <w:i w:val="0"/>
         </w:rPr>
-        <w:t xml:space="preserve"> </w:t>
-      </w:r>
-      <w:proofErr w:type="gramStart"/>
+        <w:t xml:space="preserve"> hav</w:t>
+      </w:r>
       <w:r>
         <w:rPr>
           <w:i w:val="0"/>
         </w:rPr>
-        <w:t>hav</w:t>
-      </w:r>
-      <w:r>
-        <w:rPr>
-          <w:i w:val="0"/>
-        </w:rPr>
-        <w:t>e to</w:t>
-      </w:r>
-      <w:proofErr w:type="gramEnd"/>
-      <w:r>
-        <w:rPr>
-          <w:i w:val="0"/>
-        </w:rPr>
-        <w:t xml:space="preserve"> pay extremely close attention to their surroundings, as bullets come in various speeds and patterns that can end players</w:t>
+        <w:t>e to pay extremely close attention to their surroundings, as bullets come in various speeds and patterns that can end players</w:t>
       </w:r>
       <w:r>
         <w:rPr>
@@ -2796,6 +2758,12 @@
         </w:sdtContent>
       </w:sdt>
       <w:bookmarkEnd w:id="3"/>
+      <w:r>
+        <w:rPr>
+          <w:i w:val="0"/>
+        </w:rPr>
+        <w:t>.</w:t>
+      </w:r>
     </w:p>
     <w:p>
       <w:pPr>
@@ -3154,21 +3122,7 @@
         <w:rPr>
           <w:i w:val="0"/>
         </w:rPr>
-        <w:t xml:space="preserve">, creating the feel of </w:t>
-      </w:r>
-      <w:proofErr w:type="gramStart"/>
-      <w:r>
-        <w:rPr>
-          <w:i w:val="0"/>
-        </w:rPr>
-        <w:t>actually driving</w:t>
-      </w:r>
-      <w:proofErr w:type="gramEnd"/>
-      <w:r>
-        <w:rPr>
-          <w:i w:val="0"/>
-        </w:rPr>
-        <w:t xml:space="preserve"> a spaceship</w:t>
+        <w:t>, creating the feel of actually driving a spaceship</w:t>
       </w:r>
       <w:sdt>
         <w:sdtPr>
@@ -3219,6 +3173,12 @@
         </w:sdtContent>
       </w:sdt>
       <w:bookmarkEnd w:id="4"/>
+      <w:r>
+        <w:rPr>
+          <w:i w:val="0"/>
+        </w:rPr>
+        <w:t>.</w:t>
+      </w:r>
     </w:p>
     <w:p>
       <w:pPr>
@@ -3399,13 +3359,8 @@
         <w:ind w:firstLine="202"/>
         <w:jc w:val="both"/>
       </w:pPr>
-      <w:proofErr w:type="gramStart"/>
-      <w:r>
-        <w:t>The majority of</w:t>
-      </w:r>
-      <w:proofErr w:type="gramEnd"/>
-      <w:r>
-        <w:t xml:space="preserve"> the games listed have some sort of RPS gameplay, as outlined by </w:t>
+      <w:r>
+        <w:t xml:space="preserve">The majority of the games listed have some sort of RPS gameplay, as outlined by </w:t>
       </w:r>
       <w:proofErr w:type="spellStart"/>
       <w:r>
@@ -3633,15 +3588,7 @@
         </w:sdtContent>
       </w:sdt>
       <w:r>
-        <w:t xml:space="preserve">. Because players </w:t>
-      </w:r>
-      <w:proofErr w:type="gramStart"/>
-      <w:r>
-        <w:t>are able to</w:t>
-      </w:r>
-      <w:proofErr w:type="gramEnd"/>
-      <w:r>
-        <w:t xml:space="preserve"> lure and stack multiple enemies to create hordes that would obliterate the game’s flow via incredibly intense moments, giving the player the option to take a break at any point prevents the game from becoming overwhelming </w:t>
+        <w:t xml:space="preserve">. Because players are able to lure and stack multiple enemies to create hordes that would obliterate the game’s flow via incredibly intense moments, giving the player the option to take a break at any point prevents the game from becoming overwhelming </w:t>
       </w:r>
       <w:sdt>
         <w:sdtPr>
@@ -3687,15 +3634,7 @@
         <w:t>-Z</w:t>
       </w:r>
       <w:r>
-        <w:t xml:space="preserve"> comes from the other end of the spectrum, where </w:t>
-      </w:r>
-      <w:proofErr w:type="gramStart"/>
-      <w:r>
-        <w:t>the majority of</w:t>
-      </w:r>
-      <w:proofErr w:type="gramEnd"/>
-      <w:r>
-        <w:t xml:space="preserve"> gameplay isn’t </w:t>
+        <w:t xml:space="preserve"> comes from the other end of the spectrum, where the majority of gameplay isn’t </w:t>
       </w:r>
       <w:r>
         <w:t xml:space="preserve">hectic, but tension </w:t>
@@ -4171,10 +4110,25 @@
         <w:t xml:space="preserve">author’s </w:t>
       </w:r>
       <w:r>
-        <w:t xml:space="preserve">mastery of the teachings and concepts taught in SMU Guildhall’s programming track. The project demonstrates gameplay, graphics, and engine programming, as well as the ability to </w:t>
-      </w:r>
-      <w:r>
-        <w:t xml:space="preserve">procedurally generate content, </w:t>
+        <w:t>mastery of the teachings and concepts taught in SMU Guildhall’s programming track. The project demonstrates gameplay, graphics, and engine pro</w:t>
+      </w:r>
+      <w:r>
+        <w:t>gramming, as well as the ability</w:t>
+      </w:r>
+      <w:r>
+        <w:t xml:space="preserve"> to </w:t>
+      </w:r>
+      <w:r>
+        <w:t xml:space="preserve">create </w:t>
+      </w:r>
+      <w:r>
+        <w:t>procedurally generate</w:t>
+      </w:r>
+      <w:r>
+        <w:t>d</w:t>
+      </w:r>
+      <w:r>
+        <w:t xml:space="preserve"> content, </w:t>
       </w:r>
       <w:r>
         <w:t>optimize</w:t>
@@ -4228,7 +4182,13 @@
         <w:t>arena, two-dimensional twin-stick shooter</w:t>
       </w:r>
       <w:r>
-        <w:t xml:space="preserve"> that runs in a custom C++ and OpenGL game engine. The game is</w:t>
+        <w:t xml:space="preserve"> that runs in a custom C++</w:t>
+      </w:r>
+      <w:r>
+        <w:t>/</w:t>
+      </w:r>
+      <w:r>
+        <w:t>OpenGL game engine. The game is</w:t>
       </w:r>
       <w:r>
         <w:t xml:space="preserve"> for two to four players and is</w:t>
@@ -4237,21 +4197,160 @@
         <w:t xml:space="preserve"> controlled using one to four Xbox/XInput controllers</w:t>
       </w:r>
       <w:r>
-        <w:t xml:space="preserve">. </w:t>
-      </w:r>
-      <w:r>
-        <w:rPr>
-          <w:highlight w:val="yellow"/>
-        </w:rPr>
-        <w:t>Talk about controls here?</w:t>
+        <w:t>. The game has support for keyboard/mouse and single player matches for the sole purpose of debugging (which would be removed if this were a commercial build). Each player flies their ship using the left joystick, while aiming and firing their weapon with the right. The left trigger activates any active abilities the player has, while the right trigger teleports the player.</w:t>
       </w:r>
     </w:p>
     <w:p>
       <w:pPr>
+        <w:jc w:val="both"/>
+      </w:pPr>
+      <w:r>
+        <w:rPr>
+          <w:i/>
+        </w:rPr>
+        <w:t>Game Flow:</w:t>
+      </w:r>
+    </w:p>
+    <w:p>
+      <w:pPr>
+        <w:keepNext/>
         <w:ind w:firstLine="202"/>
         <w:jc w:val="both"/>
       </w:pPr>
       <w:r>
+        <w:t xml:space="preserve">A game of </w:t>
+      </w:r>
+      <w:r>
+        <w:rPr>
+          <w:i/>
+        </w:rPr>
+        <w:t xml:space="preserve">AllStar </w:t>
+      </w:r>
+      <w:r>
+        <w:t>lasts a total of 10-15 minutes</w:t>
+      </w:r>
+      <w:r>
+        <w:t>. Players</w:t>
+      </w:r>
+      <w:r>
+        <w:t xml:space="preserve"> start on the Player Join screen, where </w:t>
+      </w:r>
+      <w:r>
+        <w:t>each</w:t>
+      </w:r>
+      <w:r>
+        <w:t xml:space="preserve"> can pick </w:t>
+      </w:r>
+      <w:r>
+        <w:t xml:space="preserve">his or </w:t>
+      </w:r>
+      <w:r>
+        <w:t xml:space="preserve">her ship color and </w:t>
+      </w:r>
+      <w:r>
+        <w:t>“</w:t>
+      </w:r>
+      <w:r>
+        <w:t>ready up</w:t>
+      </w:r>
+      <w:r>
+        <w:t>”</w:t>
+      </w:r>
+      <w:r>
+        <w:t xml:space="preserve"> for the game. Once all players are ready, g</w:t>
+      </w:r>
+      <w:r>
+        <w:t>ameplay goes through two phases:</w:t>
+      </w:r>
+      <w:r>
+        <w:t xml:space="preserve"> Assembly and Challenge. </w:t>
+      </w:r>
+      <w:r>
+        <w:lastRenderedPageBreak/>
+        <w:t xml:space="preserve">In the Assembly </w:t>
+      </w:r>
+      <w:r>
+        <w:t>p</w:t>
+      </w:r>
+      <w:r>
+        <w:t xml:space="preserve">hase, </w:t>
+      </w:r>
+      <w:r>
+        <w:t>each</w:t>
+      </w:r>
+      <w:r>
+        <w:t xml:space="preserve"> player</w:t>
+      </w:r>
+      <w:r>
+        <w:t xml:space="preserve"> fl</w:t>
+      </w:r>
+      <w:r>
+        <w:t>ies</w:t>
+      </w:r>
+      <w:r>
+        <w:t xml:space="preserve"> around </w:t>
+      </w:r>
+      <w:r>
+        <w:t>an</w:t>
+      </w:r>
+      <w:r>
+        <w:t xml:space="preserve"> open </w:t>
+      </w:r>
+      <w:r>
+        <w:t>arena</w:t>
+      </w:r>
+      <w:r>
+        <w:t xml:space="preserve"> and scavenge</w:t>
+      </w:r>
+      <w:r>
+        <w:t>s</w:t>
+      </w:r>
+      <w:r>
+        <w:t xml:space="preserve"> for upgrades to </w:t>
+      </w:r>
+      <w:r>
+        <w:t>his or her</w:t>
+      </w:r>
+      <w:r>
+        <w:t xml:space="preserve"> ship. In the Challenge </w:t>
+      </w:r>
+      <w:r>
+        <w:t>p</w:t>
+      </w:r>
+      <w:r>
+        <w:t xml:space="preserve">hase, </w:t>
+      </w:r>
+      <w:r>
+        <w:t>the</w:t>
+      </w:r>
+      <w:r>
+        <w:t xml:space="preserve"> player plays </w:t>
+      </w:r>
+      <w:r>
+        <w:t xml:space="preserve">against her opponents </w:t>
+      </w:r>
+      <w:r>
+        <w:t>through a trio of minigames</w:t>
+      </w:r>
+      <w:r>
+        <w:t xml:space="preserve"> using her upgraded ship</w:t>
+      </w:r>
+      <w:r>
+        <w:t xml:space="preserve"> to fight for victory. After finishing the final minigame and viewing the game’s</w:t>
+      </w:r>
+      <w:r>
+        <w:t xml:space="preserve"> overall</w:t>
+      </w:r>
+      <w:r>
+        <w:t xml:space="preserve"> winner, </w:t>
+      </w:r>
+      <w:r>
+        <w:t>players are</w:t>
+      </w:r>
+      <w:r>
+        <w:t xml:space="preserve"> returned to the title screen where they are given the option to play again and try out new strategies and combinations of upgrades.</w:t>
+      </w:r>
+      <w:r>
         <w:t xml:space="preserve"> </w:t>
       </w:r>
     </w:p>
@@ -4260,34 +4359,65 @@
         <w:keepNext/>
         <w:jc w:val="both"/>
       </w:pPr>
-      <w:r>
-        <w:br/>
-      </w:r>
-      <w:r>
-        <w:pict w14:anchorId="4C57A69A">
-          <v:shapetype id="_x0000_t75" coordsize="21600,21600" o:spt="75" o:preferrelative="t" path="m@4@5l@4@11@9@11@9@5xe" filled="f" stroked="f">
-            <v:stroke joinstyle="miter"/>
-            <v:formulas>
-              <v:f eqn="if lineDrawn pixelLineWidth 0"/>
-              <v:f eqn="sum @0 1 0"/>
-              <v:f eqn="sum 0 0 @1"/>
-              <v:f eqn="prod @2 1 2"/>
-              <v:f eqn="prod @3 21600 pixelWidth"/>
-              <v:f eqn="prod @3 21600 pixelHeight"/>
-              <v:f eqn="sum @0 0 1"/>
-              <v:f eqn="prod @6 1 2"/>
-              <v:f eqn="prod @7 21600 pixelWidth"/>
-              <v:f eqn="sum @8 21600 0"/>
-              <v:f eqn="prod @7 21600 pixelHeight"/>
-              <v:f eqn="sum @10 21600 0"/>
-            </v:formulas>
-            <v:path o:extrusionok="f" gradientshapeok="t" o:connecttype="rect"/>
-            <o:lock v:ext="edit" aspectratio="t"/>
-          </v:shapetype>
-          <v:shape id="_x0000_i1025" type="#_x0000_t75" style="width:251.65pt;height:62.75pt">
-            <v:imagedata r:id="rId12" o:title="FlowChart"/>
-          </v:shape>
-        </w:pict>
+    </w:p>
+    <w:p>
+      <w:pPr>
+        <w:keepNext/>
+        <w:jc w:val="both"/>
+      </w:pPr>
+      <w:r>
+        <w:rPr>
+          <w:noProof/>
+          <w:lang w:eastAsia="ja-JP"/>
+        </w:rPr>
+        <w:drawing>
+          <wp:inline distT="0" distB="0" distL="0" distR="0" wp14:anchorId="2185C280" wp14:editId="5725E439">
+            <wp:extent cx="3198495" cy="797560"/>
+            <wp:effectExtent l="0" t="0" r="1905" b="2540"/>
+            <wp:docPr id="3" name="Picture 3" descr="FlowChart"/>
+            <wp:cNvGraphicFramePr>
+              <a:graphicFrameLocks xmlns:a="http://schemas.openxmlformats.org/drawingml/2006/main" noChangeAspect="1"/>
+            </wp:cNvGraphicFramePr>
+            <a:graphic xmlns:a="http://schemas.openxmlformats.org/drawingml/2006/main">
+              <a:graphicData uri="http://schemas.openxmlformats.org/drawingml/2006/picture">
+                <pic:pic xmlns:pic="http://schemas.openxmlformats.org/drawingml/2006/picture">
+                  <pic:nvPicPr>
+                    <pic:cNvPr id="0" name="Picture 10" descr="FlowChart"/>
+                    <pic:cNvPicPr>
+                      <a:picLocks noChangeAspect="1" noChangeArrowheads="1"/>
+                    </pic:cNvPicPr>
+                  </pic:nvPicPr>
+                  <pic:blipFill>
+                    <a:blip r:embed="rId12">
+                      <a:extLst>
+                        <a:ext uri="{28A0092B-C50C-407E-A947-70E740481C1C}">
+                          <a14:useLocalDpi xmlns:a14="http://schemas.microsoft.com/office/drawing/2010/main" val="0"/>
+                        </a:ext>
+                      </a:extLst>
+                    </a:blip>
+                    <a:srcRect/>
+                    <a:stretch>
+                      <a:fillRect/>
+                    </a:stretch>
+                  </pic:blipFill>
+                  <pic:spPr bwMode="auto">
+                    <a:xfrm>
+                      <a:off x="0" y="0"/>
+                      <a:ext cx="3198495" cy="797560"/>
+                    </a:xfrm>
+                    <a:prstGeom prst="rect">
+                      <a:avLst/>
+                    </a:prstGeom>
+                    <a:noFill/>
+                    <a:ln>
+                      <a:noFill/>
+                    </a:ln>
+                  </pic:spPr>
+                </pic:pic>
+              </a:graphicData>
+            </a:graphic>
+          </wp:inline>
+        </w:drawing>
       </w:r>
     </w:p>
     <w:p>
@@ -4327,81 +4457,154 @@
     </w:p>
     <w:p>
       <w:pPr>
+        <w:jc w:val="both"/>
+      </w:pPr>
+      <w:r>
+        <w:rPr>
+          <w:i/>
+        </w:rPr>
+        <w:t>Assembly:</w:t>
+      </w:r>
+    </w:p>
+    <w:p>
+      <w:pPr>
         <w:ind w:firstLine="202"/>
         <w:jc w:val="both"/>
       </w:pPr>
       <w:r>
-        <w:lastRenderedPageBreak/>
-        <w:t xml:space="preserve">A game of </w:t>
+        <w:t xml:space="preserve">At the start of the </w:t>
+      </w:r>
+      <w:r>
+        <w:t>Assembly</w:t>
+      </w:r>
+      <w:r>
+        <w:t xml:space="preserve"> phase</w:t>
+      </w:r>
+      <w:r>
+        <w:t xml:space="preserve">, </w:t>
+      </w:r>
+      <w:r>
+        <w:t>each</w:t>
+      </w:r>
+      <w:r>
+        <w:t xml:space="preserve"> player</w:t>
+      </w:r>
+      <w:r>
+        <w:t xml:space="preserve"> start</w:t>
+      </w:r>
+      <w:r>
+        <w:t>s</w:t>
+      </w:r>
+      <w:r>
+        <w:t xml:space="preserve"> with a default ship with no stat modifications</w:t>
+      </w:r>
+      <w:r>
+        <w:t>, and is given</w:t>
+      </w:r>
+      <w:r>
+        <w:t xml:space="preserve"> </w:t>
+      </w:r>
+      <w:r>
+        <w:t>five</w:t>
+      </w:r>
+      <w:r>
+        <w:t xml:space="preserve"> minutes </w:t>
+      </w:r>
+      <w:r>
+        <w:t xml:space="preserve">to assemble </w:t>
+      </w:r>
+      <w:r>
+        <w:t>her ship</w:t>
+      </w:r>
+      <w:r>
+        <w:t xml:space="preserve">. The </w:t>
+      </w:r>
+      <w:r>
+        <w:t>player</w:t>
+      </w:r>
+      <w:r>
+        <w:t xml:space="preserve"> roam</w:t>
+      </w:r>
+      <w:r>
+        <w:t>s</w:t>
+      </w:r>
+      <w:r>
+        <w:t xml:space="preserve"> an open arena, trying to find as many </w:t>
       </w:r>
       <w:r>
         <w:rPr>
           <w:i/>
         </w:rPr>
-        <w:t xml:space="preserve">AllStar </w:t>
-      </w:r>
-      <w:r>
-        <w:t xml:space="preserve">lasts a total of 10-15 minutes. A player starts on the Player Join screen, where she can pick her ship color and ready up for the game. Once all players are ready, gameplay goes through two phases, Assembly and Challenge. In the Assembly </w:t>
-      </w:r>
-      <w:r>
-        <w:t>p</w:t>
-      </w:r>
-      <w:r>
-        <w:t xml:space="preserve">hase, </w:t>
-      </w:r>
-      <w:r>
-        <w:t>a player</w:t>
-      </w:r>
-      <w:r>
-        <w:t xml:space="preserve"> fl</w:t>
-      </w:r>
-      <w:r>
-        <w:t>ies</w:t>
-      </w:r>
-      <w:r>
-        <w:t xml:space="preserve"> around </w:t>
-      </w:r>
-      <w:r>
-        <w:t>an</w:t>
-      </w:r>
-      <w:r>
-        <w:t xml:space="preserve"> open </w:t>
-      </w:r>
-      <w:r>
-        <w:t>arena</w:t>
-      </w:r>
-      <w:r>
-        <w:t xml:space="preserve"> and scavenge</w:t>
-      </w:r>
-      <w:r>
-        <w:t>s</w:t>
-      </w:r>
-      <w:r>
-        <w:t xml:space="preserve"> for upgrades to </w:t>
+        <w:t>power-ups</w:t>
+      </w:r>
+      <w:r>
+        <w:t xml:space="preserve"> and </w:t>
+      </w:r>
+      <w:r>
+        <w:rPr>
+          <w:i/>
+        </w:rPr>
+        <w:t>equipment</w:t>
+      </w:r>
+      <w:r>
+        <w:t xml:space="preserve"> as </w:t>
+      </w:r>
+      <w:r>
+        <w:t>she</w:t>
+      </w:r>
+      <w:r>
+        <w:t xml:space="preserve"> can to build a ship that suits </w:t>
       </w:r>
       <w:r>
         <w:t>her</w:t>
       </w:r>
       <w:r>
-        <w:t xml:space="preserve"> ship. In the Challenge </w:t>
-      </w:r>
-      <w:r>
-        <w:t>p</w:t>
-      </w:r>
-      <w:r>
-        <w:t xml:space="preserve">hase, </w:t>
-      </w:r>
-      <w:r>
-        <w:t>the</w:t>
-      </w:r>
-      <w:r>
-        <w:t xml:space="preserve"> player takes her upgraded ship and plays </w:t>
-      </w:r>
-      <w:r>
-        <w:t xml:space="preserve">against her opponents </w:t>
-      </w:r>
-      <w:r>
-        <w:t>through a trio of minigames to fight for victory. After finishing the final minigame and viewing the game’s winner, a player is returned to the title screen where they are given the option to play again and try out new strategies and combinations of upgrades.</w:t>
+        <w:t xml:space="preserve"> style. </w:t>
+      </w:r>
+      <w:r>
+        <w:t>Power-ups are pickups that modify a player’s stats, while equipment are pickups that change the player’s abilities, weapon, and base stats.</w:t>
+      </w:r>
+      <w:r>
+        <w:t xml:space="preserve"> The specific combination of these pickups </w:t>
+      </w:r>
+      <w:r>
+        <w:t>compose</w:t>
+      </w:r>
+      <w:r>
+        <w:t xml:space="preserve"> a player’s </w:t>
+      </w:r>
+      <w:r>
+        <w:rPr>
+          <w:i/>
+        </w:rPr>
+        <w:t>build</w:t>
+      </w:r>
+      <w:r>
+        <w:t xml:space="preserve">, </w:t>
+      </w:r>
+      <w:r>
+        <w:t>the balance of skills based on boosts from</w:t>
+      </w:r>
+      <w:r>
+        <w:t xml:space="preserve"> equipment and power-ups</w:t>
+      </w:r>
+      <w:r>
+        <w:t xml:space="preserve"> that</w:t>
+      </w:r>
+      <w:r>
+        <w:t xml:space="preserve"> describes how the player’s ship is most likely to fare in </w:t>
+      </w:r>
+      <w:r>
+        <w:t>various</w:t>
+      </w:r>
+      <w:r>
+        <w:t xml:space="preserve"> minigames.</w:t>
+      </w:r>
+      <w:r>
+        <w:t xml:space="preserve"> For instance, a defensive build would have </w:t>
+      </w:r>
+      <w:r>
+        <w:t>high defensive skills, but comparatively fewer speed and attack skills, meaning the ship would have the advantage in a battle, but have the disadvantage in a race.</w:t>
       </w:r>
     </w:p>
     <w:p>
@@ -4409,111 +4612,6 @@
         <w:ind w:firstLine="202"/>
         <w:jc w:val="both"/>
       </w:pPr>
-      <w:r>
-        <w:t xml:space="preserve">At the start of the </w:t>
-      </w:r>
-      <w:r>
-        <w:t>Assembly</w:t>
-      </w:r>
-      <w:r>
-        <w:t xml:space="preserve"> phase</w:t>
-      </w:r>
-      <w:r>
-        <w:t xml:space="preserve">, </w:t>
-      </w:r>
-      <w:r>
-        <w:t>a player</w:t>
-      </w:r>
-      <w:r>
-        <w:t xml:space="preserve"> start</w:t>
-      </w:r>
-      <w:r>
-        <w:t>s</w:t>
-      </w:r>
-      <w:r>
-        <w:t xml:space="preserve"> with a default ship with no stat modifications</w:t>
-      </w:r>
-      <w:r>
-        <w:t>, and is given</w:t>
-      </w:r>
-      <w:r>
-        <w:t xml:space="preserve"> </w:t>
-      </w:r>
-      <w:r>
-        <w:t>five</w:t>
-      </w:r>
-      <w:r>
-        <w:t xml:space="preserve"> minutes </w:t>
-      </w:r>
-      <w:r>
-        <w:t xml:space="preserve">to assemble </w:t>
-      </w:r>
-      <w:r>
-        <w:t>her ship</w:t>
-      </w:r>
-      <w:r>
-        <w:t xml:space="preserve">. The </w:t>
-      </w:r>
-      <w:r>
-        <w:t>player</w:t>
-      </w:r>
-      <w:r>
-        <w:t xml:space="preserve"> roam</w:t>
-      </w:r>
-      <w:r>
-        <w:t>s</w:t>
-      </w:r>
-      <w:r>
-        <w:t xml:space="preserve"> an open arena, trying to find as many </w:t>
-      </w:r>
-      <w:r>
-        <w:rPr>
-          <w:i/>
-        </w:rPr>
-        <w:t>power-ups</w:t>
-      </w:r>
-      <w:r>
-        <w:t xml:space="preserve"> and </w:t>
-      </w:r>
-      <w:r>
-        <w:rPr>
-          <w:i/>
-        </w:rPr>
-        <w:t>equipment</w:t>
-      </w:r>
-      <w:r>
-        <w:t xml:space="preserve"> as </w:t>
-      </w:r>
-      <w:r>
-        <w:t>she</w:t>
-      </w:r>
-      <w:r>
-        <w:t xml:space="preserve"> can to build a ship that suits </w:t>
-      </w:r>
-      <w:r>
-        <w:t>her</w:t>
-      </w:r>
-      <w:r>
-        <w:t xml:space="preserve"> style. </w:t>
-      </w:r>
-      <w:r>
-        <w:t>Power-ups are pickups that modify a player’s stats, while equipment are pickups that change the player’s abilities, weapon, and base stats.</w:t>
-      </w:r>
-      <w:r>
-        <w:t xml:space="preserve"> The specific combination of these pickups make up a player’s </w:t>
-      </w:r>
-      <w:r>
-        <w:rPr>
-          <w:i/>
-        </w:rPr>
-        <w:t>build</w:t>
-      </w:r>
-      <w:r>
-        <w:t>, showing which of the player’s skills are augmented by the equipment and power-ups, and describes how the player’s ship is most likely to fare in different minigames.</w:t>
-      </w:r>
-      <w:r>
-        <w:br/>
-      </w:r>
     </w:p>
     <w:p>
       <w:pPr>
@@ -4570,42 +4668,46 @@
       <w:r>
         <w:t xml:space="preserve">Figure </w:t>
       </w:r>
-      <w:r>
-        <w:fldChar w:fldCharType="begin"/>
-      </w:r>
-      <w:r>
-        <w:instrText xml:space="preserve"> SEQ Figure \* ARABIC </w:instrText>
-      </w:r>
-      <w:r>
-        <w:fldChar w:fldCharType="separate"/>
-      </w:r>
-      <w:r>
-        <w:rPr>
-          <w:noProof/>
-        </w:rPr>
-        <w:t>6</w:t>
-      </w:r>
-      <w:r>
-        <w:rPr>
-          <w:noProof/>
-        </w:rPr>
-        <w:fldChar w:fldCharType="end"/>
-      </w:r>
+      <w:fldSimple w:instr=" SEQ Figure \* ARABIC ">
+        <w:r>
+          <w:rPr>
+            <w:noProof/>
+          </w:rPr>
+          <w:t>6</w:t>
+        </w:r>
+      </w:fldSimple>
       <w:r>
         <w:t>: The twelve power-ups, in their respective power families</w:t>
       </w:r>
       <w:bookmarkEnd w:id="6"/>
+      <w:r>
+        <w:t>.</w:t>
+      </w:r>
     </w:p>
     <w:p>
       <w:pPr>
+        <w:jc w:val="both"/>
+      </w:pPr>
+      <w:r>
+        <w:rPr>
+          <w:i/>
+        </w:rPr>
+        <w:t>Power-Ups:</w:t>
+      </w:r>
+    </w:p>
+    <w:p>
+      <w:pPr>
         <w:ind w:firstLine="202"/>
         <w:jc w:val="both"/>
       </w:pPr>
       <w:r>
-        <w:t>Picking up one of</w:t>
-      </w:r>
-      <w:r>
-        <w:t xml:space="preserve"> the power-ups increments </w:t>
+        <w:t xml:space="preserve">Picking up </w:t>
+      </w:r>
+      <w:r>
+        <w:t>a</w:t>
+      </w:r>
+      <w:r>
+        <w:t xml:space="preserve"> power-up increments </w:t>
       </w:r>
       <w:r>
         <w:t>one of the</w:t>
@@ -4614,7 +4716,31 @@
         <w:t xml:space="preserve"> player’s twelve passive skills, such as top speed or shield regeneration rate.</w:t>
       </w:r>
       <w:r>
-        <w:t xml:space="preserve"> The power-ups are grouped into one of three families: speed, attack, or defense. Each family has four power-ups that affect the player’s stats in a similar manner. The speed family includes </w:t>
+        <w:t xml:space="preserve"> </w:t>
+      </w:r>
+      <w:r>
+        <w:t xml:space="preserve">Power-ups are grouped into </w:t>
+      </w:r>
+      <w:r>
+        <w:t xml:space="preserve">three families: speed, attack, </w:t>
+      </w:r>
+      <w:r>
+        <w:t>and</w:t>
+      </w:r>
+      <w:r>
+        <w:t xml:space="preserve"> defense. Each family has four power-ups that affect the player’s stats in a </w:t>
+      </w:r>
+      <w:r>
+        <w:t>related</w:t>
+      </w:r>
+      <w:r>
+        <w:t xml:space="preserve"> manner. The speed family includes</w:t>
+      </w:r>
+      <w:r>
+        <w:t>:</w:t>
+      </w:r>
+      <w:r>
+        <w:t xml:space="preserve"> </w:t>
       </w:r>
       <w:r>
         <w:rPr>
@@ -4623,7 +4749,13 @@
         <w:t>top speed</w:t>
       </w:r>
       <w:r>
-        <w:t xml:space="preserve">, which increases a player’s maximum velocity, </w:t>
+        <w:t>, which increa</w:t>
+      </w:r>
+      <w:r>
+        <w:t>ses a player’s maximum velocity;</w:t>
+      </w:r>
+      <w:r>
+        <w:t xml:space="preserve"> </w:t>
       </w:r>
       <w:r>
         <w:rPr>
@@ -4638,7 +4770,13 @@
         <w:t>a</w:t>
       </w:r>
       <w:r>
-        <w:t xml:space="preserve"> player to come to a complete stop, </w:t>
+        <w:t xml:space="preserve"> pl</w:t>
+      </w:r>
+      <w:r>
+        <w:t>ayer to come to a complete stop;</w:t>
+      </w:r>
+      <w:r>
+        <w:t xml:space="preserve"> </w:t>
       </w:r>
       <w:r>
         <w:rPr>
@@ -4650,7 +4788,22 @@
         <w:t>, which</w:t>
       </w:r>
       <w:r>
-        <w:t xml:space="preserve"> improves the time it takes for the player to change their direction of motion, and </w:t>
+        <w:t xml:space="preserve"> </w:t>
+      </w:r>
+      <w:r>
+        <w:t>reduces</w:t>
+      </w:r>
+      <w:r>
+        <w:t xml:space="preserve"> the time it takes for the player to </w:t>
+      </w:r>
+      <w:r>
+        <w:t xml:space="preserve">change </w:t>
+      </w:r>
+      <w:r>
+        <w:t>her direction of motion;</w:t>
+      </w:r>
+      <w:r>
+        <w:t xml:space="preserve"> and </w:t>
       </w:r>
       <w:r>
         <w:rPr>
@@ -4659,7 +4812,19 @@
         <w:t>acceleration</w:t>
       </w:r>
       <w:r>
-        <w:t xml:space="preserve">, which improves how quickly a player gets up to her maximum velocity. The attack family includes </w:t>
+        <w:t xml:space="preserve">, which improves how quickly a player </w:t>
+      </w:r>
+      <w:r>
+        <w:t>reaches</w:t>
+      </w:r>
+      <w:r>
+        <w:t xml:space="preserve"> maximum velocity. The attack family includes</w:t>
+      </w:r>
+      <w:r>
+        <w:t>:</w:t>
+      </w:r>
+      <w:r>
+        <w:t xml:space="preserve"> </w:t>
       </w:r>
       <w:r>
         <w:rPr>
@@ -4668,7 +4833,13 @@
         <w:t>shield penetration</w:t>
       </w:r>
       <w:r>
-        <w:t xml:space="preserve">, which increases a player’s damage bonus when attacking shields, </w:t>
+        <w:t>, which increases a player’s dama</w:t>
+      </w:r>
+      <w:r>
+        <w:t>ge bonus when attacking shields;</w:t>
+      </w:r>
+      <w:r>
+        <w:t xml:space="preserve"> </w:t>
       </w:r>
       <w:r>
         <w:rPr>
@@ -4680,7 +4851,10 @@
         <w:t xml:space="preserve">, which increases </w:t>
       </w:r>
       <w:r>
-        <w:t xml:space="preserve">the rate at which shots home in on enemies, </w:t>
+        <w:t>degree to which shots home in on enemies;</w:t>
+      </w:r>
+      <w:r>
+        <w:t xml:space="preserve"> </w:t>
       </w:r>
       <w:r>
         <w:rPr>
@@ -4689,7 +4863,13 @@
         <w:t>rate of fire</w:t>
       </w:r>
       <w:r>
-        <w:t xml:space="preserve">, which decreases the cooldown time between each shot, and finally </w:t>
+        <w:t xml:space="preserve">, which decreases the </w:t>
+      </w:r>
+      <w:r>
+        <w:t>cooldown time between shots;</w:t>
+      </w:r>
+      <w:r>
+        <w:t xml:space="preserve"> and finally </w:t>
       </w:r>
       <w:r>
         <w:rPr>
@@ -4698,7 +4878,13 @@
         <w:t>damage</w:t>
       </w:r>
       <w:r>
-        <w:t xml:space="preserve">, which increases the amount of damage each projectile does to other entities. The defense family includes </w:t>
+        <w:t>, which increases the amount of damage each projectile does to other entities. The defense family includes</w:t>
+      </w:r>
+      <w:r>
+        <w:t>:</w:t>
+      </w:r>
+      <w:r>
+        <w:t xml:space="preserve"> </w:t>
       </w:r>
       <w:proofErr w:type="spellStart"/>
       <w:r>
@@ -4709,7 +4895,13 @@
       </w:r>
       <w:proofErr w:type="spellEnd"/>
       <w:r>
-        <w:t xml:space="preserve">, which increases a player’s maximum health, </w:t>
+        <w:t>, which increases a pl</w:t>
+      </w:r>
+      <w:r>
+        <w:t>ayer’s maximum health;</w:t>
+      </w:r>
+      <w:r>
+        <w:t xml:space="preserve"> </w:t>
       </w:r>
       <w:r>
         <w:rPr>
@@ -4718,10 +4910,13 @@
         <w:t>Shield Capacity</w:t>
       </w:r>
       <w:r>
-        <w:t xml:space="preserve">, which increases a </w:t>
-      </w:r>
-      <w:r>
-        <w:t xml:space="preserve">player’s maximum shield health, </w:t>
+        <w:t>, which increases a</w:t>
+      </w:r>
+      <w:r>
+        <w:t xml:space="preserve"> player’s maximum shield health;</w:t>
+      </w:r>
+      <w:r>
+        <w:t xml:space="preserve"> </w:t>
       </w:r>
       <w:r>
         <w:rPr>
@@ -4730,7 +4925,16 @@
         <w:t>Shield Regeneration</w:t>
       </w:r>
       <w:r>
-        <w:t xml:space="preserve">, which increases the rate of regeneration of shield health, and </w:t>
+        <w:t>, which increases the rate of regeneration of shield health</w:t>
+      </w:r>
+      <w:r>
+        <w:t xml:space="preserve"> outside of combat</w:t>
+      </w:r>
+      <w:r>
+        <w:t>;</w:t>
+      </w:r>
+      <w:r>
+        <w:t xml:space="preserve"> and </w:t>
       </w:r>
       <w:r>
         <w:rPr>
@@ -4739,7 +4943,13 @@
         <w:t>Shot Deflection</w:t>
       </w:r>
       <w:r>
-        <w:t>, which increases the rate at which shots are pushed away from the player as they approach.</w:t>
+        <w:t xml:space="preserve">, which increases the </w:t>
+      </w:r>
+      <w:r>
+        <w:t>degree to</w:t>
+      </w:r>
+      <w:r>
+        <w:t xml:space="preserve"> which shots are pushed away from the player as they approach.</w:t>
       </w:r>
       <w:r>
         <w:t xml:space="preserve"> </w:t>
@@ -4754,14 +4964,55 @@
         <w:t xml:space="preserve"> power-ups</w:t>
       </w:r>
       <w:r>
-        <w:t xml:space="preserve"> as they possibly can, as each one improves their stats for the rest of the game. </w:t>
-      </w:r>
-      <w:r>
-        <w:t>A player can find power-ups by breaking boxes, destroying asteroids, or defeating non-player enemies.</w:t>
+        <w:t xml:space="preserve"> as </w:t>
+      </w:r>
+      <w:r>
+        <w:t>she</w:t>
+      </w:r>
+      <w:r>
+        <w:t xml:space="preserve"> possibly can, as each </w:t>
+      </w:r>
+      <w:r>
+        <w:t>power-up</w:t>
+      </w:r>
+      <w:r>
+        <w:t xml:space="preserve"> improves </w:t>
+      </w:r>
+      <w:r>
+        <w:t>her</w:t>
+      </w:r>
+      <w:r>
+        <w:t xml:space="preserve"> stats for the </w:t>
+      </w:r>
+      <w:r>
+        <w:t>remainder</w:t>
+      </w:r>
+      <w:r>
+        <w:t xml:space="preserve"> of the game. </w:t>
+      </w:r>
+      <w:r>
+        <w:t xml:space="preserve">A player can find power-ups by breaking </w:t>
+      </w:r>
+      <w:r>
+        <w:t>crates</w:t>
+      </w:r>
+      <w:r>
+        <w:t>, destroying asteroids, or defeating non-player enemies.</w:t>
       </w:r>
     </w:p>
     <w:p>
       <w:pPr>
+        <w:jc w:val="both"/>
+      </w:pPr>
+      <w:r>
+        <w:rPr>
+          <w:i/>
+        </w:rPr>
+        <w:t>Equipment:</w:t>
+      </w:r>
+    </w:p>
+    <w:p>
+      <w:pPr>
         <w:ind w:firstLine="202"/>
         <w:jc w:val="both"/>
       </w:pPr>
@@ -4778,7 +5029,19 @@
         <w:t xml:space="preserve">, </w:t>
       </w:r>
       <w:r>
-        <w:t xml:space="preserve">which are pickups that provide a player with new abilities, weapons, and temporary stat bonuses that stack on top of a player’s 12 stats. Each player has four swappable equipment slots, one for each type of equipment. The four types of equipment are the </w:t>
+        <w:t xml:space="preserve">which are pickups that provide a player with new abilities, weapons, and temporary stat bonuses </w:t>
+      </w:r>
+      <w:r>
+        <w:t>cumulative with those gained by power-ups</w:t>
+      </w:r>
+      <w:r>
+        <w:t>. Each player has four swappable equipment slots, one for each type of equipment</w:t>
+      </w:r>
+      <w:r>
+        <w:t>:</w:t>
+      </w:r>
+      <w:r>
+        <w:t xml:space="preserve"> are the </w:t>
       </w:r>
       <w:r>
         <w:rPr>
@@ -4790,7 +5053,10 @@
         <w:t>, a special</w:t>
       </w:r>
       <w:r>
-        <w:t xml:space="preserve"> ability that a player activates using the left trigger,</w:t>
+        <w:t xml:space="preserve"> ability that a player a</w:t>
+      </w:r>
+      <w:r>
+        <w:t>ctivates using the left trigger;</w:t>
       </w:r>
       <w:r>
         <w:rPr>
@@ -4799,7 +5065,13 @@
         <w:t xml:space="preserve"> weapon</w:t>
       </w:r>
       <w:r>
-        <w:t xml:space="preserve">, the projectiles the player fires when shooting, </w:t>
+        <w:t>, the projectiles</w:t>
+      </w:r>
+      <w:r>
+        <w:t xml:space="preserve"> the player fires when shooting;</w:t>
+      </w:r>
+      <w:r>
+        <w:t xml:space="preserve"> </w:t>
       </w:r>
       <w:r>
         <w:rPr>
@@ -4808,7 +5080,13 @@
         <w:t>passive</w:t>
       </w:r>
       <w:r>
-        <w:t xml:space="preserve">, a gameplay-modifying bonus or always-on ability, and </w:t>
+        <w:t>, a gameplay-modif</w:t>
+      </w:r>
+      <w:r>
+        <w:t>ying bonus or always-on ability;</w:t>
+      </w:r>
+      <w:r>
+        <w:t xml:space="preserve"> and </w:t>
       </w:r>
       <w:r>
         <w:rPr>
@@ -4820,7 +5098,19 @@
         <w:t>, which is the player’s ship body.</w:t>
       </w:r>
       <w:r>
-        <w:t xml:space="preserve"> A player can find equipment by destroying any of the boxes scattered around the map, which has a chance of containing any of the above equipment.</w:t>
+        <w:t xml:space="preserve"> A player can find equipment by destroying any of the </w:t>
+      </w:r>
+      <w:r>
+        <w:t>crates</w:t>
+      </w:r>
+      <w:r>
+        <w:t xml:space="preserve"> scattered around the map, which has a chance of containing any of the above equipment</w:t>
+      </w:r>
+      <w:r>
+        <w:t xml:space="preserve"> with the power-ups dropped</w:t>
+      </w:r>
+      <w:r>
+        <w:t>.</w:t>
       </w:r>
     </w:p>
     <w:p>
@@ -4831,15 +5121,123 @@
     </w:p>
     <w:p>
       <w:pPr>
+        <w:jc w:val="both"/>
+      </w:pPr>
+      <w:r>
+        <w:rPr>
+          <w:i/>
+        </w:rPr>
+        <w:t>Chassis:</w:t>
+      </w:r>
+    </w:p>
+    <w:p>
+      <w:pPr>
+        <w:ind w:firstLine="202"/>
+        <w:jc w:val="both"/>
+      </w:pPr>
+      <w:r>
+        <w:t>The chassis is the foundation of a player’s build, as it</w:t>
+      </w:r>
+      <w:r>
+        <w:t xml:space="preserve"> has the </w:t>
+      </w:r>
+      <w:r>
+        <w:t>most impactful</w:t>
+      </w:r>
+      <w:r>
+        <w:t xml:space="preserve"> </w:t>
+      </w:r>
+      <w:r>
+        <w:t>skill bonuses and drawbacks of all equipment</w:t>
+      </w:r>
+      <w:r>
+        <w:t xml:space="preserve">. For example, the speed chassis </w:t>
+      </w:r>
+      <w:r>
+        <w:t>dramatically</w:t>
+      </w:r>
+      <w:r>
+        <w:t xml:space="preserve"> improves the player’s top speed and acceleration, but reduces handling </w:t>
+      </w:r>
+      <w:r>
+        <w:t xml:space="preserve">and damage </w:t>
+      </w:r>
+      <w:r>
+        <w:t>significantly</w:t>
+      </w:r>
+      <w:r>
+        <w:t xml:space="preserve">, allowing the player to move quickly in straight paths, but turn slowly </w:t>
+      </w:r>
+      <w:r>
+        <w:t>in wide arcs</w:t>
+      </w:r>
+      <w:r>
+        <w:t xml:space="preserve">. </w:t>
+      </w:r>
+    </w:p>
+    <w:p>
+      <w:pPr>
+        <w:jc w:val="both"/>
+      </w:pPr>
+    </w:p>
+    <w:p>
+      <w:pPr>
         <w:keepNext/>
         <w:jc w:val="both"/>
       </w:pPr>
       <w:r>
-        <w:pict w14:anchorId="45B4D109">
-          <v:shape id="_x0000_i1026" type="#_x0000_t75" style="width:251.65pt;height:145.05pt">
-            <v:imagedata r:id="rId14" o:title="ships"/>
-          </v:shape>
-        </w:pict>
+        <w:rPr>
+          <w:noProof/>
+          <w:lang w:eastAsia="ja-JP"/>
+        </w:rPr>
+        <w:drawing>
+          <wp:inline distT="0" distB="0" distL="0" distR="0" wp14:anchorId="3F2AB897" wp14:editId="27EBF6BE">
+            <wp:extent cx="3198495" cy="1841500"/>
+            <wp:effectExtent l="0" t="0" r="1905" b="6350"/>
+            <wp:docPr id="9" name="Picture 9" descr="ships"/>
+            <wp:cNvGraphicFramePr>
+              <a:graphicFrameLocks xmlns:a="http://schemas.openxmlformats.org/drawingml/2006/main" noChangeAspect="1"/>
+            </wp:cNvGraphicFramePr>
+            <a:graphic xmlns:a="http://schemas.openxmlformats.org/drawingml/2006/main">
+              <a:graphicData uri="http://schemas.openxmlformats.org/drawingml/2006/picture">
+                <pic:pic xmlns:pic="http://schemas.openxmlformats.org/drawingml/2006/picture">
+                  <pic:nvPicPr>
+                    <pic:cNvPr id="0" name="Picture 12" descr="ships"/>
+                    <pic:cNvPicPr>
+                      <a:picLocks noChangeAspect="1" noChangeArrowheads="1"/>
+                    </pic:cNvPicPr>
+                  </pic:nvPicPr>
+                  <pic:blipFill>
+                    <a:blip r:embed="rId14">
+                      <a:extLst>
+                        <a:ext uri="{28A0092B-C50C-407E-A947-70E740481C1C}">
+                          <a14:useLocalDpi xmlns:a14="http://schemas.microsoft.com/office/drawing/2010/main" val="0"/>
+                        </a:ext>
+                      </a:extLst>
+                    </a:blip>
+                    <a:srcRect/>
+                    <a:stretch>
+                      <a:fillRect/>
+                    </a:stretch>
+                  </pic:blipFill>
+                  <pic:spPr bwMode="auto">
+                    <a:xfrm>
+                      <a:off x="0" y="0"/>
+                      <a:ext cx="3198495" cy="1841500"/>
+                    </a:xfrm>
+                    <a:prstGeom prst="rect">
+                      <a:avLst/>
+                    </a:prstGeom>
+                    <a:noFill/>
+                    <a:ln>
+                      <a:noFill/>
+                    </a:ln>
+                  </pic:spPr>
+                </pic:pic>
+              </a:graphicData>
+            </a:graphic>
+          </wp:inline>
+        </w:drawing>
       </w:r>
     </w:p>
     <w:p>
@@ -4879,32 +5277,34 @@
     </w:p>
     <w:p>
       <w:pPr>
+        <w:jc w:val="both"/>
+        <w:rPr>
+          <w:i/>
+        </w:rPr>
+      </w:pPr>
+      <w:r>
+        <w:rPr>
+          <w:i/>
+        </w:rPr>
+        <w:t>Weapons:</w:t>
+      </w:r>
+    </w:p>
+    <w:p>
+      <w:pPr>
         <w:ind w:firstLine="202"/>
         <w:jc w:val="both"/>
       </w:pPr>
       <w:r>
-        <w:t>The chassis is the foundation of a player’s build, as it</w:t>
-      </w:r>
-      <w:r>
-        <w:t xml:space="preserve"> has the biggest </w:t>
-      </w:r>
-      <w:r>
-        <w:t>skill bonuses and drawbacks of all equipment</w:t>
-      </w:r>
-      <w:r>
-        <w:t xml:space="preserve">. For example, the speed chassis greatly improves the player’s top speed and acceleration, but reduces handling </w:t>
-      </w:r>
-      <w:r>
-        <w:t xml:space="preserve">and damage </w:t>
-      </w:r>
-      <w:r>
-        <w:t xml:space="preserve">greatly, allowing the player to move quickly in straight paths, but turn slowly and widely. </w:t>
-      </w:r>
-      <w:r>
         <w:t xml:space="preserve">Each weapon </w:t>
       </w:r>
       <w:r>
-        <w:t xml:space="preserve">shoots different types of projectiles, and have a large impact on how the player approaches enemies and other players. Certain weapons </w:t>
+        <w:t xml:space="preserve">shoots different types of projectiles, and </w:t>
+      </w:r>
+      <w:r>
+        <w:t>has</w:t>
+      </w:r>
+      <w:r>
+        <w:t xml:space="preserve"> a large impact on how the player approaches enemies and other players. Certain weapons </w:t>
       </w:r>
       <w:r>
         <w:t xml:space="preserve">like the missile launcher </w:t>
@@ -4916,16 +5316,26 @@
         <w:t xml:space="preserve">like the wave gun </w:t>
       </w:r>
       <w:r>
-        <w:t>encourage precision</w:t>
+        <w:t xml:space="preserve">encourage </w:t>
+      </w:r>
+      <w:r>
+        <w:lastRenderedPageBreak/>
+        <w:t>precision</w:t>
       </w:r>
       <w:r>
         <w:t xml:space="preserve"> and proper spacing</w:t>
       </w:r>
       <w:r>
-        <w:t xml:space="preserve">, causing different optimal strategies for </w:t>
-      </w:r>
-      <w:r>
-        <w:t>each player’s build</w:t>
+        <w:t xml:space="preserve">, </w:t>
+      </w:r>
+      <w:r>
+        <w:t>resulting in</w:t>
+      </w:r>
+      <w:r>
+        <w:t xml:space="preserve"> different optimal strategies for </w:t>
+      </w:r>
+      <w:r>
+        <w:t>each build</w:t>
       </w:r>
       <w:r>
         <w:t>.</w:t>
@@ -4944,7 +5354,26 @@
       </w:pPr>
       <w:r>
         <w:pict w14:anchorId="3CCB750E">
-          <v:shape id="_x0000_i1027" type="#_x0000_t75" style="width:252pt;height:123.7pt">
+          <v:shapetype id="_x0000_t75" coordsize="21600,21600" o:spt="75" o:preferrelative="t" path="m@4@5l@4@11@9@11@9@5xe" filled="f" stroked="f">
+            <v:stroke joinstyle="miter"/>
+            <v:formulas>
+              <v:f eqn="if lineDrawn pixelLineWidth 0"/>
+              <v:f eqn="sum @0 1 0"/>
+              <v:f eqn="sum 0 0 @1"/>
+              <v:f eqn="prod @2 1 2"/>
+              <v:f eqn="prod @3 21600 pixelWidth"/>
+              <v:f eqn="prod @3 21600 pixelHeight"/>
+              <v:f eqn="sum @0 0 1"/>
+              <v:f eqn="prod @6 1 2"/>
+              <v:f eqn="prod @7 21600 pixelWidth"/>
+              <v:f eqn="sum @8 21600 0"/>
+              <v:f eqn="prod @7 21600 pixelHeight"/>
+              <v:f eqn="sum @10 21600 0"/>
+            </v:formulas>
+            <v:path o:extrusionok="f" gradientshapeok="t" o:connecttype="rect"/>
+            <o:lock v:ext="edit" aspectratio="t"/>
+          </v:shapetype>
+          <v:shape id="_x0000_i1027" type="#_x0000_t75" style="width:251.85pt;height:123.85pt">
             <v:imagedata r:id="rId15" o:title="weaponComparison"/>
           </v:shape>
         </w:pict>
@@ -4959,27 +5388,14 @@
       <w:r>
         <w:t xml:space="preserve">Figure </w:t>
       </w:r>
-      <w:r>
-        <w:fldChar w:fldCharType="begin"/>
-      </w:r>
-      <w:r>
-        <w:instrText xml:space="preserve"> SEQ Figure \* ARABIC </w:instrText>
-      </w:r>
-      <w:r>
-        <w:fldChar w:fldCharType="separate"/>
-      </w:r>
-      <w:r>
-        <w:rPr>
-          <w:noProof/>
-        </w:rPr>
-        <w:t>8</w:t>
-      </w:r>
-      <w:r>
-        <w:rPr>
-          <w:noProof/>
-        </w:rPr>
-        <w:fldChar w:fldCharType="end"/>
-      </w:r>
+      <w:fldSimple w:instr=" SEQ Figure \* ARABIC ">
+        <w:r>
+          <w:rPr>
+            <w:noProof/>
+          </w:rPr>
+          <w:t>8</w:t>
+        </w:r>
+      </w:fldSimple>
       <w:r>
         <w:t xml:space="preserve">: The </w:t>
       </w:r>
@@ -4995,11 +5411,7 @@
         <w:t>weapon</w:t>
       </w:r>
       <w:r>
-        <w:t xml:space="preserve"> (right) encourages players to get in as close as possible to blast enemies with as many shots as possible. </w:t>
-      </w:r>
-      <w:r>
-        <w:lastRenderedPageBreak/>
-        <w:t xml:space="preserve">The wave gun (left) outranges the </w:t>
+        <w:t xml:space="preserve"> (right) encourages players to get in as close as possible to blast enemies with as many shots as possible. The wave gun (left) outranges the </w:t>
       </w:r>
       <w:proofErr w:type="spellStart"/>
       <w:r>
@@ -5010,14 +5422,31 @@
         <w:t>, but encourages the player to keep enemies at the focal point for optimal damage</w:t>
       </w:r>
       <w:bookmarkEnd w:id="8"/>
+      <w:r>
+        <w:t>.</w:t>
+      </w:r>
     </w:p>
     <w:p>
       <w:pPr>
+        <w:jc w:val="both"/>
+      </w:pPr>
+      <w:r>
+        <w:rPr>
+          <w:i/>
+        </w:rPr>
+        <w:t>Passives:</w:t>
+      </w:r>
+      <w:r>
+        <w:t xml:space="preserve"> </w:t>
+      </w:r>
+    </w:p>
+    <w:p>
+      <w:pPr>
         <w:ind w:firstLine="202"/>
         <w:jc w:val="both"/>
       </w:pPr>
       <w:r>
-        <w:t xml:space="preserve"> Pa</w:t>
+        <w:t>Pa</w:t>
       </w:r>
       <w:r>
         <w:t xml:space="preserve">ssives </w:t>
@@ -5035,7 +5464,13 @@
         <w:t>, such as a player being able to cloak whenever her ship isn’t moving</w:t>
       </w:r>
       <w:r>
-        <w:t xml:space="preserve">. Picking up the Spray and Pray passive encourages more area coverage with projectiles at the cost of </w:t>
+        <w:t xml:space="preserve">. Picking up the Spray and Pray passive encourages more area coverage with projectiles </w:t>
+      </w:r>
+      <w:r>
+        <w:t xml:space="preserve">through increased rate of fire </w:t>
+      </w:r>
+      <w:r>
+        <w:t xml:space="preserve">at the cost of </w:t>
       </w:r>
       <w:r>
         <w:t>reduced damage</w:t>
@@ -5044,61 +5479,99 @@
         <w:t xml:space="preserve"> per projectile</w:t>
       </w:r>
       <w:r>
-        <w:t xml:space="preserve">. Actives </w:t>
-      </w:r>
-      <w:r>
-        <w:t>are</w:t>
-      </w:r>
-      <w:r>
-        <w:t xml:space="preserve"> activatable</w:t>
-      </w:r>
-      <w:r>
-        <w:t xml:space="preserve"> equipment that give the player </w:t>
-      </w:r>
-      <w:r>
-        <w:t>a</w:t>
-      </w:r>
-      <w:r>
-        <w:t xml:space="preserve"> new ability that gives them </w:t>
-      </w:r>
-      <w:r>
-        <w:t>a temporary</w:t>
-      </w:r>
-      <w:r>
-        <w:t xml:space="preserve"> edge over other players. These </w:t>
-      </w:r>
-      <w:r>
-        <w:t xml:space="preserve">abilities </w:t>
-      </w:r>
-      <w:r>
-        <w:t>range from</w:t>
-      </w:r>
-      <w:r>
-        <w:t xml:space="preserve"> temporary</w:t>
-      </w:r>
-      <w:r>
-        <w:t xml:space="preserve"> power-up boosts, like </w:t>
-      </w:r>
-      <w:proofErr w:type="spellStart"/>
-      <w:r>
-        <w:t>Quickshot’s</w:t>
-      </w:r>
-      <w:proofErr w:type="spellEnd"/>
-      <w:r>
-        <w:t xml:space="preserve"> large burst in rate of fire for 5 seconds, to more</w:t>
-      </w:r>
-      <w:r>
-        <w:t xml:space="preserve"> custom actions, such as Boost’s ability to dash forward in the direction the player is pointing, changing momentum and doing damage on contact with other entities</w:t>
-      </w:r>
-      <w:r>
-        <w:t>.</w:t>
-      </w:r>
-      <w:r>
-        <w:br/>
+        <w:t xml:space="preserve">. </w:t>
       </w:r>
     </w:p>
     <w:p>
       <w:pPr>
+        <w:jc w:val="both"/>
+      </w:pPr>
+      <w:r>
+        <w:rPr>
+          <w:i/>
+        </w:rPr>
+        <w:t>Actives:</w:t>
+      </w:r>
+    </w:p>
+    <w:p>
+      <w:pPr>
+        <w:ind w:firstLine="202"/>
+        <w:jc w:val="both"/>
+      </w:pPr>
+      <w:r>
+        <w:t xml:space="preserve">Actives </w:t>
+      </w:r>
+      <w:r>
+        <w:t>are</w:t>
+      </w:r>
+      <w:r>
+        <w:t xml:space="preserve"> activatable</w:t>
+      </w:r>
+      <w:r>
+        <w:t xml:space="preserve"> equipment that give player</w:t>
+      </w:r>
+      <w:r>
+        <w:t>s new abilities which grant</w:t>
+      </w:r>
+      <w:r>
+        <w:t xml:space="preserve"> </w:t>
+      </w:r>
+      <w:r>
+        <w:t>a temporary</w:t>
+      </w:r>
+      <w:r>
+        <w:t xml:space="preserve"> edge over other players. These </w:t>
+      </w:r>
+      <w:r>
+        <w:t xml:space="preserve">abilities </w:t>
+      </w:r>
+      <w:r>
+        <w:t>range from</w:t>
+      </w:r>
+      <w:r>
+        <w:t xml:space="preserve"> temporary</w:t>
+      </w:r>
+      <w:r>
+        <w:t xml:space="preserve"> power-up boosts – </w:t>
+      </w:r>
+      <w:r>
+        <w:t xml:space="preserve">like </w:t>
+      </w:r>
+      <w:proofErr w:type="spellStart"/>
+      <w:r>
+        <w:t>Quickshot’s</w:t>
+      </w:r>
+      <w:proofErr w:type="spellEnd"/>
+      <w:r>
+        <w:t xml:space="preserve"> large burst</w:t>
+      </w:r>
+      <w:r>
+        <w:t xml:space="preserve"> in rate of fire for 5 seconds – to </w:t>
+      </w:r>
+      <w:r>
+        <w:t>more</w:t>
+      </w:r>
+      <w:r>
+        <w:t xml:space="preserve"> custom actions, such as Boost’s ability to dash </w:t>
+      </w:r>
+      <w:r>
+        <w:t>and deal</w:t>
+      </w:r>
+      <w:r>
+        <w:t xml:space="preserve"> damage on contact with other entities</w:t>
+      </w:r>
+      <w:r>
+        <w:t>.</w:t>
+      </w:r>
+    </w:p>
+    <w:p>
+      <w:pPr>
+        <w:ind w:firstLine="202"/>
+        <w:jc w:val="both"/>
+      </w:pPr>
+    </w:p>
+    <w:p>
+      <w:pPr>
         <w:keepNext/>
         <w:jc w:val="both"/>
       </w:pPr>
@@ -5108,7 +5581,7 @@
           <w:lang w:eastAsia="ja-JP"/>
         </w:rPr>
         <w:pict w14:anchorId="7EBE6841">
-          <v:shape id="_x0000_i1028" type="#_x0000_t75" style="width:252pt;height:170pt">
+          <v:shape id="_x0000_i1028" type="#_x0000_t75" style="width:251.85pt;height:169.95pt">
             <v:imagedata r:id="rId16" o:title="activeShield"/>
           </v:shape>
         </w:pict>
@@ -5126,32 +5599,25 @@
       <w:r>
         <w:t xml:space="preserve">Figure </w:t>
       </w:r>
-      <w:r>
-        <w:fldChar w:fldCharType="begin"/>
-      </w:r>
-      <w:r>
-        <w:instrText xml:space="preserve"> SEQ Figure \* ARABIC </w:instrText>
-      </w:r>
-      <w:r>
-        <w:fldChar w:fldCharType="separate"/>
-      </w:r>
-      <w:r>
-        <w:rPr>
-          <w:noProof/>
-        </w:rPr>
-        <w:t>9</w:t>
-      </w:r>
-      <w:r>
-        <w:rPr>
-          <w:noProof/>
-        </w:rPr>
-        <w:fldChar w:fldCharType="end"/>
-      </w:r>
+      <w:fldSimple w:instr=" SEQ Figure \* ARABIC ">
+        <w:r>
+          <w:rPr>
+            <w:noProof/>
+          </w:rPr>
+          <w:t>9</w:t>
+        </w:r>
+      </w:fldSimple>
       <w:r>
         <w:t xml:space="preserve">: A player </w:t>
       </w:r>
       <w:r>
-        <w:t>using their active ability to drastically increase their shot deflection.</w:t>
+        <w:t xml:space="preserve">using </w:t>
+      </w:r>
+      <w:r>
+        <w:t>her</w:t>
+      </w:r>
+      <w:r>
+        <w:t xml:space="preserve"> active ability to drastically increase shot deflection.</w:t>
       </w:r>
       <w:bookmarkEnd w:id="9"/>
     </w:p>
@@ -5188,7 +5654,10 @@
         <w:t>encounters</w:t>
       </w:r>
       <w:r>
-        <w:t xml:space="preserve">, which are procedurally generated landmarks, enemies, and features that populate the world. Players </w:t>
+        <w:t xml:space="preserve"> – procedurally-</w:t>
+      </w:r>
+      <w:r>
+        <w:t xml:space="preserve">generated landmarks, enemies, and features that populate the world. Players </w:t>
       </w:r>
       <w:r>
         <w:t>can</w:t>
@@ -5200,10 +5669,40 @@
         <w:t>A player</w:t>
       </w:r>
       <w:r>
-        <w:t xml:space="preserve"> can also stumble across environment landmarks, such as black holes and wormholes that create interesting strategical advantages and disadvantages. </w:t>
-      </w:r>
-      <w:r>
-        <w:t>If a player dies during the Assembly phase, her chassis is destroyed. The dead player also drops a percentage of her power-ups, and potentially one of her non-chassis equipment pieces, that can be picked up by other players.</w:t>
+        <w:t xml:space="preserve"> can also stumble </w:t>
+      </w:r>
+      <w:r>
+        <w:t>upon</w:t>
+      </w:r>
+      <w:r>
+        <w:t xml:space="preserve"> environment landmarks, such as </w:t>
+      </w:r>
+      <w:r>
+        <w:t>detection-suppressing nebulae</w:t>
+      </w:r>
+      <w:r>
+        <w:t xml:space="preserve"> and </w:t>
+      </w:r>
+      <w:r>
+        <w:t xml:space="preserve">teleporting </w:t>
+      </w:r>
+      <w:r>
+        <w:t xml:space="preserve">wormholes that create interesting strategical advantages and disadvantages. </w:t>
+      </w:r>
+      <w:r>
+        <w:t xml:space="preserve">If a player dies during the Assembly phase, her </w:t>
+      </w:r>
+      <w:r>
+        <w:t xml:space="preserve">chassis is destroyed. The dead player also drops a percentage of her power-ups, and potentially one of her non-chassis equipment pieces, </w:t>
+      </w:r>
+      <w:r>
+        <w:t>which</w:t>
+      </w:r>
+      <w:r>
+        <w:t xml:space="preserve"> can be picked up by other players.</w:t>
+      </w:r>
+      <w:r>
+        <w:t xml:space="preserve"> The defeated player is able to respawn immediately with the starter chassis and resume the arms race with the power-ups and equipment she has remaining.</w:t>
       </w:r>
     </w:p>
     <w:p>
@@ -5267,35 +5766,19 @@
       <w:r>
         <w:t xml:space="preserve">Figure </w:t>
       </w:r>
-      <w:r>
-        <w:fldChar w:fldCharType="begin"/>
-      </w:r>
-      <w:r>
-        <w:instrText xml:space="preserve"> SEQ Figure \* ARABIC </w:instrText>
-      </w:r>
-      <w:r>
-        <w:fldChar w:fldCharType="separate"/>
-      </w:r>
-      <w:r>
-        <w:rPr>
-          <w:noProof/>
-        </w:rPr>
-        <w:t>10</w:t>
-      </w:r>
-      <w:r>
-        <w:rPr>
-          <w:noProof/>
-        </w:rPr>
-        <w:fldChar w:fldCharType="end"/>
-      </w:r>
+      <w:fldSimple w:instr=" SEQ Figure \* ARABIC ">
+        <w:r>
+          <w:rPr>
+            <w:noProof/>
+          </w:rPr>
+          <w:t>10</w:t>
+        </w:r>
+      </w:fldSimple>
       <w:r>
         <w:t xml:space="preserve">: A player taking advantage of </w:t>
       </w:r>
       <w:r>
-        <w:t>her</w:t>
-      </w:r>
-      <w:r>
-        <w:t xml:space="preserve"> environment</w:t>
+        <w:t>a nebula</w:t>
       </w:r>
       <w:r>
         <w:t xml:space="preserve"> to sneak up on an enemy ship.</w:t>
@@ -5318,10 +5801,43 @@
         <w:t xml:space="preserve">After </w:t>
       </w:r>
       <w:r>
+        <w:t xml:space="preserve">the </w:t>
+      </w:r>
+      <w:r>
         <w:t>Assembly</w:t>
       </w:r>
       <w:r>
-        <w:t xml:space="preserve"> ends, the players are shown their stats, showing them the results of what they gathered. The players ar</w:t>
+        <w:t xml:space="preserve"> </w:t>
+      </w:r>
+      <w:r>
+        <w:t xml:space="preserve">phase </w:t>
+      </w:r>
+      <w:r>
+        <w:t xml:space="preserve">ends, </w:t>
+      </w:r>
+      <w:r>
+        <w:t xml:space="preserve">players view a summary of </w:t>
+      </w:r>
+      <w:r>
+        <w:t xml:space="preserve">their </w:t>
+      </w:r>
+      <w:r>
+        <w:t>power-up stats on a results screen</w:t>
+      </w:r>
+      <w:r>
+        <w:t xml:space="preserve">, </w:t>
+      </w:r>
+      <w:r>
+        <w:t>displaying</w:t>
+      </w:r>
+      <w:r>
+        <w:t xml:space="preserve"> what </w:t>
+      </w:r>
+      <w:r>
+        <w:t>each of them</w:t>
+      </w:r>
+      <w:r>
+        <w:t xml:space="preserve"> gathered. The players ar</w:t>
       </w:r>
       <w:r>
         <w:t>e then locked in to those power-</w:t>
@@ -5333,7 +5849,13 @@
         <w:t xml:space="preserve"> and equipment</w:t>
       </w:r>
       <w:r>
-        <w:t xml:space="preserve">, and can’t lose or gain any more for the rest of the game. After this menu, the Challenge phase begins, and </w:t>
+        <w:t xml:space="preserve"> for the </w:t>
+      </w:r>
+      <w:r>
+        <w:t>remainder</w:t>
+      </w:r>
+      <w:r>
+        <w:t xml:space="preserve"> of the game. After this menu, the Challenge phase begins, and </w:t>
       </w:r>
       <w:r>
         <w:t>each player</w:t>
@@ -5360,7 +5882,15 @@
         <w:t xml:space="preserve"> for </w:t>
       </w:r>
       <w:r>
-        <w:t xml:space="preserve">a chance </w:t>
+        <w:t>a chance</w:t>
+      </w:r>
+      <w:r>
+        <w:t xml:space="preserve"> at</w:t>
+      </w:r>
+      <w:bookmarkStart w:id="11" w:name="_GoBack"/>
+      <w:bookmarkEnd w:id="11"/>
+      <w:r>
+        <w:t xml:space="preserve"> </w:t>
       </w:r>
       <w:r>
         <w:t>victory.</w:t>
@@ -5460,35 +5990,25 @@
         <w:pStyle w:val="Caption"/>
         <w:jc w:val="both"/>
       </w:pPr>
-      <w:bookmarkStart w:id="11" w:name="_Toc478975013"/>
+      <w:bookmarkStart w:id="12" w:name="_Toc478975013"/>
       <w:r>
         <w:t xml:space="preserve">Figure </w:t>
       </w:r>
-      <w:r>
-        <w:fldChar w:fldCharType="begin"/>
-      </w:r>
-      <w:r>
-        <w:instrText xml:space="preserve"> SEQ Figure \* ARABIC </w:instrText>
-      </w:r>
-      <w:r>
-        <w:fldChar w:fldCharType="separate"/>
-      </w:r>
-      <w:r>
-        <w:rPr>
-          <w:noProof/>
-        </w:rPr>
-        <w:t>11</w:t>
-      </w:r>
-      <w:r>
-        <w:rPr>
-          <w:noProof/>
-        </w:rPr>
-        <w:fldChar w:fldCharType="end"/>
-      </w:r>
+      <w:fldSimple w:instr=" SEQ Figure \* ARABIC ">
+        <w:r>
+          <w:rPr>
+            <w:noProof/>
+          </w:rPr>
+          <w:t>11</w:t>
+        </w:r>
+      </w:fldSimple>
       <w:r>
         <w:t>: One of the minigame splash screens</w:t>
       </w:r>
-      <w:bookmarkEnd w:id="11"/>
+      <w:bookmarkEnd w:id="12"/>
+      <w:r>
+        <w:t>.</w:t>
+      </w:r>
     </w:p>
     <w:p>
       <w:pPr>
@@ -5640,7 +6160,11 @@
         <w:t>rd</w:t>
       </w:r>
       <w:r>
-        <w:t xml:space="preserve"> place’s </w:t>
+        <w:t xml:space="preserve"> </w:t>
+      </w:r>
+      <w:r>
+        <w:lastRenderedPageBreak/>
+        <w:t xml:space="preserve">place’s </w:t>
       </w:r>
       <w:r>
         <w:t>two</w:t>
@@ -5658,11 +6182,7 @@
         <w:t xml:space="preserve"> wins</w:t>
       </w:r>
       <w:r>
-        <w:t xml:space="preserve">. However, if at the end of the three minigames there are two or more tied players, a sudden death minigame is played. The minigame consists of a small, empty arena where the combatants fight to resolve the tie. If the minigame ends in another tie, the game continues to go through </w:t>
-      </w:r>
-      <w:r>
-        <w:lastRenderedPageBreak/>
-        <w:t>sudden death minigames until a single 1</w:t>
+        <w:t>. However, if at the end of the three minigames there are two or more tied players, a sudden death minigame is played. The minigame consists of a small, empty arena where the combatants fight to resolve the tie. If the minigame ends in another tie, the game continues to go through sudden death minigames until a single 1</w:t>
       </w:r>
       <w:r>
         <w:rPr>
@@ -5687,7 +6207,7 @@
       </w:pPr>
       <w:r>
         <w:pict w14:anchorId="1CBE1F2A">
-          <v:shape id="_x0000_i1029" type="#_x0000_t75" style="width:250.95pt;height:141.15pt">
+          <v:shape id="_x0000_i1029" type="#_x0000_t75" style="width:251.15pt;height:140.95pt">
             <v:imagedata r:id="rId19" o:title="suddenDeath"/>
           </v:shape>
         </w:pict>
@@ -5701,35 +6221,28 @@
       <w:r>
         <w:t xml:space="preserve">Figure </w:t>
       </w:r>
-      <w:r>
-        <w:fldChar w:fldCharType="begin"/>
-      </w:r>
-      <w:r>
-        <w:instrText xml:space="preserve"> SEQ Figure \* ARABIC </w:instrText>
-      </w:r>
-      <w:r>
-        <w:fldChar w:fldCharType="separate"/>
+      <w:fldSimple w:instr=" SEQ Figure \* ARABIC ">
+        <w:r>
+          <w:rPr>
+            <w:noProof/>
+          </w:rPr>
+          <w:t>12</w:t>
+        </w:r>
+      </w:fldSimple>
+      <w:r>
+        <w:t>: The sudden death minigame mode. If there's a tie for points at the end of the game, the tied players are thrown into</w:t>
       </w:r>
       <w:r>
         <w:rPr>
           <w:noProof/>
         </w:rPr>
-        <w:t>12</w:t>
+        <w:t xml:space="preserve"> this minigame for one final battle</w:t>
       </w:r>
       <w:r>
         <w:rPr>
           <w:noProof/>
         </w:rPr>
-        <w:fldChar w:fldCharType="end"/>
-      </w:r>
-      <w:r>
-        <w:t>: The sudden death minigame mode. If there's a tie for points at the end of the game, the tied players are thrown into</w:t>
-      </w:r>
-      <w:r>
-        <w:rPr>
-          <w:noProof/>
-        </w:rPr>
-        <w:t xml:space="preserve"> this minigame for one final battle</w:t>
+        <w:t>.</w:t>
       </w:r>
     </w:p>
     <w:p>
@@ -5908,7 +6421,7 @@
           <w:lang w:eastAsia="ja-JP"/>
         </w:rPr>
         <w:pict w14:anchorId="149E2AE3">
-          <v:shape id="_x0000_i1036" type="#_x0000_t75" style="width:251.3pt;height:156.1pt">
+          <v:shape id="_x0000_i1030" type="#_x0000_t75" style="width:251.15pt;height:156.3pt">
             <v:imagedata r:id="rId20" o:title="AllStarUMLDiagram"/>
           </v:shape>
         </w:pict>
@@ -5919,35 +6432,22 @@
         <w:pStyle w:val="Caption"/>
         <w:jc w:val="both"/>
       </w:pPr>
-      <w:bookmarkStart w:id="12" w:name="_Toc478975014"/>
+      <w:bookmarkStart w:id="13" w:name="_Toc478975014"/>
       <w:r>
         <w:t xml:space="preserve">Figure </w:t>
       </w:r>
-      <w:r>
-        <w:fldChar w:fldCharType="begin"/>
-      </w:r>
-      <w:r>
-        <w:instrText xml:space="preserve"> SEQ Figure \* ARABIC </w:instrText>
-      </w:r>
-      <w:r>
-        <w:fldChar w:fldCharType="separate"/>
-      </w:r>
-      <w:r>
-        <w:rPr>
-          <w:noProof/>
-        </w:rPr>
-        <w:t>13</w:t>
-      </w:r>
-      <w:r>
-        <w:rPr>
-          <w:noProof/>
-        </w:rPr>
-        <w:fldChar w:fldCharType="end"/>
-      </w:r>
+      <w:fldSimple w:instr=" SEQ Figure \* ARABIC ">
+        <w:r>
+          <w:rPr>
+            <w:noProof/>
+          </w:rPr>
+          <w:t>13</w:t>
+        </w:r>
+      </w:fldSimple>
       <w:r>
         <w:t>: A UML Diagram that displays the core architecture of the program.</w:t>
       </w:r>
-      <w:bookmarkEnd w:id="12"/>
+      <w:bookmarkEnd w:id="13"/>
     </w:p>
     <w:p>
       <w:pPr>
@@ -5996,10 +6496,7 @@
         <w:t xml:space="preserve"> class, which </w:t>
       </w:r>
       <w:r>
-        <w:t xml:space="preserve">contains the common </w:t>
-      </w:r>
-      <w:r>
-        <w:t xml:space="preserve">elements for game objects. </w:t>
+        <w:t xml:space="preserve">contains the common elements for game objects. </w:t>
       </w:r>
       <w:r>
         <w:t>Each GameMode handles and updates all the entities in the game every frame.</w:t>
@@ -6361,38 +6858,25 @@
         <w:pStyle w:val="Caption"/>
         <w:jc w:val="both"/>
       </w:pPr>
-      <w:bookmarkStart w:id="13" w:name="_Toc478975015"/>
+      <w:bookmarkStart w:id="14" w:name="_Toc478975015"/>
       <w:r>
         <w:t xml:space="preserve">Figure </w:t>
       </w:r>
-      <w:r>
-        <w:fldChar w:fldCharType="begin"/>
-      </w:r>
-      <w:r>
-        <w:instrText xml:space="preserve"> SEQ Figure \* ARABIC </w:instrText>
-      </w:r>
-      <w:r>
-        <w:fldChar w:fldCharType="separate"/>
-      </w:r>
-      <w:r>
-        <w:rPr>
-          <w:noProof/>
-        </w:rPr>
-        <w:t>14</w:t>
-      </w:r>
-      <w:r>
-        <w:rPr>
-          <w:noProof/>
-        </w:rPr>
-        <w:fldChar w:fldCharType="end"/>
-      </w:r>
+      <w:fldSimple w:instr=" SEQ Figure \* ARABIC ">
+        <w:r>
+          <w:rPr>
+            <w:noProof/>
+          </w:rPr>
+          <w:t>14</w:t>
+        </w:r>
+      </w:fldSimple>
       <w:r>
         <w:t>: Stage 1- The map is filled randomly with many asteroids</w:t>
       </w:r>
       <w:r>
         <w:t>. The GameMode then selects a random circle in the map that doesn't collide with any of the other encounters.</w:t>
       </w:r>
-      <w:bookmarkEnd w:id="13"/>
+      <w:bookmarkEnd w:id="14"/>
     </w:p>
     <w:p>
       <w:pPr>
@@ -6409,15 +6893,7 @@
         <w:t>encounters</w:t>
       </w:r>
       <w:r>
-        <w:t xml:space="preserve">, or map features, to spawn in the game. Each game mode picks how many encounters are in the map, and can control the amount and types of encounters it spawns. The game splits </w:t>
-      </w:r>
-      <w:proofErr w:type="gramStart"/>
-      <w:r>
-        <w:t>encounters</w:t>
-      </w:r>
-      <w:proofErr w:type="gramEnd"/>
-      <w:r>
-        <w:t xml:space="preserve"> into two groups, </w:t>
+        <w:t xml:space="preserve">, or map features, to spawn in the game. Each game mode picks how many encounters are in the map, and can control the amount and types of encounters it spawns. The game splits encounters into two groups, </w:t>
       </w:r>
       <w:r>
         <w:rPr>
@@ -6524,35 +7000,22 @@
         <w:pStyle w:val="Caption"/>
         <w:jc w:val="both"/>
       </w:pPr>
-      <w:bookmarkStart w:id="14" w:name="_Toc478975016"/>
+      <w:bookmarkStart w:id="15" w:name="_Toc478975016"/>
       <w:r>
         <w:t xml:space="preserve">Figure </w:t>
       </w:r>
-      <w:r>
-        <w:fldChar w:fldCharType="begin"/>
-      </w:r>
-      <w:r>
-        <w:instrText xml:space="preserve"> SEQ Figure \* ARABIC </w:instrText>
-      </w:r>
-      <w:r>
-        <w:fldChar w:fldCharType="separate"/>
-      </w:r>
-      <w:r>
-        <w:rPr>
-          <w:noProof/>
-        </w:rPr>
-        <w:t>15</w:t>
-      </w:r>
-      <w:r>
-        <w:rPr>
-          <w:noProof/>
-        </w:rPr>
-        <w:fldChar w:fldCharType="end"/>
-      </w:r>
+      <w:fldSimple w:instr=" SEQ Figure \* ARABIC ">
+        <w:r>
+          <w:rPr>
+            <w:noProof/>
+          </w:rPr>
+          <w:t>15</w:t>
+        </w:r>
+      </w:fldSimple>
       <w:r>
         <w:t>: Stage 2- The GameMode clears out any entities within the radius of the encounter, which removes any asteroids that would be colliding with this new encounter.</w:t>
       </w:r>
-      <w:bookmarkEnd w:id="14"/>
+      <w:bookmarkEnd w:id="15"/>
     </w:p>
     <w:p>
       <w:pPr>
@@ -6663,35 +7126,22 @@
         <w:pStyle w:val="Caption"/>
         <w:jc w:val="both"/>
       </w:pPr>
-      <w:bookmarkStart w:id="15" w:name="_Toc478975017"/>
+      <w:bookmarkStart w:id="16" w:name="_Toc478975017"/>
       <w:r>
         <w:t xml:space="preserve">Figure </w:t>
       </w:r>
-      <w:r>
-        <w:fldChar w:fldCharType="begin"/>
-      </w:r>
-      <w:r>
-        <w:instrText xml:space="preserve"> SEQ Figure \* ARABIC </w:instrText>
-      </w:r>
-      <w:r>
-        <w:fldChar w:fldCharType="separate"/>
-      </w:r>
-      <w:r>
-        <w:rPr>
-          <w:noProof/>
-        </w:rPr>
-        <w:t>16</w:t>
-      </w:r>
-      <w:r>
-        <w:rPr>
-          <w:noProof/>
-        </w:rPr>
-        <w:fldChar w:fldCharType="end"/>
-      </w:r>
+      <w:fldSimple w:instr=" SEQ Figure \* ARABIC ">
+        <w:r>
+          <w:rPr>
+            <w:noProof/>
+          </w:rPr>
+          <w:t>16</w:t>
+        </w:r>
+      </w:fldSimple>
       <w:r>
         <w:t>: Stage 3- The encounter is spawned in.</w:t>
       </w:r>
-      <w:bookmarkEnd w:id="15"/>
+      <w:bookmarkEnd w:id="16"/>
     </w:p>
     <w:p>
       <w:pPr>
@@ -6783,35 +7233,22 @@
         <w:pStyle w:val="Caption"/>
         <w:jc w:val="both"/>
       </w:pPr>
-      <w:bookmarkStart w:id="16" w:name="_Toc478975018"/>
+      <w:bookmarkStart w:id="17" w:name="_Toc478975018"/>
       <w:r>
         <w:t xml:space="preserve">Figure </w:t>
       </w:r>
-      <w:r>
-        <w:fldChar w:fldCharType="begin"/>
-      </w:r>
-      <w:r>
-        <w:instrText xml:space="preserve"> SEQ Figure \* ARABIC </w:instrText>
-      </w:r>
-      <w:r>
-        <w:fldChar w:fldCharType="separate"/>
-      </w:r>
-      <w:r>
-        <w:rPr>
-          <w:noProof/>
-        </w:rPr>
-        <w:t>17</w:t>
-      </w:r>
-      <w:r>
-        <w:rPr>
-          <w:noProof/>
-        </w:rPr>
-        <w:fldChar w:fldCharType="end"/>
-      </w:r>
+      <w:fldSimple w:instr=" SEQ Figure \* ARABIC ">
+        <w:r>
+          <w:rPr>
+            <w:noProof/>
+          </w:rPr>
+          <w:t>17</w:t>
+        </w:r>
+      </w:fldSimple>
       <w:r>
         <w:t>: A new encounter attempting to spawn in collides with a previous and fails. A second attempt is made that collides with no others, and succeeds.</w:t>
       </w:r>
-      <w:bookmarkEnd w:id="16"/>
+      <w:bookmarkEnd w:id="17"/>
     </w:p>
     <w:p>
       <w:pPr>
@@ -6825,15 +7262,7 @@
         <w:t>all</w:t>
       </w:r>
       <w:r>
-        <w:t xml:space="preserve"> the previous encounters’ boundaries. This step is to ensure that no entities of another encounter are removed when clearing space for a new encounter. In the </w:t>
-      </w:r>
-      <w:proofErr w:type="gramStart"/>
-      <w:r>
-        <w:t>figure</w:t>
-      </w:r>
-      <w:proofErr w:type="gramEnd"/>
-      <w:r>
-        <w:t xml:space="preserve"> above, an encounter’s random location is too close to our previous encounter, forcing the encounter to pick another location.</w:t>
+        <w:t xml:space="preserve"> the previous encounters’ boundaries. This step is to ensure that no entities of another encounter are removed when clearing space for a new encounter. In the figure above, an encounter’s random location is too close to our previous encounter, forcing the encounter to pick another location.</w:t>
       </w:r>
     </w:p>
     <w:p>
@@ -6921,39 +7350,26 @@
         <w:pStyle w:val="Caption"/>
         <w:jc w:val="both"/>
       </w:pPr>
-      <w:bookmarkStart w:id="17" w:name="_Ref477258986"/>
-      <w:bookmarkStart w:id="18" w:name="_Ref477258976"/>
-      <w:bookmarkStart w:id="19" w:name="_Toc478975019"/>
+      <w:bookmarkStart w:id="18" w:name="_Ref477258986"/>
+      <w:bookmarkStart w:id="19" w:name="_Ref477258976"/>
+      <w:bookmarkStart w:id="20" w:name="_Toc478975019"/>
       <w:r>
         <w:t xml:space="preserve">Figure </w:t>
       </w:r>
-      <w:r>
-        <w:fldChar w:fldCharType="begin"/>
-      </w:r>
-      <w:r>
-        <w:instrText xml:space="preserve"> SEQ Figure \* ARABIC </w:instrText>
-      </w:r>
-      <w:r>
-        <w:fldChar w:fldCharType="separate"/>
-      </w:r>
-      <w:r>
-        <w:rPr>
-          <w:noProof/>
-        </w:rPr>
-        <w:t>18</w:t>
-      </w:r>
-      <w:r>
-        <w:rPr>
-          <w:noProof/>
-        </w:rPr>
-        <w:fldChar w:fldCharType="end"/>
-      </w:r>
-      <w:bookmarkEnd w:id="17"/>
+      <w:fldSimple w:instr=" SEQ Figure \* ARABIC ">
+        <w:r>
+          <w:rPr>
+            <w:noProof/>
+          </w:rPr>
+          <w:t>18</w:t>
+        </w:r>
+      </w:fldSimple>
+      <w:bookmarkEnd w:id="18"/>
       <w:r>
         <w:t>: The potential stat growth curves for a stat. The green bars highlight the minimum and maximum power-up levels.</w:t>
       </w:r>
-      <w:bookmarkEnd w:id="18"/>
       <w:bookmarkEnd w:id="19"/>
+      <w:bookmarkEnd w:id="20"/>
     </w:p>
     <w:p>
       <w:pPr>
@@ -6991,12 +7407,7 @@
         <w:t>from -5 to 30</w:t>
       </w:r>
       <w:r>
-        <w:t xml:space="preserve"> externally. Instead of limiting the stats to lin</w:t>
-      </w:r>
-      <w:bookmarkStart w:id="20" w:name="_GoBack"/>
-      <w:bookmarkEnd w:id="20"/>
-      <w:r>
-        <w:t xml:space="preserve">ear growth, which wasn’t working well for the beginning of the project, the stats have an option of multiple curves to create a better growth trajectory. </w:t>
+        <w:t xml:space="preserve"> externally. Instead of limiting the stats to linear growth, which wasn’t working well for the beginning of the project, the stats have an option of multiple curves to create a better growth trajectory. </w:t>
       </w:r>
       <w:r>
         <w:fldChar w:fldCharType="begin"/>
@@ -10391,27 +10802,14 @@
       <w:r>
         <w:t xml:space="preserve">Figure </w:t>
       </w:r>
-      <w:r>
-        <w:fldChar w:fldCharType="begin"/>
-      </w:r>
-      <w:r>
-        <w:instrText xml:space="preserve"> SEQ Figure \* ARABIC </w:instrText>
-      </w:r>
-      <w:r>
-        <w:fldChar w:fldCharType="separate"/>
-      </w:r>
-      <w:r>
-        <w:rPr>
-          <w:noProof/>
-        </w:rPr>
-        <w:t>19</w:t>
-      </w:r>
-      <w:r>
-        <w:rPr>
-          <w:noProof/>
-        </w:rPr>
-        <w:fldChar w:fldCharType="end"/>
-      </w:r>
+      <w:fldSimple w:instr=" SEQ Figure \* ARABIC ">
+        <w:r>
+          <w:rPr>
+            <w:noProof/>
+          </w:rPr>
+          <w:t>19</w:t>
+        </w:r>
+      </w:fldSimple>
       <w:bookmarkEnd w:id="21"/>
       <w:r>
         <w:t>: A row from the stat table that demonstrates the growth of a stat's value based on the stat's level.</w:t>
@@ -10539,27 +10937,14 @@
       <w:r>
         <w:t xml:space="preserve">Figure </w:t>
       </w:r>
-      <w:r>
-        <w:fldChar w:fldCharType="begin"/>
-      </w:r>
-      <w:r>
-        <w:instrText xml:space="preserve"> SEQ Figure \* ARABIC </w:instrText>
-      </w:r>
-      <w:r>
-        <w:fldChar w:fldCharType="separate"/>
-      </w:r>
-      <w:r>
-        <w:rPr>
-          <w:noProof/>
-        </w:rPr>
-        <w:t>20</w:t>
-      </w:r>
-      <w:r>
-        <w:rPr>
-          <w:noProof/>
-        </w:rPr>
-        <w:fldChar w:fldCharType="end"/>
-      </w:r>
+      <w:fldSimple w:instr=" SEQ Figure \* ARABIC ">
+        <w:r>
+          <w:rPr>
+            <w:noProof/>
+          </w:rPr>
+          <w:t>20</w:t>
+        </w:r>
+      </w:fldSimple>
       <w:bookmarkEnd w:id="23"/>
       <w:r>
         <w:t>: A graph</w:t>
@@ -10782,11 +11167,9 @@
       <w:r>
         <w:t xml:space="preserve"> </w:t>
       </w:r>
-      <w:proofErr w:type="gramStart"/>
       <w:r>
         <w:t>similar to</w:t>
       </w:r>
-      <w:proofErr w:type="gramEnd"/>
       <w:r>
         <w:t xml:space="preserve"> a Proof of Concept Gameplay milestone</w:t>
       </w:r>
@@ -13324,7 +13707,7 @@
       <w:rPr>
         <w:noProof/>
       </w:rPr>
-      <w:t>9</w:t>
+      <w:t>11</w:t>
     </w:r>
     <w:r>
       <w:fldChar w:fldCharType="end"/>
@@ -17238,7 +17621,7 @@
 </file>
 
 <file path=customXml/itemProps1.xml><?xml version="1.0" encoding="utf-8"?>
-<ds:datastoreItem xmlns:ds="http://schemas.openxmlformats.org/officeDocument/2006/customXml" ds:itemID="{F196383E-48FF-49DE-98C5-C03DA82AA7C7}">
+<ds:datastoreItem xmlns:ds="http://schemas.openxmlformats.org/officeDocument/2006/customXml" ds:itemID="{4F9D30C0-7B9C-4622-99D5-E2DAF24B9E16}">
   <ds:schemaRefs>
     <ds:schemaRef ds:uri="http://schemas.openxmlformats.org/officeDocument/2006/bibliography"/>
   </ds:schemaRefs>

</xml_diff>

<commit_message>
Applied the grammatical edits for tonight
</commit_message>
<xml_diff>
--- a/Docs/Cloudy_Thesis.docx
+++ b/Docs/Cloudy_Thesis.docx
@@ -5887,8 +5887,6 @@
       <w:r>
         <w:t xml:space="preserve"> at</w:t>
       </w:r>
-      <w:bookmarkStart w:id="11" w:name="_GoBack"/>
-      <w:bookmarkEnd w:id="11"/>
       <w:r>
         <w:t xml:space="preserve"> </w:t>
       </w:r>
@@ -5990,7 +5988,7 @@
         <w:pStyle w:val="Caption"/>
         <w:jc w:val="both"/>
       </w:pPr>
-      <w:bookmarkStart w:id="12" w:name="_Toc478975013"/>
+      <w:bookmarkStart w:id="11" w:name="_Toc478975013"/>
       <w:r>
         <w:t xml:space="preserve">Figure </w:t>
       </w:r>
@@ -6005,7 +6003,7 @@
       <w:r>
         <w:t>: One of the minigame splash screens</w:t>
       </w:r>
-      <w:bookmarkEnd w:id="12"/>
+      <w:bookmarkEnd w:id="11"/>
       <w:r>
         <w:t>.</w:t>
       </w:r>
@@ -6016,16 +6014,16 @@
         <w:jc w:val="both"/>
       </w:pPr>
       <w:r>
-        <w:t xml:space="preserve">The Challenge phase of gameplay consists of </w:t>
-      </w:r>
-      <w:r>
-        <w:t>a set of three mini</w:t>
+        <w:t xml:space="preserve">The Challenge phase of gameplay consists </w:t>
+      </w:r>
+      <w:r>
+        <w:t>of three mini</w:t>
       </w:r>
       <w:r>
         <w:t xml:space="preserve">games. </w:t>
       </w:r>
       <w:r>
-        <w:t xml:space="preserve">This gameplay phase takes a player’s ship build and challenges her build and skills on a variety of different factors. Since each minigame is randomly selected, a </w:t>
+        <w:t xml:space="preserve">This gameplay phase takes a player’s ship build and challenges her skills on a variety of different factors. Since each minigame is randomly selected, a </w:t>
       </w:r>
       <w:r>
         <w:t>three-minigame</w:t>
@@ -6040,13 +6038,25 @@
         <w:t xml:space="preserve"> hel</w:t>
       </w:r>
       <w:r>
-        <w:t>ps to prevent a player from losing the whole game just from minigame selection (e.g. a slow, defensive build being subjected to a race)</w:t>
+        <w:t xml:space="preserve">ps to prevent a player from losing the </w:t>
+      </w:r>
+      <w:r>
+        <w:t>entire</w:t>
+      </w:r>
+      <w:r>
+        <w:t xml:space="preserve"> game </w:t>
+      </w:r>
+      <w:r>
+        <w:t>due to</w:t>
+      </w:r>
+      <w:r>
+        <w:t xml:space="preserve"> minigame selection (e.g. a slow, defensive build being subjected to a race)</w:t>
       </w:r>
       <w:r>
         <w:t>. Each minigame challenges the player</w:t>
       </w:r>
       <w:r>
-        <w:t xml:space="preserve"> in a variety of ways, from straight up battling </w:t>
+        <w:t xml:space="preserve"> in a variety of ways, from battling </w:t>
       </w:r>
       <w:r>
         <w:t xml:space="preserve">to </w:t>
@@ -6079,6 +6089,9 @@
         <w:t xml:space="preserve"> two minutes, and players earn points based on their ranking</w:t>
       </w:r>
       <w:r>
+        <w:t xml:space="preserve"> in that game</w:t>
+      </w:r>
+      <w:r>
         <w:t xml:space="preserve">. </w:t>
       </w:r>
       <w:r>
@@ -6136,7 +6149,19 @@
         <w:t>th</w:t>
       </w:r>
       <w:r>
-        <w:t xml:space="preserve"> is awarded a single point. If there are any players tied for a place, the players will receive the same points (two 1</w:t>
+        <w:t xml:space="preserve"> is awarded a single point. If any players</w:t>
+      </w:r>
+      <w:r>
+        <w:t xml:space="preserve"> are</w:t>
+      </w:r>
+      <w:r>
+        <w:t xml:space="preserve"> tied for a place, the</w:t>
+      </w:r>
+      <w:r>
+        <w:t>y each</w:t>
+      </w:r>
+      <w:r>
+        <w:t xml:space="preserve"> receive the same points (two 1</w:t>
       </w:r>
       <w:r>
         <w:rPr>
@@ -6160,29 +6185,50 @@
         <w:t>rd</w:t>
       </w:r>
       <w:r>
-        <w:t xml:space="preserve"> </w:t>
+        <w:t xml:space="preserve"> place’s </w:t>
+      </w:r>
+      <w:r>
+        <w:t>two</w:t>
+      </w:r>
+      <w:r>
+        <w:t xml:space="preserve"> points). </w:t>
+      </w:r>
+      <w:r>
+        <w:t xml:space="preserve">The player with the most points at the end of the three </w:t>
       </w:r>
       <w:r>
         <w:lastRenderedPageBreak/>
-        <w:t xml:space="preserve">place’s </w:t>
-      </w:r>
-      <w:r>
-        <w:t>two</w:t>
-      </w:r>
-      <w:r>
-        <w:t xml:space="preserve"> points). </w:t>
-      </w:r>
-      <w:r>
-        <w:t xml:space="preserve">The player with the most points at the end of the three </w:t>
-      </w:r>
-      <w:r>
         <w:t>minigames</w:t>
       </w:r>
       <w:r>
         <w:t xml:space="preserve"> wins</w:t>
       </w:r>
       <w:r>
-        <w:t>. However, if at the end of the three minigames there are two or more tied players, a sudden death minigame is played. The minigame consists of a small, empty arena where the combatants fight to resolve the tie. If the minigame ends in another tie, the game continues to go through sudden death minigames until a single 1</w:t>
+        <w:t>. However, if at the end of the three minigames two or more players</w:t>
+      </w:r>
+      <w:r>
+        <w:t xml:space="preserve"> are tied</w:t>
+      </w:r>
+      <w:r>
+        <w:t>, a sudden death minigame is played</w:t>
+      </w:r>
+      <w:r>
+        <w:t>, consisting</w:t>
+      </w:r>
+      <w:r>
+        <w:t xml:space="preserve"> of a small, empty arena where the combatants fight to resolve the tie. If the </w:t>
+      </w:r>
+      <w:r>
+        <w:t>sudden death</w:t>
+      </w:r>
+      <w:r>
+        <w:t xml:space="preserve"> ends in another tie, the game </w:t>
+      </w:r>
+      <w:r>
+        <w:t>runs</w:t>
+      </w:r>
+      <w:r>
+        <w:t xml:space="preserve"> sudden death minigames until a single 1</w:t>
       </w:r>
       <w:r>
         <w:rPr>
@@ -6253,6 +6299,9 @@
       <w:r>
         <w:t>Program Structure</w:t>
       </w:r>
+      <w:r>
+        <w:t xml:space="preserve"> &amp; Techniques</w:t>
+      </w:r>
     </w:p>
     <w:p>
       <w:pPr>
@@ -6346,6 +6395,17 @@
     </w:p>
     <w:p>
       <w:pPr>
+        <w:jc w:val="both"/>
+      </w:pPr>
+      <w:r>
+        <w:rPr>
+          <w:i/>
+        </w:rPr>
+        <w:t>GameModes:</w:t>
+      </w:r>
+    </w:p>
+    <w:p>
+      <w:pPr>
         <w:ind w:firstLine="202"/>
         <w:jc w:val="both"/>
       </w:pPr>
@@ -6380,10 +6440,15 @@
         <w:t>is responsible for running</w:t>
       </w:r>
       <w:r>
-        <w:t xml:space="preserve"> gameplay</w:t>
-      </w:r>
-      <w:r>
-        <w:t xml:space="preserve"> for any mode of the game</w:t>
+        <w:t xml:space="preserve"> </w:t>
+      </w:r>
+      <w:proofErr w:type="spellStart"/>
+      <w:r>
+        <w:t>gameplay</w:t>
+      </w:r>
+      <w:proofErr w:type="spellEnd"/>
+      <w:r>
+        <w:t xml:space="preserve"> the game</w:t>
       </w:r>
       <w:r>
         <w:t>. Subclasses of the GameMode class handle</w:t>
@@ -6432,7 +6497,7 @@
         <w:pStyle w:val="Caption"/>
         <w:jc w:val="both"/>
       </w:pPr>
-      <w:bookmarkStart w:id="13" w:name="_Toc478975014"/>
+      <w:bookmarkStart w:id="12" w:name="_Toc478975014"/>
       <w:r>
         <w:t xml:space="preserve">Figure </w:t>
       </w:r>
@@ -6447,7 +6512,7 @@
       <w:r>
         <w:t>: A UML Diagram that displays the core architecture of the program.</w:t>
       </w:r>
-      <w:bookmarkEnd w:id="13"/>
+      <w:bookmarkEnd w:id="12"/>
     </w:p>
     <w:p>
       <w:pPr>
@@ -6504,6 +6569,25 @@
     </w:p>
     <w:p>
       <w:pPr>
+        <w:jc w:val="both"/>
+      </w:pPr>
+      <w:proofErr w:type="spellStart"/>
+      <w:r>
+        <w:rPr>
+          <w:i/>
+        </w:rPr>
+        <w:t>SpriteGameRenderer</w:t>
+      </w:r>
+      <w:proofErr w:type="spellEnd"/>
+      <w:r>
+        <w:rPr>
+          <w:i/>
+        </w:rPr>
+        <w:t>:</w:t>
+      </w:r>
+    </w:p>
+    <w:p>
+      <w:pPr>
         <w:ind w:firstLine="202"/>
         <w:jc w:val="both"/>
       </w:pPr>
@@ -6625,6 +6709,17 @@
       <w:proofErr w:type="spellEnd"/>
       <w:r>
         <w:t xml:space="preserve"> from having any lingering and unused sprites.</w:t>
+      </w:r>
+    </w:p>
+    <w:p>
+      <w:pPr>
+        <w:jc w:val="both"/>
+      </w:pPr>
+      <w:r>
+        <w:rPr>
+          <w:i/>
+        </w:rPr>
+        <w:t>Entities:</w:t>
       </w:r>
     </w:p>
     <w:p>
@@ -6858,7 +6953,7 @@
         <w:pStyle w:val="Caption"/>
         <w:jc w:val="both"/>
       </w:pPr>
-      <w:bookmarkStart w:id="14" w:name="_Toc478975015"/>
+      <w:bookmarkStart w:id="13" w:name="_Toc478975015"/>
       <w:r>
         <w:t xml:space="preserve">Figure </w:t>
       </w:r>
@@ -6876,7 +6971,7 @@
       <w:r>
         <w:t>. The GameMode then selects a random circle in the map that doesn't collide with any of the other encounters.</w:t>
       </w:r>
-      <w:bookmarkEnd w:id="14"/>
+      <w:bookmarkEnd w:id="13"/>
     </w:p>
     <w:p>
       <w:pPr>
@@ -7000,7 +7095,7 @@
         <w:pStyle w:val="Caption"/>
         <w:jc w:val="both"/>
       </w:pPr>
-      <w:bookmarkStart w:id="15" w:name="_Toc478975016"/>
+      <w:bookmarkStart w:id="14" w:name="_Toc478975016"/>
       <w:r>
         <w:t xml:space="preserve">Figure </w:t>
       </w:r>
@@ -7015,7 +7110,7 @@
       <w:r>
         <w:t>: Stage 2- The GameMode clears out any entities within the radius of the encounter, which removes any asteroids that would be colliding with this new encounter.</w:t>
       </w:r>
-      <w:bookmarkEnd w:id="15"/>
+      <w:bookmarkEnd w:id="14"/>
     </w:p>
     <w:p>
       <w:pPr>
@@ -7126,7 +7221,7 @@
         <w:pStyle w:val="Caption"/>
         <w:jc w:val="both"/>
       </w:pPr>
-      <w:bookmarkStart w:id="16" w:name="_Toc478975017"/>
+      <w:bookmarkStart w:id="15" w:name="_Toc478975017"/>
       <w:r>
         <w:t xml:space="preserve">Figure </w:t>
       </w:r>
@@ -7141,7 +7236,7 @@
       <w:r>
         <w:t>: Stage 3- The encounter is spawned in.</w:t>
       </w:r>
-      <w:bookmarkEnd w:id="16"/>
+      <w:bookmarkEnd w:id="15"/>
     </w:p>
     <w:p>
       <w:pPr>
@@ -7233,7 +7328,7 @@
         <w:pStyle w:val="Caption"/>
         <w:jc w:val="both"/>
       </w:pPr>
-      <w:bookmarkStart w:id="17" w:name="_Toc478975018"/>
+      <w:bookmarkStart w:id="16" w:name="_Toc478975018"/>
       <w:r>
         <w:t xml:space="preserve">Figure </w:t>
       </w:r>
@@ -7248,7 +7343,7 @@
       <w:r>
         <w:t>: A new encounter attempting to spawn in collides with a previous and fails. A second attempt is made that collides with no others, and succeeds.</w:t>
       </w:r>
-      <w:bookmarkEnd w:id="17"/>
+      <w:bookmarkEnd w:id="16"/>
     </w:p>
     <w:p>
       <w:pPr>
@@ -7271,7 +7366,7 @@
         <w:jc w:val="both"/>
       </w:pPr>
       <w:r>
-        <w:t>Development Process and Structure</w:t>
+        <w:t>Development Process</w:t>
       </w:r>
     </w:p>
     <w:p>
@@ -7283,7 +7378,6 @@
     <w:p>
       <w:pPr>
         <w:keepNext/>
-        <w:ind w:firstLine="202"/>
         <w:jc w:val="both"/>
       </w:pPr>
       <w:r>
@@ -7296,9 +7390,9 @@
         </w:rPr>
         <w:lastRenderedPageBreak/>
         <w:drawing>
-          <wp:inline distT="0" distB="0" distL="0" distR="0" wp14:anchorId="721DF5EC" wp14:editId="44C676A7">
-            <wp:extent cx="3200400" cy="1674262"/>
-            <wp:effectExtent l="0" t="0" r="0" b="2540"/>
+          <wp:inline distT="0" distB="0" distL="0" distR="0" wp14:anchorId="721DF5EC" wp14:editId="1E1BF2D1">
+            <wp:extent cx="3245903" cy="1698066"/>
+            <wp:effectExtent l="0" t="0" r="0" b="0"/>
             <wp:docPr id="11" name="Picture 11" descr="Stat GrowthCurves &#10;din &#10;L 2 E 7 E LO LL LS LE LE LE L? 20 2L 22 25 2E 27 u 2? "/>
             <wp:cNvGraphicFramePr>
               <a:graphicFrameLocks xmlns:a="http://schemas.openxmlformats.org/drawingml/2006/main" noChangeAspect="1"/>
@@ -7328,7 +7422,7 @@
                   <pic:spPr bwMode="auto">
                     <a:xfrm>
                       <a:off x="0" y="0"/>
-                      <a:ext cx="3200400" cy="1674262"/>
+                      <a:ext cx="3253027" cy="1701793"/>
                     </a:xfrm>
                     <a:prstGeom prst="rect">
                       <a:avLst/>
@@ -7350,9 +7444,9 @@
         <w:pStyle w:val="Caption"/>
         <w:jc w:val="both"/>
       </w:pPr>
-      <w:bookmarkStart w:id="18" w:name="_Ref477258986"/>
-      <w:bookmarkStart w:id="19" w:name="_Ref477258976"/>
-      <w:bookmarkStart w:id="20" w:name="_Toc478975019"/>
+      <w:bookmarkStart w:id="17" w:name="_Ref477258986"/>
+      <w:bookmarkStart w:id="18" w:name="_Ref477258976"/>
+      <w:bookmarkStart w:id="19" w:name="_Toc478975019"/>
       <w:r>
         <w:t xml:space="preserve">Figure </w:t>
       </w:r>
@@ -7364,12 +7458,12 @@
           <w:t>18</w:t>
         </w:r>
       </w:fldSimple>
+      <w:bookmarkEnd w:id="17"/>
+      <w:r>
+        <w:t>: The potential stat growth curves for a stat. The green bars highlight the minimum and maximum power-up levels.</w:t>
+      </w:r>
       <w:bookmarkEnd w:id="18"/>
-      <w:r>
-        <w:t>: The potential stat growth curves for a stat. The green bars highlight the minimum and maximum power-up levels.</w:t>
-      </w:r>
       <w:bookmarkEnd w:id="19"/>
-      <w:bookmarkEnd w:id="20"/>
     </w:p>
     <w:p>
       <w:pPr>
@@ -7485,6 +7579,103 @@
           </w:tcPr>
           <w:p>
             <w:pPr>
+              <w:jc w:val="center"/>
+              <w:rPr>
+                <w:rFonts w:ascii="Calibri" w:eastAsia="Times New Roman" w:hAnsi="Calibri" w:cs="Calibri"/>
+                <w:b/>
+                <w:bCs/>
+                <w:color w:val="FFFFFF"/>
+                <w:sz w:val="22"/>
+                <w:szCs w:val="22"/>
+                <w:lang w:eastAsia="ja-JP"/>
+              </w:rPr>
+            </w:pPr>
+            <w:r>
+              <w:rPr>
+                <w:rFonts w:ascii="Calibri" w:eastAsia="Times New Roman" w:hAnsi="Calibri" w:cs="Calibri"/>
+                <w:b/>
+                <w:bCs/>
+                <w:color w:val="FFFFFF"/>
+                <w:sz w:val="22"/>
+                <w:szCs w:val="22"/>
+                <w:lang w:eastAsia="ja-JP"/>
+              </w:rPr>
+              <w:t>Sta</w:t>
+            </w:r>
+            <w:bookmarkStart w:id="20" w:name="_GoBack"/>
+            <w:bookmarkEnd w:id="20"/>
+            <w:r>
+              <w:rPr>
+                <w:rFonts w:ascii="Calibri" w:eastAsia="Times New Roman" w:hAnsi="Calibri" w:cs="Calibri"/>
+                <w:b/>
+                <w:bCs/>
+                <w:color w:val="FFFFFF"/>
+                <w:sz w:val="22"/>
+                <w:szCs w:val="22"/>
+                <w:lang w:eastAsia="ja-JP"/>
+              </w:rPr>
+              <w:t>t Level</w:t>
+            </w:r>
+          </w:p>
+        </w:tc>
+        <w:tc>
+          <w:tcPr>
+            <w:tcW w:w="1120" w:type="dxa"/>
+            <w:tcBorders>
+              <w:top w:val="nil"/>
+              <w:left w:val="nil"/>
+              <w:bottom w:val="single" w:sz="12" w:space="0" w:color="FFFFFF"/>
+              <w:right w:val="single" w:sz="4" w:space="0" w:color="FFFFFF"/>
+            </w:tcBorders>
+            <w:shd w:val="clear" w:color="ED7D31" w:fill="ED7D31"/>
+            <w:noWrap/>
+            <w:vAlign w:val="bottom"/>
+            <w:hideMark/>
+          </w:tcPr>
+          <w:p>
+            <w:pPr>
+              <w:jc w:val="center"/>
+              <w:rPr>
+                <w:rFonts w:ascii="Calibri" w:eastAsia="Times New Roman" w:hAnsi="Calibri" w:cs="Calibri"/>
+                <w:b/>
+                <w:bCs/>
+                <w:color w:val="FFFFFF"/>
+                <w:sz w:val="22"/>
+                <w:szCs w:val="22"/>
+                <w:lang w:eastAsia="ja-JP"/>
+              </w:rPr>
+            </w:pPr>
+            <w:r>
+              <w:rPr>
+                <w:rFonts w:ascii="Calibri" w:eastAsia="Times New Roman" w:hAnsi="Calibri" w:cs="Calibri"/>
+                <w:b/>
+                <w:bCs/>
+                <w:color w:val="FFFFFF"/>
+                <w:sz w:val="22"/>
+                <w:szCs w:val="22"/>
+                <w:lang w:eastAsia="ja-JP"/>
+              </w:rPr>
+              <w:t>Top Speed</w:t>
+            </w:r>
+          </w:p>
+        </w:tc>
+        <w:tc>
+          <w:tcPr>
+            <w:tcW w:w="1120" w:type="dxa"/>
+            <w:tcBorders>
+              <w:top w:val="nil"/>
+              <w:left w:val="nil"/>
+              <w:bottom w:val="single" w:sz="12" w:space="0" w:color="FFFFFF"/>
+              <w:right w:val="single" w:sz="4" w:space="0" w:color="FFFFFF"/>
+            </w:tcBorders>
+            <w:shd w:val="clear" w:color="70AD47" w:fill="70AD47"/>
+            <w:noWrap/>
+            <w:vAlign w:val="bottom"/>
+            <w:hideMark/>
+          </w:tcPr>
+          <w:p>
+            <w:pPr>
+              <w:jc w:val="center"/>
               <w:rPr>
                 <w:rFonts w:ascii="Calibri" w:eastAsia="Times New Roman" w:hAnsi="Calibri" w:cs="Calibri"/>
                 <w:b/>
@@ -7525,86 +7716,7 @@
           </w:tcPr>
           <w:p>
             <w:pPr>
-              <w:rPr>
-                <w:rFonts w:ascii="Calibri" w:eastAsia="Times New Roman" w:hAnsi="Calibri" w:cs="Calibri"/>
-                <w:b/>
-                <w:bCs/>
-                <w:color w:val="FFFFFF"/>
-                <w:sz w:val="22"/>
-                <w:szCs w:val="22"/>
-                <w:lang w:eastAsia="ja-JP"/>
-              </w:rPr>
-            </w:pPr>
-            <w:r>
-              <w:rPr>
-                <w:rFonts w:ascii="Calibri" w:eastAsia="Times New Roman" w:hAnsi="Calibri" w:cs="Calibri"/>
-                <w:b/>
-                <w:bCs/>
-                <w:color w:val="FFFFFF"/>
-                <w:sz w:val="22"/>
-                <w:szCs w:val="22"/>
-                <w:lang w:eastAsia="ja-JP"/>
-              </w:rPr>
-              <w:t>Top Speed</w:t>
-            </w:r>
-          </w:p>
-        </w:tc>
-        <w:tc>
-          <w:tcPr>
-            <w:tcW w:w="1120" w:type="dxa"/>
-            <w:tcBorders>
-              <w:top w:val="nil"/>
-              <w:left w:val="nil"/>
-              <w:bottom w:val="single" w:sz="12" w:space="0" w:color="FFFFFF"/>
-              <w:right w:val="single" w:sz="4" w:space="0" w:color="FFFFFF"/>
-            </w:tcBorders>
-            <w:shd w:val="clear" w:color="70AD47" w:fill="70AD47"/>
-            <w:noWrap/>
-            <w:vAlign w:val="bottom"/>
-            <w:hideMark/>
-          </w:tcPr>
-          <w:p>
-            <w:pPr>
-              <w:rPr>
-                <w:rFonts w:ascii="Calibri" w:eastAsia="Times New Roman" w:hAnsi="Calibri" w:cs="Calibri"/>
-                <w:b/>
-                <w:bCs/>
-                <w:color w:val="FFFFFF"/>
-                <w:sz w:val="22"/>
-                <w:szCs w:val="22"/>
-                <w:lang w:eastAsia="ja-JP"/>
-              </w:rPr>
-            </w:pPr>
-            <w:r>
-              <w:rPr>
-                <w:rFonts w:ascii="Calibri" w:eastAsia="Times New Roman" w:hAnsi="Calibri" w:cs="Calibri"/>
-                <w:b/>
-                <w:bCs/>
-                <w:color w:val="FFFFFF"/>
-                <w:sz w:val="22"/>
-                <w:szCs w:val="22"/>
-                <w:lang w:eastAsia="ja-JP"/>
-              </w:rPr>
-              <w:t>Stat Level</w:t>
-            </w:r>
-          </w:p>
-        </w:tc>
-        <w:tc>
-          <w:tcPr>
-            <w:tcW w:w="1120" w:type="dxa"/>
-            <w:tcBorders>
-              <w:top w:val="nil"/>
-              <w:left w:val="nil"/>
-              <w:bottom w:val="single" w:sz="12" w:space="0" w:color="FFFFFF"/>
-              <w:right w:val="single" w:sz="4" w:space="0" w:color="FFFFFF"/>
-            </w:tcBorders>
-            <w:shd w:val="clear" w:color="ED7D31" w:fill="ED7D31"/>
-            <w:noWrap/>
-            <w:vAlign w:val="bottom"/>
-            <w:hideMark/>
-          </w:tcPr>
-          <w:p>
-            <w:pPr>
+              <w:jc w:val="center"/>
               <w:rPr>
                 <w:rFonts w:ascii="Calibri" w:eastAsia="Times New Roman" w:hAnsi="Calibri" w:cs="Calibri"/>
                 <w:b/>
@@ -17621,7 +17733,7 @@
 </file>
 
 <file path=customXml/itemProps1.xml><?xml version="1.0" encoding="utf-8"?>
-<ds:datastoreItem xmlns:ds="http://schemas.openxmlformats.org/officeDocument/2006/customXml" ds:itemID="{4F9D30C0-7B9C-4622-99D5-E2DAF24B9E16}">
+<ds:datastoreItem xmlns:ds="http://schemas.openxmlformats.org/officeDocument/2006/customXml" ds:itemID="{1F17FFC0-4672-4B7B-8972-1A0E15A3E075}">
   <ds:schemaRefs>
     <ds:schemaRef ds:uri="http://schemas.openxmlformats.org/officeDocument/2006/bibliography"/>
   </ds:schemaRefs>

</xml_diff>

<commit_message>
Split up the UML Diagram
</commit_message>
<xml_diff>
--- a/Docs/Cloudy_Thesis.docx
+++ b/Docs/Cloudy_Thesis.docx
@@ -1278,7 +1278,15 @@
         <w:t>find</w:t>
       </w:r>
       <w:r>
-        <w:t xml:space="preserve"> games with mechanics, playstyle, and gameplay similar to the proposed mastery project. The researcher then </w:t>
+        <w:t xml:space="preserve"> games with mechanics, playstyle, and gameplay </w:t>
+      </w:r>
+      <w:proofErr w:type="gramStart"/>
+      <w:r>
+        <w:t>similar to</w:t>
+      </w:r>
+      <w:proofErr w:type="gramEnd"/>
+      <w:r>
+        <w:t xml:space="preserve"> the proposed mastery project. The researcher then </w:t>
       </w:r>
       <w:r>
         <w:t>studied</w:t>
@@ -1415,7 +1423,15 @@
         <w:t>in which</w:t>
       </w:r>
       <w:r>
-        <w:t xml:space="preserve"> certain attacks have an absolute advantage or tie with others (just like the game the design’s namesake shares). The article goes in-depth on the metagame of “Pure RPS”, where the attacks have no lead up or predictability (grounded units vs flying units in an RTS), “RPS and Signals”, where attacks do have </w:t>
+        <w:t xml:space="preserve"> certain attacks have an absolute advantage or tie with others (just like the game the design’s namesake shares). The article goes in-depth on the metagame of “Pure RPS”, where the attacks have no lead up or predictability (grounded </w:t>
+      </w:r>
+      <w:proofErr w:type="gramStart"/>
+      <w:r>
+        <w:t>units</w:t>
+      </w:r>
+      <w:proofErr w:type="gramEnd"/>
+      <w:r>
+        <w:t xml:space="preserve"> vs flying units in an RTS), “RPS and Signals”, where attacks do have </w:t>
       </w:r>
       <w:r>
         <w:rPr>
@@ -1491,6 +1507,7 @@
           <w:id w:val="134460318"/>
           <w:citation/>
         </w:sdtPr>
+        <w:sdtEndPr/>
         <w:sdtContent>
           <w:r>
             <w:fldChar w:fldCharType="begin"/>
@@ -1625,6 +1642,7 @@
           <w:id w:val="-1641412376"/>
           <w:citation/>
         </w:sdtPr>
+        <w:sdtEndPr/>
         <w:sdtContent>
           <w:r>
             <w:fldChar w:fldCharType="begin"/>
@@ -1738,6 +1756,7 @@
           <w:id w:val="113561228"/>
           <w:citation/>
         </w:sdtPr>
+        <w:sdtEndPr/>
         <w:sdtContent>
           <w:r>
             <w:fldChar w:fldCharType="begin"/>
@@ -1793,7 +1812,15 @@
         <w:t>rogression loops</w:t>
       </w:r>
       <w:r>
-        <w:t xml:space="preserve">, which spiral upward as players gain power in order to accomplish new feats </w:t>
+        <w:t xml:space="preserve">, which spiral upward as players gain power </w:t>
+      </w:r>
+      <w:proofErr w:type="gramStart"/>
+      <w:r>
+        <w:t>in order to</w:t>
+      </w:r>
+      <w:proofErr w:type="gramEnd"/>
+      <w:r>
+        <w:t xml:space="preserve"> accomplish new feats </w:t>
       </w:r>
       <w:r>
         <w:t xml:space="preserve">which </w:t>
@@ -1827,6 +1854,7 @@
           <w:id w:val="2059279903"/>
           <w:citation/>
         </w:sdtPr>
+        <w:sdtEndPr/>
         <w:sdtContent>
           <w:r>
             <w:fldChar w:fldCharType="begin"/>
@@ -2031,6 +2059,7 @@
           <w:id w:val="-901440804"/>
           <w:citation/>
         </w:sdtPr>
+        <w:sdtEndPr/>
         <w:sdtContent>
           <w:r>
             <w:rPr>
@@ -2213,6 +2242,7 @@
           <w:id w:val="1954056332"/>
           <w:citation/>
         </w:sdtPr>
+        <w:sdtEndPr/>
         <w:sdtContent>
           <w:r>
             <w:fldChar w:fldCharType="begin"/>
@@ -2365,13 +2395,27 @@
         <w:rPr>
           <w:i w:val="0"/>
         </w:rPr>
-        <w:t xml:space="preserve"> hav</w:t>
-      </w:r>
+        <w:t xml:space="preserve"> </w:t>
+      </w:r>
+      <w:proofErr w:type="gramStart"/>
       <w:r>
         <w:rPr>
           <w:i w:val="0"/>
         </w:rPr>
-        <w:t>e to pay extremely close attention to their surroundings, as bullets come in various speeds and patterns that can end players</w:t>
+        <w:t>hav</w:t>
+      </w:r>
+      <w:r>
+        <w:rPr>
+          <w:i w:val="0"/>
+        </w:rPr>
+        <w:t>e to</w:t>
+      </w:r>
+      <w:proofErr w:type="gramEnd"/>
+      <w:r>
+        <w:rPr>
+          <w:i w:val="0"/>
+        </w:rPr>
+        <w:t xml:space="preserve"> pay extremely close attention to their surroundings, as bullets come in various speeds and patterns that can end players</w:t>
       </w:r>
       <w:r>
         <w:rPr>
@@ -2399,6 +2443,7 @@
           <w:id w:val="89973335"/>
           <w:citation/>
         </w:sdtPr>
+        <w:sdtEndPr/>
         <w:sdtContent>
           <w:r>
             <w:rPr>
@@ -2579,6 +2624,7 @@
           <w:id w:val="1121957799"/>
           <w:citation/>
         </w:sdtPr>
+        <w:sdtEndPr/>
         <w:sdtContent>
           <w:r>
             <w:fldChar w:fldCharType="begin"/>
@@ -2724,6 +2770,7 @@
           <w:id w:val="970798214"/>
           <w:citation/>
         </w:sdtPr>
+        <w:sdtEndPr/>
         <w:sdtContent>
           <w:r>
             <w:rPr>
@@ -2842,6 +2889,7 @@
           <w:id w:val="-1497575191"/>
           <w:citation/>
         </w:sdtPr>
+        <w:sdtEndPr/>
         <w:sdtContent>
           <w:r>
             <w:fldChar w:fldCharType="begin"/>
@@ -2967,6 +3015,7 @@
           <w:id w:val="-316572177"/>
           <w:citation/>
         </w:sdtPr>
+        <w:sdtEndPr/>
         <w:sdtContent>
           <w:r>
             <w:fldChar w:fldCharType="begin"/>
@@ -3122,7 +3171,21 @@
         <w:rPr>
           <w:i w:val="0"/>
         </w:rPr>
-        <w:t>, creating the feel of actually driving a spaceship</w:t>
+        <w:t xml:space="preserve">, creating the feel of </w:t>
+      </w:r>
+      <w:proofErr w:type="gramStart"/>
+      <w:r>
+        <w:rPr>
+          <w:i w:val="0"/>
+        </w:rPr>
+        <w:t>actually driving</w:t>
+      </w:r>
+      <w:proofErr w:type="gramEnd"/>
+      <w:r>
+        <w:rPr>
+          <w:i w:val="0"/>
+        </w:rPr>
+        <w:t xml:space="preserve"> a spaceship</w:t>
       </w:r>
       <w:sdt>
         <w:sdtPr>
@@ -3132,6 +3195,7 @@
           <w:id w:val="-50540253"/>
           <w:citation/>
         </w:sdtPr>
+        <w:sdtEndPr/>
         <w:sdtContent>
           <w:r>
             <w:rPr>
@@ -3320,6 +3384,7 @@
           <w:id w:val="-975836427"/>
           <w:citation/>
         </w:sdtPr>
+        <w:sdtEndPr/>
         <w:sdtContent>
           <w:r>
             <w:fldChar w:fldCharType="begin"/>
@@ -3359,8 +3424,13 @@
         <w:ind w:firstLine="202"/>
         <w:jc w:val="both"/>
       </w:pPr>
-      <w:r>
-        <w:t xml:space="preserve">The majority of the games listed have some sort of RPS gameplay, as outlined by </w:t>
+      <w:proofErr w:type="gramStart"/>
+      <w:r>
+        <w:t>The majority of</w:t>
+      </w:r>
+      <w:proofErr w:type="gramEnd"/>
+      <w:r>
+        <w:t xml:space="preserve"> the games listed have some sort of RPS gameplay, as outlined by </w:t>
       </w:r>
       <w:proofErr w:type="spellStart"/>
       <w:r>
@@ -3375,6 +3445,7 @@
           <w:id w:val="-1583372214"/>
           <w:citation/>
         </w:sdtPr>
+        <w:sdtEndPr/>
         <w:sdtContent>
           <w:r>
             <w:fldChar w:fldCharType="begin"/>
@@ -3419,6 +3490,7 @@
           <w:id w:val="-696235649"/>
           <w:citation/>
         </w:sdtPr>
+        <w:sdtEndPr/>
         <w:sdtContent>
           <w:r>
             <w:fldChar w:fldCharType="begin"/>
@@ -3466,6 +3538,7 @@
           <w:id w:val="95145217"/>
           <w:citation/>
         </w:sdtPr>
+        <w:sdtEndPr/>
         <w:sdtContent>
           <w:r>
             <w:fldChar w:fldCharType="begin"/>
@@ -3522,6 +3595,7 @@
           <w:id w:val="219568096"/>
           <w:citation/>
         </w:sdtPr>
+        <w:sdtEndPr/>
         <w:sdtContent>
           <w:r>
             <w:fldChar w:fldCharType="begin"/>
@@ -3566,6 +3640,7 @@
           <w:id w:val="2060507666"/>
           <w:citation/>
         </w:sdtPr>
+        <w:sdtEndPr/>
         <w:sdtContent>
           <w:r>
             <w:fldChar w:fldCharType="begin"/>
@@ -3588,13 +3663,22 @@
         </w:sdtContent>
       </w:sdt>
       <w:r>
-        <w:t xml:space="preserve">. Because players are able to lure and stack multiple enemies to create hordes that would obliterate the game’s flow via incredibly intense moments, giving the player the option to take a break at any point prevents the game from becoming overwhelming </w:t>
+        <w:t xml:space="preserve">. Because players </w:t>
+      </w:r>
+      <w:proofErr w:type="gramStart"/>
+      <w:r>
+        <w:t>are able to</w:t>
+      </w:r>
+      <w:proofErr w:type="gramEnd"/>
+      <w:r>
+        <w:t xml:space="preserve"> lure and stack multiple enemies to create hordes that would obliterate the game’s flow via incredibly intense moments, giving the player the option to take a break at any point prevents the game from becoming overwhelming </w:t>
       </w:r>
       <w:sdt>
         <w:sdtPr>
           <w:id w:val="-2080964380"/>
           <w:citation/>
         </w:sdtPr>
+        <w:sdtEndPr/>
         <w:sdtContent>
           <w:r>
             <w:fldChar w:fldCharType="begin"/>
@@ -3634,7 +3718,15 @@
         <w:t>-Z</w:t>
       </w:r>
       <w:r>
-        <w:t xml:space="preserve"> comes from the other end of the spectrum, where the majority of gameplay isn’t </w:t>
+        <w:t xml:space="preserve"> comes from the other end of the spectrum, where </w:t>
+      </w:r>
+      <w:proofErr w:type="gramStart"/>
+      <w:r>
+        <w:t>the majority of</w:t>
+      </w:r>
+      <w:proofErr w:type="gramEnd"/>
+      <w:r>
+        <w:t xml:space="preserve"> gameplay isn’t </w:t>
       </w:r>
       <w:r>
         <w:t xml:space="preserve">hectic, but tension </w:t>
@@ -3689,6 +3781,7 @@
           <w:id w:val="866711304"/>
           <w:citation/>
         </w:sdtPr>
+        <w:sdtEndPr/>
         <w:sdtContent>
           <w:r>
             <w:fldChar w:fldCharType="begin"/>
@@ -3730,6 +3823,7 @@
           <w:id w:val="17746636"/>
           <w:citation/>
         </w:sdtPr>
+        <w:sdtEndPr/>
         <w:sdtContent>
           <w:r>
             <w:fldChar w:fldCharType="begin"/>
@@ -3780,6 +3874,7 @@
           <w:id w:val="110867331"/>
           <w:citation/>
         </w:sdtPr>
+        <w:sdtEndPr/>
         <w:sdtContent>
           <w:r>
             <w:rPr>
@@ -3858,6 +3953,7 @@
           <w:id w:val="-724141120"/>
           <w:citation/>
         </w:sdtPr>
+        <w:sdtEndPr/>
         <w:sdtContent>
           <w:r>
             <w:fldChar w:fldCharType="begin"/>
@@ -3955,6 +4051,7 @@
           <w:id w:val="940654908"/>
           <w:citation/>
         </w:sdtPr>
+        <w:sdtEndPr/>
         <w:sdtContent>
           <w:r>
             <w:rPr>
@@ -4567,9 +4664,11 @@
       <w:r>
         <w:t xml:space="preserve"> The specific combination of these pickups </w:t>
       </w:r>
+      <w:proofErr w:type="gramStart"/>
       <w:r>
         <w:t>compose</w:t>
       </w:r>
+      <w:proofErr w:type="gramEnd"/>
       <w:r>
         <w:t xml:space="preserve"> a player’s </w:t>
       </w:r>
@@ -4668,14 +4767,27 @@
       <w:r>
         <w:t xml:space="preserve">Figure </w:t>
       </w:r>
-      <w:fldSimple w:instr=" SEQ Figure \* ARABIC ">
-        <w:r>
-          <w:rPr>
-            <w:noProof/>
-          </w:rPr>
-          <w:t>6</w:t>
-        </w:r>
-      </w:fldSimple>
+      <w:r>
+        <w:fldChar w:fldCharType="begin"/>
+      </w:r>
+      <w:r>
+        <w:instrText xml:space="preserve"> SEQ Figure \* ARABIC </w:instrText>
+      </w:r>
+      <w:r>
+        <w:fldChar w:fldCharType="separate"/>
+      </w:r>
+      <w:r>
+        <w:rPr>
+          <w:noProof/>
+        </w:rPr>
+        <w:t>6</w:t>
+      </w:r>
+      <w:r>
+        <w:rPr>
+          <w:noProof/>
+        </w:rPr>
+        <w:fldChar w:fldCharType="end"/>
+      </w:r>
       <w:r>
         <w:t>: The twelve power-ups, in their respective power families</w:t>
       </w:r>
@@ -4869,7 +4981,15 @@
         <w:t>cooldown time between shots;</w:t>
       </w:r>
       <w:r>
-        <w:t xml:space="preserve"> and finally </w:t>
+        <w:t xml:space="preserve"> and </w:t>
+      </w:r>
+      <w:proofErr w:type="gramStart"/>
+      <w:r>
+        <w:t>finally</w:t>
+      </w:r>
+      <w:proofErr w:type="gramEnd"/>
+      <w:r>
+        <w:t xml:space="preserve"> </w:t>
       </w:r>
       <w:r>
         <w:rPr>
@@ -5373,7 +5493,7 @@
             <v:path o:extrusionok="f" gradientshapeok="t" o:connecttype="rect"/>
             <o:lock v:ext="edit" aspectratio="t"/>
           </v:shapetype>
-          <v:shape id="_x0000_i1027" type="#_x0000_t75" style="width:251.85pt;height:123.85pt">
+          <v:shape id="_x0000_i1025" type="#_x0000_t75" style="width:251.85pt;height:123.85pt">
             <v:imagedata r:id="rId15" o:title="weaponComparison"/>
           </v:shape>
         </w:pict>
@@ -5388,14 +5508,27 @@
       <w:r>
         <w:t xml:space="preserve">Figure </w:t>
       </w:r>
-      <w:fldSimple w:instr=" SEQ Figure \* ARABIC ">
-        <w:r>
-          <w:rPr>
-            <w:noProof/>
-          </w:rPr>
-          <w:t>8</w:t>
-        </w:r>
-      </w:fldSimple>
+      <w:r>
+        <w:fldChar w:fldCharType="begin"/>
+      </w:r>
+      <w:r>
+        <w:instrText xml:space="preserve"> SEQ Figure \* ARABIC </w:instrText>
+      </w:r>
+      <w:r>
+        <w:fldChar w:fldCharType="separate"/>
+      </w:r>
+      <w:r>
+        <w:rPr>
+          <w:noProof/>
+        </w:rPr>
+        <w:t>8</w:t>
+      </w:r>
+      <w:r>
+        <w:rPr>
+          <w:noProof/>
+        </w:rPr>
+        <w:fldChar w:fldCharType="end"/>
+      </w:r>
       <w:r>
         <w:t xml:space="preserve">: The </w:t>
       </w:r>
@@ -5581,7 +5714,7 @@
           <w:lang w:eastAsia="ja-JP"/>
         </w:rPr>
         <w:pict w14:anchorId="7EBE6841">
-          <v:shape id="_x0000_i1028" type="#_x0000_t75" style="width:251.85pt;height:169.95pt">
+          <v:shape id="_x0000_i1026" type="#_x0000_t75" style="width:251.85pt;height:169.95pt">
             <v:imagedata r:id="rId16" o:title="activeShield"/>
           </v:shape>
         </w:pict>
@@ -5599,14 +5732,27 @@
       <w:r>
         <w:t xml:space="preserve">Figure </w:t>
       </w:r>
-      <w:fldSimple w:instr=" SEQ Figure \* ARABIC ">
-        <w:r>
-          <w:rPr>
-            <w:noProof/>
-          </w:rPr>
-          <w:t>9</w:t>
-        </w:r>
-      </w:fldSimple>
+      <w:r>
+        <w:fldChar w:fldCharType="begin"/>
+      </w:r>
+      <w:r>
+        <w:instrText xml:space="preserve"> SEQ Figure \* ARABIC </w:instrText>
+      </w:r>
+      <w:r>
+        <w:fldChar w:fldCharType="separate"/>
+      </w:r>
+      <w:r>
+        <w:rPr>
+          <w:noProof/>
+        </w:rPr>
+        <w:t>9</w:t>
+      </w:r>
+      <w:r>
+        <w:rPr>
+          <w:noProof/>
+        </w:rPr>
+        <w:fldChar w:fldCharType="end"/>
+      </w:r>
       <w:r>
         <w:t xml:space="preserve">: A player </w:t>
       </w:r>
@@ -5702,7 +5848,15 @@
         <w:t xml:space="preserve"> can be picked up by other players.</w:t>
       </w:r>
       <w:r>
-        <w:t xml:space="preserve"> The defeated player is able to respawn immediately with the starter chassis and resume the arms race with the power-ups and equipment she has remaining.</w:t>
+        <w:t xml:space="preserve"> The defeated player </w:t>
+      </w:r>
+      <w:proofErr w:type="gramStart"/>
+      <w:r>
+        <w:t>is able to</w:t>
+      </w:r>
+      <w:proofErr w:type="gramEnd"/>
+      <w:r>
+        <w:t xml:space="preserve"> respawn immediately with the starter chassis and resume the arms race with the power-ups and equipment she has remaining.</w:t>
       </w:r>
     </w:p>
     <w:p>
@@ -5766,14 +5920,27 @@
       <w:r>
         <w:t xml:space="preserve">Figure </w:t>
       </w:r>
-      <w:fldSimple w:instr=" SEQ Figure \* ARABIC ">
-        <w:r>
-          <w:rPr>
-            <w:noProof/>
-          </w:rPr>
-          <w:t>10</w:t>
-        </w:r>
-      </w:fldSimple>
+      <w:r>
+        <w:fldChar w:fldCharType="begin"/>
+      </w:r>
+      <w:r>
+        <w:instrText xml:space="preserve"> SEQ Figure \* ARABIC </w:instrText>
+      </w:r>
+      <w:r>
+        <w:fldChar w:fldCharType="separate"/>
+      </w:r>
+      <w:r>
+        <w:rPr>
+          <w:noProof/>
+        </w:rPr>
+        <w:t>10</w:t>
+      </w:r>
+      <w:r>
+        <w:rPr>
+          <w:noProof/>
+        </w:rPr>
+        <w:fldChar w:fldCharType="end"/>
+      </w:r>
       <w:r>
         <w:t xml:space="preserve">: A player taking advantage of </w:t>
       </w:r>
@@ -5992,14 +6159,27 @@
       <w:r>
         <w:t xml:space="preserve">Figure </w:t>
       </w:r>
-      <w:fldSimple w:instr=" SEQ Figure \* ARABIC ">
-        <w:r>
-          <w:rPr>
-            <w:noProof/>
-          </w:rPr>
-          <w:t>11</w:t>
-        </w:r>
-      </w:fldSimple>
+      <w:r>
+        <w:fldChar w:fldCharType="begin"/>
+      </w:r>
+      <w:r>
+        <w:instrText xml:space="preserve"> SEQ Figure \* ARABIC </w:instrText>
+      </w:r>
+      <w:r>
+        <w:fldChar w:fldCharType="separate"/>
+      </w:r>
+      <w:r>
+        <w:rPr>
+          <w:noProof/>
+        </w:rPr>
+        <w:t>11</w:t>
+      </w:r>
+      <w:r>
+        <w:rPr>
+          <w:noProof/>
+        </w:rPr>
+        <w:fldChar w:fldCharType="end"/>
+      </w:r>
       <w:r>
         <w:t>: One of the minigame splash screens</w:t>
       </w:r>
@@ -6253,7 +6433,7 @@
       </w:pPr>
       <w:r>
         <w:pict w14:anchorId="1CBE1F2A">
-          <v:shape id="_x0000_i1029" type="#_x0000_t75" style="width:251.15pt;height:140.95pt">
+          <v:shape id="_x0000_i1027" type="#_x0000_t75" style="width:251.15pt;height:140.95pt">
             <v:imagedata r:id="rId19" o:title="suddenDeath"/>
           </v:shape>
         </w:pict>
@@ -6267,14 +6447,27 @@
       <w:r>
         <w:t xml:space="preserve">Figure </w:t>
       </w:r>
-      <w:fldSimple w:instr=" SEQ Figure \* ARABIC ">
-        <w:r>
-          <w:rPr>
-            <w:noProof/>
-          </w:rPr>
-          <w:t>12</w:t>
-        </w:r>
-      </w:fldSimple>
+      <w:r>
+        <w:fldChar w:fldCharType="begin"/>
+      </w:r>
+      <w:r>
+        <w:instrText xml:space="preserve"> SEQ Figure \* ARABIC </w:instrText>
+      </w:r>
+      <w:r>
+        <w:fldChar w:fldCharType="separate"/>
+      </w:r>
+      <w:r>
+        <w:rPr>
+          <w:noProof/>
+        </w:rPr>
+        <w:t>12</w:t>
+      </w:r>
+      <w:r>
+        <w:rPr>
+          <w:noProof/>
+        </w:rPr>
+        <w:fldChar w:fldCharType="end"/>
+      </w:r>
       <w:r>
         <w:t>: The sudden death minigame mode. If there's a tie for points at the end of the game, the tied players are thrown into</w:t>
       </w:r>
@@ -6485,9 +6678,9 @@
           <w:noProof/>
           <w:lang w:eastAsia="ja-JP"/>
         </w:rPr>
-        <w:pict w14:anchorId="149E2AE3">
-          <v:shape id="_x0000_i1030" type="#_x0000_t75" style="width:251.15pt;height:156.3pt">
-            <v:imagedata r:id="rId20" o:title="AllStarUMLDiagram"/>
+        <w:pict w14:anchorId="7792F02C">
+          <v:shape id="_x0000_i1030" type="#_x0000_t75" style="width:251.15pt;height:113.65pt">
+            <v:imagedata r:id="rId20" o:title="uml1"/>
           </v:shape>
         </w:pict>
       </w:r>
@@ -6501,18 +6694,40 @@
       <w:r>
         <w:t xml:space="preserve">Figure </w:t>
       </w:r>
-      <w:fldSimple w:instr=" SEQ Figure \* ARABIC ">
-        <w:r>
-          <w:rPr>
-            <w:noProof/>
-          </w:rPr>
-          <w:t>13</w:t>
-        </w:r>
-      </w:fldSimple>
-      <w:r>
-        <w:t>: A UML Diagram that displays the core architecture of the program.</w:t>
+      <w:r>
+        <w:fldChar w:fldCharType="begin"/>
+      </w:r>
+      <w:r>
+        <w:instrText xml:space="preserve"> SEQ Figure \* ARABIC </w:instrText>
+      </w:r>
+      <w:r>
+        <w:fldChar w:fldCharType="separate"/>
+      </w:r>
+      <w:r>
+        <w:rPr>
+          <w:noProof/>
+        </w:rPr>
+        <w:t>13</w:t>
+      </w:r>
+      <w:r>
+        <w:rPr>
+          <w:noProof/>
+        </w:rPr>
+        <w:fldChar w:fldCharType="end"/>
+      </w:r>
+      <w:r>
+        <w:t>: A UML Diagram that displays the core</w:t>
+      </w:r>
+      <w:r>
+        <w:t xml:space="preserve"> gameplay</w:t>
+      </w:r>
+      <w:r>
+        <w:t xml:space="preserve"> architecture </w:t>
       </w:r>
       <w:bookmarkEnd w:id="12"/>
+      <w:r>
+        <w:t>of the program.</w:t>
+      </w:r>
     </w:p>
     <w:p>
       <w:pPr>
@@ -6561,7 +6776,10 @@
         <w:t xml:space="preserve"> class, which </w:t>
       </w:r>
       <w:r>
-        <w:t xml:space="preserve">contains the common elements for game objects. </w:t>
+        <w:t xml:space="preserve">contains the common </w:t>
+      </w:r>
+      <w:r>
+        <w:t xml:space="preserve">elements for game objects. </w:t>
       </w:r>
       <w:r>
         <w:t>Each GameMode handles and updates all the entities in the game every frame.</w:t>
@@ -6774,85 +6992,139 @@
       <w:pPr>
         <w:ind w:firstLine="202"/>
         <w:jc w:val="both"/>
+      </w:pPr>
+      <w:r>
+        <w:t xml:space="preserve">A </w:t>
+      </w:r>
+      <w:r>
+        <w:rPr>
+          <w:i/>
+        </w:rPr>
+        <w:t>Ship</w:t>
+      </w:r>
+      <w:r>
+        <w:t xml:space="preserve"> is an entity that has some sort of driving mechanic</w:t>
+      </w:r>
+      <w:r>
+        <w:t xml:space="preserve"> and can fire projectiles. The subclasses are the </w:t>
+      </w:r>
+      <w:r>
+        <w:rPr>
+          <w:i/>
+        </w:rPr>
+        <w:t>Player Ship</w:t>
+      </w:r>
+      <w:r>
+        <w:t xml:space="preserve"> and any individual Enemy ship classes, such as the </w:t>
+      </w:r>
+      <w:r>
+        <w:rPr>
+          <w:i/>
+        </w:rPr>
+        <w:t>Grunt</w:t>
+      </w:r>
+      <w:r>
+        <w:t xml:space="preserve">s. Ships differ from entities in that they have more complex movement options, which are gathered from a </w:t>
+      </w:r>
+      <w:r>
+        <w:rPr>
+          <w:i/>
+        </w:rPr>
+        <w:t>Pilot</w:t>
+      </w:r>
+      <w:r>
+        <w:t xml:space="preserve">. A Pilot is a class that contains the virtual input for a specific ship, and is what moves the ship around. TheGame initializes the </w:t>
+      </w:r>
+      <w:proofErr w:type="spellStart"/>
+      <w:r>
+        <w:rPr>
+          <w:i/>
+        </w:rPr>
+        <w:t>PlayerPilot</w:t>
+      </w:r>
+      <w:r>
+        <w:t>s</w:t>
+      </w:r>
+      <w:proofErr w:type="spellEnd"/>
+      <w:r>
+        <w:t xml:space="preserve"> during the ship selection screen, based </w:t>
+      </w:r>
+      <w:r>
+        <w:t>off</w:t>
+      </w:r>
+      <w:r>
+        <w:t xml:space="preserve"> which controller (or keyboard, for debugging) they’re usin</w:t>
+      </w:r>
+      <w:r>
+        <w:t xml:space="preserve">g, and creates an </w:t>
+      </w:r>
+      <w:proofErr w:type="spellStart"/>
+      <w:r>
+        <w:rPr>
+          <w:i/>
+        </w:rPr>
+        <w:t>InputMap</w:t>
+      </w:r>
+      <w:proofErr w:type="spellEnd"/>
+      <w:r>
+        <w:t xml:space="preserve"> based on their input device. Whenever a ship wants to update its position, it polls its pilot’s input map to find which direction the ship is moving, and any other inputs needed for that update.</w:t>
+      </w:r>
+    </w:p>
+    <w:p>
+      <w:pPr>
+        <w:ind w:firstLine="202"/>
+        <w:jc w:val="both"/>
+      </w:pPr>
+    </w:p>
+    <w:p>
+      <w:pPr>
+        <w:keepNext/>
+        <w:jc w:val="both"/>
+      </w:pPr>
+      <w:r>
+        <w:pict w14:anchorId="046E5E48">
+          <v:shape id="_x0000_i1031" type="#_x0000_t75" style="width:251.85pt;height:70.3pt">
+            <v:imagedata r:id="rId21" o:title="uml2"/>
+          </v:shape>
+        </w:pict>
+      </w:r>
+    </w:p>
+    <w:p>
+      <w:pPr>
+        <w:pStyle w:val="Caption"/>
+        <w:jc w:val="both"/>
         <w:rPr>
           <w:color w:val="FF0000"/>
         </w:rPr>
       </w:pPr>
       <w:r>
-        <w:t xml:space="preserve">A </w:t>
-      </w:r>
-      <w:r>
-        <w:rPr>
-          <w:i/>
-        </w:rPr>
-        <w:t>Ship</w:t>
-      </w:r>
-      <w:r>
-        <w:t xml:space="preserve"> is an entity that has some sort of driving mechanic</w:t>
-      </w:r>
-      <w:r>
-        <w:t xml:space="preserve"> and can fire projectiles. The subclasses are the </w:t>
-      </w:r>
-      <w:r>
-        <w:rPr>
-          <w:i/>
-        </w:rPr>
-        <w:t>Player Ship</w:t>
-      </w:r>
-      <w:r>
-        <w:t xml:space="preserve"> and any individual Enemy ship classes, such as the </w:t>
-      </w:r>
-      <w:r>
-        <w:rPr>
-          <w:i/>
-        </w:rPr>
-        <w:t>Grunt</w:t>
-      </w:r>
-      <w:r>
-        <w:t xml:space="preserve">s. Ships differ from entities in that they have more complex movement options, which are gathered from a </w:t>
-      </w:r>
-      <w:r>
-        <w:rPr>
-          <w:i/>
-        </w:rPr>
-        <w:t>Pilot</w:t>
-      </w:r>
-      <w:r>
-        <w:t xml:space="preserve">. A Pilot is a class that contains the virtual input for a specific ship, and is what moves the ship around. TheGame initializes the </w:t>
-      </w:r>
-      <w:proofErr w:type="spellStart"/>
-      <w:r>
-        <w:rPr>
-          <w:i/>
-        </w:rPr>
-        <w:t>PlayerPilot</w:t>
-      </w:r>
-      <w:r>
-        <w:t>s</w:t>
-      </w:r>
-      <w:proofErr w:type="spellEnd"/>
-      <w:r>
-        <w:t xml:space="preserve"> during the ship selection screen, based </w:t>
-      </w:r>
-      <w:r>
-        <w:t>off</w:t>
-      </w:r>
-      <w:r>
-        <w:t xml:space="preserve"> which controller (or keyboard, for debugging) they’re usin</w:t>
-      </w:r>
-      <w:r>
-        <w:t xml:space="preserve">g, and creates an </w:t>
-      </w:r>
-      <w:proofErr w:type="spellStart"/>
-      <w:r>
-        <w:rPr>
-          <w:i/>
-        </w:rPr>
-        <w:t>InputMap</w:t>
-      </w:r>
-      <w:proofErr w:type="spellEnd"/>
-      <w:r>
-        <w:t xml:space="preserve"> based on their input device. Whenever a ship wants to update its position, it polls its pilot’s input map to find which direction the ship is moving, and any other inputs needed for that update.</w:t>
+        <w:t xml:space="preserve">Figure </w:t>
+      </w:r>
+      <w:r>
+        <w:fldChar w:fldCharType="begin"/>
+      </w:r>
+      <w:r>
+        <w:instrText xml:space="preserve"> SEQ Figure \* ARABIC </w:instrText>
+      </w:r>
+      <w:r>
+        <w:fldChar w:fldCharType="separate"/>
+      </w:r>
+      <w:r>
+        <w:rPr>
+          <w:noProof/>
+        </w:rPr>
+        <w:t>14</w:t>
+      </w:r>
+      <w:r>
+        <w:fldChar w:fldCharType="end"/>
+      </w:r>
+      <w:r>
+        <w:t>: A UML Diagram that shows th</w:t>
+      </w:r>
+      <w:bookmarkStart w:id="13" w:name="_GoBack"/>
+      <w:bookmarkEnd w:id="13"/>
+      <w:r>
+        <w:t>e relationship for entities and items.</w:t>
       </w:r>
     </w:p>
     <w:p>
@@ -6911,148 +7183,6 @@
                 <pic:pic xmlns:pic="http://schemas.openxmlformats.org/drawingml/2006/picture">
                   <pic:nvPicPr>
                     <pic:cNvPr id="0" name="Picture 7" descr="procGen2"/>
-                    <pic:cNvPicPr>
-                      <a:picLocks noChangeAspect="1" noChangeArrowheads="1"/>
-                    </pic:cNvPicPr>
-                  </pic:nvPicPr>
-                  <pic:blipFill>
-                    <a:blip r:embed="rId21">
-                      <a:extLst>
-                        <a:ext uri="{28A0092B-C50C-407E-A947-70E740481C1C}">
-                          <a14:useLocalDpi xmlns:a14="http://schemas.microsoft.com/office/drawing/2010/main" val="0"/>
-                        </a:ext>
-                      </a:extLst>
-                    </a:blip>
-                    <a:srcRect/>
-                    <a:stretch>
-                      <a:fillRect/>
-                    </a:stretch>
-                  </pic:blipFill>
-                  <pic:spPr bwMode="auto">
-                    <a:xfrm>
-                      <a:off x="0" y="0"/>
-                      <a:ext cx="3200400" cy="1800860"/>
-                    </a:xfrm>
-                    <a:prstGeom prst="rect">
-                      <a:avLst/>
-                    </a:prstGeom>
-                    <a:noFill/>
-                    <a:ln>
-                      <a:noFill/>
-                    </a:ln>
-                  </pic:spPr>
-                </pic:pic>
-              </a:graphicData>
-            </a:graphic>
-          </wp:inline>
-        </w:drawing>
-      </w:r>
-    </w:p>
-    <w:p>
-      <w:pPr>
-        <w:pStyle w:val="Caption"/>
-        <w:jc w:val="both"/>
-      </w:pPr>
-      <w:bookmarkStart w:id="13" w:name="_Toc478975015"/>
-      <w:r>
-        <w:t xml:space="preserve">Figure </w:t>
-      </w:r>
-      <w:fldSimple w:instr=" SEQ Figure \* ARABIC ">
-        <w:r>
-          <w:rPr>
-            <w:noProof/>
-          </w:rPr>
-          <w:t>14</w:t>
-        </w:r>
-      </w:fldSimple>
-      <w:r>
-        <w:t>: Stage 1- The map is filled randomly with many asteroids</w:t>
-      </w:r>
-      <w:r>
-        <w:t>. The GameMode then selects a random circle in the map that doesn't collide with any of the other encounters.</w:t>
-      </w:r>
-      <w:bookmarkEnd w:id="13"/>
-    </w:p>
-    <w:p>
-      <w:pPr>
-        <w:ind w:firstLine="202"/>
-        <w:jc w:val="both"/>
-      </w:pPr>
-      <w:r>
-        <w:t xml:space="preserve">After filling the map with asteroids, the game determines a set number of </w:t>
-      </w:r>
-      <w:r>
-        <w:rPr>
-          <w:i/>
-        </w:rPr>
-        <w:t>encounters</w:t>
-      </w:r>
-      <w:r>
-        <w:t xml:space="preserve">, or map features, to spawn in the game. Each game mode picks how many encounters are in the map, and can control the amount and types of encounters it spawns. The game splits encounters into two groups, </w:t>
-      </w:r>
-      <w:r>
-        <w:rPr>
-          <w:i/>
-        </w:rPr>
-        <w:t>minor</w:t>
-      </w:r>
-      <w:r>
-        <w:t xml:space="preserve"> and </w:t>
-      </w:r>
-      <w:r>
-        <w:rPr>
-          <w:i/>
-        </w:rPr>
-        <w:t>major</w:t>
-      </w:r>
-      <w:r>
-        <w:t xml:space="preserve"> encounters, based on the physical size and </w:t>
-      </w:r>
-      <w:r>
-        <w:t>gameplay impact</w:t>
-      </w:r>
-      <w:r>
-        <w:t xml:space="preserve"> of the encounter. For example, as a nebula is less gameplay-impac</w:t>
-      </w:r>
-      <w:r>
-        <w:t xml:space="preserve">ting and more passive, it is a minor </w:t>
-      </w:r>
-      <w:r>
-        <w:t xml:space="preserve">encounter and spawned more frequently. Conversely, wormholes and black holes take up much more </w:t>
-      </w:r>
-      <w:r>
-        <w:t>play</w:t>
-      </w:r>
-      <w:r>
-        <w:t xml:space="preserve"> space and actively impact how players play the game on a much larger scale, and are thus large encounters and limited in the number of spawns they have in the world.</w:t>
-      </w:r>
-    </w:p>
-    <w:p>
-      <w:pPr>
-        <w:keepNext/>
-        <w:jc w:val="both"/>
-      </w:pPr>
-      <w:r>
-        <w:br/>
-      </w:r>
-      <w:r>
-        <w:rPr>
-          <w:noProof/>
-          <w:lang w:eastAsia="ja-JP"/>
-        </w:rPr>
-        <w:drawing>
-          <wp:inline distT="0" distB="0" distL="0" distR="0" wp14:anchorId="6790766D" wp14:editId="62423009">
-            <wp:extent cx="3200400" cy="1800860"/>
-            <wp:effectExtent l="0" t="0" r="0" b="8890"/>
-            <wp:docPr id="13" name="Picture 13" descr="procGen3"/>
-            <wp:cNvGraphicFramePr>
-              <a:graphicFrameLocks xmlns:a="http://schemas.openxmlformats.org/drawingml/2006/main" noChangeAspect="1"/>
-            </wp:cNvGraphicFramePr>
-            <a:graphic xmlns:a="http://schemas.openxmlformats.org/drawingml/2006/main">
-              <a:graphicData uri="http://schemas.openxmlformats.org/drawingml/2006/picture">
-                <pic:pic xmlns:pic="http://schemas.openxmlformats.org/drawingml/2006/picture">
-                  <pic:nvPicPr>
-                    <pic:cNvPr id="0" name="Picture 9" descr="procGen3"/>
                     <pic:cNvPicPr>
                       <a:picLocks noChangeAspect="1" noChangeArrowheads="1"/>
                     </pic:cNvPicPr>
@@ -7095,82 +7225,119 @@
         <w:pStyle w:val="Caption"/>
         <w:jc w:val="both"/>
       </w:pPr>
-      <w:bookmarkStart w:id="14" w:name="_Toc478975016"/>
+      <w:bookmarkStart w:id="14" w:name="_Toc478975015"/>
       <w:r>
         <w:t xml:space="preserve">Figure </w:t>
       </w:r>
-      <w:fldSimple w:instr=" SEQ Figure \* ARABIC ">
-        <w:r>
-          <w:rPr>
-            <w:noProof/>
-          </w:rPr>
-          <w:t>15</w:t>
-        </w:r>
-      </w:fldSimple>
-      <w:r>
-        <w:t>: Stage 2- The GameMode clears out any entities within the radius of the encounter, which removes any asteroids that would be colliding with this new encounter.</w:t>
+      <w:r>
+        <w:fldChar w:fldCharType="begin"/>
+      </w:r>
+      <w:r>
+        <w:instrText xml:space="preserve"> SEQ Figure \* ARABIC </w:instrText>
+      </w:r>
+      <w:r>
+        <w:fldChar w:fldCharType="separate"/>
+      </w:r>
+      <w:r>
+        <w:rPr>
+          <w:noProof/>
+        </w:rPr>
+        <w:t>15</w:t>
+      </w:r>
+      <w:r>
+        <w:rPr>
+          <w:noProof/>
+        </w:rPr>
+        <w:fldChar w:fldCharType="end"/>
+      </w:r>
+      <w:r>
+        <w:t>: Stage 1- The map is filled randomly with many asteroids</w:t>
+      </w:r>
+      <w:r>
+        <w:t>. The GameMode then selects a random circle in the map that doesn't collide with any of the other encounters.</w:t>
       </w:r>
       <w:bookmarkEnd w:id="14"/>
     </w:p>
     <w:p>
       <w:pPr>
-        <w:keepNext/>
         <w:ind w:firstLine="202"/>
         <w:jc w:val="both"/>
       </w:pPr>
       <w:r>
-        <w:t xml:space="preserve">After selecting an encounter, the game generates a random radius and attempts to spawn the encounter into the game. The </w:t>
-      </w:r>
-      <w:r>
-        <w:t xml:space="preserve">game </w:t>
-      </w:r>
-      <w:r>
-        <w:t>spawns</w:t>
-      </w:r>
-      <w:r>
-        <w:t xml:space="preserve"> the </w:t>
-      </w:r>
-      <w:r>
+        <w:t xml:space="preserve">After filling the map with asteroids, the game determines a set number of </w:t>
+      </w:r>
+      <w:r>
+        <w:rPr>
+          <w:i/>
+        </w:rPr>
+        <w:t>encounters</w:t>
+      </w:r>
+      <w:r>
+        <w:t xml:space="preserve">, or map features, to spawn in the game. Each game mode picks how many encounters are in the map, and can control the amount and types of encounters it spawns. The game splits </w:t>
+      </w:r>
+      <w:proofErr w:type="gramStart"/>
+      <w:r>
+        <w:t>encounters</w:t>
+      </w:r>
+      <w:proofErr w:type="gramEnd"/>
+      <w:r>
+        <w:t xml:space="preserve"> into two groups, </w:t>
+      </w:r>
+      <w:r>
+        <w:rPr>
+          <w:i/>
+        </w:rPr>
+        <w:t>minor</w:t>
+      </w:r>
+      <w:r>
+        <w:t xml:space="preserve"> and </w:t>
+      </w:r>
+      <w:r>
+        <w:rPr>
+          <w:i/>
+        </w:rPr>
         <w:t>major</w:t>
       </w:r>
       <w:r>
-        <w:t xml:space="preserve"> encounters first, t</w:t>
-      </w:r>
-      <w:r>
-        <w:t xml:space="preserve">hen moves on to the </w:t>
-      </w:r>
-      <w:r>
-        <w:t>minor</w:t>
-      </w:r>
-      <w:r>
-        <w:t xml:space="preserve"> </w:t>
-      </w:r>
-      <w:r>
-        <w:t>ones.</w:t>
+        <w:t xml:space="preserve"> encounters, based on the physical size and </w:t>
+      </w:r>
+      <w:r>
+        <w:t>gameplay impact</w:t>
+      </w:r>
+      <w:r>
+        <w:t xml:space="preserve"> of the encounter. For example, as a nebula is less gameplay-impac</w:t>
+      </w:r>
+      <w:r>
+        <w:t xml:space="preserve">ting and more passive, it is a minor </w:t>
+      </w:r>
+      <w:r>
+        <w:t xml:space="preserve">encounter and spawned more frequently. Conversely, wormholes and black holes take up much more </w:t>
+      </w:r>
+      <w:r>
+        <w:t>play</w:t>
+      </w:r>
+      <w:r>
+        <w:t xml:space="preserve"> space and actively impact how players play the game on a much larger scale, and are thus large encounters and limited in the number of spawns they have in the world.</w:t>
       </w:r>
     </w:p>
     <w:p>
       <w:pPr>
         <w:keepNext/>
-        <w:ind w:firstLine="202"/>
         <w:jc w:val="both"/>
       </w:pPr>
-    </w:p>
-    <w:p>
-      <w:pPr>
-        <w:keepNext/>
-        <w:jc w:val="both"/>
-      </w:pPr>
+      <w:r>
+        <w:br/>
+      </w:r>
       <w:r>
         <w:rPr>
           <w:noProof/>
           <w:lang w:eastAsia="ja-JP"/>
         </w:rPr>
         <w:drawing>
-          <wp:inline distT="0" distB="0" distL="0" distR="0" wp14:anchorId="038CED0D" wp14:editId="39E26AA7">
+          <wp:inline distT="0" distB="0" distL="0" distR="0" wp14:anchorId="6790766D" wp14:editId="62423009">
             <wp:extent cx="3200400" cy="1800860"/>
             <wp:effectExtent l="0" t="0" r="0" b="8890"/>
-            <wp:docPr id="14" name="Picture 14" descr="procGen4"/>
+            <wp:docPr id="13" name="Picture 13" descr="procGen3"/>
             <wp:cNvGraphicFramePr>
               <a:graphicFrameLocks xmlns:a="http://schemas.openxmlformats.org/drawingml/2006/main" noChangeAspect="1"/>
             </wp:cNvGraphicFramePr>
@@ -7178,7 +7345,7 @@
               <a:graphicData uri="http://schemas.openxmlformats.org/drawingml/2006/picture">
                 <pic:pic xmlns:pic="http://schemas.openxmlformats.org/drawingml/2006/picture">
                   <pic:nvPicPr>
-                    <pic:cNvPr id="0" name="Picture 11" descr="procGen4"/>
+                    <pic:cNvPr id="0" name="Picture 9" descr="procGen3"/>
                     <pic:cNvPicPr>
                       <a:picLocks noChangeAspect="1" noChangeArrowheads="1"/>
                     </pic:cNvPicPr>
@@ -7221,22 +7388,174 @@
         <w:pStyle w:val="Caption"/>
         <w:jc w:val="both"/>
       </w:pPr>
-      <w:bookmarkStart w:id="15" w:name="_Toc478975017"/>
+      <w:bookmarkStart w:id="15" w:name="_Toc478975016"/>
       <w:r>
         <w:t xml:space="preserve">Figure </w:t>
       </w:r>
-      <w:fldSimple w:instr=" SEQ Figure \* ARABIC ">
-        <w:r>
-          <w:rPr>
-            <w:noProof/>
-          </w:rPr>
-          <w:t>16</w:t>
-        </w:r>
-      </w:fldSimple>
+      <w:r>
+        <w:fldChar w:fldCharType="begin"/>
+      </w:r>
+      <w:r>
+        <w:instrText xml:space="preserve"> SEQ Figure \* ARABIC </w:instrText>
+      </w:r>
+      <w:r>
+        <w:fldChar w:fldCharType="separate"/>
+      </w:r>
+      <w:r>
+        <w:rPr>
+          <w:noProof/>
+        </w:rPr>
+        <w:t>16</w:t>
+      </w:r>
+      <w:r>
+        <w:rPr>
+          <w:noProof/>
+        </w:rPr>
+        <w:fldChar w:fldCharType="end"/>
+      </w:r>
+      <w:r>
+        <w:t>: Stage 2- The GameMode clears out any entities within the radius of the encounter, which removes any asteroids that would be colliding with this new encounter.</w:t>
+      </w:r>
+      <w:bookmarkEnd w:id="15"/>
+    </w:p>
+    <w:p>
+      <w:pPr>
+        <w:keepNext/>
+        <w:ind w:firstLine="202"/>
+        <w:jc w:val="both"/>
+      </w:pPr>
+      <w:r>
+        <w:t xml:space="preserve">After selecting an encounter, the game generates a random radius and attempts to spawn the encounter into the game. The </w:t>
+      </w:r>
+      <w:r>
+        <w:t xml:space="preserve">game </w:t>
+      </w:r>
+      <w:r>
+        <w:t>spawns</w:t>
+      </w:r>
+      <w:r>
+        <w:t xml:space="preserve"> the </w:t>
+      </w:r>
+      <w:r>
+        <w:t>major</w:t>
+      </w:r>
+      <w:r>
+        <w:t xml:space="preserve"> encounters first, t</w:t>
+      </w:r>
+      <w:r>
+        <w:t xml:space="preserve">hen moves on to the </w:t>
+      </w:r>
+      <w:r>
+        <w:t>minor</w:t>
+      </w:r>
+      <w:r>
+        <w:t xml:space="preserve"> </w:t>
+      </w:r>
+      <w:r>
+        <w:t>ones.</w:t>
+      </w:r>
+    </w:p>
+    <w:p>
+      <w:pPr>
+        <w:keepNext/>
+        <w:ind w:firstLine="202"/>
+        <w:jc w:val="both"/>
+      </w:pPr>
+    </w:p>
+    <w:p>
+      <w:pPr>
+        <w:keepNext/>
+        <w:jc w:val="both"/>
+      </w:pPr>
+      <w:r>
+        <w:rPr>
+          <w:noProof/>
+          <w:lang w:eastAsia="ja-JP"/>
+        </w:rPr>
+        <w:drawing>
+          <wp:inline distT="0" distB="0" distL="0" distR="0" wp14:anchorId="038CED0D" wp14:editId="39E26AA7">
+            <wp:extent cx="3200400" cy="1800860"/>
+            <wp:effectExtent l="0" t="0" r="0" b="8890"/>
+            <wp:docPr id="14" name="Picture 14" descr="procGen4"/>
+            <wp:cNvGraphicFramePr>
+              <a:graphicFrameLocks xmlns:a="http://schemas.openxmlformats.org/drawingml/2006/main" noChangeAspect="1"/>
+            </wp:cNvGraphicFramePr>
+            <a:graphic xmlns:a="http://schemas.openxmlformats.org/drawingml/2006/main">
+              <a:graphicData uri="http://schemas.openxmlformats.org/drawingml/2006/picture">
+                <pic:pic xmlns:pic="http://schemas.openxmlformats.org/drawingml/2006/picture">
+                  <pic:nvPicPr>
+                    <pic:cNvPr id="0" name="Picture 11" descr="procGen4"/>
+                    <pic:cNvPicPr>
+                      <a:picLocks noChangeAspect="1" noChangeArrowheads="1"/>
+                    </pic:cNvPicPr>
+                  </pic:nvPicPr>
+                  <pic:blipFill>
+                    <a:blip r:embed="rId24">
+                      <a:extLst>
+                        <a:ext uri="{28A0092B-C50C-407E-A947-70E740481C1C}">
+                          <a14:useLocalDpi xmlns:a14="http://schemas.microsoft.com/office/drawing/2010/main" val="0"/>
+                        </a:ext>
+                      </a:extLst>
+                    </a:blip>
+                    <a:srcRect/>
+                    <a:stretch>
+                      <a:fillRect/>
+                    </a:stretch>
+                  </pic:blipFill>
+                  <pic:spPr bwMode="auto">
+                    <a:xfrm>
+                      <a:off x="0" y="0"/>
+                      <a:ext cx="3200400" cy="1800860"/>
+                    </a:xfrm>
+                    <a:prstGeom prst="rect">
+                      <a:avLst/>
+                    </a:prstGeom>
+                    <a:noFill/>
+                    <a:ln>
+                      <a:noFill/>
+                    </a:ln>
+                  </pic:spPr>
+                </pic:pic>
+              </a:graphicData>
+            </a:graphic>
+          </wp:inline>
+        </w:drawing>
+      </w:r>
+    </w:p>
+    <w:p>
+      <w:pPr>
+        <w:pStyle w:val="Caption"/>
+        <w:jc w:val="both"/>
+      </w:pPr>
+      <w:bookmarkStart w:id="16" w:name="_Toc478975017"/>
+      <w:r>
+        <w:t xml:space="preserve">Figure </w:t>
+      </w:r>
+      <w:r>
+        <w:fldChar w:fldCharType="begin"/>
+      </w:r>
+      <w:r>
+        <w:instrText xml:space="preserve"> SEQ Figure \* ARABIC </w:instrText>
+      </w:r>
+      <w:r>
+        <w:fldChar w:fldCharType="separate"/>
+      </w:r>
+      <w:r>
+        <w:rPr>
+          <w:noProof/>
+        </w:rPr>
+        <w:t>17</w:t>
+      </w:r>
+      <w:r>
+        <w:rPr>
+          <w:noProof/>
+        </w:rPr>
+        <w:fldChar w:fldCharType="end"/>
+      </w:r>
       <w:r>
         <w:t>: Stage 3- The encounter is spawned in.</w:t>
       </w:r>
-      <w:bookmarkEnd w:id="15"/>
+      <w:bookmarkEnd w:id="16"/>
     </w:p>
     <w:p>
       <w:pPr>
@@ -7302,7 +7621,7 @@
                     <pic:cNvPicPr/>
                   </pic:nvPicPr>
                   <pic:blipFill>
-                    <a:blip r:embed="rId24"/>
+                    <a:blip r:embed="rId25"/>
                     <a:stretch>
                       <a:fillRect/>
                     </a:stretch>
@@ -7328,22 +7647,35 @@
         <w:pStyle w:val="Caption"/>
         <w:jc w:val="both"/>
       </w:pPr>
-      <w:bookmarkStart w:id="16" w:name="_Toc478975018"/>
+      <w:bookmarkStart w:id="17" w:name="_Toc478975018"/>
       <w:r>
         <w:t xml:space="preserve">Figure </w:t>
       </w:r>
-      <w:fldSimple w:instr=" SEQ Figure \* ARABIC ">
-        <w:r>
-          <w:rPr>
-            <w:noProof/>
-          </w:rPr>
-          <w:t>17</w:t>
-        </w:r>
-      </w:fldSimple>
+      <w:r>
+        <w:fldChar w:fldCharType="begin"/>
+      </w:r>
+      <w:r>
+        <w:instrText xml:space="preserve"> SEQ Figure \* ARABIC </w:instrText>
+      </w:r>
+      <w:r>
+        <w:fldChar w:fldCharType="separate"/>
+      </w:r>
+      <w:r>
+        <w:rPr>
+          <w:noProof/>
+        </w:rPr>
+        <w:t>18</w:t>
+      </w:r>
+      <w:r>
+        <w:rPr>
+          <w:noProof/>
+        </w:rPr>
+        <w:fldChar w:fldCharType="end"/>
+      </w:r>
       <w:r>
         <w:t>: A new encounter attempting to spawn in collides with a previous and fails. A second attempt is made that collides with no others, and succeeds.</w:t>
       </w:r>
-      <w:bookmarkEnd w:id="16"/>
+      <w:bookmarkEnd w:id="17"/>
     </w:p>
     <w:p>
       <w:pPr>
@@ -7357,7 +7689,15 @@
         <w:t>all</w:t>
       </w:r>
       <w:r>
-        <w:t xml:space="preserve"> the previous encounters’ boundaries. This step is to ensure that no entities of another encounter are removed when clearing space for a new encounter. In the figure above, an encounter’s random location is too close to our previous encounter, forcing the encounter to pick another location.</w:t>
+        <w:t xml:space="preserve"> the previous encounters’ boundaries. This step is to ensure that no entities of another encounter are removed when clearing space for a new encounter. In the </w:t>
+      </w:r>
+      <w:proofErr w:type="gramStart"/>
+      <w:r>
+        <w:t>figure</w:t>
+      </w:r>
+      <w:proofErr w:type="gramEnd"/>
+      <w:r>
+        <w:t xml:space="preserve"> above, an encounter’s random location is too close to our previous encounter, forcing the encounter to pick another location.</w:t>
       </w:r>
     </w:p>
     <w:p>
@@ -7407,7 +7747,7 @@
                     </pic:cNvPicPr>
                   </pic:nvPicPr>
                   <pic:blipFill>
-                    <a:blip r:embed="rId25">
+                    <a:blip r:embed="rId26">
                       <a:extLst>
                         <a:ext uri="{28A0092B-C50C-407E-A947-70E740481C1C}">
                           <a14:useLocalDpi xmlns:a14="http://schemas.microsoft.com/office/drawing/2010/main" val="0"/>
@@ -7444,26 +7784,39 @@
         <w:pStyle w:val="Caption"/>
         <w:jc w:val="both"/>
       </w:pPr>
-      <w:bookmarkStart w:id="17" w:name="_Ref477258986"/>
-      <w:bookmarkStart w:id="18" w:name="_Ref477258976"/>
-      <w:bookmarkStart w:id="19" w:name="_Toc478975019"/>
+      <w:bookmarkStart w:id="18" w:name="_Ref477258986"/>
+      <w:bookmarkStart w:id="19" w:name="_Ref477258976"/>
+      <w:bookmarkStart w:id="20" w:name="_Toc478975019"/>
       <w:r>
         <w:t xml:space="preserve">Figure </w:t>
       </w:r>
-      <w:fldSimple w:instr=" SEQ Figure \* ARABIC ">
-        <w:r>
-          <w:rPr>
-            <w:noProof/>
-          </w:rPr>
-          <w:t>18</w:t>
-        </w:r>
-      </w:fldSimple>
-      <w:bookmarkEnd w:id="17"/>
+      <w:r>
+        <w:fldChar w:fldCharType="begin"/>
+      </w:r>
+      <w:r>
+        <w:instrText xml:space="preserve"> SEQ Figure \* ARABIC </w:instrText>
+      </w:r>
+      <w:r>
+        <w:fldChar w:fldCharType="separate"/>
+      </w:r>
+      <w:r>
+        <w:rPr>
+          <w:noProof/>
+        </w:rPr>
+        <w:t>19</w:t>
+      </w:r>
+      <w:r>
+        <w:rPr>
+          <w:noProof/>
+        </w:rPr>
+        <w:fldChar w:fldCharType="end"/>
+      </w:r>
+      <w:bookmarkEnd w:id="18"/>
       <w:r>
         <w:t>: The potential stat growth curves for a stat. The green bars highlight the minimum and maximum power-up levels.</w:t>
       </w:r>
-      <w:bookmarkEnd w:id="18"/>
       <w:bookmarkEnd w:id="19"/>
+      <w:bookmarkEnd w:id="20"/>
     </w:p>
     <w:p>
       <w:pPr>
@@ -7600,21 +7953,7 @@
                 <w:szCs w:val="22"/>
                 <w:lang w:eastAsia="ja-JP"/>
               </w:rPr>
-              <w:t>Sta</w:t>
-            </w:r>
-            <w:bookmarkStart w:id="20" w:name="_GoBack"/>
-            <w:bookmarkEnd w:id="20"/>
-            <w:r>
-              <w:rPr>
-                <w:rFonts w:ascii="Calibri" w:eastAsia="Times New Roman" w:hAnsi="Calibri" w:cs="Calibri"/>
-                <w:b/>
-                <w:bCs/>
-                <w:color w:val="FFFFFF"/>
-                <w:sz w:val="22"/>
-                <w:szCs w:val="22"/>
-                <w:lang w:eastAsia="ja-JP"/>
-              </w:rPr>
-              <w:t>t Level</w:t>
+              <w:t>Stat Level</w:t>
             </w:r>
           </w:p>
         </w:tc>
@@ -10914,14 +11253,27 @@
       <w:r>
         <w:t xml:space="preserve">Figure </w:t>
       </w:r>
-      <w:fldSimple w:instr=" SEQ Figure \* ARABIC ">
-        <w:r>
-          <w:rPr>
-            <w:noProof/>
-          </w:rPr>
-          <w:t>19</w:t>
-        </w:r>
-      </w:fldSimple>
+      <w:r>
+        <w:fldChar w:fldCharType="begin"/>
+      </w:r>
+      <w:r>
+        <w:instrText xml:space="preserve"> SEQ Figure \* ARABIC </w:instrText>
+      </w:r>
+      <w:r>
+        <w:fldChar w:fldCharType="separate"/>
+      </w:r>
+      <w:r>
+        <w:rPr>
+          <w:noProof/>
+        </w:rPr>
+        <w:t>20</w:t>
+      </w:r>
+      <w:r>
+        <w:rPr>
+          <w:noProof/>
+        </w:rPr>
+        <w:fldChar w:fldCharType="end"/>
+      </w:r>
       <w:bookmarkEnd w:id="21"/>
       <w:r>
         <w:t>: A row from the stat table that demonstrates the growth of a stat's value based on the stat's level.</w:t>
@@ -11007,7 +11359,7 @@
                     </pic:cNvPicPr>
                   </pic:nvPicPr>
                   <pic:blipFill>
-                    <a:blip r:embed="rId26">
+                    <a:blip r:embed="rId27">
                       <a:extLst>
                         <a:ext uri="{28A0092B-C50C-407E-A947-70E740481C1C}">
                           <a14:useLocalDpi xmlns:a14="http://schemas.microsoft.com/office/drawing/2010/main" val="0"/>
@@ -11049,14 +11401,27 @@
       <w:r>
         <w:t xml:space="preserve">Figure </w:t>
       </w:r>
-      <w:fldSimple w:instr=" SEQ Figure \* ARABIC ">
-        <w:r>
-          <w:rPr>
-            <w:noProof/>
-          </w:rPr>
-          <w:t>20</w:t>
-        </w:r>
-      </w:fldSimple>
+      <w:r>
+        <w:fldChar w:fldCharType="begin"/>
+      </w:r>
+      <w:r>
+        <w:instrText xml:space="preserve"> SEQ Figure \* ARABIC </w:instrText>
+      </w:r>
+      <w:r>
+        <w:fldChar w:fldCharType="separate"/>
+      </w:r>
+      <w:r>
+        <w:rPr>
+          <w:noProof/>
+        </w:rPr>
+        <w:t>21</w:t>
+      </w:r>
+      <w:r>
+        <w:rPr>
+          <w:noProof/>
+        </w:rPr>
+        <w:fldChar w:fldCharType="end"/>
+      </w:r>
       <w:bookmarkEnd w:id="23"/>
       <w:r>
         <w:t>: A graph</w:t>
@@ -11279,9 +11644,11 @@
       <w:r>
         <w:t xml:space="preserve"> </w:t>
       </w:r>
+      <w:proofErr w:type="gramStart"/>
       <w:r>
         <w:t>similar to</w:t>
       </w:r>
+      <w:proofErr w:type="gramEnd"/>
       <w:r>
         <w:t xml:space="preserve"> a Proof of Concept Gameplay milestone</w:t>
       </w:r>
@@ -11543,13 +11910,22 @@
         <w:rPr>
           <w:color w:val="000000" w:themeColor="text1"/>
         </w:rPr>
-        <w:t>C</w:t>
-      </w:r>
-      <w:r>
-        <w:rPr>
-          <w:color w:val="000000" w:themeColor="text1"/>
-        </w:rPr>
-        <w:t>onclusion</w:t>
+        <w:t>Postmortem</w:t>
+      </w:r>
+    </w:p>
+    <w:p/>
+    <w:p>
+      <w:pPr>
+        <w:pStyle w:val="Heading1"/>
+        <w:rPr>
+          <w:color w:val="000000" w:themeColor="text1"/>
+        </w:rPr>
+      </w:pPr>
+      <w:r>
+        <w:rPr>
+          <w:color w:val="000000" w:themeColor="text1"/>
+        </w:rPr>
+        <w:t>Conclusion</w:t>
       </w:r>
     </w:p>
     <w:p>
@@ -11738,6 +12114,7 @@
           <w:docPartUnique/>
         </w:docPartObj>
       </w:sdtPr>
+      <w:sdtEndPr/>
       <w:sdtContent>
         <w:p>
           <w:pPr>
@@ -11752,6 +12129,7 @@
             <w:id w:val="-573587230"/>
             <w:bibliography/>
           </w:sdtPr>
+          <w:sdtEndPr/>
           <w:sdtContent>
             <w:p>
               <w:pPr>
@@ -12268,6 +12646,7 @@
         <w:pStyle w:val="Heading1"/>
       </w:pPr>
       <w:r>
+        <w:lastRenderedPageBreak/>
         <w:t>Figures</w:t>
       </w:r>
     </w:p>
@@ -13708,7 +14087,7 @@
       </w:r>
     </w:p>
     <w:sectPr>
-      <w:headerReference w:type="default" r:id="rId27"/>
+      <w:headerReference w:type="default" r:id="rId28"/>
       <w:type w:val="continuous"/>
       <w:pgSz w:w="12240" w:h="15840" w:code="1"/>
       <w:pgMar w:top="1008" w:right="936" w:bottom="1008" w:left="936" w:header="432" w:footer="432" w:gutter="0"/>
@@ -17733,7 +18112,7 @@
 </file>
 
 <file path=customXml/itemProps1.xml><?xml version="1.0" encoding="utf-8"?>
-<ds:datastoreItem xmlns:ds="http://schemas.openxmlformats.org/officeDocument/2006/customXml" ds:itemID="{1F17FFC0-4672-4B7B-8972-1A0E15A3E075}">
+<ds:datastoreItem xmlns:ds="http://schemas.openxmlformats.org/officeDocument/2006/customXml" ds:itemID="{4DEFCCFD-2845-42C6-9848-05CF398B3BFF}">
   <ds:schemaRefs>
     <ds:schemaRef ds:uri="http://schemas.openxmlformats.org/officeDocument/2006/bibliography"/>
   </ds:schemaRefs>

</xml_diff>

<commit_message>
Added the extra section on wormholes
</commit_message>
<xml_diff>
--- a/Docs/Cloudy_Thesis.docx
+++ b/Docs/Cloudy_Thesis.docx
@@ -1507,7 +1507,6 @@
           <w:id w:val="134460318"/>
           <w:citation/>
         </w:sdtPr>
-        <w:sdtEndPr/>
         <w:sdtContent>
           <w:r>
             <w:fldChar w:fldCharType="begin"/>
@@ -1642,7 +1641,6 @@
           <w:id w:val="-1641412376"/>
           <w:citation/>
         </w:sdtPr>
-        <w:sdtEndPr/>
         <w:sdtContent>
           <w:r>
             <w:fldChar w:fldCharType="begin"/>
@@ -1756,7 +1754,6 @@
           <w:id w:val="113561228"/>
           <w:citation/>
         </w:sdtPr>
-        <w:sdtEndPr/>
         <w:sdtContent>
           <w:r>
             <w:fldChar w:fldCharType="begin"/>
@@ -1854,7 +1851,6 @@
           <w:id w:val="2059279903"/>
           <w:citation/>
         </w:sdtPr>
-        <w:sdtEndPr/>
         <w:sdtContent>
           <w:r>
             <w:fldChar w:fldCharType="begin"/>
@@ -2059,7 +2055,6 @@
           <w:id w:val="-901440804"/>
           <w:citation/>
         </w:sdtPr>
-        <w:sdtEndPr/>
         <w:sdtContent>
           <w:r>
             <w:rPr>
@@ -2242,7 +2237,6 @@
           <w:id w:val="1954056332"/>
           <w:citation/>
         </w:sdtPr>
-        <w:sdtEndPr/>
         <w:sdtContent>
           <w:r>
             <w:fldChar w:fldCharType="begin"/>
@@ -2443,7 +2437,6 @@
           <w:id w:val="89973335"/>
           <w:citation/>
         </w:sdtPr>
-        <w:sdtEndPr/>
         <w:sdtContent>
           <w:r>
             <w:rPr>
@@ -2624,7 +2617,6 @@
           <w:id w:val="1121957799"/>
           <w:citation/>
         </w:sdtPr>
-        <w:sdtEndPr/>
         <w:sdtContent>
           <w:r>
             <w:fldChar w:fldCharType="begin"/>
@@ -2770,7 +2762,6 @@
           <w:id w:val="970798214"/>
           <w:citation/>
         </w:sdtPr>
-        <w:sdtEndPr/>
         <w:sdtContent>
           <w:r>
             <w:rPr>
@@ -2889,7 +2880,6 @@
           <w:id w:val="-1497575191"/>
           <w:citation/>
         </w:sdtPr>
-        <w:sdtEndPr/>
         <w:sdtContent>
           <w:r>
             <w:fldChar w:fldCharType="begin"/>
@@ -3015,7 +3005,6 @@
           <w:id w:val="-316572177"/>
           <w:citation/>
         </w:sdtPr>
-        <w:sdtEndPr/>
         <w:sdtContent>
           <w:r>
             <w:fldChar w:fldCharType="begin"/>
@@ -3195,7 +3184,6 @@
           <w:id w:val="-50540253"/>
           <w:citation/>
         </w:sdtPr>
-        <w:sdtEndPr/>
         <w:sdtContent>
           <w:r>
             <w:rPr>
@@ -3384,7 +3372,6 @@
           <w:id w:val="-975836427"/>
           <w:citation/>
         </w:sdtPr>
-        <w:sdtEndPr/>
         <w:sdtContent>
           <w:r>
             <w:fldChar w:fldCharType="begin"/>
@@ -3445,7 +3432,6 @@
           <w:id w:val="-1583372214"/>
           <w:citation/>
         </w:sdtPr>
-        <w:sdtEndPr/>
         <w:sdtContent>
           <w:r>
             <w:fldChar w:fldCharType="begin"/>
@@ -3490,7 +3476,6 @@
           <w:id w:val="-696235649"/>
           <w:citation/>
         </w:sdtPr>
-        <w:sdtEndPr/>
         <w:sdtContent>
           <w:r>
             <w:fldChar w:fldCharType="begin"/>
@@ -3538,7 +3523,6 @@
           <w:id w:val="95145217"/>
           <w:citation/>
         </w:sdtPr>
-        <w:sdtEndPr/>
         <w:sdtContent>
           <w:r>
             <w:fldChar w:fldCharType="begin"/>
@@ -3595,7 +3579,6 @@
           <w:id w:val="219568096"/>
           <w:citation/>
         </w:sdtPr>
-        <w:sdtEndPr/>
         <w:sdtContent>
           <w:r>
             <w:fldChar w:fldCharType="begin"/>
@@ -3640,7 +3623,6 @@
           <w:id w:val="2060507666"/>
           <w:citation/>
         </w:sdtPr>
-        <w:sdtEndPr/>
         <w:sdtContent>
           <w:r>
             <w:fldChar w:fldCharType="begin"/>
@@ -3678,7 +3660,6 @@
           <w:id w:val="-2080964380"/>
           <w:citation/>
         </w:sdtPr>
-        <w:sdtEndPr/>
         <w:sdtContent>
           <w:r>
             <w:fldChar w:fldCharType="begin"/>
@@ -3781,7 +3762,6 @@
           <w:id w:val="866711304"/>
           <w:citation/>
         </w:sdtPr>
-        <w:sdtEndPr/>
         <w:sdtContent>
           <w:r>
             <w:fldChar w:fldCharType="begin"/>
@@ -3823,7 +3803,6 @@
           <w:id w:val="17746636"/>
           <w:citation/>
         </w:sdtPr>
-        <w:sdtEndPr/>
         <w:sdtContent>
           <w:r>
             <w:fldChar w:fldCharType="begin"/>
@@ -3874,7 +3853,6 @@
           <w:id w:val="110867331"/>
           <w:citation/>
         </w:sdtPr>
-        <w:sdtEndPr/>
         <w:sdtContent>
           <w:r>
             <w:rPr>
@@ -3953,7 +3931,6 @@
           <w:id w:val="-724141120"/>
           <w:citation/>
         </w:sdtPr>
-        <w:sdtEndPr/>
         <w:sdtContent>
           <w:r>
             <w:fldChar w:fldCharType="begin"/>
@@ -4051,7 +4028,6 @@
           <w:id w:val="940654908"/>
           <w:citation/>
         </w:sdtPr>
-        <w:sdtEndPr/>
         <w:sdtContent>
           <w:r>
             <w:rPr>
@@ -7119,12 +7095,7 @@
         <w:fldChar w:fldCharType="end"/>
       </w:r>
       <w:r>
-        <w:t>: A UML Diagram that shows th</w:t>
-      </w:r>
-      <w:bookmarkStart w:id="13" w:name="_GoBack"/>
-      <w:bookmarkEnd w:id="13"/>
-      <w:r>
-        <w:t>e relationship for entities and items.</w:t>
+        <w:t>: A UML Diagram that shows the relationship for entities and items.</w:t>
       </w:r>
     </w:p>
     <w:p>
@@ -7225,7 +7196,7 @@
         <w:pStyle w:val="Caption"/>
         <w:jc w:val="both"/>
       </w:pPr>
-      <w:bookmarkStart w:id="14" w:name="_Toc478975015"/>
+      <w:bookmarkStart w:id="13" w:name="_Toc478975015"/>
       <w:r>
         <w:t xml:space="preserve">Figure </w:t>
       </w:r>
@@ -7256,7 +7227,7 @@
       <w:r>
         <w:t>. The GameMode then selects a random circle in the map that doesn't collide with any of the other encounters.</w:t>
       </w:r>
-      <w:bookmarkEnd w:id="14"/>
+      <w:bookmarkEnd w:id="13"/>
     </w:p>
     <w:p>
       <w:pPr>
@@ -7273,7 +7244,142 @@
         <w:t>encounters</w:t>
       </w:r>
       <w:r>
-        <w:t xml:space="preserve">, or map features, to spawn in the game. Each game mode picks how many encounters are in the map, and can control the amount and types of encounters it spawns. The game splits </w:t>
+        <w:t xml:space="preserve">, or map features, to spawn in the game. Each game mode picks how many encounters are in the map, and can control the amount and types of encounters it spawns. </w:t>
+      </w:r>
+      <w:r>
+        <w:t xml:space="preserve">Types of encounters include: </w:t>
+      </w:r>
+      <w:r>
+        <w:rPr>
+          <w:i/>
+        </w:rPr>
+        <w:t>nebula</w:t>
+      </w:r>
+      <w:r>
+        <w:t xml:space="preserve">, which cover up part of the gameplay area in colorful clouds, obscuring players, enemies and items behind them; </w:t>
+      </w:r>
+      <w:proofErr w:type="spellStart"/>
+      <w:r>
+        <w:rPr>
+          <w:i/>
+        </w:rPr>
+        <w:t>bossteroid</w:t>
+      </w:r>
+      <w:r>
+        <w:t>s</w:t>
+      </w:r>
+      <w:proofErr w:type="spellEnd"/>
+      <w:r>
+        <w:t xml:space="preserve">, which are huge asteroids that act as obstacles and a source of many smaller asteroids; </w:t>
+      </w:r>
+      <w:r>
+        <w:rPr>
+          <w:i/>
+        </w:rPr>
+        <w:t>black hole</w:t>
+      </w:r>
+      <w:r>
+        <w:t xml:space="preserve">s, which sucks entities into its center and destroys them; and </w:t>
+      </w:r>
+      <w:r>
+        <w:rPr>
+          <w:i/>
+        </w:rPr>
+        <w:t>wormholes</w:t>
+      </w:r>
+      <w:r>
+        <w:t>, which suck in entities towards its center, but spit them out harmlessly through another linked wormhole on the map.</w:t>
+      </w:r>
+    </w:p>
+    <w:p>
+      <w:pPr>
+        <w:jc w:val="both"/>
+      </w:pPr>
+    </w:p>
+    <w:p>
+      <w:pPr>
+        <w:keepNext/>
+        <w:jc w:val="both"/>
+      </w:pPr>
+      <w:r>
+        <w:rPr>
+          <w:noProof/>
+          <w:lang w:eastAsia="ja-JP"/>
+        </w:rPr>
+        <w:drawing>
+          <wp:inline distT="0" distB="0" distL="0" distR="0" wp14:anchorId="099179EE" wp14:editId="60BC326C">
+            <wp:extent cx="3241457" cy="1368615"/>
+            <wp:effectExtent l="0" t="0" r="0" b="3175"/>
+            <wp:docPr id="17" name="Picture 17"/>
+            <wp:cNvGraphicFramePr>
+              <a:graphicFrameLocks xmlns:a="http://schemas.openxmlformats.org/drawingml/2006/main" noChangeAspect="1"/>
+            </wp:cNvGraphicFramePr>
+            <a:graphic xmlns:a="http://schemas.openxmlformats.org/drawingml/2006/main">
+              <a:graphicData uri="http://schemas.openxmlformats.org/drawingml/2006/picture">
+                <pic:pic xmlns:pic="http://schemas.openxmlformats.org/drawingml/2006/picture">
+                  <pic:nvPicPr>
+                    <pic:cNvPr id="1" name=""/>
+                    <pic:cNvPicPr/>
+                  </pic:nvPicPr>
+                  <pic:blipFill>
+                    <a:blip r:embed="rId23"/>
+                    <a:stretch>
+                      <a:fillRect/>
+                    </a:stretch>
+                  </pic:blipFill>
+                  <pic:spPr>
+                    <a:xfrm>
+                      <a:off x="0" y="0"/>
+                      <a:ext cx="3242357" cy="1368995"/>
+                    </a:xfrm>
+                    <a:prstGeom prst="rect">
+                      <a:avLst/>
+                    </a:prstGeom>
+                  </pic:spPr>
+                </pic:pic>
+              </a:graphicData>
+            </a:graphic>
+          </wp:inline>
+        </w:drawing>
+      </w:r>
+    </w:p>
+    <w:p>
+      <w:pPr>
+        <w:pStyle w:val="Caption"/>
+        <w:jc w:val="both"/>
+      </w:pPr>
+      <w:r>
+        <w:t xml:space="preserve">Figure </w:t>
+      </w:r>
+      <w:r>
+        <w:fldChar w:fldCharType="begin"/>
+      </w:r>
+      <w:r>
+        <w:instrText xml:space="preserve"> SEQ Figure \* ARABIC </w:instrText>
+      </w:r>
+      <w:r>
+        <w:fldChar w:fldCharType="separate"/>
+      </w:r>
+      <w:r>
+        <w:rPr>
+          <w:noProof/>
+        </w:rPr>
+        <w:t>16</w:t>
+      </w:r>
+      <w:r>
+        <w:fldChar w:fldCharType="end"/>
+      </w:r>
+      <w:r>
+        <w:t>: Players getting sucked into a wormhole. Once they reach the center, they'll be shot out of the other corresponding wormhole on the other end, which could be anywhere else in the map.</w:t>
+      </w:r>
+    </w:p>
+    <w:p>
+      <w:pPr>
+        <w:ind w:firstLine="202"/>
+        <w:jc w:val="both"/>
+      </w:pPr>
+      <w:r>
+        <w:t xml:space="preserve">The game splits </w:t>
       </w:r>
       <w:proofErr w:type="gramStart"/>
       <w:r>
@@ -7346,145 +7452,6 @@
                 <pic:pic xmlns:pic="http://schemas.openxmlformats.org/drawingml/2006/picture">
                   <pic:nvPicPr>
                     <pic:cNvPr id="0" name="Picture 9" descr="procGen3"/>
-                    <pic:cNvPicPr>
-                      <a:picLocks noChangeAspect="1" noChangeArrowheads="1"/>
-                    </pic:cNvPicPr>
-                  </pic:nvPicPr>
-                  <pic:blipFill>
-                    <a:blip r:embed="rId23">
-                      <a:extLst>
-                        <a:ext uri="{28A0092B-C50C-407E-A947-70E740481C1C}">
-                          <a14:useLocalDpi xmlns:a14="http://schemas.microsoft.com/office/drawing/2010/main" val="0"/>
-                        </a:ext>
-                      </a:extLst>
-                    </a:blip>
-                    <a:srcRect/>
-                    <a:stretch>
-                      <a:fillRect/>
-                    </a:stretch>
-                  </pic:blipFill>
-                  <pic:spPr bwMode="auto">
-                    <a:xfrm>
-                      <a:off x="0" y="0"/>
-                      <a:ext cx="3200400" cy="1800860"/>
-                    </a:xfrm>
-                    <a:prstGeom prst="rect">
-                      <a:avLst/>
-                    </a:prstGeom>
-                    <a:noFill/>
-                    <a:ln>
-                      <a:noFill/>
-                    </a:ln>
-                  </pic:spPr>
-                </pic:pic>
-              </a:graphicData>
-            </a:graphic>
-          </wp:inline>
-        </w:drawing>
-      </w:r>
-    </w:p>
-    <w:p>
-      <w:pPr>
-        <w:pStyle w:val="Caption"/>
-        <w:jc w:val="both"/>
-      </w:pPr>
-      <w:bookmarkStart w:id="15" w:name="_Toc478975016"/>
-      <w:r>
-        <w:t xml:space="preserve">Figure </w:t>
-      </w:r>
-      <w:r>
-        <w:fldChar w:fldCharType="begin"/>
-      </w:r>
-      <w:r>
-        <w:instrText xml:space="preserve"> SEQ Figure \* ARABIC </w:instrText>
-      </w:r>
-      <w:r>
-        <w:fldChar w:fldCharType="separate"/>
-      </w:r>
-      <w:r>
-        <w:rPr>
-          <w:noProof/>
-        </w:rPr>
-        <w:t>16</w:t>
-      </w:r>
-      <w:r>
-        <w:rPr>
-          <w:noProof/>
-        </w:rPr>
-        <w:fldChar w:fldCharType="end"/>
-      </w:r>
-      <w:r>
-        <w:t>: Stage 2- The GameMode clears out any entities within the radius of the encounter, which removes any asteroids that would be colliding with this new encounter.</w:t>
-      </w:r>
-      <w:bookmarkEnd w:id="15"/>
-    </w:p>
-    <w:p>
-      <w:pPr>
-        <w:keepNext/>
-        <w:ind w:firstLine="202"/>
-        <w:jc w:val="both"/>
-      </w:pPr>
-      <w:r>
-        <w:t xml:space="preserve">After selecting an encounter, the game generates a random radius and attempts to spawn the encounter into the game. The </w:t>
-      </w:r>
-      <w:r>
-        <w:t xml:space="preserve">game </w:t>
-      </w:r>
-      <w:r>
-        <w:t>spawns</w:t>
-      </w:r>
-      <w:r>
-        <w:t xml:space="preserve"> the </w:t>
-      </w:r>
-      <w:r>
-        <w:t>major</w:t>
-      </w:r>
-      <w:r>
-        <w:t xml:space="preserve"> encounters first, t</w:t>
-      </w:r>
-      <w:r>
-        <w:t xml:space="preserve">hen moves on to the </w:t>
-      </w:r>
-      <w:r>
-        <w:t>minor</w:t>
-      </w:r>
-      <w:r>
-        <w:t xml:space="preserve"> </w:t>
-      </w:r>
-      <w:r>
-        <w:t>ones.</w:t>
-      </w:r>
-    </w:p>
-    <w:p>
-      <w:pPr>
-        <w:keepNext/>
-        <w:ind w:firstLine="202"/>
-        <w:jc w:val="both"/>
-      </w:pPr>
-    </w:p>
-    <w:p>
-      <w:pPr>
-        <w:keepNext/>
-        <w:jc w:val="both"/>
-      </w:pPr>
-      <w:r>
-        <w:rPr>
-          <w:noProof/>
-          <w:lang w:eastAsia="ja-JP"/>
-        </w:rPr>
-        <w:drawing>
-          <wp:inline distT="0" distB="0" distL="0" distR="0" wp14:anchorId="038CED0D" wp14:editId="39E26AA7">
-            <wp:extent cx="3200400" cy="1800860"/>
-            <wp:effectExtent l="0" t="0" r="0" b="8890"/>
-            <wp:docPr id="14" name="Picture 14" descr="procGen4"/>
-            <wp:cNvGraphicFramePr>
-              <a:graphicFrameLocks xmlns:a="http://schemas.openxmlformats.org/drawingml/2006/main" noChangeAspect="1"/>
-            </wp:cNvGraphicFramePr>
-            <a:graphic xmlns:a="http://schemas.openxmlformats.org/drawingml/2006/main">
-              <a:graphicData uri="http://schemas.openxmlformats.org/drawingml/2006/picture">
-                <pic:pic xmlns:pic="http://schemas.openxmlformats.org/drawingml/2006/picture">
-                  <pic:nvPicPr>
-                    <pic:cNvPr id="0" name="Picture 11" descr="procGen4"/>
                     <pic:cNvPicPr>
                       <a:picLocks noChangeAspect="1" noChangeArrowheads="1"/>
                     </pic:cNvPicPr>
@@ -7527,7 +7494,7 @@
         <w:pStyle w:val="Caption"/>
         <w:jc w:val="both"/>
       </w:pPr>
-      <w:bookmarkStart w:id="16" w:name="_Toc478975017"/>
+      <w:bookmarkStart w:id="14" w:name="_Toc478975016"/>
       <w:r>
         <w:t xml:space="preserve">Figure </w:t>
       </w:r>
@@ -7553,45 +7520,48 @@
         <w:fldChar w:fldCharType="end"/>
       </w:r>
       <w:r>
-        <w:t>: Stage 3- The encounter is spawned in.</w:t>
-      </w:r>
-      <w:bookmarkEnd w:id="16"/>
+        <w:t>: Stage 2- The GameMode clears out any entities within the radius of the encounter, which removes any asteroids that would be colliding with this new encounter.</w:t>
+      </w:r>
+      <w:bookmarkEnd w:id="14"/>
     </w:p>
     <w:p>
       <w:pPr>
+        <w:keepNext/>
         <w:ind w:firstLine="202"/>
         <w:jc w:val="both"/>
       </w:pPr>
       <w:r>
-        <w:t xml:space="preserve">Once the GameMode has selected a valid location for the encounter that doesn’t collide with any other encounters, the GameMode deletes any entities within the proposed encounter’s radius. The process checks for collisions with any of the </w:t>
-      </w:r>
-      <w:r>
-        <w:t>entities</w:t>
+        <w:t xml:space="preserve">After selecting an encounter, the game generates a random radius and attempts to spawn the encounter into the game. The game </w:t>
+      </w:r>
+      <w:r>
+        <w:t>spawns</w:t>
+      </w:r>
+      <w:r>
+        <w:t xml:space="preserve"> the </w:t>
+      </w:r>
+      <w:r>
+        <w:t>major</w:t>
+      </w:r>
+      <w:r>
+        <w:t xml:space="preserve"> encounters first, t</w:t>
+      </w:r>
+      <w:r>
+        <w:t xml:space="preserve">hen moves on to the </w:t>
+      </w:r>
+      <w:r>
+        <w:t>minor</w:t>
       </w:r>
       <w:r>
         <w:t xml:space="preserve"> </w:t>
       </w:r>
       <w:r>
-        <w:t>on</w:t>
-      </w:r>
-      <w:r>
-        <w:t xml:space="preserve"> the game map, and removes anything that could potentially interfere with the encounter.</w:t>
-      </w:r>
-      <w:r>
-        <w:t xml:space="preserve"> </w:t>
-      </w:r>
-      <w:r>
-        <w:t>Finally, once the area is cleared, the GameMode spawns in the encounter.</w:t>
-      </w:r>
-      <w:r>
-        <w:t xml:space="preserve"> </w:t>
-      </w:r>
-      <w:r>
-        <w:t xml:space="preserve">Each encounter object is coded using relative coordinates, which allows the entities within an encounter to be placed in a regular pattern based on the scale of the radius the cleared-out space. </w:t>
+        <w:t>ones.</w:t>
       </w:r>
     </w:p>
     <w:p>
       <w:pPr>
+        <w:keepNext/>
+        <w:ind w:firstLine="202"/>
         <w:jc w:val="both"/>
       </w:pPr>
     </w:p>
@@ -7605,6 +7575,140 @@
           <w:noProof/>
           <w:lang w:eastAsia="ja-JP"/>
         </w:rPr>
+        <w:drawing>
+          <wp:inline distT="0" distB="0" distL="0" distR="0" wp14:anchorId="038CED0D" wp14:editId="39E26AA7">
+            <wp:extent cx="3200400" cy="1800860"/>
+            <wp:effectExtent l="0" t="0" r="0" b="8890"/>
+            <wp:docPr id="14" name="Picture 14" descr="procGen4"/>
+            <wp:cNvGraphicFramePr>
+              <a:graphicFrameLocks xmlns:a="http://schemas.openxmlformats.org/drawingml/2006/main" noChangeAspect="1"/>
+            </wp:cNvGraphicFramePr>
+            <a:graphic xmlns:a="http://schemas.openxmlformats.org/drawingml/2006/main">
+              <a:graphicData uri="http://schemas.openxmlformats.org/drawingml/2006/picture">
+                <pic:pic xmlns:pic="http://schemas.openxmlformats.org/drawingml/2006/picture">
+                  <pic:nvPicPr>
+                    <pic:cNvPr id="0" name="Picture 11" descr="procGen4"/>
+                    <pic:cNvPicPr>
+                      <a:picLocks noChangeAspect="1" noChangeArrowheads="1"/>
+                    </pic:cNvPicPr>
+                  </pic:nvPicPr>
+                  <pic:blipFill>
+                    <a:blip r:embed="rId25">
+                      <a:extLst>
+                        <a:ext uri="{28A0092B-C50C-407E-A947-70E740481C1C}">
+                          <a14:useLocalDpi xmlns:a14="http://schemas.microsoft.com/office/drawing/2010/main" val="0"/>
+                        </a:ext>
+                      </a:extLst>
+                    </a:blip>
+                    <a:srcRect/>
+                    <a:stretch>
+                      <a:fillRect/>
+                    </a:stretch>
+                  </pic:blipFill>
+                  <pic:spPr bwMode="auto">
+                    <a:xfrm>
+                      <a:off x="0" y="0"/>
+                      <a:ext cx="3200400" cy="1800860"/>
+                    </a:xfrm>
+                    <a:prstGeom prst="rect">
+                      <a:avLst/>
+                    </a:prstGeom>
+                    <a:noFill/>
+                    <a:ln>
+                      <a:noFill/>
+                    </a:ln>
+                  </pic:spPr>
+                </pic:pic>
+              </a:graphicData>
+            </a:graphic>
+          </wp:inline>
+        </w:drawing>
+      </w:r>
+    </w:p>
+    <w:p>
+      <w:pPr>
+        <w:pStyle w:val="Caption"/>
+        <w:jc w:val="both"/>
+      </w:pPr>
+      <w:bookmarkStart w:id="15" w:name="_Toc478975017"/>
+      <w:r>
+        <w:t xml:space="preserve">Figure </w:t>
+      </w:r>
+      <w:r>
+        <w:fldChar w:fldCharType="begin"/>
+      </w:r>
+      <w:r>
+        <w:instrText xml:space="preserve"> SEQ Figure \* ARABIC </w:instrText>
+      </w:r>
+      <w:r>
+        <w:fldChar w:fldCharType="separate"/>
+      </w:r>
+      <w:r>
+        <w:rPr>
+          <w:noProof/>
+        </w:rPr>
+        <w:t>18</w:t>
+      </w:r>
+      <w:r>
+        <w:rPr>
+          <w:noProof/>
+        </w:rPr>
+        <w:fldChar w:fldCharType="end"/>
+      </w:r>
+      <w:r>
+        <w:t>: Stage 3- The encounter is spawned in.</w:t>
+      </w:r>
+      <w:bookmarkEnd w:id="15"/>
+    </w:p>
+    <w:p>
+      <w:pPr>
+        <w:ind w:firstLine="202"/>
+        <w:jc w:val="both"/>
+      </w:pPr>
+      <w:r>
+        <w:t xml:space="preserve">Once the GameMode has selected a valid location for the encounter that doesn’t collide with any other encounters, the GameMode deletes any entities within the proposed encounter’s radius. The process checks for collisions with any of the </w:t>
+      </w:r>
+      <w:r>
+        <w:t>entities</w:t>
+      </w:r>
+      <w:r>
+        <w:t xml:space="preserve"> </w:t>
+      </w:r>
+      <w:r>
+        <w:t>on</w:t>
+      </w:r>
+      <w:r>
+        <w:t xml:space="preserve"> the game map, and removes anything that could potentially interfere with the encounter.</w:t>
+      </w:r>
+      <w:r>
+        <w:t xml:space="preserve"> </w:t>
+      </w:r>
+      <w:r>
+        <w:t>Finally, once the area is cleared, the GameMode spawns in the encounter.</w:t>
+      </w:r>
+      <w:r>
+        <w:t xml:space="preserve"> </w:t>
+      </w:r>
+      <w:r>
+        <w:t xml:space="preserve">Each encounter object is coded using relative coordinates, which allows the entities within an encounter to be placed in a regular pattern based on the scale of the radius the cleared-out space. </w:t>
+      </w:r>
+    </w:p>
+    <w:p>
+      <w:pPr>
+        <w:jc w:val="both"/>
+      </w:pPr>
+    </w:p>
+    <w:p>
+      <w:pPr>
+        <w:keepNext/>
+        <w:jc w:val="both"/>
+      </w:pPr>
+      <w:r>
+        <w:rPr>
+          <w:noProof/>
+          <w:lang w:eastAsia="ja-JP"/>
+        </w:rPr>
+        <w:lastRenderedPageBreak/>
         <w:drawing>
           <wp:inline distT="0" distB="0" distL="0" distR="0" wp14:anchorId="0A4176EC" wp14:editId="76206336">
             <wp:extent cx="3200400" cy="1800225"/>
@@ -7621,7 +7725,7 @@
                     <pic:cNvPicPr/>
                   </pic:nvPicPr>
                   <pic:blipFill>
-                    <a:blip r:embed="rId25"/>
+                    <a:blip r:embed="rId26"/>
                     <a:stretch>
                       <a:fillRect/>
                     </a:stretch>
@@ -7647,7 +7751,7 @@
         <w:pStyle w:val="Caption"/>
         <w:jc w:val="both"/>
       </w:pPr>
-      <w:bookmarkStart w:id="17" w:name="_Toc478975018"/>
+      <w:bookmarkStart w:id="16" w:name="_Toc478975018"/>
       <w:r>
         <w:t xml:space="preserve">Figure </w:t>
       </w:r>
@@ -7664,7 +7768,7 @@
         <w:rPr>
           <w:noProof/>
         </w:rPr>
-        <w:t>18</w:t>
+        <w:t>19</w:t>
       </w:r>
       <w:r>
         <w:rPr>
@@ -7675,7 +7779,7 @@
       <w:r>
         <w:t>: A new encounter attempting to spawn in collides with a previous and fails. A second attempt is made that collides with no others, and succeeds.</w:t>
       </w:r>
-      <w:bookmarkEnd w:id="17"/>
+      <w:bookmarkEnd w:id="16"/>
     </w:p>
     <w:p>
       <w:pPr>
@@ -7722,18 +7826,14 @@
       </w:pPr>
       <w:r>
         <w:rPr>
-          <w:rFonts w:ascii="Calibri" w:hAnsi="Calibri" w:cs="Calibri"/>
           <w:noProof/>
-          <w:sz w:val="22"/>
-          <w:szCs w:val="22"/>
           <w:lang w:eastAsia="ja-JP"/>
         </w:rPr>
-        <w:lastRenderedPageBreak/>
         <w:drawing>
-          <wp:inline distT="0" distB="0" distL="0" distR="0" wp14:anchorId="721DF5EC" wp14:editId="1E1BF2D1">
-            <wp:extent cx="3245903" cy="1698066"/>
+          <wp:inline distT="0" distB="0" distL="0" distR="0" wp14:anchorId="26B2A91C" wp14:editId="1F7E950D">
+            <wp:extent cx="3244974" cy="1699561"/>
             <wp:effectExtent l="0" t="0" r="0" b="0"/>
-            <wp:docPr id="11" name="Picture 11" descr="Stat GrowthCurves &#10;din &#10;L 2 E 7 E LO LL LS LE LE LE L? 20 2L 22 25 2E 27 u 2? "/>
+            <wp:docPr id="19" name="Picture 19"/>
             <wp:cNvGraphicFramePr>
               <a:graphicFrameLocks xmlns:a="http://schemas.openxmlformats.org/drawingml/2006/main" noChangeAspect="1"/>
             </wp:cNvGraphicFramePr>
@@ -7741,13 +7841,13 @@
               <a:graphicData uri="http://schemas.openxmlformats.org/drawingml/2006/picture">
                 <pic:pic xmlns:pic="http://schemas.openxmlformats.org/drawingml/2006/picture">
                   <pic:nvPicPr>
-                    <pic:cNvPr id="0" name="Picture 3" descr="Stat GrowthCurves &#10;din &#10;L 2 E 7 E LO LL LS LE LE LE L? 20 2L 22 25 2E 27 u 2? "/>
+                    <pic:cNvPr id="0" name="Picture 6"/>
                     <pic:cNvPicPr>
                       <a:picLocks noChangeAspect="1" noChangeArrowheads="1"/>
                     </pic:cNvPicPr>
                   </pic:nvPicPr>
                   <pic:blipFill>
-                    <a:blip r:embed="rId26">
+                    <a:blip r:embed="rId27">
                       <a:extLst>
                         <a:ext uri="{28A0092B-C50C-407E-A947-70E740481C1C}">
                           <a14:useLocalDpi xmlns:a14="http://schemas.microsoft.com/office/drawing/2010/main" val="0"/>
@@ -7762,15 +7862,12 @@
                   <pic:spPr bwMode="auto">
                     <a:xfrm>
                       <a:off x="0" y="0"/>
-                      <a:ext cx="3253027" cy="1701793"/>
+                      <a:ext cx="3281715" cy="1718804"/>
                     </a:xfrm>
                     <a:prstGeom prst="rect">
                       <a:avLst/>
                     </a:prstGeom>
                     <a:noFill/>
-                    <a:ln>
-                      <a:noFill/>
-                    </a:ln>
                   </pic:spPr>
                 </pic:pic>
               </a:graphicData>
@@ -7784,9 +7881,9 @@
         <w:pStyle w:val="Caption"/>
         <w:jc w:val="both"/>
       </w:pPr>
-      <w:bookmarkStart w:id="18" w:name="_Ref477258986"/>
-      <w:bookmarkStart w:id="19" w:name="_Ref477258976"/>
-      <w:bookmarkStart w:id="20" w:name="_Toc478975019"/>
+      <w:bookmarkStart w:id="17" w:name="_Ref477258986"/>
+      <w:bookmarkStart w:id="18" w:name="_Ref477258976"/>
+      <w:bookmarkStart w:id="19" w:name="_Toc478975019"/>
       <w:r>
         <w:t xml:space="preserve">Figure </w:t>
       </w:r>
@@ -7803,7 +7900,7 @@
         <w:rPr>
           <w:noProof/>
         </w:rPr>
-        <w:t>19</w:t>
+        <w:t>20</w:t>
       </w:r>
       <w:r>
         <w:rPr>
@@ -7811,12 +7908,12 @@
         </w:rPr>
         <w:fldChar w:fldCharType="end"/>
       </w:r>
+      <w:bookmarkEnd w:id="17"/>
+      <w:r>
+        <w:t>: The potential stat growth curves for a stat. The green bars highlight the minimum and maximum power-up levels.</w:t>
+      </w:r>
       <w:bookmarkEnd w:id="18"/>
-      <w:r>
-        <w:t>: The potential stat growth curves for a stat. The green bars highlight the minimum and maximum power-up levels.</w:t>
-      </w:r>
       <w:bookmarkEnd w:id="19"/>
-      <w:bookmarkEnd w:id="20"/>
     </w:p>
     <w:p>
       <w:pPr>
@@ -7890,7 +7987,10 @@
         <w:t xml:space="preserve">While the skills started off growing linearly, the level discrepancy grew quickly and caused huge power gaps between players with 0 and 5-10 power-ups. Thus, geometric growth grew to be crucial for helping to prevent early-game snowballing. </w:t>
       </w:r>
       <w:r>
-        <w:t>Most of the skills ended up following the Smooth Stop trajectory, but a few implemented Smooth Start to keep the major effects from revealing themselves too early on. The leftmost green bar (level 6) demonstrates where players would start with a fresh character, and the rightmost green bar (level 26) demonstrates what power the player would be at after collecting the maximum number of power-ups for that stat (20 power-ups).</w:t>
+        <w:t xml:space="preserve">Most of the skills ended up following the Smooth Stop trajectory, but a few implemented Smooth Start to keep the major effects from revealing themselves too early on. The leftmost green bar (level 6) demonstrates where players would start with a fresh character, and the rightmost green bar (level 26) demonstrates what power the player would be at after </w:t>
+      </w:r>
+      <w:r>
+        <w:t>collecting the maximum number of power-ups for that stat (20 power-ups).</w:t>
       </w:r>
     </w:p>
     <w:p>
@@ -11248,8 +11348,8 @@
         <w:pStyle w:val="Caption"/>
         <w:jc w:val="both"/>
       </w:pPr>
-      <w:bookmarkStart w:id="21" w:name="_Ref477259672"/>
-      <w:bookmarkStart w:id="22" w:name="_Toc478975020"/>
+      <w:bookmarkStart w:id="20" w:name="_Ref477259672"/>
+      <w:bookmarkStart w:id="21" w:name="_Toc478975020"/>
       <w:r>
         <w:t xml:space="preserve">Figure </w:t>
       </w:r>
@@ -11266,7 +11366,7 @@
         <w:rPr>
           <w:noProof/>
         </w:rPr>
-        <w:t>20</w:t>
+        <w:t>21</w:t>
       </w:r>
       <w:r>
         <w:rPr>
@@ -11274,11 +11374,11 @@
         </w:rPr>
         <w:fldChar w:fldCharType="end"/>
       </w:r>
+      <w:bookmarkEnd w:id="20"/>
+      <w:r>
+        <w:t>: A row from the stat table that demonstrates the growth of a stat's value based on the stat's level.</w:t>
+      </w:r>
       <w:bookmarkEnd w:id="21"/>
-      <w:r>
-        <w:t>: A row from the stat table that demonstrates the growth of a stat's value based on the stat's level.</w:t>
-      </w:r>
-      <w:bookmarkEnd w:id="22"/>
       <w:r>
         <w:t xml:space="preserve"> The formula uses the min and max value for the stat below, and interpolates across the two values to generate the growth curve.</w:t>
       </w:r>
@@ -11341,6 +11441,7 @@
           <w:noProof/>
           <w:lang w:eastAsia="ja-JP"/>
         </w:rPr>
+        <w:lastRenderedPageBreak/>
         <w:drawing>
           <wp:inline distT="0" distB="0" distL="0" distR="0" wp14:anchorId="03E92440" wp14:editId="4EFE4D28">
             <wp:extent cx="3272828" cy="2491654"/>
@@ -11359,7 +11460,7 @@
                     </pic:cNvPicPr>
                   </pic:nvPicPr>
                   <pic:blipFill>
-                    <a:blip r:embed="rId27">
+                    <a:blip r:embed="rId28">
                       <a:extLst>
                         <a:ext uri="{28A0092B-C50C-407E-A947-70E740481C1C}">
                           <a14:useLocalDpi xmlns:a14="http://schemas.microsoft.com/office/drawing/2010/main" val="0"/>
@@ -11396,8 +11497,8 @@
           <w:noProof/>
         </w:rPr>
       </w:pPr>
-      <w:bookmarkStart w:id="23" w:name="_Ref477261420"/>
-      <w:bookmarkStart w:id="24" w:name="_Toc478975021"/>
+      <w:bookmarkStart w:id="22" w:name="_Ref477261420"/>
+      <w:bookmarkStart w:id="23" w:name="_Toc478975021"/>
       <w:r>
         <w:t xml:space="preserve">Figure </w:t>
       </w:r>
@@ -11414,7 +11515,7 @@
         <w:rPr>
           <w:noProof/>
         </w:rPr>
-        <w:t>21</w:t>
+        <w:t>22</w:t>
       </w:r>
       <w:r>
         <w:rPr>
@@ -11422,684 +11523,696 @@
         </w:rPr>
         <w:fldChar w:fldCharType="end"/>
       </w:r>
+      <w:bookmarkEnd w:id="22"/>
+      <w:r>
+        <w:t>: A graph</w:t>
+      </w:r>
+      <w:r>
+        <w:t xml:space="preserve"> from the information table that show how the stats manifest in the game</w:t>
+      </w:r>
+      <w:r>
+        <w:rPr>
+          <w:noProof/>
+        </w:rPr>
+        <w:t xml:space="preserve">. This </w:t>
+      </w:r>
+      <w:r>
+        <w:rPr>
+          <w:noProof/>
+        </w:rPr>
+        <w:t>table</w:t>
+      </w:r>
+      <w:r>
+        <w:rPr>
+          <w:noProof/>
+        </w:rPr>
+        <w:t xml:space="preserve"> shows how long a player with</w:t>
+      </w:r>
+      <w:r>
+        <w:rPr>
+          <w:noProof/>
+        </w:rPr>
+        <w:t xml:space="preserve"> particular</w:t>
+      </w:r>
+      <w:r>
+        <w:rPr>
+          <w:noProof/>
+        </w:rPr>
+        <w:t xml:space="preserve"> damage and rate of fire levels would take to defeat </w:t>
+      </w:r>
+      <w:r>
+        <w:rPr>
+          <w:noProof/>
+        </w:rPr>
+        <w:t>and be defeated by other characters, such as a vanilla character or a character with maxed-out stats</w:t>
+      </w:r>
+      <w:r>
+        <w:rPr>
+          <w:noProof/>
+        </w:rPr>
+        <w:t>.</w:t>
+      </w:r>
       <w:bookmarkEnd w:id="23"/>
-      <w:r>
-        <w:t>: A graph</w:t>
-      </w:r>
-      <w:r>
-        <w:t xml:space="preserve"> from the information table that show how the stats manifest in the game</w:t>
-      </w:r>
-      <w:r>
-        <w:rPr>
-          <w:noProof/>
-        </w:rPr>
-        <w:t xml:space="preserve">. This </w:t>
-      </w:r>
-      <w:r>
-        <w:rPr>
-          <w:noProof/>
-        </w:rPr>
-        <w:t>table</w:t>
-      </w:r>
-      <w:r>
-        <w:rPr>
-          <w:noProof/>
-        </w:rPr>
-        <w:t xml:space="preserve"> shows how long a player with</w:t>
-      </w:r>
-      <w:r>
-        <w:rPr>
-          <w:noProof/>
-        </w:rPr>
-        <w:t xml:space="preserve"> particular</w:t>
-      </w:r>
-      <w:r>
-        <w:rPr>
-          <w:noProof/>
-        </w:rPr>
-        <w:t xml:space="preserve"> damage and rate of fire levels would take to defeat </w:t>
-      </w:r>
-      <w:r>
-        <w:rPr>
-          <w:noProof/>
-        </w:rPr>
-        <w:t>and be defeated by other characters, such as a vanilla character or a character with maxed-out stats</w:t>
-      </w:r>
-      <w:r>
-        <w:rPr>
-          <w:noProof/>
-        </w:rPr>
+    </w:p>
+    <w:p>
+      <w:pPr>
+        <w:jc w:val="both"/>
+      </w:pPr>
+      <w:r>
+        <w:tab/>
+        <w:t>The final table in the spreadsheet applies the different stat levels in a seri</w:t>
+      </w:r>
+      <w:r>
+        <w:t xml:space="preserve">es of theoretical situations. The chart above </w:t>
+      </w:r>
+      <w:r>
+        <w:t xml:space="preserve">pits a leveled character up against a vanilla ship firing at point-blank range to see the best-case time it would take to kill the vanilla ship. By applying the values in this chart, data about the meaning behind those stats is available without needing to play the game and test the values, which sped up development and iteration on the stats considerably. </w:t>
+      </w:r>
+    </w:p>
+    <w:p>
+      <w:pPr>
+        <w:ind w:firstLine="202"/>
+        <w:jc w:val="both"/>
+      </w:pPr>
+      <w:r>
+        <w:t>The project employed concentric development to organize the game’s components and features into discrete tiers</w:t>
+      </w:r>
+      <w:r>
+        <w:t>. Each tier</w:t>
+      </w:r>
+      <w:r>
+        <w:t xml:space="preserve"> consisted of a set of features that built off the previous tier’s work, and provided a clear path for the project’s dependencies. The tiers also provided priorities for the sets of features, and naturally divided up the features into milestones. The last tier was considered optional, and served as the stretch goals of the project.</w:t>
+      </w:r>
+    </w:p>
+    <w:p>
+      <w:pPr>
+        <w:ind w:firstLine="202"/>
+        <w:jc w:val="both"/>
+      </w:pPr>
+      <w:r>
+        <w:t>The foundational tier consisted</w:t>
+      </w:r>
+      <w:r>
+        <w:t xml:space="preserve"> of </w:t>
+      </w:r>
+      <w:r>
+        <w:t>the</w:t>
+      </w:r>
+      <w:r>
+        <w:t xml:space="preserve"> mandatory engine work that need</w:t>
+      </w:r>
+      <w:r>
+        <w:t>ed</w:t>
+      </w:r>
+      <w:r>
+        <w:t xml:space="preserve"> to be done before beginning the project. Although most</w:t>
+      </w:r>
+      <w:r>
+        <w:t xml:space="preserve"> of</w:t>
+      </w:r>
+      <w:r>
+        <w:t xml:space="preserve"> the engine’s subsystems </w:t>
+      </w:r>
+      <w:r>
+        <w:t>were</w:t>
+      </w:r>
+      <w:r>
+        <w:t xml:space="preserve"> </w:t>
+      </w:r>
+      <w:r>
+        <w:t xml:space="preserve">up to the quality needed for creating </w:t>
+      </w:r>
+      <w:r>
+        <w:rPr>
+          <w:i/>
+        </w:rPr>
+        <w:t>AllStar</w:t>
+      </w:r>
+      <w:r>
+        <w:t>, a few bugs with rendering and particle systems need</w:t>
+      </w:r>
+      <w:r>
+        <w:t>ed</w:t>
+      </w:r>
+      <w:r>
+        <w:t xml:space="preserve"> to be addressed before </w:t>
+      </w:r>
+      <w:r>
+        <w:t>starting</w:t>
+      </w:r>
+      <w:r>
+        <w:t xml:space="preserve"> the</w:t>
+      </w:r>
+      <w:r>
+        <w:t xml:space="preserve"> bulk of the</w:t>
+      </w:r>
+      <w:r>
+        <w:t xml:space="preserve"> project.</w:t>
+      </w:r>
+    </w:p>
+    <w:p>
+      <w:pPr>
+        <w:ind w:firstLine="202"/>
+        <w:jc w:val="both"/>
+      </w:pPr>
+      <w:r>
+        <w:t>The core gameplay tier</w:t>
+      </w:r>
+      <w:r>
+        <w:t xml:space="preserve"> consists of </w:t>
+      </w:r>
+      <w:r>
+        <w:t xml:space="preserve">implementing </w:t>
+      </w:r>
+      <w:r>
+        <w:t>all the core elements that make up the game. These features focu</w:t>
+      </w:r>
+      <w:r>
+        <w:t>sed</w:t>
+      </w:r>
+      <w:r>
+        <w:t xml:space="preserve"> on getting the game functional first, proving out the core loop and the gameplay elements before moving on to polish tasks. This tier </w:t>
+      </w:r>
+      <w:r>
+        <w:t>included</w:t>
+      </w:r>
+      <w:r>
+        <w:t xml:space="preserve"> implementing multiplayer, programming player ships and rudimentary enemies, the game’s basic power</w:t>
+      </w:r>
+      <w:r>
+        <w:t>-</w:t>
+      </w:r>
+      <w:r>
+        <w:t>ups, and a level to fly around in. The game</w:t>
+      </w:r>
+      <w:r>
+        <w:t>’s flow through the Assembly and Challenge phases was also implemented,</w:t>
+      </w:r>
+      <w:r>
+        <w:t xml:space="preserve"> along with start and end UI. Most of the content </w:t>
+      </w:r>
+      <w:r>
+        <w:t>wasn’t</w:t>
+      </w:r>
+      <w:r>
+        <w:t xml:space="preserve"> polished to final quality, but instead </w:t>
+      </w:r>
+      <w:r>
+        <w:t>was</w:t>
+      </w:r>
+      <w:r>
+        <w:t xml:space="preserve"> the </w:t>
+      </w:r>
+      <w:r>
+        <w:t>skeleton</w:t>
+      </w:r>
+      <w:r>
+        <w:t xml:space="preserve"> for the rest of the game’s features to build </w:t>
+      </w:r>
+      <w:r>
+        <w:t>off</w:t>
+      </w:r>
+      <w:r>
+        <w:t xml:space="preserve"> and polish</w:t>
+      </w:r>
+      <w:r>
+        <w:t xml:space="preserve">. This tier </w:t>
+      </w:r>
+      <w:r>
+        <w:t>was</w:t>
+      </w:r>
+      <w:r>
+        <w:t xml:space="preserve"> </w:t>
+      </w:r>
+      <w:proofErr w:type="gramStart"/>
+      <w:r>
+        <w:t>similar to</w:t>
+      </w:r>
+      <w:proofErr w:type="gramEnd"/>
+      <w:r>
+        <w:t xml:space="preserve"> a Proof of Concept Gameplay milestone</w:t>
+      </w:r>
+      <w:r>
+        <w:t>, with an emphasis on playability</w:t>
+      </w:r>
+      <w:r>
+        <w:t xml:space="preserve">. </w:t>
+      </w:r>
+    </w:p>
+    <w:p>
+      <w:pPr>
+        <w:ind w:firstLine="202"/>
+        <w:jc w:val="both"/>
+      </w:pPr>
+      <w:r>
+        <w:t>The feel tier focused</w:t>
+      </w:r>
+      <w:r>
+        <w:t xml:space="preserve"> on getting the core gameplay smooth, polishe</w:t>
+      </w:r>
+      <w:r>
+        <w:t>d, and feeling good. This tier</w:t>
+      </w:r>
+      <w:r>
+        <w:t xml:space="preserve"> </w:t>
+      </w:r>
+      <w:r>
+        <w:t>was created to</w:t>
+      </w:r>
+      <w:r>
+        <w:t xml:space="preserve"> mitigate the </w:t>
+      </w:r>
+      <w:r>
+        <w:t xml:space="preserve">risk of overscoping up front and running out of polish time, so that before any new non-core features and functionality </w:t>
+      </w:r>
+      <w:r>
+        <w:t>were</w:t>
+      </w:r>
+      <w:r>
+        <w:t xml:space="preserve"> added, the game already </w:t>
+      </w:r>
+      <w:r>
+        <w:t>felt</w:t>
+      </w:r>
+      <w:r>
+        <w:t xml:space="preserve"> good. This establish</w:t>
+      </w:r>
+      <w:r>
+        <w:t>ed</w:t>
+      </w:r>
+      <w:r>
+        <w:t xml:space="preserve"> the minimum-viable product for the game, and ensure</w:t>
+      </w:r>
+      <w:r>
+        <w:t>d</w:t>
+      </w:r>
+      <w:r>
+        <w:t xml:space="preserve"> that the project </w:t>
+      </w:r>
+      <w:r>
+        <w:t>met</w:t>
+      </w:r>
+      <w:r>
+        <w:t xml:space="preserve"> the goal of creating a complete game.</w:t>
+      </w:r>
+    </w:p>
+    <w:p>
+      <w:pPr>
+        <w:ind w:firstLine="202"/>
+        <w:jc w:val="both"/>
+      </w:pPr>
+      <w:r>
+        <w:t>The additional content and balance tier’s</w:t>
+      </w:r>
+      <w:r>
+        <w:t xml:space="preserve"> tasks focused on augmenting </w:t>
+      </w:r>
+      <w:r>
+        <w:t>gameplay quality and replayability. This tier introduce</w:t>
+      </w:r>
+      <w:r>
+        <w:t>d</w:t>
+      </w:r>
+      <w:r>
+        <w:t xml:space="preserve"> equipment, and </w:t>
+      </w:r>
+      <w:r>
+        <w:t>added</w:t>
+      </w:r>
+      <w:r>
+        <w:t xml:space="preserve"> the remaining power-up </w:t>
+      </w:r>
+      <w:r>
+        <w:t>pickups and</w:t>
+      </w:r>
+      <w:r>
+        <w:t xml:space="preserve"> stats. Completion of the tier’s tasks</w:t>
+      </w:r>
+      <w:r>
+        <w:t xml:space="preserve"> added 4</w:t>
+      </w:r>
+      <w:r>
+        <w:t xml:space="preserve"> more </w:t>
+      </w:r>
+      <w:r>
+        <w:t>minigames</w:t>
+      </w:r>
+      <w:r>
+        <w:t xml:space="preserve">, as well as procedurally generated map zones during </w:t>
+      </w:r>
+      <w:r>
+        <w:t>the Assembly</w:t>
+      </w:r>
+      <w:r>
+        <w:t xml:space="preserve"> phase. These </w:t>
+      </w:r>
+      <w:r>
+        <w:t>features</w:t>
+      </w:r>
+      <w:r>
+        <w:t xml:space="preserve"> </w:t>
+      </w:r>
+      <w:r>
+        <w:t>were</w:t>
+      </w:r>
+      <w:r>
+        <w:t xml:space="preserve"> polished to final quality </w:t>
+      </w:r>
+      <w:r>
+        <w:t>to</w:t>
+      </w:r>
+      <w:r>
+        <w:t xml:space="preserve"> match the quality of the game after </w:t>
+      </w:r>
+      <w:r>
+        <w:t>the feel tier</w:t>
+      </w:r>
+      <w:r>
+        <w:t xml:space="preserve"> </w:t>
+      </w:r>
+      <w:r>
+        <w:t>was</w:t>
+      </w:r>
+      <w:r>
+        <w:t xml:space="preserve"> finished.</w:t>
+      </w:r>
+      <w:r>
+        <w:t xml:space="preserve"> After these tasks were finished</w:t>
+      </w:r>
+      <w:r>
+        <w:t>,</w:t>
+      </w:r>
+      <w:r>
+        <w:t xml:space="preserve"> the</w:t>
+      </w:r>
+      <w:r>
+        <w:t xml:space="preserve"> </w:t>
+      </w:r>
+      <w:r>
+        <w:t>project</w:t>
+      </w:r>
+      <w:r>
+        <w:t xml:space="preserve"> should be able to halt development at any point and the game should still f</w:t>
+      </w:r>
+      <w:r>
+        <w:t>eel complete and polished</w:t>
+      </w:r>
+      <w:r>
+        <w:t>, ready for defense.</w:t>
+      </w:r>
+    </w:p>
+    <w:p>
+      <w:pPr>
+        <w:ind w:firstLine="202"/>
+        <w:jc w:val="both"/>
+        <w:rPr>
+          <w:color w:val="FF0000"/>
+        </w:rPr>
+      </w:pPr>
+      <w:r>
+        <w:t>All the remaining tasks and stretch goals reside</w:t>
+      </w:r>
+      <w:r>
+        <w:t xml:space="preserve"> in the stretch goals tier</w:t>
+      </w:r>
+      <w:r>
+        <w:t xml:space="preserve">, which </w:t>
+      </w:r>
+      <w:r>
+        <w:t>was</w:t>
+      </w:r>
+      <w:r>
+        <w:t xml:space="preserve"> optional for completion. This tier includes tasks such as implementing bosses during </w:t>
+      </w:r>
+      <w:r>
+        <w:t>the Assembly</w:t>
+      </w:r>
+      <w:r>
+        <w:t xml:space="preserve"> phase and adding more </w:t>
+      </w:r>
+      <w:r>
+        <w:t>minigames</w:t>
+      </w:r>
+      <w:r>
+        <w:t xml:space="preserve">. The tier </w:t>
+      </w:r>
+      <w:r>
+        <w:t>adds</w:t>
+      </w:r>
+      <w:r>
+        <w:t xml:space="preserve"> new </w:t>
+      </w:r>
+      <w:r>
+        <w:t>equipment variations</w:t>
+      </w:r>
+      <w:r>
+        <w:t xml:space="preserve"> to the game, such as new weapons and chassis types. This tier </w:t>
+      </w:r>
+      <w:r>
+        <w:t>pushes</w:t>
+      </w:r>
+      <w:r>
+        <w:t xml:space="preserve"> the bar of quality and polish for the game, and </w:t>
+      </w:r>
+      <w:r>
+        <w:t>any remaining content after defense will be considered future work</w:t>
+      </w:r>
+      <w:r>
         <w:t>.</w:t>
       </w:r>
+    </w:p>
+    <w:p>
+      <w:pPr>
+        <w:ind w:firstLine="202"/>
+        <w:jc w:val="both"/>
+      </w:pPr>
+      <w:r>
+        <w:t>By using concen</w:t>
+      </w:r>
+      <w:r>
+        <w:t>tric development, the project was</w:t>
+      </w:r>
+      <w:r>
+        <w:t xml:space="preserve"> not only organized into discrete milestones with clear objectives and deliverables, but is separated into a chain of dependencies that prioritize</w:t>
+      </w:r>
+      <w:r>
+        <w:t>d</w:t>
+      </w:r>
+      <w:r>
+        <w:t xml:space="preserve"> the core components of the project. </w:t>
+      </w:r>
+    </w:p>
+    <w:p>
+      <w:pPr>
+        <w:pStyle w:val="Heading1"/>
+        <w:rPr>
+          <w:color w:val="000000" w:themeColor="text1"/>
+        </w:rPr>
+      </w:pPr>
+      <w:r>
+        <w:rPr>
+          <w:color w:val="000000" w:themeColor="text1"/>
+        </w:rPr>
+        <w:t>Postmortem</w:t>
+      </w:r>
+    </w:p>
+    <w:p>
+      <w:pPr>
+        <w:ind w:left="202"/>
+      </w:pPr>
+      <w:bookmarkStart w:id="24" w:name="_GoBack"/>
       <w:bookmarkEnd w:id="24"/>
     </w:p>
     <w:p>
       <w:pPr>
-        <w:jc w:val="both"/>
-      </w:pPr>
-      <w:r>
-        <w:tab/>
-        <w:t>The final table in the spreadsheet applies the different stat levels in a seri</w:t>
-      </w:r>
-      <w:r>
-        <w:t xml:space="preserve">es of theoretical situations. The chart above </w:t>
-      </w:r>
-      <w:r>
-        <w:t xml:space="preserve">pits a leveled character up against a vanilla ship firing at point-blank range to see the best-case time it would take to kill the vanilla ship. By applying the values in this chart, data about the meaning behind those stats is available without needing to play the game and test the values, which sped up development and iteration on the stats considerably. </w:t>
+        <w:pStyle w:val="Heading1"/>
+        <w:rPr>
+          <w:color w:val="000000" w:themeColor="text1"/>
+        </w:rPr>
+      </w:pPr>
+      <w:r>
+        <w:rPr>
+          <w:color w:val="000000" w:themeColor="text1"/>
+        </w:rPr>
+        <w:t>Conclusion</w:t>
       </w:r>
     </w:p>
     <w:p>
       <w:pPr>
+        <w:pStyle w:val="Text"/>
+        <w:rPr>
+          <w:color w:val="000000" w:themeColor="text1"/>
+        </w:rPr>
+      </w:pPr>
+      <w:r>
+        <w:rPr>
+          <w:color w:val="000000" w:themeColor="text1"/>
+        </w:rPr>
+        <w:t xml:space="preserve">This thesis aims </w:t>
+      </w:r>
+      <w:r>
+        <w:rPr>
+          <w:color w:val="000000" w:themeColor="text1"/>
+        </w:rPr>
+        <w:t>to demonstrate an all-around mastery</w:t>
+      </w:r>
+      <w:r>
+        <w:rPr>
+          <w:color w:val="000000" w:themeColor="text1"/>
+        </w:rPr>
+        <w:t xml:space="preserve"> of </w:t>
+      </w:r>
+      <w:r>
+        <w:rPr>
+          <w:color w:val="000000" w:themeColor="text1"/>
+        </w:rPr>
+        <w:t>the lessons and skills developed through the Guildhall’s software development track</w:t>
+      </w:r>
+      <w:r>
+        <w:rPr>
+          <w:color w:val="000000" w:themeColor="text1"/>
+        </w:rPr>
+        <w:t xml:space="preserve"> by creating a well-polished </w:t>
+      </w:r>
+      <w:r>
+        <w:rPr>
+          <w:color w:val="000000" w:themeColor="text1"/>
+        </w:rPr>
+        <w:t>game</w:t>
+      </w:r>
+      <w:r>
+        <w:rPr>
+          <w:color w:val="000000" w:themeColor="text1"/>
+        </w:rPr>
+        <w:t xml:space="preserve"> prototype</w:t>
+      </w:r>
+      <w:r>
+        <w:rPr>
+          <w:color w:val="000000" w:themeColor="text1"/>
+        </w:rPr>
+        <w:t xml:space="preserve">. </w:t>
+      </w:r>
+      <w:r>
+        <w:rPr>
+          <w:color w:val="000000" w:themeColor="text1"/>
+        </w:rPr>
+        <w:t>By</w:t>
+      </w:r>
+      <w:r>
+        <w:rPr>
+          <w:color w:val="000000" w:themeColor="text1"/>
+        </w:rPr>
+        <w:t xml:space="preserve"> building</w:t>
+      </w:r>
+      <w:r>
+        <w:rPr>
+          <w:color w:val="000000" w:themeColor="text1"/>
+        </w:rPr>
+        <w:t xml:space="preserve"> a competitiv</w:t>
+      </w:r>
+      <w:r>
+        <w:rPr>
+          <w:color w:val="000000" w:themeColor="text1"/>
+        </w:rPr>
+        <w:t>e, open-</w:t>
+      </w:r>
+      <w:r>
+        <w:rPr>
+          <w:color w:val="000000" w:themeColor="text1"/>
+        </w:rPr>
+        <w:t xml:space="preserve">arena, </w:t>
+      </w:r>
+      <w:r>
+        <w:rPr>
+          <w:color w:val="000000" w:themeColor="text1"/>
+        </w:rPr>
+        <w:t>two-dimensional</w:t>
+      </w:r>
+      <w:r>
+        <w:rPr>
+          <w:color w:val="000000" w:themeColor="text1"/>
+        </w:rPr>
+        <w:t xml:space="preserve"> twin-stick shooter from the ground up</w:t>
+      </w:r>
+      <w:r>
+        <w:rPr>
+          <w:color w:val="000000" w:themeColor="text1"/>
+        </w:rPr>
+        <w:t>, polishing and optimizing the game, the artifact support</w:t>
+      </w:r>
+      <w:r>
+        <w:rPr>
+          <w:color w:val="000000" w:themeColor="text1"/>
+        </w:rPr>
+        <w:t>s</w:t>
+      </w:r>
+      <w:r>
+        <w:rPr>
+          <w:color w:val="000000" w:themeColor="text1"/>
+        </w:rPr>
+        <w:t xml:space="preserve"> the thesis’ claim of mastery</w:t>
+      </w:r>
+      <w:r>
+        <w:rPr>
+          <w:color w:val="000000" w:themeColor="text1"/>
+        </w:rPr>
+        <w:t xml:space="preserve">. </w:t>
+      </w:r>
+    </w:p>
+    <w:p>
+      <w:pPr>
+        <w:pStyle w:val="Text"/>
+      </w:pPr>
+      <w:r>
+        <w:t>Completion o</w:t>
+      </w:r>
+      <w:r>
+        <w:t xml:space="preserve">f all tiers resulted </w:t>
+      </w:r>
+      <w:r>
+        <w:t>in a complete and polished game that demonstrates a mastery of software development for games, the goal of this thesis.</w:t>
+      </w:r>
+      <w:r>
+        <w:t xml:space="preserve"> </w:t>
+      </w:r>
+    </w:p>
+    <w:p>
+      <w:pPr>
+        <w:pStyle w:val="Heading1"/>
+        <w:rPr>
+          <w:color w:val="000000" w:themeColor="text1"/>
+        </w:rPr>
+      </w:pPr>
+      <w:r>
+        <w:rPr>
+          <w:color w:val="000000" w:themeColor="text1"/>
+        </w:rPr>
+        <w:t>Future Work</w:t>
+      </w:r>
+    </w:p>
+    <w:p>
+      <w:pPr>
         <w:ind w:firstLine="202"/>
         <w:jc w:val="both"/>
       </w:pPr>
       <w:r>
-        <w:t>The project employed concentric development to organize the game’s components and features into discrete tiers</w:t>
-      </w:r>
-      <w:r>
-        <w:t>. Each tier</w:t>
-      </w:r>
-      <w:r>
-        <w:t xml:space="preserve"> consisted of a set of features that built off the previous tier’s work, and provided a clear path for the project’s dependencies. The tiers also provided priorities for the sets of features, and naturally divided up the features into milestones. The last tier was considered optional, and served as the stretch goals of the project.</w:t>
-      </w:r>
-    </w:p>
-    <w:p>
-      <w:pPr>
-        <w:ind w:firstLine="202"/>
-        <w:jc w:val="both"/>
-      </w:pPr>
+        <w:t xml:space="preserve">Despite all the work put into the artifact, </w:t>
+      </w:r>
+      <w:r>
+        <w:rPr>
+          <w:i/>
+        </w:rPr>
+        <w:t>AllStar</w:t>
+      </w:r>
+      <w:r>
+        <w:t xml:space="preserve"> is still a project, not a product. Thus, there are several areas of the game that would need to be addressed to bring the game up to shippable quality. All the game’s art assets are either from the public domain (modified or unmodified by the developer) or from another artist who had limited time to work on the project. Thus, most of the game’s art style is not cohesive, and lacks the kind of quality and beauty an indie game would need to succeed on the market today. The game’s design and balance would need a few more iterations as well. Because the project’s focus was on creating content and systems to demonstrate mastery of the programming track, less time was spent on design and balance that would need more time and talent to bring the game to market. The game has reached the </w:t>
+      </w:r>
+      <w:r>
+        <w:t xml:space="preserve">stage of development where iteration and content creation are much easier to do, </w:t>
+      </w:r>
       <w:r>
         <w:lastRenderedPageBreak/>
-        <w:t>The foundational tier consisted</w:t>
-      </w:r>
-      <w:r>
-        <w:t xml:space="preserve"> of </w:t>
-      </w:r>
-      <w:r>
-        <w:t>the</w:t>
-      </w:r>
-      <w:r>
-        <w:t xml:space="preserve"> mandatory engine work that need</w:t>
-      </w:r>
-      <w:r>
-        <w:t>ed</w:t>
-      </w:r>
-      <w:r>
-        <w:t xml:space="preserve"> to be done before beginning the project. Although most</w:t>
-      </w:r>
-      <w:r>
-        <w:t xml:space="preserve"> of</w:t>
-      </w:r>
-      <w:r>
-        <w:t xml:space="preserve"> the engine’s subsystems </w:t>
-      </w:r>
-      <w:r>
-        <w:t>were</w:t>
-      </w:r>
-      <w:r>
-        <w:t xml:space="preserve"> </w:t>
-      </w:r>
-      <w:r>
-        <w:t xml:space="preserve">up to the quality needed for creating </w:t>
-      </w:r>
-      <w:r>
-        <w:rPr>
-          <w:i/>
-        </w:rPr>
-        <w:t>AllStar</w:t>
-      </w:r>
-      <w:r>
-        <w:t>, a few bugs with rendering and particle systems need</w:t>
-      </w:r>
-      <w:r>
-        <w:t>ed</w:t>
-      </w:r>
-      <w:r>
-        <w:t xml:space="preserve"> to be addressed before </w:t>
-      </w:r>
-      <w:r>
-        <w:t>starting</w:t>
-      </w:r>
-      <w:r>
-        <w:t xml:space="preserve"> the</w:t>
-      </w:r>
-      <w:r>
-        <w:t xml:space="preserve"> bulk of the</w:t>
-      </w:r>
-      <w:r>
-        <w:t xml:space="preserve"> project.</w:t>
-      </w:r>
-    </w:p>
-    <w:p>
-      <w:pPr>
-        <w:ind w:firstLine="202"/>
-        <w:jc w:val="both"/>
-      </w:pPr>
-      <w:r>
-        <w:t>The core gameplay tier</w:t>
-      </w:r>
-      <w:r>
-        <w:t xml:space="preserve"> consists of </w:t>
-      </w:r>
-      <w:r>
-        <w:t xml:space="preserve">implementing </w:t>
-      </w:r>
-      <w:r>
-        <w:t>all the core elements that make up the game. These features focu</w:t>
-      </w:r>
-      <w:r>
-        <w:t>sed</w:t>
-      </w:r>
-      <w:r>
-        <w:t xml:space="preserve"> on getting the game functional first, proving out the core loop and the gameplay elements before moving on to polish tasks. This tier </w:t>
-      </w:r>
-      <w:r>
-        <w:t>included</w:t>
-      </w:r>
-      <w:r>
-        <w:t xml:space="preserve"> implementing multiplayer, programming player ships and rudimentary enemies, the game’s basic power</w:t>
-      </w:r>
-      <w:r>
-        <w:t>-</w:t>
-      </w:r>
-      <w:r>
-        <w:t>ups, and a level to fly around in. The game</w:t>
-      </w:r>
-      <w:r>
-        <w:t>’s flow through the Assembly and Challenge phases was also implemented,</w:t>
-      </w:r>
-      <w:r>
-        <w:t xml:space="preserve"> along with start and end UI. Most of the content </w:t>
-      </w:r>
-      <w:r>
-        <w:t>wasn’t</w:t>
-      </w:r>
-      <w:r>
-        <w:t xml:space="preserve"> polished to final quality, but instead </w:t>
-      </w:r>
-      <w:r>
-        <w:t>was</w:t>
-      </w:r>
-      <w:r>
-        <w:t xml:space="preserve"> the </w:t>
-      </w:r>
-      <w:r>
-        <w:t>skeleton</w:t>
-      </w:r>
-      <w:r>
-        <w:t xml:space="preserve"> for the rest of the game’s features to build </w:t>
-      </w:r>
-      <w:r>
-        <w:t>off</w:t>
-      </w:r>
-      <w:r>
-        <w:t xml:space="preserve"> and polish</w:t>
-      </w:r>
-      <w:r>
-        <w:t xml:space="preserve">. This tier </w:t>
-      </w:r>
-      <w:r>
-        <w:t>was</w:t>
-      </w:r>
-      <w:r>
-        <w:t xml:space="preserve"> </w:t>
-      </w:r>
-      <w:proofErr w:type="gramStart"/>
-      <w:r>
-        <w:t>similar to</w:t>
-      </w:r>
-      <w:proofErr w:type="gramEnd"/>
-      <w:r>
-        <w:t xml:space="preserve"> a Proof of Concept Gameplay milestone</w:t>
-      </w:r>
-      <w:r>
-        <w:t>, with an emphasis on playability</w:t>
-      </w:r>
-      <w:r>
-        <w:t xml:space="preserve">. </w:t>
-      </w:r>
-    </w:p>
-    <w:p>
-      <w:pPr>
-        <w:ind w:firstLine="202"/>
-        <w:jc w:val="both"/>
-      </w:pPr>
-      <w:r>
-        <w:t>The feel tier focused</w:t>
-      </w:r>
-      <w:r>
-        <w:t xml:space="preserve"> on getting the core gameplay smooth, polishe</w:t>
-      </w:r>
-      <w:r>
-        <w:t>d, and feeling good. This tier</w:t>
-      </w:r>
-      <w:r>
-        <w:t xml:space="preserve"> </w:t>
-      </w:r>
-      <w:r>
-        <w:t>was created to</w:t>
-      </w:r>
-      <w:r>
-        <w:t xml:space="preserve"> mitigate the risk of overscoping up front and running out of polish time, so that before any new non-core features and functionality </w:t>
-      </w:r>
-      <w:r>
-        <w:t>were</w:t>
-      </w:r>
-      <w:r>
-        <w:t xml:space="preserve"> added, the game already </w:t>
-      </w:r>
-      <w:r>
-        <w:t>felt</w:t>
-      </w:r>
-      <w:r>
-        <w:t xml:space="preserve"> good. This establish</w:t>
-      </w:r>
-      <w:r>
-        <w:t>ed</w:t>
-      </w:r>
-      <w:r>
-        <w:t xml:space="preserve"> the minimum-viable product for the game, and ensure</w:t>
-      </w:r>
-      <w:r>
-        <w:t>d</w:t>
-      </w:r>
-      <w:r>
-        <w:t xml:space="preserve"> that the project </w:t>
-      </w:r>
-      <w:r>
-        <w:t>met</w:t>
-      </w:r>
-      <w:r>
-        <w:t xml:space="preserve"> the goal of creating a complete game.</w:t>
-      </w:r>
-    </w:p>
-    <w:p>
-      <w:pPr>
-        <w:ind w:firstLine="202"/>
-        <w:jc w:val="both"/>
-      </w:pPr>
-      <w:r>
-        <w:t>The additional content and balance tier’s</w:t>
-      </w:r>
-      <w:r>
-        <w:t xml:space="preserve"> tasks focused on augmenting </w:t>
-      </w:r>
-      <w:r>
-        <w:t>gameplay quality and replayability. This tier introduce</w:t>
-      </w:r>
-      <w:r>
-        <w:t>d</w:t>
-      </w:r>
-      <w:r>
-        <w:t xml:space="preserve"> equipment, and </w:t>
-      </w:r>
-      <w:r>
-        <w:t>added</w:t>
-      </w:r>
-      <w:r>
-        <w:t xml:space="preserve"> the remaining power-up </w:t>
-      </w:r>
-      <w:r>
-        <w:t>pickups and</w:t>
-      </w:r>
-      <w:r>
-        <w:t xml:space="preserve"> stats. Completion of the tier’s tasks</w:t>
-      </w:r>
-      <w:r>
-        <w:t xml:space="preserve"> added 4</w:t>
-      </w:r>
-      <w:r>
-        <w:t xml:space="preserve"> more </w:t>
-      </w:r>
-      <w:r>
-        <w:t>minigames</w:t>
-      </w:r>
-      <w:r>
-        <w:t xml:space="preserve">, as well as procedurally generated map zones during </w:t>
-      </w:r>
-      <w:r>
-        <w:t>the Assembly</w:t>
-      </w:r>
-      <w:r>
-        <w:t xml:space="preserve"> phase. These </w:t>
-      </w:r>
-      <w:r>
-        <w:t>features</w:t>
-      </w:r>
-      <w:r>
-        <w:t xml:space="preserve"> </w:t>
-      </w:r>
-      <w:r>
-        <w:t>were</w:t>
-      </w:r>
-      <w:r>
-        <w:t xml:space="preserve"> polished to final quality </w:t>
-      </w:r>
-      <w:r>
-        <w:t>to</w:t>
-      </w:r>
-      <w:r>
-        <w:t xml:space="preserve"> match the quality of the game after </w:t>
-      </w:r>
-      <w:r>
-        <w:t>the feel tier</w:t>
-      </w:r>
-      <w:r>
-        <w:t xml:space="preserve"> </w:t>
-      </w:r>
-      <w:r>
-        <w:t>was</w:t>
-      </w:r>
-      <w:r>
-        <w:t xml:space="preserve"> finished.</w:t>
-      </w:r>
-      <w:r>
-        <w:t xml:space="preserve"> After these tasks were finished</w:t>
-      </w:r>
-      <w:r>
-        <w:t>,</w:t>
-      </w:r>
-      <w:r>
-        <w:t xml:space="preserve"> the</w:t>
-      </w:r>
-      <w:r>
-        <w:t xml:space="preserve"> </w:t>
-      </w:r>
-      <w:r>
-        <w:t>project</w:t>
-      </w:r>
-      <w:r>
-        <w:t xml:space="preserve"> should be able to halt development at any point and the game should still f</w:t>
-      </w:r>
-      <w:r>
-        <w:t>eel complete and polished</w:t>
-      </w:r>
-      <w:r>
-        <w:t>, ready for defense.</w:t>
-      </w:r>
-    </w:p>
-    <w:p>
-      <w:pPr>
-        <w:ind w:firstLine="202"/>
-        <w:jc w:val="both"/>
-        <w:rPr>
-          <w:color w:val="FF0000"/>
-        </w:rPr>
-      </w:pPr>
-      <w:r>
-        <w:t>All the remaining tasks and stretch goals reside</w:t>
-      </w:r>
-      <w:r>
-        <w:t xml:space="preserve"> in the stretch goals tier</w:t>
-      </w:r>
-      <w:r>
-        <w:t xml:space="preserve">, which </w:t>
-      </w:r>
-      <w:r>
-        <w:t>was</w:t>
-      </w:r>
-      <w:r>
-        <w:t xml:space="preserve"> optional for completion. This tier includes tasks such as implementing bosses during </w:t>
-      </w:r>
-      <w:r>
-        <w:t>the Assembly</w:t>
-      </w:r>
-      <w:r>
-        <w:t xml:space="preserve"> phase and adding more </w:t>
-      </w:r>
-      <w:r>
-        <w:t>minigames</w:t>
-      </w:r>
-      <w:r>
-        <w:t xml:space="preserve">. The tier </w:t>
-      </w:r>
-      <w:r>
-        <w:t>adds</w:t>
-      </w:r>
-      <w:r>
-        <w:t xml:space="preserve"> new </w:t>
-      </w:r>
-      <w:r>
-        <w:t>equipment variations</w:t>
-      </w:r>
-      <w:r>
-        <w:t xml:space="preserve"> to the game, such as new weapons and chassis types. This tier </w:t>
-      </w:r>
-      <w:r>
-        <w:t>pushes</w:t>
-      </w:r>
-      <w:r>
-        <w:t xml:space="preserve"> the bar of quality and polish for the game, and </w:t>
-      </w:r>
-      <w:r>
-        <w:t>any remaining content after defense will be considered future work</w:t>
-      </w:r>
-      <w:r>
-        <w:t>.</w:t>
-      </w:r>
-    </w:p>
-    <w:p>
-      <w:pPr>
-        <w:ind w:firstLine="202"/>
-        <w:jc w:val="both"/>
-      </w:pPr>
-      <w:r>
-        <w:t>By using concen</w:t>
-      </w:r>
-      <w:r>
-        <w:t>tric development, the project was</w:t>
-      </w:r>
-      <w:r>
-        <w:t xml:space="preserve"> not only organized into discrete milestones with clear objectives and deliverables, but is separated into a chain of dependencies that prioritize</w:t>
-      </w:r>
-      <w:r>
-        <w:t>d</w:t>
-      </w:r>
-      <w:r>
-        <w:t xml:space="preserve"> the core components of the project. </w:t>
-      </w:r>
-    </w:p>
-    <w:p>
-      <w:pPr>
-        <w:pStyle w:val="Heading1"/>
-        <w:rPr>
-          <w:color w:val="000000" w:themeColor="text1"/>
-        </w:rPr>
-      </w:pPr>
-      <w:r>
-        <w:rPr>
-          <w:color w:val="000000" w:themeColor="text1"/>
-        </w:rPr>
-        <w:t>Postmortem</w:t>
-      </w:r>
-    </w:p>
-    <w:p/>
-    <w:p>
-      <w:pPr>
-        <w:pStyle w:val="Heading1"/>
-        <w:rPr>
-          <w:color w:val="000000" w:themeColor="text1"/>
-        </w:rPr>
-      </w:pPr>
-      <w:r>
-        <w:rPr>
-          <w:color w:val="000000" w:themeColor="text1"/>
-        </w:rPr>
-        <w:t>Conclusion</w:t>
-      </w:r>
-    </w:p>
-    <w:p>
-      <w:pPr>
-        <w:pStyle w:val="Text"/>
-        <w:rPr>
-          <w:color w:val="000000" w:themeColor="text1"/>
-        </w:rPr>
-      </w:pPr>
-      <w:r>
-        <w:rPr>
-          <w:color w:val="000000" w:themeColor="text1"/>
-        </w:rPr>
-        <w:t xml:space="preserve">This thesis aims </w:t>
-      </w:r>
-      <w:r>
-        <w:rPr>
-          <w:color w:val="000000" w:themeColor="text1"/>
-        </w:rPr>
-        <w:t>to demonstrate an all-around mastery</w:t>
-      </w:r>
-      <w:r>
-        <w:rPr>
-          <w:color w:val="000000" w:themeColor="text1"/>
-        </w:rPr>
-        <w:t xml:space="preserve"> of </w:t>
-      </w:r>
-      <w:r>
-        <w:rPr>
-          <w:color w:val="000000" w:themeColor="text1"/>
-        </w:rPr>
-        <w:t>the lessons and skills developed through the Guildhall’s software development track</w:t>
-      </w:r>
-      <w:r>
-        <w:rPr>
-          <w:color w:val="000000" w:themeColor="text1"/>
-        </w:rPr>
-        <w:t xml:space="preserve"> by creating a well-polished </w:t>
-      </w:r>
-      <w:r>
-        <w:rPr>
-          <w:color w:val="000000" w:themeColor="text1"/>
-        </w:rPr>
-        <w:t>game</w:t>
-      </w:r>
-      <w:r>
-        <w:rPr>
-          <w:color w:val="000000" w:themeColor="text1"/>
-        </w:rPr>
-        <w:t xml:space="preserve"> prototype</w:t>
-      </w:r>
-      <w:r>
-        <w:rPr>
-          <w:color w:val="000000" w:themeColor="text1"/>
-        </w:rPr>
-        <w:t xml:space="preserve">. </w:t>
-      </w:r>
-      <w:r>
-        <w:rPr>
-          <w:color w:val="000000" w:themeColor="text1"/>
-        </w:rPr>
-        <w:t>By</w:t>
-      </w:r>
-      <w:r>
-        <w:rPr>
-          <w:color w:val="000000" w:themeColor="text1"/>
-        </w:rPr>
-        <w:t xml:space="preserve"> building</w:t>
-      </w:r>
-      <w:r>
-        <w:rPr>
-          <w:color w:val="000000" w:themeColor="text1"/>
-        </w:rPr>
-        <w:t xml:space="preserve"> a competitiv</w:t>
-      </w:r>
-      <w:r>
-        <w:rPr>
-          <w:color w:val="000000" w:themeColor="text1"/>
-        </w:rPr>
-        <w:t>e, open-</w:t>
-      </w:r>
-      <w:r>
-        <w:rPr>
-          <w:color w:val="000000" w:themeColor="text1"/>
-        </w:rPr>
-        <w:t xml:space="preserve">arena, </w:t>
-      </w:r>
-      <w:r>
-        <w:rPr>
-          <w:color w:val="000000" w:themeColor="text1"/>
-        </w:rPr>
-        <w:t>two-dimensional</w:t>
-      </w:r>
-      <w:r>
-        <w:rPr>
-          <w:color w:val="000000" w:themeColor="text1"/>
-        </w:rPr>
-        <w:t xml:space="preserve"> twin-stick shooter from the ground up</w:t>
-      </w:r>
-      <w:r>
-        <w:rPr>
-          <w:color w:val="000000" w:themeColor="text1"/>
-        </w:rPr>
-        <w:t>, polishing and optimizing the game, the artifact support</w:t>
-      </w:r>
-      <w:r>
-        <w:rPr>
-          <w:color w:val="000000" w:themeColor="text1"/>
-        </w:rPr>
-        <w:t>s</w:t>
-      </w:r>
-      <w:r>
-        <w:rPr>
-          <w:color w:val="000000" w:themeColor="text1"/>
-        </w:rPr>
-        <w:t xml:space="preserve"> the thesis’ claim of mastery</w:t>
-      </w:r>
-      <w:r>
-        <w:rPr>
-          <w:color w:val="000000" w:themeColor="text1"/>
-        </w:rPr>
-        <w:t xml:space="preserve">. </w:t>
-      </w:r>
-    </w:p>
-    <w:p>
-      <w:pPr>
-        <w:pStyle w:val="Text"/>
-      </w:pPr>
-      <w:r>
-        <w:t>Completion o</w:t>
-      </w:r>
-      <w:r>
-        <w:t xml:space="preserve">f all tiers resulted </w:t>
-      </w:r>
-      <w:r>
-        <w:t>in a complete and polished game that demonstrates a mastery of software development for games, the goal of this thesis.</w:t>
-      </w:r>
-      <w:r>
-        <w:t xml:space="preserve"> </w:t>
-      </w:r>
-    </w:p>
-    <w:p>
-      <w:pPr>
-        <w:pStyle w:val="Heading1"/>
-        <w:rPr>
-          <w:color w:val="000000" w:themeColor="text1"/>
-        </w:rPr>
-      </w:pPr>
-      <w:r>
-        <w:rPr>
-          <w:color w:val="000000" w:themeColor="text1"/>
-        </w:rPr>
-        <w:t>Future Work</w:t>
-      </w:r>
-    </w:p>
-    <w:p>
-      <w:pPr>
-        <w:ind w:firstLine="202"/>
-        <w:jc w:val="both"/>
-      </w:pPr>
-      <w:r>
-        <w:t xml:space="preserve">Despite all the work put into the artifact, </w:t>
-      </w:r>
-      <w:r>
-        <w:rPr>
-          <w:i/>
-        </w:rPr>
-        <w:t>AllStar</w:t>
-      </w:r>
-      <w:r>
-        <w:t xml:space="preserve"> is still a project, not a product. Thus, there are several areas of the game that would need to be addressed to bring the game up to shippable quality. All the game’s art assets are either from the public domain (modified or unmodified by the developer) or from another artist who had limited time to work on the project. Thus, most of the game’s art style is not cohesive, and lacks the kind of quality and beauty an indie game would need to succeed on the market today. The game’s design and balance would need a few more iterations as well. Because the project’s focus was on creating content and systems to demonstrate mastery of the programming track, less time was spent on design and balance that would need more time and talent to bring the game to market. The game has reached the </w:t>
-      </w:r>
-      <w:r>
-        <w:t>stage of development where iteration and content creation are much easier to do, which would help speed up development for the remainder of the project.</w:t>
+        <w:t>which would help speed up development for the remainder of the project.</w:t>
       </w:r>
     </w:p>
     <w:sdt>
@@ -12114,7 +12227,6 @@
           <w:docPartUnique/>
         </w:docPartObj>
       </w:sdtPr>
-      <w:sdtEndPr/>
       <w:sdtContent>
         <w:p>
           <w:pPr>
@@ -12129,7 +12241,6 @@
             <w:id w:val="-573587230"/>
             <w:bibliography/>
           </w:sdtPr>
-          <w:sdtEndPr/>
           <w:sdtContent>
             <w:p>
               <w:pPr>
@@ -12646,7 +12757,6 @@
         <w:pStyle w:val="Heading1"/>
       </w:pPr>
       <w:r>
-        <w:lastRenderedPageBreak/>
         <w:t>Figures</w:t>
       </w:r>
     </w:p>
@@ -14087,7 +14197,7 @@
       </w:r>
     </w:p>
     <w:sectPr>
-      <w:headerReference w:type="default" r:id="rId28"/>
+      <w:headerReference w:type="default" r:id="rId29"/>
       <w:type w:val="continuous"/>
       <w:pgSz w:w="12240" w:h="15840" w:code="1"/>
       <w:pgMar w:top="1008" w:right="936" w:bottom="1008" w:left="936" w:header="432" w:footer="432" w:gutter="0"/>
@@ -18112,7 +18222,7 @@
 </file>
 
 <file path=customXml/itemProps1.xml><?xml version="1.0" encoding="utf-8"?>
-<ds:datastoreItem xmlns:ds="http://schemas.openxmlformats.org/officeDocument/2006/customXml" ds:itemID="{4DEFCCFD-2845-42C6-9848-05CF398B3BFF}">
+<ds:datastoreItem xmlns:ds="http://schemas.openxmlformats.org/officeDocument/2006/customXml" ds:itemID="{4AE6668B-4677-4298-80E4-A07932437F1C}">
   <ds:schemaRefs>
     <ds:schemaRef ds:uri="http://schemas.openxmlformats.org/officeDocument/2006/bibliography"/>
   </ds:schemaRefs>

</xml_diff>

<commit_message>
Started work on the postmortem section
</commit_message>
<xml_diff>
--- a/Docs/Cloudy_Thesis.docx
+++ b/Docs/Cloudy_Thesis.docx
@@ -1177,15 +1177,7 @@
         <w:t xml:space="preserve">, including split-screen game design and </w:t>
       </w:r>
       <w:r>
-        <w:t>shoot-</w:t>
-      </w:r>
-      <w:proofErr w:type="spellStart"/>
-      <w:r>
-        <w:t>em</w:t>
-      </w:r>
-      <w:proofErr w:type="spellEnd"/>
-      <w:r>
-        <w:t>-up</w:t>
+        <w:t>shoot-em-up</w:t>
       </w:r>
       <w:r>
         <w:t xml:space="preserve"> (</w:t>
@@ -1278,15 +1270,7 @@
         <w:t>find</w:t>
       </w:r>
       <w:r>
-        <w:t xml:space="preserve"> games with mechanics, playstyle, and gameplay </w:t>
-      </w:r>
-      <w:proofErr w:type="gramStart"/>
-      <w:r>
-        <w:t>similar to</w:t>
-      </w:r>
-      <w:proofErr w:type="gramEnd"/>
-      <w:r>
-        <w:t xml:space="preserve"> the proposed mastery project. The researcher then </w:t>
+        <w:t xml:space="preserve"> games with mechanics, playstyle, and gameplay similar to the proposed mastery project. The researcher then </w:t>
       </w:r>
       <w:r>
         <w:t>studied</w:t>
@@ -1300,19 +1284,11 @@
       <w:r>
         <w:t xml:space="preserve"> suggested games, including </w:t>
       </w:r>
-      <w:proofErr w:type="spellStart"/>
       <w:r>
         <w:rPr>
           <w:i/>
         </w:rPr>
-        <w:t>Galak</w:t>
-      </w:r>
-      <w:proofErr w:type="spellEnd"/>
-      <w:r>
-        <w:rPr>
-          <w:i/>
-        </w:rPr>
-        <w:t>-Z</w:t>
+        <w:t>Galak-Z</w:t>
       </w:r>
       <w:r>
         <w:t xml:space="preserve"> and </w:t>
@@ -1397,13 +1373,8 @@
         <w:t>"</w:t>
       </w:r>
       <w:r>
-        <w:t xml:space="preserve">, author Victor </w:t>
-      </w:r>
-      <w:proofErr w:type="spellStart"/>
-      <w:r>
-        <w:t>Chelaru</w:t>
-      </w:r>
-      <w:proofErr w:type="spellEnd"/>
+        <w:t>, author Victor Chelaru</w:t>
+      </w:r>
       <w:r>
         <w:t xml:space="preserve"> discusses the nature of Rock Paper Scissors</w:t>
       </w:r>
@@ -1423,15 +1394,7 @@
         <w:t>in which</w:t>
       </w:r>
       <w:r>
-        <w:t xml:space="preserve"> certain attacks have an absolute advantage or tie with others (just like the game the design’s namesake shares). The article goes in-depth on the metagame of “Pure RPS”, where the attacks have no lead up or predictability (grounded </w:t>
-      </w:r>
-      <w:proofErr w:type="gramStart"/>
-      <w:r>
-        <w:t>units</w:t>
-      </w:r>
-      <w:proofErr w:type="gramEnd"/>
-      <w:r>
-        <w:t xml:space="preserve"> vs flying units in an RTS), “RPS and Signals”, where attacks do have </w:t>
+        <w:t xml:space="preserve"> certain attacks have an absolute advantage or tie with others (just like the game the design’s namesake shares). The article goes in-depth on the metagame of “Pure RPS”, where the attacks have no lead up or predictability (grounded units vs flying units in an RTS), “RPS and Signals”, where attacks do have </w:t>
       </w:r>
       <w:r>
         <w:rPr>
@@ -1809,15 +1772,7 @@
         <w:t>rogression loops</w:t>
       </w:r>
       <w:r>
-        <w:t xml:space="preserve">, which spiral upward as players gain power </w:t>
-      </w:r>
-      <w:proofErr w:type="gramStart"/>
-      <w:r>
-        <w:t>in order to</w:t>
-      </w:r>
-      <w:proofErr w:type="gramEnd"/>
-      <w:r>
-        <w:t xml:space="preserve"> accomplish new feats </w:t>
+        <w:t xml:space="preserve">, which spiral upward as players gain power in order to accomplish new feats </w:t>
       </w:r>
       <w:r>
         <w:t xml:space="preserve">which </w:t>
@@ -1940,7 +1895,7 @@
           <w:i w:val="0"/>
         </w:rPr>
       </w:pPr>
-      <w:bookmarkStart w:id="1" w:name="_Toc478975003"/>
+      <w:bookmarkStart w:id="1" w:name="_Toc479265027"/>
       <w:r>
         <w:rPr>
           <w:i w:val="0"/>
@@ -2095,13 +2050,13 @@
           </w:r>
         </w:sdtContent>
       </w:sdt>
+      <w:r>
+        <w:rPr>
+          <w:i w:val="0"/>
+        </w:rPr>
+        <w:t>.</w:t>
+      </w:r>
       <w:bookmarkEnd w:id="1"/>
-      <w:r>
-        <w:rPr>
-          <w:i w:val="0"/>
-        </w:rPr>
-        <w:t>.</w:t>
-      </w:r>
     </w:p>
     <w:p>
       <w:pPr>
@@ -2338,7 +2293,7 @@
           <w:i w:val="0"/>
         </w:rPr>
       </w:pPr>
-      <w:bookmarkStart w:id="2" w:name="_Toc478975004"/>
+      <w:bookmarkStart w:id="2" w:name="_Toc479265028"/>
       <w:r>
         <w:rPr>
           <w:i w:val="0"/>
@@ -2389,27 +2344,13 @@
         <w:rPr>
           <w:i w:val="0"/>
         </w:rPr>
-        <w:t xml:space="preserve"> </w:t>
-      </w:r>
-      <w:proofErr w:type="gramStart"/>
+        <w:t xml:space="preserve"> hav</w:t>
+      </w:r>
       <w:r>
         <w:rPr>
           <w:i w:val="0"/>
         </w:rPr>
-        <w:t>hav</w:t>
-      </w:r>
-      <w:r>
-        <w:rPr>
-          <w:i w:val="0"/>
-        </w:rPr>
-        <w:t>e to</w:t>
-      </w:r>
-      <w:proofErr w:type="gramEnd"/>
-      <w:r>
-        <w:rPr>
-          <w:i w:val="0"/>
-        </w:rPr>
-        <w:t xml:space="preserve"> pay extremely close attention to their surroundings, as bullets come in various speeds and patterns that can end players</w:t>
+        <w:t>e to pay extremely close attention to their surroundings, as bullets come in various speeds and patterns that can end players</w:t>
       </w:r>
       <w:r>
         <w:rPr>
@@ -2470,13 +2411,13 @@
           </w:r>
         </w:sdtContent>
       </w:sdt>
+      <w:r>
+        <w:rPr>
+          <w:i w:val="0"/>
+        </w:rPr>
+        <w:t>.</w:t>
+      </w:r>
       <w:bookmarkEnd w:id="2"/>
-      <w:r>
-        <w:rPr>
-          <w:i w:val="0"/>
-        </w:rPr>
-        <w:t>.</w:t>
-      </w:r>
     </w:p>
     <w:p>
       <w:pPr>
@@ -2710,7 +2651,7 @@
           <w:i w:val="0"/>
         </w:rPr>
       </w:pPr>
-      <w:bookmarkStart w:id="3" w:name="_Toc478975005"/>
+      <w:bookmarkStart w:id="3" w:name="_Toc479265029"/>
       <w:r>
         <w:rPr>
           <w:i w:val="0"/>
@@ -2795,13 +2736,13 @@
           </w:r>
         </w:sdtContent>
       </w:sdt>
+      <w:r>
+        <w:rPr>
+          <w:i w:val="0"/>
+        </w:rPr>
+        <w:t>.</w:t>
+      </w:r>
       <w:bookmarkEnd w:id="3"/>
-      <w:r>
-        <w:rPr>
-          <w:i w:val="0"/>
-        </w:rPr>
-        <w:t>.</w:t>
-      </w:r>
     </w:p>
     <w:p>
       <w:pPr>
@@ -3098,7 +3039,7 @@
           <w:i w:val="0"/>
         </w:rPr>
       </w:pPr>
-      <w:bookmarkStart w:id="4" w:name="_Toc478975006"/>
+      <w:bookmarkStart w:id="4" w:name="_Toc479265030"/>
       <w:r>
         <w:rPr>
           <w:i w:val="0"/>
@@ -3142,13 +3083,8 @@
         </w:rPr>
         <w:t xml:space="preserve">: </w:t>
       </w:r>
-      <w:proofErr w:type="spellStart"/>
-      <w:r>
-        <w:t>Galak</w:t>
-      </w:r>
-      <w:proofErr w:type="spellEnd"/>
-      <w:r>
-        <w:t>-Z's</w:t>
+      <w:r>
+        <w:t>Galak-Z's</w:t>
       </w:r>
       <w:r>
         <w:rPr>
@@ -3160,21 +3096,7 @@
         <w:rPr>
           <w:i w:val="0"/>
         </w:rPr>
-        <w:t xml:space="preserve">, creating the feel of </w:t>
-      </w:r>
-      <w:proofErr w:type="gramStart"/>
-      <w:r>
-        <w:rPr>
-          <w:i w:val="0"/>
-        </w:rPr>
-        <w:t>actually driving</w:t>
-      </w:r>
-      <w:proofErr w:type="gramEnd"/>
-      <w:r>
-        <w:rPr>
-          <w:i w:val="0"/>
-        </w:rPr>
-        <w:t xml:space="preserve"> a spaceship</w:t>
+        <w:t>, creating the feel of actually driving a spaceship</w:t>
       </w:r>
       <w:sdt>
         <w:sdtPr>
@@ -3224,115 +3146,99 @@
           </w:r>
         </w:sdtContent>
       </w:sdt>
+      <w:r>
+        <w:rPr>
+          <w:i w:val="0"/>
+        </w:rPr>
+        <w:t>.</w:t>
+      </w:r>
       <w:bookmarkEnd w:id="4"/>
-      <w:r>
-        <w:rPr>
-          <w:i w:val="0"/>
-        </w:rPr>
-        <w:t>.</w:t>
-      </w:r>
     </w:p>
     <w:p>
       <w:pPr>
         <w:ind w:firstLine="202"/>
         <w:jc w:val="both"/>
       </w:pPr>
-      <w:proofErr w:type="spellStart"/>
       <w:r>
         <w:rPr>
           <w:i/>
         </w:rPr>
-        <w:t>Galak</w:t>
-      </w:r>
-      <w:proofErr w:type="spellEnd"/>
+        <w:t>Galak-Z</w:t>
+      </w:r>
+      <w:r>
+        <w:t xml:space="preserve"> is n, 80’s s</w:t>
+      </w:r>
+      <w:r>
+        <w:t xml:space="preserve">ci-fi </w:t>
+      </w:r>
+      <w:r>
+        <w:t xml:space="preserve">anime </w:t>
+      </w:r>
+      <w:r>
+        <w:t xml:space="preserve">styled </w:t>
+      </w:r>
+      <w:r>
+        <w:t>r</w:t>
+      </w:r>
+      <w:r>
+        <w:t>oguelike</w:t>
+      </w:r>
+      <w:r>
+        <w:t xml:space="preserve"> shmup</w:t>
+      </w:r>
+      <w:r>
+        <w:t xml:space="preserve"> that casts players as a lone pilot fighting against enemies in cavernous planetary dungeons. The gameplay combines </w:t>
+      </w:r>
+      <w:r>
+        <w:t>r</w:t>
+      </w:r>
+      <w:r>
+        <w:t>oguelike</w:t>
+      </w:r>
+      <w:r>
+        <w:t xml:space="preserve"> gameplay with </w:t>
+      </w:r>
+      <w:r>
+        <w:t>shmup</w:t>
+      </w:r>
+      <w:r>
+        <w:t xml:space="preserve"> controls to create a unique experience, as </w:t>
+      </w:r>
+      <w:r>
+        <w:t>the player</w:t>
+      </w:r>
+      <w:r>
+        <w:t xml:space="preserve"> pilot</w:t>
+      </w:r>
+      <w:r>
+        <w:t>s</w:t>
+      </w:r>
+      <w:r>
+        <w:t xml:space="preserve"> a physics-based </w:t>
+      </w:r>
+      <w:r>
+        <w:t>ship</w:t>
+      </w:r>
+      <w:r>
+        <w:t xml:space="preserve"> through various “dungeon rooms”. The game also values stealth, as the player’s rockets make noise that alert enemies to the player’s presence. The game’s unique aesthetic and polish are high quality, and while </w:t>
+      </w:r>
+      <w:r>
+        <w:t xml:space="preserve">mostly </w:t>
+      </w:r>
+      <w:r>
+        <w:t>out of scope for the constraints of the thesis, serve</w:t>
+      </w:r>
+      <w:r>
+        <w:t>d</w:t>
+      </w:r>
+      <w:r>
+        <w:t xml:space="preserve"> as a great reference to aspire and work towards. </w:t>
+      </w:r>
       <w:r>
         <w:rPr>
           <w:i/>
         </w:rPr>
-        <w:t>-Z</w:t>
-      </w:r>
-      <w:r>
-        <w:t xml:space="preserve"> is n, 80’s s</w:t>
-      </w:r>
-      <w:r>
-        <w:t xml:space="preserve">ci-fi </w:t>
-      </w:r>
-      <w:r>
-        <w:t xml:space="preserve">anime </w:t>
-      </w:r>
-      <w:r>
-        <w:t xml:space="preserve">styled </w:t>
-      </w:r>
-      <w:r>
-        <w:t>r</w:t>
-      </w:r>
-      <w:r>
-        <w:t>oguelike</w:t>
-      </w:r>
-      <w:r>
-        <w:t xml:space="preserve"> shmup</w:t>
-      </w:r>
-      <w:r>
-        <w:t xml:space="preserve"> that casts players as a lone pilot fighting against enemies in cavernous planetary dungeons. The gameplay combines </w:t>
-      </w:r>
-      <w:r>
-        <w:t>r</w:t>
-      </w:r>
-      <w:r>
-        <w:t>oguelike</w:t>
-      </w:r>
-      <w:r>
-        <w:t xml:space="preserve"> gameplay with </w:t>
-      </w:r>
-      <w:r>
-        <w:t>shmup</w:t>
-      </w:r>
-      <w:r>
-        <w:t xml:space="preserve"> controls to create a unique experience, as </w:t>
-      </w:r>
-      <w:r>
-        <w:t>the player</w:t>
-      </w:r>
-      <w:r>
-        <w:t xml:space="preserve"> pilot</w:t>
-      </w:r>
-      <w:r>
-        <w:t>s</w:t>
-      </w:r>
-      <w:r>
-        <w:t xml:space="preserve"> a physics-based </w:t>
-      </w:r>
-      <w:r>
-        <w:t>ship</w:t>
-      </w:r>
-      <w:r>
-        <w:t xml:space="preserve"> through various “dungeon rooms”. The game also values stealth, as the player’s rockets make noise that alert enemies to the player’s presence. The game’s unique aesthetic and polish are high quality, and while </w:t>
-      </w:r>
-      <w:r>
-        <w:t xml:space="preserve">mostly </w:t>
-      </w:r>
-      <w:r>
-        <w:t>out of scope for the constraints of the thesis, serve</w:t>
-      </w:r>
-      <w:r>
-        <w:t>d</w:t>
-      </w:r>
-      <w:r>
-        <w:t xml:space="preserve"> as a great reference to aspire and work towards. </w:t>
-      </w:r>
-      <w:proofErr w:type="spellStart"/>
-      <w:r>
-        <w:rPr>
-          <w:i/>
-        </w:rPr>
-        <w:t>Galak</w:t>
-      </w:r>
-      <w:proofErr w:type="spellEnd"/>
-      <w:r>
-        <w:rPr>
-          <w:i/>
-        </w:rPr>
-        <w:t>-Z</w:t>
+        <w:t>Galak-Z</w:t>
       </w:r>
       <w:r>
         <w:t xml:space="preserve">’s ship controls are also intuitive, and the artifact </w:t>
@@ -3411,21 +3317,8 @@
         <w:ind w:firstLine="202"/>
         <w:jc w:val="both"/>
       </w:pPr>
-      <w:proofErr w:type="gramStart"/>
-      <w:r>
-        <w:t>The majority of</w:t>
-      </w:r>
-      <w:proofErr w:type="gramEnd"/>
-      <w:r>
-        <w:t xml:space="preserve"> the games listed have some sort of RPS gameplay, as outlined by </w:t>
-      </w:r>
-      <w:proofErr w:type="spellStart"/>
-      <w:r>
-        <w:t>Chelaru’s</w:t>
-      </w:r>
-      <w:proofErr w:type="spellEnd"/>
-      <w:r>
-        <w:t xml:space="preserve"> paper</w:t>
+      <w:r>
+        <w:t>The majority of the games listed have some sort of RPS gameplay, as outlined by Chelaru’s paper</w:t>
       </w:r>
       <w:sdt>
         <w:sdtPr>
@@ -3645,15 +3538,7 @@
         </w:sdtContent>
       </w:sdt>
       <w:r>
-        <w:t xml:space="preserve">. Because players </w:t>
-      </w:r>
-      <w:proofErr w:type="gramStart"/>
-      <w:r>
-        <w:t>are able to</w:t>
-      </w:r>
-      <w:proofErr w:type="gramEnd"/>
-      <w:r>
-        <w:t xml:space="preserve"> lure and stack multiple enemies to create hordes that would obliterate the game’s flow via incredibly intense moments, giving the player the option to take a break at any point prevents the game from becoming overwhelming </w:t>
+        <w:t xml:space="preserve">. Because players are able to lure and stack multiple enemies to create hordes that would obliterate the game’s flow via incredibly intense moments, giving the player the option to take a break at any point prevents the game from becoming overwhelming </w:t>
       </w:r>
       <w:sdt>
         <w:sdtPr>
@@ -3684,30 +3569,14 @@
       <w:r>
         <w:t xml:space="preserve">. </w:t>
       </w:r>
-      <w:proofErr w:type="spellStart"/>
       <w:r>
         <w:rPr>
           <w:i/>
         </w:rPr>
-        <w:t>Galak</w:t>
-      </w:r>
-      <w:proofErr w:type="spellEnd"/>
-      <w:r>
-        <w:rPr>
-          <w:i/>
-        </w:rPr>
-        <w:t>-Z</w:t>
-      </w:r>
-      <w:r>
-        <w:t xml:space="preserve"> comes from the other end of the spectrum, where </w:t>
-      </w:r>
-      <w:proofErr w:type="gramStart"/>
-      <w:r>
-        <w:t>the majority of</w:t>
-      </w:r>
-      <w:proofErr w:type="gramEnd"/>
-      <w:r>
-        <w:t xml:space="preserve"> gameplay isn’t </w:t>
+        <w:t>Galak-Z</w:t>
+      </w:r>
+      <w:r>
+        <w:t xml:space="preserve"> comes from the other end of the spectrum, where the majority of gameplay isn’t </w:t>
       </w:r>
       <w:r>
         <w:t xml:space="preserve">hectic, but tension </w:t>
@@ -3979,19 +3848,11 @@
       <w:r>
         <w:t xml:space="preserve"> and </w:t>
       </w:r>
-      <w:proofErr w:type="spellStart"/>
       <w:r>
         <w:rPr>
           <w:i/>
         </w:rPr>
-        <w:t>Galak</w:t>
-      </w:r>
-      <w:proofErr w:type="spellEnd"/>
-      <w:r>
-        <w:rPr>
-          <w:i/>
-        </w:rPr>
-        <w:t>-Z</w:t>
+        <w:t>Galak-Z</w:t>
       </w:r>
       <w:r>
         <w:t xml:space="preserve">’s differing control styles to create the best combat experience for the artifact. As mentioned in </w:t>
@@ -4498,7 +4359,7 @@
         <w:pStyle w:val="Caption"/>
         <w:jc w:val="both"/>
       </w:pPr>
-      <w:bookmarkStart w:id="5" w:name="_Toc478975007"/>
+      <w:bookmarkStart w:id="5" w:name="_Toc479265031"/>
       <w:r>
         <w:t xml:space="preserve">Figure </w:t>
       </w:r>
@@ -4640,11 +4501,9 @@
       <w:r>
         <w:t xml:space="preserve"> The specific combination of these pickups </w:t>
       </w:r>
-      <w:proofErr w:type="gramStart"/>
       <w:r>
         <w:t>compose</w:t>
       </w:r>
-      <w:proofErr w:type="gramEnd"/>
       <w:r>
         <w:t xml:space="preserve"> a player’s </w:t>
       </w:r>
@@ -4739,7 +4598,7 @@
         <w:pStyle w:val="Caption"/>
         <w:jc w:val="both"/>
       </w:pPr>
-      <w:bookmarkStart w:id="6" w:name="_Toc478975008"/>
+      <w:bookmarkStart w:id="6" w:name="_Toc479265032"/>
       <w:r>
         <w:t xml:space="preserve">Figure </w:t>
       </w:r>
@@ -4767,10 +4626,10 @@
       <w:r>
         <w:t>: The twelve power-ups, in their respective power families</w:t>
       </w:r>
+      <w:r>
+        <w:t>.</w:t>
+      </w:r>
       <w:bookmarkEnd w:id="6"/>
-      <w:r>
-        <w:t>.</w:t>
-      </w:r>
     </w:p>
     <w:p>
       <w:pPr>
@@ -4957,13 +4816,20 @@
         <w:t>cooldown time between shots;</w:t>
       </w:r>
       <w:r>
-        <w:t xml:space="preserve"> and </w:t>
-      </w:r>
-      <w:proofErr w:type="gramStart"/>
-      <w:r>
-        <w:t>finally</w:t>
-      </w:r>
-      <w:proofErr w:type="gramEnd"/>
+        <w:t xml:space="preserve"> and finally </w:t>
+      </w:r>
+      <w:r>
+        <w:rPr>
+          <w:i/>
+        </w:rPr>
+        <w:t>damage</w:t>
+      </w:r>
+      <w:r>
+        <w:t>, which increases the amount of damage each projectile does to other entities. The defense family includes</w:t>
+      </w:r>
+      <w:r>
+        <w:t>:</w:t>
+      </w:r>
       <w:r>
         <w:t xml:space="preserve"> </w:t>
       </w:r>
@@ -4971,25 +4837,8 @@
         <w:rPr>
           <w:i/>
         </w:rPr>
-        <w:t>damage</w:t>
-      </w:r>
-      <w:r>
-        <w:t>, which increases the amount of damage each projectile does to other entities. The defense family includes</w:t>
-      </w:r>
-      <w:r>
-        <w:t>:</w:t>
-      </w:r>
-      <w:r>
-        <w:t xml:space="preserve"> </w:t>
-      </w:r>
-      <w:proofErr w:type="spellStart"/>
-      <w:r>
-        <w:rPr>
-          <w:i/>
-        </w:rPr>
         <w:t>Hp</w:t>
       </w:r>
-      <w:proofErr w:type="spellEnd"/>
       <w:r>
         <w:t>, which increases a pl</w:t>
       </w:r>
@@ -5341,7 +5190,7 @@
         <w:pStyle w:val="Caption"/>
         <w:jc w:val="both"/>
       </w:pPr>
-      <w:bookmarkStart w:id="7" w:name="_Toc478975009"/>
+      <w:bookmarkStart w:id="7" w:name="_Toc479265033"/>
       <w:r>
         <w:t xml:space="preserve">Figure </w:t>
       </w:r>
@@ -5480,7 +5329,7 @@
         <w:pStyle w:val="Caption"/>
         <w:jc w:val="both"/>
       </w:pPr>
-      <w:bookmarkStart w:id="8" w:name="_Toc478975010"/>
+      <w:bookmarkStart w:id="8" w:name="_Toc479265034"/>
       <w:r>
         <w:t xml:space="preserve">Figure </w:t>
       </w:r>
@@ -5506,34 +5355,18 @@
         <w:fldChar w:fldCharType="end"/>
       </w:r>
       <w:r>
-        <w:t xml:space="preserve">: The </w:t>
-      </w:r>
-      <w:proofErr w:type="spellStart"/>
-      <w:r>
-        <w:t>spreadshot</w:t>
-      </w:r>
-      <w:proofErr w:type="spellEnd"/>
-      <w:r>
-        <w:t xml:space="preserve"> </w:t>
+        <w:t xml:space="preserve">: The spreadshot </w:t>
       </w:r>
       <w:r>
         <w:t>weapon</w:t>
       </w:r>
       <w:r>
-        <w:t xml:space="preserve"> (right) encourages players to get in as close as possible to blast enemies with as many shots as possible. The wave gun (left) outranges the </w:t>
-      </w:r>
-      <w:proofErr w:type="spellStart"/>
-      <w:r>
-        <w:t>spreadshot</w:t>
-      </w:r>
-      <w:proofErr w:type="spellEnd"/>
-      <w:r>
-        <w:t>, but encourages the player to keep enemies at the focal point for optimal damage</w:t>
+        <w:t xml:space="preserve"> (right) encourages players to get in as close as possible to blast enemies with as many shots as possible. The wave gun (left) outranges the spreadshot, but encourages the player to keep enemies at the focal point for optimal damage</w:t>
+      </w:r>
+      <w:r>
+        <w:t>.</w:t>
       </w:r>
       <w:bookmarkEnd w:id="8"/>
-      <w:r>
-        <w:t>.</w:t>
-      </w:r>
     </w:p>
     <w:p>
       <w:pPr>
@@ -5644,15 +5477,7 @@
         <w:t xml:space="preserve"> power-up boosts – </w:t>
       </w:r>
       <w:r>
-        <w:t xml:space="preserve">like </w:t>
-      </w:r>
-      <w:proofErr w:type="spellStart"/>
-      <w:r>
-        <w:t>Quickshot’s</w:t>
-      </w:r>
-      <w:proofErr w:type="spellEnd"/>
-      <w:r>
-        <w:t xml:space="preserve"> large burst</w:t>
+        <w:t>like Quickshot’s large burst</w:t>
       </w:r>
       <w:r>
         <w:t xml:space="preserve"> in rate of fire for 5 seconds – to </w:t>
@@ -5704,7 +5529,7 @@
           <w:lang w:eastAsia="ja-JP"/>
         </w:rPr>
       </w:pPr>
-      <w:bookmarkStart w:id="9" w:name="_Toc478975011"/>
+      <w:bookmarkStart w:id="9" w:name="_Toc479265035"/>
       <w:r>
         <w:t xml:space="preserve">Figure </w:t>
       </w:r>
@@ -5824,15 +5649,7 @@
         <w:t xml:space="preserve"> can be picked up by other players.</w:t>
       </w:r>
       <w:r>
-        <w:t xml:space="preserve"> The defeated player </w:t>
-      </w:r>
-      <w:proofErr w:type="gramStart"/>
-      <w:r>
-        <w:t>is able to</w:t>
-      </w:r>
-      <w:proofErr w:type="gramEnd"/>
-      <w:r>
-        <w:t xml:space="preserve"> respawn immediately with the starter chassis and resume the arms race with the power-ups and equipment she has remaining.</w:t>
+        <w:t xml:space="preserve"> The defeated player is able to respawn immediately with the starter chassis and resume the arms race with the power-ups and equipment she has remaining.</w:t>
       </w:r>
     </w:p>
     <w:p>
@@ -5892,7 +5709,7 @@
         <w:pStyle w:val="Caption"/>
         <w:jc w:val="both"/>
       </w:pPr>
-      <w:bookmarkStart w:id="10" w:name="_Toc478975012"/>
+      <w:bookmarkStart w:id="10" w:name="_Toc479265036"/>
       <w:r>
         <w:t xml:space="preserve">Figure </w:t>
       </w:r>
@@ -6131,7 +5948,7 @@
         <w:pStyle w:val="Caption"/>
         <w:jc w:val="both"/>
       </w:pPr>
-      <w:bookmarkStart w:id="11" w:name="_Toc478975013"/>
+      <w:bookmarkStart w:id="11" w:name="_Toc479265037"/>
       <w:r>
         <w:t xml:space="preserve">Figure </w:t>
       </w:r>
@@ -6159,10 +5976,10 @@
       <w:r>
         <w:t>: One of the minigame splash screens</w:t>
       </w:r>
+      <w:r>
+        <w:t>.</w:t>
+      </w:r>
       <w:bookmarkEnd w:id="11"/>
-      <w:r>
-        <w:t>.</w:t>
-      </w:r>
     </w:p>
     <w:p>
       <w:pPr>
@@ -6420,6 +6237,7 @@
         <w:pStyle w:val="Caption"/>
         <w:jc w:val="both"/>
       </w:pPr>
+      <w:bookmarkStart w:id="12" w:name="_Toc479265038"/>
       <w:r>
         <w:t xml:space="preserve">Figure </w:t>
       </w:r>
@@ -6459,6 +6277,7 @@
         </w:rPr>
         <w:t>.</w:t>
       </w:r>
+      <w:bookmarkEnd w:id="12"/>
     </w:p>
     <w:p>
       <w:pPr>
@@ -6609,13 +6428,8 @@
         <w:t>is responsible for running</w:t>
       </w:r>
       <w:r>
-        <w:t xml:space="preserve"> </w:t>
-      </w:r>
-      <w:proofErr w:type="spellStart"/>
-      <w:r>
-        <w:t>gameplay</w:t>
-      </w:r>
-      <w:proofErr w:type="spellEnd"/>
+        <w:t xml:space="preserve"> gameplay</w:t>
+      </w:r>
       <w:r>
         <w:t xml:space="preserve"> the game</w:t>
       </w:r>
@@ -6666,7 +6480,7 @@
         <w:pStyle w:val="Caption"/>
         <w:jc w:val="both"/>
       </w:pPr>
-      <w:bookmarkStart w:id="12" w:name="_Toc478975014"/>
+      <w:bookmarkStart w:id="13" w:name="_Toc479265039"/>
       <w:r>
         <w:t xml:space="preserve">Figure </w:t>
       </w:r>
@@ -6700,10 +6514,10 @@
       <w:r>
         <w:t xml:space="preserve"> architecture </w:t>
       </w:r>
-      <w:bookmarkEnd w:id="12"/>
       <w:r>
         <w:t>of the program.</w:t>
       </w:r>
+      <w:bookmarkEnd w:id="13"/>
     </w:p>
     <w:p>
       <w:pPr>
@@ -6729,15 +6543,7 @@
         <w:t xml:space="preserve">in </w:t>
       </w:r>
       <w:r>
-        <w:t xml:space="preserve">a </w:t>
-      </w:r>
-      <w:proofErr w:type="spellStart"/>
-      <w:r>
-        <w:t>GameMode’s</w:t>
-      </w:r>
-      <w:proofErr w:type="spellEnd"/>
-      <w:r>
-        <w:t xml:space="preserve"> world</w:t>
+        <w:t>a GameMode’s world</w:t>
       </w:r>
       <w:r>
         <w:t xml:space="preserve"> are a subclass of the </w:t>
@@ -6765,19 +6571,11 @@
       <w:pPr>
         <w:jc w:val="both"/>
       </w:pPr>
-      <w:proofErr w:type="spellStart"/>
       <w:r>
         <w:rPr>
           <w:i/>
         </w:rPr>
-        <w:t>SpriteGameRenderer</w:t>
-      </w:r>
-      <w:proofErr w:type="spellEnd"/>
-      <w:r>
-        <w:rPr>
-          <w:i/>
-        </w:rPr>
-        <w:t>:</w:t>
+        <w:t>SpriteGameRenderer:</w:t>
       </w:r>
     </w:p>
     <w:p>
@@ -6815,21 +6613,18 @@
       <w:r>
         <w:t xml:space="preserve">registered with the </w:t>
       </w:r>
-      <w:proofErr w:type="spellStart"/>
       <w:r>
         <w:rPr>
           <w:i/>
         </w:rPr>
         <w:t>SpriteGameRenderer</w:t>
       </w:r>
-      <w:proofErr w:type="spellEnd"/>
       <w:r>
         <w:t xml:space="preserve">, </w:t>
       </w:r>
       <w:r>
         <w:t xml:space="preserve">an engine subsystem that handles most of the game’s rendering. When starting the program, TheGame grabs all the game’s needed textures and loads them in as </w:t>
       </w:r>
-      <w:proofErr w:type="spellStart"/>
       <w:r>
         <w:rPr>
           <w:i/>
@@ -6837,19 +6632,7 @@
         <w:t>SpriteResource</w:t>
       </w:r>
       <w:r>
-        <w:t>s</w:t>
-      </w:r>
-      <w:proofErr w:type="spellEnd"/>
-      <w:r>
-        <w:t xml:space="preserve">, which contain the base information required to render a specific sprite. Whenever a gameplay element wants to have a </w:t>
-      </w:r>
-      <w:proofErr w:type="spellStart"/>
-      <w:r>
-        <w:t>renderable</w:t>
-      </w:r>
-      <w:proofErr w:type="spellEnd"/>
-      <w:r>
-        <w:t xml:space="preserve"> component, they create a new </w:t>
+        <w:t xml:space="preserve">s, which contain the base information required to render a specific sprite. Whenever a gameplay element wants to have a renderable component, they create a new </w:t>
       </w:r>
       <w:r>
         <w:rPr>
@@ -6858,24 +6641,14 @@
         <w:t>Sprite</w:t>
       </w:r>
       <w:r>
-        <w:t xml:space="preserve"> object, which references a </w:t>
-      </w:r>
-      <w:proofErr w:type="spellStart"/>
-      <w:r>
-        <w:t>SpriteResource</w:t>
-      </w:r>
-      <w:proofErr w:type="spellEnd"/>
-      <w:r>
-        <w:t xml:space="preserve"> object registered in the engine’s </w:t>
-      </w:r>
-      <w:proofErr w:type="spellStart"/>
+        <w:t xml:space="preserve"> object, which references a SpriteResource object registered in the engine’s </w:t>
+      </w:r>
       <w:r>
         <w:rPr>
           <w:i/>
         </w:rPr>
         <w:t>ResourceDatabase</w:t>
       </w:r>
-      <w:proofErr w:type="spellEnd"/>
       <w:r>
         <w:t xml:space="preserve">, which houses all preregistered assets. The creation of a </w:t>
       </w:r>
@@ -6888,21 +6661,11 @@
       <w:r>
         <w:t xml:space="preserve"> object automatically registers it with the </w:t>
       </w:r>
-      <w:proofErr w:type="spellStart"/>
       <w:r>
         <w:t>SpriteGameRenderer</w:t>
       </w:r>
-      <w:proofErr w:type="spellEnd"/>
-      <w:r>
-        <w:t xml:space="preserve"> on a rendering layer, which means that once a sprite is created, it begins rendering automatically. The destruction of the sprite object also removes it from the rendering layer automatically, and prevents the </w:t>
-      </w:r>
-      <w:proofErr w:type="spellStart"/>
-      <w:r>
-        <w:t>SpriteGameRenderer</w:t>
-      </w:r>
-      <w:proofErr w:type="spellEnd"/>
-      <w:r>
-        <w:t xml:space="preserve"> from having any lingering and unused sprites.</w:t>
+      <w:r>
+        <w:t xml:space="preserve"> on a rendering layer, which means that once a sprite is created, it begins rendering automatically. The destruction of the sprite object also removes it from the rendering layer automatically, and prevents the SpriteGameRenderer from having any lingering and unused sprites.</w:t>
       </w:r>
     </w:p>
     <w:p>
@@ -7011,7 +6774,6 @@
       <w:r>
         <w:t xml:space="preserve">. A Pilot is a class that contains the virtual input for a specific ship, and is what moves the ship around. TheGame initializes the </w:t>
       </w:r>
-      <w:proofErr w:type="spellStart"/>
       <w:r>
         <w:rPr>
           <w:i/>
@@ -7019,11 +6781,7 @@
         <w:t>PlayerPilot</w:t>
       </w:r>
       <w:r>
-        <w:t>s</w:t>
-      </w:r>
-      <w:proofErr w:type="spellEnd"/>
-      <w:r>
-        <w:t xml:space="preserve"> during the ship selection screen, based </w:t>
+        <w:t xml:space="preserve">s during the ship selection screen, based </w:t>
       </w:r>
       <w:r>
         <w:t>off</w:t>
@@ -7034,14 +6792,12 @@
       <w:r>
         <w:t xml:space="preserve">g, and creates an </w:t>
       </w:r>
-      <w:proofErr w:type="spellStart"/>
       <w:r>
         <w:rPr>
           <w:i/>
         </w:rPr>
         <w:t>InputMap</w:t>
       </w:r>
-      <w:proofErr w:type="spellEnd"/>
       <w:r>
         <w:t xml:space="preserve"> based on their input device. Whenever a ship wants to update its position, it polls its pilot’s input map to find which direction the ship is moving, and any other inputs needed for that update.</w:t>
       </w:r>
@@ -7073,6 +6829,7 @@
           <w:color w:val="FF0000"/>
         </w:rPr>
       </w:pPr>
+      <w:bookmarkStart w:id="14" w:name="_Toc479265040"/>
       <w:r>
         <w:t xml:space="preserve">Figure </w:t>
       </w:r>
@@ -7097,6 +6854,7 @@
       <w:r>
         <w:t>: A UML Diagram that shows the relationship for entities and items.</w:t>
       </w:r>
+      <w:bookmarkEnd w:id="14"/>
     </w:p>
     <w:p>
       <w:pPr>
@@ -7196,7 +6954,7 @@
         <w:pStyle w:val="Caption"/>
         <w:jc w:val="both"/>
       </w:pPr>
-      <w:bookmarkStart w:id="13" w:name="_Toc478975015"/>
+      <w:bookmarkStart w:id="15" w:name="_Toc479265041"/>
       <w:r>
         <w:t xml:space="preserve">Figure </w:t>
       </w:r>
@@ -7227,7 +6985,7 @@
       <w:r>
         <w:t>. The GameMode then selects a random circle in the map that doesn't collide with any of the other encounters.</w:t>
       </w:r>
-      <w:bookmarkEnd w:id="13"/>
+      <w:bookmarkEnd w:id="15"/>
     </w:p>
     <w:p>
       <w:pPr>
@@ -7258,7 +7016,6 @@
       <w:r>
         <w:t xml:space="preserve">, which cover up part of the gameplay area in colorful clouds, obscuring players, enemies and items behind them; </w:t>
       </w:r>
-      <w:proofErr w:type="spellStart"/>
       <w:r>
         <w:rPr>
           <w:i/>
@@ -7268,7 +7025,6 @@
       <w:r>
         <w:t>s</w:t>
       </w:r>
-      <w:proofErr w:type="spellEnd"/>
       <w:r>
         <w:t xml:space="preserve">, which are huge asteroids that act as obstacles and a source of many smaller asteroids; </w:t>
       </w:r>
@@ -7348,6 +7104,7 @@
         <w:pStyle w:val="Caption"/>
         <w:jc w:val="both"/>
       </w:pPr>
+      <w:bookmarkStart w:id="16" w:name="_Toc479265042"/>
       <w:r>
         <w:t xml:space="preserve">Figure </w:t>
       </w:r>
@@ -7372,6 +7129,7 @@
       <w:r>
         <w:t>: Players getting sucked into a wormhole. Once they reach the center, they'll be shot out of the other corresponding wormhole on the other end, which could be anywhere else in the map.</w:t>
       </w:r>
+      <w:bookmarkEnd w:id="16"/>
     </w:p>
     <w:p>
       <w:pPr>
@@ -7379,15 +7137,7 @@
         <w:jc w:val="both"/>
       </w:pPr>
       <w:r>
-        <w:t xml:space="preserve">The game splits </w:t>
-      </w:r>
-      <w:proofErr w:type="gramStart"/>
-      <w:r>
-        <w:t>encounters</w:t>
-      </w:r>
-      <w:proofErr w:type="gramEnd"/>
-      <w:r>
-        <w:t xml:space="preserve"> into two groups, </w:t>
+        <w:t xml:space="preserve">The game splits encounters into two groups, </w:t>
       </w:r>
       <w:r>
         <w:rPr>
@@ -7494,7 +7244,7 @@
         <w:pStyle w:val="Caption"/>
         <w:jc w:val="both"/>
       </w:pPr>
-      <w:bookmarkStart w:id="14" w:name="_Toc478975016"/>
+      <w:bookmarkStart w:id="17" w:name="_Toc479265043"/>
       <w:r>
         <w:t xml:space="preserve">Figure </w:t>
       </w:r>
@@ -7522,7 +7272,7 @@
       <w:r>
         <w:t>: Stage 2- The GameMode clears out any entities within the radius of the encounter, which removes any asteroids that would be colliding with this new encounter.</w:t>
       </w:r>
-      <w:bookmarkEnd w:id="14"/>
+      <w:bookmarkEnd w:id="17"/>
     </w:p>
     <w:p>
       <w:pPr>
@@ -7630,7 +7380,7 @@
         <w:pStyle w:val="Caption"/>
         <w:jc w:val="both"/>
       </w:pPr>
-      <w:bookmarkStart w:id="15" w:name="_Toc478975017"/>
+      <w:bookmarkStart w:id="18" w:name="_Toc479265044"/>
       <w:r>
         <w:t xml:space="preserve">Figure </w:t>
       </w:r>
@@ -7658,7 +7408,7 @@
       <w:r>
         <w:t>: Stage 3- The encounter is spawned in.</w:t>
       </w:r>
-      <w:bookmarkEnd w:id="15"/>
+      <w:bookmarkEnd w:id="18"/>
     </w:p>
     <w:p>
       <w:pPr>
@@ -7751,7 +7501,7 @@
         <w:pStyle w:val="Caption"/>
         <w:jc w:val="both"/>
       </w:pPr>
-      <w:bookmarkStart w:id="16" w:name="_Toc478975018"/>
+      <w:bookmarkStart w:id="19" w:name="_Toc479265045"/>
       <w:r>
         <w:t xml:space="preserve">Figure </w:t>
       </w:r>
@@ -7779,7 +7529,7 @@
       <w:r>
         <w:t>: A new encounter attempting to spawn in collides with a previous and fails. A second attempt is made that collides with no others, and succeeds.</w:t>
       </w:r>
-      <w:bookmarkEnd w:id="16"/>
+      <w:bookmarkEnd w:id="19"/>
     </w:p>
     <w:p>
       <w:pPr>
@@ -7793,15 +7543,7 @@
         <w:t>all</w:t>
       </w:r>
       <w:r>
-        <w:t xml:space="preserve"> the previous encounters’ boundaries. This step is to ensure that no entities of another encounter are removed when clearing space for a new encounter. In the </w:t>
-      </w:r>
-      <w:proofErr w:type="gramStart"/>
-      <w:r>
-        <w:t>figure</w:t>
-      </w:r>
-      <w:proofErr w:type="gramEnd"/>
-      <w:r>
-        <w:t xml:space="preserve"> above, an encounter’s random location is too close to our previous encounter, forcing the encounter to pick another location.</w:t>
+        <w:t xml:space="preserve"> the previous encounters’ boundaries. This step is to ensure that no entities of another encounter are removed when clearing space for a new encounter. In the figure above, an encounter’s random location is too close to our previous encounter, forcing the encounter to pick another location.</w:t>
       </w:r>
     </w:p>
     <w:p>
@@ -7881,9 +7623,9 @@
         <w:pStyle w:val="Caption"/>
         <w:jc w:val="both"/>
       </w:pPr>
-      <w:bookmarkStart w:id="17" w:name="_Ref477258986"/>
-      <w:bookmarkStart w:id="18" w:name="_Ref477258976"/>
-      <w:bookmarkStart w:id="19" w:name="_Toc478975019"/>
+      <w:bookmarkStart w:id="20" w:name="_Ref477258986"/>
+      <w:bookmarkStart w:id="21" w:name="_Ref477258976"/>
+      <w:bookmarkStart w:id="22" w:name="_Toc479265046"/>
       <w:r>
         <w:t xml:space="preserve">Figure </w:t>
       </w:r>
@@ -7908,12 +7650,12 @@
         </w:rPr>
         <w:fldChar w:fldCharType="end"/>
       </w:r>
-      <w:bookmarkEnd w:id="17"/>
+      <w:bookmarkEnd w:id="20"/>
       <w:r>
         <w:t>: The potential stat growth curves for a stat. The green bars highlight the minimum and maximum power-up levels.</w:t>
       </w:r>
-      <w:bookmarkEnd w:id="18"/>
-      <w:bookmarkEnd w:id="19"/>
+      <w:bookmarkEnd w:id="21"/>
+      <w:bookmarkEnd w:id="22"/>
     </w:p>
     <w:p>
       <w:pPr>
@@ -7927,14 +7669,12 @@
       <w:r>
         <w:t xml:space="preserve">power-up stats worked and depended on one another, a spreadsheet was created to iterate on and test different power-up values. </w:t>
       </w:r>
-      <w:proofErr w:type="spellStart"/>
       <w:r>
         <w:rPr>
           <w:i/>
         </w:rPr>
         <w:t>AllStar’s</w:t>
       </w:r>
-      <w:proofErr w:type="spellEnd"/>
       <w:r>
         <w:t xml:space="preserve"> power-up skills</w:t>
       </w:r>
@@ -11348,8 +11088,8 @@
         <w:pStyle w:val="Caption"/>
         <w:jc w:val="both"/>
       </w:pPr>
-      <w:bookmarkStart w:id="20" w:name="_Ref477259672"/>
-      <w:bookmarkStart w:id="21" w:name="_Toc478975020"/>
+      <w:bookmarkStart w:id="23" w:name="_Ref477259672"/>
+      <w:bookmarkStart w:id="24" w:name="_Toc479265047"/>
       <w:r>
         <w:t xml:space="preserve">Figure </w:t>
       </w:r>
@@ -11374,14 +11114,14 @@
         </w:rPr>
         <w:fldChar w:fldCharType="end"/>
       </w:r>
-      <w:bookmarkEnd w:id="20"/>
+      <w:bookmarkEnd w:id="23"/>
       <w:r>
         <w:t>: A row from the stat table that demonstrates the growth of a stat's value based on the stat's level.</w:t>
       </w:r>
-      <w:bookmarkEnd w:id="21"/>
       <w:r>
         <w:t xml:space="preserve"> The formula uses the min and max value for the stat below, and interpolates across the two values to generate the growth curve.</w:t>
       </w:r>
+      <w:bookmarkEnd w:id="24"/>
     </w:p>
     <w:p>
       <w:pPr>
@@ -11497,8 +11237,8 @@
           <w:noProof/>
         </w:rPr>
       </w:pPr>
-      <w:bookmarkStart w:id="22" w:name="_Ref477261420"/>
-      <w:bookmarkStart w:id="23" w:name="_Toc478975021"/>
+      <w:bookmarkStart w:id="25" w:name="_Ref477261420"/>
+      <w:bookmarkStart w:id="26" w:name="_Toc479265048"/>
       <w:r>
         <w:t xml:space="preserve">Figure </w:t>
       </w:r>
@@ -11523,7 +11263,7 @@
         </w:rPr>
         <w:fldChar w:fldCharType="end"/>
       </w:r>
-      <w:bookmarkEnd w:id="22"/>
+      <w:bookmarkEnd w:id="25"/>
       <w:r>
         <w:t>: A graph</w:t>
       </w:r>
@@ -11572,7 +11312,7 @@
         </w:rPr>
         <w:t>.</w:t>
       </w:r>
-      <w:bookmarkEnd w:id="23"/>
+      <w:bookmarkEnd w:id="26"/>
     </w:p>
     <w:p>
       <w:pPr>
@@ -11744,11 +11484,9 @@
       <w:r>
         <w:t xml:space="preserve"> </w:t>
       </w:r>
-      <w:proofErr w:type="gramStart"/>
       <w:r>
         <w:t>similar to</w:t>
       </w:r>
-      <w:proofErr w:type="gramEnd"/>
       <w:r>
         <w:t xml:space="preserve"> a Proof of Concept Gameplay milestone</w:t>
       </w:r>
@@ -12018,180 +11756,317 @@
     </w:p>
     <w:p>
       <w:pPr>
-        <w:ind w:left="202"/>
-      </w:pPr>
-      <w:bookmarkStart w:id="24" w:name="_GoBack"/>
-      <w:bookmarkEnd w:id="24"/>
+        <w:ind w:firstLine="202"/>
+        <w:jc w:val="both"/>
+      </w:pPr>
+      <w:r>
+        <w:t xml:space="preserve">A non-negligible amount of development time was spent working towards highly reusable engine systems, some of which panned out and paid off and many others that did not. Many of these subsystems were attempted in order to make future work easier, but not necessarily the future work of the project. </w:t>
+      </w:r>
+      <w:r>
+        <w:t>The constant desire to do things the “right way” in an attempt to further demonstrate technical competency and mastery wasted time that could have been used on this project in favor of saving time on future projects. Because of the somewhat nebulous goal of the project (“prove mastery”), it was easy to lose sight of the short term goals in an attempt to chase perfection. After this mistake was made a few times during the artifact’s creation, the primary developer retargeted towards ensuring that the artifact was finished, as opposed to unfinished but partially incredible. No aspect of the project had to be perfect, but good enough to make the artifact demonstrate the point of it’s creation. Instead of engineering perfect engine tools and having a lackluster game, the game was created with a few good systems and some “work in progress” solutions. Since anything can be refactored and reworked post-project, the game didn’t have to be architecturally perfect, it just had to work.</w:t>
+      </w:r>
     </w:p>
     <w:p>
       <w:pPr>
-        <w:pStyle w:val="Heading1"/>
-        <w:rPr>
-          <w:color w:val="000000" w:themeColor="text1"/>
-        </w:rPr>
-      </w:pPr>
-      <w:r>
-        <w:rPr>
-          <w:color w:val="000000" w:themeColor="text1"/>
-        </w:rPr>
-        <w:t>Conclusion</w:t>
+        <w:ind w:firstLine="202"/>
+        <w:jc w:val="both"/>
+      </w:pPr>
+      <w:r>
+        <w:t>For example, a decent amount of time was spent trying to plan, design, and implement a great UI engine subsystem that worked within and outside of the SpriteGameRenderer. However, this proved to be a goal that wasn’t worth the amount of effort, in respect to the timeframe of the thesis. While attempting to implement a perfect solution, time that could have been spent on making the game better was sacrificed. In the end, all that was essential was support for</w:t>
+      </w:r>
+      <w:r>
+        <w:t xml:space="preserve"> </w:t>
+      </w:r>
+      <w:r>
+        <w:t xml:space="preserve">text and bar graphs inside </w:t>
+      </w:r>
+      <w:r>
+        <w:lastRenderedPageBreak/>
+        <w:t xml:space="preserve">of the SpriteGameRenderer, which was much easier to implement, served the immediate needs of the project, and ultimately worked well enough to support the game. This problem helped to dispel the myth that only lofty, </w:t>
+      </w:r>
+      <w:r>
+        <w:t>future-proofed</w:t>
+      </w:r>
+      <w:r>
+        <w:t xml:space="preserve"> systems are the “right way” to solve engine prob</w:t>
+      </w:r>
+      <w:bookmarkStart w:id="27" w:name="_GoBack"/>
+      <w:bookmarkEnd w:id="27"/>
+      <w:r>
+        <w:t>lems for games</w:t>
+      </w:r>
+      <w:r>
+        <w:t xml:space="preserve">. </w:t>
+      </w:r>
+      <w:r>
+        <w:t xml:space="preserve">If the game isn't </w:t>
+      </w:r>
+      <w:r>
+        <w:t>playable</w:t>
+      </w:r>
+      <w:r>
+        <w:t xml:space="preserve">, but you have a great </w:t>
+      </w:r>
+      <w:r>
+        <w:t xml:space="preserve">engine </w:t>
+      </w:r>
+      <w:r>
+        <w:t xml:space="preserve">system, you didn't </w:t>
+      </w:r>
+      <w:r>
+        <w:t>do</w:t>
+      </w:r>
+      <w:r>
+        <w:t xml:space="preserve"> it the "right way", as you don't have the product you set out to make.</w:t>
+      </w:r>
+      <w:r>
+        <w:t xml:space="preserve"> Programming in a custom engine creates the</w:t>
+      </w:r>
+      <w:r>
+        <w:t xml:space="preserve"> temptation to solve problems </w:t>
+      </w:r>
+      <w:r>
+        <w:t>the game doesn</w:t>
+      </w:r>
+      <w:r>
+        <w:t>'t have yet. Time constraints</w:t>
+      </w:r>
+      <w:r>
+        <w:t xml:space="preserve"> help</w:t>
+      </w:r>
+      <w:r>
+        <w:t xml:space="preserve"> </w:t>
+      </w:r>
+      <w:r>
+        <w:t xml:space="preserve">to </w:t>
+      </w:r>
+      <w:r>
+        <w:t xml:space="preserve">prevent this, </w:t>
+      </w:r>
+      <w:r>
+        <w:t>as they force the developers to solve the most urgent problems</w:t>
+      </w:r>
+      <w:r>
+        <w:t xml:space="preserve"> instead of tackling ones </w:t>
+      </w:r>
+      <w:r>
+        <w:t>they</w:t>
+      </w:r>
+      <w:r>
+        <w:t xml:space="preserve"> don't have yet.</w:t>
       </w:r>
     </w:p>
     <w:p>
       <w:pPr>
-        <w:pStyle w:val="Text"/>
-        <w:rPr>
-          <w:color w:val="000000" w:themeColor="text1"/>
-        </w:rPr>
-      </w:pPr>
-      <w:r>
-        <w:rPr>
-          <w:color w:val="000000" w:themeColor="text1"/>
-        </w:rPr>
-        <w:t xml:space="preserve">This thesis aims </w:t>
-      </w:r>
-      <w:r>
-        <w:rPr>
-          <w:color w:val="000000" w:themeColor="text1"/>
-        </w:rPr>
-        <w:t>to demonstrate an all-around mastery</w:t>
-      </w:r>
-      <w:r>
-        <w:rPr>
-          <w:color w:val="000000" w:themeColor="text1"/>
-        </w:rPr>
-        <w:t xml:space="preserve"> of </w:t>
-      </w:r>
-      <w:r>
-        <w:rPr>
-          <w:color w:val="000000" w:themeColor="text1"/>
-        </w:rPr>
-        <w:t>the lessons and skills developed through the Guildhall’s software development track</w:t>
-      </w:r>
-      <w:r>
-        <w:rPr>
-          <w:color w:val="000000" w:themeColor="text1"/>
-        </w:rPr>
-        <w:t xml:space="preserve"> by creating a well-polished </w:t>
-      </w:r>
-      <w:r>
-        <w:rPr>
-          <w:color w:val="000000" w:themeColor="text1"/>
-        </w:rPr>
-        <w:t>game</w:t>
-      </w:r>
-      <w:r>
-        <w:rPr>
-          <w:color w:val="000000" w:themeColor="text1"/>
-        </w:rPr>
-        <w:t xml:space="preserve"> prototype</w:t>
-      </w:r>
-      <w:r>
-        <w:rPr>
-          <w:color w:val="000000" w:themeColor="text1"/>
-        </w:rPr>
-        <w:t xml:space="preserve">. </w:t>
-      </w:r>
-      <w:r>
-        <w:rPr>
-          <w:color w:val="000000" w:themeColor="text1"/>
-        </w:rPr>
-        <w:t>By</w:t>
-      </w:r>
-      <w:r>
-        <w:rPr>
-          <w:color w:val="000000" w:themeColor="text1"/>
-        </w:rPr>
-        <w:t xml:space="preserve"> building</w:t>
-      </w:r>
-      <w:r>
-        <w:rPr>
-          <w:color w:val="000000" w:themeColor="text1"/>
-        </w:rPr>
-        <w:t xml:space="preserve"> a competitiv</w:t>
-      </w:r>
-      <w:r>
-        <w:rPr>
-          <w:color w:val="000000" w:themeColor="text1"/>
-        </w:rPr>
-        <w:t>e, open-</w:t>
-      </w:r>
-      <w:r>
-        <w:rPr>
-          <w:color w:val="000000" w:themeColor="text1"/>
-        </w:rPr>
-        <w:t xml:space="preserve">arena, </w:t>
-      </w:r>
-      <w:r>
-        <w:rPr>
-          <w:color w:val="000000" w:themeColor="text1"/>
-        </w:rPr>
-        <w:t>two-dimensional</w:t>
-      </w:r>
-      <w:r>
-        <w:rPr>
-          <w:color w:val="000000" w:themeColor="text1"/>
-        </w:rPr>
-        <w:t xml:space="preserve"> twin-stick shooter from the ground up</w:t>
-      </w:r>
-      <w:r>
-        <w:rPr>
-          <w:color w:val="000000" w:themeColor="text1"/>
-        </w:rPr>
-        <w:t>, polishing and optimizing the game, the artifact support</w:t>
-      </w:r>
-      <w:r>
-        <w:rPr>
-          <w:color w:val="000000" w:themeColor="text1"/>
-        </w:rPr>
-        <w:t>s</w:t>
-      </w:r>
-      <w:r>
-        <w:rPr>
-          <w:color w:val="000000" w:themeColor="text1"/>
-        </w:rPr>
-        <w:t xml:space="preserve"> the thesis’ claim of mastery</w:t>
-      </w:r>
-      <w:r>
-        <w:rPr>
-          <w:color w:val="000000" w:themeColor="text1"/>
-        </w:rPr>
-        <w:t xml:space="preserve">. </w:t>
+        <w:ind w:firstLine="202"/>
+        <w:jc w:val="both"/>
+      </w:pPr>
+      <w:r>
+        <w:t xml:space="preserve">Conveyance </w:t>
+      </w:r>
+      <w:r>
+        <w:t>was another difficult aspect of the project, and ended up being one of the most important aspects of the game</w:t>
+      </w:r>
+      <w:r>
+        <w:t xml:space="preserve">. Players need to be able to understand </w:t>
+      </w:r>
+      <w:r>
+        <w:t>the</w:t>
+      </w:r>
+      <w:r>
+        <w:t xml:space="preserve"> game, and any lazy shortcuts </w:t>
+      </w:r>
+      <w:r>
+        <w:t>developers</w:t>
+      </w:r>
+      <w:r>
+        <w:t xml:space="preserve"> do for </w:t>
+      </w:r>
+      <w:r>
+        <w:t>themselves</w:t>
+      </w:r>
+      <w:r>
+        <w:t xml:space="preserve"> cut into </w:t>
+      </w:r>
+      <w:r>
+        <w:t>the game’s</w:t>
+      </w:r>
+      <w:r>
+        <w:t xml:space="preserve"> experience.</w:t>
+      </w:r>
+      <w:r>
+        <w:t xml:space="preserve"> For example, the equipment system was confusing and unwieldy for most of the project. Whenever players moved over a piece of equipment, it was automatically picked up, which caused players to wonder how they gathered the equipment or caused them to ignore it completely. </w:t>
       </w:r>
     </w:p>
     <w:p>
       <w:pPr>
-        <w:pStyle w:val="Text"/>
-      </w:pPr>
-      <w:r>
-        <w:t>Completion o</w:t>
-      </w:r>
-      <w:r>
-        <w:t xml:space="preserve">f all tiers resulted </w:t>
-      </w:r>
-      <w:r>
-        <w:t>in a complete and polished game that demonstrates a mastery of software development for games, the goal of this thesis.</w:t>
-      </w:r>
-      <w:r>
-        <w:t xml:space="preserve"> </w:t>
+        <w:pStyle w:val="Heading1"/>
+        <w:rPr>
+          <w:color w:val="000000" w:themeColor="text1"/>
+        </w:rPr>
+      </w:pPr>
+      <w:r>
+        <w:rPr>
+          <w:color w:val="000000" w:themeColor="text1"/>
+        </w:rPr>
+        <w:t>Conclusion</w:t>
       </w:r>
     </w:p>
     <w:p>
       <w:pPr>
-        <w:pStyle w:val="Heading1"/>
-        <w:rPr>
-          <w:color w:val="000000" w:themeColor="text1"/>
-        </w:rPr>
-      </w:pPr>
-      <w:r>
-        <w:rPr>
-          <w:color w:val="000000" w:themeColor="text1"/>
-        </w:rPr>
-        <w:t>Future Work</w:t>
+        <w:pStyle w:val="Text"/>
+        <w:rPr>
+          <w:color w:val="000000" w:themeColor="text1"/>
+        </w:rPr>
+      </w:pPr>
+      <w:r>
+        <w:rPr>
+          <w:color w:val="000000" w:themeColor="text1"/>
+        </w:rPr>
+        <w:t xml:space="preserve">This thesis aims </w:t>
+      </w:r>
+      <w:r>
+        <w:rPr>
+          <w:color w:val="000000" w:themeColor="text1"/>
+        </w:rPr>
+        <w:t>to demonstrate an all-around mastery</w:t>
+      </w:r>
+      <w:r>
+        <w:rPr>
+          <w:color w:val="000000" w:themeColor="text1"/>
+        </w:rPr>
+        <w:t xml:space="preserve"> of </w:t>
+      </w:r>
+      <w:r>
+        <w:rPr>
+          <w:color w:val="000000" w:themeColor="text1"/>
+        </w:rPr>
+        <w:t>the lessons and skills developed through the Guildhall’s software development track</w:t>
+      </w:r>
+      <w:r>
+        <w:rPr>
+          <w:color w:val="000000" w:themeColor="text1"/>
+        </w:rPr>
+        <w:t xml:space="preserve"> by creating a well-polished </w:t>
+      </w:r>
+      <w:r>
+        <w:rPr>
+          <w:color w:val="000000" w:themeColor="text1"/>
+        </w:rPr>
+        <w:t>game</w:t>
+      </w:r>
+      <w:r>
+        <w:rPr>
+          <w:color w:val="000000" w:themeColor="text1"/>
+        </w:rPr>
+        <w:t xml:space="preserve"> prototype</w:t>
+      </w:r>
+      <w:r>
+        <w:rPr>
+          <w:color w:val="000000" w:themeColor="text1"/>
+        </w:rPr>
+        <w:t xml:space="preserve">. </w:t>
+      </w:r>
+      <w:r>
+        <w:rPr>
+          <w:color w:val="000000" w:themeColor="text1"/>
+        </w:rPr>
+        <w:t>By</w:t>
+      </w:r>
+      <w:r>
+        <w:rPr>
+          <w:color w:val="000000" w:themeColor="text1"/>
+        </w:rPr>
+        <w:t xml:space="preserve"> building</w:t>
+      </w:r>
+      <w:r>
+        <w:rPr>
+          <w:color w:val="000000" w:themeColor="text1"/>
+        </w:rPr>
+        <w:t xml:space="preserve"> a competitiv</w:t>
+      </w:r>
+      <w:r>
+        <w:rPr>
+          <w:color w:val="000000" w:themeColor="text1"/>
+        </w:rPr>
+        <w:t>e, open-</w:t>
+      </w:r>
+      <w:r>
+        <w:rPr>
+          <w:color w:val="000000" w:themeColor="text1"/>
+        </w:rPr>
+        <w:t xml:space="preserve">arena, </w:t>
+      </w:r>
+      <w:r>
+        <w:rPr>
+          <w:color w:val="000000" w:themeColor="text1"/>
+        </w:rPr>
+        <w:t>two-dimensional</w:t>
+      </w:r>
+      <w:r>
+        <w:rPr>
+          <w:color w:val="000000" w:themeColor="text1"/>
+        </w:rPr>
+        <w:t xml:space="preserve"> twin-stick shooter from the ground up</w:t>
+      </w:r>
+      <w:r>
+        <w:rPr>
+          <w:color w:val="000000" w:themeColor="text1"/>
+        </w:rPr>
+        <w:t>, polishing and optimizing the game, the artifact support</w:t>
+      </w:r>
+      <w:r>
+        <w:rPr>
+          <w:color w:val="000000" w:themeColor="text1"/>
+        </w:rPr>
+        <w:t>s</w:t>
+      </w:r>
+      <w:r>
+        <w:rPr>
+          <w:color w:val="000000" w:themeColor="text1"/>
+        </w:rPr>
+        <w:t xml:space="preserve"> the thesis’ claim of mastery</w:t>
+      </w:r>
+      <w:r>
+        <w:rPr>
+          <w:color w:val="000000" w:themeColor="text1"/>
+        </w:rPr>
+        <w:t xml:space="preserve">. </w:t>
       </w:r>
     </w:p>
     <w:p>
       <w:pPr>
+        <w:pStyle w:val="Text"/>
+      </w:pPr>
+      <w:r>
+        <w:t>Completion o</w:t>
+      </w:r>
+      <w:r>
+        <w:t xml:space="preserve">f all tiers resulted </w:t>
+      </w:r>
+      <w:r>
+        <w:t>in a complete and polished game that demonstrates a mastery of software development for games, the goal of this thesis.</w:t>
+      </w:r>
+      <w:r>
+        <w:t xml:space="preserve"> </w:t>
+      </w:r>
+    </w:p>
+    <w:p>
+      <w:pPr>
+        <w:pStyle w:val="Heading1"/>
+        <w:rPr>
+          <w:color w:val="000000" w:themeColor="text1"/>
+        </w:rPr>
+      </w:pPr>
+      <w:r>
+        <w:rPr>
+          <w:color w:val="000000" w:themeColor="text1"/>
+        </w:rPr>
+        <w:t>Future Work</w:t>
+      </w:r>
+    </w:p>
+    <w:p>
+      <w:pPr>
         <w:ind w:firstLine="202"/>
         <w:jc w:val="both"/>
       </w:pPr>
@@ -12208,11 +12083,7 @@
         <w:t xml:space="preserve"> is still a project, not a product. Thus, there are several areas of the game that would need to be addressed to bring the game up to shippable quality. All the game’s art assets are either from the public domain (modified or unmodified by the developer) or from another artist who had limited time to work on the project. Thus, most of the game’s art style is not cohesive, and lacks the kind of quality and beauty an indie game would need to succeed on the market today. The game’s design and balance would need a few more iterations as well. Because the project’s focus was on creating content and systems to demonstrate mastery of the programming track, less time was spent on design and balance that would need more time and talent to bring the game to market. The game has reached the </w:t>
       </w:r>
       <w:r>
-        <w:t xml:space="preserve">stage of development where iteration and content creation are much easier to do, </w:t>
-      </w:r>
-      <w:r>
-        <w:lastRenderedPageBreak/>
-        <w:t>which would help speed up development for the remainder of the project.</w:t>
+        <w:t>stage of development where iteration and content creation are much easier to do, which would help speed up development for the remainder of the project.</w:t>
       </w:r>
     </w:p>
     <w:sdt>
@@ -12321,7 +12192,13 @@
                       <w:rPr>
                         <w:noProof/>
                       </w:rPr>
-                      <w:t>V. Chelaru, "Rock Paper Scissors - A Method for Competitive Game Play Design," 23 January 2007. [Online]. Available: http://www.gamasutra.com/view/feature/130150/rock_paper_scissors__a_method_for_.php. [Accessed 8 September 2016].</w:t>
+                      <w:t>V. Chelaru, "Rock Paper Scissors - A Method for Competitive Game Play Design," 23 January 2007. [Online]. Available: http://www.gamasutra.com/view/feature/130150/rock_pa</w:t>
+                    </w:r>
+                    <w:r>
+                      <w:rPr>
+                        <w:noProof/>
+                      </w:rPr>
+                      <w:t>per_scissors__a_method_for_.php. [Accessed 8 September 2016].</w:t>
                     </w:r>
                   </w:p>
                 </w:tc>
@@ -12778,7 +12655,6 @@
         <w:tabs>
           <w:tab w:val="right" w:leader="dot" w:pos="5030"/>
         </w:tabs>
-        <w:jc w:val="both"/>
         <w:rPr>
           <w:rFonts w:asciiTheme="minorHAnsi" w:eastAsiaTheme="minorEastAsia" w:hAnsiTheme="minorHAnsi" w:cstheme="minorBidi"/>
           <w:noProof/>
@@ -12805,13 +12681,13 @@
         </w:rPr>
         <w:fldChar w:fldCharType="separate"/>
       </w:r>
-      <w:hyperlink w:anchor="_Toc478975003" w:history="1">
+      <w:hyperlink w:anchor="_Toc479265027" w:history="1">
         <w:r>
           <w:rPr>
             <w:rStyle w:val="Hyperlink"/>
             <w:noProof/>
           </w:rPr>
-          <w:t>Figure 1: Kirby Air Ride's City Trial mode features power-ups scattered all over the level that alter the characteristics of player’s machines [5]</w:t>
+          <w:t>Figure 1: Kirby Air Ride's City Trial mode features power-ups scattered throughout the level that alter the characteristics of players’ machines [5].</w:t>
         </w:r>
         <w:r>
           <w:rPr>
@@ -12832,7 +12708,7 @@
             <w:noProof/>
             <w:webHidden/>
           </w:rPr>
-          <w:instrText xml:space="preserve"> PAGEREF _Toc478975003 \h </w:instrText>
+          <w:instrText xml:space="preserve"> PAGEREF _Toc479265027 \h </w:instrText>
         </w:r>
         <w:r>
           <w:rPr>
@@ -12869,7 +12745,6 @@
         <w:tabs>
           <w:tab w:val="right" w:leader="dot" w:pos="5030"/>
         </w:tabs>
-        <w:jc w:val="both"/>
         <w:rPr>
           <w:rFonts w:asciiTheme="minorHAnsi" w:eastAsiaTheme="minorEastAsia" w:hAnsiTheme="minorHAnsi" w:cstheme="minorBidi"/>
           <w:noProof/>
@@ -12878,13 +12753,13 @@
           <w:lang w:eastAsia="ja-JP"/>
         </w:rPr>
       </w:pPr>
-      <w:hyperlink w:anchor="_Toc478975004" w:history="1">
+      <w:hyperlink w:anchor="_Toc479265028" w:history="1">
         <w:r>
           <w:rPr>
             <w:rStyle w:val="Hyperlink"/>
             <w:noProof/>
           </w:rPr>
-          <w:t>Figure 2: Players battling monsters in Realm of the Mad God have to pay extremely close attention to their surroundings, as bullets come in various speeds and patterns that can end players lives instantly [6]</w:t>
+          <w:t>Figure 2: Players battling monsters in Realm of the Mad God have to pay extremely close attention to their surroundings, as bullets come in various speeds and patterns that can end players’ lives instantly [6].</w:t>
         </w:r>
         <w:r>
           <w:rPr>
@@ -12905,7 +12780,7 @@
             <w:noProof/>
             <w:webHidden/>
           </w:rPr>
-          <w:instrText xml:space="preserve"> PAGEREF _Toc478975004 \h </w:instrText>
+          <w:instrText xml:space="preserve"> PAGEREF _Toc479265028 \h </w:instrText>
         </w:r>
         <w:r>
           <w:rPr>
@@ -12942,7 +12817,6 @@
         <w:tabs>
           <w:tab w:val="right" w:leader="dot" w:pos="5030"/>
         </w:tabs>
-        <w:jc w:val="both"/>
         <w:rPr>
           <w:rFonts w:asciiTheme="minorHAnsi" w:eastAsiaTheme="minorEastAsia" w:hAnsiTheme="minorHAnsi" w:cstheme="minorBidi"/>
           <w:noProof/>
@@ -12951,13 +12825,13 @@
           <w:lang w:eastAsia="ja-JP"/>
         </w:rPr>
       </w:pPr>
-      <w:hyperlink w:anchor="_Toc478975005" w:history="1">
+      <w:hyperlink w:anchor="_Toc479265029" w:history="1">
         <w:r>
           <w:rPr>
             <w:rStyle w:val="Hyperlink"/>
             <w:noProof/>
           </w:rPr>
-          <w:t>Figure 3: A player avoiding Sinistar while trying to create sinibombs. The game’s open arena and obstacles match the thesis’ design [7]</w:t>
+          <w:t>Figure 3: A player avoiding Sinistar while trying to create sinibombs. The game’s open arena and obstacles match the thesis’ design [7].</w:t>
         </w:r>
         <w:r>
           <w:rPr>
@@ -12978,7 +12852,7 @@
             <w:noProof/>
             <w:webHidden/>
           </w:rPr>
-          <w:instrText xml:space="preserve"> PAGEREF _Toc478975005 \h </w:instrText>
+          <w:instrText xml:space="preserve"> PAGEREF _Toc479265029 \h </w:instrText>
         </w:r>
         <w:r>
           <w:rPr>
@@ -13015,7 +12889,6 @@
         <w:tabs>
           <w:tab w:val="right" w:leader="dot" w:pos="5030"/>
         </w:tabs>
-        <w:jc w:val="both"/>
         <w:rPr>
           <w:rFonts w:asciiTheme="minorHAnsi" w:eastAsiaTheme="minorEastAsia" w:hAnsiTheme="minorHAnsi" w:cstheme="minorBidi"/>
           <w:noProof/>
@@ -13024,13 +12897,13 @@
           <w:lang w:eastAsia="ja-JP"/>
         </w:rPr>
       </w:pPr>
-      <w:hyperlink w:anchor="_Toc478975006" w:history="1">
+      <w:hyperlink w:anchor="_Toc479265030" w:history="1">
         <w:r>
           <w:rPr>
             <w:rStyle w:val="Hyperlink"/>
             <w:noProof/>
           </w:rPr>
-          <w:t>Figure 4: Galak-Z's unique handling and polish set it apart from other titles in the genre, creating the feel of actually driving a spaceship [8]</w:t>
+          <w:t>Figure 4: Galak-Z's unique handling and polish set it apart from other titles in the genre, creating the feel of actually driving a spaceship [8].</w:t>
         </w:r>
         <w:r>
           <w:rPr>
@@ -13051,7 +12924,7 @@
             <w:noProof/>
             <w:webHidden/>
           </w:rPr>
-          <w:instrText xml:space="preserve"> PAGEREF _Toc478975006 \h </w:instrText>
+          <w:instrText xml:space="preserve"> PAGEREF _Toc479265030 \h </w:instrText>
         </w:r>
         <w:r>
           <w:rPr>
@@ -13088,7 +12961,6 @@
         <w:tabs>
           <w:tab w:val="right" w:leader="dot" w:pos="5030"/>
         </w:tabs>
-        <w:jc w:val="both"/>
         <w:rPr>
           <w:rFonts w:asciiTheme="minorHAnsi" w:eastAsiaTheme="minorEastAsia" w:hAnsiTheme="minorHAnsi" w:cstheme="minorBidi"/>
           <w:noProof/>
@@ -13097,7 +12969,7 @@
           <w:lang w:eastAsia="ja-JP"/>
         </w:rPr>
       </w:pPr>
-      <w:hyperlink w:anchor="_Toc478975007" w:history="1">
+      <w:hyperlink w:anchor="_Toc479265031" w:history="1">
         <w:r>
           <w:rPr>
             <w:rStyle w:val="Hyperlink"/>
@@ -13124,80 +12996,7 @@
             <w:noProof/>
             <w:webHidden/>
           </w:rPr>
-          <w:instrText xml:space="preserve"> PAGEREF _Toc478975007 \h </w:instrText>
-        </w:r>
-        <w:r>
-          <w:rPr>
-            <w:noProof/>
-            <w:webHidden/>
-          </w:rPr>
-        </w:r>
-        <w:r>
-          <w:rPr>
-            <w:noProof/>
-            <w:webHidden/>
-          </w:rPr>
-          <w:fldChar w:fldCharType="separate"/>
-        </w:r>
-        <w:r>
-          <w:rPr>
-            <w:noProof/>
-            <w:webHidden/>
-          </w:rPr>
-          <w:t>4</w:t>
-        </w:r>
-        <w:r>
-          <w:rPr>
-            <w:noProof/>
-            <w:webHidden/>
-          </w:rPr>
-          <w:fldChar w:fldCharType="end"/>
-        </w:r>
-      </w:hyperlink>
-    </w:p>
-    <w:p>
-      <w:pPr>
-        <w:pStyle w:val="TableofFigures"/>
-        <w:tabs>
-          <w:tab w:val="right" w:leader="dot" w:pos="5030"/>
-        </w:tabs>
-        <w:jc w:val="both"/>
-        <w:rPr>
-          <w:rFonts w:asciiTheme="minorHAnsi" w:eastAsiaTheme="minorEastAsia" w:hAnsiTheme="minorHAnsi" w:cstheme="minorBidi"/>
-          <w:noProof/>
-          <w:sz w:val="22"/>
-          <w:szCs w:val="22"/>
-          <w:lang w:eastAsia="ja-JP"/>
-        </w:rPr>
-      </w:pPr>
-      <w:hyperlink w:anchor="_Toc478975008" w:history="1">
-        <w:r>
-          <w:rPr>
-            <w:rStyle w:val="Hyperlink"/>
-            <w:noProof/>
-          </w:rPr>
-          <w:t>Figure 6: The twelve power-ups, in their respective power families</w:t>
-        </w:r>
-        <w:r>
-          <w:rPr>
-            <w:noProof/>
-            <w:webHidden/>
-          </w:rPr>
-          <w:tab/>
-        </w:r>
-        <w:r>
-          <w:rPr>
-            <w:noProof/>
-            <w:webHidden/>
-          </w:rPr>
-          <w:fldChar w:fldCharType="begin"/>
-        </w:r>
-        <w:r>
-          <w:rPr>
-            <w:noProof/>
-            <w:webHidden/>
-          </w:rPr>
-          <w:instrText xml:space="preserve"> PAGEREF _Toc478975008 \h </w:instrText>
+          <w:instrText xml:space="preserve"> PAGEREF _Toc479265031 \h </w:instrText>
         </w:r>
         <w:r>
           <w:rPr>
@@ -13234,7 +13033,6 @@
         <w:tabs>
           <w:tab w:val="right" w:leader="dot" w:pos="5030"/>
         </w:tabs>
-        <w:jc w:val="both"/>
         <w:rPr>
           <w:rFonts w:asciiTheme="minorHAnsi" w:eastAsiaTheme="minorEastAsia" w:hAnsiTheme="minorHAnsi" w:cstheme="minorBidi"/>
           <w:noProof/>
@@ -13243,13 +13041,13 @@
           <w:lang w:eastAsia="ja-JP"/>
         </w:rPr>
       </w:pPr>
-      <w:hyperlink w:anchor="_Toc478975009" w:history="1">
+      <w:hyperlink w:anchor="_Toc479265032" w:history="1">
         <w:r>
           <w:rPr>
             <w:rStyle w:val="Hyperlink"/>
             <w:noProof/>
           </w:rPr>
-          <w:t>Figure 7: Concept art for the different chassis in the game.</w:t>
+          <w:t>Figure 6: The twelve power-ups, in their respective power families.</w:t>
         </w:r>
         <w:r>
           <w:rPr>
@@ -13270,7 +13068,7 @@
             <w:noProof/>
             <w:webHidden/>
           </w:rPr>
-          <w:instrText xml:space="preserve"> PAGEREF _Toc478975009 \h </w:instrText>
+          <w:instrText xml:space="preserve"> PAGEREF _Toc479265032 \h </w:instrText>
         </w:r>
         <w:r>
           <w:rPr>
@@ -13307,7 +13105,6 @@
         <w:tabs>
           <w:tab w:val="right" w:leader="dot" w:pos="5030"/>
         </w:tabs>
-        <w:jc w:val="both"/>
         <w:rPr>
           <w:rFonts w:asciiTheme="minorHAnsi" w:eastAsiaTheme="minorEastAsia" w:hAnsiTheme="minorHAnsi" w:cstheme="minorBidi"/>
           <w:noProof/>
@@ -13316,13 +13113,13 @@
           <w:lang w:eastAsia="ja-JP"/>
         </w:rPr>
       </w:pPr>
-      <w:hyperlink w:anchor="_Toc478975010" w:history="1">
+      <w:hyperlink w:anchor="_Toc479265033" w:history="1">
         <w:r>
           <w:rPr>
             <w:rStyle w:val="Hyperlink"/>
             <w:noProof/>
           </w:rPr>
-          <w:t>Figure 8: The spreadshot weapon (right) encourages players to get in as close as possible to blast enemies with as many shots as possible. The wave gun (left) outranges the spreadshot, but encourages the player to keep enemies at the focal point for optimal damage</w:t>
+          <w:t>Figure 7: Concept art for the different chassis in the game.</w:t>
         </w:r>
         <w:r>
           <w:rPr>
@@ -13343,7 +13140,7 @@
             <w:noProof/>
             <w:webHidden/>
           </w:rPr>
-          <w:instrText xml:space="preserve"> PAGEREF _Toc478975010 \h </w:instrText>
+          <w:instrText xml:space="preserve"> PAGEREF _Toc479265033 \h </w:instrText>
         </w:r>
         <w:r>
           <w:rPr>
@@ -13380,7 +13177,6 @@
         <w:tabs>
           <w:tab w:val="right" w:leader="dot" w:pos="5030"/>
         </w:tabs>
-        <w:jc w:val="both"/>
         <w:rPr>
           <w:rFonts w:asciiTheme="minorHAnsi" w:eastAsiaTheme="minorEastAsia" w:hAnsiTheme="minorHAnsi" w:cstheme="minorBidi"/>
           <w:noProof/>
@@ -13389,13 +13185,13 @@
           <w:lang w:eastAsia="ja-JP"/>
         </w:rPr>
       </w:pPr>
-      <w:hyperlink w:anchor="_Toc478975011" w:history="1">
+      <w:hyperlink w:anchor="_Toc479265034" w:history="1">
         <w:r>
           <w:rPr>
             <w:rStyle w:val="Hyperlink"/>
             <w:noProof/>
           </w:rPr>
-          <w:t>Figure 9: A player using their active ability to drastically increase their shot deflection.</w:t>
+          <w:t>Figure 8: The spreadshot weapon (right) encourages players to get in as close as possible to blast enemies with as many shots as possible. The wave gun (left) outranges the spreadshot, but encourages the player to keep enemies at the focal point for optimal damage.</w:t>
         </w:r>
         <w:r>
           <w:rPr>
@@ -13416,7 +13212,7 @@
             <w:noProof/>
             <w:webHidden/>
           </w:rPr>
-          <w:instrText xml:space="preserve"> PAGEREF _Toc478975011 \h </w:instrText>
+          <w:instrText xml:space="preserve"> PAGEREF _Toc479265034 \h </w:instrText>
         </w:r>
         <w:r>
           <w:rPr>
@@ -13453,7 +13249,6 @@
         <w:tabs>
           <w:tab w:val="right" w:leader="dot" w:pos="5030"/>
         </w:tabs>
-        <w:jc w:val="both"/>
         <w:rPr>
           <w:rFonts w:asciiTheme="minorHAnsi" w:eastAsiaTheme="minorEastAsia" w:hAnsiTheme="minorHAnsi" w:cstheme="minorBidi"/>
           <w:noProof/>
@@ -13462,13 +13257,13 @@
           <w:lang w:eastAsia="ja-JP"/>
         </w:rPr>
       </w:pPr>
-      <w:hyperlink w:anchor="_Toc478975012" w:history="1">
+      <w:hyperlink w:anchor="_Toc479265035" w:history="1">
         <w:r>
           <w:rPr>
             <w:rStyle w:val="Hyperlink"/>
             <w:noProof/>
           </w:rPr>
-          <w:t>Figure 9: A player taking advantage of her environment to sneak up on an enemy ship.</w:t>
+          <w:t>Figure 9: A player using her active ability to drastically increase shot deflection.</w:t>
         </w:r>
         <w:r>
           <w:rPr>
@@ -13489,7 +13284,7 @@
             <w:noProof/>
             <w:webHidden/>
           </w:rPr>
-          <w:instrText xml:space="preserve"> PAGEREF _Toc478975012 \h </w:instrText>
+          <w:instrText xml:space="preserve"> PAGEREF _Toc479265035 \h </w:instrText>
         </w:r>
         <w:r>
           <w:rPr>
@@ -13526,7 +13321,6 @@
         <w:tabs>
           <w:tab w:val="right" w:leader="dot" w:pos="5030"/>
         </w:tabs>
-        <w:jc w:val="both"/>
         <w:rPr>
           <w:rFonts w:asciiTheme="minorHAnsi" w:eastAsiaTheme="minorEastAsia" w:hAnsiTheme="minorHAnsi" w:cstheme="minorBidi"/>
           <w:noProof/>
@@ -13535,13 +13329,13 @@
           <w:lang w:eastAsia="ja-JP"/>
         </w:rPr>
       </w:pPr>
-      <w:hyperlink w:anchor="_Toc478975013" w:history="1">
+      <w:hyperlink w:anchor="_Toc479265036" w:history="1">
         <w:r>
           <w:rPr>
             <w:rStyle w:val="Hyperlink"/>
             <w:noProof/>
           </w:rPr>
-          <w:t>Figure 11: One of the minigame splash screens</w:t>
+          <w:t>Figure 10: A player taking advantage of a nebula to sneak up on an enemy ship.</w:t>
         </w:r>
         <w:r>
           <w:rPr>
@@ -13562,7 +13356,7 @@
             <w:noProof/>
             <w:webHidden/>
           </w:rPr>
-          <w:instrText xml:space="preserve"> PAGEREF _Toc478975013 \h </w:instrText>
+          <w:instrText xml:space="preserve"> PAGEREF _Toc479265036 \h </w:instrText>
         </w:r>
         <w:r>
           <w:rPr>
@@ -13599,7 +13393,6 @@
         <w:tabs>
           <w:tab w:val="right" w:leader="dot" w:pos="5030"/>
         </w:tabs>
-        <w:jc w:val="both"/>
         <w:rPr>
           <w:rFonts w:asciiTheme="minorHAnsi" w:eastAsiaTheme="minorEastAsia" w:hAnsiTheme="minorHAnsi" w:cstheme="minorBidi"/>
           <w:noProof/>
@@ -13608,13 +13401,13 @@
           <w:lang w:eastAsia="ja-JP"/>
         </w:rPr>
       </w:pPr>
-      <w:hyperlink w:anchor="_Toc478975014" w:history="1">
+      <w:hyperlink w:anchor="_Toc479265037" w:history="1">
         <w:r>
           <w:rPr>
             <w:rStyle w:val="Hyperlink"/>
             <w:noProof/>
           </w:rPr>
-          <w:t>Figure 12: A UML Diagram that displays the core architecture of the program.</w:t>
+          <w:t>Figure 11: One of the minigame splash screens.</w:t>
         </w:r>
         <w:r>
           <w:rPr>
@@ -13635,7 +13428,7 @@
             <w:noProof/>
             <w:webHidden/>
           </w:rPr>
-          <w:instrText xml:space="preserve"> PAGEREF _Toc478975014 \h </w:instrText>
+          <w:instrText xml:space="preserve"> PAGEREF _Toc479265037 \h </w:instrText>
         </w:r>
         <w:r>
           <w:rPr>
@@ -13672,7 +13465,6 @@
         <w:tabs>
           <w:tab w:val="right" w:leader="dot" w:pos="5030"/>
         </w:tabs>
-        <w:jc w:val="both"/>
         <w:rPr>
           <w:rFonts w:asciiTheme="minorHAnsi" w:eastAsiaTheme="minorEastAsia" w:hAnsiTheme="minorHAnsi" w:cstheme="minorBidi"/>
           <w:noProof/>
@@ -13681,13 +13473,13 @@
           <w:lang w:eastAsia="ja-JP"/>
         </w:rPr>
       </w:pPr>
-      <w:hyperlink w:anchor="_Toc478975015" w:history="1">
+      <w:hyperlink w:anchor="_Toc479265038" w:history="1">
         <w:r>
           <w:rPr>
             <w:rStyle w:val="Hyperlink"/>
             <w:noProof/>
           </w:rPr>
-          <w:t>Figure 13: Stage 1- The map is filled randomly with many asteroids. The GameMode then selects a random circle in the map that doesn't collide with any of the other encounters.</w:t>
+          <w:t>Figure 12: The sudden death minigame mode. If there's a tie for points at the end of the game, the tied players are thrown into this minigame for one final battle.</w:t>
         </w:r>
         <w:r>
           <w:rPr>
@@ -13708,7 +13500,7 @@
             <w:noProof/>
             <w:webHidden/>
           </w:rPr>
-          <w:instrText xml:space="preserve"> PAGEREF _Toc478975015 \h </w:instrText>
+          <w:instrText xml:space="preserve"> PAGEREF _Toc479265038 \h </w:instrText>
         </w:r>
         <w:r>
           <w:rPr>
@@ -13745,7 +13537,6 @@
         <w:tabs>
           <w:tab w:val="right" w:leader="dot" w:pos="5030"/>
         </w:tabs>
-        <w:jc w:val="both"/>
         <w:rPr>
           <w:rFonts w:asciiTheme="minorHAnsi" w:eastAsiaTheme="minorEastAsia" w:hAnsiTheme="minorHAnsi" w:cstheme="minorBidi"/>
           <w:noProof/>
@@ -13754,13 +13545,13 @@
           <w:lang w:eastAsia="ja-JP"/>
         </w:rPr>
       </w:pPr>
-      <w:hyperlink w:anchor="_Toc478975016" w:history="1">
+      <w:hyperlink w:anchor="_Toc479265039" w:history="1">
         <w:r>
           <w:rPr>
             <w:rStyle w:val="Hyperlink"/>
             <w:noProof/>
           </w:rPr>
-          <w:t>Figure 14: Stage 2- The GameMode clears out any entities within the radius of the encounter, which removes any asteroids that would be colliding with this new encounter.</w:t>
+          <w:t>Figure 13: A UML Diagram that displays the core gameplay architecture of the program.</w:t>
         </w:r>
         <w:r>
           <w:rPr>
@@ -13781,7 +13572,7 @@
             <w:noProof/>
             <w:webHidden/>
           </w:rPr>
-          <w:instrText xml:space="preserve"> PAGEREF _Toc478975016 \h </w:instrText>
+          <w:instrText xml:space="preserve"> PAGEREF _Toc479265039 \h </w:instrText>
         </w:r>
         <w:r>
           <w:rPr>
@@ -13818,7 +13609,6 @@
         <w:tabs>
           <w:tab w:val="right" w:leader="dot" w:pos="5030"/>
         </w:tabs>
-        <w:jc w:val="both"/>
         <w:rPr>
           <w:rFonts w:asciiTheme="minorHAnsi" w:eastAsiaTheme="minorEastAsia" w:hAnsiTheme="minorHAnsi" w:cstheme="minorBidi"/>
           <w:noProof/>
@@ -13827,13 +13617,13 @@
           <w:lang w:eastAsia="ja-JP"/>
         </w:rPr>
       </w:pPr>
-      <w:hyperlink w:anchor="_Toc478975017" w:history="1">
+      <w:hyperlink w:anchor="_Toc479265040" w:history="1">
         <w:r>
           <w:rPr>
             <w:rStyle w:val="Hyperlink"/>
             <w:noProof/>
           </w:rPr>
-          <w:t>Figure 15: Stage 3- The encounter is spawned in.</w:t>
+          <w:t>Figure 14: A UML Diagram that shows the relationship for entities and items.</w:t>
         </w:r>
         <w:r>
           <w:rPr>
@@ -13854,7 +13644,7 @@
             <w:noProof/>
             <w:webHidden/>
           </w:rPr>
-          <w:instrText xml:space="preserve"> PAGEREF _Toc478975017 \h </w:instrText>
+          <w:instrText xml:space="preserve"> PAGEREF _Toc479265040 \h </w:instrText>
         </w:r>
         <w:r>
           <w:rPr>
@@ -13891,7 +13681,6 @@
         <w:tabs>
           <w:tab w:val="right" w:leader="dot" w:pos="5030"/>
         </w:tabs>
-        <w:jc w:val="both"/>
         <w:rPr>
           <w:rFonts w:asciiTheme="minorHAnsi" w:eastAsiaTheme="minorEastAsia" w:hAnsiTheme="minorHAnsi" w:cstheme="minorBidi"/>
           <w:noProof/>
@@ -13900,13 +13689,13 @@
           <w:lang w:eastAsia="ja-JP"/>
         </w:rPr>
       </w:pPr>
-      <w:hyperlink w:anchor="_Toc478975018" w:history="1">
+      <w:hyperlink w:anchor="_Toc479265041" w:history="1">
         <w:r>
           <w:rPr>
             <w:rStyle w:val="Hyperlink"/>
             <w:noProof/>
           </w:rPr>
-          <w:t>Figure 16: A new encounter attempting to spawn in collides with a previous and fails. A second attempt is made that collides with no others, and succeeds.</w:t>
+          <w:t>Figure 15: Stage 1- The map is filled randomly with many asteroids. The GameMode then selects a random circle in the map that doesn't collide with any of the other encounters.</w:t>
         </w:r>
         <w:r>
           <w:rPr>
@@ -13927,7 +13716,7 @@
             <w:noProof/>
             <w:webHidden/>
           </w:rPr>
-          <w:instrText xml:space="preserve"> PAGEREF _Toc478975018 \h </w:instrText>
+          <w:instrText xml:space="preserve"> PAGEREF _Toc479265041 \h </w:instrText>
         </w:r>
         <w:r>
           <w:rPr>
@@ -13964,7 +13753,6 @@
         <w:tabs>
           <w:tab w:val="right" w:leader="dot" w:pos="5030"/>
         </w:tabs>
-        <w:jc w:val="both"/>
         <w:rPr>
           <w:rFonts w:asciiTheme="minorHAnsi" w:eastAsiaTheme="minorEastAsia" w:hAnsiTheme="minorHAnsi" w:cstheme="minorBidi"/>
           <w:noProof/>
@@ -13973,13 +13761,13 @@
           <w:lang w:eastAsia="ja-JP"/>
         </w:rPr>
       </w:pPr>
-      <w:hyperlink w:anchor="_Toc478975019" w:history="1">
+      <w:hyperlink w:anchor="_Toc479265042" w:history="1">
         <w:r>
           <w:rPr>
             <w:rStyle w:val="Hyperlink"/>
             <w:noProof/>
           </w:rPr>
-          <w:t>Figure 17: The potential stat growth curves for a stat. The green bars highlight the minimum and maximum power-up levels.</w:t>
+          <w:t>Figure 16: Players getting sucked into a wormhole. Once they reach the center, they'll be shot out of the other corresponding wormhole on the other end, which could be anywhere else in the map.</w:t>
         </w:r>
         <w:r>
           <w:rPr>
@@ -14000,7 +13788,7 @@
             <w:noProof/>
             <w:webHidden/>
           </w:rPr>
-          <w:instrText xml:space="preserve"> PAGEREF _Toc478975019 \h </w:instrText>
+          <w:instrText xml:space="preserve"> PAGEREF _Toc479265042 \h </w:instrText>
         </w:r>
         <w:r>
           <w:rPr>
@@ -14037,7 +13825,6 @@
         <w:tabs>
           <w:tab w:val="right" w:leader="dot" w:pos="5030"/>
         </w:tabs>
-        <w:jc w:val="both"/>
         <w:rPr>
           <w:rFonts w:asciiTheme="minorHAnsi" w:eastAsiaTheme="minorEastAsia" w:hAnsiTheme="minorHAnsi" w:cstheme="minorBidi"/>
           <w:noProof/>
@@ -14046,13 +13833,13 @@
           <w:lang w:eastAsia="ja-JP"/>
         </w:rPr>
       </w:pPr>
-      <w:hyperlink w:anchor="_Toc478975020" w:history="1">
+      <w:hyperlink w:anchor="_Toc479265043" w:history="1">
         <w:r>
           <w:rPr>
             <w:rStyle w:val="Hyperlink"/>
             <w:noProof/>
           </w:rPr>
-          <w:t>Figure 18: A row from the stat table that demonstrates the growth of a stat's value based on the stat's level.</w:t>
+          <w:t>Figure 17: Stage 2- The GameMode clears out any entities within the radius of the encounter, which removes any asteroids that would be colliding with this new encounter.</w:t>
         </w:r>
         <w:r>
           <w:rPr>
@@ -14073,7 +13860,151 @@
             <w:noProof/>
             <w:webHidden/>
           </w:rPr>
-          <w:instrText xml:space="preserve"> PAGEREF _Toc478975020 \h </w:instrText>
+          <w:instrText xml:space="preserve"> PAGEREF _Toc479265043 \h </w:instrText>
+        </w:r>
+        <w:r>
+          <w:rPr>
+            <w:noProof/>
+            <w:webHidden/>
+          </w:rPr>
+        </w:r>
+        <w:r>
+          <w:rPr>
+            <w:noProof/>
+            <w:webHidden/>
+          </w:rPr>
+          <w:fldChar w:fldCharType="separate"/>
+        </w:r>
+        <w:r>
+          <w:rPr>
+            <w:noProof/>
+            <w:webHidden/>
+          </w:rPr>
+          <w:t>8</w:t>
+        </w:r>
+        <w:r>
+          <w:rPr>
+            <w:noProof/>
+            <w:webHidden/>
+          </w:rPr>
+          <w:fldChar w:fldCharType="end"/>
+        </w:r>
+      </w:hyperlink>
+    </w:p>
+    <w:p>
+      <w:pPr>
+        <w:pStyle w:val="TableofFigures"/>
+        <w:tabs>
+          <w:tab w:val="right" w:leader="dot" w:pos="5030"/>
+        </w:tabs>
+        <w:rPr>
+          <w:rFonts w:asciiTheme="minorHAnsi" w:eastAsiaTheme="minorEastAsia" w:hAnsiTheme="minorHAnsi" w:cstheme="minorBidi"/>
+          <w:noProof/>
+          <w:sz w:val="22"/>
+          <w:szCs w:val="22"/>
+          <w:lang w:eastAsia="ja-JP"/>
+        </w:rPr>
+      </w:pPr>
+      <w:hyperlink w:anchor="_Toc479265044" w:history="1">
+        <w:r>
+          <w:rPr>
+            <w:rStyle w:val="Hyperlink"/>
+            <w:noProof/>
+          </w:rPr>
+          <w:t>Figure 18: Stage 3- The encounter is spawned in.</w:t>
+        </w:r>
+        <w:r>
+          <w:rPr>
+            <w:noProof/>
+            <w:webHidden/>
+          </w:rPr>
+          <w:tab/>
+        </w:r>
+        <w:r>
+          <w:rPr>
+            <w:noProof/>
+            <w:webHidden/>
+          </w:rPr>
+          <w:fldChar w:fldCharType="begin"/>
+        </w:r>
+        <w:r>
+          <w:rPr>
+            <w:noProof/>
+            <w:webHidden/>
+          </w:rPr>
+          <w:instrText xml:space="preserve"> PAGEREF _Toc479265044 \h </w:instrText>
+        </w:r>
+        <w:r>
+          <w:rPr>
+            <w:noProof/>
+            <w:webHidden/>
+          </w:rPr>
+        </w:r>
+        <w:r>
+          <w:rPr>
+            <w:noProof/>
+            <w:webHidden/>
+          </w:rPr>
+          <w:fldChar w:fldCharType="separate"/>
+        </w:r>
+        <w:r>
+          <w:rPr>
+            <w:noProof/>
+            <w:webHidden/>
+          </w:rPr>
+          <w:t>8</w:t>
+        </w:r>
+        <w:r>
+          <w:rPr>
+            <w:noProof/>
+            <w:webHidden/>
+          </w:rPr>
+          <w:fldChar w:fldCharType="end"/>
+        </w:r>
+      </w:hyperlink>
+    </w:p>
+    <w:p>
+      <w:pPr>
+        <w:pStyle w:val="TableofFigures"/>
+        <w:tabs>
+          <w:tab w:val="right" w:leader="dot" w:pos="5030"/>
+        </w:tabs>
+        <w:rPr>
+          <w:rFonts w:asciiTheme="minorHAnsi" w:eastAsiaTheme="minorEastAsia" w:hAnsiTheme="minorHAnsi" w:cstheme="minorBidi"/>
+          <w:noProof/>
+          <w:sz w:val="22"/>
+          <w:szCs w:val="22"/>
+          <w:lang w:eastAsia="ja-JP"/>
+        </w:rPr>
+      </w:pPr>
+      <w:hyperlink w:anchor="_Toc479265045" w:history="1">
+        <w:r>
+          <w:rPr>
+            <w:rStyle w:val="Hyperlink"/>
+            <w:noProof/>
+          </w:rPr>
+          <w:t>Figure 19: A new encounter attempting to spawn in collides with a previous and fails. A second attempt is made that collides with no others, and succeeds.</w:t>
+        </w:r>
+        <w:r>
+          <w:rPr>
+            <w:noProof/>
+            <w:webHidden/>
+          </w:rPr>
+          <w:tab/>
+        </w:r>
+        <w:r>
+          <w:rPr>
+            <w:noProof/>
+            <w:webHidden/>
+          </w:rPr>
+          <w:fldChar w:fldCharType="begin"/>
+        </w:r>
+        <w:r>
+          <w:rPr>
+            <w:noProof/>
+            <w:webHidden/>
+          </w:rPr>
+          <w:instrText xml:space="preserve"> PAGEREF _Toc479265045 \h </w:instrText>
         </w:r>
         <w:r>
           <w:rPr>
@@ -14110,7 +14041,6 @@
         <w:tabs>
           <w:tab w:val="right" w:leader="dot" w:pos="5030"/>
         </w:tabs>
-        <w:jc w:val="both"/>
         <w:rPr>
           <w:rFonts w:asciiTheme="minorHAnsi" w:eastAsiaTheme="minorEastAsia" w:hAnsiTheme="minorHAnsi" w:cstheme="minorBidi"/>
           <w:noProof/>
@@ -14119,13 +14049,13 @@
           <w:lang w:eastAsia="ja-JP"/>
         </w:rPr>
       </w:pPr>
-      <w:hyperlink w:anchor="_Toc478975021" w:history="1">
+      <w:hyperlink w:anchor="_Toc479265046" w:history="1">
         <w:r>
           <w:rPr>
             <w:rStyle w:val="Hyperlink"/>
             <w:noProof/>
           </w:rPr>
-          <w:t>Figure 19: A row from the information table that show how the stats manifest in the game. This table shows how long a player with particular damage and rate of fire levels would take to defeat a vanilla character.</w:t>
+          <w:t>Figure 20: The potential stat growth curves for a stat. The green bars highlight the minimum and maximum power-up levels.</w:t>
         </w:r>
         <w:r>
           <w:rPr>
@@ -14146,7 +14076,151 @@
             <w:noProof/>
             <w:webHidden/>
           </w:rPr>
-          <w:instrText xml:space="preserve"> PAGEREF _Toc478975021 \h </w:instrText>
+          <w:instrText xml:space="preserve"> PAGEREF _Toc479265046 \h </w:instrText>
+        </w:r>
+        <w:r>
+          <w:rPr>
+            <w:noProof/>
+            <w:webHidden/>
+          </w:rPr>
+        </w:r>
+        <w:r>
+          <w:rPr>
+            <w:noProof/>
+            <w:webHidden/>
+          </w:rPr>
+          <w:fldChar w:fldCharType="separate"/>
+        </w:r>
+        <w:r>
+          <w:rPr>
+            <w:noProof/>
+            <w:webHidden/>
+          </w:rPr>
+          <w:t>9</w:t>
+        </w:r>
+        <w:r>
+          <w:rPr>
+            <w:noProof/>
+            <w:webHidden/>
+          </w:rPr>
+          <w:fldChar w:fldCharType="end"/>
+        </w:r>
+      </w:hyperlink>
+    </w:p>
+    <w:p>
+      <w:pPr>
+        <w:pStyle w:val="TableofFigures"/>
+        <w:tabs>
+          <w:tab w:val="right" w:leader="dot" w:pos="5030"/>
+        </w:tabs>
+        <w:rPr>
+          <w:rFonts w:asciiTheme="minorHAnsi" w:eastAsiaTheme="minorEastAsia" w:hAnsiTheme="minorHAnsi" w:cstheme="minorBidi"/>
+          <w:noProof/>
+          <w:sz w:val="22"/>
+          <w:szCs w:val="22"/>
+          <w:lang w:eastAsia="ja-JP"/>
+        </w:rPr>
+      </w:pPr>
+      <w:hyperlink w:anchor="_Toc479265047" w:history="1">
+        <w:r>
+          <w:rPr>
+            <w:rStyle w:val="Hyperlink"/>
+            <w:noProof/>
+          </w:rPr>
+          <w:t>Figure 21: A row from the stat table that demonstrates the growth of a stat's value based on the stat's level. The formula uses the min and max value for the stat below, and interpolates across the two values to generate the growth curve.</w:t>
+        </w:r>
+        <w:r>
+          <w:rPr>
+            <w:noProof/>
+            <w:webHidden/>
+          </w:rPr>
+          <w:tab/>
+        </w:r>
+        <w:r>
+          <w:rPr>
+            <w:noProof/>
+            <w:webHidden/>
+          </w:rPr>
+          <w:fldChar w:fldCharType="begin"/>
+        </w:r>
+        <w:r>
+          <w:rPr>
+            <w:noProof/>
+            <w:webHidden/>
+          </w:rPr>
+          <w:instrText xml:space="preserve"> PAGEREF _Toc479265047 \h </w:instrText>
+        </w:r>
+        <w:r>
+          <w:rPr>
+            <w:noProof/>
+            <w:webHidden/>
+          </w:rPr>
+        </w:r>
+        <w:r>
+          <w:rPr>
+            <w:noProof/>
+            <w:webHidden/>
+          </w:rPr>
+          <w:fldChar w:fldCharType="separate"/>
+        </w:r>
+        <w:r>
+          <w:rPr>
+            <w:noProof/>
+            <w:webHidden/>
+          </w:rPr>
+          <w:t>9</w:t>
+        </w:r>
+        <w:r>
+          <w:rPr>
+            <w:noProof/>
+            <w:webHidden/>
+          </w:rPr>
+          <w:fldChar w:fldCharType="end"/>
+        </w:r>
+      </w:hyperlink>
+    </w:p>
+    <w:p>
+      <w:pPr>
+        <w:pStyle w:val="TableofFigures"/>
+        <w:tabs>
+          <w:tab w:val="right" w:leader="dot" w:pos="5030"/>
+        </w:tabs>
+        <w:rPr>
+          <w:rFonts w:asciiTheme="minorHAnsi" w:eastAsiaTheme="minorEastAsia" w:hAnsiTheme="minorHAnsi" w:cstheme="minorBidi"/>
+          <w:noProof/>
+          <w:sz w:val="22"/>
+          <w:szCs w:val="22"/>
+          <w:lang w:eastAsia="ja-JP"/>
+        </w:rPr>
+      </w:pPr>
+      <w:hyperlink w:anchor="_Toc479265048" w:history="1">
+        <w:r>
+          <w:rPr>
+            <w:rStyle w:val="Hyperlink"/>
+            <w:noProof/>
+          </w:rPr>
+          <w:t>Figure 22: A graph from the information table that show how the stats manifest in the game. This table shows how long a player with particular damage and rate of fire levels would take to defeat and be defeated by other characters, such as a vanilla character or a character with maxed-out stats.</w:t>
+        </w:r>
+        <w:r>
+          <w:rPr>
+            <w:noProof/>
+            <w:webHidden/>
+          </w:rPr>
+          <w:tab/>
+        </w:r>
+        <w:r>
+          <w:rPr>
+            <w:noProof/>
+            <w:webHidden/>
+          </w:rPr>
+          <w:fldChar w:fldCharType="begin"/>
+        </w:r>
+        <w:r>
+          <w:rPr>
+            <w:noProof/>
+            <w:webHidden/>
+          </w:rPr>
+          <w:instrText xml:space="preserve"> PAGEREF _Toc479265048 \h </w:instrText>
         </w:r>
         <w:r>
           <w:rPr>
@@ -14308,7 +14382,7 @@
       <w:rPr>
         <w:noProof/>
       </w:rPr>
-      <w:t>11</w:t>
+      <w:t>10</w:t>
     </w:r>
     <w:r>
       <w:fldChar w:fldCharType="end"/>
@@ -18222,7 +18296,7 @@
 </file>
 
 <file path=customXml/itemProps1.xml><?xml version="1.0" encoding="utf-8"?>
-<ds:datastoreItem xmlns:ds="http://schemas.openxmlformats.org/officeDocument/2006/customXml" ds:itemID="{4AE6668B-4677-4298-80E4-A07932437F1C}">
+<ds:datastoreItem xmlns:ds="http://schemas.openxmlformats.org/officeDocument/2006/customXml" ds:itemID="{74A574C5-3300-47FB-B814-2CA8B1445C62}">
   <ds:schemaRefs>
     <ds:schemaRef ds:uri="http://schemas.openxmlformats.org/officeDocument/2006/bibliography"/>
   </ds:schemaRefs>

</xml_diff>

<commit_message>
Added a little more to the postmortem section
</commit_message>
<xml_diff>
--- a/Docs/Cloudy_Thesis.docx
+++ b/Docs/Cloudy_Thesis.docx
@@ -1177,7 +1177,15 @@
         <w:t xml:space="preserve">, including split-screen game design and </w:t>
       </w:r>
       <w:r>
-        <w:t>shoot-em-up</w:t>
+        <w:t>shoot-</w:t>
+      </w:r>
+      <w:proofErr w:type="spellStart"/>
+      <w:r>
+        <w:t>em</w:t>
+      </w:r>
+      <w:proofErr w:type="spellEnd"/>
+      <w:r>
+        <w:t>-up</w:t>
       </w:r>
       <w:r>
         <w:t xml:space="preserve"> (</w:t>
@@ -1270,7 +1278,15 @@
         <w:t>find</w:t>
       </w:r>
       <w:r>
-        <w:t xml:space="preserve"> games with mechanics, playstyle, and gameplay similar to the proposed mastery project. The researcher then </w:t>
+        <w:t xml:space="preserve"> games with mechanics, playstyle, and gameplay </w:t>
+      </w:r>
+      <w:proofErr w:type="gramStart"/>
+      <w:r>
+        <w:t>similar to</w:t>
+      </w:r>
+      <w:proofErr w:type="gramEnd"/>
+      <w:r>
+        <w:t xml:space="preserve"> the proposed mastery project. The researcher then </w:t>
       </w:r>
       <w:r>
         <w:t>studied</w:t>
@@ -1284,11 +1300,19 @@
       <w:r>
         <w:t xml:space="preserve"> suggested games, including </w:t>
       </w:r>
+      <w:proofErr w:type="spellStart"/>
       <w:r>
         <w:rPr>
           <w:i/>
         </w:rPr>
-        <w:t>Galak-Z</w:t>
+        <w:t>Galak</w:t>
+      </w:r>
+      <w:proofErr w:type="spellEnd"/>
+      <w:r>
+        <w:rPr>
+          <w:i/>
+        </w:rPr>
+        <w:t>-Z</w:t>
       </w:r>
       <w:r>
         <w:t xml:space="preserve"> and </w:t>
@@ -1373,8 +1397,13 @@
         <w:t>"</w:t>
       </w:r>
       <w:r>
-        <w:t>, author Victor Chelaru</w:t>
-      </w:r>
+        <w:t xml:space="preserve">, author Victor </w:t>
+      </w:r>
+      <w:proofErr w:type="spellStart"/>
+      <w:r>
+        <w:t>Chelaru</w:t>
+      </w:r>
+      <w:proofErr w:type="spellEnd"/>
       <w:r>
         <w:t xml:space="preserve"> discusses the nature of Rock Paper Scissors</w:t>
       </w:r>
@@ -1394,7 +1423,15 @@
         <w:t>in which</w:t>
       </w:r>
       <w:r>
-        <w:t xml:space="preserve"> certain attacks have an absolute advantage or tie with others (just like the game the design’s namesake shares). The article goes in-depth on the metagame of “Pure RPS”, where the attacks have no lead up or predictability (grounded units vs flying units in an RTS), “RPS and Signals”, where attacks do have </w:t>
+        <w:t xml:space="preserve"> certain attacks have an absolute advantage or tie with others (just like the game the design’s namesake shares). The article goes in-depth on the metagame of “Pure RPS”, where the attacks have no lead up or predictability (grounded </w:t>
+      </w:r>
+      <w:proofErr w:type="gramStart"/>
+      <w:r>
+        <w:t>units</w:t>
+      </w:r>
+      <w:proofErr w:type="gramEnd"/>
+      <w:r>
+        <w:t xml:space="preserve"> vs flying units in an RTS), “RPS and Signals”, where attacks do have </w:t>
       </w:r>
       <w:r>
         <w:rPr>
@@ -1772,7 +1809,15 @@
         <w:t>rogression loops</w:t>
       </w:r>
       <w:r>
-        <w:t xml:space="preserve">, which spiral upward as players gain power in order to accomplish new feats </w:t>
+        <w:t xml:space="preserve">, which spiral upward as players gain power </w:t>
+      </w:r>
+      <w:proofErr w:type="gramStart"/>
+      <w:r>
+        <w:t>in order to</w:t>
+      </w:r>
+      <w:proofErr w:type="gramEnd"/>
+      <w:r>
+        <w:t xml:space="preserve"> accomplish new feats </w:t>
       </w:r>
       <w:r>
         <w:t xml:space="preserve">which </w:t>
@@ -2344,13 +2389,27 @@
         <w:rPr>
           <w:i w:val="0"/>
         </w:rPr>
-        <w:t xml:space="preserve"> hav</w:t>
-      </w:r>
+        <w:t xml:space="preserve"> </w:t>
+      </w:r>
+      <w:proofErr w:type="gramStart"/>
       <w:r>
         <w:rPr>
           <w:i w:val="0"/>
         </w:rPr>
-        <w:t>e to pay extremely close attention to their surroundings, as bullets come in various speeds and patterns that can end players</w:t>
+        <w:t>hav</w:t>
+      </w:r>
+      <w:r>
+        <w:rPr>
+          <w:i w:val="0"/>
+        </w:rPr>
+        <w:t>e to</w:t>
+      </w:r>
+      <w:proofErr w:type="gramEnd"/>
+      <w:r>
+        <w:rPr>
+          <w:i w:val="0"/>
+        </w:rPr>
+        <w:t xml:space="preserve"> pay extremely close attention to their surroundings, as bullets come in various speeds and patterns that can end players</w:t>
       </w:r>
       <w:r>
         <w:rPr>
@@ -3083,8 +3142,13 @@
         </w:rPr>
         <w:t xml:space="preserve">: </w:t>
       </w:r>
-      <w:r>
-        <w:t>Galak-Z's</w:t>
+      <w:proofErr w:type="spellStart"/>
+      <w:r>
+        <w:t>Galak</w:t>
+      </w:r>
+      <w:proofErr w:type="spellEnd"/>
+      <w:r>
+        <w:t>-Z's</w:t>
       </w:r>
       <w:r>
         <w:rPr>
@@ -3096,7 +3160,21 @@
         <w:rPr>
           <w:i w:val="0"/>
         </w:rPr>
-        <w:t>, creating the feel of actually driving a spaceship</w:t>
+        <w:t xml:space="preserve">, creating the feel of </w:t>
+      </w:r>
+      <w:proofErr w:type="gramStart"/>
+      <w:r>
+        <w:rPr>
+          <w:i w:val="0"/>
+        </w:rPr>
+        <w:t>actually driving</w:t>
+      </w:r>
+      <w:proofErr w:type="gramEnd"/>
+      <w:r>
+        <w:rPr>
+          <w:i w:val="0"/>
+        </w:rPr>
+        <w:t xml:space="preserve"> a spaceship</w:t>
       </w:r>
       <w:sdt>
         <w:sdtPr>
@@ -3159,11 +3237,19 @@
         <w:ind w:firstLine="202"/>
         <w:jc w:val="both"/>
       </w:pPr>
+      <w:proofErr w:type="spellStart"/>
       <w:r>
         <w:rPr>
           <w:i/>
         </w:rPr>
-        <w:t>Galak-Z</w:t>
+        <w:t>Galak</w:t>
+      </w:r>
+      <w:proofErr w:type="spellEnd"/>
+      <w:r>
+        <w:rPr>
+          <w:i/>
+        </w:rPr>
+        <w:t>-Z</w:t>
       </w:r>
       <w:r>
         <w:t xml:space="preserve"> is n, 80’s s</w:t>
@@ -3234,11 +3320,19 @@
       <w:r>
         <w:t xml:space="preserve"> as a great reference to aspire and work towards. </w:t>
       </w:r>
+      <w:proofErr w:type="spellStart"/>
       <w:r>
         <w:rPr>
           <w:i/>
         </w:rPr>
-        <w:t>Galak-Z</w:t>
+        <w:t>Galak</w:t>
+      </w:r>
+      <w:proofErr w:type="spellEnd"/>
+      <w:r>
+        <w:rPr>
+          <w:i/>
+        </w:rPr>
+        <w:t>-Z</w:t>
       </w:r>
       <w:r>
         <w:t xml:space="preserve">’s ship controls are also intuitive, and the artifact </w:t>
@@ -3317,8 +3411,21 @@
         <w:ind w:firstLine="202"/>
         <w:jc w:val="both"/>
       </w:pPr>
-      <w:r>
-        <w:t>The majority of the games listed have some sort of RPS gameplay, as outlined by Chelaru’s paper</w:t>
+      <w:proofErr w:type="gramStart"/>
+      <w:r>
+        <w:t>The majority of</w:t>
+      </w:r>
+      <w:proofErr w:type="gramEnd"/>
+      <w:r>
+        <w:t xml:space="preserve"> the games listed have some sort of RPS gameplay, as outlined by </w:t>
+      </w:r>
+      <w:proofErr w:type="spellStart"/>
+      <w:r>
+        <w:t>Chelaru’s</w:t>
+      </w:r>
+      <w:proofErr w:type="spellEnd"/>
+      <w:r>
+        <w:t xml:space="preserve"> paper</w:t>
       </w:r>
       <w:sdt>
         <w:sdtPr>
@@ -3538,7 +3645,15 @@
         </w:sdtContent>
       </w:sdt>
       <w:r>
-        <w:t xml:space="preserve">. Because players are able to lure and stack multiple enemies to create hordes that would obliterate the game’s flow via incredibly intense moments, giving the player the option to take a break at any point prevents the game from becoming overwhelming </w:t>
+        <w:t xml:space="preserve">. Because players </w:t>
+      </w:r>
+      <w:proofErr w:type="gramStart"/>
+      <w:r>
+        <w:t>are able to</w:t>
+      </w:r>
+      <w:proofErr w:type="gramEnd"/>
+      <w:r>
+        <w:t xml:space="preserve"> lure and stack multiple enemies to create hordes that would obliterate the game’s flow via incredibly intense moments, giving the player the option to take a break at any point prevents the game from becoming overwhelming </w:t>
       </w:r>
       <w:sdt>
         <w:sdtPr>
@@ -3569,14 +3684,30 @@
       <w:r>
         <w:t xml:space="preserve">. </w:t>
       </w:r>
+      <w:proofErr w:type="spellStart"/>
       <w:r>
         <w:rPr>
           <w:i/>
         </w:rPr>
-        <w:t>Galak-Z</w:t>
-      </w:r>
-      <w:r>
-        <w:t xml:space="preserve"> comes from the other end of the spectrum, where the majority of gameplay isn’t </w:t>
+        <w:t>Galak</w:t>
+      </w:r>
+      <w:proofErr w:type="spellEnd"/>
+      <w:r>
+        <w:rPr>
+          <w:i/>
+        </w:rPr>
+        <w:t>-Z</w:t>
+      </w:r>
+      <w:r>
+        <w:t xml:space="preserve"> comes from the other end of the spectrum, where </w:t>
+      </w:r>
+      <w:proofErr w:type="gramStart"/>
+      <w:r>
+        <w:t>the majority of</w:t>
+      </w:r>
+      <w:proofErr w:type="gramEnd"/>
+      <w:r>
+        <w:t xml:space="preserve"> gameplay isn’t </w:t>
       </w:r>
       <w:r>
         <w:t xml:space="preserve">hectic, but tension </w:t>
@@ -3848,11 +3979,19 @@
       <w:r>
         <w:t xml:space="preserve"> and </w:t>
       </w:r>
+      <w:proofErr w:type="spellStart"/>
       <w:r>
         <w:rPr>
           <w:i/>
         </w:rPr>
-        <w:t>Galak-Z</w:t>
+        <w:t>Galak</w:t>
+      </w:r>
+      <w:proofErr w:type="spellEnd"/>
+      <w:r>
+        <w:rPr>
+          <w:i/>
+        </w:rPr>
+        <w:t>-Z</w:t>
       </w:r>
       <w:r>
         <w:t xml:space="preserve">’s differing control styles to create the best combat experience for the artifact. As mentioned in </w:t>
@@ -4501,9 +4640,11 @@
       <w:r>
         <w:t xml:space="preserve"> The specific combination of these pickups </w:t>
       </w:r>
+      <w:proofErr w:type="gramStart"/>
       <w:r>
         <w:t>compose</w:t>
       </w:r>
+      <w:proofErr w:type="gramEnd"/>
       <w:r>
         <w:t xml:space="preserve"> a player’s </w:t>
       </w:r>
@@ -4816,7 +4957,15 @@
         <w:t>cooldown time between shots;</w:t>
       </w:r>
       <w:r>
-        <w:t xml:space="preserve"> and finally </w:t>
+        <w:t xml:space="preserve"> and </w:t>
+      </w:r>
+      <w:proofErr w:type="gramStart"/>
+      <w:r>
+        <w:t>finally</w:t>
+      </w:r>
+      <w:proofErr w:type="gramEnd"/>
+      <w:r>
+        <w:t xml:space="preserve"> </w:t>
       </w:r>
       <w:r>
         <w:rPr>
@@ -4833,12 +4982,14 @@
       <w:r>
         <w:t xml:space="preserve"> </w:t>
       </w:r>
+      <w:proofErr w:type="spellStart"/>
       <w:r>
         <w:rPr>
           <w:i/>
         </w:rPr>
         <w:t>Hp</w:t>
       </w:r>
+      <w:proofErr w:type="spellEnd"/>
       <w:r>
         <w:t>, which increases a pl</w:t>
       </w:r>
@@ -5355,13 +5506,29 @@
         <w:fldChar w:fldCharType="end"/>
       </w:r>
       <w:r>
-        <w:t xml:space="preserve">: The spreadshot </w:t>
+        <w:t xml:space="preserve">: The </w:t>
+      </w:r>
+      <w:proofErr w:type="spellStart"/>
+      <w:r>
+        <w:t>spreadshot</w:t>
+      </w:r>
+      <w:proofErr w:type="spellEnd"/>
+      <w:r>
+        <w:t xml:space="preserve"> </w:t>
       </w:r>
       <w:r>
         <w:t>weapon</w:t>
       </w:r>
       <w:r>
-        <w:t xml:space="preserve"> (right) encourages players to get in as close as possible to blast enemies with as many shots as possible. The wave gun (left) outranges the spreadshot, but encourages the player to keep enemies at the focal point for optimal damage</w:t>
+        <w:t xml:space="preserve"> (right) encourages players to get in as close as possible to blast enemies with as many shots as possible. The wave gun (left) outranges the </w:t>
+      </w:r>
+      <w:proofErr w:type="spellStart"/>
+      <w:r>
+        <w:t>spreadshot</w:t>
+      </w:r>
+      <w:proofErr w:type="spellEnd"/>
+      <w:r>
+        <w:t>, but encourages the player to keep enemies at the focal point for optimal damage</w:t>
       </w:r>
       <w:r>
         <w:t>.</w:t>
@@ -5477,7 +5644,15 @@
         <w:t xml:space="preserve"> power-up boosts – </w:t>
       </w:r>
       <w:r>
-        <w:t>like Quickshot’s large burst</w:t>
+        <w:t xml:space="preserve">like </w:t>
+      </w:r>
+      <w:proofErr w:type="spellStart"/>
+      <w:r>
+        <w:t>Quickshot’s</w:t>
+      </w:r>
+      <w:proofErr w:type="spellEnd"/>
+      <w:r>
+        <w:t xml:space="preserve"> large burst</w:t>
       </w:r>
       <w:r>
         <w:t xml:space="preserve"> in rate of fire for 5 seconds – to </w:t>
@@ -5649,7 +5824,15 @@
         <w:t xml:space="preserve"> can be picked up by other players.</w:t>
       </w:r>
       <w:r>
-        <w:t xml:space="preserve"> The defeated player is able to respawn immediately with the starter chassis and resume the arms race with the power-ups and equipment she has remaining.</w:t>
+        <w:t xml:space="preserve"> The defeated player </w:t>
+      </w:r>
+      <w:proofErr w:type="gramStart"/>
+      <w:r>
+        <w:t>is able to</w:t>
+      </w:r>
+      <w:proofErr w:type="gramEnd"/>
+      <w:r>
+        <w:t xml:space="preserve"> respawn immediately with the starter chassis and resume the arms race with the power-ups and equipment she has remaining.</w:t>
       </w:r>
     </w:p>
     <w:p>
@@ -6428,8 +6611,13 @@
         <w:t>is responsible for running</w:t>
       </w:r>
       <w:r>
-        <w:t xml:space="preserve"> gameplay</w:t>
-      </w:r>
+        <w:t xml:space="preserve"> </w:t>
+      </w:r>
+      <w:proofErr w:type="spellStart"/>
+      <w:r>
+        <w:t>gameplay</w:t>
+      </w:r>
+      <w:proofErr w:type="spellEnd"/>
       <w:r>
         <w:t xml:space="preserve"> the game</w:t>
       </w:r>
@@ -6543,7 +6731,15 @@
         <w:t xml:space="preserve">in </w:t>
       </w:r>
       <w:r>
-        <w:t>a GameMode’s world</w:t>
+        <w:t xml:space="preserve">a </w:t>
+      </w:r>
+      <w:proofErr w:type="spellStart"/>
+      <w:r>
+        <w:t>GameMode’s</w:t>
+      </w:r>
+      <w:proofErr w:type="spellEnd"/>
+      <w:r>
+        <w:t xml:space="preserve"> world</w:t>
       </w:r>
       <w:r>
         <w:t xml:space="preserve"> are a subclass of the </w:t>
@@ -6571,11 +6767,19 @@
       <w:pPr>
         <w:jc w:val="both"/>
       </w:pPr>
+      <w:proofErr w:type="spellStart"/>
       <w:r>
         <w:rPr>
           <w:i/>
         </w:rPr>
-        <w:t>SpriteGameRenderer:</w:t>
+        <w:t>SpriteGameRenderer</w:t>
+      </w:r>
+      <w:proofErr w:type="spellEnd"/>
+      <w:r>
+        <w:rPr>
+          <w:i/>
+        </w:rPr>
+        <w:t>:</w:t>
       </w:r>
     </w:p>
     <w:p>
@@ -6613,18 +6817,21 @@
       <w:r>
         <w:t xml:space="preserve">registered with the </w:t>
       </w:r>
+      <w:proofErr w:type="spellStart"/>
       <w:r>
         <w:rPr>
           <w:i/>
         </w:rPr>
         <w:t>SpriteGameRenderer</w:t>
       </w:r>
+      <w:proofErr w:type="spellEnd"/>
       <w:r>
         <w:t xml:space="preserve">, </w:t>
       </w:r>
       <w:r>
         <w:t xml:space="preserve">an engine subsystem that handles most of the game’s rendering. When starting the program, TheGame grabs all the game’s needed textures and loads them in as </w:t>
       </w:r>
+      <w:proofErr w:type="spellStart"/>
       <w:r>
         <w:rPr>
           <w:i/>
@@ -6632,7 +6839,19 @@
         <w:t>SpriteResource</w:t>
       </w:r>
       <w:r>
-        <w:t xml:space="preserve">s, which contain the base information required to render a specific sprite. Whenever a gameplay element wants to have a renderable component, they create a new </w:t>
+        <w:t>s</w:t>
+      </w:r>
+      <w:proofErr w:type="spellEnd"/>
+      <w:r>
+        <w:t xml:space="preserve">, which contain the base information required to render a specific sprite. Whenever a gameplay element wants to have a </w:t>
+      </w:r>
+      <w:proofErr w:type="spellStart"/>
+      <w:r>
+        <w:t>renderable</w:t>
+      </w:r>
+      <w:proofErr w:type="spellEnd"/>
+      <w:r>
+        <w:t xml:space="preserve"> component, they create a new </w:t>
       </w:r>
       <w:r>
         <w:rPr>
@@ -6641,14 +6860,24 @@
         <w:t>Sprite</w:t>
       </w:r>
       <w:r>
-        <w:t xml:space="preserve"> object, which references a SpriteResource object registered in the engine’s </w:t>
-      </w:r>
+        <w:t xml:space="preserve"> object, which references a </w:t>
+      </w:r>
+      <w:proofErr w:type="spellStart"/>
+      <w:r>
+        <w:t>SpriteResource</w:t>
+      </w:r>
+      <w:proofErr w:type="spellEnd"/>
+      <w:r>
+        <w:t xml:space="preserve"> object registered in the engine’s </w:t>
+      </w:r>
+      <w:proofErr w:type="spellStart"/>
       <w:r>
         <w:rPr>
           <w:i/>
         </w:rPr>
         <w:t>ResourceDatabase</w:t>
       </w:r>
+      <w:proofErr w:type="spellEnd"/>
       <w:r>
         <w:t xml:space="preserve">, which houses all preregistered assets. The creation of a </w:t>
       </w:r>
@@ -6661,11 +6890,21 @@
       <w:r>
         <w:t xml:space="preserve"> object automatically registers it with the </w:t>
       </w:r>
+      <w:proofErr w:type="spellStart"/>
       <w:r>
         <w:t>SpriteGameRenderer</w:t>
       </w:r>
-      <w:r>
-        <w:t xml:space="preserve"> on a rendering layer, which means that once a sprite is created, it begins rendering automatically. The destruction of the sprite object also removes it from the rendering layer automatically, and prevents the SpriteGameRenderer from having any lingering and unused sprites.</w:t>
+      <w:proofErr w:type="spellEnd"/>
+      <w:r>
+        <w:t xml:space="preserve"> on a rendering layer, which means that once a sprite is created, it begins rendering automatically. The destruction of the sprite object also removes it from the rendering layer automatically, and prevents the </w:t>
+      </w:r>
+      <w:proofErr w:type="spellStart"/>
+      <w:r>
+        <w:t>SpriteGameRenderer</w:t>
+      </w:r>
+      <w:proofErr w:type="spellEnd"/>
+      <w:r>
+        <w:t xml:space="preserve"> from having any lingering and unused sprites.</w:t>
       </w:r>
     </w:p>
     <w:p>
@@ -6774,6 +7013,7 @@
       <w:r>
         <w:t xml:space="preserve">. A Pilot is a class that contains the virtual input for a specific ship, and is what moves the ship around. TheGame initializes the </w:t>
       </w:r>
+      <w:proofErr w:type="spellStart"/>
       <w:r>
         <w:rPr>
           <w:i/>
@@ -6781,7 +7021,11 @@
         <w:t>PlayerPilot</w:t>
       </w:r>
       <w:r>
-        <w:t xml:space="preserve">s during the ship selection screen, based </w:t>
+        <w:t>s</w:t>
+      </w:r>
+      <w:proofErr w:type="spellEnd"/>
+      <w:r>
+        <w:t xml:space="preserve"> during the ship selection screen, based </w:t>
       </w:r>
       <w:r>
         <w:t>off</w:t>
@@ -6792,12 +7036,14 @@
       <w:r>
         <w:t xml:space="preserve">g, and creates an </w:t>
       </w:r>
+      <w:proofErr w:type="spellStart"/>
       <w:r>
         <w:rPr>
           <w:i/>
         </w:rPr>
         <w:t>InputMap</w:t>
       </w:r>
+      <w:proofErr w:type="spellEnd"/>
       <w:r>
         <w:t xml:space="preserve"> based on their input device. Whenever a ship wants to update its position, it polls its pilot’s input map to find which direction the ship is moving, and any other inputs needed for that update.</w:t>
       </w:r>
@@ -7016,6 +7262,7 @@
       <w:r>
         <w:t xml:space="preserve">, which cover up part of the gameplay area in colorful clouds, obscuring players, enemies and items behind them; </w:t>
       </w:r>
+      <w:proofErr w:type="spellStart"/>
       <w:r>
         <w:rPr>
           <w:i/>
@@ -7025,6 +7272,7 @@
       <w:r>
         <w:t>s</w:t>
       </w:r>
+      <w:proofErr w:type="spellEnd"/>
       <w:r>
         <w:t xml:space="preserve">, which are huge asteroids that act as obstacles and a source of many smaller asteroids; </w:t>
       </w:r>
@@ -7137,7 +7385,15 @@
         <w:jc w:val="both"/>
       </w:pPr>
       <w:r>
-        <w:t xml:space="preserve">The game splits encounters into two groups, </w:t>
+        <w:t xml:space="preserve">The game splits </w:t>
+      </w:r>
+      <w:proofErr w:type="gramStart"/>
+      <w:r>
+        <w:t>encounters</w:t>
+      </w:r>
+      <w:proofErr w:type="gramEnd"/>
+      <w:r>
+        <w:t xml:space="preserve"> into two groups, </w:t>
       </w:r>
       <w:r>
         <w:rPr>
@@ -7543,7 +7799,15 @@
         <w:t>all</w:t>
       </w:r>
       <w:r>
-        <w:t xml:space="preserve"> the previous encounters’ boundaries. This step is to ensure that no entities of another encounter are removed when clearing space for a new encounter. In the figure above, an encounter’s random location is too close to our previous encounter, forcing the encounter to pick another location.</w:t>
+        <w:t xml:space="preserve"> the previous encounters’ boundaries. This step is to ensure that no entities of another encounter are removed when clearing space for a new encounter. In the </w:t>
+      </w:r>
+      <w:proofErr w:type="gramStart"/>
+      <w:r>
+        <w:t>figure</w:t>
+      </w:r>
+      <w:proofErr w:type="gramEnd"/>
+      <w:r>
+        <w:t xml:space="preserve"> above, an encounter’s random location is too close to our previous encounter, forcing the encounter to pick another location.</w:t>
       </w:r>
     </w:p>
     <w:p>
@@ -7669,12 +7933,14 @@
       <w:r>
         <w:t xml:space="preserve">power-up stats worked and depended on one another, a spreadsheet was created to iterate on and test different power-up values. </w:t>
       </w:r>
+      <w:proofErr w:type="spellStart"/>
       <w:r>
         <w:rPr>
           <w:i/>
         </w:rPr>
         <w:t>AllStar’s</w:t>
       </w:r>
+      <w:proofErr w:type="spellEnd"/>
       <w:r>
         <w:t xml:space="preserve"> power-up skills</w:t>
       </w:r>
@@ -11484,9 +11750,11 @@
       <w:r>
         <w:t xml:space="preserve"> </w:t>
       </w:r>
+      <w:proofErr w:type="gramStart"/>
       <w:r>
         <w:t>similar to</w:t>
       </w:r>
+      <w:proofErr w:type="gramEnd"/>
       <w:r>
         <w:t xml:space="preserve"> a Proof of Concept Gameplay milestone</w:t>
       </w:r>
@@ -11760,10 +12028,42 @@
         <w:jc w:val="both"/>
       </w:pPr>
       <w:r>
-        <w:t xml:space="preserve">A non-negligible amount of development time was spent working towards highly reusable engine systems, some of which panned out and paid off and many others that did not. Many of these subsystems were attempted in order to make future work easier, but not necessarily the future work of the project. </w:t>
-      </w:r>
-      <w:r>
-        <w:t>The constant desire to do things the “right way” in an attempt to further demonstrate technical competency and mastery wasted time that could have been used on this project in favor of saving time on future projects. Because of the somewhat nebulous goal of the project (“prove mastery”), it was easy to lose sight of the short term goals in an attempt to chase perfection. After this mistake was made a few times during the artifact’s creation, the primary developer retargeted towards ensuring that the artifact was finished, as opposed to unfinished but partially incredible. No aspect of the project had to be perfect, but good enough to make the artifact demonstrate the point of it’s creation. Instead of engineering perfect engine tools and having a lackluster game, the game was created with a few good systems and some “work in progress” solutions. Since anything can be refactored and reworked post-project, the game didn’t have to be architecturally perfect, it just had to work.</w:t>
+        <w:t xml:space="preserve">A non-negligible amount of development time was spent working towards highly reusable engine systems, some of which panned out and paid off and many others that did not. Many of these subsystems were attempted </w:t>
+      </w:r>
+      <w:proofErr w:type="gramStart"/>
+      <w:r>
+        <w:t>in order to</w:t>
+      </w:r>
+      <w:proofErr w:type="gramEnd"/>
+      <w:r>
+        <w:t xml:space="preserve"> make future work easier, but not necessarily the future work of the project. </w:t>
+      </w:r>
+      <w:r>
+        <w:t xml:space="preserve">The constant desire to do things the “right way” </w:t>
+      </w:r>
+      <w:proofErr w:type="gramStart"/>
+      <w:r>
+        <w:t>in an attempt to</w:t>
+      </w:r>
+      <w:proofErr w:type="gramEnd"/>
+      <w:r>
+        <w:t xml:space="preserve"> further demonstrate technical competency and mastery wasted time that could have been used on this project in favor of saving time on future projects. Because of the somewhat nebulous goal of the project (“prove mastery”), it was easy to lose sight of the </w:t>
+      </w:r>
+      <w:proofErr w:type="gramStart"/>
+      <w:r>
+        <w:t>short term</w:t>
+      </w:r>
+      <w:proofErr w:type="gramEnd"/>
+      <w:r>
+        <w:t xml:space="preserve"> goals in an attempt to chase perfection. After this mistake was made a few times during the artifact’s creation, the primary developer retargeted towards ensuring that the artifact was finished, as opposed to unfinished but partially incredible. No aspect of the project had to be perfect, but good enough to make the artifact demonstrate the point of </w:t>
+      </w:r>
+      <w:proofErr w:type="spellStart"/>
+      <w:r>
+        <w:t>it’s</w:t>
+      </w:r>
+      <w:proofErr w:type="spellEnd"/>
+      <w:r>
+        <w:t xml:space="preserve"> creation. Instead of engineering perfect engine tools and having a lackluster game, the game was created with a few good systems and some “work in progress” solutions. Since anything can be refactored and reworked post-project, the game didn’t have to be architecturally perfect, it just had to work.</w:t>
       </w:r>
     </w:p>
     <w:p>
@@ -11772,7 +12072,15 @@
         <w:jc w:val="both"/>
       </w:pPr>
       <w:r>
-        <w:t>For example, a decent amount of time was spent trying to plan, design, and implement a great UI engine subsystem that worked within and outside of the SpriteGameRenderer. However, this proved to be a goal that wasn’t worth the amount of effort, in respect to the timeframe of the thesis. While attempting to implement a perfect solution, time that could have been spent on making the game better was sacrificed. In the end, all that was essential was support for</w:t>
+        <w:t xml:space="preserve">For example, a decent amount of time was spent trying to plan, design, and implement a great UI engine subsystem that worked within and outside of the </w:t>
+      </w:r>
+      <w:proofErr w:type="spellStart"/>
+      <w:r>
+        <w:t>SpriteGameRenderer</w:t>
+      </w:r>
+      <w:proofErr w:type="spellEnd"/>
+      <w:r>
+        <w:t>. However, this proved to be a goal that wasn’t worth the amount of effort, in respect to the timeframe of the thesis. While attempting to implement a perfect solution, time that could have been spent on making the game better was sacrificed. In the end, all that was essential was support for</w:t>
       </w:r>
       <w:r>
         <w:t xml:space="preserve"> </w:t>
@@ -11782,262 +12090,270 @@
       </w:r>
       <w:r>
         <w:lastRenderedPageBreak/>
-        <w:t xml:space="preserve">of the SpriteGameRenderer, which was much easier to implement, served the immediate needs of the project, and ultimately worked well enough to support the game. This problem helped to dispel the myth that only lofty, </w:t>
+        <w:t xml:space="preserve">of the </w:t>
+      </w:r>
+      <w:proofErr w:type="spellStart"/>
+      <w:r>
+        <w:t>SpriteGameRenderer</w:t>
+      </w:r>
+      <w:proofErr w:type="spellEnd"/>
+      <w:r>
+        <w:t xml:space="preserve">, which was much easier to implement, served the immediate needs of the project, and ultimately worked well enough to support the game. This problem helped to dispel the myth that only lofty, </w:t>
       </w:r>
       <w:r>
         <w:t>future-proofed</w:t>
       </w:r>
       <w:r>
-        <w:t xml:space="preserve"> systems are the “right way” to solve engine prob</w:t>
+        <w:t xml:space="preserve"> systems are the “right way” to solve engine problems for games</w:t>
+      </w:r>
+      <w:r>
+        <w:t xml:space="preserve">. </w:t>
+      </w:r>
+      <w:r>
+        <w:t xml:space="preserve">If the game isn't </w:t>
+      </w:r>
+      <w:r>
+        <w:t>playable</w:t>
+      </w:r>
+      <w:r>
+        <w:t xml:space="preserve">, but you have a great </w:t>
+      </w:r>
+      <w:r>
+        <w:t xml:space="preserve">engine </w:t>
+      </w:r>
+      <w:r>
+        <w:t xml:space="preserve">system, you didn't </w:t>
+      </w:r>
+      <w:r>
+        <w:t>do</w:t>
+      </w:r>
+      <w:r>
+        <w:t xml:space="preserve"> it the "right way", as you don't have the product you set out to make.</w:t>
+      </w:r>
+      <w:r>
+        <w:t xml:space="preserve"> Programming in a custom engine creates the</w:t>
+      </w:r>
+      <w:r>
+        <w:t xml:space="preserve"> temptation to solve problems </w:t>
+      </w:r>
+      <w:r>
+        <w:t>the game doesn</w:t>
+      </w:r>
+      <w:r>
+        <w:t>'t have yet. Time constraints</w:t>
+      </w:r>
+      <w:r>
+        <w:t xml:space="preserve"> help</w:t>
+      </w:r>
+      <w:r>
+        <w:t xml:space="preserve"> </w:t>
+      </w:r>
+      <w:r>
+        <w:t xml:space="preserve">to </w:t>
+      </w:r>
+      <w:r>
+        <w:t xml:space="preserve">prevent this, </w:t>
+      </w:r>
+      <w:r>
+        <w:t>as they force the developers to solve the most urgent problems</w:t>
+      </w:r>
+      <w:r>
+        <w:t xml:space="preserve"> instead of tackling ones </w:t>
+      </w:r>
+      <w:r>
+        <w:t>they</w:t>
+      </w:r>
+      <w:r>
+        <w:t xml:space="preserve"> don't have yet.</w:t>
+      </w:r>
+    </w:p>
+    <w:p>
+      <w:pPr>
+        <w:ind w:firstLine="202"/>
+        <w:jc w:val="both"/>
+      </w:pPr>
+      <w:r>
+        <w:t xml:space="preserve">Conveyance </w:t>
+      </w:r>
+      <w:r>
+        <w:t>was another difficult aspect of the project, and ended up being one of the most important aspects of the game</w:t>
+      </w:r>
+      <w:r>
+        <w:t xml:space="preserve">. Players need to be able to understand </w:t>
+      </w:r>
+      <w:r>
+        <w:t>the</w:t>
+      </w:r>
+      <w:r>
+        <w:t xml:space="preserve"> game, and any lazy shortcuts </w:t>
+      </w:r>
+      <w:r>
+        <w:t>developers</w:t>
+      </w:r>
+      <w:r>
+        <w:t xml:space="preserve"> do for </w:t>
+      </w:r>
+      <w:r>
+        <w:t>themselves</w:t>
+      </w:r>
+      <w:r>
+        <w:t xml:space="preserve"> cut into </w:t>
+      </w:r>
+      <w:r>
+        <w:t>the game’s</w:t>
+      </w:r>
+      <w:r>
+        <w:t xml:space="preserve"> experience.</w:t>
+      </w:r>
+      <w:r>
+        <w:t xml:space="preserve"> For example, the equipment system was confusing and unwieldy for most of the project. Whenever players moved over a piece of equipment, it was automatically picked up, which caused players to wonder how they gathered the equipment or caused them to ignore it completely. </w:t>
+      </w:r>
+      <w:r>
+        <w:t xml:space="preserve">This remained in the project as a </w:t>
+      </w:r>
+      <w:proofErr w:type="spellStart"/>
+      <w:r>
+        <w:t>todo</w:t>
+      </w:r>
+      <w:proofErr w:type="spellEnd"/>
+      <w:r>
+        <w:t xml:space="preserve"> until less than a month out, when it was replaced with a system where players always had to hold a button to pick up equipment. This not only showed up as a complaint multiple times throughout that period, but distracted from other issues that needed feedback and wasted playtesting time.</w:t>
+      </w:r>
+    </w:p>
+    <w:p>
+      <w:pPr>
+        <w:pStyle w:val="Heading1"/>
+        <w:rPr>
+          <w:color w:val="000000" w:themeColor="text1"/>
+        </w:rPr>
+      </w:pPr>
+      <w:r>
+        <w:rPr>
+          <w:color w:val="000000" w:themeColor="text1"/>
+        </w:rPr>
+        <w:t>Conclusion</w:t>
+      </w:r>
+    </w:p>
+    <w:p>
+      <w:pPr>
+        <w:pStyle w:val="Text"/>
+      </w:pPr>
+      <w:r>
+        <w:rPr>
+          <w:color w:val="000000" w:themeColor="text1"/>
+        </w:rPr>
+        <w:t xml:space="preserve">This thesis aims </w:t>
+      </w:r>
+      <w:r>
+        <w:rPr>
+          <w:color w:val="000000" w:themeColor="text1"/>
+        </w:rPr>
+        <w:t>to demonstrate an all-around mastery</w:t>
+      </w:r>
+      <w:r>
+        <w:rPr>
+          <w:color w:val="000000" w:themeColor="text1"/>
+        </w:rPr>
+        <w:t xml:space="preserve"> of </w:t>
+      </w:r>
+      <w:r>
+        <w:rPr>
+          <w:color w:val="000000" w:themeColor="text1"/>
+        </w:rPr>
+        <w:t>the lessons and skills developed through the Guildhall’s software development track</w:t>
+      </w:r>
+      <w:r>
+        <w:rPr>
+          <w:color w:val="000000" w:themeColor="text1"/>
+        </w:rPr>
+        <w:t xml:space="preserve"> by creating a well-polished </w:t>
+      </w:r>
+      <w:r>
+        <w:rPr>
+          <w:color w:val="000000" w:themeColor="text1"/>
+        </w:rPr>
+        <w:t>game</w:t>
+      </w:r>
+      <w:r>
+        <w:rPr>
+          <w:color w:val="000000" w:themeColor="text1"/>
+        </w:rPr>
+        <w:t xml:space="preserve"> prototype</w:t>
+      </w:r>
+      <w:r>
+        <w:rPr>
+          <w:color w:val="000000" w:themeColor="text1"/>
+        </w:rPr>
+        <w:t xml:space="preserve">. </w:t>
+      </w:r>
+      <w:r>
+        <w:rPr>
+          <w:color w:val="000000" w:themeColor="text1"/>
+        </w:rPr>
+        <w:t>By</w:t>
+      </w:r>
+      <w:r>
+        <w:rPr>
+          <w:color w:val="000000" w:themeColor="text1"/>
+        </w:rPr>
+        <w:t xml:space="preserve"> building</w:t>
+      </w:r>
+      <w:r>
+        <w:rPr>
+          <w:color w:val="000000" w:themeColor="text1"/>
+        </w:rPr>
+        <w:t xml:space="preserve"> a competitiv</w:t>
+      </w:r>
+      <w:r>
+        <w:rPr>
+          <w:color w:val="000000" w:themeColor="text1"/>
+        </w:rPr>
+        <w:t>e, open-</w:t>
+      </w:r>
+      <w:r>
+        <w:rPr>
+          <w:color w:val="000000" w:themeColor="text1"/>
+        </w:rPr>
+        <w:t xml:space="preserve">arena, </w:t>
+      </w:r>
+      <w:r>
+        <w:rPr>
+          <w:color w:val="000000" w:themeColor="text1"/>
+        </w:rPr>
+        <w:t>two-dimensional</w:t>
+      </w:r>
+      <w:r>
+        <w:rPr>
+          <w:color w:val="000000" w:themeColor="text1"/>
+        </w:rPr>
+        <w:t xml:space="preserve"> twin-stick shooter from the ground up</w:t>
+      </w:r>
+      <w:r>
+        <w:rPr>
+          <w:color w:val="000000" w:themeColor="text1"/>
+        </w:rPr>
+        <w:t>, polishing and optimizing the game, the artifact support</w:t>
+      </w:r>
+      <w:r>
+        <w:rPr>
+          <w:color w:val="000000" w:themeColor="text1"/>
+        </w:rPr>
+        <w:t>s</w:t>
+      </w:r>
+      <w:r>
+        <w:rPr>
+          <w:color w:val="000000" w:themeColor="text1"/>
+        </w:rPr>
+        <w:t xml:space="preserve"> the thesis’ claim of mastery</w:t>
+      </w:r>
+      <w:r>
+        <w:rPr>
+          <w:color w:val="000000" w:themeColor="text1"/>
+        </w:rPr>
+        <w:t xml:space="preserve">. </w:t>
       </w:r>
       <w:bookmarkStart w:id="27" w:name="_GoBack"/>
       <w:bookmarkEnd w:id="27"/>
-      <w:r>
-        <w:t>lems for games</w:t>
-      </w:r>
-      <w:r>
-        <w:t xml:space="preserve">. </w:t>
-      </w:r>
-      <w:r>
-        <w:t xml:space="preserve">If the game isn't </w:t>
-      </w:r>
-      <w:r>
-        <w:t>playable</w:t>
-      </w:r>
-      <w:r>
-        <w:t xml:space="preserve">, but you have a great </w:t>
-      </w:r>
-      <w:r>
-        <w:t xml:space="preserve">engine </w:t>
-      </w:r>
-      <w:r>
-        <w:t xml:space="preserve">system, you didn't </w:t>
-      </w:r>
-      <w:r>
-        <w:t>do</w:t>
-      </w:r>
-      <w:r>
-        <w:t xml:space="preserve"> it the "right way", as you don't have the product you set out to make.</w:t>
-      </w:r>
-      <w:r>
-        <w:t xml:space="preserve"> Programming in a custom engine creates the</w:t>
-      </w:r>
-      <w:r>
-        <w:t xml:space="preserve"> temptation to solve problems </w:t>
-      </w:r>
-      <w:r>
-        <w:t>the game doesn</w:t>
-      </w:r>
-      <w:r>
-        <w:t>'t have yet. Time constraints</w:t>
-      </w:r>
-      <w:r>
-        <w:t xml:space="preserve"> help</w:t>
-      </w:r>
-      <w:r>
-        <w:t xml:space="preserve"> </w:t>
-      </w:r>
-      <w:r>
-        <w:t xml:space="preserve">to </w:t>
-      </w:r>
-      <w:r>
-        <w:t xml:space="preserve">prevent this, </w:t>
-      </w:r>
-      <w:r>
-        <w:t>as they force the developers to solve the most urgent problems</w:t>
-      </w:r>
-      <w:r>
-        <w:t xml:space="preserve"> instead of tackling ones </w:t>
-      </w:r>
-      <w:r>
-        <w:t>they</w:t>
-      </w:r>
-      <w:r>
-        <w:t xml:space="preserve"> don't have yet.</w:t>
-      </w:r>
-    </w:p>
-    <w:p>
-      <w:pPr>
-        <w:ind w:firstLine="202"/>
-        <w:jc w:val="both"/>
-      </w:pPr>
-      <w:r>
-        <w:t xml:space="preserve">Conveyance </w:t>
-      </w:r>
-      <w:r>
-        <w:t>was another difficult aspect of the project, and ended up being one of the most important aspects of the game</w:t>
-      </w:r>
-      <w:r>
-        <w:t xml:space="preserve">. Players need to be able to understand </w:t>
-      </w:r>
-      <w:r>
-        <w:t>the</w:t>
-      </w:r>
-      <w:r>
-        <w:t xml:space="preserve"> game, and any lazy shortcuts </w:t>
-      </w:r>
-      <w:r>
-        <w:t>developers</w:t>
-      </w:r>
-      <w:r>
-        <w:t xml:space="preserve"> do for </w:t>
-      </w:r>
-      <w:r>
-        <w:t>themselves</w:t>
-      </w:r>
-      <w:r>
-        <w:t xml:space="preserve"> cut into </w:t>
-      </w:r>
-      <w:r>
-        <w:t>the game’s</w:t>
-      </w:r>
-      <w:r>
-        <w:t xml:space="preserve"> experience.</w:t>
-      </w:r>
-      <w:r>
-        <w:t xml:space="preserve"> For example, the equipment system was confusing and unwieldy for most of the project. Whenever players moved over a piece of equipment, it was automatically picked up, which caused players to wonder how they gathered the equipment or caused them to ignore it completely. </w:t>
-      </w:r>
-    </w:p>
-    <w:p>
-      <w:pPr>
-        <w:pStyle w:val="Heading1"/>
-        <w:rPr>
-          <w:color w:val="000000" w:themeColor="text1"/>
-        </w:rPr>
-      </w:pPr>
-      <w:r>
-        <w:rPr>
-          <w:color w:val="000000" w:themeColor="text1"/>
-        </w:rPr>
-        <w:t>Conclusion</w:t>
-      </w:r>
-    </w:p>
-    <w:p>
-      <w:pPr>
-        <w:pStyle w:val="Text"/>
-        <w:rPr>
-          <w:color w:val="000000" w:themeColor="text1"/>
-        </w:rPr>
-      </w:pPr>
-      <w:r>
-        <w:rPr>
-          <w:color w:val="000000" w:themeColor="text1"/>
-        </w:rPr>
-        <w:t xml:space="preserve">This thesis aims </w:t>
-      </w:r>
-      <w:r>
-        <w:rPr>
-          <w:color w:val="000000" w:themeColor="text1"/>
-        </w:rPr>
-        <w:t>to demonstrate an all-around mastery</w:t>
-      </w:r>
-      <w:r>
-        <w:rPr>
-          <w:color w:val="000000" w:themeColor="text1"/>
-        </w:rPr>
-        <w:t xml:space="preserve"> of </w:t>
-      </w:r>
-      <w:r>
-        <w:rPr>
-          <w:color w:val="000000" w:themeColor="text1"/>
-        </w:rPr>
-        <w:t>the lessons and skills developed through the Guildhall’s software development track</w:t>
-      </w:r>
-      <w:r>
-        <w:rPr>
-          <w:color w:val="000000" w:themeColor="text1"/>
-        </w:rPr>
-        <w:t xml:space="preserve"> by creating a well-polished </w:t>
-      </w:r>
-      <w:r>
-        <w:rPr>
-          <w:color w:val="000000" w:themeColor="text1"/>
-        </w:rPr>
-        <w:t>game</w:t>
-      </w:r>
-      <w:r>
-        <w:rPr>
-          <w:color w:val="000000" w:themeColor="text1"/>
-        </w:rPr>
-        <w:t xml:space="preserve"> prototype</w:t>
-      </w:r>
-      <w:r>
-        <w:rPr>
-          <w:color w:val="000000" w:themeColor="text1"/>
-        </w:rPr>
-        <w:t xml:space="preserve">. </w:t>
-      </w:r>
-      <w:r>
-        <w:rPr>
-          <w:color w:val="000000" w:themeColor="text1"/>
-        </w:rPr>
-        <w:t>By</w:t>
-      </w:r>
-      <w:r>
-        <w:rPr>
-          <w:color w:val="000000" w:themeColor="text1"/>
-        </w:rPr>
-        <w:t xml:space="preserve"> building</w:t>
-      </w:r>
-      <w:r>
-        <w:rPr>
-          <w:color w:val="000000" w:themeColor="text1"/>
-        </w:rPr>
-        <w:t xml:space="preserve"> a competitiv</w:t>
-      </w:r>
-      <w:r>
-        <w:rPr>
-          <w:color w:val="000000" w:themeColor="text1"/>
-        </w:rPr>
-        <w:t>e, open-</w:t>
-      </w:r>
-      <w:r>
-        <w:rPr>
-          <w:color w:val="000000" w:themeColor="text1"/>
-        </w:rPr>
-        <w:t xml:space="preserve">arena, </w:t>
-      </w:r>
-      <w:r>
-        <w:rPr>
-          <w:color w:val="000000" w:themeColor="text1"/>
-        </w:rPr>
-        <w:t>two-dimensional</w:t>
-      </w:r>
-      <w:r>
-        <w:rPr>
-          <w:color w:val="000000" w:themeColor="text1"/>
-        </w:rPr>
-        <w:t xml:space="preserve"> twin-stick shooter from the ground up</w:t>
-      </w:r>
-      <w:r>
-        <w:rPr>
-          <w:color w:val="000000" w:themeColor="text1"/>
-        </w:rPr>
-        <w:t>, polishing and optimizing the game, the artifact support</w:t>
-      </w:r>
-      <w:r>
-        <w:rPr>
-          <w:color w:val="000000" w:themeColor="text1"/>
-        </w:rPr>
-        <w:t>s</w:t>
-      </w:r>
-      <w:r>
-        <w:rPr>
-          <w:color w:val="000000" w:themeColor="text1"/>
-        </w:rPr>
-        <w:t xml:space="preserve"> the thesis’ claim of mastery</w:t>
-      </w:r>
-      <w:r>
-        <w:rPr>
-          <w:color w:val="000000" w:themeColor="text1"/>
-        </w:rPr>
-        <w:t xml:space="preserve">. </w:t>
-      </w:r>
-    </w:p>
-    <w:p>
-      <w:pPr>
-        <w:pStyle w:val="Text"/>
-      </w:pPr>
       <w:r>
         <w:t>Completion o</w:t>
       </w:r>
@@ -12192,13 +12508,7 @@
                       <w:rPr>
                         <w:noProof/>
                       </w:rPr>
-                      <w:t>V. Chelaru, "Rock Paper Scissors - A Method for Competitive Game Play Design," 23 January 2007. [Online]. Available: http://www.gamasutra.com/view/feature/130150/rock_pa</w:t>
-                    </w:r>
-                    <w:r>
-                      <w:rPr>
-                        <w:noProof/>
-                      </w:rPr>
-                      <w:t>per_scissors__a_method_for_.php. [Accessed 8 September 2016].</w:t>
+                      <w:t>V. Chelaru, "Rock Paper Scissors - A Method for Competitive Game Play Design," 23 January 2007. [Online]. Available: http://www.gamasutra.com/view/feature/130150/rock_paper_scissors__a_method_for_.php. [Accessed 8 September 2016].</w:t>
                     </w:r>
                   </w:p>
                 </w:tc>
@@ -13191,7 +13501,15 @@
             <w:rStyle w:val="Hyperlink"/>
             <w:noProof/>
           </w:rPr>
-          <w:t>Figure 8: The spreadshot weapon (right) encourages players to get in as close as possible to blast enemies with as many shots as possible. The wave gun (left) outranges the spreadshot, but encourages the player to keep enemies at the focal point for optimal damage.</w:t>
+          <w:t xml:space="preserve">Figure 8: The spreadshot weapon (right) encourages players to get in as close as possible to blast enemies with as many shots as possible. The wave gun (left) outranges the spreadshot, but </w:t>
+        </w:r>
+        <w:r>
+          <w:rPr>
+            <w:rStyle w:val="Hyperlink"/>
+            <w:noProof/>
+          </w:rPr>
+          <w:lastRenderedPageBreak/>
+          <w:t>encourages the player to keep enemies at the focal point for optimal damage.</w:t>
         </w:r>
         <w:r>
           <w:rPr>
@@ -14382,7 +14700,7 @@
       <w:rPr>
         <w:noProof/>
       </w:rPr>
-      <w:t>10</w:t>
+      <w:t>11</w:t>
     </w:r>
     <w:r>
       <w:fldChar w:fldCharType="end"/>
@@ -18296,7 +18614,7 @@
 </file>
 
 <file path=customXml/itemProps1.xml><?xml version="1.0" encoding="utf-8"?>
-<ds:datastoreItem xmlns:ds="http://schemas.openxmlformats.org/officeDocument/2006/customXml" ds:itemID="{74A574C5-3300-47FB-B814-2CA8B1445C62}">
+<ds:datastoreItem xmlns:ds="http://schemas.openxmlformats.org/officeDocument/2006/customXml" ds:itemID="{4FD2D913-D4D3-441C-97C9-17C0DDA6E627}">
   <ds:schemaRefs>
     <ds:schemaRef ds:uri="http://schemas.openxmlformats.org/officeDocument/2006/bibliography"/>
   </ds:schemaRefs>

</xml_diff>

<commit_message>
Added Alex's suggestions to the paper!
</commit_message>
<xml_diff>
--- a/Docs/Cloudy_Thesis.docx
+++ b/Docs/Cloudy_Thesis.docx
@@ -1177,15 +1177,7 @@
         <w:t xml:space="preserve">, including split-screen game design and </w:t>
       </w:r>
       <w:r>
-        <w:t>shoot-</w:t>
-      </w:r>
-      <w:proofErr w:type="spellStart"/>
-      <w:r>
-        <w:t>em</w:t>
-      </w:r>
-      <w:proofErr w:type="spellEnd"/>
-      <w:r>
-        <w:t>-up</w:t>
+        <w:t>shoot-em-up</w:t>
       </w:r>
       <w:r>
         <w:t xml:space="preserve"> (</w:t>
@@ -1278,15 +1270,7 @@
         <w:t>find</w:t>
       </w:r>
       <w:r>
-        <w:t xml:space="preserve"> games with mechanics, playstyle, and gameplay </w:t>
-      </w:r>
-      <w:proofErr w:type="gramStart"/>
-      <w:r>
-        <w:t>similar to</w:t>
-      </w:r>
-      <w:proofErr w:type="gramEnd"/>
-      <w:r>
-        <w:t xml:space="preserve"> the proposed mastery project. The researcher then </w:t>
+        <w:t xml:space="preserve"> games with mechanics, playstyle, and gameplay similar to the proposed mastery project. The researcher then </w:t>
       </w:r>
       <w:r>
         <w:t>studied</w:t>
@@ -1300,19 +1284,11 @@
       <w:r>
         <w:t xml:space="preserve"> suggested games, including </w:t>
       </w:r>
-      <w:proofErr w:type="spellStart"/>
       <w:r>
         <w:rPr>
           <w:i/>
         </w:rPr>
-        <w:t>Galak</w:t>
-      </w:r>
-      <w:proofErr w:type="spellEnd"/>
-      <w:r>
-        <w:rPr>
-          <w:i/>
-        </w:rPr>
-        <w:t>-Z</w:t>
+        <w:t>Galak-Z</w:t>
       </w:r>
       <w:r>
         <w:t xml:space="preserve"> and </w:t>
@@ -1397,13 +1373,8 @@
         <w:t>"</w:t>
       </w:r>
       <w:r>
-        <w:t xml:space="preserve">, author Victor </w:t>
-      </w:r>
-      <w:proofErr w:type="spellStart"/>
-      <w:r>
-        <w:t>Chelaru</w:t>
-      </w:r>
-      <w:proofErr w:type="spellEnd"/>
+        <w:t>, author Victor Chelaru</w:t>
+      </w:r>
       <w:r>
         <w:t xml:space="preserve"> discusses the nature of Rock Paper Scissors</w:t>
       </w:r>
@@ -1423,15 +1394,7 @@
         <w:t>in which</w:t>
       </w:r>
       <w:r>
-        <w:t xml:space="preserve"> certain attacks have an absolute advantage or tie with others (just like the game the design’s namesake shares). The article goes in-depth on the metagame of “Pure RPS”, where the attacks have no lead up or predictability (grounded </w:t>
-      </w:r>
-      <w:proofErr w:type="gramStart"/>
-      <w:r>
-        <w:t>units</w:t>
-      </w:r>
-      <w:proofErr w:type="gramEnd"/>
-      <w:r>
-        <w:t xml:space="preserve"> vs flying units in an RTS), “RPS and Signals”, where attacks do have </w:t>
+        <w:t xml:space="preserve"> certain attacks have an absolute advantage or tie with others (just like the game the design’s namesake shares). The article goes in-depth on the metagame of “Pure RPS”, where the attacks have no lead up or predictability (grounded units vs flying units in an RTS), “RPS and Signals”, where attacks do have </w:t>
       </w:r>
       <w:r>
         <w:rPr>
@@ -1812,15 +1775,7 @@
         <w:t>rogression loops</w:t>
       </w:r>
       <w:r>
-        <w:t xml:space="preserve">, which spiral upward as players gain power </w:t>
-      </w:r>
-      <w:proofErr w:type="gramStart"/>
-      <w:r>
-        <w:t>in order to</w:t>
-      </w:r>
-      <w:proofErr w:type="gramEnd"/>
-      <w:r>
-        <w:t xml:space="preserve"> accomplish new feats </w:t>
+        <w:t xml:space="preserve">, which spiral upward as players gain power in order to accomplish new feats </w:t>
       </w:r>
       <w:r>
         <w:t xml:space="preserve">which </w:t>
@@ -2395,27 +2350,13 @@
         <w:rPr>
           <w:i w:val="0"/>
         </w:rPr>
-        <w:t xml:space="preserve"> </w:t>
-      </w:r>
-      <w:proofErr w:type="gramStart"/>
+        <w:t xml:space="preserve"> hav</w:t>
+      </w:r>
       <w:r>
         <w:rPr>
           <w:i w:val="0"/>
         </w:rPr>
-        <w:t>hav</w:t>
-      </w:r>
-      <w:r>
-        <w:rPr>
-          <w:i w:val="0"/>
-        </w:rPr>
-        <w:t>e to</w:t>
-      </w:r>
-      <w:proofErr w:type="gramEnd"/>
-      <w:r>
-        <w:rPr>
-          <w:i w:val="0"/>
-        </w:rPr>
-        <w:t xml:space="preserve"> pay extremely close attention to their surroundings, as bullets come in various speeds and patterns that can end players</w:t>
+        <w:t>e to pay extremely close attention to their surroundings, as bullets come in various speeds and patterns that can end players</w:t>
       </w:r>
       <w:r>
         <w:rPr>
@@ -3153,13 +3094,8 @@
         </w:rPr>
         <w:t xml:space="preserve">: </w:t>
       </w:r>
-      <w:proofErr w:type="spellStart"/>
-      <w:r>
-        <w:t>Galak</w:t>
-      </w:r>
-      <w:proofErr w:type="spellEnd"/>
-      <w:r>
-        <w:t>-Z's</w:t>
+      <w:r>
+        <w:t>Galak-Z's</w:t>
       </w:r>
       <w:r>
         <w:rPr>
@@ -3171,21 +3107,7 @@
         <w:rPr>
           <w:i w:val="0"/>
         </w:rPr>
-        <w:t xml:space="preserve">, creating the feel of </w:t>
-      </w:r>
-      <w:proofErr w:type="gramStart"/>
-      <w:r>
-        <w:rPr>
-          <w:i w:val="0"/>
-        </w:rPr>
-        <w:t>actually driving</w:t>
-      </w:r>
-      <w:proofErr w:type="gramEnd"/>
-      <w:r>
-        <w:rPr>
-          <w:i w:val="0"/>
-        </w:rPr>
-        <w:t xml:space="preserve"> a spaceship</w:t>
+        <w:t>, creating the feel of actually driving a spaceship</w:t>
       </w:r>
       <w:sdt>
         <w:sdtPr>
@@ -3249,102 +3171,86 @@
         <w:ind w:firstLine="202"/>
         <w:jc w:val="both"/>
       </w:pPr>
-      <w:proofErr w:type="spellStart"/>
       <w:r>
         <w:rPr>
           <w:i/>
         </w:rPr>
-        <w:t>Galak</w:t>
-      </w:r>
-      <w:proofErr w:type="spellEnd"/>
+        <w:t>Galak-Z</w:t>
+      </w:r>
+      <w:r>
+        <w:t xml:space="preserve"> is n, 80’s s</w:t>
+      </w:r>
+      <w:r>
+        <w:t xml:space="preserve">ci-fi </w:t>
+      </w:r>
+      <w:r>
+        <w:t xml:space="preserve">anime </w:t>
+      </w:r>
+      <w:r>
+        <w:t xml:space="preserve">styled </w:t>
+      </w:r>
+      <w:r>
+        <w:t>r</w:t>
+      </w:r>
+      <w:r>
+        <w:t>oguelike</w:t>
+      </w:r>
+      <w:r>
+        <w:t xml:space="preserve"> shmup</w:t>
+      </w:r>
+      <w:r>
+        <w:t xml:space="preserve"> that casts players as a lone pilot fighting against enemies in cavernous planetary dungeons. The gameplay combines </w:t>
+      </w:r>
+      <w:r>
+        <w:t>r</w:t>
+      </w:r>
+      <w:r>
+        <w:t>oguelike</w:t>
+      </w:r>
+      <w:r>
+        <w:t xml:space="preserve"> gameplay with </w:t>
+      </w:r>
+      <w:r>
+        <w:t>shmup</w:t>
+      </w:r>
+      <w:r>
+        <w:t xml:space="preserve"> controls to create a unique experience, as </w:t>
+      </w:r>
+      <w:r>
+        <w:t>the player</w:t>
+      </w:r>
+      <w:r>
+        <w:t xml:space="preserve"> pilot</w:t>
+      </w:r>
+      <w:r>
+        <w:t>s</w:t>
+      </w:r>
+      <w:r>
+        <w:t xml:space="preserve"> a physics-based </w:t>
+      </w:r>
+      <w:r>
+        <w:t>ship</w:t>
+      </w:r>
+      <w:r>
+        <w:t xml:space="preserve"> through various “dungeon rooms”. The game also values stealth, as the player’s rockets make noise that alert enemies to the player’s presence. The game’s unique aesthetic and polish are high quality, and while </w:t>
+      </w:r>
+      <w:r>
+        <w:t xml:space="preserve">mostly </w:t>
+      </w:r>
+      <w:r>
+        <w:t>out of scope for the constraints of the thesis, serve</w:t>
+      </w:r>
+      <w:r>
+        <w:t>d</w:t>
+      </w:r>
+      <w:r>
+        <w:t xml:space="preserve"> as a great reference to aspire and work towards. </w:t>
+      </w:r>
       <w:r>
         <w:rPr>
           <w:i/>
         </w:rPr>
-        <w:t>-Z</w:t>
-      </w:r>
-      <w:r>
-        <w:t xml:space="preserve"> is n, 80’s s</w:t>
-      </w:r>
-      <w:r>
-        <w:t xml:space="preserve">ci-fi </w:t>
-      </w:r>
-      <w:r>
-        <w:t xml:space="preserve">anime </w:t>
-      </w:r>
-      <w:r>
-        <w:t xml:space="preserve">styled </w:t>
-      </w:r>
-      <w:r>
-        <w:t>r</w:t>
-      </w:r>
-      <w:r>
-        <w:t>oguelike</w:t>
-      </w:r>
-      <w:r>
-        <w:t xml:space="preserve"> shmup</w:t>
-      </w:r>
-      <w:r>
-        <w:t xml:space="preserve"> that casts players as a lone pilot fighting against enemies in cavernous planetary dungeons. The gameplay combines </w:t>
-      </w:r>
-      <w:r>
-        <w:t>r</w:t>
-      </w:r>
-      <w:r>
-        <w:t>oguelike</w:t>
-      </w:r>
-      <w:r>
-        <w:t xml:space="preserve"> gameplay with </w:t>
-      </w:r>
-      <w:r>
-        <w:t>shmup</w:t>
-      </w:r>
-      <w:r>
-        <w:t xml:space="preserve"> controls to create a unique experience, as </w:t>
-      </w:r>
-      <w:r>
-        <w:t>the player</w:t>
-      </w:r>
-      <w:r>
-        <w:t xml:space="preserve"> pilot</w:t>
-      </w:r>
-      <w:r>
-        <w:t>s</w:t>
-      </w:r>
-      <w:r>
-        <w:t xml:space="preserve"> a physics-based </w:t>
-      </w:r>
-      <w:r>
-        <w:t>ship</w:t>
-      </w:r>
-      <w:r>
-        <w:t xml:space="preserve"> through various “dungeon rooms”. The game also values stealth, as the player’s rockets make noise that alert enemies to the player’s presence. The game’s unique aesthetic and polish are high quality, and while </w:t>
-      </w:r>
-      <w:r>
-        <w:t xml:space="preserve">mostly </w:t>
-      </w:r>
-      <w:r>
-        <w:t>out of scope for the constraints of the thesis, serve</w:t>
-      </w:r>
-      <w:r>
-        <w:t>d</w:t>
-      </w:r>
-      <w:r>
-        <w:t xml:space="preserve"> as a great reference to aspire and work towards. </w:t>
-      </w:r>
-      <w:proofErr w:type="spellStart"/>
-      <w:r>
-        <w:rPr>
-          <w:i/>
-        </w:rPr>
-        <w:t>Galak</w:t>
-      </w:r>
-      <w:proofErr w:type="spellEnd"/>
-      <w:r>
-        <w:rPr>
-          <w:i/>
-        </w:rPr>
-        <w:t>-Z</w:t>
+        <w:t>Galak-Z</w:t>
       </w:r>
       <w:r>
         <w:t xml:space="preserve">’s ship controls are also intuitive, and the artifact </w:t>
@@ -3424,21 +3330,8 @@
         <w:ind w:firstLine="202"/>
         <w:jc w:val="both"/>
       </w:pPr>
-      <w:proofErr w:type="gramStart"/>
-      <w:r>
-        <w:t>The majority of</w:t>
-      </w:r>
-      <w:proofErr w:type="gramEnd"/>
-      <w:r>
-        <w:t xml:space="preserve"> the games listed have some sort of RPS gameplay, as outlined by </w:t>
-      </w:r>
-      <w:proofErr w:type="spellStart"/>
-      <w:r>
-        <w:t>Chelaru’s</w:t>
-      </w:r>
-      <w:proofErr w:type="spellEnd"/>
-      <w:r>
-        <w:t xml:space="preserve"> paper</w:t>
+      <w:r>
+        <w:t>The majority of the games listed have some sort of RPS gameplay, as outlined by Chelaru’s paper</w:t>
       </w:r>
       <w:sdt>
         <w:sdtPr>
@@ -3663,15 +3556,7 @@
         </w:sdtContent>
       </w:sdt>
       <w:r>
-        <w:t xml:space="preserve">. Because players </w:t>
-      </w:r>
-      <w:proofErr w:type="gramStart"/>
-      <w:r>
-        <w:t>are able to</w:t>
-      </w:r>
-      <w:proofErr w:type="gramEnd"/>
-      <w:r>
-        <w:t xml:space="preserve"> lure and stack multiple enemies to create hordes that would obliterate the game’s flow via incredibly intense moments, giving the player the option to take a break at any point prevents the game from becoming overwhelming </w:t>
+        <w:t xml:space="preserve">. Because players are able to lure and stack multiple enemies to create hordes that would obliterate the game’s flow via incredibly intense moments, giving the player the option to take a break at any point prevents the game from becoming overwhelming </w:t>
       </w:r>
       <w:sdt>
         <w:sdtPr>
@@ -3703,30 +3588,14 @@
       <w:r>
         <w:t xml:space="preserve">. </w:t>
       </w:r>
-      <w:proofErr w:type="spellStart"/>
       <w:r>
         <w:rPr>
           <w:i/>
         </w:rPr>
-        <w:t>Galak</w:t>
-      </w:r>
-      <w:proofErr w:type="spellEnd"/>
-      <w:r>
-        <w:rPr>
-          <w:i/>
-        </w:rPr>
-        <w:t>-Z</w:t>
-      </w:r>
-      <w:r>
-        <w:t xml:space="preserve"> comes from the other end of the spectrum, where </w:t>
-      </w:r>
-      <w:proofErr w:type="gramStart"/>
-      <w:r>
-        <w:t>the majority of</w:t>
-      </w:r>
-      <w:proofErr w:type="gramEnd"/>
-      <w:r>
-        <w:t xml:space="preserve"> gameplay isn’t </w:t>
+        <w:t>Galak-Z</w:t>
+      </w:r>
+      <w:r>
+        <w:t xml:space="preserve"> comes from the other end of the spectrum, where the majority of gameplay isn’t </w:t>
       </w:r>
       <w:r>
         <w:t xml:space="preserve">hectic, but tension </w:t>
@@ -4002,19 +3871,11 @@
       <w:r>
         <w:t xml:space="preserve"> and </w:t>
       </w:r>
-      <w:proofErr w:type="spellStart"/>
       <w:r>
         <w:rPr>
           <w:i/>
         </w:rPr>
-        <w:t>Galak</w:t>
-      </w:r>
-      <w:proofErr w:type="spellEnd"/>
-      <w:r>
-        <w:rPr>
-          <w:i/>
-        </w:rPr>
-        <w:t>-Z</w:t>
+        <w:t>Galak-Z</w:t>
       </w:r>
       <w:r>
         <w:t xml:space="preserve">’s differing control styles to create the best combat experience for the artifact. As mentioned in </w:t>
@@ -4526,14 +4387,27 @@
       <w:r>
         <w:t xml:space="preserve">Figure </w:t>
       </w:r>
-      <w:fldSimple w:instr=" SEQ Figure \* ARABIC ">
-        <w:r>
-          <w:rPr>
-            <w:noProof/>
-          </w:rPr>
-          <w:t>5</w:t>
-        </w:r>
-      </w:fldSimple>
+      <w:r>
+        <w:fldChar w:fldCharType="begin"/>
+      </w:r>
+      <w:r>
+        <w:instrText xml:space="preserve"> SEQ Figure \* ARABIC </w:instrText>
+      </w:r>
+      <w:r>
+        <w:fldChar w:fldCharType="separate"/>
+      </w:r>
+      <w:r>
+        <w:rPr>
+          <w:noProof/>
+        </w:rPr>
+        <w:t>5</w:t>
+      </w:r>
+      <w:r>
+        <w:rPr>
+          <w:noProof/>
+        </w:rPr>
+        <w:fldChar w:fldCharType="end"/>
+      </w:r>
       <w:r>
         <w:t>: A game of AllStar, featuring the two main phases of gameplay, Assembly and Challenge.</w:t>
       </w:r>
@@ -4651,11 +4525,9 @@
       <w:r>
         <w:t xml:space="preserve"> The specific combination of these pickups </w:t>
       </w:r>
-      <w:proofErr w:type="gramStart"/>
       <w:r>
         <w:t>compose</w:t>
       </w:r>
-      <w:proofErr w:type="gramEnd"/>
       <w:r>
         <w:t xml:space="preserve"> a player’s </w:t>
       </w:r>
@@ -4666,7 +4538,10 @@
         <w:t>build</w:t>
       </w:r>
       <w:r>
-        <w:t xml:space="preserve">, </w:t>
+        <w:t>:</w:t>
+      </w:r>
+      <w:r>
+        <w:t xml:space="preserve"> </w:t>
       </w:r>
       <w:r>
         <w:t>the balance of skills based on boosts from</w:t>
@@ -4754,14 +4629,27 @@
       <w:r>
         <w:t xml:space="preserve">Figure </w:t>
       </w:r>
-      <w:fldSimple w:instr=" SEQ Figure \* ARABIC ">
-        <w:r>
-          <w:rPr>
-            <w:noProof/>
-          </w:rPr>
-          <w:t>6</w:t>
-        </w:r>
-      </w:fldSimple>
+      <w:r>
+        <w:fldChar w:fldCharType="begin"/>
+      </w:r>
+      <w:r>
+        <w:instrText xml:space="preserve"> SEQ Figure \* ARABIC </w:instrText>
+      </w:r>
+      <w:r>
+        <w:fldChar w:fldCharType="separate"/>
+      </w:r>
+      <w:r>
+        <w:rPr>
+          <w:noProof/>
+        </w:rPr>
+        <w:t>6</w:t>
+      </w:r>
+      <w:r>
+        <w:rPr>
+          <w:noProof/>
+        </w:rPr>
+        <w:fldChar w:fldCharType="end"/>
+      </w:r>
       <w:r>
         <w:t>: The twelve power-ups, in their respective power families</w:t>
       </w:r>
@@ -4955,13 +4843,20 @@
         <w:t>cooldown time between shots;</w:t>
       </w:r>
       <w:r>
-        <w:t xml:space="preserve"> and </w:t>
-      </w:r>
-      <w:proofErr w:type="gramStart"/>
-      <w:r>
-        <w:t>finally</w:t>
-      </w:r>
-      <w:proofErr w:type="gramEnd"/>
+        <w:t xml:space="preserve"> and finally </w:t>
+      </w:r>
+      <w:r>
+        <w:rPr>
+          <w:i/>
+        </w:rPr>
+        <w:t>damage</w:t>
+      </w:r>
+      <w:r>
+        <w:t>, which increases the amount of damage each projectile does to other entities. The defense family includes</w:t>
+      </w:r>
+      <w:r>
+        <w:t>:</w:t>
+      </w:r>
       <w:r>
         <w:t xml:space="preserve"> </w:t>
       </w:r>
@@ -4969,25 +4864,8 @@
         <w:rPr>
           <w:i/>
         </w:rPr>
-        <w:t>damage</w:t>
-      </w:r>
-      <w:r>
-        <w:t>, which increases the amount of damage each projectile does to other entities. The defense family includes</w:t>
-      </w:r>
-      <w:r>
-        <w:t>:</w:t>
-      </w:r>
-      <w:r>
-        <w:t xml:space="preserve"> </w:t>
-      </w:r>
-      <w:proofErr w:type="spellStart"/>
-      <w:r>
-        <w:rPr>
-          <w:i/>
-        </w:rPr>
         <w:t>Hp</w:t>
       </w:r>
-      <w:proofErr w:type="spellEnd"/>
       <w:r>
         <w:t>, which increases a pl</w:t>
       </w:r>
@@ -5135,7 +5013,7 @@
         <w:t>:</w:t>
       </w:r>
       <w:r>
-        <w:t xml:space="preserve"> are the </w:t>
+        <w:t xml:space="preserve"> the </w:t>
       </w:r>
       <w:r>
         <w:rPr>
@@ -5343,14 +5221,30 @@
       <w:r>
         <w:t xml:space="preserve">Figure </w:t>
       </w:r>
-      <w:fldSimple w:instr=" SEQ Figure \* ARABIC ">
-        <w:r>
-          <w:rPr>
-            <w:noProof/>
-          </w:rPr>
-          <w:t>7</w:t>
-        </w:r>
-      </w:fldSimple>
+      <w:r>
+        <w:fldChar w:fldCharType="begin"/>
+      </w:r>
+      <w:r>
+        <w:instrText xml:space="preserve"> SEQ F</w:instrText>
+      </w:r>
+      <w:r>
+        <w:instrText xml:space="preserve">igure \* ARABIC </w:instrText>
+      </w:r>
+      <w:r>
+        <w:fldChar w:fldCharType="separate"/>
+      </w:r>
+      <w:r>
+        <w:rPr>
+          <w:noProof/>
+        </w:rPr>
+        <w:t>7</w:t>
+      </w:r>
+      <w:r>
+        <w:rPr>
+          <w:noProof/>
+        </w:rPr>
+        <w:fldChar w:fldCharType="end"/>
+      </w:r>
       <w:r>
         <w:t>: Concept art for the different chassis in the game.</w:t>
       </w:r>
@@ -5454,7 +5348,7 @@
             <v:path o:extrusionok="f" gradientshapeok="t" o:connecttype="rect"/>
             <o:lock v:ext="edit" aspectratio="t"/>
           </v:shapetype>
-          <v:shape id="_x0000_i1025" type="#_x0000_t75" style="width:251.85pt;height:123.85pt">
+          <v:shape id="_x0000_i1025" type="#_x0000_t75" style="width:252pt;height:123.75pt">
             <v:imagedata r:id="rId15" o:title="weaponComparison"/>
           </v:shape>
         </w:pict>
@@ -5469,38 +5363,35 @@
       <w:r>
         <w:t xml:space="preserve">Figure </w:t>
       </w:r>
-      <w:fldSimple w:instr=" SEQ Figure \* ARABIC ">
-        <w:r>
-          <w:rPr>
-            <w:noProof/>
-          </w:rPr>
-          <w:t>8</w:t>
-        </w:r>
-      </w:fldSimple>
-      <w:r>
-        <w:t xml:space="preserve">: The </w:t>
-      </w:r>
-      <w:proofErr w:type="spellStart"/>
-      <w:r>
-        <w:t>spreadshot</w:t>
-      </w:r>
-      <w:proofErr w:type="spellEnd"/>
-      <w:r>
-        <w:t xml:space="preserve"> </w:t>
+      <w:r>
+        <w:fldChar w:fldCharType="begin"/>
+      </w:r>
+      <w:r>
+        <w:instrText xml:space="preserve"> SEQ Figure \* ARABIC </w:instrText>
+      </w:r>
+      <w:r>
+        <w:fldChar w:fldCharType="separate"/>
+      </w:r>
+      <w:r>
+        <w:rPr>
+          <w:noProof/>
+        </w:rPr>
+        <w:t>8</w:t>
+      </w:r>
+      <w:r>
+        <w:rPr>
+          <w:noProof/>
+        </w:rPr>
+        <w:fldChar w:fldCharType="end"/>
+      </w:r>
+      <w:r>
+        <w:t xml:space="preserve">: The spreadshot </w:t>
       </w:r>
       <w:r>
         <w:t>weapon</w:t>
       </w:r>
       <w:r>
-        <w:t xml:space="preserve"> (right) encourages players to get in as close as possible to blast enemies with as many shots as possible. The wave gun (left) outranges the </w:t>
-      </w:r>
-      <w:proofErr w:type="spellStart"/>
-      <w:r>
-        <w:t>spreadshot</w:t>
-      </w:r>
-      <w:proofErr w:type="spellEnd"/>
-      <w:r>
-        <w:t>, but encourages the player to keep enemies at the focal point for optimal damage</w:t>
+        <w:t xml:space="preserve"> (right) encourages players to get in as close as possible to blast enemies with as many shots as possible. The wave gun (left) outranges the spreadshot, but encourages the player to keep enemies at the focal point for optimal damage</w:t>
       </w:r>
       <w:r>
         <w:t>.</w:t>
@@ -5616,15 +5507,7 @@
         <w:t xml:space="preserve"> power-up boosts – </w:t>
       </w:r>
       <w:r>
-        <w:t xml:space="preserve">like </w:t>
-      </w:r>
-      <w:proofErr w:type="spellStart"/>
-      <w:r>
-        <w:t>Quickshot’s</w:t>
-      </w:r>
-      <w:proofErr w:type="spellEnd"/>
-      <w:r>
-        <w:t xml:space="preserve"> large burst</w:t>
+        <w:t>like Quickshot’s large burst</w:t>
       </w:r>
       <w:r>
         <w:t xml:space="preserve"> in rate of fire for 5 seconds – to </w:t>
@@ -5662,7 +5545,7 @@
           <w:lang w:eastAsia="ja-JP"/>
         </w:rPr>
         <w:pict w14:anchorId="7EBE6841">
-          <v:shape id="_x0000_i1026" type="#_x0000_t75" style="width:251.85pt;height:169.95pt">
+          <v:shape id="_x0000_i1026" type="#_x0000_t75" style="width:252pt;height:170.25pt">
             <v:imagedata r:id="rId16" o:title="activeShield"/>
           </v:shape>
         </w:pict>
@@ -5680,14 +5563,27 @@
       <w:r>
         <w:t xml:space="preserve">Figure </w:t>
       </w:r>
-      <w:fldSimple w:instr=" SEQ Figure \* ARABIC ">
-        <w:r>
-          <w:rPr>
-            <w:noProof/>
-          </w:rPr>
-          <w:t>9</w:t>
-        </w:r>
-      </w:fldSimple>
+      <w:r>
+        <w:fldChar w:fldCharType="begin"/>
+      </w:r>
+      <w:r>
+        <w:instrText xml:space="preserve"> SEQ Figure \* ARABIC </w:instrText>
+      </w:r>
+      <w:r>
+        <w:fldChar w:fldCharType="separate"/>
+      </w:r>
+      <w:r>
+        <w:rPr>
+          <w:noProof/>
+        </w:rPr>
+        <w:t>9</w:t>
+      </w:r>
+      <w:r>
+        <w:rPr>
+          <w:noProof/>
+        </w:rPr>
+        <w:fldChar w:fldCharType="end"/>
+      </w:r>
       <w:r>
         <w:t xml:space="preserve">: A player </w:t>
       </w:r>
@@ -5783,15 +5679,7 @@
         <w:t xml:space="preserve"> can be picked up by other players.</w:t>
       </w:r>
       <w:r>
-        <w:t xml:space="preserve"> The defeated player </w:t>
-      </w:r>
-      <w:proofErr w:type="gramStart"/>
-      <w:r>
-        <w:t>is able to</w:t>
-      </w:r>
-      <w:proofErr w:type="gramEnd"/>
-      <w:r>
-        <w:t xml:space="preserve"> respawn immediately with the starter chassis and resume the arms race with the power-ups and equipment she has remaining.</w:t>
+        <w:t xml:space="preserve"> The defeated player is able to respawn immediately with the starter chassis and resume the arms race with the power-ups and equipment she has remaining.</w:t>
       </w:r>
     </w:p>
     <w:p>
@@ -5855,14 +5743,27 @@
       <w:r>
         <w:t xml:space="preserve">Figure </w:t>
       </w:r>
-      <w:fldSimple w:instr=" SEQ Figure \* ARABIC ">
-        <w:r>
-          <w:rPr>
-            <w:noProof/>
-          </w:rPr>
-          <w:t>10</w:t>
-        </w:r>
-      </w:fldSimple>
+      <w:r>
+        <w:fldChar w:fldCharType="begin"/>
+      </w:r>
+      <w:r>
+        <w:instrText xml:space="preserve"> SEQ Figure \* ARABIC </w:instrText>
+      </w:r>
+      <w:r>
+        <w:fldChar w:fldCharType="separate"/>
+      </w:r>
+      <w:r>
+        <w:rPr>
+          <w:noProof/>
+        </w:rPr>
+        <w:t>10</w:t>
+      </w:r>
+      <w:r>
+        <w:rPr>
+          <w:noProof/>
+        </w:rPr>
+        <w:fldChar w:fldCharType="end"/>
+      </w:r>
       <w:r>
         <w:t xml:space="preserve">: A player taking advantage of </w:t>
       </w:r>
@@ -6081,14 +5982,27 @@
       <w:r>
         <w:t xml:space="preserve">Figure </w:t>
       </w:r>
-      <w:fldSimple w:instr=" SEQ Figure \* ARABIC ">
-        <w:r>
-          <w:rPr>
-            <w:noProof/>
-          </w:rPr>
-          <w:t>11</w:t>
-        </w:r>
-      </w:fldSimple>
+      <w:r>
+        <w:fldChar w:fldCharType="begin"/>
+      </w:r>
+      <w:r>
+        <w:instrText xml:space="preserve"> SEQ Figure \* ARABIC </w:instrText>
+      </w:r>
+      <w:r>
+        <w:fldChar w:fldCharType="separate"/>
+      </w:r>
+      <w:r>
+        <w:rPr>
+          <w:noProof/>
+        </w:rPr>
+        <w:t>11</w:t>
+      </w:r>
+      <w:r>
+        <w:rPr>
+          <w:noProof/>
+        </w:rPr>
+        <w:fldChar w:fldCharType="end"/>
+      </w:r>
       <w:r>
         <w:t>: One of the minigame splash screens</w:t>
       </w:r>
@@ -6302,10 +6216,16 @@
         <w:t>, a sudden death minigame is played</w:t>
       </w:r>
       <w:r>
-        <w:t>, consisting</w:t>
-      </w:r>
-      <w:r>
-        <w:t xml:space="preserve"> of a small, empty arena where the combatants fight to resolve the tie. If the </w:t>
+        <w:t>. This consists</w:t>
+      </w:r>
+      <w:r>
+        <w:t xml:space="preserve"> of a small, empty arena where the </w:t>
+      </w:r>
+      <w:r>
+        <w:t>tied combatants fight to determine the sole victor</w:t>
+      </w:r>
+      <w:r>
+        <w:t xml:space="preserve">. If the </w:t>
       </w:r>
       <w:r>
         <w:t>sudden death</w:t>
@@ -6342,7 +6262,7 @@
       </w:pPr>
       <w:r>
         <w:pict w14:anchorId="1CBE1F2A">
-          <v:shape id="_x0000_i1027" type="#_x0000_t75" style="width:251.15pt;height:140.95pt">
+          <v:shape id="_x0000_i1027" type="#_x0000_t75" style="width:251.25pt;height:141pt">
             <v:imagedata r:id="rId19" o:title="suddenDeath"/>
           </v:shape>
         </w:pict>
@@ -6357,14 +6277,27 @@
       <w:r>
         <w:t xml:space="preserve">Figure </w:t>
       </w:r>
-      <w:fldSimple w:instr=" SEQ Figure \* ARABIC ">
-        <w:r>
-          <w:rPr>
-            <w:noProof/>
-          </w:rPr>
-          <w:t>12</w:t>
-        </w:r>
-      </w:fldSimple>
+      <w:r>
+        <w:fldChar w:fldCharType="begin"/>
+      </w:r>
+      <w:r>
+        <w:instrText xml:space="preserve"> SEQ Figure \* ARABIC </w:instrText>
+      </w:r>
+      <w:r>
+        <w:fldChar w:fldCharType="separate"/>
+      </w:r>
+      <w:r>
+        <w:rPr>
+          <w:noProof/>
+        </w:rPr>
+        <w:t>12</w:t>
+      </w:r>
+      <w:r>
+        <w:rPr>
+          <w:noProof/>
+        </w:rPr>
+        <w:fldChar w:fldCharType="end"/>
+      </w:r>
       <w:r>
         <w:t>: The sudden death minigame mode. If there's a tie for points at the end of the game, the tied players are thrown into</w:t>
       </w:r>
@@ -6561,13 +6494,8 @@
         <w:t>is responsible for running</w:t>
       </w:r>
       <w:r>
-        <w:t xml:space="preserve"> </w:t>
-      </w:r>
-      <w:proofErr w:type="spellStart"/>
-      <w:r>
-        <w:t>gameplay</w:t>
-      </w:r>
-      <w:proofErr w:type="spellEnd"/>
+        <w:t xml:space="preserve"> gameplay</w:t>
+      </w:r>
       <w:r>
         <w:t xml:space="preserve"> in</w:t>
       </w:r>
@@ -6610,7 +6538,7 @@
           <w:lang w:eastAsia="ja-JP"/>
         </w:rPr>
         <w:pict w14:anchorId="7792F02C">
-          <v:shape id="_x0000_i1028" type="#_x0000_t75" style="width:251.15pt;height:113.65pt">
+          <v:shape id="_x0000_i1028" type="#_x0000_t75" style="width:251.25pt;height:114pt">
             <v:imagedata r:id="rId20" o:title="uml1"/>
           </v:shape>
         </w:pict>
@@ -6625,14 +6553,30 @@
       <w:r>
         <w:t xml:space="preserve">Figure </w:t>
       </w:r>
-      <w:fldSimple w:instr=" SEQ Figure \* ARABIC ">
-        <w:r>
-          <w:rPr>
-            <w:noProof/>
-          </w:rPr>
-          <w:t>13</w:t>
-        </w:r>
-      </w:fldSimple>
+      <w:r>
+        <w:fldChar w:fldCharType="begin"/>
+      </w:r>
+      <w:r>
+        <w:instrText xml:space="preserve"> SEQ Fig</w:instrText>
+      </w:r>
+      <w:r>
+        <w:instrText xml:space="preserve">ure \* ARABIC </w:instrText>
+      </w:r>
+      <w:r>
+        <w:fldChar w:fldCharType="separate"/>
+      </w:r>
+      <w:r>
+        <w:rPr>
+          <w:noProof/>
+        </w:rPr>
+        <w:t>13</w:t>
+      </w:r>
+      <w:r>
+        <w:rPr>
+          <w:noProof/>
+        </w:rPr>
+        <w:fldChar w:fldCharType="end"/>
+      </w:r>
       <w:r>
         <w:t>: A UML Diagram that displays the core</w:t>
       </w:r>
@@ -6671,15 +6615,7 @@
         <w:t xml:space="preserve">in </w:t>
       </w:r>
       <w:r>
-        <w:t xml:space="preserve">a </w:t>
-      </w:r>
-      <w:proofErr w:type="spellStart"/>
-      <w:r>
-        <w:t>GameMode’s</w:t>
-      </w:r>
-      <w:proofErr w:type="spellEnd"/>
-      <w:r>
-        <w:t xml:space="preserve"> world</w:t>
+        <w:t>a GameMode’s world</w:t>
       </w:r>
       <w:r>
         <w:t xml:space="preserve"> are a subclass of the </w:t>
@@ -6704,19 +6640,11 @@
       <w:pPr>
         <w:jc w:val="both"/>
       </w:pPr>
-      <w:proofErr w:type="spellStart"/>
       <w:r>
         <w:rPr>
           <w:i/>
         </w:rPr>
-        <w:t>SpriteGameRenderer</w:t>
-      </w:r>
-      <w:proofErr w:type="spellEnd"/>
-      <w:r>
-        <w:rPr>
-          <w:i/>
-        </w:rPr>
-        <w:t>:</w:t>
+        <w:t>SpriteGameRenderer:</w:t>
       </w:r>
     </w:p>
     <w:p>
@@ -6754,21 +6682,18 @@
       <w:r>
         <w:t xml:space="preserve">registered with the </w:t>
       </w:r>
-      <w:proofErr w:type="spellStart"/>
       <w:r>
         <w:rPr>
           <w:i/>
         </w:rPr>
         <w:t>SpriteGameRenderer</w:t>
       </w:r>
-      <w:proofErr w:type="spellEnd"/>
       <w:r>
         <w:t xml:space="preserve">, </w:t>
       </w:r>
       <w:r>
         <w:t xml:space="preserve">an engine subsystem that handles most of the game’s rendering. When starting the program, TheGame grabs all the game’s needed textures and loads them in as </w:t>
       </w:r>
-      <w:proofErr w:type="spellStart"/>
       <w:r>
         <w:rPr>
           <w:i/>
@@ -6776,19 +6701,7 @@
         <w:t>SpriteResource</w:t>
       </w:r>
       <w:r>
-        <w:t>s</w:t>
-      </w:r>
-      <w:proofErr w:type="spellEnd"/>
-      <w:r>
-        <w:t xml:space="preserve">, which contain the base information required to render a specific sprite. Whenever a gameplay element wants to have a </w:t>
-      </w:r>
-      <w:proofErr w:type="spellStart"/>
-      <w:r>
-        <w:t>renderable</w:t>
-      </w:r>
-      <w:proofErr w:type="spellEnd"/>
-      <w:r>
-        <w:t xml:space="preserve"> component, they create a new </w:t>
+        <w:t xml:space="preserve">s, which contain the base information required to render a specific sprite. Whenever a gameplay element wants to have a renderable component, they create a new </w:t>
       </w:r>
       <w:r>
         <w:rPr>
@@ -6809,24 +6722,14 @@
         <w:t>s each reference</w:t>
       </w:r>
       <w:r>
-        <w:t xml:space="preserve"> a </w:t>
-      </w:r>
-      <w:proofErr w:type="spellStart"/>
-      <w:r>
-        <w:t>SpriteResource</w:t>
-      </w:r>
-      <w:proofErr w:type="spellEnd"/>
-      <w:r>
-        <w:t xml:space="preserve"> object registered in the engine’s </w:t>
-      </w:r>
-      <w:proofErr w:type="spellStart"/>
+        <w:t xml:space="preserve"> a SpriteResource object registered in the engine’s </w:t>
+      </w:r>
       <w:r>
         <w:rPr>
           <w:i/>
         </w:rPr>
         <w:t>ResourceDatabase</w:t>
       </w:r>
-      <w:proofErr w:type="spellEnd"/>
       <w:r>
         <w:t xml:space="preserve">, which houses all preregistered assets. The creation of a </w:t>
       </w:r>
@@ -6839,21 +6742,11 @@
       <w:r>
         <w:t xml:space="preserve"> object automatically registers it with the </w:t>
       </w:r>
-      <w:proofErr w:type="spellStart"/>
       <w:r>
         <w:t>SpriteGameRenderer</w:t>
       </w:r>
-      <w:proofErr w:type="spellEnd"/>
-      <w:r>
-        <w:t xml:space="preserve"> on a rendering layer, which means that once a sprite is created, it begins rendering automatically. The destruction of the sprite object also removes it from the rendering layer automatically, and prevents the </w:t>
-      </w:r>
-      <w:proofErr w:type="spellStart"/>
-      <w:r>
-        <w:t>SpriteGameRenderer</w:t>
-      </w:r>
-      <w:proofErr w:type="spellEnd"/>
-      <w:r>
-        <w:t xml:space="preserve"> from having any lingering and unused sprites.</w:t>
+      <w:r>
+        <w:t xml:space="preserve"> on a rendering layer, which means that once a sprite is created, it begins rendering automatically. The destruction of the sprite object also removes it from the rendering layer automatically, and prevents the SpriteGameRenderer from having any lingering and unused sprites.</w:t>
       </w:r>
     </w:p>
     <w:p>
@@ -7010,7 +6903,6 @@
       <w:r>
         <w:t xml:space="preserve">. TheGame initializes the </w:t>
       </w:r>
-      <w:proofErr w:type="spellStart"/>
       <w:r>
         <w:rPr>
           <w:i/>
@@ -7018,11 +6910,7 @@
         <w:t>PlayerPilot</w:t>
       </w:r>
       <w:r>
-        <w:t>s</w:t>
-      </w:r>
-      <w:proofErr w:type="spellEnd"/>
-      <w:r>
-        <w:t xml:space="preserve"> during the ship selection screen, based </w:t>
+        <w:t xml:space="preserve">s during the ship selection screen, based </w:t>
       </w:r>
       <w:r>
         <w:t>off</w:t>
@@ -7033,14 +6921,12 @@
       <w:r>
         <w:t xml:space="preserve">g, and creates an </w:t>
       </w:r>
-      <w:proofErr w:type="spellStart"/>
       <w:r>
         <w:rPr>
           <w:i/>
         </w:rPr>
         <w:t>InputMap</w:t>
       </w:r>
-      <w:proofErr w:type="spellEnd"/>
       <w:r>
         <w:t xml:space="preserve"> based on their input device. Whenever a ship wants to update its position, it polls its pilot’s input map to find which direction the ship is moving, and any other inputs needed for that update.</w:t>
       </w:r>
@@ -7050,8 +6936,6 @@
         <w:ind w:firstLine="202"/>
         <w:jc w:val="both"/>
       </w:pPr>
-      <w:bookmarkStart w:id="14" w:name="_GoBack"/>
-      <w:bookmarkEnd w:id="14"/>
     </w:p>
     <w:p>
       <w:pPr>
@@ -7060,7 +6944,7 @@
       </w:pPr>
       <w:r>
         <w:pict w14:anchorId="046E5E48">
-          <v:shape id="_x0000_i1029" type="#_x0000_t75" style="width:251.85pt;height:70.3pt">
+          <v:shape id="_x0000_i1029" type="#_x0000_t75" style="width:252pt;height:70.5pt">
             <v:imagedata r:id="rId21" o:title="uml2"/>
           </v:shape>
         </w:pict>
@@ -7074,22 +6958,35 @@
           <w:color w:val="FF0000"/>
         </w:rPr>
       </w:pPr>
-      <w:bookmarkStart w:id="15" w:name="_Toc479265040"/>
+      <w:bookmarkStart w:id="14" w:name="_Toc479265040"/>
       <w:r>
         <w:t xml:space="preserve">Figure </w:t>
       </w:r>
-      <w:fldSimple w:instr=" SEQ Figure \* ARABIC ">
-        <w:r>
-          <w:rPr>
-            <w:noProof/>
-          </w:rPr>
-          <w:t>14</w:t>
-        </w:r>
-      </w:fldSimple>
+      <w:r>
+        <w:fldChar w:fldCharType="begin"/>
+      </w:r>
+      <w:r>
+        <w:instrText xml:space="preserve"> SEQ Figure \* ARABIC </w:instrText>
+      </w:r>
+      <w:r>
+        <w:fldChar w:fldCharType="separate"/>
+      </w:r>
+      <w:r>
+        <w:rPr>
+          <w:noProof/>
+        </w:rPr>
+        <w:t>14</w:t>
+      </w:r>
+      <w:r>
+        <w:rPr>
+          <w:noProof/>
+        </w:rPr>
+        <w:fldChar w:fldCharType="end"/>
+      </w:r>
       <w:r>
         <w:t>: A UML Diagram that shows the relationship for entities and items.</w:t>
       </w:r>
-      <w:bookmarkEnd w:id="15"/>
+      <w:bookmarkEnd w:id="14"/>
     </w:p>
     <w:p>
       <w:pPr>
@@ -7189,25 +7086,38 @@
         <w:pStyle w:val="Caption"/>
         <w:jc w:val="both"/>
       </w:pPr>
-      <w:bookmarkStart w:id="16" w:name="_Toc479265041"/>
+      <w:bookmarkStart w:id="15" w:name="_Toc479265041"/>
       <w:r>
         <w:t xml:space="preserve">Figure </w:t>
       </w:r>
-      <w:fldSimple w:instr=" SEQ Figure \* ARABIC ">
-        <w:r>
-          <w:rPr>
-            <w:noProof/>
-          </w:rPr>
-          <w:t>15</w:t>
-        </w:r>
-      </w:fldSimple>
+      <w:r>
+        <w:fldChar w:fldCharType="begin"/>
+      </w:r>
+      <w:r>
+        <w:instrText xml:space="preserve"> SEQ Figure \* ARABIC </w:instrText>
+      </w:r>
+      <w:r>
+        <w:fldChar w:fldCharType="separate"/>
+      </w:r>
+      <w:r>
+        <w:rPr>
+          <w:noProof/>
+        </w:rPr>
+        <w:t>15</w:t>
+      </w:r>
+      <w:r>
+        <w:rPr>
+          <w:noProof/>
+        </w:rPr>
+        <w:fldChar w:fldCharType="end"/>
+      </w:r>
       <w:r>
         <w:t>: Stage 1- The map is filled randomly with many asteroids</w:t>
       </w:r>
       <w:r>
         <w:t>. The GameMode then selects a random circle in the map that doesn't collide with any of the other encounters.</w:t>
       </w:r>
-      <w:bookmarkEnd w:id="16"/>
+      <w:bookmarkEnd w:id="15"/>
     </w:p>
     <w:p>
       <w:pPr>
@@ -7238,7 +7148,6 @@
       <w:r>
         <w:t xml:space="preserve">, which cover up part of the gameplay area in colorful clouds, obscuring players, enemies and items behind them; </w:t>
       </w:r>
-      <w:proofErr w:type="spellStart"/>
       <w:r>
         <w:rPr>
           <w:i/>
@@ -7248,7 +7157,6 @@
       <w:r>
         <w:t>s</w:t>
       </w:r>
-      <w:proofErr w:type="spellEnd"/>
       <w:r>
         <w:t xml:space="preserve">, which are huge asteroids that act as obstacles and a source of many smaller asteroids; </w:t>
       </w:r>
@@ -7328,22 +7236,35 @@
         <w:pStyle w:val="Caption"/>
         <w:jc w:val="both"/>
       </w:pPr>
-      <w:bookmarkStart w:id="17" w:name="_Toc479265042"/>
+      <w:bookmarkStart w:id="16" w:name="_Toc479265042"/>
       <w:r>
         <w:t xml:space="preserve">Figure </w:t>
       </w:r>
-      <w:fldSimple w:instr=" SEQ Figure \* ARABIC ">
-        <w:r>
-          <w:rPr>
-            <w:noProof/>
-          </w:rPr>
-          <w:t>16</w:t>
-        </w:r>
-      </w:fldSimple>
+      <w:r>
+        <w:fldChar w:fldCharType="begin"/>
+      </w:r>
+      <w:r>
+        <w:instrText xml:space="preserve"> SEQ Figure \* ARABIC </w:instrText>
+      </w:r>
+      <w:r>
+        <w:fldChar w:fldCharType="separate"/>
+      </w:r>
+      <w:r>
+        <w:rPr>
+          <w:noProof/>
+        </w:rPr>
+        <w:t>16</w:t>
+      </w:r>
+      <w:r>
+        <w:rPr>
+          <w:noProof/>
+        </w:rPr>
+        <w:fldChar w:fldCharType="end"/>
+      </w:r>
       <w:r>
         <w:t>: Players getting sucked into a wormhole. Once they reach the center, they'll be shot out of the other corresponding wormhole on the other end, which could be anywhere else in the map.</w:t>
       </w:r>
-      <w:bookmarkEnd w:id="17"/>
+      <w:bookmarkEnd w:id="16"/>
     </w:p>
     <w:p>
       <w:pPr>
@@ -7351,15 +7272,7 @@
         <w:jc w:val="both"/>
       </w:pPr>
       <w:r>
-        <w:t xml:space="preserve">The game splits </w:t>
-      </w:r>
-      <w:proofErr w:type="gramStart"/>
-      <w:r>
-        <w:t>encounters</w:t>
-      </w:r>
-      <w:proofErr w:type="gramEnd"/>
-      <w:r>
-        <w:t xml:space="preserve"> into two groups, </w:t>
+        <w:t xml:space="preserve">The game splits encounters into two groups, </w:t>
       </w:r>
       <w:r>
         <w:rPr>
@@ -7466,22 +7379,35 @@
         <w:pStyle w:val="Caption"/>
         <w:jc w:val="both"/>
       </w:pPr>
-      <w:bookmarkStart w:id="18" w:name="_Toc479265043"/>
+      <w:bookmarkStart w:id="17" w:name="_Toc479265043"/>
       <w:r>
         <w:t xml:space="preserve">Figure </w:t>
       </w:r>
-      <w:fldSimple w:instr=" SEQ Figure \* ARABIC ">
-        <w:r>
-          <w:rPr>
-            <w:noProof/>
-          </w:rPr>
-          <w:t>17</w:t>
-        </w:r>
-      </w:fldSimple>
+      <w:r>
+        <w:fldChar w:fldCharType="begin"/>
+      </w:r>
+      <w:r>
+        <w:instrText xml:space="preserve"> SEQ Figure \* ARABIC </w:instrText>
+      </w:r>
+      <w:r>
+        <w:fldChar w:fldCharType="separate"/>
+      </w:r>
+      <w:r>
+        <w:rPr>
+          <w:noProof/>
+        </w:rPr>
+        <w:t>17</w:t>
+      </w:r>
+      <w:r>
+        <w:rPr>
+          <w:noProof/>
+        </w:rPr>
+        <w:fldChar w:fldCharType="end"/>
+      </w:r>
       <w:r>
         <w:t>: Stage 2- The GameMode clears out any entities within the radius of the encounter, which removes any asteroids that would be colliding with this new encounter.</w:t>
       </w:r>
-      <w:bookmarkEnd w:id="18"/>
+      <w:bookmarkEnd w:id="17"/>
     </w:p>
     <w:p>
       <w:pPr>
@@ -7589,22 +7515,35 @@
         <w:pStyle w:val="Caption"/>
         <w:jc w:val="both"/>
       </w:pPr>
-      <w:bookmarkStart w:id="19" w:name="_Toc479265044"/>
+      <w:bookmarkStart w:id="18" w:name="_Toc479265044"/>
       <w:r>
         <w:t xml:space="preserve">Figure </w:t>
       </w:r>
-      <w:fldSimple w:instr=" SEQ Figure \* ARABIC ">
-        <w:r>
-          <w:rPr>
-            <w:noProof/>
-          </w:rPr>
-          <w:t>18</w:t>
-        </w:r>
-      </w:fldSimple>
+      <w:r>
+        <w:fldChar w:fldCharType="begin"/>
+      </w:r>
+      <w:r>
+        <w:instrText xml:space="preserve"> SEQ Figure \* ARABIC </w:instrText>
+      </w:r>
+      <w:r>
+        <w:fldChar w:fldCharType="separate"/>
+      </w:r>
+      <w:r>
+        <w:rPr>
+          <w:noProof/>
+        </w:rPr>
+        <w:t>18</w:t>
+      </w:r>
+      <w:r>
+        <w:rPr>
+          <w:noProof/>
+        </w:rPr>
+        <w:fldChar w:fldCharType="end"/>
+      </w:r>
       <w:r>
         <w:t>: Stage 3- The encounter is spawned in.</w:t>
       </w:r>
-      <w:bookmarkEnd w:id="19"/>
+      <w:bookmarkEnd w:id="18"/>
     </w:p>
     <w:p>
       <w:pPr>
@@ -7697,22 +7636,35 @@
         <w:pStyle w:val="Caption"/>
         <w:jc w:val="both"/>
       </w:pPr>
-      <w:bookmarkStart w:id="20" w:name="_Toc479265045"/>
+      <w:bookmarkStart w:id="19" w:name="_Toc479265045"/>
       <w:r>
         <w:t xml:space="preserve">Figure </w:t>
       </w:r>
-      <w:fldSimple w:instr=" SEQ Figure \* ARABIC ">
-        <w:r>
-          <w:rPr>
-            <w:noProof/>
-          </w:rPr>
-          <w:t>19</w:t>
-        </w:r>
-      </w:fldSimple>
+      <w:r>
+        <w:fldChar w:fldCharType="begin"/>
+      </w:r>
+      <w:r>
+        <w:instrText xml:space="preserve"> SEQ Figure \* ARABIC </w:instrText>
+      </w:r>
+      <w:r>
+        <w:fldChar w:fldCharType="separate"/>
+      </w:r>
+      <w:r>
+        <w:rPr>
+          <w:noProof/>
+        </w:rPr>
+        <w:t>19</w:t>
+      </w:r>
+      <w:r>
+        <w:rPr>
+          <w:noProof/>
+        </w:rPr>
+        <w:fldChar w:fldCharType="end"/>
+      </w:r>
       <w:r>
         <w:t>: A new encounter attempting to spawn in collides with a previous and fails. A second attempt is made that collides with no others, and succeeds.</w:t>
       </w:r>
-      <w:bookmarkEnd w:id="20"/>
+      <w:bookmarkEnd w:id="19"/>
     </w:p>
     <w:p>
       <w:pPr>
@@ -7726,15 +7678,7 @@
         <w:t>all</w:t>
       </w:r>
       <w:r>
-        <w:t xml:space="preserve"> the previous encounters’ boundaries. This step is to ensure that no entities of another encounter are removed when clearing space for a new encounter. In the </w:t>
-      </w:r>
-      <w:proofErr w:type="gramStart"/>
-      <w:r>
-        <w:t>figure</w:t>
-      </w:r>
-      <w:proofErr w:type="gramEnd"/>
-      <w:r>
-        <w:t xml:space="preserve"> above, an encounter’s random location is too close to our previous encounter, forcing the encounter to pick another location.</w:t>
+        <w:t xml:space="preserve"> the previous encounters’ boundaries. This step is to ensure that no entities of another encounter are removed when clearing space for a new encounter. In the figure above, an encounter’s random location is too close to our previous encounter, forcing the encounter to pick another location.</w:t>
       </w:r>
     </w:p>
     <w:p>
@@ -7814,26 +7758,39 @@
         <w:pStyle w:val="Caption"/>
         <w:jc w:val="both"/>
       </w:pPr>
-      <w:bookmarkStart w:id="21" w:name="_Ref477258986"/>
-      <w:bookmarkStart w:id="22" w:name="_Ref477258976"/>
-      <w:bookmarkStart w:id="23" w:name="_Toc479265046"/>
+      <w:bookmarkStart w:id="20" w:name="_Ref477258986"/>
+      <w:bookmarkStart w:id="21" w:name="_Ref477258976"/>
+      <w:bookmarkStart w:id="22" w:name="_Toc479265046"/>
       <w:r>
         <w:t xml:space="preserve">Figure </w:t>
       </w:r>
-      <w:fldSimple w:instr=" SEQ Figure \* ARABIC ">
-        <w:r>
-          <w:rPr>
-            <w:noProof/>
-          </w:rPr>
-          <w:t>20</w:t>
-        </w:r>
-      </w:fldSimple>
+      <w:r>
+        <w:fldChar w:fldCharType="begin"/>
+      </w:r>
+      <w:r>
+        <w:instrText xml:space="preserve"> SEQ Figure \* ARABIC </w:instrText>
+      </w:r>
+      <w:r>
+        <w:fldChar w:fldCharType="separate"/>
+      </w:r>
+      <w:r>
+        <w:rPr>
+          <w:noProof/>
+        </w:rPr>
+        <w:t>20</w:t>
+      </w:r>
+      <w:r>
+        <w:rPr>
+          <w:noProof/>
+        </w:rPr>
+        <w:fldChar w:fldCharType="end"/>
+      </w:r>
+      <w:bookmarkEnd w:id="20"/>
+      <w:r>
+        <w:t>: The potential stat growth curves for a stat. The green bars highlight the minimum and maximum power-up levels.</w:t>
+      </w:r>
       <w:bookmarkEnd w:id="21"/>
-      <w:r>
-        <w:t>: The potential stat growth curves for a stat. The green bars highlight the minimum and maximum power-up levels.</w:t>
-      </w:r>
       <w:bookmarkEnd w:id="22"/>
-      <w:bookmarkEnd w:id="23"/>
     </w:p>
     <w:p>
       <w:pPr>
@@ -7847,14 +7804,12 @@
       <w:r>
         <w:t xml:space="preserve">power-up stats worked and depended on one another, a spreadsheet was created to iterate on and test different power-up values. </w:t>
       </w:r>
-      <w:proofErr w:type="spellStart"/>
       <w:r>
         <w:rPr>
           <w:i/>
         </w:rPr>
         <w:t>AllStar’s</w:t>
       </w:r>
-      <w:proofErr w:type="spellEnd"/>
       <w:r>
         <w:t xml:space="preserve"> power-up skills</w:t>
       </w:r>
@@ -11268,27 +11223,40 @@
         <w:pStyle w:val="Caption"/>
         <w:jc w:val="both"/>
       </w:pPr>
-      <w:bookmarkStart w:id="24" w:name="_Ref477259672"/>
-      <w:bookmarkStart w:id="25" w:name="_Toc479265047"/>
+      <w:bookmarkStart w:id="23" w:name="_Ref477259672"/>
+      <w:bookmarkStart w:id="24" w:name="_Toc479265047"/>
       <w:r>
         <w:t xml:space="preserve">Figure </w:t>
       </w:r>
-      <w:fldSimple w:instr=" SEQ Figure \* ARABIC ">
-        <w:r>
-          <w:rPr>
-            <w:noProof/>
-          </w:rPr>
-          <w:t>21</w:t>
-        </w:r>
-      </w:fldSimple>
+      <w:r>
+        <w:fldChar w:fldCharType="begin"/>
+      </w:r>
+      <w:r>
+        <w:instrText xml:space="preserve"> SEQ Figure \* ARABIC </w:instrText>
+      </w:r>
+      <w:r>
+        <w:fldChar w:fldCharType="separate"/>
+      </w:r>
+      <w:r>
+        <w:rPr>
+          <w:noProof/>
+        </w:rPr>
+        <w:t>21</w:t>
+      </w:r>
+      <w:r>
+        <w:rPr>
+          <w:noProof/>
+        </w:rPr>
+        <w:fldChar w:fldCharType="end"/>
+      </w:r>
+      <w:bookmarkEnd w:id="23"/>
+      <w:r>
+        <w:t>: A row from the stat table that demonstrates the growth of a stat's value based on the stat's level.</w:t>
+      </w:r>
+      <w:r>
+        <w:t xml:space="preserve"> The formula uses the min and max value for the stat below, and interpolates across the two values to generate the growth curve.</w:t>
+      </w:r>
       <w:bookmarkEnd w:id="24"/>
-      <w:r>
-        <w:t>: A row from the stat table that demonstrates the growth of a stat's value based on the stat's level.</w:t>
-      </w:r>
-      <w:r>
-        <w:t xml:space="preserve"> The formula uses the min and max value for the stat below, and interpolates across the two values to generate the growth curve.</w:t>
-      </w:r>
-      <w:bookmarkEnd w:id="25"/>
     </w:p>
     <w:p>
       <w:pPr>
@@ -11404,69 +11372,82 @@
           <w:noProof/>
         </w:rPr>
       </w:pPr>
-      <w:bookmarkStart w:id="26" w:name="_Ref477261420"/>
-      <w:bookmarkStart w:id="27" w:name="_Toc479265048"/>
+      <w:bookmarkStart w:id="25" w:name="_Ref477261420"/>
+      <w:bookmarkStart w:id="26" w:name="_Toc479265048"/>
       <w:r>
         <w:t xml:space="preserve">Figure </w:t>
       </w:r>
-      <w:fldSimple w:instr=" SEQ Figure \* ARABIC ">
-        <w:r>
-          <w:rPr>
-            <w:noProof/>
-          </w:rPr>
-          <w:t>22</w:t>
-        </w:r>
-      </w:fldSimple>
+      <w:r>
+        <w:fldChar w:fldCharType="begin"/>
+      </w:r>
+      <w:r>
+        <w:instrText xml:space="preserve"> SEQ Figure \* ARABIC </w:instrText>
+      </w:r>
+      <w:r>
+        <w:fldChar w:fldCharType="separate"/>
+      </w:r>
+      <w:r>
+        <w:rPr>
+          <w:noProof/>
+        </w:rPr>
+        <w:t>22</w:t>
+      </w:r>
+      <w:r>
+        <w:rPr>
+          <w:noProof/>
+        </w:rPr>
+        <w:fldChar w:fldCharType="end"/>
+      </w:r>
+      <w:bookmarkEnd w:id="25"/>
+      <w:r>
+        <w:t>: A graph</w:t>
+      </w:r>
+      <w:r>
+        <w:t xml:space="preserve"> from the information table that show how the stats manifest in the game</w:t>
+      </w:r>
+      <w:r>
+        <w:rPr>
+          <w:noProof/>
+        </w:rPr>
+        <w:t xml:space="preserve">. This </w:t>
+      </w:r>
+      <w:r>
+        <w:rPr>
+          <w:noProof/>
+        </w:rPr>
+        <w:t>table</w:t>
+      </w:r>
+      <w:r>
+        <w:rPr>
+          <w:noProof/>
+        </w:rPr>
+        <w:t xml:space="preserve"> shows how long a player with</w:t>
+      </w:r>
+      <w:r>
+        <w:rPr>
+          <w:noProof/>
+        </w:rPr>
+        <w:t xml:space="preserve"> particular</w:t>
+      </w:r>
+      <w:r>
+        <w:rPr>
+          <w:noProof/>
+        </w:rPr>
+        <w:t xml:space="preserve"> damage and rate of fire levels would take to defeat </w:t>
+      </w:r>
+      <w:r>
+        <w:rPr>
+          <w:noProof/>
+        </w:rPr>
+        <w:t>and be defeated by other characters, such as a vanilla character or a character with maxed-out stats</w:t>
+      </w:r>
+      <w:r>
+        <w:rPr>
+          <w:noProof/>
+        </w:rPr>
+        <w:t>.</w:t>
+      </w:r>
       <w:bookmarkEnd w:id="26"/>
-      <w:r>
-        <w:t>: A graph</w:t>
-      </w:r>
-      <w:r>
-        <w:t xml:space="preserve"> from the information table that show how the stats manifest in the game</w:t>
-      </w:r>
-      <w:r>
-        <w:rPr>
-          <w:noProof/>
-        </w:rPr>
-        <w:t xml:space="preserve">. This </w:t>
-      </w:r>
-      <w:r>
-        <w:rPr>
-          <w:noProof/>
-        </w:rPr>
-        <w:t>table</w:t>
-      </w:r>
-      <w:r>
-        <w:rPr>
-          <w:noProof/>
-        </w:rPr>
-        <w:t xml:space="preserve"> shows how long a player with</w:t>
-      </w:r>
-      <w:r>
-        <w:rPr>
-          <w:noProof/>
-        </w:rPr>
-        <w:t xml:space="preserve"> particular</w:t>
-      </w:r>
-      <w:r>
-        <w:rPr>
-          <w:noProof/>
-        </w:rPr>
-        <w:t xml:space="preserve"> damage and rate of fire levels would take to defeat </w:t>
-      </w:r>
-      <w:r>
-        <w:rPr>
-          <w:noProof/>
-        </w:rPr>
-        <w:t>and be defeated by other characters, such as a vanilla character or a character with maxed-out stats</w:t>
-      </w:r>
-      <w:r>
-        <w:rPr>
-          <w:noProof/>
-        </w:rPr>
-        <w:t>.</w:t>
-      </w:r>
-      <w:bookmarkEnd w:id="27"/>
     </w:p>
     <w:p>
       <w:pPr>
@@ -11638,11 +11619,9 @@
       <w:r>
         <w:t xml:space="preserve"> </w:t>
       </w:r>
-      <w:proofErr w:type="gramStart"/>
       <w:r>
         <w:t>similar to</w:t>
       </w:r>
-      <w:proofErr w:type="gramEnd"/>
       <w:r>
         <w:t xml:space="preserve"> a Proof of Concept Gameplay milestone</w:t>
       </w:r>
@@ -11916,42 +11895,10 @@
         <w:jc w:val="both"/>
       </w:pPr>
       <w:r>
-        <w:t xml:space="preserve">A non-negligible amount of development time was spent working towards highly reusable engine systems, some of which panned out and paid off and many others that did not. Many of these subsystems were attempted </w:t>
-      </w:r>
-      <w:proofErr w:type="gramStart"/>
-      <w:r>
-        <w:t>in order to</w:t>
-      </w:r>
-      <w:proofErr w:type="gramEnd"/>
-      <w:r>
-        <w:t xml:space="preserve"> make future work easier, but not necessarily the future work of the project. </w:t>
-      </w:r>
-      <w:r>
-        <w:t xml:space="preserve">The constant desire to do things the “right way” </w:t>
-      </w:r>
-      <w:proofErr w:type="gramStart"/>
-      <w:r>
-        <w:t>in an attempt to</w:t>
-      </w:r>
-      <w:proofErr w:type="gramEnd"/>
-      <w:r>
-        <w:t xml:space="preserve"> further demonstrate technical competency and mastery wasted time that could have been used on this project in favor of saving time on future projects. Because of the somewhat nebulous goal of the project (“prove mastery”), it was easy to lose sight of the </w:t>
-      </w:r>
-      <w:proofErr w:type="gramStart"/>
-      <w:r>
-        <w:t>short term</w:t>
-      </w:r>
-      <w:proofErr w:type="gramEnd"/>
-      <w:r>
-        <w:t xml:space="preserve"> goals in an attempt to chase perfection. After this mistake was made a few times during the artifact’s creation, the primary developer retargeted towards ensuring that the artifact was finished, as opposed to unfinished but partially incredible. No aspect of the project had to be perfect, but good enough to make the artifact demonstrate the point of </w:t>
-      </w:r>
-      <w:proofErr w:type="spellStart"/>
-      <w:r>
-        <w:t>it’s</w:t>
-      </w:r>
-      <w:proofErr w:type="spellEnd"/>
-      <w:r>
-        <w:t xml:space="preserve"> creation. Instead of engineering perfect engine tools and having a lackluster game, the game was created with a few good systems and some “work in progress” solutions. Since anything can be refactored and reworked post-project, the game didn’t have to be architecturally perfect, it just had to work.</w:t>
+        <w:t xml:space="preserve">A non-negligible amount of development time was spent working towards highly reusable engine systems, some of which panned out and paid off and many others that did not. Many of these subsystems were attempted in order to make future work easier, but not necessarily the future work of the project. </w:t>
+      </w:r>
+      <w:r>
+        <w:t>The constant desire to do things the “right way” in an attempt to further demonstrate technical competency and mastery wasted time that could have been used on this project in favor of saving time on future projects. Because of the somewhat nebulous goal of the project (“prove mastery”), it was easy to lose sight of the short term goals in an attempt to chase perfection. After this mistake was made a few times during the artifact’s creation, the primary developer retargeted towards ensuring that the artifact was finished, as opposed to unfinished but partially incredible. No aspect of the project had to be perfect, but good enough to make the artifact demonstrate the point of it’s creation. Instead of engineering perfect engine tools and having a lackluster game, the game was created with a few good systems and some “work in progress” solutions. Since anything can be refactored and reworked post-project, the game didn’t have to be architecturally perfect, it just had to work.</w:t>
       </w:r>
     </w:p>
     <w:p>
@@ -11960,15 +11907,7 @@
         <w:jc w:val="both"/>
       </w:pPr>
       <w:r>
-        <w:t xml:space="preserve">For example, a decent amount of time was spent trying to plan, design, and implement a great UI engine subsystem that worked within and outside of the </w:t>
-      </w:r>
-      <w:proofErr w:type="spellStart"/>
-      <w:r>
-        <w:t>SpriteGameRenderer</w:t>
-      </w:r>
-      <w:proofErr w:type="spellEnd"/>
-      <w:r>
-        <w:t>. However, this proved to be a goal that wasn’t worth the amount of effort, in respect to the timeframe of the thesis. While attempting to implement a perfect solution, time that could have been spent on making the game better was sacrificed. In the end, all that was essential was support for</w:t>
+        <w:t>For example, a decent amount of time was spent trying to plan, design, and implement a great UI engine subsystem that worked within and outside of the SpriteGameRenderer. However, this proved to be a goal that wasn’t worth the amount of effort, in respect to the timeframe of the thesis. While attempting to implement a perfect solution, time that could have been spent on making the game better was sacrificed. In the end, all that was essential was support for</w:t>
       </w:r>
       <w:r>
         <w:t xml:space="preserve"> </w:t>
@@ -11978,15 +11917,7 @@
       </w:r>
       <w:r>
         <w:lastRenderedPageBreak/>
-        <w:t xml:space="preserve">of the </w:t>
-      </w:r>
-      <w:proofErr w:type="spellStart"/>
-      <w:r>
-        <w:t>SpriteGameRenderer</w:t>
-      </w:r>
-      <w:proofErr w:type="spellEnd"/>
-      <w:r>
-        <w:t xml:space="preserve">, which was much easier to implement, served the immediate needs of the project, and ultimately worked well enough to support the game. This problem helped to dispel the myth that only lofty, </w:t>
+        <w:t xml:space="preserve">of the SpriteGameRenderer, which was much easier to implement, served the immediate needs of the project, and ultimately worked well enough to support the game. This problem helped to dispel the myth that only lofty, </w:t>
       </w:r>
       <w:r>
         <w:t>future-proofed</w:t>
@@ -12088,15 +12019,15 @@
         <w:t xml:space="preserve"> For example, the equipment system was confusing and unwieldy for most of the project. Whenever players moved over a piece of equipment, it was automatically picked up, which caused players to wonder how they gathered the equipment or caused them to ignore it completely. </w:t>
       </w:r>
       <w:r>
-        <w:t xml:space="preserve">This remained in the project as a </w:t>
-      </w:r>
-      <w:proofErr w:type="spellStart"/>
-      <w:r>
-        <w:t>todo</w:t>
-      </w:r>
-      <w:proofErr w:type="spellEnd"/>
-      <w:r>
-        <w:t xml:space="preserve"> until less than a month out, when it was replaced with a system where players always had to hold a button to pick up equipment. This not only showed up as a complaint multiple times throughout that period, but distracted from other issues that needed feedback and wasted playtesting time.</w:t>
+        <w:t>This remained in the project as a to</w:t>
+      </w:r>
+      <w:r>
+        <w:t>-</w:t>
+      </w:r>
+      <w:bookmarkStart w:id="27" w:name="_GoBack"/>
+      <w:bookmarkEnd w:id="27"/>
+      <w:r>
+        <w:t>do until less than a month out, when it was replaced with a system where players always had to hold a button to pick up equipment. This not only showed up as a complaint multiple times throughout that period, but distracted from other issues that needed feedback and wasted playtesting time.</w:t>
       </w:r>
     </w:p>
     <w:p>
@@ -14579,7 +14510,7 @@
       <w:rPr>
         <w:noProof/>
       </w:rPr>
-      <w:t>8</w:t>
+      <w:t>12</w:t>
     </w:r>
     <w:r>
       <w:fldChar w:fldCharType="end"/>
@@ -18493,7 +18424,7 @@
 </file>
 
 <file path=customXml/itemProps1.xml><?xml version="1.0" encoding="utf-8"?>
-<ds:datastoreItem xmlns:ds="http://schemas.openxmlformats.org/officeDocument/2006/customXml" ds:itemID="{BB890E34-9D79-453C-92F3-5BDE2FBAD3A2}">
+<ds:datastoreItem xmlns:ds="http://schemas.openxmlformats.org/officeDocument/2006/customXml" ds:itemID="{2C5179FF-41C4-47BD-945E-42C47EFEFBF2}">
   <ds:schemaRefs>
     <ds:schemaRef ds:uri="http://schemas.openxmlformats.org/officeDocument/2006/bibliography"/>
   </ds:schemaRefs>

</xml_diff>

<commit_message>
Paper is now up to Revision 4 quality!
Still needs to have the postmortem rewritten though!
</commit_message>
<xml_diff>
--- a/Docs/Cloudy_Thesis.docx
+++ b/Docs/Cloudy_Thesis.docx
@@ -1177,7 +1177,15 @@
         <w:t xml:space="preserve">, including split-screen game design and </w:t>
       </w:r>
       <w:r>
-        <w:t>shoot-em-up</w:t>
+        <w:t>shoot-</w:t>
+      </w:r>
+      <w:proofErr w:type="spellStart"/>
+      <w:r>
+        <w:t>em</w:t>
+      </w:r>
+      <w:proofErr w:type="spellEnd"/>
+      <w:r>
+        <w:t>-up</w:t>
       </w:r>
       <w:r>
         <w:t xml:space="preserve"> (</w:t>
@@ -1270,7 +1278,15 @@
         <w:t>find</w:t>
       </w:r>
       <w:r>
-        <w:t xml:space="preserve"> games with mechanics, playstyle, and gameplay similar to the proposed mastery project. The researcher then </w:t>
+        <w:t xml:space="preserve"> games with mechanics, playstyle, and gameplay </w:t>
+      </w:r>
+      <w:proofErr w:type="gramStart"/>
+      <w:r>
+        <w:t>similar to</w:t>
+      </w:r>
+      <w:proofErr w:type="gramEnd"/>
+      <w:r>
+        <w:t xml:space="preserve"> the proposed mastery project. The researcher then </w:t>
       </w:r>
       <w:r>
         <w:t>studied</w:t>
@@ -1284,11 +1300,19 @@
       <w:r>
         <w:t xml:space="preserve"> suggested games, including </w:t>
       </w:r>
+      <w:proofErr w:type="spellStart"/>
       <w:r>
         <w:rPr>
           <w:i/>
         </w:rPr>
-        <w:t>Galak-Z</w:t>
+        <w:t>Galak</w:t>
+      </w:r>
+      <w:proofErr w:type="spellEnd"/>
+      <w:r>
+        <w:rPr>
+          <w:i/>
+        </w:rPr>
+        <w:t>-Z</w:t>
       </w:r>
       <w:r>
         <w:t xml:space="preserve"> and </w:t>
@@ -1373,8 +1397,13 @@
         <w:t>"</w:t>
       </w:r>
       <w:r>
-        <w:t>, author Victor Chelaru</w:t>
-      </w:r>
+        <w:t xml:space="preserve">, author Victor </w:t>
+      </w:r>
+      <w:proofErr w:type="spellStart"/>
+      <w:r>
+        <w:t>Chelaru</w:t>
+      </w:r>
+      <w:proofErr w:type="spellEnd"/>
       <w:r>
         <w:t xml:space="preserve"> discusses the nature of Rock Paper Scissors</w:t>
       </w:r>
@@ -1394,7 +1423,15 @@
         <w:t>in which</w:t>
       </w:r>
       <w:r>
-        <w:t xml:space="preserve"> certain attacks have an absolute advantage or tie with others (just like the game the design’s namesake shares). The article goes in-depth on the metagame of “Pure RPS”, where the attacks have no lead up or predictability (grounded units vs flying units in an RTS), “RPS and Signals”, where attacks do have </w:t>
+        <w:t xml:space="preserve"> certain attacks have an absolute advantage or tie with others (just like the game the design’s namesake shares). The article goes in-depth on the metagame of “Pure RPS”, where the attacks have no lead up or predictability (grounded </w:t>
+      </w:r>
+      <w:proofErr w:type="gramStart"/>
+      <w:r>
+        <w:t>units</w:t>
+      </w:r>
+      <w:proofErr w:type="gramEnd"/>
+      <w:r>
+        <w:t xml:space="preserve"> vs flying units in an RTS), “RPS and Signals”, where attacks do have </w:t>
       </w:r>
       <w:r>
         <w:rPr>
@@ -1470,7 +1507,6 @@
           <w:id w:val="134460318"/>
           <w:citation/>
         </w:sdtPr>
-        <w:sdtEndPr/>
         <w:sdtContent>
           <w:r>
             <w:fldChar w:fldCharType="begin"/>
@@ -1605,7 +1641,6 @@
           <w:id w:val="-1641412376"/>
           <w:citation/>
         </w:sdtPr>
-        <w:sdtEndPr/>
         <w:sdtContent>
           <w:r>
             <w:fldChar w:fldCharType="begin"/>
@@ -1719,7 +1754,6 @@
           <w:id w:val="113561228"/>
           <w:citation/>
         </w:sdtPr>
-        <w:sdtEndPr/>
         <w:sdtContent>
           <w:r>
             <w:fldChar w:fldCharType="begin"/>
@@ -1775,7 +1809,15 @@
         <w:t>rogression loops</w:t>
       </w:r>
       <w:r>
-        <w:t xml:space="preserve">, which spiral upward as players gain power in order to accomplish new feats </w:t>
+        <w:t xml:space="preserve">, which spiral upward as players gain power </w:t>
+      </w:r>
+      <w:proofErr w:type="gramStart"/>
+      <w:r>
+        <w:t>in order to</w:t>
+      </w:r>
+      <w:proofErr w:type="gramEnd"/>
+      <w:r>
+        <w:t xml:space="preserve"> accomplish new feats </w:t>
       </w:r>
       <w:r>
         <w:t xml:space="preserve">which </w:t>
@@ -1809,7 +1851,6 @@
           <w:id w:val="2059279903"/>
           <w:citation/>
         </w:sdtPr>
-        <w:sdtEndPr/>
         <w:sdtContent>
           <w:r>
             <w:fldChar w:fldCharType="begin"/>
@@ -2014,7 +2055,6 @@
           <w:id w:val="-901440804"/>
           <w:citation/>
         </w:sdtPr>
-        <w:sdtEndPr/>
         <w:sdtContent>
           <w:r>
             <w:rPr>
@@ -2197,7 +2237,6 @@
           <w:id w:val="1954056332"/>
           <w:citation/>
         </w:sdtPr>
-        <w:sdtEndPr/>
         <w:sdtContent>
           <w:r>
             <w:fldChar w:fldCharType="begin"/>
@@ -2350,13 +2389,27 @@
         <w:rPr>
           <w:i w:val="0"/>
         </w:rPr>
-        <w:t xml:space="preserve"> hav</w:t>
-      </w:r>
+        <w:t xml:space="preserve"> </w:t>
+      </w:r>
+      <w:proofErr w:type="gramStart"/>
       <w:r>
         <w:rPr>
           <w:i w:val="0"/>
         </w:rPr>
-        <w:t>e to pay extremely close attention to their surroundings, as bullets come in various speeds and patterns that can end players</w:t>
+        <w:t>hav</w:t>
+      </w:r>
+      <w:r>
+        <w:rPr>
+          <w:i w:val="0"/>
+        </w:rPr>
+        <w:t>e to</w:t>
+      </w:r>
+      <w:proofErr w:type="gramEnd"/>
+      <w:r>
+        <w:rPr>
+          <w:i w:val="0"/>
+        </w:rPr>
+        <w:t xml:space="preserve"> pay extremely close attention to their surroundings, as bullets come in various speeds and patterns that can end players</w:t>
       </w:r>
       <w:r>
         <w:rPr>
@@ -2384,7 +2437,6 @@
           <w:id w:val="89973335"/>
           <w:citation/>
         </w:sdtPr>
-        <w:sdtEndPr/>
         <w:sdtContent>
           <w:r>
             <w:rPr>
@@ -2565,7 +2617,6 @@
           <w:id w:val="1121957799"/>
           <w:citation/>
         </w:sdtPr>
-        <w:sdtEndPr/>
         <w:sdtContent>
           <w:r>
             <w:fldChar w:fldCharType="begin"/>
@@ -2711,7 +2762,6 @@
           <w:id w:val="970798214"/>
           <w:citation/>
         </w:sdtPr>
-        <w:sdtEndPr/>
         <w:sdtContent>
           <w:r>
             <w:rPr>
@@ -2830,7 +2880,6 @@
           <w:id w:val="-1497575191"/>
           <w:citation/>
         </w:sdtPr>
-        <w:sdtEndPr/>
         <w:sdtContent>
           <w:r>
             <w:fldChar w:fldCharType="begin"/>
@@ -2956,7 +3005,6 @@
           <w:id w:val="-316572177"/>
           <w:citation/>
         </w:sdtPr>
-        <w:sdtEndPr/>
         <w:sdtContent>
           <w:r>
             <w:fldChar w:fldCharType="begin"/>
@@ -3094,8 +3142,13 @@
         </w:rPr>
         <w:t xml:space="preserve">: </w:t>
       </w:r>
-      <w:r>
-        <w:t>Galak-Z's</w:t>
+      <w:proofErr w:type="spellStart"/>
+      <w:r>
+        <w:t>Galak</w:t>
+      </w:r>
+      <w:proofErr w:type="spellEnd"/>
+      <w:r>
+        <w:t>-Z's</w:t>
       </w:r>
       <w:r>
         <w:rPr>
@@ -3107,7 +3160,21 @@
         <w:rPr>
           <w:i w:val="0"/>
         </w:rPr>
-        <w:t>, creating the feel of actually driving a spaceship</w:t>
+        <w:t xml:space="preserve">, creating the feel of </w:t>
+      </w:r>
+      <w:proofErr w:type="gramStart"/>
+      <w:r>
+        <w:rPr>
+          <w:i w:val="0"/>
+        </w:rPr>
+        <w:t>actually driving</w:t>
+      </w:r>
+      <w:proofErr w:type="gramEnd"/>
+      <w:r>
+        <w:rPr>
+          <w:i w:val="0"/>
+        </w:rPr>
+        <w:t xml:space="preserve"> a spaceship</w:t>
       </w:r>
       <w:sdt>
         <w:sdtPr>
@@ -3117,7 +3184,6 @@
           <w:id w:val="-50540253"/>
           <w:citation/>
         </w:sdtPr>
-        <w:sdtEndPr/>
         <w:sdtContent>
           <w:r>
             <w:rPr>
@@ -3171,11 +3237,19 @@
         <w:ind w:firstLine="202"/>
         <w:jc w:val="both"/>
       </w:pPr>
+      <w:proofErr w:type="spellStart"/>
       <w:r>
         <w:rPr>
           <w:i/>
         </w:rPr>
-        <w:t>Galak-Z</w:t>
+        <w:t>Galak</w:t>
+      </w:r>
+      <w:proofErr w:type="spellEnd"/>
+      <w:r>
+        <w:rPr>
+          <w:i/>
+        </w:rPr>
+        <w:t>-Z</w:t>
       </w:r>
       <w:r>
         <w:t xml:space="preserve"> is n, 80’s s</w:t>
@@ -3246,11 +3320,19 @@
       <w:r>
         <w:t xml:space="preserve"> as a great reference to aspire and work towards. </w:t>
       </w:r>
+      <w:proofErr w:type="spellStart"/>
       <w:r>
         <w:rPr>
           <w:i/>
         </w:rPr>
-        <w:t>Galak-Z</w:t>
+        <w:t>Galak</w:t>
+      </w:r>
+      <w:proofErr w:type="spellEnd"/>
+      <w:r>
+        <w:rPr>
+          <w:i/>
+        </w:rPr>
+        <w:t>-Z</w:t>
       </w:r>
       <w:r>
         <w:t xml:space="preserve">’s ship controls are also intuitive, and the artifact </w:t>
@@ -3290,7 +3372,6 @@
           <w:id w:val="-975836427"/>
           <w:citation/>
         </w:sdtPr>
-        <w:sdtEndPr/>
         <w:sdtContent>
           <w:r>
             <w:fldChar w:fldCharType="begin"/>
@@ -3330,15 +3411,27 @@
         <w:ind w:firstLine="202"/>
         <w:jc w:val="both"/>
       </w:pPr>
-      <w:r>
-        <w:t>The majority of the games listed have some sort of RPS gameplay, as outlined by Chelaru’s paper</w:t>
+      <w:proofErr w:type="gramStart"/>
+      <w:r>
+        <w:t>The majority of</w:t>
+      </w:r>
+      <w:proofErr w:type="gramEnd"/>
+      <w:r>
+        <w:t xml:space="preserve"> the games listed have some sort of RPS gameplay, as outlined by </w:t>
+      </w:r>
+      <w:proofErr w:type="spellStart"/>
+      <w:r>
+        <w:t>Chelaru’s</w:t>
+      </w:r>
+      <w:proofErr w:type="spellEnd"/>
+      <w:r>
+        <w:t xml:space="preserve"> paper</w:t>
       </w:r>
       <w:sdt>
         <w:sdtPr>
           <w:id w:val="-1583372214"/>
           <w:citation/>
         </w:sdtPr>
-        <w:sdtEndPr/>
         <w:sdtContent>
           <w:r>
             <w:fldChar w:fldCharType="begin"/>
@@ -3383,7 +3476,6 @@
           <w:id w:val="-696235649"/>
           <w:citation/>
         </w:sdtPr>
-        <w:sdtEndPr/>
         <w:sdtContent>
           <w:r>
             <w:fldChar w:fldCharType="begin"/>
@@ -3431,7 +3523,6 @@
           <w:id w:val="95145217"/>
           <w:citation/>
         </w:sdtPr>
-        <w:sdtEndPr/>
         <w:sdtContent>
           <w:r>
             <w:fldChar w:fldCharType="begin"/>
@@ -3488,7 +3579,6 @@
           <w:id w:val="219568096"/>
           <w:citation/>
         </w:sdtPr>
-        <w:sdtEndPr/>
         <w:sdtContent>
           <w:r>
             <w:fldChar w:fldCharType="begin"/>
@@ -3533,7 +3623,6 @@
           <w:id w:val="2060507666"/>
           <w:citation/>
         </w:sdtPr>
-        <w:sdtEndPr/>
         <w:sdtContent>
           <w:r>
             <w:fldChar w:fldCharType="begin"/>
@@ -3556,14 +3645,21 @@
         </w:sdtContent>
       </w:sdt>
       <w:r>
-        <w:t xml:space="preserve">. Because players are able to lure and stack multiple enemies to create hordes that would obliterate the game’s flow via incredibly intense moments, giving the player the option to take a break at any point prevents the game from becoming overwhelming </w:t>
+        <w:t xml:space="preserve">. Because players </w:t>
+      </w:r>
+      <w:proofErr w:type="gramStart"/>
+      <w:r>
+        <w:t>are able to</w:t>
+      </w:r>
+      <w:proofErr w:type="gramEnd"/>
+      <w:r>
+        <w:t xml:space="preserve"> lure and stack multiple enemies to create hordes that would obliterate the game’s flow via incredibly intense moments, giving the player the option to take a break at any point prevents the game from becoming overwhelming </w:t>
       </w:r>
       <w:sdt>
         <w:sdtPr>
           <w:id w:val="-2080964380"/>
           <w:citation/>
         </w:sdtPr>
-        <w:sdtEndPr/>
         <w:sdtContent>
           <w:r>
             <w:fldChar w:fldCharType="begin"/>
@@ -3588,14 +3684,30 @@
       <w:r>
         <w:t xml:space="preserve">. </w:t>
       </w:r>
+      <w:proofErr w:type="spellStart"/>
       <w:r>
         <w:rPr>
           <w:i/>
         </w:rPr>
-        <w:t>Galak-Z</w:t>
-      </w:r>
-      <w:r>
-        <w:t xml:space="preserve"> comes from the other end of the spectrum, where the majority of gameplay isn’t </w:t>
+        <w:t>Galak</w:t>
+      </w:r>
+      <w:proofErr w:type="spellEnd"/>
+      <w:r>
+        <w:rPr>
+          <w:i/>
+        </w:rPr>
+        <w:t>-Z</w:t>
+      </w:r>
+      <w:r>
+        <w:t xml:space="preserve"> comes from the other end of the spectrum, where </w:t>
+      </w:r>
+      <w:proofErr w:type="gramStart"/>
+      <w:r>
+        <w:t>the majority of</w:t>
+      </w:r>
+      <w:proofErr w:type="gramEnd"/>
+      <w:r>
+        <w:t xml:space="preserve"> gameplay isn’t </w:t>
       </w:r>
       <w:r>
         <w:t xml:space="preserve">hectic, but tension </w:t>
@@ -3650,7 +3762,6 @@
           <w:id w:val="866711304"/>
           <w:citation/>
         </w:sdtPr>
-        <w:sdtEndPr/>
         <w:sdtContent>
           <w:r>
             <w:fldChar w:fldCharType="begin"/>
@@ -3692,7 +3803,6 @@
           <w:id w:val="17746636"/>
           <w:citation/>
         </w:sdtPr>
-        <w:sdtEndPr/>
         <w:sdtContent>
           <w:r>
             <w:fldChar w:fldCharType="begin"/>
@@ -3743,7 +3853,6 @@
           <w:id w:val="110867331"/>
           <w:citation/>
         </w:sdtPr>
-        <w:sdtEndPr/>
         <w:sdtContent>
           <w:r>
             <w:rPr>
@@ -3822,7 +3931,6 @@
           <w:id w:val="-724141120"/>
           <w:citation/>
         </w:sdtPr>
-        <w:sdtEndPr/>
         <w:sdtContent>
           <w:r>
             <w:fldChar w:fldCharType="begin"/>
@@ -3871,11 +3979,19 @@
       <w:r>
         <w:t xml:space="preserve"> and </w:t>
       </w:r>
+      <w:proofErr w:type="spellStart"/>
       <w:r>
         <w:rPr>
           <w:i/>
         </w:rPr>
-        <w:t>Galak-Z</w:t>
+        <w:t>Galak</w:t>
+      </w:r>
+      <w:proofErr w:type="spellEnd"/>
+      <w:r>
+        <w:rPr>
+          <w:i/>
+        </w:rPr>
+        <w:t>-Z</w:t>
       </w:r>
       <w:r>
         <w:t xml:space="preserve">’s differing control styles to create the best combat experience for the artifact. As mentioned in </w:t>
@@ -3912,7 +4028,6 @@
           <w:id w:val="940654908"/>
           <w:citation/>
         </w:sdtPr>
-        <w:sdtEndPr/>
         <w:sdtContent>
           <w:r>
             <w:rPr>
@@ -4387,27 +4502,14 @@
       <w:r>
         <w:t xml:space="preserve">Figure </w:t>
       </w:r>
-      <w:r>
-        <w:fldChar w:fldCharType="begin"/>
-      </w:r>
-      <w:r>
-        <w:instrText xml:space="preserve"> SEQ Figure \* ARABIC </w:instrText>
-      </w:r>
-      <w:r>
-        <w:fldChar w:fldCharType="separate"/>
-      </w:r>
-      <w:r>
-        <w:rPr>
-          <w:noProof/>
-        </w:rPr>
-        <w:t>5</w:t>
-      </w:r>
-      <w:r>
-        <w:rPr>
-          <w:noProof/>
-        </w:rPr>
-        <w:fldChar w:fldCharType="end"/>
-      </w:r>
+      <w:fldSimple w:instr=" SEQ Figure \* ARABIC ">
+        <w:r>
+          <w:rPr>
+            <w:noProof/>
+          </w:rPr>
+          <w:t>5</w:t>
+        </w:r>
+      </w:fldSimple>
       <w:r>
         <w:t>: A game of AllStar, featuring the two main phases of gameplay, Assembly and Challenge.</w:t>
       </w:r>
@@ -4525,9 +4627,11 @@
       <w:r>
         <w:t xml:space="preserve"> The specific combination of these pickups </w:t>
       </w:r>
+      <w:proofErr w:type="gramStart"/>
       <w:r>
         <w:t>compose</w:t>
       </w:r>
+      <w:proofErr w:type="gramEnd"/>
       <w:r>
         <w:t xml:space="preserve"> a player’s </w:t>
       </w:r>
@@ -4629,27 +4733,14 @@
       <w:r>
         <w:t xml:space="preserve">Figure </w:t>
       </w:r>
-      <w:r>
-        <w:fldChar w:fldCharType="begin"/>
-      </w:r>
-      <w:r>
-        <w:instrText xml:space="preserve"> SEQ Figure \* ARABIC </w:instrText>
-      </w:r>
-      <w:r>
-        <w:fldChar w:fldCharType="separate"/>
-      </w:r>
-      <w:r>
-        <w:rPr>
-          <w:noProof/>
-        </w:rPr>
-        <w:t>6</w:t>
-      </w:r>
-      <w:r>
-        <w:rPr>
-          <w:noProof/>
-        </w:rPr>
-        <w:fldChar w:fldCharType="end"/>
-      </w:r>
+      <w:fldSimple w:instr=" SEQ Figure \* ARABIC ">
+        <w:r>
+          <w:rPr>
+            <w:noProof/>
+          </w:rPr>
+          <w:t>6</w:t>
+        </w:r>
+      </w:fldSimple>
       <w:r>
         <w:t>: The twelve power-ups, in their respective power families</w:t>
       </w:r>
@@ -4843,7 +4934,15 @@
         <w:t>cooldown time between shots;</w:t>
       </w:r>
       <w:r>
-        <w:t xml:space="preserve"> and finally </w:t>
+        <w:t xml:space="preserve"> and </w:t>
+      </w:r>
+      <w:proofErr w:type="gramStart"/>
+      <w:r>
+        <w:t>finally</w:t>
+      </w:r>
+      <w:proofErr w:type="gramEnd"/>
+      <w:r>
+        <w:t xml:space="preserve"> </w:t>
       </w:r>
       <w:r>
         <w:rPr>
@@ -4860,12 +4959,14 @@
       <w:r>
         <w:t xml:space="preserve"> </w:t>
       </w:r>
+      <w:proofErr w:type="spellStart"/>
       <w:r>
         <w:rPr>
           <w:i/>
         </w:rPr>
         <w:t>Hp</w:t>
       </w:r>
+      <w:proofErr w:type="spellEnd"/>
       <w:r>
         <w:t>, which increases a pl</w:t>
       </w:r>
@@ -5221,30 +5322,14 @@
       <w:r>
         <w:t xml:space="preserve">Figure </w:t>
       </w:r>
-      <w:r>
-        <w:fldChar w:fldCharType="begin"/>
-      </w:r>
-      <w:r>
-        <w:instrText xml:space="preserve"> SEQ F</w:instrText>
-      </w:r>
-      <w:r>
-        <w:instrText xml:space="preserve">igure \* ARABIC </w:instrText>
-      </w:r>
-      <w:r>
-        <w:fldChar w:fldCharType="separate"/>
-      </w:r>
-      <w:r>
-        <w:rPr>
-          <w:noProof/>
-        </w:rPr>
-        <w:t>7</w:t>
-      </w:r>
-      <w:r>
-        <w:rPr>
-          <w:noProof/>
-        </w:rPr>
-        <w:fldChar w:fldCharType="end"/>
-      </w:r>
+      <w:fldSimple w:instr=" SEQ Figure \* ARABIC ">
+        <w:r>
+          <w:rPr>
+            <w:noProof/>
+          </w:rPr>
+          <w:t>7</w:t>
+        </w:r>
+      </w:fldSimple>
       <w:r>
         <w:t>: Concept art for the different chassis in the game.</w:t>
       </w:r>
@@ -5348,7 +5433,7 @@
             <v:path o:extrusionok="f" gradientshapeok="t" o:connecttype="rect"/>
             <o:lock v:ext="edit" aspectratio="t"/>
           </v:shapetype>
-          <v:shape id="_x0000_i1025" type="#_x0000_t75" style="width:252pt;height:123.75pt">
+          <v:shape id="_x0000_i1025" type="#_x0000_t75" style="width:252pt;height:123.8pt">
             <v:imagedata r:id="rId15" o:title="weaponComparison"/>
           </v:shape>
         </w:pict>
@@ -5363,35 +5448,38 @@
       <w:r>
         <w:t xml:space="preserve">Figure </w:t>
       </w:r>
-      <w:r>
-        <w:fldChar w:fldCharType="begin"/>
-      </w:r>
-      <w:r>
-        <w:instrText xml:space="preserve"> SEQ Figure \* ARABIC </w:instrText>
-      </w:r>
-      <w:r>
-        <w:fldChar w:fldCharType="separate"/>
-      </w:r>
-      <w:r>
-        <w:rPr>
-          <w:noProof/>
-        </w:rPr>
-        <w:t>8</w:t>
-      </w:r>
-      <w:r>
-        <w:rPr>
-          <w:noProof/>
-        </w:rPr>
-        <w:fldChar w:fldCharType="end"/>
-      </w:r>
-      <w:r>
-        <w:t xml:space="preserve">: The spreadshot </w:t>
+      <w:fldSimple w:instr=" SEQ Figure \* ARABIC ">
+        <w:r>
+          <w:rPr>
+            <w:noProof/>
+          </w:rPr>
+          <w:t>8</w:t>
+        </w:r>
+      </w:fldSimple>
+      <w:r>
+        <w:t xml:space="preserve">: The </w:t>
+      </w:r>
+      <w:proofErr w:type="spellStart"/>
+      <w:r>
+        <w:t>spreadshot</w:t>
+      </w:r>
+      <w:proofErr w:type="spellEnd"/>
+      <w:r>
+        <w:t xml:space="preserve"> </w:t>
       </w:r>
       <w:r>
         <w:t>weapon</w:t>
       </w:r>
       <w:r>
-        <w:t xml:space="preserve"> (right) encourages players to get in as close as possible to blast enemies with as many shots as possible. The wave gun (left) outranges the spreadshot, but encourages the player to keep enemies at the focal point for optimal damage</w:t>
+        <w:t xml:space="preserve"> (right) encourages players to get in as close as possible to blast enemies with as many shots as possible. The wave gun (left) outranges the </w:t>
+      </w:r>
+      <w:proofErr w:type="spellStart"/>
+      <w:r>
+        <w:t>spreadshot</w:t>
+      </w:r>
+      <w:proofErr w:type="spellEnd"/>
+      <w:r>
+        <w:t>, but encourages the player to keep enemies at the focal point for optimal damage</w:t>
       </w:r>
       <w:r>
         <w:t>.</w:t>
@@ -5507,7 +5595,15 @@
         <w:t xml:space="preserve"> power-up boosts – </w:t>
       </w:r>
       <w:r>
-        <w:t>like Quickshot’s large burst</w:t>
+        <w:t xml:space="preserve">like </w:t>
+      </w:r>
+      <w:proofErr w:type="spellStart"/>
+      <w:r>
+        <w:t>Quickshot’s</w:t>
+      </w:r>
+      <w:proofErr w:type="spellEnd"/>
+      <w:r>
+        <w:t xml:space="preserve"> large burst</w:t>
       </w:r>
       <w:r>
         <w:t xml:space="preserve"> in rate of fire for 5 seconds – to </w:t>
@@ -5545,7 +5641,7 @@
           <w:lang w:eastAsia="ja-JP"/>
         </w:rPr>
         <w:pict w14:anchorId="7EBE6841">
-          <v:shape id="_x0000_i1026" type="#_x0000_t75" style="width:252pt;height:170.25pt">
+          <v:shape id="_x0000_i1026" type="#_x0000_t75" style="width:252pt;height:170.5pt">
             <v:imagedata r:id="rId16" o:title="activeShield"/>
           </v:shape>
         </w:pict>
@@ -5563,27 +5659,14 @@
       <w:r>
         <w:t xml:space="preserve">Figure </w:t>
       </w:r>
-      <w:r>
-        <w:fldChar w:fldCharType="begin"/>
-      </w:r>
-      <w:r>
-        <w:instrText xml:space="preserve"> SEQ Figure \* ARABIC </w:instrText>
-      </w:r>
-      <w:r>
-        <w:fldChar w:fldCharType="separate"/>
-      </w:r>
-      <w:r>
-        <w:rPr>
-          <w:noProof/>
-        </w:rPr>
-        <w:t>9</w:t>
-      </w:r>
-      <w:r>
-        <w:rPr>
-          <w:noProof/>
-        </w:rPr>
-        <w:fldChar w:fldCharType="end"/>
-      </w:r>
+      <w:fldSimple w:instr=" SEQ Figure \* ARABIC ">
+        <w:r>
+          <w:rPr>
+            <w:noProof/>
+          </w:rPr>
+          <w:t>9</w:t>
+        </w:r>
+      </w:fldSimple>
       <w:r>
         <w:t xml:space="preserve">: A player </w:t>
       </w:r>
@@ -5679,7 +5762,15 @@
         <w:t xml:space="preserve"> can be picked up by other players.</w:t>
       </w:r>
       <w:r>
-        <w:t xml:space="preserve"> The defeated player is able to respawn immediately with the starter chassis and resume the arms race with the power-ups and equipment she has remaining.</w:t>
+        <w:t xml:space="preserve"> The defeated player </w:t>
+      </w:r>
+      <w:proofErr w:type="gramStart"/>
+      <w:r>
+        <w:t>is able to</w:t>
+      </w:r>
+      <w:proofErr w:type="gramEnd"/>
+      <w:r>
+        <w:t xml:space="preserve"> respawn immediately with the starter chassis and resume the arms race with the power-ups and equipment she has remaining.</w:t>
       </w:r>
     </w:p>
     <w:p>
@@ -5743,27 +5834,14 @@
       <w:r>
         <w:t xml:space="preserve">Figure </w:t>
       </w:r>
-      <w:r>
-        <w:fldChar w:fldCharType="begin"/>
-      </w:r>
-      <w:r>
-        <w:instrText xml:space="preserve"> SEQ Figure \* ARABIC </w:instrText>
-      </w:r>
-      <w:r>
-        <w:fldChar w:fldCharType="separate"/>
-      </w:r>
-      <w:r>
-        <w:rPr>
-          <w:noProof/>
-        </w:rPr>
-        <w:t>10</w:t>
-      </w:r>
-      <w:r>
-        <w:rPr>
-          <w:noProof/>
-        </w:rPr>
-        <w:fldChar w:fldCharType="end"/>
-      </w:r>
+      <w:fldSimple w:instr=" SEQ Figure \* ARABIC ">
+        <w:r>
+          <w:rPr>
+            <w:noProof/>
+          </w:rPr>
+          <w:t>10</w:t>
+        </w:r>
+      </w:fldSimple>
       <w:r>
         <w:t xml:space="preserve">: A player taking advantage of </w:t>
       </w:r>
@@ -5982,27 +6060,14 @@
       <w:r>
         <w:t xml:space="preserve">Figure </w:t>
       </w:r>
-      <w:r>
-        <w:fldChar w:fldCharType="begin"/>
-      </w:r>
-      <w:r>
-        <w:instrText xml:space="preserve"> SEQ Figure \* ARABIC </w:instrText>
-      </w:r>
-      <w:r>
-        <w:fldChar w:fldCharType="separate"/>
-      </w:r>
-      <w:r>
-        <w:rPr>
-          <w:noProof/>
-        </w:rPr>
-        <w:t>11</w:t>
-      </w:r>
-      <w:r>
-        <w:rPr>
-          <w:noProof/>
-        </w:rPr>
-        <w:fldChar w:fldCharType="end"/>
-      </w:r>
+      <w:fldSimple w:instr=" SEQ Figure \* ARABIC ">
+        <w:r>
+          <w:rPr>
+            <w:noProof/>
+          </w:rPr>
+          <w:t>11</w:t>
+        </w:r>
+      </w:fldSimple>
       <w:r>
         <w:t>: One of the minigame splash screens</w:t>
       </w:r>
@@ -6262,7 +6327,7 @@
       </w:pPr>
       <w:r>
         <w:pict w14:anchorId="1CBE1F2A">
-          <v:shape id="_x0000_i1027" type="#_x0000_t75" style="width:251.25pt;height:141pt">
+          <v:shape id="_x0000_i1027" type="#_x0000_t75" style="width:250.8pt;height:141.25pt">
             <v:imagedata r:id="rId19" o:title="suddenDeath"/>
           </v:shape>
         </w:pict>
@@ -6277,27 +6342,14 @@
       <w:r>
         <w:t xml:space="preserve">Figure </w:t>
       </w:r>
-      <w:r>
-        <w:fldChar w:fldCharType="begin"/>
-      </w:r>
-      <w:r>
-        <w:instrText xml:space="preserve"> SEQ Figure \* ARABIC </w:instrText>
-      </w:r>
-      <w:r>
-        <w:fldChar w:fldCharType="separate"/>
-      </w:r>
-      <w:r>
-        <w:rPr>
-          <w:noProof/>
-        </w:rPr>
-        <w:t>12</w:t>
-      </w:r>
-      <w:r>
-        <w:rPr>
-          <w:noProof/>
-        </w:rPr>
-        <w:fldChar w:fldCharType="end"/>
-      </w:r>
+      <w:fldSimple w:instr=" SEQ Figure \* ARABIC ">
+        <w:r>
+          <w:rPr>
+            <w:noProof/>
+          </w:rPr>
+          <w:t>12</w:t>
+        </w:r>
+      </w:fldSimple>
       <w:r>
         <w:t>: The sudden death minigame mode. If there's a tie for points at the end of the game, the tied players are thrown into</w:t>
       </w:r>
@@ -6390,7 +6442,7 @@
         <w:t>carries</w:t>
       </w:r>
       <w:r>
-        <w:t xml:space="preserve"> the players across the </w:t>
+        <w:t xml:space="preserve"> players across the </w:t>
       </w:r>
       <w:r>
         <w:t>different game modes</w:t>
@@ -6408,7 +6460,13 @@
         <w:t>GameMode</w:t>
       </w:r>
       <w:r>
-        <w:t xml:space="preserve"> handles the game logic for Assembly </w:t>
+        <w:t xml:space="preserve"> handles the game logic </w:t>
+      </w:r>
+      <w:r>
+        <w:t>(</w:t>
+      </w:r>
+      <w:r>
+        <w:t xml:space="preserve">for Assembly </w:t>
       </w:r>
       <w:r>
         <w:t>or</w:t>
@@ -6423,6 +6481,9 @@
         <w:t>of the minigame modes</w:t>
       </w:r>
       <w:r>
+        <w:t>)</w:t>
+      </w:r>
+      <w:r>
         <w:t xml:space="preserve"> and updates the entities in the game world. TheGame handles </w:t>
       </w:r>
       <w:r>
@@ -6435,7 +6496,13 @@
         <w:t>and defers</w:t>
       </w:r>
       <w:r>
-        <w:t xml:space="preserve"> to each GameMode to handle all the gameplay and player updating logic for the specific mode. Everything spawned in the game world is an </w:t>
+        <w:t xml:space="preserve"> to each GameMode to handle gameplay and player updating </w:t>
+      </w:r>
+      <w:r>
+        <w:t>logic</w:t>
+      </w:r>
+      <w:r>
+        <w:t xml:space="preserve">. Everything spawned in the game world is an </w:t>
       </w:r>
       <w:r>
         <w:rPr>
@@ -6449,22 +6516,31 @@
     </w:p>
     <w:p>
       <w:pPr>
+        <w:ind w:firstLine="202"/>
         <w:jc w:val="both"/>
       </w:pPr>
-      <w:r>
-        <w:rPr>
-          <w:i/>
-        </w:rPr>
-        <w:t>GameModes:</w:t>
-      </w:r>
     </w:p>
     <w:p>
       <w:pPr>
+        <w:jc w:val="both"/>
+      </w:pPr>
+      <w:r>
+        <w:rPr>
+          <w:i/>
+        </w:rPr>
+        <w:t>GameModes:</w:t>
+      </w:r>
+    </w:p>
+    <w:p>
+      <w:pPr>
         <w:ind w:firstLine="202"/>
         <w:jc w:val="both"/>
       </w:pPr>
       <w:r>
-        <w:t xml:space="preserve">A </w:t>
+        <w:t>Each</w:t>
+      </w:r>
+      <w:r>
+        <w:t xml:space="preserve"> </w:t>
       </w:r>
       <w:r>
         <w:rPr>
@@ -6476,13 +6552,10 @@
         <w:t xml:space="preserve"> </w:t>
       </w:r>
       <w:r>
-        <w:t xml:space="preserve">is the </w:t>
-      </w:r>
-      <w:r>
-        <w:t>owner</w:t>
-      </w:r>
-      <w:r>
-        <w:t xml:space="preserve"> for a </w:t>
+        <w:t xml:space="preserve">owns </w:t>
+      </w:r>
+      <w:r>
+        <w:t xml:space="preserve">a </w:t>
       </w:r>
       <w:r>
         <w:t>world</w:t>
@@ -6503,16 +6576,25 @@
         <w:t xml:space="preserve"> the game</w:t>
       </w:r>
       <w:r>
-        <w:t>. Subclasses of the GameMode class handle</w:t>
-      </w:r>
-      <w:r>
-        <w:t xml:space="preserve"> creation of the </w:t>
+        <w:t>. Subclasses of GameMode handle</w:t>
+      </w:r>
+      <w:r>
+        <w:t xml:space="preserve"> creation </w:t>
+      </w:r>
+      <w:r>
+        <w:t xml:space="preserve">and initialization </w:t>
+      </w:r>
+      <w:r>
+        <w:t xml:space="preserve">of the </w:t>
       </w:r>
       <w:r>
         <w:t>world</w:t>
       </w:r>
       <w:r>
-        <w:t xml:space="preserve">, initialization of entities inside the world, and keeps them all within </w:t>
+        <w:t xml:space="preserve"> and entities</w:t>
+      </w:r>
+      <w:r>
+        <w:t xml:space="preserve">, and keeps them all within </w:t>
       </w:r>
       <w:r>
         <w:t xml:space="preserve">the map’s </w:t>
@@ -6538,7 +6620,7 @@
           <w:lang w:eastAsia="ja-JP"/>
         </w:rPr>
         <w:pict w14:anchorId="7792F02C">
-          <v:shape id="_x0000_i1028" type="#_x0000_t75" style="width:251.25pt;height:114pt">
+          <v:shape id="_x0000_i1028" type="#_x0000_t75" style="width:251.2pt;height:114.35pt">
             <v:imagedata r:id="rId20" o:title="uml1"/>
           </v:shape>
         </w:pict>
@@ -6553,30 +6635,14 @@
       <w:r>
         <w:t xml:space="preserve">Figure </w:t>
       </w:r>
-      <w:r>
-        <w:fldChar w:fldCharType="begin"/>
-      </w:r>
-      <w:r>
-        <w:instrText xml:space="preserve"> SEQ Fig</w:instrText>
-      </w:r>
-      <w:r>
-        <w:instrText xml:space="preserve">ure \* ARABIC </w:instrText>
-      </w:r>
-      <w:r>
-        <w:fldChar w:fldCharType="separate"/>
-      </w:r>
-      <w:r>
-        <w:rPr>
-          <w:noProof/>
-        </w:rPr>
-        <w:t>13</w:t>
-      </w:r>
-      <w:r>
-        <w:rPr>
-          <w:noProof/>
-        </w:rPr>
-        <w:fldChar w:fldCharType="end"/>
-      </w:r>
+      <w:fldSimple w:instr=" SEQ Figure \* ARABIC ">
+        <w:r>
+          <w:rPr>
+            <w:noProof/>
+          </w:rPr>
+          <w:t>13</w:t>
+        </w:r>
+      </w:fldSimple>
       <w:r>
         <w:t>: A UML Diagram that displays the core</w:t>
       </w:r>
@@ -6606,20 +6672,9 @@
         <w:t>its</w:t>
       </w:r>
       <w:r>
-        <w:t xml:space="preserve"> game world by populating the world with props, enemies, and the players. </w:t>
-      </w:r>
-      <w:r>
-        <w:t xml:space="preserve">Things spawned </w:t>
-      </w:r>
-      <w:r>
-        <w:t xml:space="preserve">in </w:t>
-      </w:r>
-      <w:r>
-        <w:t>a GameMode’s world</w:t>
-      </w:r>
-      <w:r>
-        <w:t xml:space="preserve"> are a subclass of the </w:t>
-      </w:r>
+        <w:t xml:space="preserve"> game world by populating the world with </w:t>
+      </w:r>
+      <w:proofErr w:type="spellStart"/>
       <w:r>
         <w:rPr>
           <w:i/>
@@ -6627,10 +6682,23 @@
         <w:t>Entity</w:t>
       </w:r>
       <w:r>
-        <w:t xml:space="preserve"> class, which </w:t>
-      </w:r>
-      <w:r>
-        <w:t xml:space="preserve">contains the common elements for game objects. </w:t>
+        <w:t>s</w:t>
+      </w:r>
+      <w:proofErr w:type="spellEnd"/>
+      <w:r>
+        <w:t xml:space="preserve"> </w:t>
+      </w:r>
+      <w:r>
+        <w:t>(</w:t>
+      </w:r>
+      <w:r>
+        <w:t>props, enemies, and players</w:t>
+      </w:r>
+      <w:r>
+        <w:t>)</w:t>
+      </w:r>
+      <w:r>
+        <w:t xml:space="preserve">. </w:t>
       </w:r>
       <w:r>
         <w:t>Each GameMode handles and updates all the entities in the game every frame.</w:t>
@@ -6638,17 +6706,31 @@
     </w:p>
     <w:p>
       <w:pPr>
+        <w:ind w:firstLine="202"/>
         <w:jc w:val="both"/>
       </w:pPr>
-      <w:r>
-        <w:rPr>
-          <w:i/>
-        </w:rPr>
-        <w:t>SpriteGameRenderer:</w:t>
-      </w:r>
     </w:p>
     <w:p>
       <w:pPr>
+        <w:jc w:val="both"/>
+      </w:pPr>
+      <w:proofErr w:type="spellStart"/>
+      <w:r>
+        <w:rPr>
+          <w:i/>
+        </w:rPr>
+        <w:t>SpriteGameRenderer</w:t>
+      </w:r>
+      <w:proofErr w:type="spellEnd"/>
+      <w:r>
+        <w:rPr>
+          <w:i/>
+        </w:rPr>
+        <w:t>:</w:t>
+      </w:r>
+    </w:p>
+    <w:p>
+      <w:pPr>
         <w:ind w:firstLine="202"/>
         <w:jc w:val="both"/>
       </w:pPr>
@@ -6682,18 +6764,39 @@
       <w:r>
         <w:t xml:space="preserve">registered with the </w:t>
       </w:r>
+      <w:proofErr w:type="spellStart"/>
       <w:r>
         <w:rPr>
           <w:i/>
         </w:rPr>
         <w:t>SpriteGameRenderer</w:t>
       </w:r>
+      <w:proofErr w:type="spellEnd"/>
       <w:r>
         <w:t xml:space="preserve">, </w:t>
       </w:r>
       <w:r>
-        <w:t xml:space="preserve">an engine subsystem that handles most of the game’s rendering. When starting the program, TheGame grabs all the game’s needed textures and loads them in as </w:t>
-      </w:r>
+        <w:t xml:space="preserve">an engine subsystem that handles </w:t>
+      </w:r>
+      <w:r>
+        <w:t>the bulk</w:t>
+      </w:r>
+      <w:r>
+        <w:t xml:space="preserve"> of the game’s rendering. </w:t>
+      </w:r>
+      <w:r>
+        <w:t xml:space="preserve">At program startup, </w:t>
+      </w:r>
+      <w:r>
+        <w:t xml:space="preserve">TheGame grabs all the game’s </w:t>
+      </w:r>
+      <w:r>
+        <w:t>required</w:t>
+      </w:r>
+      <w:r>
+        <w:t xml:space="preserve"> textures and loads them in as </w:t>
+      </w:r>
+      <w:proofErr w:type="spellStart"/>
       <w:r>
         <w:rPr>
           <w:i/>
@@ -6701,7 +6804,49 @@
         <w:t>SpriteResource</w:t>
       </w:r>
       <w:r>
-        <w:t xml:space="preserve">s, which contain the base information required to render a specific sprite. Whenever a gameplay element wants to have a renderable component, they create a new </w:t>
+        <w:t>s</w:t>
+      </w:r>
+      <w:proofErr w:type="spellEnd"/>
+      <w:r>
+        <w:t xml:space="preserve">, </w:t>
+      </w:r>
+      <w:r>
+        <w:t xml:space="preserve">each of which </w:t>
+      </w:r>
+      <w:r>
+        <w:t>contain</w:t>
+      </w:r>
+      <w:r>
+        <w:t>s</w:t>
+      </w:r>
+      <w:r>
+        <w:t xml:space="preserve"> the base information required to render a specific sprite. Whenever a gameplay element </w:t>
+      </w:r>
+      <w:r>
+        <w:t>requires</w:t>
+      </w:r>
+      <w:r>
+        <w:t xml:space="preserve"> a </w:t>
+      </w:r>
+      <w:proofErr w:type="spellStart"/>
+      <w:r>
+        <w:t>renderable</w:t>
+      </w:r>
+      <w:proofErr w:type="spellEnd"/>
+      <w:r>
+        <w:t xml:space="preserve"> component, </w:t>
+      </w:r>
+      <w:r>
+        <w:t>it</w:t>
+      </w:r>
+      <w:r>
+        <w:t xml:space="preserve"> create</w:t>
+      </w:r>
+      <w:r>
+        <w:t>s</w:t>
+      </w:r>
+      <w:r>
+        <w:t xml:space="preserve"> a new </w:t>
       </w:r>
       <w:r>
         <w:rPr>
@@ -6713,25 +6858,53 @@
         <w:t xml:space="preserve"> object. </w:t>
       </w:r>
       <w:r>
+        <w:t xml:space="preserve">Each </w:t>
+      </w:r>
+      <w:r>
         <w:rPr>
           <w:i/>
         </w:rPr>
         <w:t>Sprite</w:t>
       </w:r>
       <w:r>
-        <w:t>s each reference</w:t>
-      </w:r>
-      <w:r>
-        <w:t xml:space="preserve"> a SpriteResource object registered in the engine’s </w:t>
-      </w:r>
+        <w:t xml:space="preserve"> reference</w:t>
+      </w:r>
+      <w:r>
+        <w:t>s</w:t>
+      </w:r>
+      <w:r>
+        <w:t xml:space="preserve"> a </w:t>
+      </w:r>
+      <w:proofErr w:type="spellStart"/>
+      <w:r>
+        <w:t>SpriteResource</w:t>
+      </w:r>
+      <w:proofErr w:type="spellEnd"/>
+      <w:r>
+        <w:t xml:space="preserve"> object registered in the engine’s </w:t>
+      </w:r>
+      <w:proofErr w:type="spellStart"/>
       <w:r>
         <w:rPr>
           <w:i/>
         </w:rPr>
         <w:t>ResourceDatabase</w:t>
       </w:r>
-      <w:r>
-        <w:t xml:space="preserve">, which houses all preregistered assets. The creation of a </w:t>
+      <w:proofErr w:type="spellEnd"/>
+      <w:r>
+        <w:t xml:space="preserve">, which </w:t>
+      </w:r>
+      <w:r>
+        <w:t>owns</w:t>
+      </w:r>
+      <w:r>
+        <w:t xml:space="preserve"> all preregistered assets. </w:t>
+      </w:r>
+      <w:r>
+        <w:t>Creating</w:t>
+      </w:r>
+      <w:r>
+        <w:t xml:space="preserve"> a </w:t>
       </w:r>
       <w:r>
         <w:rPr>
@@ -6742,31 +6915,54 @@
       <w:r>
         <w:t xml:space="preserve"> object automatically registers it with the </w:t>
       </w:r>
+      <w:proofErr w:type="spellStart"/>
       <w:r>
         <w:t>SpriteGameRenderer</w:t>
       </w:r>
-      <w:r>
-        <w:t xml:space="preserve"> on a rendering layer, which means that once a sprite is created, it begins rendering automatically. The destruction of the sprite object also removes it from the rendering layer automatically, and prevents the SpriteGameRenderer from having any lingering and unused sprites.</w:t>
+      <w:proofErr w:type="spellEnd"/>
+      <w:r>
+        <w:t xml:space="preserve"> on a rendering layer, </w:t>
+      </w:r>
+      <w:r>
+        <w:t>after which</w:t>
+      </w:r>
+      <w:r>
+        <w:t xml:space="preserve"> it begins rendering automatically. The destruction of the sprite object also removes it from the rendering layer automatically</w:t>
+      </w:r>
+      <w:r>
+        <w:t>.</w:t>
       </w:r>
     </w:p>
     <w:p>
       <w:pPr>
+        <w:ind w:firstLine="202"/>
         <w:jc w:val="both"/>
       </w:pPr>
-      <w:r>
-        <w:rPr>
-          <w:i/>
-        </w:rPr>
-        <w:t>Entities:</w:t>
-      </w:r>
     </w:p>
     <w:p>
       <w:pPr>
+        <w:jc w:val="both"/>
+      </w:pPr>
+      <w:r>
+        <w:rPr>
+          <w:i/>
+        </w:rPr>
+        <w:t>Entities:</w:t>
+      </w:r>
+    </w:p>
+    <w:p>
+      <w:pPr>
         <w:ind w:firstLine="202"/>
         <w:jc w:val="both"/>
       </w:pPr>
       <w:r>
-        <w:t xml:space="preserve">The Entity base class contains the core functionality for objects in the game world, which includes core physics functions, taking and receiving damage, calculating and resolving collisions, and more. </w:t>
+        <w:t xml:space="preserve">The Entity base class contains the core functionality for objects in the game world, which includes </w:t>
+      </w:r>
+      <w:r>
+        <w:t>moving</w:t>
+      </w:r>
+      <w:r>
+        <w:t xml:space="preserve">, taking and receiving damage, calculating and resolving collisions, and more. </w:t>
       </w:r>
       <w:r>
         <w:rPr>
@@ -6796,19 +6992,61 @@
         <w:t>Pickup</w:t>
       </w:r>
       <w:r>
-        <w:t>s all directly subclass off Entity, and expand on the functionality in unique ways. All bullets fired by ships</w:t>
-      </w:r>
-      <w:r>
-        <w:t>’ weapons</w:t>
-      </w:r>
-      <w:r>
-        <w:t xml:space="preserve"> are</w:t>
+        <w:t xml:space="preserve">s </w:t>
+      </w:r>
+      <w:r>
+        <w:t>each</w:t>
+      </w:r>
+      <w:r>
+        <w:t xml:space="preserve"> directly subclass </w:t>
+      </w:r>
+      <w:r>
+        <w:t>from</w:t>
+      </w:r>
+      <w:r>
+        <w:t xml:space="preserve"> Entity, </w:t>
+      </w:r>
+      <w:r>
+        <w:t>each</w:t>
+      </w:r>
+      <w:r>
+        <w:t xml:space="preserve"> expand</w:t>
+      </w:r>
+      <w:r>
+        <w:t>ing</w:t>
+      </w:r>
+      <w:r>
+        <w:t xml:space="preserve"> on the functionality in </w:t>
+      </w:r>
+      <w:r>
+        <w:t xml:space="preserve">a </w:t>
+      </w:r>
+      <w:r>
+        <w:t xml:space="preserve">unique way. </w:t>
+      </w:r>
+      <w:r>
+        <w:t>Bullets</w:t>
+      </w:r>
+      <w:r>
+        <w:t xml:space="preserve"> fired by ships</w:t>
+      </w:r>
+      <w:r>
+        <w:t xml:space="preserve"> </w:t>
+      </w:r>
+      <w:r>
+        <w:t>are</w:t>
       </w:r>
       <w:r>
         <w:t xml:space="preserve"> Projectile objects</w:t>
       </w:r>
       <w:r>
-        <w:t xml:space="preserve">, and override the collision detection functions to deal damage and disappear after dealing damage. Pickups are the physical representation of </w:t>
+        <w:t xml:space="preserve">, </w:t>
+      </w:r>
+      <w:r>
+        <w:t>which</w:t>
+      </w:r>
+      <w:r>
+        <w:t xml:space="preserve"> override collision detection functions to disappear after dealing damage. Pickups are the physical representation of </w:t>
       </w:r>
       <w:r>
         <w:rPr>
@@ -6817,13 +7055,49 @@
         <w:t>Item</w:t>
       </w:r>
       <w:r>
-        <w:t>s in the world. Each pickup has its own item payload, which is transferred to the player whe</w:t>
-      </w:r>
-      <w:r>
-        <w:t>never the player collides with that</w:t>
-      </w:r>
-      <w:r>
-        <w:t xml:space="preserve"> pickup. Items on their own can’t be rendered in the world, but by being wrapped as a pickup, they gain physical properties, a transform, and a sprite.</w:t>
+        <w:t xml:space="preserve">s in the world. Each pickup has its own item payload, which is transferred to </w:t>
+      </w:r>
+      <w:r>
+        <w:t>a</w:t>
+      </w:r>
+      <w:r>
+        <w:t xml:space="preserve"> player </w:t>
+      </w:r>
+      <w:r>
+        <w:t>upon colliding</w:t>
+      </w:r>
+      <w:r>
+        <w:t xml:space="preserve"> with that</w:t>
+      </w:r>
+      <w:r>
+        <w:t xml:space="preserve"> pickup. Items on their own can’t be rendered in the world, but </w:t>
+      </w:r>
+      <w:r>
+        <w:t>once</w:t>
+      </w:r>
+      <w:r>
+        <w:t xml:space="preserve"> wrapped </w:t>
+      </w:r>
+      <w:r>
+        <w:t>by</w:t>
+      </w:r>
+      <w:r>
+        <w:t xml:space="preserve"> a P</w:t>
+      </w:r>
+      <w:r>
+        <w:t xml:space="preserve">ickup, they </w:t>
+      </w:r>
+      <w:r>
+        <w:t>gain a physical presence (</w:t>
+      </w:r>
+      <w:r>
+        <w:t>a transform, and a sprite</w:t>
+      </w:r>
+      <w:r>
+        <w:t>)</w:t>
+      </w:r>
+      <w:r>
+        <w:t>.</w:t>
       </w:r>
     </w:p>
     <w:p>
@@ -6865,31 +7139,54 @@
         <w:t>Pilot</w:t>
       </w:r>
       <w:r>
-        <w:t xml:space="preserve"> is a class that contains the virtual input for a specific ship, and is what moves the ship around. </w:t>
-      </w:r>
-      <w:r>
-        <w:t xml:space="preserve">The subclasses are the </w:t>
+        <w:t xml:space="preserve"> is a class that contains the virtual input for a specific ship, and moves the ship around. </w:t>
       </w:r>
       <w:r>
         <w:rPr>
           <w:i/>
         </w:rPr>
-        <w:t>Player Ship</w:t>
-      </w:r>
-      <w:r>
-        <w:t xml:space="preserve"> and any individual Enemy ship classes, such as the </w:t>
-      </w:r>
+        <w:t>Ship</w:t>
+      </w:r>
+      <w:r>
+        <w:t xml:space="preserve"> subclasses</w:t>
+      </w:r>
+      <w:r>
+        <w:t xml:space="preserve"> include </w:t>
+      </w:r>
+      <w:proofErr w:type="spellStart"/>
       <w:r>
         <w:rPr>
           <w:i/>
         </w:rPr>
+        <w:t>Player</w:t>
+      </w:r>
+      <w:r>
+        <w:rPr>
+          <w:i/>
+        </w:rPr>
+        <w:t>Ship</w:t>
+      </w:r>
+      <w:proofErr w:type="spellEnd"/>
+      <w:r>
+        <w:t xml:space="preserve"> and any individual Enemy ship classes, such as </w:t>
+      </w:r>
+      <w:r>
+        <w:rPr>
+          <w:i/>
+        </w:rPr>
         <w:t>Grunt</w:t>
       </w:r>
       <w:r>
-        <w:t>s. Ships differ from entities in that they have more complex movement op</w:t>
-      </w:r>
-      <w:r>
-        <w:t>tions, which are gathered from their</w:t>
+        <w:t>. Ships differ from entities in that they have more complex movement op</w:t>
+      </w:r>
+      <w:r>
+        <w:t xml:space="preserve">tions, which are </w:t>
+      </w:r>
+      <w:r>
+        <w:t>read</w:t>
+      </w:r>
+      <w:r>
+        <w:t xml:space="preserve"> from their</w:t>
       </w:r>
       <w:r>
         <w:t xml:space="preserve"> </w:t>
@@ -6903,6 +7200,7 @@
       <w:r>
         <w:t xml:space="preserve">. TheGame initializes the </w:t>
       </w:r>
+      <w:proofErr w:type="spellStart"/>
       <w:r>
         <w:rPr>
           <w:i/>
@@ -6910,25 +7208,82 @@
         <w:t>PlayerPilot</w:t>
       </w:r>
       <w:r>
-        <w:t xml:space="preserve">s during the ship selection screen, based </w:t>
+        <w:t>s</w:t>
+      </w:r>
+      <w:proofErr w:type="spellEnd"/>
+      <w:r>
+        <w:t xml:space="preserve"> during the ship selection screen, based </w:t>
       </w:r>
       <w:r>
         <w:t>off</w:t>
       </w:r>
       <w:r>
-        <w:t xml:space="preserve"> which controller (or keyboard, for debugging) they’re usin</w:t>
-      </w:r>
-      <w:r>
-        <w:t xml:space="preserve">g, and creates an </w:t>
-      </w:r>
+        <w:t xml:space="preserve"> which controller (or keyboard, for debugging) t</w:t>
+      </w:r>
+      <w:r>
+        <w:t>he player is</w:t>
+      </w:r>
+      <w:r>
+        <w:t xml:space="preserve"> usin</w:t>
+      </w:r>
+      <w:r>
+        <w:t>g.</w:t>
+      </w:r>
+      <w:r>
+        <w:t xml:space="preserve"> </w:t>
+      </w:r>
+      <w:r>
+        <w:t xml:space="preserve">TheGame </w:t>
+      </w:r>
+      <w:r>
+        <w:t xml:space="preserve">creates an </w:t>
+      </w:r>
+      <w:proofErr w:type="spellStart"/>
       <w:r>
         <w:rPr>
           <w:i/>
         </w:rPr>
         <w:t>InputMap</w:t>
       </w:r>
-      <w:r>
-        <w:t xml:space="preserve"> based on their input device. Whenever a ship wants to update its position, it polls its pilot’s input map to find which direction the ship is moving, and any other inputs needed for that update.</w:t>
+      <w:proofErr w:type="spellEnd"/>
+      <w:r>
+        <w:t xml:space="preserve"> based on </w:t>
+      </w:r>
+      <w:r>
+        <w:t>the player’s</w:t>
+      </w:r>
+      <w:r>
+        <w:t xml:space="preserve"> input device</w:t>
+      </w:r>
+      <w:r>
+        <w:t xml:space="preserve"> and binds physical inputs to virtual inputs</w:t>
+      </w:r>
+      <w:r>
+        <w:t xml:space="preserve">. Whenever a ship wants to update its position, it polls </w:t>
+      </w:r>
+      <w:r>
+        <w:t>the</w:t>
+      </w:r>
+      <w:r>
+        <w:t xml:space="preserve"> pilot’s input map to find </w:t>
+      </w:r>
+      <w:r>
+        <w:t>the</w:t>
+      </w:r>
+      <w:r>
+        <w:t xml:space="preserve"> direction </w:t>
+      </w:r>
+      <w:r>
+        <w:t>in which the</w:t>
+      </w:r>
+      <w:r>
+        <w:t xml:space="preserve"> ship is moving, and any other inputs needed </w:t>
+      </w:r>
+      <w:r>
+        <w:t>to complete the</w:t>
+      </w:r>
+      <w:r>
+        <w:t xml:space="preserve"> update.</w:t>
       </w:r>
     </w:p>
     <w:p>
@@ -6944,7 +7299,7 @@
       </w:pPr>
       <w:r>
         <w:pict w14:anchorId="046E5E48">
-          <v:shape id="_x0000_i1029" type="#_x0000_t75" style="width:252pt;height:70.5pt">
+          <v:shape id="_x0000_i1029" type="#_x0000_t75" style="width:252pt;height:70.4pt">
             <v:imagedata r:id="rId21" o:title="uml2"/>
           </v:shape>
         </w:pict>
@@ -6962,27 +7317,14 @@
       <w:r>
         <w:t xml:space="preserve">Figure </w:t>
       </w:r>
-      <w:r>
-        <w:fldChar w:fldCharType="begin"/>
-      </w:r>
-      <w:r>
-        <w:instrText xml:space="preserve"> SEQ Figure \* ARABIC </w:instrText>
-      </w:r>
-      <w:r>
-        <w:fldChar w:fldCharType="separate"/>
-      </w:r>
-      <w:r>
-        <w:rPr>
-          <w:noProof/>
-        </w:rPr>
-        <w:t>14</w:t>
-      </w:r>
-      <w:r>
-        <w:rPr>
-          <w:noProof/>
-        </w:rPr>
-        <w:fldChar w:fldCharType="end"/>
-      </w:r>
+      <w:fldSimple w:instr=" SEQ Figure \* ARABIC ">
+        <w:r>
+          <w:rPr>
+            <w:noProof/>
+          </w:rPr>
+          <w:t>14</w:t>
+        </w:r>
+      </w:fldSimple>
       <w:r>
         <w:t>: A UML Diagram that shows the relationship for entities and items.</w:t>
       </w:r>
@@ -7001,17 +7343,19 @@
         <w:t>designing individual levels</w:t>
       </w:r>
       <w:r>
-        <w:t xml:space="preserve"> due to the programming-focused nature of the thesis and for time constraints.</w:t>
+        <w:t xml:space="preserve"> due to the programming-focused nature of the thesis</w:t>
+      </w:r>
+      <w:r>
+        <w:t>,</w:t>
+      </w:r>
+      <w:r>
+        <w:t xml:space="preserve"> and time constraints.</w:t>
       </w:r>
       <w:r>
         <w:t xml:space="preserve"> </w:t>
       </w:r>
       <w:r>
-        <w:t xml:space="preserve">The process starts by adding </w:t>
-      </w:r>
-      <w:r>
-        <w:lastRenderedPageBreak/>
-        <w:t>anywhere from 50 to 100 asteroids to the map by randomly p</w:t>
+        <w:t>The process starts by adding anywhere from 50 to 100 asteroids to the map by randomly p</w:t>
       </w:r>
       <w:r>
         <w:t xml:space="preserve">icking spots inside the arena. </w:t>
@@ -7019,23 +7363,129 @@
     </w:p>
     <w:p>
       <w:pPr>
-        <w:keepNext/>
         <w:ind w:firstLine="202"/>
         <w:jc w:val="both"/>
       </w:pPr>
       <w:r>
-        <w:br/>
-      </w:r>
+        <w:t xml:space="preserve">After filling the map with asteroids, the game determines a set number of </w:t>
+      </w:r>
+      <w:r>
+        <w:rPr>
+          <w:i/>
+        </w:rPr>
+        <w:t>encounters</w:t>
+      </w:r>
+      <w:r>
+        <w:t>, or map features, to</w:t>
+      </w:r>
+      <w:r>
+        <w:t xml:space="preserve"> be</w:t>
+      </w:r>
+      <w:r>
+        <w:t xml:space="preserve"> spawn</w:t>
+      </w:r>
+      <w:r>
+        <w:t>ed</w:t>
+      </w:r>
+      <w:r>
+        <w:t xml:space="preserve"> in the </w:t>
+      </w:r>
+      <w:r>
+        <w:lastRenderedPageBreak/>
+        <w:t xml:space="preserve">game. Each game mode picks how many encounters are in the map, and can control the amount and types of encounters it spawns. </w:t>
+      </w:r>
+      <w:r>
+        <w:t xml:space="preserve">Types of encounters include: </w:t>
+      </w:r>
+      <w:r>
+        <w:rPr>
+          <w:i/>
+        </w:rPr>
+        <w:t>nebula</w:t>
+      </w:r>
+      <w:r>
+        <w:t>, which cover up part of the gameplay area in colorful clouds, obscuring players, enemies</w:t>
+      </w:r>
+      <w:r>
+        <w:t>,</w:t>
+      </w:r>
+      <w:r>
+        <w:t xml:space="preserve"> and items behind them; </w:t>
+      </w:r>
+      <w:proofErr w:type="spellStart"/>
+      <w:r>
+        <w:rPr>
+          <w:i/>
+        </w:rPr>
+        <w:t>bossteroid</w:t>
+      </w:r>
+      <w:r>
+        <w:t>s</w:t>
+      </w:r>
+      <w:proofErr w:type="spellEnd"/>
+      <w:r>
+        <w:t xml:space="preserve"> – </w:t>
+      </w:r>
+      <w:r>
+        <w:t xml:space="preserve">huge asteroids that act as obstacles and a source of many smaller asteroids; </w:t>
+      </w:r>
+      <w:r>
+        <w:rPr>
+          <w:i/>
+        </w:rPr>
+        <w:t>black hole</w:t>
+      </w:r>
+      <w:r>
+        <w:t xml:space="preserve">s, which suck entities into </w:t>
+      </w:r>
+      <w:r>
+        <w:t>their center and destroy</w:t>
+      </w:r>
+      <w:r>
+        <w:t xml:space="preserve"> them; and </w:t>
+      </w:r>
+      <w:r>
+        <w:rPr>
+          <w:i/>
+        </w:rPr>
+        <w:t>wormholes</w:t>
+      </w:r>
+      <w:r>
+        <w:t xml:space="preserve">, which suck in entities towards </w:t>
+      </w:r>
+      <w:r>
+        <w:t>their</w:t>
+      </w:r>
+      <w:r>
+        <w:t xml:space="preserve"> center</w:t>
+      </w:r>
+      <w:r>
+        <w:t>s</w:t>
+      </w:r>
+      <w:r>
+        <w:t>, but spit them out harmlessly through another linked wormhole on the map.</w:t>
+      </w:r>
+    </w:p>
+    <w:p>
+      <w:pPr>
+        <w:jc w:val="both"/>
+      </w:pPr>
+    </w:p>
+    <w:p>
+      <w:pPr>
+        <w:keepNext/>
+        <w:jc w:val="both"/>
+      </w:pPr>
       <w:r>
         <w:rPr>
           <w:noProof/>
           <w:lang w:eastAsia="ja-JP"/>
         </w:rPr>
         <w:drawing>
-          <wp:inline distT="0" distB="0" distL="0" distR="0" wp14:anchorId="0BDEDD47" wp14:editId="76F8DEC3">
-            <wp:extent cx="3200400" cy="1800860"/>
-            <wp:effectExtent l="0" t="0" r="0" b="8890"/>
-            <wp:docPr id="7" name="Picture 7" descr="procGen2"/>
+          <wp:inline distT="0" distB="0" distL="0" distR="0" wp14:anchorId="099179EE" wp14:editId="60BC326C">
+            <wp:extent cx="3241457" cy="1368615"/>
+            <wp:effectExtent l="0" t="0" r="0" b="3175"/>
+            <wp:docPr id="17" name="Picture 17"/>
             <wp:cNvGraphicFramePr>
               <a:graphicFrameLocks xmlns:a="http://schemas.openxmlformats.org/drawingml/2006/main" noChangeAspect="1"/>
             </wp:cNvGraphicFramePr>
@@ -7043,13 +7493,138 @@
               <a:graphicData uri="http://schemas.openxmlformats.org/drawingml/2006/picture">
                 <pic:pic xmlns:pic="http://schemas.openxmlformats.org/drawingml/2006/picture">
                   <pic:nvPicPr>
-                    <pic:cNvPr id="0" name="Picture 7" descr="procGen2"/>
+                    <pic:cNvPr id="1" name=""/>
+                    <pic:cNvPicPr/>
+                  </pic:nvPicPr>
+                  <pic:blipFill>
+                    <a:blip r:embed="rId22"/>
+                    <a:stretch>
+                      <a:fillRect/>
+                    </a:stretch>
+                  </pic:blipFill>
+                  <pic:spPr>
+                    <a:xfrm>
+                      <a:off x="0" y="0"/>
+                      <a:ext cx="3242357" cy="1368995"/>
+                    </a:xfrm>
+                    <a:prstGeom prst="rect">
+                      <a:avLst/>
+                    </a:prstGeom>
+                  </pic:spPr>
+                </pic:pic>
+              </a:graphicData>
+            </a:graphic>
+          </wp:inline>
+        </w:drawing>
+      </w:r>
+    </w:p>
+    <w:p>
+      <w:pPr>
+        <w:pStyle w:val="Caption"/>
+        <w:jc w:val="both"/>
+      </w:pPr>
+      <w:bookmarkStart w:id="15" w:name="_Toc479265042"/>
+      <w:r>
+        <w:t xml:space="preserve">Figure </w:t>
+      </w:r>
+      <w:fldSimple w:instr=" SEQ Figure \* ARABIC ">
+        <w:r>
+          <w:rPr>
+            <w:noProof/>
+          </w:rPr>
+          <w:t>16</w:t>
+        </w:r>
+      </w:fldSimple>
+      <w:r>
+        <w:t>: Players getting sucked into a wormhole. Once they reach the center, they'll be shot out of the other corresponding wormhole on the other end, which could be anywhere else in the map.</w:t>
+      </w:r>
+      <w:bookmarkEnd w:id="15"/>
+    </w:p>
+    <w:p>
+      <w:pPr>
+        <w:ind w:firstLine="202"/>
+        <w:jc w:val="both"/>
+      </w:pPr>
+      <w:r>
+        <w:t xml:space="preserve">The game splits </w:t>
+      </w:r>
+      <w:proofErr w:type="gramStart"/>
+      <w:r>
+        <w:t>encounters</w:t>
+      </w:r>
+      <w:proofErr w:type="gramEnd"/>
+      <w:r>
+        <w:t xml:space="preserve"> into two groups, </w:t>
+      </w:r>
+      <w:r>
+        <w:rPr>
+          <w:i/>
+        </w:rPr>
+        <w:t>minor</w:t>
+      </w:r>
+      <w:r>
+        <w:t xml:space="preserve"> and </w:t>
+      </w:r>
+      <w:r>
+        <w:rPr>
+          <w:i/>
+        </w:rPr>
+        <w:t>major</w:t>
+      </w:r>
+      <w:r>
+        <w:t xml:space="preserve"> encounters, based on the physical size and </w:t>
+      </w:r>
+      <w:r>
+        <w:t>gameplay impact</w:t>
+      </w:r>
+      <w:r>
+        <w:t xml:space="preserve"> of the encounter. For example, as a nebula is less gameplay-impac</w:t>
+      </w:r>
+      <w:r>
+        <w:t xml:space="preserve">ting and more passive, it is a minor </w:t>
+      </w:r>
+      <w:r>
+        <w:t xml:space="preserve">encounter and spawned more frequently. Conversely, wormholes and black holes take up much more </w:t>
+      </w:r>
+      <w:r>
+        <w:t>play</w:t>
+      </w:r>
+      <w:r>
+        <w:t xml:space="preserve"> space and actively impact how players play the game on a much larger scale, and are thus large encounters and limited in the number of spawns they have in the world.</w:t>
+      </w:r>
+    </w:p>
+    <w:p>
+      <w:pPr>
+        <w:keepNext/>
+        <w:jc w:val="both"/>
+      </w:pPr>
+      <w:r>
+        <w:br/>
+      </w:r>
+      <w:r>
+        <w:rPr>
+          <w:noProof/>
+          <w:lang w:eastAsia="ja-JP"/>
+        </w:rPr>
+        <w:drawing>
+          <wp:inline distT="0" distB="0" distL="0" distR="0" wp14:anchorId="6790766D" wp14:editId="62423009">
+            <wp:extent cx="3200400" cy="1800860"/>
+            <wp:effectExtent l="0" t="0" r="0" b="8890"/>
+            <wp:docPr id="13" name="Picture 13" descr="procGen3"/>
+            <wp:cNvGraphicFramePr>
+              <a:graphicFrameLocks xmlns:a="http://schemas.openxmlformats.org/drawingml/2006/main" noChangeAspect="1"/>
+            </wp:cNvGraphicFramePr>
+            <a:graphic xmlns:a="http://schemas.openxmlformats.org/drawingml/2006/main">
+              <a:graphicData uri="http://schemas.openxmlformats.org/drawingml/2006/picture">
+                <pic:pic xmlns:pic="http://schemas.openxmlformats.org/drawingml/2006/picture">
+                  <pic:nvPicPr>
+                    <pic:cNvPr id="0" name="Picture 9" descr="procGen3"/>
                     <pic:cNvPicPr>
                       <a:picLocks noChangeAspect="1" noChangeArrowheads="1"/>
                     </pic:cNvPicPr>
                   </pic:nvPicPr>
                   <pic:blipFill>
-                    <a:blip r:embed="rId22">
+                    <a:blip r:embed="rId23">
                       <a:extLst>
                         <a:ext uri="{28A0092B-C50C-407E-A947-70E740481C1C}">
                           <a14:useLocalDpi xmlns:a14="http://schemas.microsoft.com/office/drawing/2010/main" val="0"/>
@@ -7086,101 +7661,64 @@
         <w:pStyle w:val="Caption"/>
         <w:jc w:val="both"/>
       </w:pPr>
-      <w:bookmarkStart w:id="15" w:name="_Toc479265041"/>
+      <w:bookmarkStart w:id="16" w:name="_Toc479265043"/>
       <w:r>
         <w:t xml:space="preserve">Figure </w:t>
       </w:r>
-      <w:r>
-        <w:fldChar w:fldCharType="begin"/>
-      </w:r>
-      <w:r>
-        <w:instrText xml:space="preserve"> SEQ Figure \* ARABIC </w:instrText>
-      </w:r>
-      <w:r>
-        <w:fldChar w:fldCharType="separate"/>
-      </w:r>
-      <w:r>
-        <w:rPr>
-          <w:noProof/>
-        </w:rPr>
-        <w:t>15</w:t>
-      </w:r>
-      <w:r>
-        <w:rPr>
-          <w:noProof/>
-        </w:rPr>
-        <w:fldChar w:fldCharType="end"/>
-      </w:r>
-      <w:r>
-        <w:t>: Stage 1- The map is filled randomly with many asteroids</w:t>
-      </w:r>
-      <w:r>
-        <w:t>. The GameMode then selects a random circle in the map that doesn't collide with any of the other encounters.</w:t>
-      </w:r>
-      <w:bookmarkEnd w:id="15"/>
+      <w:fldSimple w:instr=" SEQ Figure \* ARABIC ">
+        <w:r>
+          <w:rPr>
+            <w:noProof/>
+          </w:rPr>
+          <w:t>17</w:t>
+        </w:r>
+      </w:fldSimple>
+      <w:r>
+        <w:t>: The GameMode clears out any entities within the radius of the encounter, which removes any asteroids that would be colliding with this new encounter.</w:t>
+      </w:r>
+      <w:bookmarkEnd w:id="16"/>
     </w:p>
     <w:p>
       <w:pPr>
+        <w:keepNext/>
         <w:ind w:firstLine="202"/>
         <w:jc w:val="both"/>
       </w:pPr>
       <w:r>
-        <w:t xml:space="preserve">After filling the map with asteroids, the game determines a set number of </w:t>
-      </w:r>
-      <w:r>
-        <w:rPr>
-          <w:i/>
-        </w:rPr>
-        <w:t>encounters</w:t>
-      </w:r>
-      <w:r>
-        <w:t xml:space="preserve">, or map features, to spawn in the game. Each game mode picks how many encounters are in the map, and can control the amount and types of encounters it spawns. </w:t>
-      </w:r>
-      <w:r>
-        <w:t xml:space="preserve">Types of encounters include: </w:t>
-      </w:r>
-      <w:r>
-        <w:rPr>
-          <w:i/>
-        </w:rPr>
-        <w:t>nebula</w:t>
-      </w:r>
-      <w:r>
-        <w:t xml:space="preserve">, which cover up part of the gameplay area in colorful clouds, obscuring players, enemies and items behind them; </w:t>
-      </w:r>
-      <w:r>
-        <w:rPr>
-          <w:i/>
-        </w:rPr>
-        <w:t>bossteroid</w:t>
-      </w:r>
-      <w:r>
-        <w:t>s</w:t>
-      </w:r>
-      <w:r>
-        <w:t xml:space="preserve">, which are huge asteroids that act as obstacles and a source of many smaller asteroids; </w:t>
-      </w:r>
-      <w:r>
-        <w:rPr>
-          <w:i/>
-        </w:rPr>
-        <w:t>black hole</w:t>
-      </w:r>
-      <w:r>
-        <w:t xml:space="preserve">s, which sucks entities into its center and destroys them; and </w:t>
-      </w:r>
-      <w:r>
-        <w:rPr>
-          <w:i/>
-        </w:rPr>
-        <w:t>wormholes</w:t>
-      </w:r>
-      <w:r>
-        <w:t>, which suck in entities towards its center, but spit them out harmlessly through another linked wormhole on the map.</w:t>
+        <w:t xml:space="preserve">After selecting an encounter, the game generates a random radius and attempts to spawn the encounter into the game. The </w:t>
+      </w:r>
+      <w:r>
+        <w:t xml:space="preserve">game </w:t>
+      </w:r>
+      <w:r>
+        <w:t>spawns</w:t>
+      </w:r>
+      <w:r>
+        <w:t xml:space="preserve"> the </w:t>
+      </w:r>
+      <w:r>
+        <w:t>major</w:t>
+      </w:r>
+      <w:r>
+        <w:t xml:space="preserve"> encounters first, t</w:t>
+      </w:r>
+      <w:r>
+        <w:t xml:space="preserve">hen moves on to the </w:t>
+      </w:r>
+      <w:r>
+        <w:t>minor</w:t>
+      </w:r>
+      <w:r>
+        <w:t xml:space="preserve"> </w:t>
+      </w:r>
+      <w:r>
+        <w:t>ones.</w:t>
       </w:r>
     </w:p>
     <w:p>
       <w:pPr>
+        <w:keepNext/>
+        <w:ind w:firstLine="202"/>
         <w:jc w:val="both"/>
       </w:pPr>
     </w:p>
@@ -7195,10 +7733,10 @@
           <w:lang w:eastAsia="ja-JP"/>
         </w:rPr>
         <w:drawing>
-          <wp:inline distT="0" distB="0" distL="0" distR="0" wp14:anchorId="099179EE" wp14:editId="60BC326C">
-            <wp:extent cx="3241457" cy="1368615"/>
-            <wp:effectExtent l="0" t="0" r="0" b="3175"/>
-            <wp:docPr id="17" name="Picture 17"/>
+          <wp:inline distT="0" distB="0" distL="0" distR="0" wp14:anchorId="038CED0D" wp14:editId="39E26AA7">
+            <wp:extent cx="3200400" cy="1800860"/>
+            <wp:effectExtent l="0" t="0" r="0" b="8890"/>
+            <wp:docPr id="14" name="Picture 14" descr="procGen4"/>
             <wp:cNvGraphicFramePr>
               <a:graphicFrameLocks xmlns:a="http://schemas.openxmlformats.org/drawingml/2006/main" noChangeAspect="1"/>
             </wp:cNvGraphicFramePr>
@@ -7206,137 +7744,7 @@
               <a:graphicData uri="http://schemas.openxmlformats.org/drawingml/2006/picture">
                 <pic:pic xmlns:pic="http://schemas.openxmlformats.org/drawingml/2006/picture">
                   <pic:nvPicPr>
-                    <pic:cNvPr id="1" name=""/>
-                    <pic:cNvPicPr/>
-                  </pic:nvPicPr>
-                  <pic:blipFill>
-                    <a:blip r:embed="rId23"/>
-                    <a:stretch>
-                      <a:fillRect/>
-                    </a:stretch>
-                  </pic:blipFill>
-                  <pic:spPr>
-                    <a:xfrm>
-                      <a:off x="0" y="0"/>
-                      <a:ext cx="3242357" cy="1368995"/>
-                    </a:xfrm>
-                    <a:prstGeom prst="rect">
-                      <a:avLst/>
-                    </a:prstGeom>
-                  </pic:spPr>
-                </pic:pic>
-              </a:graphicData>
-            </a:graphic>
-          </wp:inline>
-        </w:drawing>
-      </w:r>
-    </w:p>
-    <w:p>
-      <w:pPr>
-        <w:pStyle w:val="Caption"/>
-        <w:jc w:val="both"/>
-      </w:pPr>
-      <w:bookmarkStart w:id="16" w:name="_Toc479265042"/>
-      <w:r>
-        <w:t xml:space="preserve">Figure </w:t>
-      </w:r>
-      <w:r>
-        <w:fldChar w:fldCharType="begin"/>
-      </w:r>
-      <w:r>
-        <w:instrText xml:space="preserve"> SEQ Figure \* ARABIC </w:instrText>
-      </w:r>
-      <w:r>
-        <w:fldChar w:fldCharType="separate"/>
-      </w:r>
-      <w:r>
-        <w:rPr>
-          <w:noProof/>
-        </w:rPr>
-        <w:t>16</w:t>
-      </w:r>
-      <w:r>
-        <w:rPr>
-          <w:noProof/>
-        </w:rPr>
-        <w:fldChar w:fldCharType="end"/>
-      </w:r>
-      <w:r>
-        <w:t>: Players getting sucked into a wormhole. Once they reach the center, they'll be shot out of the other corresponding wormhole on the other end, which could be anywhere else in the map.</w:t>
-      </w:r>
-      <w:bookmarkEnd w:id="16"/>
-    </w:p>
-    <w:p>
-      <w:pPr>
-        <w:ind w:firstLine="202"/>
-        <w:jc w:val="both"/>
-      </w:pPr>
-      <w:r>
-        <w:t xml:space="preserve">The game splits encounters into two groups, </w:t>
-      </w:r>
-      <w:r>
-        <w:rPr>
-          <w:i/>
-        </w:rPr>
-        <w:t>minor</w:t>
-      </w:r>
-      <w:r>
-        <w:t xml:space="preserve"> and </w:t>
-      </w:r>
-      <w:r>
-        <w:rPr>
-          <w:i/>
-        </w:rPr>
-        <w:t>major</w:t>
-      </w:r>
-      <w:r>
-        <w:t xml:space="preserve"> encounters, based on the physical size and </w:t>
-      </w:r>
-      <w:r>
-        <w:t>gameplay impact</w:t>
-      </w:r>
-      <w:r>
-        <w:t xml:space="preserve"> of the encounter. For example, as a nebula is less gameplay-impac</w:t>
-      </w:r>
-      <w:r>
-        <w:t xml:space="preserve">ting and more passive, it is a minor </w:t>
-      </w:r>
-      <w:r>
-        <w:t xml:space="preserve">encounter and spawned more frequently. Conversely, wormholes and black holes take up much more </w:t>
-      </w:r>
-      <w:r>
-        <w:t>play</w:t>
-      </w:r>
-      <w:r>
-        <w:t xml:space="preserve"> space and actively impact how players play the game on a much larger scale, and are thus large encounters and limited in the number of spawns they have in the world.</w:t>
-      </w:r>
-    </w:p>
-    <w:p>
-      <w:pPr>
-        <w:keepNext/>
-        <w:jc w:val="both"/>
-      </w:pPr>
-      <w:r>
-        <w:br/>
-      </w:r>
-      <w:r>
-        <w:rPr>
-          <w:noProof/>
-          <w:lang w:eastAsia="ja-JP"/>
-        </w:rPr>
-        <w:drawing>
-          <wp:inline distT="0" distB="0" distL="0" distR="0" wp14:anchorId="6790766D" wp14:editId="62423009">
-            <wp:extent cx="3200400" cy="1800860"/>
-            <wp:effectExtent l="0" t="0" r="0" b="8890"/>
-            <wp:docPr id="13" name="Picture 13" descr="procGen3"/>
-            <wp:cNvGraphicFramePr>
-              <a:graphicFrameLocks xmlns:a="http://schemas.openxmlformats.org/drawingml/2006/main" noChangeAspect="1"/>
-            </wp:cNvGraphicFramePr>
-            <a:graphic xmlns:a="http://schemas.openxmlformats.org/drawingml/2006/main">
-              <a:graphicData uri="http://schemas.openxmlformats.org/drawingml/2006/picture">
-                <pic:pic xmlns:pic="http://schemas.openxmlformats.org/drawingml/2006/picture">
-                  <pic:nvPicPr>
-                    <pic:cNvPr id="0" name="Picture 9" descr="procGen3"/>
+                    <pic:cNvPr id="0" name="Picture 11" descr="procGen4"/>
                     <pic:cNvPicPr>
                       <a:picLocks noChangeAspect="1" noChangeArrowheads="1"/>
                     </pic:cNvPicPr>
@@ -7379,74 +7787,58 @@
         <w:pStyle w:val="Caption"/>
         <w:jc w:val="both"/>
       </w:pPr>
-      <w:bookmarkStart w:id="17" w:name="_Toc479265043"/>
+      <w:bookmarkStart w:id="17" w:name="_Toc479265044"/>
       <w:r>
         <w:t xml:space="preserve">Figure </w:t>
       </w:r>
-      <w:r>
-        <w:fldChar w:fldCharType="begin"/>
-      </w:r>
-      <w:r>
-        <w:instrText xml:space="preserve"> SEQ Figure \* ARABIC </w:instrText>
-      </w:r>
-      <w:r>
-        <w:fldChar w:fldCharType="separate"/>
-      </w:r>
-      <w:r>
-        <w:rPr>
-          <w:noProof/>
-        </w:rPr>
-        <w:t>17</w:t>
-      </w:r>
-      <w:r>
-        <w:rPr>
-          <w:noProof/>
-        </w:rPr>
-        <w:fldChar w:fldCharType="end"/>
-      </w:r>
-      <w:r>
-        <w:t>: Stage 2- The GameMode clears out any entities within the radius of the encounter, which removes any asteroids that would be colliding with this new encounter.</w:t>
+      <w:fldSimple w:instr=" SEQ Figure \* ARABIC ">
+        <w:r>
+          <w:rPr>
+            <w:noProof/>
+          </w:rPr>
+          <w:t>18</w:t>
+        </w:r>
+      </w:fldSimple>
+      <w:r>
+        <w:t>: The encounter is spawned in.</w:t>
       </w:r>
       <w:bookmarkEnd w:id="17"/>
     </w:p>
     <w:p>
       <w:pPr>
-        <w:keepNext/>
         <w:ind w:firstLine="202"/>
         <w:jc w:val="both"/>
       </w:pPr>
       <w:r>
-        <w:t xml:space="preserve">After selecting an encounter, the game generates a random radius and attempts to spawn the encounter into the game. The game </w:t>
-      </w:r>
-      <w:r>
-        <w:t>spawns</w:t>
-      </w:r>
-      <w:r>
-        <w:t xml:space="preserve"> the </w:t>
-      </w:r>
-      <w:r>
-        <w:t>major</w:t>
-      </w:r>
-      <w:r>
-        <w:t xml:space="preserve"> encounters first, t</w:t>
-      </w:r>
-      <w:r>
-        <w:t xml:space="preserve">hen moves on to the </w:t>
-      </w:r>
-      <w:r>
-        <w:t>minor</w:t>
+        <w:t xml:space="preserve">Once the GameMode has selected a valid location for the encounter that doesn’t collide with any other encounters, the GameMode deletes any entities within the proposed encounter’s radius. The process checks for collisions with any of the </w:t>
+      </w:r>
+      <w:r>
+        <w:t>entities</w:t>
       </w:r>
       <w:r>
         <w:t xml:space="preserve"> </w:t>
       </w:r>
       <w:r>
-        <w:t>ones.</w:t>
+        <w:t>on</w:t>
+      </w:r>
+      <w:r>
+        <w:t xml:space="preserve"> the game map, and removes anything that could potentially interfere with the encounter.</w:t>
+      </w:r>
+      <w:r>
+        <w:t xml:space="preserve"> </w:t>
+      </w:r>
+      <w:r>
+        <w:t>Finally, once the area is cleared, the GameMode spawns in the encounter.</w:t>
+      </w:r>
+      <w:r>
+        <w:t xml:space="preserve"> </w:t>
+      </w:r>
+      <w:r>
+        <w:t xml:space="preserve">Each encounter object is coded using relative coordinates, which allows the entities within an encounter to be placed in a regular pattern based on the scale of the radius the cleared-out space. </w:t>
       </w:r>
     </w:p>
     <w:p>
       <w:pPr>
-        <w:keepNext/>
-        <w:ind w:firstLine="202"/>
         <w:jc w:val="both"/>
       </w:pPr>
     </w:p>
@@ -7460,140 +7852,6 @@
           <w:noProof/>
           <w:lang w:eastAsia="ja-JP"/>
         </w:rPr>
-        <w:drawing>
-          <wp:inline distT="0" distB="0" distL="0" distR="0" wp14:anchorId="038CED0D" wp14:editId="39E26AA7">
-            <wp:extent cx="3200400" cy="1800860"/>
-            <wp:effectExtent l="0" t="0" r="0" b="8890"/>
-            <wp:docPr id="14" name="Picture 14" descr="procGen4"/>
-            <wp:cNvGraphicFramePr>
-              <a:graphicFrameLocks xmlns:a="http://schemas.openxmlformats.org/drawingml/2006/main" noChangeAspect="1"/>
-            </wp:cNvGraphicFramePr>
-            <a:graphic xmlns:a="http://schemas.openxmlformats.org/drawingml/2006/main">
-              <a:graphicData uri="http://schemas.openxmlformats.org/drawingml/2006/picture">
-                <pic:pic xmlns:pic="http://schemas.openxmlformats.org/drawingml/2006/picture">
-                  <pic:nvPicPr>
-                    <pic:cNvPr id="0" name="Picture 11" descr="procGen4"/>
-                    <pic:cNvPicPr>
-                      <a:picLocks noChangeAspect="1" noChangeArrowheads="1"/>
-                    </pic:cNvPicPr>
-                  </pic:nvPicPr>
-                  <pic:blipFill>
-                    <a:blip r:embed="rId25">
-                      <a:extLst>
-                        <a:ext uri="{28A0092B-C50C-407E-A947-70E740481C1C}">
-                          <a14:useLocalDpi xmlns:a14="http://schemas.microsoft.com/office/drawing/2010/main" val="0"/>
-                        </a:ext>
-                      </a:extLst>
-                    </a:blip>
-                    <a:srcRect/>
-                    <a:stretch>
-                      <a:fillRect/>
-                    </a:stretch>
-                  </pic:blipFill>
-                  <pic:spPr bwMode="auto">
-                    <a:xfrm>
-                      <a:off x="0" y="0"/>
-                      <a:ext cx="3200400" cy="1800860"/>
-                    </a:xfrm>
-                    <a:prstGeom prst="rect">
-                      <a:avLst/>
-                    </a:prstGeom>
-                    <a:noFill/>
-                    <a:ln>
-                      <a:noFill/>
-                    </a:ln>
-                  </pic:spPr>
-                </pic:pic>
-              </a:graphicData>
-            </a:graphic>
-          </wp:inline>
-        </w:drawing>
-      </w:r>
-    </w:p>
-    <w:p>
-      <w:pPr>
-        <w:pStyle w:val="Caption"/>
-        <w:jc w:val="both"/>
-      </w:pPr>
-      <w:bookmarkStart w:id="18" w:name="_Toc479265044"/>
-      <w:r>
-        <w:t xml:space="preserve">Figure </w:t>
-      </w:r>
-      <w:r>
-        <w:fldChar w:fldCharType="begin"/>
-      </w:r>
-      <w:r>
-        <w:instrText xml:space="preserve"> SEQ Figure \* ARABIC </w:instrText>
-      </w:r>
-      <w:r>
-        <w:fldChar w:fldCharType="separate"/>
-      </w:r>
-      <w:r>
-        <w:rPr>
-          <w:noProof/>
-        </w:rPr>
-        <w:t>18</w:t>
-      </w:r>
-      <w:r>
-        <w:rPr>
-          <w:noProof/>
-        </w:rPr>
-        <w:fldChar w:fldCharType="end"/>
-      </w:r>
-      <w:r>
-        <w:t>: Stage 3- The encounter is spawned in.</w:t>
-      </w:r>
-      <w:bookmarkEnd w:id="18"/>
-    </w:p>
-    <w:p>
-      <w:pPr>
-        <w:ind w:firstLine="202"/>
-        <w:jc w:val="both"/>
-      </w:pPr>
-      <w:r>
-        <w:t xml:space="preserve">Once the GameMode has selected a valid location for the encounter that doesn’t collide with any other encounters, the GameMode deletes any entities within the proposed encounter’s radius. The process checks for collisions with any of the </w:t>
-      </w:r>
-      <w:r>
-        <w:t>entities</w:t>
-      </w:r>
-      <w:r>
-        <w:t xml:space="preserve"> </w:t>
-      </w:r>
-      <w:r>
-        <w:t>on</w:t>
-      </w:r>
-      <w:r>
-        <w:t xml:space="preserve"> the game map, and removes anything that could potentially interfere with the encounter.</w:t>
-      </w:r>
-      <w:r>
-        <w:t xml:space="preserve"> </w:t>
-      </w:r>
-      <w:r>
-        <w:t>Finally, once the area is cleared, the GameMode spawns in the encounter.</w:t>
-      </w:r>
-      <w:r>
-        <w:t xml:space="preserve"> </w:t>
-      </w:r>
-      <w:r>
-        <w:t xml:space="preserve">Each encounter object is coded using relative coordinates, which allows the entities within an encounter to be placed in a regular pattern based on the scale of the radius the cleared-out space. </w:t>
-      </w:r>
-    </w:p>
-    <w:p>
-      <w:pPr>
-        <w:jc w:val="both"/>
-      </w:pPr>
-    </w:p>
-    <w:p>
-      <w:pPr>
-        <w:keepNext/>
-        <w:jc w:val="both"/>
-      </w:pPr>
-      <w:r>
-        <w:rPr>
-          <w:noProof/>
-          <w:lang w:eastAsia="ja-JP"/>
-        </w:rPr>
-        <w:lastRenderedPageBreak/>
         <w:drawing>
           <wp:inline distT="0" distB="0" distL="0" distR="0" wp14:anchorId="0A4176EC" wp14:editId="76206336">
             <wp:extent cx="3200400" cy="1800225"/>
@@ -7610,7 +7868,7 @@
                     <pic:cNvPicPr/>
                   </pic:nvPicPr>
                   <pic:blipFill>
-                    <a:blip r:embed="rId26"/>
+                    <a:blip r:embed="rId25"/>
                     <a:stretch>
                       <a:fillRect/>
                     </a:stretch>
@@ -7636,35 +7894,22 @@
         <w:pStyle w:val="Caption"/>
         <w:jc w:val="both"/>
       </w:pPr>
-      <w:bookmarkStart w:id="19" w:name="_Toc479265045"/>
+      <w:bookmarkStart w:id="18" w:name="_Toc479265045"/>
       <w:r>
         <w:t xml:space="preserve">Figure </w:t>
       </w:r>
-      <w:r>
-        <w:fldChar w:fldCharType="begin"/>
-      </w:r>
-      <w:r>
-        <w:instrText xml:space="preserve"> SEQ Figure \* ARABIC </w:instrText>
-      </w:r>
-      <w:r>
-        <w:fldChar w:fldCharType="separate"/>
-      </w:r>
-      <w:r>
-        <w:rPr>
-          <w:noProof/>
-        </w:rPr>
-        <w:t>19</w:t>
-      </w:r>
-      <w:r>
-        <w:rPr>
-          <w:noProof/>
-        </w:rPr>
-        <w:fldChar w:fldCharType="end"/>
-      </w:r>
+      <w:fldSimple w:instr=" SEQ Figure \* ARABIC ">
+        <w:r>
+          <w:rPr>
+            <w:noProof/>
+          </w:rPr>
+          <w:t>19</w:t>
+        </w:r>
+      </w:fldSimple>
       <w:r>
         <w:t>: A new encounter attempting to spawn in collides with a previous and fails. A second attempt is made that collides with no others, and succeeds.</w:t>
       </w:r>
-      <w:bookmarkEnd w:id="19"/>
+      <w:bookmarkEnd w:id="18"/>
     </w:p>
     <w:p>
       <w:pPr>
@@ -7678,7 +7923,15 @@
         <w:t>all</w:t>
       </w:r>
       <w:r>
-        <w:t xml:space="preserve"> the previous encounters’ boundaries. This step is to ensure that no entities of another encounter are removed when clearing space for a new encounter. In the figure above, an encounter’s random location is too close to our previous encounter, forcing the encounter to pick another location.</w:t>
+        <w:t xml:space="preserve"> the previous encounters’ boundaries. This step is to ensure that no entities of another encounter are removed when clearing space for a new encounter. In the </w:t>
+      </w:r>
+      <w:proofErr w:type="gramStart"/>
+      <w:r>
+        <w:t>figure</w:t>
+      </w:r>
+      <w:proofErr w:type="gramEnd"/>
+      <w:r>
+        <w:t xml:space="preserve"> above, an encounter’s random location is too close to our previous encounter, forcing the encounter to pick another location.</w:t>
       </w:r>
     </w:p>
     <w:p>
@@ -7706,6 +7959,7 @@
           <w:noProof/>
           <w:lang w:eastAsia="ja-JP"/>
         </w:rPr>
+        <w:lastRenderedPageBreak/>
         <w:drawing>
           <wp:inline distT="0" distB="0" distL="0" distR="0" wp14:anchorId="26B2A91C" wp14:editId="1F7E950D">
             <wp:extent cx="3244974" cy="1699561"/>
@@ -7724,7 +7978,7 @@
                     </pic:cNvPicPr>
                   </pic:nvPicPr>
                   <pic:blipFill>
-                    <a:blip r:embed="rId27">
+                    <a:blip r:embed="rId26">
                       <a:extLst>
                         <a:ext uri="{28A0092B-C50C-407E-A947-70E740481C1C}">
                           <a14:useLocalDpi xmlns:a14="http://schemas.microsoft.com/office/drawing/2010/main" val="0"/>
@@ -7758,39 +8012,26 @@
         <w:pStyle w:val="Caption"/>
         <w:jc w:val="both"/>
       </w:pPr>
-      <w:bookmarkStart w:id="20" w:name="_Ref477258986"/>
-      <w:bookmarkStart w:id="21" w:name="_Ref477258976"/>
-      <w:bookmarkStart w:id="22" w:name="_Toc479265046"/>
+      <w:bookmarkStart w:id="19" w:name="_Ref477258986"/>
+      <w:bookmarkStart w:id="20" w:name="_Ref477258976"/>
+      <w:bookmarkStart w:id="21" w:name="_Toc479265046"/>
       <w:r>
         <w:t xml:space="preserve">Figure </w:t>
       </w:r>
-      <w:r>
-        <w:fldChar w:fldCharType="begin"/>
-      </w:r>
-      <w:r>
-        <w:instrText xml:space="preserve"> SEQ Figure \* ARABIC </w:instrText>
-      </w:r>
-      <w:r>
-        <w:fldChar w:fldCharType="separate"/>
-      </w:r>
-      <w:r>
-        <w:rPr>
-          <w:noProof/>
-        </w:rPr>
-        <w:t>20</w:t>
-      </w:r>
-      <w:r>
-        <w:rPr>
-          <w:noProof/>
-        </w:rPr>
-        <w:fldChar w:fldCharType="end"/>
+      <w:fldSimple w:instr=" SEQ Figure \* ARABIC ">
+        <w:r>
+          <w:rPr>
+            <w:noProof/>
+          </w:rPr>
+          <w:t>20</w:t>
+        </w:r>
+      </w:fldSimple>
+      <w:bookmarkEnd w:id="19"/>
+      <w:r>
+        <w:t>: The potential stat growth curves for a stat. The green bars highlight the minimum and maximum power-up levels.</w:t>
       </w:r>
       <w:bookmarkEnd w:id="20"/>
-      <w:r>
-        <w:t>: The potential stat growth curves for a stat. The green bars highlight the minimum and maximum power-up levels.</w:t>
-      </w:r>
       <w:bookmarkEnd w:id="21"/>
-      <w:bookmarkEnd w:id="22"/>
     </w:p>
     <w:p>
       <w:pPr>
@@ -7804,12 +8045,14 @@
       <w:r>
         <w:t xml:space="preserve">power-up stats worked and depended on one another, a spreadsheet was created to iterate on and test different power-up values. </w:t>
       </w:r>
+      <w:proofErr w:type="spellStart"/>
       <w:r>
         <w:rPr>
           <w:i/>
         </w:rPr>
         <w:t>AllStar’s</w:t>
       </w:r>
+      <w:proofErr w:type="spellEnd"/>
       <w:r>
         <w:t xml:space="preserve"> power-up skills</w:t>
       </w:r>
@@ -7862,10 +8105,7 @@
         <w:t xml:space="preserve">While the skills started off growing linearly, the level discrepancy grew quickly and caused huge power gaps between players with 0 and 5-10 power-ups. Thus, geometric growth grew to be crucial for helping to prevent early-game snowballing. </w:t>
       </w:r>
       <w:r>
-        <w:t xml:space="preserve">Most of the skills ended up following the Smooth Stop trajectory, but a few implemented Smooth Start to keep the major effects from revealing themselves too early on. The leftmost green bar (level 6) demonstrates where players would start with a fresh character, and the rightmost green bar (level 26) demonstrates what power the player would be at after </w:t>
-      </w:r>
-      <w:r>
-        <w:t>collecting the maximum number of power-ups for that stat (20 power-ups).</w:t>
+        <w:t>Most of the skills ended up following the Smooth Stop trajectory, but a few implemented Smooth Start to keep the major effects from revealing themselves too early on. The leftmost green bar (level 6) demonstrates where players would start with a fresh character, and the rightmost green bar (level 26) demonstrates what power the player would be at after collecting the maximum number of power-ups for that stat (20 power-ups).</w:t>
       </w:r>
     </w:p>
     <w:p>
@@ -11223,40 +11463,27 @@
         <w:pStyle w:val="Caption"/>
         <w:jc w:val="both"/>
       </w:pPr>
-      <w:bookmarkStart w:id="23" w:name="_Ref477259672"/>
-      <w:bookmarkStart w:id="24" w:name="_Toc479265047"/>
+      <w:bookmarkStart w:id="22" w:name="_Ref477259672"/>
+      <w:bookmarkStart w:id="23" w:name="_Toc479265047"/>
       <w:r>
         <w:t xml:space="preserve">Figure </w:t>
       </w:r>
-      <w:r>
-        <w:fldChar w:fldCharType="begin"/>
-      </w:r>
-      <w:r>
-        <w:instrText xml:space="preserve"> SEQ Figure \* ARABIC </w:instrText>
-      </w:r>
-      <w:r>
-        <w:fldChar w:fldCharType="separate"/>
-      </w:r>
-      <w:r>
-        <w:rPr>
-          <w:noProof/>
-        </w:rPr>
-        <w:t>21</w:t>
-      </w:r>
-      <w:r>
-        <w:rPr>
-          <w:noProof/>
-        </w:rPr>
-        <w:fldChar w:fldCharType="end"/>
+      <w:fldSimple w:instr=" SEQ Figure \* ARABIC ">
+        <w:r>
+          <w:rPr>
+            <w:noProof/>
+          </w:rPr>
+          <w:t>21</w:t>
+        </w:r>
+      </w:fldSimple>
+      <w:bookmarkEnd w:id="22"/>
+      <w:r>
+        <w:t>: A row from the stat table that demonstrates the growth of a stat's value based on the stat's level.</w:t>
+      </w:r>
+      <w:r>
+        <w:t xml:space="preserve"> The formula uses the min and max value for the stat below, and interpolates across the two values to generate the growth curve.</w:t>
       </w:r>
       <w:bookmarkEnd w:id="23"/>
-      <w:r>
-        <w:t>: A row from the stat table that demonstrates the growth of a stat's value based on the stat's level.</w:t>
-      </w:r>
-      <w:r>
-        <w:t xml:space="preserve"> The formula uses the min and max value for the stat below, and interpolates across the two values to generate the growth curve.</w:t>
-      </w:r>
-      <w:bookmarkEnd w:id="24"/>
     </w:p>
     <w:p>
       <w:pPr>
@@ -11316,7 +11543,6 @@
           <w:noProof/>
           <w:lang w:eastAsia="ja-JP"/>
         </w:rPr>
-        <w:lastRenderedPageBreak/>
         <w:drawing>
           <wp:inline distT="0" distB="0" distL="0" distR="0" wp14:anchorId="03E92440" wp14:editId="4EFE4D28">
             <wp:extent cx="3272828" cy="2491654"/>
@@ -11335,7 +11561,7 @@
                     </pic:cNvPicPr>
                   </pic:nvPicPr>
                   <pic:blipFill>
-                    <a:blip r:embed="rId28">
+                    <a:blip r:embed="rId27">
                       <a:extLst>
                         <a:ext uri="{28A0092B-C50C-407E-A947-70E740481C1C}">
                           <a14:useLocalDpi xmlns:a14="http://schemas.microsoft.com/office/drawing/2010/main" val="0"/>
@@ -11372,82 +11598,69 @@
           <w:noProof/>
         </w:rPr>
       </w:pPr>
-      <w:bookmarkStart w:id="25" w:name="_Ref477261420"/>
-      <w:bookmarkStart w:id="26" w:name="_Toc479265048"/>
+      <w:bookmarkStart w:id="24" w:name="_Ref477261420"/>
+      <w:bookmarkStart w:id="25" w:name="_Toc479265048"/>
       <w:r>
         <w:t xml:space="preserve">Figure </w:t>
       </w:r>
-      <w:r>
-        <w:fldChar w:fldCharType="begin"/>
-      </w:r>
-      <w:r>
-        <w:instrText xml:space="preserve"> SEQ Figure \* ARABIC </w:instrText>
-      </w:r>
-      <w:r>
-        <w:fldChar w:fldCharType="separate"/>
+      <w:fldSimple w:instr=" SEQ Figure \* ARABIC ">
+        <w:r>
+          <w:rPr>
+            <w:noProof/>
+          </w:rPr>
+          <w:t>22</w:t>
+        </w:r>
+      </w:fldSimple>
+      <w:bookmarkEnd w:id="24"/>
+      <w:r>
+        <w:t>: A graph</w:t>
+      </w:r>
+      <w:r>
+        <w:t xml:space="preserve"> from the information table that show how the stats manifest in the game</w:t>
       </w:r>
       <w:r>
         <w:rPr>
           <w:noProof/>
         </w:rPr>
-        <w:t>22</w:t>
+        <w:t xml:space="preserve">. This </w:t>
       </w:r>
       <w:r>
         <w:rPr>
           <w:noProof/>
         </w:rPr>
-        <w:fldChar w:fldCharType="end"/>
+        <w:t>table</w:t>
+      </w:r>
+      <w:r>
+        <w:rPr>
+          <w:noProof/>
+        </w:rPr>
+        <w:t xml:space="preserve"> shows how long a player with</w:t>
+      </w:r>
+      <w:r>
+        <w:rPr>
+          <w:noProof/>
+        </w:rPr>
+        <w:t xml:space="preserve"> particular</w:t>
+      </w:r>
+      <w:r>
+        <w:rPr>
+          <w:noProof/>
+        </w:rPr>
+        <w:t xml:space="preserve"> damage and rate of fire levels would take to defeat </w:t>
+      </w:r>
+      <w:r>
+        <w:rPr>
+          <w:noProof/>
+        </w:rPr>
+        <w:t>and be defeated by other characters, such as a vanilla character or a character with maxed-out stats</w:t>
+      </w:r>
+      <w:r>
+        <w:rPr>
+          <w:noProof/>
+        </w:rPr>
+        <w:t>.</w:t>
       </w:r>
       <w:bookmarkEnd w:id="25"/>
-      <w:r>
-        <w:t>: A graph</w:t>
-      </w:r>
-      <w:r>
-        <w:t xml:space="preserve"> from the information table that show how the stats manifest in the game</w:t>
-      </w:r>
-      <w:r>
-        <w:rPr>
-          <w:noProof/>
-        </w:rPr>
-        <w:t xml:space="preserve">. This </w:t>
-      </w:r>
-      <w:r>
-        <w:rPr>
-          <w:noProof/>
-        </w:rPr>
-        <w:t>table</w:t>
-      </w:r>
-      <w:r>
-        <w:rPr>
-          <w:noProof/>
-        </w:rPr>
-        <w:t xml:space="preserve"> shows how long a player with</w:t>
-      </w:r>
-      <w:r>
-        <w:rPr>
-          <w:noProof/>
-        </w:rPr>
-        <w:t xml:space="preserve"> particular</w:t>
-      </w:r>
-      <w:r>
-        <w:rPr>
-          <w:noProof/>
-        </w:rPr>
-        <w:t xml:space="preserve"> damage and rate of fire levels would take to defeat </w:t>
-      </w:r>
-      <w:r>
-        <w:rPr>
-          <w:noProof/>
-        </w:rPr>
-        <w:t>and be defeated by other characters, such as a vanilla character or a character with maxed-out stats</w:t>
-      </w:r>
-      <w:r>
-        <w:rPr>
-          <w:noProof/>
-        </w:rPr>
-        <w:t>.</w:t>
-      </w:r>
-      <w:bookmarkEnd w:id="26"/>
     </w:p>
     <w:p>
       <w:pPr>
@@ -11485,6 +11698,7 @@
         <w:jc w:val="both"/>
       </w:pPr>
       <w:r>
+        <w:lastRenderedPageBreak/>
         <w:t>The foundational tier consisted</w:t>
       </w:r>
       <w:r>
@@ -11619,9 +11833,11 @@
       <w:r>
         <w:t xml:space="preserve"> </w:t>
       </w:r>
+      <w:proofErr w:type="gramStart"/>
       <w:r>
         <w:t>similar to</w:t>
       </w:r>
+      <w:proofErr w:type="gramEnd"/>
       <w:r>
         <w:t xml:space="preserve"> a Proof of Concept Gameplay milestone</w:t>
       </w:r>
@@ -11653,10 +11869,7 @@
         <w:t>was created to</w:t>
       </w:r>
       <w:r>
-        <w:t xml:space="preserve"> mitigate the </w:t>
-      </w:r>
-      <w:r>
-        <w:t xml:space="preserve">risk of overscoping up front and running out of polish time, so that before any new non-core features and functionality </w:t>
+        <w:t xml:space="preserve"> mitigate the risk of overscoping up front and running out of polish time, so that before any new non-core features and functionality </w:t>
       </w:r>
       <w:r>
         <w:t>were</w:t>
@@ -11895,10 +12108,65 @@
         <w:jc w:val="both"/>
       </w:pPr>
       <w:r>
-        <w:t xml:space="preserve">A non-negligible amount of development time was spent working towards highly reusable engine systems, some of which panned out and paid off and many others that did not. Many of these subsystems were attempted in order to make future work easier, but not necessarily the future work of the project. </w:t>
-      </w:r>
-      <w:r>
-        <w:t>The constant desire to do things the “right way” in an attempt to further demonstrate technical competency and mastery wasted time that could have been used on this project in favor of saving time on future projects. Because of the somewhat nebulous goal of the project (“prove mastery”), it was easy to lose sight of the short term goals in an attempt to chase perfection. After this mistake was made a few times during the artifact’s creation, the primary developer retargeted towards ensuring that the artifact was finished, as opposed to unfinished but partially incredible. No aspect of the project had to be perfect, but good enough to make the artifact demonstrate the point of it’s creation. Instead of engineering perfect engine tools and having a lackluster game, the game was created with a few good systems and some “work in progress” solutions. Since anything can be refactored and reworked post-project, the game didn’t have to be architecturally perfect, it just had to work.</w:t>
+        <w:t>A non-negligible amount of development time was spent working towards</w:t>
+      </w:r>
+      <w:r>
+        <w:t xml:space="preserve"> the creation of highly-</w:t>
+      </w:r>
+      <w:r>
+        <w:t xml:space="preserve">reusable engine systems, some of which paid off and others that did not. Many of these subsystems were attempted </w:t>
+      </w:r>
+      <w:r>
+        <w:t>to</w:t>
+      </w:r>
+      <w:r>
+        <w:t xml:space="preserve"> </w:t>
+      </w:r>
+      <w:r>
+        <w:t>expedite</w:t>
+      </w:r>
+      <w:r>
+        <w:t xml:space="preserve"> future work, but </w:t>
+      </w:r>
+      <w:r>
+        <w:t>the payoff wasn’t always within the project’s scope</w:t>
+      </w:r>
+      <w:r>
+        <w:t xml:space="preserve">. </w:t>
+      </w:r>
+      <w:r>
+        <w:t xml:space="preserve">The constant desire to do things the “right way” </w:t>
+      </w:r>
+      <w:proofErr w:type="gramStart"/>
+      <w:r>
+        <w:t>in an attempt to</w:t>
+      </w:r>
+      <w:proofErr w:type="gramEnd"/>
+      <w:r>
+        <w:t xml:space="preserve"> further demonstrate technical competency and mastery wasted time that could have been used on this project. Because of the somewhat nebulous goal of the project (“</w:t>
+      </w:r>
+      <w:r>
+        <w:t>demonstrate</w:t>
+      </w:r>
+      <w:r>
+        <w:t xml:space="preserve"> </w:t>
+      </w:r>
+      <w:r>
+        <w:t xml:space="preserve">mastery”), it was easy to lose sight of short term goals </w:t>
+      </w:r>
+      <w:r>
+        <w:t>while pursuing</w:t>
+      </w:r>
+      <w:r>
+        <w:t xml:space="preserve"> perfection. After this mistake was made a few times during the artifact’s creation, the developer retargeted towards ensuring that the artifact was finished, as opposed to unfinished but partially incredible. No aspect of the project had to be perfect, but good enough to make the artifact demonstrate the point of </w:t>
+      </w:r>
+      <w:proofErr w:type="spellStart"/>
+      <w:r>
+        <w:t>it’s</w:t>
+      </w:r>
+      <w:proofErr w:type="spellEnd"/>
+      <w:r>
+        <w:t xml:space="preserve"> creation. Instead of engineering perfect engine tools and having a lackluster game, the game was created with a few good systems and some “work in progress” solutions. Since anything can be refactored and reworked post-project, the game didn’t have to be architecturally perfect, it just had to work.</w:t>
       </w:r>
     </w:p>
     <w:p>
@@ -11907,17 +12175,34 @@
         <w:jc w:val="both"/>
       </w:pPr>
       <w:r>
-        <w:t>For example, a decent amount of time was spent trying to plan, design, and implement a great UI engine subsystem that worked within and outside of the SpriteGameRenderer. However, this proved to be a goal that wasn’t worth the amount of effort, in respect to the timeframe of the thesis. While attempting to implement a perfect solution, time that could have been spent on making the game better was sacrificed. In the end, all that was essential was support for</w:t>
+        <w:t>For example, a decent amount of time was spent trying to p</w:t>
+      </w:r>
+      <w:bookmarkStart w:id="26" w:name="_GoBack"/>
+      <w:bookmarkEnd w:id="26"/>
+      <w:r>
+        <w:t xml:space="preserve">lan, design, and implement a great UI engine subsystem that worked within and outside of the </w:t>
+      </w:r>
+      <w:proofErr w:type="spellStart"/>
+      <w:r>
+        <w:t>SpriteGameRenderer</w:t>
+      </w:r>
+      <w:proofErr w:type="spellEnd"/>
+      <w:r>
+        <w:t>. However, this proved to be a goal that wasn’t worth the amount of effort, in respect to the timeframe of the thesis. While attempting to implement a perfect solution, time that could have been spent on making the game better was sacrificed. In the end, all that was essential was support for</w:t>
       </w:r>
       <w:r>
         <w:t xml:space="preserve"> </w:t>
       </w:r>
       <w:r>
-        <w:t xml:space="preserve">text and bar graphs inside </w:t>
-      </w:r>
-      <w:r>
-        <w:lastRenderedPageBreak/>
-        <w:t xml:space="preserve">of the SpriteGameRenderer, which was much easier to implement, served the immediate needs of the project, and ultimately worked well enough to support the game. This problem helped to dispel the myth that only lofty, </w:t>
+        <w:t xml:space="preserve">text and bar graphs inside of the </w:t>
+      </w:r>
+      <w:proofErr w:type="spellStart"/>
+      <w:r>
+        <w:t>SpriteGameRenderer</w:t>
+      </w:r>
+      <w:proofErr w:type="spellEnd"/>
+      <w:r>
+        <w:t xml:space="preserve">, which was much easier to implement, served the immediate needs of the project, and ultimately worked well enough to support the game. This problem helped to dispel the myth that only lofty, </w:t>
       </w:r>
       <w:r>
         <w:t>future-proofed</w:t>
@@ -12024,8 +12309,6 @@
       <w:r>
         <w:t>-</w:t>
       </w:r>
-      <w:bookmarkStart w:id="27" w:name="_GoBack"/>
-      <w:bookmarkEnd w:id="27"/>
       <w:r>
         <w:t>do until less than a month out, when it was replaced with a system where players always had to hold a button to pick up equipment. This not only showed up as a complaint multiple times throughout that period, but distracted from other issues that needed feedback and wasted playtesting time.</w:t>
       </w:r>
@@ -12186,6 +12469,7 @@
         <w:rPr>
           <w:color w:val="000000" w:themeColor="text1"/>
         </w:rPr>
+        <w:lastRenderedPageBreak/>
         <w:t>Future Work</w:t>
       </w:r>
     </w:p>
@@ -12222,7 +12506,6 @@
           <w:docPartUnique/>
         </w:docPartObj>
       </w:sdtPr>
-      <w:sdtEndPr/>
       <w:sdtContent>
         <w:p>
           <w:pPr>
@@ -12237,7 +12520,6 @@
             <w:id w:val="-573587230"/>
             <w:bibliography/>
           </w:sdtPr>
-          <w:sdtEndPr/>
           <w:sdtContent>
             <w:p>
               <w:pPr>
@@ -13311,15 +13593,7 @@
             <w:rStyle w:val="Hyperlink"/>
             <w:noProof/>
           </w:rPr>
-          <w:t xml:space="preserve">Figure 8: The spreadshot weapon (right) encourages players to get in as close as possible to blast enemies with as many shots as possible. The wave gun (left) outranges the spreadshot, but </w:t>
-        </w:r>
-        <w:r>
-          <w:rPr>
-            <w:rStyle w:val="Hyperlink"/>
-            <w:noProof/>
-          </w:rPr>
-          <w:lastRenderedPageBreak/>
-          <w:t>encourages the player to keep enemies at the focal point for optimal damage.</w:t>
+          <w:t>Figure 8: The spreadshot weapon (right) encourages players to get in as close as possible to blast enemies with as many shots as possible. The wave gun (left) outranges the spreadshot, but encourages the player to keep enemies at the focal point for optimal damage.</w:t>
         </w:r>
         <w:r>
           <w:rPr>
@@ -14399,7 +14673,7 @@
       </w:r>
     </w:p>
     <w:sectPr>
-      <w:headerReference w:type="default" r:id="rId29"/>
+      <w:headerReference w:type="default" r:id="rId28"/>
       <w:type w:val="continuous"/>
       <w:pgSz w:w="12240" w:h="15840" w:code="1"/>
       <w:pgMar w:top="1008" w:right="936" w:bottom="1008" w:left="936" w:header="432" w:footer="432" w:gutter="0"/>
@@ -14510,7 +14784,7 @@
       <w:rPr>
         <w:noProof/>
       </w:rPr>
-      <w:t>12</w:t>
+      <w:t>10</w:t>
     </w:r>
     <w:r>
       <w:fldChar w:fldCharType="end"/>
@@ -18424,7 +18698,7 @@
 </file>
 
 <file path=customXml/itemProps1.xml><?xml version="1.0" encoding="utf-8"?>
-<ds:datastoreItem xmlns:ds="http://schemas.openxmlformats.org/officeDocument/2006/customXml" ds:itemID="{2C5179FF-41C4-47BD-945E-42C47EFEFBF2}">
+<ds:datastoreItem xmlns:ds="http://schemas.openxmlformats.org/officeDocument/2006/customXml" ds:itemID="{BCC5ED55-75D3-4504-8B2F-3E3FB1F214F5}">
   <ds:schemaRefs>
     <ds:schemaRef ds:uri="http://schemas.openxmlformats.org/officeDocument/2006/bibliography"/>
   </ds:schemaRefs>

</xml_diff>

<commit_message>
Updated to R5 on the thesis
</commit_message>
<xml_diff>
--- a/Docs/Cloudy_Thesis.docx
+++ b/Docs/Cloudy_Thesis.docx
@@ -1,6 +1,6 @@
 
 <file path=word/document.xml><?xml version="1.0" encoding="utf-8"?>
-<w:document xmlns:wpc="http://schemas.microsoft.com/office/word/2010/wordprocessingCanvas" xmlns:cx="http://schemas.microsoft.com/office/drawing/2014/chartex" xmlns:cx1="http://schemas.microsoft.com/office/drawing/2015/9/8/chartex" xmlns:cx2="http://schemas.microsoft.com/office/drawing/2015/10/21/chartex" xmlns:cx3="http://schemas.microsoft.com/office/drawing/2016/5/9/chartex" xmlns:cx4="http://schemas.microsoft.com/office/drawing/2016/5/10/chartex" xmlns:cx5="http://schemas.microsoft.com/office/drawing/2016/5/11/chartex" xmlns:mc="http://schemas.openxmlformats.org/markup-compatibility/2006" xmlns:o="urn:schemas-microsoft-com:office:office" xmlns:r="http://schemas.openxmlformats.org/officeDocument/2006/relationships" xmlns:m="http://schemas.openxmlformats.org/officeDocument/2006/math" xmlns:v="urn:schemas-microsoft-com:vml" xmlns:wp14="http://schemas.microsoft.com/office/word/2010/wordprocessingDrawing" xmlns:wp="http://schemas.openxmlformats.org/drawingml/2006/wordprocessingDrawing" xmlns:w10="urn:schemas-microsoft-com:office:word" xmlns:w="http://schemas.openxmlformats.org/wordprocessingml/2006/main" xmlns:w14="http://schemas.microsoft.com/office/word/2010/wordml" xmlns:w15="http://schemas.microsoft.com/office/word/2012/wordml" xmlns:w16se="http://schemas.microsoft.com/office/word/2015/wordml/symex" xmlns:wpg="http://schemas.microsoft.com/office/word/2010/wordprocessingGroup" xmlns:wpi="http://schemas.microsoft.com/office/word/2010/wordprocessingInk" xmlns:wne="http://schemas.microsoft.com/office/word/2006/wordml" xmlns:wps="http://schemas.microsoft.com/office/word/2010/wordprocessingShape" mc:Ignorable="w14 w15 w16se wp14">
+<w:document xmlns:wpc="http://schemas.microsoft.com/office/word/2010/wordprocessingCanvas" xmlns:cx="http://schemas.microsoft.com/office/drawing/2014/chartex" xmlns:cx1="http://schemas.microsoft.com/office/drawing/2015/9/8/chartex" xmlns:cx2="http://schemas.microsoft.com/office/drawing/2015/10/21/chartex" xmlns:cx3="http://schemas.microsoft.com/office/drawing/2016/5/9/chartex" xmlns:cx4="http://schemas.microsoft.com/office/drawing/2016/5/10/chartex" xmlns:cx5="http://schemas.microsoft.com/office/drawing/2016/5/11/chartex" xmlns:cx6="http://schemas.microsoft.com/office/drawing/2016/5/12/chartex" xmlns:cx7="http://schemas.microsoft.com/office/drawing/2016/5/13/chartex" xmlns:cx8="http://schemas.microsoft.com/office/drawing/2016/5/14/chartex" xmlns:mc="http://schemas.openxmlformats.org/markup-compatibility/2006" xmlns:o="urn:schemas-microsoft-com:office:office" xmlns:r="http://schemas.openxmlformats.org/officeDocument/2006/relationships" xmlns:m="http://schemas.openxmlformats.org/officeDocument/2006/math" xmlns:v="urn:schemas-microsoft-com:vml" xmlns:wp14="http://schemas.microsoft.com/office/word/2010/wordprocessingDrawing" xmlns:wp="http://schemas.openxmlformats.org/drawingml/2006/wordprocessingDrawing" xmlns:w10="urn:schemas-microsoft-com:office:word" xmlns:w="http://schemas.openxmlformats.org/wordprocessingml/2006/main" xmlns:w14="http://schemas.microsoft.com/office/word/2010/wordml" xmlns:w15="http://schemas.microsoft.com/office/word/2012/wordml" xmlns:w16se="http://schemas.microsoft.com/office/word/2015/wordml/symex" xmlns:wpg="http://schemas.microsoft.com/office/word/2010/wordprocessingGroup" xmlns:wpi="http://schemas.microsoft.com/office/word/2010/wordprocessingInk" xmlns:wne="http://schemas.microsoft.com/office/word/2006/wordml" xmlns:wps="http://schemas.microsoft.com/office/word/2010/wordprocessingShape" mc:Ignorable="w14 w15 w16se wp14">
   <w:body>
     <w:p>
       <w:pPr>
@@ -1278,15 +1278,7 @@
         <w:t>find</w:t>
       </w:r>
       <w:r>
-        <w:t xml:space="preserve"> games with mechanics, playstyle, and gameplay </w:t>
-      </w:r>
-      <w:proofErr w:type="gramStart"/>
-      <w:r>
-        <w:t>similar to</w:t>
-      </w:r>
-      <w:proofErr w:type="gramEnd"/>
-      <w:r>
-        <w:t xml:space="preserve"> the proposed mastery project. The researcher then </w:t>
+        <w:t xml:space="preserve"> games with mechanics, playstyle, and gameplay similar to the proposed mastery project. The researcher then </w:t>
       </w:r>
       <w:r>
         <w:t>studied</w:t>
@@ -1423,15 +1415,7 @@
         <w:t>in which</w:t>
       </w:r>
       <w:r>
-        <w:t xml:space="preserve"> certain attacks have an absolute advantage or tie with others (just like the game the design’s namesake shares). The article goes in-depth on the metagame of “Pure RPS”, where the attacks have no lead up or predictability (grounded </w:t>
-      </w:r>
-      <w:proofErr w:type="gramStart"/>
-      <w:r>
-        <w:t>units</w:t>
-      </w:r>
-      <w:proofErr w:type="gramEnd"/>
-      <w:r>
-        <w:t xml:space="preserve"> vs flying units in an RTS), “RPS and Signals”, where attacks do have </w:t>
+        <w:t xml:space="preserve"> certain attacks have an absolute advantage or tie with others (just like the game the design’s namesake shares). The article goes in-depth on the metagame of “Pure RPS”, where the attacks have no lead up or predictability (grounded units vs flying units in an RTS), “RPS and Signals”, where attacks do have </w:t>
       </w:r>
       <w:r>
         <w:rPr>
@@ -1809,15 +1793,7 @@
         <w:t>rogression loops</w:t>
       </w:r>
       <w:r>
-        <w:t xml:space="preserve">, which spiral upward as players gain power </w:t>
-      </w:r>
-      <w:proofErr w:type="gramStart"/>
-      <w:r>
-        <w:t>in order to</w:t>
-      </w:r>
-      <w:proofErr w:type="gramEnd"/>
-      <w:r>
-        <w:t xml:space="preserve"> accomplish new feats </w:t>
+        <w:t xml:space="preserve">, which spiral upward as players gain power in order to accomplish new feats </w:t>
       </w:r>
       <w:r>
         <w:t xml:space="preserve">which </w:t>
@@ -2389,27 +2365,13 @@
         <w:rPr>
           <w:i w:val="0"/>
         </w:rPr>
-        <w:t xml:space="preserve"> </w:t>
-      </w:r>
-      <w:proofErr w:type="gramStart"/>
+        <w:t xml:space="preserve"> hav</w:t>
+      </w:r>
       <w:r>
         <w:rPr>
           <w:i w:val="0"/>
         </w:rPr>
-        <w:t>hav</w:t>
-      </w:r>
-      <w:r>
-        <w:rPr>
-          <w:i w:val="0"/>
-        </w:rPr>
-        <w:t>e to</w:t>
-      </w:r>
-      <w:proofErr w:type="gramEnd"/>
-      <w:r>
-        <w:rPr>
-          <w:i w:val="0"/>
-        </w:rPr>
-        <w:t xml:space="preserve"> pay extremely close attention to their surroundings, as bullets come in various speeds and patterns that can end players</w:t>
+        <w:t>e to pay extremely close attention to their surroundings, as bullets come in various speeds and patterns that can end players</w:t>
       </w:r>
       <w:r>
         <w:rPr>
@@ -3160,21 +3122,7 @@
         <w:rPr>
           <w:i w:val="0"/>
         </w:rPr>
-        <w:t xml:space="preserve">, creating the feel of </w:t>
-      </w:r>
-      <w:proofErr w:type="gramStart"/>
-      <w:r>
-        <w:rPr>
-          <w:i w:val="0"/>
-        </w:rPr>
-        <w:t>actually driving</w:t>
-      </w:r>
-      <w:proofErr w:type="gramEnd"/>
-      <w:r>
-        <w:rPr>
-          <w:i w:val="0"/>
-        </w:rPr>
-        <w:t xml:space="preserve"> a spaceship</w:t>
+        <w:t>, creating the feel of actually driving a spaceship</w:t>
       </w:r>
       <w:sdt>
         <w:sdtPr>
@@ -3411,13 +3359,8 @@
         <w:ind w:firstLine="202"/>
         <w:jc w:val="both"/>
       </w:pPr>
-      <w:proofErr w:type="gramStart"/>
-      <w:r>
-        <w:t>The majority of</w:t>
-      </w:r>
-      <w:proofErr w:type="gramEnd"/>
-      <w:r>
-        <w:t xml:space="preserve"> the games listed have some sort of RPS gameplay, as outlined by </w:t>
+      <w:r>
+        <w:t xml:space="preserve">The majority of the games listed have some sort of RPS gameplay, as outlined by </w:t>
       </w:r>
       <w:proofErr w:type="spellStart"/>
       <w:r>
@@ -3645,15 +3588,7 @@
         </w:sdtContent>
       </w:sdt>
       <w:r>
-        <w:t xml:space="preserve">. Because players </w:t>
-      </w:r>
-      <w:proofErr w:type="gramStart"/>
-      <w:r>
-        <w:t>are able to</w:t>
-      </w:r>
-      <w:proofErr w:type="gramEnd"/>
-      <w:r>
-        <w:t xml:space="preserve"> lure and stack multiple enemies to create hordes that would obliterate the game’s flow via incredibly intense moments, giving the player the option to take a break at any point prevents the game from becoming overwhelming </w:t>
+        <w:t xml:space="preserve">. Because players are able to lure and stack multiple enemies to create hordes that would obliterate the game’s flow via incredibly intense moments, giving the player the option to take a break at any point prevents the game from becoming overwhelming </w:t>
       </w:r>
       <w:sdt>
         <w:sdtPr>
@@ -3699,15 +3634,7 @@
         <w:t>-Z</w:t>
       </w:r>
       <w:r>
-        <w:t xml:space="preserve"> comes from the other end of the spectrum, where </w:t>
-      </w:r>
-      <w:proofErr w:type="gramStart"/>
-      <w:r>
-        <w:t>the majority of</w:t>
-      </w:r>
-      <w:proofErr w:type="gramEnd"/>
-      <w:r>
-        <w:t xml:space="preserve"> gameplay isn’t </w:t>
+        <w:t xml:space="preserve"> comes from the other end of the spectrum, where the majority of gameplay isn’t </w:t>
       </w:r>
       <w:r>
         <w:t xml:space="preserve">hectic, but tension </w:t>
@@ -4627,11 +4554,9 @@
       <w:r>
         <w:t xml:space="preserve"> The specific combination of these pickups </w:t>
       </w:r>
-      <w:proofErr w:type="gramStart"/>
       <w:r>
         <w:t>compose</w:t>
       </w:r>
-      <w:proofErr w:type="gramEnd"/>
       <w:r>
         <w:t xml:space="preserve"> a player’s </w:t>
       </w:r>
@@ -4934,15 +4859,7 @@
         <w:t>cooldown time between shots;</w:t>
       </w:r>
       <w:r>
-        <w:t xml:space="preserve"> and </w:t>
-      </w:r>
-      <w:proofErr w:type="gramStart"/>
-      <w:r>
-        <w:t>finally</w:t>
-      </w:r>
-      <w:proofErr w:type="gramEnd"/>
-      <w:r>
-        <w:t xml:space="preserve"> </w:t>
+        <w:t xml:space="preserve"> and finally </w:t>
       </w:r>
       <w:r>
         <w:rPr>
@@ -5433,7 +5350,7 @@
             <v:path o:extrusionok="f" gradientshapeok="t" o:connecttype="rect"/>
             <o:lock v:ext="edit" aspectratio="t"/>
           </v:shapetype>
-          <v:shape id="_x0000_i1025" type="#_x0000_t75" style="width:252pt;height:123.8pt">
+          <v:shape id="_x0000_i1025" type="#_x0000_t75" style="width:251.9pt;height:123.85pt">
             <v:imagedata r:id="rId15" o:title="weaponComparison"/>
           </v:shape>
         </w:pict>
@@ -5641,7 +5558,7 @@
           <w:lang w:eastAsia="ja-JP"/>
         </w:rPr>
         <w:pict w14:anchorId="7EBE6841">
-          <v:shape id="_x0000_i1026" type="#_x0000_t75" style="width:252pt;height:170.5pt">
+          <v:shape id="_x0000_i1026" type="#_x0000_t75" style="width:251.9pt;height:170.5pt">
             <v:imagedata r:id="rId16" o:title="activeShield"/>
           </v:shape>
         </w:pict>
@@ -5762,15 +5679,7 @@
         <w:t xml:space="preserve"> can be picked up by other players.</w:t>
       </w:r>
       <w:r>
-        <w:t xml:space="preserve"> The defeated player </w:t>
-      </w:r>
-      <w:proofErr w:type="gramStart"/>
-      <w:r>
-        <w:t>is able to</w:t>
-      </w:r>
-      <w:proofErr w:type="gramEnd"/>
-      <w:r>
-        <w:t xml:space="preserve"> respawn immediately with the starter chassis and resume the arms race with the power-ups and equipment she has remaining.</w:t>
+        <w:t xml:space="preserve"> The defeated player is able to respawn immediately with the starter chassis and resume the arms race with the power-ups and equipment she has remaining.</w:t>
       </w:r>
     </w:p>
     <w:p>
@@ -6327,7 +6236,7 @@
       </w:pPr>
       <w:r>
         <w:pict w14:anchorId="1CBE1F2A">
-          <v:shape id="_x0000_i1027" type="#_x0000_t75" style="width:250.8pt;height:141.25pt">
+          <v:shape id="_x0000_i1027" type="#_x0000_t75" style="width:250.95pt;height:141.2pt">
             <v:imagedata r:id="rId19" o:title="suddenDeath"/>
           </v:shape>
         </w:pict>
@@ -6620,7 +6529,7 @@
           <w:lang w:eastAsia="ja-JP"/>
         </w:rPr>
         <w:pict w14:anchorId="7792F02C">
-          <v:shape id="_x0000_i1028" type="#_x0000_t75" style="width:251.2pt;height:114.35pt">
+          <v:shape id="_x0000_i1028" type="#_x0000_t75" style="width:251.2pt;height:114.45pt">
             <v:imagedata r:id="rId20" o:title="uml1"/>
           </v:shape>
         </w:pict>
@@ -6686,10 +6595,7 @@
       </w:r>
       <w:proofErr w:type="spellEnd"/>
       <w:r>
-        <w:t xml:space="preserve"> </w:t>
-      </w:r>
-      <w:r>
-        <w:t>(</w:t>
+        <w:t xml:space="preserve"> (</w:t>
       </w:r>
       <w:r>
         <w:t>props, enemies, and players</w:t>
@@ -7299,7 +7205,7 @@
       </w:pPr>
       <w:r>
         <w:pict w14:anchorId="046E5E48">
-          <v:shape id="_x0000_i1029" type="#_x0000_t75" style="width:252pt;height:70.4pt">
+          <v:shape id="_x0000_i1029" type="#_x0000_t75" style="width:251.9pt;height:70.35pt">
             <v:imagedata r:id="rId21" o:title="uml2"/>
           </v:shape>
         </w:pict>
@@ -7546,15 +7452,7 @@
         <w:jc w:val="both"/>
       </w:pPr>
       <w:r>
-        <w:t xml:space="preserve">The game splits </w:t>
-      </w:r>
-      <w:proofErr w:type="gramStart"/>
-      <w:r>
-        <w:t>encounters</w:t>
-      </w:r>
-      <w:proofErr w:type="gramEnd"/>
-      <w:r>
-        <w:t xml:space="preserve"> into two groups, </w:t>
+        <w:t xml:space="preserve">The game splits encounters into two groups, </w:t>
       </w:r>
       <w:r>
         <w:rPr>
@@ -7923,15 +7821,7 @@
         <w:t>all</w:t>
       </w:r>
       <w:r>
-        <w:t xml:space="preserve"> the previous encounters’ boundaries. This step is to ensure that no entities of another encounter are removed when clearing space for a new encounter. In the </w:t>
-      </w:r>
-      <w:proofErr w:type="gramStart"/>
-      <w:r>
-        <w:t>figure</w:t>
-      </w:r>
-      <w:proofErr w:type="gramEnd"/>
-      <w:r>
-        <w:t xml:space="preserve"> above, an encounter’s random location is too close to our previous encounter, forcing the encounter to pick another location.</w:t>
+        <w:t xml:space="preserve"> the previous encounters’ boundaries. This step is to ensure that no entities of another encounter are removed when clearing space for a new encounter. In the figure above, an encounter’s random location is too close to our previous encounter, forcing the encounter to pick another location.</w:t>
       </w:r>
     </w:p>
     <w:p>
@@ -11833,11 +11723,9 @@
       <w:r>
         <w:t xml:space="preserve"> </w:t>
       </w:r>
-      <w:proofErr w:type="gramStart"/>
       <w:r>
         <w:t>similar to</w:t>
       </w:r>
-      <w:proofErr w:type="gramEnd"/>
       <w:r>
         <w:t xml:space="preserve"> a Proof of Concept Gameplay milestone</w:t>
       </w:r>
@@ -12117,7 +12005,7 @@
         <w:t xml:space="preserve">reusable engine systems, some of which paid off and others that did not. Many of these subsystems were attempted </w:t>
       </w:r>
       <w:r>
-        <w:t>to</w:t>
+        <w:t>in order to</w:t>
       </w:r>
       <w:r>
         <w:t xml:space="preserve"> </w:t>
@@ -12135,15 +12023,7 @@
         <w:t xml:space="preserve">. </w:t>
       </w:r>
       <w:r>
-        <w:t xml:space="preserve">The constant desire to do things the “right way” </w:t>
-      </w:r>
-      <w:proofErr w:type="gramStart"/>
-      <w:r>
-        <w:t>in an attempt to</w:t>
-      </w:r>
-      <w:proofErr w:type="gramEnd"/>
-      <w:r>
-        <w:t xml:space="preserve"> further demonstrate technical competency and mastery wasted time that could have been used on this project. Because of the somewhat nebulous goal of the project (“</w:t>
+        <w:t>The constant desire to do things the “right way” in an attempt to further demonstrate technical competency and mastery wasted time that could have been used on this project. Because of the somewhat nebulous goal of the project (“</w:t>
       </w:r>
       <w:r>
         <w:t>demonstrate</w:t>
@@ -12158,15 +12038,25 @@
         <w:t>while pursuing</w:t>
       </w:r>
       <w:r>
-        <w:t xml:space="preserve"> perfection. After this mistake was made a few times during the artifact’s creation, the developer retargeted towards ensuring that the artifact was finished, as opposed to unfinished but partially incredible. No aspect of the project had to be perfect, but good enough to make the artifact demonstrate the point of </w:t>
-      </w:r>
-      <w:proofErr w:type="spellStart"/>
-      <w:r>
-        <w:t>it’s</w:t>
-      </w:r>
-      <w:proofErr w:type="spellEnd"/>
-      <w:r>
-        <w:t xml:space="preserve"> creation. Instead of engineering perfect engine tools and having a lackluster game, the game was created with a few good systems and some “work in progress” solutions. Since anything can be refactored and reworked post-project, the game didn’t have to be architecturally perfect, it just had to work.</w:t>
+        <w:t xml:space="preserve"> perfection. After this mistake was made a few times during the artifact’s creation, the developer retargeted towards ensuring that the artifact was finished, as opposed to</w:t>
+      </w:r>
+      <w:r>
+        <w:t xml:space="preserve"> a set of</w:t>
+      </w:r>
+      <w:r>
+        <w:t xml:space="preserve"> </w:t>
+      </w:r>
+      <w:r>
+        <w:t>impressive subsystems and an unplayable game</w:t>
+      </w:r>
+      <w:r>
+        <w:t>. Instead of engineering perfect engine tools and having a lackluster game, the game was created with a few good systems and some “work in progress” solutions. Since anything can be refactored and reworked post-project, the game didn’t have to be architecturally perfect, it just had to work</w:t>
+      </w:r>
+      <w:r>
+        <w:t xml:space="preserve"> and demonstrate the developer’s mastery</w:t>
+      </w:r>
+      <w:r>
+        <w:t>.</w:t>
       </w:r>
     </w:p>
     <w:p>
@@ -12175,291 +12065,343 @@
         <w:jc w:val="both"/>
       </w:pPr>
       <w:r>
-        <w:t>For example, a decent amount of time was spent trying to p</w:t>
+        <w:t xml:space="preserve">For example, </w:t>
+      </w:r>
+      <w:r>
+        <w:t xml:space="preserve">time was spent trying to plan, design, and implement a </w:t>
+      </w:r>
+      <w:r>
+        <w:t>complex</w:t>
+      </w:r>
+      <w:r>
+        <w:t xml:space="preserve"> UI engine subsystem that worked within and outside of the </w:t>
+      </w:r>
+      <w:proofErr w:type="spellStart"/>
+      <w:r>
+        <w:t>SpriteGameRenderer</w:t>
+      </w:r>
+      <w:proofErr w:type="spellEnd"/>
+      <w:r>
+        <w:t xml:space="preserve">. However, this proved to be a goal that wasn’t worth the amount of effort, in respect to the timeframe of the thesis. </w:t>
+      </w:r>
+      <w:r>
+        <w:t>T</w:t>
+      </w:r>
+      <w:r>
+        <w:t>ime that could have been spent on making the game better was sacrificed</w:t>
+      </w:r>
+      <w:r>
+        <w:t xml:space="preserve"> w</w:t>
+      </w:r>
+      <w:r>
+        <w:t xml:space="preserve">hile attempting </w:t>
+      </w:r>
+      <w:r>
+        <w:t>to implement a “perfect” solution</w:t>
+      </w:r>
+      <w:r>
+        <w:t>. In the end, all that was essential was support for</w:t>
+      </w:r>
+      <w:r>
+        <w:t xml:space="preserve"> </w:t>
+      </w:r>
+      <w:r>
+        <w:t xml:space="preserve">text and bar graphs inside of the </w:t>
+      </w:r>
+      <w:proofErr w:type="spellStart"/>
+      <w:r>
+        <w:t>SpriteGameRenderer</w:t>
+      </w:r>
+      <w:proofErr w:type="spellEnd"/>
+      <w:r>
+        <w:t xml:space="preserve">, which was much easier to implement, served the immediate needs of the project, and ultimately worked well enough to support the game. This problem helped to dispel the myth that only lofty, </w:t>
+      </w:r>
+      <w:r>
+        <w:t>future-proofed</w:t>
+      </w:r>
+      <w:r>
+        <w:t xml:space="preserve"> systems are the “right way” to solve engine problems for games</w:t>
+      </w:r>
+      <w:r>
+        <w:t xml:space="preserve">. If the game isn't </w:t>
+      </w:r>
+      <w:r>
+        <w:t>playable</w:t>
+      </w:r>
+      <w:r>
+        <w:t xml:space="preserve">, but you have a great </w:t>
+      </w:r>
+      <w:r>
+        <w:t xml:space="preserve">engine </w:t>
+      </w:r>
+      <w:r>
+        <w:t>system, you didn't do it the "right way", as you don't have the product you set out to make.</w:t>
+      </w:r>
+      <w:r>
+        <w:t xml:space="preserve"> Programming in a custom engine creates the</w:t>
+      </w:r>
+      <w:r>
+        <w:t xml:space="preserve"> temptation to solve problems </w:t>
+      </w:r>
+      <w:r>
+        <w:t>the game doesn</w:t>
+      </w:r>
+      <w:r>
+        <w:t>'t have yet. Time constraints</w:t>
+      </w:r>
+      <w:r>
+        <w:t xml:space="preserve"> help</w:t>
+      </w:r>
+      <w:r>
+        <w:t xml:space="preserve"> </w:t>
+      </w:r>
+      <w:r>
+        <w:t xml:space="preserve">to </w:t>
+      </w:r>
+      <w:r>
+        <w:t xml:space="preserve">prevent </w:t>
+      </w:r>
+      <w:r>
+        <w:t>indulging the temptation</w:t>
+      </w:r>
+      <w:r>
+        <w:t xml:space="preserve">, </w:t>
+      </w:r>
+      <w:r>
+        <w:t>as they force the developers to solve the most urgent problems</w:t>
+      </w:r>
+      <w:r>
+        <w:t xml:space="preserve"> instead of tackling ones </w:t>
+      </w:r>
+      <w:r>
+        <w:t>they</w:t>
+      </w:r>
+      <w:r>
+        <w:t xml:space="preserve"> don't have yet.</w:t>
+      </w:r>
+    </w:p>
+    <w:p>
+      <w:pPr>
+        <w:ind w:firstLine="202"/>
+        <w:jc w:val="both"/>
+      </w:pPr>
+      <w:r>
+        <w:t xml:space="preserve">Conveyance </w:t>
+      </w:r>
+      <w:r>
+        <w:t>was another major struggle during the</w:t>
+      </w:r>
+      <w:r>
+        <w:t xml:space="preserve"> project, and ended up being one of the most important aspects of the game</w:t>
+      </w:r>
+      <w:r>
+        <w:t xml:space="preserve">. Players need to be able to understand </w:t>
+      </w:r>
+      <w:r>
+        <w:t>the</w:t>
+      </w:r>
+      <w:r>
+        <w:t xml:space="preserve"> game, and any lazy shortcuts </w:t>
+      </w:r>
+      <w:r>
+        <w:t>developers</w:t>
+      </w:r>
+      <w:r>
+        <w:t xml:space="preserve"> do for </w:t>
+      </w:r>
+      <w:r>
+        <w:t>themselves</w:t>
+      </w:r>
+      <w:r>
+        <w:t xml:space="preserve"> </w:t>
+      </w:r>
+      <w:r>
+        <w:t>negatively impact</w:t>
+      </w:r>
+      <w:r>
+        <w:t xml:space="preserve"> </w:t>
+      </w:r>
+      <w:r>
+        <w:t>the game</w:t>
+      </w:r>
+      <w:r>
+        <w:t>.</w:t>
+      </w:r>
+      <w:r>
+        <w:t xml:space="preserve"> For example, the equipment system was confusing and unwieldy for most of the project. Whenever players moved over a piece of equipment, it was automatically picked up, which caused players to </w:t>
+      </w:r>
+      <w:r>
+        <w:t xml:space="preserve">either </w:t>
+      </w:r>
+      <w:r>
+        <w:t xml:space="preserve">wonder how they gathered the equipment or caused them to ignore it completely. </w:t>
+      </w:r>
+      <w:r>
+        <w:t>This remained in the project as a to</w:t>
+      </w:r>
+      <w:r>
+        <w:t>-</w:t>
+      </w:r>
+      <w:r>
+        <w:t>do until less than a month out, when it was replaced with a system where players always had to hold a button to pick up equipment. This not only showed up as a complaint multiple times throughout that period, but distracted from other issues that needed feedback and wasted playtesting time.</w:t>
+      </w:r>
+      <w:r>
+        <w:t xml:space="preserve"> Solving the issue sooner (which ended up being only a 5 minute fix) would have gathered better player feedback and created a more positive gameplay experience for players. </w:t>
       </w:r>
       <w:bookmarkStart w:id="26" w:name="_GoBack"/>
       <w:bookmarkEnd w:id="26"/>
-      <w:r>
-        <w:t xml:space="preserve">lan, design, and implement a great UI engine subsystem that worked within and outside of the </w:t>
-      </w:r>
-      <w:proofErr w:type="spellStart"/>
-      <w:r>
-        <w:t>SpriteGameRenderer</w:t>
-      </w:r>
-      <w:proofErr w:type="spellEnd"/>
-      <w:r>
-        <w:t>. However, this proved to be a goal that wasn’t worth the amount of effort, in respect to the timeframe of the thesis. While attempting to implement a perfect solution, time that could have been spent on making the game better was sacrificed. In the end, all that was essential was support for</w:t>
-      </w:r>
-      <w:r>
-        <w:t xml:space="preserve"> </w:t>
-      </w:r>
-      <w:r>
-        <w:t xml:space="preserve">text and bar graphs inside of the </w:t>
-      </w:r>
-      <w:proofErr w:type="spellStart"/>
-      <w:r>
-        <w:t>SpriteGameRenderer</w:t>
-      </w:r>
-      <w:proofErr w:type="spellEnd"/>
-      <w:r>
-        <w:t xml:space="preserve">, which was much easier to implement, served the immediate needs of the project, and ultimately worked well enough to support the game. This problem helped to dispel the myth that only lofty, </w:t>
-      </w:r>
-      <w:r>
-        <w:t>future-proofed</w:t>
-      </w:r>
-      <w:r>
-        <w:t xml:space="preserve"> systems are the “right way” to solve engine problems for games</w:t>
-      </w:r>
-      <w:r>
-        <w:t xml:space="preserve">. If the game isn't </w:t>
-      </w:r>
-      <w:r>
-        <w:t>playable</w:t>
-      </w:r>
-      <w:r>
-        <w:t xml:space="preserve">, but you have a great </w:t>
-      </w:r>
-      <w:r>
-        <w:t xml:space="preserve">engine </w:t>
-      </w:r>
-      <w:r>
-        <w:t>system, you didn't do it the "right way", as you don't have the product you set out to make.</w:t>
-      </w:r>
-      <w:r>
-        <w:t xml:space="preserve"> Programming in a custom engine creates the</w:t>
-      </w:r>
-      <w:r>
-        <w:t xml:space="preserve"> temptation to solve problems </w:t>
-      </w:r>
-      <w:r>
-        <w:t>the game doesn</w:t>
-      </w:r>
-      <w:r>
-        <w:t>'t have yet. Time constraints</w:t>
-      </w:r>
-      <w:r>
-        <w:t xml:space="preserve"> help</w:t>
-      </w:r>
-      <w:r>
-        <w:t xml:space="preserve"> </w:t>
-      </w:r>
-      <w:r>
-        <w:t xml:space="preserve">to </w:t>
-      </w:r>
-      <w:r>
-        <w:t xml:space="preserve">prevent this, </w:t>
-      </w:r>
-      <w:r>
-        <w:t>as they force the developers to solve the most urgent problems</w:t>
-      </w:r>
-      <w:r>
-        <w:t xml:space="preserve"> instead of tackling ones </w:t>
-      </w:r>
-      <w:r>
-        <w:t>they</w:t>
-      </w:r>
-      <w:r>
-        <w:t xml:space="preserve"> don't have yet.</w:t>
-      </w:r>
     </w:p>
     <w:p>
       <w:pPr>
-        <w:ind w:firstLine="202"/>
-        <w:jc w:val="both"/>
-      </w:pPr>
-      <w:r>
-        <w:t xml:space="preserve">Conveyance </w:t>
-      </w:r>
-      <w:r>
-        <w:t>was another difficult aspect of the project, and ended up being one of the most important aspects of the game</w:t>
-      </w:r>
-      <w:r>
-        <w:t xml:space="preserve">. Players need to be able to understand </w:t>
-      </w:r>
-      <w:r>
-        <w:t>the</w:t>
-      </w:r>
-      <w:r>
-        <w:t xml:space="preserve"> game, and any lazy shortcuts </w:t>
-      </w:r>
-      <w:r>
-        <w:t>developers</w:t>
-      </w:r>
-      <w:r>
-        <w:t xml:space="preserve"> do for </w:t>
-      </w:r>
-      <w:r>
-        <w:t>themselves</w:t>
-      </w:r>
-      <w:r>
-        <w:t xml:space="preserve"> cut into </w:t>
-      </w:r>
-      <w:r>
-        <w:t>the game’s</w:t>
-      </w:r>
-      <w:r>
-        <w:t xml:space="preserve"> experience.</w:t>
-      </w:r>
-      <w:r>
-        <w:t xml:space="preserve"> For example, the equipment system was confusing and unwieldy for most of the project. Whenever players moved over a piece of equipment, it was automatically picked up, which caused players to wonder how they gathered the equipment or caused them to ignore it completely. </w:t>
-      </w:r>
-      <w:r>
-        <w:t>This remained in the project as a to</w:t>
-      </w:r>
-      <w:r>
-        <w:t>-</w:t>
-      </w:r>
-      <w:r>
-        <w:t>do until less than a month out, when it was replaced with a system where players always had to hold a button to pick up equipment. This not only showed up as a complaint multiple times throughout that period, but distracted from other issues that needed feedback and wasted playtesting time.</w:t>
+        <w:pStyle w:val="Heading1"/>
+        <w:rPr>
+          <w:color w:val="000000" w:themeColor="text1"/>
+        </w:rPr>
+      </w:pPr>
+      <w:r>
+        <w:rPr>
+          <w:color w:val="000000" w:themeColor="text1"/>
+        </w:rPr>
+        <w:t>Conclusion</w:t>
       </w:r>
     </w:p>
     <w:p>
       <w:pPr>
-        <w:pStyle w:val="Heading1"/>
-        <w:rPr>
-          <w:color w:val="000000" w:themeColor="text1"/>
-        </w:rPr>
-      </w:pPr>
-      <w:r>
-        <w:rPr>
-          <w:color w:val="000000" w:themeColor="text1"/>
-        </w:rPr>
-        <w:t>Conclusion</w:t>
+        <w:pStyle w:val="Text"/>
+      </w:pPr>
+      <w:r>
+        <w:rPr>
+          <w:color w:val="000000" w:themeColor="text1"/>
+        </w:rPr>
+        <w:t xml:space="preserve">This thesis aims </w:t>
+      </w:r>
+      <w:r>
+        <w:rPr>
+          <w:color w:val="000000" w:themeColor="text1"/>
+        </w:rPr>
+        <w:t>to demonstrate an all-around mastery</w:t>
+      </w:r>
+      <w:r>
+        <w:rPr>
+          <w:color w:val="000000" w:themeColor="text1"/>
+        </w:rPr>
+        <w:t xml:space="preserve"> of </w:t>
+      </w:r>
+      <w:r>
+        <w:rPr>
+          <w:color w:val="000000" w:themeColor="text1"/>
+        </w:rPr>
+        <w:t>the lessons and skills developed through the Guildhall’s software development track</w:t>
+      </w:r>
+      <w:r>
+        <w:rPr>
+          <w:color w:val="000000" w:themeColor="text1"/>
+        </w:rPr>
+        <w:t xml:space="preserve"> by creating a well-polished </w:t>
+      </w:r>
+      <w:r>
+        <w:rPr>
+          <w:color w:val="000000" w:themeColor="text1"/>
+        </w:rPr>
+        <w:t>game</w:t>
+      </w:r>
+      <w:r>
+        <w:rPr>
+          <w:color w:val="000000" w:themeColor="text1"/>
+        </w:rPr>
+        <w:t xml:space="preserve"> prototype</w:t>
+      </w:r>
+      <w:r>
+        <w:rPr>
+          <w:color w:val="000000" w:themeColor="text1"/>
+        </w:rPr>
+        <w:t xml:space="preserve">. </w:t>
+      </w:r>
+      <w:r>
+        <w:rPr>
+          <w:color w:val="000000" w:themeColor="text1"/>
+        </w:rPr>
+        <w:t>By</w:t>
+      </w:r>
+      <w:r>
+        <w:rPr>
+          <w:color w:val="000000" w:themeColor="text1"/>
+        </w:rPr>
+        <w:t xml:space="preserve"> building</w:t>
+      </w:r>
+      <w:r>
+        <w:rPr>
+          <w:color w:val="000000" w:themeColor="text1"/>
+        </w:rPr>
+        <w:t xml:space="preserve"> a competitiv</w:t>
+      </w:r>
+      <w:r>
+        <w:rPr>
+          <w:color w:val="000000" w:themeColor="text1"/>
+        </w:rPr>
+        <w:t>e, open-</w:t>
+      </w:r>
+      <w:r>
+        <w:rPr>
+          <w:color w:val="000000" w:themeColor="text1"/>
+        </w:rPr>
+        <w:t xml:space="preserve">arena, </w:t>
+      </w:r>
+      <w:r>
+        <w:rPr>
+          <w:color w:val="000000" w:themeColor="text1"/>
+        </w:rPr>
+        <w:t>two-dimensional</w:t>
+      </w:r>
+      <w:r>
+        <w:rPr>
+          <w:color w:val="000000" w:themeColor="text1"/>
+        </w:rPr>
+        <w:t xml:space="preserve"> twin-stick shooter from the ground up</w:t>
+      </w:r>
+      <w:r>
+        <w:rPr>
+          <w:color w:val="000000" w:themeColor="text1"/>
+        </w:rPr>
+        <w:t>, polishing and optimizing the game, the artifact support</w:t>
+      </w:r>
+      <w:r>
+        <w:rPr>
+          <w:color w:val="000000" w:themeColor="text1"/>
+        </w:rPr>
+        <w:t>s</w:t>
+      </w:r>
+      <w:r>
+        <w:rPr>
+          <w:color w:val="000000" w:themeColor="text1"/>
+        </w:rPr>
+        <w:t xml:space="preserve"> the thesis’ claim of mastery</w:t>
+      </w:r>
+      <w:r>
+        <w:rPr>
+          <w:color w:val="000000" w:themeColor="text1"/>
+        </w:rPr>
+        <w:t xml:space="preserve">. </w:t>
+      </w:r>
+      <w:r>
+        <w:t>Completion o</w:t>
+      </w:r>
+      <w:r>
+        <w:t xml:space="preserve">f all tiers resulted </w:t>
+      </w:r>
+      <w:r>
+        <w:t xml:space="preserve">in a complete and polished game that demonstrates a mastery of software development for </w:t>
+      </w:r>
+      <w:r>
+        <w:lastRenderedPageBreak/>
+        <w:t>games, the goal of this thesis.</w:t>
+      </w:r>
+      <w:r>
+        <w:t xml:space="preserve"> </w:t>
       </w:r>
     </w:p>
     <w:p>
       <w:pPr>
-        <w:pStyle w:val="Text"/>
-      </w:pPr>
-      <w:r>
-        <w:rPr>
-          <w:color w:val="000000" w:themeColor="text1"/>
-        </w:rPr>
-        <w:t xml:space="preserve">This thesis aims </w:t>
-      </w:r>
-      <w:r>
-        <w:rPr>
-          <w:color w:val="000000" w:themeColor="text1"/>
-        </w:rPr>
-        <w:t>to demonstrate an all-around mastery</w:t>
-      </w:r>
-      <w:r>
-        <w:rPr>
-          <w:color w:val="000000" w:themeColor="text1"/>
-        </w:rPr>
-        <w:t xml:space="preserve"> of </w:t>
-      </w:r>
-      <w:r>
-        <w:rPr>
-          <w:color w:val="000000" w:themeColor="text1"/>
-        </w:rPr>
-        <w:t>the lessons and skills developed through the Guildhall’s software development track</w:t>
-      </w:r>
-      <w:r>
-        <w:rPr>
-          <w:color w:val="000000" w:themeColor="text1"/>
-        </w:rPr>
-        <w:t xml:space="preserve"> by creating a well-polished </w:t>
-      </w:r>
-      <w:r>
-        <w:rPr>
-          <w:color w:val="000000" w:themeColor="text1"/>
-        </w:rPr>
-        <w:t>game</w:t>
-      </w:r>
-      <w:r>
-        <w:rPr>
-          <w:color w:val="000000" w:themeColor="text1"/>
-        </w:rPr>
-        <w:t xml:space="preserve"> prototype</w:t>
-      </w:r>
-      <w:r>
-        <w:rPr>
-          <w:color w:val="000000" w:themeColor="text1"/>
-        </w:rPr>
-        <w:t xml:space="preserve">. </w:t>
-      </w:r>
-      <w:r>
-        <w:rPr>
-          <w:color w:val="000000" w:themeColor="text1"/>
-        </w:rPr>
-        <w:t>By</w:t>
-      </w:r>
-      <w:r>
-        <w:rPr>
-          <w:color w:val="000000" w:themeColor="text1"/>
-        </w:rPr>
-        <w:t xml:space="preserve"> building</w:t>
-      </w:r>
-      <w:r>
-        <w:rPr>
-          <w:color w:val="000000" w:themeColor="text1"/>
-        </w:rPr>
-        <w:t xml:space="preserve"> a competitiv</w:t>
-      </w:r>
-      <w:r>
-        <w:rPr>
-          <w:color w:val="000000" w:themeColor="text1"/>
-        </w:rPr>
-        <w:t>e, open-</w:t>
-      </w:r>
-      <w:r>
-        <w:rPr>
-          <w:color w:val="000000" w:themeColor="text1"/>
-        </w:rPr>
-        <w:t xml:space="preserve">arena, </w:t>
-      </w:r>
-      <w:r>
-        <w:rPr>
-          <w:color w:val="000000" w:themeColor="text1"/>
-        </w:rPr>
-        <w:t>two-dimensional</w:t>
-      </w:r>
-      <w:r>
-        <w:rPr>
-          <w:color w:val="000000" w:themeColor="text1"/>
-        </w:rPr>
-        <w:t xml:space="preserve"> twin-stick shooter from the ground up</w:t>
-      </w:r>
-      <w:r>
-        <w:rPr>
-          <w:color w:val="000000" w:themeColor="text1"/>
-        </w:rPr>
-        <w:t>, polishing and optimizing the game, the artifact support</w:t>
-      </w:r>
-      <w:r>
-        <w:rPr>
-          <w:color w:val="000000" w:themeColor="text1"/>
-        </w:rPr>
-        <w:t>s</w:t>
-      </w:r>
-      <w:r>
-        <w:rPr>
-          <w:color w:val="000000" w:themeColor="text1"/>
-        </w:rPr>
-        <w:t xml:space="preserve"> the thesis’ claim of mastery</w:t>
-      </w:r>
-      <w:r>
-        <w:rPr>
-          <w:color w:val="000000" w:themeColor="text1"/>
-        </w:rPr>
-        <w:t xml:space="preserve">. </w:t>
-      </w:r>
-      <w:r>
-        <w:t>Completion o</w:t>
-      </w:r>
-      <w:r>
-        <w:t xml:space="preserve">f all tiers resulted </w:t>
-      </w:r>
-      <w:r>
-        <w:t>in a complete and polished game that demonstrates a mastery of software development for games, the goal of this thesis.</w:t>
-      </w:r>
-      <w:r>
-        <w:t xml:space="preserve"> </w:t>
-      </w:r>
-    </w:p>
-    <w:p>
-      <w:pPr>
         <w:pStyle w:val="Heading1"/>
         <w:rPr>
           <w:color w:val="000000" w:themeColor="text1"/>
@@ -12469,7 +12411,6 @@
         <w:rPr>
           <w:color w:val="000000" w:themeColor="text1"/>
         </w:rPr>
-        <w:lastRenderedPageBreak/>
         <w:t>Future Work</w:t>
       </w:r>
     </w:p>
@@ -14601,7 +14542,15 @@
             <w:rStyle w:val="Hyperlink"/>
             <w:noProof/>
           </w:rPr>
-          <w:t>Figure 22: A graph from the information table that show how the stats manifest in the game. This table shows how long a player with particular damage and rate of fire levels would take to defeat and be defeated by other characters, such as a vanilla character or a character with maxed-out stats.</w:t>
+          <w:t xml:space="preserve">Figure 22: A graph from the information table that show how the stats manifest in the game. This table shows how long a player with particular damage and rate of fire levels would </w:t>
+        </w:r>
+        <w:r>
+          <w:rPr>
+            <w:rStyle w:val="Hyperlink"/>
+            <w:noProof/>
+          </w:rPr>
+          <w:lastRenderedPageBreak/>
+          <w:t>take to defeat and be defeated by other characters, such as a vanilla character or a character with maxed-out stats.</w:t>
         </w:r>
         <w:r>
           <w:rPr>
@@ -14684,7 +14633,7 @@
 </file>
 
 <file path=word/endnotes.xml><?xml version="1.0" encoding="utf-8"?>
-<w:endnotes xmlns:wpc="http://schemas.microsoft.com/office/word/2010/wordprocessingCanvas" xmlns:cx="http://schemas.microsoft.com/office/drawing/2014/chartex" xmlns:cx1="http://schemas.microsoft.com/office/drawing/2015/9/8/chartex" xmlns:cx2="http://schemas.microsoft.com/office/drawing/2015/10/21/chartex" xmlns:cx3="http://schemas.microsoft.com/office/drawing/2016/5/9/chartex" xmlns:cx4="http://schemas.microsoft.com/office/drawing/2016/5/10/chartex" xmlns:cx5="http://schemas.microsoft.com/office/drawing/2016/5/11/chartex" xmlns:mc="http://schemas.openxmlformats.org/markup-compatibility/2006" xmlns:o="urn:schemas-microsoft-com:office:office" xmlns:r="http://schemas.openxmlformats.org/officeDocument/2006/relationships" xmlns:m="http://schemas.openxmlformats.org/officeDocument/2006/math" xmlns:v="urn:schemas-microsoft-com:vml" xmlns:wp14="http://schemas.microsoft.com/office/word/2010/wordprocessingDrawing" xmlns:wp="http://schemas.openxmlformats.org/drawingml/2006/wordprocessingDrawing" xmlns:w10="urn:schemas-microsoft-com:office:word" xmlns:w="http://schemas.openxmlformats.org/wordprocessingml/2006/main" xmlns:w14="http://schemas.microsoft.com/office/word/2010/wordml" xmlns:w15="http://schemas.microsoft.com/office/word/2012/wordml" xmlns:w16se="http://schemas.microsoft.com/office/word/2015/wordml/symex" xmlns:wpg="http://schemas.microsoft.com/office/word/2010/wordprocessingGroup" xmlns:wpi="http://schemas.microsoft.com/office/word/2010/wordprocessingInk" xmlns:wne="http://schemas.microsoft.com/office/word/2006/wordml" xmlns:wps="http://schemas.microsoft.com/office/word/2010/wordprocessingShape" mc:Ignorable="w14 w15 w16se wp14">
+<w:endnotes xmlns:wpc="http://schemas.microsoft.com/office/word/2010/wordprocessingCanvas" xmlns:cx="http://schemas.microsoft.com/office/drawing/2014/chartex" xmlns:cx1="http://schemas.microsoft.com/office/drawing/2015/9/8/chartex" xmlns:cx2="http://schemas.microsoft.com/office/drawing/2015/10/21/chartex" xmlns:cx3="http://schemas.microsoft.com/office/drawing/2016/5/9/chartex" xmlns:cx4="http://schemas.microsoft.com/office/drawing/2016/5/10/chartex" xmlns:cx5="http://schemas.microsoft.com/office/drawing/2016/5/11/chartex" xmlns:cx6="http://schemas.microsoft.com/office/drawing/2016/5/12/chartex" xmlns:cx7="http://schemas.microsoft.com/office/drawing/2016/5/13/chartex" xmlns:cx8="http://schemas.microsoft.com/office/drawing/2016/5/14/chartex" xmlns:mc="http://schemas.openxmlformats.org/markup-compatibility/2006" xmlns:o="urn:schemas-microsoft-com:office:office" xmlns:r="http://schemas.openxmlformats.org/officeDocument/2006/relationships" xmlns:m="http://schemas.openxmlformats.org/officeDocument/2006/math" xmlns:v="urn:schemas-microsoft-com:vml" xmlns:wp14="http://schemas.microsoft.com/office/word/2010/wordprocessingDrawing" xmlns:wp="http://schemas.openxmlformats.org/drawingml/2006/wordprocessingDrawing" xmlns:w10="urn:schemas-microsoft-com:office:word" xmlns:w="http://schemas.openxmlformats.org/wordprocessingml/2006/main" xmlns:w14="http://schemas.microsoft.com/office/word/2010/wordml" xmlns:w15="http://schemas.microsoft.com/office/word/2012/wordml" xmlns:w16se="http://schemas.microsoft.com/office/word/2015/wordml/symex" xmlns:wpg="http://schemas.microsoft.com/office/word/2010/wordprocessingGroup" xmlns:wpi="http://schemas.microsoft.com/office/word/2010/wordprocessingInk" xmlns:wne="http://schemas.microsoft.com/office/word/2006/wordml" xmlns:wps="http://schemas.microsoft.com/office/word/2010/wordprocessingShape" mc:Ignorable="w14 w15 w16se wp14">
   <w:endnote w:type="separator" w:id="-1">
     <w:p>
       <w:r>
@@ -14705,7 +14654,7 @@
 </file>
 
 <file path=word/footnotes.xml><?xml version="1.0" encoding="utf-8"?>
-<w:footnotes xmlns:wpc="http://schemas.microsoft.com/office/word/2010/wordprocessingCanvas" xmlns:cx="http://schemas.microsoft.com/office/drawing/2014/chartex" xmlns:cx1="http://schemas.microsoft.com/office/drawing/2015/9/8/chartex" xmlns:cx2="http://schemas.microsoft.com/office/drawing/2015/10/21/chartex" xmlns:cx3="http://schemas.microsoft.com/office/drawing/2016/5/9/chartex" xmlns:cx4="http://schemas.microsoft.com/office/drawing/2016/5/10/chartex" xmlns:cx5="http://schemas.microsoft.com/office/drawing/2016/5/11/chartex" xmlns:mc="http://schemas.openxmlformats.org/markup-compatibility/2006" xmlns:o="urn:schemas-microsoft-com:office:office" xmlns:r="http://schemas.openxmlformats.org/officeDocument/2006/relationships" xmlns:m="http://schemas.openxmlformats.org/officeDocument/2006/math" xmlns:v="urn:schemas-microsoft-com:vml" xmlns:wp14="http://schemas.microsoft.com/office/word/2010/wordprocessingDrawing" xmlns:wp="http://schemas.openxmlformats.org/drawingml/2006/wordprocessingDrawing" xmlns:w10="urn:schemas-microsoft-com:office:word" xmlns:w="http://schemas.openxmlformats.org/wordprocessingml/2006/main" xmlns:w14="http://schemas.microsoft.com/office/word/2010/wordml" xmlns:w15="http://schemas.microsoft.com/office/word/2012/wordml" xmlns:w16se="http://schemas.microsoft.com/office/word/2015/wordml/symex" xmlns:wpg="http://schemas.microsoft.com/office/word/2010/wordprocessingGroup" xmlns:wpi="http://schemas.microsoft.com/office/word/2010/wordprocessingInk" xmlns:wne="http://schemas.microsoft.com/office/word/2006/wordml" xmlns:wps="http://schemas.microsoft.com/office/word/2010/wordprocessingShape" mc:Ignorable="w14 w15 w16se wp14">
+<w:footnotes xmlns:wpc="http://schemas.microsoft.com/office/word/2010/wordprocessingCanvas" xmlns:cx="http://schemas.microsoft.com/office/drawing/2014/chartex" xmlns:cx1="http://schemas.microsoft.com/office/drawing/2015/9/8/chartex" xmlns:cx2="http://schemas.microsoft.com/office/drawing/2015/10/21/chartex" xmlns:cx3="http://schemas.microsoft.com/office/drawing/2016/5/9/chartex" xmlns:cx4="http://schemas.microsoft.com/office/drawing/2016/5/10/chartex" xmlns:cx5="http://schemas.microsoft.com/office/drawing/2016/5/11/chartex" xmlns:cx6="http://schemas.microsoft.com/office/drawing/2016/5/12/chartex" xmlns:cx7="http://schemas.microsoft.com/office/drawing/2016/5/13/chartex" xmlns:cx8="http://schemas.microsoft.com/office/drawing/2016/5/14/chartex" xmlns:mc="http://schemas.openxmlformats.org/markup-compatibility/2006" xmlns:o="urn:schemas-microsoft-com:office:office" xmlns:r="http://schemas.openxmlformats.org/officeDocument/2006/relationships" xmlns:m="http://schemas.openxmlformats.org/officeDocument/2006/math" xmlns:v="urn:schemas-microsoft-com:vml" xmlns:wp14="http://schemas.microsoft.com/office/word/2010/wordprocessingDrawing" xmlns:wp="http://schemas.openxmlformats.org/drawingml/2006/wordprocessingDrawing" xmlns:w10="urn:schemas-microsoft-com:office:word" xmlns:w="http://schemas.openxmlformats.org/wordprocessingml/2006/main" xmlns:w14="http://schemas.microsoft.com/office/word/2010/wordml" xmlns:w15="http://schemas.microsoft.com/office/word/2012/wordml" xmlns:w16se="http://schemas.microsoft.com/office/word/2015/wordml/symex" xmlns:wpg="http://schemas.microsoft.com/office/word/2010/wordprocessingGroup" xmlns:wpi="http://schemas.microsoft.com/office/word/2010/wordprocessingInk" xmlns:wne="http://schemas.microsoft.com/office/word/2006/wordml" xmlns:wps="http://schemas.microsoft.com/office/word/2010/wordprocessingShape" mc:Ignorable="w14 w15 w16se wp14">
   <w:footnote w:type="separator" w:id="-1">
     <w:p/>
     <w:p/>
@@ -14766,7 +14715,7 @@
 </file>
 
 <file path=word/header1.xml><?xml version="1.0" encoding="utf-8"?>
-<w:hdr xmlns:wpc="http://schemas.microsoft.com/office/word/2010/wordprocessingCanvas" xmlns:cx="http://schemas.microsoft.com/office/drawing/2014/chartex" xmlns:cx1="http://schemas.microsoft.com/office/drawing/2015/9/8/chartex" xmlns:cx2="http://schemas.microsoft.com/office/drawing/2015/10/21/chartex" xmlns:cx3="http://schemas.microsoft.com/office/drawing/2016/5/9/chartex" xmlns:cx4="http://schemas.microsoft.com/office/drawing/2016/5/10/chartex" xmlns:cx5="http://schemas.microsoft.com/office/drawing/2016/5/11/chartex" xmlns:mc="http://schemas.openxmlformats.org/markup-compatibility/2006" xmlns:o="urn:schemas-microsoft-com:office:office" xmlns:r="http://schemas.openxmlformats.org/officeDocument/2006/relationships" xmlns:m="http://schemas.openxmlformats.org/officeDocument/2006/math" xmlns:v="urn:schemas-microsoft-com:vml" xmlns:wp14="http://schemas.microsoft.com/office/word/2010/wordprocessingDrawing" xmlns:wp="http://schemas.openxmlformats.org/drawingml/2006/wordprocessingDrawing" xmlns:w10="urn:schemas-microsoft-com:office:word" xmlns:w="http://schemas.openxmlformats.org/wordprocessingml/2006/main" xmlns:w14="http://schemas.microsoft.com/office/word/2010/wordml" xmlns:w15="http://schemas.microsoft.com/office/word/2012/wordml" xmlns:w16se="http://schemas.microsoft.com/office/word/2015/wordml/symex" xmlns:wpg="http://schemas.microsoft.com/office/word/2010/wordprocessingGroup" xmlns:wpi="http://schemas.microsoft.com/office/word/2010/wordprocessingInk" xmlns:wne="http://schemas.microsoft.com/office/word/2006/wordml" xmlns:wps="http://schemas.microsoft.com/office/word/2010/wordprocessingShape" mc:Ignorable="w14 w15 w16se wp14">
+<w:hdr xmlns:wpc="http://schemas.microsoft.com/office/word/2010/wordprocessingCanvas" xmlns:cx="http://schemas.microsoft.com/office/drawing/2014/chartex" xmlns:cx1="http://schemas.microsoft.com/office/drawing/2015/9/8/chartex" xmlns:cx2="http://schemas.microsoft.com/office/drawing/2015/10/21/chartex" xmlns:cx3="http://schemas.microsoft.com/office/drawing/2016/5/9/chartex" xmlns:cx4="http://schemas.microsoft.com/office/drawing/2016/5/10/chartex" xmlns:cx5="http://schemas.microsoft.com/office/drawing/2016/5/11/chartex" xmlns:cx6="http://schemas.microsoft.com/office/drawing/2016/5/12/chartex" xmlns:cx7="http://schemas.microsoft.com/office/drawing/2016/5/13/chartex" xmlns:cx8="http://schemas.microsoft.com/office/drawing/2016/5/14/chartex" xmlns:mc="http://schemas.openxmlformats.org/markup-compatibility/2006" xmlns:o="urn:schemas-microsoft-com:office:office" xmlns:r="http://schemas.openxmlformats.org/officeDocument/2006/relationships" xmlns:m="http://schemas.openxmlformats.org/officeDocument/2006/math" xmlns:v="urn:schemas-microsoft-com:vml" xmlns:wp14="http://schemas.microsoft.com/office/word/2010/wordprocessingDrawing" xmlns:wp="http://schemas.openxmlformats.org/drawingml/2006/wordprocessingDrawing" xmlns:w10="urn:schemas-microsoft-com:office:word" xmlns:w="http://schemas.openxmlformats.org/wordprocessingml/2006/main" xmlns:w14="http://schemas.microsoft.com/office/word/2010/wordml" xmlns:w15="http://schemas.microsoft.com/office/word/2012/wordml" xmlns:w16se="http://schemas.microsoft.com/office/word/2015/wordml/symex" xmlns:wpg="http://schemas.microsoft.com/office/word/2010/wordprocessingGroup" xmlns:wpi="http://schemas.microsoft.com/office/word/2010/wordprocessingInk" xmlns:wne="http://schemas.microsoft.com/office/word/2006/wordml" xmlns:wps="http://schemas.microsoft.com/office/word/2010/wordprocessingShape" mc:Ignorable="w14 w15 w16se wp14">
   <w:p>
     <w:pPr>
       <w:framePr w:wrap="auto" w:vAnchor="text" w:hAnchor="margin" w:xAlign="right" w:y="1"/>
@@ -14784,7 +14733,7 @@
       <w:rPr>
         <w:noProof/>
       </w:rPr>
-      <w:t>10</w:t>
+      <w:t>12</w:t>
     </w:r>
     <w:r>
       <w:fldChar w:fldCharType="end"/>
@@ -14800,7 +14749,7 @@
 </file>
 
 <file path=word/numbering.xml><?xml version="1.0" encoding="utf-8"?>
-<w:numbering xmlns:wpc="http://schemas.microsoft.com/office/word/2010/wordprocessingCanvas" xmlns:cx="http://schemas.microsoft.com/office/drawing/2014/chartex" xmlns:cx1="http://schemas.microsoft.com/office/drawing/2015/9/8/chartex" xmlns:cx2="http://schemas.microsoft.com/office/drawing/2015/10/21/chartex" xmlns:cx3="http://schemas.microsoft.com/office/drawing/2016/5/9/chartex" xmlns:cx4="http://schemas.microsoft.com/office/drawing/2016/5/10/chartex" xmlns:cx5="http://schemas.microsoft.com/office/drawing/2016/5/11/chartex" xmlns:mc="http://schemas.openxmlformats.org/markup-compatibility/2006" xmlns:o="urn:schemas-microsoft-com:office:office" xmlns:r="http://schemas.openxmlformats.org/officeDocument/2006/relationships" xmlns:m="http://schemas.openxmlformats.org/officeDocument/2006/math" xmlns:v="urn:schemas-microsoft-com:vml" xmlns:wp14="http://schemas.microsoft.com/office/word/2010/wordprocessingDrawing" xmlns:wp="http://schemas.openxmlformats.org/drawingml/2006/wordprocessingDrawing" xmlns:w10="urn:schemas-microsoft-com:office:word" xmlns:w="http://schemas.openxmlformats.org/wordprocessingml/2006/main" xmlns:w14="http://schemas.microsoft.com/office/word/2010/wordml" xmlns:w15="http://schemas.microsoft.com/office/word/2012/wordml" xmlns:w16se="http://schemas.microsoft.com/office/word/2015/wordml/symex" xmlns:wpg="http://schemas.microsoft.com/office/word/2010/wordprocessingGroup" xmlns:wpi="http://schemas.microsoft.com/office/word/2010/wordprocessingInk" xmlns:wne="http://schemas.microsoft.com/office/word/2006/wordml" xmlns:wps="http://schemas.microsoft.com/office/word/2010/wordprocessingShape" mc:Ignorable="w14 w15 w16se wp14">
+<w:numbering xmlns:wpc="http://schemas.microsoft.com/office/word/2010/wordprocessingCanvas" xmlns:cx="http://schemas.microsoft.com/office/drawing/2014/chartex" xmlns:cx1="http://schemas.microsoft.com/office/drawing/2015/9/8/chartex" xmlns:cx2="http://schemas.microsoft.com/office/drawing/2015/10/21/chartex" xmlns:cx3="http://schemas.microsoft.com/office/drawing/2016/5/9/chartex" xmlns:cx4="http://schemas.microsoft.com/office/drawing/2016/5/10/chartex" xmlns:cx5="http://schemas.microsoft.com/office/drawing/2016/5/11/chartex" xmlns:cx6="http://schemas.microsoft.com/office/drawing/2016/5/12/chartex" xmlns:cx7="http://schemas.microsoft.com/office/drawing/2016/5/13/chartex" xmlns:cx8="http://schemas.microsoft.com/office/drawing/2016/5/14/chartex" xmlns:mc="http://schemas.openxmlformats.org/markup-compatibility/2006" xmlns:o="urn:schemas-microsoft-com:office:office" xmlns:r="http://schemas.openxmlformats.org/officeDocument/2006/relationships" xmlns:m="http://schemas.openxmlformats.org/officeDocument/2006/math" xmlns:v="urn:schemas-microsoft-com:vml" xmlns:wp14="http://schemas.microsoft.com/office/word/2010/wordprocessingDrawing" xmlns:wp="http://schemas.openxmlformats.org/drawingml/2006/wordprocessingDrawing" xmlns:w10="urn:schemas-microsoft-com:office:word" xmlns:w="http://schemas.openxmlformats.org/wordprocessingml/2006/main" xmlns:w14="http://schemas.microsoft.com/office/word/2010/wordml" xmlns:w15="http://schemas.microsoft.com/office/word/2012/wordml" xmlns:w16se="http://schemas.microsoft.com/office/word/2015/wordml/symex" xmlns:wpg="http://schemas.microsoft.com/office/word/2010/wordprocessingGroup" xmlns:wpi="http://schemas.microsoft.com/office/word/2010/wordprocessingInk" xmlns:wne="http://schemas.microsoft.com/office/word/2006/wordml" xmlns:wps="http://schemas.microsoft.com/office/word/2010/wordprocessingShape" mc:Ignorable="w14 w15 w16se wp14">
   <w:abstractNum w:abstractNumId="0" w15:restartNumberingAfterBreak="0">
     <w:nsid w:val="FFFFFF1D"/>
     <w:multiLevelType w:val="multilevel"/>
@@ -18698,7 +18647,7 @@
 </file>
 
 <file path=customXml/itemProps1.xml><?xml version="1.0" encoding="utf-8"?>
-<ds:datastoreItem xmlns:ds="http://schemas.openxmlformats.org/officeDocument/2006/customXml" ds:itemID="{BCC5ED55-75D3-4504-8B2F-3E3FB1F214F5}">
+<ds:datastoreItem xmlns:ds="http://schemas.openxmlformats.org/officeDocument/2006/customXml" ds:itemID="{D2547C53-4901-47CD-A052-0248F6AFCB68}">
   <ds:schemaRefs>
     <ds:schemaRef ds:uri="http://schemas.openxmlformats.org/officeDocument/2006/bibliography"/>
   </ds:schemaRefs>

</xml_diff>

<commit_message>
Revision 5.5 on the thesis paper!
</commit_message>
<xml_diff>
--- a/Docs/Cloudy_Thesis.docx
+++ b/Docs/Cloudy_Thesis.docx
@@ -1,6 +1,6 @@
 
 <file path=word/document.xml><?xml version="1.0" encoding="utf-8"?>
-<w:document xmlns:wpc="http://schemas.microsoft.com/office/word/2010/wordprocessingCanvas" xmlns:cx="http://schemas.microsoft.com/office/drawing/2014/chartex" xmlns:cx1="http://schemas.microsoft.com/office/drawing/2015/9/8/chartex" xmlns:cx2="http://schemas.microsoft.com/office/drawing/2015/10/21/chartex" xmlns:cx3="http://schemas.microsoft.com/office/drawing/2016/5/9/chartex" xmlns:cx4="http://schemas.microsoft.com/office/drawing/2016/5/10/chartex" xmlns:cx5="http://schemas.microsoft.com/office/drawing/2016/5/11/chartex" xmlns:cx6="http://schemas.microsoft.com/office/drawing/2016/5/12/chartex" xmlns:cx7="http://schemas.microsoft.com/office/drawing/2016/5/13/chartex" xmlns:cx8="http://schemas.microsoft.com/office/drawing/2016/5/14/chartex" xmlns:mc="http://schemas.openxmlformats.org/markup-compatibility/2006" xmlns:o="urn:schemas-microsoft-com:office:office" xmlns:r="http://schemas.openxmlformats.org/officeDocument/2006/relationships" xmlns:m="http://schemas.openxmlformats.org/officeDocument/2006/math" xmlns:v="urn:schemas-microsoft-com:vml" xmlns:wp14="http://schemas.microsoft.com/office/word/2010/wordprocessingDrawing" xmlns:wp="http://schemas.openxmlformats.org/drawingml/2006/wordprocessingDrawing" xmlns:w10="urn:schemas-microsoft-com:office:word" xmlns:w="http://schemas.openxmlformats.org/wordprocessingml/2006/main" xmlns:w14="http://schemas.microsoft.com/office/word/2010/wordml" xmlns:w15="http://schemas.microsoft.com/office/word/2012/wordml" xmlns:w16se="http://schemas.microsoft.com/office/word/2015/wordml/symex" xmlns:wpg="http://schemas.microsoft.com/office/word/2010/wordprocessingGroup" xmlns:wpi="http://schemas.microsoft.com/office/word/2010/wordprocessingInk" xmlns:wne="http://schemas.microsoft.com/office/word/2006/wordml" xmlns:wps="http://schemas.microsoft.com/office/word/2010/wordprocessingShape" mc:Ignorable="w14 w15 w16se wp14">
+<w:document xmlns:wpc="http://schemas.microsoft.com/office/word/2010/wordprocessingCanvas" xmlns:cx="http://schemas.microsoft.com/office/drawing/2014/chartex" xmlns:cx1="http://schemas.microsoft.com/office/drawing/2015/9/8/chartex" xmlns:cx2="http://schemas.microsoft.com/office/drawing/2015/10/21/chartex" xmlns:cx3="http://schemas.microsoft.com/office/drawing/2016/5/9/chartex" xmlns:cx4="http://schemas.microsoft.com/office/drawing/2016/5/10/chartex" xmlns:cx5="http://schemas.microsoft.com/office/drawing/2016/5/11/chartex" xmlns:mc="http://schemas.openxmlformats.org/markup-compatibility/2006" xmlns:o="urn:schemas-microsoft-com:office:office" xmlns:r="http://schemas.openxmlformats.org/officeDocument/2006/relationships" xmlns:m="http://schemas.openxmlformats.org/officeDocument/2006/math" xmlns:v="urn:schemas-microsoft-com:vml" xmlns:wp14="http://schemas.microsoft.com/office/word/2010/wordprocessingDrawing" xmlns:wp="http://schemas.openxmlformats.org/drawingml/2006/wordprocessingDrawing" xmlns:w10="urn:schemas-microsoft-com:office:word" xmlns:w="http://schemas.openxmlformats.org/wordprocessingml/2006/main" xmlns:w14="http://schemas.microsoft.com/office/word/2010/wordml" xmlns:w15="http://schemas.microsoft.com/office/word/2012/wordml" xmlns:w16se="http://schemas.microsoft.com/office/word/2015/wordml/symex" xmlns:wpg="http://schemas.microsoft.com/office/word/2010/wordprocessingGroup" xmlns:wpi="http://schemas.microsoft.com/office/word/2010/wordprocessingInk" xmlns:wne="http://schemas.microsoft.com/office/word/2006/wordml" xmlns:wps="http://schemas.microsoft.com/office/word/2010/wordprocessingShape" mc:Ignorable="w14 w15 w16se wp14">
   <w:body>
     <w:p>
       <w:pPr>
@@ -5350,7 +5350,7 @@
             <v:path o:extrusionok="f" gradientshapeok="t" o:connecttype="rect"/>
             <o:lock v:ext="edit" aspectratio="t"/>
           </v:shapetype>
-          <v:shape id="_x0000_i1025" type="#_x0000_t75" style="width:251.9pt;height:123.85pt">
+          <v:shape id="_x0000_i1025" type="#_x0000_t75" style="width:251.7pt;height:123.85pt">
             <v:imagedata r:id="rId15" o:title="weaponComparison"/>
           </v:shape>
         </w:pict>
@@ -5558,7 +5558,7 @@
           <w:lang w:eastAsia="ja-JP"/>
         </w:rPr>
         <w:pict w14:anchorId="7EBE6841">
-          <v:shape id="_x0000_i1026" type="#_x0000_t75" style="width:251.9pt;height:170.5pt">
+          <v:shape id="_x0000_i1026" type="#_x0000_t75" style="width:251.7pt;height:170.5pt">
             <v:imagedata r:id="rId16" o:title="activeShield"/>
           </v:shape>
         </w:pict>
@@ -6236,7 +6236,7 @@
       </w:pPr>
       <w:r>
         <w:pict w14:anchorId="1CBE1F2A">
-          <v:shape id="_x0000_i1027" type="#_x0000_t75" style="width:250.95pt;height:141.2pt">
+          <v:shape id="_x0000_i1027" type="#_x0000_t75" style="width:251.15pt;height:141.1pt">
             <v:imagedata r:id="rId19" o:title="suddenDeath"/>
           </v:shape>
         </w:pict>
@@ -6529,7 +6529,7 @@
           <w:lang w:eastAsia="ja-JP"/>
         </w:rPr>
         <w:pict w14:anchorId="7792F02C">
-          <v:shape id="_x0000_i1028" type="#_x0000_t75" style="width:251.2pt;height:114.45pt">
+          <v:shape id="_x0000_i1028" type="#_x0000_t75" style="width:251.15pt;height:114.6pt">
             <v:imagedata r:id="rId20" o:title="uml1"/>
           </v:shape>
         </w:pict>
@@ -7205,7 +7205,7 @@
       </w:pPr>
       <w:r>
         <w:pict w14:anchorId="046E5E48">
-          <v:shape id="_x0000_i1029" type="#_x0000_t75" style="width:251.9pt;height:70.35pt">
+          <v:shape id="_x0000_i1029" type="#_x0000_t75" style="width:251.7pt;height:70.25pt">
             <v:imagedata r:id="rId21" o:title="uml2"/>
           </v:shape>
         </w:pict>
@@ -7838,9 +7838,58 @@
         <w:ind w:firstLine="202"/>
         <w:jc w:val="both"/>
       </w:pPr>
+      <w:r>
+        <w:tab/>
+        <w:t xml:space="preserve">Game balance was </w:t>
+      </w:r>
+      <w:r>
+        <w:t>a consistent struggle</w:t>
+      </w:r>
+      <w:r>
+        <w:t xml:space="preserve"> throughout the project. To reduce the difficulty of balance and expose how the game’s </w:t>
+      </w:r>
+      <w:r>
+        <w:t xml:space="preserve">power-up stats worked and depended on one another, a spreadsheet was created to iterate on and test different power-up values. </w:t>
+      </w:r>
+      <w:proofErr w:type="spellStart"/>
+      <w:r>
+        <w:rPr>
+          <w:i/>
+        </w:rPr>
+        <w:t>AllStar’s</w:t>
+      </w:r>
+      <w:proofErr w:type="spellEnd"/>
+      <w:r>
+        <w:t xml:space="preserve"> power-up skills</w:t>
+      </w:r>
+      <w:r>
+        <w:t xml:space="preserve"> range </w:t>
+      </w:r>
+      <w:r>
+        <w:t>from 1 to 36</w:t>
+      </w:r>
+      <w:r>
+        <w:t xml:space="preserve"> internally and </w:t>
+      </w:r>
+      <w:r>
+        <w:t>from -5 to 30</w:t>
+      </w:r>
+      <w:r>
+        <w:t xml:space="preserve"> externally. Instead of limiting stats to linear growth, which wasn’t working well for the beginning </w:t>
+      </w:r>
+      <w:r>
+        <w:lastRenderedPageBreak/>
+        <w:t xml:space="preserve">of the project, the stats have an option of multiple curves to create a better growth trajectory. </w:t>
+      </w:r>
     </w:p>
     <w:p>
       <w:pPr>
+        <w:ind w:firstLine="202"/>
+        <w:jc w:val="both"/>
+      </w:pPr>
+    </w:p>
+    <w:p>
+      <w:pPr>
         <w:keepNext/>
         <w:jc w:val="both"/>
       </w:pPr>
@@ -7849,9 +7898,8 @@
           <w:noProof/>
           <w:lang w:eastAsia="ja-JP"/>
         </w:rPr>
-        <w:lastRenderedPageBreak/>
         <w:drawing>
-          <wp:inline distT="0" distB="0" distL="0" distR="0" wp14:anchorId="26B2A91C" wp14:editId="1F7E950D">
+          <wp:inline distT="0" distB="0" distL="0" distR="0" wp14:anchorId="0F19B051" wp14:editId="678DD7AF">
             <wp:extent cx="3244974" cy="1699561"/>
             <wp:effectExtent l="0" t="0" r="0" b="0"/>
             <wp:docPr id="19" name="Picture 19"/>
@@ -7929,61 +7977,7 @@
         <w:jc w:val="both"/>
       </w:pPr>
       <w:r>
-        <w:tab/>
-        <w:t xml:space="preserve">Game balance was one of the biggest struggles throughout the project. To reduce the difficulty of balance and expose how the game’s </w:t>
-      </w:r>
-      <w:r>
-        <w:t xml:space="preserve">power-up stats worked and depended on one another, a spreadsheet was created to iterate on and test different power-up values. </w:t>
-      </w:r>
-      <w:proofErr w:type="spellStart"/>
-      <w:r>
-        <w:rPr>
-          <w:i/>
-        </w:rPr>
-        <w:t>AllStar’s</w:t>
-      </w:r>
-      <w:proofErr w:type="spellEnd"/>
-      <w:r>
-        <w:t xml:space="preserve"> power-up skills</w:t>
-      </w:r>
-      <w:r>
-        <w:t xml:space="preserve"> range </w:t>
-      </w:r>
-      <w:r>
-        <w:t>from 1 to 36</w:t>
-      </w:r>
-      <w:r>
-        <w:t xml:space="preserve"> internally and </w:t>
-      </w:r>
-      <w:r>
-        <w:t>from -5 to 30</w:t>
-      </w:r>
-      <w:r>
-        <w:t xml:space="preserve"> externally. Instead of limiting the stats to linear growth, which wasn’t working well for the beginning of the project, the stats have an option of multiple curves to create a better growth trajectory. </w:t>
-      </w:r>
-      <w:r>
-        <w:fldChar w:fldCharType="begin"/>
-      </w:r>
-      <w:r>
-        <w:instrText xml:space="preserve"> REF _Ref477258986 \h </w:instrText>
-      </w:r>
-      <w:r>
-        <w:instrText xml:space="preserve"> \* MERGEFORMAT </w:instrText>
-      </w:r>
-      <w:r>
-        <w:fldChar w:fldCharType="separate"/>
-      </w:r>
-      <w:r>
-        <w:t xml:space="preserve">Figure </w:t>
-      </w:r>
-      <w:r>
-        <w:rPr>
-          <w:noProof/>
-        </w:rPr>
-        <w:t>11</w:t>
-      </w:r>
-      <w:r>
-        <w:fldChar w:fldCharType="end"/>
+        <w:t>The graph</w:t>
       </w:r>
       <w:r>
         <w:t xml:space="preserve"> above shows the potential stat growth curves</w:t>
@@ -7995,7 +7989,25 @@
         <w:t xml:space="preserve">While the skills started off growing linearly, the level discrepancy grew quickly and caused huge power gaps between players with 0 and 5-10 power-ups. Thus, geometric growth grew to be crucial for helping to prevent early-game snowballing. </w:t>
       </w:r>
       <w:r>
-        <w:t>Most of the skills ended up following the Smooth Stop trajectory, but a few implemented Smooth Start to keep the major effects from revealing themselves too early on. The leftmost green bar (level 6) demonstrates where players would start with a fresh character, and the rightmost green bar (level 26) demonstrates what power the player would be at after collecting the maximum number of power-ups for that stat (20 power-ups).</w:t>
+        <w:t>Most of the skills ended up following the Smooth Stop</w:t>
+      </w:r>
+      <w:r>
+        <w:t xml:space="preserve"> (Ease Out)</w:t>
+      </w:r>
+      <w:r>
+        <w:t xml:space="preserve"> trajectory, but a few implemented Smooth Start</w:t>
+      </w:r>
+      <w:r>
+        <w:t xml:space="preserve"> (Ease In)</w:t>
+      </w:r>
+      <w:r>
+        <w:t xml:space="preserve"> to </w:t>
+      </w:r>
+      <w:r>
+        <w:t>prevent</w:t>
+      </w:r>
+      <w:r>
+        <w:t xml:space="preserve"> the major effects from revealing themselves too early on. The leftmost green bar (level 6) demonstrates where players would start with a fresh character, and the rightmost green bar (level 26) demonstrates what power the player would be at after collecting the maximum number of power-ups for that stat (20 power-ups).</w:t>
       </w:r>
     </w:p>
     <w:p>
@@ -11386,7 +11398,13 @@
         <w:t>Above</w:t>
       </w:r>
       <w:r>
-        <w:t xml:space="preserve"> is a subsection of the table that calculates out and displays a stat’s growth based on skill level. </w:t>
+        <w:t xml:space="preserve"> </w:t>
+      </w:r>
+      <w:r>
+        <w:t>a</w:t>
+      </w:r>
+      <w:r>
+        <w:t xml:space="preserve"> table that calculates and displays a stat’s growth based on skill level. </w:t>
       </w:r>
       <w:r>
         <w:t xml:space="preserve">By entering a minimum and maximum level at the bottom (the stat values for -5 levels and 30 levels respectively), the table auto-generates the band of values the program comes up with using the blending function selected from </w:t>
@@ -11423,18 +11441,57 @@
       <w:pPr>
         <w:jc w:val="both"/>
       </w:pPr>
+      <w:r>
+        <w:tab/>
+        <w:t>The final table in the spreadsheet applies the different stat levels in a seri</w:t>
+      </w:r>
+      <w:r>
+        <w:t xml:space="preserve">es of theoretical situations. The chart </w:t>
+      </w:r>
+      <w:r>
+        <w:t>below</w:t>
+      </w:r>
+      <w:r>
+        <w:t xml:space="preserve"> </w:t>
+      </w:r>
+      <w:r>
+        <w:t xml:space="preserve">pits a character </w:t>
+      </w:r>
+      <w:r>
+        <w:t>of mean level X versus</w:t>
+      </w:r>
+      <w:r>
+        <w:t xml:space="preserve"> a vanilla ship firing at point-blank range to </w:t>
+      </w:r>
+      <w:r>
+        <w:t>determine</w:t>
+      </w:r>
+      <w:r>
+        <w:t xml:space="preserve"> best-case </w:t>
+      </w:r>
+      <w:r>
+        <w:t>time</w:t>
+      </w:r>
+      <w:r>
+        <w:t xml:space="preserve"> to kill the vanilla ship. By applying the values in this chart, data about the meaning behind those stats is available without needing to play the game and test the values, which sped up development and iteration on the stats considerably. </w:t>
+      </w:r>
     </w:p>
     <w:p>
       <w:pPr>
         <w:jc w:val="both"/>
       </w:pPr>
+    </w:p>
+    <w:p>
+      <w:pPr>
+        <w:jc w:val="both"/>
+      </w:pPr>
       <w:r>
         <w:rPr>
           <w:noProof/>
           <w:lang w:eastAsia="ja-JP"/>
         </w:rPr>
         <w:drawing>
-          <wp:inline distT="0" distB="0" distL="0" distR="0" wp14:anchorId="03E92440" wp14:editId="4EFE4D28">
+          <wp:inline distT="0" distB="0" distL="0" distR="0" wp14:anchorId="0D0FB59A" wp14:editId="2EB680EE">
             <wp:extent cx="3272828" cy="2491654"/>
             <wp:effectExtent l="0" t="0" r="3810" b="4445"/>
             <wp:docPr id="16" name="Picture 16"/>
@@ -11493,78 +11550,64 @@
       <w:r>
         <w:t xml:space="preserve">Figure </w:t>
       </w:r>
-      <w:fldSimple w:instr=" SEQ Figure \* ARABIC ">
-        <w:r>
-          <w:rPr>
-            <w:noProof/>
-          </w:rPr>
-          <w:t>22</w:t>
-        </w:r>
-      </w:fldSimple>
+      <w:r>
+        <w:fldChar w:fldCharType="begin"/>
+      </w:r>
+      <w:r>
+        <w:instrText xml:space="preserve"> SEQ Figure \* ARABIC </w:instrText>
+      </w:r>
+      <w:r>
+        <w:fldChar w:fldCharType="separate"/>
+      </w:r>
+      <w:r>
+        <w:rPr>
+          <w:noProof/>
+        </w:rPr>
+        <w:t>22</w:t>
+      </w:r>
+      <w:r>
+        <w:rPr>
+          <w:noProof/>
+        </w:rPr>
+        <w:fldChar w:fldCharType="end"/>
+      </w:r>
       <w:bookmarkEnd w:id="24"/>
       <w:r>
-        <w:t>: A graph</w:t>
-      </w:r>
-      <w:r>
-        <w:t xml:space="preserve"> from the information table that show how the stats manifest in the game</w:t>
+        <w:t>: A graph from the information table that show how stats manifest in-game</w:t>
       </w:r>
       <w:r>
         <w:rPr>
           <w:noProof/>
         </w:rPr>
-        <w:t xml:space="preserve">. This </w:t>
-      </w:r>
-      <w:r>
-        <w:rPr>
-          <w:noProof/>
-        </w:rPr>
-        <w:t>table</w:t>
-      </w:r>
-      <w:r>
-        <w:rPr>
-          <w:noProof/>
-        </w:rPr>
-        <w:t xml:space="preserve"> shows how long a player with</w:t>
-      </w:r>
-      <w:r>
-        <w:rPr>
-          <w:noProof/>
-        </w:rPr>
-        <w:t xml:space="preserve"> particular</w:t>
-      </w:r>
-      <w:r>
-        <w:rPr>
-          <w:noProof/>
-        </w:rPr>
-        <w:t xml:space="preserve"> damage and rate of fire levels would take to defeat </w:t>
-      </w:r>
-      <w:r>
-        <w:rPr>
-          <w:noProof/>
-        </w:rPr>
-        <w:t>and be defeated by other characters, such as a vanilla character or a character with maxed-out stats</w:t>
-      </w:r>
-      <w:r>
-        <w:rPr>
-          <w:noProof/>
-        </w:rPr>
-        <w:t>.</w:t>
+        <w:t>. This table shows how long a player with particular damage and rate of fire levels would take to defeat and be defeated by other players, such as a vanilla player or a player with maxed-out stats.</w:t>
       </w:r>
       <w:bookmarkEnd w:id="25"/>
     </w:p>
     <w:p>
       <w:pPr>
+        <w:ind w:firstLine="202"/>
         <w:jc w:val="both"/>
       </w:pPr>
       <w:r>
-        <w:tab/>
-        <w:t>The final table in the spreadsheet applies the different stat levels in a seri</w:t>
-      </w:r>
-      <w:r>
-        <w:t xml:space="preserve">es of theoretical situations. The chart above </w:t>
-      </w:r>
-      <w:r>
-        <w:t xml:space="preserve">pits a leveled character up against a vanilla ship firing at point-blank range to see the best-case time it would take to kill the vanilla ship. By applying the values in this chart, data about the meaning behind those stats is available without needing to play the game and test the values, which sped up development and iteration on the stats considerably. </w:t>
+        <w:t>The project employed concentric development to organize the game’s components and features into discrete tiers</w:t>
+      </w:r>
+      <w:r>
+        <w:t>. Each tier</w:t>
+      </w:r>
+      <w:r>
+        <w:t xml:space="preserve"> </w:t>
+      </w:r>
+      <w:r>
+        <w:t>built</w:t>
+      </w:r>
+      <w:r>
+        <w:t xml:space="preserve"> off the previous </w:t>
+      </w:r>
+      <w:r>
+        <w:t>tier</w:t>
+      </w:r>
+      <w:r>
+        <w:t>, and provided a clear path for the project’s dependencies. The tiers also provided priorities for the sets of features, and naturally divided up the features into milestones. The last tier was considered optional, and served as the stretch goals of the project.</w:t>
       </w:r>
     </w:p>
     <w:p>
@@ -11573,13 +11616,16 @@
         <w:jc w:val="both"/>
       </w:pPr>
       <w:r>
-        <w:t>The project employed concentric development to organize the game’s components and features into discrete tiers</w:t>
-      </w:r>
-      <w:r>
-        <w:t>. Each tier</w:t>
-      </w:r>
-      <w:r>
-        <w:t xml:space="preserve"> consisted of a set of features that built off the previous tier’s work, and provided a clear path for the project’s dependencies. The tiers also provided priorities for the sets of features, and naturally divided up the features into milestones. The last tier was considered optional, and served as the stretch goals of the project.</w:t>
+        <w:t>The foundational tier consisted</w:t>
+      </w:r>
+      <w:r>
+        <w:t xml:space="preserve"> of mandatory engine </w:t>
+      </w:r>
+      <w:r>
+        <w:t>features and bugfixes</w:t>
+      </w:r>
+      <w:r>
+        <w:t xml:space="preserve"> before beginning the project. </w:t>
       </w:r>
     </w:p>
     <w:p>
@@ -11588,65 +11634,98 @@
         <w:jc w:val="both"/>
       </w:pPr>
       <w:r>
+        <w:t>The core gameplay tier</w:t>
+      </w:r>
+      <w:r>
+        <w:t xml:space="preserve"> consist</w:t>
+      </w:r>
+      <w:r>
+        <w:t>ed</w:t>
+      </w:r>
+      <w:r>
+        <w:t xml:space="preserve"> </w:t>
+      </w:r>
+      <w:r>
+        <w:t>of all</w:t>
+      </w:r>
+      <w:r>
+        <w:t xml:space="preserve"> core elements that make up the game. These features focu</w:t>
+      </w:r>
+      <w:r>
+        <w:t>sed</w:t>
+      </w:r>
+      <w:r>
+        <w:t xml:space="preserve"> on getting the game functional first, proving out the core</w:t>
+      </w:r>
+      <w:r>
+        <w:t xml:space="preserve"> activity</w:t>
+      </w:r>
+      <w:r>
+        <w:t xml:space="preserve"> loop and gameplay elements before moving on to polish tasks. This tier </w:t>
+      </w:r>
+      <w:r>
+        <w:t xml:space="preserve">also </w:t>
+      </w:r>
+      <w:r>
         <w:lastRenderedPageBreak/>
-        <w:t>The foundational tier consisted</w:t>
-      </w:r>
-      <w:r>
-        <w:t xml:space="preserve"> of </w:t>
-      </w:r>
-      <w:r>
-        <w:t>the</w:t>
-      </w:r>
-      <w:r>
-        <w:t xml:space="preserve"> mandatory engine work that need</w:t>
-      </w:r>
-      <w:r>
-        <w:t>ed</w:t>
-      </w:r>
-      <w:r>
-        <w:t xml:space="preserve"> to be done before beginning the project. Although most</w:t>
-      </w:r>
-      <w:r>
-        <w:t xml:space="preserve"> of</w:t>
-      </w:r>
-      <w:r>
-        <w:t xml:space="preserve"> the engine’s subsystems </w:t>
-      </w:r>
-      <w:r>
-        <w:t>were</w:t>
+        <w:t>included</w:t>
+      </w:r>
+      <w:r>
+        <w:t xml:space="preserve"> multiplayer, player ships and rudimentary enemies, the game’s basic power</w:t>
+      </w:r>
+      <w:r>
+        <w:t>-</w:t>
+      </w:r>
+      <w:r>
+        <w:t>ups, and a level to fly around in. The game</w:t>
+      </w:r>
+      <w:r>
+        <w:t xml:space="preserve"> flow through the Assembly and Challenge phases was also implemented,</w:t>
+      </w:r>
+      <w:r>
+        <w:t xml:space="preserve"> along with start and end UI. Most of the content </w:t>
+      </w:r>
+      <w:r>
+        <w:t>wasn’t</w:t>
+      </w:r>
+      <w:r>
+        <w:t xml:space="preserve"> polished to final quality, but </w:t>
+      </w:r>
+      <w:r>
+        <w:t>served as</w:t>
+      </w:r>
+      <w:r>
+        <w:t xml:space="preserve"> the </w:t>
+      </w:r>
+      <w:r>
+        <w:t>skeleton</w:t>
+      </w:r>
+      <w:r>
+        <w:t xml:space="preserve"> for the rest of the game’s</w:t>
+      </w:r>
+      <w:r>
+        <w:t xml:space="preserve"> features</w:t>
+      </w:r>
+      <w:r>
+        <w:t xml:space="preserve">. This tier </w:t>
+      </w:r>
+      <w:r>
+        <w:t>was</w:t>
       </w:r>
       <w:r>
         <w:t xml:space="preserve"> </w:t>
       </w:r>
       <w:r>
-        <w:t xml:space="preserve">up to the quality needed for creating </w:t>
-      </w:r>
-      <w:r>
-        <w:rPr>
-          <w:i/>
-        </w:rPr>
-        <w:t>AllStar</w:t>
-      </w:r>
-      <w:r>
-        <w:t>, a few bugs with rendering and particle systems need</w:t>
-      </w:r>
-      <w:r>
-        <w:t>ed</w:t>
-      </w:r>
-      <w:r>
-        <w:t xml:space="preserve"> to be addressed before </w:t>
-      </w:r>
-      <w:r>
-        <w:t>starting</w:t>
-      </w:r>
-      <w:r>
-        <w:t xml:space="preserve"> the</w:t>
-      </w:r>
-      <w:r>
-        <w:t xml:space="preserve"> bulk of the</w:t>
-      </w:r>
-      <w:r>
-        <w:t xml:space="preserve"> project.</w:t>
+        <w:t>similar to</w:t>
+      </w:r>
+      <w:r>
+        <w:t xml:space="preserve"> a Proof of Concept Gameplay milestone</w:t>
+      </w:r>
+      <w:r>
+        <w:t>, with an emphasis on playability</w:t>
+      </w:r>
+      <w:r>
+        <w:t xml:space="preserve">. </w:t>
       </w:r>
     </w:p>
     <w:p>
@@ -11655,85 +11734,70 @@
         <w:jc w:val="both"/>
       </w:pPr>
       <w:r>
-        <w:t>The core gameplay tier</w:t>
-      </w:r>
-      <w:r>
-        <w:t xml:space="preserve"> consists of </w:t>
-      </w:r>
-      <w:r>
-        <w:t xml:space="preserve">implementing </w:t>
-      </w:r>
-      <w:r>
-        <w:t>all the core elements that make up the game. These features focu</w:t>
-      </w:r>
-      <w:r>
-        <w:t>sed</w:t>
-      </w:r>
-      <w:r>
-        <w:t xml:space="preserve"> on getting the game functional first, proving out the core loop and the gameplay elements before moving on to polish tasks. This tier </w:t>
-      </w:r>
-      <w:r>
-        <w:t>included</w:t>
-      </w:r>
-      <w:r>
-        <w:t xml:space="preserve"> implementing multiplayer, programming player ships and rudimentary enemies, the game’s basic power</w:t>
-      </w:r>
-      <w:r>
-        <w:t>-</w:t>
-      </w:r>
-      <w:r>
-        <w:t>ups, and a level to fly around in. The game</w:t>
-      </w:r>
-      <w:r>
-        <w:t>’s flow through the Assembly and Challenge phases was also implemented,</w:t>
-      </w:r>
-      <w:r>
-        <w:t xml:space="preserve"> along with start and end UI. Most of the content </w:t>
-      </w:r>
-      <w:r>
-        <w:t>wasn’t</w:t>
-      </w:r>
-      <w:r>
-        <w:t xml:space="preserve"> polished to final quality, but instead </w:t>
-      </w:r>
-      <w:r>
-        <w:t>was</w:t>
-      </w:r>
-      <w:r>
-        <w:t xml:space="preserve"> the </w:t>
-      </w:r>
-      <w:r>
-        <w:t>skeleton</w:t>
-      </w:r>
-      <w:r>
-        <w:t xml:space="preserve"> for the rest of the game’s features to build </w:t>
-      </w:r>
-      <w:r>
-        <w:t>off</w:t>
-      </w:r>
-      <w:r>
-        <w:t xml:space="preserve"> and polish</w:t>
-      </w:r>
-      <w:r>
-        <w:t xml:space="preserve">. This tier </w:t>
-      </w:r>
-      <w:r>
-        <w:t>was</w:t>
+        <w:t xml:space="preserve">The </w:t>
+      </w:r>
+      <w:r>
+        <w:t>“</w:t>
+      </w:r>
+      <w:r>
+        <w:t>feel</w:t>
+      </w:r>
+      <w:r>
+        <w:t>”</w:t>
+      </w:r>
+      <w:r>
+        <w:t xml:space="preserve"> tier focused</w:t>
+      </w:r>
+      <w:r>
+        <w:t xml:space="preserve"> on getting </w:t>
+      </w:r>
+      <w:r>
+        <w:t xml:space="preserve">core gameplay smooth and </w:t>
+      </w:r>
+      <w:r>
+        <w:t>polishe</w:t>
+      </w:r>
+      <w:r>
+        <w:t>d. This tier</w:t>
       </w:r>
       <w:r>
         <w:t xml:space="preserve"> </w:t>
       </w:r>
       <w:r>
-        <w:t>similar to</w:t>
-      </w:r>
-      <w:r>
-        <w:t xml:space="preserve"> a Proof of Concept Gameplay milestone</w:t>
-      </w:r>
-      <w:r>
-        <w:t>, with an emphasis on playability</w:t>
-      </w:r>
-      <w:r>
-        <w:t xml:space="preserve">. </w:t>
+        <w:t>was created to</w:t>
+      </w:r>
+      <w:r>
+        <w:t xml:space="preserve"> mitigate the risk of overscoping up front and running out of polish time, so that before any new non-core features and functionality </w:t>
+      </w:r>
+      <w:r>
+        <w:t>were</w:t>
+      </w:r>
+      <w:r>
+        <w:t xml:space="preserve"> added, the game already </w:t>
+      </w:r>
+      <w:r>
+        <w:t>felt</w:t>
+      </w:r>
+      <w:r>
+        <w:t xml:space="preserve"> good. This establish</w:t>
+      </w:r>
+      <w:r>
+        <w:t>ed</w:t>
+      </w:r>
+      <w:r>
+        <w:t xml:space="preserve"> the minimum-viable product for the game, and ensure</w:t>
+      </w:r>
+      <w:r>
+        <w:t>d</w:t>
+      </w:r>
+      <w:r>
+        <w:t xml:space="preserve"> that the project </w:t>
+      </w:r>
+      <w:r>
+        <w:t>met</w:t>
+      </w:r>
+      <w:r>
+        <w:t xml:space="preserve"> the goal of creating a complete game.</w:t>
       </w:r>
     </w:p>
     <w:p>
@@ -11742,252 +11806,522 @@
         <w:jc w:val="both"/>
       </w:pPr>
       <w:r>
-        <w:t>The feel tier focused</w:t>
-      </w:r>
-      <w:r>
-        <w:t xml:space="preserve"> on getting the core gameplay smooth, polishe</w:t>
-      </w:r>
-      <w:r>
-        <w:t>d, and feeling good. This tier</w:t>
+        <w:t xml:space="preserve">The </w:t>
+      </w:r>
+      <w:r>
+        <w:t>“</w:t>
+      </w:r>
+      <w:r>
+        <w:t>additional content and balance</w:t>
+      </w:r>
+      <w:r>
+        <w:t>”</w:t>
+      </w:r>
+      <w:r>
+        <w:t xml:space="preserve"> tier’s</w:t>
+      </w:r>
+      <w:r>
+        <w:t xml:space="preserve"> tasks focused on augmenting </w:t>
+      </w:r>
+      <w:r>
+        <w:t>gameplay quality and replayability. This tier introduce</w:t>
+      </w:r>
+      <w:r>
+        <w:t>d</w:t>
+      </w:r>
+      <w:r>
+        <w:t xml:space="preserve"> equipment, and </w:t>
+      </w:r>
+      <w:r>
+        <w:t>added</w:t>
+      </w:r>
+      <w:r>
+        <w:t xml:space="preserve"> the remaining power-up </w:t>
+      </w:r>
+      <w:r>
+        <w:t>pickups and</w:t>
+      </w:r>
+      <w:r>
+        <w:t xml:space="preserve"> stats. Completion of the tier’s tasks</w:t>
+      </w:r>
+      <w:r>
+        <w:t xml:space="preserve"> added 4</w:t>
+      </w:r>
+      <w:r>
+        <w:t xml:space="preserve"> more </w:t>
+      </w:r>
+      <w:r>
+        <w:t>minigames</w:t>
+      </w:r>
+      <w:r>
+        <w:t xml:space="preserve">, as well as procedurally generated map zones during </w:t>
+      </w:r>
+      <w:r>
+        <w:t>the Assembly</w:t>
+      </w:r>
+      <w:r>
+        <w:t xml:space="preserve"> phase. These </w:t>
+      </w:r>
+      <w:r>
+        <w:t>features</w:t>
       </w:r>
       <w:r>
         <w:t xml:space="preserve"> </w:t>
       </w:r>
       <w:r>
-        <w:t>was created to</w:t>
-      </w:r>
-      <w:r>
-        <w:t xml:space="preserve"> mitigate the risk of overscoping up front and running out of polish time, so that before any new non-core features and functionality </w:t>
-      </w:r>
-      <w:r>
         <w:t>were</w:t>
       </w:r>
       <w:r>
-        <w:t xml:space="preserve"> added, the game already </w:t>
-      </w:r>
-      <w:r>
-        <w:t>felt</w:t>
-      </w:r>
-      <w:r>
-        <w:t xml:space="preserve"> good. This establish</w:t>
-      </w:r>
-      <w:r>
-        <w:t>ed</w:t>
-      </w:r>
-      <w:r>
-        <w:t xml:space="preserve"> the minimum-viable product for the game, and ensure</w:t>
-      </w:r>
-      <w:r>
-        <w:t>d</w:t>
-      </w:r>
-      <w:r>
-        <w:t xml:space="preserve"> that the project </w:t>
-      </w:r>
-      <w:r>
-        <w:t>met</w:t>
-      </w:r>
-      <w:r>
-        <w:t xml:space="preserve"> the goal of creating a complete game.</w:t>
+        <w:t xml:space="preserve"> polished </w:t>
+      </w:r>
+      <w:r>
+        <w:t>to</w:t>
+      </w:r>
+      <w:r>
+        <w:t xml:space="preserve"> match the quality of the game after </w:t>
+      </w:r>
+      <w:r>
+        <w:t xml:space="preserve">the </w:t>
+      </w:r>
+      <w:r>
+        <w:t>“</w:t>
+      </w:r>
+      <w:r>
+        <w:t>feel</w:t>
+      </w:r>
+      <w:r>
+        <w:t>”</w:t>
+      </w:r>
+      <w:r>
+        <w:t xml:space="preserve"> tier</w:t>
+      </w:r>
+      <w:r>
+        <w:t xml:space="preserve"> </w:t>
+      </w:r>
+      <w:r>
+        <w:t>was</w:t>
+      </w:r>
+      <w:r>
+        <w:t xml:space="preserve"> finished.</w:t>
+      </w:r>
+      <w:r>
+        <w:t xml:space="preserve"> </w:t>
+      </w:r>
+      <w:r>
+        <w:t>Once</w:t>
+      </w:r>
+      <w:r>
+        <w:t xml:space="preserve"> these tasks were</w:t>
+      </w:r>
+      <w:r>
+        <w:t xml:space="preserve"> completed</w:t>
+      </w:r>
+      <w:r>
+        <w:t>,</w:t>
+      </w:r>
+      <w:r>
+        <w:t xml:space="preserve"> the</w:t>
+      </w:r>
+      <w:r>
+        <w:t xml:space="preserve"> </w:t>
+      </w:r>
+      <w:r>
+        <w:t>project</w:t>
+      </w:r>
+      <w:r>
+        <w:t xml:space="preserve"> should be able to halt development at any point and the game should still f</w:t>
+      </w:r>
+      <w:r>
+        <w:t>eel complete and polished</w:t>
+      </w:r>
+      <w:r>
+        <w:t>, ready for defense.</w:t>
       </w:r>
     </w:p>
     <w:p>
       <w:pPr>
         <w:ind w:firstLine="202"/>
         <w:jc w:val="both"/>
-      </w:pPr>
-      <w:r>
-        <w:t>The additional content and balance tier’s</w:t>
-      </w:r>
-      <w:r>
-        <w:t xml:space="preserve"> tasks focused on augmenting </w:t>
-      </w:r>
-      <w:r>
-        <w:t>gameplay quality and replayability. This tier introduce</w:t>
+        <w:rPr>
+          <w:color w:val="FF0000"/>
+        </w:rPr>
+      </w:pPr>
+      <w:r>
+        <w:t>All remaining tasks and stretch goals reside</w:t>
+      </w:r>
+      <w:r>
+        <w:t xml:space="preserve"> in the </w:t>
+      </w:r>
+      <w:r>
+        <w:t>“</w:t>
+      </w:r>
+      <w:r>
+        <w:t>stretch goals</w:t>
+      </w:r>
+      <w:r>
+        <w:t>”</w:t>
+      </w:r>
+      <w:r>
+        <w:t xml:space="preserve"> tier</w:t>
+      </w:r>
+      <w:r>
+        <w:t xml:space="preserve">, optional for completion. This tier includes tasks such as implementing bosses during </w:t>
+      </w:r>
+      <w:r>
+        <w:t>the Assembly</w:t>
+      </w:r>
+      <w:r>
+        <w:t xml:space="preserve"> phase and adding more </w:t>
+      </w:r>
+      <w:r>
+        <w:t>minigames</w:t>
+      </w:r>
+      <w:r>
+        <w:t xml:space="preserve">. The tier </w:t>
+      </w:r>
+      <w:r>
+        <w:t>add</w:t>
+      </w:r>
+      <w:r>
+        <w:t>ed</w:t>
+      </w:r>
+      <w:r>
+        <w:t xml:space="preserve"> new </w:t>
+      </w:r>
+      <w:r>
+        <w:t xml:space="preserve">equipment </w:t>
+      </w:r>
+      <w:r>
+        <w:t>variations</w:t>
+      </w:r>
+      <w:r>
+        <w:t xml:space="preserve">, such as new weapons and chassis types. This tier </w:t>
+      </w:r>
+      <w:r>
+        <w:t>pushe</w:t>
       </w:r>
       <w:r>
         <w:t>d</w:t>
       </w:r>
       <w:r>
-        <w:t xml:space="preserve"> equipment, and </w:t>
-      </w:r>
-      <w:r>
-        <w:t>added</w:t>
-      </w:r>
-      <w:r>
-        <w:t xml:space="preserve"> the remaining power-up </w:t>
-      </w:r>
-      <w:r>
-        <w:t>pickups and</w:t>
-      </w:r>
-      <w:r>
-        <w:t xml:space="preserve"> stats. Completion of the tier’s tasks</w:t>
-      </w:r>
-      <w:r>
-        <w:t xml:space="preserve"> added 4</w:t>
-      </w:r>
-      <w:r>
-        <w:t xml:space="preserve"> more </w:t>
-      </w:r>
-      <w:r>
-        <w:t>minigames</w:t>
-      </w:r>
-      <w:r>
-        <w:t xml:space="preserve">, as well as procedurally generated map zones during </w:t>
-      </w:r>
-      <w:r>
-        <w:t>the Assembly</w:t>
-      </w:r>
-      <w:r>
-        <w:t xml:space="preserve"> phase. These </w:t>
-      </w:r>
-      <w:r>
-        <w:t>features</w:t>
-      </w:r>
-      <w:r>
-        <w:t xml:space="preserve"> </w:t>
-      </w:r>
-      <w:r>
-        <w:t>were</w:t>
-      </w:r>
-      <w:r>
-        <w:t xml:space="preserve"> polished to final quality </w:t>
-      </w:r>
-      <w:r>
-        <w:t>to</w:t>
-      </w:r>
-      <w:r>
-        <w:t xml:space="preserve"> match the quality of the game after </w:t>
-      </w:r>
-      <w:r>
-        <w:t>the feel tier</w:t>
-      </w:r>
-      <w:r>
-        <w:t xml:space="preserve"> </w:t>
-      </w:r>
-      <w:r>
-        <w:t>was</w:t>
-      </w:r>
-      <w:r>
-        <w:t xml:space="preserve"> finished.</w:t>
-      </w:r>
-      <w:r>
-        <w:t xml:space="preserve"> After these tasks were finished</w:t>
-      </w:r>
-      <w:r>
-        <w:t>,</w:t>
-      </w:r>
-      <w:r>
-        <w:t xml:space="preserve"> the</w:t>
-      </w:r>
-      <w:r>
-        <w:t xml:space="preserve"> </w:t>
-      </w:r>
-      <w:r>
-        <w:t>project</w:t>
-      </w:r>
-      <w:r>
-        <w:t xml:space="preserve"> should be able to halt development at any point and the game should still f</w:t>
-      </w:r>
-      <w:r>
-        <w:t>eel complete and polished</w:t>
-      </w:r>
-      <w:r>
-        <w:t>, ready for defense.</w:t>
+        <w:t xml:space="preserve"> the bar of quality and polish for the game, and </w:t>
+      </w:r>
+      <w:r>
+        <w:t xml:space="preserve">any remaining content </w:t>
+      </w:r>
+      <w:r>
+        <w:t>post-</w:t>
+      </w:r>
+      <w:r>
+        <w:t>defense will be considered future work</w:t>
+      </w:r>
+      <w:r>
+        <w:t>.</w:t>
       </w:r>
     </w:p>
     <w:p>
       <w:pPr>
         <w:ind w:firstLine="202"/>
         <w:jc w:val="both"/>
-        <w:rPr>
-          <w:color w:val="FF0000"/>
-        </w:rPr>
-      </w:pPr>
-      <w:r>
-        <w:t>All the remaining tasks and stretch goals reside</w:t>
-      </w:r>
-      <w:r>
-        <w:t xml:space="preserve"> in the stretch goals tier</w:t>
-      </w:r>
-      <w:r>
-        <w:t xml:space="preserve">, which </w:t>
-      </w:r>
-      <w:r>
-        <w:t>was</w:t>
-      </w:r>
-      <w:r>
-        <w:t xml:space="preserve"> optional for completion. This tier includes tasks such as implementing bosses during </w:t>
-      </w:r>
-      <w:r>
-        <w:t>the Assembly</w:t>
-      </w:r>
-      <w:r>
-        <w:t xml:space="preserve"> phase and adding more </w:t>
-      </w:r>
-      <w:r>
-        <w:t>minigames</w:t>
-      </w:r>
-      <w:r>
-        <w:t xml:space="preserve">. The tier </w:t>
-      </w:r>
-      <w:r>
-        <w:t>adds</w:t>
-      </w:r>
-      <w:r>
-        <w:t xml:space="preserve"> new </w:t>
-      </w:r>
-      <w:r>
-        <w:t>equipment variations</w:t>
-      </w:r>
-      <w:r>
-        <w:t xml:space="preserve"> to the game, such as new weapons and chassis types. This tier </w:t>
-      </w:r>
-      <w:r>
-        <w:t>pushes</w:t>
-      </w:r>
-      <w:r>
-        <w:t xml:space="preserve"> the bar of quality and polish for the game, and </w:t>
-      </w:r>
-      <w:r>
-        <w:t>any remaining content after defense will be considered future work</w:t>
-      </w:r>
-      <w:r>
-        <w:t>.</w:t>
+      </w:pPr>
+      <w:r>
+        <w:t xml:space="preserve">By </w:t>
+      </w:r>
+      <w:r>
+        <w:t>applying</w:t>
+      </w:r>
+      <w:r>
+        <w:t xml:space="preserve"> concen</w:t>
+      </w:r>
+      <w:r>
+        <w:t>tric development, the project was</w:t>
+      </w:r>
+      <w:r>
+        <w:t xml:space="preserve"> not only organized into discrete milestones with clear obj</w:t>
+      </w:r>
+      <w:r>
+        <w:t>ectives and deliverables, but was</w:t>
+      </w:r>
+      <w:r>
+        <w:t xml:space="preserve"> separated into a chain of dependencies that prioritize</w:t>
+      </w:r>
+      <w:r>
+        <w:t>d</w:t>
+      </w:r>
+      <w:r>
+        <w:t xml:space="preserve"> </w:t>
+      </w:r>
+      <w:r>
+        <w:t>its</w:t>
+      </w:r>
+      <w:r>
+        <w:t xml:space="preserve"> core components. </w:t>
       </w:r>
     </w:p>
     <w:p>
       <w:pPr>
+        <w:pStyle w:val="Heading1"/>
+        <w:rPr>
+          <w:color w:val="000000" w:themeColor="text1"/>
+        </w:rPr>
+      </w:pPr>
+      <w:r>
+        <w:rPr>
+          <w:color w:val="000000" w:themeColor="text1"/>
+        </w:rPr>
+        <w:t>Postmortem</w:t>
+      </w:r>
+    </w:p>
+    <w:p>
+      <w:pPr>
         <w:ind w:firstLine="202"/>
         <w:jc w:val="both"/>
       </w:pPr>
       <w:r>
-        <w:t>By using concen</w:t>
-      </w:r>
-      <w:r>
-        <w:t>tric development, the project was</w:t>
-      </w:r>
-      <w:r>
-        <w:t xml:space="preserve"> not only organized into discrete milestones with clear objectives and deliverables, but is separated into a chain of dependencies that prioritize</w:t>
-      </w:r>
-      <w:r>
-        <w:t>d</w:t>
-      </w:r>
-      <w:r>
-        <w:t xml:space="preserve"> the core components of the project. </w:t>
+        <w:t xml:space="preserve">A </w:t>
+      </w:r>
+      <w:r>
+        <w:t>significant</w:t>
+      </w:r>
+      <w:r>
+        <w:t xml:space="preserve"> amount of development time was spent working towards</w:t>
+      </w:r>
+      <w:r>
+        <w:t xml:space="preserve"> the creation of highly-</w:t>
+      </w:r>
+      <w:r>
+        <w:t>reusable engine systems, with mixed results</w:t>
+      </w:r>
+      <w:r>
+        <w:t xml:space="preserve">. Many of these subsystems were attempted </w:t>
+      </w:r>
+      <w:r>
+        <w:t>in order to</w:t>
+      </w:r>
+      <w:r>
+        <w:t xml:space="preserve"> </w:t>
+      </w:r>
+      <w:r>
+        <w:t>expedite</w:t>
+      </w:r>
+      <w:r>
+        <w:t xml:space="preserve"> future work, but </w:t>
+      </w:r>
+      <w:r>
+        <w:t>the payoff wasn’t always within the project’s scope</w:t>
+      </w:r>
+      <w:r>
+        <w:t xml:space="preserve">. </w:t>
+      </w:r>
+      <w:r>
+        <w:t xml:space="preserve">The constant desire to do things the “right way” </w:t>
+      </w:r>
+      <w:proofErr w:type="gramStart"/>
+      <w:r>
+        <w:t>in an attempt to</w:t>
+      </w:r>
+      <w:proofErr w:type="gramEnd"/>
+      <w:r>
+        <w:t xml:space="preserve"> further demonstrate technical mastery wasted time that could have been </w:t>
+      </w:r>
+      <w:r>
+        <w:t>put to better use</w:t>
+      </w:r>
+      <w:r>
+        <w:t>. Because of the somewhat nebulous goal of the project (“</w:t>
+      </w:r>
+      <w:r>
+        <w:t>demonstrate</w:t>
+      </w:r>
+      <w:r>
+        <w:t xml:space="preserve"> mastery”), it was easy to lose sight of short term goals </w:t>
+      </w:r>
+      <w:r>
+        <w:t>while pursuing</w:t>
+      </w:r>
+      <w:r>
+        <w:t xml:space="preserve"> perfection. After this mistake was made a few times during the artifact’s creation, the developer retargeted towards ensuring that the artifact was finished, as opposed to</w:t>
+      </w:r>
+      <w:r>
+        <w:t xml:space="preserve"> creating</w:t>
+      </w:r>
+      <w:r>
+        <w:t xml:space="preserve"> a set of</w:t>
+      </w:r>
+      <w:r>
+        <w:t xml:space="preserve"> </w:t>
+      </w:r>
+      <w:r>
+        <w:t>impressive subsystems and an unplayable game</w:t>
+      </w:r>
+      <w:r>
+        <w:t>. Instead</w:t>
+      </w:r>
+      <w:r>
+        <w:t>,</w:t>
+      </w:r>
+      <w:r>
+        <w:t xml:space="preserve"> the game was created with </w:t>
+      </w:r>
+      <w:r>
+        <w:t>workable</w:t>
+      </w:r>
+      <w:r>
+        <w:t xml:space="preserve"> systems and some </w:t>
+      </w:r>
+      <w:r>
+        <w:t xml:space="preserve">practical </w:t>
+      </w:r>
+      <w:r>
+        <w:t xml:space="preserve">“work in progress” solutions. Since anything can be refactored and reworked post-project, the game didn’t </w:t>
+      </w:r>
+      <w:r>
+        <w:t>need to be architecturally perfect;</w:t>
+      </w:r>
+      <w:r>
+        <w:t xml:space="preserve"> it just had to work</w:t>
+      </w:r>
+      <w:r>
+        <w:t xml:space="preserve"> and demonstrate mastery</w:t>
+      </w:r>
+      <w:r>
+        <w:t>.</w:t>
       </w:r>
     </w:p>
     <w:p>
       <w:pPr>
-        <w:pStyle w:val="Heading1"/>
-        <w:rPr>
-          <w:color w:val="000000" w:themeColor="text1"/>
-        </w:rPr>
-      </w:pPr>
-      <w:r>
-        <w:rPr>
-          <w:color w:val="000000" w:themeColor="text1"/>
-        </w:rPr>
-        <w:t>Postmortem</w:t>
+        <w:ind w:firstLine="202"/>
+        <w:jc w:val="both"/>
+      </w:pPr>
+      <w:r>
+        <w:t xml:space="preserve">For example, </w:t>
+      </w:r>
+      <w:r>
+        <w:t>time was spent</w:t>
+      </w:r>
+      <w:r>
+        <w:t xml:space="preserve"> plan</w:t>
+      </w:r>
+      <w:r>
+        <w:t>ning</w:t>
+      </w:r>
+      <w:r>
+        <w:t>, design</w:t>
+      </w:r>
+      <w:r>
+        <w:t>ing</w:t>
+      </w:r>
+      <w:r>
+        <w:t xml:space="preserve">, and </w:t>
+      </w:r>
+      <w:r>
+        <w:t xml:space="preserve">trying to </w:t>
+      </w:r>
+      <w:r>
+        <w:t xml:space="preserve">implement a </w:t>
+      </w:r>
+      <w:r>
+        <w:t>complex</w:t>
+      </w:r>
+      <w:r>
+        <w:t xml:space="preserve"> UI engine subsystem that worked within and outside of the </w:t>
+      </w:r>
+      <w:proofErr w:type="spellStart"/>
+      <w:r>
+        <w:t>SpriteGameRenderer</w:t>
+      </w:r>
+      <w:proofErr w:type="spellEnd"/>
+      <w:r>
+        <w:t xml:space="preserve">. However, this </w:t>
+      </w:r>
+      <w:r>
+        <w:t>proved to be a goal that wasn’t worth the amount of effort, in respect to the timeframe of the thesis. In the end, all that was essential was support for</w:t>
+      </w:r>
+      <w:r>
+        <w:t xml:space="preserve"> </w:t>
+      </w:r>
+      <w:r>
+        <w:t xml:space="preserve">text and bar graphs inside the </w:t>
+      </w:r>
+      <w:proofErr w:type="spellStart"/>
+      <w:r>
+        <w:t>SpriteGameRenderer</w:t>
+      </w:r>
+      <w:proofErr w:type="spellEnd"/>
+      <w:r>
+        <w:t xml:space="preserve"> itself</w:t>
+      </w:r>
+      <w:r>
+        <w:t xml:space="preserve">, which was easier to implement, served the immediate needs of the project, and ultimately worked well enough to support the game. This problem helped dispel the myth that only lofty, </w:t>
+      </w:r>
+      <w:r>
+        <w:t>future-proofed</w:t>
+      </w:r>
+      <w:r>
+        <w:t xml:space="preserve"> systems are the “right way” to solve engine problems for games</w:t>
+      </w:r>
+      <w:r>
+        <w:t xml:space="preserve">. If the game isn't </w:t>
+      </w:r>
+      <w:r>
+        <w:t>playable</w:t>
+      </w:r>
+      <w:r>
+        <w:t xml:space="preserve">, but you have a great </w:t>
+      </w:r>
+      <w:r>
+        <w:t xml:space="preserve">engine </w:t>
+      </w:r>
+      <w:r>
+        <w:t>system, you didn't do it the "right way", as you don't have the product you set out to make.</w:t>
+      </w:r>
+      <w:r>
+        <w:t xml:space="preserve"> Programming in a custom engine creates </w:t>
+      </w:r>
+      <w:r>
+        <w:t>a</w:t>
+      </w:r>
+      <w:r>
+        <w:t xml:space="preserve"> temptation to solve problems </w:t>
+      </w:r>
+      <w:r>
+        <w:t>the game doesn</w:t>
+      </w:r>
+      <w:r>
+        <w:t>'t have yet. Time constraints</w:t>
+      </w:r>
+      <w:r>
+        <w:t xml:space="preserve"> help</w:t>
+      </w:r>
+      <w:r>
+        <w:t xml:space="preserve"> </w:t>
+      </w:r>
+      <w:r>
+        <w:t xml:space="preserve">to </w:t>
+      </w:r>
+      <w:r>
+        <w:t xml:space="preserve">prevent </w:t>
+      </w:r>
+      <w:r>
+        <w:t>indulging the temptation</w:t>
+      </w:r>
+      <w:r>
+        <w:t xml:space="preserve">, </w:t>
+      </w:r>
+      <w:r>
+        <w:t>as they force the developers to solve the most urgent problems</w:t>
+      </w:r>
+      <w:r>
+        <w:t xml:space="preserve"> instead of tackling ones </w:t>
+      </w:r>
+      <w:r>
+        <w:t>they</w:t>
+      </w:r>
+      <w:r>
+        <w:t xml:space="preserve"> don't have</w:t>
+      </w:r>
+      <w:r>
+        <w:t>.</w:t>
       </w:r>
     </w:p>
     <w:p>
@@ -11996,440 +12330,341 @@
         <w:jc w:val="both"/>
       </w:pPr>
       <w:r>
-        <w:t>A non-negligible amount of development time was spent working towards</w:t>
-      </w:r>
-      <w:r>
-        <w:t xml:space="preserve"> the creation of highly-</w:t>
-      </w:r>
-      <w:r>
-        <w:t xml:space="preserve">reusable engine systems, some of which paid off and others that did not. Many of these subsystems were attempted </w:t>
-      </w:r>
-      <w:r>
-        <w:t>in order to</w:t>
+        <w:t xml:space="preserve">Conveyance </w:t>
+      </w:r>
+      <w:r>
+        <w:t>was another major struggle during the</w:t>
+      </w:r>
+      <w:r>
+        <w:t xml:space="preserve"> project, and ended up being one of the most important aspects of the game</w:t>
+      </w:r>
+      <w:r>
+        <w:t xml:space="preserve"> (obvious in hindsight)</w:t>
+      </w:r>
+      <w:r>
+        <w:t xml:space="preserve">. Players need to be able to understand </w:t>
+      </w:r>
+      <w:r>
+        <w:t>the</w:t>
+      </w:r>
+      <w:r>
+        <w:t xml:space="preserve"> game, and any lazy shortcuts </w:t>
+      </w:r>
+      <w:r>
+        <w:t>developers</w:t>
       </w:r>
       <w:r>
         <w:t xml:space="preserve"> </w:t>
       </w:r>
       <w:r>
-        <w:t>expedite</w:t>
-      </w:r>
-      <w:r>
-        <w:t xml:space="preserve"> future work, but </w:t>
-      </w:r>
-      <w:r>
-        <w:t>the payoff wasn’t always within the project’s scope</w:t>
-      </w:r>
-      <w:r>
-        <w:t xml:space="preserve">. </w:t>
-      </w:r>
-      <w:r>
-        <w:t>The constant desire to do things the “right way” in an attempt to further demonstrate technical competency and mastery wasted time that could have been used on this project. Because of the somewhat nebulous goal of the project (“</w:t>
-      </w:r>
-      <w:r>
-        <w:t>demonstrate</w:t>
+        <w:t>take can</w:t>
       </w:r>
       <w:r>
         <w:t xml:space="preserve"> </w:t>
       </w:r>
       <w:r>
-        <w:t xml:space="preserve">mastery”), it was easy to lose sight of short term goals </w:t>
-      </w:r>
-      <w:r>
-        <w:t>while pursuing</w:t>
-      </w:r>
-      <w:r>
-        <w:t xml:space="preserve"> perfection. After this mistake was made a few times during the artifact’s creation, the developer retargeted towards ensuring that the artifact was finished, as opposed to</w:t>
-      </w:r>
-      <w:r>
-        <w:t xml:space="preserve"> a set of</w:t>
+        <w:t>negatively impact</w:t>
       </w:r>
       <w:r>
         <w:t xml:space="preserve"> </w:t>
       </w:r>
       <w:r>
-        <w:t>impressive subsystems and an unplayable game</w:t>
-      </w:r>
-      <w:r>
-        <w:t>. Instead of engineering perfect engine tools and having a lackluster game, the game was created with a few good systems and some “work in progress” solutions. Since anything can be refactored and reworked post-project, the game didn’t have to be architecturally perfect, it just had to work</w:t>
-      </w:r>
-      <w:r>
-        <w:t xml:space="preserve"> and demonstrate the developer’s mastery</w:t>
+        <w:t xml:space="preserve">the </w:t>
+      </w:r>
+      <w:r>
+        <w:t>player experience</w:t>
       </w:r>
       <w:r>
         <w:t>.</w:t>
+      </w:r>
+      <w:r>
+        <w:t xml:space="preserve"> For example, the equipment system was confusing and unwieldy </w:t>
+      </w:r>
+      <w:r>
+        <w:t>throughout</w:t>
+      </w:r>
+      <w:r>
+        <w:t xml:space="preserve"> most of the project. Whenever players moved over a piece of equipment, it was automatically picked up, </w:t>
+      </w:r>
+      <w:r>
+        <w:t>causing them</w:t>
+      </w:r>
+      <w:r>
+        <w:t xml:space="preserve"> to </w:t>
+      </w:r>
+      <w:r>
+        <w:t xml:space="preserve">either </w:t>
+      </w:r>
+      <w:r>
+        <w:t xml:space="preserve">wonder how they gathered the equipment or to ignore it completely. </w:t>
+      </w:r>
+      <w:r>
+        <w:t>This not only showed up as a complaint multiple times throughout that period, but distracted from other issues that needed feedback and wasted playtesting time.</w:t>
+      </w:r>
+      <w:r>
+        <w:t xml:space="preserve"> </w:t>
+      </w:r>
+      <w:r>
+        <w:t xml:space="preserve">This remained in the project as a to-do until less than a month out, when it was replaced with a system in which players must hold a button to pick up equipment. </w:t>
+      </w:r>
+      <w:r>
+        <w:t xml:space="preserve">Solving the issue sooner (which ended up being only a </w:t>
+      </w:r>
+      <w:proofErr w:type="gramStart"/>
+      <w:r>
+        <w:t>5 minute</w:t>
+      </w:r>
+      <w:proofErr w:type="gramEnd"/>
+      <w:r>
+        <w:t xml:space="preserve"> fix) would have gathered better player feedback and created a more positive gameplay experience. </w:t>
       </w:r>
     </w:p>
     <w:p>
       <w:pPr>
+        <w:pStyle w:val="Heading1"/>
+        <w:rPr>
+          <w:color w:val="000000" w:themeColor="text1"/>
+        </w:rPr>
+      </w:pPr>
+      <w:r>
+        <w:rPr>
+          <w:color w:val="000000" w:themeColor="text1"/>
+        </w:rPr>
+        <w:t>Conclusion</w:t>
+      </w:r>
+    </w:p>
+    <w:p>
+      <w:pPr>
+        <w:pStyle w:val="Text"/>
+      </w:pPr>
+      <w:r>
+        <w:rPr>
+          <w:color w:val="000000" w:themeColor="text1"/>
+        </w:rPr>
+        <w:t xml:space="preserve">This thesis aims </w:t>
+      </w:r>
+      <w:r>
+        <w:rPr>
+          <w:color w:val="000000" w:themeColor="text1"/>
+        </w:rPr>
+        <w:t>to demonstrate an all-around mastery</w:t>
+      </w:r>
+      <w:r>
+        <w:rPr>
+          <w:color w:val="000000" w:themeColor="text1"/>
+        </w:rPr>
+        <w:t xml:space="preserve"> of </w:t>
+      </w:r>
+      <w:r>
+        <w:rPr>
+          <w:color w:val="000000" w:themeColor="text1"/>
+        </w:rPr>
+        <w:t>the lessons and skills developed through the Guildhall’s software development track</w:t>
+      </w:r>
+      <w:r>
+        <w:rPr>
+          <w:color w:val="000000" w:themeColor="text1"/>
+        </w:rPr>
+        <w:t xml:space="preserve"> by creating a well-polished </w:t>
+      </w:r>
+      <w:r>
+        <w:rPr>
+          <w:color w:val="000000" w:themeColor="text1"/>
+        </w:rPr>
+        <w:t>game</w:t>
+      </w:r>
+      <w:r>
+        <w:rPr>
+          <w:color w:val="000000" w:themeColor="text1"/>
+        </w:rPr>
+        <w:t xml:space="preserve"> prototype</w:t>
+      </w:r>
+      <w:r>
+        <w:rPr>
+          <w:color w:val="000000" w:themeColor="text1"/>
+        </w:rPr>
+        <w:t xml:space="preserve">. </w:t>
+      </w:r>
+      <w:r>
+        <w:rPr>
+          <w:color w:val="000000" w:themeColor="text1"/>
+        </w:rPr>
+        <w:t>By</w:t>
+      </w:r>
+      <w:r>
+        <w:rPr>
+          <w:color w:val="000000" w:themeColor="text1"/>
+        </w:rPr>
+        <w:t xml:space="preserve"> building</w:t>
+      </w:r>
+      <w:r>
+        <w:rPr>
+          <w:color w:val="000000" w:themeColor="text1"/>
+        </w:rPr>
+        <w:t xml:space="preserve"> a </w:t>
+      </w:r>
+      <w:r>
+        <w:rPr>
+          <w:color w:val="000000" w:themeColor="text1"/>
+        </w:rPr>
+        <w:t xml:space="preserve">multiplayer </w:t>
+      </w:r>
+      <w:r>
+        <w:rPr>
+          <w:color w:val="000000" w:themeColor="text1"/>
+        </w:rPr>
+        <w:t>competitiv</w:t>
+      </w:r>
+      <w:r>
+        <w:rPr>
+          <w:color w:val="000000" w:themeColor="text1"/>
+        </w:rPr>
+        <w:t>e, open-</w:t>
+      </w:r>
+      <w:r>
+        <w:rPr>
+          <w:color w:val="000000" w:themeColor="text1"/>
+        </w:rPr>
+        <w:t xml:space="preserve">arena, </w:t>
+      </w:r>
+      <w:r>
+        <w:rPr>
+          <w:color w:val="000000" w:themeColor="text1"/>
+        </w:rPr>
+        <w:t>2D</w:t>
+      </w:r>
+      <w:r>
+        <w:rPr>
+          <w:color w:val="000000" w:themeColor="text1"/>
+        </w:rPr>
+        <w:t xml:space="preserve"> twin-stick shooter from the ground up</w:t>
+      </w:r>
+      <w:r>
+        <w:rPr>
+          <w:color w:val="000000" w:themeColor="text1"/>
+        </w:rPr>
+        <w:t>, polishing and optimizing the game, the artifact support</w:t>
+      </w:r>
+      <w:r>
+        <w:rPr>
+          <w:color w:val="000000" w:themeColor="text1"/>
+        </w:rPr>
+        <w:t>s</w:t>
+      </w:r>
+      <w:r>
+        <w:rPr>
+          <w:color w:val="000000" w:themeColor="text1"/>
+        </w:rPr>
+        <w:t xml:space="preserve"> the thesis’ claim of mastery</w:t>
+      </w:r>
+      <w:r>
+        <w:rPr>
+          <w:color w:val="000000" w:themeColor="text1"/>
+        </w:rPr>
+        <w:t xml:space="preserve">. </w:t>
+      </w:r>
+    </w:p>
+    <w:p>
+      <w:pPr>
+        <w:pStyle w:val="Heading1"/>
+        <w:rPr>
+          <w:color w:val="000000" w:themeColor="text1"/>
+        </w:rPr>
+      </w:pPr>
+      <w:r>
+        <w:rPr>
+          <w:color w:val="000000" w:themeColor="text1"/>
+        </w:rPr>
+        <w:t>Future Work</w:t>
+      </w:r>
+    </w:p>
+    <w:p>
+      <w:pPr>
         <w:ind w:firstLine="202"/>
         <w:jc w:val="both"/>
       </w:pPr>
       <w:r>
-        <w:t xml:space="preserve">For example, </w:t>
-      </w:r>
-      <w:r>
-        <w:t xml:space="preserve">time was spent trying to plan, design, and implement a </w:t>
-      </w:r>
-      <w:r>
-        <w:t>complex</w:t>
-      </w:r>
-      <w:r>
-        <w:t xml:space="preserve"> UI engine subsystem that worked within and outside of the </w:t>
-      </w:r>
-      <w:proofErr w:type="spellStart"/>
-      <w:r>
-        <w:t>SpriteGameRenderer</w:t>
-      </w:r>
-      <w:proofErr w:type="spellEnd"/>
-      <w:r>
-        <w:t xml:space="preserve">. However, this proved to be a goal that wasn’t worth the amount of effort, in respect to the timeframe of the thesis. </w:t>
-      </w:r>
-      <w:r>
-        <w:t>T</w:t>
-      </w:r>
-      <w:r>
-        <w:t>ime that could have been spent on making the game better was sacrificed</w:t>
-      </w:r>
-      <w:r>
-        <w:t xml:space="preserve"> w</w:t>
-      </w:r>
-      <w:r>
-        <w:t xml:space="preserve">hile attempting </w:t>
-      </w:r>
-      <w:r>
-        <w:t>to implement a “perfect” solution</w:t>
-      </w:r>
-      <w:r>
-        <w:t>. In the end, all that was essential was support for</w:t>
+        <w:t xml:space="preserve">Despite the </w:t>
+      </w:r>
+      <w:r>
+        <w:t>effort</w:t>
+      </w:r>
+      <w:r>
+        <w:t xml:space="preserve"> put into the artifact, </w:t>
+      </w:r>
+      <w:r>
+        <w:rPr>
+          <w:i/>
+        </w:rPr>
+        <w:t>AllStar</w:t>
+      </w:r>
+      <w:r>
+        <w:t xml:space="preserve"> remains </w:t>
+      </w:r>
+      <w:r>
+        <w:t xml:space="preserve">a project, not a product. </w:t>
+      </w:r>
+      <w:r>
+        <w:t>Several</w:t>
+      </w:r>
+      <w:r>
+        <w:t xml:space="preserve"> areas of the game would need to be addressed to bring </w:t>
+      </w:r>
+      <w:r>
+        <w:t>it</w:t>
+      </w:r>
+      <w:r>
+        <w:t xml:space="preserve"> up to shippable quality. Art assets are either from the public domain or from another artist who had limited time to </w:t>
+      </w:r>
+      <w:r>
+        <w:t>contribute to</w:t>
+      </w:r>
+      <w:r>
+        <w:t xml:space="preserve"> on the project. </w:t>
+      </w:r>
+      <w:r>
+        <w:t>As such</w:t>
+      </w:r>
+      <w:r>
+        <w:t xml:space="preserve">, most of the game’s art style is not cohesive, and lacks the </w:t>
+      </w:r>
+      <w:r>
+        <w:t>level</w:t>
+      </w:r>
+      <w:r>
+        <w:t xml:space="preserve"> of quality and beauty an indie game would need to succeed on the market today. The game’s design and balance </w:t>
+      </w:r>
+      <w:r>
+        <w:t>require</w:t>
+      </w:r>
+      <w:r>
+        <w:t xml:space="preserve"> a few more iterations as well. Because the project’s focus was on creating content and systems to demonstrate mastery of the programming track, less time was spent on</w:t>
+      </w:r>
+      <w:r>
+        <w:t xml:space="preserve"> the</w:t>
+      </w:r>
+      <w:r>
+        <w:t xml:space="preserve"> design and balance </w:t>
+      </w:r>
+      <w:r>
+        <w:t>necessary</w:t>
+      </w:r>
+      <w:r>
+        <w:t xml:space="preserve"> to bring the game to market. </w:t>
+      </w:r>
+      <w:r>
+        <w:rPr>
+          <w:i/>
+        </w:rPr>
+        <w:t>AllStar</w:t>
       </w:r>
       <w:r>
         <w:t xml:space="preserve"> </w:t>
-      </w:r>
-      <w:r>
-        <w:t xml:space="preserve">text and bar graphs inside of the </w:t>
-      </w:r>
-      <w:proofErr w:type="spellStart"/>
-      <w:r>
-        <w:t>SpriteGameRenderer</w:t>
-      </w:r>
-      <w:proofErr w:type="spellEnd"/>
-      <w:r>
-        <w:t xml:space="preserve">, which was much easier to implement, served the immediate needs of the project, and ultimately worked well enough to support the game. This problem helped to dispel the myth that only lofty, </w:t>
-      </w:r>
-      <w:r>
-        <w:t>future-proofed</w:t>
-      </w:r>
-      <w:r>
-        <w:t xml:space="preserve"> systems are the “right way” to solve engine problems for games</w:t>
-      </w:r>
-      <w:r>
-        <w:t xml:space="preserve">. If the game isn't </w:t>
-      </w:r>
-      <w:r>
-        <w:t>playable</w:t>
-      </w:r>
-      <w:r>
-        <w:t xml:space="preserve">, but you have a great </w:t>
-      </w:r>
-      <w:r>
-        <w:t xml:space="preserve">engine </w:t>
-      </w:r>
-      <w:r>
-        <w:t>system, you didn't do it the "right way", as you don't have the product you set out to make.</w:t>
-      </w:r>
-      <w:r>
-        <w:t xml:space="preserve"> Programming in a custom engine creates the</w:t>
-      </w:r>
-      <w:r>
-        <w:t xml:space="preserve"> temptation to solve problems </w:t>
-      </w:r>
-      <w:r>
-        <w:t>the game doesn</w:t>
-      </w:r>
-      <w:r>
-        <w:t>'t have yet. Time constraints</w:t>
-      </w:r>
-      <w:r>
-        <w:t xml:space="preserve"> help</w:t>
-      </w:r>
-      <w:r>
-        <w:t xml:space="preserve"> </w:t>
-      </w:r>
-      <w:r>
-        <w:t xml:space="preserve">to </w:t>
-      </w:r>
-      <w:r>
-        <w:t xml:space="preserve">prevent </w:t>
-      </w:r>
-      <w:r>
-        <w:t>indulging the temptation</w:t>
-      </w:r>
-      <w:r>
-        <w:t xml:space="preserve">, </w:t>
-      </w:r>
-      <w:r>
-        <w:t>as they force the developers to solve the most urgent problems</w:t>
-      </w:r>
-      <w:r>
-        <w:t xml:space="preserve"> instead of tackling ones </w:t>
-      </w:r>
-      <w:r>
-        <w:t>they</w:t>
-      </w:r>
-      <w:r>
-        <w:t xml:space="preserve"> don't have yet.</w:t>
-      </w:r>
-    </w:p>
-    <w:p>
-      <w:pPr>
-        <w:ind w:firstLine="202"/>
-        <w:jc w:val="both"/>
-      </w:pPr>
-      <w:r>
-        <w:t xml:space="preserve">Conveyance </w:t>
-      </w:r>
-      <w:r>
-        <w:t>was another major struggle during the</w:t>
-      </w:r>
-      <w:r>
-        <w:t xml:space="preserve"> project, and ended up being one of the most important aspects of the game</w:t>
-      </w:r>
-      <w:r>
-        <w:t xml:space="preserve">. Players need to be able to understand </w:t>
-      </w:r>
-      <w:r>
-        <w:t>the</w:t>
-      </w:r>
-      <w:r>
-        <w:t xml:space="preserve"> game, and any lazy shortcuts </w:t>
-      </w:r>
-      <w:r>
-        <w:t>developers</w:t>
-      </w:r>
-      <w:r>
-        <w:t xml:space="preserve"> do for </w:t>
-      </w:r>
-      <w:r>
-        <w:t>themselves</w:t>
-      </w:r>
-      <w:r>
-        <w:t xml:space="preserve"> </w:t>
-      </w:r>
-      <w:r>
-        <w:t>negatively impact</w:t>
-      </w:r>
-      <w:r>
-        <w:t xml:space="preserve"> </w:t>
-      </w:r>
-      <w:r>
-        <w:t>the game</w:t>
-      </w:r>
-      <w:r>
-        <w:t>.</w:t>
-      </w:r>
-      <w:r>
-        <w:t xml:space="preserve"> For example, the equipment system was confusing and unwieldy for most of the project. Whenever players moved over a piece of equipment, it was automatically picked up, which caused players to </w:t>
-      </w:r>
-      <w:r>
-        <w:t xml:space="preserve">either </w:t>
-      </w:r>
-      <w:r>
-        <w:t xml:space="preserve">wonder how they gathered the equipment or caused them to ignore it completely. </w:t>
-      </w:r>
-      <w:r>
-        <w:t>This remained in the project as a to</w:t>
-      </w:r>
-      <w:r>
-        <w:t>-</w:t>
-      </w:r>
-      <w:r>
-        <w:t>do until less than a month out, when it was replaced with a system where players always had to hold a button to pick up equipment. This not only showed up as a complaint multiple times throughout that period, but distracted from other issues that needed feedback and wasted playtesting time.</w:t>
-      </w:r>
-      <w:r>
-        <w:t xml:space="preserve"> Solving the issue sooner (which ended up being only a 5 minute fix) would have gathered better player feedback and created a more positive gameplay experience for players. </w:t>
       </w:r>
       <w:bookmarkStart w:id="26" w:name="_GoBack"/>
       <w:bookmarkEnd w:id="26"/>
-    </w:p>
-    <w:p>
-      <w:pPr>
-        <w:pStyle w:val="Heading1"/>
-        <w:rPr>
-          <w:color w:val="000000" w:themeColor="text1"/>
-        </w:rPr>
-      </w:pPr>
-      <w:r>
-        <w:rPr>
-          <w:color w:val="000000" w:themeColor="text1"/>
-        </w:rPr>
-        <w:t>Conclusion</w:t>
-      </w:r>
-    </w:p>
-    <w:p>
-      <w:pPr>
-        <w:pStyle w:val="Text"/>
-      </w:pPr>
-      <w:r>
-        <w:rPr>
-          <w:color w:val="000000" w:themeColor="text1"/>
-        </w:rPr>
-        <w:t xml:space="preserve">This thesis aims </w:t>
-      </w:r>
-      <w:r>
-        <w:rPr>
-          <w:color w:val="000000" w:themeColor="text1"/>
-        </w:rPr>
-        <w:t>to demonstrate an all-around mastery</w:t>
-      </w:r>
-      <w:r>
-        <w:rPr>
-          <w:color w:val="000000" w:themeColor="text1"/>
-        </w:rPr>
-        <w:t xml:space="preserve"> of </w:t>
-      </w:r>
-      <w:r>
-        <w:rPr>
-          <w:color w:val="000000" w:themeColor="text1"/>
-        </w:rPr>
-        <w:t>the lessons and skills developed through the Guildhall’s software development track</w:t>
-      </w:r>
-      <w:r>
-        <w:rPr>
-          <w:color w:val="000000" w:themeColor="text1"/>
-        </w:rPr>
-        <w:t xml:space="preserve"> by creating a well-polished </w:t>
-      </w:r>
-      <w:r>
-        <w:rPr>
-          <w:color w:val="000000" w:themeColor="text1"/>
-        </w:rPr>
-        <w:t>game</w:t>
-      </w:r>
-      <w:r>
-        <w:rPr>
-          <w:color w:val="000000" w:themeColor="text1"/>
-        </w:rPr>
-        <w:t xml:space="preserve"> prototype</w:t>
-      </w:r>
-      <w:r>
-        <w:rPr>
-          <w:color w:val="000000" w:themeColor="text1"/>
-        </w:rPr>
-        <w:t xml:space="preserve">. </w:t>
-      </w:r>
-      <w:r>
-        <w:rPr>
-          <w:color w:val="000000" w:themeColor="text1"/>
-        </w:rPr>
-        <w:t>By</w:t>
-      </w:r>
-      <w:r>
-        <w:rPr>
-          <w:color w:val="000000" w:themeColor="text1"/>
-        </w:rPr>
-        <w:t xml:space="preserve"> building</w:t>
-      </w:r>
-      <w:r>
-        <w:rPr>
-          <w:color w:val="000000" w:themeColor="text1"/>
-        </w:rPr>
-        <w:t xml:space="preserve"> a competitiv</w:t>
-      </w:r>
-      <w:r>
-        <w:rPr>
-          <w:color w:val="000000" w:themeColor="text1"/>
-        </w:rPr>
-        <w:t>e, open-</w:t>
-      </w:r>
-      <w:r>
-        <w:rPr>
-          <w:color w:val="000000" w:themeColor="text1"/>
-        </w:rPr>
-        <w:t xml:space="preserve">arena, </w:t>
-      </w:r>
-      <w:r>
-        <w:rPr>
-          <w:color w:val="000000" w:themeColor="text1"/>
-        </w:rPr>
-        <w:t>two-dimensional</w:t>
-      </w:r>
-      <w:r>
-        <w:rPr>
-          <w:color w:val="000000" w:themeColor="text1"/>
-        </w:rPr>
-        <w:t xml:space="preserve"> twin-stick shooter from the ground up</w:t>
-      </w:r>
-      <w:r>
-        <w:rPr>
-          <w:color w:val="000000" w:themeColor="text1"/>
-        </w:rPr>
-        <w:t>, polishing and optimizing the game, the artifact support</w:t>
-      </w:r>
-      <w:r>
-        <w:rPr>
-          <w:color w:val="000000" w:themeColor="text1"/>
-        </w:rPr>
-        <w:t>s</w:t>
-      </w:r>
-      <w:r>
-        <w:rPr>
-          <w:color w:val="000000" w:themeColor="text1"/>
-        </w:rPr>
-        <w:t xml:space="preserve"> the thesis’ claim of mastery</w:t>
-      </w:r>
-      <w:r>
-        <w:rPr>
-          <w:color w:val="000000" w:themeColor="text1"/>
-        </w:rPr>
-        <w:t xml:space="preserve">. </w:t>
-      </w:r>
-      <w:r>
-        <w:t>Completion o</w:t>
-      </w:r>
-      <w:r>
-        <w:t xml:space="preserve">f all tiers resulted </w:t>
-      </w:r>
-      <w:r>
-        <w:t xml:space="preserve">in a complete and polished game that demonstrates a mastery of software development for </w:t>
-      </w:r>
-      <w:r>
-        <w:lastRenderedPageBreak/>
-        <w:t>games, the goal of this thesis.</w:t>
-      </w:r>
-      <w:r>
-        <w:t xml:space="preserve"> </w:t>
-      </w:r>
-    </w:p>
-    <w:p>
-      <w:pPr>
-        <w:pStyle w:val="Heading1"/>
-        <w:rPr>
-          <w:color w:val="000000" w:themeColor="text1"/>
-        </w:rPr>
-      </w:pPr>
-      <w:r>
-        <w:rPr>
-          <w:color w:val="000000" w:themeColor="text1"/>
-        </w:rPr>
-        <w:t>Future Work</w:t>
-      </w:r>
-    </w:p>
-    <w:p>
-      <w:pPr>
-        <w:ind w:firstLine="202"/>
-        <w:jc w:val="both"/>
-      </w:pPr>
-      <w:r>
-        <w:t xml:space="preserve">Despite all the work put into the artifact, </w:t>
-      </w:r>
-      <w:r>
-        <w:rPr>
-          <w:i/>
-        </w:rPr>
-        <w:t>AllStar</w:t>
-      </w:r>
-      <w:r>
-        <w:t xml:space="preserve"> is still a project, not a product. Thus, there are several areas of the game that would need to be addressed to bring the game up to shippable quality. All the game’s art assets are either from the public domain (modified or unmodified by the developer) or from another artist who had limited time to work on the project. Thus, most of the game’s art style is not cohesive, and lacks the kind of quality and beauty an indie game would need to succeed on the market today. The game’s design and balance would need a few more iterations as well. Because the project’s focus was on creating content and systems to demonstrate mastery of the programming track, less time was spent on design and balance that would need more time and talent to bring the game to market. The game has reached the </w:t>
+      <w:r>
+        <w:t xml:space="preserve">has reached the </w:t>
       </w:r>
       <w:r>
         <w:t>stage of development where iteration and content creation are much easier to do, which would help speed up development for the remainder of the project.</w:t>
@@ -13534,7 +13769,14 @@
             <w:rStyle w:val="Hyperlink"/>
             <w:noProof/>
           </w:rPr>
-          <w:t>Figure 8: The spreadshot weapon (right) encourages players to get in as close as possible to blast enemies with as many shots as possible. The wave gun (left) outranges the spreadshot, but encourages the player to keep enemies at the focal point for optimal damage.</w:t>
+          <w:t xml:space="preserve">Figure 8: The spreadshot weapon (right) encourages players to get in as close as possible to blast enemies with as many shots as possible. The wave gun (left) outranges the spreadshot, but </w:t>
+        </w:r>
+        <w:r>
+          <w:rPr>
+            <w:rStyle w:val="Hyperlink"/>
+            <w:noProof/>
+          </w:rPr>
+          <w:t>encourages the player to keep enemies at the focal point for optimal damage.</w:t>
         </w:r>
         <w:r>
           <w:rPr>
@@ -14542,15 +14784,7 @@
             <w:rStyle w:val="Hyperlink"/>
             <w:noProof/>
           </w:rPr>
-          <w:t xml:space="preserve">Figure 22: A graph from the information table that show how the stats manifest in the game. This table shows how long a player with particular damage and rate of fire levels would </w:t>
-        </w:r>
-        <w:r>
-          <w:rPr>
-            <w:rStyle w:val="Hyperlink"/>
-            <w:noProof/>
-          </w:rPr>
-          <w:lastRenderedPageBreak/>
-          <w:t>take to defeat and be defeated by other characters, such as a vanilla character or a character with maxed-out stats.</w:t>
+          <w:t>Figure 22: A graph from the information table that show how the stats manifest in the game. This table shows how long a player with particular damage and rate of fire levels would take to defeat and be defeated by other characters, such as a vanilla character or a character with maxed-out stats.</w:t>
         </w:r>
         <w:r>
           <w:rPr>
@@ -14633,7 +14867,7 @@
 </file>
 
 <file path=word/endnotes.xml><?xml version="1.0" encoding="utf-8"?>
-<w:endnotes xmlns:wpc="http://schemas.microsoft.com/office/word/2010/wordprocessingCanvas" xmlns:cx="http://schemas.microsoft.com/office/drawing/2014/chartex" xmlns:cx1="http://schemas.microsoft.com/office/drawing/2015/9/8/chartex" xmlns:cx2="http://schemas.microsoft.com/office/drawing/2015/10/21/chartex" xmlns:cx3="http://schemas.microsoft.com/office/drawing/2016/5/9/chartex" xmlns:cx4="http://schemas.microsoft.com/office/drawing/2016/5/10/chartex" xmlns:cx5="http://schemas.microsoft.com/office/drawing/2016/5/11/chartex" xmlns:cx6="http://schemas.microsoft.com/office/drawing/2016/5/12/chartex" xmlns:cx7="http://schemas.microsoft.com/office/drawing/2016/5/13/chartex" xmlns:cx8="http://schemas.microsoft.com/office/drawing/2016/5/14/chartex" xmlns:mc="http://schemas.openxmlformats.org/markup-compatibility/2006" xmlns:o="urn:schemas-microsoft-com:office:office" xmlns:r="http://schemas.openxmlformats.org/officeDocument/2006/relationships" xmlns:m="http://schemas.openxmlformats.org/officeDocument/2006/math" xmlns:v="urn:schemas-microsoft-com:vml" xmlns:wp14="http://schemas.microsoft.com/office/word/2010/wordprocessingDrawing" xmlns:wp="http://schemas.openxmlformats.org/drawingml/2006/wordprocessingDrawing" xmlns:w10="urn:schemas-microsoft-com:office:word" xmlns:w="http://schemas.openxmlformats.org/wordprocessingml/2006/main" xmlns:w14="http://schemas.microsoft.com/office/word/2010/wordml" xmlns:w15="http://schemas.microsoft.com/office/word/2012/wordml" xmlns:w16se="http://schemas.microsoft.com/office/word/2015/wordml/symex" xmlns:wpg="http://schemas.microsoft.com/office/word/2010/wordprocessingGroup" xmlns:wpi="http://schemas.microsoft.com/office/word/2010/wordprocessingInk" xmlns:wne="http://schemas.microsoft.com/office/word/2006/wordml" xmlns:wps="http://schemas.microsoft.com/office/word/2010/wordprocessingShape" mc:Ignorable="w14 w15 w16se wp14">
+<w:endnotes xmlns:wpc="http://schemas.microsoft.com/office/word/2010/wordprocessingCanvas" xmlns:cx="http://schemas.microsoft.com/office/drawing/2014/chartex" xmlns:cx1="http://schemas.microsoft.com/office/drawing/2015/9/8/chartex" xmlns:cx2="http://schemas.microsoft.com/office/drawing/2015/10/21/chartex" xmlns:cx3="http://schemas.microsoft.com/office/drawing/2016/5/9/chartex" xmlns:cx4="http://schemas.microsoft.com/office/drawing/2016/5/10/chartex" xmlns:cx5="http://schemas.microsoft.com/office/drawing/2016/5/11/chartex" xmlns:mc="http://schemas.openxmlformats.org/markup-compatibility/2006" xmlns:o="urn:schemas-microsoft-com:office:office" xmlns:r="http://schemas.openxmlformats.org/officeDocument/2006/relationships" xmlns:m="http://schemas.openxmlformats.org/officeDocument/2006/math" xmlns:v="urn:schemas-microsoft-com:vml" xmlns:wp14="http://schemas.microsoft.com/office/word/2010/wordprocessingDrawing" xmlns:wp="http://schemas.openxmlformats.org/drawingml/2006/wordprocessingDrawing" xmlns:w10="urn:schemas-microsoft-com:office:word" xmlns:w="http://schemas.openxmlformats.org/wordprocessingml/2006/main" xmlns:w14="http://schemas.microsoft.com/office/word/2010/wordml" xmlns:w15="http://schemas.microsoft.com/office/word/2012/wordml" xmlns:w16se="http://schemas.microsoft.com/office/word/2015/wordml/symex" xmlns:wpg="http://schemas.microsoft.com/office/word/2010/wordprocessingGroup" xmlns:wpi="http://schemas.microsoft.com/office/word/2010/wordprocessingInk" xmlns:wne="http://schemas.microsoft.com/office/word/2006/wordml" xmlns:wps="http://schemas.microsoft.com/office/word/2010/wordprocessingShape" mc:Ignorable="w14 w15 w16se wp14">
   <w:endnote w:type="separator" w:id="-1">
     <w:p>
       <w:r>
@@ -14654,7 +14888,7 @@
 </file>
 
 <file path=word/footnotes.xml><?xml version="1.0" encoding="utf-8"?>
-<w:footnotes xmlns:wpc="http://schemas.microsoft.com/office/word/2010/wordprocessingCanvas" xmlns:cx="http://schemas.microsoft.com/office/drawing/2014/chartex" xmlns:cx1="http://schemas.microsoft.com/office/drawing/2015/9/8/chartex" xmlns:cx2="http://schemas.microsoft.com/office/drawing/2015/10/21/chartex" xmlns:cx3="http://schemas.microsoft.com/office/drawing/2016/5/9/chartex" xmlns:cx4="http://schemas.microsoft.com/office/drawing/2016/5/10/chartex" xmlns:cx5="http://schemas.microsoft.com/office/drawing/2016/5/11/chartex" xmlns:cx6="http://schemas.microsoft.com/office/drawing/2016/5/12/chartex" xmlns:cx7="http://schemas.microsoft.com/office/drawing/2016/5/13/chartex" xmlns:cx8="http://schemas.microsoft.com/office/drawing/2016/5/14/chartex" xmlns:mc="http://schemas.openxmlformats.org/markup-compatibility/2006" xmlns:o="urn:schemas-microsoft-com:office:office" xmlns:r="http://schemas.openxmlformats.org/officeDocument/2006/relationships" xmlns:m="http://schemas.openxmlformats.org/officeDocument/2006/math" xmlns:v="urn:schemas-microsoft-com:vml" xmlns:wp14="http://schemas.microsoft.com/office/word/2010/wordprocessingDrawing" xmlns:wp="http://schemas.openxmlformats.org/drawingml/2006/wordprocessingDrawing" xmlns:w10="urn:schemas-microsoft-com:office:word" xmlns:w="http://schemas.openxmlformats.org/wordprocessingml/2006/main" xmlns:w14="http://schemas.microsoft.com/office/word/2010/wordml" xmlns:w15="http://schemas.microsoft.com/office/word/2012/wordml" xmlns:w16se="http://schemas.microsoft.com/office/word/2015/wordml/symex" xmlns:wpg="http://schemas.microsoft.com/office/word/2010/wordprocessingGroup" xmlns:wpi="http://schemas.microsoft.com/office/word/2010/wordprocessingInk" xmlns:wne="http://schemas.microsoft.com/office/word/2006/wordml" xmlns:wps="http://schemas.microsoft.com/office/word/2010/wordprocessingShape" mc:Ignorable="w14 w15 w16se wp14">
+<w:footnotes xmlns:wpc="http://schemas.microsoft.com/office/word/2010/wordprocessingCanvas" xmlns:cx="http://schemas.microsoft.com/office/drawing/2014/chartex" xmlns:cx1="http://schemas.microsoft.com/office/drawing/2015/9/8/chartex" xmlns:cx2="http://schemas.microsoft.com/office/drawing/2015/10/21/chartex" xmlns:cx3="http://schemas.microsoft.com/office/drawing/2016/5/9/chartex" xmlns:cx4="http://schemas.microsoft.com/office/drawing/2016/5/10/chartex" xmlns:cx5="http://schemas.microsoft.com/office/drawing/2016/5/11/chartex" xmlns:mc="http://schemas.openxmlformats.org/markup-compatibility/2006" xmlns:o="urn:schemas-microsoft-com:office:office" xmlns:r="http://schemas.openxmlformats.org/officeDocument/2006/relationships" xmlns:m="http://schemas.openxmlformats.org/officeDocument/2006/math" xmlns:v="urn:schemas-microsoft-com:vml" xmlns:wp14="http://schemas.microsoft.com/office/word/2010/wordprocessingDrawing" xmlns:wp="http://schemas.openxmlformats.org/drawingml/2006/wordprocessingDrawing" xmlns:w10="urn:schemas-microsoft-com:office:word" xmlns:w="http://schemas.openxmlformats.org/wordprocessingml/2006/main" xmlns:w14="http://schemas.microsoft.com/office/word/2010/wordml" xmlns:w15="http://schemas.microsoft.com/office/word/2012/wordml" xmlns:w16se="http://schemas.microsoft.com/office/word/2015/wordml/symex" xmlns:wpg="http://schemas.microsoft.com/office/word/2010/wordprocessingGroup" xmlns:wpi="http://schemas.microsoft.com/office/word/2010/wordprocessingInk" xmlns:wne="http://schemas.microsoft.com/office/word/2006/wordml" xmlns:wps="http://schemas.microsoft.com/office/word/2010/wordprocessingShape" mc:Ignorable="w14 w15 w16se wp14">
   <w:footnote w:type="separator" w:id="-1">
     <w:p/>
     <w:p/>
@@ -14715,7 +14949,7 @@
 </file>
 
 <file path=word/header1.xml><?xml version="1.0" encoding="utf-8"?>
-<w:hdr xmlns:wpc="http://schemas.microsoft.com/office/word/2010/wordprocessingCanvas" xmlns:cx="http://schemas.microsoft.com/office/drawing/2014/chartex" xmlns:cx1="http://schemas.microsoft.com/office/drawing/2015/9/8/chartex" xmlns:cx2="http://schemas.microsoft.com/office/drawing/2015/10/21/chartex" xmlns:cx3="http://schemas.microsoft.com/office/drawing/2016/5/9/chartex" xmlns:cx4="http://schemas.microsoft.com/office/drawing/2016/5/10/chartex" xmlns:cx5="http://schemas.microsoft.com/office/drawing/2016/5/11/chartex" xmlns:cx6="http://schemas.microsoft.com/office/drawing/2016/5/12/chartex" xmlns:cx7="http://schemas.microsoft.com/office/drawing/2016/5/13/chartex" xmlns:cx8="http://schemas.microsoft.com/office/drawing/2016/5/14/chartex" xmlns:mc="http://schemas.openxmlformats.org/markup-compatibility/2006" xmlns:o="urn:schemas-microsoft-com:office:office" xmlns:r="http://schemas.openxmlformats.org/officeDocument/2006/relationships" xmlns:m="http://schemas.openxmlformats.org/officeDocument/2006/math" xmlns:v="urn:schemas-microsoft-com:vml" xmlns:wp14="http://schemas.microsoft.com/office/word/2010/wordprocessingDrawing" xmlns:wp="http://schemas.openxmlformats.org/drawingml/2006/wordprocessingDrawing" xmlns:w10="urn:schemas-microsoft-com:office:word" xmlns:w="http://schemas.openxmlformats.org/wordprocessingml/2006/main" xmlns:w14="http://schemas.microsoft.com/office/word/2010/wordml" xmlns:w15="http://schemas.microsoft.com/office/word/2012/wordml" xmlns:w16se="http://schemas.microsoft.com/office/word/2015/wordml/symex" xmlns:wpg="http://schemas.microsoft.com/office/word/2010/wordprocessingGroup" xmlns:wpi="http://schemas.microsoft.com/office/word/2010/wordprocessingInk" xmlns:wne="http://schemas.microsoft.com/office/word/2006/wordml" xmlns:wps="http://schemas.microsoft.com/office/word/2010/wordprocessingShape" mc:Ignorable="w14 w15 w16se wp14">
+<w:hdr xmlns:wpc="http://schemas.microsoft.com/office/word/2010/wordprocessingCanvas" xmlns:cx="http://schemas.microsoft.com/office/drawing/2014/chartex" xmlns:cx1="http://schemas.microsoft.com/office/drawing/2015/9/8/chartex" xmlns:cx2="http://schemas.microsoft.com/office/drawing/2015/10/21/chartex" xmlns:cx3="http://schemas.microsoft.com/office/drawing/2016/5/9/chartex" xmlns:cx4="http://schemas.microsoft.com/office/drawing/2016/5/10/chartex" xmlns:cx5="http://schemas.microsoft.com/office/drawing/2016/5/11/chartex" xmlns:mc="http://schemas.openxmlformats.org/markup-compatibility/2006" xmlns:o="urn:schemas-microsoft-com:office:office" xmlns:r="http://schemas.openxmlformats.org/officeDocument/2006/relationships" xmlns:m="http://schemas.openxmlformats.org/officeDocument/2006/math" xmlns:v="urn:schemas-microsoft-com:vml" xmlns:wp14="http://schemas.microsoft.com/office/word/2010/wordprocessingDrawing" xmlns:wp="http://schemas.openxmlformats.org/drawingml/2006/wordprocessingDrawing" xmlns:w10="urn:schemas-microsoft-com:office:word" xmlns:w="http://schemas.openxmlformats.org/wordprocessingml/2006/main" xmlns:w14="http://schemas.microsoft.com/office/word/2010/wordml" xmlns:w15="http://schemas.microsoft.com/office/word/2012/wordml" xmlns:w16se="http://schemas.microsoft.com/office/word/2015/wordml/symex" xmlns:wpg="http://schemas.microsoft.com/office/word/2010/wordprocessingGroup" xmlns:wpi="http://schemas.microsoft.com/office/word/2010/wordprocessingInk" xmlns:wne="http://schemas.microsoft.com/office/word/2006/wordml" xmlns:wps="http://schemas.microsoft.com/office/word/2010/wordprocessingShape" mc:Ignorable="w14 w15 w16se wp14">
   <w:p>
     <w:pPr>
       <w:framePr w:wrap="auto" w:vAnchor="text" w:hAnchor="margin" w:xAlign="right" w:y="1"/>
@@ -14733,7 +14967,7 @@
       <w:rPr>
         <w:noProof/>
       </w:rPr>
-      <w:t>12</w:t>
+      <w:t>11</w:t>
     </w:r>
     <w:r>
       <w:fldChar w:fldCharType="end"/>
@@ -14749,7 +14983,7 @@
 </file>
 
 <file path=word/numbering.xml><?xml version="1.0" encoding="utf-8"?>
-<w:numbering xmlns:wpc="http://schemas.microsoft.com/office/word/2010/wordprocessingCanvas" xmlns:cx="http://schemas.microsoft.com/office/drawing/2014/chartex" xmlns:cx1="http://schemas.microsoft.com/office/drawing/2015/9/8/chartex" xmlns:cx2="http://schemas.microsoft.com/office/drawing/2015/10/21/chartex" xmlns:cx3="http://schemas.microsoft.com/office/drawing/2016/5/9/chartex" xmlns:cx4="http://schemas.microsoft.com/office/drawing/2016/5/10/chartex" xmlns:cx5="http://schemas.microsoft.com/office/drawing/2016/5/11/chartex" xmlns:cx6="http://schemas.microsoft.com/office/drawing/2016/5/12/chartex" xmlns:cx7="http://schemas.microsoft.com/office/drawing/2016/5/13/chartex" xmlns:cx8="http://schemas.microsoft.com/office/drawing/2016/5/14/chartex" xmlns:mc="http://schemas.openxmlformats.org/markup-compatibility/2006" xmlns:o="urn:schemas-microsoft-com:office:office" xmlns:r="http://schemas.openxmlformats.org/officeDocument/2006/relationships" xmlns:m="http://schemas.openxmlformats.org/officeDocument/2006/math" xmlns:v="urn:schemas-microsoft-com:vml" xmlns:wp14="http://schemas.microsoft.com/office/word/2010/wordprocessingDrawing" xmlns:wp="http://schemas.openxmlformats.org/drawingml/2006/wordprocessingDrawing" xmlns:w10="urn:schemas-microsoft-com:office:word" xmlns:w="http://schemas.openxmlformats.org/wordprocessingml/2006/main" xmlns:w14="http://schemas.microsoft.com/office/word/2010/wordml" xmlns:w15="http://schemas.microsoft.com/office/word/2012/wordml" xmlns:w16se="http://schemas.microsoft.com/office/word/2015/wordml/symex" xmlns:wpg="http://schemas.microsoft.com/office/word/2010/wordprocessingGroup" xmlns:wpi="http://schemas.microsoft.com/office/word/2010/wordprocessingInk" xmlns:wne="http://schemas.microsoft.com/office/word/2006/wordml" xmlns:wps="http://schemas.microsoft.com/office/word/2010/wordprocessingShape" mc:Ignorable="w14 w15 w16se wp14">
+<w:numbering xmlns:wpc="http://schemas.microsoft.com/office/word/2010/wordprocessingCanvas" xmlns:cx="http://schemas.microsoft.com/office/drawing/2014/chartex" xmlns:cx1="http://schemas.microsoft.com/office/drawing/2015/9/8/chartex" xmlns:cx2="http://schemas.microsoft.com/office/drawing/2015/10/21/chartex" xmlns:cx3="http://schemas.microsoft.com/office/drawing/2016/5/9/chartex" xmlns:cx4="http://schemas.microsoft.com/office/drawing/2016/5/10/chartex" xmlns:cx5="http://schemas.microsoft.com/office/drawing/2016/5/11/chartex" xmlns:mc="http://schemas.openxmlformats.org/markup-compatibility/2006" xmlns:o="urn:schemas-microsoft-com:office:office" xmlns:r="http://schemas.openxmlformats.org/officeDocument/2006/relationships" xmlns:m="http://schemas.openxmlformats.org/officeDocument/2006/math" xmlns:v="urn:schemas-microsoft-com:vml" xmlns:wp14="http://schemas.microsoft.com/office/word/2010/wordprocessingDrawing" xmlns:wp="http://schemas.openxmlformats.org/drawingml/2006/wordprocessingDrawing" xmlns:w10="urn:schemas-microsoft-com:office:word" xmlns:w="http://schemas.openxmlformats.org/wordprocessingml/2006/main" xmlns:w14="http://schemas.microsoft.com/office/word/2010/wordml" xmlns:w15="http://schemas.microsoft.com/office/word/2012/wordml" xmlns:w16se="http://schemas.microsoft.com/office/word/2015/wordml/symex" xmlns:wpg="http://schemas.microsoft.com/office/word/2010/wordprocessingGroup" xmlns:wpi="http://schemas.microsoft.com/office/word/2010/wordprocessingInk" xmlns:wne="http://schemas.microsoft.com/office/word/2006/wordml" xmlns:wps="http://schemas.microsoft.com/office/word/2010/wordprocessingShape" mc:Ignorable="w14 w15 w16se wp14">
   <w:abstractNum w:abstractNumId="0" w15:restartNumberingAfterBreak="0">
     <w:nsid w:val="FFFFFF1D"/>
     <w:multiLevelType w:val="multilevel"/>
@@ -18647,7 +18881,7 @@
 </file>
 
 <file path=customXml/itemProps1.xml><?xml version="1.0" encoding="utf-8"?>
-<ds:datastoreItem xmlns:ds="http://schemas.openxmlformats.org/officeDocument/2006/customXml" ds:itemID="{D2547C53-4901-47CD-A052-0248F6AFCB68}">
+<ds:datastoreItem xmlns:ds="http://schemas.openxmlformats.org/officeDocument/2006/customXml" ds:itemID="{DE6CC6DE-A5C6-43CA-91CB-FFEFBC1C54AE}">
   <ds:schemaRefs>
     <ds:schemaRef ds:uri="http://schemas.openxmlformats.org/officeDocument/2006/bibliography"/>
   </ds:schemaRefs>

</xml_diff>

<commit_message>
Updated to revision 6 on the thesis paper!
</commit_message>
<xml_diff>
--- a/Docs/Cloudy_Thesis.docx
+++ b/Docs/Cloudy_Thesis.docx
@@ -1177,15 +1177,7 @@
         <w:t xml:space="preserve">, including split-screen game design and </w:t>
       </w:r>
       <w:r>
-        <w:t>shoot-</w:t>
-      </w:r>
-      <w:proofErr w:type="spellStart"/>
-      <w:r>
-        <w:t>em</w:t>
-      </w:r>
-      <w:proofErr w:type="spellEnd"/>
-      <w:r>
-        <w:t>-up</w:t>
+        <w:t>shoot-em-up</w:t>
       </w:r>
       <w:r>
         <w:t xml:space="preserve"> (</w:t>
@@ -1292,19 +1284,11 @@
       <w:r>
         <w:t xml:space="preserve"> suggested games, including </w:t>
       </w:r>
-      <w:proofErr w:type="spellStart"/>
       <w:r>
         <w:rPr>
           <w:i/>
         </w:rPr>
-        <w:t>Galak</w:t>
-      </w:r>
-      <w:proofErr w:type="spellEnd"/>
-      <w:r>
-        <w:rPr>
-          <w:i/>
-        </w:rPr>
-        <w:t>-Z</w:t>
+        <w:t>Galak-Z</w:t>
       </w:r>
       <w:r>
         <w:t xml:space="preserve"> and </w:t>
@@ -1389,13 +1373,8 @@
         <w:t>"</w:t>
       </w:r>
       <w:r>
-        <w:t xml:space="preserve">, author Victor </w:t>
-      </w:r>
-      <w:proofErr w:type="spellStart"/>
-      <w:r>
-        <w:t>Chelaru</w:t>
-      </w:r>
-      <w:proofErr w:type="spellEnd"/>
+        <w:t>, author Victor Chelaru</w:t>
+      </w:r>
       <w:r>
         <w:t xml:space="preserve"> discusses the nature of Rock Paper Scissors</w:t>
       </w:r>
@@ -1916,7 +1895,7 @@
           <w:i w:val="0"/>
         </w:rPr>
       </w:pPr>
-      <w:bookmarkStart w:id="1" w:name="_Toc479265027"/>
+      <w:bookmarkStart w:id="1" w:name="_Toc480187450"/>
       <w:r>
         <w:rPr>
           <w:i w:val="0"/>
@@ -2314,7 +2293,7 @@
           <w:i w:val="0"/>
         </w:rPr>
       </w:pPr>
-      <w:bookmarkStart w:id="2" w:name="_Toc479265028"/>
+      <w:bookmarkStart w:id="2" w:name="_Toc480187451"/>
       <w:r>
         <w:rPr>
           <w:i w:val="0"/>
@@ -2672,7 +2651,7 @@
           <w:i w:val="0"/>
         </w:rPr>
       </w:pPr>
-      <w:bookmarkStart w:id="3" w:name="_Toc479265029"/>
+      <w:bookmarkStart w:id="3" w:name="_Toc480187452"/>
       <w:r>
         <w:rPr>
           <w:i w:val="0"/>
@@ -3060,7 +3039,7 @@
           <w:i w:val="0"/>
         </w:rPr>
       </w:pPr>
-      <w:bookmarkStart w:id="4" w:name="_Toc479265030"/>
+      <w:bookmarkStart w:id="4" w:name="_Toc480187453"/>
       <w:r>
         <w:rPr>
           <w:i w:val="0"/>
@@ -3104,13 +3083,8 @@
         </w:rPr>
         <w:t xml:space="preserve">: </w:t>
       </w:r>
-      <w:proofErr w:type="spellStart"/>
-      <w:r>
-        <w:t>Galak</w:t>
-      </w:r>
-      <w:proofErr w:type="spellEnd"/>
-      <w:r>
-        <w:t>-Z's</w:t>
+      <w:r>
+        <w:t>Galak-Z's</w:t>
       </w:r>
       <w:r>
         <w:rPr>
@@ -3185,102 +3159,86 @@
         <w:ind w:firstLine="202"/>
         <w:jc w:val="both"/>
       </w:pPr>
-      <w:proofErr w:type="spellStart"/>
       <w:r>
         <w:rPr>
           <w:i/>
         </w:rPr>
-        <w:t>Galak</w:t>
-      </w:r>
-      <w:proofErr w:type="spellEnd"/>
+        <w:t>Galak-Z</w:t>
+      </w:r>
+      <w:r>
+        <w:t xml:space="preserve"> is n, 80’s s</w:t>
+      </w:r>
+      <w:r>
+        <w:t xml:space="preserve">ci-fi </w:t>
+      </w:r>
+      <w:r>
+        <w:t xml:space="preserve">anime </w:t>
+      </w:r>
+      <w:r>
+        <w:t xml:space="preserve">styled </w:t>
+      </w:r>
+      <w:r>
+        <w:t>r</w:t>
+      </w:r>
+      <w:r>
+        <w:t>oguelike</w:t>
+      </w:r>
+      <w:r>
+        <w:t xml:space="preserve"> shmup</w:t>
+      </w:r>
+      <w:r>
+        <w:t xml:space="preserve"> that casts players as a lone pilot fighting against enemies in cavernous planetary dungeons. The gameplay combines </w:t>
+      </w:r>
+      <w:r>
+        <w:t>r</w:t>
+      </w:r>
+      <w:r>
+        <w:t>oguelike</w:t>
+      </w:r>
+      <w:r>
+        <w:t xml:space="preserve"> gameplay with </w:t>
+      </w:r>
+      <w:r>
+        <w:t>shmup</w:t>
+      </w:r>
+      <w:r>
+        <w:t xml:space="preserve"> controls to create a unique experience, as </w:t>
+      </w:r>
+      <w:r>
+        <w:t>the player</w:t>
+      </w:r>
+      <w:r>
+        <w:t xml:space="preserve"> pilot</w:t>
+      </w:r>
+      <w:r>
+        <w:t>s</w:t>
+      </w:r>
+      <w:r>
+        <w:t xml:space="preserve"> a physics-based </w:t>
+      </w:r>
+      <w:r>
+        <w:t>ship</w:t>
+      </w:r>
+      <w:r>
+        <w:t xml:space="preserve"> through various “dungeon rooms”. The game also values stealth, as the player’s rockets make noise that alert enemies to the player’s presence. The game’s unique aesthetic and polish are high quality, and while </w:t>
+      </w:r>
+      <w:r>
+        <w:t xml:space="preserve">mostly </w:t>
+      </w:r>
+      <w:r>
+        <w:t>out of scope for the constraints of the thesis, serve</w:t>
+      </w:r>
+      <w:r>
+        <w:t>d</w:t>
+      </w:r>
+      <w:r>
+        <w:t xml:space="preserve"> as a great reference to aspire and work towards. </w:t>
+      </w:r>
       <w:r>
         <w:rPr>
           <w:i/>
         </w:rPr>
-        <w:t>-Z</w:t>
-      </w:r>
-      <w:r>
-        <w:t xml:space="preserve"> is n, 80’s s</w:t>
-      </w:r>
-      <w:r>
-        <w:t xml:space="preserve">ci-fi </w:t>
-      </w:r>
-      <w:r>
-        <w:t xml:space="preserve">anime </w:t>
-      </w:r>
-      <w:r>
-        <w:t xml:space="preserve">styled </w:t>
-      </w:r>
-      <w:r>
-        <w:t>r</w:t>
-      </w:r>
-      <w:r>
-        <w:t>oguelike</w:t>
-      </w:r>
-      <w:r>
-        <w:t xml:space="preserve"> shmup</w:t>
-      </w:r>
-      <w:r>
-        <w:t xml:space="preserve"> that casts players as a lone pilot fighting against enemies in cavernous planetary dungeons. The gameplay combines </w:t>
-      </w:r>
-      <w:r>
-        <w:t>r</w:t>
-      </w:r>
-      <w:r>
-        <w:t>oguelike</w:t>
-      </w:r>
-      <w:r>
-        <w:t xml:space="preserve"> gameplay with </w:t>
-      </w:r>
-      <w:r>
-        <w:t>shmup</w:t>
-      </w:r>
-      <w:r>
-        <w:t xml:space="preserve"> controls to create a unique experience, as </w:t>
-      </w:r>
-      <w:r>
-        <w:t>the player</w:t>
-      </w:r>
-      <w:r>
-        <w:t xml:space="preserve"> pilot</w:t>
-      </w:r>
-      <w:r>
-        <w:t>s</w:t>
-      </w:r>
-      <w:r>
-        <w:t xml:space="preserve"> a physics-based </w:t>
-      </w:r>
-      <w:r>
-        <w:t>ship</w:t>
-      </w:r>
-      <w:r>
-        <w:t xml:space="preserve"> through various “dungeon rooms”. The game also values stealth, as the player’s rockets make noise that alert enemies to the player’s presence. The game’s unique aesthetic and polish are high quality, and while </w:t>
-      </w:r>
-      <w:r>
-        <w:t xml:space="preserve">mostly </w:t>
-      </w:r>
-      <w:r>
-        <w:t>out of scope for the constraints of the thesis, serve</w:t>
-      </w:r>
-      <w:r>
-        <w:t>d</w:t>
-      </w:r>
-      <w:r>
-        <w:t xml:space="preserve"> as a great reference to aspire and work towards. </w:t>
-      </w:r>
-      <w:proofErr w:type="spellStart"/>
-      <w:r>
-        <w:rPr>
-          <w:i/>
-        </w:rPr>
-        <w:t>Galak</w:t>
-      </w:r>
-      <w:proofErr w:type="spellEnd"/>
-      <w:r>
-        <w:rPr>
-          <w:i/>
-        </w:rPr>
-        <w:t>-Z</w:t>
+        <w:t>Galak-Z</w:t>
       </w:r>
       <w:r>
         <w:t xml:space="preserve">’s ship controls are also intuitive, and the artifact </w:t>
@@ -3360,15 +3318,7 @@
         <w:jc w:val="both"/>
       </w:pPr>
       <w:r>
-        <w:t xml:space="preserve">The majority of the games listed have some sort of RPS gameplay, as outlined by </w:t>
-      </w:r>
-      <w:proofErr w:type="spellStart"/>
-      <w:r>
-        <w:t>Chelaru’s</w:t>
-      </w:r>
-      <w:proofErr w:type="spellEnd"/>
-      <w:r>
-        <w:t xml:space="preserve"> paper</w:t>
+        <w:t>The majority of the games listed have some sort of RPS gameplay, as outlined by Chelaru’s paper</w:t>
       </w:r>
       <w:sdt>
         <w:sdtPr>
@@ -3619,19 +3569,11 @@
       <w:r>
         <w:t xml:space="preserve">. </w:t>
       </w:r>
-      <w:proofErr w:type="spellStart"/>
       <w:r>
         <w:rPr>
           <w:i/>
         </w:rPr>
-        <w:t>Galak</w:t>
-      </w:r>
-      <w:proofErr w:type="spellEnd"/>
-      <w:r>
-        <w:rPr>
-          <w:i/>
-        </w:rPr>
-        <w:t>-Z</w:t>
+        <w:t>Galak-Z</w:t>
       </w:r>
       <w:r>
         <w:t xml:space="preserve"> comes from the other end of the spectrum, where the majority of gameplay isn’t </w:t>
@@ -3906,19 +3848,11 @@
       <w:r>
         <w:t xml:space="preserve"> and </w:t>
       </w:r>
-      <w:proofErr w:type="spellStart"/>
       <w:r>
         <w:rPr>
           <w:i/>
         </w:rPr>
-        <w:t>Galak</w:t>
-      </w:r>
-      <w:proofErr w:type="spellEnd"/>
-      <w:r>
-        <w:rPr>
-          <w:i/>
-        </w:rPr>
-        <w:t>-Z</w:t>
+        <w:t>Galak-Z</w:t>
       </w:r>
       <w:r>
         <w:t xml:space="preserve">’s differing control styles to create the best combat experience for the artifact. As mentioned in </w:t>
@@ -4425,7 +4359,7 @@
         <w:pStyle w:val="Caption"/>
         <w:jc w:val="both"/>
       </w:pPr>
-      <w:bookmarkStart w:id="5" w:name="_Toc479265031"/>
+      <w:bookmarkStart w:id="5" w:name="_Toc480187454"/>
       <w:r>
         <w:t xml:space="preserve">Figure </w:t>
       </w:r>
@@ -4654,7 +4588,7 @@
         <w:pStyle w:val="Caption"/>
         <w:jc w:val="both"/>
       </w:pPr>
-      <w:bookmarkStart w:id="6" w:name="_Toc479265032"/>
+      <w:bookmarkStart w:id="6" w:name="_Toc480187455"/>
       <w:r>
         <w:t xml:space="preserve">Figure </w:t>
       </w:r>
@@ -4876,14 +4810,12 @@
       <w:r>
         <w:t xml:space="preserve"> </w:t>
       </w:r>
-      <w:proofErr w:type="spellStart"/>
       <w:r>
         <w:rPr>
           <w:i/>
         </w:rPr>
         <w:t>Hp</w:t>
       </w:r>
-      <w:proofErr w:type="spellEnd"/>
       <w:r>
         <w:t>, which increases a pl</w:t>
       </w:r>
@@ -5235,7 +5167,7 @@
         <w:pStyle w:val="Caption"/>
         <w:jc w:val="both"/>
       </w:pPr>
-      <w:bookmarkStart w:id="7" w:name="_Toc479265033"/>
+      <w:bookmarkStart w:id="7" w:name="_Toc480187456"/>
       <w:r>
         <w:t xml:space="preserve">Figure </w:t>
       </w:r>
@@ -5361,7 +5293,7 @@
         <w:pStyle w:val="Caption"/>
         <w:jc w:val="both"/>
       </w:pPr>
-      <w:bookmarkStart w:id="8" w:name="_Toc479265034"/>
+      <w:bookmarkStart w:id="8" w:name="_Toc480187457"/>
       <w:r>
         <w:t xml:space="preserve">Figure </w:t>
       </w:r>
@@ -5374,29 +5306,13 @@
         </w:r>
       </w:fldSimple>
       <w:r>
-        <w:t xml:space="preserve">: The </w:t>
-      </w:r>
-      <w:proofErr w:type="spellStart"/>
-      <w:r>
-        <w:t>spreadshot</w:t>
-      </w:r>
-      <w:proofErr w:type="spellEnd"/>
-      <w:r>
-        <w:t xml:space="preserve"> </w:t>
+        <w:t xml:space="preserve">: The spreadshot </w:t>
       </w:r>
       <w:r>
         <w:t>weapon</w:t>
       </w:r>
       <w:r>
-        <w:t xml:space="preserve"> (right) encourages players to get in as close as possible to blast enemies with as many shots as possible. The wave gun (left) outranges the </w:t>
-      </w:r>
-      <w:proofErr w:type="spellStart"/>
-      <w:r>
-        <w:t>spreadshot</w:t>
-      </w:r>
-      <w:proofErr w:type="spellEnd"/>
-      <w:r>
-        <w:t>, but encourages the player to keep enemies at the focal point for optimal damage</w:t>
+        <w:t xml:space="preserve"> (right) encourages players to get in as close as possible to blast enemies with as many shots as possible. The wave gun (left) outranges the spreadshot, but encourages the player to keep enemies at the focal point for optimal damage</w:t>
       </w:r>
       <w:r>
         <w:t>.</w:t>
@@ -5512,15 +5428,7 @@
         <w:t xml:space="preserve"> power-up boosts – </w:t>
       </w:r>
       <w:r>
-        <w:t xml:space="preserve">like </w:t>
-      </w:r>
-      <w:proofErr w:type="spellStart"/>
-      <w:r>
-        <w:t>Quickshot’s</w:t>
-      </w:r>
-      <w:proofErr w:type="spellEnd"/>
-      <w:r>
-        <w:t xml:space="preserve"> large burst</w:t>
+        <w:t>like Quickshot’s large burst</w:t>
       </w:r>
       <w:r>
         <w:t xml:space="preserve"> in rate of fire for 5 seconds – to </w:t>
@@ -5572,7 +5480,7 @@
           <w:lang w:eastAsia="ja-JP"/>
         </w:rPr>
       </w:pPr>
-      <w:bookmarkStart w:id="9" w:name="_Toc479265035"/>
+      <w:bookmarkStart w:id="9" w:name="_Toc480187458"/>
       <w:r>
         <w:t xml:space="preserve">Figure </w:t>
       </w:r>
@@ -5739,7 +5647,7 @@
         <w:pStyle w:val="Caption"/>
         <w:jc w:val="both"/>
       </w:pPr>
-      <w:bookmarkStart w:id="10" w:name="_Toc479265036"/>
+      <w:bookmarkStart w:id="10" w:name="_Toc480187459"/>
       <w:r>
         <w:t xml:space="preserve">Figure </w:t>
       </w:r>
@@ -5965,7 +5873,7 @@
         <w:pStyle w:val="Caption"/>
         <w:jc w:val="both"/>
       </w:pPr>
-      <w:bookmarkStart w:id="11" w:name="_Toc479265037"/>
+      <w:bookmarkStart w:id="11" w:name="_Toc480187460"/>
       <w:r>
         <w:t xml:space="preserve">Figure </w:t>
       </w:r>
@@ -6247,7 +6155,7 @@
         <w:pStyle w:val="Caption"/>
         <w:jc w:val="both"/>
       </w:pPr>
-      <w:bookmarkStart w:id="12" w:name="_Toc479265038"/>
+      <w:bookmarkStart w:id="12" w:name="_Toc480187461"/>
       <w:r>
         <w:t xml:space="preserve">Figure </w:t>
       </w:r>
@@ -6540,7 +6448,7 @@
         <w:pStyle w:val="Caption"/>
         <w:jc w:val="both"/>
       </w:pPr>
-      <w:bookmarkStart w:id="13" w:name="_Toc479265039"/>
+      <w:bookmarkStart w:id="13" w:name="_Toc480187462"/>
       <w:r>
         <w:t xml:space="preserve">Figure </w:t>
       </w:r>
@@ -6583,7 +6491,6 @@
       <w:r>
         <w:t xml:space="preserve"> game world by populating the world with </w:t>
       </w:r>
-      <w:proofErr w:type="spellStart"/>
       <w:r>
         <w:rPr>
           <w:i/>
@@ -6591,11 +6498,7 @@
         <w:t>Entity</w:t>
       </w:r>
       <w:r>
-        <w:t>s</w:t>
-      </w:r>
-      <w:proofErr w:type="spellEnd"/>
-      <w:r>
-        <w:t xml:space="preserve"> (</w:t>
+        <w:t>s (</w:t>
       </w:r>
       <w:r>
         <w:t>props, enemies, and players</w:t>
@@ -6620,19 +6523,11 @@
       <w:pPr>
         <w:jc w:val="both"/>
       </w:pPr>
-      <w:proofErr w:type="spellStart"/>
       <w:r>
         <w:rPr>
           <w:i/>
         </w:rPr>
-        <w:t>SpriteGameRenderer</w:t>
-      </w:r>
-      <w:proofErr w:type="spellEnd"/>
-      <w:r>
-        <w:rPr>
-          <w:i/>
-        </w:rPr>
-        <w:t>:</w:t>
+        <w:t>SpriteGameRenderer:</w:t>
       </w:r>
     </w:p>
     <w:p>
@@ -6670,14 +6565,12 @@
       <w:r>
         <w:t xml:space="preserve">registered with the </w:t>
       </w:r>
-      <w:proofErr w:type="spellStart"/>
       <w:r>
         <w:rPr>
           <w:i/>
         </w:rPr>
         <w:t>SpriteGameRenderer</w:t>
       </w:r>
-      <w:proofErr w:type="spellEnd"/>
       <w:r>
         <w:t xml:space="preserve">, </w:t>
       </w:r>
@@ -6702,7 +6595,6 @@
       <w:r>
         <w:t xml:space="preserve"> textures and loads them in as </w:t>
       </w:r>
-      <w:proofErr w:type="spellStart"/>
       <w:r>
         <w:rPr>
           <w:i/>
@@ -6710,50 +6602,86 @@
         <w:t>SpriteResource</w:t>
       </w:r>
       <w:r>
+        <w:t xml:space="preserve">s, </w:t>
+      </w:r>
+      <w:r>
+        <w:t xml:space="preserve">each of which </w:t>
+      </w:r>
+      <w:r>
+        <w:t>contain</w:t>
+      </w:r>
+      <w:r>
         <w:t>s</w:t>
       </w:r>
-      <w:proofErr w:type="spellEnd"/>
-      <w:r>
-        <w:t xml:space="preserve">, </w:t>
-      </w:r>
-      <w:r>
-        <w:t xml:space="preserve">each of which </w:t>
-      </w:r>
-      <w:r>
-        <w:t>contain</w:t>
+      <w:r>
+        <w:t xml:space="preserve"> the base information required to render a specific sprite. Whenever a gameplay element </w:t>
+      </w:r>
+      <w:r>
+        <w:t>requires</w:t>
+      </w:r>
+      <w:r>
+        <w:t xml:space="preserve"> a renderable component, </w:t>
+      </w:r>
+      <w:r>
+        <w:t>it</w:t>
+      </w:r>
+      <w:r>
+        <w:t xml:space="preserve"> create</w:t>
       </w:r>
       <w:r>
         <w:t>s</w:t>
       </w:r>
       <w:r>
-        <w:t xml:space="preserve"> the base information required to render a specific sprite. Whenever a gameplay element </w:t>
-      </w:r>
-      <w:r>
-        <w:t>requires</w:t>
+        <w:t xml:space="preserve"> a new </w:t>
+      </w:r>
+      <w:r>
+        <w:rPr>
+          <w:i/>
+        </w:rPr>
+        <w:t>Sprite</w:t>
+      </w:r>
+      <w:r>
+        <w:t xml:space="preserve"> object. </w:t>
+      </w:r>
+      <w:r>
+        <w:t xml:space="preserve">Each </w:t>
+      </w:r>
+      <w:r>
+        <w:rPr>
+          <w:i/>
+        </w:rPr>
+        <w:t>Sprite</w:t>
+      </w:r>
+      <w:r>
+        <w:t xml:space="preserve"> reference</w:t>
+      </w:r>
+      <w:r>
+        <w:t>s</w:t>
+      </w:r>
+      <w:r>
+        <w:t xml:space="preserve"> a SpriteResource object registered in the engine’s </w:t>
+      </w:r>
+      <w:r>
+        <w:rPr>
+          <w:i/>
+        </w:rPr>
+        <w:t>ResourceDatabase</w:t>
+      </w:r>
+      <w:r>
+        <w:t xml:space="preserve">, which </w:t>
+      </w:r>
+      <w:r>
+        <w:t>owns</w:t>
+      </w:r>
+      <w:r>
+        <w:t xml:space="preserve"> all preregistered assets. </w:t>
+      </w:r>
+      <w:r>
+        <w:t>Creating</w:t>
       </w:r>
       <w:r>
         <w:t xml:space="preserve"> a </w:t>
       </w:r>
-      <w:proofErr w:type="spellStart"/>
-      <w:r>
-        <w:t>renderable</w:t>
-      </w:r>
-      <w:proofErr w:type="spellEnd"/>
-      <w:r>
-        <w:t xml:space="preserve"> component, </w:t>
-      </w:r>
-      <w:r>
-        <w:t>it</w:t>
-      </w:r>
-      <w:r>
-        <w:t xml:space="preserve"> create</w:t>
-      </w:r>
-      <w:r>
-        <w:t>s</w:t>
-      </w:r>
-      <w:r>
-        <w:t xml:space="preserve"> a new </w:t>
-      </w:r>
       <w:r>
         <w:rPr>
           <w:i/>
@@ -6761,71 +6689,11 @@
         <w:t>Sprite</w:t>
       </w:r>
       <w:r>
-        <w:t xml:space="preserve"> object. </w:t>
-      </w:r>
-      <w:r>
-        <w:t xml:space="preserve">Each </w:t>
-      </w:r>
-      <w:r>
-        <w:rPr>
-          <w:i/>
-        </w:rPr>
-        <w:t>Sprite</w:t>
-      </w:r>
-      <w:r>
-        <w:t xml:space="preserve"> reference</w:t>
-      </w:r>
-      <w:r>
-        <w:t>s</w:t>
-      </w:r>
-      <w:r>
-        <w:t xml:space="preserve"> a </w:t>
-      </w:r>
-      <w:proofErr w:type="spellStart"/>
-      <w:r>
-        <w:t>SpriteResource</w:t>
-      </w:r>
-      <w:proofErr w:type="spellEnd"/>
-      <w:r>
-        <w:t xml:space="preserve"> object registered in the engine’s </w:t>
-      </w:r>
-      <w:proofErr w:type="spellStart"/>
-      <w:r>
-        <w:rPr>
-          <w:i/>
-        </w:rPr>
-        <w:t>ResourceDatabase</w:t>
-      </w:r>
-      <w:proofErr w:type="spellEnd"/>
-      <w:r>
-        <w:t xml:space="preserve">, which </w:t>
-      </w:r>
-      <w:r>
-        <w:t>owns</w:t>
-      </w:r>
-      <w:r>
-        <w:t xml:space="preserve"> all preregistered assets. </w:t>
-      </w:r>
-      <w:r>
-        <w:t>Creating</w:t>
-      </w:r>
-      <w:r>
-        <w:t xml:space="preserve"> a </w:t>
-      </w:r>
-      <w:r>
-        <w:rPr>
-          <w:i/>
-        </w:rPr>
-        <w:t>Sprite</w:t>
-      </w:r>
-      <w:r>
         <w:t xml:space="preserve"> object automatically registers it with the </w:t>
       </w:r>
-      <w:proofErr w:type="spellStart"/>
       <w:r>
         <w:t>SpriteGameRenderer</w:t>
       </w:r>
-      <w:proofErr w:type="spellEnd"/>
       <w:r>
         <w:t xml:space="preserve"> on a rendering layer, </w:t>
       </w:r>
@@ -7059,7 +6927,6 @@
       <w:r>
         <w:t xml:space="preserve"> include </w:t>
       </w:r>
-      <w:proofErr w:type="spellStart"/>
       <w:r>
         <w:rPr>
           <w:i/>
@@ -7072,7 +6939,6 @@
         </w:rPr>
         <w:t>Ship</w:t>
       </w:r>
-      <w:proofErr w:type="spellEnd"/>
       <w:r>
         <w:t xml:space="preserve"> and any individual Enemy ship classes, such as </w:t>
       </w:r>
@@ -7106,7 +6972,6 @@
       <w:r>
         <w:t xml:space="preserve">. TheGame initializes the </w:t>
       </w:r>
-      <w:proofErr w:type="spellStart"/>
       <w:r>
         <w:rPr>
           <w:i/>
@@ -7114,11 +6979,7 @@
         <w:t>PlayerPilot</w:t>
       </w:r>
       <w:r>
-        <w:t>s</w:t>
-      </w:r>
-      <w:proofErr w:type="spellEnd"/>
-      <w:r>
-        <w:t xml:space="preserve"> during the ship selection screen, based </w:t>
+        <w:t xml:space="preserve">s during the ship selection screen, based </w:t>
       </w:r>
       <w:r>
         <w:t>off</w:t>
@@ -7144,14 +7005,12 @@
       <w:r>
         <w:t xml:space="preserve">creates an </w:t>
       </w:r>
-      <w:proofErr w:type="spellStart"/>
       <w:r>
         <w:rPr>
           <w:i/>
         </w:rPr>
         <w:t>InputMap</w:t>
       </w:r>
-      <w:proofErr w:type="spellEnd"/>
       <w:r>
         <w:t xml:space="preserve"> based on </w:t>
       </w:r>
@@ -7219,7 +7078,7 @@
           <w:color w:val="FF0000"/>
         </w:rPr>
       </w:pPr>
-      <w:bookmarkStart w:id="14" w:name="_Toc479265040"/>
+      <w:bookmarkStart w:id="14" w:name="_Toc480187463"/>
       <w:r>
         <w:t xml:space="preserve">Figure </w:t>
       </w:r>
@@ -7318,7 +7177,6 @@
       <w:r>
         <w:t xml:space="preserve"> and items behind them; </w:t>
       </w:r>
-      <w:proofErr w:type="spellStart"/>
       <w:r>
         <w:rPr>
           <w:i/>
@@ -7328,7 +7186,6 @@
       <w:r>
         <w:t>s</w:t>
       </w:r>
-      <w:proofErr w:type="spellEnd"/>
       <w:r>
         <w:t xml:space="preserve"> – </w:t>
       </w:r>
@@ -7429,7 +7286,7 @@
         <w:pStyle w:val="Caption"/>
         <w:jc w:val="both"/>
       </w:pPr>
-      <w:bookmarkStart w:id="15" w:name="_Toc479265042"/>
+      <w:bookmarkStart w:id="15" w:name="_Toc480187464"/>
       <w:r>
         <w:t xml:space="preserve">Figure </w:t>
       </w:r>
@@ -7559,7 +7416,7 @@
         <w:pStyle w:val="Caption"/>
         <w:jc w:val="both"/>
       </w:pPr>
-      <w:bookmarkStart w:id="16" w:name="_Toc479265043"/>
+      <w:bookmarkStart w:id="16" w:name="_Toc480187465"/>
       <w:r>
         <w:t xml:space="preserve">Figure </w:t>
       </w:r>
@@ -7685,7 +7542,7 @@
         <w:pStyle w:val="Caption"/>
         <w:jc w:val="both"/>
       </w:pPr>
-      <w:bookmarkStart w:id="17" w:name="_Toc479265044"/>
+      <w:bookmarkStart w:id="17" w:name="_Toc480187466"/>
       <w:r>
         <w:t xml:space="preserve">Figure </w:t>
       </w:r>
@@ -7792,7 +7649,7 @@
         <w:pStyle w:val="Caption"/>
         <w:jc w:val="both"/>
       </w:pPr>
-      <w:bookmarkStart w:id="18" w:name="_Toc479265045"/>
+      <w:bookmarkStart w:id="18" w:name="_Toc480187467"/>
       <w:r>
         <w:t xml:space="preserve">Figure </w:t>
       </w:r>
@@ -7846,21 +7703,25 @@
         <w:t>a consistent struggle</w:t>
       </w:r>
       <w:r>
-        <w:t xml:space="preserve"> throughout the project. To reduce the difficulty of balance and expose how the game’s </w:t>
-      </w:r>
-      <w:r>
-        <w:t xml:space="preserve">power-up stats worked and depended on one another, a spreadsheet was created to iterate on and test different power-up values. </w:t>
-      </w:r>
-      <w:proofErr w:type="spellStart"/>
+        <w:t xml:space="preserve"> throughout the project. </w:t>
+      </w:r>
+      <w:r>
+        <w:t>A spreadsheet was created to iterate on and test different power-up values, in order to simplify game balance and better expose the function and dependency of the game’s power ups</w:t>
+      </w:r>
+      <w:r>
+        <w:t xml:space="preserve">. </w:t>
+      </w:r>
       <w:r>
         <w:rPr>
           <w:i/>
         </w:rPr>
         <w:t>AllStar’s</w:t>
       </w:r>
-      <w:proofErr w:type="spellEnd"/>
-      <w:r>
-        <w:t xml:space="preserve"> power-up skills</w:t>
+      <w:r>
+        <w:t xml:space="preserve"> power-up </w:t>
+      </w:r>
+      <w:r>
+        <w:t>stats</w:t>
       </w:r>
       <w:r>
         <w:t xml:space="preserve"> range </w:t>
@@ -7875,11 +7736,14 @@
         <w:t>from -5 to 30</w:t>
       </w:r>
       <w:r>
-        <w:t xml:space="preserve"> externally. Instead of limiting stats to linear growth, which wasn’t working well for the beginning </w:t>
+        <w:t xml:space="preserve"> externally</w:t>
+      </w:r>
+      <w:r>
+        <w:t xml:space="preserve"> (from the player’s perspective). Initially, stats grew linearly, which proved </w:t>
       </w:r>
       <w:r>
         <w:lastRenderedPageBreak/>
-        <w:t xml:space="preserve">of the project, the stats have an option of multiple curves to create a better growth trajectory. </w:t>
+        <w:t>insufficient for balancing the project. Stats have an option of multiple curves to create a better growth trajectory.</w:t>
       </w:r>
     </w:p>
     <w:p>
@@ -7952,7 +7816,7 @@
       </w:pPr>
       <w:bookmarkStart w:id="19" w:name="_Ref477258986"/>
       <w:bookmarkStart w:id="20" w:name="_Ref477258976"/>
-      <w:bookmarkStart w:id="21" w:name="_Toc479265046"/>
+      <w:bookmarkStart w:id="21" w:name="_Toc480187468"/>
       <w:r>
         <w:t xml:space="preserve">Figure </w:t>
       </w:r>
@@ -7966,9 +7830,12 @@
       </w:fldSimple>
       <w:bookmarkEnd w:id="19"/>
       <w:r>
-        <w:t>: The potential stat growth curves for a stat. The green bars highlight the minimum and maximum power-up levels.</w:t>
+        <w:t>: The potential stat growth curves for a stat</w:t>
       </w:r>
       <w:bookmarkEnd w:id="20"/>
+      <w:r>
+        <w:t>.</w:t>
+      </w:r>
       <w:bookmarkEnd w:id="21"/>
     </w:p>
     <w:p>
@@ -7992,13 +7859,28 @@
         <w:t>Most of the skills ended up following the Smooth Stop</w:t>
       </w:r>
       <w:r>
-        <w:t xml:space="preserve"> (Ease Out)</w:t>
+        <w:t xml:space="preserve"> (e</w:t>
+      </w:r>
+      <w:r>
+        <w:t xml:space="preserve">ase </w:t>
+      </w:r>
+      <w:r>
+        <w:t>o</w:t>
+      </w:r>
+      <w:r>
+        <w:t>ut)</w:t>
       </w:r>
       <w:r>
         <w:t xml:space="preserve"> trajectory, but a few implemented Smooth Start</w:t>
       </w:r>
       <w:r>
-        <w:t xml:space="preserve"> (Ease In)</w:t>
+        <w:t xml:space="preserve"> (</w:t>
+      </w:r>
+      <w:r>
+        <w:t>ease i</w:t>
+      </w:r>
+      <w:r>
+        <w:t>n)</w:t>
       </w:r>
       <w:r>
         <w:t xml:space="preserve"> to </w:t>
@@ -8007,7 +7889,28 @@
         <w:t>prevent</w:t>
       </w:r>
       <w:r>
-        <w:t xml:space="preserve"> the major effects from revealing themselves too early on. The leftmost green bar (level 6) demonstrates where players would start with a fresh character, and the rightmost green bar (level 26) demonstrates what power the player would be at after collecting the maximum number of power-ups for that stat (20 power-ups).</w:t>
+        <w:t xml:space="preserve"> the major effects from revealing themselves too early on. </w:t>
+      </w:r>
+      <w:r>
+        <w:t>Fresh characters start with stats at level 6</w:t>
+      </w:r>
+      <w:r>
+        <w:t>, and</w:t>
+      </w:r>
+      <w:r>
+        <w:t xml:space="preserve"> after</w:t>
+      </w:r>
+      <w:r>
+        <w:t xml:space="preserve"> collecting the maximum number of power-ups for </w:t>
+      </w:r>
+      <w:r>
+        <w:t>a</w:t>
+      </w:r>
+      <w:r>
+        <w:t xml:space="preserve"> stat (20 power-ups)</w:t>
+      </w:r>
+      <w:r>
+        <w:t xml:space="preserve"> players reach level 26. Equipment bonuses can push players up an additional 10 levels over the maximum stat, with level 36 as the absolute max level.</w:t>
       </w:r>
     </w:p>
     <w:p>
@@ -11366,7 +11269,7 @@
         <w:jc w:val="both"/>
       </w:pPr>
       <w:bookmarkStart w:id="22" w:name="_Ref477259672"/>
-      <w:bookmarkStart w:id="23" w:name="_Toc479265047"/>
+      <w:bookmarkStart w:id="23" w:name="_Toc480187469"/>
       <w:r>
         <w:t xml:space="preserve">Figure </w:t>
       </w:r>
@@ -11380,7 +11283,10 @@
       </w:fldSimple>
       <w:bookmarkEnd w:id="22"/>
       <w:r>
-        <w:t>: A row from the stat table that demonstrates the growth of a stat's value based on the stat's level.</w:t>
+        <w:t xml:space="preserve">: A </w:t>
+      </w:r>
+      <w:r>
+        <w:t xml:space="preserve"> table that demonstrates the growth of a stat's value based on the stat's level.</w:t>
       </w:r>
       <w:r>
         <w:t xml:space="preserve"> The formula uses the min and max value for the stat below, and interpolates across the two values to generate the growth curve.</w:t>
@@ -11401,37 +11307,37 @@
         <w:t xml:space="preserve"> </w:t>
       </w:r>
       <w:r>
+        <w:t xml:space="preserve">is </w:t>
+      </w:r>
+      <w:r>
         <w:t>a</w:t>
       </w:r>
       <w:r>
-        <w:t xml:space="preserve"> table that calculates and displays a stat’s growth based on skill level. </w:t>
-      </w:r>
-      <w:r>
-        <w:t xml:space="preserve">By entering a minimum and maximum level at the bottom (the stat values for -5 levels and 30 levels respectively), the table auto-generates the band of values the program comes up with using the blending function selected from </w:t>
-      </w:r>
-      <w:r>
-        <w:fldChar w:fldCharType="begin"/>
-      </w:r>
-      <w:r>
-        <w:instrText xml:space="preserve"> REF _Ref477258986 \h </w:instrText>
-      </w:r>
-      <w:r>
-        <w:instrText xml:space="preserve"> \* MERGEFORMAT </w:instrText>
-      </w:r>
-      <w:r>
-        <w:fldChar w:fldCharType="separate"/>
-      </w:r>
-      <w:r>
-        <w:t xml:space="preserve">Figure </w:t>
-      </w:r>
-      <w:r>
-        <w:rPr>
-          <w:noProof/>
-        </w:rPr>
-        <w:t>10</w:t>
-      </w:r>
-      <w:r>
-        <w:fldChar w:fldCharType="end"/>
+        <w:t xml:space="preserve"> table that calculates and displays</w:t>
+      </w:r>
+      <w:r>
+        <w:t xml:space="preserve"> the top speed stat’s </w:t>
+      </w:r>
+      <w:r>
+        <w:t xml:space="preserve">growth based on skill level. </w:t>
+      </w:r>
+      <w:r>
+        <w:t>By entering a minimum and maximum level at th</w:t>
+      </w:r>
+      <w:r>
+        <w:t>e bottom (the stat values for</w:t>
+      </w:r>
+      <w:r>
+        <w:t xml:space="preserve"> levels </w:t>
+      </w:r>
+      <w:r>
+        <w:t>1 and 36</w:t>
+      </w:r>
+      <w:r>
+        <w:t xml:space="preserve"> respectively), the table auto-generates the band of values the program comes up with using the blending function selected from </w:t>
+      </w:r>
+      <w:r>
+        <w:t>the stat growth curves</w:t>
       </w:r>
       <w:r>
         <w:t xml:space="preserve">. </w:t>
@@ -11461,7 +11367,13 @@
         <w:t>of mean level X versus</w:t>
       </w:r>
       <w:r>
-        <w:t xml:space="preserve"> a vanilla ship firing at point-blank range to </w:t>
+        <w:t xml:space="preserve"> a vanilla ship</w:t>
+      </w:r>
+      <w:r>
+        <w:t xml:space="preserve"> (all stats at level 6)</w:t>
+      </w:r>
+      <w:r>
+        <w:t xml:space="preserve"> firing at point-blank range to </w:t>
       </w:r>
       <w:r>
         <w:t>determine</w:t>
@@ -11473,7 +11385,19 @@
         <w:t>time</w:t>
       </w:r>
       <w:r>
-        <w:t xml:space="preserve"> to kill the vanilla ship. By applying the values in this chart, data about the meaning behind those stats is available without needing to play the game and test the values, which sped up development and iteration on the stats considerably. </w:t>
+        <w:t xml:space="preserve"> to kill the vanilla ship. By </w:t>
+      </w:r>
+      <w:r>
+        <w:t xml:space="preserve">using </w:t>
+      </w:r>
+      <w:r>
+        <w:t xml:space="preserve">this chart, </w:t>
+      </w:r>
+      <w:r>
+        <w:t xml:space="preserve">stat data can be tested without </w:t>
+      </w:r>
+      <w:r>
+        <w:t xml:space="preserve">needing to play the game and test the values, which sped up development and iteration on the stats considerably. </w:t>
       </w:r>
     </w:p>
     <w:p>
@@ -11546,40 +11470,51 @@
         </w:rPr>
       </w:pPr>
       <w:bookmarkStart w:id="24" w:name="_Ref477261420"/>
-      <w:bookmarkStart w:id="25" w:name="_Toc479265048"/>
+      <w:bookmarkStart w:id="25" w:name="_Toc480187470"/>
       <w:r>
         <w:t xml:space="preserve">Figure </w:t>
       </w:r>
-      <w:r>
-        <w:fldChar w:fldCharType="begin"/>
-      </w:r>
-      <w:r>
-        <w:instrText xml:space="preserve"> SEQ Figure \* ARABIC </w:instrText>
-      </w:r>
-      <w:r>
-        <w:fldChar w:fldCharType="separate"/>
+      <w:fldSimple w:instr=" SEQ Figure \* ARABIC ">
+        <w:r>
+          <w:rPr>
+            <w:noProof/>
+          </w:rPr>
+          <w:t>22</w:t>
+        </w:r>
+      </w:fldSimple>
+      <w:bookmarkEnd w:id="24"/>
+      <w:r>
+        <w:t>: A graph from the information table that show how stats manifest in-game</w:t>
       </w:r>
       <w:r>
         <w:rPr>
           <w:noProof/>
         </w:rPr>
-        <w:t>22</w:t>
+        <w:t>. This table shows how long a player with particular damage and rate of fire levels</w:t>
       </w:r>
       <w:r>
         <w:rPr>
           <w:noProof/>
         </w:rPr>
-        <w:fldChar w:fldCharType="end"/>
-      </w:r>
-      <w:bookmarkEnd w:id="24"/>
-      <w:r>
-        <w:t>: A graph from the information table that show how stats manifest in-game</w:t>
+        <w:t xml:space="preserve"> (X)</w:t>
       </w:r>
       <w:r>
         <w:rPr>
           <w:noProof/>
         </w:rPr>
-        <w:t>. This table shows how long a player with particular damage and rate of fire levels would take to defeat and be defeated by other players, such as a vanilla player or a player with maxed-out stats.</w:t>
+        <w:t xml:space="preserve"> would take to defeat and be defeated by other players, such as a vanilla player or a player with maxed-out stats</w:t>
+      </w:r>
+      <w:r>
+        <w:rPr>
+          <w:noProof/>
+        </w:rPr>
+        <w:t xml:space="preserve"> (all stats at level 26)</w:t>
+      </w:r>
+      <w:r>
+        <w:rPr>
+          <w:noProof/>
+        </w:rPr>
+        <w:t>.</w:t>
       </w:r>
       <w:bookmarkEnd w:id="25"/>
     </w:p>
@@ -11607,7 +11542,70 @@
         <w:t>tier</w:t>
       </w:r>
       <w:r>
-        <w:t>, and provided a clear path for the project’s dependencies. The tiers also provided priorities for the sets of features, and naturally divided up the features into milestones. The last tier was considered optional, and served as the stretch goals of the project.</w:t>
+        <w:t xml:space="preserve">, and provided a clear path for the project’s dependencies. The tiers also </w:t>
+      </w:r>
+      <w:r>
+        <w:t>defined feature</w:t>
+      </w:r>
+      <w:r>
+        <w:t xml:space="preserve"> priorities </w:t>
+      </w:r>
+      <w:r>
+        <w:t>dividing them naturally</w:t>
+      </w:r>
+      <w:r>
+        <w:t xml:space="preserve"> into milestones. </w:t>
+      </w:r>
+      <w:r>
+        <w:t xml:space="preserve">The </w:t>
+      </w:r>
+      <w:r>
+        <w:t>“</w:t>
+      </w:r>
+      <w:r>
+        <w:t>foundational</w:t>
+      </w:r>
+      <w:r>
+        <w:t>”</w:t>
+      </w:r>
+      <w:r>
+        <w:t xml:space="preserve"> tier consisted</w:t>
+      </w:r>
+      <w:r>
+        <w:t xml:space="preserve"> of mandatory engine </w:t>
+      </w:r>
+      <w:r>
+        <w:t>features and bugfixes</w:t>
+      </w:r>
+      <w:r>
+        <w:t xml:space="preserve"> </w:t>
+      </w:r>
+      <w:r>
+        <w:t xml:space="preserve">work  to be </w:t>
+      </w:r>
+      <w:r>
+        <w:t>undertaken</w:t>
+      </w:r>
+      <w:r>
+        <w:t xml:space="preserve"> before beginning the project. </w:t>
+      </w:r>
+      <w:r>
+        <w:t xml:space="preserve">The </w:t>
+      </w:r>
+      <w:r>
+        <w:t>“stretch”</w:t>
+      </w:r>
+      <w:r>
+        <w:t xml:space="preserve"> tier was considered optional, and </w:t>
+      </w:r>
+      <w:r>
+        <w:t>comprised</w:t>
+      </w:r>
+      <w:r>
+        <w:t xml:space="preserve"> </w:t>
+      </w:r>
+      <w:r>
+        <w:t xml:space="preserve">the stretch goals of the project. </w:t>
       </w:r>
     </w:p>
     <w:p>
@@ -11616,16 +11614,122 @@
         <w:jc w:val="both"/>
       </w:pPr>
       <w:r>
-        <w:t>The foundational tier consisted</w:t>
-      </w:r>
-      <w:r>
-        <w:t xml:space="preserve"> of mandatory engine </w:t>
-      </w:r>
-      <w:r>
-        <w:t>features and bugfixes</w:t>
-      </w:r>
-      <w:r>
-        <w:t xml:space="preserve"> before beginning the project. </w:t>
+        <w:t xml:space="preserve">The </w:t>
+      </w:r>
+      <w:r>
+        <w:t>“</w:t>
+      </w:r>
+      <w:r>
+        <w:t>core gameplay</w:t>
+      </w:r>
+      <w:r>
+        <w:t>”</w:t>
+      </w:r>
+      <w:r>
+        <w:t xml:space="preserve"> tier</w:t>
+      </w:r>
+      <w:r>
+        <w:t xml:space="preserve"> consist</w:t>
+      </w:r>
+      <w:r>
+        <w:t>ed</w:t>
+      </w:r>
+      <w:r>
+        <w:t xml:space="preserve"> </w:t>
+      </w:r>
+      <w:r>
+        <w:t>of all</w:t>
+      </w:r>
+      <w:r>
+        <w:t xml:space="preserve"> core elements that made</w:t>
+      </w:r>
+      <w:r>
+        <w:t xml:space="preserve"> up the game. These features focu</w:t>
+      </w:r>
+      <w:r>
+        <w:t>sed</w:t>
+      </w:r>
+      <w:r>
+        <w:t xml:space="preserve"> on getting the game functional first, proving out the core</w:t>
+      </w:r>
+      <w:r>
+        <w:t xml:space="preserve"> activity</w:t>
+      </w:r>
+      <w:r>
+        <w:t xml:space="preserve"> loop and gameplay elements before moving on to polish tasks. This tier </w:t>
+      </w:r>
+      <w:r>
+        <w:t xml:space="preserve">also </w:t>
+      </w:r>
+      <w:r>
+        <w:t>included</w:t>
+      </w:r>
+      <w:r>
+        <w:t xml:space="preserve"> multiplayer, player ships and rudimentary enemies, the game’s basic power</w:t>
+      </w:r>
+      <w:r>
+        <w:t>-</w:t>
+      </w:r>
+      <w:r>
+        <w:t xml:space="preserve">ups, and a level </w:t>
+      </w:r>
+      <w:r>
+        <w:t xml:space="preserve">in which </w:t>
+      </w:r>
+      <w:r>
+        <w:t xml:space="preserve">to fly around. </w:t>
+      </w:r>
+      <w:r>
+        <w:lastRenderedPageBreak/>
+        <w:t>The game</w:t>
+      </w:r>
+      <w:r>
+        <w:t xml:space="preserve"> flow through the Assembly and Challenge phases was also implemented,</w:t>
+      </w:r>
+      <w:r>
+        <w:t xml:space="preserve"> along with start and end UI. Most of the content </w:t>
+      </w:r>
+      <w:r>
+        <w:t>wasn’t</w:t>
+      </w:r>
+      <w:r>
+        <w:t xml:space="preserve"> polished to final quality, but </w:t>
+      </w:r>
+      <w:r>
+        <w:t>served as</w:t>
+      </w:r>
+      <w:r>
+        <w:t xml:space="preserve"> the </w:t>
+      </w:r>
+      <w:r>
+        <w:t>skeleton</w:t>
+      </w:r>
+      <w:r>
+        <w:t xml:space="preserve"> for the rest of the game’s</w:t>
+      </w:r>
+      <w:r>
+        <w:t xml:space="preserve"> features</w:t>
+      </w:r>
+      <w:r>
+        <w:t xml:space="preserve">. This tier </w:t>
+      </w:r>
+      <w:r>
+        <w:t>was</w:t>
+      </w:r>
+      <w:r>
+        <w:t xml:space="preserve"> </w:t>
+      </w:r>
+      <w:r>
+        <w:t>similar to</w:t>
+      </w:r>
+      <w:r>
+        <w:t xml:space="preserve"> a Proof of Concept Gameplay milestone</w:t>
+      </w:r>
+      <w:r>
+        <w:t>, with an emphasis on playability</w:t>
+      </w:r>
+      <w:r>
+        <w:t xml:space="preserve">. </w:t>
       </w:r>
     </w:p>
     <w:p>
@@ -11634,98 +11738,82 @@
         <w:jc w:val="both"/>
       </w:pPr>
       <w:r>
-        <w:t>The core gameplay tier</w:t>
-      </w:r>
-      <w:r>
-        <w:t xml:space="preserve"> consist</w:t>
+        <w:t xml:space="preserve">The </w:t>
+      </w:r>
+      <w:r>
+        <w:t>“</w:t>
+      </w:r>
+      <w:r>
+        <w:t>feel</w:t>
+      </w:r>
+      <w:r>
+        <w:t>”</w:t>
+      </w:r>
+      <w:r>
+        <w:t xml:space="preserve"> tier focused</w:t>
+      </w:r>
+      <w:r>
+        <w:t xml:space="preserve"> on getting </w:t>
+      </w:r>
+      <w:r>
+        <w:t xml:space="preserve">gameplay smooth and </w:t>
+      </w:r>
+      <w:r>
+        <w:t>polishe</w:t>
+      </w:r>
+      <w:r>
+        <w:t>d. This tier</w:t>
+      </w:r>
+      <w:r>
+        <w:t xml:space="preserve"> </w:t>
+      </w:r>
+      <w:r>
+        <w:t>was created to</w:t>
+      </w:r>
+      <w:r>
+        <w:t xml:space="preserve"> mitigate the risk of overscoping up front </w:t>
+      </w:r>
+      <w:r>
+        <w:t>and expending</w:t>
+      </w:r>
+      <w:r>
+        <w:t xml:space="preserve"> polish time, so that before any </w:t>
+      </w:r>
+      <w:r>
+        <w:t>secondary</w:t>
+      </w:r>
+      <w:r>
+        <w:t xml:space="preserve"> features and functionality </w:t>
+      </w:r>
+      <w:r>
+        <w:t>were</w:t>
+      </w:r>
+      <w:r>
+        <w:t xml:space="preserve"> added, the game already </w:t>
+      </w:r>
+      <w:r>
+        <w:t>felt</w:t>
+      </w:r>
+      <w:r>
+        <w:t xml:space="preserve"> good. This establish</w:t>
       </w:r>
       <w:r>
         <w:t>ed</w:t>
       </w:r>
       <w:r>
-        <w:t xml:space="preserve"> </w:t>
-      </w:r>
-      <w:r>
-        <w:t>of all</w:t>
-      </w:r>
-      <w:r>
-        <w:t xml:space="preserve"> core elements that make up the game. These features focu</w:t>
-      </w:r>
-      <w:r>
-        <w:t>sed</w:t>
-      </w:r>
-      <w:r>
-        <w:t xml:space="preserve"> on getting the game functional first, proving out the core</w:t>
-      </w:r>
-      <w:r>
-        <w:t xml:space="preserve"> activity</w:t>
-      </w:r>
-      <w:r>
-        <w:t xml:space="preserve"> loop and gameplay elements before moving on to polish tasks. This tier </w:t>
-      </w:r>
-      <w:r>
-        <w:t xml:space="preserve">also </w:t>
-      </w:r>
-      <w:r>
-        <w:lastRenderedPageBreak/>
-        <w:t>included</w:t>
-      </w:r>
-      <w:r>
-        <w:t xml:space="preserve"> multiplayer, player ships and rudimentary enemies, the game’s basic power</w:t>
-      </w:r>
-      <w:r>
-        <w:t>-</w:t>
-      </w:r>
-      <w:r>
-        <w:t>ups, and a level to fly around in. The game</w:t>
-      </w:r>
-      <w:r>
-        <w:t xml:space="preserve"> flow through the Assembly and Challenge phases was also implemented,</w:t>
-      </w:r>
-      <w:r>
-        <w:t xml:space="preserve"> along with start and end UI. Most of the content </w:t>
-      </w:r>
-      <w:r>
-        <w:t>wasn’t</w:t>
-      </w:r>
-      <w:r>
-        <w:t xml:space="preserve"> polished to final quality, but </w:t>
-      </w:r>
-      <w:r>
-        <w:t>served as</w:t>
-      </w:r>
-      <w:r>
-        <w:t xml:space="preserve"> the </w:t>
-      </w:r>
-      <w:r>
-        <w:t>skeleton</w:t>
-      </w:r>
-      <w:r>
-        <w:t xml:space="preserve"> for the rest of the game’s</w:t>
-      </w:r>
-      <w:r>
-        <w:t xml:space="preserve"> features</w:t>
-      </w:r>
-      <w:r>
-        <w:t xml:space="preserve">. This tier </w:t>
-      </w:r>
-      <w:r>
-        <w:t>was</w:t>
-      </w:r>
-      <w:r>
-        <w:t xml:space="preserve"> </w:t>
-      </w:r>
-      <w:r>
-        <w:t>similar to</w:t>
-      </w:r>
-      <w:r>
-        <w:t xml:space="preserve"> a Proof of Concept Gameplay milestone</w:t>
-      </w:r>
-      <w:r>
-        <w:t>, with an emphasis on playability</w:t>
-      </w:r>
-      <w:r>
-        <w:t xml:space="preserve">. </w:t>
+        <w:t xml:space="preserve"> the minimum-viable product for the game, and ensure</w:t>
+      </w:r>
+      <w:r>
+        <w:t>d</w:t>
+      </w:r>
+      <w:r>
+        <w:t xml:space="preserve"> that the project </w:t>
+      </w:r>
+      <w:r>
+        <w:t>met</w:t>
+      </w:r>
+      <w:r>
+        <w:t xml:space="preserve"> the goal of creating a complete game.</w:t>
       </w:r>
     </w:p>
     <w:p>
@@ -11740,336 +11828,528 @@
         <w:t>“</w:t>
       </w:r>
       <w:r>
+        <w:t>additional content and balance</w:t>
+      </w:r>
+      <w:r>
+        <w:t>”</w:t>
+      </w:r>
+      <w:r>
+        <w:t xml:space="preserve"> tier’s</w:t>
+      </w:r>
+      <w:r>
+        <w:t xml:space="preserve"> tasks focused on augmenting </w:t>
+      </w:r>
+      <w:r>
+        <w:t>gameplay quality and replayability. This tier introduce</w:t>
+      </w:r>
+      <w:r>
+        <w:t>d</w:t>
+      </w:r>
+      <w:r>
+        <w:t xml:space="preserve"> equipment, and </w:t>
+      </w:r>
+      <w:r>
+        <w:t>added</w:t>
+      </w:r>
+      <w:r>
+        <w:t xml:space="preserve"> the remaining power-up </w:t>
+      </w:r>
+      <w:r>
+        <w:t>pickups and</w:t>
+      </w:r>
+      <w:r>
+        <w:t xml:space="preserve"> stats. Completion of the tier’s tasks</w:t>
+      </w:r>
+      <w:r>
+        <w:t xml:space="preserve"> added 4</w:t>
+      </w:r>
+      <w:r>
+        <w:t xml:space="preserve"> more </w:t>
+      </w:r>
+      <w:r>
+        <w:t>minigames</w:t>
+      </w:r>
+      <w:r>
+        <w:t xml:space="preserve">, as well as procedurally generated map zones during </w:t>
+      </w:r>
+      <w:r>
+        <w:t>the Assembly</w:t>
+      </w:r>
+      <w:r>
+        <w:t xml:space="preserve"> phase. These </w:t>
+      </w:r>
+      <w:r>
+        <w:t>features</w:t>
+      </w:r>
+      <w:r>
+        <w:t xml:space="preserve"> </w:t>
+      </w:r>
+      <w:r>
+        <w:t>were</w:t>
+      </w:r>
+      <w:r>
+        <w:t xml:space="preserve"> polished </w:t>
+      </w:r>
+      <w:r>
+        <w:t>to</w:t>
+      </w:r>
+      <w:r>
+        <w:t xml:space="preserve"> match the quality of the game after </w:t>
+      </w:r>
+      <w:r>
+        <w:t xml:space="preserve">the </w:t>
+      </w:r>
+      <w:r>
+        <w:t>“</w:t>
+      </w:r>
+      <w:r>
         <w:t>feel</w:t>
       </w:r>
       <w:r>
         <w:t>”</w:t>
       </w:r>
       <w:r>
-        <w:t xml:space="preserve"> tier focused</w:t>
-      </w:r>
-      <w:r>
-        <w:t xml:space="preserve"> on getting </w:t>
-      </w:r>
-      <w:r>
-        <w:t xml:space="preserve">core gameplay smooth and </w:t>
-      </w:r>
-      <w:r>
-        <w:t>polishe</w:t>
-      </w:r>
-      <w:r>
-        <w:t>d. This tier</w:t>
+        <w:t xml:space="preserve"> tier</w:t>
       </w:r>
       <w:r>
         <w:t xml:space="preserve"> </w:t>
       </w:r>
       <w:r>
-        <w:t>was created to</w:t>
-      </w:r>
-      <w:r>
-        <w:t xml:space="preserve"> mitigate the risk of overscoping up front and running out of polish time, so that before any new non-core features and functionality </w:t>
-      </w:r>
-      <w:r>
-        <w:t>were</w:t>
-      </w:r>
-      <w:r>
-        <w:t xml:space="preserve"> added, the game already </w:t>
-      </w:r>
-      <w:r>
-        <w:t>felt</w:t>
-      </w:r>
-      <w:r>
-        <w:t xml:space="preserve"> good. This establish</w:t>
-      </w:r>
-      <w:r>
-        <w:t>ed</w:t>
-      </w:r>
-      <w:r>
-        <w:t xml:space="preserve"> the minimum-viable product for the game, and ensure</w:t>
-      </w:r>
-      <w:r>
-        <w:t>d</w:t>
-      </w:r>
-      <w:r>
-        <w:t xml:space="preserve"> that the project </w:t>
-      </w:r>
-      <w:r>
-        <w:t>met</w:t>
-      </w:r>
-      <w:r>
-        <w:t xml:space="preserve"> the goal of creating a complete game.</w:t>
+        <w:t>was</w:t>
+      </w:r>
+      <w:r>
+        <w:t xml:space="preserve"> finished.</w:t>
+      </w:r>
+      <w:r>
+        <w:t xml:space="preserve"> </w:t>
+      </w:r>
+      <w:r>
+        <w:t>Once</w:t>
+      </w:r>
+      <w:r>
+        <w:t xml:space="preserve"> these tasks were</w:t>
+      </w:r>
+      <w:r>
+        <w:t xml:space="preserve"> completed</w:t>
+      </w:r>
+      <w:r>
+        <w:t>,</w:t>
+      </w:r>
+      <w:r>
+        <w:t xml:space="preserve"> the</w:t>
+      </w:r>
+      <w:r>
+        <w:t xml:space="preserve"> </w:t>
+      </w:r>
+      <w:r>
+        <w:t>project</w:t>
+      </w:r>
+      <w:r>
+        <w:t xml:space="preserve"> </w:t>
+      </w:r>
+      <w:r>
+        <w:t>was in a state that development could be stopped and the</w:t>
+      </w:r>
+      <w:r>
+        <w:t xml:space="preserve"> game still f</w:t>
+      </w:r>
+      <w:r>
+        <w:t>elt</w:t>
+      </w:r>
+      <w:r>
+        <w:t xml:space="preserve"> complete and polished</w:t>
+      </w:r>
+      <w:r>
+        <w:t>, ready for defense.</w:t>
       </w:r>
     </w:p>
     <w:p>
       <w:pPr>
         <w:ind w:firstLine="202"/>
         <w:jc w:val="both"/>
-      </w:pPr>
-      <w:r>
-        <w:t xml:space="preserve">The </w:t>
+        <w:rPr>
+          <w:color w:val="FF0000"/>
+        </w:rPr>
+      </w:pPr>
+      <w:r>
+        <w:t xml:space="preserve">All remaining tasks and stretch goals </w:t>
+      </w:r>
+      <w:r>
+        <w:t>were relegated to</w:t>
+      </w:r>
+      <w:r>
+        <w:t xml:space="preserve"> the </w:t>
       </w:r>
       <w:r>
         <w:t>“</w:t>
       </w:r>
       <w:r>
-        <w:t>additional content and balance</w:t>
+        <w:t>stretch goals</w:t>
       </w:r>
       <w:r>
         <w:t>”</w:t>
       </w:r>
       <w:r>
-        <w:t xml:space="preserve"> tier’s</w:t>
-      </w:r>
-      <w:r>
-        <w:t xml:space="preserve"> tasks focused on augmenting </w:t>
-      </w:r>
-      <w:r>
-        <w:t>gameplay quality and replayability. This tier introduce</w:t>
+        <w:t xml:space="preserve"> tier</w:t>
+      </w:r>
+      <w:r>
+        <w:t>, optional for completion.</w:t>
+      </w:r>
+      <w:r>
+        <w:t xml:space="preserve"> This tier included</w:t>
+      </w:r>
+      <w:r>
+        <w:t xml:space="preserve"> </w:t>
+      </w:r>
+      <w:r>
+        <w:t>features</w:t>
+      </w:r>
+      <w:r>
+        <w:t xml:space="preserve"> such as </w:t>
+      </w:r>
+      <w:r>
+        <w:t xml:space="preserve">Assembly phase </w:t>
+      </w:r>
+      <w:r>
+        <w:t xml:space="preserve">bosses and </w:t>
+      </w:r>
+      <w:r>
+        <w:t>additional</w:t>
+      </w:r>
+      <w:r>
+        <w:t xml:space="preserve"> </w:t>
+      </w:r>
+      <w:r>
+        <w:t>minigames</w:t>
+      </w:r>
+      <w:r>
+        <w:t xml:space="preserve">. The tier </w:t>
+      </w:r>
+      <w:r>
+        <w:t>add</w:t>
+      </w:r>
+      <w:r>
+        <w:t>ed</w:t>
+      </w:r>
+      <w:r>
+        <w:t xml:space="preserve"> new </w:t>
+      </w:r>
+      <w:r>
+        <w:t xml:space="preserve">equipment </w:t>
+      </w:r>
+      <w:r>
+        <w:t>variations</w:t>
+      </w:r>
+      <w:r>
+        <w:t xml:space="preserve">, such as new weapons and chassis types. This tier </w:t>
+      </w:r>
+      <w:r>
+        <w:t>pushe</w:t>
       </w:r>
       <w:r>
         <w:t>d</w:t>
       </w:r>
       <w:r>
-        <w:t xml:space="preserve"> equipment, and </w:t>
-      </w:r>
-      <w:r>
-        <w:t>added</w:t>
-      </w:r>
-      <w:r>
-        <w:t xml:space="preserve"> the remaining power-up </w:t>
-      </w:r>
-      <w:r>
-        <w:t>pickups and</w:t>
-      </w:r>
-      <w:r>
-        <w:t xml:space="preserve"> stats. Completion of the tier’s tasks</w:t>
-      </w:r>
-      <w:r>
-        <w:t xml:space="preserve"> added 4</w:t>
-      </w:r>
-      <w:r>
-        <w:t xml:space="preserve"> more </w:t>
-      </w:r>
-      <w:r>
-        <w:t>minigames</w:t>
-      </w:r>
-      <w:r>
-        <w:t xml:space="preserve">, as well as procedurally generated map zones during </w:t>
-      </w:r>
-      <w:r>
-        <w:t>the Assembly</w:t>
-      </w:r>
-      <w:r>
-        <w:t xml:space="preserve"> phase. These </w:t>
-      </w:r>
-      <w:r>
-        <w:t>features</w:t>
-      </w:r>
-      <w:r>
-        <w:t xml:space="preserve"> </w:t>
-      </w:r>
-      <w:r>
-        <w:t>were</w:t>
-      </w:r>
-      <w:r>
-        <w:t xml:space="preserve"> polished </w:t>
-      </w:r>
-      <w:r>
-        <w:t>to</w:t>
-      </w:r>
-      <w:r>
-        <w:t xml:space="preserve"> match the quality of the game after </w:t>
-      </w:r>
-      <w:r>
-        <w:t xml:space="preserve">the </w:t>
-      </w:r>
-      <w:r>
-        <w:t>“</w:t>
-      </w:r>
-      <w:r>
-        <w:t>feel</w:t>
-      </w:r>
-      <w:r>
-        <w:t>”</w:t>
-      </w:r>
-      <w:r>
-        <w:t xml:space="preserve"> tier</w:t>
-      </w:r>
-      <w:r>
-        <w:t xml:space="preserve"> </w:t>
-      </w:r>
-      <w:r>
-        <w:t>was</w:t>
-      </w:r>
-      <w:r>
-        <w:t xml:space="preserve"> finished.</w:t>
-      </w:r>
-      <w:r>
-        <w:t xml:space="preserve"> </w:t>
-      </w:r>
-      <w:r>
-        <w:t>Once</w:t>
-      </w:r>
-      <w:r>
-        <w:t xml:space="preserve"> these tasks were</w:t>
-      </w:r>
-      <w:r>
-        <w:t xml:space="preserve"> completed</w:t>
-      </w:r>
-      <w:r>
-        <w:t>,</w:t>
-      </w:r>
-      <w:r>
-        <w:t xml:space="preserve"> the</w:t>
-      </w:r>
-      <w:r>
-        <w:t xml:space="preserve"> </w:t>
-      </w:r>
-      <w:r>
-        <w:t>project</w:t>
-      </w:r>
-      <w:r>
-        <w:t xml:space="preserve"> should be able to halt development at any point and the game should still f</w:t>
-      </w:r>
-      <w:r>
-        <w:t>eel complete and polished</w:t>
-      </w:r>
-      <w:r>
-        <w:t>, ready for defense.</w:t>
+        <w:t xml:space="preserve"> the quality </w:t>
+      </w:r>
+      <w:r>
+        <w:t xml:space="preserve">bar </w:t>
+      </w:r>
+      <w:r>
+        <w:t xml:space="preserve">and polish </w:t>
+      </w:r>
+      <w:r>
+        <w:t>level of</w:t>
+      </w:r>
+      <w:r>
+        <w:t xml:space="preserve"> the game, and </w:t>
+      </w:r>
+      <w:r>
+        <w:t xml:space="preserve">any remaining content </w:t>
+      </w:r>
+      <w:r>
+        <w:t>post-</w:t>
+      </w:r>
+      <w:r>
+        <w:t>defense will be considered future work</w:t>
+      </w:r>
+      <w:r>
+        <w:t>.</w:t>
       </w:r>
     </w:p>
     <w:p>
       <w:pPr>
         <w:ind w:firstLine="202"/>
         <w:jc w:val="both"/>
-        <w:rPr>
-          <w:color w:val="FF0000"/>
-        </w:rPr>
-      </w:pPr>
-      <w:r>
-        <w:t>All remaining tasks and stretch goals reside</w:t>
-      </w:r>
-      <w:r>
-        <w:t xml:space="preserve"> in the </w:t>
-      </w:r>
-      <w:r>
-        <w:t>“</w:t>
-      </w:r>
-      <w:r>
-        <w:t>stretch goals</w:t>
-      </w:r>
-      <w:r>
-        <w:t>”</w:t>
-      </w:r>
-      <w:r>
-        <w:t xml:space="preserve"> tier</w:t>
-      </w:r>
-      <w:r>
-        <w:t xml:space="preserve">, optional for completion. This tier includes tasks such as implementing bosses during </w:t>
-      </w:r>
-      <w:r>
-        <w:t>the Assembly</w:t>
-      </w:r>
-      <w:r>
-        <w:t xml:space="preserve"> phase and adding more </w:t>
-      </w:r>
-      <w:r>
-        <w:t>minigames</w:t>
-      </w:r>
-      <w:r>
-        <w:t xml:space="preserve">. The tier </w:t>
-      </w:r>
-      <w:r>
-        <w:t>add</w:t>
-      </w:r>
-      <w:r>
-        <w:t>ed</w:t>
-      </w:r>
-      <w:r>
-        <w:t xml:space="preserve"> new </w:t>
-      </w:r>
-      <w:r>
-        <w:t xml:space="preserve">equipment </w:t>
-      </w:r>
-      <w:r>
-        <w:t>variations</w:t>
-      </w:r>
-      <w:r>
-        <w:t xml:space="preserve">, such as new weapons and chassis types. This tier </w:t>
-      </w:r>
-      <w:r>
-        <w:t>pushe</w:t>
+      </w:pPr>
+      <w:r>
+        <w:t xml:space="preserve">By </w:t>
+      </w:r>
+      <w:r>
+        <w:t>applying</w:t>
+      </w:r>
+      <w:r>
+        <w:t xml:space="preserve"> concen</w:t>
+      </w:r>
+      <w:r>
+        <w:t>tric development, the project was</w:t>
+      </w:r>
+      <w:r>
+        <w:t xml:space="preserve"> not only organized into discrete milestones with clear obj</w:t>
+      </w:r>
+      <w:r>
+        <w:t>ectives and deliverables, but was</w:t>
+      </w:r>
+      <w:r>
+        <w:t xml:space="preserve"> separated into a chain of dependencies that prioritize</w:t>
       </w:r>
       <w:r>
         <w:t>d</w:t>
       </w:r>
       <w:r>
-        <w:t xml:space="preserve"> the bar of quality and polish for the game, and </w:t>
-      </w:r>
-      <w:r>
-        <w:t xml:space="preserve">any remaining content </w:t>
-      </w:r>
-      <w:r>
-        <w:t>post-</w:t>
-      </w:r>
-      <w:r>
-        <w:t>defense will be considered future work</w:t>
-      </w:r>
-      <w:r>
-        <w:t>.</w:t>
+        <w:t xml:space="preserve"> </w:t>
+      </w:r>
+      <w:r>
+        <w:t>its</w:t>
+      </w:r>
+      <w:r>
+        <w:t xml:space="preserve"> core components. </w:t>
       </w:r>
     </w:p>
     <w:p>
       <w:pPr>
+        <w:pStyle w:val="Heading1"/>
+        <w:rPr>
+          <w:color w:val="000000" w:themeColor="text1"/>
+        </w:rPr>
+      </w:pPr>
+      <w:r>
+        <w:rPr>
+          <w:color w:val="000000" w:themeColor="text1"/>
+        </w:rPr>
+        <w:t>Postmortem</w:t>
+      </w:r>
+    </w:p>
+    <w:p>
+      <w:pPr>
         <w:ind w:firstLine="202"/>
         <w:jc w:val="both"/>
       </w:pPr>
       <w:r>
-        <w:t xml:space="preserve">By </w:t>
-      </w:r>
-      <w:r>
-        <w:t>applying</w:t>
-      </w:r>
-      <w:r>
-        <w:t xml:space="preserve"> concen</w:t>
-      </w:r>
-      <w:r>
-        <w:t>tric development, the project was</w:t>
-      </w:r>
-      <w:r>
-        <w:t xml:space="preserve"> not only organized into discrete milestones with clear obj</w:t>
-      </w:r>
-      <w:r>
-        <w:t>ectives and deliverables, but was</w:t>
-      </w:r>
-      <w:r>
-        <w:t xml:space="preserve"> separated into a chain of dependencies that prioritize</w:t>
-      </w:r>
-      <w:r>
-        <w:t>d</w:t>
+        <w:t xml:space="preserve">A </w:t>
+      </w:r>
+      <w:r>
+        <w:t>significant</w:t>
+      </w:r>
+      <w:r>
+        <w:t xml:space="preserve"> amount of development time was spent working towards</w:t>
+      </w:r>
+      <w:r>
+        <w:t xml:space="preserve"> the creation of highly-</w:t>
+      </w:r>
+      <w:r>
+        <w:t>reusable engine systems, with mixed results</w:t>
+      </w:r>
+      <w:r>
+        <w:t xml:space="preserve">. Many of these subsystems were attempted </w:t>
+      </w:r>
+      <w:r>
+        <w:t>in order to</w:t>
       </w:r>
       <w:r>
         <w:t xml:space="preserve"> </w:t>
       </w:r>
       <w:r>
-        <w:t>its</w:t>
-      </w:r>
-      <w:r>
-        <w:t xml:space="preserve"> core components. </w:t>
+        <w:t>expedite</w:t>
+      </w:r>
+      <w:r>
+        <w:t xml:space="preserve"> future work, but </w:t>
+      </w:r>
+      <w:r>
+        <w:t>the payoff wasn’t always within the project’s scope</w:t>
+      </w:r>
+      <w:r>
+        <w:t xml:space="preserve">. </w:t>
+      </w:r>
+      <w:r>
+        <w:t xml:space="preserve">The constant desire to do things the “right way” in an attempt to further demonstrate technical mastery wasted time that could have been </w:t>
+      </w:r>
+      <w:r>
+        <w:t>put to better use</w:t>
+      </w:r>
+      <w:r>
+        <w:t>. Because of the somewhat nebulous goal of the project (“</w:t>
+      </w:r>
+      <w:r>
+        <w:t>demonstrate</w:t>
+      </w:r>
+      <w:r>
+        <w:t xml:space="preserve"> mastery”), it was easy to lose sight of short term goals </w:t>
+      </w:r>
+      <w:r>
+        <w:t>while pursuing</w:t>
+      </w:r>
+      <w:r>
+        <w:t xml:space="preserve"> perfection. After this mistake was made a few times during the artifact’s creation, the developer retargeted towards ensuring that the artifact was finished, as opposed to</w:t>
+      </w:r>
+      <w:r>
+        <w:t xml:space="preserve"> creating</w:t>
+      </w:r>
+      <w:r>
+        <w:t xml:space="preserve"> a set of</w:t>
+      </w:r>
+      <w:r>
+        <w:t xml:space="preserve"> </w:t>
+      </w:r>
+      <w:r>
+        <w:t>impressive subsystems and an unplayable game</w:t>
+      </w:r>
+      <w:r>
+        <w:t>. Instead</w:t>
+      </w:r>
+      <w:r>
+        <w:t>,</w:t>
+      </w:r>
+      <w:r>
+        <w:t xml:space="preserve"> the game was created with </w:t>
+      </w:r>
+      <w:r>
+        <w:t>workable</w:t>
+      </w:r>
+      <w:r>
+        <w:t xml:space="preserve"> systems and some </w:t>
+      </w:r>
+      <w:r>
+        <w:t xml:space="preserve">practical </w:t>
+      </w:r>
+      <w:r>
+        <w:t xml:space="preserve">“work in progress” solutions. Since anything can be refactored and reworked post-project, the game didn’t </w:t>
+      </w:r>
+      <w:r>
+        <w:t>need to be architecturally perfect;</w:t>
+      </w:r>
+      <w:r>
+        <w:t xml:space="preserve"> it just had to work</w:t>
+      </w:r>
+      <w:r>
+        <w:t xml:space="preserve"> and demonstrate mastery</w:t>
+      </w:r>
+      <w:r>
+        <w:t>.</w:t>
       </w:r>
     </w:p>
     <w:p>
       <w:pPr>
-        <w:pStyle w:val="Heading1"/>
-        <w:rPr>
-          <w:color w:val="000000" w:themeColor="text1"/>
-        </w:rPr>
-      </w:pPr>
-      <w:r>
-        <w:rPr>
-          <w:color w:val="000000" w:themeColor="text1"/>
-        </w:rPr>
-        <w:t>Postmortem</w:t>
+        <w:ind w:firstLine="202"/>
+        <w:jc w:val="both"/>
+      </w:pPr>
+      <w:r>
+        <w:t xml:space="preserve">For example, </w:t>
+      </w:r>
+      <w:r>
+        <w:t>time was spent</w:t>
+      </w:r>
+      <w:r>
+        <w:t xml:space="preserve"> plan</w:t>
+      </w:r>
+      <w:r>
+        <w:t>ning</w:t>
+      </w:r>
+      <w:r>
+        <w:t>, design</w:t>
+      </w:r>
+      <w:r>
+        <w:t>ing</w:t>
+      </w:r>
+      <w:r>
+        <w:t xml:space="preserve">, and </w:t>
+      </w:r>
+      <w:r>
+        <w:t xml:space="preserve">trying to </w:t>
+      </w:r>
+      <w:r>
+        <w:t xml:space="preserve">implement a </w:t>
+      </w:r>
+      <w:r>
+        <w:t>complex</w:t>
+      </w:r>
+      <w:r>
+        <w:t xml:space="preserve"> UI engine subsystem that worked within and outside of the SpriteGameRenderer. However, this proved to be a goal that wasn’t worth the amount of effort, in respect to the timeframe of the thesis. In the end, all that was </w:t>
+      </w:r>
+      <w:r>
+        <w:t>essential was support for</w:t>
+      </w:r>
+      <w:r>
+        <w:t xml:space="preserve"> </w:t>
+      </w:r>
+      <w:r>
+        <w:t>text and bar graphs inside the SpriteGameRenderer</w:t>
+      </w:r>
+      <w:r>
+        <w:t xml:space="preserve"> itself</w:t>
+      </w:r>
+      <w:r>
+        <w:t xml:space="preserve">, which was easier to implement, served the immediate needs of the project, and ultimately worked well enough to support the game. This problem helped dispel the myth that only lofty, </w:t>
+      </w:r>
+      <w:r>
+        <w:t>future-proofed</w:t>
+      </w:r>
+      <w:r>
+        <w:t xml:space="preserve"> systems are the “right way” to solve engine problems for games</w:t>
+      </w:r>
+      <w:r>
+        <w:t xml:space="preserve">. </w:t>
+      </w:r>
+      <w:r>
+        <w:t xml:space="preserve">Programming in a custom engine creates </w:t>
+      </w:r>
+      <w:r>
+        <w:t>a</w:t>
+      </w:r>
+      <w:r>
+        <w:t xml:space="preserve"> temptation to solve problems </w:t>
+      </w:r>
+      <w:r>
+        <w:t>the game doesn</w:t>
+      </w:r>
+      <w:r>
+        <w:t>'t have yet. Time constraints</w:t>
+      </w:r>
+      <w:r>
+        <w:t xml:space="preserve"> help</w:t>
+      </w:r>
+      <w:r>
+        <w:t xml:space="preserve"> </w:t>
+      </w:r>
+      <w:r>
+        <w:t xml:space="preserve">to </w:t>
+      </w:r>
+      <w:r>
+        <w:t xml:space="preserve">prevent </w:t>
+      </w:r>
+      <w:r>
+        <w:t>indulging the temptation</w:t>
+      </w:r>
+      <w:r>
+        <w:t xml:space="preserve">, </w:t>
+      </w:r>
+      <w:r>
+        <w:t>as they force the developers to solve the most urgent problems</w:t>
+      </w:r>
+      <w:r>
+        <w:t xml:space="preserve"> instead of tackling ones </w:t>
+      </w:r>
+      <w:r>
+        <w:t>they</w:t>
+      </w:r>
+      <w:r>
+        <w:t xml:space="preserve"> don't have</w:t>
+      </w:r>
+      <w:r>
+        <w:t>.</w:t>
+      </w:r>
+      <w:r>
+        <w:t xml:space="preserve"> Good engineers spend the right amount of energy on the right problems.</w:t>
       </w:r>
     </w:p>
     <w:p>
@@ -12078,250 +12358,340 @@
         <w:jc w:val="both"/>
       </w:pPr>
       <w:r>
-        <w:t xml:space="preserve">A </w:t>
-      </w:r>
-      <w:r>
-        <w:t>significant</w:t>
-      </w:r>
-      <w:r>
-        <w:t xml:space="preserve"> amount of development time was spent working towards</w:t>
-      </w:r>
-      <w:r>
-        <w:t xml:space="preserve"> the creation of highly-</w:t>
-      </w:r>
-      <w:r>
-        <w:t>reusable engine systems, with mixed results</w:t>
-      </w:r>
-      <w:r>
-        <w:t xml:space="preserve">. Many of these subsystems were attempted </w:t>
-      </w:r>
-      <w:r>
-        <w:t>in order to</w:t>
+        <w:t xml:space="preserve">Conveyance </w:t>
+      </w:r>
+      <w:r>
+        <w:t>was another major struggle during the</w:t>
+      </w:r>
+      <w:r>
+        <w:t xml:space="preserve"> project, and ended up being one of the most important aspects of the game</w:t>
+      </w:r>
+      <w:r>
+        <w:t xml:space="preserve"> (obvious</w:t>
+      </w:r>
+      <w:r>
+        <w:t xml:space="preserve"> perhaps</w:t>
+      </w:r>
+      <w:r>
+        <w:t xml:space="preserve"> in hindsight)</w:t>
+      </w:r>
+      <w:r>
+        <w:t xml:space="preserve">. Players need to be able to understand </w:t>
+      </w:r>
+      <w:r>
+        <w:t>the</w:t>
+      </w:r>
+      <w:r>
+        <w:t xml:space="preserve"> game, and any lazy shortcuts </w:t>
+      </w:r>
+      <w:r>
+        <w:t>developers</w:t>
       </w:r>
       <w:r>
         <w:t xml:space="preserve"> </w:t>
       </w:r>
       <w:r>
-        <w:t>expedite</w:t>
-      </w:r>
-      <w:r>
-        <w:t xml:space="preserve"> future work, but </w:t>
-      </w:r>
-      <w:r>
-        <w:t>the payoff wasn’t always within the project’s scope</w:t>
-      </w:r>
-      <w:r>
-        <w:t xml:space="preserve">. </w:t>
-      </w:r>
-      <w:r>
-        <w:t xml:space="preserve">The constant desire to do things the “right way” </w:t>
-      </w:r>
-      <w:proofErr w:type="gramStart"/>
-      <w:r>
-        <w:t>in an attempt to</w:t>
-      </w:r>
-      <w:proofErr w:type="gramEnd"/>
-      <w:r>
-        <w:t xml:space="preserve"> further demonstrate technical mastery wasted time that could have been </w:t>
-      </w:r>
-      <w:r>
-        <w:t>put to better use</w:t>
-      </w:r>
-      <w:r>
-        <w:t>. Because of the somewhat nebulous goal of the project (“</w:t>
-      </w:r>
-      <w:r>
-        <w:t>demonstrate</w:t>
-      </w:r>
-      <w:r>
-        <w:t xml:space="preserve"> mastery”), it was easy to lose sight of short term goals </w:t>
-      </w:r>
-      <w:r>
-        <w:t>while pursuing</w:t>
-      </w:r>
-      <w:r>
-        <w:t xml:space="preserve"> perfection. After this mistake was made a few times during the artifact’s creation, the developer retargeted towards ensuring that the artifact was finished, as opposed to</w:t>
-      </w:r>
-      <w:r>
-        <w:t xml:space="preserve"> creating</w:t>
-      </w:r>
-      <w:r>
-        <w:t xml:space="preserve"> a set of</w:t>
+        <w:t>take can</w:t>
       </w:r>
       <w:r>
         <w:t xml:space="preserve"> </w:t>
       </w:r>
       <w:r>
-        <w:t>impressive subsystems and an unplayable game</w:t>
-      </w:r>
-      <w:r>
-        <w:t>. Instead</w:t>
-      </w:r>
-      <w:r>
-        <w:t>,</w:t>
-      </w:r>
-      <w:r>
-        <w:t xml:space="preserve"> the game was created with </w:t>
-      </w:r>
-      <w:r>
-        <w:t>workable</w:t>
-      </w:r>
-      <w:r>
-        <w:t xml:space="preserve"> systems and some </w:t>
-      </w:r>
-      <w:r>
-        <w:t xml:space="preserve">practical </w:t>
-      </w:r>
-      <w:r>
-        <w:t xml:space="preserve">“work in progress” solutions. Since anything can be refactored and reworked post-project, the game didn’t </w:t>
-      </w:r>
-      <w:r>
-        <w:t>need to be architecturally perfect;</w:t>
-      </w:r>
-      <w:r>
-        <w:t xml:space="preserve"> it just had to work</w:t>
-      </w:r>
-      <w:r>
-        <w:t xml:space="preserve"> and demonstrate mastery</w:t>
+        <w:t>negatively impact</w:t>
+      </w:r>
+      <w:r>
+        <w:t xml:space="preserve"> </w:t>
+      </w:r>
+      <w:r>
+        <w:t xml:space="preserve">the </w:t>
+      </w:r>
+      <w:r>
+        <w:t>player experience</w:t>
       </w:r>
       <w:r>
         <w:t>.</w:t>
+      </w:r>
+      <w:r>
+        <w:t xml:space="preserve"> For example, the equipment system was confusing and unwieldy </w:t>
+      </w:r>
+      <w:r>
+        <w:t>throughout</w:t>
+      </w:r>
+      <w:r>
+        <w:t xml:space="preserve"> most of the project. Whenever players moved over a piece of equipment, it was automatically picked up, </w:t>
+      </w:r>
+      <w:r>
+        <w:t>causing them</w:t>
+      </w:r>
+      <w:r>
+        <w:t xml:space="preserve"> to </w:t>
+      </w:r>
+      <w:r>
+        <w:t xml:space="preserve">either </w:t>
+      </w:r>
+      <w:r>
+        <w:t xml:space="preserve">wonder how they gathered the equipment or to ignore it completely. </w:t>
+      </w:r>
+      <w:r>
+        <w:t>This not only showed up as a complaint multiple times throughout that period, but distracted from other issues that needed feedback and wasted playtesting time.</w:t>
+      </w:r>
+      <w:r>
+        <w:t xml:space="preserve"> </w:t>
+      </w:r>
+      <w:r>
+        <w:t xml:space="preserve">This remained in the project as a to-do until less than a month out, when it was replaced with a system in which players must hold a button to pick up equipment. </w:t>
+      </w:r>
+      <w:r>
+        <w:t xml:space="preserve">Solving the issue sooner (which ended up being only a 5 minute fix) would have gathered better player feedback and created a more positive gameplay experience. </w:t>
       </w:r>
     </w:p>
     <w:p>
       <w:pPr>
+        <w:pStyle w:val="Heading1"/>
+        <w:rPr>
+          <w:color w:val="000000" w:themeColor="text1"/>
+        </w:rPr>
+      </w:pPr>
+      <w:r>
+        <w:rPr>
+          <w:color w:val="000000" w:themeColor="text1"/>
+        </w:rPr>
+        <w:t>Conclusion</w:t>
+      </w:r>
+    </w:p>
+    <w:p>
+      <w:pPr>
+        <w:pStyle w:val="Text"/>
+      </w:pPr>
+      <w:r>
+        <w:rPr>
+          <w:color w:val="000000" w:themeColor="text1"/>
+        </w:rPr>
+        <w:t xml:space="preserve">This thesis aims </w:t>
+      </w:r>
+      <w:r>
+        <w:rPr>
+          <w:color w:val="000000" w:themeColor="text1"/>
+        </w:rPr>
+        <w:t>to demonstrate an all-around mastery</w:t>
+      </w:r>
+      <w:r>
+        <w:rPr>
+          <w:color w:val="000000" w:themeColor="text1"/>
+        </w:rPr>
+        <w:t xml:space="preserve"> of </w:t>
+      </w:r>
+      <w:r>
+        <w:rPr>
+          <w:color w:val="000000" w:themeColor="text1"/>
+        </w:rPr>
+        <w:t>the lessons and skills developed through the Guildhall’s software development track</w:t>
+      </w:r>
+      <w:r>
+        <w:rPr>
+          <w:color w:val="000000" w:themeColor="text1"/>
+        </w:rPr>
+        <w:t xml:space="preserve"> by creating a well-polished </w:t>
+      </w:r>
+      <w:r>
+        <w:rPr>
+          <w:color w:val="000000" w:themeColor="text1"/>
+        </w:rPr>
+        <w:t>game</w:t>
+      </w:r>
+      <w:r>
+        <w:rPr>
+          <w:color w:val="000000" w:themeColor="text1"/>
+        </w:rPr>
+        <w:t xml:space="preserve"> prototype</w:t>
+      </w:r>
+      <w:r>
+        <w:rPr>
+          <w:color w:val="000000" w:themeColor="text1"/>
+        </w:rPr>
+        <w:t xml:space="preserve">. </w:t>
+      </w:r>
+      <w:r>
+        <w:rPr>
+          <w:color w:val="000000" w:themeColor="text1"/>
+        </w:rPr>
+        <w:t>By</w:t>
+      </w:r>
+      <w:r>
+        <w:rPr>
+          <w:color w:val="000000" w:themeColor="text1"/>
+        </w:rPr>
+        <w:t xml:space="preserve"> building</w:t>
+      </w:r>
+      <w:r>
+        <w:rPr>
+          <w:color w:val="000000" w:themeColor="text1"/>
+        </w:rPr>
+        <w:t xml:space="preserve"> a </w:t>
+      </w:r>
+      <w:r>
+        <w:rPr>
+          <w:color w:val="000000" w:themeColor="text1"/>
+        </w:rPr>
+        <w:t xml:space="preserve">multiplayer </w:t>
+      </w:r>
+      <w:r>
+        <w:rPr>
+          <w:color w:val="000000" w:themeColor="text1"/>
+        </w:rPr>
+        <w:t>competitiv</w:t>
+      </w:r>
+      <w:r>
+        <w:rPr>
+          <w:color w:val="000000" w:themeColor="text1"/>
+        </w:rPr>
+        <w:t>e, open-</w:t>
+      </w:r>
+      <w:r>
+        <w:rPr>
+          <w:color w:val="000000" w:themeColor="text1"/>
+        </w:rPr>
+        <w:t xml:space="preserve">arena, </w:t>
+      </w:r>
+      <w:r>
+        <w:rPr>
+          <w:color w:val="000000" w:themeColor="text1"/>
+        </w:rPr>
+        <w:t>2D</w:t>
+      </w:r>
+      <w:r>
+        <w:rPr>
+          <w:color w:val="000000" w:themeColor="text1"/>
+        </w:rPr>
+        <w:t xml:space="preserve"> twin-stick shooter from the ground up</w:t>
+      </w:r>
+      <w:r>
+        <w:rPr>
+          <w:color w:val="000000" w:themeColor="text1"/>
+        </w:rPr>
+        <w:t>, polishing and optimizing the game, the artifact support</w:t>
+      </w:r>
+      <w:r>
+        <w:rPr>
+          <w:color w:val="000000" w:themeColor="text1"/>
+        </w:rPr>
+        <w:t>s</w:t>
+      </w:r>
+      <w:r>
+        <w:rPr>
+          <w:color w:val="000000" w:themeColor="text1"/>
+        </w:rPr>
+        <w:t xml:space="preserve"> the thesis’ claim of mastery</w:t>
+      </w:r>
+      <w:r>
+        <w:rPr>
+          <w:color w:val="000000" w:themeColor="text1"/>
+        </w:rPr>
+        <w:t xml:space="preserve">. </w:t>
+      </w:r>
+    </w:p>
+    <w:p>
+      <w:pPr>
+        <w:pStyle w:val="Heading1"/>
+        <w:rPr>
+          <w:color w:val="000000" w:themeColor="text1"/>
+        </w:rPr>
+      </w:pPr>
+      <w:r>
+        <w:rPr>
+          <w:color w:val="000000" w:themeColor="text1"/>
+        </w:rPr>
+        <w:t>Future Work</w:t>
+      </w:r>
+    </w:p>
+    <w:p>
+      <w:pPr>
         <w:ind w:firstLine="202"/>
         <w:jc w:val="both"/>
       </w:pPr>
       <w:r>
-        <w:t xml:space="preserve">For example, </w:t>
-      </w:r>
-      <w:r>
-        <w:t>time was spent</w:t>
-      </w:r>
-      <w:r>
-        <w:t xml:space="preserve"> plan</w:t>
-      </w:r>
-      <w:r>
-        <w:t>ning</w:t>
-      </w:r>
-      <w:r>
-        <w:t>, design</w:t>
-      </w:r>
-      <w:r>
-        <w:t>ing</w:t>
-      </w:r>
-      <w:r>
-        <w:t xml:space="preserve">, and </w:t>
-      </w:r>
-      <w:r>
-        <w:t xml:space="preserve">trying to </w:t>
-      </w:r>
-      <w:r>
-        <w:t xml:space="preserve">implement a </w:t>
-      </w:r>
-      <w:r>
-        <w:t>complex</w:t>
-      </w:r>
-      <w:r>
-        <w:t xml:space="preserve"> UI engine subsystem that worked within and outside of the </w:t>
-      </w:r>
-      <w:proofErr w:type="spellStart"/>
-      <w:r>
-        <w:t>SpriteGameRenderer</w:t>
-      </w:r>
-      <w:proofErr w:type="spellEnd"/>
-      <w:r>
-        <w:t xml:space="preserve">. However, this </w:t>
-      </w:r>
-      <w:r>
-        <w:t>proved to be a goal that wasn’t worth the amount of effort, in respect to the timeframe of the thesis. In the end, all that was essential was support for</w:t>
+        <w:t xml:space="preserve">Despite the </w:t>
+      </w:r>
+      <w:r>
+        <w:t>effort</w:t>
+      </w:r>
+      <w:r>
+        <w:t xml:space="preserve"> put into the artifact, </w:t>
+      </w:r>
+      <w:r>
+        <w:rPr>
+          <w:i/>
+        </w:rPr>
+        <w:t>AllStar</w:t>
+      </w:r>
+      <w:r>
+        <w:t xml:space="preserve"> remains </w:t>
+      </w:r>
+      <w:r>
+        <w:t xml:space="preserve">a project, not a product. </w:t>
+      </w:r>
+      <w:r>
+        <w:t>Several</w:t>
+      </w:r>
+      <w:r>
+        <w:t xml:space="preserve"> areas of the game would need to be addressed to bring </w:t>
+      </w:r>
+      <w:r>
+        <w:t>it</w:t>
+      </w:r>
+      <w:r>
+        <w:t xml:space="preserve"> up to shippable quality. Art assets are either from the public domain or from another artist who had limited time to </w:t>
+      </w:r>
+      <w:r>
+        <w:t>contribute to</w:t>
+      </w:r>
+      <w:r>
+        <w:t xml:space="preserve"> on the project. </w:t>
+      </w:r>
+      <w:r>
+        <w:t>As such</w:t>
+      </w:r>
+      <w:r>
+        <w:t xml:space="preserve">, most of the game’s art style is not cohesive, and lacks the </w:t>
+      </w:r>
+      <w:r>
+        <w:t>level</w:t>
+      </w:r>
+      <w:r>
+        <w:t xml:space="preserve"> of quality and beauty an indie game would need to succeed on the market today. The game’s design and balance </w:t>
+      </w:r>
+      <w:r>
+        <w:t>require</w:t>
+      </w:r>
+      <w:r>
+        <w:t xml:space="preserve"> a few more iterations as well. Because the project’s focus was on creating content and systems to demonstrate mastery of the programming track, less time was spent on</w:t>
+      </w:r>
+      <w:r>
+        <w:t xml:space="preserve"> the</w:t>
+      </w:r>
+      <w:r>
+        <w:t xml:space="preserve"> design and balance </w:t>
+      </w:r>
+      <w:r>
+        <w:t>necessary</w:t>
+      </w:r>
+      <w:r>
+        <w:t xml:space="preserve"> to bring the game to market. </w:t>
+      </w:r>
+      <w:r>
+        <w:rPr>
+          <w:i/>
+        </w:rPr>
+        <w:t>AllStar</w:t>
       </w:r>
       <w:r>
         <w:t xml:space="preserve"> </w:t>
       </w:r>
       <w:r>
-        <w:t xml:space="preserve">text and bar graphs inside the </w:t>
-      </w:r>
-      <w:proofErr w:type="spellStart"/>
-      <w:r>
-        <w:t>SpriteGameRenderer</w:t>
-      </w:r>
-      <w:proofErr w:type="spellEnd"/>
-      <w:r>
-        <w:t xml:space="preserve"> itself</w:t>
-      </w:r>
-      <w:r>
-        <w:t xml:space="preserve">, which was easier to implement, served the immediate needs of the project, and ultimately worked well enough to support the game. This problem helped dispel the myth that only lofty, </w:t>
-      </w:r>
-      <w:r>
-        <w:t>future-proofed</w:t>
-      </w:r>
-      <w:r>
-        <w:t xml:space="preserve"> systems are the “right way” to solve engine problems for games</w:t>
-      </w:r>
-      <w:r>
-        <w:t xml:space="preserve">. If the game isn't </w:t>
-      </w:r>
-      <w:r>
-        <w:t>playable</w:t>
-      </w:r>
-      <w:r>
-        <w:t xml:space="preserve">, but you have a great </w:t>
-      </w:r>
-      <w:r>
-        <w:t xml:space="preserve">engine </w:t>
-      </w:r>
-      <w:r>
-        <w:t>system, you didn't do it the "right way", as you don't have the product you set out to make.</w:t>
-      </w:r>
-      <w:r>
-        <w:t xml:space="preserve"> Programming in a custom engine creates </w:t>
-      </w:r>
-      <w:r>
-        <w:t>a</w:t>
-      </w:r>
-      <w:r>
-        <w:t xml:space="preserve"> temptation to solve problems </w:t>
-      </w:r>
-      <w:r>
-        <w:t>the game doesn</w:t>
-      </w:r>
-      <w:r>
-        <w:t>'t have yet. Time constraints</w:t>
-      </w:r>
-      <w:r>
-        <w:t xml:space="preserve"> help</w:t>
-      </w:r>
-      <w:r>
-        <w:t xml:space="preserve"> </w:t>
-      </w:r>
-      <w:r>
-        <w:t xml:space="preserve">to </w:t>
-      </w:r>
-      <w:r>
-        <w:t xml:space="preserve">prevent </w:t>
-      </w:r>
-      <w:r>
-        <w:t>indulging the temptation</w:t>
-      </w:r>
-      <w:r>
-        <w:t xml:space="preserve">, </w:t>
-      </w:r>
-      <w:r>
-        <w:t>as they force the developers to solve the most urgent problems</w:t>
-      </w:r>
-      <w:r>
-        <w:t xml:space="preserve"> instead of tackling ones </w:t>
-      </w:r>
-      <w:r>
-        <w:t>they</w:t>
-      </w:r>
-      <w:r>
-        <w:t xml:space="preserve"> don't have</w:t>
-      </w:r>
-      <w:r>
-        <w:t>.</w:t>
+        <w:t xml:space="preserve">has reached the </w:t>
+      </w:r>
+      <w:r>
+        <w:t>stage of development where iteration and content creation are much easier to do, which would help speed up development for the remainder of the project.</w:t>
       </w:r>
     </w:p>
     <w:p>
@@ -12329,346 +12699,8 @@
         <w:ind w:firstLine="202"/>
         <w:jc w:val="both"/>
       </w:pPr>
-      <w:r>
-        <w:t xml:space="preserve">Conveyance </w:t>
-      </w:r>
-      <w:r>
-        <w:t>was another major struggle during the</w:t>
-      </w:r>
-      <w:r>
-        <w:t xml:space="preserve"> project, and ended up being one of the most important aspects of the game</w:t>
-      </w:r>
-      <w:r>
-        <w:t xml:space="preserve"> (obvious in hindsight)</w:t>
-      </w:r>
-      <w:r>
-        <w:t xml:space="preserve">. Players need to be able to understand </w:t>
-      </w:r>
-      <w:r>
-        <w:t>the</w:t>
-      </w:r>
-      <w:r>
-        <w:t xml:space="preserve"> game, and any lazy shortcuts </w:t>
-      </w:r>
-      <w:r>
-        <w:t>developers</w:t>
-      </w:r>
-      <w:r>
-        <w:t xml:space="preserve"> </w:t>
-      </w:r>
-      <w:r>
-        <w:t>take can</w:t>
-      </w:r>
-      <w:r>
-        <w:t xml:space="preserve"> </w:t>
-      </w:r>
-      <w:r>
-        <w:t>negatively impact</w:t>
-      </w:r>
-      <w:r>
-        <w:t xml:space="preserve"> </w:t>
-      </w:r>
-      <w:r>
-        <w:t xml:space="preserve">the </w:t>
-      </w:r>
-      <w:r>
-        <w:t>player experience</w:t>
-      </w:r>
-      <w:r>
-        <w:t>.</w:t>
-      </w:r>
-      <w:r>
-        <w:t xml:space="preserve"> For example, the equipment system was confusing and unwieldy </w:t>
-      </w:r>
-      <w:r>
-        <w:t>throughout</w:t>
-      </w:r>
-      <w:r>
-        <w:t xml:space="preserve"> most of the project. Whenever players moved over a piece of equipment, it was automatically picked up, </w:t>
-      </w:r>
-      <w:r>
-        <w:t>causing them</w:t>
-      </w:r>
-      <w:r>
-        <w:t xml:space="preserve"> to </w:t>
-      </w:r>
-      <w:r>
-        <w:t xml:space="preserve">either </w:t>
-      </w:r>
-      <w:r>
-        <w:t xml:space="preserve">wonder how they gathered the equipment or to ignore it completely. </w:t>
-      </w:r>
-      <w:r>
-        <w:t>This not only showed up as a complaint multiple times throughout that period, but distracted from other issues that needed feedback and wasted playtesting time.</w:t>
-      </w:r>
-      <w:r>
-        <w:t xml:space="preserve"> </w:t>
-      </w:r>
-      <w:r>
-        <w:t xml:space="preserve">This remained in the project as a to-do until less than a month out, when it was replaced with a system in which players must hold a button to pick up equipment. </w:t>
-      </w:r>
-      <w:r>
-        <w:t xml:space="preserve">Solving the issue sooner (which ended up being only a </w:t>
-      </w:r>
-      <w:proofErr w:type="gramStart"/>
-      <w:r>
-        <w:t>5 minute</w:t>
-      </w:r>
-      <w:proofErr w:type="gramEnd"/>
-      <w:r>
-        <w:t xml:space="preserve"> fix) would have gathered better player feedback and created a more positive gameplay experience. </w:t>
-      </w:r>
-    </w:p>
-    <w:p>
-      <w:pPr>
-        <w:pStyle w:val="Heading1"/>
-        <w:rPr>
-          <w:color w:val="000000" w:themeColor="text1"/>
-        </w:rPr>
-      </w:pPr>
-      <w:r>
-        <w:rPr>
-          <w:color w:val="000000" w:themeColor="text1"/>
-        </w:rPr>
-        <w:t>Conclusion</w:t>
-      </w:r>
-    </w:p>
-    <w:p>
-      <w:pPr>
-        <w:pStyle w:val="Text"/>
-      </w:pPr>
-      <w:r>
-        <w:rPr>
-          <w:color w:val="000000" w:themeColor="text1"/>
-        </w:rPr>
-        <w:t xml:space="preserve">This thesis aims </w:t>
-      </w:r>
-      <w:r>
-        <w:rPr>
-          <w:color w:val="000000" w:themeColor="text1"/>
-        </w:rPr>
-        <w:t>to demonstrate an all-around mastery</w:t>
-      </w:r>
-      <w:r>
-        <w:rPr>
-          <w:color w:val="000000" w:themeColor="text1"/>
-        </w:rPr>
-        <w:t xml:space="preserve"> of </w:t>
-      </w:r>
-      <w:r>
-        <w:rPr>
-          <w:color w:val="000000" w:themeColor="text1"/>
-        </w:rPr>
-        <w:t>the lessons and skills developed through the Guildhall’s software development track</w:t>
-      </w:r>
-      <w:r>
-        <w:rPr>
-          <w:color w:val="000000" w:themeColor="text1"/>
-        </w:rPr>
-        <w:t xml:space="preserve"> by creating a well-polished </w:t>
-      </w:r>
-      <w:r>
-        <w:rPr>
-          <w:color w:val="000000" w:themeColor="text1"/>
-        </w:rPr>
-        <w:t>game</w:t>
-      </w:r>
-      <w:r>
-        <w:rPr>
-          <w:color w:val="000000" w:themeColor="text1"/>
-        </w:rPr>
-        <w:t xml:space="preserve"> prototype</w:t>
-      </w:r>
-      <w:r>
-        <w:rPr>
-          <w:color w:val="000000" w:themeColor="text1"/>
-        </w:rPr>
-        <w:t xml:space="preserve">. </w:t>
-      </w:r>
-      <w:r>
-        <w:rPr>
-          <w:color w:val="000000" w:themeColor="text1"/>
-        </w:rPr>
-        <w:t>By</w:t>
-      </w:r>
-      <w:r>
-        <w:rPr>
-          <w:color w:val="000000" w:themeColor="text1"/>
-        </w:rPr>
-        <w:t xml:space="preserve"> building</w:t>
-      </w:r>
-      <w:r>
-        <w:rPr>
-          <w:color w:val="000000" w:themeColor="text1"/>
-        </w:rPr>
-        <w:t xml:space="preserve"> a </w:t>
-      </w:r>
-      <w:r>
-        <w:rPr>
-          <w:color w:val="000000" w:themeColor="text1"/>
-        </w:rPr>
-        <w:t xml:space="preserve">multiplayer </w:t>
-      </w:r>
-      <w:r>
-        <w:rPr>
-          <w:color w:val="000000" w:themeColor="text1"/>
-        </w:rPr>
-        <w:t>competitiv</w:t>
-      </w:r>
-      <w:r>
-        <w:rPr>
-          <w:color w:val="000000" w:themeColor="text1"/>
-        </w:rPr>
-        <w:t>e, open-</w:t>
-      </w:r>
-      <w:r>
-        <w:rPr>
-          <w:color w:val="000000" w:themeColor="text1"/>
-        </w:rPr>
-        <w:t xml:space="preserve">arena, </w:t>
-      </w:r>
-      <w:r>
-        <w:rPr>
-          <w:color w:val="000000" w:themeColor="text1"/>
-        </w:rPr>
-        <w:t>2D</w:t>
-      </w:r>
-      <w:r>
-        <w:rPr>
-          <w:color w:val="000000" w:themeColor="text1"/>
-        </w:rPr>
-        <w:t xml:space="preserve"> twin-stick shooter from the ground up</w:t>
-      </w:r>
-      <w:r>
-        <w:rPr>
-          <w:color w:val="000000" w:themeColor="text1"/>
-        </w:rPr>
-        <w:t>, polishing and optimizing the game, the artifact support</w:t>
-      </w:r>
-      <w:r>
-        <w:rPr>
-          <w:color w:val="000000" w:themeColor="text1"/>
-        </w:rPr>
-        <w:t>s</w:t>
-      </w:r>
-      <w:r>
-        <w:rPr>
-          <w:color w:val="000000" w:themeColor="text1"/>
-        </w:rPr>
-        <w:t xml:space="preserve"> the thesis’ claim of mastery</w:t>
-      </w:r>
-      <w:r>
-        <w:rPr>
-          <w:color w:val="000000" w:themeColor="text1"/>
-        </w:rPr>
-        <w:t xml:space="preserve">. </w:t>
-      </w:r>
-    </w:p>
-    <w:p>
-      <w:pPr>
-        <w:pStyle w:val="Heading1"/>
-        <w:rPr>
-          <w:color w:val="000000" w:themeColor="text1"/>
-        </w:rPr>
-      </w:pPr>
-      <w:r>
-        <w:rPr>
-          <w:color w:val="000000" w:themeColor="text1"/>
-        </w:rPr>
-        <w:t>Future Work</w:t>
-      </w:r>
-    </w:p>
-    <w:p>
-      <w:pPr>
-        <w:ind w:firstLine="202"/>
-        <w:jc w:val="both"/>
-      </w:pPr>
-      <w:r>
-        <w:t xml:space="preserve">Despite the </w:t>
-      </w:r>
-      <w:r>
-        <w:t>effort</w:t>
-      </w:r>
-      <w:r>
-        <w:t xml:space="preserve"> put into the artifact, </w:t>
-      </w:r>
-      <w:r>
-        <w:rPr>
-          <w:i/>
-        </w:rPr>
-        <w:t>AllStar</w:t>
-      </w:r>
-      <w:r>
-        <w:t xml:space="preserve"> remains </w:t>
-      </w:r>
-      <w:r>
-        <w:t xml:space="preserve">a project, not a product. </w:t>
-      </w:r>
-      <w:r>
-        <w:t>Several</w:t>
-      </w:r>
-      <w:r>
-        <w:t xml:space="preserve"> areas of the game would need to be addressed to bring </w:t>
-      </w:r>
-      <w:r>
-        <w:t>it</w:t>
-      </w:r>
-      <w:r>
-        <w:t xml:space="preserve"> up to shippable quality. Art assets are either from the public domain or from another artist who had limited time to </w:t>
-      </w:r>
-      <w:r>
-        <w:t>contribute to</w:t>
-      </w:r>
-      <w:r>
-        <w:t xml:space="preserve"> on the project. </w:t>
-      </w:r>
-      <w:r>
-        <w:t>As such</w:t>
-      </w:r>
-      <w:r>
-        <w:t xml:space="preserve">, most of the game’s art style is not cohesive, and lacks the </w:t>
-      </w:r>
-      <w:r>
-        <w:t>level</w:t>
-      </w:r>
-      <w:r>
-        <w:t xml:space="preserve"> of quality and beauty an indie game would need to succeed on the market today. The game’s design and balance </w:t>
-      </w:r>
-      <w:r>
-        <w:t>require</w:t>
-      </w:r>
-      <w:r>
-        <w:t xml:space="preserve"> a few more iterations as well. Because the project’s focus was on creating content and systems to demonstrate mastery of the programming track, less time was spent on</w:t>
-      </w:r>
-      <w:r>
-        <w:t xml:space="preserve"> the</w:t>
-      </w:r>
-      <w:r>
-        <w:t xml:space="preserve"> design and balance </w:t>
-      </w:r>
-      <w:r>
-        <w:t>necessary</w:t>
-      </w:r>
-      <w:r>
-        <w:t xml:space="preserve"> to bring the game to market. </w:t>
-      </w:r>
-      <w:r>
-        <w:rPr>
-          <w:i/>
-        </w:rPr>
-        <w:t>AllStar</w:t>
-      </w:r>
-      <w:r>
-        <w:t xml:space="preserve"> </w:t>
-      </w:r>
       <w:bookmarkStart w:id="26" w:name="_GoBack"/>
       <w:bookmarkEnd w:id="26"/>
-      <w:r>
-        <w:t xml:space="preserve">has reached the </w:t>
-      </w:r>
-      <w:r>
-        <w:t>stage of development where iteration and content creation are much easier to do, which would help speed up development for the remainder of the project.</w:t>
-      </w:r>
     </w:p>
     <w:sdt>
       <w:sdtPr>
@@ -12761,7 +12793,7 @@
                 </w:tc>
                 <w:tc>
                   <w:tcPr>
-                    <w:tcW w:w="4598" w:type="pct"/>
+                    <w:tcW w:w="4597" w:type="pct"/>
                     <w:hideMark/>
                   </w:tcPr>
                   <w:p>
@@ -12809,7 +12841,7 @@
                 </w:tc>
                 <w:tc>
                   <w:tcPr>
-                    <w:tcW w:w="4598" w:type="pct"/>
+                    <w:tcW w:w="4597" w:type="pct"/>
                     <w:hideMark/>
                   </w:tcPr>
                   <w:p>
@@ -12857,7 +12889,7 @@
                 </w:tc>
                 <w:tc>
                   <w:tcPr>
-                    <w:tcW w:w="4598" w:type="pct"/>
+                    <w:tcW w:w="4597" w:type="pct"/>
                     <w:hideMark/>
                   </w:tcPr>
                   <w:p>
@@ -12905,7 +12937,7 @@
                 </w:tc>
                 <w:tc>
                   <w:tcPr>
-                    <w:tcW w:w="4598" w:type="pct"/>
+                    <w:tcW w:w="4597" w:type="pct"/>
                     <w:hideMark/>
                   </w:tcPr>
                   <w:p>
@@ -12967,7 +12999,7 @@
                 </w:tc>
                 <w:tc>
                   <w:tcPr>
-                    <w:tcW w:w="4598" w:type="pct"/>
+                    <w:tcW w:w="4597" w:type="pct"/>
                     <w:hideMark/>
                   </w:tcPr>
                   <w:p>
@@ -13015,7 +13047,7 @@
                 </w:tc>
                 <w:tc>
                   <w:tcPr>
-                    <w:tcW w:w="4598" w:type="pct"/>
+                    <w:tcW w:w="4597" w:type="pct"/>
                     <w:hideMark/>
                   </w:tcPr>
                   <w:p>
@@ -13063,7 +13095,7 @@
                 </w:tc>
                 <w:tc>
                   <w:tcPr>
-                    <w:tcW w:w="4598" w:type="pct"/>
+                    <w:tcW w:w="4597" w:type="pct"/>
                     <w:hideMark/>
                   </w:tcPr>
                   <w:p>
@@ -13111,7 +13143,7 @@
                 </w:tc>
                 <w:tc>
                   <w:tcPr>
-                    <w:tcW w:w="4598" w:type="pct"/>
+                    <w:tcW w:w="4597" w:type="pct"/>
                     <w:hideMark/>
                   </w:tcPr>
                   <w:p>
@@ -13127,54 +13159,6 @@
                         <w:noProof/>
                       </w:rPr>
                       <w:t>Galak-Z: The Dimensional. (Microsoft Windows). JP: 17-BIT, 17-BIT, 2015.</w:t>
-                    </w:r>
-                  </w:p>
-                </w:tc>
-              </w:tr>
-              <w:tr>
-                <w:trPr>
-                  <w:divId w:val="1821193939"/>
-                  <w:tblCellSpacing w:w="15" w:type="dxa"/>
-                </w:trPr>
-                <w:tc>
-                  <w:tcPr>
-                    <w:tcW w:w="313" w:type="pct"/>
-                    <w:hideMark/>
-                  </w:tcPr>
-                  <w:p>
-                    <w:pPr>
-                      <w:pStyle w:val="Bibliography"/>
-                      <w:jc w:val="both"/>
-                      <w:rPr>
-                        <w:noProof/>
-                      </w:rPr>
-                    </w:pPr>
-                    <w:r>
-                      <w:rPr>
-                        <w:noProof/>
-                      </w:rPr>
-                      <w:t xml:space="preserve">[9] </w:t>
-                    </w:r>
-                  </w:p>
-                </w:tc>
-                <w:tc>
-                  <w:tcPr>
-                    <w:tcW w:w="4598" w:type="pct"/>
-                    <w:hideMark/>
-                  </w:tcPr>
-                  <w:p>
-                    <w:pPr>
-                      <w:pStyle w:val="Bibliography"/>
-                      <w:jc w:val="both"/>
-                      <w:rPr>
-                        <w:noProof/>
-                      </w:rPr>
-                    </w:pPr>
-                    <w:r>
-                      <w:rPr>
-                        <w:noProof/>
-                      </w:rPr>
-                      <w:t>Space Pirates and Zombies. (Microsoft Windows). USA: MinMax Games, MinMax Games, 2011.</w:t>
                     </w:r>
                   </w:p>
                 </w:tc>
@@ -13259,7 +13243,7 @@
         </w:rPr>
         <w:fldChar w:fldCharType="separate"/>
       </w:r>
-      <w:hyperlink w:anchor="_Toc479265027" w:history="1">
+      <w:hyperlink w:anchor="_Toc480187450" w:history="1">
         <w:r>
           <w:rPr>
             <w:rStyle w:val="Hyperlink"/>
@@ -13286,7 +13270,7 @@
             <w:noProof/>
             <w:webHidden/>
           </w:rPr>
-          <w:instrText xml:space="preserve"> PAGEREF _Toc479265027 \h </w:instrText>
+          <w:instrText xml:space="preserve"> PAGEREF _Toc480187450 \h </w:instrText>
         </w:r>
         <w:r>
           <w:rPr>
@@ -13331,7 +13315,7 @@
           <w:lang w:eastAsia="ja-JP"/>
         </w:rPr>
       </w:pPr>
-      <w:hyperlink w:anchor="_Toc479265028" w:history="1">
+      <w:hyperlink w:anchor="_Toc480187451" w:history="1">
         <w:r>
           <w:rPr>
             <w:rStyle w:val="Hyperlink"/>
@@ -13358,7 +13342,7 @@
             <w:noProof/>
             <w:webHidden/>
           </w:rPr>
-          <w:instrText xml:space="preserve"> PAGEREF _Toc479265028 \h </w:instrText>
+          <w:instrText xml:space="preserve"> PAGEREF _Toc480187451 \h </w:instrText>
         </w:r>
         <w:r>
           <w:rPr>
@@ -13403,7 +13387,7 @@
           <w:lang w:eastAsia="ja-JP"/>
         </w:rPr>
       </w:pPr>
-      <w:hyperlink w:anchor="_Toc479265029" w:history="1">
+      <w:hyperlink w:anchor="_Toc480187452" w:history="1">
         <w:r>
           <w:rPr>
             <w:rStyle w:val="Hyperlink"/>
@@ -13430,7 +13414,7 @@
             <w:noProof/>
             <w:webHidden/>
           </w:rPr>
-          <w:instrText xml:space="preserve"> PAGEREF _Toc479265029 \h </w:instrText>
+          <w:instrText xml:space="preserve"> PAGEREF _Toc480187452 \h </w:instrText>
         </w:r>
         <w:r>
           <w:rPr>
@@ -13475,7 +13459,7 @@
           <w:lang w:eastAsia="ja-JP"/>
         </w:rPr>
       </w:pPr>
-      <w:hyperlink w:anchor="_Toc479265030" w:history="1">
+      <w:hyperlink w:anchor="_Toc480187453" w:history="1">
         <w:r>
           <w:rPr>
             <w:rStyle w:val="Hyperlink"/>
@@ -13502,7 +13486,7 @@
             <w:noProof/>
             <w:webHidden/>
           </w:rPr>
-          <w:instrText xml:space="preserve"> PAGEREF _Toc479265030 \h </w:instrText>
+          <w:instrText xml:space="preserve"> PAGEREF _Toc480187453 \h </w:instrText>
         </w:r>
         <w:r>
           <w:rPr>
@@ -13547,7 +13531,7 @@
           <w:lang w:eastAsia="ja-JP"/>
         </w:rPr>
       </w:pPr>
-      <w:hyperlink w:anchor="_Toc479265031" w:history="1">
+      <w:hyperlink w:anchor="_Toc480187454" w:history="1">
         <w:r>
           <w:rPr>
             <w:rStyle w:val="Hyperlink"/>
@@ -13574,7 +13558,7 @@
             <w:noProof/>
             <w:webHidden/>
           </w:rPr>
-          <w:instrText xml:space="preserve"> PAGEREF _Toc479265031 \h </w:instrText>
+          <w:instrText xml:space="preserve"> PAGEREF _Toc480187454 \h </w:instrText>
         </w:r>
         <w:r>
           <w:rPr>
@@ -13619,7 +13603,7 @@
           <w:lang w:eastAsia="ja-JP"/>
         </w:rPr>
       </w:pPr>
-      <w:hyperlink w:anchor="_Toc479265032" w:history="1">
+      <w:hyperlink w:anchor="_Toc480187455" w:history="1">
         <w:r>
           <w:rPr>
             <w:rStyle w:val="Hyperlink"/>
@@ -13646,7 +13630,7 @@
             <w:noProof/>
             <w:webHidden/>
           </w:rPr>
-          <w:instrText xml:space="preserve"> PAGEREF _Toc479265032 \h </w:instrText>
+          <w:instrText xml:space="preserve"> PAGEREF _Toc480187455 \h </w:instrText>
         </w:r>
         <w:r>
           <w:rPr>
@@ -13691,7 +13675,7 @@
           <w:lang w:eastAsia="ja-JP"/>
         </w:rPr>
       </w:pPr>
-      <w:hyperlink w:anchor="_Toc479265033" w:history="1">
+      <w:hyperlink w:anchor="_Toc480187456" w:history="1">
         <w:r>
           <w:rPr>
             <w:rStyle w:val="Hyperlink"/>
@@ -13718,7 +13702,7 @@
             <w:noProof/>
             <w:webHidden/>
           </w:rPr>
-          <w:instrText xml:space="preserve"> PAGEREF _Toc479265033 \h </w:instrText>
+          <w:instrText xml:space="preserve"> PAGEREF _Toc480187456 \h </w:instrText>
         </w:r>
         <w:r>
           <w:rPr>
@@ -13763,20 +13747,13 @@
           <w:lang w:eastAsia="ja-JP"/>
         </w:rPr>
       </w:pPr>
-      <w:hyperlink w:anchor="_Toc479265034" w:history="1">
+      <w:hyperlink w:anchor="_Toc480187457" w:history="1">
         <w:r>
           <w:rPr>
             <w:rStyle w:val="Hyperlink"/>
             <w:noProof/>
           </w:rPr>
-          <w:t xml:space="preserve">Figure 8: The spreadshot weapon (right) encourages players to get in as close as possible to blast enemies with as many shots as possible. The wave gun (left) outranges the spreadshot, but </w:t>
-        </w:r>
-        <w:r>
-          <w:rPr>
-            <w:rStyle w:val="Hyperlink"/>
-            <w:noProof/>
-          </w:rPr>
-          <w:t>encourages the player to keep enemies at the focal point for optimal damage.</w:t>
+          <w:t>Figure 8: The spreadshot weapon (right) encourages players to get in as close as possible to blast enemies with as many shots as possible. The wave gun (left) outranges the spreadshot, but encourages the player to keep enemies at the focal point for optimal damage.</w:t>
         </w:r>
         <w:r>
           <w:rPr>
@@ -13797,7 +13774,7 @@
             <w:noProof/>
             <w:webHidden/>
           </w:rPr>
-          <w:instrText xml:space="preserve"> PAGEREF _Toc479265034 \h </w:instrText>
+          <w:instrText xml:space="preserve"> PAGEREF _Toc480187457 \h </w:instrText>
         </w:r>
         <w:r>
           <w:rPr>
@@ -13842,7 +13819,7 @@
           <w:lang w:eastAsia="ja-JP"/>
         </w:rPr>
       </w:pPr>
-      <w:hyperlink w:anchor="_Toc479265035" w:history="1">
+      <w:hyperlink w:anchor="_Toc480187458" w:history="1">
         <w:r>
           <w:rPr>
             <w:rStyle w:val="Hyperlink"/>
@@ -13869,7 +13846,7 @@
             <w:noProof/>
             <w:webHidden/>
           </w:rPr>
-          <w:instrText xml:space="preserve"> PAGEREF _Toc479265035 \h </w:instrText>
+          <w:instrText xml:space="preserve"> PAGEREF _Toc480187458 \h </w:instrText>
         </w:r>
         <w:r>
           <w:rPr>
@@ -13914,7 +13891,7 @@
           <w:lang w:eastAsia="ja-JP"/>
         </w:rPr>
       </w:pPr>
-      <w:hyperlink w:anchor="_Toc479265036" w:history="1">
+      <w:hyperlink w:anchor="_Toc480187459" w:history="1">
         <w:r>
           <w:rPr>
             <w:rStyle w:val="Hyperlink"/>
@@ -13941,7 +13918,7 @@
             <w:noProof/>
             <w:webHidden/>
           </w:rPr>
-          <w:instrText xml:space="preserve"> PAGEREF _Toc479265036 \h </w:instrText>
+          <w:instrText xml:space="preserve"> PAGEREF _Toc480187459 \h </w:instrText>
         </w:r>
         <w:r>
           <w:rPr>
@@ -13986,7 +13963,7 @@
           <w:lang w:eastAsia="ja-JP"/>
         </w:rPr>
       </w:pPr>
-      <w:hyperlink w:anchor="_Toc479265037" w:history="1">
+      <w:hyperlink w:anchor="_Toc480187460" w:history="1">
         <w:r>
           <w:rPr>
             <w:rStyle w:val="Hyperlink"/>
@@ -14013,7 +13990,7 @@
             <w:noProof/>
             <w:webHidden/>
           </w:rPr>
-          <w:instrText xml:space="preserve"> PAGEREF _Toc479265037 \h </w:instrText>
+          <w:instrText xml:space="preserve"> PAGEREF _Toc480187460 \h </w:instrText>
         </w:r>
         <w:r>
           <w:rPr>
@@ -14058,7 +14035,7 @@
           <w:lang w:eastAsia="ja-JP"/>
         </w:rPr>
       </w:pPr>
-      <w:hyperlink w:anchor="_Toc479265038" w:history="1">
+      <w:hyperlink w:anchor="_Toc480187461" w:history="1">
         <w:r>
           <w:rPr>
             <w:rStyle w:val="Hyperlink"/>
@@ -14085,7 +14062,7 @@
             <w:noProof/>
             <w:webHidden/>
           </w:rPr>
-          <w:instrText xml:space="preserve"> PAGEREF _Toc479265038 \h </w:instrText>
+          <w:instrText xml:space="preserve"> PAGEREF _Toc480187461 \h </w:instrText>
         </w:r>
         <w:r>
           <w:rPr>
@@ -14130,7 +14107,7 @@
           <w:lang w:eastAsia="ja-JP"/>
         </w:rPr>
       </w:pPr>
-      <w:hyperlink w:anchor="_Toc479265039" w:history="1">
+      <w:hyperlink w:anchor="_Toc480187462" w:history="1">
         <w:r>
           <w:rPr>
             <w:rStyle w:val="Hyperlink"/>
@@ -14157,7 +14134,7 @@
             <w:noProof/>
             <w:webHidden/>
           </w:rPr>
-          <w:instrText xml:space="preserve"> PAGEREF _Toc479265039 \h </w:instrText>
+          <w:instrText xml:space="preserve"> PAGEREF _Toc480187462 \h </w:instrText>
         </w:r>
         <w:r>
           <w:rPr>
@@ -14202,7 +14179,7 @@
           <w:lang w:eastAsia="ja-JP"/>
         </w:rPr>
       </w:pPr>
-      <w:hyperlink w:anchor="_Toc479265040" w:history="1">
+      <w:hyperlink w:anchor="_Toc480187463" w:history="1">
         <w:r>
           <w:rPr>
             <w:rStyle w:val="Hyperlink"/>
@@ -14229,7 +14206,7 @@
             <w:noProof/>
             <w:webHidden/>
           </w:rPr>
-          <w:instrText xml:space="preserve"> PAGEREF _Toc479265040 \h </w:instrText>
+          <w:instrText xml:space="preserve"> PAGEREF _Toc480187463 \h </w:instrText>
         </w:r>
         <w:r>
           <w:rPr>
@@ -14274,13 +14251,13 @@
           <w:lang w:eastAsia="ja-JP"/>
         </w:rPr>
       </w:pPr>
-      <w:hyperlink w:anchor="_Toc479265041" w:history="1">
+      <w:hyperlink w:anchor="_Toc480187464" w:history="1">
         <w:r>
           <w:rPr>
             <w:rStyle w:val="Hyperlink"/>
             <w:noProof/>
           </w:rPr>
-          <w:t>Figure 15: Stage 1- The map is filled randomly with many asteroids. The GameMode then selects a random circle in the map that doesn't collide with any of the other encounters.</w:t>
+          <w:t>Figure 16: Players getting sucked into a wormhole. Once they reach the center, they'll be shot out of the other corresponding wormhole on the other end, which could be anywhere else in the map.</w:t>
         </w:r>
         <w:r>
           <w:rPr>
@@ -14301,7 +14278,7 @@
             <w:noProof/>
             <w:webHidden/>
           </w:rPr>
-          <w:instrText xml:space="preserve"> PAGEREF _Toc479265041 \h </w:instrText>
+          <w:instrText xml:space="preserve"> PAGEREF _Toc480187464 \h </w:instrText>
         </w:r>
         <w:r>
           <w:rPr>
@@ -14346,13 +14323,13 @@
           <w:lang w:eastAsia="ja-JP"/>
         </w:rPr>
       </w:pPr>
-      <w:hyperlink w:anchor="_Toc479265042" w:history="1">
+      <w:hyperlink w:anchor="_Toc480187465" w:history="1">
         <w:r>
           <w:rPr>
             <w:rStyle w:val="Hyperlink"/>
             <w:noProof/>
           </w:rPr>
-          <w:t>Figure 16: Players getting sucked into a wormhole. Once they reach the center, they'll be shot out of the other corresponding wormhole on the other end, which could be anywhere else in the map.</w:t>
+          <w:t>Figure 17: The GameMode clears out any entities within the radius of the encounter, which removes any asteroids that would be colliding with this new encounter.</w:t>
         </w:r>
         <w:r>
           <w:rPr>
@@ -14373,7 +14350,7 @@
             <w:noProof/>
             <w:webHidden/>
           </w:rPr>
-          <w:instrText xml:space="preserve"> PAGEREF _Toc479265042 \h </w:instrText>
+          <w:instrText xml:space="preserve"> PAGEREF _Toc480187465 \h </w:instrText>
         </w:r>
         <w:r>
           <w:rPr>
@@ -14418,13 +14395,13 @@
           <w:lang w:eastAsia="ja-JP"/>
         </w:rPr>
       </w:pPr>
-      <w:hyperlink w:anchor="_Toc479265043" w:history="1">
+      <w:hyperlink w:anchor="_Toc480187466" w:history="1">
         <w:r>
           <w:rPr>
             <w:rStyle w:val="Hyperlink"/>
             <w:noProof/>
           </w:rPr>
-          <w:t>Figure 17: Stage 2- The GameMode clears out any entities within the radius of the encounter, which removes any asteroids that would be colliding with this new encounter.</w:t>
+          <w:t>Figure 18: The encounter is spawned in.</w:t>
         </w:r>
         <w:r>
           <w:rPr>
@@ -14445,7 +14422,7 @@
             <w:noProof/>
             <w:webHidden/>
           </w:rPr>
-          <w:instrText xml:space="preserve"> PAGEREF _Toc479265043 \h </w:instrText>
+          <w:instrText xml:space="preserve"> PAGEREF _Toc480187466 \h </w:instrText>
         </w:r>
         <w:r>
           <w:rPr>
@@ -14490,13 +14467,13 @@
           <w:lang w:eastAsia="ja-JP"/>
         </w:rPr>
       </w:pPr>
-      <w:hyperlink w:anchor="_Toc479265044" w:history="1">
+      <w:hyperlink w:anchor="_Toc480187467" w:history="1">
         <w:r>
           <w:rPr>
             <w:rStyle w:val="Hyperlink"/>
             <w:noProof/>
           </w:rPr>
-          <w:t>Figure 18: Stage 3- The encounter is spawned in.</w:t>
+          <w:t>Figure 19: A new encounter attempting to spawn in collides with a previous and fails. A second attempt is made that collides with no others, and succeeds.</w:t>
         </w:r>
         <w:r>
           <w:rPr>
@@ -14517,7 +14494,7 @@
             <w:noProof/>
             <w:webHidden/>
           </w:rPr>
-          <w:instrText xml:space="preserve"> PAGEREF _Toc479265044 \h </w:instrText>
+          <w:instrText xml:space="preserve"> PAGEREF _Toc480187467 \h </w:instrText>
         </w:r>
         <w:r>
           <w:rPr>
@@ -14562,13 +14539,13 @@
           <w:lang w:eastAsia="ja-JP"/>
         </w:rPr>
       </w:pPr>
-      <w:hyperlink w:anchor="_Toc479265045" w:history="1">
+      <w:hyperlink w:anchor="_Toc480187468" w:history="1">
         <w:r>
           <w:rPr>
             <w:rStyle w:val="Hyperlink"/>
             <w:noProof/>
           </w:rPr>
-          <w:t>Figure 19: A new encounter attempting to spawn in collides with a previous and fails. A second attempt is made that collides with no others, and succeeds.</w:t>
+          <w:t>Figure 20: The potential stat growth curves for a stat.</w:t>
         </w:r>
         <w:r>
           <w:rPr>
@@ -14589,7 +14566,7 @@
             <w:noProof/>
             <w:webHidden/>
           </w:rPr>
-          <w:instrText xml:space="preserve"> PAGEREF _Toc479265045 \h </w:instrText>
+          <w:instrText xml:space="preserve"> PAGEREF _Toc480187468 \h </w:instrText>
         </w:r>
         <w:r>
           <w:rPr>
@@ -14634,13 +14611,13 @@
           <w:lang w:eastAsia="ja-JP"/>
         </w:rPr>
       </w:pPr>
-      <w:hyperlink w:anchor="_Toc479265046" w:history="1">
+      <w:hyperlink w:anchor="_Toc480187469" w:history="1">
         <w:r>
           <w:rPr>
             <w:rStyle w:val="Hyperlink"/>
             <w:noProof/>
           </w:rPr>
-          <w:t>Figure 20: The potential stat growth curves for a stat. The green bars highlight the minimum and maximum power-up levels.</w:t>
+          <w:t>Figure 21: A  table that demonstrates the growth of a stat's value based on the stat's level. The formula uses the min and max value for the stat below, and interpolates across the two values to generate the growth curve.</w:t>
         </w:r>
         <w:r>
           <w:rPr>
@@ -14661,7 +14638,7 @@
             <w:noProof/>
             <w:webHidden/>
           </w:rPr>
-          <w:instrText xml:space="preserve"> PAGEREF _Toc479265046 \h </w:instrText>
+          <w:instrText xml:space="preserve"> PAGEREF _Toc480187469 \h </w:instrText>
         </w:r>
         <w:r>
           <w:rPr>
@@ -14706,13 +14683,13 @@
           <w:lang w:eastAsia="ja-JP"/>
         </w:rPr>
       </w:pPr>
-      <w:hyperlink w:anchor="_Toc479265047" w:history="1">
+      <w:hyperlink w:anchor="_Toc480187470" w:history="1">
         <w:r>
           <w:rPr>
             <w:rStyle w:val="Hyperlink"/>
             <w:noProof/>
           </w:rPr>
-          <w:t>Figure 21: A row from the stat table that demonstrates the growth of a stat's value based on the stat's level. The formula uses the min and max value for the stat below, and interpolates across the two values to generate the growth curve.</w:t>
+          <w:t>Figure 22: A graph from the information table that show how stats manifest in-game. This table shows how long a player with particular damage and rate of fire levels (X) would take to defeat and be defeated by other players, such as a vanilla player or a player with maxed-out stats (all stats at level 26).</w:t>
         </w:r>
         <w:r>
           <w:rPr>
@@ -14733,7 +14710,7 @@
             <w:noProof/>
             <w:webHidden/>
           </w:rPr>
-          <w:instrText xml:space="preserve"> PAGEREF _Toc479265047 \h </w:instrText>
+          <w:instrText xml:space="preserve"> PAGEREF _Toc480187470 \h </w:instrText>
         </w:r>
         <w:r>
           <w:rPr>
@@ -14754,78 +14731,6 @@
             <w:webHidden/>
           </w:rPr>
           <w:t>9</w:t>
-        </w:r>
-        <w:r>
-          <w:rPr>
-            <w:noProof/>
-            <w:webHidden/>
-          </w:rPr>
-          <w:fldChar w:fldCharType="end"/>
-        </w:r>
-      </w:hyperlink>
-    </w:p>
-    <w:p>
-      <w:pPr>
-        <w:pStyle w:val="TableofFigures"/>
-        <w:tabs>
-          <w:tab w:val="right" w:leader="dot" w:pos="5030"/>
-        </w:tabs>
-        <w:rPr>
-          <w:rFonts w:asciiTheme="minorHAnsi" w:eastAsiaTheme="minorEastAsia" w:hAnsiTheme="minorHAnsi" w:cstheme="minorBidi"/>
-          <w:noProof/>
-          <w:sz w:val="22"/>
-          <w:szCs w:val="22"/>
-          <w:lang w:eastAsia="ja-JP"/>
-        </w:rPr>
-      </w:pPr>
-      <w:hyperlink w:anchor="_Toc479265048" w:history="1">
-        <w:r>
-          <w:rPr>
-            <w:rStyle w:val="Hyperlink"/>
-            <w:noProof/>
-          </w:rPr>
-          <w:t>Figure 22: A graph from the information table that show how the stats manifest in the game. This table shows how long a player with particular damage and rate of fire levels would take to defeat and be defeated by other characters, such as a vanilla character or a character with maxed-out stats.</w:t>
-        </w:r>
-        <w:r>
-          <w:rPr>
-            <w:noProof/>
-            <w:webHidden/>
-          </w:rPr>
-          <w:tab/>
-        </w:r>
-        <w:r>
-          <w:rPr>
-            <w:noProof/>
-            <w:webHidden/>
-          </w:rPr>
-          <w:fldChar w:fldCharType="begin"/>
-        </w:r>
-        <w:r>
-          <w:rPr>
-            <w:noProof/>
-            <w:webHidden/>
-          </w:rPr>
-          <w:instrText xml:space="preserve"> PAGEREF _Toc479265048 \h </w:instrText>
-        </w:r>
-        <w:r>
-          <w:rPr>
-            <w:noProof/>
-            <w:webHidden/>
-          </w:rPr>
-        </w:r>
-        <w:r>
-          <w:rPr>
-            <w:noProof/>
-            <w:webHidden/>
-          </w:rPr>
-          <w:fldChar w:fldCharType="separate"/>
-        </w:r>
-        <w:r>
-          <w:rPr>
-            <w:noProof/>
-            <w:webHidden/>
-          </w:rPr>
-          <w:t>10</w:t>
         </w:r>
         <w:r>
           <w:rPr>
@@ -18881,7 +18786,7 @@
 </file>
 
 <file path=customXml/itemProps1.xml><?xml version="1.0" encoding="utf-8"?>
-<ds:datastoreItem xmlns:ds="http://schemas.openxmlformats.org/officeDocument/2006/customXml" ds:itemID="{DE6CC6DE-A5C6-43CA-91CB-FFEFBC1C54AE}">
+<ds:datastoreItem xmlns:ds="http://schemas.openxmlformats.org/officeDocument/2006/customXml" ds:itemID="{7042A3CD-EDAF-446B-B96A-1B7EA94FDB24}">
   <ds:schemaRefs>
     <ds:schemaRef ds:uri="http://schemas.openxmlformats.org/officeDocument/2006/bibliography"/>
   </ds:schemaRefs>

</xml_diff>

<commit_message>
Updated the UML diagrams
</commit_message>
<xml_diff>
--- a/Docs/Cloudy_Thesis.docx
+++ b/Docs/Cloudy_Thesis.docx
@@ -6436,8 +6436,8 @@
           <w:noProof/>
           <w:lang w:eastAsia="ja-JP"/>
         </w:rPr>
-        <w:pict w14:anchorId="7792F02C">
-          <v:shape id="_x0000_i1028" type="#_x0000_t75" style="width:251.15pt;height:114.6pt">
+        <w:pict w14:anchorId="4E73C614">
+          <v:shape id="_x0000_i1041" type="#_x0000_t75" style="width:251.7pt;height:97.9pt">
             <v:imagedata r:id="rId20" o:title="uml1"/>
           </v:shape>
         </w:pict>
@@ -7063,8 +7063,8 @@
         <w:jc w:val="both"/>
       </w:pPr>
       <w:r>
-        <w:pict w14:anchorId="046E5E48">
-          <v:shape id="_x0000_i1029" type="#_x0000_t75" style="width:251.7pt;height:70.25pt">
+        <w:pict w14:anchorId="72908563">
+          <v:shape id="_x0000_i1042" type="#_x0000_t75" style="width:251.7pt;height:98.5pt">
             <v:imagedata r:id="rId21" o:title="uml2"/>
           </v:shape>
         </w:pict>
@@ -7120,7 +7120,11 @@
         <w:t xml:space="preserve"> </w:t>
       </w:r>
       <w:r>
-        <w:t>The process starts by adding anywhere from 50 to 100 asteroids to the map by randomly p</w:t>
+        <w:t xml:space="preserve">The process starts by adding </w:t>
+      </w:r>
+      <w:r>
+        <w:lastRenderedPageBreak/>
+        <w:t>anywhere from 50 to 100 asteroids to the map by randomly p</w:t>
       </w:r>
       <w:r>
         <w:t xml:space="preserve">icking spots inside the arena. </w:t>
@@ -7153,11 +7157,7 @@
         <w:t>ed</w:t>
       </w:r>
       <w:r>
-        <w:t xml:space="preserve"> in the </w:t>
-      </w:r>
-      <w:r>
-        <w:lastRenderedPageBreak/>
-        <w:t xml:space="preserve">game. Each game mode picks how many encounters are in the map, and can control the amount and types of encounters it spawns. </w:t>
+        <w:t xml:space="preserve"> in the game. Each game mode picks how many encounters are in the map, and can control the amount and types of encounters it spawns. </w:t>
       </w:r>
       <w:r>
         <w:t xml:space="preserve">Types of encounters include: </w:t>
@@ -11225,7 +11225,19 @@
                 <w:szCs w:val="22"/>
                 <w:lang w:eastAsia="ja-JP"/>
               </w:rPr>
-              <w:t>15</w:t>
+              <w:t>1</w:t>
+            </w:r>
+            <w:bookmarkStart w:id="22" w:name="_GoBack"/>
+            <w:bookmarkEnd w:id="22"/>
+            <w:r>
+              <w:rPr>
+                <w:rFonts w:ascii="Calibri" w:eastAsia="Times New Roman" w:hAnsi="Calibri" w:cs="Calibri"/>
+                <w:color w:val="000000"/>
+                <w:sz w:val="22"/>
+                <w:szCs w:val="22"/>
+                <w:lang w:eastAsia="ja-JP"/>
+              </w:rPr>
+              <w:t>5</w:t>
             </w:r>
           </w:p>
         </w:tc>
@@ -11268,8 +11280,8 @@
         <w:pStyle w:val="Caption"/>
         <w:jc w:val="both"/>
       </w:pPr>
-      <w:bookmarkStart w:id="22" w:name="_Ref477259672"/>
-      <w:bookmarkStart w:id="23" w:name="_Toc480187469"/>
+      <w:bookmarkStart w:id="23" w:name="_Ref477259672"/>
+      <w:bookmarkStart w:id="24" w:name="_Toc480187469"/>
       <w:r>
         <w:t xml:space="preserve">Figure </w:t>
       </w:r>
@@ -11281,7 +11293,7 @@
           <w:t>21</w:t>
         </w:r>
       </w:fldSimple>
-      <w:bookmarkEnd w:id="22"/>
+      <w:bookmarkEnd w:id="23"/>
       <w:r>
         <w:t xml:space="preserve">: A </w:t>
       </w:r>
@@ -11291,7 +11303,7 @@
       <w:r>
         <w:t xml:space="preserve"> The formula uses the min and max value for the stat below, and interpolates across the two values to generate the growth curve.</w:t>
       </w:r>
-      <w:bookmarkEnd w:id="23"/>
+      <w:bookmarkEnd w:id="24"/>
     </w:p>
     <w:p>
       <w:pPr>
@@ -11469,8 +11481,8 @@
           <w:noProof/>
         </w:rPr>
       </w:pPr>
-      <w:bookmarkStart w:id="24" w:name="_Ref477261420"/>
-      <w:bookmarkStart w:id="25" w:name="_Toc480187470"/>
+      <w:bookmarkStart w:id="25" w:name="_Ref477261420"/>
+      <w:bookmarkStart w:id="26" w:name="_Toc480187470"/>
       <w:r>
         <w:t xml:space="preserve">Figure </w:t>
       </w:r>
@@ -11482,7 +11494,7 @@
           <w:t>22</w:t>
         </w:r>
       </w:fldSimple>
-      <w:bookmarkEnd w:id="24"/>
+      <w:bookmarkEnd w:id="25"/>
       <w:r>
         <w:t>: A graph from the information table that show how stats manifest in-game</w:t>
       </w:r>
@@ -11516,7 +11528,7 @@
         </w:rPr>
         <w:t>.</w:t>
       </w:r>
-      <w:bookmarkEnd w:id="25"/>
+      <w:bookmarkEnd w:id="26"/>
     </w:p>
     <w:p>
       <w:pPr>
@@ -12699,8 +12711,6 @@
         <w:ind w:firstLine="202"/>
         <w:jc w:val="both"/>
       </w:pPr>
-      <w:bookmarkStart w:id="26" w:name="_GoBack"/>
-      <w:bookmarkEnd w:id="26"/>
     </w:p>
     <w:sdt>
       <w:sdtPr>
@@ -14872,7 +14882,7 @@
       <w:rPr>
         <w:noProof/>
       </w:rPr>
-      <w:t>11</w:t>
+      <w:t>9</w:t>
     </w:r>
     <w:r>
       <w:fldChar w:fldCharType="end"/>
@@ -18786,7 +18796,7 @@
 </file>
 
 <file path=customXml/itemProps1.xml><?xml version="1.0" encoding="utf-8"?>
-<ds:datastoreItem xmlns:ds="http://schemas.openxmlformats.org/officeDocument/2006/customXml" ds:itemID="{7042A3CD-EDAF-446B-B96A-1B7EA94FDB24}">
+<ds:datastoreItem xmlns:ds="http://schemas.openxmlformats.org/officeDocument/2006/customXml" ds:itemID="{65527CB5-60D4-4740-B5EF-18314092F330}">
   <ds:schemaRefs>
     <ds:schemaRef ds:uri="http://schemas.openxmlformats.org/officeDocument/2006/bibliography"/>
   </ds:schemaRefs>

</xml_diff>

<commit_message>
Thesis paper is up to Revision 7!
</commit_message>
<xml_diff>
--- a/Docs/Cloudy_Thesis.docx
+++ b/Docs/Cloudy_Thesis.docx
@@ -7682,11 +7682,17 @@
       </w:r>
     </w:p>
     <w:p>
+      <w:r>
+        <w:br w:type="page"/>
+      </w:r>
+    </w:p>
+    <w:p>
       <w:pPr>
         <w:pStyle w:val="Heading2"/>
         <w:jc w:val="both"/>
       </w:pPr>
       <w:r>
+        <w:lastRenderedPageBreak/>
         <w:t>Development Process</w:t>
       </w:r>
     </w:p>
@@ -7739,11 +7745,7 @@
         <w:t xml:space="preserve"> externally</w:t>
       </w:r>
       <w:r>
-        <w:t xml:space="preserve"> (from the player’s perspective). Initially, stats grew linearly, which proved </w:t>
-      </w:r>
-      <w:r>
-        <w:lastRenderedPageBreak/>
-        <w:t>insufficient for balancing the project. Stats have an option of multiple curves to create a better growth trajectory.</w:t>
+        <w:t xml:space="preserve"> (from the player’s perspective). Initially, stats grew linearly, which proved insufficient for balancing the project. Stats have an option of multiple curves to create a better growth trajectory.</w:t>
       </w:r>
     </w:p>
     <w:p>
@@ -10992,9 +10994,11 @@
         </w:tc>
       </w:tr>
       <w:tr>
+        <w:tblPrEx>
+          <w:jc w:val="left"/>
+        </w:tblPrEx>
         <w:trPr>
-          <w:trHeight w:val="300"/>
-          <w:jc w:val="center"/>
+          <w:trHeight w:val="315"/>
         </w:trPr>
         <w:tc>
           <w:tcPr>
@@ -11008,12 +11012,17 @@
             <w:shd w:val="clear" w:color="auto" w:fill="auto"/>
             <w:noWrap/>
             <w:vAlign w:val="bottom"/>
-            <w:hideMark/>
           </w:tcPr>
           <w:p>
             <w:pPr>
+              <w:jc w:val="center"/>
               <w:rPr>
-                <w:rFonts w:eastAsia="Times New Roman"/>
+                <w:rFonts w:ascii="Calibri" w:eastAsia="Times New Roman" w:hAnsi="Calibri" w:cs="Calibri"/>
+                <w:b/>
+                <w:bCs/>
+                <w:color w:val="FFFFFF"/>
+                <w:sz w:val="22"/>
+                <w:szCs w:val="22"/>
                 <w:lang w:eastAsia="ja-JP"/>
               </w:rPr>
             </w:pPr>
@@ -11023,14 +11032,14 @@
           <w:tcPr>
             <w:tcW w:w="1120" w:type="dxa"/>
             <w:tcBorders>
-              <w:top w:val="single" w:sz="4" w:space="0" w:color="auto"/>
-              <w:left w:val="single" w:sz="4" w:space="0" w:color="auto"/>
-              <w:bottom w:val="single" w:sz="4" w:space="0" w:color="auto"/>
-              <w:right w:val="single" w:sz="4" w:space="0" w:color="auto"/>
+              <w:top w:val="nil"/>
+              <w:left w:val="nil"/>
+              <w:bottom w:val="single" w:sz="12" w:space="0" w:color="FFFFFF"/>
+              <w:right w:val="single" w:sz="8" w:space="0" w:color="FFFFFF"/>
             </w:tcBorders>
-            <w:shd w:val="clear" w:color="000000" w:fill="DDEBF7"/>
+            <w:shd w:val="clear" w:color="000000" w:fill="4472C4"/>
             <w:noWrap/>
-            <w:vAlign w:val="bottom"/>
+            <w:vAlign w:val="center"/>
             <w:hideMark/>
           </w:tcPr>
           <w:p>
@@ -11039,6 +11048,150 @@
                 <w:rFonts w:ascii="Calibri" w:eastAsia="Times New Roman" w:hAnsi="Calibri" w:cs="Calibri"/>
                 <w:b/>
                 <w:bCs/>
+                <w:color w:val="FFFFFF"/>
+                <w:sz w:val="22"/>
+                <w:szCs w:val="22"/>
+                <w:lang w:eastAsia="ja-JP"/>
+              </w:rPr>
+            </w:pPr>
+            <w:r>
+              <w:rPr>
+                <w:rFonts w:ascii="Calibri" w:hAnsi="Calibri" w:cs="Calibri"/>
+                <w:b/>
+                <w:bCs/>
+                <w:color w:val="FFFFFF"/>
+                <w:sz w:val="22"/>
+                <w:szCs w:val="22"/>
+              </w:rPr>
+              <w:t>Control Points</w:t>
+            </w:r>
+          </w:p>
+        </w:tc>
+        <w:tc>
+          <w:tcPr>
+            <w:tcW w:w="1120" w:type="dxa"/>
+            <w:tcBorders>
+              <w:top w:val="nil"/>
+              <w:left w:val="nil"/>
+              <w:bottom w:val="single" w:sz="12" w:space="0" w:color="FFFFFF"/>
+              <w:right w:val="single" w:sz="4" w:space="0" w:color="FFFFFF"/>
+            </w:tcBorders>
+            <w:shd w:val="clear" w:color="70AD47" w:fill="70AD47"/>
+            <w:noWrap/>
+            <w:vAlign w:val="center"/>
+            <w:hideMark/>
+          </w:tcPr>
+          <w:p>
+            <w:pPr>
+              <w:jc w:val="center"/>
+              <w:rPr>
+                <w:rFonts w:ascii="Calibri" w:eastAsia="Times New Roman" w:hAnsi="Calibri" w:cs="Calibri"/>
+                <w:b/>
+                <w:bCs/>
+                <w:color w:val="FFFFFF"/>
+                <w:sz w:val="22"/>
+                <w:szCs w:val="22"/>
+                <w:lang w:eastAsia="ja-JP"/>
+              </w:rPr>
+            </w:pPr>
+            <w:r>
+              <w:rPr>
+                <w:rFonts w:ascii="Calibri" w:hAnsi="Calibri" w:cs="Calibri"/>
+                <w:b/>
+                <w:bCs/>
+                <w:color w:val="FFFFFF"/>
+                <w:sz w:val="22"/>
+                <w:szCs w:val="22"/>
+              </w:rPr>
+              <w:t>Stat Level</w:t>
+            </w:r>
+          </w:p>
+        </w:tc>
+        <w:tc>
+          <w:tcPr>
+            <w:tcW w:w="1120" w:type="dxa"/>
+            <w:tcBorders>
+              <w:top w:val="nil"/>
+              <w:left w:val="nil"/>
+              <w:bottom w:val="single" w:sz="12" w:space="0" w:color="FFFFFF"/>
+              <w:right w:val="single" w:sz="4" w:space="0" w:color="FFFFFF"/>
+            </w:tcBorders>
+            <w:shd w:val="clear" w:color="ED7D31" w:fill="ED7D31"/>
+            <w:vAlign w:val="center"/>
+          </w:tcPr>
+          <w:p>
+            <w:pPr>
+              <w:rPr>
+                <w:rFonts w:eastAsia="Times New Roman"/>
+                <w:lang w:eastAsia="ja-JP"/>
+              </w:rPr>
+            </w:pPr>
+            <w:r>
+              <w:rPr>
+                <w:rFonts w:ascii="Calibri" w:hAnsi="Calibri" w:cs="Calibri"/>
+                <w:b/>
+                <w:bCs/>
+                <w:color w:val="FFFFFF"/>
+                <w:sz w:val="22"/>
+                <w:szCs w:val="22"/>
+              </w:rPr>
+              <w:t>Top Speed</w:t>
+            </w:r>
+          </w:p>
+        </w:tc>
+      </w:tr>
+      <w:tr>
+        <w:tblPrEx>
+          <w:jc w:val="left"/>
+        </w:tblPrEx>
+        <w:trPr>
+          <w:trHeight w:val="330"/>
+        </w:trPr>
+        <w:tc>
+          <w:tcPr>
+            <w:tcW w:w="1120" w:type="dxa"/>
+            <w:tcBorders>
+              <w:top w:val="nil"/>
+              <w:left w:val="nil"/>
+              <w:bottom w:val="nil"/>
+              <w:right w:val="nil"/>
+            </w:tcBorders>
+            <w:shd w:val="clear" w:color="auto" w:fill="auto"/>
+            <w:noWrap/>
+            <w:vAlign w:val="bottom"/>
+          </w:tcPr>
+          <w:p>
+            <w:pPr>
+              <w:jc w:val="right"/>
+              <w:rPr>
+                <w:rFonts w:ascii="Calibri" w:eastAsia="Times New Roman" w:hAnsi="Calibri" w:cs="Calibri"/>
+                <w:color w:val="000000"/>
+                <w:sz w:val="22"/>
+                <w:szCs w:val="22"/>
+                <w:lang w:eastAsia="ja-JP"/>
+              </w:rPr>
+            </w:pPr>
+          </w:p>
+        </w:tc>
+        <w:tc>
+          <w:tcPr>
+            <w:tcW w:w="1120" w:type="dxa"/>
+            <w:tcBorders>
+              <w:top w:val="nil"/>
+              <w:left w:val="nil"/>
+              <w:bottom w:val="single" w:sz="8" w:space="0" w:color="FFFFFF"/>
+              <w:right w:val="single" w:sz="8" w:space="0" w:color="FFFFFF"/>
+            </w:tcBorders>
+            <w:shd w:val="clear" w:color="000000" w:fill="B4C6E7"/>
+            <w:noWrap/>
+            <w:vAlign w:val="center"/>
+            <w:hideMark/>
+          </w:tcPr>
+          <w:p>
+            <w:pPr>
+              <w:jc w:val="right"/>
+              <w:rPr>
+                <w:rFonts w:ascii="Calibri" w:eastAsia="Times New Roman" w:hAnsi="Calibri" w:cs="Calibri"/>
                 <w:color w:val="000000"/>
                 <w:sz w:val="22"/>
                 <w:szCs w:val="22"/>
@@ -11047,13 +11200,10 @@
             </w:pPr>
             <w:r>
               <w:rPr>
-                <w:rFonts w:ascii="Calibri" w:eastAsia="Times New Roman" w:hAnsi="Calibri" w:cs="Calibri"/>
-                <w:b/>
-                <w:bCs/>
+                <w:rFonts w:ascii="Calibri" w:hAnsi="Calibri" w:cs="Calibri"/>
                 <w:color w:val="000000"/>
                 <w:sz w:val="22"/>
                 <w:szCs w:val="22"/>
-                <w:lang w:eastAsia="ja-JP"/>
               </w:rPr>
               <w:t>MIN</w:t>
             </w:r>
@@ -11063,12 +11213,12 @@
           <w:tcPr>
             <w:tcW w:w="1120" w:type="dxa"/>
             <w:tcBorders>
-              <w:top w:val="single" w:sz="4" w:space="0" w:color="auto"/>
+              <w:top w:val="single" w:sz="4" w:space="0" w:color="FFFFFF"/>
               <w:left w:val="nil"/>
-              <w:bottom w:val="single" w:sz="4" w:space="0" w:color="auto"/>
-              <w:right w:val="single" w:sz="4" w:space="0" w:color="auto"/>
+              <w:bottom w:val="single" w:sz="4" w:space="0" w:color="FFFFFF"/>
+              <w:right w:val="single" w:sz="4" w:space="0" w:color="FFFFFF"/>
             </w:tcBorders>
-            <w:shd w:val="clear" w:color="000000" w:fill="DDEBF7"/>
+            <w:shd w:val="clear" w:color="C6E0B4" w:fill="C6E0B4"/>
             <w:noWrap/>
             <w:vAlign w:val="bottom"/>
             <w:hideMark/>
@@ -11086,16 +11236,53 @@
             </w:pPr>
             <w:r>
               <w:rPr>
-                <w:rFonts w:ascii="Calibri" w:eastAsia="Times New Roman" w:hAnsi="Calibri" w:cs="Calibri"/>
+                <w:rFonts w:ascii="Calibri" w:hAnsi="Calibri" w:cs="Calibri"/>
                 <w:color w:val="000000"/>
                 <w:sz w:val="22"/>
                 <w:szCs w:val="22"/>
-                <w:lang w:eastAsia="ja-JP"/>
               </w:rPr>
-              <w:t>2</w:t>
+              <w:t>1</w:t>
             </w:r>
           </w:p>
         </w:tc>
+        <w:tc>
+          <w:tcPr>
+            <w:tcW w:w="0" w:type="auto"/>
+            <w:tcBorders>
+              <w:top w:val="single" w:sz="4" w:space="0" w:color="FFFFFF"/>
+              <w:left w:val="nil"/>
+              <w:bottom w:val="single" w:sz="4" w:space="0" w:color="FFFFFF"/>
+              <w:right w:val="single" w:sz="4" w:space="0" w:color="FFFFFF"/>
+            </w:tcBorders>
+            <w:shd w:val="clear" w:color="F8CBAD" w:fill="F8CBAD"/>
+            <w:vAlign w:val="bottom"/>
+          </w:tcPr>
+          <w:p>
+            <w:pPr>
+              <w:rPr>
+                <w:rFonts w:eastAsia="Times New Roman"/>
+                <w:lang w:eastAsia="ja-JP"/>
+              </w:rPr>
+            </w:pPr>
+            <w:r>
+              <w:rPr>
+                <w:rFonts w:ascii="Calibri" w:hAnsi="Calibri" w:cs="Calibri"/>
+                <w:color w:val="000000"/>
+                <w:sz w:val="22"/>
+                <w:szCs w:val="22"/>
+              </w:rPr>
+              <w:t>2.00</w:t>
+            </w:r>
+          </w:p>
+        </w:tc>
+      </w:tr>
+      <w:tr>
+        <w:tblPrEx>
+          <w:jc w:val="left"/>
+        </w:tblPrEx>
+        <w:trPr>
+          <w:trHeight w:val="315"/>
+        </w:trPr>
         <w:tc>
           <w:tcPr>
             <w:tcW w:w="1120" w:type="dxa"/>
@@ -11108,7 +11295,6 @@
             <w:shd w:val="clear" w:color="auto" w:fill="auto"/>
             <w:noWrap/>
             <w:vAlign w:val="bottom"/>
-            <w:hideMark/>
           </w:tcPr>
           <w:p>
             <w:pPr>
@@ -11123,55 +11309,25 @@
             </w:pPr>
           </w:p>
         </w:tc>
-      </w:tr>
-      <w:tr>
-        <w:trPr>
-          <w:trHeight w:val="300"/>
-          <w:jc w:val="center"/>
-        </w:trPr>
         <w:tc>
           <w:tcPr>
             <w:tcW w:w="1120" w:type="dxa"/>
             <w:tcBorders>
               <w:top w:val="nil"/>
               <w:left w:val="nil"/>
-              <w:bottom w:val="nil"/>
-              <w:right w:val="nil"/>
+              <w:bottom w:val="single" w:sz="8" w:space="0" w:color="FFFFFF"/>
+              <w:right w:val="single" w:sz="8" w:space="0" w:color="FFFFFF"/>
             </w:tcBorders>
-            <w:shd w:val="clear" w:color="auto" w:fill="auto"/>
+            <w:shd w:val="clear" w:color="000000" w:fill="D9E1F2"/>
             <w:noWrap/>
-            <w:vAlign w:val="bottom"/>
+            <w:vAlign w:val="center"/>
             <w:hideMark/>
           </w:tcPr>
           <w:p>
             <w:pPr>
-              <w:rPr>
-                <w:rFonts w:eastAsia="Times New Roman"/>
-                <w:lang w:eastAsia="ja-JP"/>
-              </w:rPr>
-            </w:pPr>
-          </w:p>
-        </w:tc>
-        <w:tc>
-          <w:tcPr>
-            <w:tcW w:w="1120" w:type="dxa"/>
-            <w:tcBorders>
-              <w:top w:val="nil"/>
-              <w:left w:val="single" w:sz="4" w:space="0" w:color="auto"/>
-              <w:bottom w:val="single" w:sz="4" w:space="0" w:color="auto"/>
-              <w:right w:val="single" w:sz="4" w:space="0" w:color="auto"/>
-            </w:tcBorders>
-            <w:shd w:val="clear" w:color="000000" w:fill="BDD7EE"/>
-            <w:noWrap/>
-            <w:vAlign w:val="bottom"/>
-            <w:hideMark/>
-          </w:tcPr>
-          <w:p>
-            <w:pPr>
+              <w:jc w:val="right"/>
               <w:rPr>
                 <w:rFonts w:ascii="Calibri" w:eastAsia="Times New Roman" w:hAnsi="Calibri" w:cs="Calibri"/>
-                <w:b/>
-                <w:bCs/>
                 <w:color w:val="000000"/>
                 <w:sz w:val="22"/>
                 <w:szCs w:val="22"/>
@@ -11180,13 +11336,10 @@
             </w:pPr>
             <w:r>
               <w:rPr>
-                <w:rFonts w:ascii="Calibri" w:eastAsia="Times New Roman" w:hAnsi="Calibri" w:cs="Calibri"/>
-                <w:b/>
-                <w:bCs/>
+                <w:rFonts w:ascii="Calibri" w:hAnsi="Calibri" w:cs="Calibri"/>
                 <w:color w:val="000000"/>
                 <w:sz w:val="22"/>
                 <w:szCs w:val="22"/>
-                <w:lang w:eastAsia="ja-JP"/>
               </w:rPr>
               <w:t>MAX</w:t>
             </w:r>
@@ -11198,10 +11351,10 @@
             <w:tcBorders>
               <w:top w:val="nil"/>
               <w:left w:val="nil"/>
-              <w:bottom w:val="single" w:sz="4" w:space="0" w:color="auto"/>
-              <w:right w:val="single" w:sz="4" w:space="0" w:color="auto"/>
+              <w:bottom w:val="single" w:sz="4" w:space="0" w:color="FFFFFF"/>
+              <w:right w:val="single" w:sz="4" w:space="0" w:color="FFFFFF"/>
             </w:tcBorders>
-            <w:shd w:val="clear" w:color="000000" w:fill="BDD7EE"/>
+            <w:shd w:val="clear" w:color="E2EFDA" w:fill="E2EFDA"/>
             <w:noWrap/>
             <w:vAlign w:val="bottom"/>
             <w:hideMark/>
@@ -11219,53 +11372,43 @@
             </w:pPr>
             <w:r>
               <w:rPr>
-                <w:rFonts w:ascii="Calibri" w:eastAsia="Times New Roman" w:hAnsi="Calibri" w:cs="Calibri"/>
+                <w:rFonts w:ascii="Calibri" w:hAnsi="Calibri" w:cs="Calibri"/>
                 <w:color w:val="000000"/>
                 <w:sz w:val="22"/>
                 <w:szCs w:val="22"/>
-                <w:lang w:eastAsia="ja-JP"/>
               </w:rPr>
-              <w:t>1</w:t>
-            </w:r>
-            <w:bookmarkStart w:id="22" w:name="_GoBack"/>
-            <w:bookmarkEnd w:id="22"/>
-            <w:r>
-              <w:rPr>
-                <w:rFonts w:ascii="Calibri" w:eastAsia="Times New Roman" w:hAnsi="Calibri" w:cs="Calibri"/>
-                <w:color w:val="000000"/>
-                <w:sz w:val="22"/>
-                <w:szCs w:val="22"/>
-                <w:lang w:eastAsia="ja-JP"/>
-              </w:rPr>
-              <w:t>5</w:t>
+              <w:t>36</w:t>
             </w:r>
           </w:p>
         </w:tc>
         <w:tc>
           <w:tcPr>
-            <w:tcW w:w="1120" w:type="dxa"/>
+            <w:tcW w:w="0" w:type="auto"/>
             <w:tcBorders>
               <w:top w:val="nil"/>
               <w:left w:val="nil"/>
-              <w:bottom w:val="nil"/>
-              <w:right w:val="nil"/>
+              <w:bottom w:val="single" w:sz="4" w:space="0" w:color="FFFFFF"/>
+              <w:right w:val="single" w:sz="4" w:space="0" w:color="FFFFFF"/>
             </w:tcBorders>
-            <w:shd w:val="clear" w:color="auto" w:fill="auto"/>
-            <w:noWrap/>
+            <w:shd w:val="clear" w:color="FCE4D6" w:fill="FCE4D6"/>
             <w:vAlign w:val="bottom"/>
-            <w:hideMark/>
           </w:tcPr>
           <w:p>
             <w:pPr>
-              <w:jc w:val="right"/>
               <w:rPr>
-                <w:rFonts w:ascii="Calibri" w:eastAsia="Times New Roman" w:hAnsi="Calibri" w:cs="Calibri"/>
+                <w:rFonts w:eastAsia="Times New Roman"/>
+                <w:lang w:eastAsia="ja-JP"/>
+              </w:rPr>
+            </w:pPr>
+            <w:r>
+              <w:rPr>
+                <w:rFonts w:ascii="Calibri" w:hAnsi="Calibri" w:cs="Calibri"/>
                 <w:color w:val="000000"/>
                 <w:sz w:val="22"/>
                 <w:szCs w:val="22"/>
-                <w:lang w:eastAsia="ja-JP"/>
               </w:rPr>
-            </w:pPr>
+              <w:t>15.00</w:t>
+            </w:r>
           </w:p>
         </w:tc>
       </w:tr>
@@ -11280,8 +11423,8 @@
         <w:pStyle w:val="Caption"/>
         <w:jc w:val="both"/>
       </w:pPr>
-      <w:bookmarkStart w:id="23" w:name="_Ref477259672"/>
-      <w:bookmarkStart w:id="24" w:name="_Toc480187469"/>
+      <w:bookmarkStart w:id="22" w:name="_Ref477259672"/>
+      <w:bookmarkStart w:id="23" w:name="_Toc480187469"/>
       <w:r>
         <w:t xml:space="preserve">Figure </w:t>
       </w:r>
@@ -11293,17 +11436,22 @@
           <w:t>21</w:t>
         </w:r>
       </w:fldSimple>
+      <w:bookmarkEnd w:id="22"/>
+      <w:r>
+        <w:t xml:space="preserve">: </w:t>
+      </w:r>
+      <w:bookmarkStart w:id="24" w:name="_GoBack"/>
+      <w:bookmarkEnd w:id="24"/>
+      <w:r>
+        <w:t>A table</w:t>
+      </w:r>
+      <w:r>
+        <w:t xml:space="preserve"> that demonstrates the growth of a stat's value based on the stat's level.</w:t>
+      </w:r>
+      <w:r>
+        <w:t xml:space="preserve"> The formula uses the min and max value for the stat below, and interpolates across the two values to generate the growth curve.</w:t>
+      </w:r>
       <w:bookmarkEnd w:id="23"/>
-      <w:r>
-        <w:t xml:space="preserve">: A </w:t>
-      </w:r>
-      <w:r>
-        <w:t xml:space="preserve"> table that demonstrates the growth of a stat's value based on the stat's level.</w:t>
-      </w:r>
-      <w:r>
-        <w:t xml:space="preserve"> The formula uses the min and max value for the stat below, and interpolates across the two values to generate the growth curve.</w:t>
-      </w:r>
-      <w:bookmarkEnd w:id="24"/>
     </w:p>
     <w:p>
       <w:pPr>
@@ -11563,6 +11711,7 @@
         <w:t xml:space="preserve"> priorities </w:t>
       </w:r>
       <w:r>
+        <w:lastRenderedPageBreak/>
         <w:t>dividing them naturally</w:t>
       </w:r>
       <w:r>
@@ -11689,11 +11838,7 @@
         <w:t xml:space="preserve">in which </w:t>
       </w:r>
       <w:r>
-        <w:t xml:space="preserve">to fly around. </w:t>
-      </w:r>
-      <w:r>
-        <w:lastRenderedPageBreak/>
-        <w:t>The game</w:t>
+        <w:t>to fly around. The game</w:t>
       </w:r>
       <w:r>
         <w:t xml:space="preserve"> flow through the Assembly and Challenge phases was also implemented,</w:t>
@@ -12205,7 +12350,10 @@
         <w:t xml:space="preserve"> perfection. After this mistake was made a few times during the artifact’s creation, the developer retargeted towards ensuring that the artifact was finished, as opposed to</w:t>
       </w:r>
       <w:r>
-        <w:t xml:space="preserve"> creating</w:t>
+        <w:t xml:space="preserve"> </w:t>
+      </w:r>
+      <w:r>
+        <w:t>creating</w:t>
       </w:r>
       <w:r>
         <w:t xml:space="preserve"> a set of</w:t>
@@ -12286,10 +12434,7 @@
         <w:t>complex</w:t>
       </w:r>
       <w:r>
-        <w:t xml:space="preserve"> UI engine subsystem that worked within and outside of the SpriteGameRenderer. However, this proved to be a goal that wasn’t worth the amount of effort, in respect to the timeframe of the thesis. In the end, all that was </w:t>
-      </w:r>
-      <w:r>
-        <w:t>essential was support for</w:t>
+        <w:t xml:space="preserve"> UI engine subsystem that worked within and outside of the SpriteGameRenderer. However, this proved to be a goal that wasn’t worth the amount of effort, in respect to the timeframe of the thesis. In the end, all that was essential was support for</w:t>
       </w:r>
       <w:r>
         <w:t xml:space="preserve"> </w:t>
@@ -12676,7 +12821,11 @@
         <w:t>require</w:t>
       </w:r>
       <w:r>
-        <w:t xml:space="preserve"> a few more iterations as well. Because the project’s focus was on creating content and systems to demonstrate mastery of the programming track, less time was spent on</w:t>
+        <w:t xml:space="preserve"> a few more </w:t>
+      </w:r>
+      <w:r>
+        <w:lastRenderedPageBreak/>
+        <w:t>iterations as well. Because the project’s focus was on creating content and systems to demonstrate mastery of the programming track, less time was spent on</w:t>
       </w:r>
       <w:r>
         <w:t xml:space="preserve"> the</w:t>
@@ -14882,7 +15031,7 @@
       <w:rPr>
         <w:noProof/>
       </w:rPr>
-      <w:t>9</w:t>
+      <w:t>11</w:t>
     </w:r>
     <w:r>
       <w:fldChar w:fldCharType="end"/>
@@ -18796,7 +18945,7 @@
 </file>
 
 <file path=customXml/itemProps1.xml><?xml version="1.0" encoding="utf-8"?>
-<ds:datastoreItem xmlns:ds="http://schemas.openxmlformats.org/officeDocument/2006/customXml" ds:itemID="{65527CB5-60D4-4740-B5EF-18314092F330}">
+<ds:datastoreItem xmlns:ds="http://schemas.openxmlformats.org/officeDocument/2006/customXml" ds:itemID="{87B892E2-970C-4083-A45C-43AF25E6B336}">
   <ds:schemaRefs>
     <ds:schemaRef ds:uri="http://schemas.openxmlformats.org/officeDocument/2006/bibliography"/>
   </ds:schemaRefs>

</xml_diff>

<commit_message>
Got started on the thesis presentation
</commit_message>
<xml_diff>
--- a/Docs/Cloudy_Thesis.docx
+++ b/Docs/Cloudy_Thesis.docx
@@ -1177,7 +1177,15 @@
         <w:t xml:space="preserve">, including split-screen game design and </w:t>
       </w:r>
       <w:r>
-        <w:t>shoot-em-up</w:t>
+        <w:t>shoot-</w:t>
+      </w:r>
+      <w:proofErr w:type="spellStart"/>
+      <w:r>
+        <w:t>em</w:t>
+      </w:r>
+      <w:proofErr w:type="spellEnd"/>
+      <w:r>
+        <w:t>-up</w:t>
       </w:r>
       <w:r>
         <w:t xml:space="preserve"> (</w:t>
@@ -1270,7 +1278,15 @@
         <w:t>find</w:t>
       </w:r>
       <w:r>
-        <w:t xml:space="preserve"> games with mechanics, playstyle, and gameplay similar to the proposed mastery project. The researcher then </w:t>
+        <w:t xml:space="preserve"> games with mechanics, playstyle, and gameplay </w:t>
+      </w:r>
+      <w:proofErr w:type="gramStart"/>
+      <w:r>
+        <w:t>similar to</w:t>
+      </w:r>
+      <w:proofErr w:type="gramEnd"/>
+      <w:r>
+        <w:t xml:space="preserve"> the proposed mastery project. The researcher then </w:t>
       </w:r>
       <w:r>
         <w:t>studied</w:t>
@@ -1284,11 +1300,19 @@
       <w:r>
         <w:t xml:space="preserve"> suggested games, including </w:t>
       </w:r>
+      <w:proofErr w:type="spellStart"/>
       <w:r>
         <w:rPr>
           <w:i/>
         </w:rPr>
-        <w:t>Galak-Z</w:t>
+        <w:t>Galak</w:t>
+      </w:r>
+      <w:proofErr w:type="spellEnd"/>
+      <w:r>
+        <w:rPr>
+          <w:i/>
+        </w:rPr>
+        <w:t>-Z</w:t>
       </w:r>
       <w:r>
         <w:t xml:space="preserve"> and </w:t>
@@ -1373,8 +1397,13 @@
         <w:t>"</w:t>
       </w:r>
       <w:r>
-        <w:t>, author Victor Chelaru</w:t>
-      </w:r>
+        <w:t xml:space="preserve">, author Victor </w:t>
+      </w:r>
+      <w:proofErr w:type="spellStart"/>
+      <w:r>
+        <w:t>Chelaru</w:t>
+      </w:r>
+      <w:proofErr w:type="spellEnd"/>
       <w:r>
         <w:t xml:space="preserve"> discusses the nature of Rock Paper Scissors</w:t>
       </w:r>
@@ -1394,7 +1423,15 @@
         <w:t>in which</w:t>
       </w:r>
       <w:r>
-        <w:t xml:space="preserve"> certain attacks have an absolute advantage or tie with others (just like the game the design’s namesake shares). The article goes in-depth on the metagame of “Pure RPS”, where the attacks have no lead up or predictability (grounded units vs flying units in an RTS), “RPS and Signals”, where attacks do have </w:t>
+        <w:t xml:space="preserve"> certain attacks have an absolute advantage or tie with others (just like the game the design’s namesake shares). The article goes in-depth on the metagame of “Pure RPS”, where the attacks have no lead up or predictability (grounded </w:t>
+      </w:r>
+      <w:proofErr w:type="gramStart"/>
+      <w:r>
+        <w:t>units</w:t>
+      </w:r>
+      <w:proofErr w:type="gramEnd"/>
+      <w:r>
+        <w:t xml:space="preserve"> vs flying units in an RTS), “RPS and Signals”, where attacks do have </w:t>
       </w:r>
       <w:r>
         <w:rPr>
@@ -1470,6 +1507,7 @@
           <w:id w:val="134460318"/>
           <w:citation/>
         </w:sdtPr>
+        <w:sdtEndPr/>
         <w:sdtContent>
           <w:r>
             <w:fldChar w:fldCharType="begin"/>
@@ -1604,6 +1642,7 @@
           <w:id w:val="-1641412376"/>
           <w:citation/>
         </w:sdtPr>
+        <w:sdtEndPr/>
         <w:sdtContent>
           <w:r>
             <w:fldChar w:fldCharType="begin"/>
@@ -1717,6 +1756,7 @@
           <w:id w:val="113561228"/>
           <w:citation/>
         </w:sdtPr>
+        <w:sdtEndPr/>
         <w:sdtContent>
           <w:r>
             <w:fldChar w:fldCharType="begin"/>
@@ -1772,7 +1812,15 @@
         <w:t>rogression loops</w:t>
       </w:r>
       <w:r>
-        <w:t xml:space="preserve">, which spiral upward as players gain power in order to accomplish new feats </w:t>
+        <w:t xml:space="preserve">, which spiral upward as players gain power </w:t>
+      </w:r>
+      <w:proofErr w:type="gramStart"/>
+      <w:r>
+        <w:t>in order to</w:t>
+      </w:r>
+      <w:proofErr w:type="gramEnd"/>
+      <w:r>
+        <w:t xml:space="preserve"> accomplish new feats </w:t>
       </w:r>
       <w:r>
         <w:t xml:space="preserve">which </w:t>
@@ -1806,6 +1854,7 @@
           <w:id w:val="2059279903"/>
           <w:citation/>
         </w:sdtPr>
+        <w:sdtEndPr/>
         <w:sdtContent>
           <w:r>
             <w:fldChar w:fldCharType="begin"/>
@@ -2010,6 +2059,7 @@
           <w:id w:val="-901440804"/>
           <w:citation/>
         </w:sdtPr>
+        <w:sdtEndPr/>
         <w:sdtContent>
           <w:r>
             <w:rPr>
@@ -2192,6 +2242,7 @@
           <w:id w:val="1954056332"/>
           <w:citation/>
         </w:sdtPr>
+        <w:sdtEndPr/>
         <w:sdtContent>
           <w:r>
             <w:fldChar w:fldCharType="begin"/>
@@ -2344,13 +2395,27 @@
         <w:rPr>
           <w:i w:val="0"/>
         </w:rPr>
-        <w:t xml:space="preserve"> hav</w:t>
-      </w:r>
+        <w:t xml:space="preserve"> </w:t>
+      </w:r>
+      <w:proofErr w:type="gramStart"/>
       <w:r>
         <w:rPr>
           <w:i w:val="0"/>
         </w:rPr>
-        <w:t>e to pay extremely close attention to their surroundings, as bullets come in various speeds and patterns that can end players</w:t>
+        <w:t>hav</w:t>
+      </w:r>
+      <w:r>
+        <w:rPr>
+          <w:i w:val="0"/>
+        </w:rPr>
+        <w:t>e to</w:t>
+      </w:r>
+      <w:proofErr w:type="gramEnd"/>
+      <w:r>
+        <w:rPr>
+          <w:i w:val="0"/>
+        </w:rPr>
+        <w:t xml:space="preserve"> pay extremely close attention to their surroundings, as bullets come in various speeds and patterns that can end players</w:t>
       </w:r>
       <w:r>
         <w:rPr>
@@ -2378,6 +2443,7 @@
           <w:id w:val="89973335"/>
           <w:citation/>
         </w:sdtPr>
+        <w:sdtEndPr/>
         <w:sdtContent>
           <w:r>
             <w:rPr>
@@ -2558,6 +2624,7 @@
           <w:id w:val="1121957799"/>
           <w:citation/>
         </w:sdtPr>
+        <w:sdtEndPr/>
         <w:sdtContent>
           <w:r>
             <w:fldChar w:fldCharType="begin"/>
@@ -2703,6 +2770,7 @@
           <w:id w:val="970798214"/>
           <w:citation/>
         </w:sdtPr>
+        <w:sdtEndPr/>
         <w:sdtContent>
           <w:r>
             <w:rPr>
@@ -2821,6 +2889,7 @@
           <w:id w:val="-1497575191"/>
           <w:citation/>
         </w:sdtPr>
+        <w:sdtEndPr/>
         <w:sdtContent>
           <w:r>
             <w:fldChar w:fldCharType="begin"/>
@@ -2946,6 +3015,7 @@
           <w:id w:val="-316572177"/>
           <w:citation/>
         </w:sdtPr>
+        <w:sdtEndPr/>
         <w:sdtContent>
           <w:r>
             <w:fldChar w:fldCharType="begin"/>
@@ -3083,8 +3153,13 @@
         </w:rPr>
         <w:t xml:space="preserve">: </w:t>
       </w:r>
-      <w:r>
-        <w:t>Galak-Z's</w:t>
+      <w:proofErr w:type="spellStart"/>
+      <w:r>
+        <w:t>Galak</w:t>
+      </w:r>
+      <w:proofErr w:type="spellEnd"/>
+      <w:r>
+        <w:t>-Z's</w:t>
       </w:r>
       <w:r>
         <w:rPr>
@@ -3096,7 +3171,21 @@
         <w:rPr>
           <w:i w:val="0"/>
         </w:rPr>
-        <w:t>, creating the feel of actually driving a spaceship</w:t>
+        <w:t xml:space="preserve">, creating the feel of </w:t>
+      </w:r>
+      <w:proofErr w:type="gramStart"/>
+      <w:r>
+        <w:rPr>
+          <w:i w:val="0"/>
+        </w:rPr>
+        <w:t>actually driving</w:t>
+      </w:r>
+      <w:proofErr w:type="gramEnd"/>
+      <w:r>
+        <w:rPr>
+          <w:i w:val="0"/>
+        </w:rPr>
+        <w:t xml:space="preserve"> a spaceship</w:t>
       </w:r>
       <w:sdt>
         <w:sdtPr>
@@ -3106,6 +3195,7 @@
           <w:id w:val="-50540253"/>
           <w:citation/>
         </w:sdtPr>
+        <w:sdtEndPr/>
         <w:sdtContent>
           <w:r>
             <w:rPr>
@@ -3159,14 +3249,30 @@
         <w:ind w:firstLine="202"/>
         <w:jc w:val="both"/>
       </w:pPr>
+      <w:proofErr w:type="spellStart"/>
       <w:r>
         <w:rPr>
           <w:i/>
         </w:rPr>
-        <w:t>Galak-Z</w:t>
-      </w:r>
-      <w:r>
-        <w:t xml:space="preserve"> is n, 80’s s</w:t>
+        <w:t>Galak</w:t>
+      </w:r>
+      <w:proofErr w:type="spellEnd"/>
+      <w:r>
+        <w:rPr>
+          <w:i/>
+        </w:rPr>
+        <w:t>-Z</w:t>
+      </w:r>
+      <w:r>
+        <w:t xml:space="preserve"> is </w:t>
+      </w:r>
+      <w:r>
+        <w:t>a</w:t>
+      </w:r>
+      <w:bookmarkStart w:id="5" w:name="_GoBack"/>
+      <w:bookmarkEnd w:id="5"/>
+      <w:r>
+        <w:t>n, 80’s s</w:t>
       </w:r>
       <w:r>
         <w:t xml:space="preserve">ci-fi </w:t>
@@ -3234,11 +3340,19 @@
       <w:r>
         <w:t xml:space="preserve"> as a great reference to aspire and work towards. </w:t>
       </w:r>
+      <w:proofErr w:type="spellStart"/>
       <w:r>
         <w:rPr>
           <w:i/>
         </w:rPr>
-        <w:t>Galak-Z</w:t>
+        <w:t>Galak</w:t>
+      </w:r>
+      <w:proofErr w:type="spellEnd"/>
+      <w:r>
+        <w:rPr>
+          <w:i/>
+        </w:rPr>
+        <w:t>-Z</w:t>
       </w:r>
       <w:r>
         <w:t xml:space="preserve">’s ship controls are also intuitive, and the artifact </w:t>
@@ -3278,6 +3392,7 @@
           <w:id w:val="-975836427"/>
           <w:citation/>
         </w:sdtPr>
+        <w:sdtEndPr/>
         <w:sdtContent>
           <w:r>
             <w:fldChar w:fldCharType="begin"/>
@@ -3317,14 +3432,28 @@
         <w:ind w:firstLine="202"/>
         <w:jc w:val="both"/>
       </w:pPr>
-      <w:r>
-        <w:t>The majority of the games listed have some sort of RPS gameplay, as outlined by Chelaru’s paper</w:t>
+      <w:proofErr w:type="gramStart"/>
+      <w:r>
+        <w:t>The majority of</w:t>
+      </w:r>
+      <w:proofErr w:type="gramEnd"/>
+      <w:r>
+        <w:t xml:space="preserve"> the games listed have some sort of RPS gameplay, as outlined by </w:t>
+      </w:r>
+      <w:proofErr w:type="spellStart"/>
+      <w:r>
+        <w:t>Chelaru’s</w:t>
+      </w:r>
+      <w:proofErr w:type="spellEnd"/>
+      <w:r>
+        <w:t xml:space="preserve"> paper</w:t>
       </w:r>
       <w:sdt>
         <w:sdtPr>
           <w:id w:val="-1583372214"/>
           <w:citation/>
         </w:sdtPr>
+        <w:sdtEndPr/>
         <w:sdtContent>
           <w:r>
             <w:fldChar w:fldCharType="begin"/>
@@ -3369,6 +3498,7 @@
           <w:id w:val="-696235649"/>
           <w:citation/>
         </w:sdtPr>
+        <w:sdtEndPr/>
         <w:sdtContent>
           <w:r>
             <w:fldChar w:fldCharType="begin"/>
@@ -3416,6 +3546,7 @@
           <w:id w:val="95145217"/>
           <w:citation/>
         </w:sdtPr>
+        <w:sdtEndPr/>
         <w:sdtContent>
           <w:r>
             <w:fldChar w:fldCharType="begin"/>
@@ -3472,6 +3603,7 @@
           <w:id w:val="219568096"/>
           <w:citation/>
         </w:sdtPr>
+        <w:sdtEndPr/>
         <w:sdtContent>
           <w:r>
             <w:fldChar w:fldCharType="begin"/>
@@ -3516,6 +3648,7 @@
           <w:id w:val="2060507666"/>
           <w:citation/>
         </w:sdtPr>
+        <w:sdtEndPr/>
         <w:sdtContent>
           <w:r>
             <w:fldChar w:fldCharType="begin"/>
@@ -3538,13 +3671,22 @@
         </w:sdtContent>
       </w:sdt>
       <w:r>
-        <w:t xml:space="preserve">. Because players are able to lure and stack multiple enemies to create hordes that would obliterate the game’s flow via incredibly intense moments, giving the player the option to take a break at any point prevents the game from becoming overwhelming </w:t>
+        <w:t xml:space="preserve">. Because players </w:t>
+      </w:r>
+      <w:proofErr w:type="gramStart"/>
+      <w:r>
+        <w:t>are able to</w:t>
+      </w:r>
+      <w:proofErr w:type="gramEnd"/>
+      <w:r>
+        <w:t xml:space="preserve"> lure and stack multiple enemies to create hordes that would obliterate the game’s flow via incredibly intense moments, giving the player the option to take a break at any point prevents the game from becoming overwhelming </w:t>
       </w:r>
       <w:sdt>
         <w:sdtPr>
           <w:id w:val="-2080964380"/>
           <w:citation/>
         </w:sdtPr>
+        <w:sdtEndPr/>
         <w:sdtContent>
           <w:r>
             <w:fldChar w:fldCharType="begin"/>
@@ -3569,14 +3711,30 @@
       <w:r>
         <w:t xml:space="preserve">. </w:t>
       </w:r>
+      <w:proofErr w:type="spellStart"/>
       <w:r>
         <w:rPr>
           <w:i/>
         </w:rPr>
-        <w:t>Galak-Z</w:t>
-      </w:r>
-      <w:r>
-        <w:t xml:space="preserve"> comes from the other end of the spectrum, where the majority of gameplay isn’t </w:t>
+        <w:t>Galak</w:t>
+      </w:r>
+      <w:proofErr w:type="spellEnd"/>
+      <w:r>
+        <w:rPr>
+          <w:i/>
+        </w:rPr>
+        <w:t>-Z</w:t>
+      </w:r>
+      <w:r>
+        <w:t xml:space="preserve"> comes from the other end of the spectrum, where </w:t>
+      </w:r>
+      <w:proofErr w:type="gramStart"/>
+      <w:r>
+        <w:t>the majority of</w:t>
+      </w:r>
+      <w:proofErr w:type="gramEnd"/>
+      <w:r>
+        <w:t xml:space="preserve"> gameplay isn’t </w:t>
       </w:r>
       <w:r>
         <w:t xml:space="preserve">hectic, but tension </w:t>
@@ -3631,6 +3789,7 @@
           <w:id w:val="866711304"/>
           <w:citation/>
         </w:sdtPr>
+        <w:sdtEndPr/>
         <w:sdtContent>
           <w:r>
             <w:fldChar w:fldCharType="begin"/>
@@ -3672,6 +3831,7 @@
           <w:id w:val="17746636"/>
           <w:citation/>
         </w:sdtPr>
+        <w:sdtEndPr/>
         <w:sdtContent>
           <w:r>
             <w:fldChar w:fldCharType="begin"/>
@@ -3722,6 +3882,7 @@
           <w:id w:val="110867331"/>
           <w:citation/>
         </w:sdtPr>
+        <w:sdtEndPr/>
         <w:sdtContent>
           <w:r>
             <w:rPr>
@@ -3800,6 +3961,7 @@
           <w:id w:val="-724141120"/>
           <w:citation/>
         </w:sdtPr>
+        <w:sdtEndPr/>
         <w:sdtContent>
           <w:r>
             <w:fldChar w:fldCharType="begin"/>
@@ -3848,11 +4010,19 @@
       <w:r>
         <w:t xml:space="preserve"> and </w:t>
       </w:r>
+      <w:proofErr w:type="spellStart"/>
       <w:r>
         <w:rPr>
           <w:i/>
         </w:rPr>
-        <w:t>Galak-Z</w:t>
+        <w:t>Galak</w:t>
+      </w:r>
+      <w:proofErr w:type="spellEnd"/>
+      <w:r>
+        <w:rPr>
+          <w:i/>
+        </w:rPr>
+        <w:t>-Z</w:t>
       </w:r>
       <w:r>
         <w:t xml:space="preserve">’s differing control styles to create the best combat experience for the artifact. As mentioned in </w:t>
@@ -3889,6 +4059,7 @@
           <w:id w:val="940654908"/>
           <w:citation/>
         </w:sdtPr>
+        <w:sdtEndPr/>
         <w:sdtContent>
           <w:r>
             <w:rPr>
@@ -4359,22 +4530,35 @@
         <w:pStyle w:val="Caption"/>
         <w:jc w:val="both"/>
       </w:pPr>
-      <w:bookmarkStart w:id="5" w:name="_Toc480187454"/>
+      <w:bookmarkStart w:id="6" w:name="_Toc480187454"/>
       <w:r>
         <w:t xml:space="preserve">Figure </w:t>
       </w:r>
-      <w:fldSimple w:instr=" SEQ Figure \* ARABIC ">
-        <w:r>
-          <w:rPr>
-            <w:noProof/>
-          </w:rPr>
-          <w:t>5</w:t>
-        </w:r>
-      </w:fldSimple>
+      <w:r>
+        <w:fldChar w:fldCharType="begin"/>
+      </w:r>
+      <w:r>
+        <w:instrText xml:space="preserve"> SEQ Figure \* ARABIC </w:instrText>
+      </w:r>
+      <w:r>
+        <w:fldChar w:fldCharType="separate"/>
+      </w:r>
+      <w:r>
+        <w:rPr>
+          <w:noProof/>
+        </w:rPr>
+        <w:t>5</w:t>
+      </w:r>
+      <w:r>
+        <w:rPr>
+          <w:noProof/>
+        </w:rPr>
+        <w:fldChar w:fldCharType="end"/>
+      </w:r>
       <w:r>
         <w:t>: A game of AllStar, featuring the two main phases of gameplay, Assembly and Challenge.</w:t>
       </w:r>
-      <w:bookmarkEnd w:id="5"/>
+      <w:bookmarkEnd w:id="6"/>
     </w:p>
     <w:p>
       <w:pPr>
@@ -4488,9 +4672,11 @@
       <w:r>
         <w:t xml:space="preserve"> The specific combination of these pickups </w:t>
       </w:r>
+      <w:proofErr w:type="gramStart"/>
       <w:r>
         <w:t>compose</w:t>
       </w:r>
+      <w:proofErr w:type="gramEnd"/>
       <w:r>
         <w:t xml:space="preserve"> a player’s </w:t>
       </w:r>
@@ -4588,25 +4774,38 @@
         <w:pStyle w:val="Caption"/>
         <w:jc w:val="both"/>
       </w:pPr>
-      <w:bookmarkStart w:id="6" w:name="_Toc480187455"/>
+      <w:bookmarkStart w:id="7" w:name="_Toc480187455"/>
       <w:r>
         <w:t xml:space="preserve">Figure </w:t>
       </w:r>
-      <w:fldSimple w:instr=" SEQ Figure \* ARABIC ">
-        <w:r>
-          <w:rPr>
-            <w:noProof/>
-          </w:rPr>
-          <w:t>6</w:t>
-        </w:r>
-      </w:fldSimple>
+      <w:r>
+        <w:fldChar w:fldCharType="begin"/>
+      </w:r>
+      <w:r>
+        <w:instrText xml:space="preserve"> SEQ Figure \* ARABIC </w:instrText>
+      </w:r>
+      <w:r>
+        <w:fldChar w:fldCharType="separate"/>
+      </w:r>
+      <w:r>
+        <w:rPr>
+          <w:noProof/>
+        </w:rPr>
+        <w:t>6</w:t>
+      </w:r>
+      <w:r>
+        <w:rPr>
+          <w:noProof/>
+        </w:rPr>
+        <w:fldChar w:fldCharType="end"/>
+      </w:r>
       <w:r>
         <w:t>: The twelve power-ups, in their respective power families</w:t>
       </w:r>
       <w:r>
         <w:t>.</w:t>
       </w:r>
-      <w:bookmarkEnd w:id="6"/>
+      <w:bookmarkEnd w:id="7"/>
     </w:p>
     <w:p>
       <w:pPr>
@@ -4793,7 +4992,15 @@
         <w:t>cooldown time between shots;</w:t>
       </w:r>
       <w:r>
-        <w:t xml:space="preserve"> and finally </w:t>
+        <w:t xml:space="preserve"> and </w:t>
+      </w:r>
+      <w:proofErr w:type="gramStart"/>
+      <w:r>
+        <w:t>finally</w:t>
+      </w:r>
+      <w:proofErr w:type="gramEnd"/>
+      <w:r>
+        <w:t xml:space="preserve"> </w:t>
       </w:r>
       <w:r>
         <w:rPr>
@@ -4810,12 +5017,14 @@
       <w:r>
         <w:t xml:space="preserve"> </w:t>
       </w:r>
+      <w:proofErr w:type="spellStart"/>
       <w:r>
         <w:rPr>
           <w:i/>
         </w:rPr>
         <w:t>Hp</w:t>
       </w:r>
+      <w:proofErr w:type="spellEnd"/>
       <w:r>
         <w:t>, which increases a pl</w:t>
       </w:r>
@@ -5167,22 +5376,38 @@
         <w:pStyle w:val="Caption"/>
         <w:jc w:val="both"/>
       </w:pPr>
-      <w:bookmarkStart w:id="7" w:name="_Toc480187456"/>
+      <w:bookmarkStart w:id="8" w:name="_Toc480187456"/>
       <w:r>
         <w:t xml:space="preserve">Figure </w:t>
       </w:r>
-      <w:fldSimple w:instr=" SEQ Figure \* ARABIC ">
-        <w:r>
-          <w:rPr>
-            <w:noProof/>
-          </w:rPr>
-          <w:t>7</w:t>
-        </w:r>
-      </w:fldSimple>
+      <w:r>
+        <w:fldChar w:fldCharType="begin"/>
+      </w:r>
+      <w:r>
+        <w:instrText xml:space="preserve"> SEQ Figure \* </w:instrText>
+      </w:r>
+      <w:r>
+        <w:instrText xml:space="preserve">ARABIC </w:instrText>
+      </w:r>
+      <w:r>
+        <w:fldChar w:fldCharType="separate"/>
+      </w:r>
+      <w:r>
+        <w:rPr>
+          <w:noProof/>
+        </w:rPr>
+        <w:t>7</w:t>
+      </w:r>
+      <w:r>
+        <w:rPr>
+          <w:noProof/>
+        </w:rPr>
+        <w:fldChar w:fldCharType="end"/>
+      </w:r>
       <w:r>
         <w:t>: Concept art for the different chassis in the game.</w:t>
       </w:r>
-      <w:bookmarkEnd w:id="7"/>
+      <w:bookmarkEnd w:id="8"/>
     </w:p>
     <w:p>
       <w:pPr>
@@ -5293,31 +5518,60 @@
         <w:pStyle w:val="Caption"/>
         <w:jc w:val="both"/>
       </w:pPr>
-      <w:bookmarkStart w:id="8" w:name="_Toc480187457"/>
+      <w:bookmarkStart w:id="9" w:name="_Toc480187457"/>
       <w:r>
         <w:t xml:space="preserve">Figure </w:t>
       </w:r>
-      <w:fldSimple w:instr=" SEQ Figure \* ARABIC ">
-        <w:r>
-          <w:rPr>
-            <w:noProof/>
-          </w:rPr>
-          <w:t>8</w:t>
-        </w:r>
-      </w:fldSimple>
-      <w:r>
-        <w:t xml:space="preserve">: The spreadshot </w:t>
+      <w:r>
+        <w:fldChar w:fldCharType="begin"/>
+      </w:r>
+      <w:r>
+        <w:instrText xml:space="preserve"> SEQ Figure \* ARABIC </w:instrText>
+      </w:r>
+      <w:r>
+        <w:fldChar w:fldCharType="separate"/>
+      </w:r>
+      <w:r>
+        <w:rPr>
+          <w:noProof/>
+        </w:rPr>
+        <w:t>8</w:t>
+      </w:r>
+      <w:r>
+        <w:rPr>
+          <w:noProof/>
+        </w:rPr>
+        <w:fldChar w:fldCharType="end"/>
+      </w:r>
+      <w:r>
+        <w:t xml:space="preserve">: The </w:t>
+      </w:r>
+      <w:proofErr w:type="spellStart"/>
+      <w:r>
+        <w:t>spreadshot</w:t>
+      </w:r>
+      <w:proofErr w:type="spellEnd"/>
+      <w:r>
+        <w:t xml:space="preserve"> </w:t>
       </w:r>
       <w:r>
         <w:t>weapon</w:t>
       </w:r>
       <w:r>
-        <w:t xml:space="preserve"> (right) encourages players to get in as close as possible to blast enemies with as many shots as possible. The wave gun (left) outranges the spreadshot, but encourages the player to keep enemies at the focal point for optimal damage</w:t>
+        <w:t xml:space="preserve"> (right) encourages players to get in as close as possible to blast enemies with as many shots as possible. The wave gun (left) outranges the </w:t>
+      </w:r>
+      <w:proofErr w:type="spellStart"/>
+      <w:r>
+        <w:t>spreadshot</w:t>
+      </w:r>
+      <w:proofErr w:type="spellEnd"/>
+      <w:r>
+        <w:t>, but encourages the player to keep enemies at the focal point for optimal damage</w:t>
       </w:r>
       <w:r>
         <w:t>.</w:t>
       </w:r>
-      <w:bookmarkEnd w:id="8"/>
+      <w:bookmarkEnd w:id="9"/>
     </w:p>
     <w:p>
       <w:pPr>
@@ -5428,7 +5682,15 @@
         <w:t xml:space="preserve"> power-up boosts – </w:t>
       </w:r>
       <w:r>
-        <w:t>like Quickshot’s large burst</w:t>
+        <w:t xml:space="preserve">like </w:t>
+      </w:r>
+      <w:proofErr w:type="spellStart"/>
+      <w:r>
+        <w:t>Quickshot’s</w:t>
+      </w:r>
+      <w:proofErr w:type="spellEnd"/>
+      <w:r>
+        <w:t xml:space="preserve"> large burst</w:t>
       </w:r>
       <w:r>
         <w:t xml:space="preserve"> in rate of fire for 5 seconds – to </w:t>
@@ -5480,18 +5742,31 @@
           <w:lang w:eastAsia="ja-JP"/>
         </w:rPr>
       </w:pPr>
-      <w:bookmarkStart w:id="9" w:name="_Toc480187458"/>
+      <w:bookmarkStart w:id="10" w:name="_Toc480187458"/>
       <w:r>
         <w:t xml:space="preserve">Figure </w:t>
       </w:r>
-      <w:fldSimple w:instr=" SEQ Figure \* ARABIC ">
-        <w:r>
-          <w:rPr>
-            <w:noProof/>
-          </w:rPr>
-          <w:t>9</w:t>
-        </w:r>
-      </w:fldSimple>
+      <w:r>
+        <w:fldChar w:fldCharType="begin"/>
+      </w:r>
+      <w:r>
+        <w:instrText xml:space="preserve"> SEQ Figure \* ARABIC </w:instrText>
+      </w:r>
+      <w:r>
+        <w:fldChar w:fldCharType="separate"/>
+      </w:r>
+      <w:r>
+        <w:rPr>
+          <w:noProof/>
+        </w:rPr>
+        <w:t>9</w:t>
+      </w:r>
+      <w:r>
+        <w:rPr>
+          <w:noProof/>
+        </w:rPr>
+        <w:fldChar w:fldCharType="end"/>
+      </w:r>
       <w:r>
         <w:t xml:space="preserve">: A player </w:t>
       </w:r>
@@ -5504,7 +5779,7 @@
       <w:r>
         <w:t xml:space="preserve"> active ability to drastically increase shot deflection.</w:t>
       </w:r>
-      <w:bookmarkEnd w:id="9"/>
+      <w:bookmarkEnd w:id="10"/>
     </w:p>
     <w:p>
       <w:pPr>
@@ -5587,7 +5862,15 @@
         <w:t xml:space="preserve"> can be picked up by other players.</w:t>
       </w:r>
       <w:r>
-        <w:t xml:space="preserve"> The defeated player is able to respawn immediately with the starter chassis and resume the arms race with the power-ups and equipment she has remaining.</w:t>
+        <w:t xml:space="preserve"> The defeated player </w:t>
+      </w:r>
+      <w:proofErr w:type="gramStart"/>
+      <w:r>
+        <w:t>is able to</w:t>
+      </w:r>
+      <w:proofErr w:type="gramEnd"/>
+      <w:r>
+        <w:t xml:space="preserve"> respawn immediately with the starter chassis and resume the arms race with the power-ups and equipment she has remaining.</w:t>
       </w:r>
     </w:p>
     <w:p>
@@ -5647,18 +5930,31 @@
         <w:pStyle w:val="Caption"/>
         <w:jc w:val="both"/>
       </w:pPr>
-      <w:bookmarkStart w:id="10" w:name="_Toc480187459"/>
+      <w:bookmarkStart w:id="11" w:name="_Toc480187459"/>
       <w:r>
         <w:t xml:space="preserve">Figure </w:t>
       </w:r>
-      <w:fldSimple w:instr=" SEQ Figure \* ARABIC ">
-        <w:r>
-          <w:rPr>
-            <w:noProof/>
-          </w:rPr>
-          <w:t>10</w:t>
-        </w:r>
-      </w:fldSimple>
+      <w:r>
+        <w:fldChar w:fldCharType="begin"/>
+      </w:r>
+      <w:r>
+        <w:instrText xml:space="preserve"> SEQ Figure \* ARABIC </w:instrText>
+      </w:r>
+      <w:r>
+        <w:fldChar w:fldCharType="separate"/>
+      </w:r>
+      <w:r>
+        <w:rPr>
+          <w:noProof/>
+        </w:rPr>
+        <w:t>10</w:t>
+      </w:r>
+      <w:r>
+        <w:rPr>
+          <w:noProof/>
+        </w:rPr>
+        <w:fldChar w:fldCharType="end"/>
+      </w:r>
       <w:r>
         <w:t xml:space="preserve">: A player taking advantage of </w:t>
       </w:r>
@@ -5668,7 +5964,7 @@
       <w:r>
         <w:t xml:space="preserve"> to sneak up on an enemy ship.</w:t>
       </w:r>
-      <w:bookmarkEnd w:id="10"/>
+      <w:bookmarkEnd w:id="11"/>
     </w:p>
     <w:p>
       <w:pPr>
@@ -5873,25 +6169,38 @@
         <w:pStyle w:val="Caption"/>
         <w:jc w:val="both"/>
       </w:pPr>
-      <w:bookmarkStart w:id="11" w:name="_Toc480187460"/>
+      <w:bookmarkStart w:id="12" w:name="_Toc480187460"/>
       <w:r>
         <w:t xml:space="preserve">Figure </w:t>
       </w:r>
-      <w:fldSimple w:instr=" SEQ Figure \* ARABIC ">
-        <w:r>
-          <w:rPr>
-            <w:noProof/>
-          </w:rPr>
-          <w:t>11</w:t>
-        </w:r>
-      </w:fldSimple>
+      <w:r>
+        <w:fldChar w:fldCharType="begin"/>
+      </w:r>
+      <w:r>
+        <w:instrText xml:space="preserve"> SEQ Figure \* ARABIC </w:instrText>
+      </w:r>
+      <w:r>
+        <w:fldChar w:fldCharType="separate"/>
+      </w:r>
+      <w:r>
+        <w:rPr>
+          <w:noProof/>
+        </w:rPr>
+        <w:t>11</w:t>
+      </w:r>
+      <w:r>
+        <w:rPr>
+          <w:noProof/>
+        </w:rPr>
+        <w:fldChar w:fldCharType="end"/>
+      </w:r>
       <w:r>
         <w:t>: One of the minigame splash screens</w:t>
       </w:r>
       <w:r>
         <w:t>.</w:t>
       </w:r>
-      <w:bookmarkEnd w:id="11"/>
+      <w:bookmarkEnd w:id="12"/>
     </w:p>
     <w:p>
       <w:pPr>
@@ -6155,18 +6464,31 @@
         <w:pStyle w:val="Caption"/>
         <w:jc w:val="both"/>
       </w:pPr>
-      <w:bookmarkStart w:id="12" w:name="_Toc480187461"/>
+      <w:bookmarkStart w:id="13" w:name="_Toc480187461"/>
       <w:r>
         <w:t xml:space="preserve">Figure </w:t>
       </w:r>
-      <w:fldSimple w:instr=" SEQ Figure \* ARABIC ">
-        <w:r>
-          <w:rPr>
-            <w:noProof/>
-          </w:rPr>
-          <w:t>12</w:t>
-        </w:r>
-      </w:fldSimple>
+      <w:r>
+        <w:fldChar w:fldCharType="begin"/>
+      </w:r>
+      <w:r>
+        <w:instrText xml:space="preserve"> SEQ Figure \* ARABIC </w:instrText>
+      </w:r>
+      <w:r>
+        <w:fldChar w:fldCharType="separate"/>
+      </w:r>
+      <w:r>
+        <w:rPr>
+          <w:noProof/>
+        </w:rPr>
+        <w:t>12</w:t>
+      </w:r>
+      <w:r>
+        <w:rPr>
+          <w:noProof/>
+        </w:rPr>
+        <w:fldChar w:fldCharType="end"/>
+      </w:r>
       <w:r>
         <w:t>: The sudden death minigame mode. If there's a tie for points at the end of the game, the tied players are thrown into</w:t>
       </w:r>
@@ -6182,7 +6504,7 @@
         </w:rPr>
         <w:t>.</w:t>
       </w:r>
-      <w:bookmarkEnd w:id="12"/>
+      <w:bookmarkEnd w:id="13"/>
     </w:p>
     <w:p>
       <w:pPr>
@@ -6384,8 +6706,13 @@
         <w:t>is responsible for running</w:t>
       </w:r>
       <w:r>
-        <w:t xml:space="preserve"> gameplay</w:t>
-      </w:r>
+        <w:t xml:space="preserve"> </w:t>
+      </w:r>
+      <w:proofErr w:type="spellStart"/>
+      <w:r>
+        <w:t>gameplay</w:t>
+      </w:r>
+      <w:proofErr w:type="spellEnd"/>
       <w:r>
         <w:t xml:space="preserve"> in</w:t>
       </w:r>
@@ -6437,7 +6764,7 @@
           <w:lang w:eastAsia="ja-JP"/>
         </w:rPr>
         <w:pict w14:anchorId="4E73C614">
-          <v:shape id="_x0000_i1041" type="#_x0000_t75" style="width:251.7pt;height:97.9pt">
+          <v:shape id="_x0000_i1028" type="#_x0000_t75" style="width:251.7pt;height:97.9pt">
             <v:imagedata r:id="rId20" o:title="uml1"/>
           </v:shape>
         </w:pict>
@@ -6448,18 +6775,31 @@
         <w:pStyle w:val="Caption"/>
         <w:jc w:val="both"/>
       </w:pPr>
-      <w:bookmarkStart w:id="13" w:name="_Toc480187462"/>
+      <w:bookmarkStart w:id="14" w:name="_Toc480187462"/>
       <w:r>
         <w:t xml:space="preserve">Figure </w:t>
       </w:r>
-      <w:fldSimple w:instr=" SEQ Figure \* ARABIC ">
-        <w:r>
-          <w:rPr>
-            <w:noProof/>
-          </w:rPr>
-          <w:t>13</w:t>
-        </w:r>
-      </w:fldSimple>
+      <w:r>
+        <w:fldChar w:fldCharType="begin"/>
+      </w:r>
+      <w:r>
+        <w:instrText xml:space="preserve"> SEQ Figure \* ARABIC </w:instrText>
+      </w:r>
+      <w:r>
+        <w:fldChar w:fldCharType="separate"/>
+      </w:r>
+      <w:r>
+        <w:rPr>
+          <w:noProof/>
+        </w:rPr>
+        <w:t>13</w:t>
+      </w:r>
+      <w:r>
+        <w:rPr>
+          <w:noProof/>
+        </w:rPr>
+        <w:fldChar w:fldCharType="end"/>
+      </w:r>
       <w:r>
         <w:t>: A UML Diagram that displays the core</w:t>
       </w:r>
@@ -6472,7 +6812,7 @@
       <w:r>
         <w:t>of the program.</w:t>
       </w:r>
-      <w:bookmarkEnd w:id="13"/>
+      <w:bookmarkEnd w:id="14"/>
     </w:p>
     <w:p>
       <w:pPr>
@@ -6491,6 +6831,7 @@
       <w:r>
         <w:t xml:space="preserve"> game world by populating the world with </w:t>
       </w:r>
+      <w:proofErr w:type="spellStart"/>
       <w:r>
         <w:rPr>
           <w:i/>
@@ -6498,7 +6839,11 @@
         <w:t>Entity</w:t>
       </w:r>
       <w:r>
-        <w:t>s (</w:t>
+        <w:t>s</w:t>
+      </w:r>
+      <w:proofErr w:type="spellEnd"/>
+      <w:r>
+        <w:t xml:space="preserve"> (</w:t>
       </w:r>
       <w:r>
         <w:t>props, enemies, and players</w:t>
@@ -6523,11 +6868,19 @@
       <w:pPr>
         <w:jc w:val="both"/>
       </w:pPr>
+      <w:proofErr w:type="spellStart"/>
       <w:r>
         <w:rPr>
           <w:i/>
         </w:rPr>
-        <w:t>SpriteGameRenderer:</w:t>
+        <w:t>SpriteGameRenderer</w:t>
+      </w:r>
+      <w:proofErr w:type="spellEnd"/>
+      <w:r>
+        <w:rPr>
+          <w:i/>
+        </w:rPr>
+        <w:t>:</w:t>
       </w:r>
     </w:p>
     <w:p>
@@ -6565,12 +6918,14 @@
       <w:r>
         <w:t xml:space="preserve">registered with the </w:t>
       </w:r>
+      <w:proofErr w:type="spellStart"/>
       <w:r>
         <w:rPr>
           <w:i/>
         </w:rPr>
         <w:t>SpriteGameRenderer</w:t>
       </w:r>
+      <w:proofErr w:type="spellEnd"/>
       <w:r>
         <w:t xml:space="preserve">, </w:t>
       </w:r>
@@ -6595,6 +6950,7 @@
       <w:r>
         <w:t xml:space="preserve"> textures and loads them in as </w:t>
       </w:r>
+      <w:proofErr w:type="spellStart"/>
       <w:r>
         <w:rPr>
           <w:i/>
@@ -6602,7 +6958,11 @@
         <w:t>SpriteResource</w:t>
       </w:r>
       <w:r>
-        <w:t xml:space="preserve">s, </w:t>
+        <w:t>s</w:t>
+      </w:r>
+      <w:proofErr w:type="spellEnd"/>
+      <w:r>
+        <w:t xml:space="preserve">, </w:t>
       </w:r>
       <w:r>
         <w:t xml:space="preserve">each of which </w:t>
@@ -6620,7 +6980,15 @@
         <w:t>requires</w:t>
       </w:r>
       <w:r>
-        <w:t xml:space="preserve"> a renderable component, </w:t>
+        <w:t xml:space="preserve"> a </w:t>
+      </w:r>
+      <w:proofErr w:type="spellStart"/>
+      <w:r>
+        <w:t>renderable</w:t>
+      </w:r>
+      <w:proofErr w:type="spellEnd"/>
+      <w:r>
+        <w:t xml:space="preserve"> component, </w:t>
       </w:r>
       <w:r>
         <w:t>it</w:t>
@@ -6659,14 +7027,24 @@
         <w:t>s</w:t>
       </w:r>
       <w:r>
-        <w:t xml:space="preserve"> a SpriteResource object registered in the engine’s </w:t>
-      </w:r>
+        <w:t xml:space="preserve"> a </w:t>
+      </w:r>
+      <w:proofErr w:type="spellStart"/>
+      <w:r>
+        <w:t>SpriteResource</w:t>
+      </w:r>
+      <w:proofErr w:type="spellEnd"/>
+      <w:r>
+        <w:t xml:space="preserve"> object registered in the engine’s </w:t>
+      </w:r>
+      <w:proofErr w:type="spellStart"/>
       <w:r>
         <w:rPr>
           <w:i/>
         </w:rPr>
         <w:t>ResourceDatabase</w:t>
       </w:r>
+      <w:proofErr w:type="spellEnd"/>
       <w:r>
         <w:t xml:space="preserve">, which </w:t>
       </w:r>
@@ -6691,9 +7069,11 @@
       <w:r>
         <w:t xml:space="preserve"> object automatically registers it with the </w:t>
       </w:r>
+      <w:proofErr w:type="spellStart"/>
       <w:r>
         <w:t>SpriteGameRenderer</w:t>
       </w:r>
+      <w:proofErr w:type="spellEnd"/>
       <w:r>
         <w:t xml:space="preserve"> on a rendering layer, </w:t>
       </w:r>
@@ -6927,6 +7307,7 @@
       <w:r>
         <w:t xml:space="preserve"> include </w:t>
       </w:r>
+      <w:proofErr w:type="spellStart"/>
       <w:r>
         <w:rPr>
           <w:i/>
@@ -6939,6 +7320,7 @@
         </w:rPr>
         <w:t>Ship</w:t>
       </w:r>
+      <w:proofErr w:type="spellEnd"/>
       <w:r>
         <w:t xml:space="preserve"> and any individual Enemy ship classes, such as </w:t>
       </w:r>
@@ -6972,6 +7354,7 @@
       <w:r>
         <w:t xml:space="preserve">. TheGame initializes the </w:t>
       </w:r>
+      <w:proofErr w:type="spellStart"/>
       <w:r>
         <w:rPr>
           <w:i/>
@@ -6979,7 +7362,11 @@
         <w:t>PlayerPilot</w:t>
       </w:r>
       <w:r>
-        <w:t xml:space="preserve">s during the ship selection screen, based </w:t>
+        <w:t>s</w:t>
+      </w:r>
+      <w:proofErr w:type="spellEnd"/>
+      <w:r>
+        <w:t xml:space="preserve"> during the ship selection screen, based </w:t>
       </w:r>
       <w:r>
         <w:t>off</w:t>
@@ -7005,12 +7392,14 @@
       <w:r>
         <w:t xml:space="preserve">creates an </w:t>
       </w:r>
+      <w:proofErr w:type="spellStart"/>
       <w:r>
         <w:rPr>
           <w:i/>
         </w:rPr>
         <w:t>InputMap</w:t>
       </w:r>
+      <w:proofErr w:type="spellEnd"/>
       <w:r>
         <w:t xml:space="preserve"> based on </w:t>
       </w:r>
@@ -7064,7 +7453,7 @@
       </w:pPr>
       <w:r>
         <w:pict w14:anchorId="72908563">
-          <v:shape id="_x0000_i1042" type="#_x0000_t75" style="width:251.7pt;height:98.5pt">
+          <v:shape id="_x0000_i1029" type="#_x0000_t75" style="width:251.7pt;height:98.5pt">
             <v:imagedata r:id="rId21" o:title="uml2"/>
           </v:shape>
         </w:pict>
@@ -7078,22 +7467,35 @@
           <w:color w:val="FF0000"/>
         </w:rPr>
       </w:pPr>
-      <w:bookmarkStart w:id="14" w:name="_Toc480187463"/>
+      <w:bookmarkStart w:id="15" w:name="_Toc480187463"/>
       <w:r>
         <w:t xml:space="preserve">Figure </w:t>
       </w:r>
-      <w:fldSimple w:instr=" SEQ Figure \* ARABIC ">
-        <w:r>
-          <w:rPr>
-            <w:noProof/>
-          </w:rPr>
-          <w:t>14</w:t>
-        </w:r>
-      </w:fldSimple>
+      <w:r>
+        <w:fldChar w:fldCharType="begin"/>
+      </w:r>
+      <w:r>
+        <w:instrText xml:space="preserve"> SEQ Figure \* ARABIC </w:instrText>
+      </w:r>
+      <w:r>
+        <w:fldChar w:fldCharType="separate"/>
+      </w:r>
+      <w:r>
+        <w:rPr>
+          <w:noProof/>
+        </w:rPr>
+        <w:t>14</w:t>
+      </w:r>
+      <w:r>
+        <w:rPr>
+          <w:noProof/>
+        </w:rPr>
+        <w:fldChar w:fldCharType="end"/>
+      </w:r>
       <w:r>
         <w:t>: A UML Diagram that shows the relationship for entities and items.</w:t>
       </w:r>
-      <w:bookmarkEnd w:id="14"/>
+      <w:bookmarkEnd w:id="15"/>
     </w:p>
     <w:p>
       <w:pPr>
@@ -7177,6 +7579,7 @@
       <w:r>
         <w:t xml:space="preserve"> and items behind them; </w:t>
       </w:r>
+      <w:proofErr w:type="spellStart"/>
       <w:r>
         <w:rPr>
           <w:i/>
@@ -7186,6 +7589,7 @@
       <w:r>
         <w:t>s</w:t>
       </w:r>
+      <w:proofErr w:type="spellEnd"/>
       <w:r>
         <w:t xml:space="preserve"> – </w:t>
       </w:r>
@@ -7286,22 +7690,35 @@
         <w:pStyle w:val="Caption"/>
         <w:jc w:val="both"/>
       </w:pPr>
-      <w:bookmarkStart w:id="15" w:name="_Toc480187464"/>
+      <w:bookmarkStart w:id="16" w:name="_Toc480187464"/>
       <w:r>
         <w:t xml:space="preserve">Figure </w:t>
       </w:r>
-      <w:fldSimple w:instr=" SEQ Figure \* ARABIC ">
-        <w:r>
-          <w:rPr>
-            <w:noProof/>
-          </w:rPr>
-          <w:t>16</w:t>
-        </w:r>
-      </w:fldSimple>
+      <w:r>
+        <w:fldChar w:fldCharType="begin"/>
+      </w:r>
+      <w:r>
+        <w:instrText xml:space="preserve"> SEQ Figure \* ARABIC </w:instrText>
+      </w:r>
+      <w:r>
+        <w:fldChar w:fldCharType="separate"/>
+      </w:r>
+      <w:r>
+        <w:rPr>
+          <w:noProof/>
+        </w:rPr>
+        <w:t>16</w:t>
+      </w:r>
+      <w:r>
+        <w:rPr>
+          <w:noProof/>
+        </w:rPr>
+        <w:fldChar w:fldCharType="end"/>
+      </w:r>
       <w:r>
         <w:t>: Players getting sucked into a wormhole. Once they reach the center, they'll be shot out of the other corresponding wormhole on the other end, which could be anywhere else in the map.</w:t>
       </w:r>
-      <w:bookmarkEnd w:id="15"/>
+      <w:bookmarkEnd w:id="16"/>
     </w:p>
     <w:p>
       <w:pPr>
@@ -7309,7 +7726,15 @@
         <w:jc w:val="both"/>
       </w:pPr>
       <w:r>
-        <w:t xml:space="preserve">The game splits encounters into two groups, </w:t>
+        <w:t xml:space="preserve">The game splits </w:t>
+      </w:r>
+      <w:proofErr w:type="gramStart"/>
+      <w:r>
+        <w:t>encounters</w:t>
+      </w:r>
+      <w:proofErr w:type="gramEnd"/>
+      <w:r>
+        <w:t xml:space="preserve"> into two groups, </w:t>
       </w:r>
       <w:r>
         <w:rPr>
@@ -7416,22 +7841,35 @@
         <w:pStyle w:val="Caption"/>
         <w:jc w:val="both"/>
       </w:pPr>
-      <w:bookmarkStart w:id="16" w:name="_Toc480187465"/>
+      <w:bookmarkStart w:id="17" w:name="_Toc480187465"/>
       <w:r>
         <w:t xml:space="preserve">Figure </w:t>
       </w:r>
-      <w:fldSimple w:instr=" SEQ Figure \* ARABIC ">
-        <w:r>
-          <w:rPr>
-            <w:noProof/>
-          </w:rPr>
-          <w:t>17</w:t>
-        </w:r>
-      </w:fldSimple>
+      <w:r>
+        <w:fldChar w:fldCharType="begin"/>
+      </w:r>
+      <w:r>
+        <w:instrText xml:space="preserve"> SEQ Figure \* ARABIC </w:instrText>
+      </w:r>
+      <w:r>
+        <w:fldChar w:fldCharType="separate"/>
+      </w:r>
+      <w:r>
+        <w:rPr>
+          <w:noProof/>
+        </w:rPr>
+        <w:t>17</w:t>
+      </w:r>
+      <w:r>
+        <w:rPr>
+          <w:noProof/>
+        </w:rPr>
+        <w:fldChar w:fldCharType="end"/>
+      </w:r>
       <w:r>
         <w:t>: The GameMode clears out any entities within the radius of the encounter, which removes any asteroids that would be colliding with this new encounter.</w:t>
       </w:r>
-      <w:bookmarkEnd w:id="16"/>
+      <w:bookmarkEnd w:id="17"/>
     </w:p>
     <w:p>
       <w:pPr>
@@ -7542,22 +7980,35 @@
         <w:pStyle w:val="Caption"/>
         <w:jc w:val="both"/>
       </w:pPr>
-      <w:bookmarkStart w:id="17" w:name="_Toc480187466"/>
+      <w:bookmarkStart w:id="18" w:name="_Toc480187466"/>
       <w:r>
         <w:t xml:space="preserve">Figure </w:t>
       </w:r>
-      <w:fldSimple w:instr=" SEQ Figure \* ARABIC ">
-        <w:r>
-          <w:rPr>
-            <w:noProof/>
-          </w:rPr>
-          <w:t>18</w:t>
-        </w:r>
-      </w:fldSimple>
+      <w:r>
+        <w:fldChar w:fldCharType="begin"/>
+      </w:r>
+      <w:r>
+        <w:instrText xml:space="preserve"> SEQ Figure \* ARABIC </w:instrText>
+      </w:r>
+      <w:r>
+        <w:fldChar w:fldCharType="separate"/>
+      </w:r>
+      <w:r>
+        <w:rPr>
+          <w:noProof/>
+        </w:rPr>
+        <w:t>18</w:t>
+      </w:r>
+      <w:r>
+        <w:rPr>
+          <w:noProof/>
+        </w:rPr>
+        <w:fldChar w:fldCharType="end"/>
+      </w:r>
       <w:r>
         <w:t>: The encounter is spawned in.</w:t>
       </w:r>
-      <w:bookmarkEnd w:id="17"/>
+      <w:bookmarkEnd w:id="18"/>
     </w:p>
     <w:p>
       <w:pPr>
@@ -7649,22 +8100,35 @@
         <w:pStyle w:val="Caption"/>
         <w:jc w:val="both"/>
       </w:pPr>
-      <w:bookmarkStart w:id="18" w:name="_Toc480187467"/>
+      <w:bookmarkStart w:id="19" w:name="_Toc480187467"/>
       <w:r>
         <w:t xml:space="preserve">Figure </w:t>
       </w:r>
-      <w:fldSimple w:instr=" SEQ Figure \* ARABIC ">
-        <w:r>
-          <w:rPr>
-            <w:noProof/>
-          </w:rPr>
-          <w:t>19</w:t>
-        </w:r>
-      </w:fldSimple>
+      <w:r>
+        <w:fldChar w:fldCharType="begin"/>
+      </w:r>
+      <w:r>
+        <w:instrText xml:space="preserve"> SEQ Figure \* ARABIC </w:instrText>
+      </w:r>
+      <w:r>
+        <w:fldChar w:fldCharType="separate"/>
+      </w:r>
+      <w:r>
+        <w:rPr>
+          <w:noProof/>
+        </w:rPr>
+        <w:t>19</w:t>
+      </w:r>
+      <w:r>
+        <w:rPr>
+          <w:noProof/>
+        </w:rPr>
+        <w:fldChar w:fldCharType="end"/>
+      </w:r>
       <w:r>
         <w:t>: A new encounter attempting to spawn in collides with a previous and fails. A second attempt is made that collides with no others, and succeeds.</w:t>
       </w:r>
-      <w:bookmarkEnd w:id="18"/>
+      <w:bookmarkEnd w:id="19"/>
     </w:p>
     <w:p>
       <w:pPr>
@@ -7678,7 +8142,15 @@
         <w:t>all</w:t>
       </w:r>
       <w:r>
-        <w:t xml:space="preserve"> the previous encounters’ boundaries. This step is to ensure that no entities of another encounter are removed when clearing space for a new encounter. In the figure above, an encounter’s random location is too close to our previous encounter, forcing the encounter to pick another location.</w:t>
+        <w:t xml:space="preserve"> the previous encounters’ boundaries. This step is to ensure that no entities of another encounter are removed when clearing space for a new encounter. In the </w:t>
+      </w:r>
+      <w:proofErr w:type="gramStart"/>
+      <w:r>
+        <w:t>figure</w:t>
+      </w:r>
+      <w:proofErr w:type="gramEnd"/>
+      <w:r>
+        <w:t xml:space="preserve"> above, an encounter’s random location is too close to our previous encounter, forcing the encounter to pick another location.</w:t>
       </w:r>
     </w:p>
     <w:p>
@@ -7712,17 +8184,27 @@
         <w:t xml:space="preserve"> throughout the project. </w:t>
       </w:r>
       <w:r>
-        <w:t>A spreadsheet was created to iterate on and test different power-up values, in order to simplify game balance and better expose the function and dependency of the game’s power ups</w:t>
+        <w:t xml:space="preserve">A spreadsheet was created to iterate on and test different power-up values, </w:t>
+      </w:r>
+      <w:proofErr w:type="gramStart"/>
+      <w:r>
+        <w:t>in order to</w:t>
+      </w:r>
+      <w:proofErr w:type="gramEnd"/>
+      <w:r>
+        <w:t xml:space="preserve"> simplify game balance and better expose the function and dependency of the game’s power ups</w:t>
       </w:r>
       <w:r>
         <w:t xml:space="preserve">. </w:t>
       </w:r>
+      <w:proofErr w:type="spellStart"/>
       <w:r>
         <w:rPr>
           <w:i/>
         </w:rPr>
         <w:t>AllStar’s</w:t>
       </w:r>
+      <w:proofErr w:type="spellEnd"/>
       <w:r>
         <w:t xml:space="preserve"> power-up </w:t>
       </w:r>
@@ -7816,29 +8298,42 @@
         <w:pStyle w:val="Caption"/>
         <w:jc w:val="both"/>
       </w:pPr>
-      <w:bookmarkStart w:id="19" w:name="_Ref477258986"/>
-      <w:bookmarkStart w:id="20" w:name="_Ref477258976"/>
-      <w:bookmarkStart w:id="21" w:name="_Toc480187468"/>
+      <w:bookmarkStart w:id="20" w:name="_Ref477258986"/>
+      <w:bookmarkStart w:id="21" w:name="_Ref477258976"/>
+      <w:bookmarkStart w:id="22" w:name="_Toc480187468"/>
       <w:r>
         <w:t xml:space="preserve">Figure </w:t>
       </w:r>
-      <w:fldSimple w:instr=" SEQ Figure \* ARABIC ">
-        <w:r>
-          <w:rPr>
-            <w:noProof/>
-          </w:rPr>
-          <w:t>20</w:t>
-        </w:r>
-      </w:fldSimple>
-      <w:bookmarkEnd w:id="19"/>
+      <w:r>
+        <w:fldChar w:fldCharType="begin"/>
+      </w:r>
+      <w:r>
+        <w:instrText xml:space="preserve"> SEQ Figure \* ARABIC </w:instrText>
+      </w:r>
+      <w:r>
+        <w:fldChar w:fldCharType="separate"/>
+      </w:r>
+      <w:r>
+        <w:rPr>
+          <w:noProof/>
+        </w:rPr>
+        <w:t>20</w:t>
+      </w:r>
+      <w:r>
+        <w:rPr>
+          <w:noProof/>
+        </w:rPr>
+        <w:fldChar w:fldCharType="end"/>
+      </w:r>
+      <w:bookmarkEnd w:id="20"/>
       <w:r>
         <w:t>: The potential stat growth curves for a stat</w:t>
       </w:r>
-      <w:bookmarkEnd w:id="20"/>
+      <w:bookmarkEnd w:id="21"/>
       <w:r>
         <w:t>.</w:t>
       </w:r>
-      <w:bookmarkEnd w:id="21"/>
+      <w:bookmarkEnd w:id="22"/>
     </w:p>
     <w:p>
       <w:pPr>
@@ -11423,35 +11918,46 @@
         <w:pStyle w:val="Caption"/>
         <w:jc w:val="both"/>
       </w:pPr>
-      <w:bookmarkStart w:id="22" w:name="_Ref477259672"/>
-      <w:bookmarkStart w:id="23" w:name="_Toc480187469"/>
+      <w:bookmarkStart w:id="23" w:name="_Ref477259672"/>
+      <w:bookmarkStart w:id="24" w:name="_Toc480187469"/>
       <w:r>
         <w:t xml:space="preserve">Figure </w:t>
       </w:r>
-      <w:fldSimple w:instr=" SEQ Figure \* ARABIC ">
-        <w:r>
-          <w:rPr>
-            <w:noProof/>
-          </w:rPr>
-          <w:t>21</w:t>
-        </w:r>
-      </w:fldSimple>
-      <w:bookmarkEnd w:id="22"/>
+      <w:r>
+        <w:fldChar w:fldCharType="begin"/>
+      </w:r>
+      <w:r>
+        <w:instrText xml:space="preserve"> SEQ Figure \* ARABIC </w:instrText>
+      </w:r>
+      <w:r>
+        <w:fldChar w:fldCharType="separate"/>
+      </w:r>
+      <w:r>
+        <w:rPr>
+          <w:noProof/>
+        </w:rPr>
+        <w:t>21</w:t>
+      </w:r>
+      <w:r>
+        <w:rPr>
+          <w:noProof/>
+        </w:rPr>
+        <w:fldChar w:fldCharType="end"/>
+      </w:r>
+      <w:bookmarkEnd w:id="23"/>
       <w:r>
         <w:t xml:space="preserve">: </w:t>
       </w:r>
-      <w:bookmarkStart w:id="24" w:name="_GoBack"/>
+      <w:r>
+        <w:t>A table</w:t>
+      </w:r>
+      <w:r>
+        <w:t xml:space="preserve"> that demonstrates the growth of a stat's value based on the stat's level.</w:t>
+      </w:r>
+      <w:r>
+        <w:t xml:space="preserve"> The formula uses the min and max value for the stat below, and interpolates across the two values to generate the growth curve.</w:t>
+      </w:r>
       <w:bookmarkEnd w:id="24"/>
-      <w:r>
-        <w:t>A table</w:t>
-      </w:r>
-      <w:r>
-        <w:t xml:space="preserve"> that demonstrates the growth of a stat's value based on the stat's level.</w:t>
-      </w:r>
-      <w:r>
-        <w:t xml:space="preserve"> The formula uses the min and max value for the stat below, and interpolates across the two values to generate the growth curve.</w:t>
-      </w:r>
-      <w:bookmarkEnd w:id="23"/>
     </w:p>
     <w:p>
       <w:pPr>
@@ -11634,14 +12140,27 @@
       <w:r>
         <w:t xml:space="preserve">Figure </w:t>
       </w:r>
-      <w:fldSimple w:instr=" SEQ Figure \* ARABIC ">
-        <w:r>
-          <w:rPr>
-            <w:noProof/>
-          </w:rPr>
-          <w:t>22</w:t>
-        </w:r>
-      </w:fldSimple>
+      <w:r>
+        <w:fldChar w:fldCharType="begin"/>
+      </w:r>
+      <w:r>
+        <w:instrText xml:space="preserve"> SEQ Figure \* ARABIC </w:instrText>
+      </w:r>
+      <w:r>
+        <w:fldChar w:fldCharType="separate"/>
+      </w:r>
+      <w:r>
+        <w:rPr>
+          <w:noProof/>
+        </w:rPr>
+        <w:t>22</w:t>
+      </w:r>
+      <w:r>
+        <w:rPr>
+          <w:noProof/>
+        </w:rPr>
+        <w:fldChar w:fldCharType="end"/>
+      </w:r>
       <w:bookmarkEnd w:id="25"/>
       <w:r>
         <w:t>: A graph from the information table that show how stats manifest in-game</w:t>
@@ -11741,8 +12260,13 @@
       <w:r>
         <w:t xml:space="preserve"> </w:t>
       </w:r>
-      <w:r>
-        <w:t xml:space="preserve">work  to be </w:t>
+      <w:proofErr w:type="gramStart"/>
+      <w:r>
+        <w:t>work  to</w:t>
+      </w:r>
+      <w:proofErr w:type="gramEnd"/>
+      <w:r>
+        <w:t xml:space="preserve"> be </w:t>
       </w:r>
       <w:r>
         <w:t>undertaken</w:t>
@@ -11876,9 +12400,11 @@
       <w:r>
         <w:t xml:space="preserve"> </w:t>
       </w:r>
+      <w:proofErr w:type="gramStart"/>
       <w:r>
         <w:t>similar to</w:t>
       </w:r>
+      <w:proofErr w:type="gramEnd"/>
       <w:r>
         <w:t xml:space="preserve"> a Proof of Concept Gameplay milestone</w:t>
       </w:r>
@@ -12310,9 +12836,11 @@
       <w:r>
         <w:t xml:space="preserve">. Many of these subsystems were attempted </w:t>
       </w:r>
+      <w:proofErr w:type="gramStart"/>
       <w:r>
         <w:t>in order to</w:t>
       </w:r>
+      <w:proofErr w:type="gramEnd"/>
       <w:r>
         <w:t xml:space="preserve"> </w:t>
       </w:r>
@@ -12329,7 +12857,15 @@
         <w:t xml:space="preserve">. </w:t>
       </w:r>
       <w:r>
-        <w:t xml:space="preserve">The constant desire to do things the “right way” in an attempt to further demonstrate technical mastery wasted time that could have been </w:t>
+        <w:t xml:space="preserve">The constant desire to do things the “right way” </w:t>
+      </w:r>
+      <w:proofErr w:type="gramStart"/>
+      <w:r>
+        <w:t>in an attempt to</w:t>
+      </w:r>
+      <w:proofErr w:type="gramEnd"/>
+      <w:r>
+        <w:t xml:space="preserve"> further demonstrate technical mastery wasted time that could have been </w:t>
       </w:r>
       <w:r>
         <w:t>put to better use</w:t>
@@ -12434,14 +12970,27 @@
         <w:t>complex</w:t>
       </w:r>
       <w:r>
-        <w:t xml:space="preserve"> UI engine subsystem that worked within and outside of the SpriteGameRenderer. However, this proved to be a goal that wasn’t worth the amount of effort, in respect to the timeframe of the thesis. In the end, all that was essential was support for</w:t>
+        <w:t xml:space="preserve"> UI engine subsystem that worked within and outside of the </w:t>
+      </w:r>
+      <w:proofErr w:type="spellStart"/>
+      <w:r>
+        <w:t>SpriteGameRenderer</w:t>
+      </w:r>
+      <w:proofErr w:type="spellEnd"/>
+      <w:r>
+        <w:t>. However, this proved to be a goal that wasn’t worth the amount of effort, in respect to the timeframe of the thesis. In the end, all that was essential was support for</w:t>
       </w:r>
       <w:r>
         <w:t xml:space="preserve"> </w:t>
       </w:r>
       <w:r>
-        <w:t>text and bar graphs inside the SpriteGameRenderer</w:t>
-      </w:r>
+        <w:t xml:space="preserve">text and bar graphs inside the </w:t>
+      </w:r>
+      <w:proofErr w:type="spellStart"/>
+      <w:r>
+        <w:t>SpriteGameRenderer</w:t>
+      </w:r>
+      <w:proofErr w:type="spellEnd"/>
       <w:r>
         <w:t xml:space="preserve"> itself</w:t>
       </w:r>
@@ -12599,7 +13148,15 @@
         <w:t xml:space="preserve">This remained in the project as a to-do until less than a month out, when it was replaced with a system in which players must hold a button to pick up equipment. </w:t>
       </w:r>
       <w:r>
-        <w:t xml:space="preserve">Solving the issue sooner (which ended up being only a 5 minute fix) would have gathered better player feedback and created a more positive gameplay experience. </w:t>
+        <w:t xml:space="preserve">Solving the issue sooner (which ended up being only a </w:t>
+      </w:r>
+      <w:proofErr w:type="gramStart"/>
+      <w:r>
+        <w:t>5 minute</w:t>
+      </w:r>
+      <w:proofErr w:type="gramEnd"/>
+      <w:r>
+        <w:t xml:space="preserve"> fix) would have gathered better player feedback and created a more positive gameplay experience. </w:t>
       </w:r>
     </w:p>
     <w:p>
@@ -12873,6 +13430,7 @@
           <w:docPartUnique/>
         </w:docPartObj>
       </w:sdtPr>
+      <w:sdtEndPr/>
       <w:sdtContent>
         <w:p>
           <w:pPr>
@@ -12887,6 +13445,7 @@
             <w:id w:val="-573587230"/>
             <w:bibliography/>
           </w:sdtPr>
+          <w:sdtEndPr/>
           <w:sdtContent>
             <w:p>
               <w:pPr>
@@ -18945,7 +19504,7 @@
 </file>
 
 <file path=customXml/itemProps1.xml><?xml version="1.0" encoding="utf-8"?>
-<ds:datastoreItem xmlns:ds="http://schemas.openxmlformats.org/officeDocument/2006/customXml" ds:itemID="{87B892E2-970C-4083-A45C-43AF25E6B336}">
+<ds:datastoreItem xmlns:ds="http://schemas.openxmlformats.org/officeDocument/2006/customXml" ds:itemID="{61D480DB-6506-4895-9FA7-2DF308C51B81}">
   <ds:schemaRefs>
     <ds:schemaRef ds:uri="http://schemas.openxmlformats.org/officeDocument/2006/bibliography"/>
   </ds:schemaRefs>

</xml_diff>

<commit_message>
Everything is added. Final commit before defense!
</commit_message>
<xml_diff>
--- a/Docs/Cloudy_Thesis.docx
+++ b/Docs/Cloudy_Thesis.docx
@@ -526,7 +526,13 @@
         <w:rPr>
           <w:color w:val="000000" w:themeColor="text1"/>
         </w:rPr>
-        <w:t xml:space="preserve">60fps </w:t>
+        <w:t>performant</w:t>
+      </w:r>
+      <w:r>
+        <w:rPr>
+          <w:color w:val="000000" w:themeColor="text1"/>
+        </w:rPr>
+        <w:t xml:space="preserve"> </w:t>
       </w:r>
       <w:r>
         <w:rPr>
@@ -574,7 +580,15 @@
         <w:rPr>
           <w:color w:val="000000" w:themeColor="text1"/>
         </w:rPr>
-        <w:t xml:space="preserve"> codebase to its limits, and demonstrates the extents of </w:t>
+        <w:t xml:space="preserve"> codebase to its limits, and </w:t>
+      </w:r>
+      <w:bookmarkStart w:id="1" w:name="_GoBack"/>
+      <w:bookmarkEnd w:id="1"/>
+      <w:r>
+        <w:rPr>
+          <w:color w:val="000000" w:themeColor="text1"/>
+        </w:rPr>
+        <w:t xml:space="preserve">demonstrates the extents of </w:t>
       </w:r>
       <w:r>
         <w:rPr>
@@ -1944,7 +1958,7 @@
           <w:i w:val="0"/>
         </w:rPr>
       </w:pPr>
-      <w:bookmarkStart w:id="1" w:name="_Toc480187450"/>
+      <w:bookmarkStart w:id="2" w:name="_Toc480534255"/>
       <w:r>
         <w:rPr>
           <w:i w:val="0"/>
@@ -2106,7 +2120,7 @@
         </w:rPr>
         <w:t>.</w:t>
       </w:r>
-      <w:bookmarkEnd w:id="1"/>
+      <w:bookmarkEnd w:id="2"/>
     </w:p>
     <w:p>
       <w:pPr>
@@ -2344,7 +2358,7 @@
           <w:i w:val="0"/>
         </w:rPr>
       </w:pPr>
-      <w:bookmarkStart w:id="2" w:name="_Toc480187451"/>
+      <w:bookmarkStart w:id="3" w:name="_Toc480534256"/>
       <w:r>
         <w:rPr>
           <w:i w:val="0"/>
@@ -2483,7 +2497,7 @@
         </w:rPr>
         <w:t>.</w:t>
       </w:r>
-      <w:bookmarkEnd w:id="2"/>
+      <w:bookmarkEnd w:id="3"/>
     </w:p>
     <w:p>
       <w:pPr>
@@ -2718,7 +2732,7 @@
           <w:i w:val="0"/>
         </w:rPr>
       </w:pPr>
-      <w:bookmarkStart w:id="3" w:name="_Toc480187452"/>
+      <w:bookmarkStart w:id="4" w:name="_Toc480534257"/>
       <w:r>
         <w:rPr>
           <w:i w:val="0"/>
@@ -2810,7 +2824,7 @@
         </w:rPr>
         <w:t>.</w:t>
       </w:r>
-      <w:bookmarkEnd w:id="3"/>
+      <w:bookmarkEnd w:id="4"/>
     </w:p>
     <w:p>
       <w:pPr>
@@ -3109,7 +3123,7 @@
           <w:i w:val="0"/>
         </w:rPr>
       </w:pPr>
-      <w:bookmarkStart w:id="4" w:name="_Toc480187453"/>
+      <w:bookmarkStart w:id="5" w:name="_Toc480534258"/>
       <w:r>
         <w:rPr>
           <w:i w:val="0"/>
@@ -3242,7 +3256,7 @@
         </w:rPr>
         <w:t>.</w:t>
       </w:r>
-      <w:bookmarkEnd w:id="4"/>
+      <w:bookmarkEnd w:id="5"/>
     </w:p>
     <w:p>
       <w:pPr>
@@ -4468,8 +4482,6 @@
         <w:keepNext/>
         <w:jc w:val="both"/>
       </w:pPr>
-      <w:bookmarkStart w:id="5" w:name="_GoBack"/>
-      <w:bookmarkEnd w:id="5"/>
       <w:r>
         <w:rPr>
           <w:noProof/>
@@ -4495,7 +4507,7 @@
             <v:path o:extrusionok="f" gradientshapeok="t" o:connecttype="rect"/>
             <o:lock v:ext="edit" aspectratio="t"/>
           </v:shapetype>
-          <v:shape id="_x0000_i1035" type="#_x0000_t75" style="width:251.7pt;height:73.15pt">
+          <v:shape id="_x0000_i1025" type="#_x0000_t75" style="width:251.7pt;height:73.15pt">
             <v:imagedata r:id="rId12" o:title="gameplayFlow"/>
           </v:shape>
         </w:pict>
@@ -4506,18 +4518,31 @@
         <w:pStyle w:val="Caption"/>
         <w:jc w:val="both"/>
       </w:pPr>
-      <w:bookmarkStart w:id="6" w:name="_Toc480187454"/>
+      <w:bookmarkStart w:id="6" w:name="_Toc480534259"/>
       <w:r>
         <w:t xml:space="preserve">Figure </w:t>
       </w:r>
-      <w:fldSimple w:instr=" SEQ Figure \* ARABIC ">
-        <w:r>
-          <w:rPr>
-            <w:noProof/>
-          </w:rPr>
-          <w:t>5</w:t>
-        </w:r>
-      </w:fldSimple>
+      <w:r>
+        <w:fldChar w:fldCharType="begin"/>
+      </w:r>
+      <w:r>
+        <w:instrText xml:space="preserve"> SEQ Figure \* ARABIC </w:instrText>
+      </w:r>
+      <w:r>
+        <w:fldChar w:fldCharType="separate"/>
+      </w:r>
+      <w:r>
+        <w:rPr>
+          <w:noProof/>
+        </w:rPr>
+        <w:t>5</w:t>
+      </w:r>
+      <w:r>
+        <w:rPr>
+          <w:noProof/>
+        </w:rPr>
+        <w:fldChar w:fldCharType="end"/>
+      </w:r>
       <w:r>
         <w:t>: A game of AllStar, featuring the two main phases of gameplay, Assembly and Challenge.</w:t>
       </w:r>
@@ -4737,18 +4762,31 @@
         <w:pStyle w:val="Caption"/>
         <w:jc w:val="both"/>
       </w:pPr>
-      <w:bookmarkStart w:id="7" w:name="_Toc480187455"/>
+      <w:bookmarkStart w:id="7" w:name="_Toc480534260"/>
       <w:r>
         <w:t xml:space="preserve">Figure </w:t>
       </w:r>
-      <w:fldSimple w:instr=" SEQ Figure \* ARABIC ">
-        <w:r>
-          <w:rPr>
-            <w:noProof/>
-          </w:rPr>
-          <w:t>6</w:t>
-        </w:r>
-      </w:fldSimple>
+      <w:r>
+        <w:fldChar w:fldCharType="begin"/>
+      </w:r>
+      <w:r>
+        <w:instrText xml:space="preserve"> SEQ Figure \* ARABIC </w:instrText>
+      </w:r>
+      <w:r>
+        <w:fldChar w:fldCharType="separate"/>
+      </w:r>
+      <w:r>
+        <w:rPr>
+          <w:noProof/>
+        </w:rPr>
+        <w:t>6</w:t>
+      </w:r>
+      <w:r>
+        <w:rPr>
+          <w:noProof/>
+        </w:rPr>
+        <w:fldChar w:fldCharType="end"/>
+      </w:r>
       <w:r>
         <w:t>: The twelve power-ups, in their respective power families</w:t>
       </w:r>
@@ -5326,18 +5364,31 @@
         <w:pStyle w:val="Caption"/>
         <w:jc w:val="both"/>
       </w:pPr>
-      <w:bookmarkStart w:id="8" w:name="_Toc480187456"/>
+      <w:bookmarkStart w:id="8" w:name="_Toc480534261"/>
       <w:r>
         <w:t xml:space="preserve">Figure </w:t>
       </w:r>
-      <w:fldSimple w:instr=" SEQ Figure \* ARABIC ">
-        <w:r>
-          <w:rPr>
-            <w:noProof/>
-          </w:rPr>
-          <w:t>7</w:t>
-        </w:r>
-      </w:fldSimple>
+      <w:r>
+        <w:fldChar w:fldCharType="begin"/>
+      </w:r>
+      <w:r>
+        <w:instrText xml:space="preserve"> SEQ Figure \* ARABIC </w:instrText>
+      </w:r>
+      <w:r>
+        <w:fldChar w:fldCharType="separate"/>
+      </w:r>
+      <w:r>
+        <w:rPr>
+          <w:noProof/>
+        </w:rPr>
+        <w:t>7</w:t>
+      </w:r>
+      <w:r>
+        <w:rPr>
+          <w:noProof/>
+        </w:rPr>
+        <w:fldChar w:fldCharType="end"/>
+      </w:r>
       <w:r>
         <w:t>: Concept art for the different chassis in the game.</w:t>
       </w:r>
@@ -5422,7 +5473,7 @@
       </w:pPr>
       <w:r>
         <w:pict w14:anchorId="3CCB750E">
-          <v:shape id="_x0000_i1025" type="#_x0000_t75" style="width:251.7pt;height:123.85pt">
+          <v:shape id="_x0000_i1026" type="#_x0000_t75" style="width:251.7pt;height:123.85pt">
             <v:imagedata r:id="rId15" o:title="weaponComparison"/>
           </v:shape>
         </w:pict>
@@ -5433,18 +5484,31 @@
         <w:pStyle w:val="Caption"/>
         <w:jc w:val="both"/>
       </w:pPr>
-      <w:bookmarkStart w:id="9" w:name="_Toc480187457"/>
+      <w:bookmarkStart w:id="9" w:name="_Toc480534262"/>
       <w:r>
         <w:t xml:space="preserve">Figure </w:t>
       </w:r>
-      <w:fldSimple w:instr=" SEQ Figure \* ARABIC ">
-        <w:r>
-          <w:rPr>
-            <w:noProof/>
-          </w:rPr>
-          <w:t>8</w:t>
-        </w:r>
-      </w:fldSimple>
+      <w:r>
+        <w:fldChar w:fldCharType="begin"/>
+      </w:r>
+      <w:r>
+        <w:instrText xml:space="preserve"> SEQ Figure \* ARABIC </w:instrText>
+      </w:r>
+      <w:r>
+        <w:fldChar w:fldCharType="separate"/>
+      </w:r>
+      <w:r>
+        <w:rPr>
+          <w:noProof/>
+        </w:rPr>
+        <w:t>8</w:t>
+      </w:r>
+      <w:r>
+        <w:rPr>
+          <w:noProof/>
+        </w:rPr>
+        <w:fldChar w:fldCharType="end"/>
+      </w:r>
       <w:r>
         <w:t xml:space="preserve">: The </w:t>
       </w:r>
@@ -5630,7 +5694,7 @@
           <w:lang w:eastAsia="ja-JP"/>
         </w:rPr>
         <w:pict w14:anchorId="7EBE6841">
-          <v:shape id="_x0000_i1026" type="#_x0000_t75" style="width:251.7pt;height:170.5pt">
+          <v:shape id="_x0000_i1027" type="#_x0000_t75" style="width:251.7pt;height:170.5pt">
             <v:imagedata r:id="rId16" o:title="activeShield"/>
           </v:shape>
         </w:pict>
@@ -5644,18 +5708,31 @@
           <w:lang w:eastAsia="ja-JP"/>
         </w:rPr>
       </w:pPr>
-      <w:bookmarkStart w:id="10" w:name="_Toc480187458"/>
+      <w:bookmarkStart w:id="10" w:name="_Toc480534263"/>
       <w:r>
         <w:t xml:space="preserve">Figure </w:t>
       </w:r>
-      <w:fldSimple w:instr=" SEQ Figure \* ARABIC ">
-        <w:r>
-          <w:rPr>
-            <w:noProof/>
-          </w:rPr>
-          <w:t>9</w:t>
-        </w:r>
-      </w:fldSimple>
+      <w:r>
+        <w:fldChar w:fldCharType="begin"/>
+      </w:r>
+      <w:r>
+        <w:instrText xml:space="preserve"> SEQ Figure \* ARABIC </w:instrText>
+      </w:r>
+      <w:r>
+        <w:fldChar w:fldCharType="separate"/>
+      </w:r>
+      <w:r>
+        <w:rPr>
+          <w:noProof/>
+        </w:rPr>
+        <w:t>9</w:t>
+      </w:r>
+      <w:r>
+        <w:rPr>
+          <w:noProof/>
+        </w:rPr>
+        <w:fldChar w:fldCharType="end"/>
+      </w:r>
       <w:r>
         <w:t xml:space="preserve">: A player </w:t>
       </w:r>
@@ -5819,18 +5896,31 @@
         <w:pStyle w:val="Caption"/>
         <w:jc w:val="both"/>
       </w:pPr>
-      <w:bookmarkStart w:id="11" w:name="_Toc480187459"/>
+      <w:bookmarkStart w:id="11" w:name="_Toc480534264"/>
       <w:r>
         <w:t xml:space="preserve">Figure </w:t>
       </w:r>
-      <w:fldSimple w:instr=" SEQ Figure \* ARABIC ">
-        <w:r>
-          <w:rPr>
-            <w:noProof/>
-          </w:rPr>
-          <w:t>10</w:t>
-        </w:r>
-      </w:fldSimple>
+      <w:r>
+        <w:fldChar w:fldCharType="begin"/>
+      </w:r>
+      <w:r>
+        <w:instrText xml:space="preserve"> SEQ Figure \* ARABIC </w:instrText>
+      </w:r>
+      <w:r>
+        <w:fldChar w:fldCharType="separate"/>
+      </w:r>
+      <w:r>
+        <w:rPr>
+          <w:noProof/>
+        </w:rPr>
+        <w:t>10</w:t>
+      </w:r>
+      <w:r>
+        <w:rPr>
+          <w:noProof/>
+        </w:rPr>
+        <w:fldChar w:fldCharType="end"/>
+      </w:r>
       <w:r>
         <w:t xml:space="preserve">: A player taking advantage of </w:t>
       </w:r>
@@ -6045,18 +6135,31 @@
         <w:pStyle w:val="Caption"/>
         <w:jc w:val="both"/>
       </w:pPr>
-      <w:bookmarkStart w:id="12" w:name="_Toc480187460"/>
+      <w:bookmarkStart w:id="12" w:name="_Toc480534265"/>
       <w:r>
         <w:t xml:space="preserve">Figure </w:t>
       </w:r>
-      <w:fldSimple w:instr=" SEQ Figure \* ARABIC ">
-        <w:r>
-          <w:rPr>
-            <w:noProof/>
-          </w:rPr>
-          <w:t>11</w:t>
-        </w:r>
-      </w:fldSimple>
+      <w:r>
+        <w:fldChar w:fldCharType="begin"/>
+      </w:r>
+      <w:r>
+        <w:instrText xml:space="preserve"> SEQ Figure \* ARABIC </w:instrText>
+      </w:r>
+      <w:r>
+        <w:fldChar w:fldCharType="separate"/>
+      </w:r>
+      <w:r>
+        <w:rPr>
+          <w:noProof/>
+        </w:rPr>
+        <w:t>11</w:t>
+      </w:r>
+      <w:r>
+        <w:rPr>
+          <w:noProof/>
+        </w:rPr>
+        <w:fldChar w:fldCharType="end"/>
+      </w:r>
       <w:r>
         <w:t>: One of the minigame splash screens</w:t>
       </w:r>
@@ -6319,7 +6422,7 @@
       </w:pPr>
       <w:r>
         <w:pict w14:anchorId="1CBE1F2A">
-          <v:shape id="_x0000_i1027" type="#_x0000_t75" style="width:251.15pt;height:141.1pt">
+          <v:shape id="_x0000_i1028" type="#_x0000_t75" style="width:251.15pt;height:141.1pt">
             <v:imagedata r:id="rId19" o:title="suddenDeath"/>
           </v:shape>
         </w:pict>
@@ -6330,18 +6433,31 @@
         <w:pStyle w:val="Caption"/>
         <w:jc w:val="both"/>
       </w:pPr>
-      <w:bookmarkStart w:id="13" w:name="_Toc480187461"/>
+      <w:bookmarkStart w:id="13" w:name="_Toc480534266"/>
       <w:r>
         <w:t xml:space="preserve">Figure </w:t>
       </w:r>
-      <w:fldSimple w:instr=" SEQ Figure \* ARABIC ">
-        <w:r>
-          <w:rPr>
-            <w:noProof/>
-          </w:rPr>
-          <w:t>12</w:t>
-        </w:r>
-      </w:fldSimple>
+      <w:r>
+        <w:fldChar w:fldCharType="begin"/>
+      </w:r>
+      <w:r>
+        <w:instrText xml:space="preserve"> SEQ Figure \* ARABIC </w:instrText>
+      </w:r>
+      <w:r>
+        <w:fldChar w:fldCharType="separate"/>
+      </w:r>
+      <w:r>
+        <w:rPr>
+          <w:noProof/>
+        </w:rPr>
+        <w:t>12</w:t>
+      </w:r>
+      <w:r>
+        <w:rPr>
+          <w:noProof/>
+        </w:rPr>
+        <w:fldChar w:fldCharType="end"/>
+      </w:r>
       <w:r>
         <w:t>: The sudden death minigame mode. If there's a tie for points at the end of the game, the tied players are thrown into</w:t>
       </w:r>
@@ -6617,7 +6733,7 @@
           <w:lang w:eastAsia="ja-JP"/>
         </w:rPr>
         <w:pict w14:anchorId="4E73C614">
-          <v:shape id="_x0000_i1028" type="#_x0000_t75" style="width:251.7pt;height:97.9pt">
+          <v:shape id="_x0000_i1029" type="#_x0000_t75" style="width:251.7pt;height:97.9pt">
             <v:imagedata r:id="rId20" o:title="uml1"/>
           </v:shape>
         </w:pict>
@@ -6628,18 +6744,31 @@
         <w:pStyle w:val="Caption"/>
         <w:jc w:val="both"/>
       </w:pPr>
-      <w:bookmarkStart w:id="14" w:name="_Toc480187462"/>
+      <w:bookmarkStart w:id="14" w:name="_Toc480534267"/>
       <w:r>
         <w:t xml:space="preserve">Figure </w:t>
       </w:r>
-      <w:fldSimple w:instr=" SEQ Figure \* ARABIC ">
-        <w:r>
-          <w:rPr>
-            <w:noProof/>
-          </w:rPr>
-          <w:t>13</w:t>
-        </w:r>
-      </w:fldSimple>
+      <w:r>
+        <w:fldChar w:fldCharType="begin"/>
+      </w:r>
+      <w:r>
+        <w:instrText xml:space="preserve"> SEQ Figure \* ARABIC </w:instrText>
+      </w:r>
+      <w:r>
+        <w:fldChar w:fldCharType="separate"/>
+      </w:r>
+      <w:r>
+        <w:rPr>
+          <w:noProof/>
+        </w:rPr>
+        <w:t>13</w:t>
+      </w:r>
+      <w:r>
+        <w:rPr>
+          <w:noProof/>
+        </w:rPr>
+        <w:fldChar w:fldCharType="end"/>
+      </w:r>
       <w:r>
         <w:t>: A UML Diagram that displays the core</w:t>
       </w:r>
@@ -7293,7 +7422,7 @@
       </w:pPr>
       <w:r>
         <w:pict w14:anchorId="72908563">
-          <v:shape id="_x0000_i1029" type="#_x0000_t75" style="width:251.7pt;height:98.5pt">
+          <v:shape id="_x0000_i1030" type="#_x0000_t75" style="width:251.7pt;height:98.5pt">
             <v:imagedata r:id="rId21" o:title="uml2"/>
           </v:shape>
         </w:pict>
@@ -7307,18 +7436,31 @@
           <w:color w:val="FF0000"/>
         </w:rPr>
       </w:pPr>
-      <w:bookmarkStart w:id="15" w:name="_Toc480187463"/>
+      <w:bookmarkStart w:id="15" w:name="_Toc480534268"/>
       <w:r>
         <w:t xml:space="preserve">Figure </w:t>
       </w:r>
-      <w:fldSimple w:instr=" SEQ Figure \* ARABIC ">
-        <w:r>
-          <w:rPr>
-            <w:noProof/>
-          </w:rPr>
-          <w:t>14</w:t>
-        </w:r>
-      </w:fldSimple>
+      <w:r>
+        <w:fldChar w:fldCharType="begin"/>
+      </w:r>
+      <w:r>
+        <w:instrText xml:space="preserve"> SEQ Figure \* ARABIC </w:instrText>
+      </w:r>
+      <w:r>
+        <w:fldChar w:fldCharType="separate"/>
+      </w:r>
+      <w:r>
+        <w:rPr>
+          <w:noProof/>
+        </w:rPr>
+        <w:t>14</w:t>
+      </w:r>
+      <w:r>
+        <w:rPr>
+          <w:noProof/>
+        </w:rPr>
+        <w:fldChar w:fldCharType="end"/>
+      </w:r>
       <w:r>
         <w:t>: A UML Diagram that shows the relationship for entities and items.</w:t>
       </w:r>
@@ -7517,18 +7659,31 @@
         <w:pStyle w:val="Caption"/>
         <w:jc w:val="both"/>
       </w:pPr>
-      <w:bookmarkStart w:id="16" w:name="_Toc480187464"/>
+      <w:bookmarkStart w:id="16" w:name="_Toc480534269"/>
       <w:r>
         <w:t xml:space="preserve">Figure </w:t>
       </w:r>
-      <w:fldSimple w:instr=" SEQ Figure \* ARABIC ">
-        <w:r>
-          <w:rPr>
-            <w:noProof/>
-          </w:rPr>
-          <w:t>16</w:t>
-        </w:r>
-      </w:fldSimple>
+      <w:r>
+        <w:fldChar w:fldCharType="begin"/>
+      </w:r>
+      <w:r>
+        <w:instrText xml:space="preserve"> SEQ Figure \* ARABIC </w:instrText>
+      </w:r>
+      <w:r>
+        <w:fldChar w:fldCharType="separate"/>
+      </w:r>
+      <w:r>
+        <w:rPr>
+          <w:noProof/>
+        </w:rPr>
+        <w:t>16</w:t>
+      </w:r>
+      <w:r>
+        <w:rPr>
+          <w:noProof/>
+        </w:rPr>
+        <w:fldChar w:fldCharType="end"/>
+      </w:r>
       <w:r>
         <w:t>: Players getting sucked into a wormhole. Once they reach the center, they'll be shot out of the other corresponding wormhole on the other end, which could be anywhere else in the map.</w:t>
       </w:r>
@@ -7655,18 +7810,31 @@
         <w:pStyle w:val="Caption"/>
         <w:jc w:val="both"/>
       </w:pPr>
-      <w:bookmarkStart w:id="17" w:name="_Toc480187465"/>
+      <w:bookmarkStart w:id="17" w:name="_Toc480534270"/>
       <w:r>
         <w:t xml:space="preserve">Figure </w:t>
       </w:r>
-      <w:fldSimple w:instr=" SEQ Figure \* ARABIC ">
-        <w:r>
-          <w:rPr>
-            <w:noProof/>
-          </w:rPr>
-          <w:t>17</w:t>
-        </w:r>
-      </w:fldSimple>
+      <w:r>
+        <w:fldChar w:fldCharType="begin"/>
+      </w:r>
+      <w:r>
+        <w:instrText xml:space="preserve"> SEQ Figure \* ARABIC </w:instrText>
+      </w:r>
+      <w:r>
+        <w:fldChar w:fldCharType="separate"/>
+      </w:r>
+      <w:r>
+        <w:rPr>
+          <w:noProof/>
+        </w:rPr>
+        <w:t>17</w:t>
+      </w:r>
+      <w:r>
+        <w:rPr>
+          <w:noProof/>
+        </w:rPr>
+        <w:fldChar w:fldCharType="end"/>
+      </w:r>
       <w:r>
         <w:t>: The GameMode clears out any entities within the radius of the encounter, which removes any asteroids that would be colliding with this new encounter.</w:t>
       </w:r>
@@ -7781,18 +7949,31 @@
         <w:pStyle w:val="Caption"/>
         <w:jc w:val="both"/>
       </w:pPr>
-      <w:bookmarkStart w:id="18" w:name="_Toc480187466"/>
+      <w:bookmarkStart w:id="18" w:name="_Toc480534271"/>
       <w:r>
         <w:t xml:space="preserve">Figure </w:t>
       </w:r>
-      <w:fldSimple w:instr=" SEQ Figure \* ARABIC ">
-        <w:r>
-          <w:rPr>
-            <w:noProof/>
-          </w:rPr>
-          <w:t>18</w:t>
-        </w:r>
-      </w:fldSimple>
+      <w:r>
+        <w:fldChar w:fldCharType="begin"/>
+      </w:r>
+      <w:r>
+        <w:instrText xml:space="preserve"> SEQ Figure \* ARABIC </w:instrText>
+      </w:r>
+      <w:r>
+        <w:fldChar w:fldCharType="separate"/>
+      </w:r>
+      <w:r>
+        <w:rPr>
+          <w:noProof/>
+        </w:rPr>
+        <w:t>18</w:t>
+      </w:r>
+      <w:r>
+        <w:rPr>
+          <w:noProof/>
+        </w:rPr>
+        <w:fldChar w:fldCharType="end"/>
+      </w:r>
       <w:r>
         <w:t>: The encounter is spawned in.</w:t>
       </w:r>
@@ -7888,18 +8069,31 @@
         <w:pStyle w:val="Caption"/>
         <w:jc w:val="both"/>
       </w:pPr>
-      <w:bookmarkStart w:id="19" w:name="_Toc480187467"/>
+      <w:bookmarkStart w:id="19" w:name="_Toc480534272"/>
       <w:r>
         <w:t xml:space="preserve">Figure </w:t>
       </w:r>
-      <w:fldSimple w:instr=" SEQ Figure \* ARABIC ">
-        <w:r>
-          <w:rPr>
-            <w:noProof/>
-          </w:rPr>
-          <w:t>19</w:t>
-        </w:r>
-      </w:fldSimple>
+      <w:r>
+        <w:fldChar w:fldCharType="begin"/>
+      </w:r>
+      <w:r>
+        <w:instrText xml:space="preserve"> SEQ Figure \* ARABIC </w:instrText>
+      </w:r>
+      <w:r>
+        <w:fldChar w:fldCharType="separate"/>
+      </w:r>
+      <w:r>
+        <w:rPr>
+          <w:noProof/>
+        </w:rPr>
+        <w:t>19</w:t>
+      </w:r>
+      <w:r>
+        <w:rPr>
+          <w:noProof/>
+        </w:rPr>
+        <w:fldChar w:fldCharType="end"/>
+      </w:r>
       <w:r>
         <w:t>: A new encounter attempting to spawn in collides with a previous and fails. A second attempt is made that collides with no others, and succeeds.</w:t>
       </w:r>
@@ -8075,18 +8269,31 @@
       </w:pPr>
       <w:bookmarkStart w:id="20" w:name="_Ref477258986"/>
       <w:bookmarkStart w:id="21" w:name="_Ref477258976"/>
-      <w:bookmarkStart w:id="22" w:name="_Toc480187468"/>
+      <w:bookmarkStart w:id="22" w:name="_Toc480534273"/>
       <w:r>
         <w:t xml:space="preserve">Figure </w:t>
       </w:r>
-      <w:fldSimple w:instr=" SEQ Figure \* ARABIC ">
-        <w:r>
-          <w:rPr>
-            <w:noProof/>
-          </w:rPr>
-          <w:t>20</w:t>
-        </w:r>
-      </w:fldSimple>
+      <w:r>
+        <w:fldChar w:fldCharType="begin"/>
+      </w:r>
+      <w:r>
+        <w:instrText xml:space="preserve"> SEQ Figure \* ARABIC </w:instrText>
+      </w:r>
+      <w:r>
+        <w:fldChar w:fldCharType="separate"/>
+      </w:r>
+      <w:r>
+        <w:rPr>
+          <w:noProof/>
+        </w:rPr>
+        <w:t>20</w:t>
+      </w:r>
+      <w:r>
+        <w:rPr>
+          <w:noProof/>
+        </w:rPr>
+        <w:fldChar w:fldCharType="end"/>
+      </w:r>
       <w:bookmarkEnd w:id="20"/>
       <w:r>
         <w:t>: The potential stat growth curves for a stat</w:t>
@@ -11681,18 +11888,31 @@
         <w:jc w:val="both"/>
       </w:pPr>
       <w:bookmarkStart w:id="23" w:name="_Ref477259672"/>
-      <w:bookmarkStart w:id="24" w:name="_Toc480187469"/>
+      <w:bookmarkStart w:id="24" w:name="_Toc480534274"/>
       <w:r>
         <w:t xml:space="preserve">Figure </w:t>
       </w:r>
-      <w:fldSimple w:instr=" SEQ Figure \* ARABIC ">
-        <w:r>
-          <w:rPr>
-            <w:noProof/>
-          </w:rPr>
-          <w:t>21</w:t>
-        </w:r>
-      </w:fldSimple>
+      <w:r>
+        <w:fldChar w:fldCharType="begin"/>
+      </w:r>
+      <w:r>
+        <w:instrText xml:space="preserve"> SEQ Figure \* ARABIC </w:instrText>
+      </w:r>
+      <w:r>
+        <w:fldChar w:fldCharType="separate"/>
+      </w:r>
+      <w:r>
+        <w:rPr>
+          <w:noProof/>
+        </w:rPr>
+        <w:t>21</w:t>
+      </w:r>
+      <w:r>
+        <w:rPr>
+          <w:noProof/>
+        </w:rPr>
+        <w:fldChar w:fldCharType="end"/>
+      </w:r>
       <w:bookmarkEnd w:id="23"/>
       <w:r>
         <w:t xml:space="preserve">: </w:t>
@@ -11885,18 +12105,31 @@
         </w:rPr>
       </w:pPr>
       <w:bookmarkStart w:id="25" w:name="_Ref477261420"/>
-      <w:bookmarkStart w:id="26" w:name="_Toc480187470"/>
+      <w:bookmarkStart w:id="26" w:name="_Toc480534275"/>
       <w:r>
         <w:t xml:space="preserve">Figure </w:t>
       </w:r>
-      <w:fldSimple w:instr=" SEQ Figure \* ARABIC ">
-        <w:r>
-          <w:rPr>
-            <w:noProof/>
-          </w:rPr>
-          <w:t>22</w:t>
-        </w:r>
-      </w:fldSimple>
+      <w:r>
+        <w:fldChar w:fldCharType="begin"/>
+      </w:r>
+      <w:r>
+        <w:instrText xml:space="preserve"> SEQ Figure \* ARABIC </w:instrText>
+      </w:r>
+      <w:r>
+        <w:fldChar w:fldCharType="separate"/>
+      </w:r>
+      <w:r>
+        <w:rPr>
+          <w:noProof/>
+        </w:rPr>
+        <w:t>22</w:t>
+      </w:r>
+      <w:r>
+        <w:rPr>
+          <w:noProof/>
+        </w:rPr>
+        <w:fldChar w:fldCharType="end"/>
+      </w:r>
       <w:bookmarkEnd w:id="25"/>
       <w:r>
         <w:t>: A graph from the information table that show how stats manifest in-game</w:t>
@@ -13697,7 +13930,7 @@
         </w:rPr>
         <w:fldChar w:fldCharType="separate"/>
       </w:r>
-      <w:hyperlink w:anchor="_Toc480187450" w:history="1">
+      <w:hyperlink w:anchor="_Toc480534255" w:history="1">
         <w:r>
           <w:rPr>
             <w:rStyle w:val="Hyperlink"/>
@@ -13724,7 +13957,7 @@
             <w:noProof/>
             <w:webHidden/>
           </w:rPr>
-          <w:instrText xml:space="preserve"> PAGEREF _Toc480187450 \h </w:instrText>
+          <w:instrText xml:space="preserve"> PAGEREF _Toc480534255 \h </w:instrText>
         </w:r>
         <w:r>
           <w:rPr>
@@ -13769,7 +14002,7 @@
           <w:lang w:eastAsia="ja-JP"/>
         </w:rPr>
       </w:pPr>
-      <w:hyperlink w:anchor="_Toc480187451" w:history="1">
+      <w:hyperlink w:anchor="_Toc480534256" w:history="1">
         <w:r>
           <w:rPr>
             <w:rStyle w:val="Hyperlink"/>
@@ -13796,7 +14029,7 @@
             <w:noProof/>
             <w:webHidden/>
           </w:rPr>
-          <w:instrText xml:space="preserve"> PAGEREF _Toc480187451 \h </w:instrText>
+          <w:instrText xml:space="preserve"> PAGEREF _Toc480534256 \h </w:instrText>
         </w:r>
         <w:r>
           <w:rPr>
@@ -13841,7 +14074,7 @@
           <w:lang w:eastAsia="ja-JP"/>
         </w:rPr>
       </w:pPr>
-      <w:hyperlink w:anchor="_Toc480187452" w:history="1">
+      <w:hyperlink w:anchor="_Toc480534257" w:history="1">
         <w:r>
           <w:rPr>
             <w:rStyle w:val="Hyperlink"/>
@@ -13868,7 +14101,7 @@
             <w:noProof/>
             <w:webHidden/>
           </w:rPr>
-          <w:instrText xml:space="preserve"> PAGEREF _Toc480187452 \h </w:instrText>
+          <w:instrText xml:space="preserve"> PAGEREF _Toc480534257 \h </w:instrText>
         </w:r>
         <w:r>
           <w:rPr>
@@ -13913,7 +14146,7 @@
           <w:lang w:eastAsia="ja-JP"/>
         </w:rPr>
       </w:pPr>
-      <w:hyperlink w:anchor="_Toc480187453" w:history="1">
+      <w:hyperlink w:anchor="_Toc480534258" w:history="1">
         <w:r>
           <w:rPr>
             <w:rStyle w:val="Hyperlink"/>
@@ -13940,7 +14173,7 @@
             <w:noProof/>
             <w:webHidden/>
           </w:rPr>
-          <w:instrText xml:space="preserve"> PAGEREF _Toc480187453 \h </w:instrText>
+          <w:instrText xml:space="preserve"> PAGEREF _Toc480534258 \h </w:instrText>
         </w:r>
         <w:r>
           <w:rPr>
@@ -13985,7 +14218,7 @@
           <w:lang w:eastAsia="ja-JP"/>
         </w:rPr>
       </w:pPr>
-      <w:hyperlink w:anchor="_Toc480187454" w:history="1">
+      <w:hyperlink w:anchor="_Toc480534259" w:history="1">
         <w:r>
           <w:rPr>
             <w:rStyle w:val="Hyperlink"/>
@@ -14012,7 +14245,7 @@
             <w:noProof/>
             <w:webHidden/>
           </w:rPr>
-          <w:instrText xml:space="preserve"> PAGEREF _Toc480187454 \h </w:instrText>
+          <w:instrText xml:space="preserve"> PAGEREF _Toc480534259 \h </w:instrText>
         </w:r>
         <w:r>
           <w:rPr>
@@ -14057,7 +14290,7 @@
           <w:lang w:eastAsia="ja-JP"/>
         </w:rPr>
       </w:pPr>
-      <w:hyperlink w:anchor="_Toc480187455" w:history="1">
+      <w:hyperlink w:anchor="_Toc480534260" w:history="1">
         <w:r>
           <w:rPr>
             <w:rStyle w:val="Hyperlink"/>
@@ -14084,7 +14317,7 @@
             <w:noProof/>
             <w:webHidden/>
           </w:rPr>
-          <w:instrText xml:space="preserve"> PAGEREF _Toc480187455 \h </w:instrText>
+          <w:instrText xml:space="preserve"> PAGEREF _Toc480534260 \h </w:instrText>
         </w:r>
         <w:r>
           <w:rPr>
@@ -14129,7 +14362,7 @@
           <w:lang w:eastAsia="ja-JP"/>
         </w:rPr>
       </w:pPr>
-      <w:hyperlink w:anchor="_Toc480187456" w:history="1">
+      <w:hyperlink w:anchor="_Toc480534261" w:history="1">
         <w:r>
           <w:rPr>
             <w:rStyle w:val="Hyperlink"/>
@@ -14156,7 +14389,7 @@
             <w:noProof/>
             <w:webHidden/>
           </w:rPr>
-          <w:instrText xml:space="preserve"> PAGEREF _Toc480187456 \h </w:instrText>
+          <w:instrText xml:space="preserve"> PAGEREF _Toc480534261 \h </w:instrText>
         </w:r>
         <w:r>
           <w:rPr>
@@ -14201,7 +14434,7 @@
           <w:lang w:eastAsia="ja-JP"/>
         </w:rPr>
       </w:pPr>
-      <w:hyperlink w:anchor="_Toc480187457" w:history="1">
+      <w:hyperlink w:anchor="_Toc480534262" w:history="1">
         <w:r>
           <w:rPr>
             <w:rStyle w:val="Hyperlink"/>
@@ -14228,7 +14461,7 @@
             <w:noProof/>
             <w:webHidden/>
           </w:rPr>
-          <w:instrText xml:space="preserve"> PAGEREF _Toc480187457 \h </w:instrText>
+          <w:instrText xml:space="preserve"> PAGEREF _Toc480534262 \h </w:instrText>
         </w:r>
         <w:r>
           <w:rPr>
@@ -14273,7 +14506,7 @@
           <w:lang w:eastAsia="ja-JP"/>
         </w:rPr>
       </w:pPr>
-      <w:hyperlink w:anchor="_Toc480187458" w:history="1">
+      <w:hyperlink w:anchor="_Toc480534263" w:history="1">
         <w:r>
           <w:rPr>
             <w:rStyle w:val="Hyperlink"/>
@@ -14300,7 +14533,7 @@
             <w:noProof/>
             <w:webHidden/>
           </w:rPr>
-          <w:instrText xml:space="preserve"> PAGEREF _Toc480187458 \h </w:instrText>
+          <w:instrText xml:space="preserve"> PAGEREF _Toc480534263 \h </w:instrText>
         </w:r>
         <w:r>
           <w:rPr>
@@ -14345,7 +14578,7 @@
           <w:lang w:eastAsia="ja-JP"/>
         </w:rPr>
       </w:pPr>
-      <w:hyperlink w:anchor="_Toc480187459" w:history="1">
+      <w:hyperlink w:anchor="_Toc480534264" w:history="1">
         <w:r>
           <w:rPr>
             <w:rStyle w:val="Hyperlink"/>
@@ -14372,7 +14605,7 @@
             <w:noProof/>
             <w:webHidden/>
           </w:rPr>
-          <w:instrText xml:space="preserve"> PAGEREF _Toc480187459 \h </w:instrText>
+          <w:instrText xml:space="preserve"> PAGEREF _Toc480534264 \h </w:instrText>
         </w:r>
         <w:r>
           <w:rPr>
@@ -14417,7 +14650,7 @@
           <w:lang w:eastAsia="ja-JP"/>
         </w:rPr>
       </w:pPr>
-      <w:hyperlink w:anchor="_Toc480187460" w:history="1">
+      <w:hyperlink w:anchor="_Toc480534265" w:history="1">
         <w:r>
           <w:rPr>
             <w:rStyle w:val="Hyperlink"/>
@@ -14444,7 +14677,7 @@
             <w:noProof/>
             <w:webHidden/>
           </w:rPr>
-          <w:instrText xml:space="preserve"> PAGEREF _Toc480187460 \h </w:instrText>
+          <w:instrText xml:space="preserve"> PAGEREF _Toc480534265 \h </w:instrText>
         </w:r>
         <w:r>
           <w:rPr>
@@ -14489,7 +14722,7 @@
           <w:lang w:eastAsia="ja-JP"/>
         </w:rPr>
       </w:pPr>
-      <w:hyperlink w:anchor="_Toc480187461" w:history="1">
+      <w:hyperlink w:anchor="_Toc480534266" w:history="1">
         <w:r>
           <w:rPr>
             <w:rStyle w:val="Hyperlink"/>
@@ -14516,7 +14749,7 @@
             <w:noProof/>
             <w:webHidden/>
           </w:rPr>
-          <w:instrText xml:space="preserve"> PAGEREF _Toc480187461 \h </w:instrText>
+          <w:instrText xml:space="preserve"> PAGEREF _Toc480534266 \h </w:instrText>
         </w:r>
         <w:r>
           <w:rPr>
@@ -14561,7 +14794,7 @@
           <w:lang w:eastAsia="ja-JP"/>
         </w:rPr>
       </w:pPr>
-      <w:hyperlink w:anchor="_Toc480187462" w:history="1">
+      <w:hyperlink w:anchor="_Toc480534267" w:history="1">
         <w:r>
           <w:rPr>
             <w:rStyle w:val="Hyperlink"/>
@@ -14588,7 +14821,7 @@
             <w:noProof/>
             <w:webHidden/>
           </w:rPr>
-          <w:instrText xml:space="preserve"> PAGEREF _Toc480187462 \h </w:instrText>
+          <w:instrText xml:space="preserve"> PAGEREF _Toc480534267 \h </w:instrText>
         </w:r>
         <w:r>
           <w:rPr>
@@ -14633,7 +14866,7 @@
           <w:lang w:eastAsia="ja-JP"/>
         </w:rPr>
       </w:pPr>
-      <w:hyperlink w:anchor="_Toc480187463" w:history="1">
+      <w:hyperlink w:anchor="_Toc480534268" w:history="1">
         <w:r>
           <w:rPr>
             <w:rStyle w:val="Hyperlink"/>
@@ -14660,7 +14893,7 @@
             <w:noProof/>
             <w:webHidden/>
           </w:rPr>
-          <w:instrText xml:space="preserve"> PAGEREF _Toc480187463 \h </w:instrText>
+          <w:instrText xml:space="preserve"> PAGEREF _Toc480534268 \h </w:instrText>
         </w:r>
         <w:r>
           <w:rPr>
@@ -14705,7 +14938,7 @@
           <w:lang w:eastAsia="ja-JP"/>
         </w:rPr>
       </w:pPr>
-      <w:hyperlink w:anchor="_Toc480187464" w:history="1">
+      <w:hyperlink w:anchor="_Toc480534269" w:history="1">
         <w:r>
           <w:rPr>
             <w:rStyle w:val="Hyperlink"/>
@@ -14732,7 +14965,7 @@
             <w:noProof/>
             <w:webHidden/>
           </w:rPr>
-          <w:instrText xml:space="preserve"> PAGEREF _Toc480187464 \h </w:instrText>
+          <w:instrText xml:space="preserve"> PAGEREF _Toc480534269 \h </w:instrText>
         </w:r>
         <w:r>
           <w:rPr>
@@ -14777,7 +15010,7 @@
           <w:lang w:eastAsia="ja-JP"/>
         </w:rPr>
       </w:pPr>
-      <w:hyperlink w:anchor="_Toc480187465" w:history="1">
+      <w:hyperlink w:anchor="_Toc480534270" w:history="1">
         <w:r>
           <w:rPr>
             <w:rStyle w:val="Hyperlink"/>
@@ -14804,7 +15037,7 @@
             <w:noProof/>
             <w:webHidden/>
           </w:rPr>
-          <w:instrText xml:space="preserve"> PAGEREF _Toc480187465 \h </w:instrText>
+          <w:instrText xml:space="preserve"> PAGEREF _Toc480534270 \h </w:instrText>
         </w:r>
         <w:r>
           <w:rPr>
@@ -14849,7 +15082,7 @@
           <w:lang w:eastAsia="ja-JP"/>
         </w:rPr>
       </w:pPr>
-      <w:hyperlink w:anchor="_Toc480187466" w:history="1">
+      <w:hyperlink w:anchor="_Toc480534271" w:history="1">
         <w:r>
           <w:rPr>
             <w:rStyle w:val="Hyperlink"/>
@@ -14876,7 +15109,7 @@
             <w:noProof/>
             <w:webHidden/>
           </w:rPr>
-          <w:instrText xml:space="preserve"> PAGEREF _Toc480187466 \h </w:instrText>
+          <w:instrText xml:space="preserve"> PAGEREF _Toc480534271 \h </w:instrText>
         </w:r>
         <w:r>
           <w:rPr>
@@ -14921,7 +15154,7 @@
           <w:lang w:eastAsia="ja-JP"/>
         </w:rPr>
       </w:pPr>
-      <w:hyperlink w:anchor="_Toc480187467" w:history="1">
+      <w:hyperlink w:anchor="_Toc480534272" w:history="1">
         <w:r>
           <w:rPr>
             <w:rStyle w:val="Hyperlink"/>
@@ -14948,7 +15181,7 @@
             <w:noProof/>
             <w:webHidden/>
           </w:rPr>
-          <w:instrText xml:space="preserve"> PAGEREF _Toc480187467 \h </w:instrText>
+          <w:instrText xml:space="preserve"> PAGEREF _Toc480534272 \h </w:instrText>
         </w:r>
         <w:r>
           <w:rPr>
@@ -14993,7 +15226,7 @@
           <w:lang w:eastAsia="ja-JP"/>
         </w:rPr>
       </w:pPr>
-      <w:hyperlink w:anchor="_Toc480187468" w:history="1">
+      <w:hyperlink w:anchor="_Toc480534273" w:history="1">
         <w:r>
           <w:rPr>
             <w:rStyle w:val="Hyperlink"/>
@@ -15020,7 +15253,7 @@
             <w:noProof/>
             <w:webHidden/>
           </w:rPr>
-          <w:instrText xml:space="preserve"> PAGEREF _Toc480187468 \h </w:instrText>
+          <w:instrText xml:space="preserve"> PAGEREF _Toc480534273 \h </w:instrText>
         </w:r>
         <w:r>
           <w:rPr>
@@ -15065,13 +15298,13 @@
           <w:lang w:eastAsia="ja-JP"/>
         </w:rPr>
       </w:pPr>
-      <w:hyperlink w:anchor="_Toc480187469" w:history="1">
+      <w:hyperlink w:anchor="_Toc480534274" w:history="1">
         <w:r>
           <w:rPr>
             <w:rStyle w:val="Hyperlink"/>
             <w:noProof/>
           </w:rPr>
-          <w:t>Figure 21: A  table that demonstrates the growth of a stat's value based on the stat's level. The formula uses the min and max value for the stat below, and interpolates across the two values to generate the growth curve.</w:t>
+          <w:t>Figure 21: A table that demonstrates the growth of a stat's value based on the stat's level. The formula uses the min and max value for the stat below, and interpolates across the two values to generate the growth curve.</w:t>
         </w:r>
         <w:r>
           <w:rPr>
@@ -15092,7 +15325,7 @@
             <w:noProof/>
             <w:webHidden/>
           </w:rPr>
-          <w:instrText xml:space="preserve"> PAGEREF _Toc480187469 \h </w:instrText>
+          <w:instrText xml:space="preserve"> PAGEREF _Toc480534274 \h </w:instrText>
         </w:r>
         <w:r>
           <w:rPr>
@@ -15137,7 +15370,7 @@
           <w:lang w:eastAsia="ja-JP"/>
         </w:rPr>
       </w:pPr>
-      <w:hyperlink w:anchor="_Toc480187470" w:history="1">
+      <w:hyperlink w:anchor="_Toc480534275" w:history="1">
         <w:r>
           <w:rPr>
             <w:rStyle w:val="Hyperlink"/>
@@ -15164,7 +15397,7 @@
             <w:noProof/>
             <w:webHidden/>
           </w:rPr>
-          <w:instrText xml:space="preserve"> PAGEREF _Toc480187470 \h </w:instrText>
+          <w:instrText xml:space="preserve"> PAGEREF _Toc480534275 \h </w:instrText>
         </w:r>
         <w:r>
           <w:rPr>
@@ -15326,7 +15559,7 @@
       <w:rPr>
         <w:noProof/>
       </w:rPr>
-      <w:t>6</w:t>
+      <w:t>1</w:t>
     </w:r>
     <w:r>
       <w:fldChar w:fldCharType="end"/>
@@ -19240,7 +19473,7 @@
 </file>
 
 <file path=customXml/itemProps1.xml><?xml version="1.0" encoding="utf-8"?>
-<ds:datastoreItem xmlns:ds="http://schemas.openxmlformats.org/officeDocument/2006/customXml" ds:itemID="{68C42527-4C39-4D37-8AA8-DC93B04CB5C1}">
+<ds:datastoreItem xmlns:ds="http://schemas.openxmlformats.org/officeDocument/2006/customXml" ds:itemID="{389F53EC-4017-4B1B-B338-42D7710F91E0}">
   <ds:schemaRefs>
     <ds:schemaRef ds:uri="http://schemas.openxmlformats.org/officeDocument/2006/bibliography"/>
   </ds:schemaRefs>

</xml_diff>

<commit_message>
Updated thesis draft <3
</commit_message>
<xml_diff>
--- a/Docs/Cloudy_Thesis.docx
+++ b/Docs/Cloudy_Thesis.docx
@@ -4351,27 +4351,14 @@
       <w:r>
         <w:t xml:space="preserve">Figure </w:t>
       </w:r>
-      <w:r>
-        <w:fldChar w:fldCharType="begin"/>
-      </w:r>
-      <w:r>
-        <w:instrText xml:space="preserve"> SEQ Figure \* ARABIC </w:instrText>
-      </w:r>
-      <w:r>
-        <w:fldChar w:fldCharType="separate"/>
-      </w:r>
-      <w:r>
-        <w:rPr>
-          <w:noProof/>
-        </w:rPr>
-        <w:t>5</w:t>
-      </w:r>
-      <w:r>
-        <w:rPr>
-          <w:noProof/>
-        </w:rPr>
-        <w:fldChar w:fldCharType="end"/>
-      </w:r>
+      <w:fldSimple w:instr=" SEQ Figure \* ARABIC ">
+        <w:r>
+          <w:rPr>
+            <w:noProof/>
+          </w:rPr>
+          <w:t>5</w:t>
+        </w:r>
+      </w:fldSimple>
       <w:r>
         <w:t>: A game of AllStar, featuring the two main phases of gameplay, Assembly and Challenge.</w:t>
       </w:r>
@@ -4593,27 +4580,14 @@
       <w:r>
         <w:t xml:space="preserve">Figure </w:t>
       </w:r>
-      <w:r>
-        <w:fldChar w:fldCharType="begin"/>
-      </w:r>
-      <w:r>
-        <w:instrText xml:space="preserve"> SEQ Figure \* ARABIC </w:instrText>
-      </w:r>
-      <w:r>
-        <w:fldChar w:fldCharType="separate"/>
-      </w:r>
-      <w:r>
-        <w:rPr>
-          <w:noProof/>
-        </w:rPr>
-        <w:t>6</w:t>
-      </w:r>
-      <w:r>
-        <w:rPr>
-          <w:noProof/>
-        </w:rPr>
-        <w:fldChar w:fldCharType="end"/>
-      </w:r>
+      <w:fldSimple w:instr=" SEQ Figure \* ARABIC ">
+        <w:r>
+          <w:rPr>
+            <w:noProof/>
+          </w:rPr>
+          <w:t>6</w:t>
+        </w:r>
+      </w:fldSimple>
       <w:r>
         <w:t>: The twelve power-ups, in their respective power families</w:t>
       </w:r>
@@ -5185,27 +5159,14 @@
       <w:r>
         <w:t xml:space="preserve">Figure </w:t>
       </w:r>
-      <w:r>
-        <w:fldChar w:fldCharType="begin"/>
-      </w:r>
-      <w:r>
-        <w:instrText xml:space="preserve"> SEQ Figure \* ARABIC </w:instrText>
-      </w:r>
-      <w:r>
-        <w:fldChar w:fldCharType="separate"/>
-      </w:r>
-      <w:r>
-        <w:rPr>
-          <w:noProof/>
-        </w:rPr>
-        <w:t>7</w:t>
-      </w:r>
-      <w:r>
-        <w:rPr>
-          <w:noProof/>
-        </w:rPr>
-        <w:fldChar w:fldCharType="end"/>
-      </w:r>
+      <w:fldSimple w:instr=" SEQ Figure \* ARABIC ">
+        <w:r>
+          <w:rPr>
+            <w:noProof/>
+          </w:rPr>
+          <w:t>7</w:t>
+        </w:r>
+      </w:fldSimple>
       <w:r>
         <w:t>: Concept art for the different chassis in the game.</w:t>
       </w:r>
@@ -5305,27 +5266,14 @@
       <w:r>
         <w:t xml:space="preserve">Figure </w:t>
       </w:r>
-      <w:r>
-        <w:fldChar w:fldCharType="begin"/>
-      </w:r>
-      <w:r>
-        <w:instrText xml:space="preserve"> SEQ Figure \* ARABIC </w:instrText>
-      </w:r>
-      <w:r>
-        <w:fldChar w:fldCharType="separate"/>
-      </w:r>
-      <w:r>
-        <w:rPr>
-          <w:noProof/>
-        </w:rPr>
-        <w:t>8</w:t>
-      </w:r>
-      <w:r>
-        <w:rPr>
-          <w:noProof/>
-        </w:rPr>
-        <w:fldChar w:fldCharType="end"/>
-      </w:r>
+      <w:fldSimple w:instr=" SEQ Figure \* ARABIC ">
+        <w:r>
+          <w:rPr>
+            <w:noProof/>
+          </w:rPr>
+          <w:t>8</w:t>
+        </w:r>
+      </w:fldSimple>
       <w:r>
         <w:t xml:space="preserve">: The spreadshot </w:t>
       </w:r>
@@ -5505,27 +5453,14 @@
       <w:r>
         <w:t xml:space="preserve">Figure </w:t>
       </w:r>
-      <w:r>
-        <w:fldChar w:fldCharType="begin"/>
-      </w:r>
-      <w:r>
-        <w:instrText xml:space="preserve"> SEQ Figure \* ARABIC </w:instrText>
-      </w:r>
-      <w:r>
-        <w:fldChar w:fldCharType="separate"/>
-      </w:r>
-      <w:r>
-        <w:rPr>
-          <w:noProof/>
-        </w:rPr>
-        <w:t>9</w:t>
-      </w:r>
-      <w:r>
-        <w:rPr>
-          <w:noProof/>
-        </w:rPr>
-        <w:fldChar w:fldCharType="end"/>
-      </w:r>
+      <w:fldSimple w:instr=" SEQ Figure \* ARABIC ">
+        <w:r>
+          <w:rPr>
+            <w:noProof/>
+          </w:rPr>
+          <w:t>9</w:t>
+        </w:r>
+      </w:fldSimple>
       <w:r>
         <w:t xml:space="preserve">: A player </w:t>
       </w:r>
@@ -5685,27 +5620,14 @@
       <w:r>
         <w:t xml:space="preserve">Figure </w:t>
       </w:r>
-      <w:r>
-        <w:fldChar w:fldCharType="begin"/>
-      </w:r>
-      <w:r>
-        <w:instrText xml:space="preserve"> SEQ Figure \* ARABIC </w:instrText>
-      </w:r>
-      <w:r>
-        <w:fldChar w:fldCharType="separate"/>
-      </w:r>
-      <w:r>
-        <w:rPr>
-          <w:noProof/>
-        </w:rPr>
-        <w:t>10</w:t>
-      </w:r>
-      <w:r>
-        <w:rPr>
-          <w:noProof/>
-        </w:rPr>
-        <w:fldChar w:fldCharType="end"/>
-      </w:r>
+      <w:fldSimple w:instr=" SEQ Figure \* ARABIC ">
+        <w:r>
+          <w:rPr>
+            <w:noProof/>
+          </w:rPr>
+          <w:t>10</w:t>
+        </w:r>
+      </w:fldSimple>
       <w:r>
         <w:t xml:space="preserve">: A player taking advantage of </w:t>
       </w:r>
@@ -5924,27 +5846,14 @@
       <w:r>
         <w:t xml:space="preserve">Figure </w:t>
       </w:r>
-      <w:r>
-        <w:fldChar w:fldCharType="begin"/>
-      </w:r>
-      <w:r>
-        <w:instrText xml:space="preserve"> SEQ Figure \* ARABIC </w:instrText>
-      </w:r>
-      <w:r>
-        <w:fldChar w:fldCharType="separate"/>
-      </w:r>
-      <w:r>
-        <w:rPr>
-          <w:noProof/>
-        </w:rPr>
-        <w:t>11</w:t>
-      </w:r>
-      <w:r>
-        <w:rPr>
-          <w:noProof/>
-        </w:rPr>
-        <w:fldChar w:fldCharType="end"/>
-      </w:r>
+      <w:fldSimple w:instr=" SEQ Figure \* ARABIC ">
+        <w:r>
+          <w:rPr>
+            <w:noProof/>
+          </w:rPr>
+          <w:t>11</w:t>
+        </w:r>
+      </w:fldSimple>
       <w:r>
         <w:t>: One of the minigame splash screens</w:t>
       </w:r>
@@ -6222,27 +6131,14 @@
       <w:r>
         <w:t xml:space="preserve">Figure </w:t>
       </w:r>
-      <w:r>
-        <w:fldChar w:fldCharType="begin"/>
-      </w:r>
-      <w:r>
-        <w:instrText xml:space="preserve"> SEQ Figure \* ARABIC </w:instrText>
-      </w:r>
-      <w:r>
-        <w:fldChar w:fldCharType="separate"/>
-      </w:r>
-      <w:r>
-        <w:rPr>
-          <w:noProof/>
-        </w:rPr>
-        <w:t>12</w:t>
-      </w:r>
-      <w:r>
-        <w:rPr>
-          <w:noProof/>
-        </w:rPr>
-        <w:fldChar w:fldCharType="end"/>
-      </w:r>
+      <w:fldSimple w:instr=" SEQ Figure \* ARABIC ">
+        <w:r>
+          <w:rPr>
+            <w:noProof/>
+          </w:rPr>
+          <w:t>12</w:t>
+        </w:r>
+      </w:fldSimple>
       <w:r>
         <w:t>: The sudden death minigame mode. If there's a tie for points at the end of the game, the tied players are thrown into</w:t>
       </w:r>
@@ -6528,27 +6424,14 @@
       <w:r>
         <w:t xml:space="preserve">Figure </w:t>
       </w:r>
-      <w:r>
-        <w:fldChar w:fldCharType="begin"/>
-      </w:r>
-      <w:r>
-        <w:instrText xml:space="preserve"> SEQ Figure \* ARABIC </w:instrText>
-      </w:r>
-      <w:r>
-        <w:fldChar w:fldCharType="separate"/>
-      </w:r>
-      <w:r>
-        <w:rPr>
-          <w:noProof/>
-        </w:rPr>
-        <w:t>13</w:t>
-      </w:r>
-      <w:r>
-        <w:rPr>
-          <w:noProof/>
-        </w:rPr>
-        <w:fldChar w:fldCharType="end"/>
-      </w:r>
+      <w:fldSimple w:instr=" SEQ Figure \* ARABIC ">
+        <w:r>
+          <w:rPr>
+            <w:noProof/>
+          </w:rPr>
+          <w:t>13</w:t>
+        </w:r>
+      </w:fldSimple>
       <w:r>
         <w:t>: A UML Diagram that displays the core</w:t>
       </w:r>
@@ -7171,27 +7054,14 @@
       <w:r>
         <w:t xml:space="preserve">Figure </w:t>
       </w:r>
-      <w:r>
-        <w:fldChar w:fldCharType="begin"/>
-      </w:r>
-      <w:r>
-        <w:instrText xml:space="preserve"> SEQ Figure \* ARABIC </w:instrText>
-      </w:r>
-      <w:r>
-        <w:fldChar w:fldCharType="separate"/>
-      </w:r>
-      <w:r>
-        <w:rPr>
-          <w:noProof/>
-        </w:rPr>
-        <w:t>14</w:t>
-      </w:r>
-      <w:r>
-        <w:rPr>
-          <w:noProof/>
-        </w:rPr>
-        <w:fldChar w:fldCharType="end"/>
-      </w:r>
+      <w:fldSimple w:instr=" SEQ Figure \* ARABIC ">
+        <w:r>
+          <w:rPr>
+            <w:noProof/>
+          </w:rPr>
+          <w:t>14</w:t>
+        </w:r>
+      </w:fldSimple>
       <w:r>
         <w:t>: A UML Diagram that shows the relationship for entities and items.</w:t>
       </w:r>
@@ -7392,27 +7262,14 @@
       <w:r>
         <w:t xml:space="preserve">Figure </w:t>
       </w:r>
-      <w:r>
-        <w:fldChar w:fldCharType="begin"/>
-      </w:r>
-      <w:r>
-        <w:instrText xml:space="preserve"> SEQ Figure \* ARABIC </w:instrText>
-      </w:r>
-      <w:r>
-        <w:fldChar w:fldCharType="separate"/>
-      </w:r>
-      <w:r>
-        <w:rPr>
-          <w:noProof/>
-        </w:rPr>
-        <w:t>15</w:t>
-      </w:r>
-      <w:r>
-        <w:rPr>
-          <w:noProof/>
-        </w:rPr>
-        <w:fldChar w:fldCharType="end"/>
-      </w:r>
+      <w:fldSimple w:instr=" SEQ Figure \* ARABIC ">
+        <w:r>
+          <w:rPr>
+            <w:noProof/>
+          </w:rPr>
+          <w:t>15</w:t>
+        </w:r>
+      </w:fldSimple>
       <w:r>
         <w:t>: Players getting sucked into a wormhole. Once they reach the center, they'll be shot out of the other corresponding wormhole on the other end, which could be anywhere else in the map.</w:t>
       </w:r>
@@ -7535,27 +7392,14 @@
       <w:r>
         <w:t xml:space="preserve">Figure </w:t>
       </w:r>
-      <w:r>
-        <w:fldChar w:fldCharType="begin"/>
-      </w:r>
-      <w:r>
-        <w:instrText xml:space="preserve"> SEQ Figure \* ARABIC </w:instrText>
-      </w:r>
-      <w:r>
-        <w:fldChar w:fldCharType="separate"/>
-      </w:r>
-      <w:r>
-        <w:rPr>
-          <w:noProof/>
-        </w:rPr>
-        <w:t>16</w:t>
-      </w:r>
-      <w:r>
-        <w:rPr>
-          <w:noProof/>
-        </w:rPr>
-        <w:fldChar w:fldCharType="end"/>
-      </w:r>
+      <w:fldSimple w:instr=" SEQ Figure \* ARABIC ">
+        <w:r>
+          <w:rPr>
+            <w:noProof/>
+          </w:rPr>
+          <w:t>16</w:t>
+        </w:r>
+      </w:fldSimple>
       <w:r>
         <w:t>: The GameMode clears out any entities within the radius of the encounter, which removes any asteroids that would be colliding with this new encounter.</w:t>
       </w:r>
@@ -7674,27 +7518,14 @@
       <w:r>
         <w:t xml:space="preserve">Figure </w:t>
       </w:r>
-      <w:r>
-        <w:fldChar w:fldCharType="begin"/>
-      </w:r>
-      <w:r>
-        <w:instrText xml:space="preserve"> SEQ Figure \* ARABIC </w:instrText>
-      </w:r>
-      <w:r>
-        <w:fldChar w:fldCharType="separate"/>
-      </w:r>
-      <w:r>
-        <w:rPr>
-          <w:noProof/>
-        </w:rPr>
-        <w:t>17</w:t>
-      </w:r>
-      <w:r>
-        <w:rPr>
-          <w:noProof/>
-        </w:rPr>
-        <w:fldChar w:fldCharType="end"/>
-      </w:r>
+      <w:fldSimple w:instr=" SEQ Figure \* ARABIC ">
+        <w:r>
+          <w:rPr>
+            <w:noProof/>
+          </w:rPr>
+          <w:t>17</w:t>
+        </w:r>
+      </w:fldSimple>
       <w:r>
         <w:t>: The encounter is spawned in.</w:t>
       </w:r>
@@ -7794,27 +7625,14 @@
       <w:r>
         <w:t xml:space="preserve">Figure </w:t>
       </w:r>
-      <w:r>
-        <w:fldChar w:fldCharType="begin"/>
-      </w:r>
-      <w:r>
-        <w:instrText xml:space="preserve"> SEQ Figure \* ARABIC </w:instrText>
-      </w:r>
-      <w:r>
-        <w:fldChar w:fldCharType="separate"/>
-      </w:r>
-      <w:r>
-        <w:rPr>
-          <w:noProof/>
-        </w:rPr>
-        <w:t>18</w:t>
-      </w:r>
-      <w:r>
-        <w:rPr>
-          <w:noProof/>
-        </w:rPr>
-        <w:fldChar w:fldCharType="end"/>
-      </w:r>
+      <w:fldSimple w:instr=" SEQ Figure \* ARABIC ">
+        <w:r>
+          <w:rPr>
+            <w:noProof/>
+          </w:rPr>
+          <w:t>18</w:t>
+        </w:r>
+      </w:fldSimple>
       <w:r>
         <w:t>: A new encounter attempting to spawn in collides with a previous and fails. A second attempt is made that collides with no others, and succeeds.</w:t>
       </w:r>
@@ -7976,27 +7794,14 @@
       <w:r>
         <w:t xml:space="preserve">Figure </w:t>
       </w:r>
-      <w:r>
-        <w:fldChar w:fldCharType="begin"/>
-      </w:r>
-      <w:r>
-        <w:instrText xml:space="preserve"> SEQ Figure \* ARABIC </w:instrText>
-      </w:r>
-      <w:r>
-        <w:fldChar w:fldCharType="separate"/>
-      </w:r>
-      <w:r>
-        <w:rPr>
-          <w:noProof/>
-        </w:rPr>
-        <w:t>19</w:t>
-      </w:r>
-      <w:r>
-        <w:rPr>
-          <w:noProof/>
-        </w:rPr>
-        <w:fldChar w:fldCharType="end"/>
-      </w:r>
+      <w:fldSimple w:instr=" SEQ Figure \* ARABIC ">
+        <w:r>
+          <w:rPr>
+            <w:noProof/>
+          </w:rPr>
+          <w:t>19</w:t>
+        </w:r>
+      </w:fldSimple>
       <w:bookmarkEnd w:id="19"/>
       <w:r>
         <w:t>: The potential stat growth curves for a stat</w:t>
@@ -11595,27 +11400,14 @@
       <w:r>
         <w:t xml:space="preserve">Figure </w:t>
       </w:r>
-      <w:r>
-        <w:fldChar w:fldCharType="begin"/>
-      </w:r>
-      <w:r>
-        <w:instrText xml:space="preserve"> SEQ Figure \* ARABIC </w:instrText>
-      </w:r>
-      <w:r>
-        <w:fldChar w:fldCharType="separate"/>
-      </w:r>
-      <w:r>
-        <w:rPr>
-          <w:noProof/>
-        </w:rPr>
-        <w:t>20</w:t>
-      </w:r>
-      <w:r>
-        <w:rPr>
-          <w:noProof/>
-        </w:rPr>
-        <w:fldChar w:fldCharType="end"/>
-      </w:r>
+      <w:fldSimple w:instr=" SEQ Figure \* ARABIC ">
+        <w:r>
+          <w:rPr>
+            <w:noProof/>
+          </w:rPr>
+          <w:t>20</w:t>
+        </w:r>
+      </w:fldSimple>
       <w:bookmarkEnd w:id="22"/>
       <w:r>
         <w:t xml:space="preserve">: </w:t>
@@ -11812,27 +11604,14 @@
       <w:r>
         <w:t xml:space="preserve">Figure </w:t>
       </w:r>
-      <w:r>
-        <w:fldChar w:fldCharType="begin"/>
-      </w:r>
-      <w:r>
-        <w:instrText xml:space="preserve"> SEQ Figure \* ARABIC </w:instrText>
-      </w:r>
-      <w:r>
-        <w:fldChar w:fldCharType="separate"/>
-      </w:r>
-      <w:r>
-        <w:rPr>
-          <w:noProof/>
-        </w:rPr>
-        <w:t>21</w:t>
-      </w:r>
-      <w:r>
-        <w:rPr>
-          <w:noProof/>
-        </w:rPr>
-        <w:fldChar w:fldCharType="end"/>
-      </w:r>
+      <w:fldSimple w:instr=" SEQ Figure \* ARABIC ">
+        <w:r>
+          <w:rPr>
+            <w:noProof/>
+          </w:rPr>
+          <w:t>21</w:t>
+        </w:r>
+      </w:fldSimple>
       <w:bookmarkEnd w:id="24"/>
       <w:r>
         <w:t>: A graph from the information table that show how stats manifest in-game</w:t>
@@ -13149,7 +12928,6 @@
                   <w:p>
                     <w:pPr>
                       <w:pStyle w:val="Bibliography"/>
-                      <w:jc w:val="both"/>
                       <w:rPr>
                         <w:noProof/>
                       </w:rPr>
@@ -13197,7 +12975,6 @@
                   <w:p>
                     <w:pPr>
                       <w:pStyle w:val="Bibliography"/>
-                      <w:jc w:val="both"/>
                       <w:rPr>
                         <w:noProof/>
                       </w:rPr>
@@ -13245,7 +13022,6 @@
                   <w:p>
                     <w:pPr>
                       <w:pStyle w:val="Bibliography"/>
-                      <w:jc w:val="both"/>
                       <w:rPr>
                         <w:noProof/>
                       </w:rPr>
@@ -13293,7 +13069,6 @@
                   <w:p>
                     <w:pPr>
                       <w:pStyle w:val="Bibliography"/>
-                      <w:jc w:val="both"/>
                       <w:rPr>
                         <w:noProof/>
                       </w:rPr>
@@ -13355,7 +13130,6 @@
                   <w:p>
                     <w:pPr>
                       <w:pStyle w:val="Bibliography"/>
-                      <w:jc w:val="both"/>
                       <w:rPr>
                         <w:noProof/>
                       </w:rPr>
@@ -13403,7 +13177,6 @@
                   <w:p>
                     <w:pPr>
                       <w:pStyle w:val="Bibliography"/>
-                      <w:jc w:val="both"/>
                       <w:rPr>
                         <w:noProof/>
                       </w:rPr>
@@ -13451,7 +13224,6 @@
                   <w:p>
                     <w:pPr>
                       <w:pStyle w:val="Bibliography"/>
-                      <w:jc w:val="both"/>
                       <w:rPr>
                         <w:noProof/>
                       </w:rPr>
@@ -13499,7 +13271,6 @@
                   <w:p>
                     <w:pPr>
                       <w:pStyle w:val="Bibliography"/>
-                      <w:jc w:val="both"/>
                       <w:rPr>
                         <w:noProof/>
                       </w:rPr>
@@ -15165,7 +14936,24 @@
         <w:t xml:space="preserve">The </w:t>
       </w:r>
       <w:r>
-        <w:t xml:space="preserve">SpriteGameRenderer allows sprites to self-register to various SpriteLayers, which each have an in-place linked list of the various Renderable2Ds on that layer. A BufferedMeshRenderer is used to batch together draw calls and flush once the state is significantly changed. </w:t>
+        <w:t>SpriteGameRenderer allows sprites</w:t>
+      </w:r>
+      <w:r>
+        <w:t xml:space="preserve"> and other renderables</w:t>
+      </w:r>
+      <w:r>
+        <w:t xml:space="preserve"> to self-register to various SpriteLayers, which each have an in-place linked list of </w:t>
+      </w:r>
+      <w:r>
+        <w:t>all the</w:t>
+      </w:r>
+      <w:r>
+        <w:t xml:space="preserve"> Renderable2Ds on that layer.</w:t>
+      </w:r>
+      <w:bookmarkStart w:id="26" w:name="_GoBack"/>
+      <w:bookmarkEnd w:id="26"/>
+      <w:r>
+        <w:t xml:space="preserve"> </w:t>
       </w:r>
     </w:p>
     <w:p>
@@ -15238,8 +15026,14 @@
         </w:rPr>
         <w:t xml:space="preserve"> class. The class features previous and next pointers to make each renderable a node in an in-place linked list.</w:t>
       </w:r>
-      <w:bookmarkStart w:id="26" w:name="_GoBack"/>
-      <w:bookmarkEnd w:id="26"/>
+    </w:p>
+    <w:p>
+      <w:r>
+        <w:rPr>
+          <w:i/>
+        </w:rPr>
+        <w:t>Rendering:</w:t>
+      </w:r>
     </w:p>
     <w:p>
       <w:pPr>
@@ -15260,18 +15054,416 @@
       <w:r>
         <w:t xml:space="preserve">provides the interface for all renderable objects in the scene. </w:t>
       </w:r>
+      <w:r>
+        <w:t>Each Renderable2D has the ability to register and unregister itself from SpriteLayers, as well as update and render functions. The interface also provides functions for grabbing the renderable’s bounds and whether or not a particular renderable is cullable or not, both of which are used when determining what to draw onscreen.</w:t>
+      </w:r>
+    </w:p>
+    <w:p>
+      <w:pPr>
+        <w:ind w:firstLine="202"/>
+      </w:pPr>
+      <w:r>
+        <w:t xml:space="preserve">Each of the inheriting classes of Renderable2D are for drawing a new type of object. These classes include: </w:t>
+      </w:r>
+      <w:r>
+        <w:rPr>
+          <w:i/>
+        </w:rPr>
+        <w:t>Sprite</w:t>
+      </w:r>
+      <w:r>
+        <w:t xml:space="preserve">, which is used for rendering textured quads to the screen; </w:t>
+      </w:r>
+      <w:r>
+        <w:rPr>
+          <w:i/>
+        </w:rPr>
+        <w:t>TextRenderable2D</w:t>
+      </w:r>
+      <w:r>
+        <w:t xml:space="preserve">, which draws text with kerning support; </w:t>
+      </w:r>
+      <w:r>
+        <w:rPr>
+          <w:i/>
+        </w:rPr>
+        <w:t>BarGraphRenderable2D</w:t>
+      </w:r>
+      <w:r>
+        <w:t xml:space="preserve">, used for drawing bar graphs; and the </w:t>
+      </w:r>
+      <w:r>
+        <w:rPr>
+          <w:i/>
+        </w:rPr>
+        <w:t>ParticleSystem</w:t>
+      </w:r>
+      <w:r>
+        <w:t xml:space="preserve">, which </w:t>
+      </w:r>
+      <w:r>
+        <w:t xml:space="preserve">renders particle emitters. </w:t>
+      </w:r>
+    </w:p>
+    <w:p>
+      <w:pPr>
+        <w:ind w:firstLine="202"/>
+      </w:pPr>
+    </w:p>
+    <w:p>
+      <w:pPr>
+        <w:keepNext/>
+      </w:pPr>
+      <w:r>
+        <w:rPr>
+          <w:noProof/>
+          <w:lang w:eastAsia="ja-JP"/>
+        </w:rPr>
+        <w:drawing>
+          <wp:inline distT="0" distB="0" distL="0" distR="0" wp14:anchorId="6ABFA83B" wp14:editId="3090CE2D">
+            <wp:extent cx="3196590" cy="1031240"/>
+            <wp:effectExtent l="0" t="0" r="3810" b="0"/>
+            <wp:docPr id="11" name="Picture 11" descr="Renderable2D"/>
+            <wp:cNvGraphicFramePr>
+              <a:graphicFrameLocks xmlns:a="http://schemas.openxmlformats.org/drawingml/2006/main" noChangeAspect="1"/>
+            </wp:cNvGraphicFramePr>
+            <a:graphic xmlns:a="http://schemas.openxmlformats.org/drawingml/2006/main">
+              <a:graphicData uri="http://schemas.openxmlformats.org/drawingml/2006/picture">
+                <pic:pic xmlns:pic="http://schemas.openxmlformats.org/drawingml/2006/picture">
+                  <pic:nvPicPr>
+                    <pic:cNvPr id="0" name="Picture 9" descr="Renderable2D"/>
+                    <pic:cNvPicPr>
+                      <a:picLocks noChangeAspect="1" noChangeArrowheads="1"/>
+                    </pic:cNvPicPr>
+                  </pic:nvPicPr>
+                  <pic:blipFill>
+                    <a:blip r:embed="rId29">
+                      <a:extLst>
+                        <a:ext uri="{28A0092B-C50C-407E-A947-70E740481C1C}">
+                          <a14:useLocalDpi xmlns:a14="http://schemas.microsoft.com/office/drawing/2010/main" val="0"/>
+                        </a:ext>
+                      </a:extLst>
+                    </a:blip>
+                    <a:srcRect/>
+                    <a:stretch>
+                      <a:fillRect/>
+                    </a:stretch>
+                  </pic:blipFill>
+                  <pic:spPr bwMode="auto">
+                    <a:xfrm>
+                      <a:off x="0" y="0"/>
+                      <a:ext cx="3196590" cy="1031240"/>
+                    </a:xfrm>
+                    <a:prstGeom prst="rect">
+                      <a:avLst/>
+                    </a:prstGeom>
+                    <a:noFill/>
+                    <a:ln>
+                      <a:noFill/>
+                    </a:ln>
+                  </pic:spPr>
+                </pic:pic>
+              </a:graphicData>
+            </a:graphic>
+          </wp:inline>
+        </w:drawing>
+      </w:r>
+    </w:p>
+    <w:p>
+      <w:pPr>
+        <w:pStyle w:val="Caption"/>
+      </w:pPr>
+      <w:r>
+        <w:t>Figure 24: UML diagram of the Renderable2D class hierarchy. Any subclasses of Renderable2D can be auto-registered to one of the SpriteGameRenderer’s SpriteLayers.</w:t>
+      </w:r>
+    </w:p>
+    <w:p>
+      <w:pPr>
+        <w:ind w:firstLine="202"/>
+        <w:rPr>
+          <w:lang w:eastAsia="ja-JP"/>
+        </w:rPr>
+      </w:pPr>
+      <w:r>
+        <w:rPr>
+          <w:i/>
+        </w:rPr>
+        <w:t>SpriteLayers</w:t>
+      </w:r>
+      <w:r>
+        <w:t xml:space="preserve"> are classes that </w:t>
+      </w:r>
+      <w:r>
+        <w:rPr>
+          <w:rFonts w:hint="eastAsia"/>
+          <w:lang w:eastAsia="ja-JP"/>
+        </w:rPr>
+        <w:t xml:space="preserve">group together renderables via an in-place linked list and render them per frame. </w:t>
+      </w:r>
+      <w:r>
+        <w:rPr>
+          <w:lang w:eastAsia="ja-JP"/>
+        </w:rPr>
+        <w:t xml:space="preserve">Each SpriteLayer is responsible for </w:t>
+      </w:r>
+      <w:r>
+        <w:rPr>
+          <w:lang w:eastAsia="ja-JP"/>
+        </w:rPr>
+        <w:t xml:space="preserve">registering and unregistering sprites, along with holding and applying any </w:t>
+      </w:r>
+      <w:r>
+        <w:rPr>
+          <w:i/>
+          <w:lang w:eastAsia="ja-JP"/>
+        </w:rPr>
+        <w:t>FullScreenEffects</w:t>
+      </w:r>
+      <w:r>
+        <w:rPr>
+          <w:lang w:eastAsia="ja-JP"/>
+        </w:rPr>
+        <w:t xml:space="preserve">, a container object for an FBO post-process material, when rendering. The SpriteGameRenderer uses these layers to determine the draw order for </w:t>
+      </w:r>
+      <w:r>
+        <w:rPr>
+          <w:lang w:eastAsia="ja-JP"/>
+        </w:rPr>
+        <w:t>groups</w:t>
+      </w:r>
+      <w:r>
+        <w:rPr>
+          <w:lang w:eastAsia="ja-JP"/>
+        </w:rPr>
+        <w:t xml:space="preserve"> of objects in the scene. </w:t>
+      </w:r>
+      <w:r>
+        <w:rPr>
+          <w:lang w:eastAsia="ja-JP"/>
+        </w:rPr>
+        <w:t xml:space="preserve">Each layer also has a series of controls to toggle bloom, </w:t>
+      </w:r>
+      <w:r>
+        <w:rPr>
+          <w:lang w:eastAsia="ja-JP"/>
+        </w:rPr>
+        <w:t>change the layer’s virtual scale, or disable culling for that layer.</w:t>
+      </w:r>
+    </w:p>
+    <w:p>
+      <w:pPr>
+        <w:rPr>
+          <w:lang w:eastAsia="ja-JP"/>
+        </w:rPr>
+      </w:pPr>
+      <w:r>
+        <w:rPr>
+          <w:lang w:eastAsia="ja-JP"/>
+        </w:rPr>
+        <w:tab/>
+        <w:t xml:space="preserve">The SpriteGameRenderer draws all the layers for each of the player viewports registered by the game class. When the number of player viewports changes, the SpriteGameRenderer divides up the screen into the required viewports and creates a series of render targets for each. Since </w:t>
+      </w:r>
+      <w:r>
+        <w:rPr>
+          <w:lang w:eastAsia="ja-JP"/>
+        </w:rPr>
+        <w:t>all</w:t>
+      </w:r>
+      <w:r>
+        <w:rPr>
+          <w:lang w:eastAsia="ja-JP"/>
+        </w:rPr>
+        <w:t xml:space="preserve"> the viewports are equally sized for a multiplayer game, a pool of 4 textures is created that will fit </w:t>
+      </w:r>
+      <w:r>
+        <w:rPr>
+          <w:lang w:eastAsia="ja-JP"/>
+        </w:rPr>
+        <w:t>all</w:t>
+      </w:r>
+      <w:r>
+        <w:rPr>
+          <w:lang w:eastAsia="ja-JP"/>
+        </w:rPr>
+        <w:t xml:space="preserve"> the player’s views. Once this pool has been created (or reused, if the state hasn’t changed), the SpriteGameRenderer proceeds to draw a world view based </w:t>
+      </w:r>
+      <w:r>
+        <w:rPr>
+          <w:lang w:eastAsia="ja-JP"/>
+        </w:rPr>
+        <w:t>off</w:t>
+      </w:r>
+      <w:r>
+        <w:rPr>
+          <w:lang w:eastAsia="ja-JP"/>
+        </w:rPr>
+        <w:t xml:space="preserve"> the first camera. This render pass includes drawing </w:t>
+      </w:r>
+      <w:r>
+        <w:rPr>
+          <w:lang w:eastAsia="ja-JP"/>
+        </w:rPr>
+        <w:t>all</w:t>
+      </w:r>
+      <w:r>
+        <w:rPr>
+          <w:lang w:eastAsia="ja-JP"/>
+        </w:rPr>
+        <w:t xml:space="preserve"> the SpriteLayers, along with every registered Renderable2D subclass in the in-place linked list for the layer. </w:t>
+      </w:r>
+      <w:r>
+        <w:rPr>
+          <w:lang w:eastAsia="ja-JP"/>
+        </w:rPr>
+        <w:t>During each layer’s render, all renderables are checked against the camera’s viewport to determine which of the geometry can be culled. All of it is drawn to the viewport-sized canvas, including all FBO effects for that player. Once the player’s render pass is complete, this render target is then copied onto another full-screen-sized FBO in the appropriate place. The SpriteGameRenderer then renders the remaining players to the full-screen FBO, which then completes one more full-screen effect pass, allowing for FullScreenEffects that span multiple viewports. Once this step is completed, the whole FBO is copied to the back buffer, and the render process begins again.</w:t>
+      </w:r>
     </w:p>
     <w:p/>
     <w:p>
+      <w:r>
+        <w:rPr>
+          <w:i/>
+        </w:rPr>
+        <w:t>Bloom</w:t>
+      </w:r>
+      <w:r>
+        <w:t>:</w:t>
+      </w:r>
+    </w:p>
+    <w:p>
+      <w:r>
+        <w:tab/>
+      </w:r>
+      <w:r>
+        <w:t>Because computer monitors hav</w:t>
+      </w:r>
+      <w:r>
+        <w:t>e a fixed brightness per pixel, we must fake this brightness via some other means. By applying a Gaussian blur to any bright objects in our scene, the objects will appear brighter within the constraints we have. When rendering the game world, b</w:t>
+      </w:r>
+      <w:r>
+        <w:t xml:space="preserve">right sprites </w:t>
+      </w:r>
+      <w:r>
+        <w:t xml:space="preserve">(designated by being added to bloom layers) </w:t>
+      </w:r>
+      <w:r>
+        <w:t>are written out to a 2nd color target</w:t>
+      </w:r>
+      <w:r>
+        <w:t xml:space="preserve"> when drawn. Then, the software applies</w:t>
+      </w:r>
+      <w:r>
+        <w:t xml:space="preserve"> a Gaussian blur for several horizontal and vertical passes</w:t>
+      </w:r>
+      <w:r>
+        <w:t xml:space="preserve">. The two-pass approach is more efficient than doing both simultaneously, as </w:t>
+      </w:r>
+      <w:r>
+        <w:t xml:space="preserve">simultaneously </w:t>
+      </w:r>
+      <w:r>
+        <w:t xml:space="preserve">blurring with a </w:t>
+      </w:r>
+      <w:r>
+        <w:t xml:space="preserve">32x32 </w:t>
+      </w:r>
+      <w:r>
+        <w:t>kernel size</w:t>
+      </w:r>
+      <w:r>
+        <w:t xml:space="preserve"> takes 1024 </w:t>
+      </w:r>
+      <w:r>
+        <w:t>sa</w:t>
+      </w:r>
+      <w:r>
+        <w:t>mples/fragment versus 64 if done in two passes.</w:t>
+      </w:r>
+      <w:r>
+        <w:t xml:space="preserve"> Once the 2</w:t>
+      </w:r>
+      <w:r>
+        <w:rPr>
+          <w:vertAlign w:val="superscript"/>
+        </w:rPr>
+        <w:t>nd</w:t>
+      </w:r>
+      <w:r>
+        <w:t xml:space="preserve"> color target has been blurred, the SpriteGameRenderer finishes the bloom effect by compositing that second target with the </w:t>
+      </w:r>
+      <w:r>
+        <w:t>first</w:t>
+      </w:r>
+      <w:r>
+        <w:t>, creating a bright-looking laser or explosion.</w:t>
+      </w:r>
+    </w:p>
+    <w:p/>
+    <w:p>
+      <w:r>
+        <w:rPr>
+          <w:i/>
+        </w:rPr>
+        <w:t>Profiling</w:t>
+      </w:r>
+      <w:r>
+        <w:t>:</w:t>
+      </w:r>
+    </w:p>
+    <w:p>
+      <w:r>
+        <w:tab/>
+        <w:t xml:space="preserve">Later into the artifact’s development, the author </w:t>
+      </w:r>
+      <w:r>
+        <w:t>came across a performance issue in the project. While it eventually turned out to be something unrelated to the artifact causing the framerate to drop, profiling not only helped to discover poor rendering practice, but also improved performance on lower-end machines. The developer generated a profiling report based on the most expensive operations based on self-time, or how long a subsection of code took minus the duration of its’ children.</w:t>
+      </w:r>
+    </w:p>
+    <w:p/>
+    <w:p>
       <w:pPr>
         <w:keepNext/>
       </w:pPr>
       <w:r>
-        <w:pict w14:anchorId="53672BCA">
-          <v:shape id="_x0000_i1031" type="#_x0000_t75" style="width:251.7pt;height:81.2pt">
-            <v:imagedata r:id="rId29" o:title="Renderable2D"/>
-          </v:shape>
-        </w:pict>
+        <w:rPr>
+          <w:noProof/>
+          <w:lang w:eastAsia="ja-JP"/>
+        </w:rPr>
+        <w:drawing>
+          <wp:inline distT="0" distB="0" distL="0" distR="0" wp14:anchorId="10A012FA" wp14:editId="43C0D278">
+            <wp:extent cx="3200400" cy="436880"/>
+            <wp:effectExtent l="0" t="0" r="0" b="1270"/>
+            <wp:docPr id="3" name="Picture 3"/>
+            <wp:cNvGraphicFramePr>
+              <a:graphicFrameLocks xmlns:a="http://schemas.openxmlformats.org/drawingml/2006/main" noChangeAspect="1"/>
+            </wp:cNvGraphicFramePr>
+            <a:graphic xmlns:a="http://schemas.openxmlformats.org/drawingml/2006/main">
+              <a:graphicData uri="http://schemas.openxmlformats.org/drawingml/2006/picture">
+                <pic:pic xmlns:pic="http://schemas.openxmlformats.org/drawingml/2006/picture">
+                  <pic:nvPicPr>
+                    <pic:cNvPr id="1" name=""/>
+                    <pic:cNvPicPr/>
+                  </pic:nvPicPr>
+                  <pic:blipFill>
+                    <a:blip r:embed="rId30"/>
+                    <a:stretch>
+                      <a:fillRect/>
+                    </a:stretch>
+                  </pic:blipFill>
+                  <pic:spPr>
+                    <a:xfrm>
+                      <a:off x="0" y="0"/>
+                      <a:ext cx="3200400" cy="436880"/>
+                    </a:xfrm>
+                    <a:prstGeom prst="rect">
+                      <a:avLst/>
+                    </a:prstGeom>
+                  </pic:spPr>
+                </pic:pic>
+              </a:graphicData>
+            </a:graphic>
+          </wp:inline>
+        </w:drawing>
       </w:r>
     </w:p>
     <w:p>
@@ -15282,20 +15474,38 @@
         <w:t xml:space="preserve">Figure </w:t>
       </w:r>
       <w:r>
-        <w:t>24</w:t>
-      </w:r>
-      <w:r>
-        <w:t xml:space="preserve">: UML diagram of the Renderable2D class </w:t>
-      </w:r>
-      <w:r>
-        <w:t>hierarchy. Any subclasses of Renderable2D can be auto-registered to the SpriteGameRenderer and drawn on a SpriteLayer.</w:t>
-      </w:r>
-    </w:p>
-    <w:p>
-      <w:r>
-        <w:t>asdf</w:t>
-      </w:r>
-    </w:p>
+        <w:t>25</w:t>
+      </w:r>
+      <w:r>
+        <w:t>: A sample from the profiling report, sorted by the respective self-time for each call. Mesh Init is unusually high on the list, taking a total of 0.81ms this frame.</w:t>
+      </w:r>
+    </w:p>
+    <w:p>
+      <w:r>
+        <w:lastRenderedPageBreak/>
+        <w:tab/>
+        <w:t>Although the most impactful on frame time was RenderFromIBO, this segment was based on the number of draw calls the game was making. What was unusual was the MeshInit subsection, as it was taking up a large amount of time comparatively to the rest of the program. Upon closer inspection, this function was generating new render buffers (a VBO and IBO) once every draw call. After a single use of them, they would be discarded and regenerated for the next call</w:t>
+      </w:r>
+      <w:r>
+        <w:t xml:space="preserve">. This was addressed by only generating a new render buffer if one didn’t exist, and to only destroy the buffers on destruction of the mesh. After these changes were implemented, </w:t>
+      </w:r>
+      <w:r>
+        <w:t xml:space="preserve">Mesh Init fell from 0.81ms to 0.31ms, </w:t>
+      </w:r>
+      <w:r>
+        <w:t>about a 60% reduction in frame cost.</w:t>
+      </w:r>
+      <w:r>
+        <w:t xml:space="preserve"> </w:t>
+      </w:r>
+    </w:p>
+    <w:p>
+      <w:r>
+        <w:tab/>
+        <w:t>Another optimization attempted was regenerating the VAO bindings whenever the program detected a change, instead of for each draw call. The code was being called 177 times and took 0.16ms, which was reduced to 88 calls and 0.12ms, a 25% reduction in frame time. While this ended up being a relatively insignificant optimization, the refactor helped to broaden the developer’s understanding of the rendering pipeline.</w:t>
+      </w:r>
+    </w:p>
+    <w:p/>
     <w:p>
       <w:pPr>
         <w:pStyle w:val="References"/>
@@ -15310,7 +15520,7 @@
       </w:pPr>
     </w:p>
     <w:sectPr>
-      <w:headerReference w:type="default" r:id="rId30"/>
+      <w:headerReference w:type="default" r:id="rId31"/>
       <w:type w:val="continuous"/>
       <w:pgSz w:w="12240" w:h="15840" w:code="1"/>
       <w:pgMar w:top="1008" w:right="936" w:bottom="1008" w:left="936" w:header="432" w:footer="432" w:gutter="0"/>
@@ -15421,7 +15631,7 @@
       <w:rPr>
         <w:noProof/>
       </w:rPr>
-      <w:t>12</w:t>
+      <w:t>13</w:t>
     </w:r>
     <w:r>
       <w:fldChar w:fldCharType="end"/>
@@ -18336,7 +18546,6 @@
   <w:style w:type="character" w:default="1" w:styleId="DefaultParagraphFont">
     <w:name w:val="Default Paragraph Font"/>
     <w:uiPriority w:val="1"/>
-    <w:semiHidden/>
     <w:unhideWhenUsed/>
   </w:style>
   <w:style w:type="table" w:default="1" w:styleId="TableNormal">
@@ -19335,7 +19544,7 @@
 </file>
 
 <file path=customXml/itemProps1.xml><?xml version="1.0" encoding="utf-8"?>
-<ds:datastoreItem xmlns:ds="http://schemas.openxmlformats.org/officeDocument/2006/customXml" ds:itemID="{FDBF5488-2C01-4C1A-B4B0-2AF5DBE60D09}">
+<ds:datastoreItem xmlns:ds="http://schemas.openxmlformats.org/officeDocument/2006/customXml" ds:itemID="{8F757A62-50FA-4496-AF7C-A136A0FC4BD4}">
   <ds:schemaRefs>
     <ds:schemaRef ds:uri="http://schemas.openxmlformats.org/officeDocument/2006/bibliography"/>
   </ds:schemaRefs>

</xml_diff>

<commit_message>
Enabled Fullscreen for the game
</commit_message>
<xml_diff>
--- a/Docs/Cloudy_Thesis.docx
+++ b/Docs/Cloudy_Thesis.docx
@@ -1476,6 +1476,7 @@
           <w:id w:val="134460318"/>
           <w:citation/>
         </w:sdtPr>
+        <w:sdtEndPr/>
         <w:sdtContent>
           <w:r>
             <w:fldChar w:fldCharType="begin"/>
@@ -1610,6 +1611,7 @@
           <w:id w:val="-1641412376"/>
           <w:citation/>
         </w:sdtPr>
+        <w:sdtEndPr/>
         <w:sdtContent>
           <w:r>
             <w:fldChar w:fldCharType="begin"/>
@@ -1723,6 +1725,7 @@
           <w:id w:val="113561228"/>
           <w:citation/>
         </w:sdtPr>
+        <w:sdtEndPr/>
         <w:sdtContent>
           <w:r>
             <w:fldChar w:fldCharType="begin"/>
@@ -1812,6 +1815,7 @@
           <w:id w:val="2059279903"/>
           <w:citation/>
         </w:sdtPr>
+        <w:sdtEndPr/>
         <w:sdtContent>
           <w:r>
             <w:fldChar w:fldCharType="begin"/>
@@ -2016,6 +2020,7 @@
           <w:id w:val="-901440804"/>
           <w:citation/>
         </w:sdtPr>
+        <w:sdtEndPr/>
         <w:sdtContent>
           <w:r>
             <w:rPr>
@@ -2198,6 +2203,7 @@
           <w:id w:val="1954056332"/>
           <w:citation/>
         </w:sdtPr>
+        <w:sdtEndPr/>
         <w:sdtContent>
           <w:r>
             <w:fldChar w:fldCharType="begin"/>
@@ -2384,6 +2390,7 @@
           <w:id w:val="89973335"/>
           <w:citation/>
         </w:sdtPr>
+        <w:sdtEndPr/>
         <w:sdtContent>
           <w:r>
             <w:rPr>
@@ -2564,6 +2571,7 @@
           <w:id w:val="1121957799"/>
           <w:citation/>
         </w:sdtPr>
+        <w:sdtEndPr/>
         <w:sdtContent>
           <w:r>
             <w:fldChar w:fldCharType="begin"/>
@@ -2709,6 +2717,7 @@
           <w:id w:val="970798214"/>
           <w:citation/>
         </w:sdtPr>
+        <w:sdtEndPr/>
         <w:sdtContent>
           <w:r>
             <w:rPr>
@@ -2827,6 +2836,7 @@
           <w:id w:val="-1497575191"/>
           <w:citation/>
         </w:sdtPr>
+        <w:sdtEndPr/>
         <w:sdtContent>
           <w:r>
             <w:fldChar w:fldCharType="begin"/>
@@ -2952,6 +2962,7 @@
           <w:id w:val="-316572177"/>
           <w:citation/>
         </w:sdtPr>
+        <w:sdtEndPr/>
         <w:sdtContent>
           <w:r>
             <w:fldChar w:fldCharType="begin"/>
@@ -3112,6 +3123,7 @@
           <w:id w:val="-50540253"/>
           <w:citation/>
         </w:sdtPr>
+        <w:sdtEndPr/>
         <w:sdtContent>
           <w:r>
             <w:rPr>
@@ -3290,6 +3302,7 @@
           <w:id w:val="-975836427"/>
           <w:citation/>
         </w:sdtPr>
+        <w:sdtEndPr/>
         <w:sdtContent>
           <w:r>
             <w:fldChar w:fldCharType="begin"/>
@@ -3337,6 +3350,7 @@
           <w:id w:val="-1583372214"/>
           <w:citation/>
         </w:sdtPr>
+        <w:sdtEndPr/>
         <w:sdtContent>
           <w:r>
             <w:fldChar w:fldCharType="begin"/>
@@ -3381,6 +3395,7 @@
           <w:id w:val="-696235649"/>
           <w:citation/>
         </w:sdtPr>
+        <w:sdtEndPr/>
         <w:sdtContent>
           <w:r>
             <w:fldChar w:fldCharType="begin"/>
@@ -3428,6 +3443,7 @@
           <w:id w:val="95145217"/>
           <w:citation/>
         </w:sdtPr>
+        <w:sdtEndPr/>
         <w:sdtContent>
           <w:r>
             <w:fldChar w:fldCharType="begin"/>
@@ -3484,6 +3500,7 @@
           <w:id w:val="219568096"/>
           <w:citation/>
         </w:sdtPr>
+        <w:sdtEndPr/>
         <w:sdtContent>
           <w:r>
             <w:fldChar w:fldCharType="begin"/>
@@ -3528,6 +3545,7 @@
           <w:id w:val="2060507666"/>
           <w:citation/>
         </w:sdtPr>
+        <w:sdtEndPr/>
         <w:sdtContent>
           <w:r>
             <w:fldChar w:fldCharType="begin"/>
@@ -3557,6 +3575,7 @@
           <w:id w:val="-2080964380"/>
           <w:citation/>
         </w:sdtPr>
+        <w:sdtEndPr/>
         <w:sdtContent>
           <w:r>
             <w:fldChar w:fldCharType="begin"/>
@@ -3643,6 +3662,7 @@
           <w:id w:val="866711304"/>
           <w:citation/>
         </w:sdtPr>
+        <w:sdtEndPr/>
         <w:sdtContent>
           <w:r>
             <w:fldChar w:fldCharType="begin"/>
@@ -3684,6 +3704,7 @@
           <w:id w:val="17746636"/>
           <w:citation/>
         </w:sdtPr>
+        <w:sdtEndPr/>
         <w:sdtContent>
           <w:r>
             <w:fldChar w:fldCharType="begin"/>
@@ -3734,6 +3755,7 @@
           <w:id w:val="110867331"/>
           <w:citation/>
         </w:sdtPr>
+        <w:sdtEndPr/>
         <w:sdtContent>
           <w:r>
             <w:rPr>
@@ -3812,6 +3834,7 @@
           <w:id w:val="-724141120"/>
           <w:citation/>
         </w:sdtPr>
+        <w:sdtEndPr/>
         <w:sdtContent>
           <w:r>
             <w:fldChar w:fldCharType="begin"/>
@@ -3901,6 +3924,7 @@
           <w:id w:val="940654908"/>
           <w:citation/>
         </w:sdtPr>
+        <w:sdtEndPr/>
         <w:sdtContent>
           <w:r>
             <w:rPr>
@@ -4154,7 +4178,7 @@
         <w:rPr>
           <w:i/>
         </w:rPr>
-        <w:t>Game Flow:</w:t>
+        <w:t>Game Flow</w:t>
       </w:r>
     </w:p>
     <w:p>
@@ -4351,14 +4375,27 @@
       <w:r>
         <w:t xml:space="preserve">Figure </w:t>
       </w:r>
-      <w:fldSimple w:instr=" SEQ Figure \* ARABIC ">
-        <w:r>
-          <w:rPr>
-            <w:noProof/>
-          </w:rPr>
-          <w:t>5</w:t>
-        </w:r>
-      </w:fldSimple>
+      <w:r>
+        <w:fldChar w:fldCharType="begin"/>
+      </w:r>
+      <w:r>
+        <w:instrText xml:space="preserve"> SEQ Figure \* ARABIC </w:instrText>
+      </w:r>
+      <w:r>
+        <w:fldChar w:fldCharType="separate"/>
+      </w:r>
+      <w:r>
+        <w:rPr>
+          <w:noProof/>
+        </w:rPr>
+        <w:t>5</w:t>
+      </w:r>
+      <w:r>
+        <w:rPr>
+          <w:noProof/>
+        </w:rPr>
+        <w:fldChar w:fldCharType="end"/>
+      </w:r>
       <w:r>
         <w:t>: A game of AllStar, featuring the two main phases of gameplay, Assembly and Challenge.</w:t>
       </w:r>
@@ -4372,7 +4409,13 @@
         <w:rPr>
           <w:i/>
         </w:rPr>
-        <w:t>Assembly:</w:t>
+        <w:t>As</w:t>
+      </w:r>
+      <w:r>
+        <w:rPr>
+          <w:i/>
+        </w:rPr>
+        <w:t>sembly</w:t>
       </w:r>
     </w:p>
     <w:p>
@@ -4580,14 +4623,27 @@
       <w:r>
         <w:t xml:space="preserve">Figure </w:t>
       </w:r>
-      <w:fldSimple w:instr=" SEQ Figure \* ARABIC ">
-        <w:r>
-          <w:rPr>
-            <w:noProof/>
-          </w:rPr>
-          <w:t>6</w:t>
-        </w:r>
-      </w:fldSimple>
+      <w:r>
+        <w:fldChar w:fldCharType="begin"/>
+      </w:r>
+      <w:r>
+        <w:instrText xml:space="preserve"> SEQ Figure \* ARABIC </w:instrText>
+      </w:r>
+      <w:r>
+        <w:fldChar w:fldCharType="separate"/>
+      </w:r>
+      <w:r>
+        <w:rPr>
+          <w:noProof/>
+        </w:rPr>
+        <w:t>6</w:t>
+      </w:r>
+      <w:r>
+        <w:rPr>
+          <w:noProof/>
+        </w:rPr>
+        <w:fldChar w:fldCharType="end"/>
+      </w:r>
       <w:r>
         <w:t>: The twelve power-ups, in their respective power families</w:t>
       </w:r>
@@ -4604,7 +4660,7 @@
         <w:rPr>
           <w:i/>
         </w:rPr>
-        <w:t>Power-Ups:</w:t>
+        <w:t>Power-Ups</w:t>
       </w:r>
     </w:p>
     <w:p>
@@ -4912,115 +4968,19 @@
     </w:p>
     <w:p>
       <w:pPr>
-        <w:jc w:val="both"/>
-      </w:pPr>
-      <w:r>
-        <w:rPr>
-          <w:i/>
-        </w:rPr>
-        <w:t>Equipment:</w:t>
-      </w:r>
-    </w:p>
-    <w:p>
-      <w:pPr>
         <w:ind w:firstLine="202"/>
         <w:jc w:val="both"/>
       </w:pPr>
-      <w:r>
-        <w:t xml:space="preserve">Players are also on the lookout for </w:t>
-      </w:r>
+    </w:p>
+    <w:p>
+      <w:pPr>
+        <w:jc w:val="both"/>
+      </w:pPr>
       <w:r>
         <w:rPr>
           <w:i/>
         </w:rPr>
-        <w:t>equipment</w:t>
-      </w:r>
-      <w:r>
-        <w:t xml:space="preserve">, </w:t>
-      </w:r>
-      <w:r>
-        <w:t xml:space="preserve">which are pickups that provide a player with new abilities, weapons, and temporary stat bonuses </w:t>
-      </w:r>
-      <w:r>
-        <w:t>cumulative with those gained by power-ups</w:t>
-      </w:r>
-      <w:r>
-        <w:t>. Each player has four swappable equipment slots, one for each type of equipment</w:t>
-      </w:r>
-      <w:r>
-        <w:t>:</w:t>
-      </w:r>
-      <w:r>
-        <w:t xml:space="preserve"> the </w:t>
-      </w:r>
-      <w:r>
-        <w:rPr>
-          <w:i/>
-        </w:rPr>
-        <w:t>active</w:t>
-      </w:r>
-      <w:r>
-        <w:t>, a special</w:t>
-      </w:r>
-      <w:r>
-        <w:t xml:space="preserve"> ability that a player a</w:t>
-      </w:r>
-      <w:r>
-        <w:t>ctivates using the left trigger;</w:t>
-      </w:r>
-      <w:r>
-        <w:rPr>
-          <w:i/>
-        </w:rPr>
-        <w:t xml:space="preserve"> weapon</w:t>
-      </w:r>
-      <w:r>
-        <w:t>, the projectiles</w:t>
-      </w:r>
-      <w:r>
-        <w:t xml:space="preserve"> the player fires when shooting;</w:t>
-      </w:r>
-      <w:r>
-        <w:t xml:space="preserve"> </w:t>
-      </w:r>
-      <w:r>
-        <w:rPr>
-          <w:i/>
-        </w:rPr>
-        <w:t>passive</w:t>
-      </w:r>
-      <w:r>
-        <w:t>, a gameplay-modif</w:t>
-      </w:r>
-      <w:r>
-        <w:t>ying bonus or always-on ability;</w:t>
-      </w:r>
-      <w:r>
-        <w:t xml:space="preserve"> and </w:t>
-      </w:r>
-      <w:r>
-        <w:rPr>
-          <w:i/>
-        </w:rPr>
-        <w:t>chassis</w:t>
-      </w:r>
-      <w:r>
-        <w:t>, which is the player’s ship body.</w:t>
-      </w:r>
-      <w:r>
-        <w:t xml:space="preserve"> A player can find equipment by destroying any of the </w:t>
-      </w:r>
-      <w:r>
-        <w:t>crates</w:t>
-      </w:r>
-      <w:r>
-        <w:t xml:space="preserve"> scattered around the map, which has a chance of containing any of the above equipment</w:t>
-      </w:r>
-      <w:r>
-        <w:t xml:space="preserve"> with the power-ups dropped</w:t>
-      </w:r>
-      <w:r>
-        <w:t>.</w:t>
+        <w:t>Equipment</w:t>
       </w:r>
     </w:p>
     <w:p>
@@ -5028,16 +4988,118 @@
         <w:ind w:firstLine="202"/>
         <w:jc w:val="both"/>
       </w:pPr>
-    </w:p>
-    <w:p>
-      <w:pPr>
+      <w:r>
+        <w:t xml:space="preserve">Players are also on the lookout for </w:t>
+      </w:r>
+      <w:r>
+        <w:rPr>
+          <w:i/>
+        </w:rPr>
+        <w:t>equipment</w:t>
+      </w:r>
+      <w:r>
+        <w:t xml:space="preserve">, </w:t>
+      </w:r>
+      <w:r>
+        <w:t xml:space="preserve">which are pickups that provide a player with new abilities, weapons, and temporary stat bonuses </w:t>
+      </w:r>
+      <w:r>
+        <w:t>cumulative with those gained by power-ups</w:t>
+      </w:r>
+      <w:r>
+        <w:t>. Each player has four swappable equipment slots, one for each type of equipment</w:t>
+      </w:r>
+      <w:r>
+        <w:t>:</w:t>
+      </w:r>
+      <w:r>
+        <w:t xml:space="preserve"> the </w:t>
+      </w:r>
+      <w:r>
+        <w:rPr>
+          <w:i/>
+        </w:rPr>
+        <w:t>active</w:t>
+      </w:r>
+      <w:r>
+        <w:t>, a special</w:t>
+      </w:r>
+      <w:r>
+        <w:t xml:space="preserve"> ability that a player a</w:t>
+      </w:r>
+      <w:r>
+        <w:t>ctivates using the left trigger;</w:t>
+      </w:r>
+      <w:r>
+        <w:rPr>
+          <w:i/>
+        </w:rPr>
+        <w:t xml:space="preserve"> weapon</w:t>
+      </w:r>
+      <w:r>
+        <w:t>, the projectiles</w:t>
+      </w:r>
+      <w:r>
+        <w:t xml:space="preserve"> the player fires when shooting;</w:t>
+      </w:r>
+      <w:r>
+        <w:t xml:space="preserve"> </w:t>
+      </w:r>
+      <w:r>
+        <w:rPr>
+          <w:i/>
+        </w:rPr>
+        <w:t>passive</w:t>
+      </w:r>
+      <w:r>
+        <w:t>, a gameplay-modif</w:t>
+      </w:r>
+      <w:r>
+        <w:t>ying bonus or always-on ability;</w:t>
+      </w:r>
+      <w:r>
+        <w:t xml:space="preserve"> and </w:t>
+      </w:r>
+      <w:r>
+        <w:rPr>
+          <w:i/>
+        </w:rPr>
+        <w:t>chassis</w:t>
+      </w:r>
+      <w:r>
+        <w:t>, which is the player’s ship body.</w:t>
+      </w:r>
+      <w:r>
+        <w:t xml:space="preserve"> A player can find equipment by destroying any of the </w:t>
+      </w:r>
+      <w:r>
+        <w:t>crates</w:t>
+      </w:r>
+      <w:r>
+        <w:t xml:space="preserve"> scattered around the map, which has a chance of containing any of the above equipment</w:t>
+      </w:r>
+      <w:r>
+        <w:t xml:space="preserve"> with the power-ups dropped</w:t>
+      </w:r>
+      <w:r>
+        <w:t>.</w:t>
+      </w:r>
+    </w:p>
+    <w:p>
+      <w:pPr>
+        <w:ind w:firstLine="202"/>
         <w:jc w:val="both"/>
       </w:pPr>
+    </w:p>
+    <w:p>
+      <w:pPr>
+        <w:jc w:val="both"/>
+      </w:pPr>
       <w:r>
         <w:rPr>
           <w:i/>
         </w:rPr>
-        <w:t>Chassis:</w:t>
+        <w:t>Chassis</w:t>
       </w:r>
     </w:p>
     <w:p>
@@ -5159,14 +5221,27 @@
       <w:r>
         <w:t xml:space="preserve">Figure </w:t>
       </w:r>
-      <w:fldSimple w:instr=" SEQ Figure \* ARABIC ">
-        <w:r>
-          <w:rPr>
-            <w:noProof/>
-          </w:rPr>
-          <w:t>7</w:t>
-        </w:r>
-      </w:fldSimple>
+      <w:r>
+        <w:fldChar w:fldCharType="begin"/>
+      </w:r>
+      <w:r>
+        <w:instrText xml:space="preserve"> SEQ Figure \* ARABIC </w:instrText>
+      </w:r>
+      <w:r>
+        <w:fldChar w:fldCharType="separate"/>
+      </w:r>
+      <w:r>
+        <w:rPr>
+          <w:noProof/>
+        </w:rPr>
+        <w:t>7</w:t>
+      </w:r>
+      <w:r>
+        <w:rPr>
+          <w:noProof/>
+        </w:rPr>
+        <w:fldChar w:fldCharType="end"/>
+      </w:r>
       <w:r>
         <w:t>: Concept art for the different chassis in the game.</w:t>
       </w:r>
@@ -5183,7 +5258,7 @@
         <w:rPr>
           <w:i/>
         </w:rPr>
-        <w:t>Weapons:</w:t>
+        <w:t>Weapons</w:t>
       </w:r>
     </w:p>
     <w:p>
@@ -5201,17 +5276,17 @@
         <w:t>has</w:t>
       </w:r>
       <w:r>
-        <w:t xml:space="preserve"> a large impact on how the player approaches enemies and other players. Certain weapons </w:t>
+        <w:t xml:space="preserve"> a large impact on how the player approaches enemies and other </w:t>
+      </w:r>
+      <w:r>
+        <w:lastRenderedPageBreak/>
+        <w:t xml:space="preserve">players. Certain weapons </w:t>
       </w:r>
       <w:r>
         <w:t xml:space="preserve">like the missile launcher </w:t>
       </w:r>
       <w:r>
-        <w:t xml:space="preserve">encourage </w:t>
-      </w:r>
-      <w:r>
-        <w:lastRenderedPageBreak/>
-        <w:t xml:space="preserve">area control, while others </w:t>
+        <w:t xml:space="preserve">encourage area control, while others </w:t>
       </w:r>
       <w:r>
         <w:t xml:space="preserve">like the wave gun </w:t>
@@ -5266,14 +5341,27 @@
       <w:r>
         <w:t xml:space="preserve">Figure </w:t>
       </w:r>
-      <w:fldSimple w:instr=" SEQ Figure \* ARABIC ">
-        <w:r>
-          <w:rPr>
-            <w:noProof/>
-          </w:rPr>
-          <w:t>8</w:t>
-        </w:r>
-      </w:fldSimple>
+      <w:r>
+        <w:fldChar w:fldCharType="begin"/>
+      </w:r>
+      <w:r>
+        <w:instrText xml:space="preserve"> SEQ Figure \* ARABIC </w:instrText>
+      </w:r>
+      <w:r>
+        <w:fldChar w:fldCharType="separate"/>
+      </w:r>
+      <w:r>
+        <w:rPr>
+          <w:noProof/>
+        </w:rPr>
+        <w:t>8</w:t>
+      </w:r>
+      <w:r>
+        <w:rPr>
+          <w:noProof/>
+        </w:rPr>
+        <w:fldChar w:fldCharType="end"/>
+      </w:r>
       <w:r>
         <w:t xml:space="preserve">: The spreadshot </w:t>
       </w:r>
@@ -5296,10 +5384,7 @@
         <w:rPr>
           <w:i/>
         </w:rPr>
-        <w:t>Passives:</w:t>
-      </w:r>
-      <w:r>
-        <w:t xml:space="preserve"> </w:t>
+        <w:t>Passives</w:t>
       </w:r>
     </w:p>
     <w:p>
@@ -5352,7 +5437,7 @@
         <w:rPr>
           <w:i/>
         </w:rPr>
-        <w:t>Actives:</w:t>
+        <w:t>Actives</w:t>
       </w:r>
     </w:p>
     <w:p>
@@ -5453,14 +5538,27 @@
       <w:r>
         <w:t xml:space="preserve">Figure </w:t>
       </w:r>
-      <w:fldSimple w:instr=" SEQ Figure \* ARABIC ">
-        <w:r>
-          <w:rPr>
-            <w:noProof/>
-          </w:rPr>
-          <w:t>9</w:t>
-        </w:r>
-      </w:fldSimple>
+      <w:r>
+        <w:fldChar w:fldCharType="begin"/>
+      </w:r>
+      <w:r>
+        <w:instrText xml:space="preserve"> SEQ Figure \* ARABIC </w:instrText>
+      </w:r>
+      <w:r>
+        <w:fldChar w:fldCharType="separate"/>
+      </w:r>
+      <w:r>
+        <w:rPr>
+          <w:noProof/>
+        </w:rPr>
+        <w:t>9</w:t>
+      </w:r>
+      <w:r>
+        <w:rPr>
+          <w:noProof/>
+        </w:rPr>
+        <w:fldChar w:fldCharType="end"/>
+      </w:r>
       <w:r>
         <w:t xml:space="preserve">: A player </w:t>
       </w:r>
@@ -5541,10 +5639,7 @@
         <w:t xml:space="preserve">teleporting </w:t>
       </w:r>
       <w:r>
-        <w:t xml:space="preserve">wormholes that create interesting strategical advantages and </w:t>
-      </w:r>
-      <w:r>
-        <w:t xml:space="preserve">disadvantages. </w:t>
+        <w:t xml:space="preserve">wormholes that create interesting strategical advantages and disadvantages. </w:t>
       </w:r>
       <w:r>
         <w:t xml:space="preserve">If a player dies during the Assembly phase, her chassis is destroyed. The dead player also drops a percentage of her power-ups, and potentially one of her non-chassis equipment pieces, </w:t>
@@ -5620,14 +5715,27 @@
       <w:r>
         <w:t xml:space="preserve">Figure </w:t>
       </w:r>
-      <w:fldSimple w:instr=" SEQ Figure \* ARABIC ">
-        <w:r>
-          <w:rPr>
-            <w:noProof/>
-          </w:rPr>
-          <w:t>10</w:t>
-        </w:r>
-      </w:fldSimple>
+      <w:r>
+        <w:fldChar w:fldCharType="begin"/>
+      </w:r>
+      <w:r>
+        <w:instrText xml:space="preserve"> SEQ Figure \* ARABIC </w:instrText>
+      </w:r>
+      <w:r>
+        <w:fldChar w:fldCharType="separate"/>
+      </w:r>
+      <w:r>
+        <w:rPr>
+          <w:noProof/>
+        </w:rPr>
+        <w:t>10</w:t>
+      </w:r>
+      <w:r>
+        <w:rPr>
+          <w:noProof/>
+        </w:rPr>
+        <w:fldChar w:fldCharType="end"/>
+      </w:r>
       <w:r>
         <w:t xml:space="preserve">: A player taking advantage of </w:t>
       </w:r>
@@ -5846,14 +5954,27 @@
       <w:r>
         <w:t xml:space="preserve">Figure </w:t>
       </w:r>
-      <w:fldSimple w:instr=" SEQ Figure \* ARABIC ">
-        <w:r>
-          <w:rPr>
-            <w:noProof/>
-          </w:rPr>
-          <w:t>11</w:t>
-        </w:r>
-      </w:fldSimple>
+      <w:r>
+        <w:fldChar w:fldCharType="begin"/>
+      </w:r>
+      <w:r>
+        <w:instrText xml:space="preserve"> SEQ Figure \* ARABIC </w:instrText>
+      </w:r>
+      <w:r>
+        <w:fldChar w:fldCharType="separate"/>
+      </w:r>
+      <w:r>
+        <w:rPr>
+          <w:noProof/>
+        </w:rPr>
+        <w:t>11</w:t>
+      </w:r>
+      <w:r>
+        <w:rPr>
+          <w:noProof/>
+        </w:rPr>
+        <w:fldChar w:fldCharType="end"/>
+      </w:r>
       <w:r>
         <w:t>: One of the minigame splash screens</w:t>
       </w:r>
@@ -6024,7 +6145,11 @@
         <w:t>st</w:t>
       </w:r>
       <w:r>
-        <w:t xml:space="preserve"> place winners would both get </w:t>
+        <w:t xml:space="preserve"> place winners would both </w:t>
+      </w:r>
+      <w:r>
+        <w:lastRenderedPageBreak/>
+        <w:t xml:space="preserve">get </w:t>
       </w:r>
       <w:r>
         <w:t>seven</w:t>
@@ -6045,11 +6170,7 @@
         <w:t>two</w:t>
       </w:r>
       <w:r>
-        <w:t xml:space="preserve"> </w:t>
-      </w:r>
-      <w:r>
-        <w:lastRenderedPageBreak/>
-        <w:t xml:space="preserve">points). </w:t>
+        <w:t xml:space="preserve"> points). </w:t>
       </w:r>
       <w:r>
         <w:t xml:space="preserve">The player with the most points at the end of the three </w:t>
@@ -6131,14 +6252,27 @@
       <w:r>
         <w:t xml:space="preserve">Figure </w:t>
       </w:r>
-      <w:fldSimple w:instr=" SEQ Figure \* ARABIC ">
-        <w:r>
-          <w:rPr>
-            <w:noProof/>
-          </w:rPr>
-          <w:t>12</w:t>
-        </w:r>
-      </w:fldSimple>
+      <w:r>
+        <w:fldChar w:fldCharType="begin"/>
+      </w:r>
+      <w:r>
+        <w:instrText xml:space="preserve"> SEQ Figure \* ARABIC </w:instrText>
+      </w:r>
+      <w:r>
+        <w:fldChar w:fldCharType="separate"/>
+      </w:r>
+      <w:r>
+        <w:rPr>
+          <w:noProof/>
+        </w:rPr>
+        <w:t>12</w:t>
+      </w:r>
+      <w:r>
+        <w:rPr>
+          <w:noProof/>
+        </w:rPr>
+        <w:fldChar w:fldCharType="end"/>
+      </w:r>
       <w:r>
         <w:t>: The sudden death minigame mode. If there's a tie for points at the end of the game, the tied players are thrown into</w:t>
       </w:r>
@@ -6317,7 +6451,7 @@
         <w:rPr>
           <w:i/>
         </w:rPr>
-        <w:t>GameModes:</w:t>
+        <w:t>GameModes</w:t>
       </w:r>
     </w:p>
     <w:p>
@@ -6409,7 +6543,7 @@
           <w:lang w:eastAsia="ja-JP"/>
         </w:rPr>
         <w:pict w14:anchorId="4E73C614">
-          <v:shape id="_x0000_i1029" type="#_x0000_t75" style="width:251.7pt;height:97.9pt">
+          <v:shape id="_x0000_i1029" type="#_x0000_t75" style="width:251.7pt;height:98.5pt">
             <v:imagedata r:id="rId20" o:title="uml1"/>
           </v:shape>
         </w:pict>
@@ -6424,14 +6558,27 @@
       <w:r>
         <w:t xml:space="preserve">Figure </w:t>
       </w:r>
-      <w:fldSimple w:instr=" SEQ Figure \* ARABIC ">
-        <w:r>
-          <w:rPr>
-            <w:noProof/>
-          </w:rPr>
-          <w:t>13</w:t>
-        </w:r>
-      </w:fldSimple>
+      <w:r>
+        <w:fldChar w:fldCharType="begin"/>
+      </w:r>
+      <w:r>
+        <w:instrText xml:space="preserve"> SEQ Figure \* ARABIC </w:instrText>
+      </w:r>
+      <w:r>
+        <w:fldChar w:fldCharType="separate"/>
+      </w:r>
+      <w:r>
+        <w:rPr>
+          <w:noProof/>
+        </w:rPr>
+        <w:t>13</w:t>
+      </w:r>
+      <w:r>
+        <w:rPr>
+          <w:noProof/>
+        </w:rPr>
+        <w:fldChar w:fldCharType="end"/>
+      </w:r>
       <w:r>
         <w:t>: A UML Diagram that displays the core</w:t>
       </w:r>
@@ -6499,7 +6646,7 @@
         <w:rPr>
           <w:i/>
         </w:rPr>
-        <w:t>SpriteGameRenderer:</w:t>
+        <w:t>SpriteGameRenderer</w:t>
       </w:r>
     </w:p>
     <w:p>
@@ -6678,6 +6825,11 @@
       <w:r>
         <w:t>.</w:t>
       </w:r>
+      <w:r>
+        <w:t xml:space="preserve"> For a more detailed explanation, please refer to the appendix.</w:t>
+      </w:r>
+      <w:bookmarkStart w:id="14" w:name="_GoBack"/>
+      <w:bookmarkEnd w:id="14"/>
     </w:p>
     <w:p>
       <w:pPr>
@@ -6693,7 +6845,7 @@
         <w:rPr>
           <w:i/>
         </w:rPr>
-        <w:t>Entities:</w:t>
+        <w:t>Entities</w:t>
       </w:r>
     </w:p>
     <w:p>
@@ -7050,22 +7202,35 @@
           <w:color w:val="FF0000"/>
         </w:rPr>
       </w:pPr>
-      <w:bookmarkStart w:id="14" w:name="_Toc480534268"/>
+      <w:bookmarkStart w:id="15" w:name="_Toc480534268"/>
       <w:r>
         <w:t xml:space="preserve">Figure </w:t>
       </w:r>
-      <w:fldSimple w:instr=" SEQ Figure \* ARABIC ">
-        <w:r>
-          <w:rPr>
-            <w:noProof/>
-          </w:rPr>
-          <w:t>14</w:t>
-        </w:r>
-      </w:fldSimple>
+      <w:r>
+        <w:fldChar w:fldCharType="begin"/>
+      </w:r>
+      <w:r>
+        <w:instrText xml:space="preserve"> SEQ Figure \* ARABIC </w:instrText>
+      </w:r>
+      <w:r>
+        <w:fldChar w:fldCharType="separate"/>
+      </w:r>
+      <w:r>
+        <w:rPr>
+          <w:noProof/>
+        </w:rPr>
+        <w:t>14</w:t>
+      </w:r>
+      <w:r>
+        <w:rPr>
+          <w:noProof/>
+        </w:rPr>
+        <w:fldChar w:fldCharType="end"/>
+      </w:r>
       <w:r>
         <w:t>: A UML Diagram that shows the relationship for entities and items.</w:t>
       </w:r>
-      <w:bookmarkEnd w:id="14"/>
+      <w:bookmarkEnd w:id="15"/>
     </w:p>
     <w:p>
       <w:pPr>
@@ -7080,7 +7245,11 @@
         <w:t>designing individual levels</w:t>
       </w:r>
       <w:r>
-        <w:t xml:space="preserve"> due to the programming-focused nature of the thesis</w:t>
+        <w:t xml:space="preserve"> due to the programming-focused nature of the </w:t>
+      </w:r>
+      <w:r>
+        <w:lastRenderedPageBreak/>
+        <w:t>thesis</w:t>
       </w:r>
       <w:r>
         <w:t>,</w:t>
@@ -7092,11 +7261,7 @@
         <w:t xml:space="preserve"> </w:t>
       </w:r>
       <w:r>
-        <w:t xml:space="preserve">The process starts by adding </w:t>
-      </w:r>
-      <w:r>
-        <w:lastRenderedPageBreak/>
-        <w:t>anywhere from 50 to 100 asteroids to the map by randomly p</w:t>
+        <w:t>The process starts by adding anywhere from 50 to 100 asteroids to the map by randomly p</w:t>
       </w:r>
       <w:r>
         <w:t xml:space="preserve">icking spots inside the arena. </w:t>
@@ -7258,22 +7423,35 @@
         <w:pStyle w:val="Caption"/>
         <w:jc w:val="both"/>
       </w:pPr>
-      <w:bookmarkStart w:id="15" w:name="_Toc480534269"/>
+      <w:bookmarkStart w:id="16" w:name="_Toc480534269"/>
       <w:r>
         <w:t xml:space="preserve">Figure </w:t>
       </w:r>
-      <w:fldSimple w:instr=" SEQ Figure \* ARABIC ">
-        <w:r>
-          <w:rPr>
-            <w:noProof/>
-          </w:rPr>
-          <w:t>15</w:t>
-        </w:r>
-      </w:fldSimple>
+      <w:r>
+        <w:fldChar w:fldCharType="begin"/>
+      </w:r>
+      <w:r>
+        <w:instrText xml:space="preserve"> SEQ Figure \* ARABIC </w:instrText>
+      </w:r>
+      <w:r>
+        <w:fldChar w:fldCharType="separate"/>
+      </w:r>
+      <w:r>
+        <w:rPr>
+          <w:noProof/>
+        </w:rPr>
+        <w:t>15</w:t>
+      </w:r>
+      <w:r>
+        <w:rPr>
+          <w:noProof/>
+        </w:rPr>
+        <w:fldChar w:fldCharType="end"/>
+      </w:r>
       <w:r>
         <w:t>: Players getting sucked into a wormhole. Once they reach the center, they'll be shot out of the other corresponding wormhole on the other end, which could be anywhere else in the map.</w:t>
       </w:r>
-      <w:bookmarkEnd w:id="15"/>
+      <w:bookmarkEnd w:id="16"/>
     </w:p>
     <w:p>
       <w:pPr>
@@ -7388,22 +7566,35 @@
         <w:pStyle w:val="Caption"/>
         <w:jc w:val="both"/>
       </w:pPr>
-      <w:bookmarkStart w:id="16" w:name="_Toc480534270"/>
+      <w:bookmarkStart w:id="17" w:name="_Toc480534270"/>
       <w:r>
         <w:t xml:space="preserve">Figure </w:t>
       </w:r>
-      <w:fldSimple w:instr=" SEQ Figure \* ARABIC ">
-        <w:r>
-          <w:rPr>
-            <w:noProof/>
-          </w:rPr>
-          <w:t>16</w:t>
-        </w:r>
-      </w:fldSimple>
+      <w:r>
+        <w:fldChar w:fldCharType="begin"/>
+      </w:r>
+      <w:r>
+        <w:instrText xml:space="preserve"> SEQ Figure \* ARABIC </w:instrText>
+      </w:r>
+      <w:r>
+        <w:fldChar w:fldCharType="separate"/>
+      </w:r>
+      <w:r>
+        <w:rPr>
+          <w:noProof/>
+        </w:rPr>
+        <w:t>16</w:t>
+      </w:r>
+      <w:r>
+        <w:rPr>
+          <w:noProof/>
+        </w:rPr>
+        <w:fldChar w:fldCharType="end"/>
+      </w:r>
       <w:r>
         <w:t>: The GameMode clears out any entities within the radius of the encounter, which removes any asteroids that would be colliding with this new encounter.</w:t>
       </w:r>
-      <w:bookmarkEnd w:id="16"/>
+      <w:bookmarkEnd w:id="17"/>
     </w:p>
     <w:p>
       <w:pPr>
@@ -7514,22 +7705,35 @@
         <w:pStyle w:val="Caption"/>
         <w:jc w:val="both"/>
       </w:pPr>
-      <w:bookmarkStart w:id="17" w:name="_Toc480534271"/>
+      <w:bookmarkStart w:id="18" w:name="_Toc480534271"/>
       <w:r>
         <w:t xml:space="preserve">Figure </w:t>
       </w:r>
-      <w:fldSimple w:instr=" SEQ Figure \* ARABIC ">
-        <w:r>
-          <w:rPr>
-            <w:noProof/>
-          </w:rPr>
-          <w:t>17</w:t>
-        </w:r>
-      </w:fldSimple>
+      <w:r>
+        <w:fldChar w:fldCharType="begin"/>
+      </w:r>
+      <w:r>
+        <w:instrText xml:space="preserve"> SEQ Figure \* ARABIC </w:instrText>
+      </w:r>
+      <w:r>
+        <w:fldChar w:fldCharType="separate"/>
+      </w:r>
+      <w:r>
+        <w:rPr>
+          <w:noProof/>
+        </w:rPr>
+        <w:t>17</w:t>
+      </w:r>
+      <w:r>
+        <w:rPr>
+          <w:noProof/>
+        </w:rPr>
+        <w:fldChar w:fldCharType="end"/>
+      </w:r>
       <w:r>
         <w:t>: The encounter is spawned in.</w:t>
       </w:r>
-      <w:bookmarkEnd w:id="17"/>
+      <w:bookmarkEnd w:id="18"/>
     </w:p>
     <w:p>
       <w:pPr>
@@ -7621,22 +7825,35 @@
         <w:pStyle w:val="Caption"/>
         <w:jc w:val="both"/>
       </w:pPr>
-      <w:bookmarkStart w:id="18" w:name="_Toc480534272"/>
+      <w:bookmarkStart w:id="19" w:name="_Toc480534272"/>
       <w:r>
         <w:t xml:space="preserve">Figure </w:t>
       </w:r>
-      <w:fldSimple w:instr=" SEQ Figure \* ARABIC ">
-        <w:r>
-          <w:rPr>
-            <w:noProof/>
-          </w:rPr>
-          <w:t>18</w:t>
-        </w:r>
-      </w:fldSimple>
+      <w:r>
+        <w:fldChar w:fldCharType="begin"/>
+      </w:r>
+      <w:r>
+        <w:instrText xml:space="preserve"> SEQ Figure \* ARABIC </w:instrText>
+      </w:r>
+      <w:r>
+        <w:fldChar w:fldCharType="separate"/>
+      </w:r>
+      <w:r>
+        <w:rPr>
+          <w:noProof/>
+        </w:rPr>
+        <w:t>18</w:t>
+      </w:r>
+      <w:r>
+        <w:rPr>
+          <w:noProof/>
+        </w:rPr>
+        <w:fldChar w:fldCharType="end"/>
+      </w:r>
       <w:r>
         <w:t>: A new encounter attempting to spawn in collides with a previous and fails. A second attempt is made that collides with no others, and succeeds.</w:t>
       </w:r>
-      <w:bookmarkEnd w:id="18"/>
+      <w:bookmarkEnd w:id="19"/>
     </w:p>
     <w:p>
       <w:pPr>
@@ -7788,29 +8005,42 @@
         <w:pStyle w:val="Caption"/>
         <w:jc w:val="both"/>
       </w:pPr>
-      <w:bookmarkStart w:id="19" w:name="_Ref477258986"/>
-      <w:bookmarkStart w:id="20" w:name="_Ref477258976"/>
-      <w:bookmarkStart w:id="21" w:name="_Toc480534273"/>
+      <w:bookmarkStart w:id="20" w:name="_Ref477258986"/>
+      <w:bookmarkStart w:id="21" w:name="_Ref477258976"/>
+      <w:bookmarkStart w:id="22" w:name="_Toc480534273"/>
       <w:r>
         <w:t xml:space="preserve">Figure </w:t>
       </w:r>
-      <w:fldSimple w:instr=" SEQ Figure \* ARABIC ">
-        <w:r>
-          <w:rPr>
-            <w:noProof/>
-          </w:rPr>
-          <w:t>19</w:t>
-        </w:r>
-      </w:fldSimple>
-      <w:bookmarkEnd w:id="19"/>
+      <w:r>
+        <w:fldChar w:fldCharType="begin"/>
+      </w:r>
+      <w:r>
+        <w:instrText xml:space="preserve"> SEQ Figure \* ARABIC </w:instrText>
+      </w:r>
+      <w:r>
+        <w:fldChar w:fldCharType="separate"/>
+      </w:r>
+      <w:r>
+        <w:rPr>
+          <w:noProof/>
+        </w:rPr>
+        <w:t>19</w:t>
+      </w:r>
+      <w:r>
+        <w:rPr>
+          <w:noProof/>
+        </w:rPr>
+        <w:fldChar w:fldCharType="end"/>
+      </w:r>
+      <w:bookmarkEnd w:id="20"/>
       <w:r>
         <w:t>: The potential stat growth curves for a stat</w:t>
       </w:r>
-      <w:bookmarkEnd w:id="20"/>
+      <w:bookmarkEnd w:id="21"/>
       <w:r>
         <w:t>.</w:t>
       </w:r>
-      <w:bookmarkEnd w:id="21"/>
+      <w:bookmarkEnd w:id="22"/>
     </w:p>
     <w:p>
       <w:pPr>
@@ -11395,20 +11625,33 @@
         <w:pStyle w:val="Caption"/>
         <w:jc w:val="both"/>
       </w:pPr>
-      <w:bookmarkStart w:id="22" w:name="_Ref477259672"/>
-      <w:bookmarkStart w:id="23" w:name="_Toc480534274"/>
+      <w:bookmarkStart w:id="23" w:name="_Ref477259672"/>
+      <w:bookmarkStart w:id="24" w:name="_Toc480534274"/>
       <w:r>
         <w:t xml:space="preserve">Figure </w:t>
       </w:r>
-      <w:fldSimple w:instr=" SEQ Figure \* ARABIC ">
-        <w:r>
-          <w:rPr>
-            <w:noProof/>
-          </w:rPr>
-          <w:t>20</w:t>
-        </w:r>
-      </w:fldSimple>
-      <w:bookmarkEnd w:id="22"/>
+      <w:r>
+        <w:fldChar w:fldCharType="begin"/>
+      </w:r>
+      <w:r>
+        <w:instrText xml:space="preserve"> SEQ Figure \* ARABIC </w:instrText>
+      </w:r>
+      <w:r>
+        <w:fldChar w:fldCharType="separate"/>
+      </w:r>
+      <w:r>
+        <w:rPr>
+          <w:noProof/>
+        </w:rPr>
+        <w:t>20</w:t>
+      </w:r>
+      <w:r>
+        <w:rPr>
+          <w:noProof/>
+        </w:rPr>
+        <w:fldChar w:fldCharType="end"/>
+      </w:r>
+      <w:bookmarkEnd w:id="23"/>
       <w:r>
         <w:t xml:space="preserve">: </w:t>
       </w:r>
@@ -11421,7 +11664,7 @@
       <w:r>
         <w:t xml:space="preserve"> The formula uses the min and max value for the stat below, and interpolates across the two values to generate the growth curve.</w:t>
       </w:r>
-      <w:bookmarkEnd w:id="23"/>
+      <w:bookmarkEnd w:id="24"/>
     </w:p>
     <w:p>
       <w:pPr>
@@ -11599,20 +11842,33 @@
           <w:noProof/>
         </w:rPr>
       </w:pPr>
-      <w:bookmarkStart w:id="24" w:name="_Ref477261420"/>
-      <w:bookmarkStart w:id="25" w:name="_Toc480534275"/>
+      <w:bookmarkStart w:id="25" w:name="_Ref477261420"/>
+      <w:bookmarkStart w:id="26" w:name="_Toc480534275"/>
       <w:r>
         <w:t xml:space="preserve">Figure </w:t>
       </w:r>
-      <w:fldSimple w:instr=" SEQ Figure \* ARABIC ">
-        <w:r>
-          <w:rPr>
-            <w:noProof/>
-          </w:rPr>
-          <w:t>21</w:t>
-        </w:r>
-      </w:fldSimple>
-      <w:bookmarkEnd w:id="24"/>
+      <w:r>
+        <w:fldChar w:fldCharType="begin"/>
+      </w:r>
+      <w:r>
+        <w:instrText xml:space="preserve"> SEQ Figure \* ARABIC </w:instrText>
+      </w:r>
+      <w:r>
+        <w:fldChar w:fldCharType="separate"/>
+      </w:r>
+      <w:r>
+        <w:rPr>
+          <w:noProof/>
+        </w:rPr>
+        <w:t>21</w:t>
+      </w:r>
+      <w:r>
+        <w:rPr>
+          <w:noProof/>
+        </w:rPr>
+        <w:fldChar w:fldCharType="end"/>
+      </w:r>
+      <w:bookmarkEnd w:id="25"/>
       <w:r>
         <w:t>: A graph from the information table that show how stats manifest in-game</w:t>
       </w:r>
@@ -11646,7 +11902,7 @@
         </w:rPr>
         <w:t>.</w:t>
       </w:r>
-      <w:bookmarkEnd w:id="25"/>
+      <w:bookmarkEnd w:id="26"/>
     </w:p>
     <w:p>
       <w:pPr>
@@ -12843,6 +13099,7 @@
           <w:docPartUnique/>
         </w:docPartObj>
       </w:sdtPr>
+      <w:sdtEndPr/>
       <w:sdtContent>
         <w:p>
           <w:pPr>
@@ -12857,6 +13114,7 @@
             <w:id w:val="-573587230"/>
             <w:bibliography/>
           </w:sdtPr>
+          <w:sdtEndPr/>
           <w:sdtContent>
             <w:p>
               <w:pPr>
@@ -14900,6 +15158,22 @@
         <w:lastRenderedPageBreak/>
         <w:t>Appendix</w:t>
       </w:r>
+      <w:r>
+        <w:t>: Rendering Pipeline &amp; Profiling</w:t>
+      </w:r>
+    </w:p>
+    <w:p>
+      <w:pPr>
+        <w:rPr>
+          <w:i/>
+        </w:rPr>
+      </w:pPr>
+      <w:r>
+        <w:rPr>
+          <w:i/>
+        </w:rPr>
+        <w:t>Overview</w:t>
+      </w:r>
     </w:p>
     <w:p>
       <w:pPr>
@@ -14948,32 +15222,31 @@
         <w:t>all the</w:t>
       </w:r>
       <w:r>
-        <w:t xml:space="preserve"> Renderable2Ds on that layer.</w:t>
-      </w:r>
-      <w:bookmarkStart w:id="26" w:name="_GoBack"/>
-      <w:bookmarkEnd w:id="26"/>
-      <w:r>
-        <w:t xml:space="preserve"> </w:t>
-      </w:r>
-    </w:p>
-    <w:p>
-      <w:pPr>
-        <w:ind w:firstLine="202"/>
-      </w:pPr>
+        <w:t xml:space="preserve"> Renderable2Ds on that layer. </w:t>
+      </w:r>
     </w:p>
     <w:p>
       <w:pPr>
         <w:keepNext/>
-      </w:pPr>
-      <w:r>
         <w:rPr>
           <w:noProof/>
           <w:lang w:eastAsia="ja-JP"/>
         </w:rPr>
+      </w:pPr>
+    </w:p>
+    <w:p>
+      <w:pPr>
+        <w:keepNext/>
+      </w:pPr>
+      <w:r>
+        <w:rPr>
+          <w:noProof/>
+          <w:lang w:eastAsia="ja-JP"/>
+        </w:rPr>
         <w:drawing>
-          <wp:inline distT="0" distB="0" distL="0" distR="0" wp14:anchorId="7CC70788" wp14:editId="654E7426">
-            <wp:extent cx="3200400" cy="1748790"/>
-            <wp:effectExtent l="0" t="0" r="0" b="3810"/>
+          <wp:inline distT="0" distB="0" distL="0" distR="0" wp14:anchorId="7CC70788" wp14:editId="2157DB27">
+            <wp:extent cx="3145536" cy="1958280"/>
+            <wp:effectExtent l="0" t="0" r="0" b="4445"/>
             <wp:docPr id="7" name="Picture 7"/>
             <wp:cNvGraphicFramePr>
               <a:graphicFrameLocks xmlns:a="http://schemas.openxmlformats.org/drawingml/2006/main" noChangeAspect="1"/>
@@ -14985,20 +15258,27 @@
                     <pic:cNvPr id="1" name=""/>
                     <pic:cNvPicPr/>
                   </pic:nvPicPr>
-                  <pic:blipFill>
+                  <pic:blipFill rotWithShape="1">
                     <a:blip r:embed="rId28"/>
-                    <a:stretch>
-                      <a:fillRect/>
-                    </a:stretch>
+                    <a:srcRect r="12228"/>
+                    <a:stretch/>
                   </pic:blipFill>
-                  <pic:spPr>
+                  <pic:spPr bwMode="auto">
                     <a:xfrm>
                       <a:off x="0" y="0"/>
-                      <a:ext cx="3200400" cy="1748790"/>
+                      <a:ext cx="3168842" cy="1972789"/>
                     </a:xfrm>
                     <a:prstGeom prst="rect">
                       <a:avLst/>
                     </a:prstGeom>
+                    <a:ln>
+                      <a:noFill/>
+                    </a:ln>
+                    <a:extLst>
+                      <a:ext uri="{53640926-AAD7-44D8-BBD7-CCE9431645EC}">
+                        <a14:shadowObscured xmlns:a14="http://schemas.microsoft.com/office/drawing/2010/main"/>
+                      </a:ext>
+                    </a:extLst>
                   </pic:spPr>
                 </pic:pic>
               </a:graphicData>
@@ -15032,7 +15312,7 @@
         <w:rPr>
           <w:i/>
         </w:rPr>
-        <w:t>Rendering:</w:t>
+        <w:t>Rendering</w:t>
       </w:r>
     </w:p>
     <w:p>
@@ -15223,12 +15503,18 @@
         <w:rPr>
           <w:lang w:eastAsia="ja-JP"/>
         </w:rPr>
-        <w:t xml:space="preserve">, a container object for an FBO post-process material, when rendering. The SpriteGameRenderer uses these layers to determine the draw order for </w:t>
+        <w:t xml:space="preserve">, a container object for an FBO post-process material, when rendering. The SpriteGameRenderer uses these </w:t>
       </w:r>
       <w:r>
         <w:rPr>
           <w:lang w:eastAsia="ja-JP"/>
         </w:rPr>
+        <w:t xml:space="preserve">layers to determine the draw order for </w:t>
+      </w:r>
+      <w:r>
+        <w:rPr>
+          <w:lang w:eastAsia="ja-JP"/>
+        </w:rPr>
         <w:t>groups</w:t>
       </w:r>
       <w:r>
@@ -15241,13 +15527,7 @@
         <w:rPr>
           <w:lang w:eastAsia="ja-JP"/>
         </w:rPr>
-        <w:t xml:space="preserve">Each layer also has a series of controls to toggle bloom, </w:t>
-      </w:r>
-      <w:r>
-        <w:rPr>
-          <w:lang w:eastAsia="ja-JP"/>
-        </w:rPr>
-        <w:t>change the layer’s virtual scale, or disable culling for that layer.</w:t>
+        <w:t>Each layer also has a series of controls to toggle bloom, change the layer’s virtual scale, or disable culling for that layer.</w:t>
       </w:r>
     </w:p>
     <w:p>
@@ -15326,9 +15606,6 @@
         </w:rPr>
         <w:t>Bloom</w:t>
       </w:r>
-      <w:r>
-        <w:t>:</w:t>
-      </w:r>
     </w:p>
     <w:p>
       <w:r>
@@ -15405,9 +15682,6 @@
           <w:i/>
         </w:rPr>
         <w:t>Profiling</w:t>
-      </w:r>
-      <w:r>
-        <w:t>:</w:t>
       </w:r>
     </w:p>
     <w:p>
@@ -15477,7 +15751,10 @@
         <w:t>25</w:t>
       </w:r>
       <w:r>
-        <w:t>: A sample from the profiling report, sorted by the respective self-time for each call. Mesh Init is unusually high on the list, taking a total of 0.81ms this frame.</w:t>
+        <w:t>: A sample from the profiling report, sorted by the respective self-time f</w:t>
+      </w:r>
+      <w:r>
+        <w:t>or each call.</w:t>
       </w:r>
     </w:p>
     <w:p>
@@ -15631,7 +15908,7 @@
       <w:rPr>
         <w:noProof/>
       </w:rPr>
-      <w:t>13</w:t>
+      <w:t>7</w:t>
     </w:r>
     <w:r>
       <w:fldChar w:fldCharType="end"/>
@@ -18097,7 +18374,6 @@
     <w:lsdException w:name="HTML Sample" w:semiHidden="1" w:unhideWhenUsed="1"/>
     <w:lsdException w:name="HTML Typewriter" w:semiHidden="1" w:unhideWhenUsed="1"/>
     <w:lsdException w:name="HTML Variable" w:semiHidden="1" w:unhideWhenUsed="1"/>
-    <w:lsdException w:name="Normal Table" w:semiHidden="1" w:unhideWhenUsed="1"/>
     <w:lsdException w:name="annotation subject" w:semiHidden="1" w:unhideWhenUsed="1"/>
     <w:lsdException w:name="No List" w:semiHidden="1" w:unhideWhenUsed="1"/>
     <w:lsdException w:name="Outline List 1" w:semiHidden="1" w:unhideWhenUsed="1"/>
@@ -18142,7 +18418,6 @@
     <w:lsdException w:name="Table Professional" w:semiHidden="1" w:unhideWhenUsed="1"/>
     <w:lsdException w:name="Table Subtle 1" w:semiHidden="1" w:unhideWhenUsed="1"/>
     <w:lsdException w:name="Table Subtle 2" w:semiHidden="1" w:unhideWhenUsed="1"/>
-    <w:lsdException w:name="Table Web 1" w:semiHidden="1" w:unhideWhenUsed="1"/>
     <w:lsdException w:name="Table Web 2" w:semiHidden="1" w:unhideWhenUsed="1"/>
     <w:lsdException w:name="Table Web 3" w:semiHidden="1" w:unhideWhenUsed="1"/>
     <w:lsdException w:name="Balloon Text" w:semiHidden="1" w:unhideWhenUsed="1"/>
@@ -18546,6 +18821,7 @@
   <w:style w:type="character" w:default="1" w:styleId="DefaultParagraphFont">
     <w:name w:val="Default Paragraph Font"/>
     <w:uiPriority w:val="1"/>
+    <w:semiHidden/>
     <w:unhideWhenUsed/>
   </w:style>
   <w:style w:type="table" w:default="1" w:styleId="TableNormal">
@@ -19544,7 +19820,7 @@
 </file>
 
 <file path=customXml/itemProps1.xml><?xml version="1.0" encoding="utf-8"?>
-<ds:datastoreItem xmlns:ds="http://schemas.openxmlformats.org/officeDocument/2006/customXml" ds:itemID="{8F757A62-50FA-4496-AF7C-A136A0FC4BD4}">
+<ds:datastoreItem xmlns:ds="http://schemas.openxmlformats.org/officeDocument/2006/customXml" ds:itemID="{24D94744-C9B3-4DFF-B523-B2F91CA05B28}">
   <ds:schemaRefs>
     <ds:schemaRef ds:uri="http://schemas.openxmlformats.org/officeDocument/2006/bibliography"/>
   </ds:schemaRefs>

</xml_diff>